<commit_message>
Changed ATP overview to refer to accumulator test
</commit_message>
<xml_diff>
--- a/ATP Overview.docx
+++ b/ATP Overview.docx
@@ -65,14 +65,14 @@
                               </a:ln>
                               <a:extLst>
                                 <a:ext uri="{909E8E84-426E-40dd-AFC4-6F175D3DCCD1}">
-                                  <a14:hiddenFill xmlns="" xmlns:mo="http://schemas.microsoft.com/office/mac/office/2008/main" xmlns:mv="urn:schemas-microsoft-com:mac:vml" xmlns:o="urn:schemas-microsoft-com:office:office" xmlns:v="urn:schemas-microsoft-com:vml" xmlns:w10="urn:schemas-microsoft-com:office:word" xmlns:w="http://schemas.openxmlformats.org/wordprocessingml/2006/main" xmlns:a14="http://schemas.microsoft.com/office/drawing/2010/main">
+                                  <a14:hiddenFill xmlns:a14="http://schemas.microsoft.com/office/drawing/2010/main" xmlns:w="http://schemas.openxmlformats.org/wordprocessingml/2006/main" xmlns:w10="urn:schemas-microsoft-com:office:word" xmlns:v="urn:schemas-microsoft-com:vml" xmlns:o="urn:schemas-microsoft-com:office:office" xmlns:mv="urn:schemas-microsoft-com:mac:vml" xmlns:mo="http://schemas.microsoft.com/office/mac/office/2008/main" xmlns="">
                                     <a:solidFill>
                                       <a:srgbClr val="FFFFFF"/>
                                     </a:solidFill>
                                   </a14:hiddenFill>
                                 </a:ext>
                                 <a:ext uri="{91240B29-F687-4f45-9708-019B960494DF}">
-                                  <a14:hiddenLine xmlns="" xmlns:mo="http://schemas.microsoft.com/office/mac/office/2008/main" xmlns:mv="urn:schemas-microsoft-com:mac:vml" xmlns:o="urn:schemas-microsoft-com:office:office" xmlns:v="urn:schemas-microsoft-com:vml" xmlns:w10="urn:schemas-microsoft-com:office:word" xmlns:w="http://schemas.openxmlformats.org/wordprocessingml/2006/main" xmlns:a14="http://schemas.microsoft.com/office/drawing/2010/main" w="9525">
+                                  <a14:hiddenLine xmlns:a14="http://schemas.microsoft.com/office/drawing/2010/main" xmlns:w="http://schemas.openxmlformats.org/wordprocessingml/2006/main" xmlns:w10="urn:schemas-microsoft-com:office:word" xmlns:v="urn:schemas-microsoft-com:vml" xmlns:o="urn:schemas-microsoft-com:office:office" xmlns:mv="urn:schemas-microsoft-com:mac:vml" xmlns:mo="http://schemas.microsoft.com/office/mac/office/2008/main" xmlns="" w="9525">
                                     <a:solidFill>
                                       <a:srgbClr val="808080"/>
                                     </a:solidFill>
@@ -133,14 +133,14 @@
                               </a:ln>
                               <a:extLst>
                                 <a:ext uri="{909E8E84-426E-40dd-AFC4-6F175D3DCCD1}">
-                                  <a14:hiddenFill xmlns="" xmlns:mo="http://schemas.microsoft.com/office/mac/office/2008/main" xmlns:mv="urn:schemas-microsoft-com:mac:vml" xmlns:o="urn:schemas-microsoft-com:office:office" xmlns:v="urn:schemas-microsoft-com:vml" xmlns:w10="urn:schemas-microsoft-com:office:word" xmlns:w="http://schemas.openxmlformats.org/wordprocessingml/2006/main" xmlns:a14="http://schemas.microsoft.com/office/drawing/2010/main">
+                                  <a14:hiddenFill xmlns:a14="http://schemas.microsoft.com/office/drawing/2010/main" xmlns:w="http://schemas.openxmlformats.org/wordprocessingml/2006/main" xmlns:w10="urn:schemas-microsoft-com:office:word" xmlns:v="urn:schemas-microsoft-com:vml" xmlns:o="urn:schemas-microsoft-com:office:office" xmlns:mv="urn:schemas-microsoft-com:mac:vml" xmlns:mo="http://schemas.microsoft.com/office/mac/office/2008/main" xmlns="">
                                     <a:solidFill>
                                       <a:srgbClr val="FFFFFF"/>
                                     </a:solidFill>
                                   </a14:hiddenFill>
                                 </a:ext>
                                 <a:ext uri="{91240B29-F687-4f45-9708-019B960494DF}">
-                                  <a14:hiddenLine xmlns="" xmlns:mo="http://schemas.microsoft.com/office/mac/office/2008/main" xmlns:mv="urn:schemas-microsoft-com:mac:vml" xmlns:o="urn:schemas-microsoft-com:office:office" xmlns:v="urn:schemas-microsoft-com:vml" xmlns:w10="urn:schemas-microsoft-com:office:word" xmlns:w="http://schemas.openxmlformats.org/wordprocessingml/2006/main" xmlns:a14="http://schemas.microsoft.com/office/drawing/2010/main" w="9525">
+                                  <a14:hiddenLine xmlns:a14="http://schemas.microsoft.com/office/drawing/2010/main" xmlns:w="http://schemas.openxmlformats.org/wordprocessingml/2006/main" xmlns:w10="urn:schemas-microsoft-com:office:word" xmlns:v="urn:schemas-microsoft-com:vml" xmlns:o="urn:schemas-microsoft-com:office:office" xmlns:mv="urn:schemas-microsoft-com:mac:vml" xmlns:mo="http://schemas.microsoft.com/office/mac/office/2008/main" xmlns="" w="9525">
                                     <a:solidFill>
                                       <a:srgbClr val="000000"/>
                                     </a:solidFill>
@@ -203,7 +203,7 @@
                               </a:ln>
                               <a:extLst>
                                 <a:ext uri="{909E8E84-426E-40dd-AFC4-6F175D3DCCD1}">
-                                  <a14:hiddenFill xmlns="" xmlns:mo="http://schemas.microsoft.com/office/mac/office/2008/main" xmlns:mv="urn:schemas-microsoft-com:mac:vml" xmlns:o="urn:schemas-microsoft-com:office:office" xmlns:v="urn:schemas-microsoft-com:vml" xmlns:w10="urn:schemas-microsoft-com:office:word" xmlns:w="http://schemas.openxmlformats.org/wordprocessingml/2006/main" xmlns:a14="http://schemas.microsoft.com/office/drawing/2010/main">
+                                  <a14:hiddenFill xmlns:a14="http://schemas.microsoft.com/office/drawing/2010/main" xmlns:w="http://schemas.openxmlformats.org/wordprocessingml/2006/main" xmlns:w10="urn:schemas-microsoft-com:office:word" xmlns:v="urn:schemas-microsoft-com:vml" xmlns:o="urn:schemas-microsoft-com:office:office" xmlns:mv="urn:schemas-microsoft-com:mac:vml" xmlns:mo="http://schemas.microsoft.com/office/mac/office/2008/main" xmlns="">
                                     <a:noFill/>
                                   </a14:hiddenFill>
                                 </a:ext>
@@ -338,14 +338,14 @@
                             </a:ln>
                             <a:extLst>
                               <a:ext uri="{909E8E84-426E-40dd-AFC4-6F175D3DCCD1}">
-                                <a14:hiddenFill xmlns="" xmlns:mo="http://schemas.microsoft.com/office/mac/office/2008/main" xmlns:mv="urn:schemas-microsoft-com:mac:vml" xmlns:o="urn:schemas-microsoft-com:office:office" xmlns:v="urn:schemas-microsoft-com:vml" xmlns:w10="urn:schemas-microsoft-com:office:word" xmlns:w="http://schemas.openxmlformats.org/wordprocessingml/2006/main" xmlns:a14="http://schemas.microsoft.com/office/drawing/2010/main">
+                                <a14:hiddenFill xmlns:a14="http://schemas.microsoft.com/office/drawing/2010/main" xmlns:w="http://schemas.openxmlformats.org/wordprocessingml/2006/main" xmlns:w10="urn:schemas-microsoft-com:office:word" xmlns:v="urn:schemas-microsoft-com:vml" xmlns:o="urn:schemas-microsoft-com:office:office" xmlns:mv="urn:schemas-microsoft-com:mac:vml" xmlns:mo="http://schemas.microsoft.com/office/mac/office/2008/main" xmlns="">
                                   <a:solidFill>
                                     <a:srgbClr val="FFFFFF"/>
                                   </a:solidFill>
                                 </a14:hiddenFill>
                               </a:ext>
                               <a:ext uri="{91240B29-F687-4f45-9708-019B960494DF}">
-                                <a14:hiddenLine xmlns="" xmlns:mo="http://schemas.microsoft.com/office/mac/office/2008/main" xmlns:mv="urn:schemas-microsoft-com:mac:vml" xmlns:o="urn:schemas-microsoft-com:office:office" xmlns:v="urn:schemas-microsoft-com:vml" xmlns:w10="urn:schemas-microsoft-com:office:word" xmlns:w="http://schemas.openxmlformats.org/wordprocessingml/2006/main" xmlns:a14="http://schemas.microsoft.com/office/drawing/2010/main" w="9525">
+                                <a14:hiddenLine xmlns:a14="http://schemas.microsoft.com/office/drawing/2010/main" xmlns:w="http://schemas.openxmlformats.org/wordprocessingml/2006/main" xmlns:w10="urn:schemas-microsoft-com:office:word" xmlns:v="urn:schemas-microsoft-com:vml" xmlns:o="urn:schemas-microsoft-com:office:office" xmlns:mv="urn:schemas-microsoft-com:mac:vml" xmlns:mo="http://schemas.microsoft.com/office/mac/office/2008/main" xmlns="" w="9525">
                                   <a:solidFill>
                                     <a:srgbClr val="000000"/>
                                   </a:solidFill>
@@ -525,14 +525,14 @@
                             </a:ln>
                             <a:extLst>
                               <a:ext uri="{909E8E84-426E-40dd-AFC4-6F175D3DCCD1}">
-                                <a14:hiddenFill xmlns="" xmlns:mo="http://schemas.microsoft.com/office/mac/office/2008/main" xmlns:mv="urn:schemas-microsoft-com:mac:vml" xmlns:o="urn:schemas-microsoft-com:office:office" xmlns:v="urn:schemas-microsoft-com:vml" xmlns:w10="urn:schemas-microsoft-com:office:word" xmlns:w="http://schemas.openxmlformats.org/wordprocessingml/2006/main" xmlns:a14="http://schemas.microsoft.com/office/drawing/2010/main">
+                                <a14:hiddenFill xmlns:a14="http://schemas.microsoft.com/office/drawing/2010/main" xmlns:w="http://schemas.openxmlformats.org/wordprocessingml/2006/main" xmlns:w10="urn:schemas-microsoft-com:office:word" xmlns:v="urn:schemas-microsoft-com:vml" xmlns:o="urn:schemas-microsoft-com:office:office" xmlns:mv="urn:schemas-microsoft-com:mac:vml" xmlns:mo="http://schemas.microsoft.com/office/mac/office/2008/main" xmlns="">
                                   <a:solidFill>
                                     <a:srgbClr val="FFFFFF"/>
                                   </a:solidFill>
                                 </a14:hiddenFill>
                               </a:ext>
                               <a:ext uri="{91240B29-F687-4f45-9708-019B960494DF}">
-                                <a14:hiddenLine xmlns="" xmlns:mo="http://schemas.microsoft.com/office/mac/office/2008/main" xmlns:mv="urn:schemas-microsoft-com:mac:vml" xmlns:o="urn:schemas-microsoft-com:office:office" xmlns:v="urn:schemas-microsoft-com:vml" xmlns:w10="urn:schemas-microsoft-com:office:word" xmlns:w="http://schemas.openxmlformats.org/wordprocessingml/2006/main" xmlns:a14="http://schemas.microsoft.com/office/drawing/2010/main" w="9525">
+                                <a14:hiddenLine xmlns:a14="http://schemas.microsoft.com/office/drawing/2010/main" xmlns:w="http://schemas.openxmlformats.org/wordprocessingml/2006/main" xmlns:w10="urn:schemas-microsoft-com:office:word" xmlns:v="urn:schemas-microsoft-com:vml" xmlns:o="urn:schemas-microsoft-com:office:office" xmlns:mv="urn:schemas-microsoft-com:mac:vml" xmlns:mo="http://schemas.microsoft.com/office/mac/office/2008/main" xmlns="" w="9525">
                                   <a:solidFill>
                                     <a:srgbClr val="000000"/>
                                   </a:solidFill>
@@ -646,7 +646,23 @@
                                     <w:rFonts w:asciiTheme="majorHAnsi" w:hAnsiTheme="majorHAnsi"/>
                                     <w:color w:val="808080" w:themeColor="background1" w:themeShade="80"/>
                                   </w:rPr>
-                                  <w:t xml:space="preserve">  The requirements are from the SoW for 2017</w:t>
+                                  <w:t xml:space="preserve">  The requirements are from the </w:t>
+                                </w:r>
+                                <w:proofErr w:type="spellStart"/>
+                                <w:r>
+                                  <w:rPr>
+                                    <w:rFonts w:asciiTheme="majorHAnsi" w:hAnsiTheme="majorHAnsi"/>
+                                    <w:color w:val="808080" w:themeColor="background1" w:themeShade="80"/>
+                                  </w:rPr>
+                                  <w:t>SoW</w:t>
+                                </w:r>
+                                <w:proofErr w:type="spellEnd"/>
+                                <w:r>
+                                  <w:rPr>
+                                    <w:rFonts w:asciiTheme="majorHAnsi" w:hAnsiTheme="majorHAnsi"/>
+                                    <w:color w:val="808080" w:themeColor="background1" w:themeShade="80"/>
+                                  </w:rPr>
+                                  <w:t xml:space="preserve"> for 2017</w:t>
                                 </w:r>
                               </w:p>
                               <w:p>
@@ -850,7 +866,7 @@
                             <a:effectLst/>
                             <a:extLst>
                               <a:ext uri="{91240B29-F687-4f45-9708-019B960494DF}">
-                                <a14:hiddenLine xmlns="" xmlns:mo="http://schemas.microsoft.com/office/mac/office/2008/main" xmlns:mv="urn:schemas-microsoft-com:mac:vml" xmlns:o="urn:schemas-microsoft-com:office:office" xmlns:v="urn:schemas-microsoft-com:vml" xmlns:w10="urn:schemas-microsoft-com:office:word" xmlns:w="http://schemas.openxmlformats.org/wordprocessingml/2006/main" xmlns:a14="http://schemas.microsoft.com/office/drawing/2010/main" w="19050">
+                                <a14:hiddenLine xmlns:a14="http://schemas.microsoft.com/office/drawing/2010/main" xmlns:w="http://schemas.openxmlformats.org/wordprocessingml/2006/main" xmlns:w10="urn:schemas-microsoft-com:office:word" xmlns:v="urn:schemas-microsoft-com:vml" xmlns:o="urn:schemas-microsoft-com:office:office" xmlns:mv="urn:schemas-microsoft-com:mac:vml" xmlns:mo="http://schemas.microsoft.com/office/mac/office/2008/main" xmlns="" w="19050">
                                   <a:solidFill>
                                     <a:srgbClr val="4A7EBB"/>
                                   </a:solidFill>
@@ -860,7 +876,7 @@
                                 </a14:hiddenLine>
                               </a:ext>
                               <a:ext uri="{AF507438-7753-43e0-B8FC-AC1667EBCBE1}">
-                                <a14:hiddenEffects xmlns="" xmlns:mo="http://schemas.microsoft.com/office/mac/office/2008/main" xmlns:mv="urn:schemas-microsoft-com:mac:vml" xmlns:o="urn:schemas-microsoft-com:office:office" xmlns:v="urn:schemas-microsoft-com:vml" xmlns:w10="urn:schemas-microsoft-com:office:word" xmlns:w="http://schemas.openxmlformats.org/wordprocessingml/2006/main" xmlns:a14="http://schemas.microsoft.com/office/drawing/2010/main">
+                                <a14:hiddenEffects xmlns:a14="http://schemas.microsoft.com/office/drawing/2010/main" xmlns:w="http://schemas.openxmlformats.org/wordprocessingml/2006/main" xmlns:w10="urn:schemas-microsoft-com:office:word" xmlns:v="urn:schemas-microsoft-com:vml" xmlns:o="urn:schemas-microsoft-com:office:office" xmlns:mv="urn:schemas-microsoft-com:mac:vml" xmlns:mo="http://schemas.microsoft.com/office/mac/office/2008/main" xmlns="">
                                   <a:effectLst>
                                     <a:outerShdw blurRad="63500" dist="26940" dir="5400000" algn="ctr" rotWithShape="0">
                                       <a:srgbClr val="000000">
@@ -958,7 +974,7 @@
                               </a:ln>
                               <a:extLst>
                                 <a:ext uri="{909E8E84-426E-40dd-AFC4-6F175D3DCCD1}">
-                                  <a14:hiddenFill xmlns="" xmlns:mo="http://schemas.microsoft.com/office/mac/office/2008/main" xmlns:mv="urn:schemas-microsoft-com:mac:vml" xmlns:o="urn:schemas-microsoft-com:office:office" xmlns:v="urn:schemas-microsoft-com:vml" xmlns:w10="urn:schemas-microsoft-com:office:word" xmlns:w="http://schemas.openxmlformats.org/wordprocessingml/2006/main" xmlns:a14="http://schemas.microsoft.com/office/drawing/2010/main">
+                                  <a14:hiddenFill xmlns:a14="http://schemas.microsoft.com/office/drawing/2010/main" xmlns:w="http://schemas.openxmlformats.org/wordprocessingml/2006/main" xmlns:w10="urn:schemas-microsoft-com:office:word" xmlns:v="urn:schemas-microsoft-com:vml" xmlns:o="urn:schemas-microsoft-com:office:office" xmlns:mv="urn:schemas-microsoft-com:mac:vml" xmlns:mo="http://schemas.microsoft.com/office/mac/office/2008/main" xmlns="">
                                     <a:noFill/>
                                   </a14:hiddenFill>
                                 </a:ext>
@@ -990,7 +1006,7 @@
                               </a:ln>
                               <a:extLst>
                                 <a:ext uri="{909E8E84-426E-40dd-AFC4-6F175D3DCCD1}">
-                                  <a14:hiddenFill xmlns="" xmlns:mo="http://schemas.microsoft.com/office/mac/office/2008/main" xmlns:mv="urn:schemas-microsoft-com:mac:vml" xmlns:o="urn:schemas-microsoft-com:office:office" xmlns:v="urn:schemas-microsoft-com:vml" xmlns:w10="urn:schemas-microsoft-com:office:word" xmlns:w="http://schemas.openxmlformats.org/wordprocessingml/2006/main" xmlns:a14="http://schemas.microsoft.com/office/drawing/2010/main">
+                                  <a14:hiddenFill xmlns:a14="http://schemas.microsoft.com/office/drawing/2010/main" xmlns:w="http://schemas.openxmlformats.org/wordprocessingml/2006/main" xmlns:w10="urn:schemas-microsoft-com:office:word" xmlns:v="urn:schemas-microsoft-com:vml" xmlns:o="urn:schemas-microsoft-com:office:office" xmlns:mv="urn:schemas-microsoft-com:mac:vml" xmlns:mo="http://schemas.microsoft.com/office/mac/office/2008/main" xmlns="">
                                     <a:noFill/>
                                   </a14:hiddenFill>
                                 </a:ext>
@@ -1077,14 +1093,14 @@
                               </a:ln>
                               <a:extLst>
                                 <a:ext uri="{909E8E84-426E-40dd-AFC4-6F175D3DCCD1}">
-                                  <a14:hiddenFill xmlns="" xmlns:mo="http://schemas.microsoft.com/office/mac/office/2008/main" xmlns:mv="urn:schemas-microsoft-com:mac:vml" xmlns:o="urn:schemas-microsoft-com:office:office" xmlns:v="urn:schemas-microsoft-com:vml" xmlns:w10="urn:schemas-microsoft-com:office:word" xmlns:w="http://schemas.openxmlformats.org/wordprocessingml/2006/main" xmlns:a14="http://schemas.microsoft.com/office/drawing/2010/main">
+                                  <a14:hiddenFill xmlns:a14="http://schemas.microsoft.com/office/drawing/2010/main" xmlns:w="http://schemas.openxmlformats.org/wordprocessingml/2006/main" xmlns:w10="urn:schemas-microsoft-com:office:word" xmlns:v="urn:schemas-microsoft-com:vml" xmlns:o="urn:schemas-microsoft-com:office:office" xmlns:mv="urn:schemas-microsoft-com:mac:vml" xmlns:mo="http://schemas.microsoft.com/office/mac/office/2008/main" xmlns="">
                                     <a:solidFill>
                                       <a:srgbClr val="FFFFFF"/>
                                     </a:solidFill>
                                   </a14:hiddenFill>
                                 </a:ext>
                                 <a:ext uri="{91240B29-F687-4f45-9708-019B960494DF}">
-                                  <a14:hiddenLine xmlns="" xmlns:mo="http://schemas.microsoft.com/office/mac/office/2008/main" xmlns:mv="urn:schemas-microsoft-com:mac:vml" xmlns:o="urn:schemas-microsoft-com:office:office" xmlns:v="urn:schemas-microsoft-com:vml" xmlns:w10="urn:schemas-microsoft-com:office:word" xmlns:w="http://schemas.openxmlformats.org/wordprocessingml/2006/main" xmlns:a14="http://schemas.microsoft.com/office/drawing/2010/main" w="9525">
+                                  <a14:hiddenLine xmlns:a14="http://schemas.microsoft.com/office/drawing/2010/main" xmlns:w="http://schemas.openxmlformats.org/wordprocessingml/2006/main" xmlns:w10="urn:schemas-microsoft-com:office:word" xmlns:v="urn:schemas-microsoft-com:vml" xmlns:o="urn:schemas-microsoft-com:office:office" xmlns:mv="urn:schemas-microsoft-com:mac:vml" xmlns:mo="http://schemas.microsoft.com/office/mac/office/2008/main" xmlns="" w="9525">
                                     <a:solidFill>
                                       <a:srgbClr val="000000"/>
                                     </a:solidFill>
@@ -1144,7 +1160,7 @@
                               </a:ln>
                               <a:extLst>
                                 <a:ext uri="{909E8E84-426E-40dd-AFC4-6F175D3DCCD1}">
-                                  <a14:hiddenFill xmlns="" xmlns:mo="http://schemas.microsoft.com/office/mac/office/2008/main" xmlns:mv="urn:schemas-microsoft-com:mac:vml" xmlns:o="urn:schemas-microsoft-com:office:office" xmlns:v="urn:schemas-microsoft-com:vml" xmlns:w10="urn:schemas-microsoft-com:office:word" xmlns:w="http://schemas.openxmlformats.org/wordprocessingml/2006/main" xmlns:a14="http://schemas.microsoft.com/office/drawing/2010/main">
+                                  <a14:hiddenFill xmlns:a14="http://schemas.microsoft.com/office/drawing/2010/main" xmlns:w="http://schemas.openxmlformats.org/wordprocessingml/2006/main" xmlns:w10="urn:schemas-microsoft-com:office:word" xmlns:v="urn:schemas-microsoft-com:vml" xmlns:o="urn:schemas-microsoft-com:office:office" xmlns:mv="urn:schemas-microsoft-com:mac:vml" xmlns:mo="http://schemas.microsoft.com/office/mac/office/2008/main" xmlns="">
                                     <a:noFill/>
                                   </a14:hiddenFill>
                                 </a:ext>
@@ -1171,14 +1187,14 @@
                               </a:ln>
                               <a:extLst>
                                 <a:ext uri="{909E8E84-426E-40dd-AFC4-6F175D3DCCD1}">
-                                  <a14:hiddenFill xmlns="" xmlns:mo="http://schemas.microsoft.com/office/mac/office/2008/main" xmlns:mv="urn:schemas-microsoft-com:mac:vml" xmlns:o="urn:schemas-microsoft-com:office:office" xmlns:v="urn:schemas-microsoft-com:vml" xmlns:w10="urn:schemas-microsoft-com:office:word" xmlns:w="http://schemas.openxmlformats.org/wordprocessingml/2006/main" xmlns:a14="http://schemas.microsoft.com/office/drawing/2010/main">
+                                  <a14:hiddenFill xmlns:a14="http://schemas.microsoft.com/office/drawing/2010/main" xmlns:w="http://schemas.openxmlformats.org/wordprocessingml/2006/main" xmlns:w10="urn:schemas-microsoft-com:office:word" xmlns:v="urn:schemas-microsoft-com:vml" xmlns:o="urn:schemas-microsoft-com:office:office" xmlns:mv="urn:schemas-microsoft-com:mac:vml" xmlns:mo="http://schemas.microsoft.com/office/mac/office/2008/main" xmlns="">
                                     <a:solidFill>
                                       <a:srgbClr val="FFFFFF"/>
                                     </a:solidFill>
                                   </a14:hiddenFill>
                                 </a:ext>
                                 <a:ext uri="{91240B29-F687-4f45-9708-019B960494DF}">
-                                  <a14:hiddenLine xmlns="" xmlns:mo="http://schemas.microsoft.com/office/mac/office/2008/main" xmlns:mv="urn:schemas-microsoft-com:mac:vml" xmlns:o="urn:schemas-microsoft-com:office:office" xmlns:v="urn:schemas-microsoft-com:vml" xmlns:w10="urn:schemas-microsoft-com:office:word" xmlns:w="http://schemas.openxmlformats.org/wordprocessingml/2006/main" xmlns:a14="http://schemas.microsoft.com/office/drawing/2010/main" w="9525">
+                                  <a14:hiddenLine xmlns:a14="http://schemas.microsoft.com/office/drawing/2010/main" xmlns:w="http://schemas.openxmlformats.org/wordprocessingml/2006/main" xmlns:w10="urn:schemas-microsoft-com:office:word" xmlns:v="urn:schemas-microsoft-com:vml" xmlns:o="urn:schemas-microsoft-com:office:office" xmlns:mv="urn:schemas-microsoft-com:mac:vml" xmlns:mo="http://schemas.microsoft.com/office/mac/office/2008/main" xmlns="" w="9525">
                                     <a:solidFill>
                                       <a:srgbClr val="000000"/>
                                     </a:solidFill>
@@ -1405,7 +1421,7 @@
               <w:cnfStyle w:val="000000100000" w:firstRow="0" w:lastRow="0" w:firstColumn="0" w:lastColumn="0" w:oddVBand="0" w:evenVBand="0" w:oddHBand="1" w:evenHBand="0" w:firstRowFirstColumn="0" w:firstRowLastColumn="0" w:lastRowFirstColumn="0" w:lastRowLastColumn="0"/>
             </w:pPr>
             <w:r>
-              <w:t>Accumulator Simulation Test</w:t>
+              <w:t>Accumulator Verification</w:t>
             </w:r>
           </w:p>
         </w:tc>
@@ -5973,6 +5989,7 @@
     <w:rsidRoot w:val="00043130"/>
     <w:rsid w:val="00043130"/>
     <w:rsid w:val="000C17ED"/>
+    <w:rsid w:val="00646501"/>
     <w:rsid w:val="009B69ED"/>
   </w:rsids>
   <m:mathPr>
@@ -6782,7 +6799,7 @@
 </file>
 
 <file path=customXml/itemProps2.xml><?xml version="1.0" encoding="utf-8"?>
-<ds:datastoreItem xmlns:ds="http://schemas.openxmlformats.org/officeDocument/2006/customXml" ds:itemID="{EDDD39B5-B470-4E1D-8D44-194723BD5642}">
+<ds:datastoreItem xmlns:ds="http://schemas.openxmlformats.org/officeDocument/2006/customXml" ds:itemID="{D91DB285-F37D-4908-A720-852D69891A48}">
   <ds:schemaRefs>
     <ds:schemaRef ds:uri="http://schemas.openxmlformats.org/officeDocument/2006/bibliography"/>
   </ds:schemaRefs>

</xml_diff>

<commit_message>
added more information to the ATP
</commit_message>
<xml_diff>
--- a/ATP Overview.docx
+++ b/ATP Overview.docx
@@ -1,6 +1,6 @@
 
 <file path=word/document.xml><?xml version="1.0" encoding="utf-8"?>
-<w:document xmlns:wpc="http://schemas.microsoft.com/office/word/2010/wordprocessingCanvas" xmlns:mo="http://schemas.microsoft.com/office/mac/office/2008/main" xmlns:mc="http://schemas.openxmlformats.org/markup-compatibility/2006" xmlns:mv="urn:schemas-microsoft-com:mac:vml" xmlns:o="urn:schemas-microsoft-com:office:office" xmlns:r="http://schemas.openxmlformats.org/officeDocument/2006/relationships" xmlns:m="http://schemas.openxmlformats.org/officeDocument/2006/math" xmlns:v="urn:schemas-microsoft-com:vml" xmlns:wp14="http://schemas.microsoft.com/office/word/2010/wordprocessingDrawing" xmlns:wp="http://schemas.openxmlformats.org/drawingml/2006/wordprocessingDrawing" xmlns:w10="urn:schemas-microsoft-com:office:word" xmlns:w="http://schemas.openxmlformats.org/wordprocessingml/2006/main" xmlns:w14="http://schemas.microsoft.com/office/word/2010/wordml" xmlns:wpg="http://schemas.microsoft.com/office/word/2010/wordprocessingGroup" xmlns:wpi="http://schemas.microsoft.com/office/word/2010/wordprocessingInk" xmlns:wne="http://schemas.microsoft.com/office/word/2006/wordml" xmlns:wps="http://schemas.microsoft.com/office/word/2010/wordprocessingShape" mc:Ignorable="w14 wp14">
+<w:document xmlns:wpc="http://schemas.microsoft.com/office/word/2010/wordprocessingCanvas" xmlns:mc="http://schemas.openxmlformats.org/markup-compatibility/2006" xmlns:o="urn:schemas-microsoft-com:office:office" xmlns:r="http://schemas.openxmlformats.org/officeDocument/2006/relationships" xmlns:m="http://schemas.openxmlformats.org/officeDocument/2006/math" xmlns:v="urn:schemas-microsoft-com:vml" xmlns:wp14="http://schemas.microsoft.com/office/word/2010/wordprocessingDrawing" xmlns:wp="http://schemas.openxmlformats.org/drawingml/2006/wordprocessingDrawing" xmlns:w10="urn:schemas-microsoft-com:office:word" xmlns:w="http://schemas.openxmlformats.org/wordprocessingml/2006/main" xmlns:w14="http://schemas.microsoft.com/office/word/2010/wordml" xmlns:w15="http://schemas.microsoft.com/office/word/2012/wordml" xmlns:wpg="http://schemas.microsoft.com/office/word/2010/wordprocessingGroup" xmlns:wpi="http://schemas.microsoft.com/office/word/2010/wordprocessingInk" xmlns:wne="http://schemas.microsoft.com/office/word/2006/wordml" xmlns:wps="http://schemas.microsoft.com/office/word/2010/wordprocessingShape" mc:Ignorable="w14 w15 wp14">
   <w:body>
     <w:sdt>
       <w:sdtPr>
@@ -10,11 +10,13 @@
           <w:docPartUnique/>
         </w:docPartObj>
       </w:sdtPr>
+      <w:sdtEndPr/>
       <w:sdtContent>
         <w:p>
           <w:r>
             <w:rPr>
               <w:noProof/>
+              <w:lang w:eastAsia="zh-CN"/>
             </w:rPr>
             <mc:AlternateContent>
               <mc:Choice Requires="wpg">
@@ -63,14 +65,14 @@
                               </a:ln>
                               <a:extLst>
                                 <a:ext uri="{909E8E84-426E-40dd-AFC4-6F175D3DCCD1}">
-                                  <a14:hiddenFill xmlns:a14="http://schemas.microsoft.com/office/drawing/2010/main">
+                                  <a14:hiddenFill xmlns:a14="http://schemas.microsoft.com/office/drawing/2010/main" xmlns:w="http://schemas.openxmlformats.org/wordprocessingml/2006/main" xmlns:w10="urn:schemas-microsoft-com:office:word" xmlns:v="urn:schemas-microsoft-com:vml" xmlns:o="urn:schemas-microsoft-com:office:office" xmlns:mv="urn:schemas-microsoft-com:mac:vml" xmlns:mo="http://schemas.microsoft.com/office/mac/office/2008/main" xmlns="">
                                     <a:solidFill>
                                       <a:srgbClr val="FFFFFF"/>
                                     </a:solidFill>
                                   </a14:hiddenFill>
                                 </a:ext>
                                 <a:ext uri="{91240B29-F687-4f45-9708-019B960494DF}">
-                                  <a14:hiddenLine xmlns:a14="http://schemas.microsoft.com/office/drawing/2010/main" w="9525">
+                                  <a14:hiddenLine xmlns:a14="http://schemas.microsoft.com/office/drawing/2010/main" xmlns:w="http://schemas.openxmlformats.org/wordprocessingml/2006/main" xmlns:w10="urn:schemas-microsoft-com:office:word" xmlns:v="urn:schemas-microsoft-com:vml" xmlns:o="urn:schemas-microsoft-com:office:office" xmlns:mv="urn:schemas-microsoft-com:mac:vml" xmlns:mo="http://schemas.microsoft.com/office/mac/office/2008/main" xmlns="" w="9525">
                                     <a:solidFill>
                                       <a:srgbClr val="808080"/>
                                     </a:solidFill>
@@ -131,14 +133,14 @@
                               </a:ln>
                               <a:extLst>
                                 <a:ext uri="{909E8E84-426E-40dd-AFC4-6F175D3DCCD1}">
-                                  <a14:hiddenFill xmlns:a14="http://schemas.microsoft.com/office/drawing/2010/main">
+                                  <a14:hiddenFill xmlns:a14="http://schemas.microsoft.com/office/drawing/2010/main" xmlns:w="http://schemas.openxmlformats.org/wordprocessingml/2006/main" xmlns:w10="urn:schemas-microsoft-com:office:word" xmlns:v="urn:schemas-microsoft-com:vml" xmlns:o="urn:schemas-microsoft-com:office:office" xmlns:mv="urn:schemas-microsoft-com:mac:vml" xmlns:mo="http://schemas.microsoft.com/office/mac/office/2008/main" xmlns="">
                                     <a:solidFill>
                                       <a:srgbClr val="FFFFFF"/>
                                     </a:solidFill>
                                   </a14:hiddenFill>
                                 </a:ext>
                                 <a:ext uri="{91240B29-F687-4f45-9708-019B960494DF}">
-                                  <a14:hiddenLine xmlns:a14="http://schemas.microsoft.com/office/drawing/2010/main" w="9525">
+                                  <a14:hiddenLine xmlns:a14="http://schemas.microsoft.com/office/drawing/2010/main" xmlns:w="http://schemas.openxmlformats.org/wordprocessingml/2006/main" xmlns:w10="urn:schemas-microsoft-com:office:word" xmlns:v="urn:schemas-microsoft-com:vml" xmlns:o="urn:schemas-microsoft-com:office:office" xmlns:mv="urn:schemas-microsoft-com:mac:vml" xmlns:mo="http://schemas.microsoft.com/office/mac/office/2008/main" xmlns="" w="9525">
                                     <a:solidFill>
                                       <a:srgbClr val="000000"/>
                                     </a:solidFill>
@@ -201,7 +203,7 @@
                               </a:ln>
                               <a:extLst>
                                 <a:ext uri="{909E8E84-426E-40dd-AFC4-6F175D3DCCD1}">
-                                  <a14:hiddenFill xmlns:a14="http://schemas.microsoft.com/office/drawing/2010/main">
+                                  <a14:hiddenFill xmlns:a14="http://schemas.microsoft.com/office/drawing/2010/main" xmlns:w="http://schemas.openxmlformats.org/wordprocessingml/2006/main" xmlns:w10="urn:schemas-microsoft-com:office:word" xmlns:v="urn:schemas-microsoft-com:vml" xmlns:o="urn:schemas-microsoft-com:office:office" xmlns:mv="urn:schemas-microsoft-com:mac:vml" xmlns:mo="http://schemas.microsoft.com/office/mac/office/2008/main" xmlns="">
                                     <a:noFill/>
                                   </a14:hiddenFill>
                                 </a:ext>
@@ -223,12 +225,12 @@
               </mc:Choice>
               <mc:Fallback>
                 <w:pict>
-                  <v:group id="Group 91" o:spid="_x0000_s1026" style="position:absolute;margin-left:315pt;margin-top:-8.95pt;width:187.15pt;height:62.65pt;z-index:251663360;mso-width-relative:margin;mso-height-relative:margin" coordorigin="1" coordsize="2376805,795655" o:gfxdata="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">
-                    <v:shapetype id="_x0000_t202" coordsize="21600,21600" o:spt="202" path="m0,0l0,21600,21600,21600,21600,0xe">
+                  <v:group w14:anchorId="7E430ACA" id="Group 91" o:spid="_x0000_s1026" style="position:absolute;margin-left:315pt;margin-top:-9pt;width:187.15pt;height:62.65pt;z-index:251663360;mso-width-relative:margin;mso-height-relative:margin" coordorigin="" coordsize="23768,7956" o:gfxdata="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">
+                    <v:shapetype id="_x0000_t202" coordsize="21600,21600" o:spt="202" path="m,l,21600r21600,l21600,xe">
                       <v:stroke joinstyle="miter"/>
                       <v:path gradientshapeok="t" o:connecttype="rect"/>
                     </v:shapetype>
-                    <v:shape id="Text Box 6" o:spid="_x0000_s1027" type="#_x0000_t202" style="position:absolute;left:1;top:123825;width:895350;height:517525;visibility:visible;mso-wrap-style:square;v-text-anchor:top" o:gfxdata="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" filled="f" stroked="f" strokecolor="gray">
+                    <v:shape id="Text Box 6" o:spid="_x0000_s1027" type="#_x0000_t202" style="position:absolute;top:1238;width:8953;height:5175;visibility:visible;mso-wrap-style:square;v-text-anchor:top" o:gfxdata="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" filled="f" stroked="f">
                       <v:textbox inset="0,0,0,0">
                         <w:txbxContent>
                           <w:p>
@@ -257,7 +259,7 @@
                         </w:txbxContent>
                       </v:textbox>
                     </v:shape>
-                    <v:shape id="Text Box 7" o:spid="_x0000_s1028" type="#_x0000_t202" style="position:absolute;left:1009651;width:1367155;height:756920;visibility:visible;mso-wrap-style:square;v-text-anchor:top" o:gfxdata="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" filled="f" stroked="f">
+                    <v:shape id="Text Box 7" o:spid="_x0000_s1028" type="#_x0000_t202" style="position:absolute;left:10096;width:13672;height:7569;visibility:visible;mso-wrap-style:square;v-text-anchor:top" o:gfxdata="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" filled="f" stroked="f">
                       <v:textbox inset="0,0,0,0">
                         <w:txbxContent>
                           <w:p>
@@ -283,11 +285,11 @@
                         </w:txbxContent>
                       </v:textbox>
                     </v:shape>
-                    <v:shapetype id="_x0000_t32" coordsize="21600,21600" o:spt="32" o:oned="t" path="m0,0l21600,21600e" filled="f">
+                    <v:shapetype id="_x0000_t32" coordsize="21600,21600" o:spt="32" o:oned="t" path="m,l21600,21600e" filled="f">
                       <v:path arrowok="t" fillok="f" o:connecttype="none"/>
                       <o:lock v:ext="edit" shapetype="t"/>
                     </v:shapetype>
-                    <v:shape id="AutoShape 8" o:spid="_x0000_s1029" type="#_x0000_t32" style="position:absolute;left:1009651;top:209550;width:0;height:586105;visibility:visible;mso-wrap-style:square" o:connectortype="straight" o:gfxdata="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" strokecolor="gray" strokeweight="1.5pt"/>
+                    <v:shape id="AutoShape 8" o:spid="_x0000_s1029" type="#_x0000_t32" style="position:absolute;left:10096;top:2095;width:0;height:5861;visibility:visible;mso-wrap-style:square" o:connectortype="straight" o:gfxdata="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" strokecolor="gray" strokeweight="1.5pt"/>
                   </v:group>
                 </w:pict>
               </mc:Fallback>
@@ -296,6 +298,7 @@
           <w:r>
             <w:rPr>
               <w:noProof/>
+              <w:lang w:eastAsia="zh-CN"/>
             </w:rPr>
             <mc:AlternateContent>
               <mc:Choice Requires="wps">
@@ -335,14 +338,14 @@
                             </a:ln>
                             <a:extLst>
                               <a:ext uri="{909E8E84-426E-40dd-AFC4-6F175D3DCCD1}">
-                                <a14:hiddenFill xmlns:a14="http://schemas.microsoft.com/office/drawing/2010/main">
+                                <a14:hiddenFill xmlns:a14="http://schemas.microsoft.com/office/drawing/2010/main" xmlns:w="http://schemas.openxmlformats.org/wordprocessingml/2006/main" xmlns:w10="urn:schemas-microsoft-com:office:word" xmlns:v="urn:schemas-microsoft-com:vml" xmlns:o="urn:schemas-microsoft-com:office:office" xmlns:mv="urn:schemas-microsoft-com:mac:vml" xmlns:mo="http://schemas.microsoft.com/office/mac/office/2008/main" xmlns="">
                                   <a:solidFill>
                                     <a:srgbClr val="FFFFFF"/>
                                   </a:solidFill>
                                 </a14:hiddenFill>
                               </a:ext>
                               <a:ext uri="{91240B29-F687-4f45-9708-019B960494DF}">
-                                <a14:hiddenLine xmlns:a14="http://schemas.microsoft.com/office/drawing/2010/main" w="9525">
+                                <a14:hiddenLine xmlns:a14="http://schemas.microsoft.com/office/drawing/2010/main" xmlns:w="http://schemas.openxmlformats.org/wordprocessingml/2006/main" xmlns:w10="urn:schemas-microsoft-com:office:word" xmlns:v="urn:schemas-microsoft-com:vml" xmlns:o="urn:schemas-microsoft-com:office:office" xmlns:mv="urn:schemas-microsoft-com:mac:vml" xmlns:mo="http://schemas.microsoft.com/office/mac/office/2008/main" xmlns="" w="9525">
                                   <a:solidFill>
                                     <a:srgbClr val="000000"/>
                                   </a:solidFill>
@@ -371,6 +374,7 @@
                                   <w:dataBinding w:prefixMappings="xmlns:ns0='http://schemas.microsoft.com/office/2006/coverPageProps' " w:xpath="/ns0:CoverPageProperties[1]/ns0:CompanyAddress[1]" w:storeItemID="{55AF091B-3C7A-41E3-B477-F2FDAA23CFDA}"/>
                                   <w:text/>
                                 </w:sdtPr>
+                                <w:sdtEndPr/>
                                 <w:sdtContent>
                                   <w:p>
                                     <w:pPr>
@@ -420,7 +424,7 @@
               </mc:Choice>
               <mc:Fallback>
                 <w:pict>
-                  <v:rect id="Rectangle 2" o:spid="_x0000_s1030" style="position:absolute;margin-left:33.85pt;margin-top:717.15pt;width:540pt;height:30.6pt;z-index:251660288;visibility:visible;mso-wrap-style:square;mso-width-percent:0;mso-height-percent:0;mso-wrap-distance-left:9pt;mso-wrap-distance-top:0;mso-wrap-distance-right:9pt;mso-wrap-distance-bottom:0;mso-position-horizontal:absolute;mso-position-horizontal-relative:page;mso-position-vertical:absolute;mso-position-vertical-relative:page;mso-width-percent:0;mso-height-percent:0;mso-width-relative:page;mso-height-relative:page;v-text-anchor:top" o:gfxdata="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" filled="f" stroked="f">
+                  <v:rect w14:anchorId="7CD65A8B" id="Rectangle 2" o:spid="_x0000_s1030" style="position:absolute;margin-left:33.85pt;margin-top:717.15pt;width:540pt;height:30.6pt;z-index:251660288;visibility:visible;mso-wrap-style:square;mso-width-percent:0;mso-height-percent:0;mso-wrap-distance-left:9pt;mso-wrap-distance-top:0;mso-wrap-distance-right:9pt;mso-wrap-distance-bottom:0;mso-position-horizontal:absolute;mso-position-horizontal-relative:page;mso-position-vertical:absolute;mso-position-vertical-relative:page;mso-width-percent:0;mso-height-percent:0;mso-width-relative:page;mso-height-relative:page;v-text-anchor:top" o:gfxdata="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" filled="f" stroked="f">
                     <v:textbox>
                       <w:txbxContent>
                         <w:sdt>
@@ -439,6 +443,7 @@
                             <w:dataBinding w:prefixMappings="xmlns:ns0='http://schemas.microsoft.com/office/2006/coverPageProps' " w:xpath="/ns0:CoverPageProperties[1]/ns0:CompanyAddress[1]" w:storeItemID="{55AF091B-3C7A-41E3-B477-F2FDAA23CFDA}"/>
                             <w:text/>
                           </w:sdtPr>
+                          <w:sdtEndPr/>
                           <w:sdtContent>
                             <w:p>
                               <w:pPr>
@@ -480,6 +485,7 @@
           <w:r>
             <w:rPr>
               <w:noProof/>
+              <w:lang w:eastAsia="zh-CN"/>
             </w:rPr>
             <mc:AlternateContent>
               <mc:Choice Requires="wps">
@@ -519,14 +525,14 @@
                             </a:ln>
                             <a:extLst>
                               <a:ext uri="{909E8E84-426E-40dd-AFC4-6F175D3DCCD1}">
-                                <a14:hiddenFill xmlns:a14="http://schemas.microsoft.com/office/drawing/2010/main">
+                                <a14:hiddenFill xmlns:a14="http://schemas.microsoft.com/office/drawing/2010/main" xmlns:w="http://schemas.openxmlformats.org/wordprocessingml/2006/main" xmlns:w10="urn:schemas-microsoft-com:office:word" xmlns:v="urn:schemas-microsoft-com:vml" xmlns:o="urn:schemas-microsoft-com:office:office" xmlns:mv="urn:schemas-microsoft-com:mac:vml" xmlns:mo="http://schemas.microsoft.com/office/mac/office/2008/main" xmlns="">
                                   <a:solidFill>
                                     <a:srgbClr val="FFFFFF"/>
                                   </a:solidFill>
                                 </a14:hiddenFill>
                               </a:ext>
                               <a:ext uri="{91240B29-F687-4f45-9708-019B960494DF}">
-                                <a14:hiddenLine xmlns:a14="http://schemas.microsoft.com/office/drawing/2010/main" w="9525">
+                                <a14:hiddenLine xmlns:a14="http://schemas.microsoft.com/office/drawing/2010/main" xmlns:w="http://schemas.openxmlformats.org/wordprocessingml/2006/main" xmlns:w10="urn:schemas-microsoft-com:office:word" xmlns:v="urn:schemas-microsoft-com:vml" xmlns:o="urn:schemas-microsoft-com:office:office" xmlns:mv="urn:schemas-microsoft-com:mac:vml" xmlns:mo="http://schemas.microsoft.com/office/mac/office/2008/main" xmlns="" w="9525">
                                   <a:solidFill>
                                     <a:srgbClr val="000000"/>
                                   </a:solidFill>
@@ -553,6 +559,7 @@
                                   <w:dataBinding w:prefixMappings="xmlns:ns0='http://purl.org/dc/elements/1.1/' xmlns:ns1='http://schemas.openxmlformats.org/package/2006/metadata/core-properties' " w:xpath="/ns1:coreProperties[1]/ns0:title[1]" w:storeItemID="{6C3C8BC8-F283-45AE-878A-BAB7291924A1}"/>
                                   <w:text/>
                                 </w:sdtPr>
+                                <w:sdtEndPr/>
                                 <w:sdtContent>
                                   <w:p>
                                     <w:pPr>
@@ -616,7 +623,23 @@
                                     <w:rFonts w:asciiTheme="majorHAnsi" w:hAnsiTheme="majorHAnsi"/>
                                     <w:color w:val="808080" w:themeColor="background1" w:themeShade="80"/>
                                   </w:rPr>
-                                  <w:t>all of the tests required to deliver LFEV-Y5.  The plan is presented as an overview with the ATP number next to the test.  This refers to the document that describes the test.  The requirements are from the SoW for 2017</w:t>
+                                  <w:t xml:space="preserve">all of the tests required to deliver LFEV-Y5.  The plan is presented as an overview with the ATP number next to the test.  This refers to the document that describes the test.  The requirements are from the </w:t>
+                                </w:r>
+                                <w:proofErr w:type="spellStart"/>
+                                <w:r>
+                                  <w:rPr>
+                                    <w:rFonts w:asciiTheme="majorHAnsi" w:hAnsiTheme="majorHAnsi"/>
+                                    <w:color w:val="808080" w:themeColor="background1" w:themeShade="80"/>
+                                  </w:rPr>
+                                  <w:t>SoW</w:t>
+                                </w:r>
+                                <w:proofErr w:type="spellEnd"/>
+                                <w:r>
+                                  <w:rPr>
+                                    <w:rFonts w:asciiTheme="majorHAnsi" w:hAnsiTheme="majorHAnsi"/>
+                                    <w:color w:val="808080" w:themeColor="background1" w:themeShade="80"/>
+                                  </w:rPr>
+                                  <w:t xml:space="preserve"> for 2017</w:t>
                                 </w:r>
                               </w:p>
                               <w:p>
@@ -647,7 +670,7 @@
               </mc:Choice>
               <mc:Fallback>
                 <w:pict>
-                  <v:rect id="Rectangle 3" o:spid="_x0000_s1031" style="position:absolute;margin-left:33.75pt;margin-top:393pt;width:464.4pt;height:269.15pt;z-index:251661312;visibility:visible;mso-wrap-style:square;mso-width-percent:0;mso-height-percent:0;mso-wrap-distance-left:9pt;mso-wrap-distance-top:0;mso-wrap-distance-right:9pt;mso-wrap-distance-bottom:0;mso-position-horizontal:absolute;mso-position-horizontal-relative:page;mso-position-vertical:absolute;mso-position-vertical-relative:page;mso-width-percent:0;mso-height-percent:0;mso-width-relative:page;mso-height-relative:page;v-text-anchor:top" o:gfxdata="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" filled="f" stroked="f">
+                  <v:rect w14:anchorId="66E1D02F" id="Rectangle 3" o:spid="_x0000_s1031" style="position:absolute;margin-left:33.75pt;margin-top:393pt;width:464.4pt;height:269.15pt;z-index:251661312;visibility:visible;mso-wrap-style:square;mso-width-percent:0;mso-height-percent:0;mso-wrap-distance-left:9pt;mso-wrap-distance-top:0;mso-wrap-distance-right:9pt;mso-wrap-distance-bottom:0;mso-position-horizontal:absolute;mso-position-horizontal-relative:page;mso-position-vertical:absolute;mso-position-vertical-relative:page;mso-width-percent:0;mso-height-percent:0;mso-width-relative:page;mso-height-relative:page;v-text-anchor:top" o:gfxdata="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" filled="f" stroked="f">
                     <v:textbox>
                       <w:txbxContent>
                         <w:sdt>
@@ -664,6 +687,7 @@
                             <w:dataBinding w:prefixMappings="xmlns:ns0='http://purl.org/dc/elements/1.1/' xmlns:ns1='http://schemas.openxmlformats.org/package/2006/metadata/core-properties' " w:xpath="/ns1:coreProperties[1]/ns0:title[1]" w:storeItemID="{6C3C8BC8-F283-45AE-878A-BAB7291924A1}"/>
                             <w:text/>
                           </w:sdtPr>
+                          <w:sdtEndPr/>
                           <w:sdtContent>
                             <w:p>
                               <w:pPr>
@@ -727,7 +751,23 @@
                               <w:rFonts w:asciiTheme="majorHAnsi" w:hAnsiTheme="majorHAnsi"/>
                               <w:color w:val="808080" w:themeColor="background1" w:themeShade="80"/>
                             </w:rPr>
-                            <w:t>all of the tests required to deliver LFEV-Y5.  The plan is presented as an overview with the ATP number next to the test.  This refers to the document that describes the test.  The requirements are from the SoW for 2017</w:t>
+                            <w:t xml:space="preserve">all of the tests required to deliver LFEV-Y5.  The plan is presented as an overview with the ATP number next to the test.  This refers to the document that describes the test.  The requirements are from the </w:t>
+                          </w:r>
+                          <w:proofErr w:type="spellStart"/>
+                          <w:r>
+                            <w:rPr>
+                              <w:rFonts w:asciiTheme="majorHAnsi" w:hAnsiTheme="majorHAnsi"/>
+                              <w:color w:val="808080" w:themeColor="background1" w:themeShade="80"/>
+                            </w:rPr>
+                            <w:t>SoW</w:t>
+                          </w:r>
+                          <w:proofErr w:type="spellEnd"/>
+                          <w:r>
+                            <w:rPr>
+                              <w:rFonts w:asciiTheme="majorHAnsi" w:hAnsiTheme="majorHAnsi"/>
+                              <w:color w:val="808080" w:themeColor="background1" w:themeShade="80"/>
+                            </w:rPr>
+                            <w:t xml:space="preserve"> for 2017</w:t>
                           </w:r>
                         </w:p>
                         <w:p>
@@ -750,6 +790,7 @@
           <w:r>
             <w:rPr>
               <w:noProof/>
+              <w:lang w:eastAsia="zh-CN"/>
             </w:rPr>
             <mc:AlternateContent>
               <mc:Choice Requires="wps">
@@ -795,7 +836,7 @@
                             <a:effectLst/>
                             <a:extLst>
                               <a:ext uri="{91240B29-F687-4f45-9708-019B960494DF}">
-                                <a14:hiddenLine xmlns:a14="http://schemas.microsoft.com/office/drawing/2010/main" w="19050">
+                                <a14:hiddenLine xmlns:a14="http://schemas.microsoft.com/office/drawing/2010/main" xmlns:w="http://schemas.openxmlformats.org/wordprocessingml/2006/main" xmlns:w10="urn:schemas-microsoft-com:office:word" xmlns:v="urn:schemas-microsoft-com:vml" xmlns:o="urn:schemas-microsoft-com:office:office" xmlns:mv="urn:schemas-microsoft-com:mac:vml" xmlns:mo="http://schemas.microsoft.com/office/mac/office/2008/main" xmlns="" w="19050">
                                   <a:solidFill>
                                     <a:srgbClr val="4A7EBB"/>
                                   </a:solidFill>
@@ -805,7 +846,7 @@
                                 </a14:hiddenLine>
                               </a:ext>
                               <a:ext uri="{AF507438-7753-43e0-B8FC-AC1667EBCBE1}">
-                                <a14:hiddenEffects xmlns:a14="http://schemas.microsoft.com/office/drawing/2010/main">
+                                <a14:hiddenEffects xmlns:a14="http://schemas.microsoft.com/office/drawing/2010/main" xmlns:w="http://schemas.openxmlformats.org/wordprocessingml/2006/main" xmlns:w10="urn:schemas-microsoft-com:office:word" xmlns:v="urn:schemas-microsoft-com:vml" xmlns:o="urn:schemas-microsoft-com:office:office" xmlns:mv="urn:schemas-microsoft-com:mac:vml" xmlns:mo="http://schemas.microsoft.com/office/mac/office/2008/main" xmlns="">
                                   <a:effectLst>
                                     <a:outerShdw blurRad="63500" dist="26940" dir="5400000" algn="ctr" rotWithShape="0">
                                       <a:srgbClr val="000000">
@@ -832,9 +873,9 @@
                   </wp:anchor>
                 </w:drawing>
               </mc:Choice>
-              <mc:Fallback xmlns:w15="http://schemas.microsoft.com/office/word/2012/wordml">
+              <mc:Fallback>
                 <w:pict>
-                  <v:rect w14:anchorId="1254BD36" id="Rectangle 4" o:spid="_x0000_s1026" style="position:absolute;margin-left:21.6pt;margin-top:36pt;width:568.8pt;height:17.6pt;z-index:251662336;visibility:visible;mso-wrap-style:square;mso-width-percent:0;mso-height-percent:0;mso-wrap-distance-left:9pt;mso-wrap-distance-top:0;mso-wrap-distance-right:9pt;mso-wrap-distance-bottom:0;mso-position-horizontal:absolute;mso-position-horizontal-relative:page;mso-position-vertical:absolute;mso-position-vertical-relative:page;mso-width-percent:0;mso-height-percent:0;mso-width-relative:page;mso-height-relative:page;v-text-anchor:top" o:gfxdata="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" fillcolor="#8db3e2 [1311]" stroked="f">
+                  <v:rect w14:anchorId="5598A6AE" id="Rectangle 4" o:spid="_x0000_s1026" style="position:absolute;margin-left:21.6pt;margin-top:36pt;width:568.8pt;height:17.6pt;z-index:251662336;visibility:visible;mso-wrap-style:square;mso-width-percent:0;mso-height-percent:0;mso-wrap-distance-left:9pt;mso-wrap-distance-top:0;mso-wrap-distance-right:9pt;mso-wrap-distance-bottom:0;mso-position-horizontal:absolute;mso-position-horizontal-relative:page;mso-position-vertical:absolute;mso-position-vertical-relative:page;mso-width-percent:0;mso-height-percent:0;mso-width-relative:page;mso-height-relative:page;v-text-anchor:top" o:gfxdata="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" fillcolor="#8db3e2 [1311]" stroked="f">
                     <v:textbox inset=",7.2pt,,7.2pt"/>
                     <w10:wrap anchorx="page" anchory="page"/>
                   </v:rect>
@@ -845,6 +886,7 @@
           <w:r>
             <w:rPr>
               <w:noProof/>
+              <w:lang w:eastAsia="zh-CN"/>
             </w:rPr>
             <mc:AlternateContent>
               <mc:Choice Requires="wpg">
@@ -902,7 +944,7 @@
                               </a:ln>
                               <a:extLst>
                                 <a:ext uri="{909E8E84-426E-40dd-AFC4-6F175D3DCCD1}">
-                                  <a14:hiddenFill xmlns:a14="http://schemas.microsoft.com/office/drawing/2010/main">
+                                  <a14:hiddenFill xmlns:a14="http://schemas.microsoft.com/office/drawing/2010/main" xmlns:w="http://schemas.openxmlformats.org/wordprocessingml/2006/main" xmlns:w10="urn:schemas-microsoft-com:office:word" xmlns:v="urn:schemas-microsoft-com:vml" xmlns:o="urn:schemas-microsoft-com:office:office" xmlns:mv="urn:schemas-microsoft-com:mac:vml" xmlns:mo="http://schemas.microsoft.com/office/mac/office/2008/main" xmlns="">
                                     <a:noFill/>
                                   </a14:hiddenFill>
                                 </a:ext>
@@ -934,7 +976,7 @@
                               </a:ln>
                               <a:extLst>
                                 <a:ext uri="{909E8E84-426E-40dd-AFC4-6F175D3DCCD1}">
-                                  <a14:hiddenFill xmlns:a14="http://schemas.microsoft.com/office/drawing/2010/main">
+                                  <a14:hiddenFill xmlns:a14="http://schemas.microsoft.com/office/drawing/2010/main" xmlns:w="http://schemas.openxmlformats.org/wordprocessingml/2006/main" xmlns:w10="urn:schemas-microsoft-com:office:word" xmlns:v="urn:schemas-microsoft-com:vml" xmlns:o="urn:schemas-microsoft-com:office:office" xmlns:mv="urn:schemas-microsoft-com:mac:vml" xmlns:mo="http://schemas.microsoft.com/office/mac/office/2008/main" xmlns="">
                                     <a:noFill/>
                                   </a14:hiddenFill>
                                 </a:ext>
@@ -954,9 +996,9 @@
                   </wp:anchor>
                 </w:drawing>
               </mc:Choice>
-              <mc:Fallback xmlns:w15="http://schemas.microsoft.com/office/word/2012/wordml">
+              <mc:Fallback>
                 <w:pict>
-                  <v:group w14:anchorId="4FC04EA3" id="Group 9" o:spid="_x0000_s1026" style="position:absolute;margin-left:21.6pt;margin-top:702pt;width:568.8pt;height:54.05pt;z-index:-251657216;mso-position-horizontal-relative:page;mso-position-vertical-relative:page" coordorigin="432,13608" coordsize="11376,1081" o:gfxdata="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">
+                  <v:group w14:anchorId="6F0157DC" id="Group 9" o:spid="_x0000_s1026" style="position:absolute;margin-left:21.6pt;margin-top:702pt;width:568.8pt;height:54.05pt;z-index:-251657216;mso-position-horizontal-relative:page;mso-position-vertical-relative:page" coordorigin="432,13608" coordsize="11376,1081" o:gfxdata="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">
                     <v:shape id="AutoShape 10" o:spid="_x0000_s1027" type="#_x0000_t32" style="position:absolute;left:432;top:13608;width:11376;height:0;visibility:visible;mso-wrap-style:square" o:connectortype="straight" o:gfxdata="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" strokecolor="gray"/>
                     <v:shape id="AutoShape 11" o:spid="_x0000_s1028" type="#_x0000_t32" style="position:absolute;left:432;top:14689;width:11376;height:0;visibility:visible;mso-wrap-style:square" o:connectortype="straight" o:gfxdata="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" strokecolor="gray"/>
                     <w10:wrap anchorx="page" anchory="page"/>
@@ -968,6 +1010,7 @@
           <w:r>
             <w:rPr>
               <w:noProof/>
+              <w:lang w:eastAsia="zh-CN"/>
             </w:rPr>
             <mc:AlternateContent>
               <mc:Choice Requires="wpg">
@@ -1020,14 +1063,14 @@
                               </a:ln>
                               <a:extLst>
                                 <a:ext uri="{909E8E84-426E-40dd-AFC4-6F175D3DCCD1}">
-                                  <a14:hiddenFill xmlns:a14="http://schemas.microsoft.com/office/drawing/2010/main">
+                                  <a14:hiddenFill xmlns:a14="http://schemas.microsoft.com/office/drawing/2010/main" xmlns:w="http://schemas.openxmlformats.org/wordprocessingml/2006/main" xmlns:w10="urn:schemas-microsoft-com:office:word" xmlns:v="urn:schemas-microsoft-com:vml" xmlns:o="urn:schemas-microsoft-com:office:office" xmlns:mv="urn:schemas-microsoft-com:mac:vml" xmlns:mo="http://schemas.microsoft.com/office/mac/office/2008/main" xmlns="">
                                     <a:solidFill>
                                       <a:srgbClr val="FFFFFF"/>
                                     </a:solidFill>
                                   </a14:hiddenFill>
                                 </a:ext>
                                 <a:ext uri="{91240B29-F687-4f45-9708-019B960494DF}">
-                                  <a14:hiddenLine xmlns:a14="http://schemas.microsoft.com/office/drawing/2010/main" w="9525">
+                                  <a14:hiddenLine xmlns:a14="http://schemas.microsoft.com/office/drawing/2010/main" xmlns:w="http://schemas.openxmlformats.org/wordprocessingml/2006/main" xmlns:w10="urn:schemas-microsoft-com:office:word" xmlns:v="urn:schemas-microsoft-com:vml" xmlns:o="urn:schemas-microsoft-com:office:office" xmlns:mv="urn:schemas-microsoft-com:mac:vml" xmlns:mo="http://schemas.microsoft.com/office/mac/office/2008/main" xmlns="" w="9525">
                                     <a:solidFill>
                                       <a:srgbClr val="000000"/>
                                     </a:solidFill>
@@ -1087,7 +1130,7 @@
                               </a:ln>
                               <a:extLst>
                                 <a:ext uri="{909E8E84-426E-40dd-AFC4-6F175D3DCCD1}">
-                                  <a14:hiddenFill xmlns:a14="http://schemas.microsoft.com/office/drawing/2010/main">
+                                  <a14:hiddenFill xmlns:a14="http://schemas.microsoft.com/office/drawing/2010/main" xmlns:w="http://schemas.openxmlformats.org/wordprocessingml/2006/main" xmlns:w10="urn:schemas-microsoft-com:office:word" xmlns:v="urn:schemas-microsoft-com:vml" xmlns:o="urn:schemas-microsoft-com:office:office" xmlns:mv="urn:schemas-microsoft-com:mac:vml" xmlns:mo="http://schemas.microsoft.com/office/mac/office/2008/main" xmlns="">
                                     <a:noFill/>
                                   </a14:hiddenFill>
                                 </a:ext>
@@ -1114,14 +1157,14 @@
                               </a:ln>
                               <a:extLst>
                                 <a:ext uri="{909E8E84-426E-40dd-AFC4-6F175D3DCCD1}">
-                                  <a14:hiddenFill xmlns:a14="http://schemas.microsoft.com/office/drawing/2010/main">
+                                  <a14:hiddenFill xmlns:a14="http://schemas.microsoft.com/office/drawing/2010/main" xmlns:w="http://schemas.openxmlformats.org/wordprocessingml/2006/main" xmlns:w10="urn:schemas-microsoft-com:office:word" xmlns:v="urn:schemas-microsoft-com:vml" xmlns:o="urn:schemas-microsoft-com:office:office" xmlns:mv="urn:schemas-microsoft-com:mac:vml" xmlns:mo="http://schemas.microsoft.com/office/mac/office/2008/main" xmlns="">
                                     <a:solidFill>
                                       <a:srgbClr val="FFFFFF"/>
                                     </a:solidFill>
                                   </a14:hiddenFill>
                                 </a:ext>
                                 <a:ext uri="{91240B29-F687-4f45-9708-019B960494DF}">
-                                  <a14:hiddenLine xmlns:a14="http://schemas.microsoft.com/office/drawing/2010/main" w="9525">
+                                  <a14:hiddenLine xmlns:a14="http://schemas.microsoft.com/office/drawing/2010/main" xmlns:w="http://schemas.openxmlformats.org/wordprocessingml/2006/main" xmlns:w10="urn:schemas-microsoft-com:office:word" xmlns:v="urn:schemas-microsoft-com:vml" xmlns:o="urn:schemas-microsoft-com:office:office" xmlns:mv="urn:schemas-microsoft-com:mac:vml" xmlns:mo="http://schemas.microsoft.com/office/mac/office/2008/main" xmlns="" w="9525">
                                     <a:solidFill>
                                       <a:srgbClr val="000000"/>
                                     </a:solidFill>
@@ -1176,8 +1219,8 @@
               </mc:Choice>
               <mc:Fallback>
                 <w:pict>
-                  <v:group id="Group 15" o:spid="_x0000_s1032" style="position:absolute;margin-left:364.5pt;margin-top:-385.65pt;width:143.25pt;height:60.75pt;z-index:251664384" coordorigin="8895,1230" coordsize="2865,1215" o:gfxdata="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">
-                    <v:shape id="Text Box 16" o:spid="_x0000_s1033" type="#_x0000_t202" style="position:absolute;left:10290;top:1230;width:1470;height:1215;visibility:visible;mso-wrap-style:square;v-text-anchor:top" o:gfxdata="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" filled="f" stroked="f">
+                  <v:group w14:anchorId="0D3309EA" id="Group 15" o:spid="_x0000_s1032" style="position:absolute;margin-left:364.5pt;margin-top:-385.7pt;width:143.25pt;height:60.75pt;z-index:251664384" coordorigin="8895,1230" coordsize="2865,1215" o:gfxdata="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">
+                    <v:shape id="Text Box 16" o:spid="_x0000_s1033" type="#_x0000_t202" style="position:absolute;left:10290;top:1230;width:1470;height:1215;visibility:visible;mso-wrap-style:square;v-text-anchor:top" o:gfxdata="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" filled="f" stroked="f">
                       <v:textbox>
                         <w:txbxContent>
                           <w:p>
@@ -1200,8 +1243,8 @@
                         </w:txbxContent>
                       </v:textbox>
                     </v:shape>
-                    <v:shape id="AutoShape 17" o:spid="_x0000_s1034" type="#_x0000_t32" style="position:absolute;left:10290;top:1590;width:0;height:630;visibility:visible;mso-wrap-style:square" o:connectortype="straight" o:gfxdata="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" strokecolor="white" strokeweight="1.5pt"/>
-                    <v:shape id="Text Box 18" o:spid="_x0000_s1035" type="#_x0000_t202" style="position:absolute;left:8895;top:1455;width:1365;height:630;visibility:visible;mso-wrap-style:square;v-text-anchor:top" o:gfxdata="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" filled="f" stroked="f">
+                    <v:shape id="AutoShape 17" o:spid="_x0000_s1034" type="#_x0000_t32" style="position:absolute;left:10290;top:1590;width:0;height:630;visibility:visible;mso-wrap-style:square" o:connectortype="straight" o:gfxdata="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" strokecolor="white" strokeweight="1.5pt"/>
+                    <v:shape id="Text Box 18" o:spid="_x0000_s1035" type="#_x0000_t202" style="position:absolute;left:8895;top:1455;width:1365;height:630;visibility:visible;mso-wrap-style:square;v-text-anchor:top" o:gfxdata="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" filled="f" stroked="f">
                       <v:textbox>
                         <w:txbxContent>
                           <w:p>
@@ -1247,6 +1290,14 @@
     </w:p>
     <w:sdt>
       <w:sdtPr>
+        <w:rPr>
+          <w:rFonts w:asciiTheme="minorHAnsi" w:eastAsiaTheme="minorEastAsia" w:hAnsiTheme="minorHAnsi" w:cstheme="minorBidi"/>
+          <w:b w:val="0"/>
+          <w:bCs w:val="0"/>
+          <w:color w:val="auto"/>
+          <w:sz w:val="24"/>
+          <w:szCs w:val="24"/>
+        </w:rPr>
         <w:id w:val="831953854"/>
         <w:docPartObj>
           <w:docPartGallery w:val="Table of Contents"/>
@@ -1255,11 +1306,7 @@
       </w:sdtPr>
       <w:sdtEndPr>
         <w:rPr>
-          <w:rFonts w:asciiTheme="minorHAnsi" w:eastAsiaTheme="minorEastAsia" w:hAnsiTheme="minorHAnsi" w:cstheme="minorBidi"/>
           <w:noProof/>
-          <w:color w:val="auto"/>
-          <w:sz w:val="24"/>
-          <w:szCs w:val="24"/>
         </w:rPr>
       </w:sdtEndPr>
       <w:sdtContent>
@@ -1280,7 +1327,9 @@
             <w:rPr>
               <w:b w:val="0"/>
               <w:noProof/>
-              <w:lang w:eastAsia="ja-JP"/>
+              <w:sz w:val="22"/>
+              <w:szCs w:val="22"/>
+              <w:lang w:eastAsia="zh-CN"/>
             </w:rPr>
           </w:pPr>
           <w:r>
@@ -1298,53 +1347,207 @@
             </w:rPr>
             <w:fldChar w:fldCharType="separate"/>
           </w:r>
-          <w:r>
+          <w:hyperlink w:anchor="_Toc475601088" w:history="1">
+            <w:r>
+              <w:rPr>
+                <w:rStyle w:val="Hyperlink"/>
+                <w:noProof/>
+              </w:rPr>
+              <w:t>ATPs</w:t>
+            </w:r>
+            <w:r>
+              <w:rPr>
+                <w:noProof/>
+                <w:webHidden/>
+              </w:rPr>
+              <w:tab/>
+            </w:r>
+            <w:r>
+              <w:rPr>
+                <w:noProof/>
+                <w:webHidden/>
+              </w:rPr>
+              <w:fldChar w:fldCharType="begin"/>
+            </w:r>
+            <w:r>
+              <w:rPr>
+                <w:noProof/>
+                <w:webHidden/>
+              </w:rPr>
+              <w:instrText xml:space="preserve"> PAGEREF _Toc475601088 \h </w:instrText>
+            </w:r>
+            <w:r>
+              <w:rPr>
+                <w:noProof/>
+                <w:webHidden/>
+              </w:rPr>
+            </w:r>
+            <w:r>
+              <w:rPr>
+                <w:noProof/>
+                <w:webHidden/>
+              </w:rPr>
+              <w:fldChar w:fldCharType="separate"/>
+            </w:r>
+            <w:r>
+              <w:rPr>
+                <w:noProof/>
+                <w:webHidden/>
+              </w:rPr>
+              <w:t>3</w:t>
+            </w:r>
+            <w:r>
+              <w:rPr>
+                <w:noProof/>
+                <w:webHidden/>
+              </w:rPr>
+              <w:fldChar w:fldCharType="end"/>
+            </w:r>
+          </w:hyperlink>
+        </w:p>
+        <w:p>
+          <w:pPr>
+            <w:pStyle w:val="TOC1"/>
+            <w:tabs>
+              <w:tab w:val="right" w:leader="dot" w:pos="8290"/>
+            </w:tabs>
             <w:rPr>
+              <w:b w:val="0"/>
               <w:noProof/>
+              <w:sz w:val="22"/>
+              <w:szCs w:val="22"/>
+              <w:lang w:eastAsia="zh-CN"/>
             </w:rPr>
-            <w:t>ATPs</w:t>
-          </w:r>
-          <w:r>
+          </w:pPr>
+          <w:hyperlink w:anchor="_Toc475601089" w:history="1">
+            <w:r>
+              <w:rPr>
+                <w:rStyle w:val="Hyperlink"/>
+                <w:noProof/>
+              </w:rPr>
+              <w:t>Deliverables</w:t>
+            </w:r>
+            <w:r>
+              <w:rPr>
+                <w:noProof/>
+                <w:webHidden/>
+              </w:rPr>
+              <w:tab/>
+            </w:r>
+            <w:r>
+              <w:rPr>
+                <w:noProof/>
+                <w:webHidden/>
+              </w:rPr>
+              <w:fldChar w:fldCharType="begin"/>
+            </w:r>
+            <w:r>
+              <w:rPr>
+                <w:noProof/>
+                <w:webHidden/>
+              </w:rPr>
+              <w:instrText xml:space="preserve"> PAGEREF _Toc475601089 \h </w:instrText>
+            </w:r>
+            <w:r>
+              <w:rPr>
+                <w:noProof/>
+                <w:webHidden/>
+              </w:rPr>
+            </w:r>
+            <w:r>
+              <w:rPr>
+                <w:noProof/>
+                <w:webHidden/>
+              </w:rPr>
+              <w:fldChar w:fldCharType="separate"/>
+            </w:r>
+            <w:r>
+              <w:rPr>
+                <w:noProof/>
+                <w:webHidden/>
+              </w:rPr>
+              <w:t>4</w:t>
+            </w:r>
+            <w:r>
+              <w:rPr>
+                <w:noProof/>
+                <w:webHidden/>
+              </w:rPr>
+              <w:fldChar w:fldCharType="end"/>
+            </w:r>
+          </w:hyperlink>
+        </w:p>
+        <w:p>
+          <w:pPr>
+            <w:pStyle w:val="TOC1"/>
+            <w:tabs>
+              <w:tab w:val="right" w:leader="dot" w:pos="8290"/>
+            </w:tabs>
             <w:rPr>
+              <w:b w:val="0"/>
               <w:noProof/>
+              <w:sz w:val="22"/>
+              <w:szCs w:val="22"/>
+              <w:lang w:eastAsia="zh-CN"/>
             </w:rPr>
-            <w:tab/>
-          </w:r>
-          <w:r>
-            <w:rPr>
-              <w:noProof/>
-            </w:rPr>
-            <w:fldChar w:fldCharType="begin"/>
-          </w:r>
-          <w:r>
-            <w:rPr>
-              <w:noProof/>
-            </w:rPr>
-            <w:instrText xml:space="preserve"> PAGEREF _Toc349420555 \h </w:instrText>
-          </w:r>
-          <w:r>
-            <w:rPr>
-              <w:noProof/>
-            </w:rPr>
-          </w:r>
-          <w:r>
-            <w:rPr>
-              <w:noProof/>
-            </w:rPr>
-            <w:fldChar w:fldCharType="separate"/>
-          </w:r>
-          <w:r>
-            <w:rPr>
-              <w:noProof/>
-            </w:rPr>
-            <w:t>2</w:t>
-          </w:r>
-          <w:r>
-            <w:rPr>
-              <w:noProof/>
-            </w:rPr>
-            <w:fldChar w:fldCharType="end"/>
-          </w:r>
+          </w:pPr>
+          <w:hyperlink w:anchor="_Toc475601090" w:history="1">
+            <w:r>
+              <w:rPr>
+                <w:rStyle w:val="Hyperlink"/>
+                <w:noProof/>
+              </w:rPr>
+              <w:t>Experiments</w:t>
+            </w:r>
+            <w:r>
+              <w:rPr>
+                <w:noProof/>
+                <w:webHidden/>
+              </w:rPr>
+              <w:tab/>
+            </w:r>
+            <w:r>
+              <w:rPr>
+                <w:noProof/>
+                <w:webHidden/>
+              </w:rPr>
+              <w:fldChar w:fldCharType="begin"/>
+            </w:r>
+            <w:r>
+              <w:rPr>
+                <w:noProof/>
+                <w:webHidden/>
+              </w:rPr>
+              <w:instrText xml:space="preserve"> PAGEREF _Toc475601090 \h </w:instrText>
+            </w:r>
+            <w:r>
+              <w:rPr>
+                <w:noProof/>
+                <w:webHidden/>
+              </w:rPr>
+            </w:r>
+            <w:r>
+              <w:rPr>
+                <w:noProof/>
+                <w:webHidden/>
+              </w:rPr>
+              <w:fldChar w:fldCharType="separate"/>
+            </w:r>
+            <w:r>
+              <w:rPr>
+                <w:noProof/>
+                <w:webHidden/>
+              </w:rPr>
+              <w:t>4</w:t>
+            </w:r>
+            <w:r>
+              <w:rPr>
+                <w:noProof/>
+                <w:webHidden/>
+              </w:rPr>
+              <w:fldChar w:fldCharType="end"/>
+            </w:r>
+          </w:hyperlink>
         </w:p>
         <w:p>
           <w:r>
@@ -1362,7 +1565,6 @@
       <w:pPr>
         <w:pStyle w:val="Heading1"/>
       </w:pPr>
-      <w:bookmarkStart w:id="0" w:name="_Toc349420555"/>
       <w:r>
         <w:br w:type="page"/>
       </w:r>
@@ -1371,10 +1573,17 @@
       <w:pPr>
         <w:pStyle w:val="Heading1"/>
       </w:pPr>
+      <w:bookmarkStart w:id="0" w:name="_Toc475601088"/>
       <w:r>
+        <w:lastRenderedPageBreak/>
         <w:t>ATPs</w:t>
       </w:r>
       <w:bookmarkEnd w:id="0"/>
+    </w:p>
+    <w:p>
+      <w:r>
+        <w:t>None of these tests can be viewed as completed until appropriate documentation has been uploaded to the webpage.</w:t>
+      </w:r>
     </w:p>
     <w:tbl>
       <w:tblPr>
@@ -2047,7 +2256,6 @@
           </w:tcPr>
           <w:p>
             <w:r>
-              <w:lastRenderedPageBreak/>
               <w:t>ATP-08</w:t>
             </w:r>
           </w:p>
@@ -2235,7 +2443,11 @@
               <w:cnfStyle w:val="000000100000" w:firstRow="0" w:lastRow="0" w:firstColumn="0" w:lastColumn="0" w:oddVBand="0" w:evenVBand="0" w:oddHBand="1" w:evenHBand="0" w:firstRowFirstColumn="0" w:firstRowLastColumn="0" w:lastRowFirstColumn="0" w:lastRowLastColumn="0"/>
             </w:pPr>
             <w:r>
-              <w:t>VSCADA interchangeability</w:t>
+              <w:t xml:space="preserve">VSCADA </w:t>
+            </w:r>
+            <w:r>
+              <w:lastRenderedPageBreak/>
+              <w:t>interchangeability</w:t>
             </w:r>
           </w:p>
         </w:tc>
@@ -2258,7 +2470,11 @@
               <w:cnfStyle w:val="000000100000" w:firstRow="0" w:lastRow="0" w:firstColumn="0" w:lastColumn="0" w:oddVBand="0" w:evenVBand="0" w:oddHBand="1" w:evenHBand="0" w:firstRowFirstColumn="0" w:firstRowLastColumn="0" w:lastRowFirstColumn="0" w:lastRowLastColumn="0"/>
             </w:pPr>
             <w:r>
-              <w:t xml:space="preserve">Add and remove certain sensors </w:t>
+              <w:t xml:space="preserve">Add and </w:t>
+            </w:r>
+            <w:r>
+              <w:lastRenderedPageBreak/>
+              <w:t xml:space="preserve">remove certain sensors </w:t>
             </w:r>
             <w:r>
               <w:t>based on config</w:t>
@@ -2290,6 +2506,7 @@
           </w:tcPr>
           <w:p>
             <w:r>
+              <w:lastRenderedPageBreak/>
               <w:t>ATP-12</w:t>
             </w:r>
           </w:p>
@@ -2403,21 +2620,590 @@
       <w:pPr>
         <w:pStyle w:val="Heading1"/>
       </w:pPr>
+      <w:bookmarkStart w:id="1" w:name="_Toc475601089"/>
       <w:r>
         <w:t>Deliverables</w:t>
       </w:r>
+      <w:bookmarkEnd w:id="1"/>
     </w:p>
     <w:p>
-      <w:bookmarkStart w:id="1" w:name="_GoBack"/>
-      <w:bookmarkEnd w:id="1"/>
+      <w:r>
+        <w:t>To count as delivered it</w:t>
+      </w:r>
+      <w:r>
+        <w:t xml:space="preserve"> must be uploaded to the website and emailed to all required professors.  After this it must be accepted by all of them.</w:t>
+      </w:r>
     </w:p>
+    <w:tbl>
+      <w:tblPr>
+        <w:tblStyle w:val="MediumGrid3-Accent2"/>
+        <w:tblW w:w="0" w:type="auto"/>
+        <w:tblInd w:w="-176" w:type="dxa"/>
+        <w:tblLook w:val="04A0" w:firstRow="1" w:lastRow="0" w:firstColumn="1" w:lastColumn="0" w:noHBand="0" w:noVBand="1"/>
+      </w:tblPr>
+      <w:tblGrid>
+        <w:gridCol w:w="1839"/>
+        <w:gridCol w:w="2366"/>
+        <w:gridCol w:w="4269"/>
+      </w:tblGrid>
+      <w:tr>
+        <w:trPr>
+          <w:cnfStyle w:val="100000000000" w:firstRow="1" w:lastRow="0" w:firstColumn="0" w:lastColumn="0" w:oddVBand="0" w:evenVBand="0" w:oddHBand="0" w:evenHBand="0" w:firstRowFirstColumn="0" w:firstRowLastColumn="0" w:lastRowFirstColumn="0" w:lastRowLastColumn="0"/>
+          <w:trHeight w:val="403"/>
+        </w:trPr>
+        <w:tc>
+          <w:tcPr>
+            <w:cnfStyle w:val="001000000000" w:firstRow="0" w:lastRow="0" w:firstColumn="1" w:lastColumn="0" w:oddVBand="0" w:evenVBand="0" w:oddHBand="0" w:evenHBand="0" w:firstRowFirstColumn="0" w:firstRowLastColumn="0" w:lastRowFirstColumn="0" w:lastRowLastColumn="0"/>
+            <w:tcW w:w="1839" w:type="dxa"/>
+          </w:tcPr>
+          <w:p>
+            <w:r>
+              <w:t>Deliverable</w:t>
+            </w:r>
+          </w:p>
+        </w:tc>
+        <w:tc>
+          <w:tcPr>
+            <w:tcW w:w="2366" w:type="dxa"/>
+          </w:tcPr>
+          <w:p>
+            <w:pPr>
+              <w:cnfStyle w:val="100000000000" w:firstRow="1" w:lastRow="0" w:firstColumn="0" w:lastColumn="0" w:oddVBand="0" w:evenVBand="0" w:oddHBand="0" w:evenHBand="0" w:firstRowFirstColumn="0" w:firstRowLastColumn="0" w:lastRowFirstColumn="0" w:lastRowLastColumn="0"/>
+            </w:pPr>
+            <w:r>
+              <w:t>Item description</w:t>
+            </w:r>
+          </w:p>
+        </w:tc>
+        <w:tc>
+          <w:tcPr>
+            <w:tcW w:w="4269" w:type="dxa"/>
+          </w:tcPr>
+          <w:p>
+            <w:pPr>
+              <w:cnfStyle w:val="100000000000" w:firstRow="1" w:lastRow="0" w:firstColumn="0" w:lastColumn="0" w:oddVBand="0" w:evenVBand="0" w:oddHBand="0" w:evenHBand="0" w:firstRowFirstColumn="0" w:firstRowLastColumn="0" w:lastRowFirstColumn="0" w:lastRowLastColumn="0"/>
+            </w:pPr>
+            <w:r>
+              <w:t>Successful Test Criteria</w:t>
+            </w:r>
+          </w:p>
+        </w:tc>
+      </w:tr>
+      <w:tr>
+        <w:trPr>
+          <w:cnfStyle w:val="000000100000" w:firstRow="0" w:lastRow="0" w:firstColumn="0" w:lastColumn="0" w:oddVBand="0" w:evenVBand="0" w:oddHBand="1" w:evenHBand="0" w:firstRowFirstColumn="0" w:firstRowLastColumn="0" w:lastRowFirstColumn="0" w:lastRowLastColumn="0"/>
+          <w:trHeight w:val="1401"/>
+        </w:trPr>
+        <w:tc>
+          <w:tcPr>
+            <w:cnfStyle w:val="001000000000" w:firstRow="0" w:lastRow="0" w:firstColumn="1" w:lastColumn="0" w:oddVBand="0" w:evenVBand="0" w:oddHBand="0" w:evenHBand="0" w:firstRowFirstColumn="0" w:firstRowLastColumn="0" w:lastRowFirstColumn="0" w:lastRowLastColumn="0"/>
+            <w:tcW w:w="1839" w:type="dxa"/>
+          </w:tcPr>
+          <w:p>
+            <w:r>
+              <w:t>D000</w:t>
+            </w:r>
+          </w:p>
+        </w:tc>
+        <w:tc>
+          <w:tcPr>
+            <w:tcW w:w="2366" w:type="dxa"/>
+          </w:tcPr>
+          <w:p>
+            <w:pPr>
+              <w:cnfStyle w:val="000000100000" w:firstRow="0" w:lastRow="0" w:firstColumn="0" w:lastColumn="0" w:oddVBand="0" w:evenVBand="0" w:oddHBand="1" w:evenHBand="0" w:firstRowFirstColumn="0" w:firstRowLastColumn="0" w:lastRowFirstColumn="0" w:lastRowLastColumn="0"/>
+            </w:pPr>
+            <w:r>
+              <w:t>PDR presentation and report</w:t>
+            </w:r>
+          </w:p>
+        </w:tc>
+        <w:tc>
+          <w:tcPr>
+            <w:tcW w:w="4269" w:type="dxa"/>
+          </w:tcPr>
+          <w:p>
+            <w:pPr>
+              <w:cnfStyle w:val="000000100000" w:firstRow="0" w:lastRow="0" w:firstColumn="0" w:lastColumn="0" w:oddVBand="0" w:evenVBand="0" w:oddHBand="1" w:evenHBand="0" w:firstRowFirstColumn="0" w:firstRowLastColumn="0" w:lastRowFirstColumn="0" w:lastRowLastColumn="0"/>
+            </w:pPr>
+            <w:r>
+              <w:t>Presented PDR.</w:t>
+            </w:r>
+          </w:p>
+          <w:p>
+            <w:pPr>
+              <w:cnfStyle w:val="000000100000" w:firstRow="0" w:lastRow="0" w:firstColumn="0" w:lastColumn="0" w:oddVBand="0" w:evenVBand="0" w:oddHBand="1" w:evenHBand="0" w:firstRowFirstColumn="0" w:firstRowLastColumn="0" w:lastRowFirstColumn="0" w:lastRowLastColumn="0"/>
+            </w:pPr>
+            <w:r>
+              <w:t>Uploaded PDR to webpage</w:t>
+            </w:r>
+          </w:p>
+          <w:p>
+            <w:pPr>
+              <w:cnfStyle w:val="000000100000" w:firstRow="0" w:lastRow="0" w:firstColumn="0" w:lastColumn="0" w:oddVBand="0" w:evenVBand="0" w:oddHBand="1" w:evenHBand="0" w:firstRowFirstColumn="0" w:firstRowLastColumn="0" w:lastRowFirstColumn="0" w:lastRowLastColumn="0"/>
+            </w:pPr>
+            <w:r>
+              <w:t>Uploaded PDR minutes to webpage</w:t>
+            </w:r>
+          </w:p>
+        </w:tc>
+      </w:tr>
+      <w:tr>
+        <w:trPr>
+          <w:trHeight w:val="1401"/>
+        </w:trPr>
+        <w:tc>
+          <w:tcPr>
+            <w:cnfStyle w:val="001000000000" w:firstRow="0" w:lastRow="0" w:firstColumn="1" w:lastColumn="0" w:oddVBand="0" w:evenVBand="0" w:oddHBand="0" w:evenHBand="0" w:firstRowFirstColumn="0" w:firstRowLastColumn="0" w:lastRowFirstColumn="0" w:lastRowLastColumn="0"/>
+            <w:tcW w:w="1839" w:type="dxa"/>
+          </w:tcPr>
+          <w:p>
+            <w:r>
+              <w:t>D001</w:t>
+            </w:r>
+          </w:p>
+        </w:tc>
+        <w:tc>
+          <w:tcPr>
+            <w:tcW w:w="2366" w:type="dxa"/>
+          </w:tcPr>
+          <w:p>
+            <w:pPr>
+              <w:cnfStyle w:val="000000000000" w:firstRow="0" w:lastRow="0" w:firstColumn="0" w:lastColumn="0" w:oddVBand="0" w:evenVBand="0" w:oddHBand="0" w:evenHBand="0" w:firstRowFirstColumn="0" w:firstRowLastColumn="0" w:lastRowFirstColumn="0" w:lastRowLastColumn="0"/>
+            </w:pPr>
+            <w:r>
+              <w:t>CDR Report, Presentation, Demos</w:t>
+            </w:r>
+          </w:p>
+        </w:tc>
+        <w:tc>
+          <w:tcPr>
+            <w:tcW w:w="4269" w:type="dxa"/>
+          </w:tcPr>
+          <w:p>
+            <w:pPr>
+              <w:cnfStyle w:val="000000000000" w:firstRow="0" w:lastRow="0" w:firstColumn="0" w:lastColumn="0" w:oddVBand="0" w:evenVBand="0" w:oddHBand="0" w:evenHBand="0" w:firstRowFirstColumn="0" w:firstRowLastColumn="0" w:lastRowFirstColumn="0" w:lastRowLastColumn="0"/>
+            </w:pPr>
+            <w:r>
+              <w:t>Present CDR</w:t>
+            </w:r>
+          </w:p>
+          <w:p>
+            <w:pPr>
+              <w:cnfStyle w:val="000000000000" w:firstRow="0" w:lastRow="0" w:firstColumn="0" w:lastColumn="0" w:oddVBand="0" w:evenVBand="0" w:oddHBand="0" w:evenHBand="0" w:firstRowFirstColumn="0" w:firstRowLastColumn="0" w:lastRowFirstColumn="0" w:lastRowLastColumn="0"/>
+            </w:pPr>
+            <w:r>
+              <w:t>Demo some parts of the HW</w:t>
+            </w:r>
+          </w:p>
+          <w:p>
+            <w:pPr>
+              <w:cnfStyle w:val="000000000000" w:firstRow="0" w:lastRow="0" w:firstColumn="0" w:lastColumn="0" w:oddVBand="0" w:evenVBand="0" w:oddHBand="0" w:evenHBand="0" w:firstRowFirstColumn="0" w:firstRowLastColumn="0" w:lastRowFirstColumn="0" w:lastRowLastColumn="0"/>
+            </w:pPr>
+            <w:r>
+              <w:t>Demo communication link</w:t>
+            </w:r>
+          </w:p>
+          <w:p>
+            <w:pPr>
+              <w:cnfStyle w:val="000000000000" w:firstRow="0" w:lastRow="0" w:firstColumn="0" w:lastColumn="0" w:oddVBand="0" w:evenVBand="0" w:oddHBand="0" w:evenHBand="0" w:firstRowFirstColumn="0" w:firstRowLastColumn="0" w:lastRowFirstColumn="0" w:lastRowLastColumn="0"/>
+            </w:pPr>
+            <w:r>
+              <w:t>Upload CDR minutes to webpage</w:t>
+            </w:r>
+          </w:p>
+          <w:p>
+            <w:pPr>
+              <w:cnfStyle w:val="000000000000" w:firstRow="0" w:lastRow="0" w:firstColumn="0" w:lastColumn="0" w:oddVBand="0" w:evenVBand="0" w:oddHBand="0" w:evenHBand="0" w:firstRowFirstColumn="0" w:firstRowLastColumn="0" w:lastRowFirstColumn="0" w:lastRowLastColumn="0"/>
+            </w:pPr>
+            <w:r>
+              <w:t>Demo UI</w:t>
+            </w:r>
+          </w:p>
+        </w:tc>
+      </w:tr>
+      <w:tr>
+        <w:trPr>
+          <w:cnfStyle w:val="000000100000" w:firstRow="0" w:lastRow="0" w:firstColumn="0" w:lastColumn="0" w:oddVBand="0" w:evenVBand="0" w:oddHBand="1" w:evenHBand="0" w:firstRowFirstColumn="0" w:firstRowLastColumn="0" w:lastRowFirstColumn="0" w:lastRowLastColumn="0"/>
+          <w:trHeight w:val="1401"/>
+        </w:trPr>
+        <w:tc>
+          <w:tcPr>
+            <w:cnfStyle w:val="001000000000" w:firstRow="0" w:lastRow="0" w:firstColumn="1" w:lastColumn="0" w:oddVBand="0" w:evenVBand="0" w:oddHBand="0" w:evenHBand="0" w:firstRowFirstColumn="0" w:firstRowLastColumn="0" w:lastRowFirstColumn="0" w:lastRowLastColumn="0"/>
+            <w:tcW w:w="1839" w:type="dxa"/>
+          </w:tcPr>
+          <w:p>
+            <w:r>
+              <w:t>D002</w:t>
+            </w:r>
+          </w:p>
+        </w:tc>
+        <w:tc>
+          <w:tcPr>
+            <w:tcW w:w="2366" w:type="dxa"/>
+          </w:tcPr>
+          <w:p>
+            <w:pPr>
+              <w:cnfStyle w:val="000000100000" w:firstRow="0" w:lastRow="0" w:firstColumn="0" w:lastColumn="0" w:oddVBand="0" w:evenVBand="0" w:oddHBand="1" w:evenHBand="0" w:firstRowFirstColumn="0" w:firstRowLastColumn="0" w:lastRowFirstColumn="0" w:lastRowLastColumn="0"/>
+            </w:pPr>
+            <w:r>
+              <w:t>User Manuals</w:t>
+            </w:r>
+          </w:p>
+        </w:tc>
+        <w:tc>
+          <w:tcPr>
+            <w:tcW w:w="4269" w:type="dxa"/>
+          </w:tcPr>
+          <w:p>
+            <w:pPr>
+              <w:cnfStyle w:val="000000100000" w:firstRow="0" w:lastRow="0" w:firstColumn="0" w:lastColumn="0" w:oddVBand="0" w:evenVBand="0" w:oddHBand="1" w:evenHBand="0" w:firstRowFirstColumn="0" w:firstRowLastColumn="0" w:lastRowFirstColumn="0" w:lastRowLastColumn="0"/>
+            </w:pPr>
+            <w:r>
+              <w:t>Compiled extensive list of module operation</w:t>
+            </w:r>
+          </w:p>
+        </w:tc>
+      </w:tr>
+      <w:tr>
+        <w:trPr>
+          <w:trHeight w:val="295"/>
+        </w:trPr>
+        <w:tc>
+          <w:tcPr>
+            <w:cnfStyle w:val="001000000000" w:firstRow="0" w:lastRow="0" w:firstColumn="1" w:lastColumn="0" w:oddVBand="0" w:evenVBand="0" w:oddHBand="0" w:evenHBand="0" w:firstRowFirstColumn="0" w:firstRowLastColumn="0" w:lastRowFirstColumn="0" w:lastRowLastColumn="0"/>
+            <w:tcW w:w="1839" w:type="dxa"/>
+          </w:tcPr>
+          <w:p>
+            <w:r>
+              <w:t>D003</w:t>
+            </w:r>
+          </w:p>
+        </w:tc>
+        <w:tc>
+          <w:tcPr>
+            <w:tcW w:w="2366" w:type="dxa"/>
+          </w:tcPr>
+          <w:p>
+            <w:pPr>
+              <w:cnfStyle w:val="000000000000" w:firstRow="0" w:lastRow="0" w:firstColumn="0" w:lastColumn="0" w:oddVBand="0" w:evenVBand="0" w:oddHBand="0" w:evenHBand="0" w:firstRowFirstColumn="0" w:firstRowLastColumn="0" w:lastRowFirstColumn="0" w:lastRowLastColumn="0"/>
+            </w:pPr>
+            <w:r>
+              <w:t>Final Report and Maintenance Manual</w:t>
+            </w:r>
+          </w:p>
+        </w:tc>
+        <w:tc>
+          <w:tcPr>
+            <w:tcW w:w="4269" w:type="dxa"/>
+          </w:tcPr>
+          <w:p>
+            <w:pPr>
+              <w:cnfStyle w:val="000000000000" w:firstRow="0" w:lastRow="0" w:firstColumn="0" w:lastColumn="0" w:oddVBand="0" w:evenVBand="0" w:oddHBand="0" w:evenHBand="0" w:firstRowFirstColumn="0" w:firstRowLastColumn="0" w:lastRowFirstColumn="0" w:lastRowLastColumn="0"/>
+            </w:pPr>
+            <w:r>
+              <w:t>DVD delivered and accepted by all course instructors and ECE head</w:t>
+            </w:r>
+          </w:p>
+        </w:tc>
+      </w:tr>
+      <w:tr>
+        <w:trPr>
+          <w:cnfStyle w:val="000000100000" w:firstRow="0" w:lastRow="0" w:firstColumn="0" w:lastColumn="0" w:oddVBand="0" w:evenVBand="0" w:oddHBand="1" w:evenHBand="0" w:firstRowFirstColumn="0" w:firstRowLastColumn="0" w:lastRowFirstColumn="0" w:lastRowLastColumn="0"/>
+          <w:trHeight w:val="295"/>
+        </w:trPr>
+        <w:tc>
+          <w:tcPr>
+            <w:cnfStyle w:val="001000000000" w:firstRow="0" w:lastRow="0" w:firstColumn="1" w:lastColumn="0" w:oddVBand="0" w:evenVBand="0" w:oddHBand="0" w:evenHBand="0" w:firstRowFirstColumn="0" w:firstRowLastColumn="0" w:lastRowFirstColumn="0" w:lastRowLastColumn="0"/>
+            <w:tcW w:w="1839" w:type="dxa"/>
+          </w:tcPr>
+          <w:p>
+            <w:r>
+              <w:t>D004</w:t>
+            </w:r>
+          </w:p>
+        </w:tc>
+        <w:tc>
+          <w:tcPr>
+            <w:tcW w:w="2366" w:type="dxa"/>
+          </w:tcPr>
+          <w:p>
+            <w:pPr>
+              <w:cnfStyle w:val="000000100000" w:firstRow="0" w:lastRow="0" w:firstColumn="0" w:lastColumn="0" w:oddVBand="0" w:evenVBand="0" w:oddHBand="1" w:evenHBand="0" w:firstRowFirstColumn="0" w:firstRowLastColumn="0" w:lastRowFirstColumn="0" w:lastRowLastColumn="0"/>
+            </w:pPr>
+            <w:r>
+              <w:t>ATP</w:t>
+            </w:r>
+          </w:p>
+        </w:tc>
+        <w:tc>
+          <w:tcPr>
+            <w:tcW w:w="4269" w:type="dxa"/>
+          </w:tcPr>
+          <w:p>
+            <w:pPr>
+              <w:cnfStyle w:val="000000100000" w:firstRow="0" w:lastRow="0" w:firstColumn="0" w:lastColumn="0" w:oddVBand="0" w:evenVBand="0" w:oddHBand="1" w:evenHBand="0" w:firstRowFirstColumn="0" w:firstRowLastColumn="0" w:lastRowFirstColumn="0" w:lastRowLastColumn="0"/>
+            </w:pPr>
+            <w:r>
+              <w:t xml:space="preserve">Document approved </w:t>
+            </w:r>
+          </w:p>
+        </w:tc>
+      </w:tr>
+      <w:tr>
+        <w:trPr>
+          <w:trHeight w:val="295"/>
+        </w:trPr>
+        <w:tc>
+          <w:tcPr>
+            <w:cnfStyle w:val="001000000000" w:firstRow="0" w:lastRow="0" w:firstColumn="1" w:lastColumn="0" w:oddVBand="0" w:evenVBand="0" w:oddHBand="0" w:evenHBand="0" w:firstRowFirstColumn="0" w:firstRowLastColumn="0" w:lastRowFirstColumn="0" w:lastRowLastColumn="0"/>
+            <w:tcW w:w="1839" w:type="dxa"/>
+          </w:tcPr>
+          <w:p>
+            <w:r>
+              <w:t>D005</w:t>
+            </w:r>
+          </w:p>
+        </w:tc>
+        <w:tc>
+          <w:tcPr>
+            <w:tcW w:w="2366" w:type="dxa"/>
+          </w:tcPr>
+          <w:p>
+            <w:pPr>
+              <w:cnfStyle w:val="000000000000" w:firstRow="0" w:lastRow="0" w:firstColumn="0" w:lastColumn="0" w:oddVBand="0" w:evenVBand="0" w:oddHBand="0" w:evenHBand="0" w:firstRowFirstColumn="0" w:firstRowLastColumn="0" w:lastRowFirstColumn="0" w:lastRowLastColumn="0"/>
+            </w:pPr>
+            <w:r>
+              <w:t>ATR</w:t>
+            </w:r>
+          </w:p>
+        </w:tc>
+        <w:tc>
+          <w:tcPr>
+            <w:tcW w:w="4269" w:type="dxa"/>
+          </w:tcPr>
+          <w:p>
+            <w:pPr>
+              <w:cnfStyle w:val="000000000000" w:firstRow="0" w:lastRow="0" w:firstColumn="0" w:lastColumn="0" w:oddVBand="0" w:evenVBand="0" w:oddHBand="0" w:evenHBand="0" w:firstRowFirstColumn="0" w:firstRowLastColumn="0" w:lastRowFirstColumn="0" w:lastRowLastColumn="0"/>
+            </w:pPr>
+          </w:p>
+        </w:tc>
+      </w:tr>
+    </w:tbl>
+    <w:p/>
+    <w:p>
+      <w:pPr>
+        <w:pStyle w:val="Heading1"/>
+      </w:pPr>
+      <w:bookmarkStart w:id="2" w:name="_Toc475601090"/>
+      <w:r>
+        <w:t>Experiments</w:t>
+      </w:r>
+      <w:bookmarkEnd w:id="2"/>
+    </w:p>
+    <w:p>
+      <w:r>
+        <w:t xml:space="preserve">To end an experiment the last step should be submission of the </w:t>
+      </w:r>
+      <w:r>
+        <w:t>data to the webpage.</w:t>
+      </w:r>
+    </w:p>
+    <w:tbl>
+      <w:tblPr>
+        <w:tblStyle w:val="MediumGrid3-Accent2"/>
+        <w:tblW w:w="0" w:type="auto"/>
+        <w:tblInd w:w="-176" w:type="dxa"/>
+        <w:tblLook w:val="04A0" w:firstRow="1" w:lastRow="0" w:firstColumn="1" w:lastColumn="0" w:noHBand="0" w:noVBand="1"/>
+      </w:tblPr>
+      <w:tblGrid>
+        <w:gridCol w:w="1935"/>
+        <w:gridCol w:w="3506"/>
+        <w:gridCol w:w="3026"/>
+      </w:tblGrid>
+      <w:tr>
+        <w:trPr>
+          <w:cnfStyle w:val="100000000000" w:firstRow="1" w:lastRow="0" w:firstColumn="0" w:lastColumn="0" w:oddVBand="0" w:evenVBand="0" w:oddHBand="0" w:evenHBand="0" w:firstRowFirstColumn="0" w:firstRowLastColumn="0" w:lastRowFirstColumn="0" w:lastRowLastColumn="0"/>
+          <w:trHeight w:val="253"/>
+        </w:trPr>
+        <w:tc>
+          <w:tcPr>
+            <w:cnfStyle w:val="001000000000" w:firstRow="0" w:lastRow="0" w:firstColumn="1" w:lastColumn="0" w:oddVBand="0" w:evenVBand="0" w:oddHBand="0" w:evenHBand="0" w:firstRowFirstColumn="0" w:firstRowLastColumn="0" w:lastRowFirstColumn="0" w:lastRowLastColumn="0"/>
+            <w:tcW w:w="1935" w:type="dxa"/>
+          </w:tcPr>
+          <w:p>
+            <w:r>
+              <w:t>Item</w:t>
+            </w:r>
+          </w:p>
+        </w:tc>
+        <w:tc>
+          <w:tcPr>
+            <w:tcW w:w="3506" w:type="dxa"/>
+          </w:tcPr>
+          <w:p>
+            <w:pPr>
+              <w:cnfStyle w:val="100000000000" w:firstRow="1" w:lastRow="0" w:firstColumn="0" w:lastColumn="0" w:oddVBand="0" w:evenVBand="0" w:oddHBand="0" w:evenHBand="0" w:firstRowFirstColumn="0" w:firstRowLastColumn="0" w:lastRowFirstColumn="0" w:lastRowLastColumn="0"/>
+            </w:pPr>
+            <w:r>
+              <w:t>Item description</w:t>
+            </w:r>
+          </w:p>
+        </w:tc>
+        <w:tc>
+          <w:tcPr>
+            <w:tcW w:w="3026" w:type="dxa"/>
+          </w:tcPr>
+          <w:p>
+            <w:pPr>
+              <w:cnfStyle w:val="100000000000" w:firstRow="1" w:lastRow="0" w:firstColumn="0" w:lastColumn="0" w:oddVBand="0" w:evenVBand="0" w:oddHBand="0" w:evenHBand="0" w:firstRowFirstColumn="0" w:firstRowLastColumn="0" w:lastRowFirstColumn="0" w:lastRowLastColumn="0"/>
+            </w:pPr>
+            <w:r>
+              <w:t>Demonstrated Requirements</w:t>
+            </w:r>
+          </w:p>
+        </w:tc>
+      </w:tr>
+      <w:tr>
+        <w:trPr>
+          <w:cnfStyle w:val="000000100000" w:firstRow="0" w:lastRow="0" w:firstColumn="0" w:lastColumn="0" w:oddVBand="0" w:evenVBand="0" w:oddHBand="1" w:evenHBand="0" w:firstRowFirstColumn="0" w:firstRowLastColumn="0" w:lastRowFirstColumn="0" w:lastRowLastColumn="0"/>
+          <w:trHeight w:val="253"/>
+        </w:trPr>
+        <w:tc>
+          <w:tcPr>
+            <w:cnfStyle w:val="001000000000" w:firstRow="0" w:lastRow="0" w:firstColumn="1" w:lastColumn="0" w:oddVBand="0" w:evenVBand="0" w:oddHBand="0" w:evenHBand="0" w:firstRowFirstColumn="0" w:firstRowLastColumn="0" w:lastRowFirstColumn="0" w:lastRowLastColumn="0"/>
+            <w:tcW w:w="1935" w:type="dxa"/>
+          </w:tcPr>
+          <w:p>
+            <w:r>
+              <w:t>EXP-01</w:t>
+            </w:r>
+          </w:p>
+        </w:tc>
+        <w:tc>
+          <w:tcPr>
+            <w:tcW w:w="3506" w:type="dxa"/>
+          </w:tcPr>
+          <w:p>
+            <w:pPr>
+              <w:cnfStyle w:val="000000100000" w:firstRow="0" w:lastRow="0" w:firstColumn="0" w:lastColumn="0" w:oddVBand="0" w:evenVBand="0" w:oddHBand="1" w:evenHBand="0" w:firstRowFirstColumn="0" w:firstRowLastColumn="0" w:lastRowFirstColumn="0" w:lastRowLastColumn="0"/>
+            </w:pPr>
+            <w:r>
+              <w:t>Accumulator Simulator</w:t>
+            </w:r>
+          </w:p>
+        </w:tc>
+        <w:tc>
+          <w:tcPr>
+            <w:tcW w:w="3026" w:type="dxa"/>
+          </w:tcPr>
+          <w:p>
+            <w:pPr>
+              <w:cnfStyle w:val="000000100000" w:firstRow="0" w:lastRow="0" w:firstColumn="0" w:lastColumn="0" w:oddVBand="0" w:evenVBand="0" w:oddHBand="1" w:evenHBand="0" w:firstRowFirstColumn="0" w:firstRowLastColumn="0" w:lastRowFirstColumn="0" w:lastRowLastColumn="0"/>
+            </w:pPr>
+            <w:r>
+              <w:t>R001a</w:t>
+            </w:r>
+          </w:p>
+        </w:tc>
+      </w:tr>
+    </w:tbl>
+    <w:p>
+      <w:bookmarkStart w:id="3" w:name="_GoBack"/>
+      <w:bookmarkEnd w:id="3"/>
+    </w:p>
+    <w:p>
+      <w:pPr>
+        <w:pStyle w:val="Heading1"/>
+      </w:pPr>
+      <w:r>
+        <w:lastRenderedPageBreak/>
+        <w:t xml:space="preserve">Compliance </w:t>
+      </w:r>
+      <w:r>
+        <w:t>Matrix</w:t>
+      </w:r>
+    </w:p>
+    <w:tbl>
+      <w:tblPr>
+        <w:tblStyle w:val="MediumGrid3-Accent2"/>
+        <w:tblW w:w="0" w:type="auto"/>
+        <w:tblInd w:w="-176" w:type="dxa"/>
+        <w:tblLook w:val="04A0" w:firstRow="1" w:lastRow="0" w:firstColumn="1" w:lastColumn="0" w:noHBand="0" w:noVBand="1"/>
+      </w:tblPr>
+      <w:tblGrid>
+        <w:gridCol w:w="1814"/>
+        <w:gridCol w:w="6655"/>
+      </w:tblGrid>
+      <w:tr>
+        <w:trPr>
+          <w:cnfStyle w:val="100000000000" w:firstRow="1" w:lastRow="0" w:firstColumn="0" w:lastColumn="0" w:oddVBand="0" w:evenVBand="0" w:oddHBand="0" w:evenHBand="0" w:firstRowFirstColumn="0" w:firstRowLastColumn="0" w:lastRowFirstColumn="0" w:lastRowLastColumn="0"/>
+          <w:trHeight w:val="255"/>
+        </w:trPr>
+        <w:tc>
+          <w:tcPr>
+            <w:cnfStyle w:val="001000000000" w:firstRow="0" w:lastRow="0" w:firstColumn="1" w:lastColumn="0" w:oddVBand="0" w:evenVBand="0" w:oddHBand="0" w:evenHBand="0" w:firstRowFirstColumn="0" w:firstRowLastColumn="0" w:lastRowFirstColumn="0" w:lastRowLastColumn="0"/>
+            <w:tcW w:w="1814" w:type="dxa"/>
+          </w:tcPr>
+          <w:p>
+            <w:r>
+              <w:t>Requirement</w:t>
+            </w:r>
+          </w:p>
+        </w:tc>
+        <w:tc>
+          <w:tcPr>
+            <w:tcW w:w="6655" w:type="dxa"/>
+          </w:tcPr>
+          <w:p>
+            <w:pPr>
+              <w:cnfStyle w:val="100000000000" w:firstRow="1" w:lastRow="0" w:firstColumn="0" w:lastColumn="0" w:oddVBand="0" w:evenVBand="0" w:oddHBand="0" w:evenHBand="0" w:firstRowFirstColumn="0" w:firstRowLastColumn="0" w:lastRowFirstColumn="0" w:lastRowLastColumn="0"/>
+            </w:pPr>
+            <w:r>
+              <w:t>Test(s) to demonstrate acceptance (Only one has to pass)</w:t>
+            </w:r>
+          </w:p>
+        </w:tc>
+      </w:tr>
+      <w:tr>
+        <w:trPr>
+          <w:cnfStyle w:val="000000100000" w:firstRow="0" w:lastRow="0" w:firstColumn="0" w:lastColumn="0" w:oddVBand="0" w:evenVBand="0" w:oddHBand="1" w:evenHBand="0" w:firstRowFirstColumn="0" w:firstRowLastColumn="0" w:lastRowFirstColumn="0" w:lastRowLastColumn="0"/>
+          <w:trHeight w:val="261"/>
+        </w:trPr>
+        <w:tc>
+          <w:tcPr>
+            <w:cnfStyle w:val="001000000000" w:firstRow="0" w:lastRow="0" w:firstColumn="1" w:lastColumn="0" w:oddVBand="0" w:evenVBand="0" w:oddHBand="0" w:evenHBand="0" w:firstRowFirstColumn="0" w:firstRowLastColumn="0" w:lastRowFirstColumn="0" w:lastRowLastColumn="0"/>
+            <w:tcW w:w="1814" w:type="dxa"/>
+          </w:tcPr>
+          <w:p>
+            <w:r>
+              <w:t>ATP-01</w:t>
+            </w:r>
+          </w:p>
+        </w:tc>
+        <w:tc>
+          <w:tcPr>
+            <w:tcW w:w="6655" w:type="dxa"/>
+          </w:tcPr>
+          <w:p>
+            <w:pPr>
+              <w:cnfStyle w:val="000000100000" w:firstRow="0" w:lastRow="0" w:firstColumn="0" w:lastColumn="0" w:oddVBand="0" w:evenVBand="0" w:oddHBand="1" w:evenHBand="0" w:firstRowFirstColumn="0" w:firstRowLastColumn="0" w:lastRowFirstColumn="0" w:lastRowLastColumn="0"/>
+            </w:pPr>
+            <w:r>
+              <w:t>Accumulator Verification</w:t>
+            </w:r>
+          </w:p>
+        </w:tc>
+      </w:tr>
+    </w:tbl>
+    <w:p/>
     <w:sectPr>
-      <w:headerReference w:type="even" r:id="rId10"/>
-      <w:headerReference w:type="default" r:id="rId11"/>
-      <w:footerReference w:type="even" r:id="rId12"/>
-      <w:footerReference w:type="default" r:id="rId13"/>
-      <w:headerReference w:type="first" r:id="rId14"/>
-      <w:footerReference w:type="first" r:id="rId15"/>
+      <w:headerReference w:type="even" r:id="rId9"/>
+      <w:headerReference w:type="default" r:id="rId10"/>
+      <w:footerReference w:type="even" r:id="rId11"/>
+      <w:footerReference w:type="default" r:id="rId12"/>
+      <w:headerReference w:type="first" r:id="rId13"/>
+      <w:footerReference w:type="first" r:id="rId14"/>
       <w:pgSz w:w="11900" w:h="16840"/>
       <w:pgMar w:top="1440" w:right="1800" w:bottom="1440" w:left="1800" w:header="708" w:footer="708" w:gutter="0"/>
       <w:cols w:space="708"/>
@@ -2429,7 +3215,7 @@
 </file>
 
 <file path=word/endnotes.xml><?xml version="1.0" encoding="utf-8"?>
-<w:endnotes xmlns:wpc="http://schemas.microsoft.com/office/word/2010/wordprocessingCanvas" xmlns:mo="http://schemas.microsoft.com/office/mac/office/2008/main" xmlns:mc="http://schemas.openxmlformats.org/markup-compatibility/2006" xmlns:mv="urn:schemas-microsoft-com:mac:vml" xmlns:o="urn:schemas-microsoft-com:office:office" xmlns:r="http://schemas.openxmlformats.org/officeDocument/2006/relationships" xmlns:m="http://schemas.openxmlformats.org/officeDocument/2006/math" xmlns:v="urn:schemas-microsoft-com:vml" xmlns:wp14="http://schemas.microsoft.com/office/word/2010/wordprocessingDrawing" xmlns:wp="http://schemas.openxmlformats.org/drawingml/2006/wordprocessingDrawing" xmlns:w10="urn:schemas-microsoft-com:office:word" xmlns:w="http://schemas.openxmlformats.org/wordprocessingml/2006/main" xmlns:w14="http://schemas.microsoft.com/office/word/2010/wordml" xmlns:wpg="http://schemas.microsoft.com/office/word/2010/wordprocessingGroup" xmlns:wpi="http://schemas.microsoft.com/office/word/2010/wordprocessingInk" xmlns:wne="http://schemas.microsoft.com/office/word/2006/wordml" xmlns:wps="http://schemas.microsoft.com/office/word/2010/wordprocessingShape" mc:Ignorable="w14 wp14">
+<w:endnotes xmlns:wpc="http://schemas.microsoft.com/office/word/2010/wordprocessingCanvas" xmlns:mc="http://schemas.openxmlformats.org/markup-compatibility/2006" xmlns:o="urn:schemas-microsoft-com:office:office" xmlns:r="http://schemas.openxmlformats.org/officeDocument/2006/relationships" xmlns:m="http://schemas.openxmlformats.org/officeDocument/2006/math" xmlns:v="urn:schemas-microsoft-com:vml" xmlns:wp14="http://schemas.microsoft.com/office/word/2010/wordprocessingDrawing" xmlns:wp="http://schemas.openxmlformats.org/drawingml/2006/wordprocessingDrawing" xmlns:w10="urn:schemas-microsoft-com:office:word" xmlns:w="http://schemas.openxmlformats.org/wordprocessingml/2006/main" xmlns:w14="http://schemas.microsoft.com/office/word/2010/wordml" xmlns:w15="http://schemas.microsoft.com/office/word/2012/wordml" xmlns:wpg="http://schemas.microsoft.com/office/word/2010/wordprocessingGroup" xmlns:wpi="http://schemas.microsoft.com/office/word/2010/wordprocessingInk" xmlns:wne="http://schemas.microsoft.com/office/word/2006/wordml" xmlns:wps="http://schemas.microsoft.com/office/word/2010/wordprocessingShape" mc:Ignorable="w14 w15 wp14">
   <w:endnote w:type="separator" w:id="-1">
     <w:p>
       <w:r>
@@ -2448,7 +3234,7 @@
 </file>
 
 <file path=word/footer1.xml><?xml version="1.0" encoding="utf-8"?>
-<w:ftr xmlns:wpc="http://schemas.microsoft.com/office/word/2010/wordprocessingCanvas" xmlns:mo="http://schemas.microsoft.com/office/mac/office/2008/main" xmlns:mc="http://schemas.openxmlformats.org/markup-compatibility/2006" xmlns:mv="urn:schemas-microsoft-com:mac:vml" xmlns:o="urn:schemas-microsoft-com:office:office" xmlns:r="http://schemas.openxmlformats.org/officeDocument/2006/relationships" xmlns:m="http://schemas.openxmlformats.org/officeDocument/2006/math" xmlns:v="urn:schemas-microsoft-com:vml" xmlns:wp14="http://schemas.microsoft.com/office/word/2010/wordprocessingDrawing" xmlns:wp="http://schemas.openxmlformats.org/drawingml/2006/wordprocessingDrawing" xmlns:w10="urn:schemas-microsoft-com:office:word" xmlns:w="http://schemas.openxmlformats.org/wordprocessingml/2006/main" xmlns:w14="http://schemas.microsoft.com/office/word/2010/wordml" xmlns:wpg="http://schemas.microsoft.com/office/word/2010/wordprocessingGroup" xmlns:wpi="http://schemas.microsoft.com/office/word/2010/wordprocessingInk" xmlns:wne="http://schemas.microsoft.com/office/word/2006/wordml" xmlns:wps="http://schemas.microsoft.com/office/word/2010/wordprocessingShape" mc:Ignorable="w14 wp14 mv">
+<w:ftr xmlns:wpc="http://schemas.microsoft.com/office/word/2010/wordprocessingCanvas" xmlns:mc="http://schemas.openxmlformats.org/markup-compatibility/2006" xmlns:o="urn:schemas-microsoft-com:office:office" xmlns:r="http://schemas.openxmlformats.org/officeDocument/2006/relationships" xmlns:m="http://schemas.openxmlformats.org/officeDocument/2006/math" xmlns:v="urn:schemas-microsoft-com:vml" xmlns:wp14="http://schemas.microsoft.com/office/word/2010/wordprocessingDrawing" xmlns:wp="http://schemas.openxmlformats.org/drawingml/2006/wordprocessingDrawing" xmlns:w10="urn:schemas-microsoft-com:office:word" xmlns:w="http://schemas.openxmlformats.org/wordprocessingml/2006/main" xmlns:w14="http://schemas.microsoft.com/office/word/2010/wordml" xmlns:w15="http://schemas.microsoft.com/office/word/2012/wordml" xmlns:wpg="http://schemas.microsoft.com/office/word/2010/wordprocessingGroup" xmlns:wpi="http://schemas.microsoft.com/office/word/2010/wordprocessingInk" xmlns:wne="http://schemas.microsoft.com/office/word/2006/wordml" xmlns:wps="http://schemas.microsoft.com/office/word/2010/wordprocessingShape" mc:Ignorable="w14 w15 wp14">
   <w:p>
     <w:pPr>
       <w:pStyle w:val="Footer"/>
@@ -2483,12 +3269,10 @@
       </w:rPr>
       <w:alias w:val="Title"/>
       <w:id w:val="179466069"/>
-      <w:placeholder>
-        <w:docPart w:val="9356C707B6AF924593E6237E76A35A63"/>
-      </w:placeholder>
       <w:dataBinding w:prefixMappings="xmlns:ns0='http://schemas.openxmlformats.org/package/2006/metadata/core-properties' xmlns:ns1='http://purl.org/dc/elements/1.1/'" w:xpath="/ns0:coreProperties[1]/ns1:title[1]" w:storeItemID="{6C3C8BC8-F283-45AE-878A-BAB7291924A1}"/>
       <w:text/>
     </w:sdtPr>
+    <w:sdtEndPr/>
     <w:sdtContent>
       <w:p>
         <w:pPr>
@@ -2519,17 +3303,15 @@
       </w:rPr>
       <w:alias w:val="Date"/>
       <w:id w:val="179466070"/>
-      <w:placeholder>
-        <w:docPart w:val="C8BE6BEB5761334A9C8A014BCE11702E"/>
-      </w:placeholder>
       <w:dataBinding w:prefixMappings="xmlns:ns0='http://schemas.microsoft.com/office/2006/coverPageProps'" w:xpath="/ns0:CoverPageProperties[1]/ns0:PublishDate[1]" w:storeItemID="{55AF091B-3C7A-41E3-B477-F2FDAA23CFDA}"/>
-      <w:date w:fullDate="2017-02-13T00:00:00Z">
+      <w:date w:fullDate="2017-02-23T00:00:00Z">
         <w:dateFormat w:val="MMMM d, yyyy"/>
         <w:lid w:val="en-US"/>
         <w:storeMappedDataAs w:val="dateTime"/>
         <w:calendar w:val="gregorian"/>
       </w:date>
     </w:sdtPr>
+    <w:sdtEndPr/>
     <w:sdtContent>
       <w:p>
         <w:pPr>
@@ -2547,7 +3329,7 @@
           <w:rPr>
             <w:rFonts w:ascii="Cambria" w:hAnsi="Cambria"/>
           </w:rPr>
-          <w:t>February 13, 2017</w:t>
+          <w:t>February 23, 2017</w:t>
         </w:r>
       </w:p>
     </w:sdtContent>
@@ -2562,7 +3344,7 @@
 </file>
 
 <file path=word/footer2.xml><?xml version="1.0" encoding="utf-8"?>
-<w:ftr xmlns:wpc="http://schemas.microsoft.com/office/word/2010/wordprocessingCanvas" xmlns:mo="http://schemas.microsoft.com/office/mac/office/2008/main" xmlns:mc="http://schemas.openxmlformats.org/markup-compatibility/2006" xmlns:mv="urn:schemas-microsoft-com:mac:vml" xmlns:o="urn:schemas-microsoft-com:office:office" xmlns:r="http://schemas.openxmlformats.org/officeDocument/2006/relationships" xmlns:m="http://schemas.openxmlformats.org/officeDocument/2006/math" xmlns:v="urn:schemas-microsoft-com:vml" xmlns:wp14="http://schemas.microsoft.com/office/word/2010/wordprocessingDrawing" xmlns:wp="http://schemas.openxmlformats.org/drawingml/2006/wordprocessingDrawing" xmlns:w10="urn:schemas-microsoft-com:office:word" xmlns:w="http://schemas.openxmlformats.org/wordprocessingml/2006/main" xmlns:w14="http://schemas.microsoft.com/office/word/2010/wordml" xmlns:wpg="http://schemas.microsoft.com/office/word/2010/wordprocessingGroup" xmlns:wpi="http://schemas.microsoft.com/office/word/2010/wordprocessingInk" xmlns:wne="http://schemas.microsoft.com/office/word/2006/wordml" xmlns:wps="http://schemas.microsoft.com/office/word/2010/wordprocessingShape" mc:Ignorable="w14 wp14 mv">
+<w:ftr xmlns:wpc="http://schemas.microsoft.com/office/word/2010/wordprocessingCanvas" xmlns:mc="http://schemas.openxmlformats.org/markup-compatibility/2006" xmlns:o="urn:schemas-microsoft-com:office:office" xmlns:r="http://schemas.openxmlformats.org/officeDocument/2006/relationships" xmlns:m="http://schemas.openxmlformats.org/officeDocument/2006/math" xmlns:v="urn:schemas-microsoft-com:vml" xmlns:wp14="http://schemas.microsoft.com/office/word/2010/wordprocessingDrawing" xmlns:wp="http://schemas.openxmlformats.org/drawingml/2006/wordprocessingDrawing" xmlns:w10="urn:schemas-microsoft-com:office:word" xmlns:w="http://schemas.openxmlformats.org/wordprocessingml/2006/main" xmlns:w14="http://schemas.microsoft.com/office/word/2010/wordml" xmlns:w15="http://schemas.microsoft.com/office/word/2012/wordml" xmlns:wpg="http://schemas.microsoft.com/office/word/2010/wordprocessingGroup" xmlns:wpi="http://schemas.microsoft.com/office/word/2010/wordprocessingInk" xmlns:wne="http://schemas.microsoft.com/office/word/2006/wordml" xmlns:wps="http://schemas.microsoft.com/office/word/2010/wordprocessingShape" mc:Ignorable="w14 w15 wp14">
   <w:p>
     <w:pPr>
       <w:pStyle w:val="Footer"/>
@@ -2594,7 +3376,7 @@
         <w:rStyle w:val="PageNumber"/>
         <w:noProof/>
       </w:rPr>
-      <w:t>4</w:t>
+      <w:t>5</w:t>
     </w:r>
     <w:r>
       <w:rPr>
@@ -2613,6 +3395,7 @@
       <w:dataBinding w:prefixMappings="xmlns:ns0='http://schemas.openxmlformats.org/package/2006/metadata/core-properties' xmlns:ns1='http://purl.org/dc/elements/1.1/'" w:xpath="/ns0:coreProperties[1]/ns1:title[1]" w:storeItemID="{6C3C8BC8-F283-45AE-878A-BAB7291924A1}"/>
       <w:text/>
     </w:sdtPr>
+    <w:sdtEndPr/>
     <w:sdtContent>
       <w:p>
         <w:pPr>
@@ -2644,13 +3427,14 @@
       <w:alias w:val="Date"/>
       <w:id w:val="1244614972"/>
       <w:dataBinding w:prefixMappings="xmlns:ns0='http://schemas.microsoft.com/office/2006/coverPageProps'" w:xpath="/ns0:CoverPageProperties[1]/ns0:PublishDate[1]" w:storeItemID="{55AF091B-3C7A-41E3-B477-F2FDAA23CFDA}"/>
-      <w:date w:fullDate="2017-02-13T00:00:00Z">
+      <w:date w:fullDate="2017-02-23T00:00:00Z">
         <w:dateFormat w:val="MMMM d, yyyy"/>
         <w:lid w:val="en-US"/>
         <w:storeMappedDataAs w:val="dateTime"/>
         <w:calendar w:val="gregorian"/>
       </w:date>
     </w:sdtPr>
+    <w:sdtEndPr/>
     <w:sdtContent>
       <w:p>
         <w:pPr>
@@ -2668,7 +3452,7 @@
           <w:rPr>
             <w:rFonts w:ascii="Cambria" w:hAnsi="Cambria"/>
           </w:rPr>
-          <w:t>February 13, 2017</w:t>
+          <w:t>February 23, 2017</w:t>
         </w:r>
       </w:p>
     </w:sdtContent>
@@ -2683,7 +3467,7 @@
 </file>
 
 <file path=word/footer3.xml><?xml version="1.0" encoding="utf-8"?>
-<w:ftr xmlns:wpc="http://schemas.microsoft.com/office/word/2010/wordprocessingCanvas" xmlns:mo="http://schemas.microsoft.com/office/mac/office/2008/main" xmlns:mc="http://schemas.openxmlformats.org/markup-compatibility/2006" xmlns:mv="urn:schemas-microsoft-com:mac:vml" xmlns:o="urn:schemas-microsoft-com:office:office" xmlns:r="http://schemas.openxmlformats.org/officeDocument/2006/relationships" xmlns:m="http://schemas.openxmlformats.org/officeDocument/2006/math" xmlns:v="urn:schemas-microsoft-com:vml" xmlns:wp14="http://schemas.microsoft.com/office/word/2010/wordprocessingDrawing" xmlns:wp="http://schemas.openxmlformats.org/drawingml/2006/wordprocessingDrawing" xmlns:w10="urn:schemas-microsoft-com:office:word" xmlns:w="http://schemas.openxmlformats.org/wordprocessingml/2006/main" xmlns:w14="http://schemas.microsoft.com/office/word/2010/wordml" xmlns:wpg="http://schemas.microsoft.com/office/word/2010/wordprocessingGroup" xmlns:wpi="http://schemas.microsoft.com/office/word/2010/wordprocessingInk" xmlns:wne="http://schemas.microsoft.com/office/word/2006/wordml" xmlns:wps="http://schemas.microsoft.com/office/word/2010/wordprocessingShape" mc:Ignorable="w14 wp14 mv">
+<w:ftr xmlns:wpc="http://schemas.microsoft.com/office/word/2010/wordprocessingCanvas" xmlns:mc="http://schemas.openxmlformats.org/markup-compatibility/2006" xmlns:o="urn:schemas-microsoft-com:office:office" xmlns:r="http://schemas.openxmlformats.org/officeDocument/2006/relationships" xmlns:m="http://schemas.openxmlformats.org/officeDocument/2006/math" xmlns:v="urn:schemas-microsoft-com:vml" xmlns:wp14="http://schemas.microsoft.com/office/word/2010/wordprocessingDrawing" xmlns:wp="http://schemas.openxmlformats.org/drawingml/2006/wordprocessingDrawing" xmlns:w10="urn:schemas-microsoft-com:office:word" xmlns:w="http://schemas.openxmlformats.org/wordprocessingml/2006/main" xmlns:w14="http://schemas.microsoft.com/office/word/2010/wordml" xmlns:w15="http://schemas.microsoft.com/office/word/2012/wordml" xmlns:wpg="http://schemas.microsoft.com/office/word/2010/wordprocessingGroup" xmlns:wpi="http://schemas.microsoft.com/office/word/2010/wordprocessingInk" xmlns:wne="http://schemas.microsoft.com/office/word/2006/wordml" xmlns:wps="http://schemas.microsoft.com/office/word/2010/wordprocessingShape" mc:Ignorable="w14 w15 wp14">
   <w:sdt>
     <w:sdtPr>
       <w:rPr>
@@ -2694,6 +3478,7 @@
       <w:dataBinding w:prefixMappings="xmlns:ns0='http://schemas.openxmlformats.org/package/2006/metadata/core-properties' xmlns:ns1='http://purl.org/dc/elements/1.1/'" w:xpath="/ns0:coreProperties[1]/ns1:title[1]" w:storeItemID="{6C3C8BC8-F283-45AE-878A-BAB7291924A1}"/>
       <w:text/>
     </w:sdtPr>
+    <w:sdtEndPr/>
     <w:sdtContent>
       <w:p>
         <w:pPr>
@@ -2724,13 +3509,14 @@
       <w:alias w:val="Date"/>
       <w:id w:val="-1396509715"/>
       <w:dataBinding w:prefixMappings="xmlns:ns0='http://schemas.microsoft.com/office/2006/coverPageProps'" w:xpath="/ns0:CoverPageProperties[1]/ns0:PublishDate[1]" w:storeItemID="{55AF091B-3C7A-41E3-B477-F2FDAA23CFDA}"/>
-      <w:date w:fullDate="2017-02-13T00:00:00Z">
+      <w:date w:fullDate="2017-02-23T00:00:00Z">
         <w:dateFormat w:val="MMMM d, yyyy"/>
         <w:lid w:val="en-US"/>
         <w:storeMappedDataAs w:val="dateTime"/>
         <w:calendar w:val="gregorian"/>
       </w:date>
     </w:sdtPr>
+    <w:sdtEndPr/>
     <w:sdtContent>
       <w:p>
         <w:pPr>
@@ -2748,7 +3534,7 @@
           <w:rPr>
             <w:rFonts w:ascii="Cambria" w:hAnsi="Cambria"/>
           </w:rPr>
-          <w:t>February 13, 2017</w:t>
+          <w:t>February 23, 2017</w:t>
         </w:r>
       </w:p>
     </w:sdtContent>
@@ -2762,7 +3548,7 @@
 </file>
 
 <file path=word/footnotes.xml><?xml version="1.0" encoding="utf-8"?>
-<w:footnotes xmlns:wpc="http://schemas.microsoft.com/office/word/2010/wordprocessingCanvas" xmlns:mo="http://schemas.microsoft.com/office/mac/office/2008/main" xmlns:mc="http://schemas.openxmlformats.org/markup-compatibility/2006" xmlns:mv="urn:schemas-microsoft-com:mac:vml" xmlns:o="urn:schemas-microsoft-com:office:office" xmlns:r="http://schemas.openxmlformats.org/officeDocument/2006/relationships" xmlns:m="http://schemas.openxmlformats.org/officeDocument/2006/math" xmlns:v="urn:schemas-microsoft-com:vml" xmlns:wp14="http://schemas.microsoft.com/office/word/2010/wordprocessingDrawing" xmlns:wp="http://schemas.openxmlformats.org/drawingml/2006/wordprocessingDrawing" xmlns:w10="urn:schemas-microsoft-com:office:word" xmlns:w="http://schemas.openxmlformats.org/wordprocessingml/2006/main" xmlns:w14="http://schemas.microsoft.com/office/word/2010/wordml" xmlns:wpg="http://schemas.microsoft.com/office/word/2010/wordprocessingGroup" xmlns:wpi="http://schemas.microsoft.com/office/word/2010/wordprocessingInk" xmlns:wne="http://schemas.microsoft.com/office/word/2006/wordml" xmlns:wps="http://schemas.microsoft.com/office/word/2010/wordprocessingShape" mc:Ignorable="w14 wp14">
+<w:footnotes xmlns:wpc="http://schemas.microsoft.com/office/word/2010/wordprocessingCanvas" xmlns:mc="http://schemas.openxmlformats.org/markup-compatibility/2006" xmlns:o="urn:schemas-microsoft-com:office:office" xmlns:r="http://schemas.openxmlformats.org/officeDocument/2006/relationships" xmlns:m="http://schemas.openxmlformats.org/officeDocument/2006/math" xmlns:v="urn:schemas-microsoft-com:vml" xmlns:wp14="http://schemas.microsoft.com/office/word/2010/wordprocessingDrawing" xmlns:wp="http://schemas.openxmlformats.org/drawingml/2006/wordprocessingDrawing" xmlns:w10="urn:schemas-microsoft-com:office:word" xmlns:w="http://schemas.openxmlformats.org/wordprocessingml/2006/main" xmlns:w14="http://schemas.microsoft.com/office/word/2010/wordml" xmlns:w15="http://schemas.microsoft.com/office/word/2012/wordml" xmlns:wpg="http://schemas.microsoft.com/office/word/2010/wordprocessingGroup" xmlns:wpi="http://schemas.microsoft.com/office/word/2010/wordprocessingInk" xmlns:wne="http://schemas.microsoft.com/office/word/2006/wordml" xmlns:wps="http://schemas.microsoft.com/office/word/2010/wordprocessingShape" mc:Ignorable="w14 w15 wp14">
   <w:footnote w:type="separator" w:id="-1">
     <w:p>
       <w:r>
@@ -2781,7 +3567,7 @@
 </file>
 
 <file path=word/header1.xml><?xml version="1.0" encoding="utf-8"?>
-<w:hdr xmlns:wpc="http://schemas.microsoft.com/office/word/2010/wordprocessingCanvas" xmlns:mo="http://schemas.microsoft.com/office/mac/office/2008/main" xmlns:mc="http://schemas.openxmlformats.org/markup-compatibility/2006" xmlns:mv="urn:schemas-microsoft-com:mac:vml" xmlns:o="urn:schemas-microsoft-com:office:office" xmlns:r="http://schemas.openxmlformats.org/officeDocument/2006/relationships" xmlns:m="http://schemas.openxmlformats.org/officeDocument/2006/math" xmlns:v="urn:schemas-microsoft-com:vml" xmlns:wp14="http://schemas.microsoft.com/office/word/2010/wordprocessingDrawing" xmlns:wp="http://schemas.openxmlformats.org/drawingml/2006/wordprocessingDrawing" xmlns:w10="urn:schemas-microsoft-com:office:word" xmlns:w="http://schemas.openxmlformats.org/wordprocessingml/2006/main" xmlns:w14="http://schemas.microsoft.com/office/word/2010/wordml" xmlns:wpg="http://schemas.microsoft.com/office/word/2010/wordprocessingGroup" xmlns:wpi="http://schemas.microsoft.com/office/word/2010/wordprocessingInk" xmlns:wne="http://schemas.microsoft.com/office/word/2006/wordml" xmlns:wps="http://schemas.microsoft.com/office/word/2010/wordprocessingShape" mc:Ignorable="w14 wp14 mv">
+<w:hdr xmlns:wpc="http://schemas.microsoft.com/office/word/2010/wordprocessingCanvas" xmlns:mc="http://schemas.openxmlformats.org/markup-compatibility/2006" xmlns:o="urn:schemas-microsoft-com:office:office" xmlns:r="http://schemas.openxmlformats.org/officeDocument/2006/relationships" xmlns:m="http://schemas.openxmlformats.org/officeDocument/2006/math" xmlns:v="urn:schemas-microsoft-com:vml" xmlns:wp14="http://schemas.microsoft.com/office/word/2010/wordprocessingDrawing" xmlns:wp="http://schemas.openxmlformats.org/drawingml/2006/wordprocessingDrawing" xmlns:w10="urn:schemas-microsoft-com:office:word" xmlns:w="http://schemas.openxmlformats.org/wordprocessingml/2006/main" xmlns:w14="http://schemas.microsoft.com/office/word/2010/wordml" xmlns:w15="http://schemas.microsoft.com/office/word/2012/wordml" xmlns:wpg="http://schemas.microsoft.com/office/word/2010/wordprocessingGroup" xmlns:wpi="http://schemas.microsoft.com/office/word/2010/wordprocessingInk" xmlns:wne="http://schemas.microsoft.com/office/word/2006/wordml" xmlns:wps="http://schemas.microsoft.com/office/word/2010/wordprocessingShape" mc:Ignorable="w14 w15 wp14">
   <w:p>
     <w:pPr>
       <w:pStyle w:val="Header"/>
@@ -2791,7 +3577,7 @@
         <w:noProof/>
       </w:rPr>
       <w:pict w14:anchorId="309E3F2E">
-        <v:shapetype id="_x0000_t136" coordsize="21600,21600" o:spt="136" adj="10800" path="m@7,0l@8,0m@5,21600l@6,21600e">
+        <v:shapetype id="_x0000_t136" coordsize="21600,21600" o:spt="136" adj="10800" path="m@7,l@8,m@5,21600l@6,21600e">
           <v:formulas>
             <v:f eqn="sum #0 0 10800"/>
             <v:f eqn="prod #0 2 1"/>
@@ -2826,7 +3612,7 @@
 </file>
 
 <file path=word/header2.xml><?xml version="1.0" encoding="utf-8"?>
-<w:hdr xmlns:wpc="http://schemas.microsoft.com/office/word/2010/wordprocessingCanvas" xmlns:mo="http://schemas.microsoft.com/office/mac/office/2008/main" xmlns:mc="http://schemas.openxmlformats.org/markup-compatibility/2006" xmlns:mv="urn:schemas-microsoft-com:mac:vml" xmlns:o="urn:schemas-microsoft-com:office:office" xmlns:r="http://schemas.openxmlformats.org/officeDocument/2006/relationships" xmlns:m="http://schemas.openxmlformats.org/officeDocument/2006/math" xmlns:v="urn:schemas-microsoft-com:vml" xmlns:wp14="http://schemas.microsoft.com/office/word/2010/wordprocessingDrawing" xmlns:wp="http://schemas.openxmlformats.org/drawingml/2006/wordprocessingDrawing" xmlns:w10="urn:schemas-microsoft-com:office:word" xmlns:w="http://schemas.openxmlformats.org/wordprocessingml/2006/main" xmlns:w14="http://schemas.microsoft.com/office/word/2010/wordml" xmlns:wpg="http://schemas.microsoft.com/office/word/2010/wordprocessingGroup" xmlns:wpi="http://schemas.microsoft.com/office/word/2010/wordprocessingInk" xmlns:wne="http://schemas.microsoft.com/office/word/2006/wordml" xmlns:wps="http://schemas.microsoft.com/office/word/2010/wordprocessingShape" mc:Ignorable="w14 wp14 mv">
+<w:hdr xmlns:wpc="http://schemas.microsoft.com/office/word/2010/wordprocessingCanvas" xmlns:mc="http://schemas.openxmlformats.org/markup-compatibility/2006" xmlns:o="urn:schemas-microsoft-com:office:office" xmlns:r="http://schemas.openxmlformats.org/officeDocument/2006/relationships" xmlns:m="http://schemas.openxmlformats.org/officeDocument/2006/math" xmlns:v="urn:schemas-microsoft-com:vml" xmlns:wp14="http://schemas.microsoft.com/office/word/2010/wordprocessingDrawing" xmlns:wp="http://schemas.openxmlformats.org/drawingml/2006/wordprocessingDrawing" xmlns:w10="urn:schemas-microsoft-com:office:word" xmlns:w="http://schemas.openxmlformats.org/wordprocessingml/2006/main" xmlns:w14="http://schemas.microsoft.com/office/word/2010/wordml" xmlns:w15="http://schemas.microsoft.com/office/word/2012/wordml" xmlns:wpg="http://schemas.microsoft.com/office/word/2010/wordprocessingGroup" xmlns:wpi="http://schemas.microsoft.com/office/word/2010/wordprocessingInk" xmlns:wne="http://schemas.microsoft.com/office/word/2006/wordml" xmlns:wps="http://schemas.microsoft.com/office/word/2010/wordprocessingShape" mc:Ignorable="w14 w15 wp14">
   <w:p>
     <w:pPr>
       <w:pStyle w:val="Header"/>
@@ -2836,7 +3622,7 @@
         <w:noProof/>
       </w:rPr>
       <w:pict w14:anchorId="67B2BCE2">
-        <v:shapetype id="_x0000_t136" coordsize="21600,21600" o:spt="136" adj="10800" path="m@7,0l@8,0m@5,21600l@6,21600e">
+        <v:shapetype id="_x0000_t136" coordsize="21600,21600" o:spt="136" adj="10800" path="m@7,l@8,m@5,21600l@6,21600e">
           <v:formulas>
             <v:f eqn="sum #0 0 10800"/>
             <v:f eqn="prod #0 2 1"/>
@@ -2871,7 +3657,7 @@
 </file>
 
 <file path=word/header3.xml><?xml version="1.0" encoding="utf-8"?>
-<w:hdr xmlns:wpc="http://schemas.microsoft.com/office/word/2010/wordprocessingCanvas" xmlns:mo="http://schemas.microsoft.com/office/mac/office/2008/main" xmlns:mc="http://schemas.openxmlformats.org/markup-compatibility/2006" xmlns:mv="urn:schemas-microsoft-com:mac:vml" xmlns:o="urn:schemas-microsoft-com:office:office" xmlns:r="http://schemas.openxmlformats.org/officeDocument/2006/relationships" xmlns:m="http://schemas.openxmlformats.org/officeDocument/2006/math" xmlns:v="urn:schemas-microsoft-com:vml" xmlns:wp14="http://schemas.microsoft.com/office/word/2010/wordprocessingDrawing" xmlns:wp="http://schemas.openxmlformats.org/drawingml/2006/wordprocessingDrawing" xmlns:w10="urn:schemas-microsoft-com:office:word" xmlns:w="http://schemas.openxmlformats.org/wordprocessingml/2006/main" xmlns:w14="http://schemas.microsoft.com/office/word/2010/wordml" xmlns:wpg="http://schemas.microsoft.com/office/word/2010/wordprocessingGroup" xmlns:wpi="http://schemas.microsoft.com/office/word/2010/wordprocessingInk" xmlns:wne="http://schemas.microsoft.com/office/word/2006/wordml" xmlns:wps="http://schemas.microsoft.com/office/word/2010/wordprocessingShape" mc:Ignorable="w14 wp14 mv">
+<w:hdr xmlns:wpc="http://schemas.microsoft.com/office/word/2010/wordprocessingCanvas" xmlns:mc="http://schemas.openxmlformats.org/markup-compatibility/2006" xmlns:o="urn:schemas-microsoft-com:office:office" xmlns:r="http://schemas.openxmlformats.org/officeDocument/2006/relationships" xmlns:m="http://schemas.openxmlformats.org/officeDocument/2006/math" xmlns:v="urn:schemas-microsoft-com:vml" xmlns:wp14="http://schemas.microsoft.com/office/word/2010/wordprocessingDrawing" xmlns:wp="http://schemas.openxmlformats.org/drawingml/2006/wordprocessingDrawing" xmlns:w10="urn:schemas-microsoft-com:office:word" xmlns:w="http://schemas.openxmlformats.org/wordprocessingml/2006/main" xmlns:w14="http://schemas.microsoft.com/office/word/2010/wordml" xmlns:w15="http://schemas.microsoft.com/office/word/2012/wordml" xmlns:wpg="http://schemas.microsoft.com/office/word/2010/wordprocessingGroup" xmlns:wpi="http://schemas.microsoft.com/office/word/2010/wordprocessingInk" xmlns:wne="http://schemas.microsoft.com/office/word/2006/wordml" xmlns:wps="http://schemas.microsoft.com/office/word/2010/wordprocessingShape" mc:Ignorable="w14 w15 wp14">
   <w:p>
     <w:pPr>
       <w:pStyle w:val="Header"/>
@@ -2881,7 +3667,7 @@
         <w:noProof/>
       </w:rPr>
       <w:pict w14:anchorId="4FD30720">
-        <v:shapetype id="_x0000_t136" coordsize="21600,21600" o:spt="136" adj="10800" path="m@7,0l@8,0m@5,21600l@6,21600e">
+        <v:shapetype id="_x0000_t136" coordsize="21600,21600" o:spt="136" adj="10800" path="m@7,l@8,m@5,21600l@6,21600e">
           <v:formulas>
             <v:f eqn="sum #0 0 10800"/>
             <v:f eqn="prod #0 2 1"/>
@@ -2916,7 +3702,7 @@
 </file>
 
 <file path=word/numbering.xml><?xml version="1.0" encoding="utf-8"?>
-<w:numbering xmlns:wpc="http://schemas.microsoft.com/office/word/2010/wordprocessingCanvas" xmlns:mo="http://schemas.microsoft.com/office/mac/office/2008/main" xmlns:mc="http://schemas.openxmlformats.org/markup-compatibility/2006" xmlns:mv="urn:schemas-microsoft-com:mac:vml" xmlns:o="urn:schemas-microsoft-com:office:office" xmlns:r="http://schemas.openxmlformats.org/officeDocument/2006/relationships" xmlns:m="http://schemas.openxmlformats.org/officeDocument/2006/math" xmlns:v="urn:schemas-microsoft-com:vml" xmlns:wp14="http://schemas.microsoft.com/office/word/2010/wordprocessingDrawing" xmlns:wp="http://schemas.openxmlformats.org/drawingml/2006/wordprocessingDrawing" xmlns:w10="urn:schemas-microsoft-com:office:word" xmlns:w="http://schemas.openxmlformats.org/wordprocessingml/2006/main" xmlns:w14="http://schemas.microsoft.com/office/word/2010/wordml" xmlns:wpg="http://schemas.microsoft.com/office/word/2010/wordprocessingGroup" xmlns:wpi="http://schemas.microsoft.com/office/word/2010/wordprocessingInk" xmlns:wne="http://schemas.microsoft.com/office/word/2006/wordml" xmlns:wps="http://schemas.microsoft.com/office/word/2010/wordprocessingShape" mc:Ignorable="w14 wp14">
+<w:numbering xmlns:wpc="http://schemas.microsoft.com/office/word/2010/wordprocessingCanvas" xmlns:mc="http://schemas.openxmlformats.org/markup-compatibility/2006" xmlns:o="urn:schemas-microsoft-com:office:office" xmlns:r="http://schemas.openxmlformats.org/officeDocument/2006/relationships" xmlns:m="http://schemas.openxmlformats.org/officeDocument/2006/math" xmlns:v="urn:schemas-microsoft-com:vml" xmlns:wp14="http://schemas.microsoft.com/office/word/2010/wordprocessingDrawing" xmlns:wp="http://schemas.openxmlformats.org/drawingml/2006/wordprocessingDrawing" xmlns:w10="urn:schemas-microsoft-com:office:word" xmlns:w="http://schemas.openxmlformats.org/wordprocessingml/2006/main" xmlns:w14="http://schemas.microsoft.com/office/word/2010/wordml" xmlns:w15="http://schemas.microsoft.com/office/word/2012/wordml" xmlns:wpg="http://schemas.microsoft.com/office/word/2010/wordprocessingGroup" xmlns:wpi="http://schemas.microsoft.com/office/word/2010/wordprocessingInk" xmlns:wne="http://schemas.microsoft.com/office/word/2006/wordml" xmlns:wps="http://schemas.microsoft.com/office/word/2010/wordprocessingShape" mc:Ignorable="w14 w15 wp14">
   <w:abstractNum w:abstractNumId="0">
     <w:nsid w:val="01C75DA8"/>
     <w:multiLevelType w:val="hybridMultilevel"/>
@@ -4434,7 +5220,7 @@
 </file>
 
 <file path=word/styles.xml><?xml version="1.0" encoding="utf-8"?>
-<w:styles xmlns:mc="http://schemas.openxmlformats.org/markup-compatibility/2006" xmlns:r="http://schemas.openxmlformats.org/officeDocument/2006/relationships" xmlns:w="http://schemas.openxmlformats.org/wordprocessingml/2006/main" xmlns:w14="http://schemas.microsoft.com/office/word/2010/wordml" mc:Ignorable="w14">
+<w:styles xmlns:mc="http://schemas.openxmlformats.org/markup-compatibility/2006" xmlns:r="http://schemas.openxmlformats.org/officeDocument/2006/relationships" xmlns:w="http://schemas.openxmlformats.org/wordprocessingml/2006/main" xmlns:w14="http://schemas.microsoft.com/office/word/2010/wordml" xmlns:w15="http://schemas.microsoft.com/office/word/2012/wordml" mc:Ignorable="w14 w15">
   <w:docDefaults>
     <w:rPrDefault>
       <w:rPr>
@@ -4446,153 +5232,369 @@
     </w:rPrDefault>
     <w:pPrDefault/>
   </w:docDefaults>
-  <w:latentStyles w:defLockedState="0" w:defUIPriority="99" w:defSemiHidden="1" w:defUnhideWhenUsed="1" w:defQFormat="0" w:count="276">
-    <w:lsdException w:name="Normal" w:semiHidden="0" w:uiPriority="0" w:unhideWhenUsed="0" w:qFormat="1"/>
-    <w:lsdException w:name="heading 1" w:semiHidden="0" w:uiPriority="9" w:unhideWhenUsed="0" w:qFormat="1"/>
-    <w:lsdException w:name="heading 2" w:uiPriority="9" w:qFormat="1"/>
-    <w:lsdException w:name="heading 3" w:uiPriority="9" w:qFormat="1"/>
-    <w:lsdException w:name="heading 4" w:uiPriority="9" w:qFormat="1"/>
-    <w:lsdException w:name="heading 5" w:uiPriority="9" w:qFormat="1"/>
-    <w:lsdException w:name="heading 6" w:uiPriority="9" w:qFormat="1"/>
-    <w:lsdException w:name="heading 7" w:uiPriority="9" w:qFormat="1"/>
-    <w:lsdException w:name="heading 8" w:uiPriority="9" w:qFormat="1"/>
-    <w:lsdException w:name="heading 9" w:uiPriority="9" w:qFormat="1"/>
-    <w:lsdException w:name="toc 1" w:uiPriority="39"/>
-    <w:lsdException w:name="toc 2" w:uiPriority="39"/>
-    <w:lsdException w:name="toc 3" w:uiPriority="39"/>
-    <w:lsdException w:name="toc 4" w:uiPriority="39"/>
-    <w:lsdException w:name="toc 5" w:uiPriority="39"/>
-    <w:lsdException w:name="toc 6" w:uiPriority="39"/>
-    <w:lsdException w:name="toc 7" w:uiPriority="39"/>
-    <w:lsdException w:name="toc 8" w:uiPriority="39"/>
-    <w:lsdException w:name="toc 9" w:uiPriority="39"/>
-    <w:lsdException w:name="caption" w:uiPriority="35" w:qFormat="1"/>
-    <w:lsdException w:name="Title" w:semiHidden="0" w:uiPriority="10" w:unhideWhenUsed="0" w:qFormat="1"/>
-    <w:lsdException w:name="Default Paragraph Font" w:uiPriority="1"/>
-    <w:lsdException w:name="Subtitle" w:semiHidden="0" w:uiPriority="11" w:unhideWhenUsed="0" w:qFormat="1"/>
-    <w:lsdException w:name="Strong" w:semiHidden="0" w:uiPriority="22" w:unhideWhenUsed="0" w:qFormat="1"/>
-    <w:lsdException w:name="Emphasis" w:semiHidden="0" w:uiPriority="20" w:unhideWhenUsed="0" w:qFormat="1"/>
-    <w:lsdException w:name="Table Grid" w:semiHidden="0" w:uiPriority="59" w:unhideWhenUsed="0"/>
-    <w:lsdException w:name="Note Level 1" w:semiHidden="0" w:unhideWhenUsed="0"/>
-    <w:lsdException w:name="Note Level 2" w:semiHidden="0" w:unhideWhenUsed="0"/>
-    <w:lsdException w:name="Note Level 3" w:semiHidden="0" w:unhideWhenUsed="0"/>
-    <w:lsdException w:name="Note Level 4" w:semiHidden="0" w:unhideWhenUsed="0"/>
-    <w:lsdException w:name="Note Level 5" w:semiHidden="0" w:unhideWhenUsed="0"/>
-    <w:lsdException w:name="Note Level 6" w:semiHidden="0" w:unhideWhenUsed="0"/>
-    <w:lsdException w:name="Note Level 7" w:semiHidden="0" w:unhideWhenUsed="0"/>
-    <w:lsdException w:name="Note Level 8" w:semiHidden="0" w:unhideWhenUsed="0"/>
-    <w:lsdException w:name="Note Level 9" w:semiHidden="0" w:unhideWhenUsed="0"/>
-    <w:lsdException w:name="Placeholder Text" w:unhideWhenUsed="0"/>
-    <w:lsdException w:name="No Spacing" w:semiHidden="0" w:uiPriority="1" w:unhideWhenUsed="0" w:qFormat="1"/>
-    <w:lsdException w:name="Light Shading" w:semiHidden="0" w:uiPriority="60" w:unhideWhenUsed="0"/>
-    <w:lsdException w:name="Light List" w:semiHidden="0" w:uiPriority="61" w:unhideWhenUsed="0"/>
-    <w:lsdException w:name="Light Grid" w:semiHidden="0" w:uiPriority="62" w:unhideWhenUsed="0"/>
-    <w:lsdException w:name="Medium Shading 1" w:semiHidden="0" w:uiPriority="63" w:unhideWhenUsed="0"/>
-    <w:lsdException w:name="Medium Shading 2" w:semiHidden="0" w:uiPriority="64" w:unhideWhenUsed="0"/>
-    <w:lsdException w:name="Medium List 1" w:semiHidden="0" w:uiPriority="65" w:unhideWhenUsed="0"/>
-    <w:lsdException w:name="Medium List 2" w:semiHidden="0" w:uiPriority="66" w:unhideWhenUsed="0"/>
-    <w:lsdException w:name="Medium Grid 1" w:semiHidden="0" w:uiPriority="67" w:unhideWhenUsed="0"/>
-    <w:lsdException w:name="Medium Grid 2" w:semiHidden="0" w:uiPriority="68" w:unhideWhenUsed="0"/>
-    <w:lsdException w:name="Medium Grid 3" w:semiHidden="0" w:uiPriority="69" w:unhideWhenUsed="0"/>
-    <w:lsdException w:name="Dark List" w:semiHidden="0" w:uiPriority="70" w:unhideWhenUsed="0"/>
-    <w:lsdException w:name="Colorful Shading" w:semiHidden="0" w:uiPriority="71" w:unhideWhenUsed="0"/>
-    <w:lsdException w:name="Colorful List" w:semiHidden="0" w:uiPriority="72" w:unhideWhenUsed="0"/>
-    <w:lsdException w:name="Colorful Grid" w:semiHidden="0" w:uiPriority="73" w:unhideWhenUsed="0"/>
-    <w:lsdException w:name="Light Shading Accent 1" w:semiHidden="0" w:uiPriority="60" w:unhideWhenUsed="0"/>
-    <w:lsdException w:name="Light List Accent 1" w:semiHidden="0" w:uiPriority="61" w:unhideWhenUsed="0"/>
-    <w:lsdException w:name="Light Grid Accent 1" w:semiHidden="0" w:uiPriority="62" w:unhideWhenUsed="0"/>
-    <w:lsdException w:name="Medium Shading 1 Accent 1" w:semiHidden="0" w:uiPriority="63" w:unhideWhenUsed="0"/>
-    <w:lsdException w:name="Medium Shading 2 Accent 1" w:semiHidden="0" w:uiPriority="64" w:unhideWhenUsed="0"/>
-    <w:lsdException w:name="Medium List 1 Accent 1" w:semiHidden="0" w:uiPriority="65" w:unhideWhenUsed="0"/>
-    <w:lsdException w:name="Revision" w:unhideWhenUsed="0"/>
-    <w:lsdException w:name="List Paragraph" w:semiHidden="0" w:uiPriority="34" w:unhideWhenUsed="0" w:qFormat="1"/>
-    <w:lsdException w:name="Quote" w:semiHidden="0" w:uiPriority="29" w:unhideWhenUsed="0" w:qFormat="1"/>
-    <w:lsdException w:name="Intense Quote" w:semiHidden="0" w:uiPriority="30" w:unhideWhenUsed="0" w:qFormat="1"/>
-    <w:lsdException w:name="Medium List 2 Accent 1" w:semiHidden="0" w:uiPriority="66" w:unhideWhenUsed="0"/>
-    <w:lsdException w:name="Medium Grid 1 Accent 1" w:semiHidden="0" w:uiPriority="67" w:unhideWhenUsed="0"/>
-    <w:lsdException w:name="Medium Grid 2 Accent 1" w:semiHidden="0" w:uiPriority="68" w:unhideWhenUsed="0"/>
-    <w:lsdException w:name="Medium Grid 3 Accent 1" w:semiHidden="0" w:uiPriority="69" w:unhideWhenUsed="0"/>
-    <w:lsdException w:name="Dark List Accent 1" w:semiHidden="0" w:uiPriority="70" w:unhideWhenUsed="0"/>
-    <w:lsdException w:name="Colorful Shading Accent 1" w:semiHidden="0" w:uiPriority="71" w:unhideWhenUsed="0"/>
-    <w:lsdException w:name="Colorful List Accent 1" w:semiHidden="0" w:uiPriority="72" w:unhideWhenUsed="0"/>
-    <w:lsdException w:name="Colorful Grid Accent 1" w:semiHidden="0" w:uiPriority="73" w:unhideWhenUsed="0"/>
-    <w:lsdException w:name="Light Shading Accent 2" w:semiHidden="0" w:uiPriority="60" w:unhideWhenUsed="0"/>
-    <w:lsdException w:name="Light List Accent 2" w:semiHidden="0" w:uiPriority="61" w:unhideWhenUsed="0"/>
-    <w:lsdException w:name="Light Grid Accent 2" w:semiHidden="0" w:uiPriority="62" w:unhideWhenUsed="0"/>
-    <w:lsdException w:name="Medium Shading 1 Accent 2" w:semiHidden="0" w:uiPriority="63" w:unhideWhenUsed="0"/>
-    <w:lsdException w:name="Medium Shading 2 Accent 2" w:semiHidden="0" w:uiPriority="64" w:unhideWhenUsed="0"/>
-    <w:lsdException w:name="Medium List 1 Accent 2" w:semiHidden="0" w:uiPriority="65" w:unhideWhenUsed="0"/>
-    <w:lsdException w:name="Medium List 2 Accent 2" w:semiHidden="0" w:uiPriority="66" w:unhideWhenUsed="0"/>
-    <w:lsdException w:name="Medium Grid 1 Accent 2" w:semiHidden="0" w:uiPriority="67" w:unhideWhenUsed="0"/>
-    <w:lsdException w:name="Medium Grid 2 Accent 2" w:semiHidden="0" w:uiPriority="68" w:unhideWhenUsed="0"/>
-    <w:lsdException w:name="Medium Grid 3 Accent 2" w:semiHidden="0" w:uiPriority="69" w:unhideWhenUsed="0"/>
-    <w:lsdException w:name="Dark List Accent 2" w:semiHidden="0" w:uiPriority="70" w:unhideWhenUsed="0"/>
-    <w:lsdException w:name="Colorful Shading Accent 2" w:semiHidden="0" w:uiPriority="71" w:unhideWhenUsed="0"/>
-    <w:lsdException w:name="Colorful List Accent 2" w:semiHidden="0" w:uiPriority="72" w:unhideWhenUsed="0"/>
-    <w:lsdException w:name="Colorful Grid Accent 2" w:semiHidden="0" w:uiPriority="73" w:unhideWhenUsed="0"/>
-    <w:lsdException w:name="Light Shading Accent 3" w:semiHidden="0" w:uiPriority="60" w:unhideWhenUsed="0"/>
-    <w:lsdException w:name="Light List Accent 3" w:semiHidden="0" w:uiPriority="61" w:unhideWhenUsed="0"/>
-    <w:lsdException w:name="Light Grid Accent 3" w:semiHidden="0" w:uiPriority="62" w:unhideWhenUsed="0"/>
-    <w:lsdException w:name="Medium Shading 1 Accent 3" w:semiHidden="0" w:uiPriority="63" w:unhideWhenUsed="0"/>
-    <w:lsdException w:name="Medium Shading 2 Accent 3" w:semiHidden="0" w:uiPriority="64" w:unhideWhenUsed="0"/>
-    <w:lsdException w:name="Medium List 1 Accent 3" w:semiHidden="0" w:uiPriority="65" w:unhideWhenUsed="0"/>
-    <w:lsdException w:name="Medium List 2 Accent 3" w:semiHidden="0" w:uiPriority="66" w:unhideWhenUsed="0"/>
-    <w:lsdException w:name="Medium Grid 1 Accent 3" w:semiHidden="0" w:uiPriority="67" w:unhideWhenUsed="0"/>
-    <w:lsdException w:name="Medium Grid 2 Accent 3" w:semiHidden="0" w:uiPriority="68" w:unhideWhenUsed="0"/>
-    <w:lsdException w:name="Medium Grid 3 Accent 3" w:semiHidden="0" w:uiPriority="69" w:unhideWhenUsed="0"/>
-    <w:lsdException w:name="Dark List Accent 3" w:semiHidden="0" w:uiPriority="70" w:unhideWhenUsed="0"/>
-    <w:lsdException w:name="Colorful Shading Accent 3" w:semiHidden="0" w:uiPriority="71" w:unhideWhenUsed="0"/>
-    <w:lsdException w:name="Colorful List Accent 3" w:semiHidden="0" w:uiPriority="72" w:unhideWhenUsed="0"/>
-    <w:lsdException w:name="Colorful Grid Accent 3" w:semiHidden="0" w:uiPriority="73" w:unhideWhenUsed="0"/>
-    <w:lsdException w:name="Light Shading Accent 4" w:semiHidden="0" w:uiPriority="60" w:unhideWhenUsed="0"/>
-    <w:lsdException w:name="Light List Accent 4" w:semiHidden="0" w:uiPriority="61" w:unhideWhenUsed="0"/>
-    <w:lsdException w:name="Light Grid Accent 4" w:semiHidden="0" w:uiPriority="62" w:unhideWhenUsed="0"/>
-    <w:lsdException w:name="Medium Shading 1 Accent 4" w:semiHidden="0" w:uiPriority="63" w:unhideWhenUsed="0"/>
-    <w:lsdException w:name="Medium Shading 2 Accent 4" w:semiHidden="0" w:uiPriority="64" w:unhideWhenUsed="0"/>
-    <w:lsdException w:name="Medium List 1 Accent 4" w:semiHidden="0" w:uiPriority="65" w:unhideWhenUsed="0"/>
-    <w:lsdException w:name="Medium List 2 Accent 4" w:semiHidden="0" w:uiPriority="66" w:unhideWhenUsed="0"/>
-    <w:lsdException w:name="Medium Grid 1 Accent 4" w:semiHidden="0" w:uiPriority="67" w:unhideWhenUsed="0"/>
-    <w:lsdException w:name="Medium Grid 2 Accent 4" w:semiHidden="0" w:uiPriority="68" w:unhideWhenUsed="0"/>
-    <w:lsdException w:name="Medium Grid 3 Accent 4" w:semiHidden="0" w:uiPriority="69" w:unhideWhenUsed="0"/>
-    <w:lsdException w:name="Dark List Accent 4" w:semiHidden="0" w:uiPriority="70" w:unhideWhenUsed="0"/>
-    <w:lsdException w:name="Colorful Shading Accent 4" w:semiHidden="0" w:uiPriority="71" w:unhideWhenUsed="0"/>
-    <w:lsdException w:name="Colorful List Accent 4" w:semiHidden="0" w:uiPriority="72" w:unhideWhenUsed="0"/>
-    <w:lsdException w:name="Colorful Grid Accent 4" w:semiHidden="0" w:uiPriority="73" w:unhideWhenUsed="0"/>
-    <w:lsdException w:name="Light Shading Accent 5" w:semiHidden="0" w:uiPriority="60" w:unhideWhenUsed="0"/>
-    <w:lsdException w:name="Light List Accent 5" w:semiHidden="0" w:uiPriority="61" w:unhideWhenUsed="0"/>
-    <w:lsdException w:name="Light Grid Accent 5" w:semiHidden="0" w:uiPriority="62" w:unhideWhenUsed="0"/>
-    <w:lsdException w:name="Medium Shading 1 Accent 5" w:semiHidden="0" w:uiPriority="63" w:unhideWhenUsed="0"/>
-    <w:lsdException w:name="Medium Shading 2 Accent 5" w:semiHidden="0" w:uiPriority="64" w:unhideWhenUsed="0"/>
-    <w:lsdException w:name="Medium List 1 Accent 5" w:semiHidden="0" w:uiPriority="65" w:unhideWhenUsed="0"/>
-    <w:lsdException w:name="Medium List 2 Accent 5" w:semiHidden="0" w:uiPriority="66" w:unhideWhenUsed="0"/>
-    <w:lsdException w:name="Medium Grid 1 Accent 5" w:semiHidden="0" w:uiPriority="67" w:unhideWhenUsed="0"/>
-    <w:lsdException w:name="Medium Grid 2 Accent 5" w:semiHidden="0" w:uiPriority="68" w:unhideWhenUsed="0"/>
-    <w:lsdException w:name="Medium Grid 3 Accent 5" w:semiHidden="0" w:uiPriority="69" w:unhideWhenUsed="0"/>
-    <w:lsdException w:name="Dark List Accent 5" w:semiHidden="0" w:uiPriority="70" w:unhideWhenUsed="0"/>
-    <w:lsdException w:name="Colorful Shading Accent 5" w:semiHidden="0" w:uiPriority="71" w:unhideWhenUsed="0"/>
-    <w:lsdException w:name="Colorful List Accent 5" w:semiHidden="0" w:uiPriority="72" w:unhideWhenUsed="0"/>
-    <w:lsdException w:name="Colorful Grid Accent 5" w:semiHidden="0" w:uiPriority="73" w:unhideWhenUsed="0"/>
-    <w:lsdException w:name="Light Shading Accent 6" w:semiHidden="0" w:uiPriority="60" w:unhideWhenUsed="0"/>
-    <w:lsdException w:name="Light List Accent 6" w:semiHidden="0" w:uiPriority="61" w:unhideWhenUsed="0"/>
-    <w:lsdException w:name="Light Grid Accent 6" w:semiHidden="0" w:uiPriority="62" w:unhideWhenUsed="0"/>
-    <w:lsdException w:name="Medium Shading 1 Accent 6" w:semiHidden="0" w:uiPriority="63" w:unhideWhenUsed="0"/>
-    <w:lsdException w:name="Medium Shading 2 Accent 6" w:semiHidden="0" w:uiPriority="64" w:unhideWhenUsed="0"/>
-    <w:lsdException w:name="Medium List 1 Accent 6" w:semiHidden="0" w:uiPriority="65" w:unhideWhenUsed="0"/>
-    <w:lsdException w:name="Medium List 2 Accent 6" w:semiHidden="0" w:uiPriority="66" w:unhideWhenUsed="0"/>
-    <w:lsdException w:name="Medium Grid 1 Accent 6" w:semiHidden="0" w:uiPriority="67" w:unhideWhenUsed="0"/>
-    <w:lsdException w:name="Medium Grid 2 Accent 6" w:semiHidden="0" w:uiPriority="68" w:unhideWhenUsed="0"/>
-    <w:lsdException w:name="Medium Grid 3 Accent 6" w:semiHidden="0" w:uiPriority="69" w:unhideWhenUsed="0"/>
-    <w:lsdException w:name="Dark List Accent 6" w:semiHidden="0" w:uiPriority="70" w:unhideWhenUsed="0"/>
-    <w:lsdException w:name="Colorful Shading Accent 6" w:semiHidden="0" w:uiPriority="71" w:unhideWhenUsed="0"/>
-    <w:lsdException w:name="Colorful List Accent 6" w:semiHidden="0" w:uiPriority="72" w:unhideWhenUsed="0"/>
-    <w:lsdException w:name="Colorful Grid Accent 6" w:semiHidden="0" w:uiPriority="73" w:unhideWhenUsed="0"/>
-    <w:lsdException w:name="Subtle Emphasis" w:semiHidden="0" w:uiPriority="19" w:unhideWhenUsed="0" w:qFormat="1"/>
-    <w:lsdException w:name="Intense Emphasis" w:semiHidden="0" w:uiPriority="21" w:unhideWhenUsed="0" w:qFormat="1"/>
-    <w:lsdException w:name="Subtle Reference" w:semiHidden="0" w:uiPriority="31" w:unhideWhenUsed="0" w:qFormat="1"/>
-    <w:lsdException w:name="Intense Reference" w:semiHidden="0" w:uiPriority="32" w:unhideWhenUsed="0" w:qFormat="1"/>
-    <w:lsdException w:name="Book Title" w:semiHidden="0" w:uiPriority="33" w:unhideWhenUsed="0" w:qFormat="1"/>
-    <w:lsdException w:name="Bibliography" w:uiPriority="37"/>
-    <w:lsdException w:name="TOC Heading" w:uiPriority="39" w:qFormat="1"/>
+  <w:latentStyles w:defLockedState="0" w:defUIPriority="99" w:defSemiHidden="0" w:defUnhideWhenUsed="0" w:defQFormat="0" w:count="371">
+    <w:lsdException w:name="Normal" w:uiPriority="0" w:qFormat="1"/>
+    <w:lsdException w:name="heading 1" w:uiPriority="9" w:qFormat="1"/>
+    <w:lsdException w:name="heading 2" w:semiHidden="1" w:uiPriority="9" w:unhideWhenUsed="1" w:qFormat="1"/>
+    <w:lsdException w:name="heading 3" w:semiHidden="1" w:uiPriority="9" w:unhideWhenUsed="1" w:qFormat="1"/>
+    <w:lsdException w:name="heading 4" w:semiHidden="1" w:uiPriority="9" w:unhideWhenUsed="1" w:qFormat="1"/>
+    <w:lsdException w:name="heading 5" w:semiHidden="1" w:uiPriority="9" w:unhideWhenUsed="1" w:qFormat="1"/>
+    <w:lsdException w:name="heading 6" w:semiHidden="1" w:uiPriority="9" w:unhideWhenUsed="1" w:qFormat="1"/>
+    <w:lsdException w:name="heading 7" w:semiHidden="1" w:uiPriority="9" w:unhideWhenUsed="1" w:qFormat="1"/>
+    <w:lsdException w:name="heading 8" w:semiHidden="1" w:uiPriority="9" w:unhideWhenUsed="1" w:qFormat="1"/>
+    <w:lsdException w:name="heading 9" w:semiHidden="1" w:uiPriority="9" w:unhideWhenUsed="1" w:qFormat="1"/>
+    <w:lsdException w:name="index 1" w:semiHidden="1" w:unhideWhenUsed="1"/>
+    <w:lsdException w:name="index 2" w:semiHidden="1" w:unhideWhenUsed="1"/>
+    <w:lsdException w:name="index 3" w:semiHidden="1" w:unhideWhenUsed="1"/>
+    <w:lsdException w:name="index 4" w:semiHidden="1" w:unhideWhenUsed="1"/>
+    <w:lsdException w:name="index 5" w:semiHidden="1" w:unhideWhenUsed="1"/>
+    <w:lsdException w:name="index 6" w:semiHidden="1" w:unhideWhenUsed="1"/>
+    <w:lsdException w:name="index 7" w:semiHidden="1" w:unhideWhenUsed="1"/>
+    <w:lsdException w:name="index 8" w:semiHidden="1" w:unhideWhenUsed="1"/>
+    <w:lsdException w:name="index 9" w:semiHidden="1" w:unhideWhenUsed="1"/>
+    <w:lsdException w:name="toc 1" w:semiHidden="1" w:uiPriority="39" w:unhideWhenUsed="1"/>
+    <w:lsdException w:name="toc 2" w:semiHidden="1" w:uiPriority="39" w:unhideWhenUsed="1"/>
+    <w:lsdException w:name="toc 3" w:semiHidden="1" w:uiPriority="39" w:unhideWhenUsed="1"/>
+    <w:lsdException w:name="toc 4" w:semiHidden="1" w:uiPriority="39" w:unhideWhenUsed="1"/>
+    <w:lsdException w:name="toc 5" w:semiHidden="1" w:uiPriority="39" w:unhideWhenUsed="1"/>
+    <w:lsdException w:name="toc 6" w:semiHidden="1" w:uiPriority="39" w:unhideWhenUsed="1"/>
+    <w:lsdException w:name="toc 7" w:semiHidden="1" w:uiPriority="39" w:unhideWhenUsed="1"/>
+    <w:lsdException w:name="toc 8" w:semiHidden="1" w:uiPriority="39" w:unhideWhenUsed="1"/>
+    <w:lsdException w:name="toc 9" w:semiHidden="1" w:uiPriority="39" w:unhideWhenUsed="1"/>
+    <w:lsdException w:name="Normal Indent" w:semiHidden="1" w:unhideWhenUsed="1"/>
+    <w:lsdException w:name="footnote text" w:semiHidden="1" w:unhideWhenUsed="1"/>
+    <w:lsdException w:name="annotation text" w:semiHidden="1" w:unhideWhenUsed="1"/>
+    <w:lsdException w:name="header" w:semiHidden="1" w:unhideWhenUsed="1"/>
+    <w:lsdException w:name="footer" w:semiHidden="1" w:unhideWhenUsed="1"/>
+    <w:lsdException w:name="index heading" w:semiHidden="1" w:unhideWhenUsed="1"/>
+    <w:lsdException w:name="caption" w:semiHidden="1" w:uiPriority="35" w:unhideWhenUsed="1" w:qFormat="1"/>
+    <w:lsdException w:name="table of figures" w:semiHidden="1" w:unhideWhenUsed="1"/>
+    <w:lsdException w:name="envelope address" w:semiHidden="1" w:unhideWhenUsed="1"/>
+    <w:lsdException w:name="envelope return" w:semiHidden="1" w:unhideWhenUsed="1"/>
+    <w:lsdException w:name="footnote reference" w:semiHidden="1" w:unhideWhenUsed="1"/>
+    <w:lsdException w:name="annotation reference" w:semiHidden="1" w:unhideWhenUsed="1"/>
+    <w:lsdException w:name="line number" w:semiHidden="1" w:unhideWhenUsed="1"/>
+    <w:lsdException w:name="page number" w:semiHidden="1" w:unhideWhenUsed="1"/>
+    <w:lsdException w:name="endnote reference" w:semiHidden="1" w:unhideWhenUsed="1"/>
+    <w:lsdException w:name="endnote text" w:semiHidden="1" w:unhideWhenUsed="1"/>
+    <w:lsdException w:name="table of authorities" w:semiHidden="1" w:unhideWhenUsed="1"/>
+    <w:lsdException w:name="macro" w:semiHidden="1" w:unhideWhenUsed="1"/>
+    <w:lsdException w:name="toa heading" w:semiHidden="1" w:unhideWhenUsed="1"/>
+    <w:lsdException w:name="List" w:semiHidden="1" w:unhideWhenUsed="1"/>
+    <w:lsdException w:name="List Bullet" w:semiHidden="1" w:unhideWhenUsed="1"/>
+    <w:lsdException w:name="List Number" w:semiHidden="1" w:unhideWhenUsed="1"/>
+    <w:lsdException w:name="List 2" w:semiHidden="1" w:unhideWhenUsed="1"/>
+    <w:lsdException w:name="List 3" w:semiHidden="1" w:unhideWhenUsed="1"/>
+    <w:lsdException w:name="List 4" w:semiHidden="1" w:unhideWhenUsed="1"/>
+    <w:lsdException w:name="List 5" w:semiHidden="1" w:unhideWhenUsed="1"/>
+    <w:lsdException w:name="List Bullet 2" w:semiHidden="1" w:unhideWhenUsed="1"/>
+    <w:lsdException w:name="List Bullet 3" w:semiHidden="1" w:unhideWhenUsed="1"/>
+    <w:lsdException w:name="List Bullet 4" w:semiHidden="1" w:unhideWhenUsed="1"/>
+    <w:lsdException w:name="List Bullet 5" w:semiHidden="1" w:unhideWhenUsed="1"/>
+    <w:lsdException w:name="List Number 2" w:semiHidden="1" w:unhideWhenUsed="1"/>
+    <w:lsdException w:name="List Number 3" w:semiHidden="1" w:unhideWhenUsed="1"/>
+    <w:lsdException w:name="List Number 4" w:semiHidden="1" w:unhideWhenUsed="1"/>
+    <w:lsdException w:name="List Number 5" w:semiHidden="1" w:unhideWhenUsed="1"/>
+    <w:lsdException w:name="Title" w:uiPriority="10" w:qFormat="1"/>
+    <w:lsdException w:name="Closing" w:semiHidden="1" w:unhideWhenUsed="1"/>
+    <w:lsdException w:name="Signature" w:semiHidden="1" w:unhideWhenUsed="1"/>
+    <w:lsdException w:name="Default Paragraph Font" w:semiHidden="1" w:uiPriority="1" w:unhideWhenUsed="1"/>
+    <w:lsdException w:name="Body Text" w:semiHidden="1" w:unhideWhenUsed="1"/>
+    <w:lsdException w:name="Body Text Indent" w:semiHidden="1" w:unhideWhenUsed="1"/>
+    <w:lsdException w:name="List Continue" w:semiHidden="1" w:unhideWhenUsed="1"/>
+    <w:lsdException w:name="List Continue 2" w:semiHidden="1" w:unhideWhenUsed="1"/>
+    <w:lsdException w:name="List Continue 3" w:semiHidden="1" w:unhideWhenUsed="1"/>
+    <w:lsdException w:name="List Continue 4" w:semiHidden="1" w:unhideWhenUsed="1"/>
+    <w:lsdException w:name="List Continue 5" w:semiHidden="1" w:unhideWhenUsed="1"/>
+    <w:lsdException w:name="Message Header" w:semiHidden="1" w:unhideWhenUsed="1"/>
+    <w:lsdException w:name="Subtitle" w:uiPriority="11" w:qFormat="1"/>
+    <w:lsdException w:name="Salutation" w:semiHidden="1" w:unhideWhenUsed="1"/>
+    <w:lsdException w:name="Date" w:semiHidden="1" w:unhideWhenUsed="1"/>
+    <w:lsdException w:name="Body Text First Indent" w:semiHidden="1" w:unhideWhenUsed="1"/>
+    <w:lsdException w:name="Body Text First Indent 2" w:semiHidden="1" w:unhideWhenUsed="1"/>
+    <w:lsdException w:name="Note Heading" w:semiHidden="1" w:unhideWhenUsed="1"/>
+    <w:lsdException w:name="Body Text 2" w:semiHidden="1" w:unhideWhenUsed="1"/>
+    <w:lsdException w:name="Body Text 3" w:semiHidden="1" w:unhideWhenUsed="1"/>
+    <w:lsdException w:name="Body Text Indent 2" w:semiHidden="1" w:unhideWhenUsed="1"/>
+    <w:lsdException w:name="Body Text Indent 3" w:semiHidden="1" w:unhideWhenUsed="1"/>
+    <w:lsdException w:name="Block Text" w:semiHidden="1" w:unhideWhenUsed="1"/>
+    <w:lsdException w:name="Hyperlink" w:semiHidden="1" w:unhideWhenUsed="1"/>
+    <w:lsdException w:name="FollowedHyperlink" w:semiHidden="1" w:unhideWhenUsed="1"/>
+    <w:lsdException w:name="Strong" w:uiPriority="22" w:qFormat="1"/>
+    <w:lsdException w:name="Emphasis" w:uiPriority="20" w:qFormat="1"/>
+    <w:lsdException w:name="Document Map" w:semiHidden="1" w:unhideWhenUsed="1"/>
+    <w:lsdException w:name="Plain Text" w:semiHidden="1" w:unhideWhenUsed="1"/>
+    <w:lsdException w:name="E-mail Signature" w:semiHidden="1" w:unhideWhenUsed="1"/>
+    <w:lsdException w:name="HTML Top of Form" w:semiHidden="1" w:unhideWhenUsed="1"/>
+    <w:lsdException w:name="HTML Bottom of Form" w:semiHidden="1" w:unhideWhenUsed="1"/>
+    <w:lsdException w:name="Normal (Web)" w:semiHidden="1" w:unhideWhenUsed="1"/>
+    <w:lsdException w:name="HTML Acronym" w:semiHidden="1" w:unhideWhenUsed="1"/>
+    <w:lsdException w:name="HTML Address" w:semiHidden="1" w:unhideWhenUsed="1"/>
+    <w:lsdException w:name="HTML Cite" w:semiHidden="1" w:unhideWhenUsed="1"/>
+    <w:lsdException w:name="HTML Code" w:semiHidden="1" w:unhideWhenUsed="1"/>
+    <w:lsdException w:name="HTML Definition" w:semiHidden="1" w:unhideWhenUsed="1"/>
+    <w:lsdException w:name="HTML Keyboard" w:semiHidden="1" w:unhideWhenUsed="1"/>
+    <w:lsdException w:name="HTML Preformatted" w:semiHidden="1" w:unhideWhenUsed="1"/>
+    <w:lsdException w:name="HTML Sample" w:semiHidden="1" w:unhideWhenUsed="1"/>
+    <w:lsdException w:name="HTML Typewriter" w:semiHidden="1" w:unhideWhenUsed="1"/>
+    <w:lsdException w:name="HTML Variable" w:semiHidden="1" w:unhideWhenUsed="1"/>
+    <w:lsdException w:name="Normal Table" w:semiHidden="1" w:unhideWhenUsed="1"/>
+    <w:lsdException w:name="annotation subject" w:semiHidden="1" w:unhideWhenUsed="1"/>
+    <w:lsdException w:name="No List" w:semiHidden="1" w:unhideWhenUsed="1"/>
+    <w:lsdException w:name="Outline List 1" w:semiHidden="1" w:unhideWhenUsed="1"/>
+    <w:lsdException w:name="Outline List 2" w:semiHidden="1" w:unhideWhenUsed="1"/>
+    <w:lsdException w:name="Outline List 3" w:semiHidden="1" w:unhideWhenUsed="1"/>
+    <w:lsdException w:name="Table Simple 1" w:semiHidden="1" w:unhideWhenUsed="1"/>
+    <w:lsdException w:name="Table Simple 2" w:semiHidden="1" w:unhideWhenUsed="1"/>
+    <w:lsdException w:name="Table Simple 3" w:semiHidden="1" w:unhideWhenUsed="1"/>
+    <w:lsdException w:name="Table Classic 1" w:semiHidden="1" w:unhideWhenUsed="1"/>
+    <w:lsdException w:name="Table Classic 2" w:semiHidden="1" w:unhideWhenUsed="1"/>
+    <w:lsdException w:name="Table Classic 3" w:semiHidden="1" w:unhideWhenUsed="1"/>
+    <w:lsdException w:name="Table Classic 4" w:semiHidden="1" w:unhideWhenUsed="1"/>
+    <w:lsdException w:name="Table Colorful 1" w:semiHidden="1" w:unhideWhenUsed="1"/>
+    <w:lsdException w:name="Table Colorful 2" w:semiHidden="1" w:unhideWhenUsed="1"/>
+    <w:lsdException w:name="Table Colorful 3" w:semiHidden="1" w:unhideWhenUsed="1"/>
+    <w:lsdException w:name="Table Columns 1" w:semiHidden="1" w:unhideWhenUsed="1"/>
+    <w:lsdException w:name="Table Columns 2" w:semiHidden="1" w:unhideWhenUsed="1"/>
+    <w:lsdException w:name="Table Columns 3" w:semiHidden="1" w:unhideWhenUsed="1"/>
+    <w:lsdException w:name="Table Columns 4" w:semiHidden="1" w:unhideWhenUsed="1"/>
+    <w:lsdException w:name="Table Columns 5" w:semiHidden="1" w:unhideWhenUsed="1"/>
+    <w:lsdException w:name="Table Grid 1" w:semiHidden="1" w:unhideWhenUsed="1"/>
+    <w:lsdException w:name="Table Grid 2" w:semiHidden="1" w:unhideWhenUsed="1"/>
+    <w:lsdException w:name="Table Grid 3" w:semiHidden="1" w:unhideWhenUsed="1"/>
+    <w:lsdException w:name="Table Grid 4" w:semiHidden="1" w:unhideWhenUsed="1"/>
+    <w:lsdException w:name="Table Grid 5" w:semiHidden="1" w:unhideWhenUsed="1"/>
+    <w:lsdException w:name="Table Grid 6" w:semiHidden="1" w:unhideWhenUsed="1"/>
+    <w:lsdException w:name="Table Grid 7" w:semiHidden="1" w:unhideWhenUsed="1"/>
+    <w:lsdException w:name="Table Grid 8" w:semiHidden="1" w:unhideWhenUsed="1"/>
+    <w:lsdException w:name="Table List 1" w:semiHidden="1" w:unhideWhenUsed="1"/>
+    <w:lsdException w:name="Table List 2" w:semiHidden="1" w:unhideWhenUsed="1"/>
+    <w:lsdException w:name="Table List 3" w:semiHidden="1" w:unhideWhenUsed="1"/>
+    <w:lsdException w:name="Table List 4" w:semiHidden="1" w:unhideWhenUsed="1"/>
+    <w:lsdException w:name="Table List 5" w:semiHidden="1" w:unhideWhenUsed="1"/>
+    <w:lsdException w:name="Table List 6" w:semiHidden="1" w:unhideWhenUsed="1"/>
+    <w:lsdException w:name="Table List 7" w:semiHidden="1" w:unhideWhenUsed="1"/>
+    <w:lsdException w:name="Table List 8" w:semiHidden="1" w:unhideWhenUsed="1"/>
+    <w:lsdException w:name="Table 3D effects 1" w:semiHidden="1" w:unhideWhenUsed="1"/>
+    <w:lsdException w:name="Table 3D effects 2" w:semiHidden="1" w:unhideWhenUsed="1"/>
+    <w:lsdException w:name="Table 3D effects 3" w:semiHidden="1" w:unhideWhenUsed="1"/>
+    <w:lsdException w:name="Table Contemporary" w:semiHidden="1" w:unhideWhenUsed="1"/>
+    <w:lsdException w:name="Table Elegant" w:semiHidden="1" w:unhideWhenUsed="1"/>
+    <w:lsdException w:name="Table Professional" w:semiHidden="1" w:unhideWhenUsed="1"/>
+    <w:lsdException w:name="Table Subtle 1" w:semiHidden="1" w:unhideWhenUsed="1"/>
+    <w:lsdException w:name="Table Subtle 2" w:semiHidden="1" w:unhideWhenUsed="1"/>
+    <w:lsdException w:name="Table Web 1" w:semiHidden="1" w:unhideWhenUsed="1"/>
+    <w:lsdException w:name="Table Web 2" w:semiHidden="1" w:unhideWhenUsed="1"/>
+    <w:lsdException w:name="Table Web 3" w:semiHidden="1" w:unhideWhenUsed="1"/>
+    <w:lsdException w:name="Balloon Text" w:semiHidden="1" w:unhideWhenUsed="1"/>
+    <w:lsdException w:name="Table Grid" w:uiPriority="59"/>
+    <w:lsdException w:name="Table Theme" w:semiHidden="1" w:unhideWhenUsed="1"/>
+    <w:lsdException w:name="Placeholder Text" w:semiHidden="1"/>
+    <w:lsdException w:name="No Spacing" w:uiPriority="1" w:qFormat="1"/>
+    <w:lsdException w:name="Light Shading" w:uiPriority="60"/>
+    <w:lsdException w:name="Light List" w:uiPriority="61"/>
+    <w:lsdException w:name="Light Grid" w:uiPriority="62"/>
+    <w:lsdException w:name="Medium Shading 1" w:uiPriority="63"/>
+    <w:lsdException w:name="Medium Shading 2" w:uiPriority="64"/>
+    <w:lsdException w:name="Medium List 1" w:uiPriority="65"/>
+    <w:lsdException w:name="Medium List 2" w:uiPriority="66"/>
+    <w:lsdException w:name="Medium Grid 1" w:uiPriority="67"/>
+    <w:lsdException w:name="Medium Grid 2" w:uiPriority="68"/>
+    <w:lsdException w:name="Medium Grid 3" w:uiPriority="69"/>
+    <w:lsdException w:name="Dark List" w:uiPriority="70"/>
+    <w:lsdException w:name="Colorful Shading" w:uiPriority="71"/>
+    <w:lsdException w:name="Colorful List" w:uiPriority="72"/>
+    <w:lsdException w:name="Colorful Grid" w:uiPriority="73"/>
+    <w:lsdException w:name="Light Shading Accent 1" w:uiPriority="60"/>
+    <w:lsdException w:name="Light List Accent 1" w:uiPriority="61"/>
+    <w:lsdException w:name="Light Grid Accent 1" w:uiPriority="62"/>
+    <w:lsdException w:name="Medium Shading 1 Accent 1" w:uiPriority="63"/>
+    <w:lsdException w:name="Medium Shading 2 Accent 1" w:uiPriority="64"/>
+    <w:lsdException w:name="Medium List 1 Accent 1" w:uiPriority="65"/>
+    <w:lsdException w:name="Revision" w:semiHidden="1"/>
+    <w:lsdException w:name="List Paragraph" w:uiPriority="34" w:qFormat="1"/>
+    <w:lsdException w:name="Quote" w:uiPriority="29" w:qFormat="1"/>
+    <w:lsdException w:name="Intense Quote" w:uiPriority="30" w:qFormat="1"/>
+    <w:lsdException w:name="Medium List 2 Accent 1" w:uiPriority="66"/>
+    <w:lsdException w:name="Medium Grid 1 Accent 1" w:uiPriority="67"/>
+    <w:lsdException w:name="Medium Grid 2 Accent 1" w:uiPriority="68"/>
+    <w:lsdException w:name="Medium Grid 3 Accent 1" w:uiPriority="69"/>
+    <w:lsdException w:name="Dark List Accent 1" w:uiPriority="70"/>
+    <w:lsdException w:name="Colorful Shading Accent 1" w:uiPriority="71"/>
+    <w:lsdException w:name="Colorful List Accent 1" w:uiPriority="72"/>
+    <w:lsdException w:name="Colorful Grid Accent 1" w:uiPriority="73"/>
+    <w:lsdException w:name="Light Shading Accent 2" w:uiPriority="60"/>
+    <w:lsdException w:name="Light List Accent 2" w:uiPriority="61"/>
+    <w:lsdException w:name="Light Grid Accent 2" w:uiPriority="62"/>
+    <w:lsdException w:name="Medium Shading 1 Accent 2" w:uiPriority="63"/>
+    <w:lsdException w:name="Medium Shading 2 Accent 2" w:uiPriority="64"/>
+    <w:lsdException w:name="Medium List 1 Accent 2" w:uiPriority="65"/>
+    <w:lsdException w:name="Medium List 2 Accent 2" w:uiPriority="66"/>
+    <w:lsdException w:name="Medium Grid 1 Accent 2" w:uiPriority="67"/>
+    <w:lsdException w:name="Medium Grid 2 Accent 2" w:uiPriority="68"/>
+    <w:lsdException w:name="Medium Grid 3 Accent 2" w:uiPriority="69"/>
+    <w:lsdException w:name="Dark List Accent 2" w:uiPriority="70"/>
+    <w:lsdException w:name="Colorful Shading Accent 2" w:uiPriority="71"/>
+    <w:lsdException w:name="Colorful List Accent 2" w:uiPriority="72"/>
+    <w:lsdException w:name="Colorful Grid Accent 2" w:uiPriority="73"/>
+    <w:lsdException w:name="Light Shading Accent 3" w:uiPriority="60"/>
+    <w:lsdException w:name="Light List Accent 3" w:uiPriority="61"/>
+    <w:lsdException w:name="Light Grid Accent 3" w:uiPriority="62"/>
+    <w:lsdException w:name="Medium Shading 1 Accent 3" w:uiPriority="63"/>
+    <w:lsdException w:name="Medium Shading 2 Accent 3" w:uiPriority="64"/>
+    <w:lsdException w:name="Medium List 1 Accent 3" w:uiPriority="65"/>
+    <w:lsdException w:name="Medium List 2 Accent 3" w:uiPriority="66"/>
+    <w:lsdException w:name="Medium Grid 1 Accent 3" w:uiPriority="67"/>
+    <w:lsdException w:name="Medium Grid 2 Accent 3" w:uiPriority="68"/>
+    <w:lsdException w:name="Medium Grid 3 Accent 3" w:uiPriority="69"/>
+    <w:lsdException w:name="Dark List Accent 3" w:uiPriority="70"/>
+    <w:lsdException w:name="Colorful Shading Accent 3" w:uiPriority="71"/>
+    <w:lsdException w:name="Colorful List Accent 3" w:uiPriority="72"/>
+    <w:lsdException w:name="Colorful Grid Accent 3" w:uiPriority="73"/>
+    <w:lsdException w:name="Light Shading Accent 4" w:uiPriority="60"/>
+    <w:lsdException w:name="Light List Accent 4" w:uiPriority="61"/>
+    <w:lsdException w:name="Light Grid Accent 4" w:uiPriority="62"/>
+    <w:lsdException w:name="Medium Shading 1 Accent 4" w:uiPriority="63"/>
+    <w:lsdException w:name="Medium Shading 2 Accent 4" w:uiPriority="64"/>
+    <w:lsdException w:name="Medium List 1 Accent 4" w:uiPriority="65"/>
+    <w:lsdException w:name="Medium List 2 Accent 4" w:uiPriority="66"/>
+    <w:lsdException w:name="Medium Grid 1 Accent 4" w:uiPriority="67"/>
+    <w:lsdException w:name="Medium Grid 2 Accent 4" w:uiPriority="68"/>
+    <w:lsdException w:name="Medium Grid 3 Accent 4" w:uiPriority="69"/>
+    <w:lsdException w:name="Dark List Accent 4" w:uiPriority="70"/>
+    <w:lsdException w:name="Colorful Shading Accent 4" w:uiPriority="71"/>
+    <w:lsdException w:name="Colorful List Accent 4" w:uiPriority="72"/>
+    <w:lsdException w:name="Colorful Grid Accent 4" w:uiPriority="73"/>
+    <w:lsdException w:name="Light Shading Accent 5" w:uiPriority="60"/>
+    <w:lsdException w:name="Light List Accent 5" w:uiPriority="61"/>
+    <w:lsdException w:name="Light Grid Accent 5" w:uiPriority="62"/>
+    <w:lsdException w:name="Medium Shading 1 Accent 5" w:uiPriority="63"/>
+    <w:lsdException w:name="Medium Shading 2 Accent 5" w:uiPriority="64"/>
+    <w:lsdException w:name="Medium List 1 Accent 5" w:uiPriority="65"/>
+    <w:lsdException w:name="Medium List 2 Accent 5" w:uiPriority="66"/>
+    <w:lsdException w:name="Medium Grid 1 Accent 5" w:uiPriority="67"/>
+    <w:lsdException w:name="Medium Grid 2 Accent 5" w:uiPriority="68"/>
+    <w:lsdException w:name="Medium Grid 3 Accent 5" w:uiPriority="69"/>
+    <w:lsdException w:name="Dark List Accent 5" w:uiPriority="70"/>
+    <w:lsdException w:name="Colorful Shading Accent 5" w:uiPriority="71"/>
+    <w:lsdException w:name="Colorful List Accent 5" w:uiPriority="72"/>
+    <w:lsdException w:name="Colorful Grid Accent 5" w:uiPriority="73"/>
+    <w:lsdException w:name="Light Shading Accent 6" w:uiPriority="60"/>
+    <w:lsdException w:name="Light List Accent 6" w:uiPriority="61"/>
+    <w:lsdException w:name="Light Grid Accent 6" w:uiPriority="62"/>
+    <w:lsdException w:name="Medium Shading 1 Accent 6" w:uiPriority="63"/>
+    <w:lsdException w:name="Medium Shading 2 Accent 6" w:uiPriority="64"/>
+    <w:lsdException w:name="Medium List 1 Accent 6" w:uiPriority="65"/>
+    <w:lsdException w:name="Medium List 2 Accent 6" w:uiPriority="66"/>
+    <w:lsdException w:name="Medium Grid 1 Accent 6" w:uiPriority="67"/>
+    <w:lsdException w:name="Medium Grid 2 Accent 6" w:uiPriority="68"/>
+    <w:lsdException w:name="Medium Grid 3 Accent 6" w:uiPriority="69"/>
+    <w:lsdException w:name="Dark List Accent 6" w:uiPriority="70"/>
+    <w:lsdException w:name="Colorful Shading Accent 6" w:uiPriority="71"/>
+    <w:lsdException w:name="Colorful List Accent 6" w:uiPriority="72"/>
+    <w:lsdException w:name="Colorful Grid Accent 6" w:uiPriority="73"/>
+    <w:lsdException w:name="Subtle Emphasis" w:uiPriority="19" w:qFormat="1"/>
+    <w:lsdException w:name="Intense Emphasis" w:uiPriority="21" w:qFormat="1"/>
+    <w:lsdException w:name="Subtle Reference" w:uiPriority="31" w:qFormat="1"/>
+    <w:lsdException w:name="Intense Reference" w:uiPriority="32" w:qFormat="1"/>
+    <w:lsdException w:name="Book Title" w:uiPriority="33" w:qFormat="1"/>
+    <w:lsdException w:name="Bibliography" w:semiHidden="1" w:uiPriority="37" w:unhideWhenUsed="1"/>
+    <w:lsdException w:name="TOC Heading" w:semiHidden="1" w:uiPriority="39" w:unhideWhenUsed="1" w:qFormat="1"/>
+    <w:lsdException w:name="Grid Table 4" w:uiPriority="49"/>
+    <w:lsdException w:name="Grid Table 5 Dark" w:uiPriority="50"/>
+    <w:lsdException w:name="Grid Table 6 Colorful" w:uiPriority="51"/>
+    <w:lsdException w:name="Grid Table 7 Colorful" w:uiPriority="52"/>
+    <w:lsdException w:name="Grid Table 1 Light Accent 1" w:uiPriority="46"/>
+    <w:lsdException w:name="Grid Table 2 Accent 1" w:uiPriority="47"/>
+    <w:lsdException w:name="Grid Table 3 Accent 1" w:uiPriority="48"/>
+    <w:lsdException w:name="Grid Table 4 Accent 1" w:uiPriority="49"/>
+    <w:lsdException w:name="Grid Table 5 Dark Accent 1" w:uiPriority="50"/>
+    <w:lsdException w:name="Grid Table 6 Colorful Accent 1" w:uiPriority="51"/>
+    <w:lsdException w:name="Grid Table 7 Colorful Accent 1" w:uiPriority="52"/>
+    <w:lsdException w:name="Grid Table 1 Light Accent 2" w:uiPriority="46"/>
+    <w:lsdException w:name="Grid Table 2 Accent 2" w:uiPriority="47"/>
+    <w:lsdException w:name="Grid Table 3 Accent 2" w:uiPriority="48"/>
+    <w:lsdException w:name="Grid Table 4 Accent 2" w:uiPriority="49"/>
+    <w:lsdException w:name="Grid Table 5 Dark Accent 2" w:uiPriority="50"/>
+    <w:lsdException w:name="Grid Table 6 Colorful Accent 2" w:uiPriority="51"/>
+    <w:lsdException w:name="Grid Table 7 Colorful Accent 2" w:uiPriority="52"/>
+    <w:lsdException w:name="Grid Table 1 Light Accent 3" w:uiPriority="46"/>
+    <w:lsdException w:name="Grid Table 2 Accent 3" w:uiPriority="47"/>
+    <w:lsdException w:name="Grid Table 3 Accent 3" w:uiPriority="48"/>
+    <w:lsdException w:name="Grid Table 4 Accent 3" w:uiPriority="49"/>
+    <w:lsdException w:name="Grid Table 5 Dark Accent 3" w:uiPriority="50"/>
+    <w:lsdException w:name="Grid Table 6 Colorful Accent 3" w:uiPriority="51"/>
+    <w:lsdException w:name="Grid Table 7 Colorful Accent 3" w:uiPriority="52"/>
+    <w:lsdException w:name="Grid Table 1 Light Accent 4" w:uiPriority="46"/>
+    <w:lsdException w:name="Grid Table 2 Accent 4" w:uiPriority="47"/>
+    <w:lsdException w:name="Grid Table 3 Accent 4" w:uiPriority="48"/>
+    <w:lsdException w:name="Grid Table 4 Accent 4" w:uiPriority="49"/>
+    <w:lsdException w:name="Grid Table 5 Dark Accent 4" w:uiPriority="50"/>
+    <w:lsdException w:name="Grid Table 6 Colorful Accent 4" w:uiPriority="51"/>
+    <w:lsdException w:name="Grid Table 7 Colorful Accent 4" w:uiPriority="52"/>
+    <w:lsdException w:name="Grid Table 1 Light Accent 5" w:uiPriority="46"/>
+    <w:lsdException w:name="Grid Table 2 Accent 5" w:uiPriority="47"/>
+    <w:lsdException w:name="Grid Table 3 Accent 5" w:uiPriority="48"/>
+    <w:lsdException w:name="Grid Table 4 Accent 5" w:uiPriority="49"/>
+    <w:lsdException w:name="Grid Table 5 Dark Accent 5" w:uiPriority="50"/>
+    <w:lsdException w:name="Grid Table 6 Colorful Accent 5" w:uiPriority="51"/>
+    <w:lsdException w:name="Grid Table 7 Colorful Accent 5" w:uiPriority="52"/>
+    <w:lsdException w:name="Grid Table 1 Light Accent 6" w:uiPriority="46"/>
+    <w:lsdException w:name="Grid Table 2 Accent 6" w:uiPriority="47"/>
+    <w:lsdException w:name="Grid Table 3 Accent 6" w:uiPriority="48"/>
+    <w:lsdException w:name="Grid Table 4 Accent 6" w:uiPriority="49"/>
+    <w:lsdException w:name="Grid Table 5 Dark Accent 6" w:uiPriority="50"/>
+    <w:lsdException w:name="Grid Table 6 Colorful Accent 6" w:uiPriority="51"/>
+    <w:lsdException w:name="Grid Table 7 Colorful Accent 6" w:uiPriority="52"/>
+    <w:lsdException w:name="List Table 1 Light" w:uiPriority="46"/>
+    <w:lsdException w:name="List Table 2" w:uiPriority="47"/>
+    <w:lsdException w:name="List Table 3" w:uiPriority="48"/>
+    <w:lsdException w:name="List Table 4" w:uiPriority="49"/>
+    <w:lsdException w:name="List Table 5 Dark" w:uiPriority="50"/>
+    <w:lsdException w:name="List Table 6 Colorful" w:uiPriority="51"/>
+    <w:lsdException w:name="List Table 7 Colorful" w:uiPriority="52"/>
+    <w:lsdException w:name="List Table 1 Light Accent 1" w:uiPriority="46"/>
+    <w:lsdException w:name="List Table 2 Accent 1" w:uiPriority="47"/>
+    <w:lsdException w:name="List Table 3 Accent 1" w:uiPriority="48"/>
+    <w:lsdException w:name="List Table 4 Accent 1" w:uiPriority="49"/>
+    <w:lsdException w:name="List Table 5 Dark Accent 1" w:uiPriority="50"/>
+    <w:lsdException w:name="List Table 6 Colorful Accent 1" w:uiPriority="51"/>
+    <w:lsdException w:name="List Table 7 Colorful Accent 1" w:uiPriority="52"/>
+    <w:lsdException w:name="List Table 1 Light Accent 2" w:uiPriority="46"/>
+    <w:lsdException w:name="List Table 2 Accent 2" w:uiPriority="47"/>
+    <w:lsdException w:name="List Table 3 Accent 2" w:uiPriority="48"/>
+    <w:lsdException w:name="List Table 4 Accent 2" w:uiPriority="49"/>
+    <w:lsdException w:name="List Table 5 Dark Accent 2" w:uiPriority="50"/>
+    <w:lsdException w:name="List Table 6 Colorful Accent 2" w:uiPriority="51"/>
+    <w:lsdException w:name="List Table 7 Colorful Accent 2" w:uiPriority="52"/>
+    <w:lsdException w:name="List Table 1 Light Accent 3" w:uiPriority="46"/>
+    <w:lsdException w:name="List Table 2 Accent 3" w:uiPriority="47"/>
+    <w:lsdException w:name="List Table 3 Accent 3" w:uiPriority="48"/>
+    <w:lsdException w:name="List Table 4 Accent 3" w:uiPriority="49"/>
+    <w:lsdException w:name="List Table 5 Dark Accent 3" w:uiPriority="50"/>
+    <w:lsdException w:name="List Table 6 Colorful Accent 3" w:uiPriority="51"/>
+    <w:lsdException w:name="List Table 7 Colorful Accent 3" w:uiPriority="52"/>
+    <w:lsdException w:name="List Table 1 Light Accent 4" w:uiPriority="46"/>
+    <w:lsdException w:name="List Table 2 Accent 4" w:uiPriority="47"/>
+    <w:lsdException w:name="List Table 3 Accent 4" w:uiPriority="48"/>
+    <w:lsdException w:name="List Table 4 Accent 4" w:uiPriority="49"/>
+    <w:lsdException w:name="List Table 5 Dark Accent 4" w:uiPriority="50"/>
+    <w:lsdException w:name="List Table 6 Colorful Accent 4" w:uiPriority="51"/>
+    <w:lsdException w:name="List Table 7 Colorful Accent 4" w:uiPriority="52"/>
+    <w:lsdException w:name="List Table 1 Light Accent 5" w:uiPriority="46"/>
+    <w:lsdException w:name="List Table 2 Accent 5" w:uiPriority="47"/>
+    <w:lsdException w:name="List Table 3 Accent 5" w:uiPriority="48"/>
+    <w:lsdException w:name="List Table 4 Accent 5" w:uiPriority="49"/>
+    <w:lsdException w:name="List Table 5 Dark Accent 5" w:uiPriority="50"/>
+    <w:lsdException w:name="List Table 6 Colorful Accent 5" w:uiPriority="51"/>
+    <w:lsdException w:name="List Table 7 Colorful Accent 5" w:uiPriority="52"/>
+    <w:lsdException w:name="List Table 1 Light Accent 6" w:uiPriority="46"/>
+    <w:lsdException w:name="List Table 2 Accent 6" w:uiPriority="47"/>
+    <w:lsdException w:name="List Table 3 Accent 6" w:uiPriority="48"/>
+    <w:lsdException w:name="List Table 4 Accent 6" w:uiPriority="49"/>
+    <w:lsdException w:name="List Table 5 Dark Accent 6" w:uiPriority="50"/>
+    <w:lsdException w:name="List Table 6 Colorful Accent 6" w:uiPriority="51"/>
+    <w:lsdException w:name="List Table 7 Colorful Accent 6" w:uiPriority="52"/>
   </w:latentStyles>
   <w:style w:type="paragraph" w:default="1" w:styleId="Normal">
     <w:name w:val="Normal"/>
@@ -5951,8 +6953,8 @@
       <w:contextualSpacing/>
     </w:pPr>
   </w:style>
-  <w:style w:type="table" w:customStyle="1" w:styleId="ListTable5DarkAccent2">
-    <w:name w:val="List Table 5 Dark Accent 2"/>
+  <w:style w:type="table" w:customStyle="1" w:styleId="ListTable5Dark-Accent21">
+    <w:name w:val="List Table 5 Dark - Accent 21"/>
     <w:basedOn w:val="TableNormal"/>
     <w:uiPriority w:val="50"/>
     <w:rsid w:val="00651F8A"/>
@@ -6089,8 +7091,8 @@
       </w:tcPr>
     </w:tblStylePr>
   </w:style>
-  <w:style w:type="table" w:customStyle="1" w:styleId="ListTable5DarkAccent3">
-    <w:name w:val="List Table 5 Dark Accent 3"/>
+  <w:style w:type="table" w:customStyle="1" w:styleId="ListTable5Dark-Accent31">
+    <w:name w:val="List Table 5 Dark - Accent 31"/>
     <w:basedOn w:val="TableNormal"/>
     <w:uiPriority w:val="50"/>
     <w:rsid w:val="00651F8A"/>
@@ -6227,8 +7229,8 @@
       </w:tcPr>
     </w:tblStylePr>
   </w:style>
-  <w:style w:type="table" w:customStyle="1" w:styleId="GridTableLight">
-    <w:name w:val="Grid Table Light"/>
+  <w:style w:type="table" w:customStyle="1" w:styleId="TableGridLight1">
+    <w:name w:val="Table Grid Light1"/>
     <w:basedOn w:val="TableNormal"/>
     <w:uiPriority w:val="99"/>
     <w:rsid w:val="00651F8A"/>
@@ -6250,8 +7252,8 @@
       </w:tblCellMar>
     </w:tblPr>
   </w:style>
-  <w:style w:type="table" w:customStyle="1" w:styleId="PlainTable5">
-    <w:name w:val="Plain Table 5"/>
+  <w:style w:type="table" w:customStyle="1" w:styleId="PlainTable51">
+    <w:name w:val="Plain Table 51"/>
     <w:basedOn w:val="TableNormal"/>
     <w:uiPriority w:val="99"/>
     <w:rsid w:val="00651F8A"/>
@@ -6374,2499 +7376,18 @@
       </w:tcPr>
     </w:tblStylePr>
   </w:style>
-</w:styles>
-</file>
-
-<file path=word/stylesWithEffects.xml><?xml version="1.0" encoding="utf-8"?>
-<w:styles xmlns:wpc="http://schemas.microsoft.com/office/word/2010/wordprocessingCanvas" xmlns:mo="http://schemas.microsoft.com/office/mac/office/2008/main" xmlns:mc="http://schemas.openxmlformats.org/markup-compatibility/2006" xmlns:mv="urn:schemas-microsoft-com:mac:vml" xmlns:o="urn:schemas-microsoft-com:office:office" xmlns:r="http://schemas.openxmlformats.org/officeDocument/2006/relationships" xmlns:m="http://schemas.openxmlformats.org/officeDocument/2006/math" xmlns:v="urn:schemas-microsoft-com:vml" xmlns:wp14="http://schemas.microsoft.com/office/word/2010/wordprocessingDrawing" xmlns:wp="http://schemas.openxmlformats.org/drawingml/2006/wordprocessingDrawing" xmlns:w10="urn:schemas-microsoft-com:office:word" xmlns:w="http://schemas.openxmlformats.org/wordprocessingml/2006/main" xmlns:w14="http://schemas.microsoft.com/office/word/2010/wordml" xmlns:wpg="http://schemas.microsoft.com/office/word/2010/wordprocessingGroup" xmlns:wpi="http://schemas.microsoft.com/office/word/2010/wordprocessingInk" xmlns:wne="http://schemas.microsoft.com/office/word/2006/wordml" xmlns:wps="http://schemas.microsoft.com/office/word/2010/wordprocessingShape" mc:Ignorable="w14 wp14">
-  <w:docDefaults>
-    <w:rPrDefault>
-      <w:rPr>
-        <w:rFonts w:asciiTheme="minorHAnsi" w:eastAsiaTheme="minorEastAsia" w:hAnsiTheme="minorHAnsi" w:cstheme="minorBidi"/>
-        <w:sz w:val="24"/>
-        <w:szCs w:val="24"/>
-        <w:lang w:val="en-US" w:eastAsia="en-US" w:bidi="ar-SA"/>
-      </w:rPr>
-    </w:rPrDefault>
-    <w:pPrDefault/>
-  </w:docDefaults>
-  <w:latentStyles w:defLockedState="0" w:defUIPriority="99" w:defSemiHidden="1" w:defUnhideWhenUsed="1" w:defQFormat="0" w:count="276">
-    <w:lsdException w:name="Normal" w:semiHidden="0" w:uiPriority="0" w:unhideWhenUsed="0" w:qFormat="1"/>
-    <w:lsdException w:name="heading 1" w:semiHidden="0" w:uiPriority="9" w:unhideWhenUsed="0" w:qFormat="1"/>
-    <w:lsdException w:name="heading 2" w:uiPriority="9" w:qFormat="1"/>
-    <w:lsdException w:name="heading 3" w:uiPriority="9" w:qFormat="1"/>
-    <w:lsdException w:name="heading 4" w:uiPriority="9" w:qFormat="1"/>
-    <w:lsdException w:name="heading 5" w:uiPriority="9" w:qFormat="1"/>
-    <w:lsdException w:name="heading 6" w:uiPriority="9" w:qFormat="1"/>
-    <w:lsdException w:name="heading 7" w:uiPriority="9" w:qFormat="1"/>
-    <w:lsdException w:name="heading 8" w:uiPriority="9" w:qFormat="1"/>
-    <w:lsdException w:name="heading 9" w:uiPriority="9" w:qFormat="1"/>
-    <w:lsdException w:name="toc 1" w:uiPriority="39"/>
-    <w:lsdException w:name="toc 2" w:uiPriority="39"/>
-    <w:lsdException w:name="toc 3" w:uiPriority="39"/>
-    <w:lsdException w:name="toc 4" w:uiPriority="39"/>
-    <w:lsdException w:name="toc 5" w:uiPriority="39"/>
-    <w:lsdException w:name="toc 6" w:uiPriority="39"/>
-    <w:lsdException w:name="toc 7" w:uiPriority="39"/>
-    <w:lsdException w:name="toc 8" w:uiPriority="39"/>
-    <w:lsdException w:name="toc 9" w:uiPriority="39"/>
-    <w:lsdException w:name="caption" w:uiPriority="35" w:qFormat="1"/>
-    <w:lsdException w:name="Title" w:semiHidden="0" w:uiPriority="10" w:unhideWhenUsed="0" w:qFormat="1"/>
-    <w:lsdException w:name="Default Paragraph Font" w:uiPriority="1"/>
-    <w:lsdException w:name="Subtitle" w:semiHidden="0" w:uiPriority="11" w:unhideWhenUsed="0" w:qFormat="1"/>
-    <w:lsdException w:name="Strong" w:semiHidden="0" w:uiPriority="22" w:unhideWhenUsed="0" w:qFormat="1"/>
-    <w:lsdException w:name="Emphasis" w:semiHidden="0" w:uiPriority="20" w:unhideWhenUsed="0" w:qFormat="1"/>
-    <w:lsdException w:name="Table Grid" w:semiHidden="0" w:uiPriority="59" w:unhideWhenUsed="0"/>
-    <w:lsdException w:name="Note Level 1" w:semiHidden="0" w:unhideWhenUsed="0"/>
-    <w:lsdException w:name="Note Level 2" w:semiHidden="0" w:unhideWhenUsed="0"/>
-    <w:lsdException w:name="Note Level 3" w:semiHidden="0" w:unhideWhenUsed="0"/>
-    <w:lsdException w:name="Note Level 4" w:semiHidden="0" w:unhideWhenUsed="0"/>
-    <w:lsdException w:name="Note Level 5" w:semiHidden="0" w:unhideWhenUsed="0"/>
-    <w:lsdException w:name="Note Level 6" w:semiHidden="0" w:unhideWhenUsed="0"/>
-    <w:lsdException w:name="Note Level 7" w:semiHidden="0" w:unhideWhenUsed="0"/>
-    <w:lsdException w:name="Note Level 8" w:semiHidden="0" w:unhideWhenUsed="0"/>
-    <w:lsdException w:name="Note Level 9" w:semiHidden="0" w:unhideWhenUsed="0"/>
-    <w:lsdException w:name="Placeholder Text" w:unhideWhenUsed="0"/>
-    <w:lsdException w:name="No Spacing" w:semiHidden="0" w:uiPriority="1" w:unhideWhenUsed="0" w:qFormat="1"/>
-    <w:lsdException w:name="Light Shading" w:semiHidden="0" w:uiPriority="60" w:unhideWhenUsed="0"/>
-    <w:lsdException w:name="Light List" w:semiHidden="0" w:uiPriority="61" w:unhideWhenUsed="0"/>
-    <w:lsdException w:name="Light Grid" w:semiHidden="0" w:uiPriority="62" w:unhideWhenUsed="0"/>
-    <w:lsdException w:name="Medium Shading 1" w:semiHidden="0" w:uiPriority="63" w:unhideWhenUsed="0"/>
-    <w:lsdException w:name="Medium Shading 2" w:semiHidden="0" w:uiPriority="64" w:unhideWhenUsed="0"/>
-    <w:lsdException w:name="Medium List 1" w:semiHidden="0" w:uiPriority="65" w:unhideWhenUsed="0"/>
-    <w:lsdException w:name="Medium List 2" w:semiHidden="0" w:uiPriority="66" w:unhideWhenUsed="0"/>
-    <w:lsdException w:name="Medium Grid 1" w:semiHidden="0" w:uiPriority="67" w:unhideWhenUsed="0"/>
-    <w:lsdException w:name="Medium Grid 2" w:semiHidden="0" w:uiPriority="68" w:unhideWhenUsed="0"/>
-    <w:lsdException w:name="Medium Grid 3" w:semiHidden="0" w:uiPriority="69" w:unhideWhenUsed="0"/>
-    <w:lsdException w:name="Dark List" w:semiHidden="0" w:uiPriority="70" w:unhideWhenUsed="0"/>
-    <w:lsdException w:name="Colorful Shading" w:semiHidden="0" w:uiPriority="71" w:unhideWhenUsed="0"/>
-    <w:lsdException w:name="Colorful List" w:semiHidden="0" w:uiPriority="72" w:unhideWhenUsed="0"/>
-    <w:lsdException w:name="Colorful Grid" w:semiHidden="0" w:uiPriority="73" w:unhideWhenUsed="0"/>
-    <w:lsdException w:name="Light Shading Accent 1" w:semiHidden="0" w:uiPriority="60" w:unhideWhenUsed="0"/>
-    <w:lsdException w:name="Light List Accent 1" w:semiHidden="0" w:uiPriority="61" w:unhideWhenUsed="0"/>
-    <w:lsdException w:name="Light Grid Accent 1" w:semiHidden="0" w:uiPriority="62" w:unhideWhenUsed="0"/>
-    <w:lsdException w:name="Medium Shading 1 Accent 1" w:semiHidden="0" w:uiPriority="63" w:unhideWhenUsed="0"/>
-    <w:lsdException w:name="Medium Shading 2 Accent 1" w:semiHidden="0" w:uiPriority="64" w:unhideWhenUsed="0"/>
-    <w:lsdException w:name="Medium List 1 Accent 1" w:semiHidden="0" w:uiPriority="65" w:unhideWhenUsed="0"/>
-    <w:lsdException w:name="Revision" w:unhideWhenUsed="0"/>
-    <w:lsdException w:name="List Paragraph" w:semiHidden="0" w:uiPriority="34" w:unhideWhenUsed="0" w:qFormat="1"/>
-    <w:lsdException w:name="Quote" w:semiHidden="0" w:uiPriority="29" w:unhideWhenUsed="0" w:qFormat="1"/>
-    <w:lsdException w:name="Intense Quote" w:semiHidden="0" w:uiPriority="30" w:unhideWhenUsed="0" w:qFormat="1"/>
-    <w:lsdException w:name="Medium List 2 Accent 1" w:semiHidden="0" w:uiPriority="66" w:unhideWhenUsed="0"/>
-    <w:lsdException w:name="Medium Grid 1 Accent 1" w:semiHidden="0" w:uiPriority="67" w:unhideWhenUsed="0"/>
-    <w:lsdException w:name="Medium Grid 2 Accent 1" w:semiHidden="0" w:uiPriority="68" w:unhideWhenUsed="0"/>
-    <w:lsdException w:name="Medium Grid 3 Accent 1" w:semiHidden="0" w:uiPriority="69" w:unhideWhenUsed="0"/>
-    <w:lsdException w:name="Dark List Accent 1" w:semiHidden="0" w:uiPriority="70" w:unhideWhenUsed="0"/>
-    <w:lsdException w:name="Colorful Shading Accent 1" w:semiHidden="0" w:uiPriority="71" w:unhideWhenUsed="0"/>
-    <w:lsdException w:name="Colorful List Accent 1" w:semiHidden="0" w:uiPriority="72" w:unhideWhenUsed="0"/>
-    <w:lsdException w:name="Colorful Grid Accent 1" w:semiHidden="0" w:uiPriority="73" w:unhideWhenUsed="0"/>
-    <w:lsdException w:name="Light Shading Accent 2" w:semiHidden="0" w:uiPriority="60" w:unhideWhenUsed="0"/>
-    <w:lsdException w:name="Light List Accent 2" w:semiHidden="0" w:uiPriority="61" w:unhideWhenUsed="0"/>
-    <w:lsdException w:name="Light Grid Accent 2" w:semiHidden="0" w:uiPriority="62" w:unhideWhenUsed="0"/>
-    <w:lsdException w:name="Medium Shading 1 Accent 2" w:semiHidden="0" w:uiPriority="63" w:unhideWhenUsed="0"/>
-    <w:lsdException w:name="Medium Shading 2 Accent 2" w:semiHidden="0" w:uiPriority="64" w:unhideWhenUsed="0"/>
-    <w:lsdException w:name="Medium List 1 Accent 2" w:semiHidden="0" w:uiPriority="65" w:unhideWhenUsed="0"/>
-    <w:lsdException w:name="Medium List 2 Accent 2" w:semiHidden="0" w:uiPriority="66" w:unhideWhenUsed="0"/>
-    <w:lsdException w:name="Medium Grid 1 Accent 2" w:semiHidden="0" w:uiPriority="67" w:unhideWhenUsed="0"/>
-    <w:lsdException w:name="Medium Grid 2 Accent 2" w:semiHidden="0" w:uiPriority="68" w:unhideWhenUsed="0"/>
-    <w:lsdException w:name="Medium Grid 3 Accent 2" w:semiHidden="0" w:uiPriority="69" w:unhideWhenUsed="0"/>
-    <w:lsdException w:name="Dark List Accent 2" w:semiHidden="0" w:uiPriority="70" w:unhideWhenUsed="0"/>
-    <w:lsdException w:name="Colorful Shading Accent 2" w:semiHidden="0" w:uiPriority="71" w:unhideWhenUsed="0"/>
-    <w:lsdException w:name="Colorful List Accent 2" w:semiHidden="0" w:uiPriority="72" w:unhideWhenUsed="0"/>
-    <w:lsdException w:name="Colorful Grid Accent 2" w:semiHidden="0" w:uiPriority="73" w:unhideWhenUsed="0"/>
-    <w:lsdException w:name="Light Shading Accent 3" w:semiHidden="0" w:uiPriority="60" w:unhideWhenUsed="0"/>
-    <w:lsdException w:name="Light List Accent 3" w:semiHidden="0" w:uiPriority="61" w:unhideWhenUsed="0"/>
-    <w:lsdException w:name="Light Grid Accent 3" w:semiHidden="0" w:uiPriority="62" w:unhideWhenUsed="0"/>
-    <w:lsdException w:name="Medium Shading 1 Accent 3" w:semiHidden="0" w:uiPriority="63" w:unhideWhenUsed="0"/>
-    <w:lsdException w:name="Medium Shading 2 Accent 3" w:semiHidden="0" w:uiPriority="64" w:unhideWhenUsed="0"/>
-    <w:lsdException w:name="Medium List 1 Accent 3" w:semiHidden="0" w:uiPriority="65" w:unhideWhenUsed="0"/>
-    <w:lsdException w:name="Medium List 2 Accent 3" w:semiHidden="0" w:uiPriority="66" w:unhideWhenUsed="0"/>
-    <w:lsdException w:name="Medium Grid 1 Accent 3" w:semiHidden="0" w:uiPriority="67" w:unhideWhenUsed="0"/>
-    <w:lsdException w:name="Medium Grid 2 Accent 3" w:semiHidden="0" w:uiPriority="68" w:unhideWhenUsed="0"/>
-    <w:lsdException w:name="Medium Grid 3 Accent 3" w:semiHidden="0" w:uiPriority="69" w:unhideWhenUsed="0"/>
-    <w:lsdException w:name="Dark List Accent 3" w:semiHidden="0" w:uiPriority="70" w:unhideWhenUsed="0"/>
-    <w:lsdException w:name="Colorful Shading Accent 3" w:semiHidden="0" w:uiPriority="71" w:unhideWhenUsed="0"/>
-    <w:lsdException w:name="Colorful List Accent 3" w:semiHidden="0" w:uiPriority="72" w:unhideWhenUsed="0"/>
-    <w:lsdException w:name="Colorful Grid Accent 3" w:semiHidden="0" w:uiPriority="73" w:unhideWhenUsed="0"/>
-    <w:lsdException w:name="Light Shading Accent 4" w:semiHidden="0" w:uiPriority="60" w:unhideWhenUsed="0"/>
-    <w:lsdException w:name="Light List Accent 4" w:semiHidden="0" w:uiPriority="61" w:unhideWhenUsed="0"/>
-    <w:lsdException w:name="Light Grid Accent 4" w:semiHidden="0" w:uiPriority="62" w:unhideWhenUsed="0"/>
-    <w:lsdException w:name="Medium Shading 1 Accent 4" w:semiHidden="0" w:uiPriority="63" w:unhideWhenUsed="0"/>
-    <w:lsdException w:name="Medium Shading 2 Accent 4" w:semiHidden="0" w:uiPriority="64" w:unhideWhenUsed="0"/>
-    <w:lsdException w:name="Medium List 1 Accent 4" w:semiHidden="0" w:uiPriority="65" w:unhideWhenUsed="0"/>
-    <w:lsdException w:name="Medium List 2 Accent 4" w:semiHidden="0" w:uiPriority="66" w:unhideWhenUsed="0"/>
-    <w:lsdException w:name="Medium Grid 1 Accent 4" w:semiHidden="0" w:uiPriority="67" w:unhideWhenUsed="0"/>
-    <w:lsdException w:name="Medium Grid 2 Accent 4" w:semiHidden="0" w:uiPriority="68" w:unhideWhenUsed="0"/>
-    <w:lsdException w:name="Medium Grid 3 Accent 4" w:semiHidden="0" w:uiPriority="69" w:unhideWhenUsed="0"/>
-    <w:lsdException w:name="Dark List Accent 4" w:semiHidden="0" w:uiPriority="70" w:unhideWhenUsed="0"/>
-    <w:lsdException w:name="Colorful Shading Accent 4" w:semiHidden="0" w:uiPriority="71" w:unhideWhenUsed="0"/>
-    <w:lsdException w:name="Colorful List Accent 4" w:semiHidden="0" w:uiPriority="72" w:unhideWhenUsed="0"/>
-    <w:lsdException w:name="Colorful Grid Accent 4" w:semiHidden="0" w:uiPriority="73" w:unhideWhenUsed="0"/>
-    <w:lsdException w:name="Light Shading Accent 5" w:semiHidden="0" w:uiPriority="60" w:unhideWhenUsed="0"/>
-    <w:lsdException w:name="Light List Accent 5" w:semiHidden="0" w:uiPriority="61" w:unhideWhenUsed="0"/>
-    <w:lsdException w:name="Light Grid Accent 5" w:semiHidden="0" w:uiPriority="62" w:unhideWhenUsed="0"/>
-    <w:lsdException w:name="Medium Shading 1 Accent 5" w:semiHidden="0" w:uiPriority="63" w:unhideWhenUsed="0"/>
-    <w:lsdException w:name="Medium Shading 2 Accent 5" w:semiHidden="0" w:uiPriority="64" w:unhideWhenUsed="0"/>
-    <w:lsdException w:name="Medium List 1 Accent 5" w:semiHidden="0" w:uiPriority="65" w:unhideWhenUsed="0"/>
-    <w:lsdException w:name="Medium List 2 Accent 5" w:semiHidden="0" w:uiPriority="66" w:unhideWhenUsed="0"/>
-    <w:lsdException w:name="Medium Grid 1 Accent 5" w:semiHidden="0" w:uiPriority="67" w:unhideWhenUsed="0"/>
-    <w:lsdException w:name="Medium Grid 2 Accent 5" w:semiHidden="0" w:uiPriority="68" w:unhideWhenUsed="0"/>
-    <w:lsdException w:name="Medium Grid 3 Accent 5" w:semiHidden="0" w:uiPriority="69" w:unhideWhenUsed="0"/>
-    <w:lsdException w:name="Dark List Accent 5" w:semiHidden="0" w:uiPriority="70" w:unhideWhenUsed="0"/>
-    <w:lsdException w:name="Colorful Shading Accent 5" w:semiHidden="0" w:uiPriority="71" w:unhideWhenUsed="0"/>
-    <w:lsdException w:name="Colorful List Accent 5" w:semiHidden="0" w:uiPriority="72" w:unhideWhenUsed="0"/>
-    <w:lsdException w:name="Colorful Grid Accent 5" w:semiHidden="0" w:uiPriority="73" w:unhideWhenUsed="0"/>
-    <w:lsdException w:name="Light Shading Accent 6" w:semiHidden="0" w:uiPriority="60" w:unhideWhenUsed="0"/>
-    <w:lsdException w:name="Light List Accent 6" w:semiHidden="0" w:uiPriority="61" w:unhideWhenUsed="0"/>
-    <w:lsdException w:name="Light Grid Accent 6" w:semiHidden="0" w:uiPriority="62" w:unhideWhenUsed="0"/>
-    <w:lsdException w:name="Medium Shading 1 Accent 6" w:semiHidden="0" w:uiPriority="63" w:unhideWhenUsed="0"/>
-    <w:lsdException w:name="Medium Shading 2 Accent 6" w:semiHidden="0" w:uiPriority="64" w:unhideWhenUsed="0"/>
-    <w:lsdException w:name="Medium List 1 Accent 6" w:semiHidden="0" w:uiPriority="65" w:unhideWhenUsed="0"/>
-    <w:lsdException w:name="Medium List 2 Accent 6" w:semiHidden="0" w:uiPriority="66" w:unhideWhenUsed="0"/>
-    <w:lsdException w:name="Medium Grid 1 Accent 6" w:semiHidden="0" w:uiPriority="67" w:unhideWhenUsed="0"/>
-    <w:lsdException w:name="Medium Grid 2 Accent 6" w:semiHidden="0" w:uiPriority="68" w:unhideWhenUsed="0"/>
-    <w:lsdException w:name="Medium Grid 3 Accent 6" w:semiHidden="0" w:uiPriority="69" w:unhideWhenUsed="0"/>
-    <w:lsdException w:name="Dark List Accent 6" w:semiHidden="0" w:uiPriority="70" w:unhideWhenUsed="0"/>
-    <w:lsdException w:name="Colorful Shading Accent 6" w:semiHidden="0" w:uiPriority="71" w:unhideWhenUsed="0"/>
-    <w:lsdException w:name="Colorful List Accent 6" w:semiHidden="0" w:uiPriority="72" w:unhideWhenUsed="0"/>
-    <w:lsdException w:name="Colorful Grid Accent 6" w:semiHidden="0" w:uiPriority="73" w:unhideWhenUsed="0"/>
-    <w:lsdException w:name="Subtle Emphasis" w:semiHidden="0" w:uiPriority="19" w:unhideWhenUsed="0" w:qFormat="1"/>
-    <w:lsdException w:name="Intense Emphasis" w:semiHidden="0" w:uiPriority="21" w:unhideWhenUsed="0" w:qFormat="1"/>
-    <w:lsdException w:name="Subtle Reference" w:semiHidden="0" w:uiPriority="31" w:unhideWhenUsed="0" w:qFormat="1"/>
-    <w:lsdException w:name="Intense Reference" w:semiHidden="0" w:uiPriority="32" w:unhideWhenUsed="0" w:qFormat="1"/>
-    <w:lsdException w:name="Book Title" w:semiHidden="0" w:uiPriority="33" w:unhideWhenUsed="0" w:qFormat="1"/>
-    <w:lsdException w:name="Bibliography" w:uiPriority="37"/>
-    <w:lsdException w:name="TOC Heading" w:uiPriority="39" w:qFormat="1"/>
-  </w:latentStyles>
-  <w:style w:type="paragraph" w:default="1" w:styleId="Normal">
-    <w:name w:val="Normal"/>
-    <w:qFormat/>
-    <w:rsid w:val="00F12603"/>
-  </w:style>
-  <w:style w:type="paragraph" w:styleId="Heading1">
-    <w:name w:val="heading 1"/>
-    <w:basedOn w:val="Normal"/>
-    <w:next w:val="Normal"/>
-    <w:link w:val="Heading1Char"/>
-    <w:uiPriority w:val="9"/>
-    <w:qFormat/>
-    <w:rsid w:val="00132F14"/>
-    <w:pPr>
-      <w:keepNext/>
-      <w:keepLines/>
-      <w:spacing w:before="480"/>
-      <w:outlineLvl w:val="0"/>
-    </w:pPr>
+  <w:style w:type="character" w:styleId="Hyperlink">
+    <w:name w:val="Hyperlink"/>
+    <w:basedOn w:val="DefaultParagraphFont"/>
+    <w:uiPriority w:val="99"/>
+    <w:unhideWhenUsed/>
+    <w:rsid w:val="001E39EC"/>
     <w:rPr>
-      <w:rFonts w:asciiTheme="majorHAnsi" w:eastAsiaTheme="majorEastAsia" w:hAnsiTheme="majorHAnsi" w:cstheme="majorBidi"/>
-      <w:b/>
-      <w:bCs/>
-      <w:color w:val="345A8A" w:themeColor="accent1" w:themeShade="B5"/>
-      <w:sz w:val="32"/>
-      <w:szCs w:val="32"/>
+      <w:color w:val="0000FF" w:themeColor="hyperlink"/>
+      <w:u w:val="single"/>
     </w:rPr>
   </w:style>
-  <w:style w:type="paragraph" w:styleId="Heading2">
-    <w:name w:val="heading 2"/>
-    <w:basedOn w:val="Normal"/>
-    <w:next w:val="Normal"/>
-    <w:link w:val="Heading2Char"/>
-    <w:uiPriority w:val="9"/>
-    <w:unhideWhenUsed/>
-    <w:qFormat/>
-    <w:rsid w:val="00FD0D4A"/>
-    <w:pPr>
-      <w:keepNext/>
-      <w:keepLines/>
-      <w:spacing w:before="200"/>
-      <w:outlineLvl w:val="1"/>
-    </w:pPr>
-    <w:rPr>
-      <w:rFonts w:asciiTheme="majorHAnsi" w:eastAsiaTheme="majorEastAsia" w:hAnsiTheme="majorHAnsi" w:cstheme="majorBidi"/>
-      <w:b/>
-      <w:bCs/>
-      <w:color w:val="4F81BD" w:themeColor="accent1"/>
-      <w:sz w:val="26"/>
-      <w:szCs w:val="26"/>
-    </w:rPr>
-  </w:style>
-  <w:style w:type="paragraph" w:styleId="Heading3">
-    <w:name w:val="heading 3"/>
-    <w:basedOn w:val="Normal"/>
-    <w:next w:val="Normal"/>
-    <w:link w:val="Heading3Char"/>
-    <w:uiPriority w:val="9"/>
-    <w:unhideWhenUsed/>
-    <w:qFormat/>
-    <w:rsid w:val="00240FA6"/>
-    <w:pPr>
-      <w:keepNext/>
-      <w:keepLines/>
-      <w:spacing w:before="200"/>
-      <w:outlineLvl w:val="2"/>
-    </w:pPr>
-    <w:rPr>
-      <w:rFonts w:asciiTheme="majorHAnsi" w:eastAsiaTheme="majorEastAsia" w:hAnsiTheme="majorHAnsi" w:cstheme="majorBidi"/>
-      <w:b/>
-      <w:bCs/>
-      <w:color w:val="4F81BD" w:themeColor="accent1"/>
-    </w:rPr>
-  </w:style>
-  <w:style w:type="character" w:default="1" w:styleId="DefaultParagraphFont">
-    <w:name w:val="Default Paragraph Font"/>
-    <w:uiPriority w:val="1"/>
-    <w:semiHidden/>
-    <w:unhideWhenUsed/>
-  </w:style>
-  <w:style w:type="table" w:default="1" w:styleId="TableNormal">
-    <w:name w:val="Normal Table"/>
-    <w:uiPriority w:val="99"/>
-    <w:semiHidden/>
-    <w:unhideWhenUsed/>
-    <w:tblPr>
-      <w:tblInd w:w="0" w:type="dxa"/>
-      <w:tblCellMar>
-        <w:top w:w="0" w:type="dxa"/>
-        <w:left w:w="108" w:type="dxa"/>
-        <w:bottom w:w="0" w:type="dxa"/>
-        <w:right w:w="108" w:type="dxa"/>
-      </w:tblCellMar>
-    </w:tblPr>
-  </w:style>
-  <w:style w:type="numbering" w:default="1" w:styleId="NoList">
-    <w:name w:val="No List"/>
-    <w:uiPriority w:val="99"/>
-    <w:semiHidden/>
-    <w:unhideWhenUsed/>
-  </w:style>
-  <w:style w:type="character" w:customStyle="1" w:styleId="Heading1Char">
-    <w:name w:val="Heading 1 Char"/>
-    <w:basedOn w:val="DefaultParagraphFont"/>
-    <w:link w:val="Heading1"/>
-    <w:uiPriority w:val="9"/>
-    <w:rsid w:val="00132F14"/>
-    <w:rPr>
-      <w:rFonts w:asciiTheme="majorHAnsi" w:eastAsiaTheme="majorEastAsia" w:hAnsiTheme="majorHAnsi" w:cstheme="majorBidi"/>
-      <w:b/>
-      <w:bCs/>
-      <w:color w:val="345A8A" w:themeColor="accent1" w:themeShade="B5"/>
-      <w:sz w:val="32"/>
-      <w:szCs w:val="32"/>
-    </w:rPr>
-  </w:style>
-  <w:style w:type="paragraph" w:styleId="TOCHeading">
-    <w:name w:val="TOC Heading"/>
-    <w:basedOn w:val="Heading1"/>
-    <w:next w:val="Normal"/>
-    <w:uiPriority w:val="39"/>
-    <w:unhideWhenUsed/>
-    <w:qFormat/>
-    <w:rsid w:val="00132F14"/>
-    <w:pPr>
-      <w:spacing w:line="276" w:lineRule="auto"/>
-      <w:outlineLvl w:val="9"/>
-    </w:pPr>
-    <w:rPr>
-      <w:color w:val="365F91" w:themeColor="accent1" w:themeShade="BF"/>
-      <w:sz w:val="28"/>
-      <w:szCs w:val="28"/>
-    </w:rPr>
-  </w:style>
-  <w:style w:type="paragraph" w:styleId="BalloonText">
-    <w:name w:val="Balloon Text"/>
-    <w:basedOn w:val="Normal"/>
-    <w:link w:val="BalloonTextChar"/>
-    <w:uiPriority w:val="99"/>
-    <w:semiHidden/>
-    <w:unhideWhenUsed/>
-    <w:rsid w:val="00132F14"/>
-    <w:rPr>
-      <w:rFonts w:ascii="Lucida Grande" w:hAnsi="Lucida Grande" w:cs="Lucida Grande"/>
-      <w:sz w:val="18"/>
-      <w:szCs w:val="18"/>
-    </w:rPr>
-  </w:style>
-  <w:style w:type="character" w:customStyle="1" w:styleId="BalloonTextChar">
-    <w:name w:val="Balloon Text Char"/>
-    <w:basedOn w:val="DefaultParagraphFont"/>
-    <w:link w:val="BalloonText"/>
-    <w:uiPriority w:val="99"/>
-    <w:semiHidden/>
-    <w:rsid w:val="00132F14"/>
-    <w:rPr>
-      <w:rFonts w:ascii="Lucida Grande" w:hAnsi="Lucida Grande" w:cs="Lucida Grande"/>
-      <w:sz w:val="18"/>
-      <w:szCs w:val="18"/>
-    </w:rPr>
-  </w:style>
-  <w:style w:type="paragraph" w:styleId="TOC1">
-    <w:name w:val="toc 1"/>
-    <w:basedOn w:val="Normal"/>
-    <w:next w:val="Normal"/>
-    <w:autoRedefine/>
-    <w:uiPriority w:val="39"/>
-    <w:unhideWhenUsed/>
-    <w:rsid w:val="00132F14"/>
-    <w:pPr>
-      <w:spacing w:before="120"/>
-    </w:pPr>
-    <w:rPr>
-      <w:b/>
-    </w:rPr>
-  </w:style>
-  <w:style w:type="paragraph" w:styleId="TOC2">
-    <w:name w:val="toc 2"/>
-    <w:basedOn w:val="Normal"/>
-    <w:next w:val="Normal"/>
-    <w:autoRedefine/>
-    <w:uiPriority w:val="39"/>
-    <w:unhideWhenUsed/>
-    <w:rsid w:val="00132F14"/>
-    <w:pPr>
-      <w:ind w:left="240"/>
-    </w:pPr>
-    <w:rPr>
-      <w:b/>
-      <w:sz w:val="22"/>
-      <w:szCs w:val="22"/>
-    </w:rPr>
-  </w:style>
-  <w:style w:type="paragraph" w:styleId="TOC3">
-    <w:name w:val="toc 3"/>
-    <w:basedOn w:val="Normal"/>
-    <w:next w:val="Normal"/>
-    <w:autoRedefine/>
-    <w:uiPriority w:val="39"/>
-    <w:unhideWhenUsed/>
-    <w:rsid w:val="00132F14"/>
-    <w:pPr>
-      <w:ind w:left="480"/>
-    </w:pPr>
-    <w:rPr>
-      <w:sz w:val="22"/>
-      <w:szCs w:val="22"/>
-    </w:rPr>
-  </w:style>
-  <w:style w:type="paragraph" w:styleId="TOC4">
-    <w:name w:val="toc 4"/>
-    <w:basedOn w:val="Normal"/>
-    <w:next w:val="Normal"/>
-    <w:autoRedefine/>
-    <w:uiPriority w:val="39"/>
-    <w:semiHidden/>
-    <w:unhideWhenUsed/>
-    <w:rsid w:val="00132F14"/>
-    <w:pPr>
-      <w:ind w:left="720"/>
-    </w:pPr>
-    <w:rPr>
-      <w:sz w:val="20"/>
-      <w:szCs w:val="20"/>
-    </w:rPr>
-  </w:style>
-  <w:style w:type="paragraph" w:styleId="TOC5">
-    <w:name w:val="toc 5"/>
-    <w:basedOn w:val="Normal"/>
-    <w:next w:val="Normal"/>
-    <w:autoRedefine/>
-    <w:uiPriority w:val="39"/>
-    <w:semiHidden/>
-    <w:unhideWhenUsed/>
-    <w:rsid w:val="00132F14"/>
-    <w:pPr>
-      <w:ind w:left="960"/>
-    </w:pPr>
-    <w:rPr>
-      <w:sz w:val="20"/>
-      <w:szCs w:val="20"/>
-    </w:rPr>
-  </w:style>
-  <w:style w:type="paragraph" w:styleId="TOC6">
-    <w:name w:val="toc 6"/>
-    <w:basedOn w:val="Normal"/>
-    <w:next w:val="Normal"/>
-    <w:autoRedefine/>
-    <w:uiPriority w:val="39"/>
-    <w:semiHidden/>
-    <w:unhideWhenUsed/>
-    <w:rsid w:val="00132F14"/>
-    <w:pPr>
-      <w:ind w:left="1200"/>
-    </w:pPr>
-    <w:rPr>
-      <w:sz w:val="20"/>
-      <w:szCs w:val="20"/>
-    </w:rPr>
-  </w:style>
-  <w:style w:type="paragraph" w:styleId="TOC7">
-    <w:name w:val="toc 7"/>
-    <w:basedOn w:val="Normal"/>
-    <w:next w:val="Normal"/>
-    <w:autoRedefine/>
-    <w:uiPriority w:val="39"/>
-    <w:semiHidden/>
-    <w:unhideWhenUsed/>
-    <w:rsid w:val="00132F14"/>
-    <w:pPr>
-      <w:ind w:left="1440"/>
-    </w:pPr>
-    <w:rPr>
-      <w:sz w:val="20"/>
-      <w:szCs w:val="20"/>
-    </w:rPr>
-  </w:style>
-  <w:style w:type="paragraph" w:styleId="TOC8">
-    <w:name w:val="toc 8"/>
-    <w:basedOn w:val="Normal"/>
-    <w:next w:val="Normal"/>
-    <w:autoRedefine/>
-    <w:uiPriority w:val="39"/>
-    <w:semiHidden/>
-    <w:unhideWhenUsed/>
-    <w:rsid w:val="00132F14"/>
-    <w:pPr>
-      <w:ind w:left="1680"/>
-    </w:pPr>
-    <w:rPr>
-      <w:sz w:val="20"/>
-      <w:szCs w:val="20"/>
-    </w:rPr>
-  </w:style>
-  <w:style w:type="paragraph" w:styleId="TOC9">
-    <w:name w:val="toc 9"/>
-    <w:basedOn w:val="Normal"/>
-    <w:next w:val="Normal"/>
-    <w:autoRedefine/>
-    <w:uiPriority w:val="39"/>
-    <w:semiHidden/>
-    <w:unhideWhenUsed/>
-    <w:rsid w:val="00132F14"/>
-    <w:pPr>
-      <w:ind w:left="1920"/>
-    </w:pPr>
-    <w:rPr>
-      <w:sz w:val="20"/>
-      <w:szCs w:val="20"/>
-    </w:rPr>
-  </w:style>
-  <w:style w:type="paragraph" w:styleId="Footer">
-    <w:name w:val="footer"/>
-    <w:basedOn w:val="Normal"/>
-    <w:link w:val="FooterChar"/>
-    <w:uiPriority w:val="99"/>
-    <w:unhideWhenUsed/>
-    <w:rsid w:val="00751F6E"/>
-    <w:pPr>
-      <w:tabs>
-        <w:tab w:val="center" w:pos="4320"/>
-        <w:tab w:val="right" w:pos="8640"/>
-      </w:tabs>
-    </w:pPr>
-  </w:style>
-  <w:style w:type="character" w:customStyle="1" w:styleId="FooterChar">
-    <w:name w:val="Footer Char"/>
-    <w:basedOn w:val="DefaultParagraphFont"/>
-    <w:link w:val="Footer"/>
-    <w:uiPriority w:val="99"/>
-    <w:rsid w:val="00751F6E"/>
-  </w:style>
-  <w:style w:type="character" w:styleId="PageNumber">
-    <w:name w:val="page number"/>
-    <w:basedOn w:val="DefaultParagraphFont"/>
-    <w:uiPriority w:val="99"/>
-    <w:semiHidden/>
-    <w:unhideWhenUsed/>
-    <w:rsid w:val="00751F6E"/>
-  </w:style>
-  <w:style w:type="paragraph" w:styleId="Header">
-    <w:name w:val="header"/>
-    <w:basedOn w:val="Normal"/>
-    <w:link w:val="HeaderChar"/>
-    <w:uiPriority w:val="99"/>
-    <w:unhideWhenUsed/>
-    <w:rsid w:val="00751F6E"/>
-    <w:pPr>
-      <w:tabs>
-        <w:tab w:val="center" w:pos="4320"/>
-        <w:tab w:val="right" w:pos="8640"/>
-      </w:tabs>
-    </w:pPr>
-  </w:style>
-  <w:style w:type="character" w:customStyle="1" w:styleId="HeaderChar">
-    <w:name w:val="Header Char"/>
-    <w:basedOn w:val="DefaultParagraphFont"/>
-    <w:link w:val="Header"/>
-    <w:uiPriority w:val="99"/>
-    <w:rsid w:val="00751F6E"/>
-  </w:style>
-  <w:style w:type="character" w:customStyle="1" w:styleId="Heading2Char">
-    <w:name w:val="Heading 2 Char"/>
-    <w:basedOn w:val="DefaultParagraphFont"/>
-    <w:link w:val="Heading2"/>
-    <w:uiPriority w:val="9"/>
-    <w:rsid w:val="00FD0D4A"/>
-    <w:rPr>
-      <w:rFonts w:asciiTheme="majorHAnsi" w:eastAsiaTheme="majorEastAsia" w:hAnsiTheme="majorHAnsi" w:cstheme="majorBidi"/>
-      <w:b/>
-      <w:bCs/>
-      <w:color w:val="4F81BD" w:themeColor="accent1"/>
-      <w:sz w:val="26"/>
-      <w:szCs w:val="26"/>
-    </w:rPr>
-  </w:style>
-  <w:style w:type="character" w:styleId="CommentReference">
-    <w:name w:val="annotation reference"/>
-    <w:basedOn w:val="DefaultParagraphFont"/>
-    <w:uiPriority w:val="99"/>
-    <w:semiHidden/>
-    <w:unhideWhenUsed/>
-    <w:rsid w:val="009779F5"/>
-    <w:rPr>
-      <w:sz w:val="18"/>
-      <w:szCs w:val="18"/>
-    </w:rPr>
-  </w:style>
-  <w:style w:type="paragraph" w:styleId="CommentText">
-    <w:name w:val="annotation text"/>
-    <w:basedOn w:val="Normal"/>
-    <w:link w:val="CommentTextChar"/>
-    <w:uiPriority w:val="99"/>
-    <w:semiHidden/>
-    <w:unhideWhenUsed/>
-    <w:rsid w:val="009779F5"/>
-  </w:style>
-  <w:style w:type="character" w:customStyle="1" w:styleId="CommentTextChar">
-    <w:name w:val="Comment Text Char"/>
-    <w:basedOn w:val="DefaultParagraphFont"/>
-    <w:link w:val="CommentText"/>
-    <w:uiPriority w:val="99"/>
-    <w:semiHidden/>
-    <w:rsid w:val="009779F5"/>
-  </w:style>
-  <w:style w:type="paragraph" w:styleId="CommentSubject">
-    <w:name w:val="annotation subject"/>
-    <w:basedOn w:val="CommentText"/>
-    <w:next w:val="CommentText"/>
-    <w:link w:val="CommentSubjectChar"/>
-    <w:uiPriority w:val="99"/>
-    <w:semiHidden/>
-    <w:unhideWhenUsed/>
-    <w:rsid w:val="009779F5"/>
-    <w:rPr>
-      <w:b/>
-      <w:bCs/>
-      <w:sz w:val="20"/>
-      <w:szCs w:val="20"/>
-    </w:rPr>
-  </w:style>
-  <w:style w:type="character" w:customStyle="1" w:styleId="CommentSubjectChar">
-    <w:name w:val="Comment Subject Char"/>
-    <w:basedOn w:val="CommentTextChar"/>
-    <w:link w:val="CommentSubject"/>
-    <w:uiPriority w:val="99"/>
-    <w:semiHidden/>
-    <w:rsid w:val="009779F5"/>
-    <w:rPr>
-      <w:b/>
-      <w:bCs/>
-      <w:sz w:val="20"/>
-      <w:szCs w:val="20"/>
-    </w:rPr>
-  </w:style>
-  <w:style w:type="character" w:customStyle="1" w:styleId="Heading3Char">
-    <w:name w:val="Heading 3 Char"/>
-    <w:basedOn w:val="DefaultParagraphFont"/>
-    <w:link w:val="Heading3"/>
-    <w:uiPriority w:val="9"/>
-    <w:rsid w:val="00240FA6"/>
-    <w:rPr>
-      <w:rFonts w:asciiTheme="majorHAnsi" w:eastAsiaTheme="majorEastAsia" w:hAnsiTheme="majorHAnsi" w:cstheme="majorBidi"/>
-      <w:b/>
-      <w:bCs/>
-      <w:color w:val="4F81BD" w:themeColor="accent1"/>
-    </w:rPr>
-  </w:style>
-  <w:style w:type="table" w:styleId="TableGrid">
-    <w:name w:val="Table Grid"/>
-    <w:basedOn w:val="TableNormal"/>
-    <w:uiPriority w:val="59"/>
-    <w:rsid w:val="00741529"/>
-    <w:tblPr>
-      <w:tblInd w:w="0" w:type="dxa"/>
-      <w:tblBorders>
-        <w:top w:val="single" w:sz="4" w:space="0" w:color="auto"/>
-        <w:left w:val="single" w:sz="4" w:space="0" w:color="auto"/>
-        <w:bottom w:val="single" w:sz="4" w:space="0" w:color="auto"/>
-        <w:right w:val="single" w:sz="4" w:space="0" w:color="auto"/>
-        <w:insideH w:val="single" w:sz="4" w:space="0" w:color="auto"/>
-        <w:insideV w:val="single" w:sz="4" w:space="0" w:color="auto"/>
-      </w:tblBorders>
-      <w:tblCellMar>
-        <w:top w:w="0" w:type="dxa"/>
-        <w:left w:w="108" w:type="dxa"/>
-        <w:bottom w:w="0" w:type="dxa"/>
-        <w:right w:w="108" w:type="dxa"/>
-      </w:tblCellMar>
-    </w:tblPr>
-  </w:style>
-  <w:style w:type="table" w:styleId="MediumShading2-Accent2">
-    <w:name w:val="Medium Shading 2 Accent 2"/>
-    <w:basedOn w:val="TableNormal"/>
-    <w:uiPriority w:val="64"/>
-    <w:rsid w:val="001D16C7"/>
-    <w:tblPr>
-      <w:tblStyleRowBandSize w:val="1"/>
-      <w:tblStyleColBandSize w:val="1"/>
-      <w:tblInd w:w="0" w:type="dxa"/>
-      <w:tblBorders>
-        <w:top w:val="single" w:sz="18" w:space="0" w:color="auto"/>
-        <w:bottom w:val="single" w:sz="18" w:space="0" w:color="auto"/>
-      </w:tblBorders>
-      <w:tblCellMar>
-        <w:top w:w="0" w:type="dxa"/>
-        <w:left w:w="108" w:type="dxa"/>
-        <w:bottom w:w="0" w:type="dxa"/>
-        <w:right w:w="108" w:type="dxa"/>
-      </w:tblCellMar>
-    </w:tblPr>
-    <w:tblStylePr w:type="firstRow">
-      <w:pPr>
-        <w:spacing w:before="0" w:after="0" w:line="240" w:lineRule="auto"/>
-      </w:pPr>
-      <w:rPr>
-        <w:b/>
-        <w:bCs/>
-        <w:color w:val="FFFFFF" w:themeColor="background1"/>
-      </w:rPr>
-      <w:tblPr/>
-      <w:tcPr>
-        <w:tcBorders>
-          <w:top w:val="single" w:sz="18" w:space="0" w:color="auto"/>
-          <w:left w:val="nil"/>
-          <w:bottom w:val="single" w:sz="18" w:space="0" w:color="auto"/>
-          <w:right w:val="nil"/>
-          <w:insideH w:val="nil"/>
-          <w:insideV w:val="nil"/>
-        </w:tcBorders>
-        <w:shd w:val="clear" w:color="auto" w:fill="C0504D" w:themeFill="accent2"/>
-      </w:tcPr>
-    </w:tblStylePr>
-    <w:tblStylePr w:type="lastRow">
-      <w:pPr>
-        <w:spacing w:before="0" w:after="0" w:line="240" w:lineRule="auto"/>
-      </w:pPr>
-      <w:rPr>
-        <w:color w:val="auto"/>
-      </w:rPr>
-      <w:tblPr/>
-      <w:tcPr>
-        <w:tcBorders>
-          <w:top w:val="double" w:sz="6" w:space="0" w:color="auto"/>
-          <w:left w:val="nil"/>
-          <w:bottom w:val="single" w:sz="18" w:space="0" w:color="auto"/>
-          <w:right w:val="nil"/>
-          <w:insideH w:val="nil"/>
-          <w:insideV w:val="nil"/>
-        </w:tcBorders>
-        <w:shd w:val="clear" w:color="auto" w:fill="FFFFFF" w:themeFill="background1"/>
-      </w:tcPr>
-    </w:tblStylePr>
-    <w:tblStylePr w:type="firstCol">
-      <w:rPr>
-        <w:b/>
-        <w:bCs/>
-        <w:color w:val="FFFFFF" w:themeColor="background1"/>
-      </w:rPr>
-      <w:tblPr/>
-      <w:tcPr>
-        <w:tcBorders>
-          <w:top w:val="nil"/>
-          <w:left w:val="nil"/>
-          <w:bottom w:val="single" w:sz="18" w:space="0" w:color="auto"/>
-          <w:right w:val="nil"/>
-          <w:insideH w:val="nil"/>
-          <w:insideV w:val="nil"/>
-        </w:tcBorders>
-        <w:shd w:val="clear" w:color="auto" w:fill="C0504D" w:themeFill="accent2"/>
-      </w:tcPr>
-    </w:tblStylePr>
-    <w:tblStylePr w:type="lastCol">
-      <w:rPr>
-        <w:b/>
-        <w:bCs/>
-        <w:color w:val="FFFFFF" w:themeColor="background1"/>
-      </w:rPr>
-      <w:tblPr/>
-      <w:tcPr>
-        <w:tcBorders>
-          <w:left w:val="nil"/>
-          <w:right w:val="nil"/>
-          <w:insideH w:val="nil"/>
-          <w:insideV w:val="nil"/>
-        </w:tcBorders>
-        <w:shd w:val="clear" w:color="auto" w:fill="C0504D" w:themeFill="accent2"/>
-      </w:tcPr>
-    </w:tblStylePr>
-    <w:tblStylePr w:type="band1Vert">
-      <w:tblPr/>
-      <w:tcPr>
-        <w:tcBorders>
-          <w:left w:val="nil"/>
-          <w:right w:val="nil"/>
-          <w:insideH w:val="nil"/>
-          <w:insideV w:val="nil"/>
-        </w:tcBorders>
-        <w:shd w:val="clear" w:color="auto" w:fill="D8D8D8" w:themeFill="background1" w:themeFillShade="D8"/>
-      </w:tcPr>
-    </w:tblStylePr>
-    <w:tblStylePr w:type="band1Horz">
-      <w:tblPr/>
-      <w:tcPr>
-        <w:shd w:val="clear" w:color="auto" w:fill="D8D8D8" w:themeFill="background1" w:themeFillShade="D8"/>
-      </w:tcPr>
-    </w:tblStylePr>
-    <w:tblStylePr w:type="neCell">
-      <w:tblPr/>
-      <w:tcPr>
-        <w:tcBorders>
-          <w:top w:val="single" w:sz="18" w:space="0" w:color="auto"/>
-          <w:left w:val="nil"/>
-          <w:bottom w:val="single" w:sz="18" w:space="0" w:color="auto"/>
-          <w:right w:val="nil"/>
-          <w:insideH w:val="nil"/>
-          <w:insideV w:val="nil"/>
-        </w:tcBorders>
-      </w:tcPr>
-    </w:tblStylePr>
-    <w:tblStylePr w:type="nwCell">
-      <w:rPr>
-        <w:color w:val="FFFFFF" w:themeColor="background1"/>
-      </w:rPr>
-      <w:tblPr/>
-      <w:tcPr>
-        <w:tcBorders>
-          <w:top w:val="single" w:sz="18" w:space="0" w:color="auto"/>
-          <w:left w:val="nil"/>
-          <w:bottom w:val="single" w:sz="18" w:space="0" w:color="auto"/>
-          <w:right w:val="nil"/>
-          <w:insideH w:val="nil"/>
-          <w:insideV w:val="nil"/>
-        </w:tcBorders>
-      </w:tcPr>
-    </w:tblStylePr>
-  </w:style>
-  <w:style w:type="table" w:styleId="MediumShading2-Accent6">
-    <w:name w:val="Medium Shading 2 Accent 6"/>
-    <w:basedOn w:val="TableNormal"/>
-    <w:uiPriority w:val="64"/>
-    <w:rsid w:val="001D16C7"/>
-    <w:tblPr>
-      <w:tblStyleRowBandSize w:val="1"/>
-      <w:tblStyleColBandSize w:val="1"/>
-      <w:tblInd w:w="0" w:type="dxa"/>
-      <w:tblBorders>
-        <w:top w:val="single" w:sz="18" w:space="0" w:color="auto"/>
-        <w:bottom w:val="single" w:sz="18" w:space="0" w:color="auto"/>
-      </w:tblBorders>
-      <w:tblCellMar>
-        <w:top w:w="0" w:type="dxa"/>
-        <w:left w:w="108" w:type="dxa"/>
-        <w:bottom w:w="0" w:type="dxa"/>
-        <w:right w:w="108" w:type="dxa"/>
-      </w:tblCellMar>
-    </w:tblPr>
-    <w:tblStylePr w:type="firstRow">
-      <w:pPr>
-        <w:spacing w:before="0" w:after="0" w:line="240" w:lineRule="auto"/>
-      </w:pPr>
-      <w:rPr>
-        <w:b/>
-        <w:bCs/>
-        <w:color w:val="FFFFFF" w:themeColor="background1"/>
-      </w:rPr>
-      <w:tblPr/>
-      <w:tcPr>
-        <w:tcBorders>
-          <w:top w:val="single" w:sz="18" w:space="0" w:color="auto"/>
-          <w:left w:val="nil"/>
-          <w:bottom w:val="single" w:sz="18" w:space="0" w:color="auto"/>
-          <w:right w:val="nil"/>
-          <w:insideH w:val="nil"/>
-          <w:insideV w:val="nil"/>
-        </w:tcBorders>
-        <w:shd w:val="clear" w:color="auto" w:fill="F79646" w:themeFill="accent6"/>
-      </w:tcPr>
-    </w:tblStylePr>
-    <w:tblStylePr w:type="lastRow">
-      <w:pPr>
-        <w:spacing w:before="0" w:after="0" w:line="240" w:lineRule="auto"/>
-      </w:pPr>
-      <w:rPr>
-        <w:color w:val="auto"/>
-      </w:rPr>
-      <w:tblPr/>
-      <w:tcPr>
-        <w:tcBorders>
-          <w:top w:val="double" w:sz="6" w:space="0" w:color="auto"/>
-          <w:left w:val="nil"/>
-          <w:bottom w:val="single" w:sz="18" w:space="0" w:color="auto"/>
-          <w:right w:val="nil"/>
-          <w:insideH w:val="nil"/>
-          <w:insideV w:val="nil"/>
-        </w:tcBorders>
-        <w:shd w:val="clear" w:color="auto" w:fill="FFFFFF" w:themeFill="background1"/>
-      </w:tcPr>
-    </w:tblStylePr>
-    <w:tblStylePr w:type="firstCol">
-      <w:rPr>
-        <w:b/>
-        <w:bCs/>
-        <w:color w:val="FFFFFF" w:themeColor="background1"/>
-      </w:rPr>
-      <w:tblPr/>
-      <w:tcPr>
-        <w:tcBorders>
-          <w:top w:val="nil"/>
-          <w:left w:val="nil"/>
-          <w:bottom w:val="single" w:sz="18" w:space="0" w:color="auto"/>
-          <w:right w:val="nil"/>
-          <w:insideH w:val="nil"/>
-          <w:insideV w:val="nil"/>
-        </w:tcBorders>
-        <w:shd w:val="clear" w:color="auto" w:fill="F79646" w:themeFill="accent6"/>
-      </w:tcPr>
-    </w:tblStylePr>
-    <w:tblStylePr w:type="lastCol">
-      <w:rPr>
-        <w:b/>
-        <w:bCs/>
-        <w:color w:val="FFFFFF" w:themeColor="background1"/>
-      </w:rPr>
-      <w:tblPr/>
-      <w:tcPr>
-        <w:tcBorders>
-          <w:left w:val="nil"/>
-          <w:right w:val="nil"/>
-          <w:insideH w:val="nil"/>
-          <w:insideV w:val="nil"/>
-        </w:tcBorders>
-        <w:shd w:val="clear" w:color="auto" w:fill="F79646" w:themeFill="accent6"/>
-      </w:tcPr>
-    </w:tblStylePr>
-    <w:tblStylePr w:type="band1Vert">
-      <w:tblPr/>
-      <w:tcPr>
-        <w:tcBorders>
-          <w:left w:val="nil"/>
-          <w:right w:val="nil"/>
-          <w:insideH w:val="nil"/>
-          <w:insideV w:val="nil"/>
-        </w:tcBorders>
-        <w:shd w:val="clear" w:color="auto" w:fill="D8D8D8" w:themeFill="background1" w:themeFillShade="D8"/>
-      </w:tcPr>
-    </w:tblStylePr>
-    <w:tblStylePr w:type="band1Horz">
-      <w:tblPr/>
-      <w:tcPr>
-        <w:shd w:val="clear" w:color="auto" w:fill="D8D8D8" w:themeFill="background1" w:themeFillShade="D8"/>
-      </w:tcPr>
-    </w:tblStylePr>
-    <w:tblStylePr w:type="neCell">
-      <w:tblPr/>
-      <w:tcPr>
-        <w:tcBorders>
-          <w:top w:val="single" w:sz="18" w:space="0" w:color="auto"/>
-          <w:left w:val="nil"/>
-          <w:bottom w:val="single" w:sz="18" w:space="0" w:color="auto"/>
-          <w:right w:val="nil"/>
-          <w:insideH w:val="nil"/>
-          <w:insideV w:val="nil"/>
-        </w:tcBorders>
-      </w:tcPr>
-    </w:tblStylePr>
-    <w:tblStylePr w:type="nwCell">
-      <w:rPr>
-        <w:color w:val="FFFFFF" w:themeColor="background1"/>
-      </w:rPr>
-      <w:tblPr/>
-      <w:tcPr>
-        <w:tcBorders>
-          <w:top w:val="single" w:sz="18" w:space="0" w:color="auto"/>
-          <w:left w:val="nil"/>
-          <w:bottom w:val="single" w:sz="18" w:space="0" w:color="auto"/>
-          <w:right w:val="nil"/>
-          <w:insideH w:val="nil"/>
-          <w:insideV w:val="nil"/>
-        </w:tcBorders>
-      </w:tcPr>
-    </w:tblStylePr>
-  </w:style>
-  <w:style w:type="table" w:styleId="MediumGrid3-Accent2">
-    <w:name w:val="Medium Grid 3 Accent 2"/>
-    <w:basedOn w:val="TableNormal"/>
-    <w:uiPriority w:val="69"/>
-    <w:rsid w:val="001D16C7"/>
-    <w:tblPr>
-      <w:tblStyleRowBandSize w:val="1"/>
-      <w:tblStyleColBandSize w:val="1"/>
-      <w:tblInd w:w="0" w:type="dxa"/>
-      <w:tblBorders>
-        <w:top w:val="single" w:sz="8" w:space="0" w:color="FFFFFF" w:themeColor="background1"/>
-        <w:left w:val="single" w:sz="8" w:space="0" w:color="FFFFFF" w:themeColor="background1"/>
-        <w:bottom w:val="single" w:sz="8" w:space="0" w:color="FFFFFF" w:themeColor="background1"/>
-        <w:right w:val="single" w:sz="8" w:space="0" w:color="FFFFFF" w:themeColor="background1"/>
-        <w:insideH w:val="single" w:sz="6" w:space="0" w:color="FFFFFF" w:themeColor="background1"/>
-        <w:insideV w:val="single" w:sz="6" w:space="0" w:color="FFFFFF" w:themeColor="background1"/>
-      </w:tblBorders>
-      <w:tblCellMar>
-        <w:top w:w="0" w:type="dxa"/>
-        <w:left w:w="108" w:type="dxa"/>
-        <w:bottom w:w="0" w:type="dxa"/>
-        <w:right w:w="108" w:type="dxa"/>
-      </w:tblCellMar>
-    </w:tblPr>
-    <w:tcPr>
-      <w:shd w:val="clear" w:color="auto" w:fill="EFD3D2" w:themeFill="accent2" w:themeFillTint="3F"/>
-    </w:tcPr>
-    <w:tblStylePr w:type="firstRow">
-      <w:rPr>
-        <w:b/>
-        <w:bCs/>
-        <w:i w:val="0"/>
-        <w:iCs w:val="0"/>
-        <w:color w:val="FFFFFF" w:themeColor="background1"/>
-      </w:rPr>
-      <w:tblPr/>
-      <w:tcPr>
-        <w:tcBorders>
-          <w:top w:val="single" w:sz="8" w:space="0" w:color="FFFFFF" w:themeColor="background1"/>
-          <w:left w:val="single" w:sz="8" w:space="0" w:color="FFFFFF" w:themeColor="background1"/>
-          <w:bottom w:val="single" w:sz="24" w:space="0" w:color="FFFFFF" w:themeColor="background1"/>
-          <w:right w:val="single" w:sz="8" w:space="0" w:color="FFFFFF" w:themeColor="background1"/>
-          <w:insideH w:val="nil"/>
-          <w:insideV w:val="single" w:sz="8" w:space="0" w:color="FFFFFF" w:themeColor="background1"/>
-        </w:tcBorders>
-        <w:shd w:val="clear" w:color="auto" w:fill="C0504D" w:themeFill="accent2"/>
-      </w:tcPr>
-    </w:tblStylePr>
-    <w:tblStylePr w:type="lastRow">
-      <w:rPr>
-        <w:b/>
-        <w:bCs/>
-        <w:i w:val="0"/>
-        <w:iCs w:val="0"/>
-        <w:color w:val="FFFFFF" w:themeColor="background1"/>
-      </w:rPr>
-      <w:tblPr/>
-      <w:tcPr>
-        <w:tcBorders>
-          <w:top w:val="single" w:sz="24" w:space="0" w:color="FFFFFF" w:themeColor="background1"/>
-          <w:left w:val="single" w:sz="8" w:space="0" w:color="FFFFFF" w:themeColor="background1"/>
-          <w:bottom w:val="single" w:sz="8" w:space="0" w:color="FFFFFF" w:themeColor="background1"/>
-          <w:right w:val="single" w:sz="8" w:space="0" w:color="FFFFFF" w:themeColor="background1"/>
-          <w:insideH w:val="nil"/>
-          <w:insideV w:val="single" w:sz="8" w:space="0" w:color="FFFFFF" w:themeColor="background1"/>
-        </w:tcBorders>
-        <w:shd w:val="clear" w:color="auto" w:fill="C0504D" w:themeFill="accent2"/>
-      </w:tcPr>
-    </w:tblStylePr>
-    <w:tblStylePr w:type="firstCol">
-      <w:rPr>
-        <w:b/>
-        <w:bCs/>
-        <w:i w:val="0"/>
-        <w:iCs w:val="0"/>
-        <w:color w:val="FFFFFF" w:themeColor="background1"/>
-      </w:rPr>
-      <w:tblPr/>
-      <w:tcPr>
-        <w:tcBorders>
-          <w:left w:val="single" w:sz="8" w:space="0" w:color="FFFFFF" w:themeColor="background1"/>
-          <w:right w:val="single" w:sz="24" w:space="0" w:color="FFFFFF" w:themeColor="background1"/>
-          <w:insideH w:val="nil"/>
-          <w:insideV w:val="nil"/>
-        </w:tcBorders>
-        <w:shd w:val="clear" w:color="auto" w:fill="C0504D" w:themeFill="accent2"/>
-      </w:tcPr>
-    </w:tblStylePr>
-    <w:tblStylePr w:type="lastCol">
-      <w:rPr>
-        <w:b/>
-        <w:bCs/>
-        <w:i w:val="0"/>
-        <w:iCs w:val="0"/>
-        <w:color w:val="FFFFFF" w:themeColor="background1"/>
-      </w:rPr>
-      <w:tblPr/>
-      <w:tcPr>
-        <w:tcBorders>
-          <w:top w:val="nil"/>
-          <w:left w:val="single" w:sz="24" w:space="0" w:color="FFFFFF" w:themeColor="background1"/>
-          <w:bottom w:val="nil"/>
-          <w:right w:val="nil"/>
-          <w:insideH w:val="nil"/>
-          <w:insideV w:val="nil"/>
-        </w:tcBorders>
-        <w:shd w:val="clear" w:color="auto" w:fill="C0504D" w:themeFill="accent2"/>
-      </w:tcPr>
-    </w:tblStylePr>
-    <w:tblStylePr w:type="band1Vert">
-      <w:tblPr/>
-      <w:tcPr>
-        <w:tcBorders>
-          <w:top w:val="single" w:sz="8" w:space="0" w:color="FFFFFF" w:themeColor="background1"/>
-          <w:left w:val="single" w:sz="8" w:space="0" w:color="FFFFFF" w:themeColor="background1"/>
-          <w:bottom w:val="single" w:sz="8" w:space="0" w:color="FFFFFF" w:themeColor="background1"/>
-          <w:right w:val="single" w:sz="8" w:space="0" w:color="FFFFFF" w:themeColor="background1"/>
-          <w:insideH w:val="nil"/>
-          <w:insideV w:val="nil"/>
-        </w:tcBorders>
-        <w:shd w:val="clear" w:color="auto" w:fill="DFA7A6" w:themeFill="accent2" w:themeFillTint="7F"/>
-      </w:tcPr>
-    </w:tblStylePr>
-    <w:tblStylePr w:type="band1Horz">
-      <w:tblPr/>
-      <w:tcPr>
-        <w:tcBorders>
-          <w:top w:val="single" w:sz="8" w:space="0" w:color="FFFFFF" w:themeColor="background1"/>
-          <w:left w:val="single" w:sz="8" w:space="0" w:color="FFFFFF" w:themeColor="background1"/>
-          <w:bottom w:val="single" w:sz="8" w:space="0" w:color="FFFFFF" w:themeColor="background1"/>
-          <w:right w:val="single" w:sz="8" w:space="0" w:color="FFFFFF" w:themeColor="background1"/>
-          <w:insideH w:val="single" w:sz="8" w:space="0" w:color="FFFFFF" w:themeColor="background1"/>
-          <w:insideV w:val="single" w:sz="8" w:space="0" w:color="FFFFFF" w:themeColor="background1"/>
-        </w:tcBorders>
-        <w:shd w:val="clear" w:color="auto" w:fill="DFA7A6" w:themeFill="accent2" w:themeFillTint="7F"/>
-      </w:tcPr>
-    </w:tblStylePr>
-  </w:style>
-  <w:style w:type="table" w:styleId="LightList-Accent2">
-    <w:name w:val="Light List Accent 2"/>
-    <w:basedOn w:val="TableNormal"/>
-    <w:uiPriority w:val="61"/>
-    <w:rsid w:val="001D16C7"/>
-    <w:tblPr>
-      <w:tblStyleRowBandSize w:val="1"/>
-      <w:tblStyleColBandSize w:val="1"/>
-      <w:tblInd w:w="0" w:type="dxa"/>
-      <w:tblBorders>
-        <w:top w:val="single" w:sz="8" w:space="0" w:color="C0504D" w:themeColor="accent2"/>
-        <w:left w:val="single" w:sz="8" w:space="0" w:color="C0504D" w:themeColor="accent2"/>
-        <w:bottom w:val="single" w:sz="8" w:space="0" w:color="C0504D" w:themeColor="accent2"/>
-        <w:right w:val="single" w:sz="8" w:space="0" w:color="C0504D" w:themeColor="accent2"/>
-      </w:tblBorders>
-      <w:tblCellMar>
-        <w:top w:w="0" w:type="dxa"/>
-        <w:left w:w="108" w:type="dxa"/>
-        <w:bottom w:w="0" w:type="dxa"/>
-        <w:right w:w="108" w:type="dxa"/>
-      </w:tblCellMar>
-    </w:tblPr>
-    <w:tblStylePr w:type="firstRow">
-      <w:pPr>
-        <w:spacing w:before="0" w:after="0" w:line="240" w:lineRule="auto"/>
-      </w:pPr>
-      <w:rPr>
-        <w:b/>
-        <w:bCs/>
-        <w:color w:val="FFFFFF" w:themeColor="background1"/>
-      </w:rPr>
-      <w:tblPr/>
-      <w:tcPr>
-        <w:shd w:val="clear" w:color="auto" w:fill="C0504D" w:themeFill="accent2"/>
-      </w:tcPr>
-    </w:tblStylePr>
-    <w:tblStylePr w:type="lastRow">
-      <w:pPr>
-        <w:spacing w:before="0" w:after="0" w:line="240" w:lineRule="auto"/>
-      </w:pPr>
-      <w:rPr>
-        <w:b/>
-        <w:bCs/>
-      </w:rPr>
-      <w:tblPr/>
-      <w:tcPr>
-        <w:tcBorders>
-          <w:top w:val="double" w:sz="6" w:space="0" w:color="C0504D" w:themeColor="accent2"/>
-          <w:left w:val="single" w:sz="8" w:space="0" w:color="C0504D" w:themeColor="accent2"/>
-          <w:bottom w:val="single" w:sz="8" w:space="0" w:color="C0504D" w:themeColor="accent2"/>
-          <w:right w:val="single" w:sz="8" w:space="0" w:color="C0504D" w:themeColor="accent2"/>
-        </w:tcBorders>
-      </w:tcPr>
-    </w:tblStylePr>
-    <w:tblStylePr w:type="firstCol">
-      <w:rPr>
-        <w:b/>
-        <w:bCs/>
-      </w:rPr>
-    </w:tblStylePr>
-    <w:tblStylePr w:type="lastCol">
-      <w:rPr>
-        <w:b/>
-        <w:bCs/>
-      </w:rPr>
-    </w:tblStylePr>
-    <w:tblStylePr w:type="band1Vert">
-      <w:tblPr/>
-      <w:tcPr>
-        <w:tcBorders>
-          <w:top w:val="single" w:sz="8" w:space="0" w:color="C0504D" w:themeColor="accent2"/>
-          <w:left w:val="single" w:sz="8" w:space="0" w:color="C0504D" w:themeColor="accent2"/>
-          <w:bottom w:val="single" w:sz="8" w:space="0" w:color="C0504D" w:themeColor="accent2"/>
-          <w:right w:val="single" w:sz="8" w:space="0" w:color="C0504D" w:themeColor="accent2"/>
-        </w:tcBorders>
-      </w:tcPr>
-    </w:tblStylePr>
-    <w:tblStylePr w:type="band1Horz">
-      <w:tblPr/>
-      <w:tcPr>
-        <w:tcBorders>
-          <w:top w:val="single" w:sz="8" w:space="0" w:color="C0504D" w:themeColor="accent2"/>
-          <w:left w:val="single" w:sz="8" w:space="0" w:color="C0504D" w:themeColor="accent2"/>
-          <w:bottom w:val="single" w:sz="8" w:space="0" w:color="C0504D" w:themeColor="accent2"/>
-          <w:right w:val="single" w:sz="8" w:space="0" w:color="C0504D" w:themeColor="accent2"/>
-        </w:tcBorders>
-      </w:tcPr>
-    </w:tblStylePr>
-  </w:style>
-  <w:style w:type="table" w:styleId="LightGrid">
-    <w:name w:val="Light Grid"/>
-    <w:basedOn w:val="TableNormal"/>
-    <w:uiPriority w:val="62"/>
-    <w:rsid w:val="001D16C7"/>
-    <w:tblPr>
-      <w:tblStyleRowBandSize w:val="1"/>
-      <w:tblStyleColBandSize w:val="1"/>
-      <w:tblInd w:w="0" w:type="dxa"/>
-      <w:tblBorders>
-        <w:top w:val="single" w:sz="8" w:space="0" w:color="000000" w:themeColor="text1"/>
-        <w:left w:val="single" w:sz="8" w:space="0" w:color="000000" w:themeColor="text1"/>
-        <w:bottom w:val="single" w:sz="8" w:space="0" w:color="000000" w:themeColor="text1"/>
-        <w:right w:val="single" w:sz="8" w:space="0" w:color="000000" w:themeColor="text1"/>
-        <w:insideH w:val="single" w:sz="8" w:space="0" w:color="000000" w:themeColor="text1"/>
-        <w:insideV w:val="single" w:sz="8" w:space="0" w:color="000000" w:themeColor="text1"/>
-      </w:tblBorders>
-      <w:tblCellMar>
-        <w:top w:w="0" w:type="dxa"/>
-        <w:left w:w="108" w:type="dxa"/>
-        <w:bottom w:w="0" w:type="dxa"/>
-        <w:right w:w="108" w:type="dxa"/>
-      </w:tblCellMar>
-    </w:tblPr>
-    <w:tblStylePr w:type="firstRow">
-      <w:pPr>
-        <w:spacing w:before="0" w:after="0" w:line="240" w:lineRule="auto"/>
-      </w:pPr>
-      <w:rPr>
-        <w:rFonts w:asciiTheme="majorHAnsi" w:eastAsiaTheme="majorEastAsia" w:hAnsiTheme="majorHAnsi" w:cstheme="majorBidi"/>
-        <w:b/>
-        <w:bCs/>
-      </w:rPr>
-      <w:tblPr/>
-      <w:tcPr>
-        <w:tcBorders>
-          <w:top w:val="single" w:sz="8" w:space="0" w:color="000000" w:themeColor="text1"/>
-          <w:left w:val="single" w:sz="8" w:space="0" w:color="000000" w:themeColor="text1"/>
-          <w:bottom w:val="single" w:sz="18" w:space="0" w:color="000000" w:themeColor="text1"/>
-          <w:right w:val="single" w:sz="8" w:space="0" w:color="000000" w:themeColor="text1"/>
-          <w:insideH w:val="nil"/>
-          <w:insideV w:val="single" w:sz="8" w:space="0" w:color="000000" w:themeColor="text1"/>
-        </w:tcBorders>
-      </w:tcPr>
-    </w:tblStylePr>
-    <w:tblStylePr w:type="lastRow">
-      <w:pPr>
-        <w:spacing w:before="0" w:after="0" w:line="240" w:lineRule="auto"/>
-      </w:pPr>
-      <w:rPr>
-        <w:rFonts w:asciiTheme="majorHAnsi" w:eastAsiaTheme="majorEastAsia" w:hAnsiTheme="majorHAnsi" w:cstheme="majorBidi"/>
-        <w:b/>
-        <w:bCs/>
-      </w:rPr>
-      <w:tblPr/>
-      <w:tcPr>
-        <w:tcBorders>
-          <w:top w:val="double" w:sz="6" w:space="0" w:color="000000" w:themeColor="text1"/>
-          <w:left w:val="single" w:sz="8" w:space="0" w:color="000000" w:themeColor="text1"/>
-          <w:bottom w:val="single" w:sz="8" w:space="0" w:color="000000" w:themeColor="text1"/>
-          <w:right w:val="single" w:sz="8" w:space="0" w:color="000000" w:themeColor="text1"/>
-          <w:insideH w:val="nil"/>
-          <w:insideV w:val="single" w:sz="8" w:space="0" w:color="000000" w:themeColor="text1"/>
-        </w:tcBorders>
-      </w:tcPr>
-    </w:tblStylePr>
-    <w:tblStylePr w:type="firstCol">
-      <w:rPr>
-        <w:rFonts w:asciiTheme="majorHAnsi" w:eastAsiaTheme="majorEastAsia" w:hAnsiTheme="majorHAnsi" w:cstheme="majorBidi"/>
-        <w:b/>
-        <w:bCs/>
-      </w:rPr>
-    </w:tblStylePr>
-    <w:tblStylePr w:type="lastCol">
-      <w:rPr>
-        <w:rFonts w:asciiTheme="majorHAnsi" w:eastAsiaTheme="majorEastAsia" w:hAnsiTheme="majorHAnsi" w:cstheme="majorBidi"/>
-        <w:b/>
-        <w:bCs/>
-      </w:rPr>
-      <w:tblPr/>
-      <w:tcPr>
-        <w:tcBorders>
-          <w:top w:val="single" w:sz="8" w:space="0" w:color="000000" w:themeColor="text1"/>
-          <w:left w:val="single" w:sz="8" w:space="0" w:color="000000" w:themeColor="text1"/>
-          <w:bottom w:val="single" w:sz="8" w:space="0" w:color="000000" w:themeColor="text1"/>
-          <w:right w:val="single" w:sz="8" w:space="0" w:color="000000" w:themeColor="text1"/>
-        </w:tcBorders>
-      </w:tcPr>
-    </w:tblStylePr>
-    <w:tblStylePr w:type="band1Vert">
-      <w:tblPr/>
-      <w:tcPr>
-        <w:tcBorders>
-          <w:top w:val="single" w:sz="8" w:space="0" w:color="000000" w:themeColor="text1"/>
-          <w:left w:val="single" w:sz="8" w:space="0" w:color="000000" w:themeColor="text1"/>
-          <w:bottom w:val="single" w:sz="8" w:space="0" w:color="000000" w:themeColor="text1"/>
-          <w:right w:val="single" w:sz="8" w:space="0" w:color="000000" w:themeColor="text1"/>
-        </w:tcBorders>
-        <w:shd w:val="clear" w:color="auto" w:fill="C0C0C0" w:themeFill="text1" w:themeFillTint="3F"/>
-      </w:tcPr>
-    </w:tblStylePr>
-    <w:tblStylePr w:type="band1Horz">
-      <w:tblPr/>
-      <w:tcPr>
-        <w:tcBorders>
-          <w:top w:val="single" w:sz="8" w:space="0" w:color="000000" w:themeColor="text1"/>
-          <w:left w:val="single" w:sz="8" w:space="0" w:color="000000" w:themeColor="text1"/>
-          <w:bottom w:val="single" w:sz="8" w:space="0" w:color="000000" w:themeColor="text1"/>
-          <w:right w:val="single" w:sz="8" w:space="0" w:color="000000" w:themeColor="text1"/>
-          <w:insideV w:val="single" w:sz="8" w:space="0" w:color="000000" w:themeColor="text1"/>
-        </w:tcBorders>
-        <w:shd w:val="clear" w:color="auto" w:fill="C0C0C0" w:themeFill="text1" w:themeFillTint="3F"/>
-      </w:tcPr>
-    </w:tblStylePr>
-    <w:tblStylePr w:type="band2Horz">
-      <w:tblPr/>
-      <w:tcPr>
-        <w:tcBorders>
-          <w:top w:val="single" w:sz="8" w:space="0" w:color="000000" w:themeColor="text1"/>
-          <w:left w:val="single" w:sz="8" w:space="0" w:color="000000" w:themeColor="text1"/>
-          <w:bottom w:val="single" w:sz="8" w:space="0" w:color="000000" w:themeColor="text1"/>
-          <w:right w:val="single" w:sz="8" w:space="0" w:color="000000" w:themeColor="text1"/>
-          <w:insideV w:val="single" w:sz="8" w:space="0" w:color="000000" w:themeColor="text1"/>
-        </w:tcBorders>
-      </w:tcPr>
-    </w:tblStylePr>
-  </w:style>
-  <w:style w:type="table" w:styleId="ColorfulList-Accent2">
-    <w:name w:val="Colorful List Accent 2"/>
-    <w:basedOn w:val="TableNormal"/>
-    <w:uiPriority w:val="72"/>
-    <w:rsid w:val="001D16C7"/>
-    <w:rPr>
-      <w:color w:val="000000" w:themeColor="text1"/>
-    </w:rPr>
-    <w:tblPr>
-      <w:tblStyleRowBandSize w:val="1"/>
-      <w:tblStyleColBandSize w:val="1"/>
-      <w:tblInd w:w="0" w:type="dxa"/>
-      <w:tblCellMar>
-        <w:top w:w="0" w:type="dxa"/>
-        <w:left w:w="108" w:type="dxa"/>
-        <w:bottom w:w="0" w:type="dxa"/>
-        <w:right w:w="108" w:type="dxa"/>
-      </w:tblCellMar>
-    </w:tblPr>
-    <w:tcPr>
-      <w:shd w:val="clear" w:color="auto" w:fill="F8EDED" w:themeFill="accent2" w:themeFillTint="19"/>
-    </w:tcPr>
-    <w:tblStylePr w:type="firstRow">
-      <w:rPr>
-        <w:b/>
-        <w:bCs/>
-        <w:color w:val="FFFFFF" w:themeColor="background1"/>
-      </w:rPr>
-      <w:tblPr/>
-      <w:tcPr>
-        <w:tcBorders>
-          <w:bottom w:val="single" w:sz="12" w:space="0" w:color="FFFFFF" w:themeColor="background1"/>
-        </w:tcBorders>
-        <w:shd w:val="clear" w:color="auto" w:fill="9E3A38" w:themeFill="accent2" w:themeFillShade="CC"/>
-      </w:tcPr>
-    </w:tblStylePr>
-    <w:tblStylePr w:type="lastRow">
-      <w:rPr>
-        <w:b/>
-        <w:bCs/>
-        <w:color w:val="9E3A38" w:themeColor="accent2" w:themeShade="CC"/>
-      </w:rPr>
-      <w:tblPr/>
-      <w:tcPr>
-        <w:tcBorders>
-          <w:top w:val="single" w:sz="12" w:space="0" w:color="000000" w:themeColor="text1"/>
-        </w:tcBorders>
-        <w:shd w:val="clear" w:color="auto" w:fill="FFFFFF" w:themeFill="background1"/>
-      </w:tcPr>
-    </w:tblStylePr>
-    <w:tblStylePr w:type="firstCol">
-      <w:rPr>
-        <w:b/>
-        <w:bCs/>
-      </w:rPr>
-    </w:tblStylePr>
-    <w:tblStylePr w:type="lastCol">
-      <w:rPr>
-        <w:b/>
-        <w:bCs/>
-      </w:rPr>
-    </w:tblStylePr>
-    <w:tblStylePr w:type="band1Vert">
-      <w:tblPr/>
-      <w:tcPr>
-        <w:tcBorders>
-          <w:top w:val="nil"/>
-          <w:left w:val="nil"/>
-          <w:bottom w:val="nil"/>
-          <w:right w:val="nil"/>
-          <w:insideH w:val="nil"/>
-          <w:insideV w:val="nil"/>
-        </w:tcBorders>
-        <w:shd w:val="clear" w:color="auto" w:fill="EFD3D2" w:themeFill="accent2" w:themeFillTint="3F"/>
-      </w:tcPr>
-    </w:tblStylePr>
-    <w:tblStylePr w:type="band1Horz">
-      <w:tblPr/>
-      <w:tcPr>
-        <w:shd w:val="clear" w:color="auto" w:fill="F2DBDB" w:themeFill="accent2" w:themeFillTint="33"/>
-      </w:tcPr>
-    </w:tblStylePr>
-  </w:style>
-  <w:style w:type="table" w:styleId="MediumShading2">
-    <w:name w:val="Medium Shading 2"/>
-    <w:basedOn w:val="TableNormal"/>
-    <w:uiPriority w:val="64"/>
-    <w:rsid w:val="001D16C7"/>
-    <w:tblPr>
-      <w:tblStyleRowBandSize w:val="1"/>
-      <w:tblStyleColBandSize w:val="1"/>
-      <w:tblInd w:w="0" w:type="dxa"/>
-      <w:tblBorders>
-        <w:top w:val="single" w:sz="18" w:space="0" w:color="auto"/>
-        <w:bottom w:val="single" w:sz="18" w:space="0" w:color="auto"/>
-      </w:tblBorders>
-      <w:tblCellMar>
-        <w:top w:w="0" w:type="dxa"/>
-        <w:left w:w="108" w:type="dxa"/>
-        <w:bottom w:w="0" w:type="dxa"/>
-        <w:right w:w="108" w:type="dxa"/>
-      </w:tblCellMar>
-    </w:tblPr>
-    <w:tblStylePr w:type="firstRow">
-      <w:pPr>
-        <w:spacing w:before="0" w:after="0" w:line="240" w:lineRule="auto"/>
-      </w:pPr>
-      <w:rPr>
-        <w:b/>
-        <w:bCs/>
-        <w:color w:val="FFFFFF" w:themeColor="background1"/>
-      </w:rPr>
-      <w:tblPr/>
-      <w:tcPr>
-        <w:tcBorders>
-          <w:top w:val="single" w:sz="18" w:space="0" w:color="auto"/>
-          <w:left w:val="nil"/>
-          <w:bottom w:val="single" w:sz="18" w:space="0" w:color="auto"/>
-          <w:right w:val="nil"/>
-          <w:insideH w:val="nil"/>
-          <w:insideV w:val="nil"/>
-        </w:tcBorders>
-        <w:shd w:val="clear" w:color="auto" w:fill="000000" w:themeFill="text1"/>
-      </w:tcPr>
-    </w:tblStylePr>
-    <w:tblStylePr w:type="lastRow">
-      <w:pPr>
-        <w:spacing w:before="0" w:after="0" w:line="240" w:lineRule="auto"/>
-      </w:pPr>
-      <w:rPr>
-        <w:color w:val="auto"/>
-      </w:rPr>
-      <w:tblPr/>
-      <w:tcPr>
-        <w:tcBorders>
-          <w:top w:val="double" w:sz="6" w:space="0" w:color="auto"/>
-          <w:left w:val="nil"/>
-          <w:bottom w:val="single" w:sz="18" w:space="0" w:color="auto"/>
-          <w:right w:val="nil"/>
-          <w:insideH w:val="nil"/>
-          <w:insideV w:val="nil"/>
-        </w:tcBorders>
-        <w:shd w:val="clear" w:color="auto" w:fill="FFFFFF" w:themeFill="background1"/>
-      </w:tcPr>
-    </w:tblStylePr>
-    <w:tblStylePr w:type="firstCol">
-      <w:rPr>
-        <w:b/>
-        <w:bCs/>
-        <w:color w:val="FFFFFF" w:themeColor="background1"/>
-      </w:rPr>
-      <w:tblPr/>
-      <w:tcPr>
-        <w:tcBorders>
-          <w:top w:val="nil"/>
-          <w:left w:val="nil"/>
-          <w:bottom w:val="single" w:sz="18" w:space="0" w:color="auto"/>
-          <w:right w:val="nil"/>
-          <w:insideH w:val="nil"/>
-          <w:insideV w:val="nil"/>
-        </w:tcBorders>
-        <w:shd w:val="clear" w:color="auto" w:fill="000000" w:themeFill="text1"/>
-      </w:tcPr>
-    </w:tblStylePr>
-    <w:tblStylePr w:type="lastCol">
-      <w:rPr>
-        <w:b/>
-        <w:bCs/>
-        <w:color w:val="FFFFFF" w:themeColor="background1"/>
-      </w:rPr>
-      <w:tblPr/>
-      <w:tcPr>
-        <w:tcBorders>
-          <w:left w:val="nil"/>
-          <w:right w:val="nil"/>
-          <w:insideH w:val="nil"/>
-          <w:insideV w:val="nil"/>
-        </w:tcBorders>
-        <w:shd w:val="clear" w:color="auto" w:fill="000000" w:themeFill="text1"/>
-      </w:tcPr>
-    </w:tblStylePr>
-    <w:tblStylePr w:type="band1Vert">
-      <w:tblPr/>
-      <w:tcPr>
-        <w:tcBorders>
-          <w:left w:val="nil"/>
-          <w:right w:val="nil"/>
-          <w:insideH w:val="nil"/>
-          <w:insideV w:val="nil"/>
-        </w:tcBorders>
-        <w:shd w:val="clear" w:color="auto" w:fill="D8D8D8" w:themeFill="background1" w:themeFillShade="D8"/>
-      </w:tcPr>
-    </w:tblStylePr>
-    <w:tblStylePr w:type="band1Horz">
-      <w:tblPr/>
-      <w:tcPr>
-        <w:shd w:val="clear" w:color="auto" w:fill="D8D8D8" w:themeFill="background1" w:themeFillShade="D8"/>
-      </w:tcPr>
-    </w:tblStylePr>
-    <w:tblStylePr w:type="neCell">
-      <w:tblPr/>
-      <w:tcPr>
-        <w:tcBorders>
-          <w:top w:val="single" w:sz="18" w:space="0" w:color="auto"/>
-          <w:left w:val="nil"/>
-          <w:bottom w:val="single" w:sz="18" w:space="0" w:color="auto"/>
-          <w:right w:val="nil"/>
-          <w:insideH w:val="nil"/>
-          <w:insideV w:val="nil"/>
-        </w:tcBorders>
-      </w:tcPr>
-    </w:tblStylePr>
-    <w:tblStylePr w:type="nwCell">
-      <w:rPr>
-        <w:color w:val="FFFFFF" w:themeColor="background1"/>
-      </w:rPr>
-      <w:tblPr/>
-      <w:tcPr>
-        <w:tcBorders>
-          <w:top w:val="single" w:sz="18" w:space="0" w:color="auto"/>
-          <w:left w:val="nil"/>
-          <w:bottom w:val="single" w:sz="18" w:space="0" w:color="auto"/>
-          <w:right w:val="nil"/>
-          <w:insideH w:val="nil"/>
-          <w:insideV w:val="nil"/>
-        </w:tcBorders>
-      </w:tcPr>
-    </w:tblStylePr>
-  </w:style>
-  <w:style w:type="paragraph" w:styleId="ListParagraph">
-    <w:name w:val="List Paragraph"/>
-    <w:basedOn w:val="Normal"/>
-    <w:uiPriority w:val="34"/>
-    <w:qFormat/>
-    <w:rsid w:val="00954A8B"/>
-    <w:pPr>
-      <w:ind w:left="720"/>
-      <w:contextualSpacing/>
-    </w:pPr>
-  </w:style>
-  <w:style w:type="table" w:customStyle="1" w:styleId="ListTable5DarkAccent2">
-    <w:name w:val="List Table 5 Dark Accent 2"/>
-    <w:basedOn w:val="TableNormal"/>
-    <w:uiPriority w:val="50"/>
-    <w:rsid w:val="00651F8A"/>
-    <w:rPr>
-      <w:color w:val="FFFFFF" w:themeColor="background1"/>
-    </w:rPr>
-    <w:tblPr>
-      <w:tblStyleRowBandSize w:val="1"/>
-      <w:tblStyleColBandSize w:val="1"/>
-      <w:tblInd w:w="0" w:type="dxa"/>
-      <w:tblBorders>
-        <w:top w:val="single" w:sz="24" w:space="0" w:color="C0504D" w:themeColor="accent2"/>
-        <w:left w:val="single" w:sz="24" w:space="0" w:color="C0504D" w:themeColor="accent2"/>
-        <w:bottom w:val="single" w:sz="24" w:space="0" w:color="C0504D" w:themeColor="accent2"/>
-        <w:right w:val="single" w:sz="24" w:space="0" w:color="C0504D" w:themeColor="accent2"/>
-      </w:tblBorders>
-      <w:tblCellMar>
-        <w:top w:w="0" w:type="dxa"/>
-        <w:left w:w="108" w:type="dxa"/>
-        <w:bottom w:w="0" w:type="dxa"/>
-        <w:right w:w="108" w:type="dxa"/>
-      </w:tblCellMar>
-    </w:tblPr>
-    <w:tcPr>
-      <w:shd w:val="clear" w:color="auto" w:fill="C0504D" w:themeFill="accent2"/>
-    </w:tcPr>
-    <w:tblStylePr w:type="firstRow">
-      <w:rPr>
-        <w:b/>
-        <w:bCs/>
-      </w:rPr>
-      <w:tblPr/>
-      <w:tcPr>
-        <w:tcBorders>
-          <w:bottom w:val="single" w:sz="18" w:space="0" w:color="FFFFFF" w:themeColor="background1"/>
-        </w:tcBorders>
-      </w:tcPr>
-    </w:tblStylePr>
-    <w:tblStylePr w:type="lastRow">
-      <w:rPr>
-        <w:b/>
-        <w:bCs/>
-      </w:rPr>
-      <w:tblPr/>
-      <w:tcPr>
-        <w:tcBorders>
-          <w:top w:val="single" w:sz="4" w:space="0" w:color="FFFFFF" w:themeColor="background1"/>
-        </w:tcBorders>
-      </w:tcPr>
-    </w:tblStylePr>
-    <w:tblStylePr w:type="firstCol">
-      <w:rPr>
-        <w:b/>
-        <w:bCs/>
-      </w:rPr>
-      <w:tblPr/>
-      <w:tcPr>
-        <w:tcBorders>
-          <w:right w:val="single" w:sz="4" w:space="0" w:color="FFFFFF" w:themeColor="background1"/>
-        </w:tcBorders>
-      </w:tcPr>
-    </w:tblStylePr>
-    <w:tblStylePr w:type="lastCol">
-      <w:rPr>
-        <w:b/>
-        <w:bCs/>
-      </w:rPr>
-      <w:tblPr/>
-      <w:tcPr>
-        <w:tcBorders>
-          <w:left w:val="single" w:sz="4" w:space="0" w:color="FFFFFF" w:themeColor="background1"/>
-        </w:tcBorders>
-      </w:tcPr>
-    </w:tblStylePr>
-    <w:tblStylePr w:type="band1Vert">
-      <w:tblPr/>
-      <w:tcPr>
-        <w:tcBorders>
-          <w:left w:val="single" w:sz="4" w:space="0" w:color="FFFFFF" w:themeColor="background1"/>
-          <w:right w:val="single" w:sz="4" w:space="0" w:color="FFFFFF" w:themeColor="background1"/>
-        </w:tcBorders>
-      </w:tcPr>
-    </w:tblStylePr>
-    <w:tblStylePr w:type="band2Vert">
-      <w:tblPr/>
-      <w:tcPr>
-        <w:tcBorders>
-          <w:left w:val="single" w:sz="4" w:space="0" w:color="FFFFFF" w:themeColor="background1"/>
-          <w:right w:val="single" w:sz="4" w:space="0" w:color="FFFFFF" w:themeColor="background1"/>
-        </w:tcBorders>
-      </w:tcPr>
-    </w:tblStylePr>
-    <w:tblStylePr w:type="band1Horz">
-      <w:tblPr/>
-      <w:tcPr>
-        <w:tcBorders>
-          <w:top w:val="single" w:sz="4" w:space="0" w:color="FFFFFF" w:themeColor="background1"/>
-          <w:bottom w:val="single" w:sz="4" w:space="0" w:color="FFFFFF" w:themeColor="background1"/>
-        </w:tcBorders>
-      </w:tcPr>
-    </w:tblStylePr>
-    <w:tblStylePr w:type="neCell">
-      <w:tblPr/>
-      <w:tcPr>
-        <w:tcBorders>
-          <w:left w:val="nil"/>
-        </w:tcBorders>
-      </w:tcPr>
-    </w:tblStylePr>
-    <w:tblStylePr w:type="nwCell">
-      <w:tblPr/>
-      <w:tcPr>
-        <w:tcBorders>
-          <w:right w:val="nil"/>
-        </w:tcBorders>
-      </w:tcPr>
-    </w:tblStylePr>
-    <w:tblStylePr w:type="seCell">
-      <w:tblPr/>
-      <w:tcPr>
-        <w:tcBorders>
-          <w:top w:val="nil"/>
-          <w:left w:val="nil"/>
-        </w:tcBorders>
-      </w:tcPr>
-    </w:tblStylePr>
-    <w:tblStylePr w:type="swCell">
-      <w:tblPr/>
-      <w:tcPr>
-        <w:tcBorders>
-          <w:top w:val="nil"/>
-          <w:right w:val="nil"/>
-        </w:tcBorders>
-      </w:tcPr>
-    </w:tblStylePr>
-  </w:style>
-  <w:style w:type="table" w:customStyle="1" w:styleId="ListTable5DarkAccent3">
-    <w:name w:val="List Table 5 Dark Accent 3"/>
-    <w:basedOn w:val="TableNormal"/>
-    <w:uiPriority w:val="50"/>
-    <w:rsid w:val="00651F8A"/>
-    <w:rPr>
-      <w:color w:val="FFFFFF" w:themeColor="background1"/>
-    </w:rPr>
-    <w:tblPr>
-      <w:tblStyleRowBandSize w:val="1"/>
-      <w:tblStyleColBandSize w:val="1"/>
-      <w:tblInd w:w="0" w:type="dxa"/>
-      <w:tblBorders>
-        <w:top w:val="single" w:sz="24" w:space="0" w:color="9BBB59" w:themeColor="accent3"/>
-        <w:left w:val="single" w:sz="24" w:space="0" w:color="9BBB59" w:themeColor="accent3"/>
-        <w:bottom w:val="single" w:sz="24" w:space="0" w:color="9BBB59" w:themeColor="accent3"/>
-        <w:right w:val="single" w:sz="24" w:space="0" w:color="9BBB59" w:themeColor="accent3"/>
-      </w:tblBorders>
-      <w:tblCellMar>
-        <w:top w:w="0" w:type="dxa"/>
-        <w:left w:w="108" w:type="dxa"/>
-        <w:bottom w:w="0" w:type="dxa"/>
-        <w:right w:w="108" w:type="dxa"/>
-      </w:tblCellMar>
-    </w:tblPr>
-    <w:tcPr>
-      <w:shd w:val="clear" w:color="auto" w:fill="9BBB59" w:themeFill="accent3"/>
-    </w:tcPr>
-    <w:tblStylePr w:type="firstRow">
-      <w:rPr>
-        <w:b/>
-        <w:bCs/>
-      </w:rPr>
-      <w:tblPr/>
-      <w:tcPr>
-        <w:tcBorders>
-          <w:bottom w:val="single" w:sz="18" w:space="0" w:color="FFFFFF" w:themeColor="background1"/>
-        </w:tcBorders>
-      </w:tcPr>
-    </w:tblStylePr>
-    <w:tblStylePr w:type="lastRow">
-      <w:rPr>
-        <w:b/>
-        <w:bCs/>
-      </w:rPr>
-      <w:tblPr/>
-      <w:tcPr>
-        <w:tcBorders>
-          <w:top w:val="single" w:sz="4" w:space="0" w:color="FFFFFF" w:themeColor="background1"/>
-        </w:tcBorders>
-      </w:tcPr>
-    </w:tblStylePr>
-    <w:tblStylePr w:type="firstCol">
-      <w:rPr>
-        <w:b/>
-        <w:bCs/>
-      </w:rPr>
-      <w:tblPr/>
-      <w:tcPr>
-        <w:tcBorders>
-          <w:right w:val="single" w:sz="4" w:space="0" w:color="FFFFFF" w:themeColor="background1"/>
-        </w:tcBorders>
-      </w:tcPr>
-    </w:tblStylePr>
-    <w:tblStylePr w:type="lastCol">
-      <w:rPr>
-        <w:b/>
-        <w:bCs/>
-      </w:rPr>
-      <w:tblPr/>
-      <w:tcPr>
-        <w:tcBorders>
-          <w:left w:val="single" w:sz="4" w:space="0" w:color="FFFFFF" w:themeColor="background1"/>
-        </w:tcBorders>
-      </w:tcPr>
-    </w:tblStylePr>
-    <w:tblStylePr w:type="band1Vert">
-      <w:tblPr/>
-      <w:tcPr>
-        <w:tcBorders>
-          <w:left w:val="single" w:sz="4" w:space="0" w:color="FFFFFF" w:themeColor="background1"/>
-          <w:right w:val="single" w:sz="4" w:space="0" w:color="FFFFFF" w:themeColor="background1"/>
-        </w:tcBorders>
-      </w:tcPr>
-    </w:tblStylePr>
-    <w:tblStylePr w:type="band2Vert">
-      <w:tblPr/>
-      <w:tcPr>
-        <w:tcBorders>
-          <w:left w:val="single" w:sz="4" w:space="0" w:color="FFFFFF" w:themeColor="background1"/>
-          <w:right w:val="single" w:sz="4" w:space="0" w:color="FFFFFF" w:themeColor="background1"/>
-        </w:tcBorders>
-      </w:tcPr>
-    </w:tblStylePr>
-    <w:tblStylePr w:type="band1Horz">
-      <w:tblPr/>
-      <w:tcPr>
-        <w:tcBorders>
-          <w:top w:val="single" w:sz="4" w:space="0" w:color="FFFFFF" w:themeColor="background1"/>
-          <w:bottom w:val="single" w:sz="4" w:space="0" w:color="FFFFFF" w:themeColor="background1"/>
-        </w:tcBorders>
-      </w:tcPr>
-    </w:tblStylePr>
-    <w:tblStylePr w:type="neCell">
-      <w:tblPr/>
-      <w:tcPr>
-        <w:tcBorders>
-          <w:left w:val="nil"/>
-        </w:tcBorders>
-      </w:tcPr>
-    </w:tblStylePr>
-    <w:tblStylePr w:type="nwCell">
-      <w:tblPr/>
-      <w:tcPr>
-        <w:tcBorders>
-          <w:right w:val="nil"/>
-        </w:tcBorders>
-      </w:tcPr>
-    </w:tblStylePr>
-    <w:tblStylePr w:type="seCell">
-      <w:tblPr/>
-      <w:tcPr>
-        <w:tcBorders>
-          <w:top w:val="nil"/>
-          <w:left w:val="nil"/>
-        </w:tcBorders>
-      </w:tcPr>
-    </w:tblStylePr>
-    <w:tblStylePr w:type="swCell">
-      <w:tblPr/>
-      <w:tcPr>
-        <w:tcBorders>
-          <w:top w:val="nil"/>
-          <w:right w:val="nil"/>
-        </w:tcBorders>
-      </w:tcPr>
-    </w:tblStylePr>
-  </w:style>
-  <w:style w:type="table" w:customStyle="1" w:styleId="GridTableLight">
-    <w:name w:val="Grid Table Light"/>
-    <w:basedOn w:val="TableNormal"/>
-    <w:uiPriority w:val="99"/>
-    <w:rsid w:val="00651F8A"/>
-    <w:tblPr>
-      <w:tblInd w:w="0" w:type="dxa"/>
-      <w:tblBorders>
-        <w:top w:val="single" w:sz="4" w:space="0" w:color="BFBFBF" w:themeColor="background1" w:themeShade="BF"/>
-        <w:left w:val="single" w:sz="4" w:space="0" w:color="BFBFBF" w:themeColor="background1" w:themeShade="BF"/>
-        <w:bottom w:val="single" w:sz="4" w:space="0" w:color="BFBFBF" w:themeColor="background1" w:themeShade="BF"/>
-        <w:right w:val="single" w:sz="4" w:space="0" w:color="BFBFBF" w:themeColor="background1" w:themeShade="BF"/>
-        <w:insideH w:val="single" w:sz="4" w:space="0" w:color="BFBFBF" w:themeColor="background1" w:themeShade="BF"/>
-        <w:insideV w:val="single" w:sz="4" w:space="0" w:color="BFBFBF" w:themeColor="background1" w:themeShade="BF"/>
-      </w:tblBorders>
-      <w:tblCellMar>
-        <w:top w:w="0" w:type="dxa"/>
-        <w:left w:w="108" w:type="dxa"/>
-        <w:bottom w:w="0" w:type="dxa"/>
-        <w:right w:w="108" w:type="dxa"/>
-      </w:tblCellMar>
-    </w:tblPr>
-  </w:style>
-  <w:style w:type="table" w:customStyle="1" w:styleId="PlainTable5">
-    <w:name w:val="Plain Table 5"/>
-    <w:basedOn w:val="TableNormal"/>
-    <w:uiPriority w:val="99"/>
-    <w:rsid w:val="00651F8A"/>
-    <w:tblPr>
-      <w:tblStyleRowBandSize w:val="1"/>
-      <w:tblStyleColBandSize w:val="1"/>
-      <w:tblInd w:w="0" w:type="dxa"/>
-      <w:tblCellMar>
-        <w:top w:w="0" w:type="dxa"/>
-        <w:left w:w="108" w:type="dxa"/>
-        <w:bottom w:w="0" w:type="dxa"/>
-        <w:right w:w="108" w:type="dxa"/>
-      </w:tblCellMar>
-    </w:tblPr>
-    <w:tblStylePr w:type="firstRow">
-      <w:rPr>
-        <w:rFonts w:asciiTheme="majorHAnsi" w:eastAsiaTheme="majorEastAsia" w:hAnsiTheme="majorHAnsi" w:cstheme="majorBidi"/>
-        <w:i/>
-        <w:iCs/>
-        <w:sz w:val="26"/>
-      </w:rPr>
-      <w:tblPr/>
-      <w:tcPr>
-        <w:tcBorders>
-          <w:bottom w:val="single" w:sz="4" w:space="0" w:color="7F7F7F" w:themeColor="text1" w:themeTint="80"/>
-        </w:tcBorders>
-        <w:shd w:val="clear" w:color="auto" w:fill="FFFFFF" w:themeFill="background1"/>
-      </w:tcPr>
-    </w:tblStylePr>
-    <w:tblStylePr w:type="lastRow">
-      <w:rPr>
-        <w:rFonts w:asciiTheme="majorHAnsi" w:eastAsiaTheme="majorEastAsia" w:hAnsiTheme="majorHAnsi" w:cstheme="majorBidi"/>
-        <w:i/>
-        <w:iCs/>
-        <w:sz w:val="26"/>
-      </w:rPr>
-      <w:tblPr/>
-      <w:tcPr>
-        <w:tcBorders>
-          <w:top w:val="single" w:sz="4" w:space="0" w:color="7F7F7F" w:themeColor="text1" w:themeTint="80"/>
-        </w:tcBorders>
-        <w:shd w:val="clear" w:color="auto" w:fill="FFFFFF" w:themeFill="background1"/>
-      </w:tcPr>
-    </w:tblStylePr>
-    <w:tblStylePr w:type="firstCol">
-      <w:pPr>
-        <w:jc w:val="right"/>
-      </w:pPr>
-      <w:rPr>
-        <w:rFonts w:asciiTheme="majorHAnsi" w:eastAsiaTheme="majorEastAsia" w:hAnsiTheme="majorHAnsi" w:cstheme="majorBidi"/>
-        <w:i/>
-        <w:iCs/>
-        <w:sz w:val="26"/>
-      </w:rPr>
-      <w:tblPr/>
-      <w:tcPr>
-        <w:tcBorders>
-          <w:right w:val="single" w:sz="4" w:space="0" w:color="7F7F7F" w:themeColor="text1" w:themeTint="80"/>
-        </w:tcBorders>
-        <w:shd w:val="clear" w:color="auto" w:fill="FFFFFF" w:themeFill="background1"/>
-      </w:tcPr>
-    </w:tblStylePr>
-    <w:tblStylePr w:type="lastCol">
-      <w:rPr>
-        <w:rFonts w:asciiTheme="majorHAnsi" w:eastAsiaTheme="majorEastAsia" w:hAnsiTheme="majorHAnsi" w:cstheme="majorBidi"/>
-        <w:i/>
-        <w:iCs/>
-        <w:sz w:val="26"/>
-      </w:rPr>
-      <w:tblPr/>
-      <w:tcPr>
-        <w:tcBorders>
-          <w:left w:val="single" w:sz="4" w:space="0" w:color="7F7F7F" w:themeColor="text1" w:themeTint="80"/>
-        </w:tcBorders>
-        <w:shd w:val="clear" w:color="auto" w:fill="FFFFFF" w:themeFill="background1"/>
-      </w:tcPr>
-    </w:tblStylePr>
-    <w:tblStylePr w:type="band1Vert">
-      <w:tblPr/>
-      <w:tcPr>
-        <w:shd w:val="clear" w:color="auto" w:fill="F2F2F2" w:themeFill="background1" w:themeFillShade="F2"/>
-      </w:tcPr>
-    </w:tblStylePr>
-    <w:tblStylePr w:type="band1Horz">
-      <w:tblPr/>
-      <w:tcPr>
-        <w:shd w:val="clear" w:color="auto" w:fill="F2F2F2" w:themeFill="background1" w:themeFillShade="F2"/>
-      </w:tcPr>
-    </w:tblStylePr>
-    <w:tblStylePr w:type="neCell">
-      <w:tblPr/>
-      <w:tcPr>
-        <w:tcBorders>
-          <w:left w:val="nil"/>
-        </w:tcBorders>
-      </w:tcPr>
-    </w:tblStylePr>
-    <w:tblStylePr w:type="nwCell">
-      <w:tblPr/>
-      <w:tcPr>
-        <w:tcBorders>
-          <w:right w:val="nil"/>
-        </w:tcBorders>
-      </w:tcPr>
-    </w:tblStylePr>
-    <w:tblStylePr w:type="seCell">
-      <w:tblPr/>
-      <w:tcPr>
-        <w:tcBorders>
-          <w:left w:val="nil"/>
-        </w:tcBorders>
-      </w:tcPr>
-    </w:tblStylePr>
-    <w:tblStylePr w:type="swCell">
-      <w:tblPr/>
-      <w:tcPr>
-        <w:tcBorders>
-          <w:right w:val="nil"/>
-        </w:tcBorders>
-      </w:tcPr>
-    </w:tblStylePr>
-  </w:style>
 </w:styles>
-</file>
-
-<file path=word/glossary/document.xml><?xml version="1.0" encoding="utf-8"?>
-<w:glossaryDocument xmlns:wpc="http://schemas.microsoft.com/office/word/2010/wordprocessingCanvas" xmlns:mo="http://schemas.microsoft.com/office/mac/office/2008/main" xmlns:mc="http://schemas.openxmlformats.org/markup-compatibility/2006" xmlns:mv="urn:schemas-microsoft-com:mac:vml" xmlns:o="urn:schemas-microsoft-com:office:office" xmlns:r="http://schemas.openxmlformats.org/officeDocument/2006/relationships" xmlns:m="http://schemas.openxmlformats.org/officeDocument/2006/math" xmlns:v="urn:schemas-microsoft-com:vml" xmlns:wp14="http://schemas.microsoft.com/office/word/2010/wordprocessingDrawing" xmlns:wp="http://schemas.openxmlformats.org/drawingml/2006/wordprocessingDrawing" xmlns:w10="urn:schemas-microsoft-com:office:word" xmlns:w="http://schemas.openxmlformats.org/wordprocessingml/2006/main" xmlns:w14="http://schemas.microsoft.com/office/word/2010/wordml" xmlns:wpg="http://schemas.microsoft.com/office/word/2010/wordprocessingGroup" xmlns:wpi="http://schemas.microsoft.com/office/word/2010/wordprocessingInk" xmlns:wne="http://schemas.microsoft.com/office/word/2006/wordml" xmlns:wps="http://schemas.microsoft.com/office/word/2010/wordprocessingShape" mc:Ignorable="w14 wp14"/>
-</file>
-
-<file path=word/glossary/fontTable.xml><?xml version="1.0" encoding="utf-8"?>
-<w:fonts xmlns:mc="http://schemas.openxmlformats.org/markup-compatibility/2006" xmlns:r="http://schemas.openxmlformats.org/officeDocument/2006/relationships" xmlns:w="http://schemas.openxmlformats.org/wordprocessingml/2006/main" xmlns:w14="http://schemas.microsoft.com/office/word/2010/wordml" mc:Ignorable="w14">
-  <w:font w:name="Cambria">
-    <w:panose1 w:val="02040503050406030204"/>
-    <w:charset w:val="00"/>
-    <w:family w:val="auto"/>
-    <w:pitch w:val="variable"/>
-    <w:sig w:usb0="E00002FF" w:usb1="400004FF" w:usb2="00000000" w:usb3="00000000" w:csb0="0000019F" w:csb1="00000000"/>
-  </w:font>
-  <w:font w:name="ＭＳ 明朝">
-    <w:panose1 w:val="00000000000000000000"/>
-    <w:charset w:val="80"/>
-    <w:family w:val="roman"/>
-    <w:notTrueType/>
-    <w:pitch w:val="fixed"/>
-    <w:sig w:usb0="00000001" w:usb1="08070000" w:usb2="00000010" w:usb3="00000000" w:csb0="00020000" w:csb1="00000000"/>
-  </w:font>
-  <w:font w:name="Arial">
-    <w:panose1 w:val="020B0604020202020204"/>
-    <w:charset w:val="00"/>
-    <w:family w:val="auto"/>
-    <w:pitch w:val="variable"/>
-    <w:sig w:usb0="E0002AFF" w:usb1="C0007843" w:usb2="00000009" w:usb3="00000000" w:csb0="000001FF" w:csb1="00000000"/>
-  </w:font>
-  <w:font w:name="Calibri">
-    <w:panose1 w:val="020F0502020204030204"/>
-    <w:charset w:val="00"/>
-    <w:family w:val="auto"/>
-    <w:pitch w:val="variable"/>
-    <w:sig w:usb0="E10002FF" w:usb1="4000ACFF" w:usb2="00000009" w:usb3="00000000" w:csb0="0000019F" w:csb1="00000000"/>
-  </w:font>
-  <w:font w:name="ＭＳ ゴシック">
-    <w:panose1 w:val="00000000000000000000"/>
-    <w:charset w:val="80"/>
-    <w:family w:val="modern"/>
-    <w:notTrueType/>
-    <w:pitch w:val="fixed"/>
-    <w:sig w:usb0="00000001" w:usb1="08070000" w:usb2="00000010" w:usb3="00000000" w:csb0="00020000" w:csb1="00000000"/>
-  </w:font>
-  <w:font w:name="Times New Roman">
-    <w:panose1 w:val="02020603050405020304"/>
-    <w:charset w:val="00"/>
-    <w:family w:val="auto"/>
-    <w:pitch w:val="variable"/>
-    <w:sig w:usb0="E0002AFF" w:usb1="C0007841" w:usb2="00000009" w:usb3="00000000" w:csb0="000001FF" w:csb1="00000000"/>
-  </w:font>
-  <w:font w:name="Lucida Grande">
-    <w:altName w:val="Arial"/>
-    <w:panose1 w:val="020B0600040502020204"/>
-    <w:charset w:val="00"/>
-    <w:family w:val="auto"/>
-    <w:pitch w:val="variable"/>
-    <w:sig w:usb0="E1000AEF" w:usb1="5000A1FF" w:usb2="00000000" w:usb3="00000000" w:csb0="000001BF" w:csb1="00000000"/>
-  </w:font>
-</w:fonts>
-</file>
-
-<file path=word/glossary/settings.xml><?xml version="1.0" encoding="utf-8"?>
-<w:settings xmlns:mc="http://schemas.openxmlformats.org/markup-compatibility/2006" xmlns:o="urn:schemas-microsoft-com:office:office" xmlns:r="http://schemas.openxmlformats.org/officeDocument/2006/relationships" xmlns:m="http://schemas.openxmlformats.org/officeDocument/2006/math" xmlns:v="urn:schemas-microsoft-com:vml" xmlns:w10="urn:schemas-microsoft-com:office:word" xmlns:w="http://schemas.openxmlformats.org/wordprocessingml/2006/main" xmlns:w14="http://schemas.microsoft.com/office/word/2010/wordml" xmlns:sl="http://schemas.openxmlformats.org/schemaLibrary/2006/main" mc:Ignorable="w14">
-  <w:view w:val="normal"/>
-  <w:defaultTabStop w:val="720"/>
-  <w:characterSpacingControl w:val="doNotCompress"/>
-  <w:compat>
-    <w:useFELayout/>
-    <w:compatSetting w:name="compatibilityMode" w:uri="http://schemas.microsoft.com/office/word" w:val="14"/>
-    <w:compatSetting w:name="overrideTableStyleFontSizeAndJustification" w:uri="http://schemas.microsoft.com/office/word" w:val="1"/>
-    <w:compatSetting w:name="enableOpenTypeFeatures" w:uri="http://schemas.microsoft.com/office/word" w:val="1"/>
-    <w:compatSetting w:name="doNotFlipMirrorIndents" w:uri="http://schemas.microsoft.com/office/word" w:val="1"/>
-  </w:compat>
-  <w:rsids>
-    <w:rsidRoot w:val="00043130"/>
-    <w:rsid w:val="00043130"/>
-    <w:rsid w:val="000C17ED"/>
-    <w:rsid w:val="000C6063"/>
-    <w:rsid w:val="00646501"/>
-    <w:rsid w:val="009B69ED"/>
-  </w:rsids>
-  <m:mathPr>
-    <m:mathFont m:val="Cambria Math"/>
-    <m:brkBin m:val="before"/>
-    <m:brkBinSub m:val="--"/>
-    <m:smallFrac m:val="0"/>
-    <m:dispDef/>
-    <m:lMargin m:val="0"/>
-    <m:rMargin m:val="0"/>
-    <m:defJc m:val="centerGroup"/>
-    <m:wrapIndent m:val="1440"/>
-    <m:intLim m:val="subSup"/>
-    <m:naryLim m:val="undOvr"/>
-  </m:mathPr>
-  <w:themeFontLang w:val="en-US" w:eastAsia="ja-JP" w:bidi="ar-SA"/>
-  <w:clrSchemeMapping w:bg1="light1" w:t1="dark1" w:bg2="light2" w:t2="dark2" w:accent1="accent1" w:accent2="accent2" w:accent3="accent3" w:accent4="accent4" w:accent5="accent5" w:accent6="accent6" w:hyperlink="hyperlink" w:followedHyperlink="followedHyperlink"/>
-  <w:doNotAutoCompressPictures/>
-  <w:decimalSymbol w:val="."/>
-  <w:listSeparator w:val=","/>
-  <w14:defaultImageDpi w14:val="300"/>
-</w:settings>
-</file>
-
-<file path=word/glossary/styles.xml><?xml version="1.0" encoding="utf-8"?>
-<w:styles xmlns:mc="http://schemas.openxmlformats.org/markup-compatibility/2006" xmlns:r="http://schemas.openxmlformats.org/officeDocument/2006/relationships" xmlns:w="http://schemas.openxmlformats.org/wordprocessingml/2006/main" xmlns:w14="http://schemas.microsoft.com/office/word/2010/wordml" mc:Ignorable="w14">
-  <w:docDefaults>
-    <w:rPrDefault>
-      <w:rPr>
-        <w:rFonts w:asciiTheme="minorHAnsi" w:eastAsiaTheme="minorEastAsia" w:hAnsiTheme="minorHAnsi" w:cstheme="minorBidi"/>
-        <w:sz w:val="24"/>
-        <w:szCs w:val="24"/>
-        <w:lang w:val="en-US" w:eastAsia="ja-JP" w:bidi="ar-SA"/>
-      </w:rPr>
-    </w:rPrDefault>
-    <w:pPrDefault/>
-  </w:docDefaults>
-  <w:latentStyles w:defLockedState="0" w:defUIPriority="99" w:defSemiHidden="1" w:defUnhideWhenUsed="1" w:defQFormat="0" w:count="276">
-    <w:lsdException w:name="Normal" w:semiHidden="0" w:uiPriority="0" w:unhideWhenUsed="0" w:qFormat="1"/>
-    <w:lsdException w:name="heading 1" w:semiHidden="0" w:uiPriority="9" w:unhideWhenUsed="0" w:qFormat="1"/>
-    <w:lsdException w:name="heading 2" w:uiPriority="9" w:qFormat="1"/>
-    <w:lsdException w:name="heading 3" w:uiPriority="9" w:qFormat="1"/>
-    <w:lsdException w:name="heading 4" w:uiPriority="9" w:qFormat="1"/>
-    <w:lsdException w:name="heading 5" w:uiPriority="9" w:qFormat="1"/>
-    <w:lsdException w:name="heading 6" w:uiPriority="9" w:qFormat="1"/>
-    <w:lsdException w:name="heading 7" w:uiPriority="9" w:qFormat="1"/>
-    <w:lsdException w:name="heading 8" w:uiPriority="9" w:qFormat="1"/>
-    <w:lsdException w:name="heading 9" w:uiPriority="9" w:qFormat="1"/>
-    <w:lsdException w:name="toc 1" w:uiPriority="39"/>
-    <w:lsdException w:name="toc 2" w:uiPriority="39"/>
-    <w:lsdException w:name="toc 3" w:uiPriority="39"/>
-    <w:lsdException w:name="toc 4" w:uiPriority="39"/>
-    <w:lsdException w:name="toc 5" w:uiPriority="39"/>
-    <w:lsdException w:name="toc 6" w:uiPriority="39"/>
-    <w:lsdException w:name="toc 7" w:uiPriority="39"/>
-    <w:lsdException w:name="toc 8" w:uiPriority="39"/>
-    <w:lsdException w:name="toc 9" w:uiPriority="39"/>
-    <w:lsdException w:name="caption" w:uiPriority="35" w:qFormat="1"/>
-    <w:lsdException w:name="Title" w:semiHidden="0" w:uiPriority="10" w:unhideWhenUsed="0" w:qFormat="1"/>
-    <w:lsdException w:name="Default Paragraph Font" w:uiPriority="1"/>
-    <w:lsdException w:name="Subtitle" w:semiHidden="0" w:uiPriority="11" w:unhideWhenUsed="0" w:qFormat="1"/>
-    <w:lsdException w:name="Strong" w:semiHidden="0" w:uiPriority="22" w:unhideWhenUsed="0" w:qFormat="1"/>
-    <w:lsdException w:name="Emphasis" w:semiHidden="0" w:uiPriority="20" w:unhideWhenUsed="0" w:qFormat="1"/>
-    <w:lsdException w:name="Table Grid" w:semiHidden="0" w:uiPriority="59" w:unhideWhenUsed="0"/>
-    <w:lsdException w:name="Note Level 1" w:semiHidden="0" w:unhideWhenUsed="0"/>
-    <w:lsdException w:name="Note Level 2" w:semiHidden="0" w:unhideWhenUsed="0"/>
-    <w:lsdException w:name="Note Level 3" w:semiHidden="0" w:unhideWhenUsed="0"/>
-    <w:lsdException w:name="Note Level 4" w:semiHidden="0" w:unhideWhenUsed="0"/>
-    <w:lsdException w:name="Note Level 5" w:semiHidden="0" w:unhideWhenUsed="0"/>
-    <w:lsdException w:name="Note Level 6" w:semiHidden="0" w:unhideWhenUsed="0"/>
-    <w:lsdException w:name="Note Level 7" w:semiHidden="0" w:unhideWhenUsed="0"/>
-    <w:lsdException w:name="Note Level 8" w:semiHidden="0" w:unhideWhenUsed="0"/>
-    <w:lsdException w:name="Note Level 9" w:semiHidden="0" w:unhideWhenUsed="0"/>
-    <w:lsdException w:name="Placeholder Text" w:unhideWhenUsed="0"/>
-    <w:lsdException w:name="No Spacing" w:semiHidden="0" w:uiPriority="1" w:unhideWhenUsed="0" w:qFormat="1"/>
-    <w:lsdException w:name="Light Shading" w:semiHidden="0" w:uiPriority="60" w:unhideWhenUsed="0"/>
-    <w:lsdException w:name="Light List" w:semiHidden="0" w:uiPriority="61" w:unhideWhenUsed="0"/>
-    <w:lsdException w:name="Light Grid" w:semiHidden="0" w:uiPriority="62" w:unhideWhenUsed="0"/>
-    <w:lsdException w:name="Medium Shading 1" w:semiHidden="0" w:uiPriority="63" w:unhideWhenUsed="0"/>
-    <w:lsdException w:name="Medium Shading 2" w:semiHidden="0" w:uiPriority="64" w:unhideWhenUsed="0"/>
-    <w:lsdException w:name="Medium List 1" w:semiHidden="0" w:uiPriority="65" w:unhideWhenUsed="0"/>
-    <w:lsdException w:name="Medium List 2" w:semiHidden="0" w:uiPriority="66" w:unhideWhenUsed="0"/>
-    <w:lsdException w:name="Medium Grid 1" w:semiHidden="0" w:uiPriority="67" w:unhideWhenUsed="0"/>
-    <w:lsdException w:name="Medium Grid 2" w:semiHidden="0" w:uiPriority="68" w:unhideWhenUsed="0"/>
-    <w:lsdException w:name="Medium Grid 3" w:semiHidden="0" w:uiPriority="69" w:unhideWhenUsed="0"/>
-    <w:lsdException w:name="Dark List" w:semiHidden="0" w:uiPriority="70" w:unhideWhenUsed="0"/>
-    <w:lsdException w:name="Colorful Shading" w:semiHidden="0" w:uiPriority="71" w:unhideWhenUsed="0"/>
-    <w:lsdException w:name="Colorful List" w:semiHidden="0" w:uiPriority="72" w:unhideWhenUsed="0"/>
-    <w:lsdException w:name="Colorful Grid" w:semiHidden="0" w:uiPriority="73" w:unhideWhenUsed="0"/>
-    <w:lsdException w:name="Light Shading Accent 1" w:semiHidden="0" w:uiPriority="60" w:unhideWhenUsed="0"/>
-    <w:lsdException w:name="Light List Accent 1" w:semiHidden="0" w:uiPriority="61" w:unhideWhenUsed="0"/>
-    <w:lsdException w:name="Light Grid Accent 1" w:semiHidden="0" w:uiPriority="62" w:unhideWhenUsed="0"/>
-    <w:lsdException w:name="Medium Shading 1 Accent 1" w:semiHidden="0" w:uiPriority="63" w:unhideWhenUsed="0"/>
-    <w:lsdException w:name="Medium Shading 2 Accent 1" w:semiHidden="0" w:uiPriority="64" w:unhideWhenUsed="0"/>
-    <w:lsdException w:name="Medium List 1 Accent 1" w:semiHidden="0" w:uiPriority="65" w:unhideWhenUsed="0"/>
-    <w:lsdException w:name="Revision" w:unhideWhenUsed="0"/>
-    <w:lsdException w:name="List Paragraph" w:semiHidden="0" w:uiPriority="34" w:unhideWhenUsed="0" w:qFormat="1"/>
-    <w:lsdException w:name="Quote" w:semiHidden="0" w:uiPriority="29" w:unhideWhenUsed="0" w:qFormat="1"/>
-    <w:lsdException w:name="Intense Quote" w:semiHidden="0" w:uiPriority="30" w:unhideWhenUsed="0" w:qFormat="1"/>
-    <w:lsdException w:name="Medium List 2 Accent 1" w:semiHidden="0" w:uiPriority="66" w:unhideWhenUsed="0"/>
-    <w:lsdException w:name="Medium Grid 1 Accent 1" w:semiHidden="0" w:uiPriority="67" w:unhideWhenUsed="0"/>
-    <w:lsdException w:name="Medium Grid 2 Accent 1" w:semiHidden="0" w:uiPriority="68" w:unhideWhenUsed="0"/>
-    <w:lsdException w:name="Medium Grid 3 Accent 1" w:semiHidden="0" w:uiPriority="69" w:unhideWhenUsed="0"/>
-    <w:lsdException w:name="Dark List Accent 1" w:semiHidden="0" w:uiPriority="70" w:unhideWhenUsed="0"/>
-    <w:lsdException w:name="Colorful Shading Accent 1" w:semiHidden="0" w:uiPriority="71" w:unhideWhenUsed="0"/>
-    <w:lsdException w:name="Colorful List Accent 1" w:semiHidden="0" w:uiPriority="72" w:unhideWhenUsed="0"/>
-    <w:lsdException w:name="Colorful Grid Accent 1" w:semiHidden="0" w:uiPriority="73" w:unhideWhenUsed="0"/>
-    <w:lsdException w:name="Light Shading Accent 2" w:semiHidden="0" w:uiPriority="60" w:unhideWhenUsed="0"/>
-    <w:lsdException w:name="Light List Accent 2" w:semiHidden="0" w:uiPriority="61" w:unhideWhenUsed="0"/>
-    <w:lsdException w:name="Light Grid Accent 2" w:semiHidden="0" w:uiPriority="62" w:unhideWhenUsed="0"/>
-    <w:lsdException w:name="Medium Shading 1 Accent 2" w:semiHidden="0" w:uiPriority="63" w:unhideWhenUsed="0"/>
-    <w:lsdException w:name="Medium Shading 2 Accent 2" w:semiHidden="0" w:uiPriority="64" w:unhideWhenUsed="0"/>
-    <w:lsdException w:name="Medium List 1 Accent 2" w:semiHidden="0" w:uiPriority="65" w:unhideWhenUsed="0"/>
-    <w:lsdException w:name="Medium List 2 Accent 2" w:semiHidden="0" w:uiPriority="66" w:unhideWhenUsed="0"/>
-    <w:lsdException w:name="Medium Grid 1 Accent 2" w:semiHidden="0" w:uiPriority="67" w:unhideWhenUsed="0"/>
-    <w:lsdException w:name="Medium Grid 2 Accent 2" w:semiHidden="0" w:uiPriority="68" w:unhideWhenUsed="0"/>
-    <w:lsdException w:name="Medium Grid 3 Accent 2" w:semiHidden="0" w:uiPriority="69" w:unhideWhenUsed="0"/>
-    <w:lsdException w:name="Dark List Accent 2" w:semiHidden="0" w:uiPriority="70" w:unhideWhenUsed="0"/>
-    <w:lsdException w:name="Colorful Shading Accent 2" w:semiHidden="0" w:uiPriority="71" w:unhideWhenUsed="0"/>
-    <w:lsdException w:name="Colorful List Accent 2" w:semiHidden="0" w:uiPriority="72" w:unhideWhenUsed="0"/>
-    <w:lsdException w:name="Colorful Grid Accent 2" w:semiHidden="0" w:uiPriority="73" w:unhideWhenUsed="0"/>
-    <w:lsdException w:name="Light Shading Accent 3" w:semiHidden="0" w:uiPriority="60" w:unhideWhenUsed="0"/>
-    <w:lsdException w:name="Light List Accent 3" w:semiHidden="0" w:uiPriority="61" w:unhideWhenUsed="0"/>
-    <w:lsdException w:name="Light Grid Accent 3" w:semiHidden="0" w:uiPriority="62" w:unhideWhenUsed="0"/>
-    <w:lsdException w:name="Medium Shading 1 Accent 3" w:semiHidden="0" w:uiPriority="63" w:unhideWhenUsed="0"/>
-    <w:lsdException w:name="Medium Shading 2 Accent 3" w:semiHidden="0" w:uiPriority="64" w:unhideWhenUsed="0"/>
-    <w:lsdException w:name="Medium List 1 Accent 3" w:semiHidden="0" w:uiPriority="65" w:unhideWhenUsed="0"/>
-    <w:lsdException w:name="Medium List 2 Accent 3" w:semiHidden="0" w:uiPriority="66" w:unhideWhenUsed="0"/>
-    <w:lsdException w:name="Medium Grid 1 Accent 3" w:semiHidden="0" w:uiPriority="67" w:unhideWhenUsed="0"/>
-    <w:lsdException w:name="Medium Grid 2 Accent 3" w:semiHidden="0" w:uiPriority="68" w:unhideWhenUsed="0"/>
-    <w:lsdException w:name="Medium Grid 3 Accent 3" w:semiHidden="0" w:uiPriority="69" w:unhideWhenUsed="0"/>
-    <w:lsdException w:name="Dark List Accent 3" w:semiHidden="0" w:uiPriority="70" w:unhideWhenUsed="0"/>
-    <w:lsdException w:name="Colorful Shading Accent 3" w:semiHidden="0" w:uiPriority="71" w:unhideWhenUsed="0"/>
-    <w:lsdException w:name="Colorful List Accent 3" w:semiHidden="0" w:uiPriority="72" w:unhideWhenUsed="0"/>
-    <w:lsdException w:name="Colorful Grid Accent 3" w:semiHidden="0" w:uiPriority="73" w:unhideWhenUsed="0"/>
-    <w:lsdException w:name="Light Shading Accent 4" w:semiHidden="0" w:uiPriority="60" w:unhideWhenUsed="0"/>
-    <w:lsdException w:name="Light List Accent 4" w:semiHidden="0" w:uiPriority="61" w:unhideWhenUsed="0"/>
-    <w:lsdException w:name="Light Grid Accent 4" w:semiHidden="0" w:uiPriority="62" w:unhideWhenUsed="0"/>
-    <w:lsdException w:name="Medium Shading 1 Accent 4" w:semiHidden="0" w:uiPriority="63" w:unhideWhenUsed="0"/>
-    <w:lsdException w:name="Medium Shading 2 Accent 4" w:semiHidden="0" w:uiPriority="64" w:unhideWhenUsed="0"/>
-    <w:lsdException w:name="Medium List 1 Accent 4" w:semiHidden="0" w:uiPriority="65" w:unhideWhenUsed="0"/>
-    <w:lsdException w:name="Medium List 2 Accent 4" w:semiHidden="0" w:uiPriority="66" w:unhideWhenUsed="0"/>
-    <w:lsdException w:name="Medium Grid 1 Accent 4" w:semiHidden="0" w:uiPriority="67" w:unhideWhenUsed="0"/>
-    <w:lsdException w:name="Medium Grid 2 Accent 4" w:semiHidden="0" w:uiPriority="68" w:unhideWhenUsed="0"/>
-    <w:lsdException w:name="Medium Grid 3 Accent 4" w:semiHidden="0" w:uiPriority="69" w:unhideWhenUsed="0"/>
-    <w:lsdException w:name="Dark List Accent 4" w:semiHidden="0" w:uiPriority="70" w:unhideWhenUsed="0"/>
-    <w:lsdException w:name="Colorful Shading Accent 4" w:semiHidden="0" w:uiPriority="71" w:unhideWhenUsed="0"/>
-    <w:lsdException w:name="Colorful List Accent 4" w:semiHidden="0" w:uiPriority="72" w:unhideWhenUsed="0"/>
-    <w:lsdException w:name="Colorful Grid Accent 4" w:semiHidden="0" w:uiPriority="73" w:unhideWhenUsed="0"/>
-    <w:lsdException w:name="Light Shading Accent 5" w:semiHidden="0" w:uiPriority="60" w:unhideWhenUsed="0"/>
-    <w:lsdException w:name="Light List Accent 5" w:semiHidden="0" w:uiPriority="61" w:unhideWhenUsed="0"/>
-    <w:lsdException w:name="Light Grid Accent 5" w:semiHidden="0" w:uiPriority="62" w:unhideWhenUsed="0"/>
-    <w:lsdException w:name="Medium Shading 1 Accent 5" w:semiHidden="0" w:uiPriority="63" w:unhideWhenUsed="0"/>
-    <w:lsdException w:name="Medium Shading 2 Accent 5" w:semiHidden="0" w:uiPriority="64" w:unhideWhenUsed="0"/>
-    <w:lsdException w:name="Medium List 1 Accent 5" w:semiHidden="0" w:uiPriority="65" w:unhideWhenUsed="0"/>
-    <w:lsdException w:name="Medium List 2 Accent 5" w:semiHidden="0" w:uiPriority="66" w:unhideWhenUsed="0"/>
-    <w:lsdException w:name="Medium Grid 1 Accent 5" w:semiHidden="0" w:uiPriority="67" w:unhideWhenUsed="0"/>
-    <w:lsdException w:name="Medium Grid 2 Accent 5" w:semiHidden="0" w:uiPriority="68" w:unhideWhenUsed="0"/>
-    <w:lsdException w:name="Medium Grid 3 Accent 5" w:semiHidden="0" w:uiPriority="69" w:unhideWhenUsed="0"/>
-    <w:lsdException w:name="Dark List Accent 5" w:semiHidden="0" w:uiPriority="70" w:unhideWhenUsed="0"/>
-    <w:lsdException w:name="Colorful Shading Accent 5" w:semiHidden="0" w:uiPriority="71" w:unhideWhenUsed="0"/>
-    <w:lsdException w:name="Colorful List Accent 5" w:semiHidden="0" w:uiPriority="72" w:unhideWhenUsed="0"/>
-    <w:lsdException w:name="Colorful Grid Accent 5" w:semiHidden="0" w:uiPriority="73" w:unhideWhenUsed="0"/>
-    <w:lsdException w:name="Light Shading Accent 6" w:semiHidden="0" w:uiPriority="60" w:unhideWhenUsed="0"/>
-    <w:lsdException w:name="Light List Accent 6" w:semiHidden="0" w:uiPriority="61" w:unhideWhenUsed="0"/>
-    <w:lsdException w:name="Light Grid Accent 6" w:semiHidden="0" w:uiPriority="62" w:unhideWhenUsed="0"/>
-    <w:lsdException w:name="Medium Shading 1 Accent 6" w:semiHidden="0" w:uiPriority="63" w:unhideWhenUsed="0"/>
-    <w:lsdException w:name="Medium Shading 2 Accent 6" w:semiHidden="0" w:uiPriority="64" w:unhideWhenUsed="0"/>
-    <w:lsdException w:name="Medium List 1 Accent 6" w:semiHidden="0" w:uiPriority="65" w:unhideWhenUsed="0"/>
-    <w:lsdException w:name="Medium List 2 Accent 6" w:semiHidden="0" w:uiPriority="66" w:unhideWhenUsed="0"/>
-    <w:lsdException w:name="Medium Grid 1 Accent 6" w:semiHidden="0" w:uiPriority="67" w:unhideWhenUsed="0"/>
-    <w:lsdException w:name="Medium Grid 2 Accent 6" w:semiHidden="0" w:uiPriority="68" w:unhideWhenUsed="0"/>
-    <w:lsdException w:name="Medium Grid 3 Accent 6" w:semiHidden="0" w:uiPriority="69" w:unhideWhenUsed="0"/>
-    <w:lsdException w:name="Dark List Accent 6" w:semiHidden="0" w:uiPriority="70" w:unhideWhenUsed="0"/>
-    <w:lsdException w:name="Colorful Shading Accent 6" w:semiHidden="0" w:uiPriority="71" w:unhideWhenUsed="0"/>
-    <w:lsdException w:name="Colorful List Accent 6" w:semiHidden="0" w:uiPriority="72" w:unhideWhenUsed="0"/>
-    <w:lsdException w:name="Colorful Grid Accent 6" w:semiHidden="0" w:uiPriority="73" w:unhideWhenUsed="0"/>
-    <w:lsdException w:name="Subtle Emphasis" w:semiHidden="0" w:uiPriority="19" w:unhideWhenUsed="0" w:qFormat="1"/>
-    <w:lsdException w:name="Intense Emphasis" w:semiHidden="0" w:uiPriority="21" w:unhideWhenUsed="0" w:qFormat="1"/>
-    <w:lsdException w:name="Subtle Reference" w:semiHidden="0" w:uiPriority="31" w:unhideWhenUsed="0" w:qFormat="1"/>
-    <w:lsdException w:name="Intense Reference" w:semiHidden="0" w:uiPriority="32" w:unhideWhenUsed="0" w:qFormat="1"/>
-    <w:lsdException w:name="Book Title" w:semiHidden="0" w:uiPriority="33" w:unhideWhenUsed="0" w:qFormat="1"/>
-    <w:lsdException w:name="Bibliography" w:uiPriority="37"/>
-    <w:lsdException w:name="TOC Heading" w:uiPriority="39" w:qFormat="1"/>
-  </w:latentStyles>
-  <w:style w:type="paragraph" w:default="1" w:styleId="Normal">
-    <w:name w:val="Normal"/>
-    <w:qFormat/>
-  </w:style>
-  <w:style w:type="character" w:default="1" w:styleId="DefaultParagraphFont">
-    <w:name w:val="Default Paragraph Font"/>
-    <w:uiPriority w:val="1"/>
-    <w:semiHidden/>
-    <w:unhideWhenUsed/>
-  </w:style>
-  <w:style w:type="table" w:default="1" w:styleId="TableNormal">
-    <w:name w:val="Normal Table"/>
-    <w:uiPriority w:val="99"/>
-    <w:semiHidden/>
-    <w:unhideWhenUsed/>
-    <w:tblPr>
-      <w:tblInd w:w="0" w:type="dxa"/>
-      <w:tblCellMar>
-        <w:top w:w="0" w:type="dxa"/>
-        <w:left w:w="108" w:type="dxa"/>
-        <w:bottom w:w="0" w:type="dxa"/>
-        <w:right w:w="108" w:type="dxa"/>
-      </w:tblCellMar>
-    </w:tblPr>
-  </w:style>
-  <w:style w:type="numbering" w:default="1" w:styleId="NoList">
-    <w:name w:val="No List"/>
-    <w:uiPriority w:val="99"/>
-    <w:semiHidden/>
-    <w:unhideWhenUsed/>
-  </w:style>
-  <w:style w:type="paragraph" w:customStyle="1" w:styleId="9356C707B6AF924593E6237E76A35A63">
-    <w:name w:val="9356C707B6AF924593E6237E76A35A63"/>
-    <w:rsid w:val="00043130"/>
-  </w:style>
-  <w:style w:type="paragraph" w:customStyle="1" w:styleId="C8BE6BEB5761334A9C8A014BCE11702E">
-    <w:name w:val="C8BE6BEB5761334A9C8A014BCE11702E"/>
-    <w:rsid w:val="00043130"/>
-  </w:style>
-  <w:style w:type="paragraph" w:customStyle="1" w:styleId="C0391E8779051C4C8BCBAE8D9444A495">
-    <w:name w:val="C0391E8779051C4C8BCBAE8D9444A495"/>
-    <w:rsid w:val="00043130"/>
-  </w:style>
-  <w:style w:type="paragraph" w:customStyle="1" w:styleId="1719D0F399934C4D9ACE8746445E5AF2">
-    <w:name w:val="1719D0F399934C4D9ACE8746445E5AF2"/>
-    <w:rsid w:val="00043130"/>
-  </w:style>
-  <w:style w:type="paragraph" w:customStyle="1" w:styleId="6568D4E67BCD0E468632FA79305197E6">
-    <w:name w:val="6568D4E67BCD0E468632FA79305197E6"/>
-    <w:rsid w:val="00043130"/>
-  </w:style>
-  <w:style w:type="paragraph" w:customStyle="1" w:styleId="228A46C8B0F4C64F90A269ABFAAAEC3F">
-    <w:name w:val="228A46C8B0F4C64F90A269ABFAAAEC3F"/>
-    <w:rsid w:val="00043130"/>
-  </w:style>
-</w:styles>
-</file>
-
-<file path=word/glossary/stylesWithEffects.xml><?xml version="1.0" encoding="utf-8"?>
-<w:styles xmlns:wpc="http://schemas.microsoft.com/office/word/2010/wordprocessingCanvas" xmlns:mo="http://schemas.microsoft.com/office/mac/office/2008/main" xmlns:mc="http://schemas.openxmlformats.org/markup-compatibility/2006" xmlns:mv="urn:schemas-microsoft-com:mac:vml" xmlns:o="urn:schemas-microsoft-com:office:office" xmlns:r="http://schemas.openxmlformats.org/officeDocument/2006/relationships" xmlns:m="http://schemas.openxmlformats.org/officeDocument/2006/math" xmlns:v="urn:schemas-microsoft-com:vml" xmlns:wp14="http://schemas.microsoft.com/office/word/2010/wordprocessingDrawing" xmlns:wp="http://schemas.openxmlformats.org/drawingml/2006/wordprocessingDrawing" xmlns:w10="urn:schemas-microsoft-com:office:word" xmlns:w="http://schemas.openxmlformats.org/wordprocessingml/2006/main" xmlns:w14="http://schemas.microsoft.com/office/word/2010/wordml" xmlns:wpg="http://schemas.microsoft.com/office/word/2010/wordprocessingGroup" xmlns:wpi="http://schemas.microsoft.com/office/word/2010/wordprocessingInk" xmlns:wne="http://schemas.microsoft.com/office/word/2006/wordml" xmlns:wps="http://schemas.microsoft.com/office/word/2010/wordprocessingShape" mc:Ignorable="w14 wp14">
-  <w:docDefaults>
-    <w:rPrDefault>
-      <w:rPr>
-        <w:rFonts w:asciiTheme="minorHAnsi" w:eastAsiaTheme="minorEastAsia" w:hAnsiTheme="minorHAnsi" w:cstheme="minorBidi"/>
-        <w:sz w:val="24"/>
-        <w:szCs w:val="24"/>
-        <w:lang w:val="en-US" w:eastAsia="ja-JP" w:bidi="ar-SA"/>
-      </w:rPr>
-    </w:rPrDefault>
-    <w:pPrDefault/>
-  </w:docDefaults>
-  <w:latentStyles w:defLockedState="0" w:defUIPriority="99" w:defSemiHidden="1" w:defUnhideWhenUsed="1" w:defQFormat="0" w:count="276">
-    <w:lsdException w:name="Normal" w:semiHidden="0" w:uiPriority="0" w:unhideWhenUsed="0" w:qFormat="1"/>
-    <w:lsdException w:name="heading 1" w:semiHidden="0" w:uiPriority="9" w:unhideWhenUsed="0" w:qFormat="1"/>
-    <w:lsdException w:name="heading 2" w:uiPriority="9" w:qFormat="1"/>
-    <w:lsdException w:name="heading 3" w:uiPriority="9" w:qFormat="1"/>
-    <w:lsdException w:name="heading 4" w:uiPriority="9" w:qFormat="1"/>
-    <w:lsdException w:name="heading 5" w:uiPriority="9" w:qFormat="1"/>
-    <w:lsdException w:name="heading 6" w:uiPriority="9" w:qFormat="1"/>
-    <w:lsdException w:name="heading 7" w:uiPriority="9" w:qFormat="1"/>
-    <w:lsdException w:name="heading 8" w:uiPriority="9" w:qFormat="1"/>
-    <w:lsdException w:name="heading 9" w:uiPriority="9" w:qFormat="1"/>
-    <w:lsdException w:name="toc 1" w:uiPriority="39"/>
-    <w:lsdException w:name="toc 2" w:uiPriority="39"/>
-    <w:lsdException w:name="toc 3" w:uiPriority="39"/>
-    <w:lsdException w:name="toc 4" w:uiPriority="39"/>
-    <w:lsdException w:name="toc 5" w:uiPriority="39"/>
-    <w:lsdException w:name="toc 6" w:uiPriority="39"/>
-    <w:lsdException w:name="toc 7" w:uiPriority="39"/>
-    <w:lsdException w:name="toc 8" w:uiPriority="39"/>
-    <w:lsdException w:name="toc 9" w:uiPriority="39"/>
-    <w:lsdException w:name="caption" w:uiPriority="35" w:qFormat="1"/>
-    <w:lsdException w:name="Title" w:semiHidden="0" w:uiPriority="10" w:unhideWhenUsed="0" w:qFormat="1"/>
-    <w:lsdException w:name="Default Paragraph Font" w:uiPriority="1"/>
-    <w:lsdException w:name="Subtitle" w:semiHidden="0" w:uiPriority="11" w:unhideWhenUsed="0" w:qFormat="1"/>
-    <w:lsdException w:name="Strong" w:semiHidden="0" w:uiPriority="22" w:unhideWhenUsed="0" w:qFormat="1"/>
-    <w:lsdException w:name="Emphasis" w:semiHidden="0" w:uiPriority="20" w:unhideWhenUsed="0" w:qFormat="1"/>
-    <w:lsdException w:name="Table Grid" w:semiHidden="0" w:uiPriority="59" w:unhideWhenUsed="0"/>
-    <w:lsdException w:name="Note Level 1" w:semiHidden="0" w:unhideWhenUsed="0"/>
-    <w:lsdException w:name="Note Level 2" w:semiHidden="0" w:unhideWhenUsed="0"/>
-    <w:lsdException w:name="Note Level 3" w:semiHidden="0" w:unhideWhenUsed="0"/>
-    <w:lsdException w:name="Note Level 4" w:semiHidden="0" w:unhideWhenUsed="0"/>
-    <w:lsdException w:name="Note Level 5" w:semiHidden="0" w:unhideWhenUsed="0"/>
-    <w:lsdException w:name="Note Level 6" w:semiHidden="0" w:unhideWhenUsed="0"/>
-    <w:lsdException w:name="Note Level 7" w:semiHidden="0" w:unhideWhenUsed="0"/>
-    <w:lsdException w:name="Note Level 8" w:semiHidden="0" w:unhideWhenUsed="0"/>
-    <w:lsdException w:name="Note Level 9" w:semiHidden="0" w:unhideWhenUsed="0"/>
-    <w:lsdException w:name="Placeholder Text" w:unhideWhenUsed="0"/>
-    <w:lsdException w:name="No Spacing" w:semiHidden="0" w:uiPriority="1" w:unhideWhenUsed="0" w:qFormat="1"/>
-    <w:lsdException w:name="Light Shading" w:semiHidden="0" w:uiPriority="60" w:unhideWhenUsed="0"/>
-    <w:lsdException w:name="Light List" w:semiHidden="0" w:uiPriority="61" w:unhideWhenUsed="0"/>
-    <w:lsdException w:name="Light Grid" w:semiHidden="0" w:uiPriority="62" w:unhideWhenUsed="0"/>
-    <w:lsdException w:name="Medium Shading 1" w:semiHidden="0" w:uiPriority="63" w:unhideWhenUsed="0"/>
-    <w:lsdException w:name="Medium Shading 2" w:semiHidden="0" w:uiPriority="64" w:unhideWhenUsed="0"/>
-    <w:lsdException w:name="Medium List 1" w:semiHidden="0" w:uiPriority="65" w:unhideWhenUsed="0"/>
-    <w:lsdException w:name="Medium List 2" w:semiHidden="0" w:uiPriority="66" w:unhideWhenUsed="0"/>
-    <w:lsdException w:name="Medium Grid 1" w:semiHidden="0" w:uiPriority="67" w:unhideWhenUsed="0"/>
-    <w:lsdException w:name="Medium Grid 2" w:semiHidden="0" w:uiPriority="68" w:unhideWhenUsed="0"/>
-    <w:lsdException w:name="Medium Grid 3" w:semiHidden="0" w:uiPriority="69" w:unhideWhenUsed="0"/>
-    <w:lsdException w:name="Dark List" w:semiHidden="0" w:uiPriority="70" w:unhideWhenUsed="0"/>
-    <w:lsdException w:name="Colorful Shading" w:semiHidden="0" w:uiPriority="71" w:unhideWhenUsed="0"/>
-    <w:lsdException w:name="Colorful List" w:semiHidden="0" w:uiPriority="72" w:unhideWhenUsed="0"/>
-    <w:lsdException w:name="Colorful Grid" w:semiHidden="0" w:uiPriority="73" w:unhideWhenUsed="0"/>
-    <w:lsdException w:name="Light Shading Accent 1" w:semiHidden="0" w:uiPriority="60" w:unhideWhenUsed="0"/>
-    <w:lsdException w:name="Light List Accent 1" w:semiHidden="0" w:uiPriority="61" w:unhideWhenUsed="0"/>
-    <w:lsdException w:name="Light Grid Accent 1" w:semiHidden="0" w:uiPriority="62" w:unhideWhenUsed="0"/>
-    <w:lsdException w:name="Medium Shading 1 Accent 1" w:semiHidden="0" w:uiPriority="63" w:unhideWhenUsed="0"/>
-    <w:lsdException w:name="Medium Shading 2 Accent 1" w:semiHidden="0" w:uiPriority="64" w:unhideWhenUsed="0"/>
-    <w:lsdException w:name="Medium List 1 Accent 1" w:semiHidden="0" w:uiPriority="65" w:unhideWhenUsed="0"/>
-    <w:lsdException w:name="Revision" w:unhideWhenUsed="0"/>
-    <w:lsdException w:name="List Paragraph" w:semiHidden="0" w:uiPriority="34" w:unhideWhenUsed="0" w:qFormat="1"/>
-    <w:lsdException w:name="Quote" w:semiHidden="0" w:uiPriority="29" w:unhideWhenUsed="0" w:qFormat="1"/>
-    <w:lsdException w:name="Intense Quote" w:semiHidden="0" w:uiPriority="30" w:unhideWhenUsed="0" w:qFormat="1"/>
-    <w:lsdException w:name="Medium List 2 Accent 1" w:semiHidden="0" w:uiPriority="66" w:unhideWhenUsed="0"/>
-    <w:lsdException w:name="Medium Grid 1 Accent 1" w:semiHidden="0" w:uiPriority="67" w:unhideWhenUsed="0"/>
-    <w:lsdException w:name="Medium Grid 2 Accent 1" w:semiHidden="0" w:uiPriority="68" w:unhideWhenUsed="0"/>
-    <w:lsdException w:name="Medium Grid 3 Accent 1" w:semiHidden="0" w:uiPriority="69" w:unhideWhenUsed="0"/>
-    <w:lsdException w:name="Dark List Accent 1" w:semiHidden="0" w:uiPriority="70" w:unhideWhenUsed="0"/>
-    <w:lsdException w:name="Colorful Shading Accent 1" w:semiHidden="0" w:uiPriority="71" w:unhideWhenUsed="0"/>
-    <w:lsdException w:name="Colorful List Accent 1" w:semiHidden="0" w:uiPriority="72" w:unhideWhenUsed="0"/>
-    <w:lsdException w:name="Colorful Grid Accent 1" w:semiHidden="0" w:uiPriority="73" w:unhideWhenUsed="0"/>
-    <w:lsdException w:name="Light Shading Accent 2" w:semiHidden="0" w:uiPriority="60" w:unhideWhenUsed="0"/>
-    <w:lsdException w:name="Light List Accent 2" w:semiHidden="0" w:uiPriority="61" w:unhideWhenUsed="0"/>
-    <w:lsdException w:name="Light Grid Accent 2" w:semiHidden="0" w:uiPriority="62" w:unhideWhenUsed="0"/>
-    <w:lsdException w:name="Medium Shading 1 Accent 2" w:semiHidden="0" w:uiPriority="63" w:unhideWhenUsed="0"/>
-    <w:lsdException w:name="Medium Shading 2 Accent 2" w:semiHidden="0" w:uiPriority="64" w:unhideWhenUsed="0"/>
-    <w:lsdException w:name="Medium List 1 Accent 2" w:semiHidden="0" w:uiPriority="65" w:unhideWhenUsed="0"/>
-    <w:lsdException w:name="Medium List 2 Accent 2" w:semiHidden="0" w:uiPriority="66" w:unhideWhenUsed="0"/>
-    <w:lsdException w:name="Medium Grid 1 Accent 2" w:semiHidden="0" w:uiPriority="67" w:unhideWhenUsed="0"/>
-    <w:lsdException w:name="Medium Grid 2 Accent 2" w:semiHidden="0" w:uiPriority="68" w:unhideWhenUsed="0"/>
-    <w:lsdException w:name="Medium Grid 3 Accent 2" w:semiHidden="0" w:uiPriority="69" w:unhideWhenUsed="0"/>
-    <w:lsdException w:name="Dark List Accent 2" w:semiHidden="0" w:uiPriority="70" w:unhideWhenUsed="0"/>
-    <w:lsdException w:name="Colorful Shading Accent 2" w:semiHidden="0" w:uiPriority="71" w:unhideWhenUsed="0"/>
-    <w:lsdException w:name="Colorful List Accent 2" w:semiHidden="0" w:uiPriority="72" w:unhideWhenUsed="0"/>
-    <w:lsdException w:name="Colorful Grid Accent 2" w:semiHidden="0" w:uiPriority="73" w:unhideWhenUsed="0"/>
-    <w:lsdException w:name="Light Shading Accent 3" w:semiHidden="0" w:uiPriority="60" w:unhideWhenUsed="0"/>
-    <w:lsdException w:name="Light List Accent 3" w:semiHidden="0" w:uiPriority="61" w:unhideWhenUsed="0"/>
-    <w:lsdException w:name="Light Grid Accent 3" w:semiHidden="0" w:uiPriority="62" w:unhideWhenUsed="0"/>
-    <w:lsdException w:name="Medium Shading 1 Accent 3" w:semiHidden="0" w:uiPriority="63" w:unhideWhenUsed="0"/>
-    <w:lsdException w:name="Medium Shading 2 Accent 3" w:semiHidden="0" w:uiPriority="64" w:unhideWhenUsed="0"/>
-    <w:lsdException w:name="Medium List 1 Accent 3" w:semiHidden="0" w:uiPriority="65" w:unhideWhenUsed="0"/>
-    <w:lsdException w:name="Medium List 2 Accent 3" w:semiHidden="0" w:uiPriority="66" w:unhideWhenUsed="0"/>
-    <w:lsdException w:name="Medium Grid 1 Accent 3" w:semiHidden="0" w:uiPriority="67" w:unhideWhenUsed="0"/>
-    <w:lsdException w:name="Medium Grid 2 Accent 3" w:semiHidden="0" w:uiPriority="68" w:unhideWhenUsed="0"/>
-    <w:lsdException w:name="Medium Grid 3 Accent 3" w:semiHidden="0" w:uiPriority="69" w:unhideWhenUsed="0"/>
-    <w:lsdException w:name="Dark List Accent 3" w:semiHidden="0" w:uiPriority="70" w:unhideWhenUsed="0"/>
-    <w:lsdException w:name="Colorful Shading Accent 3" w:semiHidden="0" w:uiPriority="71" w:unhideWhenUsed="0"/>
-    <w:lsdException w:name="Colorful List Accent 3" w:semiHidden="0" w:uiPriority="72" w:unhideWhenUsed="0"/>
-    <w:lsdException w:name="Colorful Grid Accent 3" w:semiHidden="0" w:uiPriority="73" w:unhideWhenUsed="0"/>
-    <w:lsdException w:name="Light Shading Accent 4" w:semiHidden="0" w:uiPriority="60" w:unhideWhenUsed="0"/>
-    <w:lsdException w:name="Light List Accent 4" w:semiHidden="0" w:uiPriority="61" w:unhideWhenUsed="0"/>
-    <w:lsdException w:name="Light Grid Accent 4" w:semiHidden="0" w:uiPriority="62" w:unhideWhenUsed="0"/>
-    <w:lsdException w:name="Medium Shading 1 Accent 4" w:semiHidden="0" w:uiPriority="63" w:unhideWhenUsed="0"/>
-    <w:lsdException w:name="Medium Shading 2 Accent 4" w:semiHidden="0" w:uiPriority="64" w:unhideWhenUsed="0"/>
-    <w:lsdException w:name="Medium List 1 Accent 4" w:semiHidden="0" w:uiPriority="65" w:unhideWhenUsed="0"/>
-    <w:lsdException w:name="Medium List 2 Accent 4" w:semiHidden="0" w:uiPriority="66" w:unhideWhenUsed="0"/>
-    <w:lsdException w:name="Medium Grid 1 Accent 4" w:semiHidden="0" w:uiPriority="67" w:unhideWhenUsed="0"/>
-    <w:lsdException w:name="Medium Grid 2 Accent 4" w:semiHidden="0" w:uiPriority="68" w:unhideWhenUsed="0"/>
-    <w:lsdException w:name="Medium Grid 3 Accent 4" w:semiHidden="0" w:uiPriority="69" w:unhideWhenUsed="0"/>
-    <w:lsdException w:name="Dark List Accent 4" w:semiHidden="0" w:uiPriority="70" w:unhideWhenUsed="0"/>
-    <w:lsdException w:name="Colorful Shading Accent 4" w:semiHidden="0" w:uiPriority="71" w:unhideWhenUsed="0"/>
-    <w:lsdException w:name="Colorful List Accent 4" w:semiHidden="0" w:uiPriority="72" w:unhideWhenUsed="0"/>
-    <w:lsdException w:name="Colorful Grid Accent 4" w:semiHidden="0" w:uiPriority="73" w:unhideWhenUsed="0"/>
-    <w:lsdException w:name="Light Shading Accent 5" w:semiHidden="0" w:uiPriority="60" w:unhideWhenUsed="0"/>
-    <w:lsdException w:name="Light List Accent 5" w:semiHidden="0" w:uiPriority="61" w:unhideWhenUsed="0"/>
-    <w:lsdException w:name="Light Grid Accent 5" w:semiHidden="0" w:uiPriority="62" w:unhideWhenUsed="0"/>
-    <w:lsdException w:name="Medium Shading 1 Accent 5" w:semiHidden="0" w:uiPriority="63" w:unhideWhenUsed="0"/>
-    <w:lsdException w:name="Medium Shading 2 Accent 5" w:semiHidden="0" w:uiPriority="64" w:unhideWhenUsed="0"/>
-    <w:lsdException w:name="Medium List 1 Accent 5" w:semiHidden="0" w:uiPriority="65" w:unhideWhenUsed="0"/>
-    <w:lsdException w:name="Medium List 2 Accent 5" w:semiHidden="0" w:uiPriority="66" w:unhideWhenUsed="0"/>
-    <w:lsdException w:name="Medium Grid 1 Accent 5" w:semiHidden="0" w:uiPriority="67" w:unhideWhenUsed="0"/>
-    <w:lsdException w:name="Medium Grid 2 Accent 5" w:semiHidden="0" w:uiPriority="68" w:unhideWhenUsed="0"/>
-    <w:lsdException w:name="Medium Grid 3 Accent 5" w:semiHidden="0" w:uiPriority="69" w:unhideWhenUsed="0"/>
-    <w:lsdException w:name="Dark List Accent 5" w:semiHidden="0" w:uiPriority="70" w:unhideWhenUsed="0"/>
-    <w:lsdException w:name="Colorful Shading Accent 5" w:semiHidden="0" w:uiPriority="71" w:unhideWhenUsed="0"/>
-    <w:lsdException w:name="Colorful List Accent 5" w:semiHidden="0" w:uiPriority="72" w:unhideWhenUsed="0"/>
-    <w:lsdException w:name="Colorful Grid Accent 5" w:semiHidden="0" w:uiPriority="73" w:unhideWhenUsed="0"/>
-    <w:lsdException w:name="Light Shading Accent 6" w:semiHidden="0" w:uiPriority="60" w:unhideWhenUsed="0"/>
-    <w:lsdException w:name="Light List Accent 6" w:semiHidden="0" w:uiPriority="61" w:unhideWhenUsed="0"/>
-    <w:lsdException w:name="Light Grid Accent 6" w:semiHidden="0" w:uiPriority="62" w:unhideWhenUsed="0"/>
-    <w:lsdException w:name="Medium Shading 1 Accent 6" w:semiHidden="0" w:uiPriority="63" w:unhideWhenUsed="0"/>
-    <w:lsdException w:name="Medium Shading 2 Accent 6" w:semiHidden="0" w:uiPriority="64" w:unhideWhenUsed="0"/>
-    <w:lsdException w:name="Medium List 1 Accent 6" w:semiHidden="0" w:uiPriority="65" w:unhideWhenUsed="0"/>
-    <w:lsdException w:name="Medium List 2 Accent 6" w:semiHidden="0" w:uiPriority="66" w:unhideWhenUsed="0"/>
-    <w:lsdException w:name="Medium Grid 1 Accent 6" w:semiHidden="0" w:uiPriority="67" w:unhideWhenUsed="0"/>
-    <w:lsdException w:name="Medium Grid 2 Accent 6" w:semiHidden="0" w:uiPriority="68" w:unhideWhenUsed="0"/>
-    <w:lsdException w:name="Medium Grid 3 Accent 6" w:semiHidden="0" w:uiPriority="69" w:unhideWhenUsed="0"/>
-    <w:lsdException w:name="Dark List Accent 6" w:semiHidden="0" w:uiPriority="70" w:unhideWhenUsed="0"/>
-    <w:lsdException w:name="Colorful Shading Accent 6" w:semiHidden="0" w:uiPriority="71" w:unhideWhenUsed="0"/>
-    <w:lsdException w:name="Colorful List Accent 6" w:semiHidden="0" w:uiPriority="72" w:unhideWhenUsed="0"/>
-    <w:lsdException w:name="Colorful Grid Accent 6" w:semiHidden="0" w:uiPriority="73" w:unhideWhenUsed="0"/>
-    <w:lsdException w:name="Subtle Emphasis" w:semiHidden="0" w:uiPriority="19" w:unhideWhenUsed="0" w:qFormat="1"/>
-    <w:lsdException w:name="Intense Emphasis" w:semiHidden="0" w:uiPriority="21" w:unhideWhenUsed="0" w:qFormat="1"/>
-    <w:lsdException w:name="Subtle Reference" w:semiHidden="0" w:uiPriority="31" w:unhideWhenUsed="0" w:qFormat="1"/>
-    <w:lsdException w:name="Intense Reference" w:semiHidden="0" w:uiPriority="32" w:unhideWhenUsed="0" w:qFormat="1"/>
-    <w:lsdException w:name="Book Title" w:semiHidden="0" w:uiPriority="33" w:unhideWhenUsed="0" w:qFormat="1"/>
-    <w:lsdException w:name="Bibliography" w:uiPriority="37"/>
-    <w:lsdException w:name="TOC Heading" w:uiPriority="39" w:qFormat="1"/>
-  </w:latentStyles>
-  <w:style w:type="paragraph" w:default="1" w:styleId="Normal">
-    <w:name w:val="Normal"/>
-    <w:qFormat/>
-  </w:style>
-  <w:style w:type="character" w:default="1" w:styleId="DefaultParagraphFont">
-    <w:name w:val="Default Paragraph Font"/>
-    <w:uiPriority w:val="1"/>
-    <w:semiHidden/>
-    <w:unhideWhenUsed/>
-  </w:style>
-  <w:style w:type="table" w:default="1" w:styleId="TableNormal">
-    <w:name w:val="Normal Table"/>
-    <w:uiPriority w:val="99"/>
-    <w:semiHidden/>
-    <w:unhideWhenUsed/>
-    <w:tblPr>
-      <w:tblInd w:w="0" w:type="dxa"/>
-      <w:tblCellMar>
-        <w:top w:w="0" w:type="dxa"/>
-        <w:left w:w="108" w:type="dxa"/>
-        <w:bottom w:w="0" w:type="dxa"/>
-        <w:right w:w="108" w:type="dxa"/>
-      </w:tblCellMar>
-    </w:tblPr>
-  </w:style>
-  <w:style w:type="numbering" w:default="1" w:styleId="NoList">
-    <w:name w:val="No List"/>
-    <w:uiPriority w:val="99"/>
-    <w:semiHidden/>
-    <w:unhideWhenUsed/>
-  </w:style>
-  <w:style w:type="paragraph" w:customStyle="1" w:styleId="9356C707B6AF924593E6237E76A35A63">
-    <w:name w:val="9356C707B6AF924593E6237E76A35A63"/>
-    <w:rsid w:val="00043130"/>
-  </w:style>
-  <w:style w:type="paragraph" w:customStyle="1" w:styleId="C8BE6BEB5761334A9C8A014BCE11702E">
-    <w:name w:val="C8BE6BEB5761334A9C8A014BCE11702E"/>
-    <w:rsid w:val="00043130"/>
-  </w:style>
-  <w:style w:type="paragraph" w:customStyle="1" w:styleId="C0391E8779051C4C8BCBAE8D9444A495">
-    <w:name w:val="C0391E8779051C4C8BCBAE8D9444A495"/>
-    <w:rsid w:val="00043130"/>
-  </w:style>
-  <w:style w:type="paragraph" w:customStyle="1" w:styleId="1719D0F399934C4D9ACE8746445E5AF2">
-    <w:name w:val="1719D0F399934C4D9ACE8746445E5AF2"/>
-    <w:rsid w:val="00043130"/>
-  </w:style>
-  <w:style w:type="paragraph" w:customStyle="1" w:styleId="6568D4E67BCD0E468632FA79305197E6">
-    <w:name w:val="6568D4E67BCD0E468632FA79305197E6"/>
-    <w:rsid w:val="00043130"/>
-  </w:style>
-  <w:style w:type="paragraph" w:customStyle="1" w:styleId="228A46C8B0F4C64F90A269ABFAAAEC3F">
-    <w:name w:val="228A46C8B0F4C64F90A269ABFAAAEC3F"/>
-    <w:rsid w:val="00043130"/>
-  </w:style>
-</w:styles>
-</file>
-
-<file path=word/glossary/webSettings.xml><?xml version="1.0" encoding="utf-8"?>
-<w:webSettings xmlns:mc="http://schemas.openxmlformats.org/markup-compatibility/2006" xmlns:r="http://schemas.openxmlformats.org/officeDocument/2006/relationships" xmlns:w="http://schemas.openxmlformats.org/wordprocessingml/2006/main" xmlns:w14="http://schemas.microsoft.com/office/word/2010/wordml" mc:Ignorable="w14">
-  <w:allowPNG/>
-  <w:doNotSaveAsSingleFile/>
-</w:webSettings>
 </file>
 
 <file path=word/theme/theme1.xml><?xml version="1.0" encoding="utf-8"?>
@@ -9191,7 +7712,7 @@
 
 <file path=customXml/item1.xml><?xml version="1.0" encoding="utf-8"?>
 <CoverPageProperties xmlns="http://schemas.microsoft.com/office/2006/coverPageProps">
-  <PublishDate>2017-02-13T00:00:00</PublishDate>
+  <PublishDate>2017-02-23T00:00:00</PublishDate>
   <Abstract/>
   <CompanyAddress>Lafayette College: Electrical and Computer Engineering</CompanyAddress>
   <CompanyPhone/>
@@ -9213,7 +7734,7 @@
 </file>
 
 <file path=customXml/itemProps2.xml><?xml version="1.0" encoding="utf-8"?>
-<ds:datastoreItem xmlns:ds="http://schemas.openxmlformats.org/officeDocument/2006/customXml" ds:itemID="{4CF67FF7-E27D-6B47-9419-9F01081E2EE2}">
+<ds:datastoreItem xmlns:ds="http://schemas.openxmlformats.org/officeDocument/2006/customXml" ds:itemID="{37C202E8-3A1B-4381-9625-5208B2D35553}">
   <ds:schemaRefs>
     <ds:schemaRef ds:uri="http://schemas.openxmlformats.org/officeDocument/2006/bibliography"/>
   </ds:schemaRefs>

</xml_diff>

<commit_message>
Added R001* and D0[01][0-9] requirements
</commit_message>
<xml_diff>
--- a/ATP Overview.docx
+++ b/ATP Overview.docx
@@ -1,6 +1,6 @@
 
 <file path=word/document.xml><?xml version="1.0" encoding="utf-8"?>
-<w:document xmlns:wpc="http://schemas.microsoft.com/office/word/2010/wordprocessingCanvas" xmlns:mc="http://schemas.openxmlformats.org/markup-compatibility/2006" xmlns:o="urn:schemas-microsoft-com:office:office" xmlns:r="http://schemas.openxmlformats.org/officeDocument/2006/relationships" xmlns:m="http://schemas.openxmlformats.org/officeDocument/2006/math" xmlns:v="urn:schemas-microsoft-com:vml" xmlns:wp14="http://schemas.microsoft.com/office/word/2010/wordprocessingDrawing" xmlns:wp="http://schemas.openxmlformats.org/drawingml/2006/wordprocessingDrawing" xmlns:w10="urn:schemas-microsoft-com:office:word" xmlns:w="http://schemas.openxmlformats.org/wordprocessingml/2006/main" xmlns:w14="http://schemas.microsoft.com/office/word/2010/wordml" xmlns:w15="http://schemas.microsoft.com/office/word/2012/wordml" xmlns:wpg="http://schemas.microsoft.com/office/word/2010/wordprocessingGroup" xmlns:wpi="http://schemas.microsoft.com/office/word/2010/wordprocessingInk" xmlns:wne="http://schemas.microsoft.com/office/word/2006/wordml" xmlns:wps="http://schemas.microsoft.com/office/word/2010/wordprocessingShape" mc:Ignorable="w14 w15 wp14">
+<w:document xmlns:wpc="http://schemas.microsoft.com/office/word/2010/wordprocessingCanvas" xmlns:mo="http://schemas.microsoft.com/office/mac/office/2008/main" xmlns:mc="http://schemas.openxmlformats.org/markup-compatibility/2006" xmlns:mv="urn:schemas-microsoft-com:mac:vml" xmlns:o="urn:schemas-microsoft-com:office:office" xmlns:r="http://schemas.openxmlformats.org/officeDocument/2006/relationships" xmlns:m="http://schemas.openxmlformats.org/officeDocument/2006/math" xmlns:v="urn:schemas-microsoft-com:vml" xmlns:wp14="http://schemas.microsoft.com/office/word/2010/wordprocessingDrawing" xmlns:wp="http://schemas.openxmlformats.org/drawingml/2006/wordprocessingDrawing" xmlns:w10="urn:schemas-microsoft-com:office:word" xmlns:w="http://schemas.openxmlformats.org/wordprocessingml/2006/main" xmlns:w14="http://schemas.microsoft.com/office/word/2010/wordml" xmlns:wpg="http://schemas.microsoft.com/office/word/2010/wordprocessingGroup" xmlns:wpi="http://schemas.microsoft.com/office/word/2010/wordprocessingInk" xmlns:wne="http://schemas.microsoft.com/office/word/2006/wordml" xmlns:wps="http://schemas.microsoft.com/office/word/2010/wordprocessingShape" mc:Ignorable="w14 wp14">
   <w:body>
     <w:sdt>
       <w:sdtPr>
@@ -10,13 +10,11 @@
           <w:docPartUnique/>
         </w:docPartObj>
       </w:sdtPr>
-      <w:sdtEndPr/>
       <w:sdtContent>
         <w:p>
           <w:r>
             <w:rPr>
               <w:noProof/>
-              <w:lang w:eastAsia="zh-CN"/>
             </w:rPr>
             <mc:AlternateContent>
               <mc:Choice Requires="wpg">
@@ -65,14 +63,14 @@
                               </a:ln>
                               <a:extLst>
                                 <a:ext uri="{909E8E84-426E-40dd-AFC4-6F175D3DCCD1}">
-                                  <a14:hiddenFill xmlns:a14="http://schemas.microsoft.com/office/drawing/2010/main" xmlns:w="http://schemas.openxmlformats.org/wordprocessingml/2006/main" xmlns:w10="urn:schemas-microsoft-com:office:word" xmlns:v="urn:schemas-microsoft-com:vml" xmlns:o="urn:schemas-microsoft-com:office:office" xmlns:mv="urn:schemas-microsoft-com:mac:vml" xmlns:mo="http://schemas.microsoft.com/office/mac/office/2008/main" xmlns="">
+                                  <a14:hiddenFill xmlns:a14="http://schemas.microsoft.com/office/drawing/2010/main">
                                     <a:solidFill>
                                       <a:srgbClr val="FFFFFF"/>
                                     </a:solidFill>
                                   </a14:hiddenFill>
                                 </a:ext>
                                 <a:ext uri="{91240B29-F687-4f45-9708-019B960494DF}">
-                                  <a14:hiddenLine xmlns:a14="http://schemas.microsoft.com/office/drawing/2010/main" xmlns:w="http://schemas.openxmlformats.org/wordprocessingml/2006/main" xmlns:w10="urn:schemas-microsoft-com:office:word" xmlns:v="urn:schemas-microsoft-com:vml" xmlns:o="urn:schemas-microsoft-com:office:office" xmlns:mv="urn:schemas-microsoft-com:mac:vml" xmlns:mo="http://schemas.microsoft.com/office/mac/office/2008/main" xmlns="" w="9525">
+                                  <a14:hiddenLine xmlns:a14="http://schemas.microsoft.com/office/drawing/2010/main" w="9525">
                                     <a:solidFill>
                                       <a:srgbClr val="808080"/>
                                     </a:solidFill>
@@ -133,14 +131,14 @@
                               </a:ln>
                               <a:extLst>
                                 <a:ext uri="{909E8E84-426E-40dd-AFC4-6F175D3DCCD1}">
-                                  <a14:hiddenFill xmlns:a14="http://schemas.microsoft.com/office/drawing/2010/main" xmlns:w="http://schemas.openxmlformats.org/wordprocessingml/2006/main" xmlns:w10="urn:schemas-microsoft-com:office:word" xmlns:v="urn:schemas-microsoft-com:vml" xmlns:o="urn:schemas-microsoft-com:office:office" xmlns:mv="urn:schemas-microsoft-com:mac:vml" xmlns:mo="http://schemas.microsoft.com/office/mac/office/2008/main" xmlns="">
+                                  <a14:hiddenFill xmlns:a14="http://schemas.microsoft.com/office/drawing/2010/main">
                                     <a:solidFill>
                                       <a:srgbClr val="FFFFFF"/>
                                     </a:solidFill>
                                   </a14:hiddenFill>
                                 </a:ext>
                                 <a:ext uri="{91240B29-F687-4f45-9708-019B960494DF}">
-                                  <a14:hiddenLine xmlns:a14="http://schemas.microsoft.com/office/drawing/2010/main" xmlns:w="http://schemas.openxmlformats.org/wordprocessingml/2006/main" xmlns:w10="urn:schemas-microsoft-com:office:word" xmlns:v="urn:schemas-microsoft-com:vml" xmlns:o="urn:schemas-microsoft-com:office:office" xmlns:mv="urn:schemas-microsoft-com:mac:vml" xmlns:mo="http://schemas.microsoft.com/office/mac/office/2008/main" xmlns="" w="9525">
+                                  <a14:hiddenLine xmlns:a14="http://schemas.microsoft.com/office/drawing/2010/main" w="9525">
                                     <a:solidFill>
                                       <a:srgbClr val="000000"/>
                                     </a:solidFill>
@@ -203,7 +201,7 @@
                               </a:ln>
                               <a:extLst>
                                 <a:ext uri="{909E8E84-426E-40dd-AFC4-6F175D3DCCD1}">
-                                  <a14:hiddenFill xmlns:a14="http://schemas.microsoft.com/office/drawing/2010/main" xmlns:w="http://schemas.openxmlformats.org/wordprocessingml/2006/main" xmlns:w10="urn:schemas-microsoft-com:office:word" xmlns:v="urn:schemas-microsoft-com:vml" xmlns:o="urn:schemas-microsoft-com:office:office" xmlns:mv="urn:schemas-microsoft-com:mac:vml" xmlns:mo="http://schemas.microsoft.com/office/mac/office/2008/main" xmlns="">
+                                  <a14:hiddenFill xmlns:a14="http://schemas.microsoft.com/office/drawing/2010/main">
                                     <a:noFill/>
                                   </a14:hiddenFill>
                                 </a:ext>
@@ -223,7 +221,7 @@
                   </wp:anchor>
                 </w:drawing>
               </mc:Choice>
-              <mc:Fallback>
+              <mc:Fallback xmlns:w15="http://schemas.microsoft.com/office/word/2012/wordml">
                 <w:pict>
                   <v:group w14:anchorId="7E430ACA" id="Group 91" o:spid="_x0000_s1026" style="position:absolute;margin-left:315pt;margin-top:-9pt;width:187.15pt;height:62.65pt;z-index:251663360;mso-width-relative:margin;mso-height-relative:margin" coordorigin="" coordsize="23768,7956" o:gfxdata="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">
                     <v:shapetype id="_x0000_t202" coordsize="21600,21600" o:spt="202" path="m,l,21600r21600,l21600,xe">
@@ -298,7 +296,6 @@
           <w:r>
             <w:rPr>
               <w:noProof/>
-              <w:lang w:eastAsia="zh-CN"/>
             </w:rPr>
             <mc:AlternateContent>
               <mc:Choice Requires="wps">
@@ -338,14 +335,14 @@
                             </a:ln>
                             <a:extLst>
                               <a:ext uri="{909E8E84-426E-40dd-AFC4-6F175D3DCCD1}">
-                                <a14:hiddenFill xmlns:a14="http://schemas.microsoft.com/office/drawing/2010/main" xmlns:w="http://schemas.openxmlformats.org/wordprocessingml/2006/main" xmlns:w10="urn:schemas-microsoft-com:office:word" xmlns:v="urn:schemas-microsoft-com:vml" xmlns:o="urn:schemas-microsoft-com:office:office" xmlns:mv="urn:schemas-microsoft-com:mac:vml" xmlns:mo="http://schemas.microsoft.com/office/mac/office/2008/main" xmlns="">
+                                <a14:hiddenFill xmlns:a14="http://schemas.microsoft.com/office/drawing/2010/main">
                                   <a:solidFill>
                                     <a:srgbClr val="FFFFFF"/>
                                   </a:solidFill>
                                 </a14:hiddenFill>
                               </a:ext>
                               <a:ext uri="{91240B29-F687-4f45-9708-019B960494DF}">
-                                <a14:hiddenLine xmlns:a14="http://schemas.microsoft.com/office/drawing/2010/main" xmlns:w="http://schemas.openxmlformats.org/wordprocessingml/2006/main" xmlns:w10="urn:schemas-microsoft-com:office:word" xmlns:v="urn:schemas-microsoft-com:vml" xmlns:o="urn:schemas-microsoft-com:office:office" xmlns:mv="urn:schemas-microsoft-com:mac:vml" xmlns:mo="http://schemas.microsoft.com/office/mac/office/2008/main" xmlns="" w="9525">
+                                <a14:hiddenLine xmlns:a14="http://schemas.microsoft.com/office/drawing/2010/main" w="9525">
                                   <a:solidFill>
                                     <a:srgbClr val="000000"/>
                                   </a:solidFill>
@@ -374,7 +371,6 @@
                                   <w:dataBinding w:prefixMappings="xmlns:ns0='http://schemas.microsoft.com/office/2006/coverPageProps' " w:xpath="/ns0:CoverPageProperties[1]/ns0:CompanyAddress[1]" w:storeItemID="{55AF091B-3C7A-41E3-B477-F2FDAA23CFDA}"/>
                                   <w:text/>
                                 </w:sdtPr>
-                                <w:sdtEndPr/>
                                 <w:sdtContent>
                                   <w:p>
                                     <w:pPr>
@@ -422,7 +418,7 @@
                   </wp:anchor>
                 </w:drawing>
               </mc:Choice>
-              <mc:Fallback>
+              <mc:Fallback xmlns:w15="http://schemas.microsoft.com/office/word/2012/wordml">
                 <w:pict>
                   <v:rect w14:anchorId="7CD65A8B" id="Rectangle 2" o:spid="_x0000_s1030" style="position:absolute;margin-left:33.85pt;margin-top:717.15pt;width:540pt;height:30.6pt;z-index:251660288;visibility:visible;mso-wrap-style:square;mso-width-percent:0;mso-height-percent:0;mso-wrap-distance-left:9pt;mso-wrap-distance-top:0;mso-wrap-distance-right:9pt;mso-wrap-distance-bottom:0;mso-position-horizontal:absolute;mso-position-horizontal-relative:page;mso-position-vertical:absolute;mso-position-vertical-relative:page;mso-width-percent:0;mso-height-percent:0;mso-width-relative:page;mso-height-relative:page;v-text-anchor:top" o:gfxdata="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" filled="f" stroked="f">
                     <v:textbox>
@@ -485,7 +481,6 @@
           <w:r>
             <w:rPr>
               <w:noProof/>
-              <w:lang w:eastAsia="zh-CN"/>
             </w:rPr>
             <mc:AlternateContent>
               <mc:Choice Requires="wps">
@@ -525,14 +520,14 @@
                             </a:ln>
                             <a:extLst>
                               <a:ext uri="{909E8E84-426E-40dd-AFC4-6F175D3DCCD1}">
-                                <a14:hiddenFill xmlns:a14="http://schemas.microsoft.com/office/drawing/2010/main" xmlns:w="http://schemas.openxmlformats.org/wordprocessingml/2006/main" xmlns:w10="urn:schemas-microsoft-com:office:word" xmlns:v="urn:schemas-microsoft-com:vml" xmlns:o="urn:schemas-microsoft-com:office:office" xmlns:mv="urn:schemas-microsoft-com:mac:vml" xmlns:mo="http://schemas.microsoft.com/office/mac/office/2008/main" xmlns="">
+                                <a14:hiddenFill xmlns:a14="http://schemas.microsoft.com/office/drawing/2010/main">
                                   <a:solidFill>
                                     <a:srgbClr val="FFFFFF"/>
                                   </a:solidFill>
                                 </a14:hiddenFill>
                               </a:ext>
                               <a:ext uri="{91240B29-F687-4f45-9708-019B960494DF}">
-                                <a14:hiddenLine xmlns:a14="http://schemas.microsoft.com/office/drawing/2010/main" xmlns:w="http://schemas.openxmlformats.org/wordprocessingml/2006/main" xmlns:w10="urn:schemas-microsoft-com:office:word" xmlns:v="urn:schemas-microsoft-com:vml" xmlns:o="urn:schemas-microsoft-com:office:office" xmlns:mv="urn:schemas-microsoft-com:mac:vml" xmlns:mo="http://schemas.microsoft.com/office/mac/office/2008/main" xmlns="" w="9525">
+                                <a14:hiddenLine xmlns:a14="http://schemas.microsoft.com/office/drawing/2010/main" w="9525">
                                   <a:solidFill>
                                     <a:srgbClr val="000000"/>
                                   </a:solidFill>
@@ -559,7 +554,6 @@
                                   <w:dataBinding w:prefixMappings="xmlns:ns0='http://purl.org/dc/elements/1.1/' xmlns:ns1='http://schemas.openxmlformats.org/package/2006/metadata/core-properties' " w:xpath="/ns1:coreProperties[1]/ns0:title[1]" w:storeItemID="{6C3C8BC8-F283-45AE-878A-BAB7291924A1}"/>
                                   <w:text/>
                                 </w:sdtPr>
-                                <w:sdtEndPr/>
                                 <w:sdtContent>
                                   <w:p>
                                     <w:pPr>
@@ -668,7 +662,7 @@
                   </wp:anchor>
                 </w:drawing>
               </mc:Choice>
-              <mc:Fallback>
+              <mc:Fallback xmlns:w15="http://schemas.microsoft.com/office/word/2012/wordml">
                 <w:pict>
                   <v:rect w14:anchorId="66E1D02F" id="Rectangle 3" o:spid="_x0000_s1031" style="position:absolute;margin-left:33.75pt;margin-top:393pt;width:464.4pt;height:269.15pt;z-index:251661312;visibility:visible;mso-wrap-style:square;mso-width-percent:0;mso-height-percent:0;mso-wrap-distance-left:9pt;mso-wrap-distance-top:0;mso-wrap-distance-right:9pt;mso-wrap-distance-bottom:0;mso-position-horizontal:absolute;mso-position-horizontal-relative:page;mso-position-vertical:absolute;mso-position-vertical-relative:page;mso-width-percent:0;mso-height-percent:0;mso-width-relative:page;mso-height-relative:page;v-text-anchor:top" o:gfxdata="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" filled="f" stroked="f">
                     <v:textbox>
@@ -790,7 +784,6 @@
           <w:r>
             <w:rPr>
               <w:noProof/>
-              <w:lang w:eastAsia="zh-CN"/>
             </w:rPr>
             <mc:AlternateContent>
               <mc:Choice Requires="wps">
@@ -836,7 +829,7 @@
                             <a:effectLst/>
                             <a:extLst>
                               <a:ext uri="{91240B29-F687-4f45-9708-019B960494DF}">
-                                <a14:hiddenLine xmlns:a14="http://schemas.microsoft.com/office/drawing/2010/main" xmlns:w="http://schemas.openxmlformats.org/wordprocessingml/2006/main" xmlns:w10="urn:schemas-microsoft-com:office:word" xmlns:v="urn:schemas-microsoft-com:vml" xmlns:o="urn:schemas-microsoft-com:office:office" xmlns:mv="urn:schemas-microsoft-com:mac:vml" xmlns:mo="http://schemas.microsoft.com/office/mac/office/2008/main" xmlns="" w="19050">
+                                <a14:hiddenLine xmlns:a14="http://schemas.microsoft.com/office/drawing/2010/main" w="19050">
                                   <a:solidFill>
                                     <a:srgbClr val="4A7EBB"/>
                                   </a:solidFill>
@@ -846,7 +839,7 @@
                                 </a14:hiddenLine>
                               </a:ext>
                               <a:ext uri="{AF507438-7753-43e0-B8FC-AC1667EBCBE1}">
-                                <a14:hiddenEffects xmlns:a14="http://schemas.microsoft.com/office/drawing/2010/main" xmlns:w="http://schemas.openxmlformats.org/wordprocessingml/2006/main" xmlns:w10="urn:schemas-microsoft-com:office:word" xmlns:v="urn:schemas-microsoft-com:vml" xmlns:o="urn:schemas-microsoft-com:office:office" xmlns:mv="urn:schemas-microsoft-com:mac:vml" xmlns:mo="http://schemas.microsoft.com/office/mac/office/2008/main" xmlns="">
+                                <a14:hiddenEffects xmlns:a14="http://schemas.microsoft.com/office/drawing/2010/main">
                                   <a:effectLst>
                                     <a:outerShdw blurRad="63500" dist="26940" dir="5400000" algn="ctr" rotWithShape="0">
                                       <a:srgbClr val="000000">
@@ -873,7 +866,7 @@
                   </wp:anchor>
                 </w:drawing>
               </mc:Choice>
-              <mc:Fallback>
+              <mc:Fallback xmlns:w15="http://schemas.microsoft.com/office/word/2012/wordml">
                 <w:pict>
                   <v:rect w14:anchorId="5598A6AE" id="Rectangle 4" o:spid="_x0000_s1026" style="position:absolute;margin-left:21.6pt;margin-top:36pt;width:568.8pt;height:17.6pt;z-index:251662336;visibility:visible;mso-wrap-style:square;mso-width-percent:0;mso-height-percent:0;mso-wrap-distance-left:9pt;mso-wrap-distance-top:0;mso-wrap-distance-right:9pt;mso-wrap-distance-bottom:0;mso-position-horizontal:absolute;mso-position-horizontal-relative:page;mso-position-vertical:absolute;mso-position-vertical-relative:page;mso-width-percent:0;mso-height-percent:0;mso-width-relative:page;mso-height-relative:page;v-text-anchor:top" o:gfxdata="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" fillcolor="#8db3e2 [1311]" stroked="f">
                     <v:textbox inset=",7.2pt,,7.2pt"/>
@@ -886,7 +879,6 @@
           <w:r>
             <w:rPr>
               <w:noProof/>
-              <w:lang w:eastAsia="zh-CN"/>
             </w:rPr>
             <mc:AlternateContent>
               <mc:Choice Requires="wpg">
@@ -944,7 +936,7 @@
                               </a:ln>
                               <a:extLst>
                                 <a:ext uri="{909E8E84-426E-40dd-AFC4-6F175D3DCCD1}">
-                                  <a14:hiddenFill xmlns:a14="http://schemas.microsoft.com/office/drawing/2010/main" xmlns:w="http://schemas.openxmlformats.org/wordprocessingml/2006/main" xmlns:w10="urn:schemas-microsoft-com:office:word" xmlns:v="urn:schemas-microsoft-com:vml" xmlns:o="urn:schemas-microsoft-com:office:office" xmlns:mv="urn:schemas-microsoft-com:mac:vml" xmlns:mo="http://schemas.microsoft.com/office/mac/office/2008/main" xmlns="">
+                                  <a14:hiddenFill xmlns:a14="http://schemas.microsoft.com/office/drawing/2010/main">
                                     <a:noFill/>
                                   </a14:hiddenFill>
                                 </a:ext>
@@ -976,7 +968,7 @@
                               </a:ln>
                               <a:extLst>
                                 <a:ext uri="{909E8E84-426E-40dd-AFC4-6F175D3DCCD1}">
-                                  <a14:hiddenFill xmlns:a14="http://schemas.microsoft.com/office/drawing/2010/main" xmlns:w="http://schemas.openxmlformats.org/wordprocessingml/2006/main" xmlns:w10="urn:schemas-microsoft-com:office:word" xmlns:v="urn:schemas-microsoft-com:vml" xmlns:o="urn:schemas-microsoft-com:office:office" xmlns:mv="urn:schemas-microsoft-com:mac:vml" xmlns:mo="http://schemas.microsoft.com/office/mac/office/2008/main" xmlns="">
+                                  <a14:hiddenFill xmlns:a14="http://schemas.microsoft.com/office/drawing/2010/main">
                                     <a:noFill/>
                                   </a14:hiddenFill>
                                 </a:ext>
@@ -996,7 +988,7 @@
                   </wp:anchor>
                 </w:drawing>
               </mc:Choice>
-              <mc:Fallback>
+              <mc:Fallback xmlns:w15="http://schemas.microsoft.com/office/word/2012/wordml">
                 <w:pict>
                   <v:group w14:anchorId="6F0157DC" id="Group 9" o:spid="_x0000_s1026" style="position:absolute;margin-left:21.6pt;margin-top:702pt;width:568.8pt;height:54.05pt;z-index:-251657216;mso-position-horizontal-relative:page;mso-position-vertical-relative:page" coordorigin="432,13608" coordsize="11376,1081" o:gfxdata="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">
                     <v:shape id="AutoShape 10" o:spid="_x0000_s1027" type="#_x0000_t32" style="position:absolute;left:432;top:13608;width:11376;height:0;visibility:visible;mso-wrap-style:square" o:connectortype="straight" o:gfxdata="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" strokecolor="gray"/>
@@ -1010,7 +1002,6 @@
           <w:r>
             <w:rPr>
               <w:noProof/>
-              <w:lang w:eastAsia="zh-CN"/>
             </w:rPr>
             <mc:AlternateContent>
               <mc:Choice Requires="wpg">
@@ -1063,14 +1054,14 @@
                               </a:ln>
                               <a:extLst>
                                 <a:ext uri="{909E8E84-426E-40dd-AFC4-6F175D3DCCD1}">
-                                  <a14:hiddenFill xmlns:a14="http://schemas.microsoft.com/office/drawing/2010/main" xmlns:w="http://schemas.openxmlformats.org/wordprocessingml/2006/main" xmlns:w10="urn:schemas-microsoft-com:office:word" xmlns:v="urn:schemas-microsoft-com:vml" xmlns:o="urn:schemas-microsoft-com:office:office" xmlns:mv="urn:schemas-microsoft-com:mac:vml" xmlns:mo="http://schemas.microsoft.com/office/mac/office/2008/main" xmlns="">
+                                  <a14:hiddenFill xmlns:a14="http://schemas.microsoft.com/office/drawing/2010/main">
                                     <a:solidFill>
                                       <a:srgbClr val="FFFFFF"/>
                                     </a:solidFill>
                                   </a14:hiddenFill>
                                 </a:ext>
                                 <a:ext uri="{91240B29-F687-4f45-9708-019B960494DF}">
-                                  <a14:hiddenLine xmlns:a14="http://schemas.microsoft.com/office/drawing/2010/main" xmlns:w="http://schemas.openxmlformats.org/wordprocessingml/2006/main" xmlns:w10="urn:schemas-microsoft-com:office:word" xmlns:v="urn:schemas-microsoft-com:vml" xmlns:o="urn:schemas-microsoft-com:office:office" xmlns:mv="urn:schemas-microsoft-com:mac:vml" xmlns:mo="http://schemas.microsoft.com/office/mac/office/2008/main" xmlns="" w="9525">
+                                  <a14:hiddenLine xmlns:a14="http://schemas.microsoft.com/office/drawing/2010/main" w="9525">
                                     <a:solidFill>
                                       <a:srgbClr val="000000"/>
                                     </a:solidFill>
@@ -1130,7 +1121,7 @@
                               </a:ln>
                               <a:extLst>
                                 <a:ext uri="{909E8E84-426E-40dd-AFC4-6F175D3DCCD1}">
-                                  <a14:hiddenFill xmlns:a14="http://schemas.microsoft.com/office/drawing/2010/main" xmlns:w="http://schemas.openxmlformats.org/wordprocessingml/2006/main" xmlns:w10="urn:schemas-microsoft-com:office:word" xmlns:v="urn:schemas-microsoft-com:vml" xmlns:o="urn:schemas-microsoft-com:office:office" xmlns:mv="urn:schemas-microsoft-com:mac:vml" xmlns:mo="http://schemas.microsoft.com/office/mac/office/2008/main" xmlns="">
+                                  <a14:hiddenFill xmlns:a14="http://schemas.microsoft.com/office/drawing/2010/main">
                                     <a:noFill/>
                                   </a14:hiddenFill>
                                 </a:ext>
@@ -1157,14 +1148,14 @@
                               </a:ln>
                               <a:extLst>
                                 <a:ext uri="{909E8E84-426E-40dd-AFC4-6F175D3DCCD1}">
-                                  <a14:hiddenFill xmlns:a14="http://schemas.microsoft.com/office/drawing/2010/main" xmlns:w="http://schemas.openxmlformats.org/wordprocessingml/2006/main" xmlns:w10="urn:schemas-microsoft-com:office:word" xmlns:v="urn:schemas-microsoft-com:vml" xmlns:o="urn:schemas-microsoft-com:office:office" xmlns:mv="urn:schemas-microsoft-com:mac:vml" xmlns:mo="http://schemas.microsoft.com/office/mac/office/2008/main" xmlns="">
+                                  <a14:hiddenFill xmlns:a14="http://schemas.microsoft.com/office/drawing/2010/main">
                                     <a:solidFill>
                                       <a:srgbClr val="FFFFFF"/>
                                     </a:solidFill>
                                   </a14:hiddenFill>
                                 </a:ext>
                                 <a:ext uri="{91240B29-F687-4f45-9708-019B960494DF}">
-                                  <a14:hiddenLine xmlns:a14="http://schemas.microsoft.com/office/drawing/2010/main" xmlns:w="http://schemas.openxmlformats.org/wordprocessingml/2006/main" xmlns:w10="urn:schemas-microsoft-com:office:word" xmlns:v="urn:schemas-microsoft-com:vml" xmlns:o="urn:schemas-microsoft-com:office:office" xmlns:mv="urn:schemas-microsoft-com:mac:vml" xmlns:mo="http://schemas.microsoft.com/office/mac/office/2008/main" xmlns="" w="9525">
+                                  <a14:hiddenLine xmlns:a14="http://schemas.microsoft.com/office/drawing/2010/main" w="9525">
                                     <a:solidFill>
                                       <a:srgbClr val="000000"/>
                                     </a:solidFill>
@@ -1217,7 +1208,7 @@
                   </wp:anchor>
                 </w:drawing>
               </mc:Choice>
-              <mc:Fallback>
+              <mc:Fallback xmlns:w15="http://schemas.microsoft.com/office/word/2012/wordml">
                 <w:pict>
                   <v:group w14:anchorId="0D3309EA" id="Group 15" o:spid="_x0000_s1032" style="position:absolute;margin-left:364.5pt;margin-top:-385.7pt;width:143.25pt;height:60.75pt;z-index:251664384" coordorigin="8895,1230" coordsize="2865,1215" o:gfxdata="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">
                     <v:shape id="Text Box 16" o:spid="_x0000_s1033" type="#_x0000_t202" style="position:absolute;left:10290;top:1230;width:1470;height:1215;visibility:visible;mso-wrap-style:square;v-text-anchor:top" o:gfxdata="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" filled="f" stroked="f">
@@ -2041,6 +2032,9 @@
             <w:r>
               <w:t>DAQ of cooling, TSI, TSV and GLV via cell phone app</w:t>
             </w:r>
+            <w:r>
+              <w:t xml:space="preserve"> and remote computer</w:t>
+            </w:r>
           </w:p>
         </w:tc>
         <w:tc>
@@ -2291,6 +2285,9 @@
             <w:pPr>
               <w:cnfStyle w:val="000000000000" w:firstRow="0" w:lastRow="0" w:firstColumn="0" w:lastColumn="0" w:oddVBand="0" w:evenVBand="0" w:oddHBand="0" w:evenHBand="0" w:firstRowFirstColumn="0" w:firstRowLastColumn="0" w:lastRowFirstColumn="0" w:lastRowLastColumn="0"/>
             </w:pPr>
+            <w:r>
+              <w:t>Motor can maintain custom speed</w:t>
+            </w:r>
           </w:p>
         </w:tc>
         <w:tc>
@@ -2328,7 +2325,11 @@
               <w:cnfStyle w:val="000000100000" w:firstRow="0" w:lastRow="0" w:firstColumn="0" w:lastColumn="0" w:oddVBand="0" w:evenVBand="0" w:oddHBand="1" w:evenHBand="0" w:firstRowFirstColumn="0" w:firstRowLastColumn="0" w:lastRowFirstColumn="0" w:lastRowLastColumn="0"/>
             </w:pPr>
             <w:r>
-              <w:t>24h endurance test</w:t>
+              <w:t xml:space="preserve">24h endurance </w:t>
+            </w:r>
+            <w:r>
+              <w:lastRenderedPageBreak/>
+              <w:t>test</w:t>
             </w:r>
           </w:p>
         </w:tc>
@@ -2371,6 +2372,7 @@
           </w:tcPr>
           <w:p>
             <w:r>
+              <w:lastRenderedPageBreak/>
               <w:t>ATP-10</w:t>
             </w:r>
           </w:p>
@@ -2406,6 +2408,17 @@
             <w:pPr>
               <w:cnfStyle w:val="000000000000" w:firstRow="0" w:lastRow="0" w:firstColumn="0" w:lastColumn="0" w:oddVBand="0" w:evenVBand="0" w:oddHBand="0" w:evenHBand="0" w:firstRowFirstColumn="0" w:firstRowLastColumn="0" w:lastRowFirstColumn="0" w:lastRowLastColumn="0"/>
             </w:pPr>
+            <w:r>
+              <w:t>VSCADA works after unexpected GLV shutdown</w:t>
+            </w:r>
+          </w:p>
+          <w:p>
+            <w:pPr>
+              <w:cnfStyle w:val="000000000000" w:firstRow="0" w:lastRow="0" w:firstColumn="0" w:lastColumn="0" w:oddVBand="0" w:evenVBand="0" w:oddHBand="0" w:evenHBand="0" w:firstRowFirstColumn="0" w:firstRowLastColumn="0" w:lastRowFirstColumn="0" w:lastRowLastColumn="0"/>
+            </w:pPr>
+            <w:r>
+              <w:t>Packs stop powering motor with GLV shutdown</w:t>
+            </w:r>
           </w:p>
         </w:tc>
         <w:tc>
@@ -2443,11 +2456,7 @@
               <w:cnfStyle w:val="000000100000" w:firstRow="0" w:lastRow="0" w:firstColumn="0" w:lastColumn="0" w:oddVBand="0" w:evenVBand="0" w:oddHBand="1" w:evenHBand="0" w:firstRowFirstColumn="0" w:firstRowLastColumn="0" w:lastRowFirstColumn="0" w:lastRowLastColumn="0"/>
             </w:pPr>
             <w:r>
-              <w:t xml:space="preserve">VSCADA </w:t>
-            </w:r>
-            <w:r>
-              <w:lastRenderedPageBreak/>
-              <w:t>interchangeability</w:t>
+              <w:t>VSCADA interchangeability</w:t>
             </w:r>
           </w:p>
         </w:tc>
@@ -2470,11 +2479,7 @@
               <w:cnfStyle w:val="000000100000" w:firstRow="0" w:lastRow="0" w:firstColumn="0" w:lastColumn="0" w:oddVBand="0" w:evenVBand="0" w:oddHBand="1" w:evenHBand="0" w:firstRowFirstColumn="0" w:firstRowLastColumn="0" w:lastRowFirstColumn="0" w:lastRowLastColumn="0"/>
             </w:pPr>
             <w:r>
-              <w:t xml:space="preserve">Add and </w:t>
-            </w:r>
-            <w:r>
-              <w:lastRenderedPageBreak/>
-              <w:t xml:space="preserve">remove certain sensors </w:t>
+              <w:t xml:space="preserve">Add and remove certain sensors </w:t>
             </w:r>
             <w:r>
               <w:t>based on config</w:t>
@@ -2506,7 +2511,6 @@
           </w:tcPr>
           <w:p>
             <w:r>
-              <w:lastRenderedPageBreak/>
               <w:t>ATP-12</w:t>
             </w:r>
           </w:p>
@@ -2555,6 +2559,9 @@
             <w:pPr>
               <w:cnfStyle w:val="000000000000" w:firstRow="0" w:lastRow="0" w:firstColumn="0" w:lastColumn="0" w:oddVBand="0" w:evenVBand="0" w:oddHBand="0" w:evenHBand="0" w:firstRowFirstColumn="0" w:firstRowLastColumn="0" w:lastRowFirstColumn="0" w:lastRowLastColumn="0"/>
             </w:pPr>
+            <w:r>
+              <w:t>Inspection</w:t>
+            </w:r>
           </w:p>
         </w:tc>
       </w:tr>
@@ -2570,6 +2577,307 @@
           <w:p>
             <w:r>
               <w:t>ATP-13</w:t>
+            </w:r>
+          </w:p>
+        </w:tc>
+        <w:tc>
+          <w:tcPr>
+            <w:tcW w:w="2073" w:type="dxa"/>
+          </w:tcPr>
+          <w:p>
+            <w:pPr>
+              <w:cnfStyle w:val="000000100000" w:firstRow="0" w:lastRow="0" w:firstColumn="0" w:lastColumn="0" w:oddVBand="0" w:evenVBand="0" w:oddHBand="1" w:evenHBand="0" w:firstRowFirstColumn="0" w:firstRowLastColumn="0" w:lastRowFirstColumn="0" w:lastRowLastColumn="0"/>
+            </w:pPr>
+            <w:r>
+              <w:t>Packs have required data and buttons on screen</w:t>
+            </w:r>
+          </w:p>
+        </w:tc>
+        <w:tc>
+          <w:tcPr>
+            <w:tcW w:w="1803" w:type="dxa"/>
+          </w:tcPr>
+          <w:p>
+            <w:pPr>
+              <w:cnfStyle w:val="000000100000" w:firstRow="0" w:lastRow="0" w:firstColumn="0" w:lastColumn="0" w:oddVBand="0" w:evenVBand="0" w:oddHBand="1" w:evenHBand="0" w:firstRowFirstColumn="0" w:firstRowLastColumn="0" w:lastRowFirstColumn="0" w:lastRowLastColumn="0"/>
+            </w:pPr>
+            <w:r>
+              <w:t>R001e</w:t>
+            </w:r>
+          </w:p>
+        </w:tc>
+        <w:tc>
+          <w:tcPr>
+            <w:tcW w:w="1887" w:type="dxa"/>
+          </w:tcPr>
+          <w:p>
+            <w:pPr>
+              <w:cnfStyle w:val="000000100000" w:firstRow="0" w:lastRow="0" w:firstColumn="0" w:lastColumn="0" w:oddVBand="0" w:evenVBand="0" w:oddHBand="1" w:evenHBand="0" w:firstRowFirstColumn="0" w:firstRowLastColumn="0" w:lastRowFirstColumn="0" w:lastRowLastColumn="0"/>
+            </w:pPr>
+            <w:r>
+              <w:t>Images of different Pack menus</w:t>
+            </w:r>
+          </w:p>
+        </w:tc>
+        <w:tc>
+          <w:tcPr>
+            <w:tcW w:w="1540" w:type="dxa"/>
+          </w:tcPr>
+          <w:p>
+            <w:pPr>
+              <w:cnfStyle w:val="000000100000" w:firstRow="0" w:lastRow="0" w:firstColumn="0" w:lastColumn="0" w:oddVBand="0" w:evenVBand="0" w:oddHBand="1" w:evenHBand="0" w:firstRowFirstColumn="0" w:firstRowLastColumn="0" w:lastRowFirstColumn="0" w:lastRowLastColumn="0"/>
+            </w:pPr>
+            <w:r>
+              <w:t>Inspection</w:t>
+            </w:r>
+          </w:p>
+        </w:tc>
+      </w:tr>
+      <w:tr>
+        <w:tc>
+          <w:tcPr>
+            <w:cnfStyle w:val="001000000000" w:firstRow="0" w:lastRow="0" w:firstColumn="1" w:lastColumn="0" w:oddVBand="0" w:evenVBand="0" w:oddHBand="0" w:evenHBand="0" w:firstRowFirstColumn="0" w:firstRowLastColumn="0" w:lastRowFirstColumn="0" w:lastRowLastColumn="0"/>
+            <w:tcW w:w="1153" w:type="dxa"/>
+          </w:tcPr>
+          <w:p>
+            <w:r>
+              <w:t>ATP-14</w:t>
+            </w:r>
+          </w:p>
+        </w:tc>
+        <w:tc>
+          <w:tcPr>
+            <w:tcW w:w="2073" w:type="dxa"/>
+          </w:tcPr>
+          <w:p>
+            <w:pPr>
+              <w:cnfStyle w:val="000000000000" w:firstRow="0" w:lastRow="0" w:firstColumn="0" w:lastColumn="0" w:oddVBand="0" w:evenVBand="0" w:oddHBand="0" w:evenHBand="0" w:firstRowFirstColumn="0" w:firstRowLastColumn="0" w:lastRowFirstColumn="0" w:lastRowLastColumn="0"/>
+            </w:pPr>
+            <w:r>
+              <w:t>Packs open safety loop with appropriate faults</w:t>
+            </w:r>
+          </w:p>
+        </w:tc>
+        <w:tc>
+          <w:tcPr>
+            <w:tcW w:w="1803" w:type="dxa"/>
+          </w:tcPr>
+          <w:p>
+            <w:pPr>
+              <w:cnfStyle w:val="000000000000" w:firstRow="0" w:lastRow="0" w:firstColumn="0" w:lastColumn="0" w:oddVBand="0" w:evenVBand="0" w:oddHBand="0" w:evenHBand="0" w:firstRowFirstColumn="0" w:firstRowLastColumn="0" w:lastRowFirstColumn="0" w:lastRowLastColumn="0"/>
+            </w:pPr>
+            <w:r>
+              <w:t>R001e</w:t>
+            </w:r>
+          </w:p>
+          <w:p>
+            <w:pPr>
+              <w:cnfStyle w:val="000000000000" w:firstRow="0" w:lastRow="0" w:firstColumn="0" w:lastColumn="0" w:oddVBand="0" w:evenVBand="0" w:oddHBand="0" w:evenHBand="0" w:firstRowFirstColumn="0" w:firstRowLastColumn="0" w:lastRowFirstColumn="0" w:lastRowLastColumn="0"/>
+            </w:pPr>
+            <w:r>
+              <w:t>R001g</w:t>
+            </w:r>
+          </w:p>
+        </w:tc>
+        <w:tc>
+          <w:tcPr>
+            <w:tcW w:w="1887" w:type="dxa"/>
+          </w:tcPr>
+          <w:p>
+            <w:pPr>
+              <w:cnfStyle w:val="000000000000" w:firstRow="0" w:lastRow="0" w:firstColumn="0" w:lastColumn="0" w:oddVBand="0" w:evenVBand="0" w:oddHBand="0" w:evenHBand="0" w:firstRowFirstColumn="0" w:firstRowLastColumn="0" w:lastRowFirstColumn="0" w:lastRowLastColumn="0"/>
+            </w:pPr>
+            <w:r>
+              <w:t>Verify packs open safety loop with unsafe conditions</w:t>
+            </w:r>
+          </w:p>
+        </w:tc>
+        <w:tc>
+          <w:tcPr>
+            <w:tcW w:w="1540" w:type="dxa"/>
+          </w:tcPr>
+          <w:p>
+            <w:pPr>
+              <w:cnfStyle w:val="000000000000" w:firstRow="0" w:lastRow="0" w:firstColumn="0" w:lastColumn="0" w:oddVBand="0" w:evenVBand="0" w:oddHBand="0" w:evenHBand="0" w:firstRowFirstColumn="0" w:firstRowLastColumn="0" w:lastRowFirstColumn="0" w:lastRowLastColumn="0"/>
+            </w:pPr>
+            <w:r>
+              <w:t>Test</w:t>
+            </w:r>
+          </w:p>
+        </w:tc>
+      </w:tr>
+      <w:tr>
+        <w:trPr>
+          <w:cnfStyle w:val="000000100000" w:firstRow="0" w:lastRow="0" w:firstColumn="0" w:lastColumn="0" w:oddVBand="0" w:evenVBand="0" w:oddHBand="1" w:evenHBand="0" w:firstRowFirstColumn="0" w:firstRowLastColumn="0" w:lastRowFirstColumn="0" w:lastRowLastColumn="0"/>
+        </w:trPr>
+        <w:tc>
+          <w:tcPr>
+            <w:cnfStyle w:val="001000000000" w:firstRow="0" w:lastRow="0" w:firstColumn="1" w:lastColumn="0" w:oddVBand="0" w:evenVBand="0" w:oddHBand="0" w:evenHBand="0" w:firstRowFirstColumn="0" w:firstRowLastColumn="0" w:lastRowFirstColumn="0" w:lastRowLastColumn="0"/>
+            <w:tcW w:w="1153" w:type="dxa"/>
+          </w:tcPr>
+          <w:p>
+            <w:r>
+              <w:t>ATP-15</w:t>
+            </w:r>
+          </w:p>
+        </w:tc>
+        <w:tc>
+          <w:tcPr>
+            <w:tcW w:w="2073" w:type="dxa"/>
+          </w:tcPr>
+          <w:p>
+            <w:pPr>
+              <w:cnfStyle w:val="000000100000" w:firstRow="0" w:lastRow="0" w:firstColumn="0" w:lastColumn="0" w:oddVBand="0" w:evenVBand="0" w:oddHBand="1" w:evenHBand="0" w:firstRowFirstColumn="0" w:firstRowLastColumn="0" w:lastRowFirstColumn="0" w:lastRowLastColumn="0"/>
+            </w:pPr>
+            <w:r>
+              <w:t>Telemetry on dash</w:t>
+            </w:r>
+          </w:p>
+        </w:tc>
+        <w:tc>
+          <w:tcPr>
+            <w:tcW w:w="1803" w:type="dxa"/>
+          </w:tcPr>
+          <w:p>
+            <w:pPr>
+              <w:cnfStyle w:val="000000100000" w:firstRow="0" w:lastRow="0" w:firstColumn="0" w:lastColumn="0" w:oddVBand="0" w:evenVBand="0" w:oddHBand="1" w:evenHBand="0" w:firstRowFirstColumn="0" w:firstRowLastColumn="0" w:lastRowFirstColumn="0" w:lastRowLastColumn="0"/>
+            </w:pPr>
+            <w:r>
+              <w:t>R002a</w:t>
+            </w:r>
+          </w:p>
+          <w:p>
+            <w:pPr>
+              <w:cnfStyle w:val="000000100000" w:firstRow="0" w:lastRow="0" w:firstColumn="0" w:lastColumn="0" w:oddVBand="0" w:evenVBand="0" w:oddHBand="1" w:evenHBand="0" w:firstRowFirstColumn="0" w:firstRowLastColumn="0" w:lastRowFirstColumn="0" w:lastRowLastColumn="0"/>
+            </w:pPr>
+            <w:r>
+              <w:t>R002b</w:t>
+            </w:r>
+          </w:p>
+        </w:tc>
+        <w:tc>
+          <w:tcPr>
+            <w:tcW w:w="1887" w:type="dxa"/>
+          </w:tcPr>
+          <w:p>
+            <w:pPr>
+              <w:cnfStyle w:val="000000100000" w:firstRow="0" w:lastRow="0" w:firstColumn="0" w:lastColumn="0" w:oddVBand="0" w:evenVBand="0" w:oddHBand="1" w:evenHBand="0" w:firstRowFirstColumn="0" w:firstRowLastColumn="0" w:lastRowFirstColumn="0" w:lastRowLastColumn="0"/>
+            </w:pPr>
+            <w:r>
+              <w:t>Dash contains important information</w:t>
+            </w:r>
+            <w:r>
+              <w:t xml:space="preserve"> and updates as required</w:t>
+            </w:r>
+          </w:p>
+        </w:tc>
+        <w:tc>
+          <w:tcPr>
+            <w:tcW w:w="1540" w:type="dxa"/>
+          </w:tcPr>
+          <w:p>
+            <w:pPr>
+              <w:cnfStyle w:val="000000100000" w:firstRow="0" w:lastRow="0" w:firstColumn="0" w:lastColumn="0" w:oddVBand="0" w:evenVBand="0" w:oddHBand="1" w:evenHBand="0" w:firstRowFirstColumn="0" w:firstRowLastColumn="0" w:lastRowFirstColumn="0" w:lastRowLastColumn="0"/>
+            </w:pPr>
+            <w:r>
+              <w:t>Inspection</w:t>
+            </w:r>
+          </w:p>
+        </w:tc>
+      </w:tr>
+      <w:tr>
+        <w:tc>
+          <w:tcPr>
+            <w:cnfStyle w:val="001000000000" w:firstRow="0" w:lastRow="0" w:firstColumn="1" w:lastColumn="0" w:oddVBand="0" w:evenVBand="0" w:oddHBand="0" w:evenHBand="0" w:firstRowFirstColumn="0" w:firstRowLastColumn="0" w:lastRowFirstColumn="0" w:lastRowLastColumn="0"/>
+            <w:tcW w:w="1153" w:type="dxa"/>
+          </w:tcPr>
+          <w:p>
+            <w:r>
+              <w:t>ATP-16</w:t>
+            </w:r>
+          </w:p>
+        </w:tc>
+        <w:tc>
+          <w:tcPr>
+            <w:tcW w:w="2073" w:type="dxa"/>
+          </w:tcPr>
+          <w:p>
+            <w:pPr>
+              <w:cnfStyle w:val="000000000000" w:firstRow="0" w:lastRow="0" w:firstColumn="0" w:lastColumn="0" w:oddVBand="0" w:evenVBand="0" w:oddHBand="0" w:evenHBand="0" w:firstRowFirstColumn="0" w:firstRowLastColumn="0" w:lastRowFirstColumn="0" w:lastRowLastColumn="0"/>
+            </w:pPr>
+            <w:r>
+              <w:t>Maintenance mode</w:t>
+            </w:r>
+          </w:p>
+        </w:tc>
+        <w:tc>
+          <w:tcPr>
+            <w:tcW w:w="1803" w:type="dxa"/>
+          </w:tcPr>
+          <w:p>
+            <w:pPr>
+              <w:cnfStyle w:val="000000000000" w:firstRow="0" w:lastRow="0" w:firstColumn="0" w:lastColumn="0" w:oddVBand="0" w:evenVBand="0" w:oddHBand="0" w:evenHBand="0" w:firstRowFirstColumn="0" w:firstRowLastColumn="0" w:lastRowFirstColumn="0" w:lastRowLastColumn="0"/>
+            </w:pPr>
+            <w:r>
+              <w:t>R002e</w:t>
+            </w:r>
+          </w:p>
+        </w:tc>
+        <w:tc>
+          <w:tcPr>
+            <w:tcW w:w="1887" w:type="dxa"/>
+          </w:tcPr>
+          <w:p>
+            <w:pPr>
+              <w:cnfStyle w:val="000000000000" w:firstRow="0" w:lastRow="0" w:firstColumn="0" w:lastColumn="0" w:oddVBand="0" w:evenVBand="0" w:oddHBand="0" w:evenHBand="0" w:firstRowFirstColumn="0" w:firstRowLastColumn="0" w:lastRowFirstColumn="0" w:lastRowLastColumn="0"/>
+            </w:pPr>
+            <w:r>
+              <w:t>Configure sensors in maintenance mode</w:t>
+            </w:r>
+          </w:p>
+          <w:p>
+            <w:pPr>
+              <w:cnfStyle w:val="000000000000" w:firstRow="0" w:lastRow="0" w:firstColumn="0" w:lastColumn="0" w:oddVBand="0" w:evenVBand="0" w:oddHBand="0" w:evenHBand="0" w:firstRowFirstColumn="0" w:firstRowLastColumn="0" w:lastRowFirstColumn="0" w:lastRowLastColumn="0"/>
+            </w:pPr>
+            <w:r>
+              <w:t>Bypass safety modes</w:t>
+            </w:r>
+          </w:p>
+          <w:p>
+            <w:pPr>
+              <w:cnfStyle w:val="000000000000" w:firstRow="0" w:lastRow="0" w:firstColumn="0" w:lastColumn="0" w:oddVBand="0" w:evenVBand="0" w:oddHBand="0" w:evenHBand="0" w:firstRowFirstColumn="0" w:firstRowLastColumn="0" w:lastRowFirstColumn="0" w:lastRowLastColumn="0"/>
+            </w:pPr>
+            <w:r>
+              <w:t>Read all sensors calibrated and not calibrated</w:t>
+            </w:r>
+          </w:p>
+        </w:tc>
+        <w:tc>
+          <w:tcPr>
+            <w:tcW w:w="1540" w:type="dxa"/>
+          </w:tcPr>
+          <w:p>
+            <w:pPr>
+              <w:cnfStyle w:val="000000000000" w:firstRow="0" w:lastRow="0" w:firstColumn="0" w:lastColumn="0" w:oddVBand="0" w:evenVBand="0" w:oddHBand="0" w:evenHBand="0" w:firstRowFirstColumn="0" w:firstRowLastColumn="0" w:lastRowFirstColumn="0" w:lastRowLastColumn="0"/>
+            </w:pPr>
+            <w:r>
+              <w:t>Test</w:t>
+            </w:r>
+          </w:p>
+        </w:tc>
+      </w:tr>
+      <w:tr>
+        <w:trPr>
+          <w:cnfStyle w:val="000000100000" w:firstRow="0" w:lastRow="0" w:firstColumn="0" w:lastColumn="0" w:oddVBand="0" w:evenVBand="0" w:oddHBand="1" w:evenHBand="0" w:firstRowFirstColumn="0" w:firstRowLastColumn="0" w:lastRowFirstColumn="0" w:lastRowLastColumn="0"/>
+        </w:trPr>
+        <w:tc>
+          <w:tcPr>
+            <w:cnfStyle w:val="001000000000" w:firstRow="0" w:lastRow="0" w:firstColumn="1" w:lastColumn="0" w:oddVBand="0" w:evenVBand="0" w:oddHBand="0" w:evenHBand="0" w:firstRowFirstColumn="0" w:firstRowLastColumn="0" w:lastRowFirstColumn="0" w:lastRowLastColumn="0"/>
+            <w:tcW w:w="1153" w:type="dxa"/>
+          </w:tcPr>
+          <w:p>
+            <w:r>
+              <w:t>ATP-17</w:t>
             </w:r>
           </w:p>
         </w:tc>
@@ -2658,6 +2966,7 @@
           </w:tcPr>
           <w:p>
             <w:r>
+              <w:lastRenderedPageBreak/>
               <w:t>Deliverable</w:t>
             </w:r>
           </w:p>
@@ -2948,6 +3257,14 @@
               <w:t xml:space="preserve">Document approved </w:t>
             </w:r>
           </w:p>
+          <w:p>
+            <w:pPr>
+              <w:cnfStyle w:val="000000100000" w:firstRow="0" w:lastRow="0" w:firstColumn="0" w:lastColumn="0" w:oddVBand="0" w:evenVBand="0" w:oddHBand="1" w:evenHBand="0" w:firstRowFirstColumn="0" w:firstRowLastColumn="0" w:lastRowFirstColumn="0" w:lastRowLastColumn="0"/>
+            </w:pPr>
+            <w:r>
+              <w:t>Document uploaded to site</w:t>
+            </w:r>
+          </w:p>
         </w:tc>
       </w:tr>
       <w:tr>
@@ -2986,6 +3303,379 @@
             <w:pPr>
               <w:cnfStyle w:val="000000000000" w:firstRow="0" w:lastRow="0" w:firstColumn="0" w:lastColumn="0" w:oddVBand="0" w:evenVBand="0" w:oddHBand="0" w:evenHBand="0" w:firstRowFirstColumn="0" w:firstRowLastColumn="0" w:lastRowFirstColumn="0" w:lastRowLastColumn="0"/>
             </w:pPr>
+            <w:r>
+              <w:t>Document approved and uploaded</w:t>
+            </w:r>
+          </w:p>
+        </w:tc>
+      </w:tr>
+      <w:tr>
+        <w:trPr>
+          <w:cnfStyle w:val="000000100000" w:firstRow="0" w:lastRow="0" w:firstColumn="0" w:lastColumn="0" w:oddVBand="0" w:evenVBand="0" w:oddHBand="1" w:evenHBand="0" w:firstRowFirstColumn="0" w:firstRowLastColumn="0" w:lastRowFirstColumn="0" w:lastRowLastColumn="0"/>
+          <w:trHeight w:val="295"/>
+        </w:trPr>
+        <w:tc>
+          <w:tcPr>
+            <w:cnfStyle w:val="001000000000" w:firstRow="0" w:lastRow="0" w:firstColumn="1" w:lastColumn="0" w:oddVBand="0" w:evenVBand="0" w:oddHBand="0" w:evenHBand="0" w:firstRowFirstColumn="0" w:firstRowLastColumn="0" w:lastRowFirstColumn="0" w:lastRowLastColumn="0"/>
+            <w:tcW w:w="1839" w:type="dxa"/>
+          </w:tcPr>
+          <w:p>
+            <w:r>
+              <w:t>D00</w:t>
+            </w:r>
+            <w:r>
+              <w:t>7</w:t>
+            </w:r>
+          </w:p>
+        </w:tc>
+        <w:tc>
+          <w:tcPr>
+            <w:tcW w:w="2366" w:type="dxa"/>
+          </w:tcPr>
+          <w:p>
+            <w:pPr>
+              <w:cnfStyle w:val="000000100000" w:firstRow="0" w:lastRow="0" w:firstColumn="0" w:lastColumn="0" w:oddVBand="0" w:evenVBand="0" w:oddHBand="1" w:evenHBand="0" w:firstRowFirstColumn="0" w:firstRowLastColumn="0" w:lastRowFirstColumn="0" w:lastRowLastColumn="0"/>
+            </w:pPr>
+            <w:r>
+              <w:t>Webpage</w:t>
+            </w:r>
+          </w:p>
+        </w:tc>
+        <w:tc>
+          <w:tcPr>
+            <w:tcW w:w="4269" w:type="dxa"/>
+          </w:tcPr>
+          <w:p>
+            <w:pPr>
+              <w:cnfStyle w:val="000000100000" w:firstRow="0" w:lastRow="0" w:firstColumn="0" w:lastColumn="0" w:oddVBand="0" w:evenVBand="0" w:oddHBand="1" w:evenHBand="0" w:firstRowFirstColumn="0" w:firstRowLastColumn="0" w:lastRowFirstColumn="0" w:lastRowLastColumn="0"/>
+            </w:pPr>
+            <w:r>
+              <w:t>Keep updated every week</w:t>
+            </w:r>
+          </w:p>
+          <w:p>
+            <w:pPr>
+              <w:cnfStyle w:val="000000100000" w:firstRow="0" w:lastRow="0" w:firstColumn="0" w:lastColumn="0" w:oddVBand="0" w:evenVBand="0" w:oddHBand="1" w:evenHBand="0" w:firstRowFirstColumn="0" w:firstRowLastColumn="0" w:lastRowFirstColumn="0" w:lastRowLastColumn="0"/>
+            </w:pPr>
+            <w:r>
+              <w:t>Post appropriate ATRs 24h after test</w:t>
+            </w:r>
+          </w:p>
+        </w:tc>
+      </w:tr>
+      <w:tr>
+        <w:trPr>
+          <w:trHeight w:val="295"/>
+        </w:trPr>
+        <w:tc>
+          <w:tcPr>
+            <w:cnfStyle w:val="001000000000" w:firstRow="0" w:lastRow="0" w:firstColumn="1" w:lastColumn="0" w:oddVBand="0" w:evenVBand="0" w:oddHBand="0" w:evenHBand="0" w:firstRowFirstColumn="0" w:firstRowLastColumn="0" w:lastRowFirstColumn="0" w:lastRowLastColumn="0"/>
+            <w:tcW w:w="1839" w:type="dxa"/>
+          </w:tcPr>
+          <w:p>
+            <w:r>
+              <w:t>D008</w:t>
+            </w:r>
+          </w:p>
+        </w:tc>
+        <w:tc>
+          <w:tcPr>
+            <w:tcW w:w="2366" w:type="dxa"/>
+          </w:tcPr>
+          <w:p>
+            <w:pPr>
+              <w:cnfStyle w:val="000000000000" w:firstRow="0" w:lastRow="0" w:firstColumn="0" w:lastColumn="0" w:oddVBand="0" w:evenVBand="0" w:oddHBand="0" w:evenHBand="0" w:firstRowFirstColumn="0" w:firstRowLastColumn="0" w:lastRowFirstColumn="0" w:lastRowLastColumn="0"/>
+            </w:pPr>
+            <w:r>
+              <w:t>Final delivery and presentation</w:t>
+            </w:r>
+          </w:p>
+        </w:tc>
+        <w:tc>
+          <w:tcPr>
+            <w:tcW w:w="4269" w:type="dxa"/>
+          </w:tcPr>
+          <w:p>
+            <w:pPr>
+              <w:cnfStyle w:val="000000000000" w:firstRow="0" w:lastRow="0" w:firstColumn="0" w:lastColumn="0" w:oddVBand="0" w:evenVBand="0" w:oddHBand="0" w:evenHBand="0" w:firstRowFirstColumn="0" w:firstRowLastColumn="0" w:lastRowFirstColumn="0" w:lastRowLastColumn="0"/>
+            </w:pPr>
+            <w:r>
+              <w:t>Demo integrated and tested system</w:t>
+            </w:r>
+          </w:p>
+          <w:p>
+            <w:pPr>
+              <w:cnfStyle w:val="000000000000" w:firstRow="0" w:lastRow="0" w:firstColumn="0" w:lastColumn="0" w:oddVBand="0" w:evenVBand="0" w:oddHBand="0" w:evenHBand="0" w:firstRowFirstColumn="0" w:firstRowLastColumn="0" w:lastRowFirstColumn="0" w:lastRowLastColumn="0"/>
+            </w:pPr>
+            <w:r>
+              <w:t>Video submitter</w:t>
+            </w:r>
+          </w:p>
+        </w:tc>
+      </w:tr>
+      <w:tr>
+        <w:trPr>
+          <w:cnfStyle w:val="000000100000" w:firstRow="0" w:lastRow="0" w:firstColumn="0" w:lastColumn="0" w:oddVBand="0" w:evenVBand="0" w:oddHBand="1" w:evenHBand="0" w:firstRowFirstColumn="0" w:firstRowLastColumn="0" w:lastRowFirstColumn="0" w:lastRowLastColumn="0"/>
+          <w:trHeight w:val="295"/>
+        </w:trPr>
+        <w:tc>
+          <w:tcPr>
+            <w:cnfStyle w:val="001000000000" w:firstRow="0" w:lastRow="0" w:firstColumn="1" w:lastColumn="0" w:oddVBand="0" w:evenVBand="0" w:oddHBand="0" w:evenHBand="0" w:firstRowFirstColumn="0" w:firstRowLastColumn="0" w:lastRowFirstColumn="0" w:lastRowLastColumn="0"/>
+            <w:tcW w:w="1839" w:type="dxa"/>
+          </w:tcPr>
+          <w:p>
+            <w:commentRangeStart w:id="2"/>
+            <w:r>
+              <w:t>D009</w:t>
+            </w:r>
+          </w:p>
+        </w:tc>
+        <w:tc>
+          <w:tcPr>
+            <w:tcW w:w="2366" w:type="dxa"/>
+          </w:tcPr>
+          <w:p>
+            <w:pPr>
+              <w:cnfStyle w:val="000000100000" w:firstRow="0" w:lastRow="0" w:firstColumn="0" w:lastColumn="0" w:oddVBand="0" w:evenVBand="0" w:oddHBand="1" w:evenHBand="0" w:firstRowFirstColumn="0" w:firstRowLastColumn="0" w:lastRowFirstColumn="0" w:lastRowLastColumn="0"/>
+            </w:pPr>
+            <w:r>
+              <w:t>Conference paper, presentation and video</w:t>
+            </w:r>
+          </w:p>
+        </w:tc>
+        <w:tc>
+          <w:tcPr>
+            <w:tcW w:w="4269" w:type="dxa"/>
+          </w:tcPr>
+          <w:p>
+            <w:pPr>
+              <w:cnfStyle w:val="000000100000" w:firstRow="0" w:lastRow="0" w:firstColumn="0" w:lastColumn="0" w:oddVBand="0" w:evenVBand="0" w:oddHBand="1" w:evenHBand="0" w:firstRowFirstColumn="0" w:firstRowLastColumn="0" w:lastRowFirstColumn="0" w:lastRowLastColumn="0"/>
+            </w:pPr>
+            <w:r>
+              <w:t>EITHER:</w:t>
+            </w:r>
+          </w:p>
+          <w:p>
+            <w:pPr>
+              <w:cnfStyle w:val="000000100000" w:firstRow="0" w:lastRow="0" w:firstColumn="0" w:lastColumn="0" w:oddVBand="0" w:evenVBand="0" w:oddHBand="1" w:evenHBand="0" w:firstRowFirstColumn="0" w:firstRowLastColumn="0" w:lastRowFirstColumn="0" w:lastRowLastColumn="0"/>
+            </w:pPr>
+            <w:r>
+              <w:t>Video showing system</w:t>
+            </w:r>
+          </w:p>
+          <w:p>
+            <w:pPr>
+              <w:cnfStyle w:val="000000100000" w:firstRow="0" w:lastRow="0" w:firstColumn="0" w:lastColumn="0" w:oddVBand="0" w:evenVBand="0" w:oddHBand="1" w:evenHBand="0" w:firstRowFirstColumn="0" w:firstRowLastColumn="0" w:lastRowFirstColumn="0" w:lastRowLastColumn="0"/>
+            </w:pPr>
+            <w:r>
+              <w:t>OR</w:t>
+            </w:r>
+          </w:p>
+          <w:p>
+            <w:pPr>
+              <w:cnfStyle w:val="000000100000" w:firstRow="0" w:lastRow="0" w:firstColumn="0" w:lastColumn="0" w:oddVBand="0" w:evenVBand="0" w:oddHBand="1" w:evenHBand="0" w:firstRowFirstColumn="0" w:firstRowLastColumn="0" w:lastRowFirstColumn="0" w:lastRowLastColumn="0"/>
+            </w:pPr>
+            <w:r>
+              <w:t>Live demo of system</w:t>
+            </w:r>
+          </w:p>
+          <w:p>
+            <w:pPr>
+              <w:cnfStyle w:val="000000100000" w:firstRow="0" w:lastRow="0" w:firstColumn="0" w:lastColumn="0" w:oddVBand="0" w:evenVBand="0" w:oddHBand="1" w:evenHBand="0" w:firstRowFirstColumn="0" w:firstRowLastColumn="0" w:lastRowFirstColumn="0" w:lastRowLastColumn="0"/>
+            </w:pPr>
+            <w:r>
+              <w:t>Presentation performed at conference</w:t>
+            </w:r>
+          </w:p>
+          <w:commentRangeEnd w:id="2"/>
+          <w:p>
+            <w:pPr>
+              <w:cnfStyle w:val="000000100000" w:firstRow="0" w:lastRow="0" w:firstColumn="0" w:lastColumn="0" w:oddVBand="0" w:evenVBand="0" w:oddHBand="1" w:evenHBand="0" w:firstRowFirstColumn="0" w:firstRowLastColumn="0" w:lastRowFirstColumn="0" w:lastRowLastColumn="0"/>
+            </w:pPr>
+            <w:r>
+              <w:rPr>
+                <w:rStyle w:val="CommentReference"/>
+              </w:rPr>
+              <w:commentReference w:id="2"/>
+            </w:r>
+          </w:p>
+        </w:tc>
+      </w:tr>
+      <w:tr>
+        <w:trPr>
+          <w:trHeight w:val="295"/>
+        </w:trPr>
+        <w:tc>
+          <w:tcPr>
+            <w:cnfStyle w:val="001000000000" w:firstRow="0" w:lastRow="0" w:firstColumn="1" w:lastColumn="0" w:oddVBand="0" w:evenVBand="0" w:oddHBand="0" w:evenHBand="0" w:firstRowFirstColumn="0" w:firstRowLastColumn="0" w:lastRowFirstColumn="0" w:lastRowLastColumn="0"/>
+            <w:tcW w:w="1839" w:type="dxa"/>
+          </w:tcPr>
+          <w:p>
+            <w:r>
+              <w:t>D010</w:t>
+            </w:r>
+          </w:p>
+        </w:tc>
+        <w:tc>
+          <w:tcPr>
+            <w:tcW w:w="2366" w:type="dxa"/>
+          </w:tcPr>
+          <w:p>
+            <w:pPr>
+              <w:cnfStyle w:val="000000000000" w:firstRow="0" w:lastRow="0" w:firstColumn="0" w:lastColumn="0" w:oddVBand="0" w:evenVBand="0" w:oddHBand="0" w:evenHBand="0" w:firstRowFirstColumn="0" w:firstRowLastColumn="0" w:lastRowFirstColumn="0" w:lastRowLastColumn="0"/>
+            </w:pPr>
+            <w:r>
+              <w:t>Posters</w:t>
+            </w:r>
+          </w:p>
+        </w:tc>
+        <w:tc>
+          <w:tcPr>
+            <w:tcW w:w="4269" w:type="dxa"/>
+          </w:tcPr>
+          <w:p>
+            <w:pPr>
+              <w:cnfStyle w:val="000000000000" w:firstRow="0" w:lastRow="0" w:firstColumn="0" w:lastColumn="0" w:oddVBand="0" w:evenVBand="0" w:oddHBand="0" w:evenHBand="0" w:firstRowFirstColumn="0" w:firstRowLastColumn="0" w:lastRowFirstColumn="0" w:lastRowLastColumn="0"/>
+            </w:pPr>
+            <w:r>
+              <w:t>Ready for Final presentation</w:t>
+            </w:r>
+          </w:p>
+        </w:tc>
+      </w:tr>
+      <w:tr>
+        <w:trPr>
+          <w:cnfStyle w:val="000000100000" w:firstRow="0" w:lastRow="0" w:firstColumn="0" w:lastColumn="0" w:oddVBand="0" w:evenVBand="0" w:oddHBand="1" w:evenHBand="0" w:firstRowFirstColumn="0" w:firstRowLastColumn="0" w:lastRowFirstColumn="0" w:lastRowLastColumn="0"/>
+          <w:trHeight w:val="295"/>
+        </w:trPr>
+        <w:tc>
+          <w:tcPr>
+            <w:cnfStyle w:val="001000000000" w:firstRow="0" w:lastRow="0" w:firstColumn="1" w:lastColumn="0" w:oddVBand="0" w:evenVBand="0" w:oddHBand="0" w:evenHBand="0" w:firstRowFirstColumn="0" w:firstRowLastColumn="0" w:lastRowFirstColumn="0" w:lastRowLastColumn="0"/>
+            <w:tcW w:w="1839" w:type="dxa"/>
+          </w:tcPr>
+          <w:p>
+            <w:r>
+              <w:t>D012</w:t>
+            </w:r>
+          </w:p>
+        </w:tc>
+        <w:tc>
+          <w:tcPr>
+            <w:tcW w:w="2366" w:type="dxa"/>
+          </w:tcPr>
+          <w:p>
+            <w:pPr>
+              <w:cnfStyle w:val="000000100000" w:firstRow="0" w:lastRow="0" w:firstColumn="0" w:lastColumn="0" w:oddVBand="0" w:evenVBand="0" w:oddHBand="1" w:evenHBand="0" w:firstRowFirstColumn="0" w:firstRowLastColumn="0" w:lastRowFirstColumn="0" w:lastRowLastColumn="0"/>
+            </w:pPr>
+            <w:r>
+              <w:t>Maintainability plan</w:t>
+            </w:r>
+          </w:p>
+        </w:tc>
+        <w:tc>
+          <w:tcPr>
+            <w:tcW w:w="4269" w:type="dxa"/>
+          </w:tcPr>
+          <w:p>
+            <w:pPr>
+              <w:cnfStyle w:val="000000100000" w:firstRow="0" w:lastRow="0" w:firstColumn="0" w:lastColumn="0" w:oddVBand="0" w:evenVBand="0" w:oddHBand="1" w:evenHBand="0" w:firstRowFirstColumn="0" w:firstRowLastColumn="0" w:lastRowFirstColumn="0" w:lastRowLastColumn="0"/>
+            </w:pPr>
+            <w:r>
+              <w:t>Presentation completed</w:t>
+            </w:r>
+          </w:p>
+        </w:tc>
+      </w:tr>
+      <w:tr>
+        <w:trPr>
+          <w:trHeight w:val="295"/>
+        </w:trPr>
+        <w:tc>
+          <w:tcPr>
+            <w:cnfStyle w:val="001000000000" w:firstRow="0" w:lastRow="0" w:firstColumn="1" w:lastColumn="0" w:oddVBand="0" w:evenVBand="0" w:oddHBand="0" w:evenHBand="0" w:firstRowFirstColumn="0" w:firstRowLastColumn="0" w:lastRowFirstColumn="0" w:lastRowLastColumn="0"/>
+            <w:tcW w:w="1839" w:type="dxa"/>
+          </w:tcPr>
+          <w:p>
+            <w:r>
+              <w:t>D013</w:t>
+            </w:r>
+          </w:p>
+        </w:tc>
+        <w:tc>
+          <w:tcPr>
+            <w:tcW w:w="2366" w:type="dxa"/>
+          </w:tcPr>
+          <w:p>
+            <w:pPr>
+              <w:cnfStyle w:val="000000000000" w:firstRow="0" w:lastRow="0" w:firstColumn="0" w:lastColumn="0" w:oddVBand="0" w:evenVBand="0" w:oddHBand="0" w:evenHBand="0" w:firstRowFirstColumn="0" w:firstRowLastColumn="0" w:lastRowFirstColumn="0" w:lastRowLastColumn="0"/>
+            </w:pPr>
+            <w:r>
+              <w:t>Purchasing Report</w:t>
+            </w:r>
+          </w:p>
+        </w:tc>
+        <w:tc>
+          <w:tcPr>
+            <w:tcW w:w="4269" w:type="dxa"/>
+          </w:tcPr>
+          <w:p>
+            <w:pPr>
+              <w:cnfStyle w:val="000000000000" w:firstRow="0" w:lastRow="0" w:firstColumn="0" w:lastColumn="0" w:oddVBand="0" w:evenVBand="0" w:oddHBand="0" w:evenHBand="0" w:firstRowFirstColumn="0" w:firstRowLastColumn="0" w:lastRowFirstColumn="0" w:lastRowLastColumn="0"/>
+            </w:pPr>
+            <w:r>
+              <w:t>All required statistics provided</w:t>
+            </w:r>
+          </w:p>
+        </w:tc>
+      </w:tr>
+      <w:tr>
+        <w:trPr>
+          <w:cnfStyle w:val="000000100000" w:firstRow="0" w:lastRow="0" w:firstColumn="0" w:lastColumn="0" w:oddVBand="0" w:evenVBand="0" w:oddHBand="1" w:evenHBand="0" w:firstRowFirstColumn="0" w:firstRowLastColumn="0" w:lastRowFirstColumn="0" w:lastRowLastColumn="0"/>
+          <w:trHeight w:val="295"/>
+        </w:trPr>
+        <w:tc>
+          <w:tcPr>
+            <w:cnfStyle w:val="001000000000" w:firstRow="0" w:lastRow="0" w:firstColumn="1" w:lastColumn="0" w:oddVBand="0" w:evenVBand="0" w:oddHBand="0" w:evenHBand="0" w:firstRowFirstColumn="0" w:firstRowLastColumn="0" w:lastRowFirstColumn="0" w:lastRowLastColumn="0"/>
+            <w:tcW w:w="1839" w:type="dxa"/>
+          </w:tcPr>
+          <w:p>
+            <w:r>
+              <w:t>D014</w:t>
+            </w:r>
+          </w:p>
+        </w:tc>
+        <w:tc>
+          <w:tcPr>
+            <w:tcW w:w="2366" w:type="dxa"/>
+          </w:tcPr>
+          <w:p>
+            <w:pPr>
+              <w:cnfStyle w:val="000000100000" w:firstRow="0" w:lastRow="0" w:firstColumn="0" w:lastColumn="0" w:oddVBand="0" w:evenVBand="0" w:oddHBand="1" w:evenHBand="0" w:firstRowFirstColumn="0" w:firstRowLastColumn="0" w:lastRowFirstColumn="0" w:lastRowLastColumn="0"/>
+            </w:pPr>
+            <w:r>
+              <w:t>PM + PSLs</w:t>
+            </w:r>
+          </w:p>
+        </w:tc>
+        <w:tc>
+          <w:tcPr>
+            <w:tcW w:w="4269" w:type="dxa"/>
+          </w:tcPr>
+          <w:p>
+            <w:pPr>
+              <w:cnfStyle w:val="000000100000" w:firstRow="0" w:lastRow="0" w:firstColumn="0" w:lastColumn="0" w:oddVBand="0" w:evenVBand="0" w:oddHBand="1" w:evenHBand="0" w:firstRowFirstColumn="0" w:firstRowLastColumn="0" w:lastRowFirstColumn="0" w:lastRowLastColumn="0"/>
+            </w:pPr>
+            <w:r>
+              <w:t>Compiled every weekend</w:t>
+            </w:r>
+          </w:p>
+          <w:p>
+            <w:pPr>
+              <w:cnfStyle w:val="000000100000" w:firstRow="0" w:lastRow="0" w:firstColumn="0" w:lastColumn="0" w:oddVBand="0" w:evenVBand="0" w:oddHBand="1" w:evenHBand="0" w:firstRowFirstColumn="0" w:firstRowLastColumn="0" w:lastRowFirstColumn="0" w:lastRowLastColumn="0"/>
+            </w:pPr>
+            <w:r>
+              <w:t>Presented at the start of every week</w:t>
+            </w:r>
           </w:p>
         </w:tc>
       </w:tr>
@@ -2995,11 +3685,11 @@
       <w:pPr>
         <w:pStyle w:val="Heading1"/>
       </w:pPr>
-      <w:bookmarkStart w:id="2" w:name="_Toc475601090"/>
+      <w:bookmarkStart w:id="3" w:name="_Toc475601090"/>
       <w:r>
         <w:t>Experiments</w:t>
       </w:r>
-      <w:bookmarkEnd w:id="2"/>
+      <w:bookmarkEnd w:id="3"/>
     </w:p>
     <w:p>
       <w:r>
@@ -3104,14 +3794,14 @@
             <w:r>
               <w:t>R001a</w:t>
             </w:r>
+            <w:r>
+              <w:t xml:space="preserve"> (without DAQ)</w:t>
+            </w:r>
           </w:p>
         </w:tc>
       </w:tr>
     </w:tbl>
-    <w:p>
-      <w:bookmarkStart w:id="3" w:name="_GoBack"/>
-      <w:bookmarkEnd w:id="3"/>
-    </w:p>
+    <w:p/>
     <w:p>
       <w:pPr>
         <w:pStyle w:val="Heading1"/>
@@ -3160,7 +3850,10 @@
               <w:cnfStyle w:val="100000000000" w:firstRow="1" w:lastRow="0" w:firstColumn="0" w:lastColumn="0" w:oddVBand="0" w:evenVBand="0" w:oddHBand="0" w:evenHBand="0" w:firstRowFirstColumn="0" w:firstRowLastColumn="0" w:lastRowFirstColumn="0" w:lastRowLastColumn="0"/>
             </w:pPr>
             <w:r>
-              <w:t>Test(s) to demonstrate acceptance (Only one has to pass)</w:t>
+              <w:t xml:space="preserve">Test(s) </w:t>
+            </w:r>
+            <w:r>
+              <w:t>to demonstrate acceptance</w:t>
             </w:r>
           </w:p>
         </w:tc>
@@ -3177,7 +3870,7 @@
           </w:tcPr>
           <w:p>
             <w:r>
-              <w:t>ATP-01</w:t>
+              <w:t>R001a</w:t>
             </w:r>
           </w:p>
         </w:tc>
@@ -3190,20 +3883,385 @@
               <w:cnfStyle w:val="000000100000" w:firstRow="0" w:lastRow="0" w:firstColumn="0" w:lastColumn="0" w:oddVBand="0" w:evenVBand="0" w:oddHBand="1" w:evenHBand="0" w:firstRowFirstColumn="0" w:firstRowLastColumn="0" w:lastRowFirstColumn="0" w:lastRowLastColumn="0"/>
             </w:pPr>
             <w:r>
-              <w:t>Accumulator Verification</w:t>
-            </w:r>
+              <w:t xml:space="preserve">ATP-01 OR ATP-08, OR </w:t>
+            </w:r>
+            <w:r>
+              <w:t>ATP-10</w:t>
+            </w:r>
+          </w:p>
+        </w:tc>
+      </w:tr>
+      <w:tr>
+        <w:trPr>
+          <w:trHeight w:val="261"/>
+        </w:trPr>
+        <w:tc>
+          <w:tcPr>
+            <w:cnfStyle w:val="001000000000" w:firstRow="0" w:lastRow="0" w:firstColumn="1" w:lastColumn="0" w:oddVBand="0" w:evenVBand="0" w:oddHBand="0" w:evenHBand="0" w:firstRowFirstColumn="0" w:firstRowLastColumn="0" w:lastRowFirstColumn="0" w:lastRowLastColumn="0"/>
+            <w:tcW w:w="1814" w:type="dxa"/>
+          </w:tcPr>
+          <w:p>
+            <w:r>
+              <w:t>R001b</w:t>
+            </w:r>
+          </w:p>
+        </w:tc>
+        <w:tc>
+          <w:tcPr>
+            <w:tcW w:w="6655" w:type="dxa"/>
+          </w:tcPr>
+          <w:p>
+            <w:pPr>
+              <w:cnfStyle w:val="000000000000" w:firstRow="0" w:lastRow="0" w:firstColumn="0" w:lastColumn="0" w:oddVBand="0" w:evenVBand="0" w:oddHBand="0" w:evenHBand="0" w:firstRowFirstColumn="0" w:firstRowLastColumn="0" w:lastRowFirstColumn="0" w:lastRowLastColumn="0"/>
+            </w:pPr>
+            <w:r>
+              <w:t>ATP-03</w:t>
+            </w:r>
+          </w:p>
+        </w:tc>
+      </w:tr>
+      <w:tr>
+        <w:trPr>
+          <w:cnfStyle w:val="000000100000" w:firstRow="0" w:lastRow="0" w:firstColumn="0" w:lastColumn="0" w:oddVBand="0" w:evenVBand="0" w:oddHBand="1" w:evenHBand="0" w:firstRowFirstColumn="0" w:firstRowLastColumn="0" w:lastRowFirstColumn="0" w:lastRowLastColumn="0"/>
+          <w:trHeight w:val="261"/>
+        </w:trPr>
+        <w:tc>
+          <w:tcPr>
+            <w:cnfStyle w:val="001000000000" w:firstRow="0" w:lastRow="0" w:firstColumn="1" w:lastColumn="0" w:oddVBand="0" w:evenVBand="0" w:oddHBand="0" w:evenHBand="0" w:firstRowFirstColumn="0" w:firstRowLastColumn="0" w:lastRowFirstColumn="0" w:lastRowLastColumn="0"/>
+            <w:tcW w:w="1814" w:type="dxa"/>
+          </w:tcPr>
+          <w:p>
+            <w:r>
+              <w:t>R001c</w:t>
+            </w:r>
+          </w:p>
+        </w:tc>
+        <w:tc>
+          <w:tcPr>
+            <w:tcW w:w="6655" w:type="dxa"/>
+          </w:tcPr>
+          <w:p>
+            <w:pPr>
+              <w:cnfStyle w:val="000000100000" w:firstRow="0" w:lastRow="0" w:firstColumn="0" w:lastColumn="0" w:oddVBand="0" w:evenVBand="0" w:oddHBand="1" w:evenHBand="0" w:firstRowFirstColumn="0" w:firstRowLastColumn="0" w:lastRowFirstColumn="0" w:lastRowLastColumn="0"/>
+            </w:pPr>
+            <w:r>
+              <w:t>ATP-06</w:t>
+            </w:r>
+          </w:p>
+        </w:tc>
+      </w:tr>
+      <w:tr>
+        <w:trPr>
+          <w:trHeight w:val="261"/>
+        </w:trPr>
+        <w:tc>
+          <w:tcPr>
+            <w:cnfStyle w:val="001000000000" w:firstRow="0" w:lastRow="0" w:firstColumn="1" w:lastColumn="0" w:oddVBand="0" w:evenVBand="0" w:oddHBand="0" w:evenHBand="0" w:firstRowFirstColumn="0" w:firstRowLastColumn="0" w:lastRowFirstColumn="0" w:lastRowLastColumn="0"/>
+            <w:tcW w:w="1814" w:type="dxa"/>
+          </w:tcPr>
+          <w:p>
+            <w:r>
+              <w:t>R001d</w:t>
+            </w:r>
+          </w:p>
+        </w:tc>
+        <w:tc>
+          <w:tcPr>
+            <w:tcW w:w="6655" w:type="dxa"/>
+          </w:tcPr>
+          <w:p>
+            <w:pPr>
+              <w:cnfStyle w:val="000000000000" w:firstRow="0" w:lastRow="0" w:firstColumn="0" w:lastColumn="0" w:oddVBand="0" w:evenVBand="0" w:oddHBand="0" w:evenHBand="0" w:firstRowFirstColumn="0" w:firstRowLastColumn="0" w:lastRowFirstColumn="0" w:lastRowLastColumn="0"/>
+            </w:pPr>
+            <w:r>
+              <w:t>ATP-</w:t>
+            </w:r>
+            <w:r>
+              <w:t>13</w:t>
+            </w:r>
+          </w:p>
+        </w:tc>
+      </w:tr>
+      <w:tr>
+        <w:trPr>
+          <w:cnfStyle w:val="000000100000" w:firstRow="0" w:lastRow="0" w:firstColumn="0" w:lastColumn="0" w:oddVBand="0" w:evenVBand="0" w:oddHBand="1" w:evenHBand="0" w:firstRowFirstColumn="0" w:firstRowLastColumn="0" w:lastRowFirstColumn="0" w:lastRowLastColumn="0"/>
+          <w:trHeight w:val="261"/>
+        </w:trPr>
+        <w:tc>
+          <w:tcPr>
+            <w:cnfStyle w:val="001000000000" w:firstRow="0" w:lastRow="0" w:firstColumn="1" w:lastColumn="0" w:oddVBand="0" w:evenVBand="0" w:oddHBand="0" w:evenHBand="0" w:firstRowFirstColumn="0" w:firstRowLastColumn="0" w:lastRowFirstColumn="0" w:lastRowLastColumn="0"/>
+            <w:tcW w:w="1814" w:type="dxa"/>
+          </w:tcPr>
+          <w:p>
+            <w:r>
+              <w:t>R001e</w:t>
+            </w:r>
+          </w:p>
+        </w:tc>
+        <w:tc>
+          <w:tcPr>
+            <w:tcW w:w="6655" w:type="dxa"/>
+          </w:tcPr>
+          <w:p>
+            <w:pPr>
+              <w:cnfStyle w:val="000000100000" w:firstRow="0" w:lastRow="0" w:firstColumn="0" w:lastColumn="0" w:oddVBand="0" w:evenVBand="0" w:oddHBand="1" w:evenHBand="0" w:firstRowFirstColumn="0" w:firstRowLastColumn="0" w:lastRowFirstColumn="0" w:lastRowLastColumn="0"/>
+            </w:pPr>
+            <w:r>
+              <w:t>ATP-13</w:t>
+            </w:r>
+          </w:p>
+        </w:tc>
+      </w:tr>
+      <w:tr>
+        <w:trPr>
+          <w:trHeight w:val="261"/>
+        </w:trPr>
+        <w:tc>
+          <w:tcPr>
+            <w:cnfStyle w:val="001000000000" w:firstRow="0" w:lastRow="0" w:firstColumn="1" w:lastColumn="0" w:oddVBand="0" w:evenVBand="0" w:oddHBand="0" w:evenHBand="0" w:firstRowFirstColumn="0" w:firstRowLastColumn="0" w:lastRowFirstColumn="0" w:lastRowLastColumn="0"/>
+            <w:tcW w:w="1814" w:type="dxa"/>
+          </w:tcPr>
+          <w:p>
+            <w:r>
+              <w:t>R001f</w:t>
+            </w:r>
+          </w:p>
+        </w:tc>
+        <w:tc>
+          <w:tcPr>
+            <w:tcW w:w="6655" w:type="dxa"/>
+          </w:tcPr>
+          <w:p>
+            <w:pPr>
+              <w:cnfStyle w:val="000000000000" w:firstRow="0" w:lastRow="0" w:firstColumn="0" w:lastColumn="0" w:oddVBand="0" w:evenVBand="0" w:oddHBand="0" w:evenHBand="0" w:firstRowFirstColumn="0" w:firstRowLastColumn="0" w:lastRowFirstColumn="0" w:lastRowLastColumn="0"/>
+            </w:pPr>
+            <w:r>
+              <w:t>ATP-04</w:t>
+            </w:r>
+          </w:p>
+        </w:tc>
+      </w:tr>
+      <w:tr>
+        <w:trPr>
+          <w:cnfStyle w:val="000000100000" w:firstRow="0" w:lastRow="0" w:firstColumn="0" w:lastColumn="0" w:oddVBand="0" w:evenVBand="0" w:oddHBand="1" w:evenHBand="0" w:firstRowFirstColumn="0" w:firstRowLastColumn="0" w:lastRowFirstColumn="0" w:lastRowLastColumn="0"/>
+          <w:trHeight w:val="261"/>
+        </w:trPr>
+        <w:tc>
+          <w:tcPr>
+            <w:cnfStyle w:val="001000000000" w:firstRow="0" w:lastRow="0" w:firstColumn="1" w:lastColumn="0" w:oddVBand="0" w:evenVBand="0" w:oddHBand="0" w:evenHBand="0" w:firstRowFirstColumn="0" w:firstRowLastColumn="0" w:lastRowFirstColumn="0" w:lastRowLastColumn="0"/>
+            <w:tcW w:w="1814" w:type="dxa"/>
+          </w:tcPr>
+          <w:p>
+            <w:r>
+              <w:t>R001g</w:t>
+            </w:r>
+          </w:p>
+        </w:tc>
+        <w:tc>
+          <w:tcPr>
+            <w:tcW w:w="6655" w:type="dxa"/>
+          </w:tcPr>
+          <w:p>
+            <w:pPr>
+              <w:cnfStyle w:val="000000100000" w:firstRow="0" w:lastRow="0" w:firstColumn="0" w:lastColumn="0" w:oddVBand="0" w:evenVBand="0" w:oddHBand="1" w:evenHBand="0" w:firstRowFirstColumn="0" w:firstRowLastColumn="0" w:lastRowFirstColumn="0" w:lastRowLastColumn="0"/>
+            </w:pPr>
+            <w:r>
+              <w:t>ATP-03 AND A</w:t>
+            </w:r>
+            <w:r>
+              <w:t>TP-14</w:t>
+            </w:r>
+          </w:p>
+        </w:tc>
+      </w:tr>
+      <w:tr>
+        <w:trPr>
+          <w:trHeight w:val="261"/>
+        </w:trPr>
+        <w:tc>
+          <w:tcPr>
+            <w:cnfStyle w:val="001000000000" w:firstRow="0" w:lastRow="0" w:firstColumn="1" w:lastColumn="0" w:oddVBand="0" w:evenVBand="0" w:oddHBand="0" w:evenHBand="0" w:firstRowFirstColumn="0" w:firstRowLastColumn="0" w:lastRowFirstColumn="0" w:lastRowLastColumn="0"/>
+            <w:tcW w:w="1814" w:type="dxa"/>
+          </w:tcPr>
+          <w:p>
+            <w:r>
+              <w:t>R002a</w:t>
+            </w:r>
+          </w:p>
+        </w:tc>
+        <w:tc>
+          <w:tcPr>
+            <w:tcW w:w="6655" w:type="dxa"/>
+          </w:tcPr>
+          <w:p>
+            <w:pPr>
+              <w:cnfStyle w:val="000000000000" w:firstRow="0" w:lastRow="0" w:firstColumn="0" w:lastColumn="0" w:oddVBand="0" w:evenVBand="0" w:oddHBand="0" w:evenHBand="0" w:firstRowFirstColumn="0" w:firstRowLastColumn="0" w:lastRowFirstColumn="0" w:lastRowLastColumn="0"/>
+            </w:pPr>
+            <w:r>
+              <w:t>ATP-15</w:t>
+            </w:r>
+          </w:p>
+        </w:tc>
+      </w:tr>
+      <w:tr>
+        <w:trPr>
+          <w:cnfStyle w:val="000000100000" w:firstRow="0" w:lastRow="0" w:firstColumn="0" w:lastColumn="0" w:oddVBand="0" w:evenVBand="0" w:oddHBand="1" w:evenHBand="0" w:firstRowFirstColumn="0" w:firstRowLastColumn="0" w:lastRowFirstColumn="0" w:lastRowLastColumn="0"/>
+          <w:trHeight w:val="261"/>
+        </w:trPr>
+        <w:tc>
+          <w:tcPr>
+            <w:cnfStyle w:val="001000000000" w:firstRow="0" w:lastRow="0" w:firstColumn="1" w:lastColumn="0" w:oddVBand="0" w:evenVBand="0" w:oddHBand="0" w:evenHBand="0" w:firstRowFirstColumn="0" w:firstRowLastColumn="0" w:lastRowFirstColumn="0" w:lastRowLastColumn="0"/>
+            <w:tcW w:w="1814" w:type="dxa"/>
+          </w:tcPr>
+          <w:p>
+            <w:r>
+              <w:t>R002b</w:t>
+            </w:r>
+          </w:p>
+        </w:tc>
+        <w:tc>
+          <w:tcPr>
+            <w:tcW w:w="6655" w:type="dxa"/>
+          </w:tcPr>
+          <w:p>
+            <w:pPr>
+              <w:cnfStyle w:val="000000100000" w:firstRow="0" w:lastRow="0" w:firstColumn="0" w:lastColumn="0" w:oddVBand="0" w:evenVBand="0" w:oddHBand="1" w:evenHBand="0" w:firstRowFirstColumn="0" w:firstRowLastColumn="0" w:lastRowFirstColumn="0" w:lastRowLastColumn="0"/>
+            </w:pPr>
+            <w:r>
+              <w:t>ATP-15</w:t>
+            </w:r>
+          </w:p>
+        </w:tc>
+      </w:tr>
+      <w:tr>
+        <w:trPr>
+          <w:trHeight w:val="261"/>
+        </w:trPr>
+        <w:tc>
+          <w:tcPr>
+            <w:cnfStyle w:val="001000000000" w:firstRow="0" w:lastRow="0" w:firstColumn="1" w:lastColumn="0" w:oddVBand="0" w:evenVBand="0" w:oddHBand="0" w:evenHBand="0" w:firstRowFirstColumn="0" w:firstRowLastColumn="0" w:lastRowFirstColumn="0" w:lastRowLastColumn="0"/>
+            <w:tcW w:w="1814" w:type="dxa"/>
+          </w:tcPr>
+          <w:p>
+            <w:r>
+              <w:t>R002c</w:t>
+            </w:r>
+          </w:p>
+        </w:tc>
+        <w:tc>
+          <w:tcPr>
+            <w:tcW w:w="6655" w:type="dxa"/>
+          </w:tcPr>
+          <w:p>
+            <w:pPr>
+              <w:cnfStyle w:val="000000000000" w:firstRow="0" w:lastRow="0" w:firstColumn="0" w:lastColumn="0" w:oddVBand="0" w:evenVBand="0" w:oddHBand="0" w:evenHBand="0" w:firstRowFirstColumn="0" w:firstRowLastColumn="0" w:lastRowFirstColumn="0" w:lastRowLastColumn="0"/>
+            </w:pPr>
+            <w:r>
+              <w:t>ATP-05</w:t>
+            </w:r>
+          </w:p>
+        </w:tc>
+      </w:tr>
+      <w:tr>
+        <w:trPr>
+          <w:cnfStyle w:val="000000100000" w:firstRow="0" w:lastRow="0" w:firstColumn="0" w:lastColumn="0" w:oddVBand="0" w:evenVBand="0" w:oddHBand="1" w:evenHBand="0" w:firstRowFirstColumn="0" w:firstRowLastColumn="0" w:lastRowFirstColumn="0" w:lastRowLastColumn="0"/>
+          <w:trHeight w:val="261"/>
+        </w:trPr>
+        <w:tc>
+          <w:tcPr>
+            <w:cnfStyle w:val="001000000000" w:firstRow="0" w:lastRow="0" w:firstColumn="1" w:lastColumn="0" w:oddVBand="0" w:evenVBand="0" w:oddHBand="0" w:evenHBand="0" w:firstRowFirstColumn="0" w:firstRowLastColumn="0" w:lastRowFirstColumn="0" w:lastRowLastColumn="0"/>
+            <w:tcW w:w="1814" w:type="dxa"/>
+          </w:tcPr>
+          <w:p>
+            <w:r>
+              <w:t>R002d</w:t>
+            </w:r>
+          </w:p>
+        </w:tc>
+        <w:tc>
+          <w:tcPr>
+            <w:tcW w:w="6655" w:type="dxa"/>
+          </w:tcPr>
+          <w:p>
+            <w:pPr>
+              <w:cnfStyle w:val="000000100000" w:firstRow="0" w:lastRow="0" w:firstColumn="0" w:lastColumn="0" w:oddVBand="0" w:evenVBand="0" w:oddHBand="1" w:evenHBand="0" w:firstRowFirstColumn="0" w:firstRowLastColumn="0" w:lastRowFirstColumn="0" w:lastRowLastColumn="0"/>
+            </w:pPr>
+            <w:r>
+              <w:t>ATP-05</w:t>
+            </w:r>
+          </w:p>
+        </w:tc>
+      </w:tr>
+      <w:tr>
+        <w:trPr>
+          <w:trHeight w:val="261"/>
+        </w:trPr>
+        <w:tc>
+          <w:tcPr>
+            <w:cnfStyle w:val="001000000000" w:firstRow="0" w:lastRow="0" w:firstColumn="1" w:lastColumn="0" w:oddVBand="0" w:evenVBand="0" w:oddHBand="0" w:evenHBand="0" w:firstRowFirstColumn="0" w:firstRowLastColumn="0" w:lastRowFirstColumn="0" w:lastRowLastColumn="0"/>
+            <w:tcW w:w="1814" w:type="dxa"/>
+          </w:tcPr>
+          <w:p>
+            <w:r>
+              <w:t>R002e</w:t>
+            </w:r>
+          </w:p>
+        </w:tc>
+        <w:tc>
+          <w:tcPr>
+            <w:tcW w:w="6655" w:type="dxa"/>
+          </w:tcPr>
+          <w:p>
+            <w:pPr>
+              <w:cnfStyle w:val="000000000000" w:firstRow="0" w:lastRow="0" w:firstColumn="0" w:lastColumn="0" w:oddVBand="0" w:evenVBand="0" w:oddHBand="0" w:evenHBand="0" w:firstRowFirstColumn="0" w:firstRowLastColumn="0" w:lastRowFirstColumn="0" w:lastRowLastColumn="0"/>
+            </w:pPr>
+            <w:r>
+              <w:t>ATP-16</w:t>
+            </w:r>
+          </w:p>
+        </w:tc>
+      </w:tr>
+      <w:tr>
+        <w:trPr>
+          <w:cnfStyle w:val="000000100000" w:firstRow="0" w:lastRow="0" w:firstColumn="0" w:lastColumn="0" w:oddVBand="0" w:evenVBand="0" w:oddHBand="1" w:evenHBand="0" w:firstRowFirstColumn="0" w:firstRowLastColumn="0" w:lastRowFirstColumn="0" w:lastRowLastColumn="0"/>
+          <w:trHeight w:val="261"/>
+        </w:trPr>
+        <w:tc>
+          <w:tcPr>
+            <w:cnfStyle w:val="001000000000" w:firstRow="0" w:lastRow="0" w:firstColumn="1" w:lastColumn="0" w:oddVBand="0" w:evenVBand="0" w:oddHBand="0" w:evenHBand="0" w:firstRowFirstColumn="0" w:firstRowLastColumn="0" w:lastRowFirstColumn="0" w:lastRowLastColumn="0"/>
+            <w:tcW w:w="1814" w:type="dxa"/>
+          </w:tcPr>
+          <w:p>
+            <w:r>
+              <w:t>R002f</w:t>
+            </w:r>
+          </w:p>
+        </w:tc>
+        <w:tc>
+          <w:tcPr>
+            <w:tcW w:w="6655" w:type="dxa"/>
+          </w:tcPr>
+          <w:p>
+            <w:pPr>
+              <w:cnfStyle w:val="000000100000" w:firstRow="0" w:lastRow="0" w:firstColumn="0" w:lastColumn="0" w:oddVBand="0" w:evenVBand="0" w:oddHBand="1" w:evenHBand="0" w:firstRowFirstColumn="0" w:firstRowLastColumn="0" w:lastRowFirstColumn="0" w:lastRowLastColumn="0"/>
+            </w:pPr>
+            <w:r>
+              <w:t>ATP-02</w:t>
+            </w:r>
+            <w:bookmarkStart w:id="4" w:name="_GoBack"/>
+            <w:bookmarkEnd w:id="4"/>
           </w:p>
         </w:tc>
       </w:tr>
     </w:tbl>
     <w:p/>
     <w:sectPr>
-      <w:headerReference w:type="even" r:id="rId9"/>
-      <w:headerReference w:type="default" r:id="rId10"/>
-      <w:footerReference w:type="even" r:id="rId11"/>
-      <w:footerReference w:type="default" r:id="rId12"/>
-      <w:headerReference w:type="first" r:id="rId13"/>
-      <w:footerReference w:type="first" r:id="rId14"/>
+      <w:headerReference w:type="even" r:id="rId11"/>
+      <w:headerReference w:type="default" r:id="rId12"/>
+      <w:footerReference w:type="even" r:id="rId13"/>
+      <w:footerReference w:type="default" r:id="rId14"/>
+      <w:headerReference w:type="first" r:id="rId15"/>
+      <w:footerReference w:type="first" r:id="rId16"/>
       <w:pgSz w:w="11900" w:h="16840"/>
       <w:pgMar w:top="1440" w:right="1800" w:bottom="1440" w:left="1800" w:header="708" w:footer="708" w:gutter="0"/>
       <w:cols w:space="708"/>
@@ -3214,8 +4272,29 @@
 </w:document>
 </file>
 
+<file path=word/comments.xml><?xml version="1.0" encoding="utf-8"?>
+<w:comments xmlns:wpc="http://schemas.microsoft.com/office/word/2010/wordprocessingCanvas" xmlns:mo="http://schemas.microsoft.com/office/mac/office/2008/main" xmlns:mc="http://schemas.openxmlformats.org/markup-compatibility/2006" xmlns:mv="urn:schemas-microsoft-com:mac:vml" xmlns:o="urn:schemas-microsoft-com:office:office" xmlns:r="http://schemas.openxmlformats.org/officeDocument/2006/relationships" xmlns:m="http://schemas.openxmlformats.org/officeDocument/2006/math" xmlns:v="urn:schemas-microsoft-com:vml" xmlns:wp14="http://schemas.microsoft.com/office/word/2010/wordprocessingDrawing" xmlns:wp="http://schemas.openxmlformats.org/drawingml/2006/wordprocessingDrawing" xmlns:w10="urn:schemas-microsoft-com:office:word" xmlns:w="http://schemas.openxmlformats.org/wordprocessingml/2006/main" xmlns:w14="http://schemas.microsoft.com/office/word/2010/wordml" xmlns:wpg="http://schemas.microsoft.com/office/word/2010/wordprocessingGroup" xmlns:wpi="http://schemas.microsoft.com/office/word/2010/wordprocessingInk" xmlns:wne="http://schemas.microsoft.com/office/word/2006/wordml" xmlns:wps="http://schemas.microsoft.com/office/word/2010/wordprocessingShape" mc:Ignorable="w14 wp14">
+  <w:comment w:id="2" w:author="Greg Flynn" w:date="2017-02-23T16:49:00Z" w:initials="GF">
+    <w:p>
+      <w:pPr>
+        <w:pStyle w:val="CommentText"/>
+      </w:pPr>
+      <w:r>
+        <w:rPr>
+          <w:rStyle w:val="CommentReference"/>
+        </w:rPr>
+        <w:annotationRef/>
+      </w:r>
+      <w:r>
+        <w:t>This is a different video than  GPR011</w:t>
+      </w:r>
+    </w:p>
+  </w:comment>
+</w:comments>
+</file>
+
 <file path=word/endnotes.xml><?xml version="1.0" encoding="utf-8"?>
-<w:endnotes xmlns:wpc="http://schemas.microsoft.com/office/word/2010/wordprocessingCanvas" xmlns:mc="http://schemas.openxmlformats.org/markup-compatibility/2006" xmlns:o="urn:schemas-microsoft-com:office:office" xmlns:r="http://schemas.openxmlformats.org/officeDocument/2006/relationships" xmlns:m="http://schemas.openxmlformats.org/officeDocument/2006/math" xmlns:v="urn:schemas-microsoft-com:vml" xmlns:wp14="http://schemas.microsoft.com/office/word/2010/wordprocessingDrawing" xmlns:wp="http://schemas.openxmlformats.org/drawingml/2006/wordprocessingDrawing" xmlns:w10="urn:schemas-microsoft-com:office:word" xmlns:w="http://schemas.openxmlformats.org/wordprocessingml/2006/main" xmlns:w14="http://schemas.microsoft.com/office/word/2010/wordml" xmlns:w15="http://schemas.microsoft.com/office/word/2012/wordml" xmlns:wpg="http://schemas.microsoft.com/office/word/2010/wordprocessingGroup" xmlns:wpi="http://schemas.microsoft.com/office/word/2010/wordprocessingInk" xmlns:wne="http://schemas.microsoft.com/office/word/2006/wordml" xmlns:wps="http://schemas.microsoft.com/office/word/2010/wordprocessingShape" mc:Ignorable="w14 w15 wp14">
+<w:endnotes xmlns:wpc="http://schemas.microsoft.com/office/word/2010/wordprocessingCanvas" xmlns:mo="http://schemas.microsoft.com/office/mac/office/2008/main" xmlns:mc="http://schemas.openxmlformats.org/markup-compatibility/2006" xmlns:mv="urn:schemas-microsoft-com:mac:vml" xmlns:o="urn:schemas-microsoft-com:office:office" xmlns:r="http://schemas.openxmlformats.org/officeDocument/2006/relationships" xmlns:m="http://schemas.openxmlformats.org/officeDocument/2006/math" xmlns:v="urn:schemas-microsoft-com:vml" xmlns:wp14="http://schemas.microsoft.com/office/word/2010/wordprocessingDrawing" xmlns:wp="http://schemas.openxmlformats.org/drawingml/2006/wordprocessingDrawing" xmlns:w10="urn:schemas-microsoft-com:office:word" xmlns:w="http://schemas.openxmlformats.org/wordprocessingml/2006/main" xmlns:w14="http://schemas.microsoft.com/office/word/2010/wordml" xmlns:wpg="http://schemas.microsoft.com/office/word/2010/wordprocessingGroup" xmlns:wpi="http://schemas.microsoft.com/office/word/2010/wordprocessingInk" xmlns:wne="http://schemas.microsoft.com/office/word/2006/wordml" xmlns:wps="http://schemas.microsoft.com/office/word/2010/wordprocessingShape" mc:Ignorable="w14 wp14">
   <w:endnote w:type="separator" w:id="-1">
     <w:p>
       <w:r>
@@ -3234,7 +4313,7 @@
 </file>
 
 <file path=word/footer1.xml><?xml version="1.0" encoding="utf-8"?>
-<w:ftr xmlns:wpc="http://schemas.microsoft.com/office/word/2010/wordprocessingCanvas" xmlns:mc="http://schemas.openxmlformats.org/markup-compatibility/2006" xmlns:o="urn:schemas-microsoft-com:office:office" xmlns:r="http://schemas.openxmlformats.org/officeDocument/2006/relationships" xmlns:m="http://schemas.openxmlformats.org/officeDocument/2006/math" xmlns:v="urn:schemas-microsoft-com:vml" xmlns:wp14="http://schemas.microsoft.com/office/word/2010/wordprocessingDrawing" xmlns:wp="http://schemas.openxmlformats.org/drawingml/2006/wordprocessingDrawing" xmlns:w10="urn:schemas-microsoft-com:office:word" xmlns:w="http://schemas.openxmlformats.org/wordprocessingml/2006/main" xmlns:w14="http://schemas.microsoft.com/office/word/2010/wordml" xmlns:w15="http://schemas.microsoft.com/office/word/2012/wordml" xmlns:wpg="http://schemas.microsoft.com/office/word/2010/wordprocessingGroup" xmlns:wpi="http://schemas.microsoft.com/office/word/2010/wordprocessingInk" xmlns:wne="http://schemas.microsoft.com/office/word/2006/wordml" xmlns:wps="http://schemas.microsoft.com/office/word/2010/wordprocessingShape" mc:Ignorable="w14 w15 wp14">
+<w:ftr xmlns:wpc="http://schemas.microsoft.com/office/word/2010/wordprocessingCanvas" xmlns:mo="http://schemas.microsoft.com/office/mac/office/2008/main" xmlns:mc="http://schemas.openxmlformats.org/markup-compatibility/2006" xmlns:mv="urn:schemas-microsoft-com:mac:vml" xmlns:o="urn:schemas-microsoft-com:office:office" xmlns:r="http://schemas.openxmlformats.org/officeDocument/2006/relationships" xmlns:m="http://schemas.openxmlformats.org/officeDocument/2006/math" xmlns:v="urn:schemas-microsoft-com:vml" xmlns:wp14="http://schemas.microsoft.com/office/word/2010/wordprocessingDrawing" xmlns:wp="http://schemas.openxmlformats.org/drawingml/2006/wordprocessingDrawing" xmlns:w10="urn:schemas-microsoft-com:office:word" xmlns:w="http://schemas.openxmlformats.org/wordprocessingml/2006/main" xmlns:w14="http://schemas.microsoft.com/office/word/2010/wordml" xmlns:wpg="http://schemas.microsoft.com/office/word/2010/wordprocessingGroup" xmlns:wpi="http://schemas.microsoft.com/office/word/2010/wordprocessingInk" xmlns:wne="http://schemas.microsoft.com/office/word/2006/wordml" xmlns:wps="http://schemas.microsoft.com/office/word/2010/wordprocessingShape" mc:Ignorable="w14 wp14 mv">
   <w:p>
     <w:pPr>
       <w:pStyle w:val="Footer"/>
@@ -3272,7 +4351,6 @@
       <w:dataBinding w:prefixMappings="xmlns:ns0='http://schemas.openxmlformats.org/package/2006/metadata/core-properties' xmlns:ns1='http://purl.org/dc/elements/1.1/'" w:xpath="/ns0:coreProperties[1]/ns1:title[1]" w:storeItemID="{6C3C8BC8-F283-45AE-878A-BAB7291924A1}"/>
       <w:text/>
     </w:sdtPr>
-    <w:sdtEndPr/>
     <w:sdtContent>
       <w:p>
         <w:pPr>
@@ -3311,7 +4389,6 @@
         <w:calendar w:val="gregorian"/>
       </w:date>
     </w:sdtPr>
-    <w:sdtEndPr/>
     <w:sdtContent>
       <w:p>
         <w:pPr>
@@ -3344,7 +4421,7 @@
 </file>
 
 <file path=word/footer2.xml><?xml version="1.0" encoding="utf-8"?>
-<w:ftr xmlns:wpc="http://schemas.microsoft.com/office/word/2010/wordprocessingCanvas" xmlns:mc="http://schemas.openxmlformats.org/markup-compatibility/2006" xmlns:o="urn:schemas-microsoft-com:office:office" xmlns:r="http://schemas.openxmlformats.org/officeDocument/2006/relationships" xmlns:m="http://schemas.openxmlformats.org/officeDocument/2006/math" xmlns:v="urn:schemas-microsoft-com:vml" xmlns:wp14="http://schemas.microsoft.com/office/word/2010/wordprocessingDrawing" xmlns:wp="http://schemas.openxmlformats.org/drawingml/2006/wordprocessingDrawing" xmlns:w10="urn:schemas-microsoft-com:office:word" xmlns:w="http://schemas.openxmlformats.org/wordprocessingml/2006/main" xmlns:w14="http://schemas.microsoft.com/office/word/2010/wordml" xmlns:w15="http://schemas.microsoft.com/office/word/2012/wordml" xmlns:wpg="http://schemas.microsoft.com/office/word/2010/wordprocessingGroup" xmlns:wpi="http://schemas.microsoft.com/office/word/2010/wordprocessingInk" xmlns:wne="http://schemas.microsoft.com/office/word/2006/wordml" xmlns:wps="http://schemas.microsoft.com/office/word/2010/wordprocessingShape" mc:Ignorable="w14 w15 wp14">
+<w:ftr xmlns:wpc="http://schemas.microsoft.com/office/word/2010/wordprocessingCanvas" xmlns:mo="http://schemas.microsoft.com/office/mac/office/2008/main" xmlns:mc="http://schemas.openxmlformats.org/markup-compatibility/2006" xmlns:mv="urn:schemas-microsoft-com:mac:vml" xmlns:o="urn:schemas-microsoft-com:office:office" xmlns:r="http://schemas.openxmlformats.org/officeDocument/2006/relationships" xmlns:m="http://schemas.openxmlformats.org/officeDocument/2006/math" xmlns:v="urn:schemas-microsoft-com:vml" xmlns:wp14="http://schemas.microsoft.com/office/word/2010/wordprocessingDrawing" xmlns:wp="http://schemas.openxmlformats.org/drawingml/2006/wordprocessingDrawing" xmlns:w10="urn:schemas-microsoft-com:office:word" xmlns:w="http://schemas.openxmlformats.org/wordprocessingml/2006/main" xmlns:w14="http://schemas.microsoft.com/office/word/2010/wordml" xmlns:wpg="http://schemas.microsoft.com/office/word/2010/wordprocessingGroup" xmlns:wpi="http://schemas.microsoft.com/office/word/2010/wordprocessingInk" xmlns:wne="http://schemas.microsoft.com/office/word/2006/wordml" xmlns:wps="http://schemas.microsoft.com/office/word/2010/wordprocessingShape" mc:Ignorable="w14 wp14 mv">
   <w:p>
     <w:pPr>
       <w:pStyle w:val="Footer"/>
@@ -3376,7 +4453,7 @@
         <w:rStyle w:val="PageNumber"/>
         <w:noProof/>
       </w:rPr>
-      <w:t>5</w:t>
+      <w:t>3</w:t>
     </w:r>
     <w:r>
       <w:rPr>
@@ -3395,7 +4472,6 @@
       <w:dataBinding w:prefixMappings="xmlns:ns0='http://schemas.openxmlformats.org/package/2006/metadata/core-properties' xmlns:ns1='http://purl.org/dc/elements/1.1/'" w:xpath="/ns0:coreProperties[1]/ns1:title[1]" w:storeItemID="{6C3C8BC8-F283-45AE-878A-BAB7291924A1}"/>
       <w:text/>
     </w:sdtPr>
-    <w:sdtEndPr/>
     <w:sdtContent>
       <w:p>
         <w:pPr>
@@ -3434,7 +4510,6 @@
         <w:calendar w:val="gregorian"/>
       </w:date>
     </w:sdtPr>
-    <w:sdtEndPr/>
     <w:sdtContent>
       <w:p>
         <w:pPr>
@@ -3467,7 +4542,7 @@
 </file>
 
 <file path=word/footer3.xml><?xml version="1.0" encoding="utf-8"?>
-<w:ftr xmlns:wpc="http://schemas.microsoft.com/office/word/2010/wordprocessingCanvas" xmlns:mc="http://schemas.openxmlformats.org/markup-compatibility/2006" xmlns:o="urn:schemas-microsoft-com:office:office" xmlns:r="http://schemas.openxmlformats.org/officeDocument/2006/relationships" xmlns:m="http://schemas.openxmlformats.org/officeDocument/2006/math" xmlns:v="urn:schemas-microsoft-com:vml" xmlns:wp14="http://schemas.microsoft.com/office/word/2010/wordprocessingDrawing" xmlns:wp="http://schemas.openxmlformats.org/drawingml/2006/wordprocessingDrawing" xmlns:w10="urn:schemas-microsoft-com:office:word" xmlns:w="http://schemas.openxmlformats.org/wordprocessingml/2006/main" xmlns:w14="http://schemas.microsoft.com/office/word/2010/wordml" xmlns:w15="http://schemas.microsoft.com/office/word/2012/wordml" xmlns:wpg="http://schemas.microsoft.com/office/word/2010/wordprocessingGroup" xmlns:wpi="http://schemas.microsoft.com/office/word/2010/wordprocessingInk" xmlns:wne="http://schemas.microsoft.com/office/word/2006/wordml" xmlns:wps="http://schemas.microsoft.com/office/word/2010/wordprocessingShape" mc:Ignorable="w14 w15 wp14">
+<w:ftr xmlns:wpc="http://schemas.microsoft.com/office/word/2010/wordprocessingCanvas" xmlns:mo="http://schemas.microsoft.com/office/mac/office/2008/main" xmlns:mc="http://schemas.openxmlformats.org/markup-compatibility/2006" xmlns:mv="urn:schemas-microsoft-com:mac:vml" xmlns:o="urn:schemas-microsoft-com:office:office" xmlns:r="http://schemas.openxmlformats.org/officeDocument/2006/relationships" xmlns:m="http://schemas.openxmlformats.org/officeDocument/2006/math" xmlns:v="urn:schemas-microsoft-com:vml" xmlns:wp14="http://schemas.microsoft.com/office/word/2010/wordprocessingDrawing" xmlns:wp="http://schemas.openxmlformats.org/drawingml/2006/wordprocessingDrawing" xmlns:w10="urn:schemas-microsoft-com:office:word" xmlns:w="http://schemas.openxmlformats.org/wordprocessingml/2006/main" xmlns:w14="http://schemas.microsoft.com/office/word/2010/wordml" xmlns:wpg="http://schemas.microsoft.com/office/word/2010/wordprocessingGroup" xmlns:wpi="http://schemas.microsoft.com/office/word/2010/wordprocessingInk" xmlns:wne="http://schemas.microsoft.com/office/word/2006/wordml" xmlns:wps="http://schemas.microsoft.com/office/word/2010/wordprocessingShape" mc:Ignorable="w14 wp14 mv">
   <w:sdt>
     <w:sdtPr>
       <w:rPr>
@@ -3478,7 +4553,6 @@
       <w:dataBinding w:prefixMappings="xmlns:ns0='http://schemas.openxmlformats.org/package/2006/metadata/core-properties' xmlns:ns1='http://purl.org/dc/elements/1.1/'" w:xpath="/ns0:coreProperties[1]/ns1:title[1]" w:storeItemID="{6C3C8BC8-F283-45AE-878A-BAB7291924A1}"/>
       <w:text/>
     </w:sdtPr>
-    <w:sdtEndPr/>
     <w:sdtContent>
       <w:p>
         <w:pPr>
@@ -3516,7 +4590,6 @@
         <w:calendar w:val="gregorian"/>
       </w:date>
     </w:sdtPr>
-    <w:sdtEndPr/>
     <w:sdtContent>
       <w:p>
         <w:pPr>
@@ -3548,7 +4621,7 @@
 </file>
 
 <file path=word/footnotes.xml><?xml version="1.0" encoding="utf-8"?>
-<w:footnotes xmlns:wpc="http://schemas.microsoft.com/office/word/2010/wordprocessingCanvas" xmlns:mc="http://schemas.openxmlformats.org/markup-compatibility/2006" xmlns:o="urn:schemas-microsoft-com:office:office" xmlns:r="http://schemas.openxmlformats.org/officeDocument/2006/relationships" xmlns:m="http://schemas.openxmlformats.org/officeDocument/2006/math" xmlns:v="urn:schemas-microsoft-com:vml" xmlns:wp14="http://schemas.microsoft.com/office/word/2010/wordprocessingDrawing" xmlns:wp="http://schemas.openxmlformats.org/drawingml/2006/wordprocessingDrawing" xmlns:w10="urn:schemas-microsoft-com:office:word" xmlns:w="http://schemas.openxmlformats.org/wordprocessingml/2006/main" xmlns:w14="http://schemas.microsoft.com/office/word/2010/wordml" xmlns:w15="http://schemas.microsoft.com/office/word/2012/wordml" xmlns:wpg="http://schemas.microsoft.com/office/word/2010/wordprocessingGroup" xmlns:wpi="http://schemas.microsoft.com/office/word/2010/wordprocessingInk" xmlns:wne="http://schemas.microsoft.com/office/word/2006/wordml" xmlns:wps="http://schemas.microsoft.com/office/word/2010/wordprocessingShape" mc:Ignorable="w14 w15 wp14">
+<w:footnotes xmlns:wpc="http://schemas.microsoft.com/office/word/2010/wordprocessingCanvas" xmlns:mo="http://schemas.microsoft.com/office/mac/office/2008/main" xmlns:mc="http://schemas.openxmlformats.org/markup-compatibility/2006" xmlns:mv="urn:schemas-microsoft-com:mac:vml" xmlns:o="urn:schemas-microsoft-com:office:office" xmlns:r="http://schemas.openxmlformats.org/officeDocument/2006/relationships" xmlns:m="http://schemas.openxmlformats.org/officeDocument/2006/math" xmlns:v="urn:schemas-microsoft-com:vml" xmlns:wp14="http://schemas.microsoft.com/office/word/2010/wordprocessingDrawing" xmlns:wp="http://schemas.openxmlformats.org/drawingml/2006/wordprocessingDrawing" xmlns:w10="urn:schemas-microsoft-com:office:word" xmlns:w="http://schemas.openxmlformats.org/wordprocessingml/2006/main" xmlns:w14="http://schemas.microsoft.com/office/word/2010/wordml" xmlns:wpg="http://schemas.microsoft.com/office/word/2010/wordprocessingGroup" xmlns:wpi="http://schemas.microsoft.com/office/word/2010/wordprocessingInk" xmlns:wne="http://schemas.microsoft.com/office/word/2006/wordml" xmlns:wps="http://schemas.microsoft.com/office/word/2010/wordprocessingShape" mc:Ignorable="w14 wp14">
   <w:footnote w:type="separator" w:id="-1">
     <w:p>
       <w:r>
@@ -3567,7 +4640,7 @@
 </file>
 
 <file path=word/header1.xml><?xml version="1.0" encoding="utf-8"?>
-<w:hdr xmlns:wpc="http://schemas.microsoft.com/office/word/2010/wordprocessingCanvas" xmlns:mc="http://schemas.openxmlformats.org/markup-compatibility/2006" xmlns:o="urn:schemas-microsoft-com:office:office" xmlns:r="http://schemas.openxmlformats.org/officeDocument/2006/relationships" xmlns:m="http://schemas.openxmlformats.org/officeDocument/2006/math" xmlns:v="urn:schemas-microsoft-com:vml" xmlns:wp14="http://schemas.microsoft.com/office/word/2010/wordprocessingDrawing" xmlns:wp="http://schemas.openxmlformats.org/drawingml/2006/wordprocessingDrawing" xmlns:w10="urn:schemas-microsoft-com:office:word" xmlns:w="http://schemas.openxmlformats.org/wordprocessingml/2006/main" xmlns:w14="http://schemas.microsoft.com/office/word/2010/wordml" xmlns:w15="http://schemas.microsoft.com/office/word/2012/wordml" xmlns:wpg="http://schemas.microsoft.com/office/word/2010/wordprocessingGroup" xmlns:wpi="http://schemas.microsoft.com/office/word/2010/wordprocessingInk" xmlns:wne="http://schemas.microsoft.com/office/word/2006/wordml" xmlns:wps="http://schemas.microsoft.com/office/word/2010/wordprocessingShape" mc:Ignorable="w14 w15 wp14">
+<w:hdr xmlns:wpc="http://schemas.microsoft.com/office/word/2010/wordprocessingCanvas" xmlns:mo="http://schemas.microsoft.com/office/mac/office/2008/main" xmlns:mc="http://schemas.openxmlformats.org/markup-compatibility/2006" xmlns:mv="urn:schemas-microsoft-com:mac:vml" xmlns:o="urn:schemas-microsoft-com:office:office" xmlns:r="http://schemas.openxmlformats.org/officeDocument/2006/relationships" xmlns:m="http://schemas.openxmlformats.org/officeDocument/2006/math" xmlns:v="urn:schemas-microsoft-com:vml" xmlns:wp14="http://schemas.microsoft.com/office/word/2010/wordprocessingDrawing" xmlns:wp="http://schemas.openxmlformats.org/drawingml/2006/wordprocessingDrawing" xmlns:w10="urn:schemas-microsoft-com:office:word" xmlns:w="http://schemas.openxmlformats.org/wordprocessingml/2006/main" xmlns:w14="http://schemas.microsoft.com/office/word/2010/wordml" xmlns:wpg="http://schemas.microsoft.com/office/word/2010/wordprocessingGroup" xmlns:wpi="http://schemas.microsoft.com/office/word/2010/wordprocessingInk" xmlns:wne="http://schemas.microsoft.com/office/word/2006/wordml" xmlns:wps="http://schemas.microsoft.com/office/word/2010/wordprocessingShape" mc:Ignorable="w14 wp14 mv">
   <w:p>
     <w:pPr>
       <w:pStyle w:val="Header"/>
@@ -3577,7 +4650,7 @@
         <w:noProof/>
       </w:rPr>
       <w:pict w14:anchorId="309E3F2E">
-        <v:shapetype id="_x0000_t136" coordsize="21600,21600" o:spt="136" adj="10800" path="m@7,l@8,m@5,21600l@6,21600e">
+        <v:shapetype id="_x0000_t136" coordsize="21600,21600" o:spt="136" adj="10800" path="m@7,0l@8,0m@5,21600l@6,21600e">
           <v:formulas>
             <v:f eqn="sum #0 0 10800"/>
             <v:f eqn="prod #0 2 1"/>
@@ -3612,7 +4685,7 @@
 </file>
 
 <file path=word/header2.xml><?xml version="1.0" encoding="utf-8"?>
-<w:hdr xmlns:wpc="http://schemas.microsoft.com/office/word/2010/wordprocessingCanvas" xmlns:mc="http://schemas.openxmlformats.org/markup-compatibility/2006" xmlns:o="urn:schemas-microsoft-com:office:office" xmlns:r="http://schemas.openxmlformats.org/officeDocument/2006/relationships" xmlns:m="http://schemas.openxmlformats.org/officeDocument/2006/math" xmlns:v="urn:schemas-microsoft-com:vml" xmlns:wp14="http://schemas.microsoft.com/office/word/2010/wordprocessingDrawing" xmlns:wp="http://schemas.openxmlformats.org/drawingml/2006/wordprocessingDrawing" xmlns:w10="urn:schemas-microsoft-com:office:word" xmlns:w="http://schemas.openxmlformats.org/wordprocessingml/2006/main" xmlns:w14="http://schemas.microsoft.com/office/word/2010/wordml" xmlns:w15="http://schemas.microsoft.com/office/word/2012/wordml" xmlns:wpg="http://schemas.microsoft.com/office/word/2010/wordprocessingGroup" xmlns:wpi="http://schemas.microsoft.com/office/word/2010/wordprocessingInk" xmlns:wne="http://schemas.microsoft.com/office/word/2006/wordml" xmlns:wps="http://schemas.microsoft.com/office/word/2010/wordprocessingShape" mc:Ignorable="w14 w15 wp14">
+<w:hdr xmlns:wpc="http://schemas.microsoft.com/office/word/2010/wordprocessingCanvas" xmlns:mo="http://schemas.microsoft.com/office/mac/office/2008/main" xmlns:mc="http://schemas.openxmlformats.org/markup-compatibility/2006" xmlns:mv="urn:schemas-microsoft-com:mac:vml" xmlns:o="urn:schemas-microsoft-com:office:office" xmlns:r="http://schemas.openxmlformats.org/officeDocument/2006/relationships" xmlns:m="http://schemas.openxmlformats.org/officeDocument/2006/math" xmlns:v="urn:schemas-microsoft-com:vml" xmlns:wp14="http://schemas.microsoft.com/office/word/2010/wordprocessingDrawing" xmlns:wp="http://schemas.openxmlformats.org/drawingml/2006/wordprocessingDrawing" xmlns:w10="urn:schemas-microsoft-com:office:word" xmlns:w="http://schemas.openxmlformats.org/wordprocessingml/2006/main" xmlns:w14="http://schemas.microsoft.com/office/word/2010/wordml" xmlns:wpg="http://schemas.microsoft.com/office/word/2010/wordprocessingGroup" xmlns:wpi="http://schemas.microsoft.com/office/word/2010/wordprocessingInk" xmlns:wne="http://schemas.microsoft.com/office/word/2006/wordml" xmlns:wps="http://schemas.microsoft.com/office/word/2010/wordprocessingShape" mc:Ignorable="w14 wp14 mv">
   <w:p>
     <w:pPr>
       <w:pStyle w:val="Header"/>
@@ -3622,7 +4695,7 @@
         <w:noProof/>
       </w:rPr>
       <w:pict w14:anchorId="67B2BCE2">
-        <v:shapetype id="_x0000_t136" coordsize="21600,21600" o:spt="136" adj="10800" path="m@7,l@8,m@5,21600l@6,21600e">
+        <v:shapetype id="_x0000_t136" coordsize="21600,21600" o:spt="136" adj="10800" path="m@7,0l@8,0m@5,21600l@6,21600e">
           <v:formulas>
             <v:f eqn="sum #0 0 10800"/>
             <v:f eqn="prod #0 2 1"/>
@@ -3657,7 +4730,7 @@
 </file>
 
 <file path=word/header3.xml><?xml version="1.0" encoding="utf-8"?>
-<w:hdr xmlns:wpc="http://schemas.microsoft.com/office/word/2010/wordprocessingCanvas" xmlns:mc="http://schemas.openxmlformats.org/markup-compatibility/2006" xmlns:o="urn:schemas-microsoft-com:office:office" xmlns:r="http://schemas.openxmlformats.org/officeDocument/2006/relationships" xmlns:m="http://schemas.openxmlformats.org/officeDocument/2006/math" xmlns:v="urn:schemas-microsoft-com:vml" xmlns:wp14="http://schemas.microsoft.com/office/word/2010/wordprocessingDrawing" xmlns:wp="http://schemas.openxmlformats.org/drawingml/2006/wordprocessingDrawing" xmlns:w10="urn:schemas-microsoft-com:office:word" xmlns:w="http://schemas.openxmlformats.org/wordprocessingml/2006/main" xmlns:w14="http://schemas.microsoft.com/office/word/2010/wordml" xmlns:w15="http://schemas.microsoft.com/office/word/2012/wordml" xmlns:wpg="http://schemas.microsoft.com/office/word/2010/wordprocessingGroup" xmlns:wpi="http://schemas.microsoft.com/office/word/2010/wordprocessingInk" xmlns:wne="http://schemas.microsoft.com/office/word/2006/wordml" xmlns:wps="http://schemas.microsoft.com/office/word/2010/wordprocessingShape" mc:Ignorable="w14 w15 wp14">
+<w:hdr xmlns:wpc="http://schemas.microsoft.com/office/word/2010/wordprocessingCanvas" xmlns:mo="http://schemas.microsoft.com/office/mac/office/2008/main" xmlns:mc="http://schemas.openxmlformats.org/markup-compatibility/2006" xmlns:mv="urn:schemas-microsoft-com:mac:vml" xmlns:o="urn:schemas-microsoft-com:office:office" xmlns:r="http://schemas.openxmlformats.org/officeDocument/2006/relationships" xmlns:m="http://schemas.openxmlformats.org/officeDocument/2006/math" xmlns:v="urn:schemas-microsoft-com:vml" xmlns:wp14="http://schemas.microsoft.com/office/word/2010/wordprocessingDrawing" xmlns:wp="http://schemas.openxmlformats.org/drawingml/2006/wordprocessingDrawing" xmlns:w10="urn:schemas-microsoft-com:office:word" xmlns:w="http://schemas.openxmlformats.org/wordprocessingml/2006/main" xmlns:w14="http://schemas.microsoft.com/office/word/2010/wordml" xmlns:wpg="http://schemas.microsoft.com/office/word/2010/wordprocessingGroup" xmlns:wpi="http://schemas.microsoft.com/office/word/2010/wordprocessingInk" xmlns:wne="http://schemas.microsoft.com/office/word/2006/wordml" xmlns:wps="http://schemas.microsoft.com/office/word/2010/wordprocessingShape" mc:Ignorable="w14 wp14 mv">
   <w:p>
     <w:pPr>
       <w:pStyle w:val="Header"/>
@@ -3667,7 +4740,7 @@
         <w:noProof/>
       </w:rPr>
       <w:pict w14:anchorId="4FD30720">
-        <v:shapetype id="_x0000_t136" coordsize="21600,21600" o:spt="136" adj="10800" path="m@7,l@8,m@5,21600l@6,21600e">
+        <v:shapetype id="_x0000_t136" coordsize="21600,21600" o:spt="136" adj="10800" path="m@7,0l@8,0m@5,21600l@6,21600e">
           <v:formulas>
             <v:f eqn="sum #0 0 10800"/>
             <v:f eqn="prod #0 2 1"/>
@@ -3702,7 +4775,7 @@
 </file>
 
 <file path=word/numbering.xml><?xml version="1.0" encoding="utf-8"?>
-<w:numbering xmlns:wpc="http://schemas.microsoft.com/office/word/2010/wordprocessingCanvas" xmlns:mc="http://schemas.openxmlformats.org/markup-compatibility/2006" xmlns:o="urn:schemas-microsoft-com:office:office" xmlns:r="http://schemas.openxmlformats.org/officeDocument/2006/relationships" xmlns:m="http://schemas.openxmlformats.org/officeDocument/2006/math" xmlns:v="urn:schemas-microsoft-com:vml" xmlns:wp14="http://schemas.microsoft.com/office/word/2010/wordprocessingDrawing" xmlns:wp="http://schemas.openxmlformats.org/drawingml/2006/wordprocessingDrawing" xmlns:w10="urn:schemas-microsoft-com:office:word" xmlns:w="http://schemas.openxmlformats.org/wordprocessingml/2006/main" xmlns:w14="http://schemas.microsoft.com/office/word/2010/wordml" xmlns:w15="http://schemas.microsoft.com/office/word/2012/wordml" xmlns:wpg="http://schemas.microsoft.com/office/word/2010/wordprocessingGroup" xmlns:wpi="http://schemas.microsoft.com/office/word/2010/wordprocessingInk" xmlns:wne="http://schemas.microsoft.com/office/word/2006/wordml" xmlns:wps="http://schemas.microsoft.com/office/word/2010/wordprocessingShape" mc:Ignorable="w14 w15 wp14">
+<w:numbering xmlns:wpc="http://schemas.microsoft.com/office/word/2010/wordprocessingCanvas" xmlns:mo="http://schemas.microsoft.com/office/mac/office/2008/main" xmlns:mc="http://schemas.openxmlformats.org/markup-compatibility/2006" xmlns:mv="urn:schemas-microsoft-com:mac:vml" xmlns:o="urn:schemas-microsoft-com:office:office" xmlns:r="http://schemas.openxmlformats.org/officeDocument/2006/relationships" xmlns:m="http://schemas.openxmlformats.org/officeDocument/2006/math" xmlns:v="urn:schemas-microsoft-com:vml" xmlns:wp14="http://schemas.microsoft.com/office/word/2010/wordprocessingDrawing" xmlns:wp="http://schemas.openxmlformats.org/drawingml/2006/wordprocessingDrawing" xmlns:w10="urn:schemas-microsoft-com:office:word" xmlns:w="http://schemas.openxmlformats.org/wordprocessingml/2006/main" xmlns:w14="http://schemas.microsoft.com/office/word/2010/wordml" xmlns:wpg="http://schemas.microsoft.com/office/word/2010/wordprocessingGroup" xmlns:wpi="http://schemas.microsoft.com/office/word/2010/wordprocessingInk" xmlns:wne="http://schemas.microsoft.com/office/word/2006/wordml" xmlns:wps="http://schemas.microsoft.com/office/word/2010/wordprocessingShape" mc:Ignorable="w14 wp14">
   <w:abstractNum w:abstractNumId="0">
     <w:nsid w:val="01C75DA8"/>
     <w:multiLevelType w:val="hybridMultilevel"/>
@@ -5220,7 +6293,7 @@
 </file>
 
 <file path=word/styles.xml><?xml version="1.0" encoding="utf-8"?>
-<w:styles xmlns:mc="http://schemas.openxmlformats.org/markup-compatibility/2006" xmlns:r="http://schemas.openxmlformats.org/officeDocument/2006/relationships" xmlns:w="http://schemas.openxmlformats.org/wordprocessingml/2006/main" xmlns:w14="http://schemas.microsoft.com/office/word/2010/wordml" xmlns:w15="http://schemas.microsoft.com/office/word/2012/wordml" mc:Ignorable="w14 w15">
+<w:styles xmlns:mc="http://schemas.openxmlformats.org/markup-compatibility/2006" xmlns:r="http://schemas.openxmlformats.org/officeDocument/2006/relationships" xmlns:w="http://schemas.openxmlformats.org/wordprocessingml/2006/main" xmlns:w14="http://schemas.microsoft.com/office/word/2010/wordml" mc:Ignorable="w14">
   <w:docDefaults>
     <w:rPrDefault>
       <w:rPr>
@@ -5232,369 +6305,153 @@
     </w:rPrDefault>
     <w:pPrDefault/>
   </w:docDefaults>
-  <w:latentStyles w:defLockedState="0" w:defUIPriority="99" w:defSemiHidden="0" w:defUnhideWhenUsed="0" w:defQFormat="0" w:count="371">
-    <w:lsdException w:name="Normal" w:uiPriority="0" w:qFormat="1"/>
-    <w:lsdException w:name="heading 1" w:uiPriority="9" w:qFormat="1"/>
-    <w:lsdException w:name="heading 2" w:semiHidden="1" w:uiPriority="9" w:unhideWhenUsed="1" w:qFormat="1"/>
-    <w:lsdException w:name="heading 3" w:semiHidden="1" w:uiPriority="9" w:unhideWhenUsed="1" w:qFormat="1"/>
-    <w:lsdException w:name="heading 4" w:semiHidden="1" w:uiPriority="9" w:unhideWhenUsed="1" w:qFormat="1"/>
-    <w:lsdException w:name="heading 5" w:semiHidden="1" w:uiPriority="9" w:unhideWhenUsed="1" w:qFormat="1"/>
-    <w:lsdException w:name="heading 6" w:semiHidden="1" w:uiPriority="9" w:unhideWhenUsed="1" w:qFormat="1"/>
-    <w:lsdException w:name="heading 7" w:semiHidden="1" w:uiPriority="9" w:unhideWhenUsed="1" w:qFormat="1"/>
-    <w:lsdException w:name="heading 8" w:semiHidden="1" w:uiPriority="9" w:unhideWhenUsed="1" w:qFormat="1"/>
-    <w:lsdException w:name="heading 9" w:semiHidden="1" w:uiPriority="9" w:unhideWhenUsed="1" w:qFormat="1"/>
-    <w:lsdException w:name="index 1" w:semiHidden="1" w:unhideWhenUsed="1"/>
-    <w:lsdException w:name="index 2" w:semiHidden="1" w:unhideWhenUsed="1"/>
-    <w:lsdException w:name="index 3" w:semiHidden="1" w:unhideWhenUsed="1"/>
-    <w:lsdException w:name="index 4" w:semiHidden="1" w:unhideWhenUsed="1"/>
-    <w:lsdException w:name="index 5" w:semiHidden="1" w:unhideWhenUsed="1"/>
-    <w:lsdException w:name="index 6" w:semiHidden="1" w:unhideWhenUsed="1"/>
-    <w:lsdException w:name="index 7" w:semiHidden="1" w:unhideWhenUsed="1"/>
-    <w:lsdException w:name="index 8" w:semiHidden="1" w:unhideWhenUsed="1"/>
-    <w:lsdException w:name="index 9" w:semiHidden="1" w:unhideWhenUsed="1"/>
-    <w:lsdException w:name="toc 1" w:semiHidden="1" w:uiPriority="39" w:unhideWhenUsed="1"/>
-    <w:lsdException w:name="toc 2" w:semiHidden="1" w:uiPriority="39" w:unhideWhenUsed="1"/>
-    <w:lsdException w:name="toc 3" w:semiHidden="1" w:uiPriority="39" w:unhideWhenUsed="1"/>
-    <w:lsdException w:name="toc 4" w:semiHidden="1" w:uiPriority="39" w:unhideWhenUsed="1"/>
-    <w:lsdException w:name="toc 5" w:semiHidden="1" w:uiPriority="39" w:unhideWhenUsed="1"/>
-    <w:lsdException w:name="toc 6" w:semiHidden="1" w:uiPriority="39" w:unhideWhenUsed="1"/>
-    <w:lsdException w:name="toc 7" w:semiHidden="1" w:uiPriority="39" w:unhideWhenUsed="1"/>
-    <w:lsdException w:name="toc 8" w:semiHidden="1" w:uiPriority="39" w:unhideWhenUsed="1"/>
-    <w:lsdException w:name="toc 9" w:semiHidden="1" w:uiPriority="39" w:unhideWhenUsed="1"/>
-    <w:lsdException w:name="Normal Indent" w:semiHidden="1" w:unhideWhenUsed="1"/>
-    <w:lsdException w:name="footnote text" w:semiHidden="1" w:unhideWhenUsed="1"/>
-    <w:lsdException w:name="annotation text" w:semiHidden="1" w:unhideWhenUsed="1"/>
-    <w:lsdException w:name="header" w:semiHidden="1" w:unhideWhenUsed="1"/>
-    <w:lsdException w:name="footer" w:semiHidden="1" w:unhideWhenUsed="1"/>
-    <w:lsdException w:name="index heading" w:semiHidden="1" w:unhideWhenUsed="1"/>
-    <w:lsdException w:name="caption" w:semiHidden="1" w:uiPriority="35" w:unhideWhenUsed="1" w:qFormat="1"/>
-    <w:lsdException w:name="table of figures" w:semiHidden="1" w:unhideWhenUsed="1"/>
-    <w:lsdException w:name="envelope address" w:semiHidden="1" w:unhideWhenUsed="1"/>
-    <w:lsdException w:name="envelope return" w:semiHidden="1" w:unhideWhenUsed="1"/>
-    <w:lsdException w:name="footnote reference" w:semiHidden="1" w:unhideWhenUsed="1"/>
-    <w:lsdException w:name="annotation reference" w:semiHidden="1" w:unhideWhenUsed="1"/>
-    <w:lsdException w:name="line number" w:semiHidden="1" w:unhideWhenUsed="1"/>
-    <w:lsdException w:name="page number" w:semiHidden="1" w:unhideWhenUsed="1"/>
-    <w:lsdException w:name="endnote reference" w:semiHidden="1" w:unhideWhenUsed="1"/>
-    <w:lsdException w:name="endnote text" w:semiHidden="1" w:unhideWhenUsed="1"/>
-    <w:lsdException w:name="table of authorities" w:semiHidden="1" w:unhideWhenUsed="1"/>
-    <w:lsdException w:name="macro" w:semiHidden="1" w:unhideWhenUsed="1"/>
-    <w:lsdException w:name="toa heading" w:semiHidden="1" w:unhideWhenUsed="1"/>
-    <w:lsdException w:name="List" w:semiHidden="1" w:unhideWhenUsed="1"/>
-    <w:lsdException w:name="List Bullet" w:semiHidden="1" w:unhideWhenUsed="1"/>
-    <w:lsdException w:name="List Number" w:semiHidden="1" w:unhideWhenUsed="1"/>
-    <w:lsdException w:name="List 2" w:semiHidden="1" w:unhideWhenUsed="1"/>
-    <w:lsdException w:name="List 3" w:semiHidden="1" w:unhideWhenUsed="1"/>
-    <w:lsdException w:name="List 4" w:semiHidden="1" w:unhideWhenUsed="1"/>
-    <w:lsdException w:name="List 5" w:semiHidden="1" w:unhideWhenUsed="1"/>
-    <w:lsdException w:name="List Bullet 2" w:semiHidden="1" w:unhideWhenUsed="1"/>
-    <w:lsdException w:name="List Bullet 3" w:semiHidden="1" w:unhideWhenUsed="1"/>
-    <w:lsdException w:name="List Bullet 4" w:semiHidden="1" w:unhideWhenUsed="1"/>
-    <w:lsdException w:name="List Bullet 5" w:semiHidden="1" w:unhideWhenUsed="1"/>
-    <w:lsdException w:name="List Number 2" w:semiHidden="1" w:unhideWhenUsed="1"/>
-    <w:lsdException w:name="List Number 3" w:semiHidden="1" w:unhideWhenUsed="1"/>
-    <w:lsdException w:name="List Number 4" w:semiHidden="1" w:unhideWhenUsed="1"/>
-    <w:lsdException w:name="List Number 5" w:semiHidden="1" w:unhideWhenUsed="1"/>
-    <w:lsdException w:name="Title" w:uiPriority="10" w:qFormat="1"/>
-    <w:lsdException w:name="Closing" w:semiHidden="1" w:unhideWhenUsed="1"/>
-    <w:lsdException w:name="Signature" w:semiHidden="1" w:unhideWhenUsed="1"/>
-    <w:lsdException w:name="Default Paragraph Font" w:semiHidden="1" w:uiPriority="1" w:unhideWhenUsed="1"/>
-    <w:lsdException w:name="Body Text" w:semiHidden="1" w:unhideWhenUsed="1"/>
-    <w:lsdException w:name="Body Text Indent" w:semiHidden="1" w:unhideWhenUsed="1"/>
-    <w:lsdException w:name="List Continue" w:semiHidden="1" w:unhideWhenUsed="1"/>
-    <w:lsdException w:name="List Continue 2" w:semiHidden="1" w:unhideWhenUsed="1"/>
-    <w:lsdException w:name="List Continue 3" w:semiHidden="1" w:unhideWhenUsed="1"/>
-    <w:lsdException w:name="List Continue 4" w:semiHidden="1" w:unhideWhenUsed="1"/>
-    <w:lsdException w:name="List Continue 5" w:semiHidden="1" w:unhideWhenUsed="1"/>
-    <w:lsdException w:name="Message Header" w:semiHidden="1" w:unhideWhenUsed="1"/>
-    <w:lsdException w:name="Subtitle" w:uiPriority="11" w:qFormat="1"/>
-    <w:lsdException w:name="Salutation" w:semiHidden="1" w:unhideWhenUsed="1"/>
-    <w:lsdException w:name="Date" w:semiHidden="1" w:unhideWhenUsed="1"/>
-    <w:lsdException w:name="Body Text First Indent" w:semiHidden="1" w:unhideWhenUsed="1"/>
-    <w:lsdException w:name="Body Text First Indent 2" w:semiHidden="1" w:unhideWhenUsed="1"/>
-    <w:lsdException w:name="Note Heading" w:semiHidden="1" w:unhideWhenUsed="1"/>
-    <w:lsdException w:name="Body Text 2" w:semiHidden="1" w:unhideWhenUsed="1"/>
-    <w:lsdException w:name="Body Text 3" w:semiHidden="1" w:unhideWhenUsed="1"/>
-    <w:lsdException w:name="Body Text Indent 2" w:semiHidden="1" w:unhideWhenUsed="1"/>
-    <w:lsdException w:name="Body Text Indent 3" w:semiHidden="1" w:unhideWhenUsed="1"/>
-    <w:lsdException w:name="Block Text" w:semiHidden="1" w:unhideWhenUsed="1"/>
-    <w:lsdException w:name="Hyperlink" w:semiHidden="1" w:unhideWhenUsed="1"/>
-    <w:lsdException w:name="FollowedHyperlink" w:semiHidden="1" w:unhideWhenUsed="1"/>
-    <w:lsdException w:name="Strong" w:uiPriority="22" w:qFormat="1"/>
-    <w:lsdException w:name="Emphasis" w:uiPriority="20" w:qFormat="1"/>
-    <w:lsdException w:name="Document Map" w:semiHidden="1" w:unhideWhenUsed="1"/>
-    <w:lsdException w:name="Plain Text" w:semiHidden="1" w:unhideWhenUsed="1"/>
-    <w:lsdException w:name="E-mail Signature" w:semiHidden="1" w:unhideWhenUsed="1"/>
-    <w:lsdException w:name="HTML Top of Form" w:semiHidden="1" w:unhideWhenUsed="1"/>
-    <w:lsdException w:name="HTML Bottom of Form" w:semiHidden="1" w:unhideWhenUsed="1"/>
-    <w:lsdException w:name="Normal (Web)" w:semiHidden="1" w:unhideWhenUsed="1"/>
-    <w:lsdException w:name="HTML Acronym" w:semiHidden="1" w:unhideWhenUsed="1"/>
-    <w:lsdException w:name="HTML Address" w:semiHidden="1" w:unhideWhenUsed="1"/>
-    <w:lsdException w:name="HTML Cite" w:semiHidden="1" w:unhideWhenUsed="1"/>
-    <w:lsdException w:name="HTML Code" w:semiHidden="1" w:unhideWhenUsed="1"/>
-    <w:lsdException w:name="HTML Definition" w:semiHidden="1" w:unhideWhenUsed="1"/>
-    <w:lsdException w:name="HTML Keyboard" w:semiHidden="1" w:unhideWhenUsed="1"/>
-    <w:lsdException w:name="HTML Preformatted" w:semiHidden="1" w:unhideWhenUsed="1"/>
-    <w:lsdException w:name="HTML Sample" w:semiHidden="1" w:unhideWhenUsed="1"/>
-    <w:lsdException w:name="HTML Typewriter" w:semiHidden="1" w:unhideWhenUsed="1"/>
-    <w:lsdException w:name="HTML Variable" w:semiHidden="1" w:unhideWhenUsed="1"/>
-    <w:lsdException w:name="Normal Table" w:semiHidden="1" w:unhideWhenUsed="1"/>
-    <w:lsdException w:name="annotation subject" w:semiHidden="1" w:unhideWhenUsed="1"/>
-    <w:lsdException w:name="No List" w:semiHidden="1" w:unhideWhenUsed="1"/>
-    <w:lsdException w:name="Outline List 1" w:semiHidden="1" w:unhideWhenUsed="1"/>
-    <w:lsdException w:name="Outline List 2" w:semiHidden="1" w:unhideWhenUsed="1"/>
-    <w:lsdException w:name="Outline List 3" w:semiHidden="1" w:unhideWhenUsed="1"/>
-    <w:lsdException w:name="Table Simple 1" w:semiHidden="1" w:unhideWhenUsed="1"/>
-    <w:lsdException w:name="Table Simple 2" w:semiHidden="1" w:unhideWhenUsed="1"/>
-    <w:lsdException w:name="Table Simple 3" w:semiHidden="1" w:unhideWhenUsed="1"/>
-    <w:lsdException w:name="Table Classic 1" w:semiHidden="1" w:unhideWhenUsed="1"/>
-    <w:lsdException w:name="Table Classic 2" w:semiHidden="1" w:unhideWhenUsed="1"/>
-    <w:lsdException w:name="Table Classic 3" w:semiHidden="1" w:unhideWhenUsed="1"/>
-    <w:lsdException w:name="Table Classic 4" w:semiHidden="1" w:unhideWhenUsed="1"/>
-    <w:lsdException w:name="Table Colorful 1" w:semiHidden="1" w:unhideWhenUsed="1"/>
-    <w:lsdException w:name="Table Colorful 2" w:semiHidden="1" w:unhideWhenUsed="1"/>
-    <w:lsdException w:name="Table Colorful 3" w:semiHidden="1" w:unhideWhenUsed="1"/>
-    <w:lsdException w:name="Table Columns 1" w:semiHidden="1" w:unhideWhenUsed="1"/>
-    <w:lsdException w:name="Table Columns 2" w:semiHidden="1" w:unhideWhenUsed="1"/>
-    <w:lsdException w:name="Table Columns 3" w:semiHidden="1" w:unhideWhenUsed="1"/>
-    <w:lsdException w:name="Table Columns 4" w:semiHidden="1" w:unhideWhenUsed="1"/>
-    <w:lsdException w:name="Table Columns 5" w:semiHidden="1" w:unhideWhenUsed="1"/>
-    <w:lsdException w:name="Table Grid 1" w:semiHidden="1" w:unhideWhenUsed="1"/>
-    <w:lsdException w:name="Table Grid 2" w:semiHidden="1" w:unhideWhenUsed="1"/>
-    <w:lsdException w:name="Table Grid 3" w:semiHidden="1" w:unhideWhenUsed="1"/>
-    <w:lsdException w:name="Table Grid 4" w:semiHidden="1" w:unhideWhenUsed="1"/>
-    <w:lsdException w:name="Table Grid 5" w:semiHidden="1" w:unhideWhenUsed="1"/>
-    <w:lsdException w:name="Table Grid 6" w:semiHidden="1" w:unhideWhenUsed="1"/>
-    <w:lsdException w:name="Table Grid 7" w:semiHidden="1" w:unhideWhenUsed="1"/>
-    <w:lsdException w:name="Table Grid 8" w:semiHidden="1" w:unhideWhenUsed="1"/>
-    <w:lsdException w:name="Table List 1" w:semiHidden="1" w:unhideWhenUsed="1"/>
-    <w:lsdException w:name="Table List 2" w:semiHidden="1" w:unhideWhenUsed="1"/>
-    <w:lsdException w:name="Table List 3" w:semiHidden="1" w:unhideWhenUsed="1"/>
-    <w:lsdException w:name="Table List 4" w:semiHidden="1" w:unhideWhenUsed="1"/>
-    <w:lsdException w:name="Table List 5" w:semiHidden="1" w:unhideWhenUsed="1"/>
-    <w:lsdException w:name="Table List 6" w:semiHidden="1" w:unhideWhenUsed="1"/>
-    <w:lsdException w:name="Table List 7" w:semiHidden="1" w:unhideWhenUsed="1"/>
-    <w:lsdException w:name="Table List 8" w:semiHidden="1" w:unhideWhenUsed="1"/>
-    <w:lsdException w:name="Table 3D effects 1" w:semiHidden="1" w:unhideWhenUsed="1"/>
-    <w:lsdException w:name="Table 3D effects 2" w:semiHidden="1" w:unhideWhenUsed="1"/>
-    <w:lsdException w:name="Table 3D effects 3" w:semiHidden="1" w:unhideWhenUsed="1"/>
-    <w:lsdException w:name="Table Contemporary" w:semiHidden="1" w:unhideWhenUsed="1"/>
-    <w:lsdException w:name="Table Elegant" w:semiHidden="1" w:unhideWhenUsed="1"/>
-    <w:lsdException w:name="Table Professional" w:semiHidden="1" w:unhideWhenUsed="1"/>
-    <w:lsdException w:name="Table Subtle 1" w:semiHidden="1" w:unhideWhenUsed="1"/>
-    <w:lsdException w:name="Table Subtle 2" w:semiHidden="1" w:unhideWhenUsed="1"/>
-    <w:lsdException w:name="Table Web 1" w:semiHidden="1" w:unhideWhenUsed="1"/>
-    <w:lsdException w:name="Table Web 2" w:semiHidden="1" w:unhideWhenUsed="1"/>
-    <w:lsdException w:name="Table Web 3" w:semiHidden="1" w:unhideWhenUsed="1"/>
-    <w:lsdException w:name="Balloon Text" w:semiHidden="1" w:unhideWhenUsed="1"/>
-    <w:lsdException w:name="Table Grid" w:uiPriority="59"/>
-    <w:lsdException w:name="Table Theme" w:semiHidden="1" w:unhideWhenUsed="1"/>
-    <w:lsdException w:name="Placeholder Text" w:semiHidden="1"/>
-    <w:lsdException w:name="No Spacing" w:uiPriority="1" w:qFormat="1"/>
-    <w:lsdException w:name="Light Shading" w:uiPriority="60"/>
-    <w:lsdException w:name="Light List" w:uiPriority="61"/>
-    <w:lsdException w:name="Light Grid" w:uiPriority="62"/>
-    <w:lsdException w:name="Medium Shading 1" w:uiPriority="63"/>
-    <w:lsdException w:name="Medium Shading 2" w:uiPriority="64"/>
-    <w:lsdException w:name="Medium List 1" w:uiPriority="65"/>
-    <w:lsdException w:name="Medium List 2" w:uiPriority="66"/>
-    <w:lsdException w:name="Medium Grid 1" w:uiPriority="67"/>
-    <w:lsdException w:name="Medium Grid 2" w:uiPriority="68"/>
-    <w:lsdException w:name="Medium Grid 3" w:uiPriority="69"/>
-    <w:lsdException w:name="Dark List" w:uiPriority="70"/>
-    <w:lsdException w:name="Colorful Shading" w:uiPriority="71"/>
-    <w:lsdException w:name="Colorful List" w:uiPriority="72"/>
-    <w:lsdException w:name="Colorful Grid" w:uiPriority="73"/>
-    <w:lsdException w:name="Light Shading Accent 1" w:uiPriority="60"/>
-    <w:lsdException w:name="Light List Accent 1" w:uiPriority="61"/>
-    <w:lsdException w:name="Light Grid Accent 1" w:uiPriority="62"/>
-    <w:lsdException w:name="Medium Shading 1 Accent 1" w:uiPriority="63"/>
-    <w:lsdException w:name="Medium Shading 2 Accent 1" w:uiPriority="64"/>
-    <w:lsdException w:name="Medium List 1 Accent 1" w:uiPriority="65"/>
-    <w:lsdException w:name="Revision" w:semiHidden="1"/>
-    <w:lsdException w:name="List Paragraph" w:uiPriority="34" w:qFormat="1"/>
-    <w:lsdException w:name="Quote" w:uiPriority="29" w:qFormat="1"/>
-    <w:lsdException w:name="Intense Quote" w:uiPriority="30" w:qFormat="1"/>
-    <w:lsdException w:name="Medium List 2 Accent 1" w:uiPriority="66"/>
-    <w:lsdException w:name="Medium Grid 1 Accent 1" w:uiPriority="67"/>
-    <w:lsdException w:name="Medium Grid 2 Accent 1" w:uiPriority="68"/>
-    <w:lsdException w:name="Medium Grid 3 Accent 1" w:uiPriority="69"/>
-    <w:lsdException w:name="Dark List Accent 1" w:uiPriority="70"/>
-    <w:lsdException w:name="Colorful Shading Accent 1" w:uiPriority="71"/>
-    <w:lsdException w:name="Colorful List Accent 1" w:uiPriority="72"/>
-    <w:lsdException w:name="Colorful Grid Accent 1" w:uiPriority="73"/>
-    <w:lsdException w:name="Light Shading Accent 2" w:uiPriority="60"/>
-    <w:lsdException w:name="Light List Accent 2" w:uiPriority="61"/>
-    <w:lsdException w:name="Light Grid Accent 2" w:uiPriority="62"/>
-    <w:lsdException w:name="Medium Shading 1 Accent 2" w:uiPriority="63"/>
-    <w:lsdException w:name="Medium Shading 2 Accent 2" w:uiPriority="64"/>
-    <w:lsdException w:name="Medium List 1 Accent 2" w:uiPriority="65"/>
-    <w:lsdException w:name="Medium List 2 Accent 2" w:uiPriority="66"/>
-    <w:lsdException w:name="Medium Grid 1 Accent 2" w:uiPriority="67"/>
-    <w:lsdException w:name="Medium Grid 2 Accent 2" w:uiPriority="68"/>
-    <w:lsdException w:name="Medium Grid 3 Accent 2" w:uiPriority="69"/>
-    <w:lsdException w:name="Dark List Accent 2" w:uiPriority="70"/>
-    <w:lsdException w:name="Colorful Shading Accent 2" w:uiPriority="71"/>
-    <w:lsdException w:name="Colorful List Accent 2" w:uiPriority="72"/>
-    <w:lsdException w:name="Colorful Grid Accent 2" w:uiPriority="73"/>
-    <w:lsdException w:name="Light Shading Accent 3" w:uiPriority="60"/>
-    <w:lsdException w:name="Light List Accent 3" w:uiPriority="61"/>
-    <w:lsdException w:name="Light Grid Accent 3" w:uiPriority="62"/>
-    <w:lsdException w:name="Medium Shading 1 Accent 3" w:uiPriority="63"/>
-    <w:lsdException w:name="Medium Shading 2 Accent 3" w:uiPriority="64"/>
-    <w:lsdException w:name="Medium List 1 Accent 3" w:uiPriority="65"/>
-    <w:lsdException w:name="Medium List 2 Accent 3" w:uiPriority="66"/>
-    <w:lsdException w:name="Medium Grid 1 Accent 3" w:uiPriority="67"/>
-    <w:lsdException w:name="Medium Grid 2 Accent 3" w:uiPriority="68"/>
-    <w:lsdException w:name="Medium Grid 3 Accent 3" w:uiPriority="69"/>
-    <w:lsdException w:name="Dark List Accent 3" w:uiPriority="70"/>
-    <w:lsdException w:name="Colorful Shading Accent 3" w:uiPriority="71"/>
-    <w:lsdException w:name="Colorful List Accent 3" w:uiPriority="72"/>
-    <w:lsdException w:name="Colorful Grid Accent 3" w:uiPriority="73"/>
-    <w:lsdException w:name="Light Shading Accent 4" w:uiPriority="60"/>
-    <w:lsdException w:name="Light List Accent 4" w:uiPriority="61"/>
-    <w:lsdException w:name="Light Grid Accent 4" w:uiPriority="62"/>
-    <w:lsdException w:name="Medium Shading 1 Accent 4" w:uiPriority="63"/>
-    <w:lsdException w:name="Medium Shading 2 Accent 4" w:uiPriority="64"/>
-    <w:lsdException w:name="Medium List 1 Accent 4" w:uiPriority="65"/>
-    <w:lsdException w:name="Medium List 2 Accent 4" w:uiPriority="66"/>
-    <w:lsdException w:name="Medium Grid 1 Accent 4" w:uiPriority="67"/>
-    <w:lsdException w:name="Medium Grid 2 Accent 4" w:uiPriority="68"/>
-    <w:lsdException w:name="Medium Grid 3 Accent 4" w:uiPriority="69"/>
-    <w:lsdException w:name="Dark List Accent 4" w:uiPriority="70"/>
-    <w:lsdException w:name="Colorful Shading Accent 4" w:uiPriority="71"/>
-    <w:lsdException w:name="Colorful List Accent 4" w:uiPriority="72"/>
-    <w:lsdException w:name="Colorful Grid Accent 4" w:uiPriority="73"/>
-    <w:lsdException w:name="Light Shading Accent 5" w:uiPriority="60"/>
-    <w:lsdException w:name="Light List Accent 5" w:uiPriority="61"/>
-    <w:lsdException w:name="Light Grid Accent 5" w:uiPriority="62"/>
-    <w:lsdException w:name="Medium Shading 1 Accent 5" w:uiPriority="63"/>
-    <w:lsdException w:name="Medium Shading 2 Accent 5" w:uiPriority="64"/>
-    <w:lsdException w:name="Medium List 1 Accent 5" w:uiPriority="65"/>
-    <w:lsdException w:name="Medium List 2 Accent 5" w:uiPriority="66"/>
-    <w:lsdException w:name="Medium Grid 1 Accent 5" w:uiPriority="67"/>
-    <w:lsdException w:name="Medium Grid 2 Accent 5" w:uiPriority="68"/>
-    <w:lsdException w:name="Medium Grid 3 Accent 5" w:uiPriority="69"/>
-    <w:lsdException w:name="Dark List Accent 5" w:uiPriority="70"/>
-    <w:lsdException w:name="Colorful Shading Accent 5" w:uiPriority="71"/>
-    <w:lsdException w:name="Colorful List Accent 5" w:uiPriority="72"/>
-    <w:lsdException w:name="Colorful Grid Accent 5" w:uiPriority="73"/>
-    <w:lsdException w:name="Light Shading Accent 6" w:uiPriority="60"/>
-    <w:lsdException w:name="Light List Accent 6" w:uiPriority="61"/>
-    <w:lsdException w:name="Light Grid Accent 6" w:uiPriority="62"/>
-    <w:lsdException w:name="Medium Shading 1 Accent 6" w:uiPriority="63"/>
-    <w:lsdException w:name="Medium Shading 2 Accent 6" w:uiPriority="64"/>
-    <w:lsdException w:name="Medium List 1 Accent 6" w:uiPriority="65"/>
-    <w:lsdException w:name="Medium List 2 Accent 6" w:uiPriority="66"/>
-    <w:lsdException w:name="Medium Grid 1 Accent 6" w:uiPriority="67"/>
-    <w:lsdException w:name="Medium Grid 2 Accent 6" w:uiPriority="68"/>
-    <w:lsdException w:name="Medium Grid 3 Accent 6" w:uiPriority="69"/>
-    <w:lsdException w:name="Dark List Accent 6" w:uiPriority="70"/>
-    <w:lsdException w:name="Colorful Shading Accent 6" w:uiPriority="71"/>
-    <w:lsdException w:name="Colorful List Accent 6" w:uiPriority="72"/>
-    <w:lsdException w:name="Colorful Grid Accent 6" w:uiPriority="73"/>
-    <w:lsdException w:name="Subtle Emphasis" w:uiPriority="19" w:qFormat="1"/>
-    <w:lsdException w:name="Intense Emphasis" w:uiPriority="21" w:qFormat="1"/>
-    <w:lsdException w:name="Subtle Reference" w:uiPriority="31" w:qFormat="1"/>
-    <w:lsdException w:name="Intense Reference" w:uiPriority="32" w:qFormat="1"/>
-    <w:lsdException w:name="Book Title" w:uiPriority="33" w:qFormat="1"/>
-    <w:lsdException w:name="Bibliography" w:semiHidden="1" w:uiPriority="37" w:unhideWhenUsed="1"/>
-    <w:lsdException w:name="TOC Heading" w:semiHidden="1" w:uiPriority="39" w:unhideWhenUsed="1" w:qFormat="1"/>
-    <w:lsdException w:name="Grid Table 4" w:uiPriority="49"/>
-    <w:lsdException w:name="Grid Table 5 Dark" w:uiPriority="50"/>
-    <w:lsdException w:name="Grid Table 6 Colorful" w:uiPriority="51"/>
-    <w:lsdException w:name="Grid Table 7 Colorful" w:uiPriority="52"/>
-    <w:lsdException w:name="Grid Table 1 Light Accent 1" w:uiPriority="46"/>
-    <w:lsdException w:name="Grid Table 2 Accent 1" w:uiPriority="47"/>
-    <w:lsdException w:name="Grid Table 3 Accent 1" w:uiPriority="48"/>
-    <w:lsdException w:name="Grid Table 4 Accent 1" w:uiPriority="49"/>
-    <w:lsdException w:name="Grid Table 5 Dark Accent 1" w:uiPriority="50"/>
-    <w:lsdException w:name="Grid Table 6 Colorful Accent 1" w:uiPriority="51"/>
-    <w:lsdException w:name="Grid Table 7 Colorful Accent 1" w:uiPriority="52"/>
-    <w:lsdException w:name="Grid Table 1 Light Accent 2" w:uiPriority="46"/>
-    <w:lsdException w:name="Grid Table 2 Accent 2" w:uiPriority="47"/>
-    <w:lsdException w:name="Grid Table 3 Accent 2" w:uiPriority="48"/>
-    <w:lsdException w:name="Grid Table 4 Accent 2" w:uiPriority="49"/>
-    <w:lsdException w:name="Grid Table 5 Dark Accent 2" w:uiPriority="50"/>
-    <w:lsdException w:name="Grid Table 6 Colorful Accent 2" w:uiPriority="51"/>
-    <w:lsdException w:name="Grid Table 7 Colorful Accent 2" w:uiPriority="52"/>
-    <w:lsdException w:name="Grid Table 1 Light Accent 3" w:uiPriority="46"/>
-    <w:lsdException w:name="Grid Table 2 Accent 3" w:uiPriority="47"/>
-    <w:lsdException w:name="Grid Table 3 Accent 3" w:uiPriority="48"/>
-    <w:lsdException w:name="Grid Table 4 Accent 3" w:uiPriority="49"/>
-    <w:lsdException w:name="Grid Table 5 Dark Accent 3" w:uiPriority="50"/>
-    <w:lsdException w:name="Grid Table 6 Colorful Accent 3" w:uiPriority="51"/>
-    <w:lsdException w:name="Grid Table 7 Colorful Accent 3" w:uiPriority="52"/>
-    <w:lsdException w:name="Grid Table 1 Light Accent 4" w:uiPriority="46"/>
-    <w:lsdException w:name="Grid Table 2 Accent 4" w:uiPriority="47"/>
-    <w:lsdException w:name="Grid Table 3 Accent 4" w:uiPriority="48"/>
-    <w:lsdException w:name="Grid Table 4 Accent 4" w:uiPriority="49"/>
-    <w:lsdException w:name="Grid Table 5 Dark Accent 4" w:uiPriority="50"/>
-    <w:lsdException w:name="Grid Table 6 Colorful Accent 4" w:uiPriority="51"/>
-    <w:lsdException w:name="Grid Table 7 Colorful Accent 4" w:uiPriority="52"/>
-    <w:lsdException w:name="Grid Table 1 Light Accent 5" w:uiPriority="46"/>
-    <w:lsdException w:name="Grid Table 2 Accent 5" w:uiPriority="47"/>
-    <w:lsdException w:name="Grid Table 3 Accent 5" w:uiPriority="48"/>
-    <w:lsdException w:name="Grid Table 4 Accent 5" w:uiPriority="49"/>
-    <w:lsdException w:name="Grid Table 5 Dark Accent 5" w:uiPriority="50"/>
-    <w:lsdException w:name="Grid Table 6 Colorful Accent 5" w:uiPriority="51"/>
-    <w:lsdException w:name="Grid Table 7 Colorful Accent 5" w:uiPriority="52"/>
-    <w:lsdException w:name="Grid Table 1 Light Accent 6" w:uiPriority="46"/>
-    <w:lsdException w:name="Grid Table 2 Accent 6" w:uiPriority="47"/>
-    <w:lsdException w:name="Grid Table 3 Accent 6" w:uiPriority="48"/>
-    <w:lsdException w:name="Grid Table 4 Accent 6" w:uiPriority="49"/>
-    <w:lsdException w:name="Grid Table 5 Dark Accent 6" w:uiPriority="50"/>
-    <w:lsdException w:name="Grid Table 6 Colorful Accent 6" w:uiPriority="51"/>
-    <w:lsdException w:name="Grid Table 7 Colorful Accent 6" w:uiPriority="52"/>
-    <w:lsdException w:name="List Table 1 Light" w:uiPriority="46"/>
-    <w:lsdException w:name="List Table 2" w:uiPriority="47"/>
-    <w:lsdException w:name="List Table 3" w:uiPriority="48"/>
-    <w:lsdException w:name="List Table 4" w:uiPriority="49"/>
-    <w:lsdException w:name="List Table 5 Dark" w:uiPriority="50"/>
-    <w:lsdException w:name="List Table 6 Colorful" w:uiPriority="51"/>
-    <w:lsdException w:name="List Table 7 Colorful" w:uiPriority="52"/>
-    <w:lsdException w:name="List Table 1 Light Accent 1" w:uiPriority="46"/>
-    <w:lsdException w:name="List Table 2 Accent 1" w:uiPriority="47"/>
-    <w:lsdException w:name="List Table 3 Accent 1" w:uiPriority="48"/>
-    <w:lsdException w:name="List Table 4 Accent 1" w:uiPriority="49"/>
-    <w:lsdException w:name="List Table 5 Dark Accent 1" w:uiPriority="50"/>
-    <w:lsdException w:name="List Table 6 Colorful Accent 1" w:uiPriority="51"/>
-    <w:lsdException w:name="List Table 7 Colorful Accent 1" w:uiPriority="52"/>
-    <w:lsdException w:name="List Table 1 Light Accent 2" w:uiPriority="46"/>
-    <w:lsdException w:name="List Table 2 Accent 2" w:uiPriority="47"/>
-    <w:lsdException w:name="List Table 3 Accent 2" w:uiPriority="48"/>
-    <w:lsdException w:name="List Table 4 Accent 2" w:uiPriority="49"/>
-    <w:lsdException w:name="List Table 5 Dark Accent 2" w:uiPriority="50"/>
-    <w:lsdException w:name="List Table 6 Colorful Accent 2" w:uiPriority="51"/>
-    <w:lsdException w:name="List Table 7 Colorful Accent 2" w:uiPriority="52"/>
-    <w:lsdException w:name="List Table 1 Light Accent 3" w:uiPriority="46"/>
-    <w:lsdException w:name="List Table 2 Accent 3" w:uiPriority="47"/>
-    <w:lsdException w:name="List Table 3 Accent 3" w:uiPriority="48"/>
-    <w:lsdException w:name="List Table 4 Accent 3" w:uiPriority="49"/>
-    <w:lsdException w:name="List Table 5 Dark Accent 3" w:uiPriority="50"/>
-    <w:lsdException w:name="List Table 6 Colorful Accent 3" w:uiPriority="51"/>
-    <w:lsdException w:name="List Table 7 Colorful Accent 3" w:uiPriority="52"/>
-    <w:lsdException w:name="List Table 1 Light Accent 4" w:uiPriority="46"/>
-    <w:lsdException w:name="List Table 2 Accent 4" w:uiPriority="47"/>
-    <w:lsdException w:name="List Table 3 Accent 4" w:uiPriority="48"/>
-    <w:lsdException w:name="List Table 4 Accent 4" w:uiPriority="49"/>
-    <w:lsdException w:name="List Table 5 Dark Accent 4" w:uiPriority="50"/>
-    <w:lsdException w:name="List Table 6 Colorful Accent 4" w:uiPriority="51"/>
-    <w:lsdException w:name="List Table 7 Colorful Accent 4" w:uiPriority="52"/>
-    <w:lsdException w:name="List Table 1 Light Accent 5" w:uiPriority="46"/>
-    <w:lsdException w:name="List Table 2 Accent 5" w:uiPriority="47"/>
-    <w:lsdException w:name="List Table 3 Accent 5" w:uiPriority="48"/>
-    <w:lsdException w:name="List Table 4 Accent 5" w:uiPriority="49"/>
-    <w:lsdException w:name="List Table 5 Dark Accent 5" w:uiPriority="50"/>
-    <w:lsdException w:name="List Table 6 Colorful Accent 5" w:uiPriority="51"/>
-    <w:lsdException w:name="List Table 7 Colorful Accent 5" w:uiPriority="52"/>
-    <w:lsdException w:name="List Table 1 Light Accent 6" w:uiPriority="46"/>
-    <w:lsdException w:name="List Table 2 Accent 6" w:uiPriority="47"/>
-    <w:lsdException w:name="List Table 3 Accent 6" w:uiPriority="48"/>
-    <w:lsdException w:name="List Table 4 Accent 6" w:uiPriority="49"/>
-    <w:lsdException w:name="List Table 5 Dark Accent 6" w:uiPriority="50"/>
-    <w:lsdException w:name="List Table 6 Colorful Accent 6" w:uiPriority="51"/>
-    <w:lsdException w:name="List Table 7 Colorful Accent 6" w:uiPriority="52"/>
+  <w:latentStyles w:defLockedState="0" w:defUIPriority="99" w:defSemiHidden="1" w:defUnhideWhenUsed="1" w:defQFormat="0" w:count="276">
+    <w:lsdException w:name="Normal" w:semiHidden="0" w:uiPriority="0" w:unhideWhenUsed="0" w:qFormat="1"/>
+    <w:lsdException w:name="heading 1" w:semiHidden="0" w:uiPriority="9" w:unhideWhenUsed="0" w:qFormat="1"/>
+    <w:lsdException w:name="heading 2" w:uiPriority="9" w:qFormat="1"/>
+    <w:lsdException w:name="heading 3" w:uiPriority="9" w:qFormat="1"/>
+    <w:lsdException w:name="heading 4" w:uiPriority="9" w:qFormat="1"/>
+    <w:lsdException w:name="heading 5" w:uiPriority="9" w:qFormat="1"/>
+    <w:lsdException w:name="heading 6" w:uiPriority="9" w:qFormat="1"/>
+    <w:lsdException w:name="heading 7" w:uiPriority="9" w:qFormat="1"/>
+    <w:lsdException w:name="heading 8" w:uiPriority="9" w:qFormat="1"/>
+    <w:lsdException w:name="heading 9" w:uiPriority="9" w:qFormat="1"/>
+    <w:lsdException w:name="toc 1" w:uiPriority="39"/>
+    <w:lsdException w:name="toc 2" w:uiPriority="39"/>
+    <w:lsdException w:name="toc 3" w:uiPriority="39"/>
+    <w:lsdException w:name="toc 4" w:uiPriority="39"/>
+    <w:lsdException w:name="toc 5" w:uiPriority="39"/>
+    <w:lsdException w:name="toc 6" w:uiPriority="39"/>
+    <w:lsdException w:name="toc 7" w:uiPriority="39"/>
+    <w:lsdException w:name="toc 8" w:uiPriority="39"/>
+    <w:lsdException w:name="toc 9" w:uiPriority="39"/>
+    <w:lsdException w:name="caption" w:uiPriority="35" w:qFormat="1"/>
+    <w:lsdException w:name="Title" w:semiHidden="0" w:uiPriority="10" w:unhideWhenUsed="0" w:qFormat="1"/>
+    <w:lsdException w:name="Default Paragraph Font" w:uiPriority="1"/>
+    <w:lsdException w:name="Subtitle" w:semiHidden="0" w:uiPriority="11" w:unhideWhenUsed="0" w:qFormat="1"/>
+    <w:lsdException w:name="Strong" w:semiHidden="0" w:uiPriority="22" w:unhideWhenUsed="0" w:qFormat="1"/>
+    <w:lsdException w:name="Emphasis" w:semiHidden="0" w:uiPriority="20" w:unhideWhenUsed="0" w:qFormat="1"/>
+    <w:lsdException w:name="Table Grid" w:semiHidden="0" w:uiPriority="59" w:unhideWhenUsed="0"/>
+    <w:lsdException w:name="Note Level 1" w:semiHidden="0" w:unhideWhenUsed="0"/>
+    <w:lsdException w:name="Note Level 2" w:semiHidden="0" w:unhideWhenUsed="0"/>
+    <w:lsdException w:name="Note Level 3" w:semiHidden="0" w:unhideWhenUsed="0"/>
+    <w:lsdException w:name="Note Level 4" w:semiHidden="0" w:unhideWhenUsed="0"/>
+    <w:lsdException w:name="Note Level 5" w:semiHidden="0" w:unhideWhenUsed="0"/>
+    <w:lsdException w:name="Note Level 6" w:semiHidden="0" w:unhideWhenUsed="0"/>
+    <w:lsdException w:name="Note Level 7" w:semiHidden="0" w:unhideWhenUsed="0"/>
+    <w:lsdException w:name="Note Level 8" w:semiHidden="0" w:unhideWhenUsed="0"/>
+    <w:lsdException w:name="Note Level 9" w:semiHidden="0" w:unhideWhenUsed="0"/>
+    <w:lsdException w:name="Placeholder Text" w:unhideWhenUsed="0"/>
+    <w:lsdException w:name="No Spacing" w:semiHidden="0" w:uiPriority="1" w:unhideWhenUsed="0" w:qFormat="1"/>
+    <w:lsdException w:name="Light Shading" w:semiHidden="0" w:uiPriority="60" w:unhideWhenUsed="0"/>
+    <w:lsdException w:name="Light List" w:semiHidden="0" w:uiPriority="61" w:unhideWhenUsed="0"/>
+    <w:lsdException w:name="Light Grid" w:semiHidden="0" w:uiPriority="62" w:unhideWhenUsed="0"/>
+    <w:lsdException w:name="Medium Shading 1" w:semiHidden="0" w:uiPriority="63" w:unhideWhenUsed="0"/>
+    <w:lsdException w:name="Medium Shading 2" w:semiHidden="0" w:uiPriority="64" w:unhideWhenUsed="0"/>
+    <w:lsdException w:name="Medium List 1" w:semiHidden="0" w:uiPriority="65" w:unhideWhenUsed="0"/>
+    <w:lsdException w:name="Medium List 2" w:semiHidden="0" w:uiPriority="66" w:unhideWhenUsed="0"/>
+    <w:lsdException w:name="Medium Grid 1" w:semiHidden="0" w:uiPriority="67" w:unhideWhenUsed="0"/>
+    <w:lsdException w:name="Medium Grid 2" w:semiHidden="0" w:uiPriority="68" w:unhideWhenUsed="0"/>
+    <w:lsdException w:name="Medium Grid 3" w:semiHidden="0" w:uiPriority="69" w:unhideWhenUsed="0"/>
+    <w:lsdException w:name="Dark List" w:semiHidden="0" w:uiPriority="70" w:unhideWhenUsed="0"/>
+    <w:lsdException w:name="Colorful Shading" w:semiHidden="0" w:uiPriority="71" w:unhideWhenUsed="0"/>
+    <w:lsdException w:name="Colorful List" w:semiHidden="0" w:uiPriority="72" w:unhideWhenUsed="0"/>
+    <w:lsdException w:name="Colorful Grid" w:semiHidden="0" w:uiPriority="73" w:unhideWhenUsed="0"/>
+    <w:lsdException w:name="Light Shading Accent 1" w:semiHidden="0" w:uiPriority="60" w:unhideWhenUsed="0"/>
+    <w:lsdException w:name="Light List Accent 1" w:semiHidden="0" w:uiPriority="61" w:unhideWhenUsed="0"/>
+    <w:lsdException w:name="Light Grid Accent 1" w:semiHidden="0" w:uiPriority="62" w:unhideWhenUsed="0"/>
+    <w:lsdException w:name="Medium Shading 1 Accent 1" w:semiHidden="0" w:uiPriority="63" w:unhideWhenUsed="0"/>
+    <w:lsdException w:name="Medium Shading 2 Accent 1" w:semiHidden="0" w:uiPriority="64" w:unhideWhenUsed="0"/>
+    <w:lsdException w:name="Medium List 1 Accent 1" w:semiHidden="0" w:uiPriority="65" w:unhideWhenUsed="0"/>
+    <w:lsdException w:name="Revision" w:unhideWhenUsed="0"/>
+    <w:lsdException w:name="List Paragraph" w:semiHidden="0" w:uiPriority="34" w:unhideWhenUsed="0" w:qFormat="1"/>
+    <w:lsdException w:name="Quote" w:semiHidden="0" w:uiPriority="29" w:unhideWhenUsed="0" w:qFormat="1"/>
+    <w:lsdException w:name="Intense Quote" w:semiHidden="0" w:uiPriority="30" w:unhideWhenUsed="0" w:qFormat="1"/>
+    <w:lsdException w:name="Medium List 2 Accent 1" w:semiHidden="0" w:uiPriority="66" w:unhideWhenUsed="0"/>
+    <w:lsdException w:name="Medium Grid 1 Accent 1" w:semiHidden="0" w:uiPriority="67" w:unhideWhenUsed="0"/>
+    <w:lsdException w:name="Medium Grid 2 Accent 1" w:semiHidden="0" w:uiPriority="68" w:unhideWhenUsed="0"/>
+    <w:lsdException w:name="Medium Grid 3 Accent 1" w:semiHidden="0" w:uiPriority="69" w:unhideWhenUsed="0"/>
+    <w:lsdException w:name="Dark List Accent 1" w:semiHidden="0" w:uiPriority="70" w:unhideWhenUsed="0"/>
+    <w:lsdException w:name="Colorful Shading Accent 1" w:semiHidden="0" w:uiPriority="71" w:unhideWhenUsed="0"/>
+    <w:lsdException w:name="Colorful List Accent 1" w:semiHidden="0" w:uiPriority="72" w:unhideWhenUsed="0"/>
+    <w:lsdException w:name="Colorful Grid Accent 1" w:semiHidden="0" w:uiPriority="73" w:unhideWhenUsed="0"/>
+    <w:lsdException w:name="Light Shading Accent 2" w:semiHidden="0" w:uiPriority="60" w:unhideWhenUsed="0"/>
+    <w:lsdException w:name="Light List Accent 2" w:semiHidden="0" w:uiPriority="61" w:unhideWhenUsed="0"/>
+    <w:lsdException w:name="Light Grid Accent 2" w:semiHidden="0" w:uiPriority="62" w:unhideWhenUsed="0"/>
+    <w:lsdException w:name="Medium Shading 1 Accent 2" w:semiHidden="0" w:uiPriority="63" w:unhideWhenUsed="0"/>
+    <w:lsdException w:name="Medium Shading 2 Accent 2" w:semiHidden="0" w:uiPriority="64" w:unhideWhenUsed="0"/>
+    <w:lsdException w:name="Medium List 1 Accent 2" w:semiHidden="0" w:uiPriority="65" w:unhideWhenUsed="0"/>
+    <w:lsdException w:name="Medium List 2 Accent 2" w:semiHidden="0" w:uiPriority="66" w:unhideWhenUsed="0"/>
+    <w:lsdException w:name="Medium Grid 1 Accent 2" w:semiHidden="0" w:uiPriority="67" w:unhideWhenUsed="0"/>
+    <w:lsdException w:name="Medium Grid 2 Accent 2" w:semiHidden="0" w:uiPriority="68" w:unhideWhenUsed="0"/>
+    <w:lsdException w:name="Medium Grid 3 Accent 2" w:semiHidden="0" w:uiPriority="69" w:unhideWhenUsed="0"/>
+    <w:lsdException w:name="Dark List Accent 2" w:semiHidden="0" w:uiPriority="70" w:unhideWhenUsed="0"/>
+    <w:lsdException w:name="Colorful Shading Accent 2" w:semiHidden="0" w:uiPriority="71" w:unhideWhenUsed="0"/>
+    <w:lsdException w:name="Colorful List Accent 2" w:semiHidden="0" w:uiPriority="72" w:unhideWhenUsed="0"/>
+    <w:lsdException w:name="Colorful Grid Accent 2" w:semiHidden="0" w:uiPriority="73" w:unhideWhenUsed="0"/>
+    <w:lsdException w:name="Light Shading Accent 3" w:semiHidden="0" w:uiPriority="60" w:unhideWhenUsed="0"/>
+    <w:lsdException w:name="Light List Accent 3" w:semiHidden="0" w:uiPriority="61" w:unhideWhenUsed="0"/>
+    <w:lsdException w:name="Light Grid Accent 3" w:semiHidden="0" w:uiPriority="62" w:unhideWhenUsed="0"/>
+    <w:lsdException w:name="Medium Shading 1 Accent 3" w:semiHidden="0" w:uiPriority="63" w:unhideWhenUsed="0"/>
+    <w:lsdException w:name="Medium Shading 2 Accent 3" w:semiHidden="0" w:uiPriority="64" w:unhideWhenUsed="0"/>
+    <w:lsdException w:name="Medium List 1 Accent 3" w:semiHidden="0" w:uiPriority="65" w:unhideWhenUsed="0"/>
+    <w:lsdException w:name="Medium List 2 Accent 3" w:semiHidden="0" w:uiPriority="66" w:unhideWhenUsed="0"/>
+    <w:lsdException w:name="Medium Grid 1 Accent 3" w:semiHidden="0" w:uiPriority="67" w:unhideWhenUsed="0"/>
+    <w:lsdException w:name="Medium Grid 2 Accent 3" w:semiHidden="0" w:uiPriority="68" w:unhideWhenUsed="0"/>
+    <w:lsdException w:name="Medium Grid 3 Accent 3" w:semiHidden="0" w:uiPriority="69" w:unhideWhenUsed="0"/>
+    <w:lsdException w:name="Dark List Accent 3" w:semiHidden="0" w:uiPriority="70" w:unhideWhenUsed="0"/>
+    <w:lsdException w:name="Colorful Shading Accent 3" w:semiHidden="0" w:uiPriority="71" w:unhideWhenUsed="0"/>
+    <w:lsdException w:name="Colorful List Accent 3" w:semiHidden="0" w:uiPriority="72" w:unhideWhenUsed="0"/>
+    <w:lsdException w:name="Colorful Grid Accent 3" w:semiHidden="0" w:uiPriority="73" w:unhideWhenUsed="0"/>
+    <w:lsdException w:name="Light Shading Accent 4" w:semiHidden="0" w:uiPriority="60" w:unhideWhenUsed="0"/>
+    <w:lsdException w:name="Light List Accent 4" w:semiHidden="0" w:uiPriority="61" w:unhideWhenUsed="0"/>
+    <w:lsdException w:name="Light Grid Accent 4" w:semiHidden="0" w:uiPriority="62" w:unhideWhenUsed="0"/>
+    <w:lsdException w:name="Medium Shading 1 Accent 4" w:semiHidden="0" w:uiPriority="63" w:unhideWhenUsed="0"/>
+    <w:lsdException w:name="Medium Shading 2 Accent 4" w:semiHidden="0" w:uiPriority="64" w:unhideWhenUsed="0"/>
+    <w:lsdException w:name="Medium List 1 Accent 4" w:semiHidden="0" w:uiPriority="65" w:unhideWhenUsed="0"/>
+    <w:lsdException w:name="Medium List 2 Accent 4" w:semiHidden="0" w:uiPriority="66" w:unhideWhenUsed="0"/>
+    <w:lsdException w:name="Medium Grid 1 Accent 4" w:semiHidden="0" w:uiPriority="67" w:unhideWhenUsed="0"/>
+    <w:lsdException w:name="Medium Grid 2 Accent 4" w:semiHidden="0" w:uiPriority="68" w:unhideWhenUsed="0"/>
+    <w:lsdException w:name="Medium Grid 3 Accent 4" w:semiHidden="0" w:uiPriority="69" w:unhideWhenUsed="0"/>
+    <w:lsdException w:name="Dark List Accent 4" w:semiHidden="0" w:uiPriority="70" w:unhideWhenUsed="0"/>
+    <w:lsdException w:name="Colorful Shading Accent 4" w:semiHidden="0" w:uiPriority="71" w:unhideWhenUsed="0"/>
+    <w:lsdException w:name="Colorful List Accent 4" w:semiHidden="0" w:uiPriority="72" w:unhideWhenUsed="0"/>
+    <w:lsdException w:name="Colorful Grid Accent 4" w:semiHidden="0" w:uiPriority="73" w:unhideWhenUsed="0"/>
+    <w:lsdException w:name="Light Shading Accent 5" w:semiHidden="0" w:uiPriority="60" w:unhideWhenUsed="0"/>
+    <w:lsdException w:name="Light List Accent 5" w:semiHidden="0" w:uiPriority="61" w:unhideWhenUsed="0"/>
+    <w:lsdException w:name="Light Grid Accent 5" w:semiHidden="0" w:uiPriority="62" w:unhideWhenUsed="0"/>
+    <w:lsdException w:name="Medium Shading 1 Accent 5" w:semiHidden="0" w:uiPriority="63" w:unhideWhenUsed="0"/>
+    <w:lsdException w:name="Medium Shading 2 Accent 5" w:semiHidden="0" w:uiPriority="64" w:unhideWhenUsed="0"/>
+    <w:lsdException w:name="Medium List 1 Accent 5" w:semiHidden="0" w:uiPriority="65" w:unhideWhenUsed="0"/>
+    <w:lsdException w:name="Medium List 2 Accent 5" w:semiHidden="0" w:uiPriority="66" w:unhideWhenUsed="0"/>
+    <w:lsdException w:name="Medium Grid 1 Accent 5" w:semiHidden="0" w:uiPriority="67" w:unhideWhenUsed="0"/>
+    <w:lsdException w:name="Medium Grid 2 Accent 5" w:semiHidden="0" w:uiPriority="68" w:unhideWhenUsed="0"/>
+    <w:lsdException w:name="Medium Grid 3 Accent 5" w:semiHidden="0" w:uiPriority="69" w:unhideWhenUsed="0"/>
+    <w:lsdException w:name="Dark List Accent 5" w:semiHidden="0" w:uiPriority="70" w:unhideWhenUsed="0"/>
+    <w:lsdException w:name="Colorful Shading Accent 5" w:semiHidden="0" w:uiPriority="71" w:unhideWhenUsed="0"/>
+    <w:lsdException w:name="Colorful List Accent 5" w:semiHidden="0" w:uiPriority="72" w:unhideWhenUsed="0"/>
+    <w:lsdException w:name="Colorful Grid Accent 5" w:semiHidden="0" w:uiPriority="73" w:unhideWhenUsed="0"/>
+    <w:lsdException w:name="Light Shading Accent 6" w:semiHidden="0" w:uiPriority="60" w:unhideWhenUsed="0"/>
+    <w:lsdException w:name="Light List Accent 6" w:semiHidden="0" w:uiPriority="61" w:unhideWhenUsed="0"/>
+    <w:lsdException w:name="Light Grid Accent 6" w:semiHidden="0" w:uiPriority="62" w:unhideWhenUsed="0"/>
+    <w:lsdException w:name="Medium Shading 1 Accent 6" w:semiHidden="0" w:uiPriority="63" w:unhideWhenUsed="0"/>
+    <w:lsdException w:name="Medium Shading 2 Accent 6" w:semiHidden="0" w:uiPriority="64" w:unhideWhenUsed="0"/>
+    <w:lsdException w:name="Medium List 1 Accent 6" w:semiHidden="0" w:uiPriority="65" w:unhideWhenUsed="0"/>
+    <w:lsdException w:name="Medium List 2 Accent 6" w:semiHidden="0" w:uiPriority="66" w:unhideWhenUsed="0"/>
+    <w:lsdException w:name="Medium Grid 1 Accent 6" w:semiHidden="0" w:uiPriority="67" w:unhideWhenUsed="0"/>
+    <w:lsdException w:name="Medium Grid 2 Accent 6" w:semiHidden="0" w:uiPriority="68" w:unhideWhenUsed="0"/>
+    <w:lsdException w:name="Medium Grid 3 Accent 6" w:semiHidden="0" w:uiPriority="69" w:unhideWhenUsed="0"/>
+    <w:lsdException w:name="Dark List Accent 6" w:semiHidden="0" w:uiPriority="70" w:unhideWhenUsed="0"/>
+    <w:lsdException w:name="Colorful Shading Accent 6" w:semiHidden="0" w:uiPriority="71" w:unhideWhenUsed="0"/>
+    <w:lsdException w:name="Colorful List Accent 6" w:semiHidden="0" w:uiPriority="72" w:unhideWhenUsed="0"/>
+    <w:lsdException w:name="Colorful Grid Accent 6" w:semiHidden="0" w:uiPriority="73" w:unhideWhenUsed="0"/>
+    <w:lsdException w:name="Subtle Emphasis" w:semiHidden="0" w:uiPriority="19" w:unhideWhenUsed="0" w:qFormat="1"/>
+    <w:lsdException w:name="Intense Emphasis" w:semiHidden="0" w:uiPriority="21" w:unhideWhenUsed="0" w:qFormat="1"/>
+    <w:lsdException w:name="Subtle Reference" w:semiHidden="0" w:uiPriority="31" w:unhideWhenUsed="0" w:qFormat="1"/>
+    <w:lsdException w:name="Intense Reference" w:semiHidden="0" w:uiPriority="32" w:unhideWhenUsed="0" w:qFormat="1"/>
+    <w:lsdException w:name="Book Title" w:semiHidden="0" w:uiPriority="33" w:unhideWhenUsed="0" w:qFormat="1"/>
+    <w:lsdException w:name="Bibliography" w:uiPriority="37"/>
+    <w:lsdException w:name="TOC Heading" w:uiPriority="39" w:qFormat="1"/>
   </w:latentStyles>
   <w:style w:type="paragraph" w:default="1" w:styleId="Normal">
     <w:name w:val="Normal"/>
@@ -7390,6 +8247,1961 @@
 </w:styles>
 </file>
 
+<file path=word/stylesWithEffects.xml><?xml version="1.0" encoding="utf-8"?>
+<w:styles xmlns:wpc="http://schemas.microsoft.com/office/word/2010/wordprocessingCanvas" xmlns:mo="http://schemas.microsoft.com/office/mac/office/2008/main" xmlns:mc="http://schemas.openxmlformats.org/markup-compatibility/2006" xmlns:mv="urn:schemas-microsoft-com:mac:vml" xmlns:o="urn:schemas-microsoft-com:office:office" xmlns:r="http://schemas.openxmlformats.org/officeDocument/2006/relationships" xmlns:m="http://schemas.openxmlformats.org/officeDocument/2006/math" xmlns:v="urn:schemas-microsoft-com:vml" xmlns:wp14="http://schemas.microsoft.com/office/word/2010/wordprocessingDrawing" xmlns:wp="http://schemas.openxmlformats.org/drawingml/2006/wordprocessingDrawing" xmlns:w10="urn:schemas-microsoft-com:office:word" xmlns:w="http://schemas.openxmlformats.org/wordprocessingml/2006/main" xmlns:w14="http://schemas.microsoft.com/office/word/2010/wordml" xmlns:wpg="http://schemas.microsoft.com/office/word/2010/wordprocessingGroup" xmlns:wpi="http://schemas.microsoft.com/office/word/2010/wordprocessingInk" xmlns:wne="http://schemas.microsoft.com/office/word/2006/wordml" xmlns:wps="http://schemas.microsoft.com/office/word/2010/wordprocessingShape" mc:Ignorable="w14 wp14">
+  <w:docDefaults>
+    <w:rPrDefault>
+      <w:rPr>
+        <w:rFonts w:asciiTheme="minorHAnsi" w:eastAsiaTheme="minorEastAsia" w:hAnsiTheme="minorHAnsi" w:cstheme="minorBidi"/>
+        <w:sz w:val="24"/>
+        <w:szCs w:val="24"/>
+        <w:lang w:val="en-US" w:eastAsia="en-US" w:bidi="ar-SA"/>
+      </w:rPr>
+    </w:rPrDefault>
+    <w:pPrDefault/>
+  </w:docDefaults>
+  <w:latentStyles w:defLockedState="0" w:defUIPriority="99" w:defSemiHidden="1" w:defUnhideWhenUsed="1" w:defQFormat="0" w:count="276">
+    <w:lsdException w:name="Normal" w:semiHidden="0" w:uiPriority="0" w:unhideWhenUsed="0" w:qFormat="1"/>
+    <w:lsdException w:name="heading 1" w:semiHidden="0" w:uiPriority="9" w:unhideWhenUsed="0" w:qFormat="1"/>
+    <w:lsdException w:name="heading 2" w:uiPriority="9" w:qFormat="1"/>
+    <w:lsdException w:name="heading 3" w:uiPriority="9" w:qFormat="1"/>
+    <w:lsdException w:name="heading 4" w:uiPriority="9" w:qFormat="1"/>
+    <w:lsdException w:name="heading 5" w:uiPriority="9" w:qFormat="1"/>
+    <w:lsdException w:name="heading 6" w:uiPriority="9" w:qFormat="1"/>
+    <w:lsdException w:name="heading 7" w:uiPriority="9" w:qFormat="1"/>
+    <w:lsdException w:name="heading 8" w:uiPriority="9" w:qFormat="1"/>
+    <w:lsdException w:name="heading 9" w:uiPriority="9" w:qFormat="1"/>
+    <w:lsdException w:name="toc 1" w:uiPriority="39"/>
+    <w:lsdException w:name="toc 2" w:uiPriority="39"/>
+    <w:lsdException w:name="toc 3" w:uiPriority="39"/>
+    <w:lsdException w:name="toc 4" w:uiPriority="39"/>
+    <w:lsdException w:name="toc 5" w:uiPriority="39"/>
+    <w:lsdException w:name="toc 6" w:uiPriority="39"/>
+    <w:lsdException w:name="toc 7" w:uiPriority="39"/>
+    <w:lsdException w:name="toc 8" w:uiPriority="39"/>
+    <w:lsdException w:name="toc 9" w:uiPriority="39"/>
+    <w:lsdException w:name="caption" w:uiPriority="35" w:qFormat="1"/>
+    <w:lsdException w:name="Title" w:semiHidden="0" w:uiPriority="10" w:unhideWhenUsed="0" w:qFormat="1"/>
+    <w:lsdException w:name="Default Paragraph Font" w:uiPriority="1"/>
+    <w:lsdException w:name="Subtitle" w:semiHidden="0" w:uiPriority="11" w:unhideWhenUsed="0" w:qFormat="1"/>
+    <w:lsdException w:name="Strong" w:semiHidden="0" w:uiPriority="22" w:unhideWhenUsed="0" w:qFormat="1"/>
+    <w:lsdException w:name="Emphasis" w:semiHidden="0" w:uiPriority="20" w:unhideWhenUsed="0" w:qFormat="1"/>
+    <w:lsdException w:name="Table Grid" w:semiHidden="0" w:uiPriority="59" w:unhideWhenUsed="0"/>
+    <w:lsdException w:name="Note Level 1" w:semiHidden="0" w:unhideWhenUsed="0"/>
+    <w:lsdException w:name="Note Level 2" w:semiHidden="0" w:unhideWhenUsed="0"/>
+    <w:lsdException w:name="Note Level 3" w:semiHidden="0" w:unhideWhenUsed="0"/>
+    <w:lsdException w:name="Note Level 4" w:semiHidden="0" w:unhideWhenUsed="0"/>
+    <w:lsdException w:name="Note Level 5" w:semiHidden="0" w:unhideWhenUsed="0"/>
+    <w:lsdException w:name="Note Level 6" w:semiHidden="0" w:unhideWhenUsed="0"/>
+    <w:lsdException w:name="Note Level 7" w:semiHidden="0" w:unhideWhenUsed="0"/>
+    <w:lsdException w:name="Note Level 8" w:semiHidden="0" w:unhideWhenUsed="0"/>
+    <w:lsdException w:name="Note Level 9" w:semiHidden="0" w:unhideWhenUsed="0"/>
+    <w:lsdException w:name="Placeholder Text" w:unhideWhenUsed="0"/>
+    <w:lsdException w:name="No Spacing" w:semiHidden="0" w:uiPriority="1" w:unhideWhenUsed="0" w:qFormat="1"/>
+    <w:lsdException w:name="Light Shading" w:semiHidden="0" w:uiPriority="60" w:unhideWhenUsed="0"/>
+    <w:lsdException w:name="Light List" w:semiHidden="0" w:uiPriority="61" w:unhideWhenUsed="0"/>
+    <w:lsdException w:name="Light Grid" w:semiHidden="0" w:uiPriority="62" w:unhideWhenUsed="0"/>
+    <w:lsdException w:name="Medium Shading 1" w:semiHidden="0" w:uiPriority="63" w:unhideWhenUsed="0"/>
+    <w:lsdException w:name="Medium Shading 2" w:semiHidden="0" w:uiPriority="64" w:unhideWhenUsed="0"/>
+    <w:lsdException w:name="Medium List 1" w:semiHidden="0" w:uiPriority="65" w:unhideWhenUsed="0"/>
+    <w:lsdException w:name="Medium List 2" w:semiHidden="0" w:uiPriority="66" w:unhideWhenUsed="0"/>
+    <w:lsdException w:name="Medium Grid 1" w:semiHidden="0" w:uiPriority="67" w:unhideWhenUsed="0"/>
+    <w:lsdException w:name="Medium Grid 2" w:semiHidden="0" w:uiPriority="68" w:unhideWhenUsed="0"/>
+    <w:lsdException w:name="Medium Grid 3" w:semiHidden="0" w:uiPriority="69" w:unhideWhenUsed="0"/>
+    <w:lsdException w:name="Dark List" w:semiHidden="0" w:uiPriority="70" w:unhideWhenUsed="0"/>
+    <w:lsdException w:name="Colorful Shading" w:semiHidden="0" w:uiPriority="71" w:unhideWhenUsed="0"/>
+    <w:lsdException w:name="Colorful List" w:semiHidden="0" w:uiPriority="72" w:unhideWhenUsed="0"/>
+    <w:lsdException w:name="Colorful Grid" w:semiHidden="0" w:uiPriority="73" w:unhideWhenUsed="0"/>
+    <w:lsdException w:name="Light Shading Accent 1" w:semiHidden="0" w:uiPriority="60" w:unhideWhenUsed="0"/>
+    <w:lsdException w:name="Light List Accent 1" w:semiHidden="0" w:uiPriority="61" w:unhideWhenUsed="0"/>
+    <w:lsdException w:name="Light Grid Accent 1" w:semiHidden="0" w:uiPriority="62" w:unhideWhenUsed="0"/>
+    <w:lsdException w:name="Medium Shading 1 Accent 1" w:semiHidden="0" w:uiPriority="63" w:unhideWhenUsed="0"/>
+    <w:lsdException w:name="Medium Shading 2 Accent 1" w:semiHidden="0" w:uiPriority="64" w:unhideWhenUsed="0"/>
+    <w:lsdException w:name="Medium List 1 Accent 1" w:semiHidden="0" w:uiPriority="65" w:unhideWhenUsed="0"/>
+    <w:lsdException w:name="Revision" w:unhideWhenUsed="0"/>
+    <w:lsdException w:name="List Paragraph" w:semiHidden="0" w:uiPriority="34" w:unhideWhenUsed="0" w:qFormat="1"/>
+    <w:lsdException w:name="Quote" w:semiHidden="0" w:uiPriority="29" w:unhideWhenUsed="0" w:qFormat="1"/>
+    <w:lsdException w:name="Intense Quote" w:semiHidden="0" w:uiPriority="30" w:unhideWhenUsed="0" w:qFormat="1"/>
+    <w:lsdException w:name="Medium List 2 Accent 1" w:semiHidden="0" w:uiPriority="66" w:unhideWhenUsed="0"/>
+    <w:lsdException w:name="Medium Grid 1 Accent 1" w:semiHidden="0" w:uiPriority="67" w:unhideWhenUsed="0"/>
+    <w:lsdException w:name="Medium Grid 2 Accent 1" w:semiHidden="0" w:uiPriority="68" w:unhideWhenUsed="0"/>
+    <w:lsdException w:name="Medium Grid 3 Accent 1" w:semiHidden="0" w:uiPriority="69" w:unhideWhenUsed="0"/>
+    <w:lsdException w:name="Dark List Accent 1" w:semiHidden="0" w:uiPriority="70" w:unhideWhenUsed="0"/>
+    <w:lsdException w:name="Colorful Shading Accent 1" w:semiHidden="0" w:uiPriority="71" w:unhideWhenUsed="0"/>
+    <w:lsdException w:name="Colorful List Accent 1" w:semiHidden="0" w:uiPriority="72" w:unhideWhenUsed="0"/>
+    <w:lsdException w:name="Colorful Grid Accent 1" w:semiHidden="0" w:uiPriority="73" w:unhideWhenUsed="0"/>
+    <w:lsdException w:name="Light Shading Accent 2" w:semiHidden="0" w:uiPriority="60" w:unhideWhenUsed="0"/>
+    <w:lsdException w:name="Light List Accent 2" w:semiHidden="0" w:uiPriority="61" w:unhideWhenUsed="0"/>
+    <w:lsdException w:name="Light Grid Accent 2" w:semiHidden="0" w:uiPriority="62" w:unhideWhenUsed="0"/>
+    <w:lsdException w:name="Medium Shading 1 Accent 2" w:semiHidden="0" w:uiPriority="63" w:unhideWhenUsed="0"/>
+    <w:lsdException w:name="Medium Shading 2 Accent 2" w:semiHidden="0" w:uiPriority="64" w:unhideWhenUsed="0"/>
+    <w:lsdException w:name="Medium List 1 Accent 2" w:semiHidden="0" w:uiPriority="65" w:unhideWhenUsed="0"/>
+    <w:lsdException w:name="Medium List 2 Accent 2" w:semiHidden="0" w:uiPriority="66" w:unhideWhenUsed="0"/>
+    <w:lsdException w:name="Medium Grid 1 Accent 2" w:semiHidden="0" w:uiPriority="67" w:unhideWhenUsed="0"/>
+    <w:lsdException w:name="Medium Grid 2 Accent 2" w:semiHidden="0" w:uiPriority="68" w:unhideWhenUsed="0"/>
+    <w:lsdException w:name="Medium Grid 3 Accent 2" w:semiHidden="0" w:uiPriority="69" w:unhideWhenUsed="0"/>
+    <w:lsdException w:name="Dark List Accent 2" w:semiHidden="0" w:uiPriority="70" w:unhideWhenUsed="0"/>
+    <w:lsdException w:name="Colorful Shading Accent 2" w:semiHidden="0" w:uiPriority="71" w:unhideWhenUsed="0"/>
+    <w:lsdException w:name="Colorful List Accent 2" w:semiHidden="0" w:uiPriority="72" w:unhideWhenUsed="0"/>
+    <w:lsdException w:name="Colorful Grid Accent 2" w:semiHidden="0" w:uiPriority="73" w:unhideWhenUsed="0"/>
+    <w:lsdException w:name="Light Shading Accent 3" w:semiHidden="0" w:uiPriority="60" w:unhideWhenUsed="0"/>
+    <w:lsdException w:name="Light List Accent 3" w:semiHidden="0" w:uiPriority="61" w:unhideWhenUsed="0"/>
+    <w:lsdException w:name="Light Grid Accent 3" w:semiHidden="0" w:uiPriority="62" w:unhideWhenUsed="0"/>
+    <w:lsdException w:name="Medium Shading 1 Accent 3" w:semiHidden="0" w:uiPriority="63" w:unhideWhenUsed="0"/>
+    <w:lsdException w:name="Medium Shading 2 Accent 3" w:semiHidden="0" w:uiPriority="64" w:unhideWhenUsed="0"/>
+    <w:lsdException w:name="Medium List 1 Accent 3" w:semiHidden="0" w:uiPriority="65" w:unhideWhenUsed="0"/>
+    <w:lsdException w:name="Medium List 2 Accent 3" w:semiHidden="0" w:uiPriority="66" w:unhideWhenUsed="0"/>
+    <w:lsdException w:name="Medium Grid 1 Accent 3" w:semiHidden="0" w:uiPriority="67" w:unhideWhenUsed="0"/>
+    <w:lsdException w:name="Medium Grid 2 Accent 3" w:semiHidden="0" w:uiPriority="68" w:unhideWhenUsed="0"/>
+    <w:lsdException w:name="Medium Grid 3 Accent 3" w:semiHidden="0" w:uiPriority="69" w:unhideWhenUsed="0"/>
+    <w:lsdException w:name="Dark List Accent 3" w:semiHidden="0" w:uiPriority="70" w:unhideWhenUsed="0"/>
+    <w:lsdException w:name="Colorful Shading Accent 3" w:semiHidden="0" w:uiPriority="71" w:unhideWhenUsed="0"/>
+    <w:lsdException w:name="Colorful List Accent 3" w:semiHidden="0" w:uiPriority="72" w:unhideWhenUsed="0"/>
+    <w:lsdException w:name="Colorful Grid Accent 3" w:semiHidden="0" w:uiPriority="73" w:unhideWhenUsed="0"/>
+    <w:lsdException w:name="Light Shading Accent 4" w:semiHidden="0" w:uiPriority="60" w:unhideWhenUsed="0"/>
+    <w:lsdException w:name="Light List Accent 4" w:semiHidden="0" w:uiPriority="61" w:unhideWhenUsed="0"/>
+    <w:lsdException w:name="Light Grid Accent 4" w:semiHidden="0" w:uiPriority="62" w:unhideWhenUsed="0"/>
+    <w:lsdException w:name="Medium Shading 1 Accent 4" w:semiHidden="0" w:uiPriority="63" w:unhideWhenUsed="0"/>
+    <w:lsdException w:name="Medium Shading 2 Accent 4" w:semiHidden="0" w:uiPriority="64" w:unhideWhenUsed="0"/>
+    <w:lsdException w:name="Medium List 1 Accent 4" w:semiHidden="0" w:uiPriority="65" w:unhideWhenUsed="0"/>
+    <w:lsdException w:name="Medium List 2 Accent 4" w:semiHidden="0" w:uiPriority="66" w:unhideWhenUsed="0"/>
+    <w:lsdException w:name="Medium Grid 1 Accent 4" w:semiHidden="0" w:uiPriority="67" w:unhideWhenUsed="0"/>
+    <w:lsdException w:name="Medium Grid 2 Accent 4" w:semiHidden="0" w:uiPriority="68" w:unhideWhenUsed="0"/>
+    <w:lsdException w:name="Medium Grid 3 Accent 4" w:semiHidden="0" w:uiPriority="69" w:unhideWhenUsed="0"/>
+    <w:lsdException w:name="Dark List Accent 4" w:semiHidden="0" w:uiPriority="70" w:unhideWhenUsed="0"/>
+    <w:lsdException w:name="Colorful Shading Accent 4" w:semiHidden="0" w:uiPriority="71" w:unhideWhenUsed="0"/>
+    <w:lsdException w:name="Colorful List Accent 4" w:semiHidden="0" w:uiPriority="72" w:unhideWhenUsed="0"/>
+    <w:lsdException w:name="Colorful Grid Accent 4" w:semiHidden="0" w:uiPriority="73" w:unhideWhenUsed="0"/>
+    <w:lsdException w:name="Light Shading Accent 5" w:semiHidden="0" w:uiPriority="60" w:unhideWhenUsed="0"/>
+    <w:lsdException w:name="Light List Accent 5" w:semiHidden="0" w:uiPriority="61" w:unhideWhenUsed="0"/>
+    <w:lsdException w:name="Light Grid Accent 5" w:semiHidden="0" w:uiPriority="62" w:unhideWhenUsed="0"/>
+    <w:lsdException w:name="Medium Shading 1 Accent 5" w:semiHidden="0" w:uiPriority="63" w:unhideWhenUsed="0"/>
+    <w:lsdException w:name="Medium Shading 2 Accent 5" w:semiHidden="0" w:uiPriority="64" w:unhideWhenUsed="0"/>
+    <w:lsdException w:name="Medium List 1 Accent 5" w:semiHidden="0" w:uiPriority="65" w:unhideWhenUsed="0"/>
+    <w:lsdException w:name="Medium List 2 Accent 5" w:semiHidden="0" w:uiPriority="66" w:unhideWhenUsed="0"/>
+    <w:lsdException w:name="Medium Grid 1 Accent 5" w:semiHidden="0" w:uiPriority="67" w:unhideWhenUsed="0"/>
+    <w:lsdException w:name="Medium Grid 2 Accent 5" w:semiHidden="0" w:uiPriority="68" w:unhideWhenUsed="0"/>
+    <w:lsdException w:name="Medium Grid 3 Accent 5" w:semiHidden="0" w:uiPriority="69" w:unhideWhenUsed="0"/>
+    <w:lsdException w:name="Dark List Accent 5" w:semiHidden="0" w:uiPriority="70" w:unhideWhenUsed="0"/>
+    <w:lsdException w:name="Colorful Shading Accent 5" w:semiHidden="0" w:uiPriority="71" w:unhideWhenUsed="0"/>
+    <w:lsdException w:name="Colorful List Accent 5" w:semiHidden="0" w:uiPriority="72" w:unhideWhenUsed="0"/>
+    <w:lsdException w:name="Colorful Grid Accent 5" w:semiHidden="0" w:uiPriority="73" w:unhideWhenUsed="0"/>
+    <w:lsdException w:name="Light Shading Accent 6" w:semiHidden="0" w:uiPriority="60" w:unhideWhenUsed="0"/>
+    <w:lsdException w:name="Light List Accent 6" w:semiHidden="0" w:uiPriority="61" w:unhideWhenUsed="0"/>
+    <w:lsdException w:name="Light Grid Accent 6" w:semiHidden="0" w:uiPriority="62" w:unhideWhenUsed="0"/>
+    <w:lsdException w:name="Medium Shading 1 Accent 6" w:semiHidden="0" w:uiPriority="63" w:unhideWhenUsed="0"/>
+    <w:lsdException w:name="Medium Shading 2 Accent 6" w:semiHidden="0" w:uiPriority="64" w:unhideWhenUsed="0"/>
+    <w:lsdException w:name="Medium List 1 Accent 6" w:semiHidden="0" w:uiPriority="65" w:unhideWhenUsed="0"/>
+    <w:lsdException w:name="Medium List 2 Accent 6" w:semiHidden="0" w:uiPriority="66" w:unhideWhenUsed="0"/>
+    <w:lsdException w:name="Medium Grid 1 Accent 6" w:semiHidden="0" w:uiPriority="67" w:unhideWhenUsed="0"/>
+    <w:lsdException w:name="Medium Grid 2 Accent 6" w:semiHidden="0" w:uiPriority="68" w:unhideWhenUsed="0"/>
+    <w:lsdException w:name="Medium Grid 3 Accent 6" w:semiHidden="0" w:uiPriority="69" w:unhideWhenUsed="0"/>
+    <w:lsdException w:name="Dark List Accent 6" w:semiHidden="0" w:uiPriority="70" w:unhideWhenUsed="0"/>
+    <w:lsdException w:name="Colorful Shading Accent 6" w:semiHidden="0" w:uiPriority="71" w:unhideWhenUsed="0"/>
+    <w:lsdException w:name="Colorful List Accent 6" w:semiHidden="0" w:uiPriority="72" w:unhideWhenUsed="0"/>
+    <w:lsdException w:name="Colorful Grid Accent 6" w:semiHidden="0" w:uiPriority="73" w:unhideWhenUsed="0"/>
+    <w:lsdException w:name="Subtle Emphasis" w:semiHidden="0" w:uiPriority="19" w:unhideWhenUsed="0" w:qFormat="1"/>
+    <w:lsdException w:name="Intense Emphasis" w:semiHidden="0" w:uiPriority="21" w:unhideWhenUsed="0" w:qFormat="1"/>
+    <w:lsdException w:name="Subtle Reference" w:semiHidden="0" w:uiPriority="31" w:unhideWhenUsed="0" w:qFormat="1"/>
+    <w:lsdException w:name="Intense Reference" w:semiHidden="0" w:uiPriority="32" w:unhideWhenUsed="0" w:qFormat="1"/>
+    <w:lsdException w:name="Book Title" w:semiHidden="0" w:uiPriority="33" w:unhideWhenUsed="0" w:qFormat="1"/>
+    <w:lsdException w:name="Bibliography" w:uiPriority="37"/>
+    <w:lsdException w:name="TOC Heading" w:uiPriority="39" w:qFormat="1"/>
+  </w:latentStyles>
+  <w:style w:type="paragraph" w:default="1" w:styleId="Normal">
+    <w:name w:val="Normal"/>
+    <w:qFormat/>
+    <w:rsid w:val="00F12603"/>
+  </w:style>
+  <w:style w:type="paragraph" w:styleId="Heading1">
+    <w:name w:val="heading 1"/>
+    <w:basedOn w:val="Normal"/>
+    <w:next w:val="Normal"/>
+    <w:link w:val="Heading1Char"/>
+    <w:uiPriority w:val="9"/>
+    <w:qFormat/>
+    <w:rsid w:val="00132F14"/>
+    <w:pPr>
+      <w:keepNext/>
+      <w:keepLines/>
+      <w:spacing w:before="480"/>
+      <w:outlineLvl w:val="0"/>
+    </w:pPr>
+    <w:rPr>
+      <w:rFonts w:asciiTheme="majorHAnsi" w:eastAsiaTheme="majorEastAsia" w:hAnsiTheme="majorHAnsi" w:cstheme="majorBidi"/>
+      <w:b/>
+      <w:bCs/>
+      <w:color w:val="345A8A" w:themeColor="accent1" w:themeShade="B5"/>
+      <w:sz w:val="32"/>
+      <w:szCs w:val="32"/>
+    </w:rPr>
+  </w:style>
+  <w:style w:type="paragraph" w:styleId="Heading2">
+    <w:name w:val="heading 2"/>
+    <w:basedOn w:val="Normal"/>
+    <w:next w:val="Normal"/>
+    <w:link w:val="Heading2Char"/>
+    <w:uiPriority w:val="9"/>
+    <w:unhideWhenUsed/>
+    <w:qFormat/>
+    <w:rsid w:val="00FD0D4A"/>
+    <w:pPr>
+      <w:keepNext/>
+      <w:keepLines/>
+      <w:spacing w:before="200"/>
+      <w:outlineLvl w:val="1"/>
+    </w:pPr>
+    <w:rPr>
+      <w:rFonts w:asciiTheme="majorHAnsi" w:eastAsiaTheme="majorEastAsia" w:hAnsiTheme="majorHAnsi" w:cstheme="majorBidi"/>
+      <w:b/>
+      <w:bCs/>
+      <w:color w:val="4F81BD" w:themeColor="accent1"/>
+      <w:sz w:val="26"/>
+      <w:szCs w:val="26"/>
+    </w:rPr>
+  </w:style>
+  <w:style w:type="paragraph" w:styleId="Heading3">
+    <w:name w:val="heading 3"/>
+    <w:basedOn w:val="Normal"/>
+    <w:next w:val="Normal"/>
+    <w:link w:val="Heading3Char"/>
+    <w:uiPriority w:val="9"/>
+    <w:unhideWhenUsed/>
+    <w:qFormat/>
+    <w:rsid w:val="00240FA6"/>
+    <w:pPr>
+      <w:keepNext/>
+      <w:keepLines/>
+      <w:spacing w:before="200"/>
+      <w:outlineLvl w:val="2"/>
+    </w:pPr>
+    <w:rPr>
+      <w:rFonts w:asciiTheme="majorHAnsi" w:eastAsiaTheme="majorEastAsia" w:hAnsiTheme="majorHAnsi" w:cstheme="majorBidi"/>
+      <w:b/>
+      <w:bCs/>
+      <w:color w:val="4F81BD" w:themeColor="accent1"/>
+    </w:rPr>
+  </w:style>
+  <w:style w:type="character" w:default="1" w:styleId="DefaultParagraphFont">
+    <w:name w:val="Default Paragraph Font"/>
+    <w:uiPriority w:val="1"/>
+    <w:semiHidden/>
+    <w:unhideWhenUsed/>
+  </w:style>
+  <w:style w:type="table" w:default="1" w:styleId="TableNormal">
+    <w:name w:val="Normal Table"/>
+    <w:uiPriority w:val="99"/>
+    <w:semiHidden/>
+    <w:unhideWhenUsed/>
+    <w:tblPr>
+      <w:tblInd w:w="0" w:type="dxa"/>
+      <w:tblCellMar>
+        <w:top w:w="0" w:type="dxa"/>
+        <w:left w:w="108" w:type="dxa"/>
+        <w:bottom w:w="0" w:type="dxa"/>
+        <w:right w:w="108" w:type="dxa"/>
+      </w:tblCellMar>
+    </w:tblPr>
+  </w:style>
+  <w:style w:type="numbering" w:default="1" w:styleId="NoList">
+    <w:name w:val="No List"/>
+    <w:uiPriority w:val="99"/>
+    <w:semiHidden/>
+    <w:unhideWhenUsed/>
+  </w:style>
+  <w:style w:type="character" w:customStyle="1" w:styleId="Heading1Char">
+    <w:name w:val="Heading 1 Char"/>
+    <w:basedOn w:val="DefaultParagraphFont"/>
+    <w:link w:val="Heading1"/>
+    <w:uiPriority w:val="9"/>
+    <w:rsid w:val="00132F14"/>
+    <w:rPr>
+      <w:rFonts w:asciiTheme="majorHAnsi" w:eastAsiaTheme="majorEastAsia" w:hAnsiTheme="majorHAnsi" w:cstheme="majorBidi"/>
+      <w:b/>
+      <w:bCs/>
+      <w:color w:val="345A8A" w:themeColor="accent1" w:themeShade="B5"/>
+      <w:sz w:val="32"/>
+      <w:szCs w:val="32"/>
+    </w:rPr>
+  </w:style>
+  <w:style w:type="paragraph" w:styleId="TOCHeading">
+    <w:name w:val="TOC Heading"/>
+    <w:basedOn w:val="Heading1"/>
+    <w:next w:val="Normal"/>
+    <w:uiPriority w:val="39"/>
+    <w:unhideWhenUsed/>
+    <w:qFormat/>
+    <w:rsid w:val="00132F14"/>
+    <w:pPr>
+      <w:spacing w:line="276" w:lineRule="auto"/>
+      <w:outlineLvl w:val="9"/>
+    </w:pPr>
+    <w:rPr>
+      <w:color w:val="365F91" w:themeColor="accent1" w:themeShade="BF"/>
+      <w:sz w:val="28"/>
+      <w:szCs w:val="28"/>
+    </w:rPr>
+  </w:style>
+  <w:style w:type="paragraph" w:styleId="BalloonText">
+    <w:name w:val="Balloon Text"/>
+    <w:basedOn w:val="Normal"/>
+    <w:link w:val="BalloonTextChar"/>
+    <w:uiPriority w:val="99"/>
+    <w:semiHidden/>
+    <w:unhideWhenUsed/>
+    <w:rsid w:val="00132F14"/>
+    <w:rPr>
+      <w:rFonts w:ascii="Lucida Grande" w:hAnsi="Lucida Grande" w:cs="Lucida Grande"/>
+      <w:sz w:val="18"/>
+      <w:szCs w:val="18"/>
+    </w:rPr>
+  </w:style>
+  <w:style w:type="character" w:customStyle="1" w:styleId="BalloonTextChar">
+    <w:name w:val="Balloon Text Char"/>
+    <w:basedOn w:val="DefaultParagraphFont"/>
+    <w:link w:val="BalloonText"/>
+    <w:uiPriority w:val="99"/>
+    <w:semiHidden/>
+    <w:rsid w:val="00132F14"/>
+    <w:rPr>
+      <w:rFonts w:ascii="Lucida Grande" w:hAnsi="Lucida Grande" w:cs="Lucida Grande"/>
+      <w:sz w:val="18"/>
+      <w:szCs w:val="18"/>
+    </w:rPr>
+  </w:style>
+  <w:style w:type="paragraph" w:styleId="TOC1">
+    <w:name w:val="toc 1"/>
+    <w:basedOn w:val="Normal"/>
+    <w:next w:val="Normal"/>
+    <w:autoRedefine/>
+    <w:uiPriority w:val="39"/>
+    <w:unhideWhenUsed/>
+    <w:rsid w:val="00132F14"/>
+    <w:pPr>
+      <w:spacing w:before="120"/>
+    </w:pPr>
+    <w:rPr>
+      <w:b/>
+    </w:rPr>
+  </w:style>
+  <w:style w:type="paragraph" w:styleId="TOC2">
+    <w:name w:val="toc 2"/>
+    <w:basedOn w:val="Normal"/>
+    <w:next w:val="Normal"/>
+    <w:autoRedefine/>
+    <w:uiPriority w:val="39"/>
+    <w:unhideWhenUsed/>
+    <w:rsid w:val="00132F14"/>
+    <w:pPr>
+      <w:ind w:left="240"/>
+    </w:pPr>
+    <w:rPr>
+      <w:b/>
+      <w:sz w:val="22"/>
+      <w:szCs w:val="22"/>
+    </w:rPr>
+  </w:style>
+  <w:style w:type="paragraph" w:styleId="TOC3">
+    <w:name w:val="toc 3"/>
+    <w:basedOn w:val="Normal"/>
+    <w:next w:val="Normal"/>
+    <w:autoRedefine/>
+    <w:uiPriority w:val="39"/>
+    <w:unhideWhenUsed/>
+    <w:rsid w:val="00132F14"/>
+    <w:pPr>
+      <w:ind w:left="480"/>
+    </w:pPr>
+    <w:rPr>
+      <w:sz w:val="22"/>
+      <w:szCs w:val="22"/>
+    </w:rPr>
+  </w:style>
+  <w:style w:type="paragraph" w:styleId="TOC4">
+    <w:name w:val="toc 4"/>
+    <w:basedOn w:val="Normal"/>
+    <w:next w:val="Normal"/>
+    <w:autoRedefine/>
+    <w:uiPriority w:val="39"/>
+    <w:semiHidden/>
+    <w:unhideWhenUsed/>
+    <w:rsid w:val="00132F14"/>
+    <w:pPr>
+      <w:ind w:left="720"/>
+    </w:pPr>
+    <w:rPr>
+      <w:sz w:val="20"/>
+      <w:szCs w:val="20"/>
+    </w:rPr>
+  </w:style>
+  <w:style w:type="paragraph" w:styleId="TOC5">
+    <w:name w:val="toc 5"/>
+    <w:basedOn w:val="Normal"/>
+    <w:next w:val="Normal"/>
+    <w:autoRedefine/>
+    <w:uiPriority w:val="39"/>
+    <w:semiHidden/>
+    <w:unhideWhenUsed/>
+    <w:rsid w:val="00132F14"/>
+    <w:pPr>
+      <w:ind w:left="960"/>
+    </w:pPr>
+    <w:rPr>
+      <w:sz w:val="20"/>
+      <w:szCs w:val="20"/>
+    </w:rPr>
+  </w:style>
+  <w:style w:type="paragraph" w:styleId="TOC6">
+    <w:name w:val="toc 6"/>
+    <w:basedOn w:val="Normal"/>
+    <w:next w:val="Normal"/>
+    <w:autoRedefine/>
+    <w:uiPriority w:val="39"/>
+    <w:semiHidden/>
+    <w:unhideWhenUsed/>
+    <w:rsid w:val="00132F14"/>
+    <w:pPr>
+      <w:ind w:left="1200"/>
+    </w:pPr>
+    <w:rPr>
+      <w:sz w:val="20"/>
+      <w:szCs w:val="20"/>
+    </w:rPr>
+  </w:style>
+  <w:style w:type="paragraph" w:styleId="TOC7">
+    <w:name w:val="toc 7"/>
+    <w:basedOn w:val="Normal"/>
+    <w:next w:val="Normal"/>
+    <w:autoRedefine/>
+    <w:uiPriority w:val="39"/>
+    <w:semiHidden/>
+    <w:unhideWhenUsed/>
+    <w:rsid w:val="00132F14"/>
+    <w:pPr>
+      <w:ind w:left="1440"/>
+    </w:pPr>
+    <w:rPr>
+      <w:sz w:val="20"/>
+      <w:szCs w:val="20"/>
+    </w:rPr>
+  </w:style>
+  <w:style w:type="paragraph" w:styleId="TOC8">
+    <w:name w:val="toc 8"/>
+    <w:basedOn w:val="Normal"/>
+    <w:next w:val="Normal"/>
+    <w:autoRedefine/>
+    <w:uiPriority w:val="39"/>
+    <w:semiHidden/>
+    <w:unhideWhenUsed/>
+    <w:rsid w:val="00132F14"/>
+    <w:pPr>
+      <w:ind w:left="1680"/>
+    </w:pPr>
+    <w:rPr>
+      <w:sz w:val="20"/>
+      <w:szCs w:val="20"/>
+    </w:rPr>
+  </w:style>
+  <w:style w:type="paragraph" w:styleId="TOC9">
+    <w:name w:val="toc 9"/>
+    <w:basedOn w:val="Normal"/>
+    <w:next w:val="Normal"/>
+    <w:autoRedefine/>
+    <w:uiPriority w:val="39"/>
+    <w:semiHidden/>
+    <w:unhideWhenUsed/>
+    <w:rsid w:val="00132F14"/>
+    <w:pPr>
+      <w:ind w:left="1920"/>
+    </w:pPr>
+    <w:rPr>
+      <w:sz w:val="20"/>
+      <w:szCs w:val="20"/>
+    </w:rPr>
+  </w:style>
+  <w:style w:type="paragraph" w:styleId="Footer">
+    <w:name w:val="footer"/>
+    <w:basedOn w:val="Normal"/>
+    <w:link w:val="FooterChar"/>
+    <w:uiPriority w:val="99"/>
+    <w:unhideWhenUsed/>
+    <w:rsid w:val="00751F6E"/>
+    <w:pPr>
+      <w:tabs>
+        <w:tab w:val="center" w:pos="4320"/>
+        <w:tab w:val="right" w:pos="8640"/>
+      </w:tabs>
+    </w:pPr>
+  </w:style>
+  <w:style w:type="character" w:customStyle="1" w:styleId="FooterChar">
+    <w:name w:val="Footer Char"/>
+    <w:basedOn w:val="DefaultParagraphFont"/>
+    <w:link w:val="Footer"/>
+    <w:uiPriority w:val="99"/>
+    <w:rsid w:val="00751F6E"/>
+  </w:style>
+  <w:style w:type="character" w:styleId="PageNumber">
+    <w:name w:val="page number"/>
+    <w:basedOn w:val="DefaultParagraphFont"/>
+    <w:uiPriority w:val="99"/>
+    <w:semiHidden/>
+    <w:unhideWhenUsed/>
+    <w:rsid w:val="00751F6E"/>
+  </w:style>
+  <w:style w:type="paragraph" w:styleId="Header">
+    <w:name w:val="header"/>
+    <w:basedOn w:val="Normal"/>
+    <w:link w:val="HeaderChar"/>
+    <w:uiPriority w:val="99"/>
+    <w:unhideWhenUsed/>
+    <w:rsid w:val="00751F6E"/>
+    <w:pPr>
+      <w:tabs>
+        <w:tab w:val="center" w:pos="4320"/>
+        <w:tab w:val="right" w:pos="8640"/>
+      </w:tabs>
+    </w:pPr>
+  </w:style>
+  <w:style w:type="character" w:customStyle="1" w:styleId="HeaderChar">
+    <w:name w:val="Header Char"/>
+    <w:basedOn w:val="DefaultParagraphFont"/>
+    <w:link w:val="Header"/>
+    <w:uiPriority w:val="99"/>
+    <w:rsid w:val="00751F6E"/>
+  </w:style>
+  <w:style w:type="character" w:customStyle="1" w:styleId="Heading2Char">
+    <w:name w:val="Heading 2 Char"/>
+    <w:basedOn w:val="DefaultParagraphFont"/>
+    <w:link w:val="Heading2"/>
+    <w:uiPriority w:val="9"/>
+    <w:rsid w:val="00FD0D4A"/>
+    <w:rPr>
+      <w:rFonts w:asciiTheme="majorHAnsi" w:eastAsiaTheme="majorEastAsia" w:hAnsiTheme="majorHAnsi" w:cstheme="majorBidi"/>
+      <w:b/>
+      <w:bCs/>
+      <w:color w:val="4F81BD" w:themeColor="accent1"/>
+      <w:sz w:val="26"/>
+      <w:szCs w:val="26"/>
+    </w:rPr>
+  </w:style>
+  <w:style w:type="character" w:styleId="CommentReference">
+    <w:name w:val="annotation reference"/>
+    <w:basedOn w:val="DefaultParagraphFont"/>
+    <w:uiPriority w:val="99"/>
+    <w:semiHidden/>
+    <w:unhideWhenUsed/>
+    <w:rsid w:val="009779F5"/>
+    <w:rPr>
+      <w:sz w:val="18"/>
+      <w:szCs w:val="18"/>
+    </w:rPr>
+  </w:style>
+  <w:style w:type="paragraph" w:styleId="CommentText">
+    <w:name w:val="annotation text"/>
+    <w:basedOn w:val="Normal"/>
+    <w:link w:val="CommentTextChar"/>
+    <w:uiPriority w:val="99"/>
+    <w:semiHidden/>
+    <w:unhideWhenUsed/>
+    <w:rsid w:val="009779F5"/>
+  </w:style>
+  <w:style w:type="character" w:customStyle="1" w:styleId="CommentTextChar">
+    <w:name w:val="Comment Text Char"/>
+    <w:basedOn w:val="DefaultParagraphFont"/>
+    <w:link w:val="CommentText"/>
+    <w:uiPriority w:val="99"/>
+    <w:semiHidden/>
+    <w:rsid w:val="009779F5"/>
+  </w:style>
+  <w:style w:type="paragraph" w:styleId="CommentSubject">
+    <w:name w:val="annotation subject"/>
+    <w:basedOn w:val="CommentText"/>
+    <w:next w:val="CommentText"/>
+    <w:link w:val="CommentSubjectChar"/>
+    <w:uiPriority w:val="99"/>
+    <w:semiHidden/>
+    <w:unhideWhenUsed/>
+    <w:rsid w:val="009779F5"/>
+    <w:rPr>
+      <w:b/>
+      <w:bCs/>
+      <w:sz w:val="20"/>
+      <w:szCs w:val="20"/>
+    </w:rPr>
+  </w:style>
+  <w:style w:type="character" w:customStyle="1" w:styleId="CommentSubjectChar">
+    <w:name w:val="Comment Subject Char"/>
+    <w:basedOn w:val="CommentTextChar"/>
+    <w:link w:val="CommentSubject"/>
+    <w:uiPriority w:val="99"/>
+    <w:semiHidden/>
+    <w:rsid w:val="009779F5"/>
+    <w:rPr>
+      <w:b/>
+      <w:bCs/>
+      <w:sz w:val="20"/>
+      <w:szCs w:val="20"/>
+    </w:rPr>
+  </w:style>
+  <w:style w:type="character" w:customStyle="1" w:styleId="Heading3Char">
+    <w:name w:val="Heading 3 Char"/>
+    <w:basedOn w:val="DefaultParagraphFont"/>
+    <w:link w:val="Heading3"/>
+    <w:uiPriority w:val="9"/>
+    <w:rsid w:val="00240FA6"/>
+    <w:rPr>
+      <w:rFonts w:asciiTheme="majorHAnsi" w:eastAsiaTheme="majorEastAsia" w:hAnsiTheme="majorHAnsi" w:cstheme="majorBidi"/>
+      <w:b/>
+      <w:bCs/>
+      <w:color w:val="4F81BD" w:themeColor="accent1"/>
+    </w:rPr>
+  </w:style>
+  <w:style w:type="table" w:styleId="TableGrid">
+    <w:name w:val="Table Grid"/>
+    <w:basedOn w:val="TableNormal"/>
+    <w:uiPriority w:val="59"/>
+    <w:rsid w:val="00741529"/>
+    <w:tblPr>
+      <w:tblInd w:w="0" w:type="dxa"/>
+      <w:tblBorders>
+        <w:top w:val="single" w:sz="4" w:space="0" w:color="auto"/>
+        <w:left w:val="single" w:sz="4" w:space="0" w:color="auto"/>
+        <w:bottom w:val="single" w:sz="4" w:space="0" w:color="auto"/>
+        <w:right w:val="single" w:sz="4" w:space="0" w:color="auto"/>
+        <w:insideH w:val="single" w:sz="4" w:space="0" w:color="auto"/>
+        <w:insideV w:val="single" w:sz="4" w:space="0" w:color="auto"/>
+      </w:tblBorders>
+      <w:tblCellMar>
+        <w:top w:w="0" w:type="dxa"/>
+        <w:left w:w="108" w:type="dxa"/>
+        <w:bottom w:w="0" w:type="dxa"/>
+        <w:right w:w="108" w:type="dxa"/>
+      </w:tblCellMar>
+    </w:tblPr>
+  </w:style>
+  <w:style w:type="table" w:styleId="MediumShading2-Accent2">
+    <w:name w:val="Medium Shading 2 Accent 2"/>
+    <w:basedOn w:val="TableNormal"/>
+    <w:uiPriority w:val="64"/>
+    <w:rsid w:val="001D16C7"/>
+    <w:tblPr>
+      <w:tblStyleRowBandSize w:val="1"/>
+      <w:tblStyleColBandSize w:val="1"/>
+      <w:tblInd w:w="0" w:type="dxa"/>
+      <w:tblBorders>
+        <w:top w:val="single" w:sz="18" w:space="0" w:color="auto"/>
+        <w:bottom w:val="single" w:sz="18" w:space="0" w:color="auto"/>
+      </w:tblBorders>
+      <w:tblCellMar>
+        <w:top w:w="0" w:type="dxa"/>
+        <w:left w:w="108" w:type="dxa"/>
+        <w:bottom w:w="0" w:type="dxa"/>
+        <w:right w:w="108" w:type="dxa"/>
+      </w:tblCellMar>
+    </w:tblPr>
+    <w:tblStylePr w:type="firstRow">
+      <w:pPr>
+        <w:spacing w:before="0" w:after="0" w:line="240" w:lineRule="auto"/>
+      </w:pPr>
+      <w:rPr>
+        <w:b/>
+        <w:bCs/>
+        <w:color w:val="FFFFFF" w:themeColor="background1"/>
+      </w:rPr>
+      <w:tblPr/>
+      <w:tcPr>
+        <w:tcBorders>
+          <w:top w:val="single" w:sz="18" w:space="0" w:color="auto"/>
+          <w:left w:val="nil"/>
+          <w:bottom w:val="single" w:sz="18" w:space="0" w:color="auto"/>
+          <w:right w:val="nil"/>
+          <w:insideH w:val="nil"/>
+          <w:insideV w:val="nil"/>
+        </w:tcBorders>
+        <w:shd w:val="clear" w:color="auto" w:fill="C0504D" w:themeFill="accent2"/>
+      </w:tcPr>
+    </w:tblStylePr>
+    <w:tblStylePr w:type="lastRow">
+      <w:pPr>
+        <w:spacing w:before="0" w:after="0" w:line="240" w:lineRule="auto"/>
+      </w:pPr>
+      <w:rPr>
+        <w:color w:val="auto"/>
+      </w:rPr>
+      <w:tblPr/>
+      <w:tcPr>
+        <w:tcBorders>
+          <w:top w:val="double" w:sz="6" w:space="0" w:color="auto"/>
+          <w:left w:val="nil"/>
+          <w:bottom w:val="single" w:sz="18" w:space="0" w:color="auto"/>
+          <w:right w:val="nil"/>
+          <w:insideH w:val="nil"/>
+          <w:insideV w:val="nil"/>
+        </w:tcBorders>
+        <w:shd w:val="clear" w:color="auto" w:fill="FFFFFF" w:themeFill="background1"/>
+      </w:tcPr>
+    </w:tblStylePr>
+    <w:tblStylePr w:type="firstCol">
+      <w:rPr>
+        <w:b/>
+        <w:bCs/>
+        <w:color w:val="FFFFFF" w:themeColor="background1"/>
+      </w:rPr>
+      <w:tblPr/>
+      <w:tcPr>
+        <w:tcBorders>
+          <w:top w:val="nil"/>
+          <w:left w:val="nil"/>
+          <w:bottom w:val="single" w:sz="18" w:space="0" w:color="auto"/>
+          <w:right w:val="nil"/>
+          <w:insideH w:val="nil"/>
+          <w:insideV w:val="nil"/>
+        </w:tcBorders>
+        <w:shd w:val="clear" w:color="auto" w:fill="C0504D" w:themeFill="accent2"/>
+      </w:tcPr>
+    </w:tblStylePr>
+    <w:tblStylePr w:type="lastCol">
+      <w:rPr>
+        <w:b/>
+        <w:bCs/>
+        <w:color w:val="FFFFFF" w:themeColor="background1"/>
+      </w:rPr>
+      <w:tblPr/>
+      <w:tcPr>
+        <w:tcBorders>
+          <w:left w:val="nil"/>
+          <w:right w:val="nil"/>
+          <w:insideH w:val="nil"/>
+          <w:insideV w:val="nil"/>
+        </w:tcBorders>
+        <w:shd w:val="clear" w:color="auto" w:fill="C0504D" w:themeFill="accent2"/>
+      </w:tcPr>
+    </w:tblStylePr>
+    <w:tblStylePr w:type="band1Vert">
+      <w:tblPr/>
+      <w:tcPr>
+        <w:tcBorders>
+          <w:left w:val="nil"/>
+          <w:right w:val="nil"/>
+          <w:insideH w:val="nil"/>
+          <w:insideV w:val="nil"/>
+        </w:tcBorders>
+        <w:shd w:val="clear" w:color="auto" w:fill="D8D8D8" w:themeFill="background1" w:themeFillShade="D8"/>
+      </w:tcPr>
+    </w:tblStylePr>
+    <w:tblStylePr w:type="band1Horz">
+      <w:tblPr/>
+      <w:tcPr>
+        <w:shd w:val="clear" w:color="auto" w:fill="D8D8D8" w:themeFill="background1" w:themeFillShade="D8"/>
+      </w:tcPr>
+    </w:tblStylePr>
+    <w:tblStylePr w:type="neCell">
+      <w:tblPr/>
+      <w:tcPr>
+        <w:tcBorders>
+          <w:top w:val="single" w:sz="18" w:space="0" w:color="auto"/>
+          <w:left w:val="nil"/>
+          <w:bottom w:val="single" w:sz="18" w:space="0" w:color="auto"/>
+          <w:right w:val="nil"/>
+          <w:insideH w:val="nil"/>
+          <w:insideV w:val="nil"/>
+        </w:tcBorders>
+      </w:tcPr>
+    </w:tblStylePr>
+    <w:tblStylePr w:type="nwCell">
+      <w:rPr>
+        <w:color w:val="FFFFFF" w:themeColor="background1"/>
+      </w:rPr>
+      <w:tblPr/>
+      <w:tcPr>
+        <w:tcBorders>
+          <w:top w:val="single" w:sz="18" w:space="0" w:color="auto"/>
+          <w:left w:val="nil"/>
+          <w:bottom w:val="single" w:sz="18" w:space="0" w:color="auto"/>
+          <w:right w:val="nil"/>
+          <w:insideH w:val="nil"/>
+          <w:insideV w:val="nil"/>
+        </w:tcBorders>
+      </w:tcPr>
+    </w:tblStylePr>
+  </w:style>
+  <w:style w:type="table" w:styleId="MediumShading2-Accent6">
+    <w:name w:val="Medium Shading 2 Accent 6"/>
+    <w:basedOn w:val="TableNormal"/>
+    <w:uiPriority w:val="64"/>
+    <w:rsid w:val="001D16C7"/>
+    <w:tblPr>
+      <w:tblStyleRowBandSize w:val="1"/>
+      <w:tblStyleColBandSize w:val="1"/>
+      <w:tblInd w:w="0" w:type="dxa"/>
+      <w:tblBorders>
+        <w:top w:val="single" w:sz="18" w:space="0" w:color="auto"/>
+        <w:bottom w:val="single" w:sz="18" w:space="0" w:color="auto"/>
+      </w:tblBorders>
+      <w:tblCellMar>
+        <w:top w:w="0" w:type="dxa"/>
+        <w:left w:w="108" w:type="dxa"/>
+        <w:bottom w:w="0" w:type="dxa"/>
+        <w:right w:w="108" w:type="dxa"/>
+      </w:tblCellMar>
+    </w:tblPr>
+    <w:tblStylePr w:type="firstRow">
+      <w:pPr>
+        <w:spacing w:before="0" w:after="0" w:line="240" w:lineRule="auto"/>
+      </w:pPr>
+      <w:rPr>
+        <w:b/>
+        <w:bCs/>
+        <w:color w:val="FFFFFF" w:themeColor="background1"/>
+      </w:rPr>
+      <w:tblPr/>
+      <w:tcPr>
+        <w:tcBorders>
+          <w:top w:val="single" w:sz="18" w:space="0" w:color="auto"/>
+          <w:left w:val="nil"/>
+          <w:bottom w:val="single" w:sz="18" w:space="0" w:color="auto"/>
+          <w:right w:val="nil"/>
+          <w:insideH w:val="nil"/>
+          <w:insideV w:val="nil"/>
+        </w:tcBorders>
+        <w:shd w:val="clear" w:color="auto" w:fill="F79646" w:themeFill="accent6"/>
+      </w:tcPr>
+    </w:tblStylePr>
+    <w:tblStylePr w:type="lastRow">
+      <w:pPr>
+        <w:spacing w:before="0" w:after="0" w:line="240" w:lineRule="auto"/>
+      </w:pPr>
+      <w:rPr>
+        <w:color w:val="auto"/>
+      </w:rPr>
+      <w:tblPr/>
+      <w:tcPr>
+        <w:tcBorders>
+          <w:top w:val="double" w:sz="6" w:space="0" w:color="auto"/>
+          <w:left w:val="nil"/>
+          <w:bottom w:val="single" w:sz="18" w:space="0" w:color="auto"/>
+          <w:right w:val="nil"/>
+          <w:insideH w:val="nil"/>
+          <w:insideV w:val="nil"/>
+        </w:tcBorders>
+        <w:shd w:val="clear" w:color="auto" w:fill="FFFFFF" w:themeFill="background1"/>
+      </w:tcPr>
+    </w:tblStylePr>
+    <w:tblStylePr w:type="firstCol">
+      <w:rPr>
+        <w:b/>
+        <w:bCs/>
+        <w:color w:val="FFFFFF" w:themeColor="background1"/>
+      </w:rPr>
+      <w:tblPr/>
+      <w:tcPr>
+        <w:tcBorders>
+          <w:top w:val="nil"/>
+          <w:left w:val="nil"/>
+          <w:bottom w:val="single" w:sz="18" w:space="0" w:color="auto"/>
+          <w:right w:val="nil"/>
+          <w:insideH w:val="nil"/>
+          <w:insideV w:val="nil"/>
+        </w:tcBorders>
+        <w:shd w:val="clear" w:color="auto" w:fill="F79646" w:themeFill="accent6"/>
+      </w:tcPr>
+    </w:tblStylePr>
+    <w:tblStylePr w:type="lastCol">
+      <w:rPr>
+        <w:b/>
+        <w:bCs/>
+        <w:color w:val="FFFFFF" w:themeColor="background1"/>
+      </w:rPr>
+      <w:tblPr/>
+      <w:tcPr>
+        <w:tcBorders>
+          <w:left w:val="nil"/>
+          <w:right w:val="nil"/>
+          <w:insideH w:val="nil"/>
+          <w:insideV w:val="nil"/>
+        </w:tcBorders>
+        <w:shd w:val="clear" w:color="auto" w:fill="F79646" w:themeFill="accent6"/>
+      </w:tcPr>
+    </w:tblStylePr>
+    <w:tblStylePr w:type="band1Vert">
+      <w:tblPr/>
+      <w:tcPr>
+        <w:tcBorders>
+          <w:left w:val="nil"/>
+          <w:right w:val="nil"/>
+          <w:insideH w:val="nil"/>
+          <w:insideV w:val="nil"/>
+        </w:tcBorders>
+        <w:shd w:val="clear" w:color="auto" w:fill="D8D8D8" w:themeFill="background1" w:themeFillShade="D8"/>
+      </w:tcPr>
+    </w:tblStylePr>
+    <w:tblStylePr w:type="band1Horz">
+      <w:tblPr/>
+      <w:tcPr>
+        <w:shd w:val="clear" w:color="auto" w:fill="D8D8D8" w:themeFill="background1" w:themeFillShade="D8"/>
+      </w:tcPr>
+    </w:tblStylePr>
+    <w:tblStylePr w:type="neCell">
+      <w:tblPr/>
+      <w:tcPr>
+        <w:tcBorders>
+          <w:top w:val="single" w:sz="18" w:space="0" w:color="auto"/>
+          <w:left w:val="nil"/>
+          <w:bottom w:val="single" w:sz="18" w:space="0" w:color="auto"/>
+          <w:right w:val="nil"/>
+          <w:insideH w:val="nil"/>
+          <w:insideV w:val="nil"/>
+        </w:tcBorders>
+      </w:tcPr>
+    </w:tblStylePr>
+    <w:tblStylePr w:type="nwCell">
+      <w:rPr>
+        <w:color w:val="FFFFFF" w:themeColor="background1"/>
+      </w:rPr>
+      <w:tblPr/>
+      <w:tcPr>
+        <w:tcBorders>
+          <w:top w:val="single" w:sz="18" w:space="0" w:color="auto"/>
+          <w:left w:val="nil"/>
+          <w:bottom w:val="single" w:sz="18" w:space="0" w:color="auto"/>
+          <w:right w:val="nil"/>
+          <w:insideH w:val="nil"/>
+          <w:insideV w:val="nil"/>
+        </w:tcBorders>
+      </w:tcPr>
+    </w:tblStylePr>
+  </w:style>
+  <w:style w:type="table" w:styleId="MediumGrid3-Accent2">
+    <w:name w:val="Medium Grid 3 Accent 2"/>
+    <w:basedOn w:val="TableNormal"/>
+    <w:uiPriority w:val="69"/>
+    <w:rsid w:val="001D16C7"/>
+    <w:tblPr>
+      <w:tblStyleRowBandSize w:val="1"/>
+      <w:tblStyleColBandSize w:val="1"/>
+      <w:tblInd w:w="0" w:type="dxa"/>
+      <w:tblBorders>
+        <w:top w:val="single" w:sz="8" w:space="0" w:color="FFFFFF" w:themeColor="background1"/>
+        <w:left w:val="single" w:sz="8" w:space="0" w:color="FFFFFF" w:themeColor="background1"/>
+        <w:bottom w:val="single" w:sz="8" w:space="0" w:color="FFFFFF" w:themeColor="background1"/>
+        <w:right w:val="single" w:sz="8" w:space="0" w:color="FFFFFF" w:themeColor="background1"/>
+        <w:insideH w:val="single" w:sz="6" w:space="0" w:color="FFFFFF" w:themeColor="background1"/>
+        <w:insideV w:val="single" w:sz="6" w:space="0" w:color="FFFFFF" w:themeColor="background1"/>
+      </w:tblBorders>
+      <w:tblCellMar>
+        <w:top w:w="0" w:type="dxa"/>
+        <w:left w:w="108" w:type="dxa"/>
+        <w:bottom w:w="0" w:type="dxa"/>
+        <w:right w:w="108" w:type="dxa"/>
+      </w:tblCellMar>
+    </w:tblPr>
+    <w:tcPr>
+      <w:shd w:val="clear" w:color="auto" w:fill="EFD3D2" w:themeFill="accent2" w:themeFillTint="3F"/>
+    </w:tcPr>
+    <w:tblStylePr w:type="firstRow">
+      <w:rPr>
+        <w:b/>
+        <w:bCs/>
+        <w:i w:val="0"/>
+        <w:iCs w:val="0"/>
+        <w:color w:val="FFFFFF" w:themeColor="background1"/>
+      </w:rPr>
+      <w:tblPr/>
+      <w:tcPr>
+        <w:tcBorders>
+          <w:top w:val="single" w:sz="8" w:space="0" w:color="FFFFFF" w:themeColor="background1"/>
+          <w:left w:val="single" w:sz="8" w:space="0" w:color="FFFFFF" w:themeColor="background1"/>
+          <w:bottom w:val="single" w:sz="24" w:space="0" w:color="FFFFFF" w:themeColor="background1"/>
+          <w:right w:val="single" w:sz="8" w:space="0" w:color="FFFFFF" w:themeColor="background1"/>
+          <w:insideH w:val="nil"/>
+          <w:insideV w:val="single" w:sz="8" w:space="0" w:color="FFFFFF" w:themeColor="background1"/>
+        </w:tcBorders>
+        <w:shd w:val="clear" w:color="auto" w:fill="C0504D" w:themeFill="accent2"/>
+      </w:tcPr>
+    </w:tblStylePr>
+    <w:tblStylePr w:type="lastRow">
+      <w:rPr>
+        <w:b/>
+        <w:bCs/>
+        <w:i w:val="0"/>
+        <w:iCs w:val="0"/>
+        <w:color w:val="FFFFFF" w:themeColor="background1"/>
+      </w:rPr>
+      <w:tblPr/>
+      <w:tcPr>
+        <w:tcBorders>
+          <w:top w:val="single" w:sz="24" w:space="0" w:color="FFFFFF" w:themeColor="background1"/>
+          <w:left w:val="single" w:sz="8" w:space="0" w:color="FFFFFF" w:themeColor="background1"/>
+          <w:bottom w:val="single" w:sz="8" w:space="0" w:color="FFFFFF" w:themeColor="background1"/>
+          <w:right w:val="single" w:sz="8" w:space="0" w:color="FFFFFF" w:themeColor="background1"/>
+          <w:insideH w:val="nil"/>
+          <w:insideV w:val="single" w:sz="8" w:space="0" w:color="FFFFFF" w:themeColor="background1"/>
+        </w:tcBorders>
+        <w:shd w:val="clear" w:color="auto" w:fill="C0504D" w:themeFill="accent2"/>
+      </w:tcPr>
+    </w:tblStylePr>
+    <w:tblStylePr w:type="firstCol">
+      <w:rPr>
+        <w:b/>
+        <w:bCs/>
+        <w:i w:val="0"/>
+        <w:iCs w:val="0"/>
+        <w:color w:val="FFFFFF" w:themeColor="background1"/>
+      </w:rPr>
+      <w:tblPr/>
+      <w:tcPr>
+        <w:tcBorders>
+          <w:left w:val="single" w:sz="8" w:space="0" w:color="FFFFFF" w:themeColor="background1"/>
+          <w:right w:val="single" w:sz="24" w:space="0" w:color="FFFFFF" w:themeColor="background1"/>
+          <w:insideH w:val="nil"/>
+          <w:insideV w:val="nil"/>
+        </w:tcBorders>
+        <w:shd w:val="clear" w:color="auto" w:fill="C0504D" w:themeFill="accent2"/>
+      </w:tcPr>
+    </w:tblStylePr>
+    <w:tblStylePr w:type="lastCol">
+      <w:rPr>
+        <w:b/>
+        <w:bCs/>
+        <w:i w:val="0"/>
+        <w:iCs w:val="0"/>
+        <w:color w:val="FFFFFF" w:themeColor="background1"/>
+      </w:rPr>
+      <w:tblPr/>
+      <w:tcPr>
+        <w:tcBorders>
+          <w:top w:val="nil"/>
+          <w:left w:val="single" w:sz="24" w:space="0" w:color="FFFFFF" w:themeColor="background1"/>
+          <w:bottom w:val="nil"/>
+          <w:right w:val="nil"/>
+          <w:insideH w:val="nil"/>
+          <w:insideV w:val="nil"/>
+        </w:tcBorders>
+        <w:shd w:val="clear" w:color="auto" w:fill="C0504D" w:themeFill="accent2"/>
+      </w:tcPr>
+    </w:tblStylePr>
+    <w:tblStylePr w:type="band1Vert">
+      <w:tblPr/>
+      <w:tcPr>
+        <w:tcBorders>
+          <w:top w:val="single" w:sz="8" w:space="0" w:color="FFFFFF" w:themeColor="background1"/>
+          <w:left w:val="single" w:sz="8" w:space="0" w:color="FFFFFF" w:themeColor="background1"/>
+          <w:bottom w:val="single" w:sz="8" w:space="0" w:color="FFFFFF" w:themeColor="background1"/>
+          <w:right w:val="single" w:sz="8" w:space="0" w:color="FFFFFF" w:themeColor="background1"/>
+          <w:insideH w:val="nil"/>
+          <w:insideV w:val="nil"/>
+        </w:tcBorders>
+        <w:shd w:val="clear" w:color="auto" w:fill="DFA7A6" w:themeFill="accent2" w:themeFillTint="7F"/>
+      </w:tcPr>
+    </w:tblStylePr>
+    <w:tblStylePr w:type="band1Horz">
+      <w:tblPr/>
+      <w:tcPr>
+        <w:tcBorders>
+          <w:top w:val="single" w:sz="8" w:space="0" w:color="FFFFFF" w:themeColor="background1"/>
+          <w:left w:val="single" w:sz="8" w:space="0" w:color="FFFFFF" w:themeColor="background1"/>
+          <w:bottom w:val="single" w:sz="8" w:space="0" w:color="FFFFFF" w:themeColor="background1"/>
+          <w:right w:val="single" w:sz="8" w:space="0" w:color="FFFFFF" w:themeColor="background1"/>
+          <w:insideH w:val="single" w:sz="8" w:space="0" w:color="FFFFFF" w:themeColor="background1"/>
+          <w:insideV w:val="single" w:sz="8" w:space="0" w:color="FFFFFF" w:themeColor="background1"/>
+        </w:tcBorders>
+        <w:shd w:val="clear" w:color="auto" w:fill="DFA7A6" w:themeFill="accent2" w:themeFillTint="7F"/>
+      </w:tcPr>
+    </w:tblStylePr>
+  </w:style>
+  <w:style w:type="table" w:styleId="LightList-Accent2">
+    <w:name w:val="Light List Accent 2"/>
+    <w:basedOn w:val="TableNormal"/>
+    <w:uiPriority w:val="61"/>
+    <w:rsid w:val="001D16C7"/>
+    <w:tblPr>
+      <w:tblStyleRowBandSize w:val="1"/>
+      <w:tblStyleColBandSize w:val="1"/>
+      <w:tblInd w:w="0" w:type="dxa"/>
+      <w:tblBorders>
+        <w:top w:val="single" w:sz="8" w:space="0" w:color="C0504D" w:themeColor="accent2"/>
+        <w:left w:val="single" w:sz="8" w:space="0" w:color="C0504D" w:themeColor="accent2"/>
+        <w:bottom w:val="single" w:sz="8" w:space="0" w:color="C0504D" w:themeColor="accent2"/>
+        <w:right w:val="single" w:sz="8" w:space="0" w:color="C0504D" w:themeColor="accent2"/>
+      </w:tblBorders>
+      <w:tblCellMar>
+        <w:top w:w="0" w:type="dxa"/>
+        <w:left w:w="108" w:type="dxa"/>
+        <w:bottom w:w="0" w:type="dxa"/>
+        <w:right w:w="108" w:type="dxa"/>
+      </w:tblCellMar>
+    </w:tblPr>
+    <w:tblStylePr w:type="firstRow">
+      <w:pPr>
+        <w:spacing w:before="0" w:after="0" w:line="240" w:lineRule="auto"/>
+      </w:pPr>
+      <w:rPr>
+        <w:b/>
+        <w:bCs/>
+        <w:color w:val="FFFFFF" w:themeColor="background1"/>
+      </w:rPr>
+      <w:tblPr/>
+      <w:tcPr>
+        <w:shd w:val="clear" w:color="auto" w:fill="C0504D" w:themeFill="accent2"/>
+      </w:tcPr>
+    </w:tblStylePr>
+    <w:tblStylePr w:type="lastRow">
+      <w:pPr>
+        <w:spacing w:before="0" w:after="0" w:line="240" w:lineRule="auto"/>
+      </w:pPr>
+      <w:rPr>
+        <w:b/>
+        <w:bCs/>
+      </w:rPr>
+      <w:tblPr/>
+      <w:tcPr>
+        <w:tcBorders>
+          <w:top w:val="double" w:sz="6" w:space="0" w:color="C0504D" w:themeColor="accent2"/>
+          <w:left w:val="single" w:sz="8" w:space="0" w:color="C0504D" w:themeColor="accent2"/>
+          <w:bottom w:val="single" w:sz="8" w:space="0" w:color="C0504D" w:themeColor="accent2"/>
+          <w:right w:val="single" w:sz="8" w:space="0" w:color="C0504D" w:themeColor="accent2"/>
+        </w:tcBorders>
+      </w:tcPr>
+    </w:tblStylePr>
+    <w:tblStylePr w:type="firstCol">
+      <w:rPr>
+        <w:b/>
+        <w:bCs/>
+      </w:rPr>
+    </w:tblStylePr>
+    <w:tblStylePr w:type="lastCol">
+      <w:rPr>
+        <w:b/>
+        <w:bCs/>
+      </w:rPr>
+    </w:tblStylePr>
+    <w:tblStylePr w:type="band1Vert">
+      <w:tblPr/>
+      <w:tcPr>
+        <w:tcBorders>
+          <w:top w:val="single" w:sz="8" w:space="0" w:color="C0504D" w:themeColor="accent2"/>
+          <w:left w:val="single" w:sz="8" w:space="0" w:color="C0504D" w:themeColor="accent2"/>
+          <w:bottom w:val="single" w:sz="8" w:space="0" w:color="C0504D" w:themeColor="accent2"/>
+          <w:right w:val="single" w:sz="8" w:space="0" w:color="C0504D" w:themeColor="accent2"/>
+        </w:tcBorders>
+      </w:tcPr>
+    </w:tblStylePr>
+    <w:tblStylePr w:type="band1Horz">
+      <w:tblPr/>
+      <w:tcPr>
+        <w:tcBorders>
+          <w:top w:val="single" w:sz="8" w:space="0" w:color="C0504D" w:themeColor="accent2"/>
+          <w:left w:val="single" w:sz="8" w:space="0" w:color="C0504D" w:themeColor="accent2"/>
+          <w:bottom w:val="single" w:sz="8" w:space="0" w:color="C0504D" w:themeColor="accent2"/>
+          <w:right w:val="single" w:sz="8" w:space="0" w:color="C0504D" w:themeColor="accent2"/>
+        </w:tcBorders>
+      </w:tcPr>
+    </w:tblStylePr>
+  </w:style>
+  <w:style w:type="table" w:styleId="LightGrid">
+    <w:name w:val="Light Grid"/>
+    <w:basedOn w:val="TableNormal"/>
+    <w:uiPriority w:val="62"/>
+    <w:rsid w:val="001D16C7"/>
+    <w:tblPr>
+      <w:tblStyleRowBandSize w:val="1"/>
+      <w:tblStyleColBandSize w:val="1"/>
+      <w:tblInd w:w="0" w:type="dxa"/>
+      <w:tblBorders>
+        <w:top w:val="single" w:sz="8" w:space="0" w:color="000000" w:themeColor="text1"/>
+        <w:left w:val="single" w:sz="8" w:space="0" w:color="000000" w:themeColor="text1"/>
+        <w:bottom w:val="single" w:sz="8" w:space="0" w:color="000000" w:themeColor="text1"/>
+        <w:right w:val="single" w:sz="8" w:space="0" w:color="000000" w:themeColor="text1"/>
+        <w:insideH w:val="single" w:sz="8" w:space="0" w:color="000000" w:themeColor="text1"/>
+        <w:insideV w:val="single" w:sz="8" w:space="0" w:color="000000" w:themeColor="text1"/>
+      </w:tblBorders>
+      <w:tblCellMar>
+        <w:top w:w="0" w:type="dxa"/>
+        <w:left w:w="108" w:type="dxa"/>
+        <w:bottom w:w="0" w:type="dxa"/>
+        <w:right w:w="108" w:type="dxa"/>
+      </w:tblCellMar>
+    </w:tblPr>
+    <w:tblStylePr w:type="firstRow">
+      <w:pPr>
+        <w:spacing w:before="0" w:after="0" w:line="240" w:lineRule="auto"/>
+      </w:pPr>
+      <w:rPr>
+        <w:rFonts w:asciiTheme="majorHAnsi" w:eastAsiaTheme="majorEastAsia" w:hAnsiTheme="majorHAnsi" w:cstheme="majorBidi"/>
+        <w:b/>
+        <w:bCs/>
+      </w:rPr>
+      <w:tblPr/>
+      <w:tcPr>
+        <w:tcBorders>
+          <w:top w:val="single" w:sz="8" w:space="0" w:color="000000" w:themeColor="text1"/>
+          <w:left w:val="single" w:sz="8" w:space="0" w:color="000000" w:themeColor="text1"/>
+          <w:bottom w:val="single" w:sz="18" w:space="0" w:color="000000" w:themeColor="text1"/>
+          <w:right w:val="single" w:sz="8" w:space="0" w:color="000000" w:themeColor="text1"/>
+          <w:insideH w:val="nil"/>
+          <w:insideV w:val="single" w:sz="8" w:space="0" w:color="000000" w:themeColor="text1"/>
+        </w:tcBorders>
+      </w:tcPr>
+    </w:tblStylePr>
+    <w:tblStylePr w:type="lastRow">
+      <w:pPr>
+        <w:spacing w:before="0" w:after="0" w:line="240" w:lineRule="auto"/>
+      </w:pPr>
+      <w:rPr>
+        <w:rFonts w:asciiTheme="majorHAnsi" w:eastAsiaTheme="majorEastAsia" w:hAnsiTheme="majorHAnsi" w:cstheme="majorBidi"/>
+        <w:b/>
+        <w:bCs/>
+      </w:rPr>
+      <w:tblPr/>
+      <w:tcPr>
+        <w:tcBorders>
+          <w:top w:val="double" w:sz="6" w:space="0" w:color="000000" w:themeColor="text1"/>
+          <w:left w:val="single" w:sz="8" w:space="0" w:color="000000" w:themeColor="text1"/>
+          <w:bottom w:val="single" w:sz="8" w:space="0" w:color="000000" w:themeColor="text1"/>
+          <w:right w:val="single" w:sz="8" w:space="0" w:color="000000" w:themeColor="text1"/>
+          <w:insideH w:val="nil"/>
+          <w:insideV w:val="single" w:sz="8" w:space="0" w:color="000000" w:themeColor="text1"/>
+        </w:tcBorders>
+      </w:tcPr>
+    </w:tblStylePr>
+    <w:tblStylePr w:type="firstCol">
+      <w:rPr>
+        <w:rFonts w:asciiTheme="majorHAnsi" w:eastAsiaTheme="majorEastAsia" w:hAnsiTheme="majorHAnsi" w:cstheme="majorBidi"/>
+        <w:b/>
+        <w:bCs/>
+      </w:rPr>
+    </w:tblStylePr>
+    <w:tblStylePr w:type="lastCol">
+      <w:rPr>
+        <w:rFonts w:asciiTheme="majorHAnsi" w:eastAsiaTheme="majorEastAsia" w:hAnsiTheme="majorHAnsi" w:cstheme="majorBidi"/>
+        <w:b/>
+        <w:bCs/>
+      </w:rPr>
+      <w:tblPr/>
+      <w:tcPr>
+        <w:tcBorders>
+          <w:top w:val="single" w:sz="8" w:space="0" w:color="000000" w:themeColor="text1"/>
+          <w:left w:val="single" w:sz="8" w:space="0" w:color="000000" w:themeColor="text1"/>
+          <w:bottom w:val="single" w:sz="8" w:space="0" w:color="000000" w:themeColor="text1"/>
+          <w:right w:val="single" w:sz="8" w:space="0" w:color="000000" w:themeColor="text1"/>
+        </w:tcBorders>
+      </w:tcPr>
+    </w:tblStylePr>
+    <w:tblStylePr w:type="band1Vert">
+      <w:tblPr/>
+      <w:tcPr>
+        <w:tcBorders>
+          <w:top w:val="single" w:sz="8" w:space="0" w:color="000000" w:themeColor="text1"/>
+          <w:left w:val="single" w:sz="8" w:space="0" w:color="000000" w:themeColor="text1"/>
+          <w:bottom w:val="single" w:sz="8" w:space="0" w:color="000000" w:themeColor="text1"/>
+          <w:right w:val="single" w:sz="8" w:space="0" w:color="000000" w:themeColor="text1"/>
+        </w:tcBorders>
+        <w:shd w:val="clear" w:color="auto" w:fill="C0C0C0" w:themeFill="text1" w:themeFillTint="3F"/>
+      </w:tcPr>
+    </w:tblStylePr>
+    <w:tblStylePr w:type="band1Horz">
+      <w:tblPr/>
+      <w:tcPr>
+        <w:tcBorders>
+          <w:top w:val="single" w:sz="8" w:space="0" w:color="000000" w:themeColor="text1"/>
+          <w:left w:val="single" w:sz="8" w:space="0" w:color="000000" w:themeColor="text1"/>
+          <w:bottom w:val="single" w:sz="8" w:space="0" w:color="000000" w:themeColor="text1"/>
+          <w:right w:val="single" w:sz="8" w:space="0" w:color="000000" w:themeColor="text1"/>
+          <w:insideV w:val="single" w:sz="8" w:space="0" w:color="000000" w:themeColor="text1"/>
+        </w:tcBorders>
+        <w:shd w:val="clear" w:color="auto" w:fill="C0C0C0" w:themeFill="text1" w:themeFillTint="3F"/>
+      </w:tcPr>
+    </w:tblStylePr>
+    <w:tblStylePr w:type="band2Horz">
+      <w:tblPr/>
+      <w:tcPr>
+        <w:tcBorders>
+          <w:top w:val="single" w:sz="8" w:space="0" w:color="000000" w:themeColor="text1"/>
+          <w:left w:val="single" w:sz="8" w:space="0" w:color="000000" w:themeColor="text1"/>
+          <w:bottom w:val="single" w:sz="8" w:space="0" w:color="000000" w:themeColor="text1"/>
+          <w:right w:val="single" w:sz="8" w:space="0" w:color="000000" w:themeColor="text1"/>
+          <w:insideV w:val="single" w:sz="8" w:space="0" w:color="000000" w:themeColor="text1"/>
+        </w:tcBorders>
+      </w:tcPr>
+    </w:tblStylePr>
+  </w:style>
+  <w:style w:type="table" w:styleId="ColorfulList-Accent2">
+    <w:name w:val="Colorful List Accent 2"/>
+    <w:basedOn w:val="TableNormal"/>
+    <w:uiPriority w:val="72"/>
+    <w:rsid w:val="001D16C7"/>
+    <w:rPr>
+      <w:color w:val="000000" w:themeColor="text1"/>
+    </w:rPr>
+    <w:tblPr>
+      <w:tblStyleRowBandSize w:val="1"/>
+      <w:tblStyleColBandSize w:val="1"/>
+      <w:tblInd w:w="0" w:type="dxa"/>
+      <w:tblCellMar>
+        <w:top w:w="0" w:type="dxa"/>
+        <w:left w:w="108" w:type="dxa"/>
+        <w:bottom w:w="0" w:type="dxa"/>
+        <w:right w:w="108" w:type="dxa"/>
+      </w:tblCellMar>
+    </w:tblPr>
+    <w:tcPr>
+      <w:shd w:val="clear" w:color="auto" w:fill="F8EDED" w:themeFill="accent2" w:themeFillTint="19"/>
+    </w:tcPr>
+    <w:tblStylePr w:type="firstRow">
+      <w:rPr>
+        <w:b/>
+        <w:bCs/>
+        <w:color w:val="FFFFFF" w:themeColor="background1"/>
+      </w:rPr>
+      <w:tblPr/>
+      <w:tcPr>
+        <w:tcBorders>
+          <w:bottom w:val="single" w:sz="12" w:space="0" w:color="FFFFFF" w:themeColor="background1"/>
+        </w:tcBorders>
+        <w:shd w:val="clear" w:color="auto" w:fill="9E3A38" w:themeFill="accent2" w:themeFillShade="CC"/>
+      </w:tcPr>
+    </w:tblStylePr>
+    <w:tblStylePr w:type="lastRow">
+      <w:rPr>
+        <w:b/>
+        <w:bCs/>
+        <w:color w:val="9E3A38" w:themeColor="accent2" w:themeShade="CC"/>
+      </w:rPr>
+      <w:tblPr/>
+      <w:tcPr>
+        <w:tcBorders>
+          <w:top w:val="single" w:sz="12" w:space="0" w:color="000000" w:themeColor="text1"/>
+        </w:tcBorders>
+        <w:shd w:val="clear" w:color="auto" w:fill="FFFFFF" w:themeFill="background1"/>
+      </w:tcPr>
+    </w:tblStylePr>
+    <w:tblStylePr w:type="firstCol">
+      <w:rPr>
+        <w:b/>
+        <w:bCs/>
+      </w:rPr>
+    </w:tblStylePr>
+    <w:tblStylePr w:type="lastCol">
+      <w:rPr>
+        <w:b/>
+        <w:bCs/>
+      </w:rPr>
+    </w:tblStylePr>
+    <w:tblStylePr w:type="band1Vert">
+      <w:tblPr/>
+      <w:tcPr>
+        <w:tcBorders>
+          <w:top w:val="nil"/>
+          <w:left w:val="nil"/>
+          <w:bottom w:val="nil"/>
+          <w:right w:val="nil"/>
+          <w:insideH w:val="nil"/>
+          <w:insideV w:val="nil"/>
+        </w:tcBorders>
+        <w:shd w:val="clear" w:color="auto" w:fill="EFD3D2" w:themeFill="accent2" w:themeFillTint="3F"/>
+      </w:tcPr>
+    </w:tblStylePr>
+    <w:tblStylePr w:type="band1Horz">
+      <w:tblPr/>
+      <w:tcPr>
+        <w:shd w:val="clear" w:color="auto" w:fill="F2DBDB" w:themeFill="accent2" w:themeFillTint="33"/>
+      </w:tcPr>
+    </w:tblStylePr>
+  </w:style>
+  <w:style w:type="table" w:styleId="MediumShading2">
+    <w:name w:val="Medium Shading 2"/>
+    <w:basedOn w:val="TableNormal"/>
+    <w:uiPriority w:val="64"/>
+    <w:rsid w:val="001D16C7"/>
+    <w:tblPr>
+      <w:tblStyleRowBandSize w:val="1"/>
+      <w:tblStyleColBandSize w:val="1"/>
+      <w:tblInd w:w="0" w:type="dxa"/>
+      <w:tblBorders>
+        <w:top w:val="single" w:sz="18" w:space="0" w:color="auto"/>
+        <w:bottom w:val="single" w:sz="18" w:space="0" w:color="auto"/>
+      </w:tblBorders>
+      <w:tblCellMar>
+        <w:top w:w="0" w:type="dxa"/>
+        <w:left w:w="108" w:type="dxa"/>
+        <w:bottom w:w="0" w:type="dxa"/>
+        <w:right w:w="108" w:type="dxa"/>
+      </w:tblCellMar>
+    </w:tblPr>
+    <w:tblStylePr w:type="firstRow">
+      <w:pPr>
+        <w:spacing w:before="0" w:after="0" w:line="240" w:lineRule="auto"/>
+      </w:pPr>
+      <w:rPr>
+        <w:b/>
+        <w:bCs/>
+        <w:color w:val="FFFFFF" w:themeColor="background1"/>
+      </w:rPr>
+      <w:tblPr/>
+      <w:tcPr>
+        <w:tcBorders>
+          <w:top w:val="single" w:sz="18" w:space="0" w:color="auto"/>
+          <w:left w:val="nil"/>
+          <w:bottom w:val="single" w:sz="18" w:space="0" w:color="auto"/>
+          <w:right w:val="nil"/>
+          <w:insideH w:val="nil"/>
+          <w:insideV w:val="nil"/>
+        </w:tcBorders>
+        <w:shd w:val="clear" w:color="auto" w:fill="000000" w:themeFill="text1"/>
+      </w:tcPr>
+    </w:tblStylePr>
+    <w:tblStylePr w:type="lastRow">
+      <w:pPr>
+        <w:spacing w:before="0" w:after="0" w:line="240" w:lineRule="auto"/>
+      </w:pPr>
+      <w:rPr>
+        <w:color w:val="auto"/>
+      </w:rPr>
+      <w:tblPr/>
+      <w:tcPr>
+        <w:tcBorders>
+          <w:top w:val="double" w:sz="6" w:space="0" w:color="auto"/>
+          <w:left w:val="nil"/>
+          <w:bottom w:val="single" w:sz="18" w:space="0" w:color="auto"/>
+          <w:right w:val="nil"/>
+          <w:insideH w:val="nil"/>
+          <w:insideV w:val="nil"/>
+        </w:tcBorders>
+        <w:shd w:val="clear" w:color="auto" w:fill="FFFFFF" w:themeFill="background1"/>
+      </w:tcPr>
+    </w:tblStylePr>
+    <w:tblStylePr w:type="firstCol">
+      <w:rPr>
+        <w:b/>
+        <w:bCs/>
+        <w:color w:val="FFFFFF" w:themeColor="background1"/>
+      </w:rPr>
+      <w:tblPr/>
+      <w:tcPr>
+        <w:tcBorders>
+          <w:top w:val="nil"/>
+          <w:left w:val="nil"/>
+          <w:bottom w:val="single" w:sz="18" w:space="0" w:color="auto"/>
+          <w:right w:val="nil"/>
+          <w:insideH w:val="nil"/>
+          <w:insideV w:val="nil"/>
+        </w:tcBorders>
+        <w:shd w:val="clear" w:color="auto" w:fill="000000" w:themeFill="text1"/>
+      </w:tcPr>
+    </w:tblStylePr>
+    <w:tblStylePr w:type="lastCol">
+      <w:rPr>
+        <w:b/>
+        <w:bCs/>
+        <w:color w:val="FFFFFF" w:themeColor="background1"/>
+      </w:rPr>
+      <w:tblPr/>
+      <w:tcPr>
+        <w:tcBorders>
+          <w:left w:val="nil"/>
+          <w:right w:val="nil"/>
+          <w:insideH w:val="nil"/>
+          <w:insideV w:val="nil"/>
+        </w:tcBorders>
+        <w:shd w:val="clear" w:color="auto" w:fill="000000" w:themeFill="text1"/>
+      </w:tcPr>
+    </w:tblStylePr>
+    <w:tblStylePr w:type="band1Vert">
+      <w:tblPr/>
+      <w:tcPr>
+        <w:tcBorders>
+          <w:left w:val="nil"/>
+          <w:right w:val="nil"/>
+          <w:insideH w:val="nil"/>
+          <w:insideV w:val="nil"/>
+        </w:tcBorders>
+        <w:shd w:val="clear" w:color="auto" w:fill="D8D8D8" w:themeFill="background1" w:themeFillShade="D8"/>
+      </w:tcPr>
+    </w:tblStylePr>
+    <w:tblStylePr w:type="band1Horz">
+      <w:tblPr/>
+      <w:tcPr>
+        <w:shd w:val="clear" w:color="auto" w:fill="D8D8D8" w:themeFill="background1" w:themeFillShade="D8"/>
+      </w:tcPr>
+    </w:tblStylePr>
+    <w:tblStylePr w:type="neCell">
+      <w:tblPr/>
+      <w:tcPr>
+        <w:tcBorders>
+          <w:top w:val="single" w:sz="18" w:space="0" w:color="auto"/>
+          <w:left w:val="nil"/>
+          <w:bottom w:val="single" w:sz="18" w:space="0" w:color="auto"/>
+          <w:right w:val="nil"/>
+          <w:insideH w:val="nil"/>
+          <w:insideV w:val="nil"/>
+        </w:tcBorders>
+      </w:tcPr>
+    </w:tblStylePr>
+    <w:tblStylePr w:type="nwCell">
+      <w:rPr>
+        <w:color w:val="FFFFFF" w:themeColor="background1"/>
+      </w:rPr>
+      <w:tblPr/>
+      <w:tcPr>
+        <w:tcBorders>
+          <w:top w:val="single" w:sz="18" w:space="0" w:color="auto"/>
+          <w:left w:val="nil"/>
+          <w:bottom w:val="single" w:sz="18" w:space="0" w:color="auto"/>
+          <w:right w:val="nil"/>
+          <w:insideH w:val="nil"/>
+          <w:insideV w:val="nil"/>
+        </w:tcBorders>
+      </w:tcPr>
+    </w:tblStylePr>
+  </w:style>
+  <w:style w:type="paragraph" w:styleId="ListParagraph">
+    <w:name w:val="List Paragraph"/>
+    <w:basedOn w:val="Normal"/>
+    <w:uiPriority w:val="34"/>
+    <w:qFormat/>
+    <w:rsid w:val="00954A8B"/>
+    <w:pPr>
+      <w:ind w:left="720"/>
+      <w:contextualSpacing/>
+    </w:pPr>
+  </w:style>
+  <w:style w:type="table" w:customStyle="1" w:styleId="ListTable5Dark-Accent21">
+    <w:name w:val="List Table 5 Dark - Accent 21"/>
+    <w:basedOn w:val="TableNormal"/>
+    <w:uiPriority w:val="50"/>
+    <w:rsid w:val="00651F8A"/>
+    <w:rPr>
+      <w:color w:val="FFFFFF" w:themeColor="background1"/>
+    </w:rPr>
+    <w:tblPr>
+      <w:tblStyleRowBandSize w:val="1"/>
+      <w:tblStyleColBandSize w:val="1"/>
+      <w:tblInd w:w="0" w:type="dxa"/>
+      <w:tblBorders>
+        <w:top w:val="single" w:sz="24" w:space="0" w:color="C0504D" w:themeColor="accent2"/>
+        <w:left w:val="single" w:sz="24" w:space="0" w:color="C0504D" w:themeColor="accent2"/>
+        <w:bottom w:val="single" w:sz="24" w:space="0" w:color="C0504D" w:themeColor="accent2"/>
+        <w:right w:val="single" w:sz="24" w:space="0" w:color="C0504D" w:themeColor="accent2"/>
+      </w:tblBorders>
+      <w:tblCellMar>
+        <w:top w:w="0" w:type="dxa"/>
+        <w:left w:w="108" w:type="dxa"/>
+        <w:bottom w:w="0" w:type="dxa"/>
+        <w:right w:w="108" w:type="dxa"/>
+      </w:tblCellMar>
+    </w:tblPr>
+    <w:tcPr>
+      <w:shd w:val="clear" w:color="auto" w:fill="C0504D" w:themeFill="accent2"/>
+    </w:tcPr>
+    <w:tblStylePr w:type="firstRow">
+      <w:rPr>
+        <w:b/>
+        <w:bCs/>
+      </w:rPr>
+      <w:tblPr/>
+      <w:tcPr>
+        <w:tcBorders>
+          <w:bottom w:val="single" w:sz="18" w:space="0" w:color="FFFFFF" w:themeColor="background1"/>
+        </w:tcBorders>
+      </w:tcPr>
+    </w:tblStylePr>
+    <w:tblStylePr w:type="lastRow">
+      <w:rPr>
+        <w:b/>
+        <w:bCs/>
+      </w:rPr>
+      <w:tblPr/>
+      <w:tcPr>
+        <w:tcBorders>
+          <w:top w:val="single" w:sz="4" w:space="0" w:color="FFFFFF" w:themeColor="background1"/>
+        </w:tcBorders>
+      </w:tcPr>
+    </w:tblStylePr>
+    <w:tblStylePr w:type="firstCol">
+      <w:rPr>
+        <w:b/>
+        <w:bCs/>
+      </w:rPr>
+      <w:tblPr/>
+      <w:tcPr>
+        <w:tcBorders>
+          <w:right w:val="single" w:sz="4" w:space="0" w:color="FFFFFF" w:themeColor="background1"/>
+        </w:tcBorders>
+      </w:tcPr>
+    </w:tblStylePr>
+    <w:tblStylePr w:type="lastCol">
+      <w:rPr>
+        <w:b/>
+        <w:bCs/>
+      </w:rPr>
+      <w:tblPr/>
+      <w:tcPr>
+        <w:tcBorders>
+          <w:left w:val="single" w:sz="4" w:space="0" w:color="FFFFFF" w:themeColor="background1"/>
+        </w:tcBorders>
+      </w:tcPr>
+    </w:tblStylePr>
+    <w:tblStylePr w:type="band1Vert">
+      <w:tblPr/>
+      <w:tcPr>
+        <w:tcBorders>
+          <w:left w:val="single" w:sz="4" w:space="0" w:color="FFFFFF" w:themeColor="background1"/>
+          <w:right w:val="single" w:sz="4" w:space="0" w:color="FFFFFF" w:themeColor="background1"/>
+        </w:tcBorders>
+      </w:tcPr>
+    </w:tblStylePr>
+    <w:tblStylePr w:type="band2Vert">
+      <w:tblPr/>
+      <w:tcPr>
+        <w:tcBorders>
+          <w:left w:val="single" w:sz="4" w:space="0" w:color="FFFFFF" w:themeColor="background1"/>
+          <w:right w:val="single" w:sz="4" w:space="0" w:color="FFFFFF" w:themeColor="background1"/>
+        </w:tcBorders>
+      </w:tcPr>
+    </w:tblStylePr>
+    <w:tblStylePr w:type="band1Horz">
+      <w:tblPr/>
+      <w:tcPr>
+        <w:tcBorders>
+          <w:top w:val="single" w:sz="4" w:space="0" w:color="FFFFFF" w:themeColor="background1"/>
+          <w:bottom w:val="single" w:sz="4" w:space="0" w:color="FFFFFF" w:themeColor="background1"/>
+        </w:tcBorders>
+      </w:tcPr>
+    </w:tblStylePr>
+    <w:tblStylePr w:type="neCell">
+      <w:tblPr/>
+      <w:tcPr>
+        <w:tcBorders>
+          <w:left w:val="nil"/>
+        </w:tcBorders>
+      </w:tcPr>
+    </w:tblStylePr>
+    <w:tblStylePr w:type="nwCell">
+      <w:tblPr/>
+      <w:tcPr>
+        <w:tcBorders>
+          <w:right w:val="nil"/>
+        </w:tcBorders>
+      </w:tcPr>
+    </w:tblStylePr>
+    <w:tblStylePr w:type="seCell">
+      <w:tblPr/>
+      <w:tcPr>
+        <w:tcBorders>
+          <w:top w:val="nil"/>
+          <w:left w:val="nil"/>
+        </w:tcBorders>
+      </w:tcPr>
+    </w:tblStylePr>
+    <w:tblStylePr w:type="swCell">
+      <w:tblPr/>
+      <w:tcPr>
+        <w:tcBorders>
+          <w:top w:val="nil"/>
+          <w:right w:val="nil"/>
+        </w:tcBorders>
+      </w:tcPr>
+    </w:tblStylePr>
+  </w:style>
+  <w:style w:type="table" w:customStyle="1" w:styleId="ListTable5Dark-Accent31">
+    <w:name w:val="List Table 5 Dark - Accent 31"/>
+    <w:basedOn w:val="TableNormal"/>
+    <w:uiPriority w:val="50"/>
+    <w:rsid w:val="00651F8A"/>
+    <w:rPr>
+      <w:color w:val="FFFFFF" w:themeColor="background1"/>
+    </w:rPr>
+    <w:tblPr>
+      <w:tblStyleRowBandSize w:val="1"/>
+      <w:tblStyleColBandSize w:val="1"/>
+      <w:tblInd w:w="0" w:type="dxa"/>
+      <w:tblBorders>
+        <w:top w:val="single" w:sz="24" w:space="0" w:color="9BBB59" w:themeColor="accent3"/>
+        <w:left w:val="single" w:sz="24" w:space="0" w:color="9BBB59" w:themeColor="accent3"/>
+        <w:bottom w:val="single" w:sz="24" w:space="0" w:color="9BBB59" w:themeColor="accent3"/>
+        <w:right w:val="single" w:sz="24" w:space="0" w:color="9BBB59" w:themeColor="accent3"/>
+      </w:tblBorders>
+      <w:tblCellMar>
+        <w:top w:w="0" w:type="dxa"/>
+        <w:left w:w="108" w:type="dxa"/>
+        <w:bottom w:w="0" w:type="dxa"/>
+        <w:right w:w="108" w:type="dxa"/>
+      </w:tblCellMar>
+    </w:tblPr>
+    <w:tcPr>
+      <w:shd w:val="clear" w:color="auto" w:fill="9BBB59" w:themeFill="accent3"/>
+    </w:tcPr>
+    <w:tblStylePr w:type="firstRow">
+      <w:rPr>
+        <w:b/>
+        <w:bCs/>
+      </w:rPr>
+      <w:tblPr/>
+      <w:tcPr>
+        <w:tcBorders>
+          <w:bottom w:val="single" w:sz="18" w:space="0" w:color="FFFFFF" w:themeColor="background1"/>
+        </w:tcBorders>
+      </w:tcPr>
+    </w:tblStylePr>
+    <w:tblStylePr w:type="lastRow">
+      <w:rPr>
+        <w:b/>
+        <w:bCs/>
+      </w:rPr>
+      <w:tblPr/>
+      <w:tcPr>
+        <w:tcBorders>
+          <w:top w:val="single" w:sz="4" w:space="0" w:color="FFFFFF" w:themeColor="background1"/>
+        </w:tcBorders>
+      </w:tcPr>
+    </w:tblStylePr>
+    <w:tblStylePr w:type="firstCol">
+      <w:rPr>
+        <w:b/>
+        <w:bCs/>
+      </w:rPr>
+      <w:tblPr/>
+      <w:tcPr>
+        <w:tcBorders>
+          <w:right w:val="single" w:sz="4" w:space="0" w:color="FFFFFF" w:themeColor="background1"/>
+        </w:tcBorders>
+      </w:tcPr>
+    </w:tblStylePr>
+    <w:tblStylePr w:type="lastCol">
+      <w:rPr>
+        <w:b/>
+        <w:bCs/>
+      </w:rPr>
+      <w:tblPr/>
+      <w:tcPr>
+        <w:tcBorders>
+          <w:left w:val="single" w:sz="4" w:space="0" w:color="FFFFFF" w:themeColor="background1"/>
+        </w:tcBorders>
+      </w:tcPr>
+    </w:tblStylePr>
+    <w:tblStylePr w:type="band1Vert">
+      <w:tblPr/>
+      <w:tcPr>
+        <w:tcBorders>
+          <w:left w:val="single" w:sz="4" w:space="0" w:color="FFFFFF" w:themeColor="background1"/>
+          <w:right w:val="single" w:sz="4" w:space="0" w:color="FFFFFF" w:themeColor="background1"/>
+        </w:tcBorders>
+      </w:tcPr>
+    </w:tblStylePr>
+    <w:tblStylePr w:type="band2Vert">
+      <w:tblPr/>
+      <w:tcPr>
+        <w:tcBorders>
+          <w:left w:val="single" w:sz="4" w:space="0" w:color="FFFFFF" w:themeColor="background1"/>
+          <w:right w:val="single" w:sz="4" w:space="0" w:color="FFFFFF" w:themeColor="background1"/>
+        </w:tcBorders>
+      </w:tcPr>
+    </w:tblStylePr>
+    <w:tblStylePr w:type="band1Horz">
+      <w:tblPr/>
+      <w:tcPr>
+        <w:tcBorders>
+          <w:top w:val="single" w:sz="4" w:space="0" w:color="FFFFFF" w:themeColor="background1"/>
+          <w:bottom w:val="single" w:sz="4" w:space="0" w:color="FFFFFF" w:themeColor="background1"/>
+        </w:tcBorders>
+      </w:tcPr>
+    </w:tblStylePr>
+    <w:tblStylePr w:type="neCell">
+      <w:tblPr/>
+      <w:tcPr>
+        <w:tcBorders>
+          <w:left w:val="nil"/>
+        </w:tcBorders>
+      </w:tcPr>
+    </w:tblStylePr>
+    <w:tblStylePr w:type="nwCell">
+      <w:tblPr/>
+      <w:tcPr>
+        <w:tcBorders>
+          <w:right w:val="nil"/>
+        </w:tcBorders>
+      </w:tcPr>
+    </w:tblStylePr>
+    <w:tblStylePr w:type="seCell">
+      <w:tblPr/>
+      <w:tcPr>
+        <w:tcBorders>
+          <w:top w:val="nil"/>
+          <w:left w:val="nil"/>
+        </w:tcBorders>
+      </w:tcPr>
+    </w:tblStylePr>
+    <w:tblStylePr w:type="swCell">
+      <w:tblPr/>
+      <w:tcPr>
+        <w:tcBorders>
+          <w:top w:val="nil"/>
+          <w:right w:val="nil"/>
+        </w:tcBorders>
+      </w:tcPr>
+    </w:tblStylePr>
+  </w:style>
+  <w:style w:type="table" w:customStyle="1" w:styleId="TableGridLight1">
+    <w:name w:val="Table Grid Light1"/>
+    <w:basedOn w:val="TableNormal"/>
+    <w:uiPriority w:val="99"/>
+    <w:rsid w:val="00651F8A"/>
+    <w:tblPr>
+      <w:tblInd w:w="0" w:type="dxa"/>
+      <w:tblBorders>
+        <w:top w:val="single" w:sz="4" w:space="0" w:color="BFBFBF" w:themeColor="background1" w:themeShade="BF"/>
+        <w:left w:val="single" w:sz="4" w:space="0" w:color="BFBFBF" w:themeColor="background1" w:themeShade="BF"/>
+        <w:bottom w:val="single" w:sz="4" w:space="0" w:color="BFBFBF" w:themeColor="background1" w:themeShade="BF"/>
+        <w:right w:val="single" w:sz="4" w:space="0" w:color="BFBFBF" w:themeColor="background1" w:themeShade="BF"/>
+        <w:insideH w:val="single" w:sz="4" w:space="0" w:color="BFBFBF" w:themeColor="background1" w:themeShade="BF"/>
+        <w:insideV w:val="single" w:sz="4" w:space="0" w:color="BFBFBF" w:themeColor="background1" w:themeShade="BF"/>
+      </w:tblBorders>
+      <w:tblCellMar>
+        <w:top w:w="0" w:type="dxa"/>
+        <w:left w:w="108" w:type="dxa"/>
+        <w:bottom w:w="0" w:type="dxa"/>
+        <w:right w:w="108" w:type="dxa"/>
+      </w:tblCellMar>
+    </w:tblPr>
+  </w:style>
+  <w:style w:type="table" w:customStyle="1" w:styleId="PlainTable51">
+    <w:name w:val="Plain Table 51"/>
+    <w:basedOn w:val="TableNormal"/>
+    <w:uiPriority w:val="99"/>
+    <w:rsid w:val="00651F8A"/>
+    <w:tblPr>
+      <w:tblStyleRowBandSize w:val="1"/>
+      <w:tblStyleColBandSize w:val="1"/>
+      <w:tblInd w:w="0" w:type="dxa"/>
+      <w:tblCellMar>
+        <w:top w:w="0" w:type="dxa"/>
+        <w:left w:w="108" w:type="dxa"/>
+        <w:bottom w:w="0" w:type="dxa"/>
+        <w:right w:w="108" w:type="dxa"/>
+      </w:tblCellMar>
+    </w:tblPr>
+    <w:tblStylePr w:type="firstRow">
+      <w:rPr>
+        <w:rFonts w:asciiTheme="majorHAnsi" w:eastAsiaTheme="majorEastAsia" w:hAnsiTheme="majorHAnsi" w:cstheme="majorBidi"/>
+        <w:i/>
+        <w:iCs/>
+        <w:sz w:val="26"/>
+      </w:rPr>
+      <w:tblPr/>
+      <w:tcPr>
+        <w:tcBorders>
+          <w:bottom w:val="single" w:sz="4" w:space="0" w:color="7F7F7F" w:themeColor="text1" w:themeTint="80"/>
+        </w:tcBorders>
+        <w:shd w:val="clear" w:color="auto" w:fill="FFFFFF" w:themeFill="background1"/>
+      </w:tcPr>
+    </w:tblStylePr>
+    <w:tblStylePr w:type="lastRow">
+      <w:rPr>
+        <w:rFonts w:asciiTheme="majorHAnsi" w:eastAsiaTheme="majorEastAsia" w:hAnsiTheme="majorHAnsi" w:cstheme="majorBidi"/>
+        <w:i/>
+        <w:iCs/>
+        <w:sz w:val="26"/>
+      </w:rPr>
+      <w:tblPr/>
+      <w:tcPr>
+        <w:tcBorders>
+          <w:top w:val="single" w:sz="4" w:space="0" w:color="7F7F7F" w:themeColor="text1" w:themeTint="80"/>
+        </w:tcBorders>
+        <w:shd w:val="clear" w:color="auto" w:fill="FFFFFF" w:themeFill="background1"/>
+      </w:tcPr>
+    </w:tblStylePr>
+    <w:tblStylePr w:type="firstCol">
+      <w:pPr>
+        <w:jc w:val="right"/>
+      </w:pPr>
+      <w:rPr>
+        <w:rFonts w:asciiTheme="majorHAnsi" w:eastAsiaTheme="majorEastAsia" w:hAnsiTheme="majorHAnsi" w:cstheme="majorBidi"/>
+        <w:i/>
+        <w:iCs/>
+        <w:sz w:val="26"/>
+      </w:rPr>
+      <w:tblPr/>
+      <w:tcPr>
+        <w:tcBorders>
+          <w:right w:val="single" w:sz="4" w:space="0" w:color="7F7F7F" w:themeColor="text1" w:themeTint="80"/>
+        </w:tcBorders>
+        <w:shd w:val="clear" w:color="auto" w:fill="FFFFFF" w:themeFill="background1"/>
+      </w:tcPr>
+    </w:tblStylePr>
+    <w:tblStylePr w:type="lastCol">
+      <w:rPr>
+        <w:rFonts w:asciiTheme="majorHAnsi" w:eastAsiaTheme="majorEastAsia" w:hAnsiTheme="majorHAnsi" w:cstheme="majorBidi"/>
+        <w:i/>
+        <w:iCs/>
+        <w:sz w:val="26"/>
+      </w:rPr>
+      <w:tblPr/>
+      <w:tcPr>
+        <w:tcBorders>
+          <w:left w:val="single" w:sz="4" w:space="0" w:color="7F7F7F" w:themeColor="text1" w:themeTint="80"/>
+        </w:tcBorders>
+        <w:shd w:val="clear" w:color="auto" w:fill="FFFFFF" w:themeFill="background1"/>
+      </w:tcPr>
+    </w:tblStylePr>
+    <w:tblStylePr w:type="band1Vert">
+      <w:tblPr/>
+      <w:tcPr>
+        <w:shd w:val="clear" w:color="auto" w:fill="F2F2F2" w:themeFill="background1" w:themeFillShade="F2"/>
+      </w:tcPr>
+    </w:tblStylePr>
+    <w:tblStylePr w:type="band1Horz">
+      <w:tblPr/>
+      <w:tcPr>
+        <w:shd w:val="clear" w:color="auto" w:fill="F2F2F2" w:themeFill="background1" w:themeFillShade="F2"/>
+      </w:tcPr>
+    </w:tblStylePr>
+    <w:tblStylePr w:type="neCell">
+      <w:tblPr/>
+      <w:tcPr>
+        <w:tcBorders>
+          <w:left w:val="nil"/>
+        </w:tcBorders>
+      </w:tcPr>
+    </w:tblStylePr>
+    <w:tblStylePr w:type="nwCell">
+      <w:tblPr/>
+      <w:tcPr>
+        <w:tcBorders>
+          <w:right w:val="nil"/>
+        </w:tcBorders>
+      </w:tcPr>
+    </w:tblStylePr>
+    <w:tblStylePr w:type="seCell">
+      <w:tblPr/>
+      <w:tcPr>
+        <w:tcBorders>
+          <w:left w:val="nil"/>
+        </w:tcBorders>
+      </w:tcPr>
+    </w:tblStylePr>
+    <w:tblStylePr w:type="swCell">
+      <w:tblPr/>
+      <w:tcPr>
+        <w:tcBorders>
+          <w:right w:val="nil"/>
+        </w:tcBorders>
+      </w:tcPr>
+    </w:tblStylePr>
+  </w:style>
+  <w:style w:type="character" w:styleId="Hyperlink">
+    <w:name w:val="Hyperlink"/>
+    <w:basedOn w:val="DefaultParagraphFont"/>
+    <w:uiPriority w:val="99"/>
+    <w:unhideWhenUsed/>
+    <w:rsid w:val="001E39EC"/>
+    <w:rPr>
+      <w:color w:val="0000FF" w:themeColor="hyperlink"/>
+      <w:u w:val="single"/>
+    </w:rPr>
+  </w:style>
+</w:styles>
+</file>
+
 <file path=word/theme/theme1.xml><?xml version="1.0" encoding="utf-8"?>
 <a:theme xmlns:a="http://schemas.openxmlformats.org/drawingml/2006/main" name="Office Theme">
   <a:themeElements>
@@ -7734,7 +10546,7 @@
 </file>
 
 <file path=customXml/itemProps2.xml><?xml version="1.0" encoding="utf-8"?>
-<ds:datastoreItem xmlns:ds="http://schemas.openxmlformats.org/officeDocument/2006/customXml" ds:itemID="{37C202E8-3A1B-4381-9625-5208B2D35553}">
+<ds:datastoreItem xmlns:ds="http://schemas.openxmlformats.org/officeDocument/2006/customXml" ds:itemID="{93507679-9DF9-C241-A3CC-38B0033AE87F}">
   <ds:schemaRefs>
     <ds:schemaRef ds:uri="http://schemas.openxmlformats.org/officeDocument/2006/bibliography"/>
   </ds:schemaRefs>

</xml_diff>

<commit_message>
Added all of R002* to the matrix
</commit_message>
<xml_diff>
--- a/ATP Overview.docx
+++ b/ATP Overview.docx
@@ -1900,6 +1900,14 @@
               <w:t>open the safety loop</w:t>
             </w:r>
           </w:p>
+          <w:p>
+            <w:pPr>
+              <w:cnfStyle w:val="000000100000" w:firstRow="0" w:lastRow="0" w:firstColumn="0" w:lastColumn="0" w:oddVBand="0" w:evenVBand="0" w:oddHBand="1" w:evenHBand="0" w:firstRowFirstColumn="0" w:firstRowLastColumn="0" w:lastRowFirstColumn="0" w:lastRowLastColumn="0"/>
+            </w:pPr>
+            <w:r>
+              <w:t>VSCADA reacts correctly</w:t>
+            </w:r>
+          </w:p>
         </w:tc>
         <w:tc>
           <w:tcPr>
@@ -2286,7 +2294,11 @@
               <w:cnfStyle w:val="000000000000" w:firstRow="0" w:lastRow="0" w:firstColumn="0" w:lastColumn="0" w:oddVBand="0" w:evenVBand="0" w:oddHBand="0" w:evenHBand="0" w:firstRowFirstColumn="0" w:firstRowLastColumn="0" w:lastRowFirstColumn="0" w:lastRowLastColumn="0"/>
             </w:pPr>
             <w:r>
-              <w:t>Motor can maintain custom speed</w:t>
+              <w:t xml:space="preserve">Motor can maintain </w:t>
+            </w:r>
+            <w:r>
+              <w:lastRenderedPageBreak/>
+              <w:t>custom speed</w:t>
             </w:r>
           </w:p>
         </w:tc>
@@ -2312,6 +2324,7 @@
           </w:tcPr>
           <w:p>
             <w:r>
+              <w:lastRenderedPageBreak/>
               <w:t>ATP-09</w:t>
             </w:r>
           </w:p>
@@ -2325,11 +2338,7 @@
               <w:cnfStyle w:val="000000100000" w:firstRow="0" w:lastRow="0" w:firstColumn="0" w:lastColumn="0" w:oddVBand="0" w:evenVBand="0" w:oddHBand="1" w:evenHBand="0" w:firstRowFirstColumn="0" w:firstRowLastColumn="0" w:lastRowFirstColumn="0" w:lastRowLastColumn="0"/>
             </w:pPr>
             <w:r>
-              <w:t xml:space="preserve">24h endurance </w:t>
-            </w:r>
-            <w:r>
-              <w:lastRenderedPageBreak/>
-              <w:t>test</w:t>
+              <w:t>24h endurance test</w:t>
             </w:r>
           </w:p>
         </w:tc>
@@ -2372,7 +2381,6 @@
           </w:tcPr>
           <w:p>
             <w:r>
-              <w:lastRenderedPageBreak/>
               <w:t>ATP-10</w:t>
             </w:r>
           </w:p>
@@ -2889,6 +2897,9 @@
             <w:pPr>
               <w:cnfStyle w:val="000000100000" w:firstRow="0" w:lastRow="0" w:firstColumn="0" w:lastColumn="0" w:oddVBand="0" w:evenVBand="0" w:oddHBand="1" w:evenHBand="0" w:firstRowFirstColumn="0" w:firstRowLastColumn="0" w:lastRowFirstColumn="0" w:lastRowLastColumn="0"/>
             </w:pPr>
+            <w:r>
+              <w:t>Demo mode</w:t>
+            </w:r>
           </w:p>
         </w:tc>
         <w:tc>
@@ -2899,6 +2910,9 @@
             <w:pPr>
               <w:cnfStyle w:val="000000100000" w:firstRow="0" w:lastRow="0" w:firstColumn="0" w:lastColumn="0" w:oddVBand="0" w:evenVBand="0" w:oddHBand="1" w:evenHBand="0" w:firstRowFirstColumn="0" w:firstRowLastColumn="0" w:lastRowFirstColumn="0" w:lastRowLastColumn="0"/>
             </w:pPr>
+            <w:r>
+              <w:t>R002g</w:t>
+            </w:r>
           </w:p>
         </w:tc>
         <w:tc>
@@ -2909,6 +2923,9 @@
             <w:pPr>
               <w:cnfStyle w:val="000000100000" w:firstRow="0" w:lastRow="0" w:firstColumn="0" w:lastColumn="0" w:oddVBand="0" w:evenVBand="0" w:oddHBand="1" w:evenHBand="0" w:firstRowFirstColumn="0" w:firstRowLastColumn="0" w:lastRowFirstColumn="0" w:lastRowLastColumn="0"/>
             </w:pPr>
+            <w:r>
+              <w:t>VSCADA can fill in simulated data as required</w:t>
+            </w:r>
           </w:p>
         </w:tc>
         <w:tc>
@@ -2919,6 +2936,79 @@
             <w:pPr>
               <w:cnfStyle w:val="000000100000" w:firstRow="0" w:lastRow="0" w:firstColumn="0" w:lastColumn="0" w:oddVBand="0" w:evenVBand="0" w:oddHBand="1" w:evenHBand="0" w:firstRowFirstColumn="0" w:firstRowLastColumn="0" w:lastRowFirstColumn="0" w:lastRowLastColumn="0"/>
             </w:pPr>
+            <w:r>
+              <w:t>Test</w:t>
+            </w:r>
+          </w:p>
+        </w:tc>
+      </w:tr>
+      <w:tr>
+        <w:tc>
+          <w:tcPr>
+            <w:cnfStyle w:val="001000000000" w:firstRow="0" w:lastRow="0" w:firstColumn="1" w:lastColumn="0" w:oddVBand="0" w:evenVBand="0" w:oddHBand="0" w:evenHBand="0" w:firstRowFirstColumn="0" w:firstRowLastColumn="0" w:lastRowFirstColumn="0" w:lastRowLastColumn="0"/>
+            <w:tcW w:w="1153" w:type="dxa"/>
+          </w:tcPr>
+          <w:p>
+            <w:r>
+              <w:t>ATP-18</w:t>
+            </w:r>
+          </w:p>
+        </w:tc>
+        <w:tc>
+          <w:tcPr>
+            <w:tcW w:w="2073" w:type="dxa"/>
+          </w:tcPr>
+          <w:p>
+            <w:pPr>
+              <w:cnfStyle w:val="000000000000" w:firstRow="0" w:lastRow="0" w:firstColumn="0" w:lastColumn="0" w:oddVBand="0" w:evenVBand="0" w:oddHBand="0" w:evenHBand="0" w:firstRowFirstColumn="0" w:firstRowLastColumn="0" w:lastRowFirstColumn="0" w:lastRowLastColumn="0"/>
+            </w:pPr>
+            <w:r>
+              <w:t>VSCADA controls safety loop</w:t>
+            </w:r>
+          </w:p>
+        </w:tc>
+        <w:tc>
+          <w:tcPr>
+            <w:tcW w:w="1803" w:type="dxa"/>
+          </w:tcPr>
+          <w:p>
+            <w:pPr>
+              <w:cnfStyle w:val="000000000000" w:firstRow="0" w:lastRow="0" w:firstColumn="0" w:lastColumn="0" w:oddVBand="0" w:evenVBand="0" w:oddHBand="0" w:evenHBand="0" w:firstRowFirstColumn="0" w:firstRowLastColumn="0" w:lastRowFirstColumn="0" w:lastRowLastColumn="0"/>
+            </w:pPr>
+            <w:r>
+              <w:t>R002m</w:t>
+            </w:r>
+          </w:p>
+        </w:tc>
+        <w:tc>
+          <w:tcPr>
+            <w:tcW w:w="1887" w:type="dxa"/>
+          </w:tcPr>
+          <w:p>
+            <w:pPr>
+              <w:cnfStyle w:val="000000000000" w:firstRow="0" w:lastRow="0" w:firstColumn="0" w:lastColumn="0" w:oddVBand="0" w:evenVBand="0" w:oddHBand="0" w:evenHBand="0" w:firstRowFirstColumn="0" w:firstRowLastColumn="0" w:lastRowFirstColumn="0" w:lastRowLastColumn="0"/>
+            </w:pPr>
+            <w:r>
+              <w:t xml:space="preserve">VSCADA exceeds user defined </w:t>
+            </w:r>
+            <w:r>
+              <w:lastRenderedPageBreak/>
+              <w:t>parameters and trips the safety loop</w:t>
+            </w:r>
+          </w:p>
+        </w:tc>
+        <w:tc>
+          <w:tcPr>
+            <w:tcW w:w="1540" w:type="dxa"/>
+          </w:tcPr>
+          <w:p>
+            <w:pPr>
+              <w:cnfStyle w:val="000000000000" w:firstRow="0" w:lastRow="0" w:firstColumn="0" w:lastColumn="0" w:oddVBand="0" w:evenVBand="0" w:oddHBand="0" w:evenHBand="0" w:firstRowFirstColumn="0" w:firstRowLastColumn="0" w:lastRowFirstColumn="0" w:lastRowLastColumn="0"/>
+            </w:pPr>
+            <w:r>
+              <w:lastRenderedPageBreak/>
+              <w:t>Test</w:t>
+            </w:r>
           </w:p>
         </w:tc>
       </w:tr>
@@ -2966,7 +3056,6 @@
           </w:tcPr>
           <w:p>
             <w:r>
-              <w:lastRenderedPageBreak/>
               <w:t>Deliverable</w:t>
             </w:r>
           </w:p>
@@ -3687,6 +3776,7 @@
       </w:pPr>
       <w:bookmarkStart w:id="3" w:name="_Toc475601090"/>
       <w:r>
+        <w:lastRenderedPageBreak/>
         <w:t>Experiments</w:t>
       </w:r>
       <w:bookmarkEnd w:id="3"/>
@@ -3807,7 +3897,6 @@
         <w:pStyle w:val="Heading1"/>
       </w:pPr>
       <w:r>
-        <w:lastRenderedPageBreak/>
         <w:t xml:space="preserve">Compliance </w:t>
       </w:r>
       <w:r>
@@ -4248,8 +4337,246 @@
             <w:r>
               <w:t>ATP-02</w:t>
             </w:r>
-            <w:bookmarkStart w:id="4" w:name="_GoBack"/>
-            <w:bookmarkEnd w:id="4"/>
+          </w:p>
+        </w:tc>
+      </w:tr>
+      <w:tr>
+        <w:trPr>
+          <w:trHeight w:val="261"/>
+        </w:trPr>
+        <w:tc>
+          <w:tcPr>
+            <w:cnfStyle w:val="001000000000" w:firstRow="0" w:lastRow="0" w:firstColumn="1" w:lastColumn="0" w:oddVBand="0" w:evenVBand="0" w:oddHBand="0" w:evenHBand="0" w:firstRowFirstColumn="0" w:firstRowLastColumn="0" w:lastRowFirstColumn="0" w:lastRowLastColumn="0"/>
+            <w:tcW w:w="1814" w:type="dxa"/>
+          </w:tcPr>
+          <w:p>
+            <w:r>
+              <w:t>R002g</w:t>
+            </w:r>
+          </w:p>
+        </w:tc>
+        <w:tc>
+          <w:tcPr>
+            <w:tcW w:w="6655" w:type="dxa"/>
+          </w:tcPr>
+          <w:p>
+            <w:pPr>
+              <w:cnfStyle w:val="000000000000" w:firstRow="0" w:lastRow="0" w:firstColumn="0" w:lastColumn="0" w:oddVBand="0" w:evenVBand="0" w:oddHBand="0" w:evenHBand="0" w:firstRowFirstColumn="0" w:firstRowLastColumn="0" w:lastRowFirstColumn="0" w:lastRowLastColumn="0"/>
+            </w:pPr>
+            <w:r>
+              <w:t>ATP-17</w:t>
+            </w:r>
+          </w:p>
+        </w:tc>
+      </w:tr>
+      <w:tr>
+        <w:trPr>
+          <w:cnfStyle w:val="000000100000" w:firstRow="0" w:lastRow="0" w:firstColumn="0" w:lastColumn="0" w:oddVBand="0" w:evenVBand="0" w:oddHBand="1" w:evenHBand="0" w:firstRowFirstColumn="0" w:firstRowLastColumn="0" w:lastRowFirstColumn="0" w:lastRowLastColumn="0"/>
+          <w:trHeight w:val="261"/>
+        </w:trPr>
+        <w:tc>
+          <w:tcPr>
+            <w:cnfStyle w:val="001000000000" w:firstRow="0" w:lastRow="0" w:firstColumn="1" w:lastColumn="0" w:oddVBand="0" w:evenVBand="0" w:oddHBand="0" w:evenHBand="0" w:firstRowFirstColumn="0" w:firstRowLastColumn="0" w:lastRowFirstColumn="0" w:lastRowLastColumn="0"/>
+            <w:tcW w:w="1814" w:type="dxa"/>
+          </w:tcPr>
+          <w:p>
+            <w:r>
+              <w:t>R002h</w:t>
+            </w:r>
+          </w:p>
+        </w:tc>
+        <w:tc>
+          <w:tcPr>
+            <w:tcW w:w="6655" w:type="dxa"/>
+          </w:tcPr>
+          <w:p>
+            <w:pPr>
+              <w:cnfStyle w:val="000000100000" w:firstRow="0" w:lastRow="0" w:firstColumn="0" w:lastColumn="0" w:oddVBand="0" w:evenVBand="0" w:oddHBand="1" w:evenHBand="0" w:firstRowFirstColumn="0" w:firstRowLastColumn="0" w:lastRowFirstColumn="0" w:lastRowLastColumn="0"/>
+            </w:pPr>
+            <w:r>
+              <w:t>ATP-03</w:t>
+            </w:r>
+          </w:p>
+        </w:tc>
+      </w:tr>
+      <w:tr>
+        <w:trPr>
+          <w:trHeight w:val="261"/>
+        </w:trPr>
+        <w:tc>
+          <w:tcPr>
+            <w:cnfStyle w:val="001000000000" w:firstRow="0" w:lastRow="0" w:firstColumn="1" w:lastColumn="0" w:oddVBand="0" w:evenVBand="0" w:oddHBand="0" w:evenHBand="0" w:firstRowFirstColumn="0" w:firstRowLastColumn="0" w:lastRowFirstColumn="0" w:lastRowLastColumn="0"/>
+            <w:tcW w:w="1814" w:type="dxa"/>
+          </w:tcPr>
+          <w:p>
+            <w:r>
+              <w:t>R002i</w:t>
+            </w:r>
+          </w:p>
+        </w:tc>
+        <w:tc>
+          <w:tcPr>
+            <w:tcW w:w="6655" w:type="dxa"/>
+          </w:tcPr>
+          <w:p>
+            <w:pPr>
+              <w:cnfStyle w:val="000000000000" w:firstRow="0" w:lastRow="0" w:firstColumn="0" w:lastColumn="0" w:oddVBand="0" w:evenVBand="0" w:oddHBand="0" w:evenHBand="0" w:firstRowFirstColumn="0" w:firstRowLastColumn="0" w:lastRowFirstColumn="0" w:lastRowLastColumn="0"/>
+            </w:pPr>
+            <w:commentRangeStart w:id="4"/>
+            <w:r>
+              <w:t>None</w:t>
+            </w:r>
+            <w:commentRangeEnd w:id="4"/>
+            <w:r>
+              <w:rPr>
+                <w:rStyle w:val="CommentReference"/>
+              </w:rPr>
+              <w:commentReference w:id="4"/>
+            </w:r>
+          </w:p>
+        </w:tc>
+      </w:tr>
+      <w:tr>
+        <w:trPr>
+          <w:cnfStyle w:val="000000100000" w:firstRow="0" w:lastRow="0" w:firstColumn="0" w:lastColumn="0" w:oddVBand="0" w:evenVBand="0" w:oddHBand="1" w:evenHBand="0" w:firstRowFirstColumn="0" w:firstRowLastColumn="0" w:lastRowFirstColumn="0" w:lastRowLastColumn="0"/>
+          <w:trHeight w:val="261"/>
+        </w:trPr>
+        <w:tc>
+          <w:tcPr>
+            <w:cnfStyle w:val="001000000000" w:firstRow="0" w:lastRow="0" w:firstColumn="1" w:lastColumn="0" w:oddVBand="0" w:evenVBand="0" w:oddHBand="0" w:evenHBand="0" w:firstRowFirstColumn="0" w:firstRowLastColumn="0" w:lastRowFirstColumn="0" w:lastRowLastColumn="0"/>
+            <w:tcW w:w="1814" w:type="dxa"/>
+          </w:tcPr>
+          <w:p>
+            <w:r>
+              <w:t>R002j</w:t>
+            </w:r>
+          </w:p>
+        </w:tc>
+        <w:tc>
+          <w:tcPr>
+            <w:tcW w:w="6655" w:type="dxa"/>
+          </w:tcPr>
+          <w:p>
+            <w:pPr>
+              <w:cnfStyle w:val="000000100000" w:firstRow="0" w:lastRow="0" w:firstColumn="0" w:lastColumn="0" w:oddVBand="0" w:evenVBand="0" w:oddHBand="1" w:evenHBand="0" w:firstRowFirstColumn="0" w:firstRowLastColumn="0" w:lastRowFirstColumn="0" w:lastRowLastColumn="0"/>
+            </w:pPr>
+            <w:r>
+              <w:t>ATP-15 OR ATP-16 OR ATP-17</w:t>
+            </w:r>
+          </w:p>
+        </w:tc>
+      </w:tr>
+      <w:tr>
+        <w:trPr>
+          <w:trHeight w:val="261"/>
+        </w:trPr>
+        <w:tc>
+          <w:tcPr>
+            <w:cnfStyle w:val="001000000000" w:firstRow="0" w:lastRow="0" w:firstColumn="1" w:lastColumn="0" w:oddVBand="0" w:evenVBand="0" w:oddHBand="0" w:evenHBand="0" w:firstRowFirstColumn="0" w:firstRowLastColumn="0" w:lastRowFirstColumn="0" w:lastRowLastColumn="0"/>
+            <w:tcW w:w="1814" w:type="dxa"/>
+          </w:tcPr>
+          <w:p>
+            <w:r>
+              <w:t>R002k</w:t>
+            </w:r>
+          </w:p>
+        </w:tc>
+        <w:tc>
+          <w:tcPr>
+            <w:tcW w:w="6655" w:type="dxa"/>
+          </w:tcPr>
+          <w:p>
+            <w:pPr>
+              <w:cnfStyle w:val="000000000000" w:firstRow="0" w:lastRow="0" w:firstColumn="0" w:lastColumn="0" w:oddVBand="0" w:evenVBand="0" w:oddHBand="0" w:evenHBand="0" w:firstRowFirstColumn="0" w:firstRowLastColumn="0" w:lastRowFirstColumn="0" w:lastRowLastColumn="0"/>
+            </w:pPr>
+            <w:r>
+              <w:t>ATP-11</w:t>
+            </w:r>
+          </w:p>
+        </w:tc>
+      </w:tr>
+      <w:tr>
+        <w:trPr>
+          <w:cnfStyle w:val="000000100000" w:firstRow="0" w:lastRow="0" w:firstColumn="0" w:lastColumn="0" w:oddVBand="0" w:evenVBand="0" w:oddHBand="1" w:evenHBand="0" w:firstRowFirstColumn="0" w:firstRowLastColumn="0" w:lastRowFirstColumn="0" w:lastRowLastColumn="0"/>
+          <w:trHeight w:val="261"/>
+        </w:trPr>
+        <w:tc>
+          <w:tcPr>
+            <w:cnfStyle w:val="001000000000" w:firstRow="0" w:lastRow="0" w:firstColumn="1" w:lastColumn="0" w:oddVBand="0" w:evenVBand="0" w:oddHBand="0" w:evenHBand="0" w:firstRowFirstColumn="0" w:firstRowLastColumn="0" w:lastRowFirstColumn="0" w:lastRowLastColumn="0"/>
+            <w:tcW w:w="1814" w:type="dxa"/>
+          </w:tcPr>
+          <w:p>
+            <w:r>
+              <w:t>R002l</w:t>
+            </w:r>
+          </w:p>
+        </w:tc>
+        <w:tc>
+          <w:tcPr>
+            <w:tcW w:w="6655" w:type="dxa"/>
+          </w:tcPr>
+          <w:p>
+            <w:pPr>
+              <w:cnfStyle w:val="000000100000" w:firstRow="0" w:lastRow="0" w:firstColumn="0" w:lastColumn="0" w:oddVBand="0" w:evenVBand="0" w:oddHBand="1" w:evenHBand="0" w:firstRowFirstColumn="0" w:firstRowLastColumn="0" w:lastRowFirstColumn="0" w:lastRowLastColumn="0"/>
+            </w:pPr>
+            <w:r>
+              <w:t>ATP-08</w:t>
+            </w:r>
+          </w:p>
+        </w:tc>
+      </w:tr>
+      <w:tr>
+        <w:trPr>
+          <w:trHeight w:val="261"/>
+        </w:trPr>
+        <w:tc>
+          <w:tcPr>
+            <w:cnfStyle w:val="001000000000" w:firstRow="0" w:lastRow="0" w:firstColumn="1" w:lastColumn="0" w:oddVBand="0" w:evenVBand="0" w:oddHBand="0" w:evenHBand="0" w:firstRowFirstColumn="0" w:firstRowLastColumn="0" w:lastRowFirstColumn="0" w:lastRowLastColumn="0"/>
+            <w:tcW w:w="1814" w:type="dxa"/>
+          </w:tcPr>
+          <w:p>
+            <w:r>
+              <w:t>R002m</w:t>
+            </w:r>
+          </w:p>
+        </w:tc>
+        <w:tc>
+          <w:tcPr>
+            <w:tcW w:w="6655" w:type="dxa"/>
+          </w:tcPr>
+          <w:p>
+            <w:pPr>
+              <w:cnfStyle w:val="000000000000" w:firstRow="0" w:lastRow="0" w:firstColumn="0" w:lastColumn="0" w:oddVBand="0" w:evenVBand="0" w:oddHBand="0" w:evenHBand="0" w:firstRowFirstColumn="0" w:firstRowLastColumn="0" w:lastRowFirstColumn="0" w:lastRowLastColumn="0"/>
+            </w:pPr>
+            <w:r>
+              <w:t>ATP-18</w:t>
+            </w:r>
+          </w:p>
+        </w:tc>
+      </w:tr>
+      <w:tr>
+        <w:trPr>
+          <w:cnfStyle w:val="000000100000" w:firstRow="0" w:lastRow="0" w:firstColumn="0" w:lastColumn="0" w:oddVBand="0" w:evenVBand="0" w:oddHBand="1" w:evenHBand="0" w:firstRowFirstColumn="0" w:firstRowLastColumn="0" w:lastRowFirstColumn="0" w:lastRowLastColumn="0"/>
+          <w:trHeight w:val="261"/>
+        </w:trPr>
+        <w:tc>
+          <w:tcPr>
+            <w:cnfStyle w:val="001000000000" w:firstRow="0" w:lastRow="0" w:firstColumn="1" w:lastColumn="0" w:oddVBand="0" w:evenVBand="0" w:oddHBand="0" w:evenHBand="0" w:firstRowFirstColumn="0" w:firstRowLastColumn="0" w:lastRowFirstColumn="0" w:lastRowLastColumn="0"/>
+            <w:tcW w:w="1814" w:type="dxa"/>
+          </w:tcPr>
+          <w:p>
+            <w:bookmarkStart w:id="5" w:name="_GoBack"/>
+            <w:bookmarkEnd w:id="5"/>
+          </w:p>
+        </w:tc>
+        <w:tc>
+          <w:tcPr>
+            <w:tcW w:w="6655" w:type="dxa"/>
+          </w:tcPr>
+          <w:p>
+            <w:pPr>
+              <w:cnfStyle w:val="000000100000" w:firstRow="0" w:lastRow="0" w:firstColumn="0" w:lastColumn="0" w:oddVBand="0" w:evenVBand="0" w:oddHBand="1" w:evenHBand="0" w:firstRowFirstColumn="0" w:firstRowLastColumn="0" w:lastRowFirstColumn="0" w:lastRowLastColumn="0"/>
+            </w:pPr>
           </w:p>
         </w:tc>
       </w:tr>
@@ -4287,6 +4614,22 @@
       </w:r>
       <w:r>
         <w:t>This is a different video than  GPR011</w:t>
+      </w:r>
+    </w:p>
+  </w:comment>
+  <w:comment w:id="4" w:author="Greg Flynn" w:date="2017-02-23T20:23:00Z" w:initials="GF">
+    <w:p>
+      <w:pPr>
+        <w:pStyle w:val="CommentText"/>
+      </w:pPr>
+      <w:r>
+        <w:rPr>
+          <w:rStyle w:val="CommentReference"/>
+        </w:rPr>
+        <w:annotationRef/>
+      </w:r>
+      <w:r>
+        <w:t>This is the long term shutdown option.  What is the point?  Shouldn't you just turn off GLV power?</w:t>
       </w:r>
     </w:p>
   </w:comment>
@@ -4453,7 +4796,7 @@
         <w:rStyle w:val="PageNumber"/>
         <w:noProof/>
       </w:rPr>
-      <w:t>3</w:t>
+      <w:t>6</w:t>
     </w:r>
     <w:r>
       <w:rPr>
@@ -10546,7 +10889,7 @@
 </file>
 
 <file path=customXml/itemProps2.xml><?xml version="1.0" encoding="utf-8"?>
-<ds:datastoreItem xmlns:ds="http://schemas.openxmlformats.org/officeDocument/2006/customXml" ds:itemID="{93507679-9DF9-C241-A3CC-38B0033AE87F}">
+<ds:datastoreItem xmlns:ds="http://schemas.openxmlformats.org/officeDocument/2006/customXml" ds:itemID="{64C21196-8479-5043-BA49-BDCD7094E515}">
   <ds:schemaRefs>
     <ds:schemaRef ds:uri="http://schemas.openxmlformats.org/officeDocument/2006/bibliography"/>
   </ds:schemaRefs>

</xml_diff>

<commit_message>
Added comments about adding measuring values in to ATPs plan
</commit_message>
<xml_diff>
--- a/ATP Overview.docx
+++ b/ATP Overview.docx
@@ -1,6 +1,6 @@
 
 <file path=word/document.xml><?xml version="1.0" encoding="utf-8"?>
-<w:document xmlns:wpc="http://schemas.microsoft.com/office/word/2010/wordprocessingCanvas" xmlns:mo="http://schemas.microsoft.com/office/mac/office/2008/main" xmlns:mc="http://schemas.openxmlformats.org/markup-compatibility/2006" xmlns:mv="urn:schemas-microsoft-com:mac:vml" xmlns:o="urn:schemas-microsoft-com:office:office" xmlns:r="http://schemas.openxmlformats.org/officeDocument/2006/relationships" xmlns:m="http://schemas.openxmlformats.org/officeDocument/2006/math" xmlns:v="urn:schemas-microsoft-com:vml" xmlns:wp14="http://schemas.microsoft.com/office/word/2010/wordprocessingDrawing" xmlns:wp="http://schemas.openxmlformats.org/drawingml/2006/wordprocessingDrawing" xmlns:w10="urn:schemas-microsoft-com:office:word" xmlns:w="http://schemas.openxmlformats.org/wordprocessingml/2006/main" xmlns:w14="http://schemas.microsoft.com/office/word/2010/wordml" xmlns:wpg="http://schemas.microsoft.com/office/word/2010/wordprocessingGroup" xmlns:wpi="http://schemas.microsoft.com/office/word/2010/wordprocessingInk" xmlns:wne="http://schemas.microsoft.com/office/word/2006/wordml" xmlns:wps="http://schemas.microsoft.com/office/word/2010/wordprocessingShape" mc:Ignorable="w14 wp14">
+<w:document xmlns:wpc="http://schemas.microsoft.com/office/word/2010/wordprocessingCanvas" xmlns:mc="http://schemas.openxmlformats.org/markup-compatibility/2006" xmlns:o="urn:schemas-microsoft-com:office:office" xmlns:r="http://schemas.openxmlformats.org/officeDocument/2006/relationships" xmlns:m="http://schemas.openxmlformats.org/officeDocument/2006/math" xmlns:v="urn:schemas-microsoft-com:vml" xmlns:wp14="http://schemas.microsoft.com/office/word/2010/wordprocessingDrawing" xmlns:wp="http://schemas.openxmlformats.org/drawingml/2006/wordprocessingDrawing" xmlns:w10="urn:schemas-microsoft-com:office:word" xmlns:w="http://schemas.openxmlformats.org/wordprocessingml/2006/main" xmlns:w14="http://schemas.microsoft.com/office/word/2010/wordml" xmlns:w15="http://schemas.microsoft.com/office/word/2012/wordml" xmlns:wpg="http://schemas.microsoft.com/office/word/2010/wordprocessingGroup" xmlns:wpi="http://schemas.microsoft.com/office/word/2010/wordprocessingInk" xmlns:wne="http://schemas.microsoft.com/office/word/2006/wordml" xmlns:wps="http://schemas.microsoft.com/office/word/2010/wordprocessingShape" mc:Ignorable="w14 w15 wp14">
   <w:body>
     <w:sdt>
       <w:sdtPr>
@@ -10,11 +10,13 @@
           <w:docPartUnique/>
         </w:docPartObj>
       </w:sdtPr>
+      <w:sdtEndPr/>
       <w:sdtContent>
         <w:p>
           <w:r>
             <w:rPr>
               <w:noProof/>
+              <w:lang w:eastAsia="zh-CN"/>
             </w:rPr>
             <mc:AlternateContent>
               <mc:Choice Requires="wpg">
@@ -63,14 +65,14 @@
                               </a:ln>
                               <a:extLst>
                                 <a:ext uri="{909E8E84-426E-40dd-AFC4-6F175D3DCCD1}">
-                                  <a14:hiddenFill xmlns:a14="http://schemas.microsoft.com/office/drawing/2010/main">
+                                  <a14:hiddenFill xmlns:a14="http://schemas.microsoft.com/office/drawing/2010/main" xmlns:w="http://schemas.openxmlformats.org/wordprocessingml/2006/main" xmlns:w10="urn:schemas-microsoft-com:office:word" xmlns:v="urn:schemas-microsoft-com:vml" xmlns:o="urn:schemas-microsoft-com:office:office" xmlns:mv="urn:schemas-microsoft-com:mac:vml" xmlns:mo="http://schemas.microsoft.com/office/mac/office/2008/main" xmlns="">
                                     <a:solidFill>
                                       <a:srgbClr val="FFFFFF"/>
                                     </a:solidFill>
                                   </a14:hiddenFill>
                                 </a:ext>
                                 <a:ext uri="{91240B29-F687-4f45-9708-019B960494DF}">
-                                  <a14:hiddenLine xmlns:a14="http://schemas.microsoft.com/office/drawing/2010/main" w="9525">
+                                  <a14:hiddenLine xmlns:a14="http://schemas.microsoft.com/office/drawing/2010/main" xmlns:w="http://schemas.openxmlformats.org/wordprocessingml/2006/main" xmlns:w10="urn:schemas-microsoft-com:office:word" xmlns:v="urn:schemas-microsoft-com:vml" xmlns:o="urn:schemas-microsoft-com:office:office" xmlns:mv="urn:schemas-microsoft-com:mac:vml" xmlns:mo="http://schemas.microsoft.com/office/mac/office/2008/main" xmlns="" w="9525">
                                     <a:solidFill>
                                       <a:srgbClr val="808080"/>
                                     </a:solidFill>
@@ -131,14 +133,14 @@
                               </a:ln>
                               <a:extLst>
                                 <a:ext uri="{909E8E84-426E-40dd-AFC4-6F175D3DCCD1}">
-                                  <a14:hiddenFill xmlns:a14="http://schemas.microsoft.com/office/drawing/2010/main">
+                                  <a14:hiddenFill xmlns:a14="http://schemas.microsoft.com/office/drawing/2010/main" xmlns:w="http://schemas.openxmlformats.org/wordprocessingml/2006/main" xmlns:w10="urn:schemas-microsoft-com:office:word" xmlns:v="urn:schemas-microsoft-com:vml" xmlns:o="urn:schemas-microsoft-com:office:office" xmlns:mv="urn:schemas-microsoft-com:mac:vml" xmlns:mo="http://schemas.microsoft.com/office/mac/office/2008/main" xmlns="">
                                     <a:solidFill>
                                       <a:srgbClr val="FFFFFF"/>
                                     </a:solidFill>
                                   </a14:hiddenFill>
                                 </a:ext>
                                 <a:ext uri="{91240B29-F687-4f45-9708-019B960494DF}">
-                                  <a14:hiddenLine xmlns:a14="http://schemas.microsoft.com/office/drawing/2010/main" w="9525">
+                                  <a14:hiddenLine xmlns:a14="http://schemas.microsoft.com/office/drawing/2010/main" xmlns:w="http://schemas.openxmlformats.org/wordprocessingml/2006/main" xmlns:w10="urn:schemas-microsoft-com:office:word" xmlns:v="urn:schemas-microsoft-com:vml" xmlns:o="urn:schemas-microsoft-com:office:office" xmlns:mv="urn:schemas-microsoft-com:mac:vml" xmlns:mo="http://schemas.microsoft.com/office/mac/office/2008/main" xmlns="" w="9525">
                                     <a:solidFill>
                                       <a:srgbClr val="000000"/>
                                     </a:solidFill>
@@ -201,7 +203,7 @@
                               </a:ln>
                               <a:extLst>
                                 <a:ext uri="{909E8E84-426E-40dd-AFC4-6F175D3DCCD1}">
-                                  <a14:hiddenFill xmlns:a14="http://schemas.microsoft.com/office/drawing/2010/main">
+                                  <a14:hiddenFill xmlns:a14="http://schemas.microsoft.com/office/drawing/2010/main" xmlns:w="http://schemas.openxmlformats.org/wordprocessingml/2006/main" xmlns:w10="urn:schemas-microsoft-com:office:word" xmlns:v="urn:schemas-microsoft-com:vml" xmlns:o="urn:schemas-microsoft-com:office:office" xmlns:mv="urn:schemas-microsoft-com:mac:vml" xmlns:mo="http://schemas.microsoft.com/office/mac/office/2008/main" xmlns="">
                                     <a:noFill/>
                                   </a14:hiddenFill>
                                 </a:ext>
@@ -221,7 +223,7 @@
                   </wp:anchor>
                 </w:drawing>
               </mc:Choice>
-              <mc:Fallback xmlns:w15="http://schemas.microsoft.com/office/word/2012/wordml">
+              <mc:Fallback>
                 <w:pict>
                   <v:group w14:anchorId="7E430ACA" id="Group 91" o:spid="_x0000_s1026" style="position:absolute;margin-left:315pt;margin-top:-9pt;width:187.15pt;height:62.65pt;z-index:251663360;mso-width-relative:margin;mso-height-relative:margin" coordorigin="" coordsize="23768,7956" o:gfxdata="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">
                     <v:shapetype id="_x0000_t202" coordsize="21600,21600" o:spt="202" path="m,l,21600r21600,l21600,xe">
@@ -296,6 +298,7 @@
           <w:r>
             <w:rPr>
               <w:noProof/>
+              <w:lang w:eastAsia="zh-CN"/>
             </w:rPr>
             <mc:AlternateContent>
               <mc:Choice Requires="wps">
@@ -335,14 +338,14 @@
                             </a:ln>
                             <a:extLst>
                               <a:ext uri="{909E8E84-426E-40dd-AFC4-6F175D3DCCD1}">
-                                <a14:hiddenFill xmlns:a14="http://schemas.microsoft.com/office/drawing/2010/main">
+                                <a14:hiddenFill xmlns:a14="http://schemas.microsoft.com/office/drawing/2010/main" xmlns:w="http://schemas.openxmlformats.org/wordprocessingml/2006/main" xmlns:w10="urn:schemas-microsoft-com:office:word" xmlns:v="urn:schemas-microsoft-com:vml" xmlns:o="urn:schemas-microsoft-com:office:office" xmlns:mv="urn:schemas-microsoft-com:mac:vml" xmlns:mo="http://schemas.microsoft.com/office/mac/office/2008/main" xmlns="">
                                   <a:solidFill>
                                     <a:srgbClr val="FFFFFF"/>
                                   </a:solidFill>
                                 </a14:hiddenFill>
                               </a:ext>
                               <a:ext uri="{91240B29-F687-4f45-9708-019B960494DF}">
-                                <a14:hiddenLine xmlns:a14="http://schemas.microsoft.com/office/drawing/2010/main" w="9525">
+                                <a14:hiddenLine xmlns:a14="http://schemas.microsoft.com/office/drawing/2010/main" xmlns:w="http://schemas.openxmlformats.org/wordprocessingml/2006/main" xmlns:w10="urn:schemas-microsoft-com:office:word" xmlns:v="urn:schemas-microsoft-com:vml" xmlns:o="urn:schemas-microsoft-com:office:office" xmlns:mv="urn:schemas-microsoft-com:mac:vml" xmlns:mo="http://schemas.microsoft.com/office/mac/office/2008/main" xmlns="" w="9525">
                                   <a:solidFill>
                                     <a:srgbClr val="000000"/>
                                   </a:solidFill>
@@ -371,6 +374,7 @@
                                   <w:dataBinding w:prefixMappings="xmlns:ns0='http://schemas.microsoft.com/office/2006/coverPageProps' " w:xpath="/ns0:CoverPageProperties[1]/ns0:CompanyAddress[1]" w:storeItemID="{55AF091B-3C7A-41E3-B477-F2FDAA23CFDA}"/>
                                   <w:text/>
                                 </w:sdtPr>
+                                <w:sdtEndPr/>
                                 <w:sdtContent>
                                   <w:p>
                                     <w:pPr>
@@ -418,7 +422,7 @@
                   </wp:anchor>
                 </w:drawing>
               </mc:Choice>
-              <mc:Fallback xmlns:w15="http://schemas.microsoft.com/office/word/2012/wordml">
+              <mc:Fallback>
                 <w:pict>
                   <v:rect w14:anchorId="7CD65A8B" id="Rectangle 2" o:spid="_x0000_s1030" style="position:absolute;margin-left:33.85pt;margin-top:717.15pt;width:540pt;height:30.6pt;z-index:251660288;visibility:visible;mso-wrap-style:square;mso-width-percent:0;mso-height-percent:0;mso-wrap-distance-left:9pt;mso-wrap-distance-top:0;mso-wrap-distance-right:9pt;mso-wrap-distance-bottom:0;mso-position-horizontal:absolute;mso-position-horizontal-relative:page;mso-position-vertical:absolute;mso-position-vertical-relative:page;mso-width-percent:0;mso-height-percent:0;mso-width-relative:page;mso-height-relative:page;v-text-anchor:top" o:gfxdata="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" filled="f" stroked="f">
                     <v:textbox>
@@ -481,6 +485,7 @@
           <w:r>
             <w:rPr>
               <w:noProof/>
+              <w:lang w:eastAsia="zh-CN"/>
             </w:rPr>
             <mc:AlternateContent>
               <mc:Choice Requires="wps">
@@ -520,14 +525,14 @@
                             </a:ln>
                             <a:extLst>
                               <a:ext uri="{909E8E84-426E-40dd-AFC4-6F175D3DCCD1}">
-                                <a14:hiddenFill xmlns:a14="http://schemas.microsoft.com/office/drawing/2010/main">
+                                <a14:hiddenFill xmlns:a14="http://schemas.microsoft.com/office/drawing/2010/main" xmlns:w="http://schemas.openxmlformats.org/wordprocessingml/2006/main" xmlns:w10="urn:schemas-microsoft-com:office:word" xmlns:v="urn:schemas-microsoft-com:vml" xmlns:o="urn:schemas-microsoft-com:office:office" xmlns:mv="urn:schemas-microsoft-com:mac:vml" xmlns:mo="http://schemas.microsoft.com/office/mac/office/2008/main" xmlns="">
                                   <a:solidFill>
                                     <a:srgbClr val="FFFFFF"/>
                                   </a:solidFill>
                                 </a14:hiddenFill>
                               </a:ext>
                               <a:ext uri="{91240B29-F687-4f45-9708-019B960494DF}">
-                                <a14:hiddenLine xmlns:a14="http://schemas.microsoft.com/office/drawing/2010/main" w="9525">
+                                <a14:hiddenLine xmlns:a14="http://schemas.microsoft.com/office/drawing/2010/main" xmlns:w="http://schemas.openxmlformats.org/wordprocessingml/2006/main" xmlns:w10="urn:schemas-microsoft-com:office:word" xmlns:v="urn:schemas-microsoft-com:vml" xmlns:o="urn:schemas-microsoft-com:office:office" xmlns:mv="urn:schemas-microsoft-com:mac:vml" xmlns:mo="http://schemas.microsoft.com/office/mac/office/2008/main" xmlns="" w="9525">
                                   <a:solidFill>
                                     <a:srgbClr val="000000"/>
                                   </a:solidFill>
@@ -554,6 +559,7 @@
                                   <w:dataBinding w:prefixMappings="xmlns:ns0='http://purl.org/dc/elements/1.1/' xmlns:ns1='http://schemas.openxmlformats.org/package/2006/metadata/core-properties' " w:xpath="/ns1:coreProperties[1]/ns0:title[1]" w:storeItemID="{6C3C8BC8-F283-45AE-878A-BAB7291924A1}"/>
                                   <w:text/>
                                 </w:sdtPr>
+                                <w:sdtEndPr/>
                                 <w:sdtContent>
                                   <w:p>
                                     <w:pPr>
@@ -617,23 +623,7 @@
                                     <w:rFonts w:asciiTheme="majorHAnsi" w:hAnsiTheme="majorHAnsi"/>
                                     <w:color w:val="808080" w:themeColor="background1" w:themeShade="80"/>
                                   </w:rPr>
-                                  <w:t xml:space="preserve">all of the tests required to deliver LFEV-Y5.  The plan is presented as an overview with the ATP number next to the test.  This refers to the document that describes the test.  The requirements are from the </w:t>
-                                </w:r>
-                                <w:proofErr w:type="spellStart"/>
-                                <w:r>
-                                  <w:rPr>
-                                    <w:rFonts w:asciiTheme="majorHAnsi" w:hAnsiTheme="majorHAnsi"/>
-                                    <w:color w:val="808080" w:themeColor="background1" w:themeShade="80"/>
-                                  </w:rPr>
-                                  <w:t>SoW</w:t>
-                                </w:r>
-                                <w:proofErr w:type="spellEnd"/>
-                                <w:r>
-                                  <w:rPr>
-                                    <w:rFonts w:asciiTheme="majorHAnsi" w:hAnsiTheme="majorHAnsi"/>
-                                    <w:color w:val="808080" w:themeColor="background1" w:themeShade="80"/>
-                                  </w:rPr>
-                                  <w:t xml:space="preserve"> for 2017</w:t>
+                                  <w:t>all of the tests required to deliver LFEV-Y5.  The plan is presented as an overview with the ATP number next to the test.  This refers to the document that describes the test.  The requirements are from the SoW for 2017</w:t>
                                 </w:r>
                               </w:p>
                               <w:p>
@@ -662,7 +652,7 @@
                   </wp:anchor>
                 </w:drawing>
               </mc:Choice>
-              <mc:Fallback xmlns:w15="http://schemas.microsoft.com/office/word/2012/wordml">
+              <mc:Fallback>
                 <w:pict>
                   <v:rect w14:anchorId="66E1D02F" id="Rectangle 3" o:spid="_x0000_s1031" style="position:absolute;margin-left:33.75pt;margin-top:393pt;width:464.4pt;height:269.15pt;z-index:251661312;visibility:visible;mso-wrap-style:square;mso-width-percent:0;mso-height-percent:0;mso-wrap-distance-left:9pt;mso-wrap-distance-top:0;mso-wrap-distance-right:9pt;mso-wrap-distance-bottom:0;mso-position-horizontal:absolute;mso-position-horizontal-relative:page;mso-position-vertical:absolute;mso-position-vertical-relative:page;mso-width-percent:0;mso-height-percent:0;mso-width-relative:page;mso-height-relative:page;v-text-anchor:top" o:gfxdata="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" filled="f" stroked="f">
                     <v:textbox>
@@ -745,23 +735,7 @@
                               <w:rFonts w:asciiTheme="majorHAnsi" w:hAnsiTheme="majorHAnsi"/>
                               <w:color w:val="808080" w:themeColor="background1" w:themeShade="80"/>
                             </w:rPr>
-                            <w:t xml:space="preserve">all of the tests required to deliver LFEV-Y5.  The plan is presented as an overview with the ATP number next to the test.  This refers to the document that describes the test.  The requirements are from the </w:t>
-                          </w:r>
-                          <w:proofErr w:type="spellStart"/>
-                          <w:r>
-                            <w:rPr>
-                              <w:rFonts w:asciiTheme="majorHAnsi" w:hAnsiTheme="majorHAnsi"/>
-                              <w:color w:val="808080" w:themeColor="background1" w:themeShade="80"/>
-                            </w:rPr>
-                            <w:t>SoW</w:t>
-                          </w:r>
-                          <w:proofErr w:type="spellEnd"/>
-                          <w:r>
-                            <w:rPr>
-                              <w:rFonts w:asciiTheme="majorHAnsi" w:hAnsiTheme="majorHAnsi"/>
-                              <w:color w:val="808080" w:themeColor="background1" w:themeShade="80"/>
-                            </w:rPr>
-                            <w:t xml:space="preserve"> for 2017</w:t>
+                            <w:t>all of the tests required to deliver LFEV-Y5.  The plan is presented as an overview with the ATP number next to the test.  This refers to the document that describes the test.  The requirements are from the SoW for 2017</w:t>
                           </w:r>
                         </w:p>
                         <w:p>
@@ -784,6 +758,7 @@
           <w:r>
             <w:rPr>
               <w:noProof/>
+              <w:lang w:eastAsia="zh-CN"/>
             </w:rPr>
             <mc:AlternateContent>
               <mc:Choice Requires="wps">
@@ -829,7 +804,7 @@
                             <a:effectLst/>
                             <a:extLst>
                               <a:ext uri="{91240B29-F687-4f45-9708-019B960494DF}">
-                                <a14:hiddenLine xmlns:a14="http://schemas.microsoft.com/office/drawing/2010/main" w="19050">
+                                <a14:hiddenLine xmlns:a14="http://schemas.microsoft.com/office/drawing/2010/main" xmlns:w="http://schemas.openxmlformats.org/wordprocessingml/2006/main" xmlns:w10="urn:schemas-microsoft-com:office:word" xmlns:v="urn:schemas-microsoft-com:vml" xmlns:o="urn:schemas-microsoft-com:office:office" xmlns:mv="urn:schemas-microsoft-com:mac:vml" xmlns:mo="http://schemas.microsoft.com/office/mac/office/2008/main" xmlns="" w="19050">
                                   <a:solidFill>
                                     <a:srgbClr val="4A7EBB"/>
                                   </a:solidFill>
@@ -839,7 +814,7 @@
                                 </a14:hiddenLine>
                               </a:ext>
                               <a:ext uri="{AF507438-7753-43e0-B8FC-AC1667EBCBE1}">
-                                <a14:hiddenEffects xmlns:a14="http://schemas.microsoft.com/office/drawing/2010/main">
+                                <a14:hiddenEffects xmlns:a14="http://schemas.microsoft.com/office/drawing/2010/main" xmlns:w="http://schemas.openxmlformats.org/wordprocessingml/2006/main" xmlns:w10="urn:schemas-microsoft-com:office:word" xmlns:v="urn:schemas-microsoft-com:vml" xmlns:o="urn:schemas-microsoft-com:office:office" xmlns:mv="urn:schemas-microsoft-com:mac:vml" xmlns:mo="http://schemas.microsoft.com/office/mac/office/2008/main" xmlns="">
                                   <a:effectLst>
                                     <a:outerShdw blurRad="63500" dist="26940" dir="5400000" algn="ctr" rotWithShape="0">
                                       <a:srgbClr val="000000">
@@ -866,9 +841,9 @@
                   </wp:anchor>
                 </w:drawing>
               </mc:Choice>
-              <mc:Fallback xmlns:w15="http://schemas.microsoft.com/office/word/2012/wordml">
+              <mc:Fallback>
                 <w:pict>
-                  <v:rect w14:anchorId="5598A6AE" id="Rectangle 4" o:spid="_x0000_s1026" style="position:absolute;margin-left:21.6pt;margin-top:36pt;width:568.8pt;height:17.6pt;z-index:251662336;visibility:visible;mso-wrap-style:square;mso-width-percent:0;mso-height-percent:0;mso-wrap-distance-left:9pt;mso-wrap-distance-top:0;mso-wrap-distance-right:9pt;mso-wrap-distance-bottom:0;mso-position-horizontal:absolute;mso-position-horizontal-relative:page;mso-position-vertical:absolute;mso-position-vertical-relative:page;mso-width-percent:0;mso-height-percent:0;mso-width-relative:page;mso-height-relative:page;v-text-anchor:top" o:gfxdata="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" fillcolor="#8db3e2 [1311]" stroked="f">
+                  <v:rect w14:anchorId="4CC5EFF6" id="Rectangle 4" o:spid="_x0000_s1026" style="position:absolute;margin-left:21.6pt;margin-top:36pt;width:568.8pt;height:17.6pt;z-index:251662336;visibility:visible;mso-wrap-style:square;mso-width-percent:0;mso-height-percent:0;mso-wrap-distance-left:9pt;mso-wrap-distance-top:0;mso-wrap-distance-right:9pt;mso-wrap-distance-bottom:0;mso-position-horizontal:absolute;mso-position-horizontal-relative:page;mso-position-vertical:absolute;mso-position-vertical-relative:page;mso-width-percent:0;mso-height-percent:0;mso-width-relative:page;mso-height-relative:page;v-text-anchor:top" o:gfxdata="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" fillcolor="#8db3e2 [1311]" stroked="f">
                     <v:textbox inset=",7.2pt,,7.2pt"/>
                     <w10:wrap anchorx="page" anchory="page"/>
                   </v:rect>
@@ -879,6 +854,7 @@
           <w:r>
             <w:rPr>
               <w:noProof/>
+              <w:lang w:eastAsia="zh-CN"/>
             </w:rPr>
             <mc:AlternateContent>
               <mc:Choice Requires="wpg">
@@ -936,7 +912,7 @@
                               </a:ln>
                               <a:extLst>
                                 <a:ext uri="{909E8E84-426E-40dd-AFC4-6F175D3DCCD1}">
-                                  <a14:hiddenFill xmlns:a14="http://schemas.microsoft.com/office/drawing/2010/main">
+                                  <a14:hiddenFill xmlns:a14="http://schemas.microsoft.com/office/drawing/2010/main" xmlns:w="http://schemas.openxmlformats.org/wordprocessingml/2006/main" xmlns:w10="urn:schemas-microsoft-com:office:word" xmlns:v="urn:schemas-microsoft-com:vml" xmlns:o="urn:schemas-microsoft-com:office:office" xmlns:mv="urn:schemas-microsoft-com:mac:vml" xmlns:mo="http://schemas.microsoft.com/office/mac/office/2008/main" xmlns="">
                                     <a:noFill/>
                                   </a14:hiddenFill>
                                 </a:ext>
@@ -968,7 +944,7 @@
                               </a:ln>
                               <a:extLst>
                                 <a:ext uri="{909E8E84-426E-40dd-AFC4-6F175D3DCCD1}">
-                                  <a14:hiddenFill xmlns:a14="http://schemas.microsoft.com/office/drawing/2010/main">
+                                  <a14:hiddenFill xmlns:a14="http://schemas.microsoft.com/office/drawing/2010/main" xmlns:w="http://schemas.openxmlformats.org/wordprocessingml/2006/main" xmlns:w10="urn:schemas-microsoft-com:office:word" xmlns:v="urn:schemas-microsoft-com:vml" xmlns:o="urn:schemas-microsoft-com:office:office" xmlns:mv="urn:schemas-microsoft-com:mac:vml" xmlns:mo="http://schemas.microsoft.com/office/mac/office/2008/main" xmlns="">
                                     <a:noFill/>
                                   </a14:hiddenFill>
                                 </a:ext>
@@ -988,9 +964,9 @@
                   </wp:anchor>
                 </w:drawing>
               </mc:Choice>
-              <mc:Fallback xmlns:w15="http://schemas.microsoft.com/office/word/2012/wordml">
+              <mc:Fallback>
                 <w:pict>
-                  <v:group w14:anchorId="6F0157DC" id="Group 9" o:spid="_x0000_s1026" style="position:absolute;margin-left:21.6pt;margin-top:702pt;width:568.8pt;height:54.05pt;z-index:-251657216;mso-position-horizontal-relative:page;mso-position-vertical-relative:page" coordorigin="432,13608" coordsize="11376,1081" o:gfxdata="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">
+                  <v:group w14:anchorId="38D95E24" id="Group 9" o:spid="_x0000_s1026" style="position:absolute;margin-left:21.6pt;margin-top:702pt;width:568.8pt;height:54.05pt;z-index:-251657216;mso-position-horizontal-relative:page;mso-position-vertical-relative:page" coordorigin="432,13608" coordsize="11376,1081" o:gfxdata="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">
                     <v:shape id="AutoShape 10" o:spid="_x0000_s1027" type="#_x0000_t32" style="position:absolute;left:432;top:13608;width:11376;height:0;visibility:visible;mso-wrap-style:square" o:connectortype="straight" o:gfxdata="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" strokecolor="gray"/>
                     <v:shape id="AutoShape 11" o:spid="_x0000_s1028" type="#_x0000_t32" style="position:absolute;left:432;top:14689;width:11376;height:0;visibility:visible;mso-wrap-style:square" o:connectortype="straight" o:gfxdata="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" strokecolor="gray"/>
                     <w10:wrap anchorx="page" anchory="page"/>
@@ -1002,6 +978,7 @@
           <w:r>
             <w:rPr>
               <w:noProof/>
+              <w:lang w:eastAsia="zh-CN"/>
             </w:rPr>
             <mc:AlternateContent>
               <mc:Choice Requires="wpg">
@@ -1054,14 +1031,14 @@
                               </a:ln>
                               <a:extLst>
                                 <a:ext uri="{909E8E84-426E-40dd-AFC4-6F175D3DCCD1}">
-                                  <a14:hiddenFill xmlns:a14="http://schemas.microsoft.com/office/drawing/2010/main">
+                                  <a14:hiddenFill xmlns:a14="http://schemas.microsoft.com/office/drawing/2010/main" xmlns:w="http://schemas.openxmlformats.org/wordprocessingml/2006/main" xmlns:w10="urn:schemas-microsoft-com:office:word" xmlns:v="urn:schemas-microsoft-com:vml" xmlns:o="urn:schemas-microsoft-com:office:office" xmlns:mv="urn:schemas-microsoft-com:mac:vml" xmlns:mo="http://schemas.microsoft.com/office/mac/office/2008/main" xmlns="">
                                     <a:solidFill>
                                       <a:srgbClr val="FFFFFF"/>
                                     </a:solidFill>
                                   </a14:hiddenFill>
                                 </a:ext>
                                 <a:ext uri="{91240B29-F687-4f45-9708-019B960494DF}">
-                                  <a14:hiddenLine xmlns:a14="http://schemas.microsoft.com/office/drawing/2010/main" w="9525">
+                                  <a14:hiddenLine xmlns:a14="http://schemas.microsoft.com/office/drawing/2010/main" xmlns:w="http://schemas.openxmlformats.org/wordprocessingml/2006/main" xmlns:w10="urn:schemas-microsoft-com:office:word" xmlns:v="urn:schemas-microsoft-com:vml" xmlns:o="urn:schemas-microsoft-com:office:office" xmlns:mv="urn:schemas-microsoft-com:mac:vml" xmlns:mo="http://schemas.microsoft.com/office/mac/office/2008/main" xmlns="" w="9525">
                                     <a:solidFill>
                                       <a:srgbClr val="000000"/>
                                     </a:solidFill>
@@ -1121,7 +1098,7 @@
                               </a:ln>
                               <a:extLst>
                                 <a:ext uri="{909E8E84-426E-40dd-AFC4-6F175D3DCCD1}">
-                                  <a14:hiddenFill xmlns:a14="http://schemas.microsoft.com/office/drawing/2010/main">
+                                  <a14:hiddenFill xmlns:a14="http://schemas.microsoft.com/office/drawing/2010/main" xmlns:w="http://schemas.openxmlformats.org/wordprocessingml/2006/main" xmlns:w10="urn:schemas-microsoft-com:office:word" xmlns:v="urn:schemas-microsoft-com:vml" xmlns:o="urn:schemas-microsoft-com:office:office" xmlns:mv="urn:schemas-microsoft-com:mac:vml" xmlns:mo="http://schemas.microsoft.com/office/mac/office/2008/main" xmlns="">
                                     <a:noFill/>
                                   </a14:hiddenFill>
                                 </a:ext>
@@ -1148,14 +1125,14 @@
                               </a:ln>
                               <a:extLst>
                                 <a:ext uri="{909E8E84-426E-40dd-AFC4-6F175D3DCCD1}">
-                                  <a14:hiddenFill xmlns:a14="http://schemas.microsoft.com/office/drawing/2010/main">
+                                  <a14:hiddenFill xmlns:a14="http://schemas.microsoft.com/office/drawing/2010/main" xmlns:w="http://schemas.openxmlformats.org/wordprocessingml/2006/main" xmlns:w10="urn:schemas-microsoft-com:office:word" xmlns:v="urn:schemas-microsoft-com:vml" xmlns:o="urn:schemas-microsoft-com:office:office" xmlns:mv="urn:schemas-microsoft-com:mac:vml" xmlns:mo="http://schemas.microsoft.com/office/mac/office/2008/main" xmlns="">
                                     <a:solidFill>
                                       <a:srgbClr val="FFFFFF"/>
                                     </a:solidFill>
                                   </a14:hiddenFill>
                                 </a:ext>
                                 <a:ext uri="{91240B29-F687-4f45-9708-019B960494DF}">
-                                  <a14:hiddenLine xmlns:a14="http://schemas.microsoft.com/office/drawing/2010/main" w="9525">
+                                  <a14:hiddenLine xmlns:a14="http://schemas.microsoft.com/office/drawing/2010/main" xmlns:w="http://schemas.openxmlformats.org/wordprocessingml/2006/main" xmlns:w10="urn:schemas-microsoft-com:office:word" xmlns:v="urn:schemas-microsoft-com:vml" xmlns:o="urn:schemas-microsoft-com:office:office" xmlns:mv="urn:schemas-microsoft-com:mac:vml" xmlns:mo="http://schemas.microsoft.com/office/mac/office/2008/main" xmlns="" w="9525">
                                     <a:solidFill>
                                       <a:srgbClr val="000000"/>
                                     </a:solidFill>
@@ -1208,7 +1185,7 @@
                   </wp:anchor>
                 </w:drawing>
               </mc:Choice>
-              <mc:Fallback xmlns:w15="http://schemas.microsoft.com/office/word/2012/wordml">
+              <mc:Fallback>
                 <w:pict>
                   <v:group w14:anchorId="0D3309EA" id="Group 15" o:spid="_x0000_s1032" style="position:absolute;margin-left:364.5pt;margin-top:-385.7pt;width:143.25pt;height:60.75pt;z-index:251664384" coordorigin="8895,1230" coordsize="2865,1215" o:gfxdata="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">
                     <v:shape id="Text Box 16" o:spid="_x0000_s1033" type="#_x0000_t202" style="position:absolute;left:10290;top:1230;width:1470;height:1215;visibility:visible;mso-wrap-style:square;v-text-anchor:top" o:gfxdata="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" filled="f" stroked="f">
@@ -1581,14 +1558,15 @@
         <w:tblStyle w:val="MediumGrid3-Accent2"/>
         <w:tblW w:w="0" w:type="auto"/>
         <w:tblInd w:w="-176" w:type="dxa"/>
+        <w:tblLayout w:type="fixed"/>
         <w:tblLook w:val="04A0" w:firstRow="1" w:lastRow="0" w:firstColumn="1" w:lastColumn="0" w:noHBand="0" w:noVBand="1"/>
       </w:tblPr>
       <w:tblGrid>
         <w:gridCol w:w="1153"/>
-        <w:gridCol w:w="2089"/>
-        <w:gridCol w:w="1803"/>
-        <w:gridCol w:w="1887"/>
-        <w:gridCol w:w="1540"/>
+        <w:gridCol w:w="1561"/>
+        <w:gridCol w:w="1890"/>
+        <w:gridCol w:w="2340"/>
+        <w:gridCol w:w="1528"/>
       </w:tblGrid>
       <w:tr>
         <w:trPr>
@@ -1607,7 +1585,7 @@
         </w:tc>
         <w:tc>
           <w:tcPr>
-            <w:tcW w:w="2073" w:type="dxa"/>
+            <w:tcW w:w="1561" w:type="dxa"/>
           </w:tcPr>
           <w:p>
             <w:pPr>
@@ -1620,7 +1598,7 @@
         </w:tc>
         <w:tc>
           <w:tcPr>
-            <w:tcW w:w="1803" w:type="dxa"/>
+            <w:tcW w:w="1890" w:type="dxa"/>
           </w:tcPr>
           <w:p>
             <w:pPr>
@@ -1633,23 +1611,34 @@
         </w:tc>
         <w:tc>
           <w:tcPr>
-            <w:tcW w:w="1887" w:type="dxa"/>
+            <w:tcW w:w="2340" w:type="dxa"/>
           </w:tcPr>
           <w:p>
             <w:pPr>
               <w:cnfStyle w:val="100000000000" w:firstRow="1" w:lastRow="0" w:firstColumn="0" w:lastColumn="0" w:oddVBand="0" w:evenVBand="0" w:oddHBand="0" w:evenHBand="0" w:firstRowFirstColumn="0" w:firstRowLastColumn="0" w:lastRowFirstColumn="0" w:lastRowLastColumn="0"/>
             </w:pPr>
+            <w:commentRangeStart w:id="1"/>
             <w:r>
               <w:t xml:space="preserve">Successful Test </w:t>
             </w:r>
             <w:r>
               <w:t>Criteria</w:t>
             </w:r>
-          </w:p>
-        </w:tc>
-        <w:tc>
-          <w:tcPr>
-            <w:tcW w:w="1540" w:type="dxa"/>
+            <w:commentRangeEnd w:id="1"/>
+            <w:r>
+              <w:rPr>
+                <w:rStyle w:val="CommentReference"/>
+                <w:b w:val="0"/>
+                <w:bCs w:val="0"/>
+                <w:color w:val="auto"/>
+              </w:rPr>
+              <w:commentReference w:id="1"/>
+            </w:r>
+          </w:p>
+        </w:tc>
+        <w:tc>
+          <w:tcPr>
+            <w:tcW w:w="1528" w:type="dxa"/>
           </w:tcPr>
           <w:p>
             <w:pPr>
@@ -1684,7 +1673,7 @@
         </w:tc>
         <w:tc>
           <w:tcPr>
-            <w:tcW w:w="2073" w:type="dxa"/>
+            <w:tcW w:w="1561" w:type="dxa"/>
           </w:tcPr>
           <w:p>
             <w:pPr>
@@ -1697,7 +1686,7 @@
         </w:tc>
         <w:tc>
           <w:tcPr>
-            <w:tcW w:w="1803" w:type="dxa"/>
+            <w:tcW w:w="1890" w:type="dxa"/>
           </w:tcPr>
           <w:p>
             <w:pPr>
@@ -1710,7 +1699,7 @@
         </w:tc>
         <w:tc>
           <w:tcPr>
-            <w:tcW w:w="1887" w:type="dxa"/>
+            <w:tcW w:w="2340" w:type="dxa"/>
           </w:tcPr>
           <w:p>
             <w:pPr>
@@ -1723,13 +1712,18 @@
               <w:t xml:space="preserve"> can deliver 200A into a simulated load</w:t>
             </w:r>
             <w:r>
-              <w:t xml:space="preserve"> without seeing unexpected voltage drops</w:t>
-            </w:r>
-          </w:p>
-        </w:tc>
-        <w:tc>
-          <w:tcPr>
-            <w:tcW w:w="1540" w:type="dxa"/>
+              <w:t xml:space="preserve"> without se</w:t>
+            </w:r>
+            <w:bookmarkStart w:id="2" w:name="_GoBack"/>
+            <w:bookmarkEnd w:id="2"/>
+            <w:r>
+              <w:t>eing unexpected voltage drops</w:t>
+            </w:r>
+          </w:p>
+        </w:tc>
+        <w:tc>
+          <w:tcPr>
+            <w:tcW w:w="1528" w:type="dxa"/>
           </w:tcPr>
           <w:p>
             <w:pPr>
@@ -1761,7 +1755,7 @@
         </w:tc>
         <w:tc>
           <w:tcPr>
-            <w:tcW w:w="2073" w:type="dxa"/>
+            <w:tcW w:w="1561" w:type="dxa"/>
           </w:tcPr>
           <w:p>
             <w:pPr>
@@ -1774,7 +1768,7 @@
         </w:tc>
         <w:tc>
           <w:tcPr>
-            <w:tcW w:w="1803" w:type="dxa"/>
+            <w:tcW w:w="1890" w:type="dxa"/>
           </w:tcPr>
           <w:p>
             <w:pPr>
@@ -1811,7 +1805,7 @@
         </w:tc>
         <w:tc>
           <w:tcPr>
-            <w:tcW w:w="1887" w:type="dxa"/>
+            <w:tcW w:w="2340" w:type="dxa"/>
           </w:tcPr>
           <w:p>
             <w:pPr>
@@ -1824,7 +1818,7 @@
         </w:tc>
         <w:tc>
           <w:tcPr>
-            <w:tcW w:w="1540" w:type="dxa"/>
+            <w:tcW w:w="1528" w:type="dxa"/>
           </w:tcPr>
           <w:p>
             <w:pPr>
@@ -1853,7 +1847,7 @@
         </w:tc>
         <w:tc>
           <w:tcPr>
-            <w:tcW w:w="2073" w:type="dxa"/>
+            <w:tcW w:w="1561" w:type="dxa"/>
           </w:tcPr>
           <w:p>
             <w:pPr>
@@ -1866,7 +1860,7 @@
         </w:tc>
         <w:tc>
           <w:tcPr>
-            <w:tcW w:w="1803" w:type="dxa"/>
+            <w:tcW w:w="1890" w:type="dxa"/>
           </w:tcPr>
           <w:p>
             <w:pPr>
@@ -1887,7 +1881,7 @@
         </w:tc>
         <w:tc>
           <w:tcPr>
-            <w:tcW w:w="1887" w:type="dxa"/>
+            <w:tcW w:w="2340" w:type="dxa"/>
           </w:tcPr>
           <w:p>
             <w:pPr>
@@ -1911,7 +1905,7 @@
         </w:tc>
         <w:tc>
           <w:tcPr>
-            <w:tcW w:w="1540" w:type="dxa"/>
+            <w:tcW w:w="1528" w:type="dxa"/>
           </w:tcPr>
           <w:p>
             <w:pPr>
@@ -1937,7 +1931,7 @@
         </w:tc>
         <w:tc>
           <w:tcPr>
-            <w:tcW w:w="2073" w:type="dxa"/>
+            <w:tcW w:w="1561" w:type="dxa"/>
           </w:tcPr>
           <w:p>
             <w:pPr>
@@ -1950,7 +1944,7 @@
         </w:tc>
         <w:tc>
           <w:tcPr>
-            <w:tcW w:w="1803" w:type="dxa"/>
+            <w:tcW w:w="1890" w:type="dxa"/>
           </w:tcPr>
           <w:p>
             <w:pPr>
@@ -1963,7 +1957,7 @@
         </w:tc>
         <w:tc>
           <w:tcPr>
-            <w:tcW w:w="1887" w:type="dxa"/>
+            <w:tcW w:w="2340" w:type="dxa"/>
           </w:tcPr>
           <w:p>
             <w:pPr>
@@ -1976,7 +1970,7 @@
         </w:tc>
         <w:tc>
           <w:tcPr>
-            <w:tcW w:w="1540" w:type="dxa"/>
+            <w:tcW w:w="1528" w:type="dxa"/>
           </w:tcPr>
           <w:p>
             <w:pPr>
@@ -2005,7 +1999,7 @@
         </w:tc>
         <w:tc>
           <w:tcPr>
-            <w:tcW w:w="2073" w:type="dxa"/>
+            <w:tcW w:w="1561" w:type="dxa"/>
           </w:tcPr>
           <w:p>
             <w:pPr>
@@ -2018,7 +2012,7 @@
         </w:tc>
         <w:tc>
           <w:tcPr>
-            <w:tcW w:w="1803" w:type="dxa"/>
+            <w:tcW w:w="1890" w:type="dxa"/>
           </w:tcPr>
           <w:p>
             <w:pPr>
@@ -2031,7 +2025,7 @@
         </w:tc>
         <w:tc>
           <w:tcPr>
-            <w:tcW w:w="1887" w:type="dxa"/>
+            <w:tcW w:w="2340" w:type="dxa"/>
           </w:tcPr>
           <w:p>
             <w:pPr>
@@ -2047,7 +2041,7 @@
         </w:tc>
         <w:tc>
           <w:tcPr>
-            <w:tcW w:w="1540" w:type="dxa"/>
+            <w:tcW w:w="1528" w:type="dxa"/>
           </w:tcPr>
           <w:p>
             <w:pPr>
@@ -2073,7 +2067,7 @@
         </w:tc>
         <w:tc>
           <w:tcPr>
-            <w:tcW w:w="2073" w:type="dxa"/>
+            <w:tcW w:w="1561" w:type="dxa"/>
           </w:tcPr>
           <w:p>
             <w:pPr>
@@ -2086,7 +2080,7 @@
         </w:tc>
         <w:tc>
           <w:tcPr>
-            <w:tcW w:w="1803" w:type="dxa"/>
+            <w:tcW w:w="1890" w:type="dxa"/>
           </w:tcPr>
           <w:p>
             <w:pPr>
@@ -2096,7 +2090,7 @@
         </w:tc>
         <w:tc>
           <w:tcPr>
-            <w:tcW w:w="1887" w:type="dxa"/>
+            <w:tcW w:w="2340" w:type="dxa"/>
           </w:tcPr>
           <w:p>
             <w:pPr>
@@ -2109,7 +2103,7 @@
         </w:tc>
         <w:tc>
           <w:tcPr>
-            <w:tcW w:w="1540" w:type="dxa"/>
+            <w:tcW w:w="1528" w:type="dxa"/>
           </w:tcPr>
           <w:p>
             <w:pPr>
@@ -2138,7 +2132,7 @@
         </w:tc>
         <w:tc>
           <w:tcPr>
-            <w:tcW w:w="2073" w:type="dxa"/>
+            <w:tcW w:w="1561" w:type="dxa"/>
           </w:tcPr>
           <w:p>
             <w:pPr>
@@ -2151,7 +2145,7 @@
         </w:tc>
         <w:tc>
           <w:tcPr>
-            <w:tcW w:w="1803" w:type="dxa"/>
+            <w:tcW w:w="1890" w:type="dxa"/>
           </w:tcPr>
           <w:p>
             <w:pPr>
@@ -2161,7 +2155,7 @@
         </w:tc>
         <w:tc>
           <w:tcPr>
-            <w:tcW w:w="1887" w:type="dxa"/>
+            <w:tcW w:w="2340" w:type="dxa"/>
           </w:tcPr>
           <w:p>
             <w:pPr>
@@ -2241,7 +2235,7 @@
         </w:tc>
         <w:tc>
           <w:tcPr>
-            <w:tcW w:w="1540" w:type="dxa"/>
+            <w:tcW w:w="1528" w:type="dxa"/>
           </w:tcPr>
           <w:p>
             <w:pPr>
@@ -2264,7 +2258,7 @@
         </w:tc>
         <w:tc>
           <w:tcPr>
-            <w:tcW w:w="2073" w:type="dxa"/>
+            <w:tcW w:w="1561" w:type="dxa"/>
           </w:tcPr>
           <w:p>
             <w:pPr>
@@ -2277,7 +2271,7 @@
         </w:tc>
         <w:tc>
           <w:tcPr>
-            <w:tcW w:w="1803" w:type="dxa"/>
+            <w:tcW w:w="1890" w:type="dxa"/>
           </w:tcPr>
           <w:p>
             <w:pPr>
@@ -2287,24 +2281,20 @@
         </w:tc>
         <w:tc>
           <w:tcPr>
-            <w:tcW w:w="1887" w:type="dxa"/>
+            <w:tcW w:w="2340" w:type="dxa"/>
           </w:tcPr>
           <w:p>
             <w:pPr>
               <w:cnfStyle w:val="000000000000" w:firstRow="0" w:lastRow="0" w:firstColumn="0" w:lastColumn="0" w:oddVBand="0" w:evenVBand="0" w:oddHBand="0" w:evenHBand="0" w:firstRowFirstColumn="0" w:firstRowLastColumn="0" w:lastRowFirstColumn="0" w:lastRowLastColumn="0"/>
             </w:pPr>
             <w:r>
-              <w:t xml:space="preserve">Motor can maintain </w:t>
-            </w:r>
-            <w:r>
-              <w:lastRenderedPageBreak/>
-              <w:t>custom speed</w:t>
-            </w:r>
-          </w:p>
-        </w:tc>
-        <w:tc>
-          <w:tcPr>
-            <w:tcW w:w="1540" w:type="dxa"/>
+              <w:t>Motor can maintain custom speed</w:t>
+            </w:r>
+          </w:p>
+        </w:tc>
+        <w:tc>
+          <w:tcPr>
+            <w:tcW w:w="1528" w:type="dxa"/>
           </w:tcPr>
           <w:p>
             <w:pPr>
@@ -2324,14 +2314,13 @@
           </w:tcPr>
           <w:p>
             <w:r>
-              <w:lastRenderedPageBreak/>
               <w:t>ATP-09</w:t>
             </w:r>
           </w:p>
         </w:tc>
         <w:tc>
           <w:tcPr>
-            <w:tcW w:w="2073" w:type="dxa"/>
+            <w:tcW w:w="1561" w:type="dxa"/>
           </w:tcPr>
           <w:p>
             <w:pPr>
@@ -2344,7 +2333,7 @@
         </w:tc>
         <w:tc>
           <w:tcPr>
-            <w:tcW w:w="1803" w:type="dxa"/>
+            <w:tcW w:w="1890" w:type="dxa"/>
           </w:tcPr>
           <w:p>
             <w:pPr>
@@ -2354,7 +2343,7 @@
         </w:tc>
         <w:tc>
           <w:tcPr>
-            <w:tcW w:w="1887" w:type="dxa"/>
+            <w:tcW w:w="2340" w:type="dxa"/>
           </w:tcPr>
           <w:p>
             <w:pPr>
@@ -2364,7 +2353,7 @@
         </w:tc>
         <w:tc>
           <w:tcPr>
-            <w:tcW w:w="1540" w:type="dxa"/>
+            <w:tcW w:w="1528" w:type="dxa"/>
           </w:tcPr>
           <w:p>
             <w:pPr>
@@ -2387,7 +2376,7 @@
         </w:tc>
         <w:tc>
           <w:tcPr>
-            <w:tcW w:w="2073" w:type="dxa"/>
+            <w:tcW w:w="1561" w:type="dxa"/>
           </w:tcPr>
           <w:p>
             <w:pPr>
@@ -2400,7 +2389,7 @@
         </w:tc>
         <w:tc>
           <w:tcPr>
-            <w:tcW w:w="1803" w:type="dxa"/>
+            <w:tcW w:w="1890" w:type="dxa"/>
           </w:tcPr>
           <w:p>
             <w:pPr>
@@ -2410,7 +2399,7 @@
         </w:tc>
         <w:tc>
           <w:tcPr>
-            <w:tcW w:w="1887" w:type="dxa"/>
+            <w:tcW w:w="2340" w:type="dxa"/>
           </w:tcPr>
           <w:p>
             <w:pPr>
@@ -2425,13 +2414,14 @@
               <w:cnfStyle w:val="000000000000" w:firstRow="0" w:lastRow="0" w:firstColumn="0" w:lastColumn="0" w:oddVBand="0" w:evenVBand="0" w:oddHBand="0" w:evenHBand="0" w:firstRowFirstColumn="0" w:firstRowLastColumn="0" w:lastRowFirstColumn="0" w:lastRowLastColumn="0"/>
             </w:pPr>
             <w:r>
+              <w:lastRenderedPageBreak/>
               <w:t>Packs stop powering motor with GLV shutdown</w:t>
             </w:r>
           </w:p>
         </w:tc>
         <w:tc>
           <w:tcPr>
-            <w:tcW w:w="1540" w:type="dxa"/>
+            <w:tcW w:w="1528" w:type="dxa"/>
           </w:tcPr>
           <w:p>
             <w:pPr>
@@ -2451,13 +2441,14 @@
           </w:tcPr>
           <w:p>
             <w:r>
+              <w:lastRenderedPageBreak/>
               <w:t>ATP-11</w:t>
             </w:r>
           </w:p>
         </w:tc>
         <w:tc>
           <w:tcPr>
-            <w:tcW w:w="2073" w:type="dxa"/>
+            <w:tcW w:w="1561" w:type="dxa"/>
           </w:tcPr>
           <w:p>
             <w:pPr>
@@ -2470,7 +2461,7 @@
         </w:tc>
         <w:tc>
           <w:tcPr>
-            <w:tcW w:w="1803" w:type="dxa"/>
+            <w:tcW w:w="1890" w:type="dxa"/>
           </w:tcPr>
           <w:p>
             <w:pPr>
@@ -2480,7 +2471,7 @@
         </w:tc>
         <w:tc>
           <w:tcPr>
-            <w:tcW w:w="1887" w:type="dxa"/>
+            <w:tcW w:w="2340" w:type="dxa"/>
           </w:tcPr>
           <w:p>
             <w:pPr>
@@ -2502,7 +2493,7 @@
         </w:tc>
         <w:tc>
           <w:tcPr>
-            <w:tcW w:w="1540" w:type="dxa"/>
+            <w:tcW w:w="1528" w:type="dxa"/>
           </w:tcPr>
           <w:p>
             <w:pPr>
@@ -2525,7 +2516,7 @@
         </w:tc>
         <w:tc>
           <w:tcPr>
-            <w:tcW w:w="2073" w:type="dxa"/>
+            <w:tcW w:w="1561" w:type="dxa"/>
           </w:tcPr>
           <w:p>
             <w:pPr>
@@ -2538,7 +2529,7 @@
         </w:tc>
         <w:tc>
           <w:tcPr>
-            <w:tcW w:w="1803" w:type="dxa"/>
+            <w:tcW w:w="1890" w:type="dxa"/>
           </w:tcPr>
           <w:p>
             <w:pPr>
@@ -2548,7 +2539,7 @@
         </w:tc>
         <w:tc>
           <w:tcPr>
-            <w:tcW w:w="1887" w:type="dxa"/>
+            <w:tcW w:w="2340" w:type="dxa"/>
           </w:tcPr>
           <w:p>
             <w:pPr>
@@ -2561,7 +2552,7 @@
         </w:tc>
         <w:tc>
           <w:tcPr>
-            <w:tcW w:w="1540" w:type="dxa"/>
+            <w:tcW w:w="1528" w:type="dxa"/>
           </w:tcPr>
           <w:p>
             <w:pPr>
@@ -2590,7 +2581,7 @@
         </w:tc>
         <w:tc>
           <w:tcPr>
-            <w:tcW w:w="2073" w:type="dxa"/>
+            <w:tcW w:w="1561" w:type="dxa"/>
           </w:tcPr>
           <w:p>
             <w:pPr>
@@ -2603,7 +2594,7 @@
         </w:tc>
         <w:tc>
           <w:tcPr>
-            <w:tcW w:w="1803" w:type="dxa"/>
+            <w:tcW w:w="1890" w:type="dxa"/>
           </w:tcPr>
           <w:p>
             <w:pPr>
@@ -2616,7 +2607,7 @@
         </w:tc>
         <w:tc>
           <w:tcPr>
-            <w:tcW w:w="1887" w:type="dxa"/>
+            <w:tcW w:w="2340" w:type="dxa"/>
           </w:tcPr>
           <w:p>
             <w:pPr>
@@ -2629,7 +2620,7 @@
         </w:tc>
         <w:tc>
           <w:tcPr>
-            <w:tcW w:w="1540" w:type="dxa"/>
+            <w:tcW w:w="1528" w:type="dxa"/>
           </w:tcPr>
           <w:p>
             <w:pPr>
@@ -2655,7 +2646,7 @@
         </w:tc>
         <w:tc>
           <w:tcPr>
-            <w:tcW w:w="2073" w:type="dxa"/>
+            <w:tcW w:w="1561" w:type="dxa"/>
           </w:tcPr>
           <w:p>
             <w:pPr>
@@ -2668,7 +2659,7 @@
         </w:tc>
         <w:tc>
           <w:tcPr>
-            <w:tcW w:w="1803" w:type="dxa"/>
+            <w:tcW w:w="1890" w:type="dxa"/>
           </w:tcPr>
           <w:p>
             <w:pPr>
@@ -2689,7 +2680,7 @@
         </w:tc>
         <w:tc>
           <w:tcPr>
-            <w:tcW w:w="1887" w:type="dxa"/>
+            <w:tcW w:w="2340" w:type="dxa"/>
           </w:tcPr>
           <w:p>
             <w:pPr>
@@ -2702,7 +2693,7 @@
         </w:tc>
         <w:tc>
           <w:tcPr>
-            <w:tcW w:w="1540" w:type="dxa"/>
+            <w:tcW w:w="1528" w:type="dxa"/>
           </w:tcPr>
           <w:p>
             <w:pPr>
@@ -2731,7 +2722,7 @@
         </w:tc>
         <w:tc>
           <w:tcPr>
-            <w:tcW w:w="2073" w:type="dxa"/>
+            <w:tcW w:w="1561" w:type="dxa"/>
           </w:tcPr>
           <w:p>
             <w:pPr>
@@ -2744,7 +2735,7 @@
         </w:tc>
         <w:tc>
           <w:tcPr>
-            <w:tcW w:w="1803" w:type="dxa"/>
+            <w:tcW w:w="1890" w:type="dxa"/>
           </w:tcPr>
           <w:p>
             <w:pPr>
@@ -2765,7 +2756,7 @@
         </w:tc>
         <w:tc>
           <w:tcPr>
-            <w:tcW w:w="1887" w:type="dxa"/>
+            <w:tcW w:w="2340" w:type="dxa"/>
           </w:tcPr>
           <w:p>
             <w:pPr>
@@ -2781,7 +2772,7 @@
         </w:tc>
         <w:tc>
           <w:tcPr>
-            <w:tcW w:w="1540" w:type="dxa"/>
+            <w:tcW w:w="1528" w:type="dxa"/>
           </w:tcPr>
           <w:p>
             <w:pPr>
@@ -2807,7 +2798,7 @@
         </w:tc>
         <w:tc>
           <w:tcPr>
-            <w:tcW w:w="2073" w:type="dxa"/>
+            <w:tcW w:w="1561" w:type="dxa"/>
           </w:tcPr>
           <w:p>
             <w:pPr>
@@ -2820,7 +2811,7 @@
         </w:tc>
         <w:tc>
           <w:tcPr>
-            <w:tcW w:w="1803" w:type="dxa"/>
+            <w:tcW w:w="1890" w:type="dxa"/>
           </w:tcPr>
           <w:p>
             <w:pPr>
@@ -2833,7 +2824,7 @@
         </w:tc>
         <w:tc>
           <w:tcPr>
-            <w:tcW w:w="1887" w:type="dxa"/>
+            <w:tcW w:w="2340" w:type="dxa"/>
           </w:tcPr>
           <w:p>
             <w:pPr>
@@ -2862,7 +2853,7 @@
         </w:tc>
         <w:tc>
           <w:tcPr>
-            <w:tcW w:w="1540" w:type="dxa"/>
+            <w:tcW w:w="1528" w:type="dxa"/>
           </w:tcPr>
           <w:p>
             <w:pPr>
@@ -2891,7 +2882,7 @@
         </w:tc>
         <w:tc>
           <w:tcPr>
-            <w:tcW w:w="2073" w:type="dxa"/>
+            <w:tcW w:w="1561" w:type="dxa"/>
           </w:tcPr>
           <w:p>
             <w:pPr>
@@ -2904,7 +2895,7 @@
         </w:tc>
         <w:tc>
           <w:tcPr>
-            <w:tcW w:w="1803" w:type="dxa"/>
+            <w:tcW w:w="1890" w:type="dxa"/>
           </w:tcPr>
           <w:p>
             <w:pPr>
@@ -2917,7 +2908,7 @@
         </w:tc>
         <w:tc>
           <w:tcPr>
-            <w:tcW w:w="1887" w:type="dxa"/>
+            <w:tcW w:w="2340" w:type="dxa"/>
           </w:tcPr>
           <w:p>
             <w:pPr>
@@ -2930,7 +2921,7 @@
         </w:tc>
         <w:tc>
           <w:tcPr>
-            <w:tcW w:w="1540" w:type="dxa"/>
+            <w:tcW w:w="1528" w:type="dxa"/>
           </w:tcPr>
           <w:p>
             <w:pPr>
@@ -2956,7 +2947,7 @@
         </w:tc>
         <w:tc>
           <w:tcPr>
-            <w:tcW w:w="2073" w:type="dxa"/>
+            <w:tcW w:w="1561" w:type="dxa"/>
           </w:tcPr>
           <w:p>
             <w:pPr>
@@ -2969,7 +2960,7 @@
         </w:tc>
         <w:tc>
           <w:tcPr>
-            <w:tcW w:w="1803" w:type="dxa"/>
+            <w:tcW w:w="1890" w:type="dxa"/>
           </w:tcPr>
           <w:p>
             <w:pPr>
@@ -2982,31 +2973,26 @@
         </w:tc>
         <w:tc>
           <w:tcPr>
-            <w:tcW w:w="1887" w:type="dxa"/>
+            <w:tcW w:w="2340" w:type="dxa"/>
           </w:tcPr>
           <w:p>
             <w:pPr>
               <w:cnfStyle w:val="000000000000" w:firstRow="0" w:lastRow="0" w:firstColumn="0" w:lastColumn="0" w:oddVBand="0" w:evenVBand="0" w:oddHBand="0" w:evenHBand="0" w:firstRowFirstColumn="0" w:firstRowLastColumn="0" w:lastRowFirstColumn="0" w:lastRowLastColumn="0"/>
             </w:pPr>
             <w:r>
-              <w:t xml:space="preserve">VSCADA exceeds user defined </w:t>
-            </w:r>
-            <w:r>
-              <w:lastRenderedPageBreak/>
-              <w:t>parameters and trips the safety loop</w:t>
-            </w:r>
-          </w:p>
-        </w:tc>
-        <w:tc>
-          <w:tcPr>
-            <w:tcW w:w="1540" w:type="dxa"/>
+              <w:t>VSCADA exceeds user defined parameters and trips the safety loop</w:t>
+            </w:r>
+          </w:p>
+        </w:tc>
+        <w:tc>
+          <w:tcPr>
+            <w:tcW w:w="1528" w:type="dxa"/>
           </w:tcPr>
           <w:p>
             <w:pPr>
               <w:cnfStyle w:val="000000000000" w:firstRow="0" w:lastRow="0" w:firstColumn="0" w:lastColumn="0" w:oddVBand="0" w:evenVBand="0" w:oddHBand="0" w:evenHBand="0" w:firstRowFirstColumn="0" w:firstRowLastColumn="0" w:lastRowFirstColumn="0" w:lastRowLastColumn="0"/>
             </w:pPr>
             <w:r>
-              <w:lastRenderedPageBreak/>
               <w:t>Test</w:t>
             </w:r>
           </w:p>
@@ -3018,11 +3004,11 @@
       <w:pPr>
         <w:pStyle w:val="Heading1"/>
       </w:pPr>
-      <w:bookmarkStart w:id="1" w:name="_Toc475601089"/>
+      <w:bookmarkStart w:id="3" w:name="_Toc475601089"/>
       <w:r>
         <w:t>Deliverables</w:t>
       </w:r>
-      <w:bookmarkEnd w:id="1"/>
+      <w:bookmarkEnd w:id="3"/>
     </w:p>
     <w:p>
       <w:r>
@@ -3099,6 +3085,7 @@
           </w:tcPr>
           <w:p>
             <w:r>
+              <w:lastRenderedPageBreak/>
               <w:t>D000</w:t>
             </w:r>
           </w:p>
@@ -3513,7 +3500,7 @@
             <w:tcW w:w="1839" w:type="dxa"/>
           </w:tcPr>
           <w:p>
-            <w:commentRangeStart w:id="2"/>
+            <w:commentRangeStart w:id="4"/>
             <w:r>
               <w:t>D009</w:t>
             </w:r>
@@ -3576,7 +3563,7 @@
               <w:t>Presentation performed at conference</w:t>
             </w:r>
           </w:p>
-          <w:commentRangeEnd w:id="2"/>
+          <w:commentRangeEnd w:id="4"/>
           <w:p>
             <w:pPr>
               <w:cnfStyle w:val="000000100000" w:firstRow="0" w:lastRow="0" w:firstColumn="0" w:lastColumn="0" w:oddVBand="0" w:evenVBand="0" w:oddHBand="1" w:evenHBand="0" w:firstRowFirstColumn="0" w:firstRowLastColumn="0" w:lastRowFirstColumn="0" w:lastRowLastColumn="0"/>
@@ -3585,7 +3572,7 @@
               <w:rPr>
                 <w:rStyle w:val="CommentReference"/>
               </w:rPr>
-              <w:commentReference w:id="2"/>
+              <w:commentReference w:id="4"/>
             </w:r>
           </w:p>
         </w:tc>
@@ -3774,12 +3761,11 @@
       <w:pPr>
         <w:pStyle w:val="Heading1"/>
       </w:pPr>
-      <w:bookmarkStart w:id="3" w:name="_Toc475601090"/>
+      <w:bookmarkStart w:id="5" w:name="_Toc475601090"/>
       <w:r>
-        <w:lastRenderedPageBreak/>
         <w:t>Experiments</w:t>
       </w:r>
-      <w:bookmarkEnd w:id="3"/>
+      <w:bookmarkEnd w:id="5"/>
     </w:p>
     <w:p>
       <w:r>
@@ -3897,6 +3883,7 @@
         <w:pStyle w:val="Heading1"/>
       </w:pPr>
       <w:r>
+        <w:lastRenderedPageBreak/>
         <w:t xml:space="preserve">Compliance </w:t>
       </w:r>
       <w:r>
@@ -4422,16 +4409,16 @@
             <w:pPr>
               <w:cnfStyle w:val="000000000000" w:firstRow="0" w:lastRow="0" w:firstColumn="0" w:lastColumn="0" w:oddVBand="0" w:evenVBand="0" w:oddHBand="0" w:evenHBand="0" w:firstRowFirstColumn="0" w:firstRowLastColumn="0" w:lastRowFirstColumn="0" w:lastRowLastColumn="0"/>
             </w:pPr>
-            <w:commentRangeStart w:id="4"/>
+            <w:commentRangeStart w:id="6"/>
             <w:r>
               <w:t>None</w:t>
             </w:r>
-            <w:commentRangeEnd w:id="4"/>
+            <w:commentRangeEnd w:id="6"/>
             <w:r>
               <w:rPr>
                 <w:rStyle w:val="CommentReference"/>
               </w:rPr>
-              <w:commentReference w:id="4"/>
+              <w:commentReference w:id="6"/>
             </w:r>
           </w:p>
         </w:tc>
@@ -4564,10 +4551,7 @@
             <w:cnfStyle w:val="001000000000" w:firstRow="0" w:lastRow="0" w:firstColumn="1" w:lastColumn="0" w:oddVBand="0" w:evenVBand="0" w:oddHBand="0" w:evenHBand="0" w:firstRowFirstColumn="0" w:firstRowLastColumn="0" w:lastRowFirstColumn="0" w:lastRowLastColumn="0"/>
             <w:tcW w:w="1814" w:type="dxa"/>
           </w:tcPr>
-          <w:p>
-            <w:bookmarkStart w:id="5" w:name="_GoBack"/>
-            <w:bookmarkEnd w:id="5"/>
-          </w:p>
+          <w:p/>
         </w:tc>
         <w:tc>
           <w:tcPr>
@@ -4600,8 +4584,24 @@
 </file>
 
 <file path=word/comments.xml><?xml version="1.0" encoding="utf-8"?>
-<w:comments xmlns:wpc="http://schemas.microsoft.com/office/word/2010/wordprocessingCanvas" xmlns:mo="http://schemas.microsoft.com/office/mac/office/2008/main" xmlns:mc="http://schemas.openxmlformats.org/markup-compatibility/2006" xmlns:mv="urn:schemas-microsoft-com:mac:vml" xmlns:o="urn:schemas-microsoft-com:office:office" xmlns:r="http://schemas.openxmlformats.org/officeDocument/2006/relationships" xmlns:m="http://schemas.openxmlformats.org/officeDocument/2006/math" xmlns:v="urn:schemas-microsoft-com:vml" xmlns:wp14="http://schemas.microsoft.com/office/word/2010/wordprocessingDrawing" xmlns:wp="http://schemas.openxmlformats.org/drawingml/2006/wordprocessingDrawing" xmlns:w10="urn:schemas-microsoft-com:office:word" xmlns:w="http://schemas.openxmlformats.org/wordprocessingml/2006/main" xmlns:w14="http://schemas.microsoft.com/office/word/2010/wordml" xmlns:wpg="http://schemas.microsoft.com/office/word/2010/wordprocessingGroup" xmlns:wpi="http://schemas.microsoft.com/office/word/2010/wordprocessingInk" xmlns:wne="http://schemas.microsoft.com/office/word/2006/wordml" xmlns:wps="http://schemas.microsoft.com/office/word/2010/wordprocessingShape" mc:Ignorable="w14 wp14">
-  <w:comment w:id="2" w:author="Greg Flynn" w:date="2017-02-23T16:49:00Z" w:initials="GF">
+<w:comments xmlns:wpc="http://schemas.microsoft.com/office/word/2010/wordprocessingCanvas" xmlns:mc="http://schemas.openxmlformats.org/markup-compatibility/2006" xmlns:o="urn:schemas-microsoft-com:office:office" xmlns:r="http://schemas.openxmlformats.org/officeDocument/2006/relationships" xmlns:m="http://schemas.openxmlformats.org/officeDocument/2006/math" xmlns:v="urn:schemas-microsoft-com:vml" xmlns:wp14="http://schemas.microsoft.com/office/word/2010/wordprocessingDrawing" xmlns:wp="http://schemas.openxmlformats.org/drawingml/2006/wordprocessingDrawing" xmlns:w10="urn:schemas-microsoft-com:office:word" xmlns:w="http://schemas.openxmlformats.org/wordprocessingml/2006/main" xmlns:w14="http://schemas.microsoft.com/office/word/2010/wordml" xmlns:w15="http://schemas.microsoft.com/office/word/2012/wordml" xmlns:wpg="http://schemas.microsoft.com/office/word/2010/wordprocessingGroup" xmlns:wpi="http://schemas.microsoft.com/office/word/2010/wordprocessingInk" xmlns:wne="http://schemas.microsoft.com/office/word/2006/wordml" xmlns:wps="http://schemas.microsoft.com/office/word/2010/wordprocessingShape" mc:Ignorable="w14 w15 wp14">
+  <w:comment w:id="1" w:author="Windows User" w:date="2017-02-27T12:24:00Z" w:initials="WU">
+    <w:p>
+      <w:pPr>
+        <w:pStyle w:val="CommentText"/>
+      </w:pPr>
+      <w:r>
+        <w:rPr>
+          <w:rStyle w:val="CommentReference"/>
+        </w:rPr>
+        <w:annotationRef/>
+      </w:r>
+      <w:r>
+        <w:t>Add more measuring point examples</w:t>
+      </w:r>
+    </w:p>
+  </w:comment>
+  <w:comment w:id="4" w:author="Greg Flynn" w:date="2017-02-23T16:49:00Z" w:initials="GF">
     <w:p>
       <w:pPr>
         <w:pStyle w:val="CommentText"/>
@@ -4617,7 +4617,7 @@
       </w:r>
     </w:p>
   </w:comment>
-  <w:comment w:id="4" w:author="Greg Flynn" w:date="2017-02-23T20:23:00Z" w:initials="GF">
+  <w:comment w:id="6" w:author="Greg Flynn" w:date="2017-02-23T20:23:00Z" w:initials="GF">
     <w:p>
       <w:pPr>
         <w:pStyle w:val="CommentText"/>
@@ -4636,8 +4636,16 @@
 </w:comments>
 </file>
 
+<file path=word/commentsExtended.xml><?xml version="1.0" encoding="utf-8"?>
+<w15:commentsEx xmlns:wpc="http://schemas.microsoft.com/office/word/2010/wordprocessingCanvas" xmlns:mc="http://schemas.openxmlformats.org/markup-compatibility/2006" xmlns:o="urn:schemas-microsoft-com:office:office" xmlns:r="http://schemas.openxmlformats.org/officeDocument/2006/relationships" xmlns:m="http://schemas.openxmlformats.org/officeDocument/2006/math" xmlns:v="urn:schemas-microsoft-com:vml" xmlns:wp14="http://schemas.microsoft.com/office/word/2010/wordprocessingDrawing" xmlns:wp="http://schemas.openxmlformats.org/drawingml/2006/wordprocessingDrawing" xmlns:w10="urn:schemas-microsoft-com:office:word" xmlns:w="http://schemas.openxmlformats.org/wordprocessingml/2006/main" xmlns:w14="http://schemas.microsoft.com/office/word/2010/wordml" xmlns:w15="http://schemas.microsoft.com/office/word/2012/wordml" xmlns:wpg="http://schemas.microsoft.com/office/word/2010/wordprocessingGroup" xmlns:wpi="http://schemas.microsoft.com/office/word/2010/wordprocessingInk" xmlns:wne="http://schemas.microsoft.com/office/word/2006/wordml" xmlns:wps="http://schemas.microsoft.com/office/word/2010/wordprocessingShape" mc:Ignorable="w14 w15 wp14">
+  <w15:commentEx w15:paraId="7F15AD30" w15:done="0"/>
+  <w15:commentEx w15:paraId="2D935A42" w15:done="0"/>
+  <w15:commentEx w15:paraId="2041EBE8" w15:done="0"/>
+</w15:commentsEx>
+</file>
+
 <file path=word/endnotes.xml><?xml version="1.0" encoding="utf-8"?>
-<w:endnotes xmlns:wpc="http://schemas.microsoft.com/office/word/2010/wordprocessingCanvas" xmlns:mo="http://schemas.microsoft.com/office/mac/office/2008/main" xmlns:mc="http://schemas.openxmlformats.org/markup-compatibility/2006" xmlns:mv="urn:schemas-microsoft-com:mac:vml" xmlns:o="urn:schemas-microsoft-com:office:office" xmlns:r="http://schemas.openxmlformats.org/officeDocument/2006/relationships" xmlns:m="http://schemas.openxmlformats.org/officeDocument/2006/math" xmlns:v="urn:schemas-microsoft-com:vml" xmlns:wp14="http://schemas.microsoft.com/office/word/2010/wordprocessingDrawing" xmlns:wp="http://schemas.openxmlformats.org/drawingml/2006/wordprocessingDrawing" xmlns:w10="urn:schemas-microsoft-com:office:word" xmlns:w="http://schemas.openxmlformats.org/wordprocessingml/2006/main" xmlns:w14="http://schemas.microsoft.com/office/word/2010/wordml" xmlns:wpg="http://schemas.microsoft.com/office/word/2010/wordprocessingGroup" xmlns:wpi="http://schemas.microsoft.com/office/word/2010/wordprocessingInk" xmlns:wne="http://schemas.microsoft.com/office/word/2006/wordml" xmlns:wps="http://schemas.microsoft.com/office/word/2010/wordprocessingShape" mc:Ignorable="w14 wp14">
+<w:endnotes xmlns:wpc="http://schemas.microsoft.com/office/word/2010/wordprocessingCanvas" xmlns:mc="http://schemas.openxmlformats.org/markup-compatibility/2006" xmlns:o="urn:schemas-microsoft-com:office:office" xmlns:r="http://schemas.openxmlformats.org/officeDocument/2006/relationships" xmlns:m="http://schemas.openxmlformats.org/officeDocument/2006/math" xmlns:v="urn:schemas-microsoft-com:vml" xmlns:wp14="http://schemas.microsoft.com/office/word/2010/wordprocessingDrawing" xmlns:wp="http://schemas.openxmlformats.org/drawingml/2006/wordprocessingDrawing" xmlns:w10="urn:schemas-microsoft-com:office:word" xmlns:w="http://schemas.openxmlformats.org/wordprocessingml/2006/main" xmlns:w14="http://schemas.microsoft.com/office/word/2010/wordml" xmlns:w15="http://schemas.microsoft.com/office/word/2012/wordml" xmlns:wpg="http://schemas.microsoft.com/office/word/2010/wordprocessingGroup" xmlns:wpi="http://schemas.microsoft.com/office/word/2010/wordprocessingInk" xmlns:wne="http://schemas.microsoft.com/office/word/2006/wordml" xmlns:wps="http://schemas.microsoft.com/office/word/2010/wordprocessingShape" mc:Ignorable="w14 w15 wp14">
   <w:endnote w:type="separator" w:id="-1">
     <w:p>
       <w:r>
@@ -4656,7 +4664,7 @@
 </file>
 
 <file path=word/footer1.xml><?xml version="1.0" encoding="utf-8"?>
-<w:ftr xmlns:wpc="http://schemas.microsoft.com/office/word/2010/wordprocessingCanvas" xmlns:mo="http://schemas.microsoft.com/office/mac/office/2008/main" xmlns:mc="http://schemas.openxmlformats.org/markup-compatibility/2006" xmlns:mv="urn:schemas-microsoft-com:mac:vml" xmlns:o="urn:schemas-microsoft-com:office:office" xmlns:r="http://schemas.openxmlformats.org/officeDocument/2006/relationships" xmlns:m="http://schemas.openxmlformats.org/officeDocument/2006/math" xmlns:v="urn:schemas-microsoft-com:vml" xmlns:wp14="http://schemas.microsoft.com/office/word/2010/wordprocessingDrawing" xmlns:wp="http://schemas.openxmlformats.org/drawingml/2006/wordprocessingDrawing" xmlns:w10="urn:schemas-microsoft-com:office:word" xmlns:w="http://schemas.openxmlformats.org/wordprocessingml/2006/main" xmlns:w14="http://schemas.microsoft.com/office/word/2010/wordml" xmlns:wpg="http://schemas.microsoft.com/office/word/2010/wordprocessingGroup" xmlns:wpi="http://schemas.microsoft.com/office/word/2010/wordprocessingInk" xmlns:wne="http://schemas.microsoft.com/office/word/2006/wordml" xmlns:wps="http://schemas.microsoft.com/office/word/2010/wordprocessingShape" mc:Ignorable="w14 wp14 mv">
+<w:ftr xmlns:wpc="http://schemas.microsoft.com/office/word/2010/wordprocessingCanvas" xmlns:mc="http://schemas.openxmlformats.org/markup-compatibility/2006" xmlns:o="urn:schemas-microsoft-com:office:office" xmlns:r="http://schemas.openxmlformats.org/officeDocument/2006/relationships" xmlns:m="http://schemas.openxmlformats.org/officeDocument/2006/math" xmlns:v="urn:schemas-microsoft-com:vml" xmlns:wp14="http://schemas.microsoft.com/office/word/2010/wordprocessingDrawing" xmlns:wp="http://schemas.openxmlformats.org/drawingml/2006/wordprocessingDrawing" xmlns:w10="urn:schemas-microsoft-com:office:word" xmlns:w="http://schemas.openxmlformats.org/wordprocessingml/2006/main" xmlns:w14="http://schemas.microsoft.com/office/word/2010/wordml" xmlns:w15="http://schemas.microsoft.com/office/word/2012/wordml" xmlns:wpg="http://schemas.microsoft.com/office/word/2010/wordprocessingGroup" xmlns:wpi="http://schemas.microsoft.com/office/word/2010/wordprocessingInk" xmlns:wne="http://schemas.microsoft.com/office/word/2006/wordml" xmlns:wps="http://schemas.microsoft.com/office/word/2010/wordprocessingShape" mc:Ignorable="w14 w15 wp14">
   <w:p>
     <w:pPr>
       <w:pStyle w:val="Footer"/>
@@ -4694,6 +4702,7 @@
       <w:dataBinding w:prefixMappings="xmlns:ns0='http://schemas.openxmlformats.org/package/2006/metadata/core-properties' xmlns:ns1='http://purl.org/dc/elements/1.1/'" w:xpath="/ns0:coreProperties[1]/ns1:title[1]" w:storeItemID="{6C3C8BC8-F283-45AE-878A-BAB7291924A1}"/>
       <w:text/>
     </w:sdtPr>
+    <w:sdtEndPr/>
     <w:sdtContent>
       <w:p>
         <w:pPr>
@@ -4732,6 +4741,7 @@
         <w:calendar w:val="gregorian"/>
       </w:date>
     </w:sdtPr>
+    <w:sdtEndPr/>
     <w:sdtContent>
       <w:p>
         <w:pPr>
@@ -4764,7 +4774,7 @@
 </file>
 
 <file path=word/footer2.xml><?xml version="1.0" encoding="utf-8"?>
-<w:ftr xmlns:wpc="http://schemas.microsoft.com/office/word/2010/wordprocessingCanvas" xmlns:mo="http://schemas.microsoft.com/office/mac/office/2008/main" xmlns:mc="http://schemas.openxmlformats.org/markup-compatibility/2006" xmlns:mv="urn:schemas-microsoft-com:mac:vml" xmlns:o="urn:schemas-microsoft-com:office:office" xmlns:r="http://schemas.openxmlformats.org/officeDocument/2006/relationships" xmlns:m="http://schemas.openxmlformats.org/officeDocument/2006/math" xmlns:v="urn:schemas-microsoft-com:vml" xmlns:wp14="http://schemas.microsoft.com/office/word/2010/wordprocessingDrawing" xmlns:wp="http://schemas.openxmlformats.org/drawingml/2006/wordprocessingDrawing" xmlns:w10="urn:schemas-microsoft-com:office:word" xmlns:w="http://schemas.openxmlformats.org/wordprocessingml/2006/main" xmlns:w14="http://schemas.microsoft.com/office/word/2010/wordml" xmlns:wpg="http://schemas.microsoft.com/office/word/2010/wordprocessingGroup" xmlns:wpi="http://schemas.microsoft.com/office/word/2010/wordprocessingInk" xmlns:wne="http://schemas.microsoft.com/office/word/2006/wordml" xmlns:wps="http://schemas.microsoft.com/office/word/2010/wordprocessingShape" mc:Ignorable="w14 wp14 mv">
+<w:ftr xmlns:wpc="http://schemas.microsoft.com/office/word/2010/wordprocessingCanvas" xmlns:mc="http://schemas.openxmlformats.org/markup-compatibility/2006" xmlns:o="urn:schemas-microsoft-com:office:office" xmlns:r="http://schemas.openxmlformats.org/officeDocument/2006/relationships" xmlns:m="http://schemas.openxmlformats.org/officeDocument/2006/math" xmlns:v="urn:schemas-microsoft-com:vml" xmlns:wp14="http://schemas.microsoft.com/office/word/2010/wordprocessingDrawing" xmlns:wp="http://schemas.openxmlformats.org/drawingml/2006/wordprocessingDrawing" xmlns:w10="urn:schemas-microsoft-com:office:word" xmlns:w="http://schemas.openxmlformats.org/wordprocessingml/2006/main" xmlns:w14="http://schemas.microsoft.com/office/word/2010/wordml" xmlns:w15="http://schemas.microsoft.com/office/word/2012/wordml" xmlns:wpg="http://schemas.microsoft.com/office/word/2010/wordprocessingGroup" xmlns:wpi="http://schemas.microsoft.com/office/word/2010/wordprocessingInk" xmlns:wne="http://schemas.microsoft.com/office/word/2006/wordml" xmlns:wps="http://schemas.microsoft.com/office/word/2010/wordprocessingShape" mc:Ignorable="w14 w15 wp14">
   <w:p>
     <w:pPr>
       <w:pStyle w:val="Footer"/>
@@ -4796,7 +4806,7 @@
         <w:rStyle w:val="PageNumber"/>
         <w:noProof/>
       </w:rPr>
-      <w:t>6</w:t>
+      <w:t>2</w:t>
     </w:r>
     <w:r>
       <w:rPr>
@@ -4815,6 +4825,7 @@
       <w:dataBinding w:prefixMappings="xmlns:ns0='http://schemas.openxmlformats.org/package/2006/metadata/core-properties' xmlns:ns1='http://purl.org/dc/elements/1.1/'" w:xpath="/ns0:coreProperties[1]/ns1:title[1]" w:storeItemID="{6C3C8BC8-F283-45AE-878A-BAB7291924A1}"/>
       <w:text/>
     </w:sdtPr>
+    <w:sdtEndPr/>
     <w:sdtContent>
       <w:p>
         <w:pPr>
@@ -4853,6 +4864,7 @@
         <w:calendar w:val="gregorian"/>
       </w:date>
     </w:sdtPr>
+    <w:sdtEndPr/>
     <w:sdtContent>
       <w:p>
         <w:pPr>
@@ -4885,7 +4897,7 @@
 </file>
 
 <file path=word/footer3.xml><?xml version="1.0" encoding="utf-8"?>
-<w:ftr xmlns:wpc="http://schemas.microsoft.com/office/word/2010/wordprocessingCanvas" xmlns:mo="http://schemas.microsoft.com/office/mac/office/2008/main" xmlns:mc="http://schemas.openxmlformats.org/markup-compatibility/2006" xmlns:mv="urn:schemas-microsoft-com:mac:vml" xmlns:o="urn:schemas-microsoft-com:office:office" xmlns:r="http://schemas.openxmlformats.org/officeDocument/2006/relationships" xmlns:m="http://schemas.openxmlformats.org/officeDocument/2006/math" xmlns:v="urn:schemas-microsoft-com:vml" xmlns:wp14="http://schemas.microsoft.com/office/word/2010/wordprocessingDrawing" xmlns:wp="http://schemas.openxmlformats.org/drawingml/2006/wordprocessingDrawing" xmlns:w10="urn:schemas-microsoft-com:office:word" xmlns:w="http://schemas.openxmlformats.org/wordprocessingml/2006/main" xmlns:w14="http://schemas.microsoft.com/office/word/2010/wordml" xmlns:wpg="http://schemas.microsoft.com/office/word/2010/wordprocessingGroup" xmlns:wpi="http://schemas.microsoft.com/office/word/2010/wordprocessingInk" xmlns:wne="http://schemas.microsoft.com/office/word/2006/wordml" xmlns:wps="http://schemas.microsoft.com/office/word/2010/wordprocessingShape" mc:Ignorable="w14 wp14 mv">
+<w:ftr xmlns:wpc="http://schemas.microsoft.com/office/word/2010/wordprocessingCanvas" xmlns:mc="http://schemas.openxmlformats.org/markup-compatibility/2006" xmlns:o="urn:schemas-microsoft-com:office:office" xmlns:r="http://schemas.openxmlformats.org/officeDocument/2006/relationships" xmlns:m="http://schemas.openxmlformats.org/officeDocument/2006/math" xmlns:v="urn:schemas-microsoft-com:vml" xmlns:wp14="http://schemas.microsoft.com/office/word/2010/wordprocessingDrawing" xmlns:wp="http://schemas.openxmlformats.org/drawingml/2006/wordprocessingDrawing" xmlns:w10="urn:schemas-microsoft-com:office:word" xmlns:w="http://schemas.openxmlformats.org/wordprocessingml/2006/main" xmlns:w14="http://schemas.microsoft.com/office/word/2010/wordml" xmlns:w15="http://schemas.microsoft.com/office/word/2012/wordml" xmlns:wpg="http://schemas.microsoft.com/office/word/2010/wordprocessingGroup" xmlns:wpi="http://schemas.microsoft.com/office/word/2010/wordprocessingInk" xmlns:wne="http://schemas.microsoft.com/office/word/2006/wordml" xmlns:wps="http://schemas.microsoft.com/office/word/2010/wordprocessingShape" mc:Ignorable="w14 w15 wp14">
   <w:sdt>
     <w:sdtPr>
       <w:rPr>
@@ -4896,6 +4908,7 @@
       <w:dataBinding w:prefixMappings="xmlns:ns0='http://schemas.openxmlformats.org/package/2006/metadata/core-properties' xmlns:ns1='http://purl.org/dc/elements/1.1/'" w:xpath="/ns0:coreProperties[1]/ns1:title[1]" w:storeItemID="{6C3C8BC8-F283-45AE-878A-BAB7291924A1}"/>
       <w:text/>
     </w:sdtPr>
+    <w:sdtEndPr/>
     <w:sdtContent>
       <w:p>
         <w:pPr>
@@ -4933,6 +4946,7 @@
         <w:calendar w:val="gregorian"/>
       </w:date>
     </w:sdtPr>
+    <w:sdtEndPr/>
     <w:sdtContent>
       <w:p>
         <w:pPr>
@@ -4964,7 +4978,7 @@
 </file>
 
 <file path=word/footnotes.xml><?xml version="1.0" encoding="utf-8"?>
-<w:footnotes xmlns:wpc="http://schemas.microsoft.com/office/word/2010/wordprocessingCanvas" xmlns:mo="http://schemas.microsoft.com/office/mac/office/2008/main" xmlns:mc="http://schemas.openxmlformats.org/markup-compatibility/2006" xmlns:mv="urn:schemas-microsoft-com:mac:vml" xmlns:o="urn:schemas-microsoft-com:office:office" xmlns:r="http://schemas.openxmlformats.org/officeDocument/2006/relationships" xmlns:m="http://schemas.openxmlformats.org/officeDocument/2006/math" xmlns:v="urn:schemas-microsoft-com:vml" xmlns:wp14="http://schemas.microsoft.com/office/word/2010/wordprocessingDrawing" xmlns:wp="http://schemas.openxmlformats.org/drawingml/2006/wordprocessingDrawing" xmlns:w10="urn:schemas-microsoft-com:office:word" xmlns:w="http://schemas.openxmlformats.org/wordprocessingml/2006/main" xmlns:w14="http://schemas.microsoft.com/office/word/2010/wordml" xmlns:wpg="http://schemas.microsoft.com/office/word/2010/wordprocessingGroup" xmlns:wpi="http://schemas.microsoft.com/office/word/2010/wordprocessingInk" xmlns:wne="http://schemas.microsoft.com/office/word/2006/wordml" xmlns:wps="http://schemas.microsoft.com/office/word/2010/wordprocessingShape" mc:Ignorable="w14 wp14">
+<w:footnotes xmlns:wpc="http://schemas.microsoft.com/office/word/2010/wordprocessingCanvas" xmlns:mc="http://schemas.openxmlformats.org/markup-compatibility/2006" xmlns:o="urn:schemas-microsoft-com:office:office" xmlns:r="http://schemas.openxmlformats.org/officeDocument/2006/relationships" xmlns:m="http://schemas.openxmlformats.org/officeDocument/2006/math" xmlns:v="urn:schemas-microsoft-com:vml" xmlns:wp14="http://schemas.microsoft.com/office/word/2010/wordprocessingDrawing" xmlns:wp="http://schemas.openxmlformats.org/drawingml/2006/wordprocessingDrawing" xmlns:w10="urn:schemas-microsoft-com:office:word" xmlns:w="http://schemas.openxmlformats.org/wordprocessingml/2006/main" xmlns:w14="http://schemas.microsoft.com/office/word/2010/wordml" xmlns:w15="http://schemas.microsoft.com/office/word/2012/wordml" xmlns:wpg="http://schemas.microsoft.com/office/word/2010/wordprocessingGroup" xmlns:wpi="http://schemas.microsoft.com/office/word/2010/wordprocessingInk" xmlns:wne="http://schemas.microsoft.com/office/word/2006/wordml" xmlns:wps="http://schemas.microsoft.com/office/word/2010/wordprocessingShape" mc:Ignorable="w14 w15 wp14">
   <w:footnote w:type="separator" w:id="-1">
     <w:p>
       <w:r>
@@ -4983,7 +4997,7 @@
 </file>
 
 <file path=word/header1.xml><?xml version="1.0" encoding="utf-8"?>
-<w:hdr xmlns:wpc="http://schemas.microsoft.com/office/word/2010/wordprocessingCanvas" xmlns:mo="http://schemas.microsoft.com/office/mac/office/2008/main" xmlns:mc="http://schemas.openxmlformats.org/markup-compatibility/2006" xmlns:mv="urn:schemas-microsoft-com:mac:vml" xmlns:o="urn:schemas-microsoft-com:office:office" xmlns:r="http://schemas.openxmlformats.org/officeDocument/2006/relationships" xmlns:m="http://schemas.openxmlformats.org/officeDocument/2006/math" xmlns:v="urn:schemas-microsoft-com:vml" xmlns:wp14="http://schemas.microsoft.com/office/word/2010/wordprocessingDrawing" xmlns:wp="http://schemas.openxmlformats.org/drawingml/2006/wordprocessingDrawing" xmlns:w10="urn:schemas-microsoft-com:office:word" xmlns:w="http://schemas.openxmlformats.org/wordprocessingml/2006/main" xmlns:w14="http://schemas.microsoft.com/office/word/2010/wordml" xmlns:wpg="http://schemas.microsoft.com/office/word/2010/wordprocessingGroup" xmlns:wpi="http://schemas.microsoft.com/office/word/2010/wordprocessingInk" xmlns:wne="http://schemas.microsoft.com/office/word/2006/wordml" xmlns:wps="http://schemas.microsoft.com/office/word/2010/wordprocessingShape" mc:Ignorable="w14 wp14 mv">
+<w:hdr xmlns:wpc="http://schemas.microsoft.com/office/word/2010/wordprocessingCanvas" xmlns:mc="http://schemas.openxmlformats.org/markup-compatibility/2006" xmlns:o="urn:schemas-microsoft-com:office:office" xmlns:r="http://schemas.openxmlformats.org/officeDocument/2006/relationships" xmlns:m="http://schemas.openxmlformats.org/officeDocument/2006/math" xmlns:v="urn:schemas-microsoft-com:vml" xmlns:wp14="http://schemas.microsoft.com/office/word/2010/wordprocessingDrawing" xmlns:wp="http://schemas.openxmlformats.org/drawingml/2006/wordprocessingDrawing" xmlns:w10="urn:schemas-microsoft-com:office:word" xmlns:w="http://schemas.openxmlformats.org/wordprocessingml/2006/main" xmlns:w14="http://schemas.microsoft.com/office/word/2010/wordml" xmlns:w15="http://schemas.microsoft.com/office/word/2012/wordml" xmlns:wpg="http://schemas.microsoft.com/office/word/2010/wordprocessingGroup" xmlns:wpi="http://schemas.microsoft.com/office/word/2010/wordprocessingInk" xmlns:wne="http://schemas.microsoft.com/office/word/2006/wordml" xmlns:wps="http://schemas.microsoft.com/office/word/2010/wordprocessingShape" mc:Ignorable="w14 w15 wp14">
   <w:p>
     <w:pPr>
       <w:pStyle w:val="Header"/>
@@ -4993,7 +5007,7 @@
         <w:noProof/>
       </w:rPr>
       <w:pict w14:anchorId="309E3F2E">
-        <v:shapetype id="_x0000_t136" coordsize="21600,21600" o:spt="136" adj="10800" path="m@7,0l@8,0m@5,21600l@6,21600e">
+        <v:shapetype id="_x0000_t136" coordsize="21600,21600" o:spt="136" adj="10800" path="m@7,l@8,m@5,21600l@6,21600e">
           <v:formulas>
             <v:f eqn="sum #0 0 10800"/>
             <v:f eqn="prod #0 2 1"/>
@@ -5028,7 +5042,7 @@
 </file>
 
 <file path=word/header2.xml><?xml version="1.0" encoding="utf-8"?>
-<w:hdr xmlns:wpc="http://schemas.microsoft.com/office/word/2010/wordprocessingCanvas" xmlns:mo="http://schemas.microsoft.com/office/mac/office/2008/main" xmlns:mc="http://schemas.openxmlformats.org/markup-compatibility/2006" xmlns:mv="urn:schemas-microsoft-com:mac:vml" xmlns:o="urn:schemas-microsoft-com:office:office" xmlns:r="http://schemas.openxmlformats.org/officeDocument/2006/relationships" xmlns:m="http://schemas.openxmlformats.org/officeDocument/2006/math" xmlns:v="urn:schemas-microsoft-com:vml" xmlns:wp14="http://schemas.microsoft.com/office/word/2010/wordprocessingDrawing" xmlns:wp="http://schemas.openxmlformats.org/drawingml/2006/wordprocessingDrawing" xmlns:w10="urn:schemas-microsoft-com:office:word" xmlns:w="http://schemas.openxmlformats.org/wordprocessingml/2006/main" xmlns:w14="http://schemas.microsoft.com/office/word/2010/wordml" xmlns:wpg="http://schemas.microsoft.com/office/word/2010/wordprocessingGroup" xmlns:wpi="http://schemas.microsoft.com/office/word/2010/wordprocessingInk" xmlns:wne="http://schemas.microsoft.com/office/word/2006/wordml" xmlns:wps="http://schemas.microsoft.com/office/word/2010/wordprocessingShape" mc:Ignorable="w14 wp14 mv">
+<w:hdr xmlns:wpc="http://schemas.microsoft.com/office/word/2010/wordprocessingCanvas" xmlns:mc="http://schemas.openxmlformats.org/markup-compatibility/2006" xmlns:o="urn:schemas-microsoft-com:office:office" xmlns:r="http://schemas.openxmlformats.org/officeDocument/2006/relationships" xmlns:m="http://schemas.openxmlformats.org/officeDocument/2006/math" xmlns:v="urn:schemas-microsoft-com:vml" xmlns:wp14="http://schemas.microsoft.com/office/word/2010/wordprocessingDrawing" xmlns:wp="http://schemas.openxmlformats.org/drawingml/2006/wordprocessingDrawing" xmlns:w10="urn:schemas-microsoft-com:office:word" xmlns:w="http://schemas.openxmlformats.org/wordprocessingml/2006/main" xmlns:w14="http://schemas.microsoft.com/office/word/2010/wordml" xmlns:w15="http://schemas.microsoft.com/office/word/2012/wordml" xmlns:wpg="http://schemas.microsoft.com/office/word/2010/wordprocessingGroup" xmlns:wpi="http://schemas.microsoft.com/office/word/2010/wordprocessingInk" xmlns:wne="http://schemas.microsoft.com/office/word/2006/wordml" xmlns:wps="http://schemas.microsoft.com/office/word/2010/wordprocessingShape" mc:Ignorable="w14 w15 wp14">
   <w:p>
     <w:pPr>
       <w:pStyle w:val="Header"/>
@@ -5038,7 +5052,7 @@
         <w:noProof/>
       </w:rPr>
       <w:pict w14:anchorId="67B2BCE2">
-        <v:shapetype id="_x0000_t136" coordsize="21600,21600" o:spt="136" adj="10800" path="m@7,0l@8,0m@5,21600l@6,21600e">
+        <v:shapetype id="_x0000_t136" coordsize="21600,21600" o:spt="136" adj="10800" path="m@7,l@8,m@5,21600l@6,21600e">
           <v:formulas>
             <v:f eqn="sum #0 0 10800"/>
             <v:f eqn="prod #0 2 1"/>
@@ -5073,7 +5087,7 @@
 </file>
 
 <file path=word/header3.xml><?xml version="1.0" encoding="utf-8"?>
-<w:hdr xmlns:wpc="http://schemas.microsoft.com/office/word/2010/wordprocessingCanvas" xmlns:mo="http://schemas.microsoft.com/office/mac/office/2008/main" xmlns:mc="http://schemas.openxmlformats.org/markup-compatibility/2006" xmlns:mv="urn:schemas-microsoft-com:mac:vml" xmlns:o="urn:schemas-microsoft-com:office:office" xmlns:r="http://schemas.openxmlformats.org/officeDocument/2006/relationships" xmlns:m="http://schemas.openxmlformats.org/officeDocument/2006/math" xmlns:v="urn:schemas-microsoft-com:vml" xmlns:wp14="http://schemas.microsoft.com/office/word/2010/wordprocessingDrawing" xmlns:wp="http://schemas.openxmlformats.org/drawingml/2006/wordprocessingDrawing" xmlns:w10="urn:schemas-microsoft-com:office:word" xmlns:w="http://schemas.openxmlformats.org/wordprocessingml/2006/main" xmlns:w14="http://schemas.microsoft.com/office/word/2010/wordml" xmlns:wpg="http://schemas.microsoft.com/office/word/2010/wordprocessingGroup" xmlns:wpi="http://schemas.microsoft.com/office/word/2010/wordprocessingInk" xmlns:wne="http://schemas.microsoft.com/office/word/2006/wordml" xmlns:wps="http://schemas.microsoft.com/office/word/2010/wordprocessingShape" mc:Ignorable="w14 wp14 mv">
+<w:hdr xmlns:wpc="http://schemas.microsoft.com/office/word/2010/wordprocessingCanvas" xmlns:mc="http://schemas.openxmlformats.org/markup-compatibility/2006" xmlns:o="urn:schemas-microsoft-com:office:office" xmlns:r="http://schemas.openxmlformats.org/officeDocument/2006/relationships" xmlns:m="http://schemas.openxmlformats.org/officeDocument/2006/math" xmlns:v="urn:schemas-microsoft-com:vml" xmlns:wp14="http://schemas.microsoft.com/office/word/2010/wordprocessingDrawing" xmlns:wp="http://schemas.openxmlformats.org/drawingml/2006/wordprocessingDrawing" xmlns:w10="urn:schemas-microsoft-com:office:word" xmlns:w="http://schemas.openxmlformats.org/wordprocessingml/2006/main" xmlns:w14="http://schemas.microsoft.com/office/word/2010/wordml" xmlns:w15="http://schemas.microsoft.com/office/word/2012/wordml" xmlns:wpg="http://schemas.microsoft.com/office/word/2010/wordprocessingGroup" xmlns:wpi="http://schemas.microsoft.com/office/word/2010/wordprocessingInk" xmlns:wne="http://schemas.microsoft.com/office/word/2006/wordml" xmlns:wps="http://schemas.microsoft.com/office/word/2010/wordprocessingShape" mc:Ignorable="w14 w15 wp14">
   <w:p>
     <w:pPr>
       <w:pStyle w:val="Header"/>
@@ -5083,7 +5097,7 @@
         <w:noProof/>
       </w:rPr>
       <w:pict w14:anchorId="4FD30720">
-        <v:shapetype id="_x0000_t136" coordsize="21600,21600" o:spt="136" adj="10800" path="m@7,0l@8,0m@5,21600l@6,21600e">
+        <v:shapetype id="_x0000_t136" coordsize="21600,21600" o:spt="136" adj="10800" path="m@7,l@8,m@5,21600l@6,21600e">
           <v:formulas>
             <v:f eqn="sum #0 0 10800"/>
             <v:f eqn="prod #0 2 1"/>
@@ -5118,7 +5132,7 @@
 </file>
 
 <file path=word/numbering.xml><?xml version="1.0" encoding="utf-8"?>
-<w:numbering xmlns:wpc="http://schemas.microsoft.com/office/word/2010/wordprocessingCanvas" xmlns:mo="http://schemas.microsoft.com/office/mac/office/2008/main" xmlns:mc="http://schemas.openxmlformats.org/markup-compatibility/2006" xmlns:mv="urn:schemas-microsoft-com:mac:vml" xmlns:o="urn:schemas-microsoft-com:office:office" xmlns:r="http://schemas.openxmlformats.org/officeDocument/2006/relationships" xmlns:m="http://schemas.openxmlformats.org/officeDocument/2006/math" xmlns:v="urn:schemas-microsoft-com:vml" xmlns:wp14="http://schemas.microsoft.com/office/word/2010/wordprocessingDrawing" xmlns:wp="http://schemas.openxmlformats.org/drawingml/2006/wordprocessingDrawing" xmlns:w10="urn:schemas-microsoft-com:office:word" xmlns:w="http://schemas.openxmlformats.org/wordprocessingml/2006/main" xmlns:w14="http://schemas.microsoft.com/office/word/2010/wordml" xmlns:wpg="http://schemas.microsoft.com/office/word/2010/wordprocessingGroup" xmlns:wpi="http://schemas.microsoft.com/office/word/2010/wordprocessingInk" xmlns:wne="http://schemas.microsoft.com/office/word/2006/wordml" xmlns:wps="http://schemas.microsoft.com/office/word/2010/wordprocessingShape" mc:Ignorable="w14 wp14">
+<w:numbering xmlns:wpc="http://schemas.microsoft.com/office/word/2010/wordprocessingCanvas" xmlns:mc="http://schemas.openxmlformats.org/markup-compatibility/2006" xmlns:o="urn:schemas-microsoft-com:office:office" xmlns:r="http://schemas.openxmlformats.org/officeDocument/2006/relationships" xmlns:m="http://schemas.openxmlformats.org/officeDocument/2006/math" xmlns:v="urn:schemas-microsoft-com:vml" xmlns:wp14="http://schemas.microsoft.com/office/word/2010/wordprocessingDrawing" xmlns:wp="http://schemas.openxmlformats.org/drawingml/2006/wordprocessingDrawing" xmlns:w10="urn:schemas-microsoft-com:office:word" xmlns:w="http://schemas.openxmlformats.org/wordprocessingml/2006/main" xmlns:w14="http://schemas.microsoft.com/office/word/2010/wordml" xmlns:w15="http://schemas.microsoft.com/office/word/2012/wordml" xmlns:wpg="http://schemas.microsoft.com/office/word/2010/wordprocessingGroup" xmlns:wpi="http://schemas.microsoft.com/office/word/2010/wordprocessingInk" xmlns:wne="http://schemas.microsoft.com/office/word/2006/wordml" xmlns:wps="http://schemas.microsoft.com/office/word/2010/wordprocessingShape" mc:Ignorable="w14 w15 wp14">
   <w:abstractNum w:abstractNumId="0">
     <w:nsid w:val="01C75DA8"/>
     <w:multiLevelType w:val="hybridMultilevel"/>
@@ -6635,8 +6649,16 @@
 </w:numbering>
 </file>
 
+<file path=word/people.xml><?xml version="1.0" encoding="utf-8"?>
+<w15:people xmlns:wpc="http://schemas.microsoft.com/office/word/2010/wordprocessingCanvas" xmlns:mc="http://schemas.openxmlformats.org/markup-compatibility/2006" xmlns:o="urn:schemas-microsoft-com:office:office" xmlns:r="http://schemas.openxmlformats.org/officeDocument/2006/relationships" xmlns:m="http://schemas.openxmlformats.org/officeDocument/2006/math" xmlns:v="urn:schemas-microsoft-com:vml" xmlns:wp14="http://schemas.microsoft.com/office/word/2010/wordprocessingDrawing" xmlns:wp="http://schemas.openxmlformats.org/drawingml/2006/wordprocessingDrawing" xmlns:w10="urn:schemas-microsoft-com:office:word" xmlns:w="http://schemas.openxmlformats.org/wordprocessingml/2006/main" xmlns:w14="http://schemas.microsoft.com/office/word/2010/wordml" xmlns:w15="http://schemas.microsoft.com/office/word/2012/wordml" xmlns:wpg="http://schemas.microsoft.com/office/word/2010/wordprocessingGroup" xmlns:wpi="http://schemas.microsoft.com/office/word/2010/wordprocessingInk" xmlns:wne="http://schemas.microsoft.com/office/word/2006/wordml" xmlns:wps="http://schemas.microsoft.com/office/word/2010/wordprocessingShape" mc:Ignorable="w14 w15 wp14">
+  <w15:person w15:author="Windows User">
+    <w15:presenceInfo w15:providerId="None" w15:userId="Windows User"/>
+  </w15:person>
+</w15:people>
+</file>
+
 <file path=word/styles.xml><?xml version="1.0" encoding="utf-8"?>
-<w:styles xmlns:mc="http://schemas.openxmlformats.org/markup-compatibility/2006" xmlns:r="http://schemas.openxmlformats.org/officeDocument/2006/relationships" xmlns:w="http://schemas.openxmlformats.org/wordprocessingml/2006/main" xmlns:w14="http://schemas.microsoft.com/office/word/2010/wordml" mc:Ignorable="w14">
+<w:styles xmlns:mc="http://schemas.openxmlformats.org/markup-compatibility/2006" xmlns:r="http://schemas.openxmlformats.org/officeDocument/2006/relationships" xmlns:w="http://schemas.openxmlformats.org/wordprocessingml/2006/main" xmlns:w14="http://schemas.microsoft.com/office/word/2010/wordml" xmlns:w15="http://schemas.microsoft.com/office/word/2012/wordml" mc:Ignorable="w14 w15">
   <w:docDefaults>
     <w:rPrDefault>
       <w:rPr>
@@ -6648,153 +6670,369 @@
     </w:rPrDefault>
     <w:pPrDefault/>
   </w:docDefaults>
-  <w:latentStyles w:defLockedState="0" w:defUIPriority="99" w:defSemiHidden="1" w:defUnhideWhenUsed="1" w:defQFormat="0" w:count="276">
-    <w:lsdException w:name="Normal" w:semiHidden="0" w:uiPriority="0" w:unhideWhenUsed="0" w:qFormat="1"/>
-    <w:lsdException w:name="heading 1" w:semiHidden="0" w:uiPriority="9" w:unhideWhenUsed="0" w:qFormat="1"/>
-    <w:lsdException w:name="heading 2" w:uiPriority="9" w:qFormat="1"/>
-    <w:lsdException w:name="heading 3" w:uiPriority="9" w:qFormat="1"/>
-    <w:lsdException w:name="heading 4" w:uiPriority="9" w:qFormat="1"/>
-    <w:lsdException w:name="heading 5" w:uiPriority="9" w:qFormat="1"/>
-    <w:lsdException w:name="heading 6" w:uiPriority="9" w:qFormat="1"/>
-    <w:lsdException w:name="heading 7" w:uiPriority="9" w:qFormat="1"/>
-    <w:lsdException w:name="heading 8" w:uiPriority="9" w:qFormat="1"/>
-    <w:lsdException w:name="heading 9" w:uiPriority="9" w:qFormat="1"/>
-    <w:lsdException w:name="toc 1" w:uiPriority="39"/>
-    <w:lsdException w:name="toc 2" w:uiPriority="39"/>
-    <w:lsdException w:name="toc 3" w:uiPriority="39"/>
-    <w:lsdException w:name="toc 4" w:uiPriority="39"/>
-    <w:lsdException w:name="toc 5" w:uiPriority="39"/>
-    <w:lsdException w:name="toc 6" w:uiPriority="39"/>
-    <w:lsdException w:name="toc 7" w:uiPriority="39"/>
-    <w:lsdException w:name="toc 8" w:uiPriority="39"/>
-    <w:lsdException w:name="toc 9" w:uiPriority="39"/>
-    <w:lsdException w:name="caption" w:uiPriority="35" w:qFormat="1"/>
-    <w:lsdException w:name="Title" w:semiHidden="0" w:uiPriority="10" w:unhideWhenUsed="0" w:qFormat="1"/>
-    <w:lsdException w:name="Default Paragraph Font" w:uiPriority="1"/>
-    <w:lsdException w:name="Subtitle" w:semiHidden="0" w:uiPriority="11" w:unhideWhenUsed="0" w:qFormat="1"/>
-    <w:lsdException w:name="Strong" w:semiHidden="0" w:uiPriority="22" w:unhideWhenUsed="0" w:qFormat="1"/>
-    <w:lsdException w:name="Emphasis" w:semiHidden="0" w:uiPriority="20" w:unhideWhenUsed="0" w:qFormat="1"/>
-    <w:lsdException w:name="Table Grid" w:semiHidden="0" w:uiPriority="59" w:unhideWhenUsed="0"/>
-    <w:lsdException w:name="Note Level 1" w:semiHidden="0" w:unhideWhenUsed="0"/>
-    <w:lsdException w:name="Note Level 2" w:semiHidden="0" w:unhideWhenUsed="0"/>
-    <w:lsdException w:name="Note Level 3" w:semiHidden="0" w:unhideWhenUsed="0"/>
-    <w:lsdException w:name="Note Level 4" w:semiHidden="0" w:unhideWhenUsed="0"/>
-    <w:lsdException w:name="Note Level 5" w:semiHidden="0" w:unhideWhenUsed="0"/>
-    <w:lsdException w:name="Note Level 6" w:semiHidden="0" w:unhideWhenUsed="0"/>
-    <w:lsdException w:name="Note Level 7" w:semiHidden="0" w:unhideWhenUsed="0"/>
-    <w:lsdException w:name="Note Level 8" w:semiHidden="0" w:unhideWhenUsed="0"/>
-    <w:lsdException w:name="Note Level 9" w:semiHidden="0" w:unhideWhenUsed="0"/>
-    <w:lsdException w:name="Placeholder Text" w:unhideWhenUsed="0"/>
-    <w:lsdException w:name="No Spacing" w:semiHidden="0" w:uiPriority="1" w:unhideWhenUsed="0" w:qFormat="1"/>
-    <w:lsdException w:name="Light Shading" w:semiHidden="0" w:uiPriority="60" w:unhideWhenUsed="0"/>
-    <w:lsdException w:name="Light List" w:semiHidden="0" w:uiPriority="61" w:unhideWhenUsed="0"/>
-    <w:lsdException w:name="Light Grid" w:semiHidden="0" w:uiPriority="62" w:unhideWhenUsed="0"/>
-    <w:lsdException w:name="Medium Shading 1" w:semiHidden="0" w:uiPriority="63" w:unhideWhenUsed="0"/>
-    <w:lsdException w:name="Medium Shading 2" w:semiHidden="0" w:uiPriority="64" w:unhideWhenUsed="0"/>
-    <w:lsdException w:name="Medium List 1" w:semiHidden="0" w:uiPriority="65" w:unhideWhenUsed="0"/>
-    <w:lsdException w:name="Medium List 2" w:semiHidden="0" w:uiPriority="66" w:unhideWhenUsed="0"/>
-    <w:lsdException w:name="Medium Grid 1" w:semiHidden="0" w:uiPriority="67" w:unhideWhenUsed="0"/>
-    <w:lsdException w:name="Medium Grid 2" w:semiHidden="0" w:uiPriority="68" w:unhideWhenUsed="0"/>
-    <w:lsdException w:name="Medium Grid 3" w:semiHidden="0" w:uiPriority="69" w:unhideWhenUsed="0"/>
-    <w:lsdException w:name="Dark List" w:semiHidden="0" w:uiPriority="70" w:unhideWhenUsed="0"/>
-    <w:lsdException w:name="Colorful Shading" w:semiHidden="0" w:uiPriority="71" w:unhideWhenUsed="0"/>
-    <w:lsdException w:name="Colorful List" w:semiHidden="0" w:uiPriority="72" w:unhideWhenUsed="0"/>
-    <w:lsdException w:name="Colorful Grid" w:semiHidden="0" w:uiPriority="73" w:unhideWhenUsed="0"/>
-    <w:lsdException w:name="Light Shading Accent 1" w:semiHidden="0" w:uiPriority="60" w:unhideWhenUsed="0"/>
-    <w:lsdException w:name="Light List Accent 1" w:semiHidden="0" w:uiPriority="61" w:unhideWhenUsed="0"/>
-    <w:lsdException w:name="Light Grid Accent 1" w:semiHidden="0" w:uiPriority="62" w:unhideWhenUsed="0"/>
-    <w:lsdException w:name="Medium Shading 1 Accent 1" w:semiHidden="0" w:uiPriority="63" w:unhideWhenUsed="0"/>
-    <w:lsdException w:name="Medium Shading 2 Accent 1" w:semiHidden="0" w:uiPriority="64" w:unhideWhenUsed="0"/>
-    <w:lsdException w:name="Medium List 1 Accent 1" w:semiHidden="0" w:uiPriority="65" w:unhideWhenUsed="0"/>
-    <w:lsdException w:name="Revision" w:unhideWhenUsed="0"/>
-    <w:lsdException w:name="List Paragraph" w:semiHidden="0" w:uiPriority="34" w:unhideWhenUsed="0" w:qFormat="1"/>
-    <w:lsdException w:name="Quote" w:semiHidden="0" w:uiPriority="29" w:unhideWhenUsed="0" w:qFormat="1"/>
-    <w:lsdException w:name="Intense Quote" w:semiHidden="0" w:uiPriority="30" w:unhideWhenUsed="0" w:qFormat="1"/>
-    <w:lsdException w:name="Medium List 2 Accent 1" w:semiHidden="0" w:uiPriority="66" w:unhideWhenUsed="0"/>
-    <w:lsdException w:name="Medium Grid 1 Accent 1" w:semiHidden="0" w:uiPriority="67" w:unhideWhenUsed="0"/>
-    <w:lsdException w:name="Medium Grid 2 Accent 1" w:semiHidden="0" w:uiPriority="68" w:unhideWhenUsed="0"/>
-    <w:lsdException w:name="Medium Grid 3 Accent 1" w:semiHidden="0" w:uiPriority="69" w:unhideWhenUsed="0"/>
-    <w:lsdException w:name="Dark List Accent 1" w:semiHidden="0" w:uiPriority="70" w:unhideWhenUsed="0"/>
-    <w:lsdException w:name="Colorful Shading Accent 1" w:semiHidden="0" w:uiPriority="71" w:unhideWhenUsed="0"/>
-    <w:lsdException w:name="Colorful List Accent 1" w:semiHidden="0" w:uiPriority="72" w:unhideWhenUsed="0"/>
-    <w:lsdException w:name="Colorful Grid Accent 1" w:semiHidden="0" w:uiPriority="73" w:unhideWhenUsed="0"/>
-    <w:lsdException w:name="Light Shading Accent 2" w:semiHidden="0" w:uiPriority="60" w:unhideWhenUsed="0"/>
-    <w:lsdException w:name="Light List Accent 2" w:semiHidden="0" w:uiPriority="61" w:unhideWhenUsed="0"/>
-    <w:lsdException w:name="Light Grid Accent 2" w:semiHidden="0" w:uiPriority="62" w:unhideWhenUsed="0"/>
-    <w:lsdException w:name="Medium Shading 1 Accent 2" w:semiHidden="0" w:uiPriority="63" w:unhideWhenUsed="0"/>
-    <w:lsdException w:name="Medium Shading 2 Accent 2" w:semiHidden="0" w:uiPriority="64" w:unhideWhenUsed="0"/>
-    <w:lsdException w:name="Medium List 1 Accent 2" w:semiHidden="0" w:uiPriority="65" w:unhideWhenUsed="0"/>
-    <w:lsdException w:name="Medium List 2 Accent 2" w:semiHidden="0" w:uiPriority="66" w:unhideWhenUsed="0"/>
-    <w:lsdException w:name="Medium Grid 1 Accent 2" w:semiHidden="0" w:uiPriority="67" w:unhideWhenUsed="0"/>
-    <w:lsdException w:name="Medium Grid 2 Accent 2" w:semiHidden="0" w:uiPriority="68" w:unhideWhenUsed="0"/>
-    <w:lsdException w:name="Medium Grid 3 Accent 2" w:semiHidden="0" w:uiPriority="69" w:unhideWhenUsed="0"/>
-    <w:lsdException w:name="Dark List Accent 2" w:semiHidden="0" w:uiPriority="70" w:unhideWhenUsed="0"/>
-    <w:lsdException w:name="Colorful Shading Accent 2" w:semiHidden="0" w:uiPriority="71" w:unhideWhenUsed="0"/>
-    <w:lsdException w:name="Colorful List Accent 2" w:semiHidden="0" w:uiPriority="72" w:unhideWhenUsed="0"/>
-    <w:lsdException w:name="Colorful Grid Accent 2" w:semiHidden="0" w:uiPriority="73" w:unhideWhenUsed="0"/>
-    <w:lsdException w:name="Light Shading Accent 3" w:semiHidden="0" w:uiPriority="60" w:unhideWhenUsed="0"/>
-    <w:lsdException w:name="Light List Accent 3" w:semiHidden="0" w:uiPriority="61" w:unhideWhenUsed="0"/>
-    <w:lsdException w:name="Light Grid Accent 3" w:semiHidden="0" w:uiPriority="62" w:unhideWhenUsed="0"/>
-    <w:lsdException w:name="Medium Shading 1 Accent 3" w:semiHidden="0" w:uiPriority="63" w:unhideWhenUsed="0"/>
-    <w:lsdException w:name="Medium Shading 2 Accent 3" w:semiHidden="0" w:uiPriority="64" w:unhideWhenUsed="0"/>
-    <w:lsdException w:name="Medium List 1 Accent 3" w:semiHidden="0" w:uiPriority="65" w:unhideWhenUsed="0"/>
-    <w:lsdException w:name="Medium List 2 Accent 3" w:semiHidden="0" w:uiPriority="66" w:unhideWhenUsed="0"/>
-    <w:lsdException w:name="Medium Grid 1 Accent 3" w:semiHidden="0" w:uiPriority="67" w:unhideWhenUsed="0"/>
-    <w:lsdException w:name="Medium Grid 2 Accent 3" w:semiHidden="0" w:uiPriority="68" w:unhideWhenUsed="0"/>
-    <w:lsdException w:name="Medium Grid 3 Accent 3" w:semiHidden="0" w:uiPriority="69" w:unhideWhenUsed="0"/>
-    <w:lsdException w:name="Dark List Accent 3" w:semiHidden="0" w:uiPriority="70" w:unhideWhenUsed="0"/>
-    <w:lsdException w:name="Colorful Shading Accent 3" w:semiHidden="0" w:uiPriority="71" w:unhideWhenUsed="0"/>
-    <w:lsdException w:name="Colorful List Accent 3" w:semiHidden="0" w:uiPriority="72" w:unhideWhenUsed="0"/>
-    <w:lsdException w:name="Colorful Grid Accent 3" w:semiHidden="0" w:uiPriority="73" w:unhideWhenUsed="0"/>
-    <w:lsdException w:name="Light Shading Accent 4" w:semiHidden="0" w:uiPriority="60" w:unhideWhenUsed="0"/>
-    <w:lsdException w:name="Light List Accent 4" w:semiHidden="0" w:uiPriority="61" w:unhideWhenUsed="0"/>
-    <w:lsdException w:name="Light Grid Accent 4" w:semiHidden="0" w:uiPriority="62" w:unhideWhenUsed="0"/>
-    <w:lsdException w:name="Medium Shading 1 Accent 4" w:semiHidden="0" w:uiPriority="63" w:unhideWhenUsed="0"/>
-    <w:lsdException w:name="Medium Shading 2 Accent 4" w:semiHidden="0" w:uiPriority="64" w:unhideWhenUsed="0"/>
-    <w:lsdException w:name="Medium List 1 Accent 4" w:semiHidden="0" w:uiPriority="65" w:unhideWhenUsed="0"/>
-    <w:lsdException w:name="Medium List 2 Accent 4" w:semiHidden="0" w:uiPriority="66" w:unhideWhenUsed="0"/>
-    <w:lsdException w:name="Medium Grid 1 Accent 4" w:semiHidden="0" w:uiPriority="67" w:unhideWhenUsed="0"/>
-    <w:lsdException w:name="Medium Grid 2 Accent 4" w:semiHidden="0" w:uiPriority="68" w:unhideWhenUsed="0"/>
-    <w:lsdException w:name="Medium Grid 3 Accent 4" w:semiHidden="0" w:uiPriority="69" w:unhideWhenUsed="0"/>
-    <w:lsdException w:name="Dark List Accent 4" w:semiHidden="0" w:uiPriority="70" w:unhideWhenUsed="0"/>
-    <w:lsdException w:name="Colorful Shading Accent 4" w:semiHidden="0" w:uiPriority="71" w:unhideWhenUsed="0"/>
-    <w:lsdException w:name="Colorful List Accent 4" w:semiHidden="0" w:uiPriority="72" w:unhideWhenUsed="0"/>
-    <w:lsdException w:name="Colorful Grid Accent 4" w:semiHidden="0" w:uiPriority="73" w:unhideWhenUsed="0"/>
-    <w:lsdException w:name="Light Shading Accent 5" w:semiHidden="0" w:uiPriority="60" w:unhideWhenUsed="0"/>
-    <w:lsdException w:name="Light List Accent 5" w:semiHidden="0" w:uiPriority="61" w:unhideWhenUsed="0"/>
-    <w:lsdException w:name="Light Grid Accent 5" w:semiHidden="0" w:uiPriority="62" w:unhideWhenUsed="0"/>
-    <w:lsdException w:name="Medium Shading 1 Accent 5" w:semiHidden="0" w:uiPriority="63" w:unhideWhenUsed="0"/>
-    <w:lsdException w:name="Medium Shading 2 Accent 5" w:semiHidden="0" w:uiPriority="64" w:unhideWhenUsed="0"/>
-    <w:lsdException w:name="Medium List 1 Accent 5" w:semiHidden="0" w:uiPriority="65" w:unhideWhenUsed="0"/>
-    <w:lsdException w:name="Medium List 2 Accent 5" w:semiHidden="0" w:uiPriority="66" w:unhideWhenUsed="0"/>
-    <w:lsdException w:name="Medium Grid 1 Accent 5" w:semiHidden="0" w:uiPriority="67" w:unhideWhenUsed="0"/>
-    <w:lsdException w:name="Medium Grid 2 Accent 5" w:semiHidden="0" w:uiPriority="68" w:unhideWhenUsed="0"/>
-    <w:lsdException w:name="Medium Grid 3 Accent 5" w:semiHidden="0" w:uiPriority="69" w:unhideWhenUsed="0"/>
-    <w:lsdException w:name="Dark List Accent 5" w:semiHidden="0" w:uiPriority="70" w:unhideWhenUsed="0"/>
-    <w:lsdException w:name="Colorful Shading Accent 5" w:semiHidden="0" w:uiPriority="71" w:unhideWhenUsed="0"/>
-    <w:lsdException w:name="Colorful List Accent 5" w:semiHidden="0" w:uiPriority="72" w:unhideWhenUsed="0"/>
-    <w:lsdException w:name="Colorful Grid Accent 5" w:semiHidden="0" w:uiPriority="73" w:unhideWhenUsed="0"/>
-    <w:lsdException w:name="Light Shading Accent 6" w:semiHidden="0" w:uiPriority="60" w:unhideWhenUsed="0"/>
-    <w:lsdException w:name="Light List Accent 6" w:semiHidden="0" w:uiPriority="61" w:unhideWhenUsed="0"/>
-    <w:lsdException w:name="Light Grid Accent 6" w:semiHidden="0" w:uiPriority="62" w:unhideWhenUsed="0"/>
-    <w:lsdException w:name="Medium Shading 1 Accent 6" w:semiHidden="0" w:uiPriority="63" w:unhideWhenUsed="0"/>
-    <w:lsdException w:name="Medium Shading 2 Accent 6" w:semiHidden="0" w:uiPriority="64" w:unhideWhenUsed="0"/>
-    <w:lsdException w:name="Medium List 1 Accent 6" w:semiHidden="0" w:uiPriority="65" w:unhideWhenUsed="0"/>
-    <w:lsdException w:name="Medium List 2 Accent 6" w:semiHidden="0" w:uiPriority="66" w:unhideWhenUsed="0"/>
-    <w:lsdException w:name="Medium Grid 1 Accent 6" w:semiHidden="0" w:uiPriority="67" w:unhideWhenUsed="0"/>
-    <w:lsdException w:name="Medium Grid 2 Accent 6" w:semiHidden="0" w:uiPriority="68" w:unhideWhenUsed="0"/>
-    <w:lsdException w:name="Medium Grid 3 Accent 6" w:semiHidden="0" w:uiPriority="69" w:unhideWhenUsed="0"/>
-    <w:lsdException w:name="Dark List Accent 6" w:semiHidden="0" w:uiPriority="70" w:unhideWhenUsed="0"/>
-    <w:lsdException w:name="Colorful Shading Accent 6" w:semiHidden="0" w:uiPriority="71" w:unhideWhenUsed="0"/>
-    <w:lsdException w:name="Colorful List Accent 6" w:semiHidden="0" w:uiPriority="72" w:unhideWhenUsed="0"/>
-    <w:lsdException w:name="Colorful Grid Accent 6" w:semiHidden="0" w:uiPriority="73" w:unhideWhenUsed="0"/>
-    <w:lsdException w:name="Subtle Emphasis" w:semiHidden="0" w:uiPriority="19" w:unhideWhenUsed="0" w:qFormat="1"/>
-    <w:lsdException w:name="Intense Emphasis" w:semiHidden="0" w:uiPriority="21" w:unhideWhenUsed="0" w:qFormat="1"/>
-    <w:lsdException w:name="Subtle Reference" w:semiHidden="0" w:uiPriority="31" w:unhideWhenUsed="0" w:qFormat="1"/>
-    <w:lsdException w:name="Intense Reference" w:semiHidden="0" w:uiPriority="32" w:unhideWhenUsed="0" w:qFormat="1"/>
-    <w:lsdException w:name="Book Title" w:semiHidden="0" w:uiPriority="33" w:unhideWhenUsed="0" w:qFormat="1"/>
-    <w:lsdException w:name="Bibliography" w:uiPriority="37"/>
-    <w:lsdException w:name="TOC Heading" w:uiPriority="39" w:qFormat="1"/>
+  <w:latentStyles w:defLockedState="0" w:defUIPriority="99" w:defSemiHidden="0" w:defUnhideWhenUsed="0" w:defQFormat="0" w:count="371">
+    <w:lsdException w:name="Normal" w:uiPriority="0" w:qFormat="1"/>
+    <w:lsdException w:name="heading 1" w:uiPriority="9" w:qFormat="1"/>
+    <w:lsdException w:name="heading 2" w:semiHidden="1" w:uiPriority="9" w:unhideWhenUsed="1" w:qFormat="1"/>
+    <w:lsdException w:name="heading 3" w:semiHidden="1" w:uiPriority="9" w:unhideWhenUsed="1" w:qFormat="1"/>
+    <w:lsdException w:name="heading 4" w:semiHidden="1" w:uiPriority="9" w:unhideWhenUsed="1" w:qFormat="1"/>
+    <w:lsdException w:name="heading 5" w:semiHidden="1" w:uiPriority="9" w:unhideWhenUsed="1" w:qFormat="1"/>
+    <w:lsdException w:name="heading 6" w:semiHidden="1" w:uiPriority="9" w:unhideWhenUsed="1" w:qFormat="1"/>
+    <w:lsdException w:name="heading 7" w:semiHidden="1" w:uiPriority="9" w:unhideWhenUsed="1" w:qFormat="1"/>
+    <w:lsdException w:name="heading 8" w:semiHidden="1" w:uiPriority="9" w:unhideWhenUsed="1" w:qFormat="1"/>
+    <w:lsdException w:name="heading 9" w:semiHidden="1" w:uiPriority="9" w:unhideWhenUsed="1" w:qFormat="1"/>
+    <w:lsdException w:name="index 1" w:semiHidden="1" w:unhideWhenUsed="1"/>
+    <w:lsdException w:name="index 2" w:semiHidden="1" w:unhideWhenUsed="1"/>
+    <w:lsdException w:name="index 3" w:semiHidden="1" w:unhideWhenUsed="1"/>
+    <w:lsdException w:name="index 4" w:semiHidden="1" w:unhideWhenUsed="1"/>
+    <w:lsdException w:name="index 5" w:semiHidden="1" w:unhideWhenUsed="1"/>
+    <w:lsdException w:name="index 6" w:semiHidden="1" w:unhideWhenUsed="1"/>
+    <w:lsdException w:name="index 7" w:semiHidden="1" w:unhideWhenUsed="1"/>
+    <w:lsdException w:name="index 8" w:semiHidden="1" w:unhideWhenUsed="1"/>
+    <w:lsdException w:name="index 9" w:semiHidden="1" w:unhideWhenUsed="1"/>
+    <w:lsdException w:name="toc 1" w:semiHidden="1" w:uiPriority="39" w:unhideWhenUsed="1"/>
+    <w:lsdException w:name="toc 2" w:semiHidden="1" w:uiPriority="39" w:unhideWhenUsed="1"/>
+    <w:lsdException w:name="toc 3" w:semiHidden="1" w:uiPriority="39" w:unhideWhenUsed="1"/>
+    <w:lsdException w:name="toc 4" w:semiHidden="1" w:uiPriority="39" w:unhideWhenUsed="1"/>
+    <w:lsdException w:name="toc 5" w:semiHidden="1" w:uiPriority="39" w:unhideWhenUsed="1"/>
+    <w:lsdException w:name="toc 6" w:semiHidden="1" w:uiPriority="39" w:unhideWhenUsed="1"/>
+    <w:lsdException w:name="toc 7" w:semiHidden="1" w:uiPriority="39" w:unhideWhenUsed="1"/>
+    <w:lsdException w:name="toc 8" w:semiHidden="1" w:uiPriority="39" w:unhideWhenUsed="1"/>
+    <w:lsdException w:name="toc 9" w:semiHidden="1" w:uiPriority="39" w:unhideWhenUsed="1"/>
+    <w:lsdException w:name="Normal Indent" w:semiHidden="1" w:unhideWhenUsed="1"/>
+    <w:lsdException w:name="footnote text" w:semiHidden="1" w:unhideWhenUsed="1"/>
+    <w:lsdException w:name="annotation text" w:semiHidden="1" w:unhideWhenUsed="1"/>
+    <w:lsdException w:name="header" w:semiHidden="1" w:unhideWhenUsed="1"/>
+    <w:lsdException w:name="footer" w:semiHidden="1" w:unhideWhenUsed="1"/>
+    <w:lsdException w:name="index heading" w:semiHidden="1" w:unhideWhenUsed="1"/>
+    <w:lsdException w:name="caption" w:semiHidden="1" w:uiPriority="35" w:unhideWhenUsed="1" w:qFormat="1"/>
+    <w:lsdException w:name="table of figures" w:semiHidden="1" w:unhideWhenUsed="1"/>
+    <w:lsdException w:name="envelope address" w:semiHidden="1" w:unhideWhenUsed="1"/>
+    <w:lsdException w:name="envelope return" w:semiHidden="1" w:unhideWhenUsed="1"/>
+    <w:lsdException w:name="footnote reference" w:semiHidden="1" w:unhideWhenUsed="1"/>
+    <w:lsdException w:name="annotation reference" w:semiHidden="1" w:unhideWhenUsed="1"/>
+    <w:lsdException w:name="line number" w:semiHidden="1" w:unhideWhenUsed="1"/>
+    <w:lsdException w:name="page number" w:semiHidden="1" w:unhideWhenUsed="1"/>
+    <w:lsdException w:name="endnote reference" w:semiHidden="1" w:unhideWhenUsed="1"/>
+    <w:lsdException w:name="endnote text" w:semiHidden="1" w:unhideWhenUsed="1"/>
+    <w:lsdException w:name="table of authorities" w:semiHidden="1" w:unhideWhenUsed="1"/>
+    <w:lsdException w:name="macro" w:semiHidden="1" w:unhideWhenUsed="1"/>
+    <w:lsdException w:name="toa heading" w:semiHidden="1" w:unhideWhenUsed="1"/>
+    <w:lsdException w:name="List" w:semiHidden="1" w:unhideWhenUsed="1"/>
+    <w:lsdException w:name="List Bullet" w:semiHidden="1" w:unhideWhenUsed="1"/>
+    <w:lsdException w:name="List Number" w:semiHidden="1" w:unhideWhenUsed="1"/>
+    <w:lsdException w:name="List 2" w:semiHidden="1" w:unhideWhenUsed="1"/>
+    <w:lsdException w:name="List 3" w:semiHidden="1" w:unhideWhenUsed="1"/>
+    <w:lsdException w:name="List 4" w:semiHidden="1" w:unhideWhenUsed="1"/>
+    <w:lsdException w:name="List 5" w:semiHidden="1" w:unhideWhenUsed="1"/>
+    <w:lsdException w:name="List Bullet 2" w:semiHidden="1" w:unhideWhenUsed="1"/>
+    <w:lsdException w:name="List Bullet 3" w:semiHidden="1" w:unhideWhenUsed="1"/>
+    <w:lsdException w:name="List Bullet 4" w:semiHidden="1" w:unhideWhenUsed="1"/>
+    <w:lsdException w:name="List Bullet 5" w:semiHidden="1" w:unhideWhenUsed="1"/>
+    <w:lsdException w:name="List Number 2" w:semiHidden="1" w:unhideWhenUsed="1"/>
+    <w:lsdException w:name="List Number 3" w:semiHidden="1" w:unhideWhenUsed="1"/>
+    <w:lsdException w:name="List Number 4" w:semiHidden="1" w:unhideWhenUsed="1"/>
+    <w:lsdException w:name="List Number 5" w:semiHidden="1" w:unhideWhenUsed="1"/>
+    <w:lsdException w:name="Title" w:uiPriority="10" w:qFormat="1"/>
+    <w:lsdException w:name="Closing" w:semiHidden="1" w:unhideWhenUsed="1"/>
+    <w:lsdException w:name="Signature" w:semiHidden="1" w:unhideWhenUsed="1"/>
+    <w:lsdException w:name="Default Paragraph Font" w:semiHidden="1" w:uiPriority="1" w:unhideWhenUsed="1"/>
+    <w:lsdException w:name="Body Text" w:semiHidden="1" w:unhideWhenUsed="1"/>
+    <w:lsdException w:name="Body Text Indent" w:semiHidden="1" w:unhideWhenUsed="1"/>
+    <w:lsdException w:name="List Continue" w:semiHidden="1" w:unhideWhenUsed="1"/>
+    <w:lsdException w:name="List Continue 2" w:semiHidden="1" w:unhideWhenUsed="1"/>
+    <w:lsdException w:name="List Continue 3" w:semiHidden="1" w:unhideWhenUsed="1"/>
+    <w:lsdException w:name="List Continue 4" w:semiHidden="1" w:unhideWhenUsed="1"/>
+    <w:lsdException w:name="List Continue 5" w:semiHidden="1" w:unhideWhenUsed="1"/>
+    <w:lsdException w:name="Message Header" w:semiHidden="1" w:unhideWhenUsed="1"/>
+    <w:lsdException w:name="Subtitle" w:uiPriority="11" w:qFormat="1"/>
+    <w:lsdException w:name="Salutation" w:semiHidden="1" w:unhideWhenUsed="1"/>
+    <w:lsdException w:name="Date" w:semiHidden="1" w:unhideWhenUsed="1"/>
+    <w:lsdException w:name="Body Text First Indent" w:semiHidden="1" w:unhideWhenUsed="1"/>
+    <w:lsdException w:name="Body Text First Indent 2" w:semiHidden="1" w:unhideWhenUsed="1"/>
+    <w:lsdException w:name="Note Heading" w:semiHidden="1" w:unhideWhenUsed="1"/>
+    <w:lsdException w:name="Body Text 2" w:semiHidden="1" w:unhideWhenUsed="1"/>
+    <w:lsdException w:name="Body Text 3" w:semiHidden="1" w:unhideWhenUsed="1"/>
+    <w:lsdException w:name="Body Text Indent 2" w:semiHidden="1" w:unhideWhenUsed="1"/>
+    <w:lsdException w:name="Body Text Indent 3" w:semiHidden="1" w:unhideWhenUsed="1"/>
+    <w:lsdException w:name="Block Text" w:semiHidden="1" w:unhideWhenUsed="1"/>
+    <w:lsdException w:name="Hyperlink" w:semiHidden="1" w:unhideWhenUsed="1"/>
+    <w:lsdException w:name="FollowedHyperlink" w:semiHidden="1" w:unhideWhenUsed="1"/>
+    <w:lsdException w:name="Strong" w:uiPriority="22" w:qFormat="1"/>
+    <w:lsdException w:name="Emphasis" w:uiPriority="20" w:qFormat="1"/>
+    <w:lsdException w:name="Document Map" w:semiHidden="1" w:unhideWhenUsed="1"/>
+    <w:lsdException w:name="Plain Text" w:semiHidden="1" w:unhideWhenUsed="1"/>
+    <w:lsdException w:name="E-mail Signature" w:semiHidden="1" w:unhideWhenUsed="1"/>
+    <w:lsdException w:name="HTML Top of Form" w:semiHidden="1" w:unhideWhenUsed="1"/>
+    <w:lsdException w:name="HTML Bottom of Form" w:semiHidden="1" w:unhideWhenUsed="1"/>
+    <w:lsdException w:name="Normal (Web)" w:semiHidden="1" w:unhideWhenUsed="1"/>
+    <w:lsdException w:name="HTML Acronym" w:semiHidden="1" w:unhideWhenUsed="1"/>
+    <w:lsdException w:name="HTML Address" w:semiHidden="1" w:unhideWhenUsed="1"/>
+    <w:lsdException w:name="HTML Cite" w:semiHidden="1" w:unhideWhenUsed="1"/>
+    <w:lsdException w:name="HTML Code" w:semiHidden="1" w:unhideWhenUsed="1"/>
+    <w:lsdException w:name="HTML Definition" w:semiHidden="1" w:unhideWhenUsed="1"/>
+    <w:lsdException w:name="HTML Keyboard" w:semiHidden="1" w:unhideWhenUsed="1"/>
+    <w:lsdException w:name="HTML Preformatted" w:semiHidden="1" w:unhideWhenUsed="1"/>
+    <w:lsdException w:name="HTML Sample" w:semiHidden="1" w:unhideWhenUsed="1"/>
+    <w:lsdException w:name="HTML Typewriter" w:semiHidden="1" w:unhideWhenUsed="1"/>
+    <w:lsdException w:name="HTML Variable" w:semiHidden="1" w:unhideWhenUsed="1"/>
+    <w:lsdException w:name="Normal Table" w:semiHidden="1" w:unhideWhenUsed="1"/>
+    <w:lsdException w:name="annotation subject" w:semiHidden="1" w:unhideWhenUsed="1"/>
+    <w:lsdException w:name="No List" w:semiHidden="1" w:unhideWhenUsed="1"/>
+    <w:lsdException w:name="Outline List 1" w:semiHidden="1" w:unhideWhenUsed="1"/>
+    <w:lsdException w:name="Outline List 2" w:semiHidden="1" w:unhideWhenUsed="1"/>
+    <w:lsdException w:name="Outline List 3" w:semiHidden="1" w:unhideWhenUsed="1"/>
+    <w:lsdException w:name="Table Simple 1" w:semiHidden="1" w:unhideWhenUsed="1"/>
+    <w:lsdException w:name="Table Simple 2" w:semiHidden="1" w:unhideWhenUsed="1"/>
+    <w:lsdException w:name="Table Simple 3" w:semiHidden="1" w:unhideWhenUsed="1"/>
+    <w:lsdException w:name="Table Classic 1" w:semiHidden="1" w:unhideWhenUsed="1"/>
+    <w:lsdException w:name="Table Classic 2" w:semiHidden="1" w:unhideWhenUsed="1"/>
+    <w:lsdException w:name="Table Classic 3" w:semiHidden="1" w:unhideWhenUsed="1"/>
+    <w:lsdException w:name="Table Classic 4" w:semiHidden="1" w:unhideWhenUsed="1"/>
+    <w:lsdException w:name="Table Colorful 1" w:semiHidden="1" w:unhideWhenUsed="1"/>
+    <w:lsdException w:name="Table Colorful 2" w:semiHidden="1" w:unhideWhenUsed="1"/>
+    <w:lsdException w:name="Table Colorful 3" w:semiHidden="1" w:unhideWhenUsed="1"/>
+    <w:lsdException w:name="Table Columns 1" w:semiHidden="1" w:unhideWhenUsed="1"/>
+    <w:lsdException w:name="Table Columns 2" w:semiHidden="1" w:unhideWhenUsed="1"/>
+    <w:lsdException w:name="Table Columns 3" w:semiHidden="1" w:unhideWhenUsed="1"/>
+    <w:lsdException w:name="Table Columns 4" w:semiHidden="1" w:unhideWhenUsed="1"/>
+    <w:lsdException w:name="Table Columns 5" w:semiHidden="1" w:unhideWhenUsed="1"/>
+    <w:lsdException w:name="Table Grid 1" w:semiHidden="1" w:unhideWhenUsed="1"/>
+    <w:lsdException w:name="Table Grid 2" w:semiHidden="1" w:unhideWhenUsed="1"/>
+    <w:lsdException w:name="Table Grid 3" w:semiHidden="1" w:unhideWhenUsed="1"/>
+    <w:lsdException w:name="Table Grid 4" w:semiHidden="1" w:unhideWhenUsed="1"/>
+    <w:lsdException w:name="Table Grid 5" w:semiHidden="1" w:unhideWhenUsed="1"/>
+    <w:lsdException w:name="Table Grid 6" w:semiHidden="1" w:unhideWhenUsed="1"/>
+    <w:lsdException w:name="Table Grid 7" w:semiHidden="1" w:unhideWhenUsed="1"/>
+    <w:lsdException w:name="Table Grid 8" w:semiHidden="1" w:unhideWhenUsed="1"/>
+    <w:lsdException w:name="Table List 1" w:semiHidden="1" w:unhideWhenUsed="1"/>
+    <w:lsdException w:name="Table List 2" w:semiHidden="1" w:unhideWhenUsed="1"/>
+    <w:lsdException w:name="Table List 3" w:semiHidden="1" w:unhideWhenUsed="1"/>
+    <w:lsdException w:name="Table List 4" w:semiHidden="1" w:unhideWhenUsed="1"/>
+    <w:lsdException w:name="Table List 5" w:semiHidden="1" w:unhideWhenUsed="1"/>
+    <w:lsdException w:name="Table List 6" w:semiHidden="1" w:unhideWhenUsed="1"/>
+    <w:lsdException w:name="Table List 7" w:semiHidden="1" w:unhideWhenUsed="1"/>
+    <w:lsdException w:name="Table List 8" w:semiHidden="1" w:unhideWhenUsed="1"/>
+    <w:lsdException w:name="Table 3D effects 1" w:semiHidden="1" w:unhideWhenUsed="1"/>
+    <w:lsdException w:name="Table 3D effects 2" w:semiHidden="1" w:unhideWhenUsed="1"/>
+    <w:lsdException w:name="Table 3D effects 3" w:semiHidden="1" w:unhideWhenUsed="1"/>
+    <w:lsdException w:name="Table Contemporary" w:semiHidden="1" w:unhideWhenUsed="1"/>
+    <w:lsdException w:name="Table Elegant" w:semiHidden="1" w:unhideWhenUsed="1"/>
+    <w:lsdException w:name="Table Professional" w:semiHidden="1" w:unhideWhenUsed="1"/>
+    <w:lsdException w:name="Table Subtle 1" w:semiHidden="1" w:unhideWhenUsed="1"/>
+    <w:lsdException w:name="Table Subtle 2" w:semiHidden="1" w:unhideWhenUsed="1"/>
+    <w:lsdException w:name="Table Web 1" w:semiHidden="1" w:unhideWhenUsed="1"/>
+    <w:lsdException w:name="Table Web 2" w:semiHidden="1" w:unhideWhenUsed="1"/>
+    <w:lsdException w:name="Table Web 3" w:semiHidden="1" w:unhideWhenUsed="1"/>
+    <w:lsdException w:name="Balloon Text" w:semiHidden="1" w:unhideWhenUsed="1"/>
+    <w:lsdException w:name="Table Grid" w:uiPriority="59"/>
+    <w:lsdException w:name="Table Theme" w:semiHidden="1" w:unhideWhenUsed="1"/>
+    <w:lsdException w:name="Placeholder Text" w:semiHidden="1"/>
+    <w:lsdException w:name="No Spacing" w:uiPriority="1" w:qFormat="1"/>
+    <w:lsdException w:name="Light Shading" w:uiPriority="60"/>
+    <w:lsdException w:name="Light List" w:uiPriority="61"/>
+    <w:lsdException w:name="Light Grid" w:uiPriority="62"/>
+    <w:lsdException w:name="Medium Shading 1" w:uiPriority="63"/>
+    <w:lsdException w:name="Medium Shading 2" w:uiPriority="64"/>
+    <w:lsdException w:name="Medium List 1" w:uiPriority="65"/>
+    <w:lsdException w:name="Medium List 2" w:uiPriority="66"/>
+    <w:lsdException w:name="Medium Grid 1" w:uiPriority="67"/>
+    <w:lsdException w:name="Medium Grid 2" w:uiPriority="68"/>
+    <w:lsdException w:name="Medium Grid 3" w:uiPriority="69"/>
+    <w:lsdException w:name="Dark List" w:uiPriority="70"/>
+    <w:lsdException w:name="Colorful Shading" w:uiPriority="71"/>
+    <w:lsdException w:name="Colorful List" w:uiPriority="72"/>
+    <w:lsdException w:name="Colorful Grid" w:uiPriority="73"/>
+    <w:lsdException w:name="Light Shading Accent 1" w:uiPriority="60"/>
+    <w:lsdException w:name="Light List Accent 1" w:uiPriority="61"/>
+    <w:lsdException w:name="Light Grid Accent 1" w:uiPriority="62"/>
+    <w:lsdException w:name="Medium Shading 1 Accent 1" w:uiPriority="63"/>
+    <w:lsdException w:name="Medium Shading 2 Accent 1" w:uiPriority="64"/>
+    <w:lsdException w:name="Medium List 1 Accent 1" w:uiPriority="65"/>
+    <w:lsdException w:name="Revision" w:semiHidden="1"/>
+    <w:lsdException w:name="List Paragraph" w:uiPriority="34" w:qFormat="1"/>
+    <w:lsdException w:name="Quote" w:uiPriority="29" w:qFormat="1"/>
+    <w:lsdException w:name="Intense Quote" w:uiPriority="30" w:qFormat="1"/>
+    <w:lsdException w:name="Medium List 2 Accent 1" w:uiPriority="66"/>
+    <w:lsdException w:name="Medium Grid 1 Accent 1" w:uiPriority="67"/>
+    <w:lsdException w:name="Medium Grid 2 Accent 1" w:uiPriority="68"/>
+    <w:lsdException w:name="Medium Grid 3 Accent 1" w:uiPriority="69"/>
+    <w:lsdException w:name="Dark List Accent 1" w:uiPriority="70"/>
+    <w:lsdException w:name="Colorful Shading Accent 1" w:uiPriority="71"/>
+    <w:lsdException w:name="Colorful List Accent 1" w:uiPriority="72"/>
+    <w:lsdException w:name="Colorful Grid Accent 1" w:uiPriority="73"/>
+    <w:lsdException w:name="Light Shading Accent 2" w:uiPriority="60"/>
+    <w:lsdException w:name="Light List Accent 2" w:uiPriority="61"/>
+    <w:lsdException w:name="Light Grid Accent 2" w:uiPriority="62"/>
+    <w:lsdException w:name="Medium Shading 1 Accent 2" w:uiPriority="63"/>
+    <w:lsdException w:name="Medium Shading 2 Accent 2" w:uiPriority="64"/>
+    <w:lsdException w:name="Medium List 1 Accent 2" w:uiPriority="65"/>
+    <w:lsdException w:name="Medium List 2 Accent 2" w:uiPriority="66"/>
+    <w:lsdException w:name="Medium Grid 1 Accent 2" w:uiPriority="67"/>
+    <w:lsdException w:name="Medium Grid 2 Accent 2" w:uiPriority="68"/>
+    <w:lsdException w:name="Medium Grid 3 Accent 2" w:uiPriority="69"/>
+    <w:lsdException w:name="Dark List Accent 2" w:uiPriority="70"/>
+    <w:lsdException w:name="Colorful Shading Accent 2" w:uiPriority="71"/>
+    <w:lsdException w:name="Colorful List Accent 2" w:uiPriority="72"/>
+    <w:lsdException w:name="Colorful Grid Accent 2" w:uiPriority="73"/>
+    <w:lsdException w:name="Light Shading Accent 3" w:uiPriority="60"/>
+    <w:lsdException w:name="Light List Accent 3" w:uiPriority="61"/>
+    <w:lsdException w:name="Light Grid Accent 3" w:uiPriority="62"/>
+    <w:lsdException w:name="Medium Shading 1 Accent 3" w:uiPriority="63"/>
+    <w:lsdException w:name="Medium Shading 2 Accent 3" w:uiPriority="64"/>
+    <w:lsdException w:name="Medium List 1 Accent 3" w:uiPriority="65"/>
+    <w:lsdException w:name="Medium List 2 Accent 3" w:uiPriority="66"/>
+    <w:lsdException w:name="Medium Grid 1 Accent 3" w:uiPriority="67"/>
+    <w:lsdException w:name="Medium Grid 2 Accent 3" w:uiPriority="68"/>
+    <w:lsdException w:name="Medium Grid 3 Accent 3" w:uiPriority="69"/>
+    <w:lsdException w:name="Dark List Accent 3" w:uiPriority="70"/>
+    <w:lsdException w:name="Colorful Shading Accent 3" w:uiPriority="71"/>
+    <w:lsdException w:name="Colorful List Accent 3" w:uiPriority="72"/>
+    <w:lsdException w:name="Colorful Grid Accent 3" w:uiPriority="73"/>
+    <w:lsdException w:name="Light Shading Accent 4" w:uiPriority="60"/>
+    <w:lsdException w:name="Light List Accent 4" w:uiPriority="61"/>
+    <w:lsdException w:name="Light Grid Accent 4" w:uiPriority="62"/>
+    <w:lsdException w:name="Medium Shading 1 Accent 4" w:uiPriority="63"/>
+    <w:lsdException w:name="Medium Shading 2 Accent 4" w:uiPriority="64"/>
+    <w:lsdException w:name="Medium List 1 Accent 4" w:uiPriority="65"/>
+    <w:lsdException w:name="Medium List 2 Accent 4" w:uiPriority="66"/>
+    <w:lsdException w:name="Medium Grid 1 Accent 4" w:uiPriority="67"/>
+    <w:lsdException w:name="Medium Grid 2 Accent 4" w:uiPriority="68"/>
+    <w:lsdException w:name="Medium Grid 3 Accent 4" w:uiPriority="69"/>
+    <w:lsdException w:name="Dark List Accent 4" w:uiPriority="70"/>
+    <w:lsdException w:name="Colorful Shading Accent 4" w:uiPriority="71"/>
+    <w:lsdException w:name="Colorful List Accent 4" w:uiPriority="72"/>
+    <w:lsdException w:name="Colorful Grid Accent 4" w:uiPriority="73"/>
+    <w:lsdException w:name="Light Shading Accent 5" w:uiPriority="60"/>
+    <w:lsdException w:name="Light List Accent 5" w:uiPriority="61"/>
+    <w:lsdException w:name="Light Grid Accent 5" w:uiPriority="62"/>
+    <w:lsdException w:name="Medium Shading 1 Accent 5" w:uiPriority="63"/>
+    <w:lsdException w:name="Medium Shading 2 Accent 5" w:uiPriority="64"/>
+    <w:lsdException w:name="Medium List 1 Accent 5" w:uiPriority="65"/>
+    <w:lsdException w:name="Medium List 2 Accent 5" w:uiPriority="66"/>
+    <w:lsdException w:name="Medium Grid 1 Accent 5" w:uiPriority="67"/>
+    <w:lsdException w:name="Medium Grid 2 Accent 5" w:uiPriority="68"/>
+    <w:lsdException w:name="Medium Grid 3 Accent 5" w:uiPriority="69"/>
+    <w:lsdException w:name="Dark List Accent 5" w:uiPriority="70"/>
+    <w:lsdException w:name="Colorful Shading Accent 5" w:uiPriority="71"/>
+    <w:lsdException w:name="Colorful List Accent 5" w:uiPriority="72"/>
+    <w:lsdException w:name="Colorful Grid Accent 5" w:uiPriority="73"/>
+    <w:lsdException w:name="Light Shading Accent 6" w:uiPriority="60"/>
+    <w:lsdException w:name="Light List Accent 6" w:uiPriority="61"/>
+    <w:lsdException w:name="Light Grid Accent 6" w:uiPriority="62"/>
+    <w:lsdException w:name="Medium Shading 1 Accent 6" w:uiPriority="63"/>
+    <w:lsdException w:name="Medium Shading 2 Accent 6" w:uiPriority="64"/>
+    <w:lsdException w:name="Medium List 1 Accent 6" w:uiPriority="65"/>
+    <w:lsdException w:name="Medium List 2 Accent 6" w:uiPriority="66"/>
+    <w:lsdException w:name="Medium Grid 1 Accent 6" w:uiPriority="67"/>
+    <w:lsdException w:name="Medium Grid 2 Accent 6" w:uiPriority="68"/>
+    <w:lsdException w:name="Medium Grid 3 Accent 6" w:uiPriority="69"/>
+    <w:lsdException w:name="Dark List Accent 6" w:uiPriority="70"/>
+    <w:lsdException w:name="Colorful Shading Accent 6" w:uiPriority="71"/>
+    <w:lsdException w:name="Colorful List Accent 6" w:uiPriority="72"/>
+    <w:lsdException w:name="Colorful Grid Accent 6" w:uiPriority="73"/>
+    <w:lsdException w:name="Subtle Emphasis" w:uiPriority="19" w:qFormat="1"/>
+    <w:lsdException w:name="Intense Emphasis" w:uiPriority="21" w:qFormat="1"/>
+    <w:lsdException w:name="Subtle Reference" w:uiPriority="31" w:qFormat="1"/>
+    <w:lsdException w:name="Intense Reference" w:uiPriority="32" w:qFormat="1"/>
+    <w:lsdException w:name="Book Title" w:uiPriority="33" w:qFormat="1"/>
+    <w:lsdException w:name="Bibliography" w:semiHidden="1" w:uiPriority="37" w:unhideWhenUsed="1"/>
+    <w:lsdException w:name="TOC Heading" w:semiHidden="1" w:uiPriority="39" w:unhideWhenUsed="1" w:qFormat="1"/>
+    <w:lsdException w:name="Grid Table 4" w:uiPriority="49"/>
+    <w:lsdException w:name="Grid Table 5 Dark" w:uiPriority="50"/>
+    <w:lsdException w:name="Grid Table 6 Colorful" w:uiPriority="51"/>
+    <w:lsdException w:name="Grid Table 7 Colorful" w:uiPriority="52"/>
+    <w:lsdException w:name="Grid Table 1 Light Accent 1" w:uiPriority="46"/>
+    <w:lsdException w:name="Grid Table 2 Accent 1" w:uiPriority="47"/>
+    <w:lsdException w:name="Grid Table 3 Accent 1" w:uiPriority="48"/>
+    <w:lsdException w:name="Grid Table 4 Accent 1" w:uiPriority="49"/>
+    <w:lsdException w:name="Grid Table 5 Dark Accent 1" w:uiPriority="50"/>
+    <w:lsdException w:name="Grid Table 6 Colorful Accent 1" w:uiPriority="51"/>
+    <w:lsdException w:name="Grid Table 7 Colorful Accent 1" w:uiPriority="52"/>
+    <w:lsdException w:name="Grid Table 1 Light Accent 2" w:uiPriority="46"/>
+    <w:lsdException w:name="Grid Table 2 Accent 2" w:uiPriority="47"/>
+    <w:lsdException w:name="Grid Table 3 Accent 2" w:uiPriority="48"/>
+    <w:lsdException w:name="Grid Table 4 Accent 2" w:uiPriority="49"/>
+    <w:lsdException w:name="Grid Table 5 Dark Accent 2" w:uiPriority="50"/>
+    <w:lsdException w:name="Grid Table 6 Colorful Accent 2" w:uiPriority="51"/>
+    <w:lsdException w:name="Grid Table 7 Colorful Accent 2" w:uiPriority="52"/>
+    <w:lsdException w:name="Grid Table 1 Light Accent 3" w:uiPriority="46"/>
+    <w:lsdException w:name="Grid Table 2 Accent 3" w:uiPriority="47"/>
+    <w:lsdException w:name="Grid Table 3 Accent 3" w:uiPriority="48"/>
+    <w:lsdException w:name="Grid Table 4 Accent 3" w:uiPriority="49"/>
+    <w:lsdException w:name="Grid Table 5 Dark Accent 3" w:uiPriority="50"/>
+    <w:lsdException w:name="Grid Table 6 Colorful Accent 3" w:uiPriority="51"/>
+    <w:lsdException w:name="Grid Table 7 Colorful Accent 3" w:uiPriority="52"/>
+    <w:lsdException w:name="Grid Table 1 Light Accent 4" w:uiPriority="46"/>
+    <w:lsdException w:name="Grid Table 2 Accent 4" w:uiPriority="47"/>
+    <w:lsdException w:name="Grid Table 3 Accent 4" w:uiPriority="48"/>
+    <w:lsdException w:name="Grid Table 4 Accent 4" w:uiPriority="49"/>
+    <w:lsdException w:name="Grid Table 5 Dark Accent 4" w:uiPriority="50"/>
+    <w:lsdException w:name="Grid Table 6 Colorful Accent 4" w:uiPriority="51"/>
+    <w:lsdException w:name="Grid Table 7 Colorful Accent 4" w:uiPriority="52"/>
+    <w:lsdException w:name="Grid Table 1 Light Accent 5" w:uiPriority="46"/>
+    <w:lsdException w:name="Grid Table 2 Accent 5" w:uiPriority="47"/>
+    <w:lsdException w:name="Grid Table 3 Accent 5" w:uiPriority="48"/>
+    <w:lsdException w:name="Grid Table 4 Accent 5" w:uiPriority="49"/>
+    <w:lsdException w:name="Grid Table 5 Dark Accent 5" w:uiPriority="50"/>
+    <w:lsdException w:name="Grid Table 6 Colorful Accent 5" w:uiPriority="51"/>
+    <w:lsdException w:name="Grid Table 7 Colorful Accent 5" w:uiPriority="52"/>
+    <w:lsdException w:name="Grid Table 1 Light Accent 6" w:uiPriority="46"/>
+    <w:lsdException w:name="Grid Table 2 Accent 6" w:uiPriority="47"/>
+    <w:lsdException w:name="Grid Table 3 Accent 6" w:uiPriority="48"/>
+    <w:lsdException w:name="Grid Table 4 Accent 6" w:uiPriority="49"/>
+    <w:lsdException w:name="Grid Table 5 Dark Accent 6" w:uiPriority="50"/>
+    <w:lsdException w:name="Grid Table 6 Colorful Accent 6" w:uiPriority="51"/>
+    <w:lsdException w:name="Grid Table 7 Colorful Accent 6" w:uiPriority="52"/>
+    <w:lsdException w:name="List Table 1 Light" w:uiPriority="46"/>
+    <w:lsdException w:name="List Table 2" w:uiPriority="47"/>
+    <w:lsdException w:name="List Table 3" w:uiPriority="48"/>
+    <w:lsdException w:name="List Table 4" w:uiPriority="49"/>
+    <w:lsdException w:name="List Table 5 Dark" w:uiPriority="50"/>
+    <w:lsdException w:name="List Table 6 Colorful" w:uiPriority="51"/>
+    <w:lsdException w:name="List Table 7 Colorful" w:uiPriority="52"/>
+    <w:lsdException w:name="List Table 1 Light Accent 1" w:uiPriority="46"/>
+    <w:lsdException w:name="List Table 2 Accent 1" w:uiPriority="47"/>
+    <w:lsdException w:name="List Table 3 Accent 1" w:uiPriority="48"/>
+    <w:lsdException w:name="List Table 4 Accent 1" w:uiPriority="49"/>
+    <w:lsdException w:name="List Table 5 Dark Accent 1" w:uiPriority="50"/>
+    <w:lsdException w:name="List Table 6 Colorful Accent 1" w:uiPriority="51"/>
+    <w:lsdException w:name="List Table 7 Colorful Accent 1" w:uiPriority="52"/>
+    <w:lsdException w:name="List Table 1 Light Accent 2" w:uiPriority="46"/>
+    <w:lsdException w:name="List Table 2 Accent 2" w:uiPriority="47"/>
+    <w:lsdException w:name="List Table 3 Accent 2" w:uiPriority="48"/>
+    <w:lsdException w:name="List Table 4 Accent 2" w:uiPriority="49"/>
+    <w:lsdException w:name="List Table 5 Dark Accent 2" w:uiPriority="50"/>
+    <w:lsdException w:name="List Table 6 Colorful Accent 2" w:uiPriority="51"/>
+    <w:lsdException w:name="List Table 7 Colorful Accent 2" w:uiPriority="52"/>
+    <w:lsdException w:name="List Table 1 Light Accent 3" w:uiPriority="46"/>
+    <w:lsdException w:name="List Table 2 Accent 3" w:uiPriority="47"/>
+    <w:lsdException w:name="List Table 3 Accent 3" w:uiPriority="48"/>
+    <w:lsdException w:name="List Table 4 Accent 3" w:uiPriority="49"/>
+    <w:lsdException w:name="List Table 5 Dark Accent 3" w:uiPriority="50"/>
+    <w:lsdException w:name="List Table 6 Colorful Accent 3" w:uiPriority="51"/>
+    <w:lsdException w:name="List Table 7 Colorful Accent 3" w:uiPriority="52"/>
+    <w:lsdException w:name="List Table 1 Light Accent 4" w:uiPriority="46"/>
+    <w:lsdException w:name="List Table 2 Accent 4" w:uiPriority="47"/>
+    <w:lsdException w:name="List Table 3 Accent 4" w:uiPriority="48"/>
+    <w:lsdException w:name="List Table 4 Accent 4" w:uiPriority="49"/>
+    <w:lsdException w:name="List Table 5 Dark Accent 4" w:uiPriority="50"/>
+    <w:lsdException w:name="List Table 6 Colorful Accent 4" w:uiPriority="51"/>
+    <w:lsdException w:name="List Table 7 Colorful Accent 4" w:uiPriority="52"/>
+    <w:lsdException w:name="List Table 1 Light Accent 5" w:uiPriority="46"/>
+    <w:lsdException w:name="List Table 2 Accent 5" w:uiPriority="47"/>
+    <w:lsdException w:name="List Table 3 Accent 5" w:uiPriority="48"/>
+    <w:lsdException w:name="List Table 4 Accent 5" w:uiPriority="49"/>
+    <w:lsdException w:name="List Table 5 Dark Accent 5" w:uiPriority="50"/>
+    <w:lsdException w:name="List Table 6 Colorful Accent 5" w:uiPriority="51"/>
+    <w:lsdException w:name="List Table 7 Colorful Accent 5" w:uiPriority="52"/>
+    <w:lsdException w:name="List Table 1 Light Accent 6" w:uiPriority="46"/>
+    <w:lsdException w:name="List Table 2 Accent 6" w:uiPriority="47"/>
+    <w:lsdException w:name="List Table 3 Accent 6" w:uiPriority="48"/>
+    <w:lsdException w:name="List Table 4 Accent 6" w:uiPriority="49"/>
+    <w:lsdException w:name="List Table 5 Dark Accent 6" w:uiPriority="50"/>
+    <w:lsdException w:name="List Table 6 Colorful Accent 6" w:uiPriority="51"/>
+    <w:lsdException w:name="List Table 7 Colorful Accent 6" w:uiPriority="52"/>
   </w:latentStyles>
   <w:style w:type="paragraph" w:default="1" w:styleId="Normal">
     <w:name w:val="Normal"/>
@@ -8590,1961 +8828,6 @@
 </w:styles>
 </file>
 
-<file path=word/stylesWithEffects.xml><?xml version="1.0" encoding="utf-8"?>
-<w:styles xmlns:wpc="http://schemas.microsoft.com/office/word/2010/wordprocessingCanvas" xmlns:mo="http://schemas.microsoft.com/office/mac/office/2008/main" xmlns:mc="http://schemas.openxmlformats.org/markup-compatibility/2006" xmlns:mv="urn:schemas-microsoft-com:mac:vml" xmlns:o="urn:schemas-microsoft-com:office:office" xmlns:r="http://schemas.openxmlformats.org/officeDocument/2006/relationships" xmlns:m="http://schemas.openxmlformats.org/officeDocument/2006/math" xmlns:v="urn:schemas-microsoft-com:vml" xmlns:wp14="http://schemas.microsoft.com/office/word/2010/wordprocessingDrawing" xmlns:wp="http://schemas.openxmlformats.org/drawingml/2006/wordprocessingDrawing" xmlns:w10="urn:schemas-microsoft-com:office:word" xmlns:w="http://schemas.openxmlformats.org/wordprocessingml/2006/main" xmlns:w14="http://schemas.microsoft.com/office/word/2010/wordml" xmlns:wpg="http://schemas.microsoft.com/office/word/2010/wordprocessingGroup" xmlns:wpi="http://schemas.microsoft.com/office/word/2010/wordprocessingInk" xmlns:wne="http://schemas.microsoft.com/office/word/2006/wordml" xmlns:wps="http://schemas.microsoft.com/office/word/2010/wordprocessingShape" mc:Ignorable="w14 wp14">
-  <w:docDefaults>
-    <w:rPrDefault>
-      <w:rPr>
-        <w:rFonts w:asciiTheme="minorHAnsi" w:eastAsiaTheme="minorEastAsia" w:hAnsiTheme="minorHAnsi" w:cstheme="minorBidi"/>
-        <w:sz w:val="24"/>
-        <w:szCs w:val="24"/>
-        <w:lang w:val="en-US" w:eastAsia="en-US" w:bidi="ar-SA"/>
-      </w:rPr>
-    </w:rPrDefault>
-    <w:pPrDefault/>
-  </w:docDefaults>
-  <w:latentStyles w:defLockedState="0" w:defUIPriority="99" w:defSemiHidden="1" w:defUnhideWhenUsed="1" w:defQFormat="0" w:count="276">
-    <w:lsdException w:name="Normal" w:semiHidden="0" w:uiPriority="0" w:unhideWhenUsed="0" w:qFormat="1"/>
-    <w:lsdException w:name="heading 1" w:semiHidden="0" w:uiPriority="9" w:unhideWhenUsed="0" w:qFormat="1"/>
-    <w:lsdException w:name="heading 2" w:uiPriority="9" w:qFormat="1"/>
-    <w:lsdException w:name="heading 3" w:uiPriority="9" w:qFormat="1"/>
-    <w:lsdException w:name="heading 4" w:uiPriority="9" w:qFormat="1"/>
-    <w:lsdException w:name="heading 5" w:uiPriority="9" w:qFormat="1"/>
-    <w:lsdException w:name="heading 6" w:uiPriority="9" w:qFormat="1"/>
-    <w:lsdException w:name="heading 7" w:uiPriority="9" w:qFormat="1"/>
-    <w:lsdException w:name="heading 8" w:uiPriority="9" w:qFormat="1"/>
-    <w:lsdException w:name="heading 9" w:uiPriority="9" w:qFormat="1"/>
-    <w:lsdException w:name="toc 1" w:uiPriority="39"/>
-    <w:lsdException w:name="toc 2" w:uiPriority="39"/>
-    <w:lsdException w:name="toc 3" w:uiPriority="39"/>
-    <w:lsdException w:name="toc 4" w:uiPriority="39"/>
-    <w:lsdException w:name="toc 5" w:uiPriority="39"/>
-    <w:lsdException w:name="toc 6" w:uiPriority="39"/>
-    <w:lsdException w:name="toc 7" w:uiPriority="39"/>
-    <w:lsdException w:name="toc 8" w:uiPriority="39"/>
-    <w:lsdException w:name="toc 9" w:uiPriority="39"/>
-    <w:lsdException w:name="caption" w:uiPriority="35" w:qFormat="1"/>
-    <w:lsdException w:name="Title" w:semiHidden="0" w:uiPriority="10" w:unhideWhenUsed="0" w:qFormat="1"/>
-    <w:lsdException w:name="Default Paragraph Font" w:uiPriority="1"/>
-    <w:lsdException w:name="Subtitle" w:semiHidden="0" w:uiPriority="11" w:unhideWhenUsed="0" w:qFormat="1"/>
-    <w:lsdException w:name="Strong" w:semiHidden="0" w:uiPriority="22" w:unhideWhenUsed="0" w:qFormat="1"/>
-    <w:lsdException w:name="Emphasis" w:semiHidden="0" w:uiPriority="20" w:unhideWhenUsed="0" w:qFormat="1"/>
-    <w:lsdException w:name="Table Grid" w:semiHidden="0" w:uiPriority="59" w:unhideWhenUsed="0"/>
-    <w:lsdException w:name="Note Level 1" w:semiHidden="0" w:unhideWhenUsed="0"/>
-    <w:lsdException w:name="Note Level 2" w:semiHidden="0" w:unhideWhenUsed="0"/>
-    <w:lsdException w:name="Note Level 3" w:semiHidden="0" w:unhideWhenUsed="0"/>
-    <w:lsdException w:name="Note Level 4" w:semiHidden="0" w:unhideWhenUsed="0"/>
-    <w:lsdException w:name="Note Level 5" w:semiHidden="0" w:unhideWhenUsed="0"/>
-    <w:lsdException w:name="Note Level 6" w:semiHidden="0" w:unhideWhenUsed="0"/>
-    <w:lsdException w:name="Note Level 7" w:semiHidden="0" w:unhideWhenUsed="0"/>
-    <w:lsdException w:name="Note Level 8" w:semiHidden="0" w:unhideWhenUsed="0"/>
-    <w:lsdException w:name="Note Level 9" w:semiHidden="0" w:unhideWhenUsed="0"/>
-    <w:lsdException w:name="Placeholder Text" w:unhideWhenUsed="0"/>
-    <w:lsdException w:name="No Spacing" w:semiHidden="0" w:uiPriority="1" w:unhideWhenUsed="0" w:qFormat="1"/>
-    <w:lsdException w:name="Light Shading" w:semiHidden="0" w:uiPriority="60" w:unhideWhenUsed="0"/>
-    <w:lsdException w:name="Light List" w:semiHidden="0" w:uiPriority="61" w:unhideWhenUsed="0"/>
-    <w:lsdException w:name="Light Grid" w:semiHidden="0" w:uiPriority="62" w:unhideWhenUsed="0"/>
-    <w:lsdException w:name="Medium Shading 1" w:semiHidden="0" w:uiPriority="63" w:unhideWhenUsed="0"/>
-    <w:lsdException w:name="Medium Shading 2" w:semiHidden="0" w:uiPriority="64" w:unhideWhenUsed="0"/>
-    <w:lsdException w:name="Medium List 1" w:semiHidden="0" w:uiPriority="65" w:unhideWhenUsed="0"/>
-    <w:lsdException w:name="Medium List 2" w:semiHidden="0" w:uiPriority="66" w:unhideWhenUsed="0"/>
-    <w:lsdException w:name="Medium Grid 1" w:semiHidden="0" w:uiPriority="67" w:unhideWhenUsed="0"/>
-    <w:lsdException w:name="Medium Grid 2" w:semiHidden="0" w:uiPriority="68" w:unhideWhenUsed="0"/>
-    <w:lsdException w:name="Medium Grid 3" w:semiHidden="0" w:uiPriority="69" w:unhideWhenUsed="0"/>
-    <w:lsdException w:name="Dark List" w:semiHidden="0" w:uiPriority="70" w:unhideWhenUsed="0"/>
-    <w:lsdException w:name="Colorful Shading" w:semiHidden="0" w:uiPriority="71" w:unhideWhenUsed="0"/>
-    <w:lsdException w:name="Colorful List" w:semiHidden="0" w:uiPriority="72" w:unhideWhenUsed="0"/>
-    <w:lsdException w:name="Colorful Grid" w:semiHidden="0" w:uiPriority="73" w:unhideWhenUsed="0"/>
-    <w:lsdException w:name="Light Shading Accent 1" w:semiHidden="0" w:uiPriority="60" w:unhideWhenUsed="0"/>
-    <w:lsdException w:name="Light List Accent 1" w:semiHidden="0" w:uiPriority="61" w:unhideWhenUsed="0"/>
-    <w:lsdException w:name="Light Grid Accent 1" w:semiHidden="0" w:uiPriority="62" w:unhideWhenUsed="0"/>
-    <w:lsdException w:name="Medium Shading 1 Accent 1" w:semiHidden="0" w:uiPriority="63" w:unhideWhenUsed="0"/>
-    <w:lsdException w:name="Medium Shading 2 Accent 1" w:semiHidden="0" w:uiPriority="64" w:unhideWhenUsed="0"/>
-    <w:lsdException w:name="Medium List 1 Accent 1" w:semiHidden="0" w:uiPriority="65" w:unhideWhenUsed="0"/>
-    <w:lsdException w:name="Revision" w:unhideWhenUsed="0"/>
-    <w:lsdException w:name="List Paragraph" w:semiHidden="0" w:uiPriority="34" w:unhideWhenUsed="0" w:qFormat="1"/>
-    <w:lsdException w:name="Quote" w:semiHidden="0" w:uiPriority="29" w:unhideWhenUsed="0" w:qFormat="1"/>
-    <w:lsdException w:name="Intense Quote" w:semiHidden="0" w:uiPriority="30" w:unhideWhenUsed="0" w:qFormat="1"/>
-    <w:lsdException w:name="Medium List 2 Accent 1" w:semiHidden="0" w:uiPriority="66" w:unhideWhenUsed="0"/>
-    <w:lsdException w:name="Medium Grid 1 Accent 1" w:semiHidden="0" w:uiPriority="67" w:unhideWhenUsed="0"/>
-    <w:lsdException w:name="Medium Grid 2 Accent 1" w:semiHidden="0" w:uiPriority="68" w:unhideWhenUsed="0"/>
-    <w:lsdException w:name="Medium Grid 3 Accent 1" w:semiHidden="0" w:uiPriority="69" w:unhideWhenUsed="0"/>
-    <w:lsdException w:name="Dark List Accent 1" w:semiHidden="0" w:uiPriority="70" w:unhideWhenUsed="0"/>
-    <w:lsdException w:name="Colorful Shading Accent 1" w:semiHidden="0" w:uiPriority="71" w:unhideWhenUsed="0"/>
-    <w:lsdException w:name="Colorful List Accent 1" w:semiHidden="0" w:uiPriority="72" w:unhideWhenUsed="0"/>
-    <w:lsdException w:name="Colorful Grid Accent 1" w:semiHidden="0" w:uiPriority="73" w:unhideWhenUsed="0"/>
-    <w:lsdException w:name="Light Shading Accent 2" w:semiHidden="0" w:uiPriority="60" w:unhideWhenUsed="0"/>
-    <w:lsdException w:name="Light List Accent 2" w:semiHidden="0" w:uiPriority="61" w:unhideWhenUsed="0"/>
-    <w:lsdException w:name="Light Grid Accent 2" w:semiHidden="0" w:uiPriority="62" w:unhideWhenUsed="0"/>
-    <w:lsdException w:name="Medium Shading 1 Accent 2" w:semiHidden="0" w:uiPriority="63" w:unhideWhenUsed="0"/>
-    <w:lsdException w:name="Medium Shading 2 Accent 2" w:semiHidden="0" w:uiPriority="64" w:unhideWhenUsed="0"/>
-    <w:lsdException w:name="Medium List 1 Accent 2" w:semiHidden="0" w:uiPriority="65" w:unhideWhenUsed="0"/>
-    <w:lsdException w:name="Medium List 2 Accent 2" w:semiHidden="0" w:uiPriority="66" w:unhideWhenUsed="0"/>
-    <w:lsdException w:name="Medium Grid 1 Accent 2" w:semiHidden="0" w:uiPriority="67" w:unhideWhenUsed="0"/>
-    <w:lsdException w:name="Medium Grid 2 Accent 2" w:semiHidden="0" w:uiPriority="68" w:unhideWhenUsed="0"/>
-    <w:lsdException w:name="Medium Grid 3 Accent 2" w:semiHidden="0" w:uiPriority="69" w:unhideWhenUsed="0"/>
-    <w:lsdException w:name="Dark List Accent 2" w:semiHidden="0" w:uiPriority="70" w:unhideWhenUsed="0"/>
-    <w:lsdException w:name="Colorful Shading Accent 2" w:semiHidden="0" w:uiPriority="71" w:unhideWhenUsed="0"/>
-    <w:lsdException w:name="Colorful List Accent 2" w:semiHidden="0" w:uiPriority="72" w:unhideWhenUsed="0"/>
-    <w:lsdException w:name="Colorful Grid Accent 2" w:semiHidden="0" w:uiPriority="73" w:unhideWhenUsed="0"/>
-    <w:lsdException w:name="Light Shading Accent 3" w:semiHidden="0" w:uiPriority="60" w:unhideWhenUsed="0"/>
-    <w:lsdException w:name="Light List Accent 3" w:semiHidden="0" w:uiPriority="61" w:unhideWhenUsed="0"/>
-    <w:lsdException w:name="Light Grid Accent 3" w:semiHidden="0" w:uiPriority="62" w:unhideWhenUsed="0"/>
-    <w:lsdException w:name="Medium Shading 1 Accent 3" w:semiHidden="0" w:uiPriority="63" w:unhideWhenUsed="0"/>
-    <w:lsdException w:name="Medium Shading 2 Accent 3" w:semiHidden="0" w:uiPriority="64" w:unhideWhenUsed="0"/>
-    <w:lsdException w:name="Medium List 1 Accent 3" w:semiHidden="0" w:uiPriority="65" w:unhideWhenUsed="0"/>
-    <w:lsdException w:name="Medium List 2 Accent 3" w:semiHidden="0" w:uiPriority="66" w:unhideWhenUsed="0"/>
-    <w:lsdException w:name="Medium Grid 1 Accent 3" w:semiHidden="0" w:uiPriority="67" w:unhideWhenUsed="0"/>
-    <w:lsdException w:name="Medium Grid 2 Accent 3" w:semiHidden="0" w:uiPriority="68" w:unhideWhenUsed="0"/>
-    <w:lsdException w:name="Medium Grid 3 Accent 3" w:semiHidden="0" w:uiPriority="69" w:unhideWhenUsed="0"/>
-    <w:lsdException w:name="Dark List Accent 3" w:semiHidden="0" w:uiPriority="70" w:unhideWhenUsed="0"/>
-    <w:lsdException w:name="Colorful Shading Accent 3" w:semiHidden="0" w:uiPriority="71" w:unhideWhenUsed="0"/>
-    <w:lsdException w:name="Colorful List Accent 3" w:semiHidden="0" w:uiPriority="72" w:unhideWhenUsed="0"/>
-    <w:lsdException w:name="Colorful Grid Accent 3" w:semiHidden="0" w:uiPriority="73" w:unhideWhenUsed="0"/>
-    <w:lsdException w:name="Light Shading Accent 4" w:semiHidden="0" w:uiPriority="60" w:unhideWhenUsed="0"/>
-    <w:lsdException w:name="Light List Accent 4" w:semiHidden="0" w:uiPriority="61" w:unhideWhenUsed="0"/>
-    <w:lsdException w:name="Light Grid Accent 4" w:semiHidden="0" w:uiPriority="62" w:unhideWhenUsed="0"/>
-    <w:lsdException w:name="Medium Shading 1 Accent 4" w:semiHidden="0" w:uiPriority="63" w:unhideWhenUsed="0"/>
-    <w:lsdException w:name="Medium Shading 2 Accent 4" w:semiHidden="0" w:uiPriority="64" w:unhideWhenUsed="0"/>
-    <w:lsdException w:name="Medium List 1 Accent 4" w:semiHidden="0" w:uiPriority="65" w:unhideWhenUsed="0"/>
-    <w:lsdException w:name="Medium List 2 Accent 4" w:semiHidden="0" w:uiPriority="66" w:unhideWhenUsed="0"/>
-    <w:lsdException w:name="Medium Grid 1 Accent 4" w:semiHidden="0" w:uiPriority="67" w:unhideWhenUsed="0"/>
-    <w:lsdException w:name="Medium Grid 2 Accent 4" w:semiHidden="0" w:uiPriority="68" w:unhideWhenUsed="0"/>
-    <w:lsdException w:name="Medium Grid 3 Accent 4" w:semiHidden="0" w:uiPriority="69" w:unhideWhenUsed="0"/>
-    <w:lsdException w:name="Dark List Accent 4" w:semiHidden="0" w:uiPriority="70" w:unhideWhenUsed="0"/>
-    <w:lsdException w:name="Colorful Shading Accent 4" w:semiHidden="0" w:uiPriority="71" w:unhideWhenUsed="0"/>
-    <w:lsdException w:name="Colorful List Accent 4" w:semiHidden="0" w:uiPriority="72" w:unhideWhenUsed="0"/>
-    <w:lsdException w:name="Colorful Grid Accent 4" w:semiHidden="0" w:uiPriority="73" w:unhideWhenUsed="0"/>
-    <w:lsdException w:name="Light Shading Accent 5" w:semiHidden="0" w:uiPriority="60" w:unhideWhenUsed="0"/>
-    <w:lsdException w:name="Light List Accent 5" w:semiHidden="0" w:uiPriority="61" w:unhideWhenUsed="0"/>
-    <w:lsdException w:name="Light Grid Accent 5" w:semiHidden="0" w:uiPriority="62" w:unhideWhenUsed="0"/>
-    <w:lsdException w:name="Medium Shading 1 Accent 5" w:semiHidden="0" w:uiPriority="63" w:unhideWhenUsed="0"/>
-    <w:lsdException w:name="Medium Shading 2 Accent 5" w:semiHidden="0" w:uiPriority="64" w:unhideWhenUsed="0"/>
-    <w:lsdException w:name="Medium List 1 Accent 5" w:semiHidden="0" w:uiPriority="65" w:unhideWhenUsed="0"/>
-    <w:lsdException w:name="Medium List 2 Accent 5" w:semiHidden="0" w:uiPriority="66" w:unhideWhenUsed="0"/>
-    <w:lsdException w:name="Medium Grid 1 Accent 5" w:semiHidden="0" w:uiPriority="67" w:unhideWhenUsed="0"/>
-    <w:lsdException w:name="Medium Grid 2 Accent 5" w:semiHidden="0" w:uiPriority="68" w:unhideWhenUsed="0"/>
-    <w:lsdException w:name="Medium Grid 3 Accent 5" w:semiHidden="0" w:uiPriority="69" w:unhideWhenUsed="0"/>
-    <w:lsdException w:name="Dark List Accent 5" w:semiHidden="0" w:uiPriority="70" w:unhideWhenUsed="0"/>
-    <w:lsdException w:name="Colorful Shading Accent 5" w:semiHidden="0" w:uiPriority="71" w:unhideWhenUsed="0"/>
-    <w:lsdException w:name="Colorful List Accent 5" w:semiHidden="0" w:uiPriority="72" w:unhideWhenUsed="0"/>
-    <w:lsdException w:name="Colorful Grid Accent 5" w:semiHidden="0" w:uiPriority="73" w:unhideWhenUsed="0"/>
-    <w:lsdException w:name="Light Shading Accent 6" w:semiHidden="0" w:uiPriority="60" w:unhideWhenUsed="0"/>
-    <w:lsdException w:name="Light List Accent 6" w:semiHidden="0" w:uiPriority="61" w:unhideWhenUsed="0"/>
-    <w:lsdException w:name="Light Grid Accent 6" w:semiHidden="0" w:uiPriority="62" w:unhideWhenUsed="0"/>
-    <w:lsdException w:name="Medium Shading 1 Accent 6" w:semiHidden="0" w:uiPriority="63" w:unhideWhenUsed="0"/>
-    <w:lsdException w:name="Medium Shading 2 Accent 6" w:semiHidden="0" w:uiPriority="64" w:unhideWhenUsed="0"/>
-    <w:lsdException w:name="Medium List 1 Accent 6" w:semiHidden="0" w:uiPriority="65" w:unhideWhenUsed="0"/>
-    <w:lsdException w:name="Medium List 2 Accent 6" w:semiHidden="0" w:uiPriority="66" w:unhideWhenUsed="0"/>
-    <w:lsdException w:name="Medium Grid 1 Accent 6" w:semiHidden="0" w:uiPriority="67" w:unhideWhenUsed="0"/>
-    <w:lsdException w:name="Medium Grid 2 Accent 6" w:semiHidden="0" w:uiPriority="68" w:unhideWhenUsed="0"/>
-    <w:lsdException w:name="Medium Grid 3 Accent 6" w:semiHidden="0" w:uiPriority="69" w:unhideWhenUsed="0"/>
-    <w:lsdException w:name="Dark List Accent 6" w:semiHidden="0" w:uiPriority="70" w:unhideWhenUsed="0"/>
-    <w:lsdException w:name="Colorful Shading Accent 6" w:semiHidden="0" w:uiPriority="71" w:unhideWhenUsed="0"/>
-    <w:lsdException w:name="Colorful List Accent 6" w:semiHidden="0" w:uiPriority="72" w:unhideWhenUsed="0"/>
-    <w:lsdException w:name="Colorful Grid Accent 6" w:semiHidden="0" w:uiPriority="73" w:unhideWhenUsed="0"/>
-    <w:lsdException w:name="Subtle Emphasis" w:semiHidden="0" w:uiPriority="19" w:unhideWhenUsed="0" w:qFormat="1"/>
-    <w:lsdException w:name="Intense Emphasis" w:semiHidden="0" w:uiPriority="21" w:unhideWhenUsed="0" w:qFormat="1"/>
-    <w:lsdException w:name="Subtle Reference" w:semiHidden="0" w:uiPriority="31" w:unhideWhenUsed="0" w:qFormat="1"/>
-    <w:lsdException w:name="Intense Reference" w:semiHidden="0" w:uiPriority="32" w:unhideWhenUsed="0" w:qFormat="1"/>
-    <w:lsdException w:name="Book Title" w:semiHidden="0" w:uiPriority="33" w:unhideWhenUsed="0" w:qFormat="1"/>
-    <w:lsdException w:name="Bibliography" w:uiPriority="37"/>
-    <w:lsdException w:name="TOC Heading" w:uiPriority="39" w:qFormat="1"/>
-  </w:latentStyles>
-  <w:style w:type="paragraph" w:default="1" w:styleId="Normal">
-    <w:name w:val="Normal"/>
-    <w:qFormat/>
-    <w:rsid w:val="00F12603"/>
-  </w:style>
-  <w:style w:type="paragraph" w:styleId="Heading1">
-    <w:name w:val="heading 1"/>
-    <w:basedOn w:val="Normal"/>
-    <w:next w:val="Normal"/>
-    <w:link w:val="Heading1Char"/>
-    <w:uiPriority w:val="9"/>
-    <w:qFormat/>
-    <w:rsid w:val="00132F14"/>
-    <w:pPr>
-      <w:keepNext/>
-      <w:keepLines/>
-      <w:spacing w:before="480"/>
-      <w:outlineLvl w:val="0"/>
-    </w:pPr>
-    <w:rPr>
-      <w:rFonts w:asciiTheme="majorHAnsi" w:eastAsiaTheme="majorEastAsia" w:hAnsiTheme="majorHAnsi" w:cstheme="majorBidi"/>
-      <w:b/>
-      <w:bCs/>
-      <w:color w:val="345A8A" w:themeColor="accent1" w:themeShade="B5"/>
-      <w:sz w:val="32"/>
-      <w:szCs w:val="32"/>
-    </w:rPr>
-  </w:style>
-  <w:style w:type="paragraph" w:styleId="Heading2">
-    <w:name w:val="heading 2"/>
-    <w:basedOn w:val="Normal"/>
-    <w:next w:val="Normal"/>
-    <w:link w:val="Heading2Char"/>
-    <w:uiPriority w:val="9"/>
-    <w:unhideWhenUsed/>
-    <w:qFormat/>
-    <w:rsid w:val="00FD0D4A"/>
-    <w:pPr>
-      <w:keepNext/>
-      <w:keepLines/>
-      <w:spacing w:before="200"/>
-      <w:outlineLvl w:val="1"/>
-    </w:pPr>
-    <w:rPr>
-      <w:rFonts w:asciiTheme="majorHAnsi" w:eastAsiaTheme="majorEastAsia" w:hAnsiTheme="majorHAnsi" w:cstheme="majorBidi"/>
-      <w:b/>
-      <w:bCs/>
-      <w:color w:val="4F81BD" w:themeColor="accent1"/>
-      <w:sz w:val="26"/>
-      <w:szCs w:val="26"/>
-    </w:rPr>
-  </w:style>
-  <w:style w:type="paragraph" w:styleId="Heading3">
-    <w:name w:val="heading 3"/>
-    <w:basedOn w:val="Normal"/>
-    <w:next w:val="Normal"/>
-    <w:link w:val="Heading3Char"/>
-    <w:uiPriority w:val="9"/>
-    <w:unhideWhenUsed/>
-    <w:qFormat/>
-    <w:rsid w:val="00240FA6"/>
-    <w:pPr>
-      <w:keepNext/>
-      <w:keepLines/>
-      <w:spacing w:before="200"/>
-      <w:outlineLvl w:val="2"/>
-    </w:pPr>
-    <w:rPr>
-      <w:rFonts w:asciiTheme="majorHAnsi" w:eastAsiaTheme="majorEastAsia" w:hAnsiTheme="majorHAnsi" w:cstheme="majorBidi"/>
-      <w:b/>
-      <w:bCs/>
-      <w:color w:val="4F81BD" w:themeColor="accent1"/>
-    </w:rPr>
-  </w:style>
-  <w:style w:type="character" w:default="1" w:styleId="DefaultParagraphFont">
-    <w:name w:val="Default Paragraph Font"/>
-    <w:uiPriority w:val="1"/>
-    <w:semiHidden/>
-    <w:unhideWhenUsed/>
-  </w:style>
-  <w:style w:type="table" w:default="1" w:styleId="TableNormal">
-    <w:name w:val="Normal Table"/>
-    <w:uiPriority w:val="99"/>
-    <w:semiHidden/>
-    <w:unhideWhenUsed/>
-    <w:tblPr>
-      <w:tblInd w:w="0" w:type="dxa"/>
-      <w:tblCellMar>
-        <w:top w:w="0" w:type="dxa"/>
-        <w:left w:w="108" w:type="dxa"/>
-        <w:bottom w:w="0" w:type="dxa"/>
-        <w:right w:w="108" w:type="dxa"/>
-      </w:tblCellMar>
-    </w:tblPr>
-  </w:style>
-  <w:style w:type="numbering" w:default="1" w:styleId="NoList">
-    <w:name w:val="No List"/>
-    <w:uiPriority w:val="99"/>
-    <w:semiHidden/>
-    <w:unhideWhenUsed/>
-  </w:style>
-  <w:style w:type="character" w:customStyle="1" w:styleId="Heading1Char">
-    <w:name w:val="Heading 1 Char"/>
-    <w:basedOn w:val="DefaultParagraphFont"/>
-    <w:link w:val="Heading1"/>
-    <w:uiPriority w:val="9"/>
-    <w:rsid w:val="00132F14"/>
-    <w:rPr>
-      <w:rFonts w:asciiTheme="majorHAnsi" w:eastAsiaTheme="majorEastAsia" w:hAnsiTheme="majorHAnsi" w:cstheme="majorBidi"/>
-      <w:b/>
-      <w:bCs/>
-      <w:color w:val="345A8A" w:themeColor="accent1" w:themeShade="B5"/>
-      <w:sz w:val="32"/>
-      <w:szCs w:val="32"/>
-    </w:rPr>
-  </w:style>
-  <w:style w:type="paragraph" w:styleId="TOCHeading">
-    <w:name w:val="TOC Heading"/>
-    <w:basedOn w:val="Heading1"/>
-    <w:next w:val="Normal"/>
-    <w:uiPriority w:val="39"/>
-    <w:unhideWhenUsed/>
-    <w:qFormat/>
-    <w:rsid w:val="00132F14"/>
-    <w:pPr>
-      <w:spacing w:line="276" w:lineRule="auto"/>
-      <w:outlineLvl w:val="9"/>
-    </w:pPr>
-    <w:rPr>
-      <w:color w:val="365F91" w:themeColor="accent1" w:themeShade="BF"/>
-      <w:sz w:val="28"/>
-      <w:szCs w:val="28"/>
-    </w:rPr>
-  </w:style>
-  <w:style w:type="paragraph" w:styleId="BalloonText">
-    <w:name w:val="Balloon Text"/>
-    <w:basedOn w:val="Normal"/>
-    <w:link w:val="BalloonTextChar"/>
-    <w:uiPriority w:val="99"/>
-    <w:semiHidden/>
-    <w:unhideWhenUsed/>
-    <w:rsid w:val="00132F14"/>
-    <w:rPr>
-      <w:rFonts w:ascii="Lucida Grande" w:hAnsi="Lucida Grande" w:cs="Lucida Grande"/>
-      <w:sz w:val="18"/>
-      <w:szCs w:val="18"/>
-    </w:rPr>
-  </w:style>
-  <w:style w:type="character" w:customStyle="1" w:styleId="BalloonTextChar">
-    <w:name w:val="Balloon Text Char"/>
-    <w:basedOn w:val="DefaultParagraphFont"/>
-    <w:link w:val="BalloonText"/>
-    <w:uiPriority w:val="99"/>
-    <w:semiHidden/>
-    <w:rsid w:val="00132F14"/>
-    <w:rPr>
-      <w:rFonts w:ascii="Lucida Grande" w:hAnsi="Lucida Grande" w:cs="Lucida Grande"/>
-      <w:sz w:val="18"/>
-      <w:szCs w:val="18"/>
-    </w:rPr>
-  </w:style>
-  <w:style w:type="paragraph" w:styleId="TOC1">
-    <w:name w:val="toc 1"/>
-    <w:basedOn w:val="Normal"/>
-    <w:next w:val="Normal"/>
-    <w:autoRedefine/>
-    <w:uiPriority w:val="39"/>
-    <w:unhideWhenUsed/>
-    <w:rsid w:val="00132F14"/>
-    <w:pPr>
-      <w:spacing w:before="120"/>
-    </w:pPr>
-    <w:rPr>
-      <w:b/>
-    </w:rPr>
-  </w:style>
-  <w:style w:type="paragraph" w:styleId="TOC2">
-    <w:name w:val="toc 2"/>
-    <w:basedOn w:val="Normal"/>
-    <w:next w:val="Normal"/>
-    <w:autoRedefine/>
-    <w:uiPriority w:val="39"/>
-    <w:unhideWhenUsed/>
-    <w:rsid w:val="00132F14"/>
-    <w:pPr>
-      <w:ind w:left="240"/>
-    </w:pPr>
-    <w:rPr>
-      <w:b/>
-      <w:sz w:val="22"/>
-      <w:szCs w:val="22"/>
-    </w:rPr>
-  </w:style>
-  <w:style w:type="paragraph" w:styleId="TOC3">
-    <w:name w:val="toc 3"/>
-    <w:basedOn w:val="Normal"/>
-    <w:next w:val="Normal"/>
-    <w:autoRedefine/>
-    <w:uiPriority w:val="39"/>
-    <w:unhideWhenUsed/>
-    <w:rsid w:val="00132F14"/>
-    <w:pPr>
-      <w:ind w:left="480"/>
-    </w:pPr>
-    <w:rPr>
-      <w:sz w:val="22"/>
-      <w:szCs w:val="22"/>
-    </w:rPr>
-  </w:style>
-  <w:style w:type="paragraph" w:styleId="TOC4">
-    <w:name w:val="toc 4"/>
-    <w:basedOn w:val="Normal"/>
-    <w:next w:val="Normal"/>
-    <w:autoRedefine/>
-    <w:uiPriority w:val="39"/>
-    <w:semiHidden/>
-    <w:unhideWhenUsed/>
-    <w:rsid w:val="00132F14"/>
-    <w:pPr>
-      <w:ind w:left="720"/>
-    </w:pPr>
-    <w:rPr>
-      <w:sz w:val="20"/>
-      <w:szCs w:val="20"/>
-    </w:rPr>
-  </w:style>
-  <w:style w:type="paragraph" w:styleId="TOC5">
-    <w:name w:val="toc 5"/>
-    <w:basedOn w:val="Normal"/>
-    <w:next w:val="Normal"/>
-    <w:autoRedefine/>
-    <w:uiPriority w:val="39"/>
-    <w:semiHidden/>
-    <w:unhideWhenUsed/>
-    <w:rsid w:val="00132F14"/>
-    <w:pPr>
-      <w:ind w:left="960"/>
-    </w:pPr>
-    <w:rPr>
-      <w:sz w:val="20"/>
-      <w:szCs w:val="20"/>
-    </w:rPr>
-  </w:style>
-  <w:style w:type="paragraph" w:styleId="TOC6">
-    <w:name w:val="toc 6"/>
-    <w:basedOn w:val="Normal"/>
-    <w:next w:val="Normal"/>
-    <w:autoRedefine/>
-    <w:uiPriority w:val="39"/>
-    <w:semiHidden/>
-    <w:unhideWhenUsed/>
-    <w:rsid w:val="00132F14"/>
-    <w:pPr>
-      <w:ind w:left="1200"/>
-    </w:pPr>
-    <w:rPr>
-      <w:sz w:val="20"/>
-      <w:szCs w:val="20"/>
-    </w:rPr>
-  </w:style>
-  <w:style w:type="paragraph" w:styleId="TOC7">
-    <w:name w:val="toc 7"/>
-    <w:basedOn w:val="Normal"/>
-    <w:next w:val="Normal"/>
-    <w:autoRedefine/>
-    <w:uiPriority w:val="39"/>
-    <w:semiHidden/>
-    <w:unhideWhenUsed/>
-    <w:rsid w:val="00132F14"/>
-    <w:pPr>
-      <w:ind w:left="1440"/>
-    </w:pPr>
-    <w:rPr>
-      <w:sz w:val="20"/>
-      <w:szCs w:val="20"/>
-    </w:rPr>
-  </w:style>
-  <w:style w:type="paragraph" w:styleId="TOC8">
-    <w:name w:val="toc 8"/>
-    <w:basedOn w:val="Normal"/>
-    <w:next w:val="Normal"/>
-    <w:autoRedefine/>
-    <w:uiPriority w:val="39"/>
-    <w:semiHidden/>
-    <w:unhideWhenUsed/>
-    <w:rsid w:val="00132F14"/>
-    <w:pPr>
-      <w:ind w:left="1680"/>
-    </w:pPr>
-    <w:rPr>
-      <w:sz w:val="20"/>
-      <w:szCs w:val="20"/>
-    </w:rPr>
-  </w:style>
-  <w:style w:type="paragraph" w:styleId="TOC9">
-    <w:name w:val="toc 9"/>
-    <w:basedOn w:val="Normal"/>
-    <w:next w:val="Normal"/>
-    <w:autoRedefine/>
-    <w:uiPriority w:val="39"/>
-    <w:semiHidden/>
-    <w:unhideWhenUsed/>
-    <w:rsid w:val="00132F14"/>
-    <w:pPr>
-      <w:ind w:left="1920"/>
-    </w:pPr>
-    <w:rPr>
-      <w:sz w:val="20"/>
-      <w:szCs w:val="20"/>
-    </w:rPr>
-  </w:style>
-  <w:style w:type="paragraph" w:styleId="Footer">
-    <w:name w:val="footer"/>
-    <w:basedOn w:val="Normal"/>
-    <w:link w:val="FooterChar"/>
-    <w:uiPriority w:val="99"/>
-    <w:unhideWhenUsed/>
-    <w:rsid w:val="00751F6E"/>
-    <w:pPr>
-      <w:tabs>
-        <w:tab w:val="center" w:pos="4320"/>
-        <w:tab w:val="right" w:pos="8640"/>
-      </w:tabs>
-    </w:pPr>
-  </w:style>
-  <w:style w:type="character" w:customStyle="1" w:styleId="FooterChar">
-    <w:name w:val="Footer Char"/>
-    <w:basedOn w:val="DefaultParagraphFont"/>
-    <w:link w:val="Footer"/>
-    <w:uiPriority w:val="99"/>
-    <w:rsid w:val="00751F6E"/>
-  </w:style>
-  <w:style w:type="character" w:styleId="PageNumber">
-    <w:name w:val="page number"/>
-    <w:basedOn w:val="DefaultParagraphFont"/>
-    <w:uiPriority w:val="99"/>
-    <w:semiHidden/>
-    <w:unhideWhenUsed/>
-    <w:rsid w:val="00751F6E"/>
-  </w:style>
-  <w:style w:type="paragraph" w:styleId="Header">
-    <w:name w:val="header"/>
-    <w:basedOn w:val="Normal"/>
-    <w:link w:val="HeaderChar"/>
-    <w:uiPriority w:val="99"/>
-    <w:unhideWhenUsed/>
-    <w:rsid w:val="00751F6E"/>
-    <w:pPr>
-      <w:tabs>
-        <w:tab w:val="center" w:pos="4320"/>
-        <w:tab w:val="right" w:pos="8640"/>
-      </w:tabs>
-    </w:pPr>
-  </w:style>
-  <w:style w:type="character" w:customStyle="1" w:styleId="HeaderChar">
-    <w:name w:val="Header Char"/>
-    <w:basedOn w:val="DefaultParagraphFont"/>
-    <w:link w:val="Header"/>
-    <w:uiPriority w:val="99"/>
-    <w:rsid w:val="00751F6E"/>
-  </w:style>
-  <w:style w:type="character" w:customStyle="1" w:styleId="Heading2Char">
-    <w:name w:val="Heading 2 Char"/>
-    <w:basedOn w:val="DefaultParagraphFont"/>
-    <w:link w:val="Heading2"/>
-    <w:uiPriority w:val="9"/>
-    <w:rsid w:val="00FD0D4A"/>
-    <w:rPr>
-      <w:rFonts w:asciiTheme="majorHAnsi" w:eastAsiaTheme="majorEastAsia" w:hAnsiTheme="majorHAnsi" w:cstheme="majorBidi"/>
-      <w:b/>
-      <w:bCs/>
-      <w:color w:val="4F81BD" w:themeColor="accent1"/>
-      <w:sz w:val="26"/>
-      <w:szCs w:val="26"/>
-    </w:rPr>
-  </w:style>
-  <w:style w:type="character" w:styleId="CommentReference">
-    <w:name w:val="annotation reference"/>
-    <w:basedOn w:val="DefaultParagraphFont"/>
-    <w:uiPriority w:val="99"/>
-    <w:semiHidden/>
-    <w:unhideWhenUsed/>
-    <w:rsid w:val="009779F5"/>
-    <w:rPr>
-      <w:sz w:val="18"/>
-      <w:szCs w:val="18"/>
-    </w:rPr>
-  </w:style>
-  <w:style w:type="paragraph" w:styleId="CommentText">
-    <w:name w:val="annotation text"/>
-    <w:basedOn w:val="Normal"/>
-    <w:link w:val="CommentTextChar"/>
-    <w:uiPriority w:val="99"/>
-    <w:semiHidden/>
-    <w:unhideWhenUsed/>
-    <w:rsid w:val="009779F5"/>
-  </w:style>
-  <w:style w:type="character" w:customStyle="1" w:styleId="CommentTextChar">
-    <w:name w:val="Comment Text Char"/>
-    <w:basedOn w:val="DefaultParagraphFont"/>
-    <w:link w:val="CommentText"/>
-    <w:uiPriority w:val="99"/>
-    <w:semiHidden/>
-    <w:rsid w:val="009779F5"/>
-  </w:style>
-  <w:style w:type="paragraph" w:styleId="CommentSubject">
-    <w:name w:val="annotation subject"/>
-    <w:basedOn w:val="CommentText"/>
-    <w:next w:val="CommentText"/>
-    <w:link w:val="CommentSubjectChar"/>
-    <w:uiPriority w:val="99"/>
-    <w:semiHidden/>
-    <w:unhideWhenUsed/>
-    <w:rsid w:val="009779F5"/>
-    <w:rPr>
-      <w:b/>
-      <w:bCs/>
-      <w:sz w:val="20"/>
-      <w:szCs w:val="20"/>
-    </w:rPr>
-  </w:style>
-  <w:style w:type="character" w:customStyle="1" w:styleId="CommentSubjectChar">
-    <w:name w:val="Comment Subject Char"/>
-    <w:basedOn w:val="CommentTextChar"/>
-    <w:link w:val="CommentSubject"/>
-    <w:uiPriority w:val="99"/>
-    <w:semiHidden/>
-    <w:rsid w:val="009779F5"/>
-    <w:rPr>
-      <w:b/>
-      <w:bCs/>
-      <w:sz w:val="20"/>
-      <w:szCs w:val="20"/>
-    </w:rPr>
-  </w:style>
-  <w:style w:type="character" w:customStyle="1" w:styleId="Heading3Char">
-    <w:name w:val="Heading 3 Char"/>
-    <w:basedOn w:val="DefaultParagraphFont"/>
-    <w:link w:val="Heading3"/>
-    <w:uiPriority w:val="9"/>
-    <w:rsid w:val="00240FA6"/>
-    <w:rPr>
-      <w:rFonts w:asciiTheme="majorHAnsi" w:eastAsiaTheme="majorEastAsia" w:hAnsiTheme="majorHAnsi" w:cstheme="majorBidi"/>
-      <w:b/>
-      <w:bCs/>
-      <w:color w:val="4F81BD" w:themeColor="accent1"/>
-    </w:rPr>
-  </w:style>
-  <w:style w:type="table" w:styleId="TableGrid">
-    <w:name w:val="Table Grid"/>
-    <w:basedOn w:val="TableNormal"/>
-    <w:uiPriority w:val="59"/>
-    <w:rsid w:val="00741529"/>
-    <w:tblPr>
-      <w:tblInd w:w="0" w:type="dxa"/>
-      <w:tblBorders>
-        <w:top w:val="single" w:sz="4" w:space="0" w:color="auto"/>
-        <w:left w:val="single" w:sz="4" w:space="0" w:color="auto"/>
-        <w:bottom w:val="single" w:sz="4" w:space="0" w:color="auto"/>
-        <w:right w:val="single" w:sz="4" w:space="0" w:color="auto"/>
-        <w:insideH w:val="single" w:sz="4" w:space="0" w:color="auto"/>
-        <w:insideV w:val="single" w:sz="4" w:space="0" w:color="auto"/>
-      </w:tblBorders>
-      <w:tblCellMar>
-        <w:top w:w="0" w:type="dxa"/>
-        <w:left w:w="108" w:type="dxa"/>
-        <w:bottom w:w="0" w:type="dxa"/>
-        <w:right w:w="108" w:type="dxa"/>
-      </w:tblCellMar>
-    </w:tblPr>
-  </w:style>
-  <w:style w:type="table" w:styleId="MediumShading2-Accent2">
-    <w:name w:val="Medium Shading 2 Accent 2"/>
-    <w:basedOn w:val="TableNormal"/>
-    <w:uiPriority w:val="64"/>
-    <w:rsid w:val="001D16C7"/>
-    <w:tblPr>
-      <w:tblStyleRowBandSize w:val="1"/>
-      <w:tblStyleColBandSize w:val="1"/>
-      <w:tblInd w:w="0" w:type="dxa"/>
-      <w:tblBorders>
-        <w:top w:val="single" w:sz="18" w:space="0" w:color="auto"/>
-        <w:bottom w:val="single" w:sz="18" w:space="0" w:color="auto"/>
-      </w:tblBorders>
-      <w:tblCellMar>
-        <w:top w:w="0" w:type="dxa"/>
-        <w:left w:w="108" w:type="dxa"/>
-        <w:bottom w:w="0" w:type="dxa"/>
-        <w:right w:w="108" w:type="dxa"/>
-      </w:tblCellMar>
-    </w:tblPr>
-    <w:tblStylePr w:type="firstRow">
-      <w:pPr>
-        <w:spacing w:before="0" w:after="0" w:line="240" w:lineRule="auto"/>
-      </w:pPr>
-      <w:rPr>
-        <w:b/>
-        <w:bCs/>
-        <w:color w:val="FFFFFF" w:themeColor="background1"/>
-      </w:rPr>
-      <w:tblPr/>
-      <w:tcPr>
-        <w:tcBorders>
-          <w:top w:val="single" w:sz="18" w:space="0" w:color="auto"/>
-          <w:left w:val="nil"/>
-          <w:bottom w:val="single" w:sz="18" w:space="0" w:color="auto"/>
-          <w:right w:val="nil"/>
-          <w:insideH w:val="nil"/>
-          <w:insideV w:val="nil"/>
-        </w:tcBorders>
-        <w:shd w:val="clear" w:color="auto" w:fill="C0504D" w:themeFill="accent2"/>
-      </w:tcPr>
-    </w:tblStylePr>
-    <w:tblStylePr w:type="lastRow">
-      <w:pPr>
-        <w:spacing w:before="0" w:after="0" w:line="240" w:lineRule="auto"/>
-      </w:pPr>
-      <w:rPr>
-        <w:color w:val="auto"/>
-      </w:rPr>
-      <w:tblPr/>
-      <w:tcPr>
-        <w:tcBorders>
-          <w:top w:val="double" w:sz="6" w:space="0" w:color="auto"/>
-          <w:left w:val="nil"/>
-          <w:bottom w:val="single" w:sz="18" w:space="0" w:color="auto"/>
-          <w:right w:val="nil"/>
-          <w:insideH w:val="nil"/>
-          <w:insideV w:val="nil"/>
-        </w:tcBorders>
-        <w:shd w:val="clear" w:color="auto" w:fill="FFFFFF" w:themeFill="background1"/>
-      </w:tcPr>
-    </w:tblStylePr>
-    <w:tblStylePr w:type="firstCol">
-      <w:rPr>
-        <w:b/>
-        <w:bCs/>
-        <w:color w:val="FFFFFF" w:themeColor="background1"/>
-      </w:rPr>
-      <w:tblPr/>
-      <w:tcPr>
-        <w:tcBorders>
-          <w:top w:val="nil"/>
-          <w:left w:val="nil"/>
-          <w:bottom w:val="single" w:sz="18" w:space="0" w:color="auto"/>
-          <w:right w:val="nil"/>
-          <w:insideH w:val="nil"/>
-          <w:insideV w:val="nil"/>
-        </w:tcBorders>
-        <w:shd w:val="clear" w:color="auto" w:fill="C0504D" w:themeFill="accent2"/>
-      </w:tcPr>
-    </w:tblStylePr>
-    <w:tblStylePr w:type="lastCol">
-      <w:rPr>
-        <w:b/>
-        <w:bCs/>
-        <w:color w:val="FFFFFF" w:themeColor="background1"/>
-      </w:rPr>
-      <w:tblPr/>
-      <w:tcPr>
-        <w:tcBorders>
-          <w:left w:val="nil"/>
-          <w:right w:val="nil"/>
-          <w:insideH w:val="nil"/>
-          <w:insideV w:val="nil"/>
-        </w:tcBorders>
-        <w:shd w:val="clear" w:color="auto" w:fill="C0504D" w:themeFill="accent2"/>
-      </w:tcPr>
-    </w:tblStylePr>
-    <w:tblStylePr w:type="band1Vert">
-      <w:tblPr/>
-      <w:tcPr>
-        <w:tcBorders>
-          <w:left w:val="nil"/>
-          <w:right w:val="nil"/>
-          <w:insideH w:val="nil"/>
-          <w:insideV w:val="nil"/>
-        </w:tcBorders>
-        <w:shd w:val="clear" w:color="auto" w:fill="D8D8D8" w:themeFill="background1" w:themeFillShade="D8"/>
-      </w:tcPr>
-    </w:tblStylePr>
-    <w:tblStylePr w:type="band1Horz">
-      <w:tblPr/>
-      <w:tcPr>
-        <w:shd w:val="clear" w:color="auto" w:fill="D8D8D8" w:themeFill="background1" w:themeFillShade="D8"/>
-      </w:tcPr>
-    </w:tblStylePr>
-    <w:tblStylePr w:type="neCell">
-      <w:tblPr/>
-      <w:tcPr>
-        <w:tcBorders>
-          <w:top w:val="single" w:sz="18" w:space="0" w:color="auto"/>
-          <w:left w:val="nil"/>
-          <w:bottom w:val="single" w:sz="18" w:space="0" w:color="auto"/>
-          <w:right w:val="nil"/>
-          <w:insideH w:val="nil"/>
-          <w:insideV w:val="nil"/>
-        </w:tcBorders>
-      </w:tcPr>
-    </w:tblStylePr>
-    <w:tblStylePr w:type="nwCell">
-      <w:rPr>
-        <w:color w:val="FFFFFF" w:themeColor="background1"/>
-      </w:rPr>
-      <w:tblPr/>
-      <w:tcPr>
-        <w:tcBorders>
-          <w:top w:val="single" w:sz="18" w:space="0" w:color="auto"/>
-          <w:left w:val="nil"/>
-          <w:bottom w:val="single" w:sz="18" w:space="0" w:color="auto"/>
-          <w:right w:val="nil"/>
-          <w:insideH w:val="nil"/>
-          <w:insideV w:val="nil"/>
-        </w:tcBorders>
-      </w:tcPr>
-    </w:tblStylePr>
-  </w:style>
-  <w:style w:type="table" w:styleId="MediumShading2-Accent6">
-    <w:name w:val="Medium Shading 2 Accent 6"/>
-    <w:basedOn w:val="TableNormal"/>
-    <w:uiPriority w:val="64"/>
-    <w:rsid w:val="001D16C7"/>
-    <w:tblPr>
-      <w:tblStyleRowBandSize w:val="1"/>
-      <w:tblStyleColBandSize w:val="1"/>
-      <w:tblInd w:w="0" w:type="dxa"/>
-      <w:tblBorders>
-        <w:top w:val="single" w:sz="18" w:space="0" w:color="auto"/>
-        <w:bottom w:val="single" w:sz="18" w:space="0" w:color="auto"/>
-      </w:tblBorders>
-      <w:tblCellMar>
-        <w:top w:w="0" w:type="dxa"/>
-        <w:left w:w="108" w:type="dxa"/>
-        <w:bottom w:w="0" w:type="dxa"/>
-        <w:right w:w="108" w:type="dxa"/>
-      </w:tblCellMar>
-    </w:tblPr>
-    <w:tblStylePr w:type="firstRow">
-      <w:pPr>
-        <w:spacing w:before="0" w:after="0" w:line="240" w:lineRule="auto"/>
-      </w:pPr>
-      <w:rPr>
-        <w:b/>
-        <w:bCs/>
-        <w:color w:val="FFFFFF" w:themeColor="background1"/>
-      </w:rPr>
-      <w:tblPr/>
-      <w:tcPr>
-        <w:tcBorders>
-          <w:top w:val="single" w:sz="18" w:space="0" w:color="auto"/>
-          <w:left w:val="nil"/>
-          <w:bottom w:val="single" w:sz="18" w:space="0" w:color="auto"/>
-          <w:right w:val="nil"/>
-          <w:insideH w:val="nil"/>
-          <w:insideV w:val="nil"/>
-        </w:tcBorders>
-        <w:shd w:val="clear" w:color="auto" w:fill="F79646" w:themeFill="accent6"/>
-      </w:tcPr>
-    </w:tblStylePr>
-    <w:tblStylePr w:type="lastRow">
-      <w:pPr>
-        <w:spacing w:before="0" w:after="0" w:line="240" w:lineRule="auto"/>
-      </w:pPr>
-      <w:rPr>
-        <w:color w:val="auto"/>
-      </w:rPr>
-      <w:tblPr/>
-      <w:tcPr>
-        <w:tcBorders>
-          <w:top w:val="double" w:sz="6" w:space="0" w:color="auto"/>
-          <w:left w:val="nil"/>
-          <w:bottom w:val="single" w:sz="18" w:space="0" w:color="auto"/>
-          <w:right w:val="nil"/>
-          <w:insideH w:val="nil"/>
-          <w:insideV w:val="nil"/>
-        </w:tcBorders>
-        <w:shd w:val="clear" w:color="auto" w:fill="FFFFFF" w:themeFill="background1"/>
-      </w:tcPr>
-    </w:tblStylePr>
-    <w:tblStylePr w:type="firstCol">
-      <w:rPr>
-        <w:b/>
-        <w:bCs/>
-        <w:color w:val="FFFFFF" w:themeColor="background1"/>
-      </w:rPr>
-      <w:tblPr/>
-      <w:tcPr>
-        <w:tcBorders>
-          <w:top w:val="nil"/>
-          <w:left w:val="nil"/>
-          <w:bottom w:val="single" w:sz="18" w:space="0" w:color="auto"/>
-          <w:right w:val="nil"/>
-          <w:insideH w:val="nil"/>
-          <w:insideV w:val="nil"/>
-        </w:tcBorders>
-        <w:shd w:val="clear" w:color="auto" w:fill="F79646" w:themeFill="accent6"/>
-      </w:tcPr>
-    </w:tblStylePr>
-    <w:tblStylePr w:type="lastCol">
-      <w:rPr>
-        <w:b/>
-        <w:bCs/>
-        <w:color w:val="FFFFFF" w:themeColor="background1"/>
-      </w:rPr>
-      <w:tblPr/>
-      <w:tcPr>
-        <w:tcBorders>
-          <w:left w:val="nil"/>
-          <w:right w:val="nil"/>
-          <w:insideH w:val="nil"/>
-          <w:insideV w:val="nil"/>
-        </w:tcBorders>
-        <w:shd w:val="clear" w:color="auto" w:fill="F79646" w:themeFill="accent6"/>
-      </w:tcPr>
-    </w:tblStylePr>
-    <w:tblStylePr w:type="band1Vert">
-      <w:tblPr/>
-      <w:tcPr>
-        <w:tcBorders>
-          <w:left w:val="nil"/>
-          <w:right w:val="nil"/>
-          <w:insideH w:val="nil"/>
-          <w:insideV w:val="nil"/>
-        </w:tcBorders>
-        <w:shd w:val="clear" w:color="auto" w:fill="D8D8D8" w:themeFill="background1" w:themeFillShade="D8"/>
-      </w:tcPr>
-    </w:tblStylePr>
-    <w:tblStylePr w:type="band1Horz">
-      <w:tblPr/>
-      <w:tcPr>
-        <w:shd w:val="clear" w:color="auto" w:fill="D8D8D8" w:themeFill="background1" w:themeFillShade="D8"/>
-      </w:tcPr>
-    </w:tblStylePr>
-    <w:tblStylePr w:type="neCell">
-      <w:tblPr/>
-      <w:tcPr>
-        <w:tcBorders>
-          <w:top w:val="single" w:sz="18" w:space="0" w:color="auto"/>
-          <w:left w:val="nil"/>
-          <w:bottom w:val="single" w:sz="18" w:space="0" w:color="auto"/>
-          <w:right w:val="nil"/>
-          <w:insideH w:val="nil"/>
-          <w:insideV w:val="nil"/>
-        </w:tcBorders>
-      </w:tcPr>
-    </w:tblStylePr>
-    <w:tblStylePr w:type="nwCell">
-      <w:rPr>
-        <w:color w:val="FFFFFF" w:themeColor="background1"/>
-      </w:rPr>
-      <w:tblPr/>
-      <w:tcPr>
-        <w:tcBorders>
-          <w:top w:val="single" w:sz="18" w:space="0" w:color="auto"/>
-          <w:left w:val="nil"/>
-          <w:bottom w:val="single" w:sz="18" w:space="0" w:color="auto"/>
-          <w:right w:val="nil"/>
-          <w:insideH w:val="nil"/>
-          <w:insideV w:val="nil"/>
-        </w:tcBorders>
-      </w:tcPr>
-    </w:tblStylePr>
-  </w:style>
-  <w:style w:type="table" w:styleId="MediumGrid3-Accent2">
-    <w:name w:val="Medium Grid 3 Accent 2"/>
-    <w:basedOn w:val="TableNormal"/>
-    <w:uiPriority w:val="69"/>
-    <w:rsid w:val="001D16C7"/>
-    <w:tblPr>
-      <w:tblStyleRowBandSize w:val="1"/>
-      <w:tblStyleColBandSize w:val="1"/>
-      <w:tblInd w:w="0" w:type="dxa"/>
-      <w:tblBorders>
-        <w:top w:val="single" w:sz="8" w:space="0" w:color="FFFFFF" w:themeColor="background1"/>
-        <w:left w:val="single" w:sz="8" w:space="0" w:color="FFFFFF" w:themeColor="background1"/>
-        <w:bottom w:val="single" w:sz="8" w:space="0" w:color="FFFFFF" w:themeColor="background1"/>
-        <w:right w:val="single" w:sz="8" w:space="0" w:color="FFFFFF" w:themeColor="background1"/>
-        <w:insideH w:val="single" w:sz="6" w:space="0" w:color="FFFFFF" w:themeColor="background1"/>
-        <w:insideV w:val="single" w:sz="6" w:space="0" w:color="FFFFFF" w:themeColor="background1"/>
-      </w:tblBorders>
-      <w:tblCellMar>
-        <w:top w:w="0" w:type="dxa"/>
-        <w:left w:w="108" w:type="dxa"/>
-        <w:bottom w:w="0" w:type="dxa"/>
-        <w:right w:w="108" w:type="dxa"/>
-      </w:tblCellMar>
-    </w:tblPr>
-    <w:tcPr>
-      <w:shd w:val="clear" w:color="auto" w:fill="EFD3D2" w:themeFill="accent2" w:themeFillTint="3F"/>
-    </w:tcPr>
-    <w:tblStylePr w:type="firstRow">
-      <w:rPr>
-        <w:b/>
-        <w:bCs/>
-        <w:i w:val="0"/>
-        <w:iCs w:val="0"/>
-        <w:color w:val="FFFFFF" w:themeColor="background1"/>
-      </w:rPr>
-      <w:tblPr/>
-      <w:tcPr>
-        <w:tcBorders>
-          <w:top w:val="single" w:sz="8" w:space="0" w:color="FFFFFF" w:themeColor="background1"/>
-          <w:left w:val="single" w:sz="8" w:space="0" w:color="FFFFFF" w:themeColor="background1"/>
-          <w:bottom w:val="single" w:sz="24" w:space="0" w:color="FFFFFF" w:themeColor="background1"/>
-          <w:right w:val="single" w:sz="8" w:space="0" w:color="FFFFFF" w:themeColor="background1"/>
-          <w:insideH w:val="nil"/>
-          <w:insideV w:val="single" w:sz="8" w:space="0" w:color="FFFFFF" w:themeColor="background1"/>
-        </w:tcBorders>
-        <w:shd w:val="clear" w:color="auto" w:fill="C0504D" w:themeFill="accent2"/>
-      </w:tcPr>
-    </w:tblStylePr>
-    <w:tblStylePr w:type="lastRow">
-      <w:rPr>
-        <w:b/>
-        <w:bCs/>
-        <w:i w:val="0"/>
-        <w:iCs w:val="0"/>
-        <w:color w:val="FFFFFF" w:themeColor="background1"/>
-      </w:rPr>
-      <w:tblPr/>
-      <w:tcPr>
-        <w:tcBorders>
-          <w:top w:val="single" w:sz="24" w:space="0" w:color="FFFFFF" w:themeColor="background1"/>
-          <w:left w:val="single" w:sz="8" w:space="0" w:color="FFFFFF" w:themeColor="background1"/>
-          <w:bottom w:val="single" w:sz="8" w:space="0" w:color="FFFFFF" w:themeColor="background1"/>
-          <w:right w:val="single" w:sz="8" w:space="0" w:color="FFFFFF" w:themeColor="background1"/>
-          <w:insideH w:val="nil"/>
-          <w:insideV w:val="single" w:sz="8" w:space="0" w:color="FFFFFF" w:themeColor="background1"/>
-        </w:tcBorders>
-        <w:shd w:val="clear" w:color="auto" w:fill="C0504D" w:themeFill="accent2"/>
-      </w:tcPr>
-    </w:tblStylePr>
-    <w:tblStylePr w:type="firstCol">
-      <w:rPr>
-        <w:b/>
-        <w:bCs/>
-        <w:i w:val="0"/>
-        <w:iCs w:val="0"/>
-        <w:color w:val="FFFFFF" w:themeColor="background1"/>
-      </w:rPr>
-      <w:tblPr/>
-      <w:tcPr>
-        <w:tcBorders>
-          <w:left w:val="single" w:sz="8" w:space="0" w:color="FFFFFF" w:themeColor="background1"/>
-          <w:right w:val="single" w:sz="24" w:space="0" w:color="FFFFFF" w:themeColor="background1"/>
-          <w:insideH w:val="nil"/>
-          <w:insideV w:val="nil"/>
-        </w:tcBorders>
-        <w:shd w:val="clear" w:color="auto" w:fill="C0504D" w:themeFill="accent2"/>
-      </w:tcPr>
-    </w:tblStylePr>
-    <w:tblStylePr w:type="lastCol">
-      <w:rPr>
-        <w:b/>
-        <w:bCs/>
-        <w:i w:val="0"/>
-        <w:iCs w:val="0"/>
-        <w:color w:val="FFFFFF" w:themeColor="background1"/>
-      </w:rPr>
-      <w:tblPr/>
-      <w:tcPr>
-        <w:tcBorders>
-          <w:top w:val="nil"/>
-          <w:left w:val="single" w:sz="24" w:space="0" w:color="FFFFFF" w:themeColor="background1"/>
-          <w:bottom w:val="nil"/>
-          <w:right w:val="nil"/>
-          <w:insideH w:val="nil"/>
-          <w:insideV w:val="nil"/>
-        </w:tcBorders>
-        <w:shd w:val="clear" w:color="auto" w:fill="C0504D" w:themeFill="accent2"/>
-      </w:tcPr>
-    </w:tblStylePr>
-    <w:tblStylePr w:type="band1Vert">
-      <w:tblPr/>
-      <w:tcPr>
-        <w:tcBorders>
-          <w:top w:val="single" w:sz="8" w:space="0" w:color="FFFFFF" w:themeColor="background1"/>
-          <w:left w:val="single" w:sz="8" w:space="0" w:color="FFFFFF" w:themeColor="background1"/>
-          <w:bottom w:val="single" w:sz="8" w:space="0" w:color="FFFFFF" w:themeColor="background1"/>
-          <w:right w:val="single" w:sz="8" w:space="0" w:color="FFFFFF" w:themeColor="background1"/>
-          <w:insideH w:val="nil"/>
-          <w:insideV w:val="nil"/>
-        </w:tcBorders>
-        <w:shd w:val="clear" w:color="auto" w:fill="DFA7A6" w:themeFill="accent2" w:themeFillTint="7F"/>
-      </w:tcPr>
-    </w:tblStylePr>
-    <w:tblStylePr w:type="band1Horz">
-      <w:tblPr/>
-      <w:tcPr>
-        <w:tcBorders>
-          <w:top w:val="single" w:sz="8" w:space="0" w:color="FFFFFF" w:themeColor="background1"/>
-          <w:left w:val="single" w:sz="8" w:space="0" w:color="FFFFFF" w:themeColor="background1"/>
-          <w:bottom w:val="single" w:sz="8" w:space="0" w:color="FFFFFF" w:themeColor="background1"/>
-          <w:right w:val="single" w:sz="8" w:space="0" w:color="FFFFFF" w:themeColor="background1"/>
-          <w:insideH w:val="single" w:sz="8" w:space="0" w:color="FFFFFF" w:themeColor="background1"/>
-          <w:insideV w:val="single" w:sz="8" w:space="0" w:color="FFFFFF" w:themeColor="background1"/>
-        </w:tcBorders>
-        <w:shd w:val="clear" w:color="auto" w:fill="DFA7A6" w:themeFill="accent2" w:themeFillTint="7F"/>
-      </w:tcPr>
-    </w:tblStylePr>
-  </w:style>
-  <w:style w:type="table" w:styleId="LightList-Accent2">
-    <w:name w:val="Light List Accent 2"/>
-    <w:basedOn w:val="TableNormal"/>
-    <w:uiPriority w:val="61"/>
-    <w:rsid w:val="001D16C7"/>
-    <w:tblPr>
-      <w:tblStyleRowBandSize w:val="1"/>
-      <w:tblStyleColBandSize w:val="1"/>
-      <w:tblInd w:w="0" w:type="dxa"/>
-      <w:tblBorders>
-        <w:top w:val="single" w:sz="8" w:space="0" w:color="C0504D" w:themeColor="accent2"/>
-        <w:left w:val="single" w:sz="8" w:space="0" w:color="C0504D" w:themeColor="accent2"/>
-        <w:bottom w:val="single" w:sz="8" w:space="0" w:color="C0504D" w:themeColor="accent2"/>
-        <w:right w:val="single" w:sz="8" w:space="0" w:color="C0504D" w:themeColor="accent2"/>
-      </w:tblBorders>
-      <w:tblCellMar>
-        <w:top w:w="0" w:type="dxa"/>
-        <w:left w:w="108" w:type="dxa"/>
-        <w:bottom w:w="0" w:type="dxa"/>
-        <w:right w:w="108" w:type="dxa"/>
-      </w:tblCellMar>
-    </w:tblPr>
-    <w:tblStylePr w:type="firstRow">
-      <w:pPr>
-        <w:spacing w:before="0" w:after="0" w:line="240" w:lineRule="auto"/>
-      </w:pPr>
-      <w:rPr>
-        <w:b/>
-        <w:bCs/>
-        <w:color w:val="FFFFFF" w:themeColor="background1"/>
-      </w:rPr>
-      <w:tblPr/>
-      <w:tcPr>
-        <w:shd w:val="clear" w:color="auto" w:fill="C0504D" w:themeFill="accent2"/>
-      </w:tcPr>
-    </w:tblStylePr>
-    <w:tblStylePr w:type="lastRow">
-      <w:pPr>
-        <w:spacing w:before="0" w:after="0" w:line="240" w:lineRule="auto"/>
-      </w:pPr>
-      <w:rPr>
-        <w:b/>
-        <w:bCs/>
-      </w:rPr>
-      <w:tblPr/>
-      <w:tcPr>
-        <w:tcBorders>
-          <w:top w:val="double" w:sz="6" w:space="0" w:color="C0504D" w:themeColor="accent2"/>
-          <w:left w:val="single" w:sz="8" w:space="0" w:color="C0504D" w:themeColor="accent2"/>
-          <w:bottom w:val="single" w:sz="8" w:space="0" w:color="C0504D" w:themeColor="accent2"/>
-          <w:right w:val="single" w:sz="8" w:space="0" w:color="C0504D" w:themeColor="accent2"/>
-        </w:tcBorders>
-      </w:tcPr>
-    </w:tblStylePr>
-    <w:tblStylePr w:type="firstCol">
-      <w:rPr>
-        <w:b/>
-        <w:bCs/>
-      </w:rPr>
-    </w:tblStylePr>
-    <w:tblStylePr w:type="lastCol">
-      <w:rPr>
-        <w:b/>
-        <w:bCs/>
-      </w:rPr>
-    </w:tblStylePr>
-    <w:tblStylePr w:type="band1Vert">
-      <w:tblPr/>
-      <w:tcPr>
-        <w:tcBorders>
-          <w:top w:val="single" w:sz="8" w:space="0" w:color="C0504D" w:themeColor="accent2"/>
-          <w:left w:val="single" w:sz="8" w:space="0" w:color="C0504D" w:themeColor="accent2"/>
-          <w:bottom w:val="single" w:sz="8" w:space="0" w:color="C0504D" w:themeColor="accent2"/>
-          <w:right w:val="single" w:sz="8" w:space="0" w:color="C0504D" w:themeColor="accent2"/>
-        </w:tcBorders>
-      </w:tcPr>
-    </w:tblStylePr>
-    <w:tblStylePr w:type="band1Horz">
-      <w:tblPr/>
-      <w:tcPr>
-        <w:tcBorders>
-          <w:top w:val="single" w:sz="8" w:space="0" w:color="C0504D" w:themeColor="accent2"/>
-          <w:left w:val="single" w:sz="8" w:space="0" w:color="C0504D" w:themeColor="accent2"/>
-          <w:bottom w:val="single" w:sz="8" w:space="0" w:color="C0504D" w:themeColor="accent2"/>
-          <w:right w:val="single" w:sz="8" w:space="0" w:color="C0504D" w:themeColor="accent2"/>
-        </w:tcBorders>
-      </w:tcPr>
-    </w:tblStylePr>
-  </w:style>
-  <w:style w:type="table" w:styleId="LightGrid">
-    <w:name w:val="Light Grid"/>
-    <w:basedOn w:val="TableNormal"/>
-    <w:uiPriority w:val="62"/>
-    <w:rsid w:val="001D16C7"/>
-    <w:tblPr>
-      <w:tblStyleRowBandSize w:val="1"/>
-      <w:tblStyleColBandSize w:val="1"/>
-      <w:tblInd w:w="0" w:type="dxa"/>
-      <w:tblBorders>
-        <w:top w:val="single" w:sz="8" w:space="0" w:color="000000" w:themeColor="text1"/>
-        <w:left w:val="single" w:sz="8" w:space="0" w:color="000000" w:themeColor="text1"/>
-        <w:bottom w:val="single" w:sz="8" w:space="0" w:color="000000" w:themeColor="text1"/>
-        <w:right w:val="single" w:sz="8" w:space="0" w:color="000000" w:themeColor="text1"/>
-        <w:insideH w:val="single" w:sz="8" w:space="0" w:color="000000" w:themeColor="text1"/>
-        <w:insideV w:val="single" w:sz="8" w:space="0" w:color="000000" w:themeColor="text1"/>
-      </w:tblBorders>
-      <w:tblCellMar>
-        <w:top w:w="0" w:type="dxa"/>
-        <w:left w:w="108" w:type="dxa"/>
-        <w:bottom w:w="0" w:type="dxa"/>
-        <w:right w:w="108" w:type="dxa"/>
-      </w:tblCellMar>
-    </w:tblPr>
-    <w:tblStylePr w:type="firstRow">
-      <w:pPr>
-        <w:spacing w:before="0" w:after="0" w:line="240" w:lineRule="auto"/>
-      </w:pPr>
-      <w:rPr>
-        <w:rFonts w:asciiTheme="majorHAnsi" w:eastAsiaTheme="majorEastAsia" w:hAnsiTheme="majorHAnsi" w:cstheme="majorBidi"/>
-        <w:b/>
-        <w:bCs/>
-      </w:rPr>
-      <w:tblPr/>
-      <w:tcPr>
-        <w:tcBorders>
-          <w:top w:val="single" w:sz="8" w:space="0" w:color="000000" w:themeColor="text1"/>
-          <w:left w:val="single" w:sz="8" w:space="0" w:color="000000" w:themeColor="text1"/>
-          <w:bottom w:val="single" w:sz="18" w:space="0" w:color="000000" w:themeColor="text1"/>
-          <w:right w:val="single" w:sz="8" w:space="0" w:color="000000" w:themeColor="text1"/>
-          <w:insideH w:val="nil"/>
-          <w:insideV w:val="single" w:sz="8" w:space="0" w:color="000000" w:themeColor="text1"/>
-        </w:tcBorders>
-      </w:tcPr>
-    </w:tblStylePr>
-    <w:tblStylePr w:type="lastRow">
-      <w:pPr>
-        <w:spacing w:before="0" w:after="0" w:line="240" w:lineRule="auto"/>
-      </w:pPr>
-      <w:rPr>
-        <w:rFonts w:asciiTheme="majorHAnsi" w:eastAsiaTheme="majorEastAsia" w:hAnsiTheme="majorHAnsi" w:cstheme="majorBidi"/>
-        <w:b/>
-        <w:bCs/>
-      </w:rPr>
-      <w:tblPr/>
-      <w:tcPr>
-        <w:tcBorders>
-          <w:top w:val="double" w:sz="6" w:space="0" w:color="000000" w:themeColor="text1"/>
-          <w:left w:val="single" w:sz="8" w:space="0" w:color="000000" w:themeColor="text1"/>
-          <w:bottom w:val="single" w:sz="8" w:space="0" w:color="000000" w:themeColor="text1"/>
-          <w:right w:val="single" w:sz="8" w:space="0" w:color="000000" w:themeColor="text1"/>
-          <w:insideH w:val="nil"/>
-          <w:insideV w:val="single" w:sz="8" w:space="0" w:color="000000" w:themeColor="text1"/>
-        </w:tcBorders>
-      </w:tcPr>
-    </w:tblStylePr>
-    <w:tblStylePr w:type="firstCol">
-      <w:rPr>
-        <w:rFonts w:asciiTheme="majorHAnsi" w:eastAsiaTheme="majorEastAsia" w:hAnsiTheme="majorHAnsi" w:cstheme="majorBidi"/>
-        <w:b/>
-        <w:bCs/>
-      </w:rPr>
-    </w:tblStylePr>
-    <w:tblStylePr w:type="lastCol">
-      <w:rPr>
-        <w:rFonts w:asciiTheme="majorHAnsi" w:eastAsiaTheme="majorEastAsia" w:hAnsiTheme="majorHAnsi" w:cstheme="majorBidi"/>
-        <w:b/>
-        <w:bCs/>
-      </w:rPr>
-      <w:tblPr/>
-      <w:tcPr>
-        <w:tcBorders>
-          <w:top w:val="single" w:sz="8" w:space="0" w:color="000000" w:themeColor="text1"/>
-          <w:left w:val="single" w:sz="8" w:space="0" w:color="000000" w:themeColor="text1"/>
-          <w:bottom w:val="single" w:sz="8" w:space="0" w:color="000000" w:themeColor="text1"/>
-          <w:right w:val="single" w:sz="8" w:space="0" w:color="000000" w:themeColor="text1"/>
-        </w:tcBorders>
-      </w:tcPr>
-    </w:tblStylePr>
-    <w:tblStylePr w:type="band1Vert">
-      <w:tblPr/>
-      <w:tcPr>
-        <w:tcBorders>
-          <w:top w:val="single" w:sz="8" w:space="0" w:color="000000" w:themeColor="text1"/>
-          <w:left w:val="single" w:sz="8" w:space="0" w:color="000000" w:themeColor="text1"/>
-          <w:bottom w:val="single" w:sz="8" w:space="0" w:color="000000" w:themeColor="text1"/>
-          <w:right w:val="single" w:sz="8" w:space="0" w:color="000000" w:themeColor="text1"/>
-        </w:tcBorders>
-        <w:shd w:val="clear" w:color="auto" w:fill="C0C0C0" w:themeFill="text1" w:themeFillTint="3F"/>
-      </w:tcPr>
-    </w:tblStylePr>
-    <w:tblStylePr w:type="band1Horz">
-      <w:tblPr/>
-      <w:tcPr>
-        <w:tcBorders>
-          <w:top w:val="single" w:sz="8" w:space="0" w:color="000000" w:themeColor="text1"/>
-          <w:left w:val="single" w:sz="8" w:space="0" w:color="000000" w:themeColor="text1"/>
-          <w:bottom w:val="single" w:sz="8" w:space="0" w:color="000000" w:themeColor="text1"/>
-          <w:right w:val="single" w:sz="8" w:space="0" w:color="000000" w:themeColor="text1"/>
-          <w:insideV w:val="single" w:sz="8" w:space="0" w:color="000000" w:themeColor="text1"/>
-        </w:tcBorders>
-        <w:shd w:val="clear" w:color="auto" w:fill="C0C0C0" w:themeFill="text1" w:themeFillTint="3F"/>
-      </w:tcPr>
-    </w:tblStylePr>
-    <w:tblStylePr w:type="band2Horz">
-      <w:tblPr/>
-      <w:tcPr>
-        <w:tcBorders>
-          <w:top w:val="single" w:sz="8" w:space="0" w:color="000000" w:themeColor="text1"/>
-          <w:left w:val="single" w:sz="8" w:space="0" w:color="000000" w:themeColor="text1"/>
-          <w:bottom w:val="single" w:sz="8" w:space="0" w:color="000000" w:themeColor="text1"/>
-          <w:right w:val="single" w:sz="8" w:space="0" w:color="000000" w:themeColor="text1"/>
-          <w:insideV w:val="single" w:sz="8" w:space="0" w:color="000000" w:themeColor="text1"/>
-        </w:tcBorders>
-      </w:tcPr>
-    </w:tblStylePr>
-  </w:style>
-  <w:style w:type="table" w:styleId="ColorfulList-Accent2">
-    <w:name w:val="Colorful List Accent 2"/>
-    <w:basedOn w:val="TableNormal"/>
-    <w:uiPriority w:val="72"/>
-    <w:rsid w:val="001D16C7"/>
-    <w:rPr>
-      <w:color w:val="000000" w:themeColor="text1"/>
-    </w:rPr>
-    <w:tblPr>
-      <w:tblStyleRowBandSize w:val="1"/>
-      <w:tblStyleColBandSize w:val="1"/>
-      <w:tblInd w:w="0" w:type="dxa"/>
-      <w:tblCellMar>
-        <w:top w:w="0" w:type="dxa"/>
-        <w:left w:w="108" w:type="dxa"/>
-        <w:bottom w:w="0" w:type="dxa"/>
-        <w:right w:w="108" w:type="dxa"/>
-      </w:tblCellMar>
-    </w:tblPr>
-    <w:tcPr>
-      <w:shd w:val="clear" w:color="auto" w:fill="F8EDED" w:themeFill="accent2" w:themeFillTint="19"/>
-    </w:tcPr>
-    <w:tblStylePr w:type="firstRow">
-      <w:rPr>
-        <w:b/>
-        <w:bCs/>
-        <w:color w:val="FFFFFF" w:themeColor="background1"/>
-      </w:rPr>
-      <w:tblPr/>
-      <w:tcPr>
-        <w:tcBorders>
-          <w:bottom w:val="single" w:sz="12" w:space="0" w:color="FFFFFF" w:themeColor="background1"/>
-        </w:tcBorders>
-        <w:shd w:val="clear" w:color="auto" w:fill="9E3A38" w:themeFill="accent2" w:themeFillShade="CC"/>
-      </w:tcPr>
-    </w:tblStylePr>
-    <w:tblStylePr w:type="lastRow">
-      <w:rPr>
-        <w:b/>
-        <w:bCs/>
-        <w:color w:val="9E3A38" w:themeColor="accent2" w:themeShade="CC"/>
-      </w:rPr>
-      <w:tblPr/>
-      <w:tcPr>
-        <w:tcBorders>
-          <w:top w:val="single" w:sz="12" w:space="0" w:color="000000" w:themeColor="text1"/>
-        </w:tcBorders>
-        <w:shd w:val="clear" w:color="auto" w:fill="FFFFFF" w:themeFill="background1"/>
-      </w:tcPr>
-    </w:tblStylePr>
-    <w:tblStylePr w:type="firstCol">
-      <w:rPr>
-        <w:b/>
-        <w:bCs/>
-      </w:rPr>
-    </w:tblStylePr>
-    <w:tblStylePr w:type="lastCol">
-      <w:rPr>
-        <w:b/>
-        <w:bCs/>
-      </w:rPr>
-    </w:tblStylePr>
-    <w:tblStylePr w:type="band1Vert">
-      <w:tblPr/>
-      <w:tcPr>
-        <w:tcBorders>
-          <w:top w:val="nil"/>
-          <w:left w:val="nil"/>
-          <w:bottom w:val="nil"/>
-          <w:right w:val="nil"/>
-          <w:insideH w:val="nil"/>
-          <w:insideV w:val="nil"/>
-        </w:tcBorders>
-        <w:shd w:val="clear" w:color="auto" w:fill="EFD3D2" w:themeFill="accent2" w:themeFillTint="3F"/>
-      </w:tcPr>
-    </w:tblStylePr>
-    <w:tblStylePr w:type="band1Horz">
-      <w:tblPr/>
-      <w:tcPr>
-        <w:shd w:val="clear" w:color="auto" w:fill="F2DBDB" w:themeFill="accent2" w:themeFillTint="33"/>
-      </w:tcPr>
-    </w:tblStylePr>
-  </w:style>
-  <w:style w:type="table" w:styleId="MediumShading2">
-    <w:name w:val="Medium Shading 2"/>
-    <w:basedOn w:val="TableNormal"/>
-    <w:uiPriority w:val="64"/>
-    <w:rsid w:val="001D16C7"/>
-    <w:tblPr>
-      <w:tblStyleRowBandSize w:val="1"/>
-      <w:tblStyleColBandSize w:val="1"/>
-      <w:tblInd w:w="0" w:type="dxa"/>
-      <w:tblBorders>
-        <w:top w:val="single" w:sz="18" w:space="0" w:color="auto"/>
-        <w:bottom w:val="single" w:sz="18" w:space="0" w:color="auto"/>
-      </w:tblBorders>
-      <w:tblCellMar>
-        <w:top w:w="0" w:type="dxa"/>
-        <w:left w:w="108" w:type="dxa"/>
-        <w:bottom w:w="0" w:type="dxa"/>
-        <w:right w:w="108" w:type="dxa"/>
-      </w:tblCellMar>
-    </w:tblPr>
-    <w:tblStylePr w:type="firstRow">
-      <w:pPr>
-        <w:spacing w:before="0" w:after="0" w:line="240" w:lineRule="auto"/>
-      </w:pPr>
-      <w:rPr>
-        <w:b/>
-        <w:bCs/>
-        <w:color w:val="FFFFFF" w:themeColor="background1"/>
-      </w:rPr>
-      <w:tblPr/>
-      <w:tcPr>
-        <w:tcBorders>
-          <w:top w:val="single" w:sz="18" w:space="0" w:color="auto"/>
-          <w:left w:val="nil"/>
-          <w:bottom w:val="single" w:sz="18" w:space="0" w:color="auto"/>
-          <w:right w:val="nil"/>
-          <w:insideH w:val="nil"/>
-          <w:insideV w:val="nil"/>
-        </w:tcBorders>
-        <w:shd w:val="clear" w:color="auto" w:fill="000000" w:themeFill="text1"/>
-      </w:tcPr>
-    </w:tblStylePr>
-    <w:tblStylePr w:type="lastRow">
-      <w:pPr>
-        <w:spacing w:before="0" w:after="0" w:line="240" w:lineRule="auto"/>
-      </w:pPr>
-      <w:rPr>
-        <w:color w:val="auto"/>
-      </w:rPr>
-      <w:tblPr/>
-      <w:tcPr>
-        <w:tcBorders>
-          <w:top w:val="double" w:sz="6" w:space="0" w:color="auto"/>
-          <w:left w:val="nil"/>
-          <w:bottom w:val="single" w:sz="18" w:space="0" w:color="auto"/>
-          <w:right w:val="nil"/>
-          <w:insideH w:val="nil"/>
-          <w:insideV w:val="nil"/>
-        </w:tcBorders>
-        <w:shd w:val="clear" w:color="auto" w:fill="FFFFFF" w:themeFill="background1"/>
-      </w:tcPr>
-    </w:tblStylePr>
-    <w:tblStylePr w:type="firstCol">
-      <w:rPr>
-        <w:b/>
-        <w:bCs/>
-        <w:color w:val="FFFFFF" w:themeColor="background1"/>
-      </w:rPr>
-      <w:tblPr/>
-      <w:tcPr>
-        <w:tcBorders>
-          <w:top w:val="nil"/>
-          <w:left w:val="nil"/>
-          <w:bottom w:val="single" w:sz="18" w:space="0" w:color="auto"/>
-          <w:right w:val="nil"/>
-          <w:insideH w:val="nil"/>
-          <w:insideV w:val="nil"/>
-        </w:tcBorders>
-        <w:shd w:val="clear" w:color="auto" w:fill="000000" w:themeFill="text1"/>
-      </w:tcPr>
-    </w:tblStylePr>
-    <w:tblStylePr w:type="lastCol">
-      <w:rPr>
-        <w:b/>
-        <w:bCs/>
-        <w:color w:val="FFFFFF" w:themeColor="background1"/>
-      </w:rPr>
-      <w:tblPr/>
-      <w:tcPr>
-        <w:tcBorders>
-          <w:left w:val="nil"/>
-          <w:right w:val="nil"/>
-          <w:insideH w:val="nil"/>
-          <w:insideV w:val="nil"/>
-        </w:tcBorders>
-        <w:shd w:val="clear" w:color="auto" w:fill="000000" w:themeFill="text1"/>
-      </w:tcPr>
-    </w:tblStylePr>
-    <w:tblStylePr w:type="band1Vert">
-      <w:tblPr/>
-      <w:tcPr>
-        <w:tcBorders>
-          <w:left w:val="nil"/>
-          <w:right w:val="nil"/>
-          <w:insideH w:val="nil"/>
-          <w:insideV w:val="nil"/>
-        </w:tcBorders>
-        <w:shd w:val="clear" w:color="auto" w:fill="D8D8D8" w:themeFill="background1" w:themeFillShade="D8"/>
-      </w:tcPr>
-    </w:tblStylePr>
-    <w:tblStylePr w:type="band1Horz">
-      <w:tblPr/>
-      <w:tcPr>
-        <w:shd w:val="clear" w:color="auto" w:fill="D8D8D8" w:themeFill="background1" w:themeFillShade="D8"/>
-      </w:tcPr>
-    </w:tblStylePr>
-    <w:tblStylePr w:type="neCell">
-      <w:tblPr/>
-      <w:tcPr>
-        <w:tcBorders>
-          <w:top w:val="single" w:sz="18" w:space="0" w:color="auto"/>
-          <w:left w:val="nil"/>
-          <w:bottom w:val="single" w:sz="18" w:space="0" w:color="auto"/>
-          <w:right w:val="nil"/>
-          <w:insideH w:val="nil"/>
-          <w:insideV w:val="nil"/>
-        </w:tcBorders>
-      </w:tcPr>
-    </w:tblStylePr>
-    <w:tblStylePr w:type="nwCell">
-      <w:rPr>
-        <w:color w:val="FFFFFF" w:themeColor="background1"/>
-      </w:rPr>
-      <w:tblPr/>
-      <w:tcPr>
-        <w:tcBorders>
-          <w:top w:val="single" w:sz="18" w:space="0" w:color="auto"/>
-          <w:left w:val="nil"/>
-          <w:bottom w:val="single" w:sz="18" w:space="0" w:color="auto"/>
-          <w:right w:val="nil"/>
-          <w:insideH w:val="nil"/>
-          <w:insideV w:val="nil"/>
-        </w:tcBorders>
-      </w:tcPr>
-    </w:tblStylePr>
-  </w:style>
-  <w:style w:type="paragraph" w:styleId="ListParagraph">
-    <w:name w:val="List Paragraph"/>
-    <w:basedOn w:val="Normal"/>
-    <w:uiPriority w:val="34"/>
-    <w:qFormat/>
-    <w:rsid w:val="00954A8B"/>
-    <w:pPr>
-      <w:ind w:left="720"/>
-      <w:contextualSpacing/>
-    </w:pPr>
-  </w:style>
-  <w:style w:type="table" w:customStyle="1" w:styleId="ListTable5Dark-Accent21">
-    <w:name w:val="List Table 5 Dark - Accent 21"/>
-    <w:basedOn w:val="TableNormal"/>
-    <w:uiPriority w:val="50"/>
-    <w:rsid w:val="00651F8A"/>
-    <w:rPr>
-      <w:color w:val="FFFFFF" w:themeColor="background1"/>
-    </w:rPr>
-    <w:tblPr>
-      <w:tblStyleRowBandSize w:val="1"/>
-      <w:tblStyleColBandSize w:val="1"/>
-      <w:tblInd w:w="0" w:type="dxa"/>
-      <w:tblBorders>
-        <w:top w:val="single" w:sz="24" w:space="0" w:color="C0504D" w:themeColor="accent2"/>
-        <w:left w:val="single" w:sz="24" w:space="0" w:color="C0504D" w:themeColor="accent2"/>
-        <w:bottom w:val="single" w:sz="24" w:space="0" w:color="C0504D" w:themeColor="accent2"/>
-        <w:right w:val="single" w:sz="24" w:space="0" w:color="C0504D" w:themeColor="accent2"/>
-      </w:tblBorders>
-      <w:tblCellMar>
-        <w:top w:w="0" w:type="dxa"/>
-        <w:left w:w="108" w:type="dxa"/>
-        <w:bottom w:w="0" w:type="dxa"/>
-        <w:right w:w="108" w:type="dxa"/>
-      </w:tblCellMar>
-    </w:tblPr>
-    <w:tcPr>
-      <w:shd w:val="clear" w:color="auto" w:fill="C0504D" w:themeFill="accent2"/>
-    </w:tcPr>
-    <w:tblStylePr w:type="firstRow">
-      <w:rPr>
-        <w:b/>
-        <w:bCs/>
-      </w:rPr>
-      <w:tblPr/>
-      <w:tcPr>
-        <w:tcBorders>
-          <w:bottom w:val="single" w:sz="18" w:space="0" w:color="FFFFFF" w:themeColor="background1"/>
-        </w:tcBorders>
-      </w:tcPr>
-    </w:tblStylePr>
-    <w:tblStylePr w:type="lastRow">
-      <w:rPr>
-        <w:b/>
-        <w:bCs/>
-      </w:rPr>
-      <w:tblPr/>
-      <w:tcPr>
-        <w:tcBorders>
-          <w:top w:val="single" w:sz="4" w:space="0" w:color="FFFFFF" w:themeColor="background1"/>
-        </w:tcBorders>
-      </w:tcPr>
-    </w:tblStylePr>
-    <w:tblStylePr w:type="firstCol">
-      <w:rPr>
-        <w:b/>
-        <w:bCs/>
-      </w:rPr>
-      <w:tblPr/>
-      <w:tcPr>
-        <w:tcBorders>
-          <w:right w:val="single" w:sz="4" w:space="0" w:color="FFFFFF" w:themeColor="background1"/>
-        </w:tcBorders>
-      </w:tcPr>
-    </w:tblStylePr>
-    <w:tblStylePr w:type="lastCol">
-      <w:rPr>
-        <w:b/>
-        <w:bCs/>
-      </w:rPr>
-      <w:tblPr/>
-      <w:tcPr>
-        <w:tcBorders>
-          <w:left w:val="single" w:sz="4" w:space="0" w:color="FFFFFF" w:themeColor="background1"/>
-        </w:tcBorders>
-      </w:tcPr>
-    </w:tblStylePr>
-    <w:tblStylePr w:type="band1Vert">
-      <w:tblPr/>
-      <w:tcPr>
-        <w:tcBorders>
-          <w:left w:val="single" w:sz="4" w:space="0" w:color="FFFFFF" w:themeColor="background1"/>
-          <w:right w:val="single" w:sz="4" w:space="0" w:color="FFFFFF" w:themeColor="background1"/>
-        </w:tcBorders>
-      </w:tcPr>
-    </w:tblStylePr>
-    <w:tblStylePr w:type="band2Vert">
-      <w:tblPr/>
-      <w:tcPr>
-        <w:tcBorders>
-          <w:left w:val="single" w:sz="4" w:space="0" w:color="FFFFFF" w:themeColor="background1"/>
-          <w:right w:val="single" w:sz="4" w:space="0" w:color="FFFFFF" w:themeColor="background1"/>
-        </w:tcBorders>
-      </w:tcPr>
-    </w:tblStylePr>
-    <w:tblStylePr w:type="band1Horz">
-      <w:tblPr/>
-      <w:tcPr>
-        <w:tcBorders>
-          <w:top w:val="single" w:sz="4" w:space="0" w:color="FFFFFF" w:themeColor="background1"/>
-          <w:bottom w:val="single" w:sz="4" w:space="0" w:color="FFFFFF" w:themeColor="background1"/>
-        </w:tcBorders>
-      </w:tcPr>
-    </w:tblStylePr>
-    <w:tblStylePr w:type="neCell">
-      <w:tblPr/>
-      <w:tcPr>
-        <w:tcBorders>
-          <w:left w:val="nil"/>
-        </w:tcBorders>
-      </w:tcPr>
-    </w:tblStylePr>
-    <w:tblStylePr w:type="nwCell">
-      <w:tblPr/>
-      <w:tcPr>
-        <w:tcBorders>
-          <w:right w:val="nil"/>
-        </w:tcBorders>
-      </w:tcPr>
-    </w:tblStylePr>
-    <w:tblStylePr w:type="seCell">
-      <w:tblPr/>
-      <w:tcPr>
-        <w:tcBorders>
-          <w:top w:val="nil"/>
-          <w:left w:val="nil"/>
-        </w:tcBorders>
-      </w:tcPr>
-    </w:tblStylePr>
-    <w:tblStylePr w:type="swCell">
-      <w:tblPr/>
-      <w:tcPr>
-        <w:tcBorders>
-          <w:top w:val="nil"/>
-          <w:right w:val="nil"/>
-        </w:tcBorders>
-      </w:tcPr>
-    </w:tblStylePr>
-  </w:style>
-  <w:style w:type="table" w:customStyle="1" w:styleId="ListTable5Dark-Accent31">
-    <w:name w:val="List Table 5 Dark - Accent 31"/>
-    <w:basedOn w:val="TableNormal"/>
-    <w:uiPriority w:val="50"/>
-    <w:rsid w:val="00651F8A"/>
-    <w:rPr>
-      <w:color w:val="FFFFFF" w:themeColor="background1"/>
-    </w:rPr>
-    <w:tblPr>
-      <w:tblStyleRowBandSize w:val="1"/>
-      <w:tblStyleColBandSize w:val="1"/>
-      <w:tblInd w:w="0" w:type="dxa"/>
-      <w:tblBorders>
-        <w:top w:val="single" w:sz="24" w:space="0" w:color="9BBB59" w:themeColor="accent3"/>
-        <w:left w:val="single" w:sz="24" w:space="0" w:color="9BBB59" w:themeColor="accent3"/>
-        <w:bottom w:val="single" w:sz="24" w:space="0" w:color="9BBB59" w:themeColor="accent3"/>
-        <w:right w:val="single" w:sz="24" w:space="0" w:color="9BBB59" w:themeColor="accent3"/>
-      </w:tblBorders>
-      <w:tblCellMar>
-        <w:top w:w="0" w:type="dxa"/>
-        <w:left w:w="108" w:type="dxa"/>
-        <w:bottom w:w="0" w:type="dxa"/>
-        <w:right w:w="108" w:type="dxa"/>
-      </w:tblCellMar>
-    </w:tblPr>
-    <w:tcPr>
-      <w:shd w:val="clear" w:color="auto" w:fill="9BBB59" w:themeFill="accent3"/>
-    </w:tcPr>
-    <w:tblStylePr w:type="firstRow">
-      <w:rPr>
-        <w:b/>
-        <w:bCs/>
-      </w:rPr>
-      <w:tblPr/>
-      <w:tcPr>
-        <w:tcBorders>
-          <w:bottom w:val="single" w:sz="18" w:space="0" w:color="FFFFFF" w:themeColor="background1"/>
-        </w:tcBorders>
-      </w:tcPr>
-    </w:tblStylePr>
-    <w:tblStylePr w:type="lastRow">
-      <w:rPr>
-        <w:b/>
-        <w:bCs/>
-      </w:rPr>
-      <w:tblPr/>
-      <w:tcPr>
-        <w:tcBorders>
-          <w:top w:val="single" w:sz="4" w:space="0" w:color="FFFFFF" w:themeColor="background1"/>
-        </w:tcBorders>
-      </w:tcPr>
-    </w:tblStylePr>
-    <w:tblStylePr w:type="firstCol">
-      <w:rPr>
-        <w:b/>
-        <w:bCs/>
-      </w:rPr>
-      <w:tblPr/>
-      <w:tcPr>
-        <w:tcBorders>
-          <w:right w:val="single" w:sz="4" w:space="0" w:color="FFFFFF" w:themeColor="background1"/>
-        </w:tcBorders>
-      </w:tcPr>
-    </w:tblStylePr>
-    <w:tblStylePr w:type="lastCol">
-      <w:rPr>
-        <w:b/>
-        <w:bCs/>
-      </w:rPr>
-      <w:tblPr/>
-      <w:tcPr>
-        <w:tcBorders>
-          <w:left w:val="single" w:sz="4" w:space="0" w:color="FFFFFF" w:themeColor="background1"/>
-        </w:tcBorders>
-      </w:tcPr>
-    </w:tblStylePr>
-    <w:tblStylePr w:type="band1Vert">
-      <w:tblPr/>
-      <w:tcPr>
-        <w:tcBorders>
-          <w:left w:val="single" w:sz="4" w:space="0" w:color="FFFFFF" w:themeColor="background1"/>
-          <w:right w:val="single" w:sz="4" w:space="0" w:color="FFFFFF" w:themeColor="background1"/>
-        </w:tcBorders>
-      </w:tcPr>
-    </w:tblStylePr>
-    <w:tblStylePr w:type="band2Vert">
-      <w:tblPr/>
-      <w:tcPr>
-        <w:tcBorders>
-          <w:left w:val="single" w:sz="4" w:space="0" w:color="FFFFFF" w:themeColor="background1"/>
-          <w:right w:val="single" w:sz="4" w:space="0" w:color="FFFFFF" w:themeColor="background1"/>
-        </w:tcBorders>
-      </w:tcPr>
-    </w:tblStylePr>
-    <w:tblStylePr w:type="band1Horz">
-      <w:tblPr/>
-      <w:tcPr>
-        <w:tcBorders>
-          <w:top w:val="single" w:sz="4" w:space="0" w:color="FFFFFF" w:themeColor="background1"/>
-          <w:bottom w:val="single" w:sz="4" w:space="0" w:color="FFFFFF" w:themeColor="background1"/>
-        </w:tcBorders>
-      </w:tcPr>
-    </w:tblStylePr>
-    <w:tblStylePr w:type="neCell">
-      <w:tblPr/>
-      <w:tcPr>
-        <w:tcBorders>
-          <w:left w:val="nil"/>
-        </w:tcBorders>
-      </w:tcPr>
-    </w:tblStylePr>
-    <w:tblStylePr w:type="nwCell">
-      <w:tblPr/>
-      <w:tcPr>
-        <w:tcBorders>
-          <w:right w:val="nil"/>
-        </w:tcBorders>
-      </w:tcPr>
-    </w:tblStylePr>
-    <w:tblStylePr w:type="seCell">
-      <w:tblPr/>
-      <w:tcPr>
-        <w:tcBorders>
-          <w:top w:val="nil"/>
-          <w:left w:val="nil"/>
-        </w:tcBorders>
-      </w:tcPr>
-    </w:tblStylePr>
-    <w:tblStylePr w:type="swCell">
-      <w:tblPr/>
-      <w:tcPr>
-        <w:tcBorders>
-          <w:top w:val="nil"/>
-          <w:right w:val="nil"/>
-        </w:tcBorders>
-      </w:tcPr>
-    </w:tblStylePr>
-  </w:style>
-  <w:style w:type="table" w:customStyle="1" w:styleId="TableGridLight1">
-    <w:name w:val="Table Grid Light1"/>
-    <w:basedOn w:val="TableNormal"/>
-    <w:uiPriority w:val="99"/>
-    <w:rsid w:val="00651F8A"/>
-    <w:tblPr>
-      <w:tblInd w:w="0" w:type="dxa"/>
-      <w:tblBorders>
-        <w:top w:val="single" w:sz="4" w:space="0" w:color="BFBFBF" w:themeColor="background1" w:themeShade="BF"/>
-        <w:left w:val="single" w:sz="4" w:space="0" w:color="BFBFBF" w:themeColor="background1" w:themeShade="BF"/>
-        <w:bottom w:val="single" w:sz="4" w:space="0" w:color="BFBFBF" w:themeColor="background1" w:themeShade="BF"/>
-        <w:right w:val="single" w:sz="4" w:space="0" w:color="BFBFBF" w:themeColor="background1" w:themeShade="BF"/>
-        <w:insideH w:val="single" w:sz="4" w:space="0" w:color="BFBFBF" w:themeColor="background1" w:themeShade="BF"/>
-        <w:insideV w:val="single" w:sz="4" w:space="0" w:color="BFBFBF" w:themeColor="background1" w:themeShade="BF"/>
-      </w:tblBorders>
-      <w:tblCellMar>
-        <w:top w:w="0" w:type="dxa"/>
-        <w:left w:w="108" w:type="dxa"/>
-        <w:bottom w:w="0" w:type="dxa"/>
-        <w:right w:w="108" w:type="dxa"/>
-      </w:tblCellMar>
-    </w:tblPr>
-  </w:style>
-  <w:style w:type="table" w:customStyle="1" w:styleId="PlainTable51">
-    <w:name w:val="Plain Table 51"/>
-    <w:basedOn w:val="TableNormal"/>
-    <w:uiPriority w:val="99"/>
-    <w:rsid w:val="00651F8A"/>
-    <w:tblPr>
-      <w:tblStyleRowBandSize w:val="1"/>
-      <w:tblStyleColBandSize w:val="1"/>
-      <w:tblInd w:w="0" w:type="dxa"/>
-      <w:tblCellMar>
-        <w:top w:w="0" w:type="dxa"/>
-        <w:left w:w="108" w:type="dxa"/>
-        <w:bottom w:w="0" w:type="dxa"/>
-        <w:right w:w="108" w:type="dxa"/>
-      </w:tblCellMar>
-    </w:tblPr>
-    <w:tblStylePr w:type="firstRow">
-      <w:rPr>
-        <w:rFonts w:asciiTheme="majorHAnsi" w:eastAsiaTheme="majorEastAsia" w:hAnsiTheme="majorHAnsi" w:cstheme="majorBidi"/>
-        <w:i/>
-        <w:iCs/>
-        <w:sz w:val="26"/>
-      </w:rPr>
-      <w:tblPr/>
-      <w:tcPr>
-        <w:tcBorders>
-          <w:bottom w:val="single" w:sz="4" w:space="0" w:color="7F7F7F" w:themeColor="text1" w:themeTint="80"/>
-        </w:tcBorders>
-        <w:shd w:val="clear" w:color="auto" w:fill="FFFFFF" w:themeFill="background1"/>
-      </w:tcPr>
-    </w:tblStylePr>
-    <w:tblStylePr w:type="lastRow">
-      <w:rPr>
-        <w:rFonts w:asciiTheme="majorHAnsi" w:eastAsiaTheme="majorEastAsia" w:hAnsiTheme="majorHAnsi" w:cstheme="majorBidi"/>
-        <w:i/>
-        <w:iCs/>
-        <w:sz w:val="26"/>
-      </w:rPr>
-      <w:tblPr/>
-      <w:tcPr>
-        <w:tcBorders>
-          <w:top w:val="single" w:sz="4" w:space="0" w:color="7F7F7F" w:themeColor="text1" w:themeTint="80"/>
-        </w:tcBorders>
-        <w:shd w:val="clear" w:color="auto" w:fill="FFFFFF" w:themeFill="background1"/>
-      </w:tcPr>
-    </w:tblStylePr>
-    <w:tblStylePr w:type="firstCol">
-      <w:pPr>
-        <w:jc w:val="right"/>
-      </w:pPr>
-      <w:rPr>
-        <w:rFonts w:asciiTheme="majorHAnsi" w:eastAsiaTheme="majorEastAsia" w:hAnsiTheme="majorHAnsi" w:cstheme="majorBidi"/>
-        <w:i/>
-        <w:iCs/>
-        <w:sz w:val="26"/>
-      </w:rPr>
-      <w:tblPr/>
-      <w:tcPr>
-        <w:tcBorders>
-          <w:right w:val="single" w:sz="4" w:space="0" w:color="7F7F7F" w:themeColor="text1" w:themeTint="80"/>
-        </w:tcBorders>
-        <w:shd w:val="clear" w:color="auto" w:fill="FFFFFF" w:themeFill="background1"/>
-      </w:tcPr>
-    </w:tblStylePr>
-    <w:tblStylePr w:type="lastCol">
-      <w:rPr>
-        <w:rFonts w:asciiTheme="majorHAnsi" w:eastAsiaTheme="majorEastAsia" w:hAnsiTheme="majorHAnsi" w:cstheme="majorBidi"/>
-        <w:i/>
-        <w:iCs/>
-        <w:sz w:val="26"/>
-      </w:rPr>
-      <w:tblPr/>
-      <w:tcPr>
-        <w:tcBorders>
-          <w:left w:val="single" w:sz="4" w:space="0" w:color="7F7F7F" w:themeColor="text1" w:themeTint="80"/>
-        </w:tcBorders>
-        <w:shd w:val="clear" w:color="auto" w:fill="FFFFFF" w:themeFill="background1"/>
-      </w:tcPr>
-    </w:tblStylePr>
-    <w:tblStylePr w:type="band1Vert">
-      <w:tblPr/>
-      <w:tcPr>
-        <w:shd w:val="clear" w:color="auto" w:fill="F2F2F2" w:themeFill="background1" w:themeFillShade="F2"/>
-      </w:tcPr>
-    </w:tblStylePr>
-    <w:tblStylePr w:type="band1Horz">
-      <w:tblPr/>
-      <w:tcPr>
-        <w:shd w:val="clear" w:color="auto" w:fill="F2F2F2" w:themeFill="background1" w:themeFillShade="F2"/>
-      </w:tcPr>
-    </w:tblStylePr>
-    <w:tblStylePr w:type="neCell">
-      <w:tblPr/>
-      <w:tcPr>
-        <w:tcBorders>
-          <w:left w:val="nil"/>
-        </w:tcBorders>
-      </w:tcPr>
-    </w:tblStylePr>
-    <w:tblStylePr w:type="nwCell">
-      <w:tblPr/>
-      <w:tcPr>
-        <w:tcBorders>
-          <w:right w:val="nil"/>
-        </w:tcBorders>
-      </w:tcPr>
-    </w:tblStylePr>
-    <w:tblStylePr w:type="seCell">
-      <w:tblPr/>
-      <w:tcPr>
-        <w:tcBorders>
-          <w:left w:val="nil"/>
-        </w:tcBorders>
-      </w:tcPr>
-    </w:tblStylePr>
-    <w:tblStylePr w:type="swCell">
-      <w:tblPr/>
-      <w:tcPr>
-        <w:tcBorders>
-          <w:right w:val="nil"/>
-        </w:tcBorders>
-      </w:tcPr>
-    </w:tblStylePr>
-  </w:style>
-  <w:style w:type="character" w:styleId="Hyperlink">
-    <w:name w:val="Hyperlink"/>
-    <w:basedOn w:val="DefaultParagraphFont"/>
-    <w:uiPriority w:val="99"/>
-    <w:unhideWhenUsed/>
-    <w:rsid w:val="001E39EC"/>
-    <w:rPr>
-      <w:color w:val="0000FF" w:themeColor="hyperlink"/>
-      <w:u w:val="single"/>
-    </w:rPr>
-  </w:style>
-</w:styles>
-</file>
-
 <file path=word/theme/theme1.xml><?xml version="1.0" encoding="utf-8"?>
 <a:theme xmlns:a="http://schemas.openxmlformats.org/drawingml/2006/main" name="Office Theme">
   <a:themeElements>
@@ -10889,7 +9172,7 @@
 </file>
 
 <file path=customXml/itemProps2.xml><?xml version="1.0" encoding="utf-8"?>
-<ds:datastoreItem xmlns:ds="http://schemas.openxmlformats.org/officeDocument/2006/customXml" ds:itemID="{64C21196-8479-5043-BA49-BDCD7094E515}">
+<ds:datastoreItem xmlns:ds="http://schemas.openxmlformats.org/officeDocument/2006/customXml" ds:itemID="{71C590E1-2D41-4738-A711-6D910420413A}">
   <ds:schemaRefs>
     <ds:schemaRef ds:uri="http://schemas.openxmlformats.org/officeDocument/2006/bibliography"/>
   </ds:schemaRefs>

</xml_diff>

<commit_message>
Added more tests to ATP plan
</commit_message>
<xml_diff>
--- a/ATP Overview.docx
+++ b/ATP Overview.docx
@@ -65,14 +65,14 @@
                               </a:ln>
                               <a:extLst>
                                 <a:ext uri="{909E8E84-426E-40dd-AFC4-6F175D3DCCD1}">
-                                  <a14:hiddenFill xmlns:a14="http://schemas.microsoft.com/office/drawing/2010/main" xmlns:w="http://schemas.openxmlformats.org/wordprocessingml/2006/main" xmlns:w10="urn:schemas-microsoft-com:office:word" xmlns:v="urn:schemas-microsoft-com:vml" xmlns:o="urn:schemas-microsoft-com:office:office" xmlns:mv="urn:schemas-microsoft-com:mac:vml" xmlns:mo="http://schemas.microsoft.com/office/mac/office/2008/main" xmlns="">
+                                  <a14:hiddenFill xmlns="" xmlns:mo="http://schemas.microsoft.com/office/mac/office/2008/main" xmlns:mv="urn:schemas-microsoft-com:mac:vml" xmlns:o="urn:schemas-microsoft-com:office:office" xmlns:v="urn:schemas-microsoft-com:vml" xmlns:w10="urn:schemas-microsoft-com:office:word" xmlns:w="http://schemas.openxmlformats.org/wordprocessingml/2006/main" xmlns:a14="http://schemas.microsoft.com/office/drawing/2010/main">
                                     <a:solidFill>
                                       <a:srgbClr val="FFFFFF"/>
                                     </a:solidFill>
                                   </a14:hiddenFill>
                                 </a:ext>
                                 <a:ext uri="{91240B29-F687-4f45-9708-019B960494DF}">
-                                  <a14:hiddenLine xmlns:a14="http://schemas.microsoft.com/office/drawing/2010/main" xmlns:w="http://schemas.openxmlformats.org/wordprocessingml/2006/main" xmlns:w10="urn:schemas-microsoft-com:office:word" xmlns:v="urn:schemas-microsoft-com:vml" xmlns:o="urn:schemas-microsoft-com:office:office" xmlns:mv="urn:schemas-microsoft-com:mac:vml" xmlns:mo="http://schemas.microsoft.com/office/mac/office/2008/main" xmlns="" w="9525">
+                                  <a14:hiddenLine xmlns="" xmlns:mo="http://schemas.microsoft.com/office/mac/office/2008/main" xmlns:mv="urn:schemas-microsoft-com:mac:vml" xmlns:o="urn:schemas-microsoft-com:office:office" xmlns:v="urn:schemas-microsoft-com:vml" xmlns:w10="urn:schemas-microsoft-com:office:word" xmlns:w="http://schemas.openxmlformats.org/wordprocessingml/2006/main" xmlns:a14="http://schemas.microsoft.com/office/drawing/2010/main" w="9525">
                                     <a:solidFill>
                                       <a:srgbClr val="808080"/>
                                     </a:solidFill>
@@ -133,14 +133,14 @@
                               </a:ln>
                               <a:extLst>
                                 <a:ext uri="{909E8E84-426E-40dd-AFC4-6F175D3DCCD1}">
-                                  <a14:hiddenFill xmlns:a14="http://schemas.microsoft.com/office/drawing/2010/main" xmlns:w="http://schemas.openxmlformats.org/wordprocessingml/2006/main" xmlns:w10="urn:schemas-microsoft-com:office:word" xmlns:v="urn:schemas-microsoft-com:vml" xmlns:o="urn:schemas-microsoft-com:office:office" xmlns:mv="urn:schemas-microsoft-com:mac:vml" xmlns:mo="http://schemas.microsoft.com/office/mac/office/2008/main" xmlns="">
+                                  <a14:hiddenFill xmlns="" xmlns:mo="http://schemas.microsoft.com/office/mac/office/2008/main" xmlns:mv="urn:schemas-microsoft-com:mac:vml" xmlns:o="urn:schemas-microsoft-com:office:office" xmlns:v="urn:schemas-microsoft-com:vml" xmlns:w10="urn:schemas-microsoft-com:office:word" xmlns:w="http://schemas.openxmlformats.org/wordprocessingml/2006/main" xmlns:a14="http://schemas.microsoft.com/office/drawing/2010/main">
                                     <a:solidFill>
                                       <a:srgbClr val="FFFFFF"/>
                                     </a:solidFill>
                                   </a14:hiddenFill>
                                 </a:ext>
                                 <a:ext uri="{91240B29-F687-4f45-9708-019B960494DF}">
-                                  <a14:hiddenLine xmlns:a14="http://schemas.microsoft.com/office/drawing/2010/main" xmlns:w="http://schemas.openxmlformats.org/wordprocessingml/2006/main" xmlns:w10="urn:schemas-microsoft-com:office:word" xmlns:v="urn:schemas-microsoft-com:vml" xmlns:o="urn:schemas-microsoft-com:office:office" xmlns:mv="urn:schemas-microsoft-com:mac:vml" xmlns:mo="http://schemas.microsoft.com/office/mac/office/2008/main" xmlns="" w="9525">
+                                  <a14:hiddenLine xmlns="" xmlns:mo="http://schemas.microsoft.com/office/mac/office/2008/main" xmlns:mv="urn:schemas-microsoft-com:mac:vml" xmlns:o="urn:schemas-microsoft-com:office:office" xmlns:v="urn:schemas-microsoft-com:vml" xmlns:w10="urn:schemas-microsoft-com:office:word" xmlns:w="http://schemas.openxmlformats.org/wordprocessingml/2006/main" xmlns:a14="http://schemas.microsoft.com/office/drawing/2010/main" w="9525">
                                     <a:solidFill>
                                       <a:srgbClr val="000000"/>
                                     </a:solidFill>
@@ -203,7 +203,7 @@
                               </a:ln>
                               <a:extLst>
                                 <a:ext uri="{909E8E84-426E-40dd-AFC4-6F175D3DCCD1}">
-                                  <a14:hiddenFill xmlns:a14="http://schemas.microsoft.com/office/drawing/2010/main" xmlns:w="http://schemas.openxmlformats.org/wordprocessingml/2006/main" xmlns:w10="urn:schemas-microsoft-com:office:word" xmlns:v="urn:schemas-microsoft-com:vml" xmlns:o="urn:schemas-microsoft-com:office:office" xmlns:mv="urn:schemas-microsoft-com:mac:vml" xmlns:mo="http://schemas.microsoft.com/office/mac/office/2008/main" xmlns="">
+                                  <a14:hiddenFill xmlns="" xmlns:mo="http://schemas.microsoft.com/office/mac/office/2008/main" xmlns:mv="urn:schemas-microsoft-com:mac:vml" xmlns:o="urn:schemas-microsoft-com:office:office" xmlns:v="urn:schemas-microsoft-com:vml" xmlns:w10="urn:schemas-microsoft-com:office:word" xmlns:w="http://schemas.openxmlformats.org/wordprocessingml/2006/main" xmlns:a14="http://schemas.microsoft.com/office/drawing/2010/main">
                                     <a:noFill/>
                                   </a14:hiddenFill>
                                 </a:ext>
@@ -338,14 +338,14 @@
                             </a:ln>
                             <a:extLst>
                               <a:ext uri="{909E8E84-426E-40dd-AFC4-6F175D3DCCD1}">
-                                <a14:hiddenFill xmlns:a14="http://schemas.microsoft.com/office/drawing/2010/main" xmlns:w="http://schemas.openxmlformats.org/wordprocessingml/2006/main" xmlns:w10="urn:schemas-microsoft-com:office:word" xmlns:v="urn:schemas-microsoft-com:vml" xmlns:o="urn:schemas-microsoft-com:office:office" xmlns:mv="urn:schemas-microsoft-com:mac:vml" xmlns:mo="http://schemas.microsoft.com/office/mac/office/2008/main" xmlns="">
+                                <a14:hiddenFill xmlns="" xmlns:mo="http://schemas.microsoft.com/office/mac/office/2008/main" xmlns:mv="urn:schemas-microsoft-com:mac:vml" xmlns:o="urn:schemas-microsoft-com:office:office" xmlns:v="urn:schemas-microsoft-com:vml" xmlns:w10="urn:schemas-microsoft-com:office:word" xmlns:w="http://schemas.openxmlformats.org/wordprocessingml/2006/main" xmlns:a14="http://schemas.microsoft.com/office/drawing/2010/main">
                                   <a:solidFill>
                                     <a:srgbClr val="FFFFFF"/>
                                   </a:solidFill>
                                 </a14:hiddenFill>
                               </a:ext>
                               <a:ext uri="{91240B29-F687-4f45-9708-019B960494DF}">
-                                <a14:hiddenLine xmlns:a14="http://schemas.microsoft.com/office/drawing/2010/main" xmlns:w="http://schemas.openxmlformats.org/wordprocessingml/2006/main" xmlns:w10="urn:schemas-microsoft-com:office:word" xmlns:v="urn:schemas-microsoft-com:vml" xmlns:o="urn:schemas-microsoft-com:office:office" xmlns:mv="urn:schemas-microsoft-com:mac:vml" xmlns:mo="http://schemas.microsoft.com/office/mac/office/2008/main" xmlns="" w="9525">
+                                <a14:hiddenLine xmlns="" xmlns:mo="http://schemas.microsoft.com/office/mac/office/2008/main" xmlns:mv="urn:schemas-microsoft-com:mac:vml" xmlns:o="urn:schemas-microsoft-com:office:office" xmlns:v="urn:schemas-microsoft-com:vml" xmlns:w10="urn:schemas-microsoft-com:office:word" xmlns:w="http://schemas.openxmlformats.org/wordprocessingml/2006/main" xmlns:a14="http://schemas.microsoft.com/office/drawing/2010/main" w="9525">
                                   <a:solidFill>
                                     <a:srgbClr val="000000"/>
                                   </a:solidFill>
@@ -525,14 +525,14 @@
                             </a:ln>
                             <a:extLst>
                               <a:ext uri="{909E8E84-426E-40dd-AFC4-6F175D3DCCD1}">
-                                <a14:hiddenFill xmlns:a14="http://schemas.microsoft.com/office/drawing/2010/main" xmlns:w="http://schemas.openxmlformats.org/wordprocessingml/2006/main" xmlns:w10="urn:schemas-microsoft-com:office:word" xmlns:v="urn:schemas-microsoft-com:vml" xmlns:o="urn:schemas-microsoft-com:office:office" xmlns:mv="urn:schemas-microsoft-com:mac:vml" xmlns:mo="http://schemas.microsoft.com/office/mac/office/2008/main" xmlns="">
+                                <a14:hiddenFill xmlns="" xmlns:mo="http://schemas.microsoft.com/office/mac/office/2008/main" xmlns:mv="urn:schemas-microsoft-com:mac:vml" xmlns:o="urn:schemas-microsoft-com:office:office" xmlns:v="urn:schemas-microsoft-com:vml" xmlns:w10="urn:schemas-microsoft-com:office:word" xmlns:w="http://schemas.openxmlformats.org/wordprocessingml/2006/main" xmlns:a14="http://schemas.microsoft.com/office/drawing/2010/main">
                                   <a:solidFill>
                                     <a:srgbClr val="FFFFFF"/>
                                   </a:solidFill>
                                 </a14:hiddenFill>
                               </a:ext>
                               <a:ext uri="{91240B29-F687-4f45-9708-019B960494DF}">
-                                <a14:hiddenLine xmlns:a14="http://schemas.microsoft.com/office/drawing/2010/main" xmlns:w="http://schemas.openxmlformats.org/wordprocessingml/2006/main" xmlns:w10="urn:schemas-microsoft-com:office:word" xmlns:v="urn:schemas-microsoft-com:vml" xmlns:o="urn:schemas-microsoft-com:office:office" xmlns:mv="urn:schemas-microsoft-com:mac:vml" xmlns:mo="http://schemas.microsoft.com/office/mac/office/2008/main" xmlns="" w="9525">
+                                <a14:hiddenLine xmlns="" xmlns:mo="http://schemas.microsoft.com/office/mac/office/2008/main" xmlns:mv="urn:schemas-microsoft-com:mac:vml" xmlns:o="urn:schemas-microsoft-com:office:office" xmlns:v="urn:schemas-microsoft-com:vml" xmlns:w10="urn:schemas-microsoft-com:office:word" xmlns:w="http://schemas.openxmlformats.org/wordprocessingml/2006/main" xmlns:a14="http://schemas.microsoft.com/office/drawing/2010/main" w="9525">
                                   <a:solidFill>
                                     <a:srgbClr val="000000"/>
                                   </a:solidFill>
@@ -804,7 +804,7 @@
                             <a:effectLst/>
                             <a:extLst>
                               <a:ext uri="{91240B29-F687-4f45-9708-019B960494DF}">
-                                <a14:hiddenLine xmlns:a14="http://schemas.microsoft.com/office/drawing/2010/main" xmlns:w="http://schemas.openxmlformats.org/wordprocessingml/2006/main" xmlns:w10="urn:schemas-microsoft-com:office:word" xmlns:v="urn:schemas-microsoft-com:vml" xmlns:o="urn:schemas-microsoft-com:office:office" xmlns:mv="urn:schemas-microsoft-com:mac:vml" xmlns:mo="http://schemas.microsoft.com/office/mac/office/2008/main" xmlns="" w="19050">
+                                <a14:hiddenLine xmlns="" xmlns:mo="http://schemas.microsoft.com/office/mac/office/2008/main" xmlns:mv="urn:schemas-microsoft-com:mac:vml" xmlns:o="urn:schemas-microsoft-com:office:office" xmlns:v="urn:schemas-microsoft-com:vml" xmlns:w10="urn:schemas-microsoft-com:office:word" xmlns:w="http://schemas.openxmlformats.org/wordprocessingml/2006/main" xmlns:a14="http://schemas.microsoft.com/office/drawing/2010/main" w="19050">
                                   <a:solidFill>
                                     <a:srgbClr val="4A7EBB"/>
                                   </a:solidFill>
@@ -814,7 +814,7 @@
                                 </a14:hiddenLine>
                               </a:ext>
                               <a:ext uri="{AF507438-7753-43e0-B8FC-AC1667EBCBE1}">
-                                <a14:hiddenEffects xmlns:a14="http://schemas.microsoft.com/office/drawing/2010/main" xmlns:w="http://schemas.openxmlformats.org/wordprocessingml/2006/main" xmlns:w10="urn:schemas-microsoft-com:office:word" xmlns:v="urn:schemas-microsoft-com:vml" xmlns:o="urn:schemas-microsoft-com:office:office" xmlns:mv="urn:schemas-microsoft-com:mac:vml" xmlns:mo="http://schemas.microsoft.com/office/mac/office/2008/main" xmlns="">
+                                <a14:hiddenEffects xmlns="" xmlns:mo="http://schemas.microsoft.com/office/mac/office/2008/main" xmlns:mv="urn:schemas-microsoft-com:mac:vml" xmlns:o="urn:schemas-microsoft-com:office:office" xmlns:v="urn:schemas-microsoft-com:vml" xmlns:w10="urn:schemas-microsoft-com:office:word" xmlns:w="http://schemas.openxmlformats.org/wordprocessingml/2006/main" xmlns:a14="http://schemas.microsoft.com/office/drawing/2010/main">
                                   <a:effectLst>
                                     <a:outerShdw blurRad="63500" dist="26940" dir="5400000" algn="ctr" rotWithShape="0">
                                       <a:srgbClr val="000000">
@@ -843,7 +843,7 @@
               </mc:Choice>
               <mc:Fallback>
                 <w:pict>
-                  <v:rect w14:anchorId="4CC5EFF6" id="Rectangle 4" o:spid="_x0000_s1026" style="position:absolute;margin-left:21.6pt;margin-top:36pt;width:568.8pt;height:17.6pt;z-index:251662336;visibility:visible;mso-wrap-style:square;mso-width-percent:0;mso-height-percent:0;mso-wrap-distance-left:9pt;mso-wrap-distance-top:0;mso-wrap-distance-right:9pt;mso-wrap-distance-bottom:0;mso-position-horizontal:absolute;mso-position-horizontal-relative:page;mso-position-vertical:absolute;mso-position-vertical-relative:page;mso-width-percent:0;mso-height-percent:0;mso-width-relative:page;mso-height-relative:page;v-text-anchor:top" o:gfxdata="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" fillcolor="#8db3e2 [1311]" stroked="f">
+                  <v:rect w14:anchorId="4C660D5C" id="Rectangle 4" o:spid="_x0000_s1026" style="position:absolute;margin-left:21.6pt;margin-top:36pt;width:568.8pt;height:17.6pt;z-index:251662336;visibility:visible;mso-wrap-style:square;mso-width-percent:0;mso-height-percent:0;mso-wrap-distance-left:9pt;mso-wrap-distance-top:0;mso-wrap-distance-right:9pt;mso-wrap-distance-bottom:0;mso-position-horizontal:absolute;mso-position-horizontal-relative:page;mso-position-vertical:absolute;mso-position-vertical-relative:page;mso-width-percent:0;mso-height-percent:0;mso-width-relative:page;mso-height-relative:page;v-text-anchor:top" o:gfxdata="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" fillcolor="#8db3e2 [1311]" stroked="f">
                     <v:textbox inset=",7.2pt,,7.2pt"/>
                     <w10:wrap anchorx="page" anchory="page"/>
                   </v:rect>
@@ -912,7 +912,7 @@
                               </a:ln>
                               <a:extLst>
                                 <a:ext uri="{909E8E84-426E-40dd-AFC4-6F175D3DCCD1}">
-                                  <a14:hiddenFill xmlns:a14="http://schemas.microsoft.com/office/drawing/2010/main" xmlns:w="http://schemas.openxmlformats.org/wordprocessingml/2006/main" xmlns:w10="urn:schemas-microsoft-com:office:word" xmlns:v="urn:schemas-microsoft-com:vml" xmlns:o="urn:schemas-microsoft-com:office:office" xmlns:mv="urn:schemas-microsoft-com:mac:vml" xmlns:mo="http://schemas.microsoft.com/office/mac/office/2008/main" xmlns="">
+                                  <a14:hiddenFill xmlns="" xmlns:mo="http://schemas.microsoft.com/office/mac/office/2008/main" xmlns:mv="urn:schemas-microsoft-com:mac:vml" xmlns:o="urn:schemas-microsoft-com:office:office" xmlns:v="urn:schemas-microsoft-com:vml" xmlns:w10="urn:schemas-microsoft-com:office:word" xmlns:w="http://schemas.openxmlformats.org/wordprocessingml/2006/main" xmlns:a14="http://schemas.microsoft.com/office/drawing/2010/main">
                                     <a:noFill/>
                                   </a14:hiddenFill>
                                 </a:ext>
@@ -944,7 +944,7 @@
                               </a:ln>
                               <a:extLst>
                                 <a:ext uri="{909E8E84-426E-40dd-AFC4-6F175D3DCCD1}">
-                                  <a14:hiddenFill xmlns:a14="http://schemas.microsoft.com/office/drawing/2010/main" xmlns:w="http://schemas.openxmlformats.org/wordprocessingml/2006/main" xmlns:w10="urn:schemas-microsoft-com:office:word" xmlns:v="urn:schemas-microsoft-com:vml" xmlns:o="urn:schemas-microsoft-com:office:office" xmlns:mv="urn:schemas-microsoft-com:mac:vml" xmlns:mo="http://schemas.microsoft.com/office/mac/office/2008/main" xmlns="">
+                                  <a14:hiddenFill xmlns="" xmlns:mo="http://schemas.microsoft.com/office/mac/office/2008/main" xmlns:mv="urn:schemas-microsoft-com:mac:vml" xmlns:o="urn:schemas-microsoft-com:office:office" xmlns:v="urn:schemas-microsoft-com:vml" xmlns:w10="urn:schemas-microsoft-com:office:word" xmlns:w="http://schemas.openxmlformats.org/wordprocessingml/2006/main" xmlns:a14="http://schemas.microsoft.com/office/drawing/2010/main">
                                     <a:noFill/>
                                   </a14:hiddenFill>
                                 </a:ext>
@@ -966,7 +966,7 @@
               </mc:Choice>
               <mc:Fallback>
                 <w:pict>
-                  <v:group w14:anchorId="38D95E24" id="Group 9" o:spid="_x0000_s1026" style="position:absolute;margin-left:21.6pt;margin-top:702pt;width:568.8pt;height:54.05pt;z-index:-251657216;mso-position-horizontal-relative:page;mso-position-vertical-relative:page" coordorigin="432,13608" coordsize="11376,1081" o:gfxdata="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">
+                  <v:group w14:anchorId="242C669D" id="Group 9" o:spid="_x0000_s1026" style="position:absolute;margin-left:21.6pt;margin-top:702pt;width:568.8pt;height:54.05pt;z-index:-251657216;mso-position-horizontal-relative:page;mso-position-vertical-relative:page" coordorigin="432,13608" coordsize="11376,1081" o:gfxdata="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">
                     <v:shape id="AutoShape 10" o:spid="_x0000_s1027" type="#_x0000_t32" style="position:absolute;left:432;top:13608;width:11376;height:0;visibility:visible;mso-wrap-style:square" o:connectortype="straight" o:gfxdata="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" strokecolor="gray"/>
                     <v:shape id="AutoShape 11" o:spid="_x0000_s1028" type="#_x0000_t32" style="position:absolute;left:432;top:14689;width:11376;height:0;visibility:visible;mso-wrap-style:square" o:connectortype="straight" o:gfxdata="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" strokecolor="gray"/>
                     <w10:wrap anchorx="page" anchory="page"/>
@@ -1031,14 +1031,14 @@
                               </a:ln>
                               <a:extLst>
                                 <a:ext uri="{909E8E84-426E-40dd-AFC4-6F175D3DCCD1}">
-                                  <a14:hiddenFill xmlns:a14="http://schemas.microsoft.com/office/drawing/2010/main" xmlns:w="http://schemas.openxmlformats.org/wordprocessingml/2006/main" xmlns:w10="urn:schemas-microsoft-com:office:word" xmlns:v="urn:schemas-microsoft-com:vml" xmlns:o="urn:schemas-microsoft-com:office:office" xmlns:mv="urn:schemas-microsoft-com:mac:vml" xmlns:mo="http://schemas.microsoft.com/office/mac/office/2008/main" xmlns="">
+                                  <a14:hiddenFill xmlns="" xmlns:mo="http://schemas.microsoft.com/office/mac/office/2008/main" xmlns:mv="urn:schemas-microsoft-com:mac:vml" xmlns:o="urn:schemas-microsoft-com:office:office" xmlns:v="urn:schemas-microsoft-com:vml" xmlns:w10="urn:schemas-microsoft-com:office:word" xmlns:w="http://schemas.openxmlformats.org/wordprocessingml/2006/main" xmlns:a14="http://schemas.microsoft.com/office/drawing/2010/main">
                                     <a:solidFill>
                                       <a:srgbClr val="FFFFFF"/>
                                     </a:solidFill>
                                   </a14:hiddenFill>
                                 </a:ext>
                                 <a:ext uri="{91240B29-F687-4f45-9708-019B960494DF}">
-                                  <a14:hiddenLine xmlns:a14="http://schemas.microsoft.com/office/drawing/2010/main" xmlns:w="http://schemas.openxmlformats.org/wordprocessingml/2006/main" xmlns:w10="urn:schemas-microsoft-com:office:word" xmlns:v="urn:schemas-microsoft-com:vml" xmlns:o="urn:schemas-microsoft-com:office:office" xmlns:mv="urn:schemas-microsoft-com:mac:vml" xmlns:mo="http://schemas.microsoft.com/office/mac/office/2008/main" xmlns="" w="9525">
+                                  <a14:hiddenLine xmlns="" xmlns:mo="http://schemas.microsoft.com/office/mac/office/2008/main" xmlns:mv="urn:schemas-microsoft-com:mac:vml" xmlns:o="urn:schemas-microsoft-com:office:office" xmlns:v="urn:schemas-microsoft-com:vml" xmlns:w10="urn:schemas-microsoft-com:office:word" xmlns:w="http://schemas.openxmlformats.org/wordprocessingml/2006/main" xmlns:a14="http://schemas.microsoft.com/office/drawing/2010/main" w="9525">
                                     <a:solidFill>
                                       <a:srgbClr val="000000"/>
                                     </a:solidFill>
@@ -1098,7 +1098,7 @@
                               </a:ln>
                               <a:extLst>
                                 <a:ext uri="{909E8E84-426E-40dd-AFC4-6F175D3DCCD1}">
-                                  <a14:hiddenFill xmlns:a14="http://schemas.microsoft.com/office/drawing/2010/main" xmlns:w="http://schemas.openxmlformats.org/wordprocessingml/2006/main" xmlns:w10="urn:schemas-microsoft-com:office:word" xmlns:v="urn:schemas-microsoft-com:vml" xmlns:o="urn:schemas-microsoft-com:office:office" xmlns:mv="urn:schemas-microsoft-com:mac:vml" xmlns:mo="http://schemas.microsoft.com/office/mac/office/2008/main" xmlns="">
+                                  <a14:hiddenFill xmlns="" xmlns:mo="http://schemas.microsoft.com/office/mac/office/2008/main" xmlns:mv="urn:schemas-microsoft-com:mac:vml" xmlns:o="urn:schemas-microsoft-com:office:office" xmlns:v="urn:schemas-microsoft-com:vml" xmlns:w10="urn:schemas-microsoft-com:office:word" xmlns:w="http://schemas.openxmlformats.org/wordprocessingml/2006/main" xmlns:a14="http://schemas.microsoft.com/office/drawing/2010/main">
                                     <a:noFill/>
                                   </a14:hiddenFill>
                                 </a:ext>
@@ -1125,14 +1125,14 @@
                               </a:ln>
                               <a:extLst>
                                 <a:ext uri="{909E8E84-426E-40dd-AFC4-6F175D3DCCD1}">
-                                  <a14:hiddenFill xmlns:a14="http://schemas.microsoft.com/office/drawing/2010/main" xmlns:w="http://schemas.openxmlformats.org/wordprocessingml/2006/main" xmlns:w10="urn:schemas-microsoft-com:office:word" xmlns:v="urn:schemas-microsoft-com:vml" xmlns:o="urn:schemas-microsoft-com:office:office" xmlns:mv="urn:schemas-microsoft-com:mac:vml" xmlns:mo="http://schemas.microsoft.com/office/mac/office/2008/main" xmlns="">
+                                  <a14:hiddenFill xmlns="" xmlns:mo="http://schemas.microsoft.com/office/mac/office/2008/main" xmlns:mv="urn:schemas-microsoft-com:mac:vml" xmlns:o="urn:schemas-microsoft-com:office:office" xmlns:v="urn:schemas-microsoft-com:vml" xmlns:w10="urn:schemas-microsoft-com:office:word" xmlns:w="http://schemas.openxmlformats.org/wordprocessingml/2006/main" xmlns:a14="http://schemas.microsoft.com/office/drawing/2010/main">
                                     <a:solidFill>
                                       <a:srgbClr val="FFFFFF"/>
                                     </a:solidFill>
                                   </a14:hiddenFill>
                                 </a:ext>
                                 <a:ext uri="{91240B29-F687-4f45-9708-019B960494DF}">
-                                  <a14:hiddenLine xmlns:a14="http://schemas.microsoft.com/office/drawing/2010/main" xmlns:w="http://schemas.openxmlformats.org/wordprocessingml/2006/main" xmlns:w10="urn:schemas-microsoft-com:office:word" xmlns:v="urn:schemas-microsoft-com:vml" xmlns:o="urn:schemas-microsoft-com:office:office" xmlns:mv="urn:schemas-microsoft-com:mac:vml" xmlns:mo="http://schemas.microsoft.com/office/mac/office/2008/main" xmlns="" w="9525">
+                                  <a14:hiddenLine xmlns="" xmlns:mo="http://schemas.microsoft.com/office/mac/office/2008/main" xmlns:mv="urn:schemas-microsoft-com:mac:vml" xmlns:o="urn:schemas-microsoft-com:office:office" xmlns:v="urn:schemas-microsoft-com:vml" xmlns:w10="urn:schemas-microsoft-com:office:word" xmlns:w="http://schemas.openxmlformats.org/wordprocessingml/2006/main" xmlns:a14="http://schemas.microsoft.com/office/drawing/2010/main" w="9525">
                                     <a:solidFill>
                                       <a:srgbClr val="000000"/>
                                     </a:solidFill>
@@ -1667,7 +1667,10 @@
               <w:t>-</w:t>
             </w:r>
             <w:r>
-              <w:t>01</w:t>
+              <w:t>0</w:t>
+            </w:r>
+            <w:r>
+              <w:t>1</w:t>
             </w:r>
           </w:p>
         </w:tc>
@@ -1680,7 +1683,7 @@
               <w:cnfStyle w:val="000000100000" w:firstRow="0" w:lastRow="0" w:firstColumn="0" w:lastColumn="0" w:oddVBand="0" w:evenVBand="0" w:oddHBand="1" w:evenHBand="0" w:firstRowFirstColumn="0" w:firstRowLastColumn="0" w:lastRowFirstColumn="0" w:lastRowLastColumn="0"/>
             </w:pPr>
             <w:r>
-              <w:t>Accumulator Verification</w:t>
+              <w:t>Accumulator integration</w:t>
             </w:r>
           </w:p>
         </w:tc>
@@ -1696,6 +1699,57 @@
               <w:t>R001a</w:t>
             </w:r>
           </w:p>
+          <w:p>
+            <w:pPr>
+              <w:cnfStyle w:val="000000100000" w:firstRow="0" w:lastRow="0" w:firstColumn="0" w:lastColumn="0" w:oddVBand="0" w:evenVBand="0" w:oddHBand="1" w:evenHBand="0" w:firstRowFirstColumn="0" w:firstRowLastColumn="0" w:lastRowFirstColumn="0" w:lastRowLastColumn="0"/>
+            </w:pPr>
+            <w:r>
+              <w:t>R001c</w:t>
+            </w:r>
+          </w:p>
+          <w:p>
+            <w:pPr>
+              <w:cnfStyle w:val="000000100000" w:firstRow="0" w:lastRow="0" w:firstColumn="0" w:lastColumn="0" w:oddVBand="0" w:evenVBand="0" w:oddHBand="1" w:evenHBand="0" w:firstRowFirstColumn="0" w:firstRowLastColumn="0" w:lastRowFirstColumn="0" w:lastRowLastColumn="0"/>
+            </w:pPr>
+            <w:r>
+              <w:t>R001d</w:t>
+            </w:r>
+          </w:p>
+          <w:p>
+            <w:pPr>
+              <w:cnfStyle w:val="000000100000" w:firstRow="0" w:lastRow="0" w:firstColumn="0" w:lastColumn="0" w:oddVBand="0" w:evenVBand="0" w:oddHBand="1" w:evenHBand="0" w:firstRowFirstColumn="0" w:firstRowLastColumn="0" w:lastRowFirstColumn="0" w:lastRowLastColumn="0"/>
+            </w:pPr>
+            <w:r>
+              <w:t>R001e</w:t>
+            </w:r>
+          </w:p>
+          <w:p>
+            <w:pPr>
+              <w:cnfStyle w:val="000000100000" w:firstRow="0" w:lastRow="0" w:firstColumn="0" w:lastColumn="0" w:oddVBand="0" w:evenVBand="0" w:oddHBand="1" w:evenHBand="0" w:firstRowFirstColumn="0" w:firstRowLastColumn="0" w:lastRowFirstColumn="0" w:lastRowLastColumn="0"/>
+            </w:pPr>
+            <w:r>
+              <w:t>R002a</w:t>
+            </w:r>
+          </w:p>
+          <w:p>
+            <w:pPr>
+              <w:cnfStyle w:val="000000100000" w:firstRow="0" w:lastRow="0" w:firstColumn="0" w:lastColumn="0" w:oddVBand="0" w:evenVBand="0" w:oddHBand="1" w:evenHBand="0" w:firstRowFirstColumn="0" w:firstRowLastColumn="0" w:lastRowFirstColumn="0" w:lastRowLastColumn="0"/>
+            </w:pPr>
+            <w:r>
+              <w:t>R002c</w:t>
+            </w:r>
+          </w:p>
+          <w:p>
+            <w:pPr>
+              <w:cnfStyle w:val="000000100000" w:firstRow="0" w:lastRow="0" w:firstColumn="0" w:lastColumn="0" w:oddVBand="0" w:evenVBand="0" w:oddHBand="1" w:evenHBand="0" w:firstRowFirstColumn="0" w:firstRowLastColumn="0" w:lastRowFirstColumn="0" w:lastRowLastColumn="0"/>
+            </w:pPr>
+            <w:r>
+              <w:t>R005b</w:t>
+            </w:r>
+            <w:r>
+              <w:t xml:space="preserve"> (Manual)</w:t>
+            </w:r>
+          </w:p>
         </w:tc>
         <w:tc>
           <w:tcPr>
@@ -1706,18 +1760,48 @@
               <w:cnfStyle w:val="000000100000" w:firstRow="0" w:lastRow="0" w:firstColumn="0" w:lastColumn="0" w:oddVBand="0" w:evenVBand="0" w:oddHBand="1" w:evenHBand="0" w:firstRowFirstColumn="0" w:firstRowLastColumn="0" w:lastRowFirstColumn="0" w:lastRowLastColumn="0"/>
             </w:pPr>
             <w:r>
-              <w:t>Pack</w:t>
-            </w:r>
-            <w:r>
-              <w:t xml:space="preserve"> can deliver 200A into a simulated load</w:t>
-            </w:r>
-            <w:r>
-              <w:t xml:space="preserve"> without se</w:t>
-            </w:r>
-            <w:bookmarkStart w:id="2" w:name="_GoBack"/>
-            <w:bookmarkEnd w:id="2"/>
-            <w:r>
-              <w:t>eing unexpected voltage drops</w:t>
+              <w:t>Packs power motor and all telemetry is recorded by VSCADA</w:t>
+            </w:r>
+            <w:r>
+              <w:t xml:space="preserve">.  Control by using the </w:t>
+            </w:r>
+            <w:r>
+              <w:t>throttle</w:t>
+            </w:r>
+            <w:r>
+              <w:t>.</w:t>
+            </w:r>
+          </w:p>
+          <w:p>
+            <w:pPr>
+              <w:cnfStyle w:val="000000100000" w:firstRow="0" w:lastRow="0" w:firstColumn="0" w:lastColumn="0" w:oddVBand="0" w:evenVBand="0" w:oddHBand="1" w:evenHBand="0" w:firstRowFirstColumn="0" w:firstRowLastColumn="0" w:lastRowFirstColumn="0" w:lastRowLastColumn="0"/>
+            </w:pPr>
+            <w:r>
+              <w:t xml:space="preserve">Verify by </w:t>
+            </w:r>
+            <w:r>
+              <w:t xml:space="preserve">accelerating and </w:t>
+            </w:r>
+            <w:r>
+              <w:t>looking a</w:t>
+            </w:r>
+            <w:r>
+              <w:t>t</w:t>
+            </w:r>
+            <w:r>
+              <w:t xml:space="preserve"> </w:t>
+            </w:r>
+            <w:r>
+              <w:t>dash, pack screens,</w:t>
+            </w:r>
+            <w:r>
+              <w:t xml:space="preserve"> and </w:t>
+            </w:r>
+            <w:r>
+              <w:t>log files</w:t>
+            </w:r>
+            <w:r>
+              <w:t xml:space="preserve"> remotely</w:t>
             </w:r>
           </w:p>
         </w:tc>
@@ -1743,13 +1827,7 @@
           </w:tcPr>
           <w:p>
             <w:r>
-              <w:t>ATP</w:t>
-            </w:r>
-            <w:r>
-              <w:t>-</w:t>
-            </w:r>
-            <w:r>
-              <w:t>02</w:t>
+              <w:t>ATP-02</w:t>
             </w:r>
           </w:p>
         </w:tc>
@@ -1762,7 +1840,7 @@
               <w:cnfStyle w:val="000000000000" w:firstRow="0" w:lastRow="0" w:firstColumn="0" w:lastColumn="0" w:oddVBand="0" w:evenVBand="0" w:oddHBand="0" w:evenHBand="0" w:firstRowFirstColumn="0" w:firstRowLastColumn="0" w:lastRowFirstColumn="0" w:lastRowLastColumn="0"/>
             </w:pPr>
             <w:r>
-              <w:t>Accumulator integration</w:t>
+              <w:t>Accumulator charging</w:t>
             </w:r>
           </w:p>
         </w:tc>
@@ -1775,7 +1853,7 @@
               <w:cnfStyle w:val="000000000000" w:firstRow="0" w:lastRow="0" w:firstColumn="0" w:lastColumn="0" w:oddVBand="0" w:evenVBand="0" w:oddHBand="0" w:evenHBand="0" w:firstRowFirstColumn="0" w:firstRowLastColumn="0" w:lastRowFirstColumn="0" w:lastRowLastColumn="0"/>
             </w:pPr>
             <w:r>
-              <w:t>R001a</w:t>
+              <w:t>R001b</w:t>
             </w:r>
           </w:p>
           <w:p>
@@ -1783,7 +1861,7 @@
               <w:cnfStyle w:val="000000000000" w:firstRow="0" w:lastRow="0" w:firstColumn="0" w:lastColumn="0" w:oddVBand="0" w:evenVBand="0" w:oddHBand="0" w:evenHBand="0" w:firstRowFirstColumn="0" w:firstRowLastColumn="0" w:lastRowFirstColumn="0" w:lastRowLastColumn="0"/>
             </w:pPr>
             <w:r>
-              <w:t>R001c</w:t>
+              <w:t>R001g</w:t>
             </w:r>
           </w:p>
           <w:p>
@@ -1791,7 +1869,7 @@
               <w:cnfStyle w:val="000000000000" w:firstRow="0" w:lastRow="0" w:firstColumn="0" w:lastColumn="0" w:oddVBand="0" w:evenVBand="0" w:oddHBand="0" w:evenHBand="0" w:firstRowFirstColumn="0" w:firstRowLastColumn="0" w:lastRowFirstColumn="0" w:lastRowLastColumn="0"/>
             </w:pPr>
             <w:r>
-              <w:t>R001d</w:t>
+              <w:t>R002b</w:t>
             </w:r>
           </w:p>
           <w:p>
@@ -1799,7 +1877,7 @@
               <w:cnfStyle w:val="000000000000" w:firstRow="0" w:lastRow="0" w:firstColumn="0" w:lastColumn="0" w:oddVBand="0" w:evenVBand="0" w:oddHBand="0" w:evenHBand="0" w:firstRowFirstColumn="0" w:firstRowLastColumn="0" w:lastRowFirstColumn="0" w:lastRowLastColumn="0"/>
             </w:pPr>
             <w:r>
-              <w:t>R001e</w:t>
+              <w:t>R002h</w:t>
             </w:r>
           </w:p>
         </w:tc>
@@ -1812,7 +1890,26 @@
               <w:cnfStyle w:val="000000000000" w:firstRow="0" w:lastRow="0" w:firstColumn="0" w:lastColumn="0" w:oddVBand="0" w:evenVBand="0" w:oddHBand="0" w:evenHBand="0" w:firstRowFirstColumn="0" w:firstRowLastColumn="0" w:lastRowFirstColumn="0" w:lastRowLastColumn="0"/>
             </w:pPr>
             <w:r>
-              <w:t>Packs power motor and all telemetry is recorded by VSCADA</w:t>
+              <w:t xml:space="preserve">Packs charge by the charging port and </w:t>
+            </w:r>
+            <w:r>
+              <w:t>open the safety loop</w:t>
+            </w:r>
+          </w:p>
+          <w:p>
+            <w:pPr>
+              <w:cnfStyle w:val="000000000000" w:firstRow="0" w:lastRow="0" w:firstColumn="0" w:lastColumn="0" w:oddVBand="0" w:evenVBand="0" w:oddHBand="0" w:evenHBand="0" w:firstRowFirstColumn="0" w:firstRowLastColumn="0" w:lastRowFirstColumn="0" w:lastRowLastColumn="0"/>
+            </w:pPr>
+            <w:r>
+              <w:t>VSCADA reacts correctly</w:t>
+            </w:r>
+          </w:p>
+          <w:p>
+            <w:pPr>
+              <w:cnfStyle w:val="000000000000" w:firstRow="0" w:lastRow="0" w:firstColumn="0" w:lastColumn="0" w:oddVBand="0" w:evenVBand="0" w:oddHBand="0" w:evenHBand="0" w:firstRowFirstColumn="0" w:firstRowLastColumn="0" w:lastRowFirstColumn="0" w:lastRowLastColumn="0"/>
+            </w:pPr>
+            <w:r>
+              <w:t>Verify by looking at the dash</w:t>
             </w:r>
           </w:p>
         </w:tc>
@@ -1854,7 +1951,7 @@
               <w:cnfStyle w:val="000000100000" w:firstRow="0" w:lastRow="0" w:firstColumn="0" w:lastColumn="0" w:oddVBand="0" w:evenVBand="0" w:oddHBand="1" w:evenHBand="0" w:firstRowFirstColumn="0" w:firstRowLastColumn="0" w:lastRowFirstColumn="0" w:lastRowLastColumn="0"/>
             </w:pPr>
             <w:r>
-              <w:t>Accumulator charging</w:t>
+              <w:t>CAN Bus link</w:t>
             </w:r>
           </w:p>
         </w:tc>
@@ -1867,7 +1964,7 @@
               <w:cnfStyle w:val="000000100000" w:firstRow="0" w:lastRow="0" w:firstColumn="0" w:lastColumn="0" w:oddVBand="0" w:evenVBand="0" w:oddHBand="1" w:evenHBand="0" w:firstRowFirstColumn="0" w:firstRowLastColumn="0" w:lastRowFirstColumn="0" w:lastRowLastColumn="0"/>
             </w:pPr>
             <w:r>
-              <w:t>R001b</w:t>
+              <w:t>R002a</w:t>
             </w:r>
           </w:p>
           <w:p>
@@ -1875,8 +1972,115 @@
               <w:cnfStyle w:val="000000100000" w:firstRow="0" w:lastRow="0" w:firstColumn="0" w:lastColumn="0" w:oddVBand="0" w:evenVBand="0" w:oddHBand="1" w:evenHBand="0" w:firstRowFirstColumn="0" w:firstRowLastColumn="0" w:lastRowFirstColumn="0" w:lastRowLastColumn="0"/>
             </w:pPr>
             <w:r>
-              <w:t>R001g</w:t>
-            </w:r>
+              <w:t>R002d</w:t>
+            </w:r>
+          </w:p>
+          <w:p>
+            <w:pPr>
+              <w:cnfStyle w:val="000000100000" w:firstRow="0" w:lastRow="0" w:firstColumn="0" w:lastColumn="0" w:oddVBand="0" w:evenVBand="0" w:oddHBand="1" w:evenHBand="0" w:firstRowFirstColumn="0" w:firstRowLastColumn="0" w:lastRowFirstColumn="0" w:lastRowLastColumn="0"/>
+            </w:pPr>
+            <w:r>
+              <w:t>R002e</w:t>
+            </w:r>
+          </w:p>
+          <w:p>
+            <w:pPr>
+              <w:cnfStyle w:val="000000100000" w:firstRow="0" w:lastRow="0" w:firstColumn="0" w:lastColumn="0" w:oddVBand="0" w:evenVBand="0" w:oddHBand="1" w:evenHBand="0" w:firstRowFirstColumn="0" w:firstRowLastColumn="0" w:lastRowFirstColumn="0" w:lastRowLastColumn="0"/>
+            </w:pPr>
+            <w:r>
+              <w:t>R002f</w:t>
+            </w:r>
+          </w:p>
+          <w:p>
+            <w:pPr>
+              <w:cnfStyle w:val="000000100000" w:firstRow="0" w:lastRow="0" w:firstColumn="0" w:lastColumn="0" w:oddVBand="0" w:evenVBand="0" w:oddHBand="1" w:evenHBand="0" w:firstRowFirstColumn="0" w:firstRowLastColumn="0" w:lastRowFirstColumn="0" w:lastRowLastColumn="0"/>
+            </w:pPr>
+            <w:r>
+              <w:t>R002g</w:t>
+            </w:r>
+          </w:p>
+          <w:p>
+            <w:pPr>
+              <w:cnfStyle w:val="000000100000" w:firstRow="0" w:lastRow="0" w:firstColumn="0" w:lastColumn="0" w:oddVBand="0" w:evenVBand="0" w:oddHBand="1" w:evenHBand="0" w:firstRowFirstColumn="0" w:firstRowLastColumn="0" w:lastRowFirstColumn="0" w:lastRowLastColumn="0"/>
+            </w:pPr>
+            <w:r>
+              <w:t>R002j</w:t>
+            </w:r>
+          </w:p>
+          <w:p>
+            <w:pPr>
+              <w:cnfStyle w:val="000000100000" w:firstRow="0" w:lastRow="0" w:firstColumn="0" w:lastColumn="0" w:oddVBand="0" w:evenVBand="0" w:oddHBand="1" w:evenHBand="0" w:firstRowFirstColumn="0" w:firstRowLastColumn="0" w:lastRowFirstColumn="0" w:lastRowLastColumn="0"/>
+            </w:pPr>
+            <w:r>
+              <w:t>R002k</w:t>
+            </w:r>
+          </w:p>
+          <w:p>
+            <w:pPr>
+              <w:cnfStyle w:val="000000100000" w:firstRow="0" w:lastRow="0" w:firstColumn="0" w:lastColumn="0" w:oddVBand="0" w:evenVBand="0" w:oddHBand="1" w:evenHBand="0" w:firstRowFirstColumn="0" w:firstRowLastColumn="0" w:lastRowFirstColumn="0" w:lastRowLastColumn="0"/>
+            </w:pPr>
+            <w:r>
+              <w:t>R003a</w:t>
+            </w:r>
+            <w:r>
+              <w:t xml:space="preserve"> (GLV status on CAN)</w:t>
+            </w:r>
+          </w:p>
+          <w:p>
+            <w:pPr>
+              <w:cnfStyle w:val="000000100000" w:firstRow="0" w:lastRow="0" w:firstColumn="0" w:lastColumn="0" w:oddVBand="0" w:evenVBand="0" w:oddHBand="1" w:evenHBand="0" w:firstRowFirstColumn="0" w:firstRowLastColumn="0" w:lastRowFirstColumn="0" w:lastRowLastColumn="0"/>
+            </w:pPr>
+            <w:r>
+              <w:t>R003d</w:t>
+            </w:r>
+          </w:p>
+          <w:p>
+            <w:pPr>
+              <w:cnfStyle w:val="000000100000" w:firstRow="0" w:lastRow="0" w:firstColumn="0" w:lastColumn="0" w:oddVBand="0" w:evenVBand="0" w:oddHBand="1" w:evenHBand="0" w:firstRowFirstColumn="0" w:firstRowLastColumn="0" w:lastRowFirstColumn="0" w:lastRowLastColumn="0"/>
+            </w:pPr>
+            <w:r>
+              <w:t>R004a</w:t>
+            </w:r>
+            <w:r>
+              <w:t xml:space="preserve"> (CAN Bus part)</w:t>
+            </w:r>
+          </w:p>
+          <w:p>
+            <w:pPr>
+              <w:cnfStyle w:val="000000100000" w:firstRow="0" w:lastRow="0" w:firstColumn="0" w:lastColumn="0" w:oddVBand="0" w:evenVBand="0" w:oddHBand="1" w:evenHBand="0" w:firstRowFirstColumn="0" w:firstRowLastColumn="0" w:lastRowFirstColumn="0" w:lastRowLastColumn="0"/>
+            </w:pPr>
+            <w:r>
+              <w:t>R005a (CAN Bus part)</w:t>
+            </w:r>
+          </w:p>
+          <w:p>
+            <w:pPr>
+              <w:cnfStyle w:val="000000100000" w:firstRow="0" w:lastRow="0" w:firstColumn="0" w:lastColumn="0" w:oddVBand="0" w:evenVBand="0" w:oddHBand="1" w:evenHBand="0" w:firstRowFirstColumn="0" w:firstRowLastColumn="0" w:lastRowFirstColumn="0" w:lastRowLastColumn="0"/>
+            </w:pPr>
+            <w:r>
+              <w:t>R005c (CAN Bus part)</w:t>
+            </w:r>
+          </w:p>
+          <w:p>
+            <w:pPr>
+              <w:cnfStyle w:val="000000100000" w:firstRow="0" w:lastRow="0" w:firstColumn="0" w:lastColumn="0" w:oddVBand="0" w:evenVBand="0" w:oddHBand="1" w:evenHBand="0" w:firstRowFirstColumn="0" w:firstRowLastColumn="0" w:lastRowFirstColumn="0" w:lastRowLastColumn="0"/>
+            </w:pPr>
+            <w:r>
+              <w:t>R007c</w:t>
+            </w:r>
+          </w:p>
+          <w:p>
+            <w:pPr>
+              <w:cnfStyle w:val="000000100000" w:firstRow="0" w:lastRow="0" w:firstColumn="0" w:lastColumn="0" w:oddVBand="0" w:evenVBand="0" w:oddHBand="1" w:evenHBand="0" w:firstRowFirstColumn="0" w:firstRowLastColumn="0" w:lastRowFirstColumn="0" w:lastRowLastColumn="0"/>
+            </w:pPr>
+            <w:r>
+              <w:t>R007d</w:t>
+            </w:r>
+          </w:p>
+          <w:p>
+            <w:pPr>
+              <w:cnfStyle w:val="000000100000" w:firstRow="0" w:lastRow="0" w:firstColumn="0" w:lastColumn="0" w:oddVBand="0" w:evenVBand="0" w:oddHBand="1" w:evenHBand="0" w:firstRowFirstColumn="0" w:firstRowLastColumn="0" w:lastRowFirstColumn="0" w:lastRowLastColumn="0"/>
+            </w:pPr>
           </w:p>
         </w:tc>
         <w:tc>
@@ -1888,18 +2092,16 @@
               <w:cnfStyle w:val="000000100000" w:firstRow="0" w:lastRow="0" w:firstColumn="0" w:lastColumn="0" w:oddVBand="0" w:evenVBand="0" w:oddHBand="1" w:evenHBand="0" w:firstRowFirstColumn="0" w:firstRowLastColumn="0" w:lastRowFirstColumn="0" w:lastRowLastColumn="0"/>
             </w:pPr>
             <w:r>
-              <w:t xml:space="preserve">Packs charge by the charging port and </w:t>
-            </w:r>
-            <w:r>
-              <w:t>open the safety loop</w:t>
-            </w:r>
-          </w:p>
-          <w:p>
-            <w:pPr>
-              <w:cnfStyle w:val="000000100000" w:firstRow="0" w:lastRow="0" w:firstColumn="0" w:lastColumn="0" w:oddVBand="0" w:evenVBand="0" w:oddHBand="1" w:evenHBand="0" w:firstRowFirstColumn="0" w:firstRowLastColumn="0" w:lastRowFirstColumn="0" w:lastRowLastColumn="0"/>
-            </w:pPr>
-            <w:r>
-              <w:t>VSCADA reacts correctly</w:t>
+              <w:t>DAQ by VSCADA of TSI, GLV, TSV, Cooling</w:t>
+            </w:r>
+            <w:r>
+              <w:t xml:space="preserve">.  Verify by looking at cell phone and </w:t>
+            </w:r>
+            <w:r>
+              <w:t xml:space="preserve">looking at dash and remote computer </w:t>
+            </w:r>
+            <w:r>
+              <w:t>in each mode of VSCADA</w:t>
             </w:r>
           </w:p>
         </w:tc>
@@ -1938,7 +2140,7 @@
               <w:cnfStyle w:val="000000000000" w:firstRow="0" w:lastRow="0" w:firstColumn="0" w:lastColumn="0" w:oddVBand="0" w:evenVBand="0" w:oddHBand="0" w:evenHBand="0" w:firstRowFirstColumn="0" w:firstRowLastColumn="0" w:lastRowFirstColumn="0" w:lastRowLastColumn="0"/>
             </w:pPr>
             <w:r>
-              <w:t>Accumulator low current output</w:t>
+              <w:t>Safety loop</w:t>
             </w:r>
           </w:p>
         </w:tc>
@@ -1951,8 +2153,105 @@
               <w:cnfStyle w:val="000000000000" w:firstRow="0" w:lastRow="0" w:firstColumn="0" w:lastColumn="0" w:oddVBand="0" w:evenVBand="0" w:oddHBand="0" w:evenHBand="0" w:firstRowFirstColumn="0" w:firstRowLastColumn="0" w:lastRowFirstColumn="0" w:lastRowLastColumn="0"/>
             </w:pPr>
             <w:r>
-              <w:t>R001f</w:t>
-            </w:r>
+              <w:t>R001g</w:t>
+            </w:r>
+          </w:p>
+          <w:p>
+            <w:pPr>
+              <w:cnfStyle w:val="000000000000" w:firstRow="0" w:lastRow="0" w:firstColumn="0" w:lastColumn="0" w:oddVBand="0" w:evenVBand="0" w:oddHBand="0" w:evenHBand="0" w:firstRowFirstColumn="0" w:firstRowLastColumn="0" w:lastRowFirstColumn="0" w:lastRowLastColumn="0"/>
+            </w:pPr>
+            <w:r>
+              <w:t>R002b</w:t>
+            </w:r>
+          </w:p>
+          <w:p>
+            <w:pPr>
+              <w:cnfStyle w:val="000000000000" w:firstRow="0" w:lastRow="0" w:firstColumn="0" w:lastColumn="0" w:oddVBand="0" w:evenVBand="0" w:oddHBand="0" w:evenHBand="0" w:firstRowFirstColumn="0" w:firstRowLastColumn="0" w:lastRowFirstColumn="0" w:lastRowLastColumn="0"/>
+            </w:pPr>
+            <w:r>
+              <w:t>R002c</w:t>
+            </w:r>
+          </w:p>
+          <w:p>
+            <w:pPr>
+              <w:cnfStyle w:val="000000000000" w:firstRow="0" w:lastRow="0" w:firstColumn="0" w:lastColumn="0" w:oddVBand="0" w:evenVBand="0" w:oddHBand="0" w:evenHBand="0" w:firstRowFirstColumn="0" w:firstRowLastColumn="0" w:lastRowFirstColumn="0" w:lastRowLastColumn="0"/>
+            </w:pPr>
+            <w:r>
+              <w:t>R002d</w:t>
+            </w:r>
+          </w:p>
+          <w:p>
+            <w:pPr>
+              <w:cnfStyle w:val="000000000000" w:firstRow="0" w:lastRow="0" w:firstColumn="0" w:lastColumn="0" w:oddVBand="0" w:evenVBand="0" w:oddHBand="0" w:evenHBand="0" w:firstRowFirstColumn="0" w:firstRowLastColumn="0" w:lastRowFirstColumn="0" w:lastRowLastColumn="0"/>
+            </w:pPr>
+            <w:r>
+              <w:t>R002k</w:t>
+            </w:r>
+          </w:p>
+          <w:p>
+            <w:pPr>
+              <w:cnfStyle w:val="000000000000" w:firstRow="0" w:lastRow="0" w:firstColumn="0" w:lastColumn="0" w:oddVBand="0" w:evenVBand="0" w:oddHBand="0" w:evenHBand="0" w:firstRowFirstColumn="0" w:firstRowLastColumn="0" w:lastRowFirstColumn="0" w:lastRowLastColumn="0"/>
+            </w:pPr>
+            <w:r>
+              <w:t>R002m</w:t>
+            </w:r>
+          </w:p>
+          <w:p>
+            <w:pPr>
+              <w:cnfStyle w:val="000000000000" w:firstRow="0" w:lastRow="0" w:firstColumn="0" w:lastColumn="0" w:oddVBand="0" w:evenVBand="0" w:oddHBand="0" w:evenHBand="0" w:firstRowFirstColumn="0" w:firstRowLastColumn="0" w:lastRowFirstColumn="0" w:lastRowLastColumn="0"/>
+            </w:pPr>
+            <w:r>
+              <w:lastRenderedPageBreak/>
+              <w:t>R003b</w:t>
+            </w:r>
+          </w:p>
+          <w:p>
+            <w:pPr>
+              <w:cnfStyle w:val="000000000000" w:firstRow="0" w:lastRow="0" w:firstColumn="0" w:lastColumn="0" w:oddVBand="0" w:evenVBand="0" w:oddHBand="0" w:evenHBand="0" w:firstRowFirstColumn="0" w:firstRowLastColumn="0" w:lastRowFirstColumn="0" w:lastRowLastColumn="0"/>
+            </w:pPr>
+            <w:r>
+              <w:t>R003c</w:t>
+            </w:r>
+          </w:p>
+          <w:p>
+            <w:pPr>
+              <w:cnfStyle w:val="000000000000" w:firstRow="0" w:lastRow="0" w:firstColumn="0" w:lastColumn="0" w:oddVBand="0" w:evenVBand="0" w:oddHBand="0" w:evenHBand="0" w:firstRowFirstColumn="0" w:firstRowLastColumn="0" w:lastRowFirstColumn="0" w:lastRowLastColumn="0"/>
+            </w:pPr>
+            <w:r>
+              <w:t>R003d</w:t>
+            </w:r>
+          </w:p>
+          <w:p>
+            <w:pPr>
+              <w:cnfStyle w:val="000000000000" w:firstRow="0" w:lastRow="0" w:firstColumn="0" w:lastColumn="0" w:oddVBand="0" w:evenVBand="0" w:oddHBand="0" w:evenHBand="0" w:firstRowFirstColumn="0" w:firstRowLastColumn="0" w:lastRowFirstColumn="0" w:lastRowLastColumn="0"/>
+            </w:pPr>
+            <w:r>
+              <w:t>R004a (Safety loop part)</w:t>
+            </w:r>
+          </w:p>
+          <w:p>
+            <w:pPr>
+              <w:cnfStyle w:val="000000000000" w:firstRow="0" w:lastRow="0" w:firstColumn="0" w:lastColumn="0" w:oddVBand="0" w:evenVBand="0" w:oddHBand="0" w:evenHBand="0" w:firstRowFirstColumn="0" w:firstRowLastColumn="0" w:lastRowFirstColumn="0" w:lastRowLastColumn="0"/>
+            </w:pPr>
+            <w:r>
+              <w:t>R005c</w:t>
+            </w:r>
+            <w:r>
+              <w:t xml:space="preserve"> (IMD fault)</w:t>
+            </w:r>
+          </w:p>
+          <w:p>
+            <w:pPr>
+              <w:cnfStyle w:val="000000000000" w:firstRow="0" w:lastRow="0" w:firstColumn="0" w:lastColumn="0" w:oddVBand="0" w:evenVBand="0" w:oddHBand="0" w:evenHBand="0" w:firstRowFirstColumn="0" w:firstRowLastColumn="0" w:lastRowFirstColumn="0" w:lastRowLastColumn="0"/>
+            </w:pPr>
+            <w:r>
+              <w:t>R007b</w:t>
+            </w:r>
+          </w:p>
+          <w:p>
+            <w:pPr>
+              <w:cnfStyle w:val="000000000000" w:firstRow="0" w:lastRow="0" w:firstColumn="0" w:lastColumn="0" w:oddVBand="0" w:evenVBand="0" w:oddHBand="0" w:evenHBand="0" w:firstRowFirstColumn="0" w:firstRowLastColumn="0" w:lastRowFirstColumn="0" w:lastRowLastColumn="0"/>
+            </w:pPr>
           </w:p>
         </w:tc>
         <w:tc>
@@ -1964,7 +2263,106 @@
               <w:cnfStyle w:val="000000000000" w:firstRow="0" w:lastRow="0" w:firstColumn="0" w:lastColumn="0" w:oddVBand="0" w:evenVBand="0" w:oddHBand="0" w:evenHBand="0" w:firstRowFirstColumn="0" w:firstRowLastColumn="0" w:lastRowFirstColumn="0" w:lastRowLastColumn="0"/>
             </w:pPr>
             <w:r>
-              <w:t>Packs discharge through 10A load at pack voltage</w:t>
+              <w:lastRenderedPageBreak/>
+              <w:t>Fault by:</w:t>
+            </w:r>
+          </w:p>
+          <w:p>
+            <w:pPr>
+              <w:cnfStyle w:val="000000000000" w:firstRow="0" w:lastRow="0" w:firstColumn="0" w:lastColumn="0" w:oddVBand="0" w:evenVBand="0" w:oddHBand="0" w:evenHBand="0" w:firstRowFirstColumn="0" w:firstRowLastColumn="0" w:lastRowFirstColumn="0" w:lastRowLastColumn="0"/>
+            </w:pPr>
+            <w:r>
+              <w:t>Crashing</w:t>
+            </w:r>
+          </w:p>
+          <w:p>
+            <w:pPr>
+              <w:cnfStyle w:val="000000000000" w:firstRow="0" w:lastRow="0" w:firstColumn="0" w:lastColumn="0" w:oddVBand="0" w:evenVBand="0" w:oddHBand="0" w:evenHBand="0" w:firstRowFirstColumn="0" w:firstRowLastColumn="0" w:lastRowFirstColumn="0" w:lastRowLastColumn="0"/>
+            </w:pPr>
+            <w:r>
+              <w:t>BRB</w:t>
+            </w:r>
+          </w:p>
+          <w:p>
+            <w:pPr>
+              <w:cnfStyle w:val="000000000000" w:firstRow="0" w:lastRow="0" w:firstColumn="0" w:lastColumn="0" w:oddVBand="0" w:evenVBand="0" w:oddHBand="0" w:evenHBand="0" w:firstRowFirstColumn="0" w:firstRowLastColumn="0" w:lastRowFirstColumn="0" w:lastRowLastColumn="0"/>
+            </w:pPr>
+            <w:r>
+              <w:t>IMD</w:t>
+            </w:r>
+          </w:p>
+          <w:p>
+            <w:pPr>
+              <w:cnfStyle w:val="000000000000" w:firstRow="0" w:lastRow="0" w:firstColumn="0" w:lastColumn="0" w:oddVBand="0" w:evenVBand="0" w:oddHBand="0" w:evenHBand="0" w:firstRowFirstColumn="0" w:firstRowLastColumn="0" w:lastRowFirstColumn="0" w:lastRowLastColumn="0"/>
+            </w:pPr>
+            <w:r>
+              <w:t>Cooling</w:t>
+            </w:r>
+          </w:p>
+          <w:p>
+            <w:pPr>
+              <w:cnfStyle w:val="000000000000" w:firstRow="0" w:lastRow="0" w:firstColumn="0" w:lastColumn="0" w:oddVBand="0" w:evenVBand="0" w:oddHBand="0" w:evenHBand="0" w:firstRowFirstColumn="0" w:firstRowLastColumn="0" w:lastRowFirstColumn="0" w:lastRowLastColumn="0"/>
+            </w:pPr>
+            <w:r>
+              <w:t xml:space="preserve">VSCADA </w:t>
+            </w:r>
+            <w:r>
+              <w:t>limit</w:t>
+            </w:r>
+          </w:p>
+          <w:p>
+            <w:pPr>
+              <w:cnfStyle w:val="000000000000" w:firstRow="0" w:lastRow="0" w:firstColumn="0" w:lastColumn="0" w:oddVBand="0" w:evenVBand="0" w:oddHBand="0" w:evenHBand="0" w:firstRowFirstColumn="0" w:firstRowLastColumn="0" w:lastRowFirstColumn="0" w:lastRowLastColumn="0"/>
+            </w:pPr>
+            <w:r>
+              <w:lastRenderedPageBreak/>
+              <w:t>Pack fault</w:t>
+            </w:r>
+          </w:p>
+          <w:p>
+            <w:pPr>
+              <w:cnfStyle w:val="000000000000" w:firstRow="0" w:lastRow="0" w:firstColumn="0" w:lastColumn="0" w:oddVBand="0" w:evenVBand="0" w:oddHBand="0" w:evenHBand="0" w:firstRowFirstColumn="0" w:firstRowLastColumn="0" w:lastRowFirstColumn="0" w:lastRowLastColumn="0"/>
+            </w:pPr>
+            <w:r>
+              <w:t>Throttle fault</w:t>
+            </w:r>
+          </w:p>
+          <w:p>
+            <w:pPr>
+              <w:cnfStyle w:val="000000000000" w:firstRow="0" w:lastRow="0" w:firstColumn="0" w:lastColumn="0" w:oddVBand="0" w:evenVBand="0" w:oddHBand="0" w:evenHBand="0" w:firstRowFirstColumn="0" w:firstRowLastColumn="0" w:lastRowFirstColumn="0" w:lastRowLastColumn="0"/>
+            </w:pPr>
+            <w:r>
+              <w:t>Brake fault</w:t>
+            </w:r>
+          </w:p>
+          <w:p>
+            <w:pPr>
+              <w:cnfStyle w:val="000000000000" w:firstRow="0" w:lastRow="0" w:firstColumn="0" w:lastColumn="0" w:oddVBand="0" w:evenVBand="0" w:oddHBand="0" w:evenHBand="0" w:firstRowFirstColumn="0" w:firstRowLastColumn="0" w:lastRowFirstColumn="0" w:lastRowLastColumn="0"/>
+            </w:pPr>
+            <w:r>
+              <w:t>User defined limit</w:t>
+            </w:r>
+          </w:p>
+          <w:p>
+            <w:pPr>
+              <w:cnfStyle w:val="000000000000" w:firstRow="0" w:lastRow="0" w:firstColumn="0" w:lastColumn="0" w:oddVBand="0" w:evenVBand="0" w:oddHBand="0" w:evenHBand="0" w:firstRowFirstColumn="0" w:firstRowLastColumn="0" w:lastRowFirstColumn="0" w:lastRowLastColumn="0"/>
+            </w:pPr>
+            <w:r>
+              <w:t>Pack charging</w:t>
+            </w:r>
+          </w:p>
+          <w:p>
+            <w:pPr>
+              <w:cnfStyle w:val="000000000000" w:firstRow="0" w:lastRow="0" w:firstColumn="0" w:lastColumn="0" w:oddVBand="0" w:evenVBand="0" w:oddHBand="0" w:evenHBand="0" w:firstRowFirstColumn="0" w:firstRowLastColumn="0" w:lastRowFirstColumn="0" w:lastRowLastColumn="0"/>
+            </w:pPr>
+            <w:r>
+              <w:t xml:space="preserve">Verify by </w:t>
+            </w:r>
+            <w:r>
+              <w:t>looking at the dash</w:t>
+            </w:r>
+            <w:r>
+              <w:t>, the remote computer and the cellphone</w:t>
             </w:r>
           </w:p>
         </w:tc>
@@ -1976,9 +2374,6 @@
             <w:pPr>
               <w:cnfStyle w:val="000000000000" w:firstRow="0" w:lastRow="0" w:firstColumn="0" w:lastColumn="0" w:oddVBand="0" w:evenVBand="0" w:oddHBand="0" w:evenHBand="0" w:firstRowFirstColumn="0" w:firstRowLastColumn="0" w:lastRowFirstColumn="0" w:lastRowLastColumn="0"/>
             </w:pPr>
-            <w:r>
-              <w:t>Test</w:t>
-            </w:r>
           </w:p>
         </w:tc>
       </w:tr>
@@ -1993,7 +2388,8 @@
           </w:tcPr>
           <w:p>
             <w:r>
-              <w:t>ATP-05</w:t>
+              <w:lastRenderedPageBreak/>
+              <w:t>ATP-08</w:t>
             </w:r>
           </w:p>
         </w:tc>
@@ -2006,7 +2402,7 @@
               <w:cnfStyle w:val="000000100000" w:firstRow="0" w:lastRow="0" w:firstColumn="0" w:lastColumn="0" w:oddVBand="0" w:evenVBand="0" w:oddHBand="1" w:evenHBand="0" w:firstRowFirstColumn="0" w:firstRowLastColumn="0" w:lastRowFirstColumn="0" w:lastRowLastColumn="0"/>
             </w:pPr>
             <w:r>
-              <w:t>Remote telemetry</w:t>
+              <w:t>Cruise Control</w:t>
             </w:r>
           </w:p>
         </w:tc>
@@ -2019,7 +2415,18 @@
               <w:cnfStyle w:val="000000100000" w:firstRow="0" w:lastRow="0" w:firstColumn="0" w:lastColumn="0" w:oddVBand="0" w:evenVBand="0" w:oddHBand="1" w:evenHBand="0" w:firstRowFirstColumn="0" w:firstRowLastColumn="0" w:lastRowFirstColumn="0" w:lastRowLastColumn="0"/>
             </w:pPr>
             <w:r>
-              <w:t>R002d</w:t>
+              <w:t>R002l</w:t>
+            </w:r>
+          </w:p>
+          <w:p>
+            <w:pPr>
+              <w:cnfStyle w:val="000000100000" w:firstRow="0" w:lastRow="0" w:firstColumn="0" w:lastColumn="0" w:oddVBand="0" w:evenVBand="0" w:oddHBand="1" w:evenHBand="0" w:firstRowFirstColumn="0" w:firstRowLastColumn="0" w:lastRowFirstColumn="0" w:lastRowLastColumn="0"/>
+            </w:pPr>
+            <w:r>
+              <w:t>R005b</w:t>
+            </w:r>
+            <w:r>
+              <w:t xml:space="preserve"> (Software)</w:t>
             </w:r>
           </w:p>
         </w:tc>
@@ -2032,10 +2439,15 @@
               <w:cnfStyle w:val="000000100000" w:firstRow="0" w:lastRow="0" w:firstColumn="0" w:lastColumn="0" w:oddVBand="0" w:evenVBand="0" w:oddHBand="1" w:evenHBand="0" w:firstRowFirstColumn="0" w:firstRowLastColumn="0" w:lastRowFirstColumn="0" w:lastRowLastColumn="0"/>
             </w:pPr>
             <w:r>
-              <w:t>DAQ of cooling, TSI, TSV and GLV via cell phone app</w:t>
-            </w:r>
-            <w:r>
-              <w:t xml:space="preserve"> and remote computer</w:t>
+              <w:t>Motor can maintain custom speed</w:t>
+            </w:r>
+          </w:p>
+          <w:p>
+            <w:pPr>
+              <w:cnfStyle w:val="000000100000" w:firstRow="0" w:lastRow="0" w:firstColumn="0" w:lastColumn="0" w:oddVBand="0" w:evenVBand="0" w:oddHBand="1" w:evenHBand="0" w:firstRowFirstColumn="0" w:firstRowLastColumn="0" w:lastRowFirstColumn="0" w:lastRowLastColumn="0"/>
+            </w:pPr>
+            <w:r>
+              <w:t xml:space="preserve">Verify by examining </w:t>
             </w:r>
           </w:p>
         </w:tc>
@@ -2047,9 +2459,6 @@
             <w:pPr>
               <w:cnfStyle w:val="000000100000" w:firstRow="0" w:lastRow="0" w:firstColumn="0" w:lastColumn="0" w:oddVBand="0" w:evenVBand="0" w:oddHBand="1" w:evenHBand="0" w:firstRowFirstColumn="0" w:firstRowLastColumn="0" w:lastRowFirstColumn="0" w:lastRowLastColumn="0"/>
             </w:pPr>
-            <w:r>
-              <w:t>Test</w:t>
-            </w:r>
           </w:p>
         </w:tc>
       </w:tr>
@@ -2061,7 +2470,7 @@
           </w:tcPr>
           <w:p>
             <w:r>
-              <w:t>ATP-06</w:t>
+              <w:t>ATP-09</w:t>
             </w:r>
           </w:p>
         </w:tc>
@@ -2074,7 +2483,7 @@
               <w:cnfStyle w:val="000000000000" w:firstRow="0" w:lastRow="0" w:firstColumn="0" w:lastColumn="0" w:oddVBand="0" w:evenVBand="0" w:oddHBand="0" w:evenHBand="0" w:firstRowFirstColumn="0" w:firstRowLastColumn="0" w:lastRowFirstColumn="0" w:lastRowLastColumn="0"/>
             </w:pPr>
             <w:r>
-              <w:t>CAN Bus link</w:t>
+              <w:t>24h endurance test</w:t>
             </w:r>
           </w:p>
         </w:tc>
@@ -2086,6 +2495,11 @@
             <w:pPr>
               <w:cnfStyle w:val="000000000000" w:firstRow="0" w:lastRow="0" w:firstColumn="0" w:lastColumn="0" w:oddVBand="0" w:evenVBand="0" w:oddHBand="0" w:evenHBand="0" w:firstRowFirstColumn="0" w:firstRowLastColumn="0" w:lastRowFirstColumn="0" w:lastRowLastColumn="0"/>
             </w:pPr>
+            <w:r>
+              <w:t>GPR006</w:t>
+            </w:r>
+            <w:bookmarkStart w:id="2" w:name="_GoBack"/>
+            <w:bookmarkEnd w:id="2"/>
           </w:p>
         </w:tc>
         <w:tc>
@@ -2096,9 +2510,6 @@
             <w:pPr>
               <w:cnfStyle w:val="000000000000" w:firstRow="0" w:lastRow="0" w:firstColumn="0" w:lastColumn="0" w:oddVBand="0" w:evenVBand="0" w:oddHBand="0" w:evenHBand="0" w:firstRowFirstColumn="0" w:firstRowLastColumn="0" w:lastRowFirstColumn="0" w:lastRowLastColumn="0"/>
             </w:pPr>
-            <w:r>
-              <w:t>DAQ by VSCADA of TSI, GLV, TSV, Cooling</w:t>
-            </w:r>
           </w:p>
         </w:tc>
         <w:tc>
@@ -2109,9 +2520,6 @@
             <w:pPr>
               <w:cnfStyle w:val="000000000000" w:firstRow="0" w:lastRow="0" w:firstColumn="0" w:lastColumn="0" w:oddVBand="0" w:evenVBand="0" w:oddHBand="0" w:evenHBand="0" w:firstRowFirstColumn="0" w:firstRowLastColumn="0" w:lastRowFirstColumn="0" w:lastRowLastColumn="0"/>
             </w:pPr>
-            <w:r>
-              <w:t>Test</w:t>
-            </w:r>
           </w:p>
         </w:tc>
       </w:tr>
@@ -2126,7 +2534,7 @@
           </w:tcPr>
           <w:p>
             <w:r>
-              <w:t>ATP-07</w:t>
+              <w:t>ATP-10</w:t>
             </w:r>
           </w:p>
         </w:tc>
@@ -2139,7 +2547,7 @@
               <w:cnfStyle w:val="000000100000" w:firstRow="0" w:lastRow="0" w:firstColumn="0" w:lastColumn="0" w:oddVBand="0" w:evenVBand="0" w:oddHBand="1" w:evenHBand="0" w:firstRowFirstColumn="0" w:firstRowLastColumn="0" w:lastRowFirstColumn="0" w:lastRowLastColumn="0"/>
             </w:pPr>
             <w:r>
-              <w:t>Safety loop</w:t>
+              <w:t>Unexpected shutdown</w:t>
             </w:r>
           </w:p>
         </w:tc>
@@ -2162,7 +2570,7 @@
               <w:cnfStyle w:val="000000100000" w:firstRow="0" w:lastRow="0" w:firstColumn="0" w:lastColumn="0" w:oddVBand="0" w:evenVBand="0" w:oddHBand="1" w:evenHBand="0" w:firstRowFirstColumn="0" w:firstRowLastColumn="0" w:lastRowFirstColumn="0" w:lastRowLastColumn="0"/>
             </w:pPr>
             <w:r>
-              <w:t>Fault by:</w:t>
+              <w:t>VSCADA works after unexpected GLV shutdown</w:t>
             </w:r>
           </w:p>
           <w:p>
@@ -2170,66 +2578,7 @@
               <w:cnfStyle w:val="000000100000" w:firstRow="0" w:lastRow="0" w:firstColumn="0" w:lastColumn="0" w:oddVBand="0" w:evenVBand="0" w:oddHBand="1" w:evenHBand="0" w:firstRowFirstColumn="0" w:firstRowLastColumn="0" w:lastRowFirstColumn="0" w:lastRowLastColumn="0"/>
             </w:pPr>
             <w:r>
-              <w:t>Crashing</w:t>
-            </w:r>
-          </w:p>
-          <w:p>
-            <w:pPr>
-              <w:cnfStyle w:val="000000100000" w:firstRow="0" w:lastRow="0" w:firstColumn="0" w:lastColumn="0" w:oddVBand="0" w:evenVBand="0" w:oddHBand="1" w:evenHBand="0" w:firstRowFirstColumn="0" w:firstRowLastColumn="0" w:lastRowFirstColumn="0" w:lastRowLastColumn="0"/>
-            </w:pPr>
-            <w:r>
-              <w:t>BRB</w:t>
-            </w:r>
-          </w:p>
-          <w:p>
-            <w:pPr>
-              <w:cnfStyle w:val="000000100000" w:firstRow="0" w:lastRow="0" w:firstColumn="0" w:lastColumn="0" w:oddVBand="0" w:evenVBand="0" w:oddHBand="1" w:evenHBand="0" w:firstRowFirstColumn="0" w:firstRowLastColumn="0" w:lastRowFirstColumn="0" w:lastRowLastColumn="0"/>
-            </w:pPr>
-            <w:r>
-              <w:t>IMD</w:t>
-            </w:r>
-          </w:p>
-          <w:p>
-            <w:pPr>
-              <w:cnfStyle w:val="000000100000" w:firstRow="0" w:lastRow="0" w:firstColumn="0" w:lastColumn="0" w:oddVBand="0" w:evenVBand="0" w:oddHBand="1" w:evenHBand="0" w:firstRowFirstColumn="0" w:firstRowLastColumn="0" w:lastRowFirstColumn="0" w:lastRowLastColumn="0"/>
-            </w:pPr>
-            <w:r>
-              <w:t>Cooling</w:t>
-            </w:r>
-          </w:p>
-          <w:p>
-            <w:pPr>
-              <w:cnfStyle w:val="000000100000" w:firstRow="0" w:lastRow="0" w:firstColumn="0" w:lastColumn="0" w:oddVBand="0" w:evenVBand="0" w:oddHBand="1" w:evenHBand="0" w:firstRowFirstColumn="0" w:firstRowLastColumn="0" w:lastRowFirstColumn="0" w:lastRowLastColumn="0"/>
-            </w:pPr>
-            <w:r>
-              <w:t xml:space="preserve">VSCADA </w:t>
-            </w:r>
-            <w:r>
-              <w:t>limit</w:t>
-            </w:r>
-          </w:p>
-          <w:p>
-            <w:pPr>
-              <w:cnfStyle w:val="000000100000" w:firstRow="0" w:lastRow="0" w:firstColumn="0" w:lastColumn="0" w:oddVBand="0" w:evenVBand="0" w:oddHBand="1" w:evenHBand="0" w:firstRowFirstColumn="0" w:firstRowLastColumn="0" w:lastRowFirstColumn="0" w:lastRowLastColumn="0"/>
-            </w:pPr>
-            <w:r>
-              <w:t>Pack fault</w:t>
-            </w:r>
-          </w:p>
-          <w:p>
-            <w:pPr>
-              <w:cnfStyle w:val="000000100000" w:firstRow="0" w:lastRow="0" w:firstColumn="0" w:lastColumn="0" w:oddVBand="0" w:evenVBand="0" w:oddHBand="1" w:evenHBand="0" w:firstRowFirstColumn="0" w:firstRowLastColumn="0" w:lastRowFirstColumn="0" w:lastRowLastColumn="0"/>
-            </w:pPr>
-            <w:r>
-              <w:t>Throttle fault</w:t>
-            </w:r>
-          </w:p>
-          <w:p>
-            <w:pPr>
-              <w:cnfStyle w:val="000000100000" w:firstRow="0" w:lastRow="0" w:firstColumn="0" w:lastColumn="0" w:oddVBand="0" w:evenVBand="0" w:oddHBand="1" w:evenHBand="0" w:firstRowFirstColumn="0" w:firstRowLastColumn="0" w:lastRowFirstColumn="0" w:lastRowLastColumn="0"/>
-            </w:pPr>
-            <w:r>
-              <w:t>Brake fault</w:t>
+              <w:t>Packs stop powering motor with GLV shutdown</w:t>
             </w:r>
           </w:p>
         </w:tc>
@@ -2252,7 +2601,7 @@
           </w:tcPr>
           <w:p>
             <w:r>
-              <w:t>ATP-08</w:t>
+              <w:t>ATP-11</w:t>
             </w:r>
           </w:p>
         </w:tc>
@@ -2265,7 +2614,7 @@
               <w:cnfStyle w:val="000000000000" w:firstRow="0" w:lastRow="0" w:firstColumn="0" w:lastColumn="0" w:oddVBand="0" w:evenVBand="0" w:oddHBand="0" w:evenHBand="0" w:firstRowFirstColumn="0" w:firstRowLastColumn="0" w:lastRowFirstColumn="0" w:lastRowLastColumn="0"/>
             </w:pPr>
             <w:r>
-              <w:t>Cruise Control</w:t>
+              <w:t>VSCADA interchangeability</w:t>
             </w:r>
           </w:p>
         </w:tc>
@@ -2288,7 +2637,16 @@
               <w:cnfStyle w:val="000000000000" w:firstRow="0" w:lastRow="0" w:firstColumn="0" w:lastColumn="0" w:oddVBand="0" w:evenVBand="0" w:oddHBand="0" w:evenHBand="0" w:firstRowFirstColumn="0" w:firstRowLastColumn="0" w:lastRowFirstColumn="0" w:lastRowLastColumn="0"/>
             </w:pPr>
             <w:r>
-              <w:t>Motor can maintain custom speed</w:t>
+              <w:t xml:space="preserve">Add and remove certain sensors </w:t>
+            </w:r>
+            <w:r>
+              <w:t>based on config</w:t>
+            </w:r>
+            <w:r>
+              <w:t>uration</w:t>
+            </w:r>
+            <w:r>
+              <w:t xml:space="preserve"> file</w:t>
             </w:r>
           </w:p>
         </w:tc>
@@ -2314,7 +2672,7 @@
           </w:tcPr>
           <w:p>
             <w:r>
-              <w:t>ATP-09</w:t>
+              <w:t>ATP-12</w:t>
             </w:r>
           </w:p>
         </w:tc>
@@ -2327,7 +2685,7 @@
               <w:cnfStyle w:val="000000100000" w:firstRow="0" w:lastRow="0" w:firstColumn="0" w:lastColumn="0" w:oddVBand="0" w:evenVBand="0" w:oddHBand="1" w:evenHBand="0" w:firstRowFirstColumn="0" w:firstRowLastColumn="0" w:lastRowFirstColumn="0" w:lastRowLastColumn="0"/>
             </w:pPr>
             <w:r>
-              <w:t>24h endurance test</w:t>
+              <w:t xml:space="preserve">Cabling labels </w:t>
             </w:r>
           </w:p>
         </w:tc>
@@ -2349,6 +2707,9 @@
             <w:pPr>
               <w:cnfStyle w:val="000000100000" w:firstRow="0" w:lastRow="0" w:firstColumn="0" w:lastColumn="0" w:oddVBand="0" w:evenVBand="0" w:oddHBand="1" w:evenHBand="0" w:firstRowFirstColumn="0" w:firstRowLastColumn="0" w:lastRowFirstColumn="0" w:lastRowLastColumn="0"/>
             </w:pPr>
+            <w:r>
+              <w:t>Verify all cables are labeled clearly</w:t>
+            </w:r>
           </w:p>
         </w:tc>
         <w:tc>
@@ -2359,6 +2720,9 @@
             <w:pPr>
               <w:cnfStyle w:val="000000100000" w:firstRow="0" w:lastRow="0" w:firstColumn="0" w:lastColumn="0" w:oddVBand="0" w:evenVBand="0" w:oddHBand="1" w:evenHBand="0" w:firstRowFirstColumn="0" w:firstRowLastColumn="0" w:lastRowFirstColumn="0" w:lastRowLastColumn="0"/>
             </w:pPr>
+            <w:r>
+              <w:t>Inspection</w:t>
+            </w:r>
           </w:p>
         </w:tc>
       </w:tr>
@@ -2370,7 +2734,7 @@
           </w:tcPr>
           <w:p>
             <w:r>
-              <w:t>ATP-10</w:t>
+              <w:t>ATP-13</w:t>
             </w:r>
           </w:p>
         </w:tc>
@@ -2383,7 +2747,7 @@
               <w:cnfStyle w:val="000000000000" w:firstRow="0" w:lastRow="0" w:firstColumn="0" w:lastColumn="0" w:oddVBand="0" w:evenVBand="0" w:oddHBand="0" w:evenHBand="0" w:firstRowFirstColumn="0" w:firstRowLastColumn="0" w:lastRowFirstColumn="0" w:lastRowLastColumn="0"/>
             </w:pPr>
             <w:r>
-              <w:t>Unexpected shutdown</w:t>
+              <w:t>Packs have required data and buttons on screen</w:t>
             </w:r>
           </w:p>
         </w:tc>
@@ -2395,6 +2759,9 @@
             <w:pPr>
               <w:cnfStyle w:val="000000000000" w:firstRow="0" w:lastRow="0" w:firstColumn="0" w:lastColumn="0" w:oddVBand="0" w:evenVBand="0" w:oddHBand="0" w:evenHBand="0" w:firstRowFirstColumn="0" w:firstRowLastColumn="0" w:lastRowFirstColumn="0" w:lastRowLastColumn="0"/>
             </w:pPr>
+            <w:r>
+              <w:t>R001e</w:t>
+            </w:r>
           </w:p>
         </w:tc>
         <w:tc>
@@ -2406,27 +2773,21 @@
               <w:cnfStyle w:val="000000000000" w:firstRow="0" w:lastRow="0" w:firstColumn="0" w:lastColumn="0" w:oddVBand="0" w:evenVBand="0" w:oddHBand="0" w:evenHBand="0" w:firstRowFirstColumn="0" w:firstRowLastColumn="0" w:lastRowFirstColumn="0" w:lastRowLastColumn="0"/>
             </w:pPr>
             <w:r>
-              <w:t>VSCADA works after unexpected GLV shutdown</w:t>
-            </w:r>
-          </w:p>
+              <w:t>Images of different Pack menus</w:t>
+            </w:r>
+          </w:p>
+        </w:tc>
+        <w:tc>
+          <w:tcPr>
+            <w:tcW w:w="1528" w:type="dxa"/>
+          </w:tcPr>
           <w:p>
             <w:pPr>
               <w:cnfStyle w:val="000000000000" w:firstRow="0" w:lastRow="0" w:firstColumn="0" w:lastColumn="0" w:oddVBand="0" w:evenVBand="0" w:oddHBand="0" w:evenHBand="0" w:firstRowFirstColumn="0" w:firstRowLastColumn="0" w:lastRowFirstColumn="0" w:lastRowLastColumn="0"/>
             </w:pPr>
             <w:r>
-              <w:lastRenderedPageBreak/>
-              <w:t>Packs stop powering motor with GLV shutdown</w:t>
-            </w:r>
-          </w:p>
-        </w:tc>
-        <w:tc>
-          <w:tcPr>
-            <w:tcW w:w="1528" w:type="dxa"/>
-          </w:tcPr>
-          <w:p>
-            <w:pPr>
-              <w:cnfStyle w:val="000000000000" w:firstRow="0" w:lastRow="0" w:firstColumn="0" w:lastColumn="0" w:oddVBand="0" w:evenVBand="0" w:oddHBand="0" w:evenHBand="0" w:firstRowFirstColumn="0" w:firstRowLastColumn="0" w:lastRowFirstColumn="0" w:lastRowLastColumn="0"/>
-            </w:pPr>
+              <w:t>Inspection</w:t>
+            </w:r>
           </w:p>
         </w:tc>
       </w:tr>
@@ -2441,8 +2802,7 @@
           </w:tcPr>
           <w:p>
             <w:r>
-              <w:lastRenderedPageBreak/>
-              <w:t>ATP-11</w:t>
+              <w:t>ATP-14</w:t>
             </w:r>
           </w:p>
         </w:tc>
@@ -2455,7 +2815,7 @@
               <w:cnfStyle w:val="000000100000" w:firstRow="0" w:lastRow="0" w:firstColumn="0" w:lastColumn="0" w:oddVBand="0" w:evenVBand="0" w:oddHBand="1" w:evenHBand="0" w:firstRowFirstColumn="0" w:firstRowLastColumn="0" w:lastRowFirstColumn="0" w:lastRowLastColumn="0"/>
             </w:pPr>
             <w:r>
-              <w:t>VSCADA interchangeability</w:t>
+              <w:t>Packs open safety loop with appropriate faults</w:t>
             </w:r>
           </w:p>
         </w:tc>
@@ -2467,6 +2827,17 @@
             <w:pPr>
               <w:cnfStyle w:val="000000100000" w:firstRow="0" w:lastRow="0" w:firstColumn="0" w:lastColumn="0" w:oddVBand="0" w:evenVBand="0" w:oddHBand="1" w:evenHBand="0" w:firstRowFirstColumn="0" w:firstRowLastColumn="0" w:lastRowFirstColumn="0" w:lastRowLastColumn="0"/>
             </w:pPr>
+            <w:r>
+              <w:t>R001e</w:t>
+            </w:r>
+          </w:p>
+          <w:p>
+            <w:pPr>
+              <w:cnfStyle w:val="000000100000" w:firstRow="0" w:lastRow="0" w:firstColumn="0" w:lastColumn="0" w:oddVBand="0" w:evenVBand="0" w:oddHBand="1" w:evenHBand="0" w:firstRowFirstColumn="0" w:firstRowLastColumn="0" w:lastRowFirstColumn="0" w:lastRowLastColumn="0"/>
+            </w:pPr>
+            <w:r>
+              <w:t>R001g</w:t>
+            </w:r>
           </w:p>
         </w:tc>
         <w:tc>
@@ -2478,16 +2849,7 @@
               <w:cnfStyle w:val="000000100000" w:firstRow="0" w:lastRow="0" w:firstColumn="0" w:lastColumn="0" w:oddVBand="0" w:evenVBand="0" w:oddHBand="1" w:evenHBand="0" w:firstRowFirstColumn="0" w:firstRowLastColumn="0" w:lastRowFirstColumn="0" w:lastRowLastColumn="0"/>
             </w:pPr>
             <w:r>
-              <w:t xml:space="preserve">Add and remove certain sensors </w:t>
-            </w:r>
-            <w:r>
-              <w:t>based on config</w:t>
-            </w:r>
-            <w:r>
-              <w:t>uration</w:t>
-            </w:r>
-            <w:r>
-              <w:t xml:space="preserve"> file</w:t>
+              <w:t>Verify packs open safety loop with unsafe conditions</w:t>
             </w:r>
           </w:p>
         </w:tc>
@@ -2498,499 +2860,6 @@
           <w:p>
             <w:pPr>
               <w:cnfStyle w:val="000000100000" w:firstRow="0" w:lastRow="0" w:firstColumn="0" w:lastColumn="0" w:oddVBand="0" w:evenVBand="0" w:oddHBand="1" w:evenHBand="0" w:firstRowFirstColumn="0" w:firstRowLastColumn="0" w:lastRowFirstColumn="0" w:lastRowLastColumn="0"/>
-            </w:pPr>
-          </w:p>
-        </w:tc>
-      </w:tr>
-      <w:tr>
-        <w:tc>
-          <w:tcPr>
-            <w:cnfStyle w:val="001000000000" w:firstRow="0" w:lastRow="0" w:firstColumn="1" w:lastColumn="0" w:oddVBand="0" w:evenVBand="0" w:oddHBand="0" w:evenHBand="0" w:firstRowFirstColumn="0" w:firstRowLastColumn="0" w:lastRowFirstColumn="0" w:lastRowLastColumn="0"/>
-            <w:tcW w:w="1153" w:type="dxa"/>
-          </w:tcPr>
-          <w:p>
-            <w:r>
-              <w:t>ATP-12</w:t>
-            </w:r>
-          </w:p>
-        </w:tc>
-        <w:tc>
-          <w:tcPr>
-            <w:tcW w:w="1561" w:type="dxa"/>
-          </w:tcPr>
-          <w:p>
-            <w:pPr>
-              <w:cnfStyle w:val="000000000000" w:firstRow="0" w:lastRow="0" w:firstColumn="0" w:lastColumn="0" w:oddVBand="0" w:evenVBand="0" w:oddHBand="0" w:evenHBand="0" w:firstRowFirstColumn="0" w:firstRowLastColumn="0" w:lastRowFirstColumn="0" w:lastRowLastColumn="0"/>
-            </w:pPr>
-            <w:r>
-              <w:t xml:space="preserve">Cabling labels </w:t>
-            </w:r>
-          </w:p>
-        </w:tc>
-        <w:tc>
-          <w:tcPr>
-            <w:tcW w:w="1890" w:type="dxa"/>
-          </w:tcPr>
-          <w:p>
-            <w:pPr>
-              <w:cnfStyle w:val="000000000000" w:firstRow="0" w:lastRow="0" w:firstColumn="0" w:lastColumn="0" w:oddVBand="0" w:evenVBand="0" w:oddHBand="0" w:evenHBand="0" w:firstRowFirstColumn="0" w:firstRowLastColumn="0" w:lastRowFirstColumn="0" w:lastRowLastColumn="0"/>
-            </w:pPr>
-          </w:p>
-        </w:tc>
-        <w:tc>
-          <w:tcPr>
-            <w:tcW w:w="2340" w:type="dxa"/>
-          </w:tcPr>
-          <w:p>
-            <w:pPr>
-              <w:cnfStyle w:val="000000000000" w:firstRow="0" w:lastRow="0" w:firstColumn="0" w:lastColumn="0" w:oddVBand="0" w:evenVBand="0" w:oddHBand="0" w:evenHBand="0" w:firstRowFirstColumn="0" w:firstRowLastColumn="0" w:lastRowFirstColumn="0" w:lastRowLastColumn="0"/>
-            </w:pPr>
-            <w:r>
-              <w:t>Verify all cables are labeled clearly</w:t>
-            </w:r>
-          </w:p>
-        </w:tc>
-        <w:tc>
-          <w:tcPr>
-            <w:tcW w:w="1528" w:type="dxa"/>
-          </w:tcPr>
-          <w:p>
-            <w:pPr>
-              <w:cnfStyle w:val="000000000000" w:firstRow="0" w:lastRow="0" w:firstColumn="0" w:lastColumn="0" w:oddVBand="0" w:evenVBand="0" w:oddHBand="0" w:evenHBand="0" w:firstRowFirstColumn="0" w:firstRowLastColumn="0" w:lastRowFirstColumn="0" w:lastRowLastColumn="0"/>
-            </w:pPr>
-            <w:r>
-              <w:t>Inspection</w:t>
-            </w:r>
-          </w:p>
-        </w:tc>
-      </w:tr>
-      <w:tr>
-        <w:trPr>
-          <w:cnfStyle w:val="000000100000" w:firstRow="0" w:lastRow="0" w:firstColumn="0" w:lastColumn="0" w:oddVBand="0" w:evenVBand="0" w:oddHBand="1" w:evenHBand="0" w:firstRowFirstColumn="0" w:firstRowLastColumn="0" w:lastRowFirstColumn="0" w:lastRowLastColumn="0"/>
-        </w:trPr>
-        <w:tc>
-          <w:tcPr>
-            <w:cnfStyle w:val="001000000000" w:firstRow="0" w:lastRow="0" w:firstColumn="1" w:lastColumn="0" w:oddVBand="0" w:evenVBand="0" w:oddHBand="0" w:evenHBand="0" w:firstRowFirstColumn="0" w:firstRowLastColumn="0" w:lastRowFirstColumn="0" w:lastRowLastColumn="0"/>
-            <w:tcW w:w="1153" w:type="dxa"/>
-          </w:tcPr>
-          <w:p>
-            <w:r>
-              <w:t>ATP-13</w:t>
-            </w:r>
-          </w:p>
-        </w:tc>
-        <w:tc>
-          <w:tcPr>
-            <w:tcW w:w="1561" w:type="dxa"/>
-          </w:tcPr>
-          <w:p>
-            <w:pPr>
-              <w:cnfStyle w:val="000000100000" w:firstRow="0" w:lastRow="0" w:firstColumn="0" w:lastColumn="0" w:oddVBand="0" w:evenVBand="0" w:oddHBand="1" w:evenHBand="0" w:firstRowFirstColumn="0" w:firstRowLastColumn="0" w:lastRowFirstColumn="0" w:lastRowLastColumn="0"/>
-            </w:pPr>
-            <w:r>
-              <w:t>Packs have required data and buttons on screen</w:t>
-            </w:r>
-          </w:p>
-        </w:tc>
-        <w:tc>
-          <w:tcPr>
-            <w:tcW w:w="1890" w:type="dxa"/>
-          </w:tcPr>
-          <w:p>
-            <w:pPr>
-              <w:cnfStyle w:val="000000100000" w:firstRow="0" w:lastRow="0" w:firstColumn="0" w:lastColumn="0" w:oddVBand="0" w:evenVBand="0" w:oddHBand="1" w:evenHBand="0" w:firstRowFirstColumn="0" w:firstRowLastColumn="0" w:lastRowFirstColumn="0" w:lastRowLastColumn="0"/>
-            </w:pPr>
-            <w:r>
-              <w:t>R001e</w:t>
-            </w:r>
-          </w:p>
-        </w:tc>
-        <w:tc>
-          <w:tcPr>
-            <w:tcW w:w="2340" w:type="dxa"/>
-          </w:tcPr>
-          <w:p>
-            <w:pPr>
-              <w:cnfStyle w:val="000000100000" w:firstRow="0" w:lastRow="0" w:firstColumn="0" w:lastColumn="0" w:oddVBand="0" w:evenVBand="0" w:oddHBand="1" w:evenHBand="0" w:firstRowFirstColumn="0" w:firstRowLastColumn="0" w:lastRowFirstColumn="0" w:lastRowLastColumn="0"/>
-            </w:pPr>
-            <w:r>
-              <w:t>Images of different Pack menus</w:t>
-            </w:r>
-          </w:p>
-        </w:tc>
-        <w:tc>
-          <w:tcPr>
-            <w:tcW w:w="1528" w:type="dxa"/>
-          </w:tcPr>
-          <w:p>
-            <w:pPr>
-              <w:cnfStyle w:val="000000100000" w:firstRow="0" w:lastRow="0" w:firstColumn="0" w:lastColumn="0" w:oddVBand="0" w:evenVBand="0" w:oddHBand="1" w:evenHBand="0" w:firstRowFirstColumn="0" w:firstRowLastColumn="0" w:lastRowFirstColumn="0" w:lastRowLastColumn="0"/>
-            </w:pPr>
-            <w:r>
-              <w:t>Inspection</w:t>
-            </w:r>
-          </w:p>
-        </w:tc>
-      </w:tr>
-      <w:tr>
-        <w:tc>
-          <w:tcPr>
-            <w:cnfStyle w:val="001000000000" w:firstRow="0" w:lastRow="0" w:firstColumn="1" w:lastColumn="0" w:oddVBand="0" w:evenVBand="0" w:oddHBand="0" w:evenHBand="0" w:firstRowFirstColumn="0" w:firstRowLastColumn="0" w:lastRowFirstColumn="0" w:lastRowLastColumn="0"/>
-            <w:tcW w:w="1153" w:type="dxa"/>
-          </w:tcPr>
-          <w:p>
-            <w:r>
-              <w:t>ATP-14</w:t>
-            </w:r>
-          </w:p>
-        </w:tc>
-        <w:tc>
-          <w:tcPr>
-            <w:tcW w:w="1561" w:type="dxa"/>
-          </w:tcPr>
-          <w:p>
-            <w:pPr>
-              <w:cnfStyle w:val="000000000000" w:firstRow="0" w:lastRow="0" w:firstColumn="0" w:lastColumn="0" w:oddVBand="0" w:evenVBand="0" w:oddHBand="0" w:evenHBand="0" w:firstRowFirstColumn="0" w:firstRowLastColumn="0" w:lastRowFirstColumn="0" w:lastRowLastColumn="0"/>
-            </w:pPr>
-            <w:r>
-              <w:t>Packs open safety loop with appropriate faults</w:t>
-            </w:r>
-          </w:p>
-        </w:tc>
-        <w:tc>
-          <w:tcPr>
-            <w:tcW w:w="1890" w:type="dxa"/>
-          </w:tcPr>
-          <w:p>
-            <w:pPr>
-              <w:cnfStyle w:val="000000000000" w:firstRow="0" w:lastRow="0" w:firstColumn="0" w:lastColumn="0" w:oddVBand="0" w:evenVBand="0" w:oddHBand="0" w:evenHBand="0" w:firstRowFirstColumn="0" w:firstRowLastColumn="0" w:lastRowFirstColumn="0" w:lastRowLastColumn="0"/>
-            </w:pPr>
-            <w:r>
-              <w:t>R001e</w:t>
-            </w:r>
-          </w:p>
-          <w:p>
-            <w:pPr>
-              <w:cnfStyle w:val="000000000000" w:firstRow="0" w:lastRow="0" w:firstColumn="0" w:lastColumn="0" w:oddVBand="0" w:evenVBand="0" w:oddHBand="0" w:evenHBand="0" w:firstRowFirstColumn="0" w:firstRowLastColumn="0" w:lastRowFirstColumn="0" w:lastRowLastColumn="0"/>
-            </w:pPr>
-            <w:r>
-              <w:t>R001g</w:t>
-            </w:r>
-          </w:p>
-        </w:tc>
-        <w:tc>
-          <w:tcPr>
-            <w:tcW w:w="2340" w:type="dxa"/>
-          </w:tcPr>
-          <w:p>
-            <w:pPr>
-              <w:cnfStyle w:val="000000000000" w:firstRow="0" w:lastRow="0" w:firstColumn="0" w:lastColumn="0" w:oddVBand="0" w:evenVBand="0" w:oddHBand="0" w:evenHBand="0" w:firstRowFirstColumn="0" w:firstRowLastColumn="0" w:lastRowFirstColumn="0" w:lastRowLastColumn="0"/>
-            </w:pPr>
-            <w:r>
-              <w:t>Verify packs open safety loop with unsafe conditions</w:t>
-            </w:r>
-          </w:p>
-        </w:tc>
-        <w:tc>
-          <w:tcPr>
-            <w:tcW w:w="1528" w:type="dxa"/>
-          </w:tcPr>
-          <w:p>
-            <w:pPr>
-              <w:cnfStyle w:val="000000000000" w:firstRow="0" w:lastRow="0" w:firstColumn="0" w:lastColumn="0" w:oddVBand="0" w:evenVBand="0" w:oddHBand="0" w:evenHBand="0" w:firstRowFirstColumn="0" w:firstRowLastColumn="0" w:lastRowFirstColumn="0" w:lastRowLastColumn="0"/>
-            </w:pPr>
-            <w:r>
-              <w:t>Test</w:t>
-            </w:r>
-          </w:p>
-        </w:tc>
-      </w:tr>
-      <w:tr>
-        <w:trPr>
-          <w:cnfStyle w:val="000000100000" w:firstRow="0" w:lastRow="0" w:firstColumn="0" w:lastColumn="0" w:oddVBand="0" w:evenVBand="0" w:oddHBand="1" w:evenHBand="0" w:firstRowFirstColumn="0" w:firstRowLastColumn="0" w:lastRowFirstColumn="0" w:lastRowLastColumn="0"/>
-        </w:trPr>
-        <w:tc>
-          <w:tcPr>
-            <w:cnfStyle w:val="001000000000" w:firstRow="0" w:lastRow="0" w:firstColumn="1" w:lastColumn="0" w:oddVBand="0" w:evenVBand="0" w:oddHBand="0" w:evenHBand="0" w:firstRowFirstColumn="0" w:firstRowLastColumn="0" w:lastRowFirstColumn="0" w:lastRowLastColumn="0"/>
-            <w:tcW w:w="1153" w:type="dxa"/>
-          </w:tcPr>
-          <w:p>
-            <w:r>
-              <w:t>ATP-15</w:t>
-            </w:r>
-          </w:p>
-        </w:tc>
-        <w:tc>
-          <w:tcPr>
-            <w:tcW w:w="1561" w:type="dxa"/>
-          </w:tcPr>
-          <w:p>
-            <w:pPr>
-              <w:cnfStyle w:val="000000100000" w:firstRow="0" w:lastRow="0" w:firstColumn="0" w:lastColumn="0" w:oddVBand="0" w:evenVBand="0" w:oddHBand="1" w:evenHBand="0" w:firstRowFirstColumn="0" w:firstRowLastColumn="0" w:lastRowFirstColumn="0" w:lastRowLastColumn="0"/>
-            </w:pPr>
-            <w:r>
-              <w:t>Telemetry on dash</w:t>
-            </w:r>
-          </w:p>
-        </w:tc>
-        <w:tc>
-          <w:tcPr>
-            <w:tcW w:w="1890" w:type="dxa"/>
-          </w:tcPr>
-          <w:p>
-            <w:pPr>
-              <w:cnfStyle w:val="000000100000" w:firstRow="0" w:lastRow="0" w:firstColumn="0" w:lastColumn="0" w:oddVBand="0" w:evenVBand="0" w:oddHBand="1" w:evenHBand="0" w:firstRowFirstColumn="0" w:firstRowLastColumn="0" w:lastRowFirstColumn="0" w:lastRowLastColumn="0"/>
-            </w:pPr>
-            <w:r>
-              <w:t>R002a</w:t>
-            </w:r>
-          </w:p>
-          <w:p>
-            <w:pPr>
-              <w:cnfStyle w:val="000000100000" w:firstRow="0" w:lastRow="0" w:firstColumn="0" w:lastColumn="0" w:oddVBand="0" w:evenVBand="0" w:oddHBand="1" w:evenHBand="0" w:firstRowFirstColumn="0" w:firstRowLastColumn="0" w:lastRowFirstColumn="0" w:lastRowLastColumn="0"/>
-            </w:pPr>
-            <w:r>
-              <w:t>R002b</w:t>
-            </w:r>
-          </w:p>
-        </w:tc>
-        <w:tc>
-          <w:tcPr>
-            <w:tcW w:w="2340" w:type="dxa"/>
-          </w:tcPr>
-          <w:p>
-            <w:pPr>
-              <w:cnfStyle w:val="000000100000" w:firstRow="0" w:lastRow="0" w:firstColumn="0" w:lastColumn="0" w:oddVBand="0" w:evenVBand="0" w:oddHBand="1" w:evenHBand="0" w:firstRowFirstColumn="0" w:firstRowLastColumn="0" w:lastRowFirstColumn="0" w:lastRowLastColumn="0"/>
-            </w:pPr>
-            <w:r>
-              <w:t>Dash contains important information</w:t>
-            </w:r>
-            <w:r>
-              <w:t xml:space="preserve"> and updates as required</w:t>
-            </w:r>
-          </w:p>
-        </w:tc>
-        <w:tc>
-          <w:tcPr>
-            <w:tcW w:w="1528" w:type="dxa"/>
-          </w:tcPr>
-          <w:p>
-            <w:pPr>
-              <w:cnfStyle w:val="000000100000" w:firstRow="0" w:lastRow="0" w:firstColumn="0" w:lastColumn="0" w:oddVBand="0" w:evenVBand="0" w:oddHBand="1" w:evenHBand="0" w:firstRowFirstColumn="0" w:firstRowLastColumn="0" w:lastRowFirstColumn="0" w:lastRowLastColumn="0"/>
-            </w:pPr>
-            <w:r>
-              <w:t>Inspection</w:t>
-            </w:r>
-          </w:p>
-        </w:tc>
-      </w:tr>
-      <w:tr>
-        <w:tc>
-          <w:tcPr>
-            <w:cnfStyle w:val="001000000000" w:firstRow="0" w:lastRow="0" w:firstColumn="1" w:lastColumn="0" w:oddVBand="0" w:evenVBand="0" w:oddHBand="0" w:evenHBand="0" w:firstRowFirstColumn="0" w:firstRowLastColumn="0" w:lastRowFirstColumn="0" w:lastRowLastColumn="0"/>
-            <w:tcW w:w="1153" w:type="dxa"/>
-          </w:tcPr>
-          <w:p>
-            <w:r>
-              <w:t>ATP-16</w:t>
-            </w:r>
-          </w:p>
-        </w:tc>
-        <w:tc>
-          <w:tcPr>
-            <w:tcW w:w="1561" w:type="dxa"/>
-          </w:tcPr>
-          <w:p>
-            <w:pPr>
-              <w:cnfStyle w:val="000000000000" w:firstRow="0" w:lastRow="0" w:firstColumn="0" w:lastColumn="0" w:oddVBand="0" w:evenVBand="0" w:oddHBand="0" w:evenHBand="0" w:firstRowFirstColumn="0" w:firstRowLastColumn="0" w:lastRowFirstColumn="0" w:lastRowLastColumn="0"/>
-            </w:pPr>
-            <w:r>
-              <w:t>Maintenance mode</w:t>
-            </w:r>
-          </w:p>
-        </w:tc>
-        <w:tc>
-          <w:tcPr>
-            <w:tcW w:w="1890" w:type="dxa"/>
-          </w:tcPr>
-          <w:p>
-            <w:pPr>
-              <w:cnfStyle w:val="000000000000" w:firstRow="0" w:lastRow="0" w:firstColumn="0" w:lastColumn="0" w:oddVBand="0" w:evenVBand="0" w:oddHBand="0" w:evenHBand="0" w:firstRowFirstColumn="0" w:firstRowLastColumn="0" w:lastRowFirstColumn="0" w:lastRowLastColumn="0"/>
-            </w:pPr>
-            <w:r>
-              <w:t>R002e</w:t>
-            </w:r>
-          </w:p>
-        </w:tc>
-        <w:tc>
-          <w:tcPr>
-            <w:tcW w:w="2340" w:type="dxa"/>
-          </w:tcPr>
-          <w:p>
-            <w:pPr>
-              <w:cnfStyle w:val="000000000000" w:firstRow="0" w:lastRow="0" w:firstColumn="0" w:lastColumn="0" w:oddVBand="0" w:evenVBand="0" w:oddHBand="0" w:evenHBand="0" w:firstRowFirstColumn="0" w:firstRowLastColumn="0" w:lastRowFirstColumn="0" w:lastRowLastColumn="0"/>
-            </w:pPr>
-            <w:r>
-              <w:t>Configure sensors in maintenance mode</w:t>
-            </w:r>
-          </w:p>
-          <w:p>
-            <w:pPr>
-              <w:cnfStyle w:val="000000000000" w:firstRow="0" w:lastRow="0" w:firstColumn="0" w:lastColumn="0" w:oddVBand="0" w:evenVBand="0" w:oddHBand="0" w:evenHBand="0" w:firstRowFirstColumn="0" w:firstRowLastColumn="0" w:lastRowFirstColumn="0" w:lastRowLastColumn="0"/>
-            </w:pPr>
-            <w:r>
-              <w:t>Bypass safety modes</w:t>
-            </w:r>
-          </w:p>
-          <w:p>
-            <w:pPr>
-              <w:cnfStyle w:val="000000000000" w:firstRow="0" w:lastRow="0" w:firstColumn="0" w:lastColumn="0" w:oddVBand="0" w:evenVBand="0" w:oddHBand="0" w:evenHBand="0" w:firstRowFirstColumn="0" w:firstRowLastColumn="0" w:lastRowFirstColumn="0" w:lastRowLastColumn="0"/>
-            </w:pPr>
-            <w:r>
-              <w:t>Read all sensors calibrated and not calibrated</w:t>
-            </w:r>
-          </w:p>
-        </w:tc>
-        <w:tc>
-          <w:tcPr>
-            <w:tcW w:w="1528" w:type="dxa"/>
-          </w:tcPr>
-          <w:p>
-            <w:pPr>
-              <w:cnfStyle w:val="000000000000" w:firstRow="0" w:lastRow="0" w:firstColumn="0" w:lastColumn="0" w:oddVBand="0" w:evenVBand="0" w:oddHBand="0" w:evenHBand="0" w:firstRowFirstColumn="0" w:firstRowLastColumn="0" w:lastRowFirstColumn="0" w:lastRowLastColumn="0"/>
-            </w:pPr>
-            <w:r>
-              <w:t>Test</w:t>
-            </w:r>
-          </w:p>
-        </w:tc>
-      </w:tr>
-      <w:tr>
-        <w:trPr>
-          <w:cnfStyle w:val="000000100000" w:firstRow="0" w:lastRow="0" w:firstColumn="0" w:lastColumn="0" w:oddVBand="0" w:evenVBand="0" w:oddHBand="1" w:evenHBand="0" w:firstRowFirstColumn="0" w:firstRowLastColumn="0" w:lastRowFirstColumn="0" w:lastRowLastColumn="0"/>
-        </w:trPr>
-        <w:tc>
-          <w:tcPr>
-            <w:cnfStyle w:val="001000000000" w:firstRow="0" w:lastRow="0" w:firstColumn="1" w:lastColumn="0" w:oddVBand="0" w:evenVBand="0" w:oddHBand="0" w:evenHBand="0" w:firstRowFirstColumn="0" w:firstRowLastColumn="0" w:lastRowFirstColumn="0" w:lastRowLastColumn="0"/>
-            <w:tcW w:w="1153" w:type="dxa"/>
-          </w:tcPr>
-          <w:p>
-            <w:r>
-              <w:t>ATP-17</w:t>
-            </w:r>
-          </w:p>
-        </w:tc>
-        <w:tc>
-          <w:tcPr>
-            <w:tcW w:w="1561" w:type="dxa"/>
-          </w:tcPr>
-          <w:p>
-            <w:pPr>
-              <w:cnfStyle w:val="000000100000" w:firstRow="0" w:lastRow="0" w:firstColumn="0" w:lastColumn="0" w:oddVBand="0" w:evenVBand="0" w:oddHBand="1" w:evenHBand="0" w:firstRowFirstColumn="0" w:firstRowLastColumn="0" w:lastRowFirstColumn="0" w:lastRowLastColumn="0"/>
-            </w:pPr>
-            <w:r>
-              <w:t>Demo mode</w:t>
-            </w:r>
-          </w:p>
-        </w:tc>
-        <w:tc>
-          <w:tcPr>
-            <w:tcW w:w="1890" w:type="dxa"/>
-          </w:tcPr>
-          <w:p>
-            <w:pPr>
-              <w:cnfStyle w:val="000000100000" w:firstRow="0" w:lastRow="0" w:firstColumn="0" w:lastColumn="0" w:oddVBand="0" w:evenVBand="0" w:oddHBand="1" w:evenHBand="0" w:firstRowFirstColumn="0" w:firstRowLastColumn="0" w:lastRowFirstColumn="0" w:lastRowLastColumn="0"/>
-            </w:pPr>
-            <w:r>
-              <w:t>R002g</w:t>
-            </w:r>
-          </w:p>
-        </w:tc>
-        <w:tc>
-          <w:tcPr>
-            <w:tcW w:w="2340" w:type="dxa"/>
-          </w:tcPr>
-          <w:p>
-            <w:pPr>
-              <w:cnfStyle w:val="000000100000" w:firstRow="0" w:lastRow="0" w:firstColumn="0" w:lastColumn="0" w:oddVBand="0" w:evenVBand="0" w:oddHBand="1" w:evenHBand="0" w:firstRowFirstColumn="0" w:firstRowLastColumn="0" w:lastRowFirstColumn="0" w:lastRowLastColumn="0"/>
-            </w:pPr>
-            <w:r>
-              <w:t>VSCADA can fill in simulated data as required</w:t>
-            </w:r>
-          </w:p>
-        </w:tc>
-        <w:tc>
-          <w:tcPr>
-            <w:tcW w:w="1528" w:type="dxa"/>
-          </w:tcPr>
-          <w:p>
-            <w:pPr>
-              <w:cnfStyle w:val="000000100000" w:firstRow="0" w:lastRow="0" w:firstColumn="0" w:lastColumn="0" w:oddVBand="0" w:evenVBand="0" w:oddHBand="1" w:evenHBand="0" w:firstRowFirstColumn="0" w:firstRowLastColumn="0" w:lastRowFirstColumn="0" w:lastRowLastColumn="0"/>
-            </w:pPr>
-            <w:r>
-              <w:t>Test</w:t>
-            </w:r>
-          </w:p>
-        </w:tc>
-      </w:tr>
-      <w:tr>
-        <w:tc>
-          <w:tcPr>
-            <w:cnfStyle w:val="001000000000" w:firstRow="0" w:lastRow="0" w:firstColumn="1" w:lastColumn="0" w:oddVBand="0" w:evenVBand="0" w:oddHBand="0" w:evenHBand="0" w:firstRowFirstColumn="0" w:firstRowLastColumn="0" w:lastRowFirstColumn="0" w:lastRowLastColumn="0"/>
-            <w:tcW w:w="1153" w:type="dxa"/>
-          </w:tcPr>
-          <w:p>
-            <w:r>
-              <w:t>ATP-18</w:t>
-            </w:r>
-          </w:p>
-        </w:tc>
-        <w:tc>
-          <w:tcPr>
-            <w:tcW w:w="1561" w:type="dxa"/>
-          </w:tcPr>
-          <w:p>
-            <w:pPr>
-              <w:cnfStyle w:val="000000000000" w:firstRow="0" w:lastRow="0" w:firstColumn="0" w:lastColumn="0" w:oddVBand="0" w:evenVBand="0" w:oddHBand="0" w:evenHBand="0" w:firstRowFirstColumn="0" w:firstRowLastColumn="0" w:lastRowFirstColumn="0" w:lastRowLastColumn="0"/>
-            </w:pPr>
-            <w:r>
-              <w:t>VSCADA controls safety loop</w:t>
-            </w:r>
-          </w:p>
-        </w:tc>
-        <w:tc>
-          <w:tcPr>
-            <w:tcW w:w="1890" w:type="dxa"/>
-          </w:tcPr>
-          <w:p>
-            <w:pPr>
-              <w:cnfStyle w:val="000000000000" w:firstRow="0" w:lastRow="0" w:firstColumn="0" w:lastColumn="0" w:oddVBand="0" w:evenVBand="0" w:oddHBand="0" w:evenHBand="0" w:firstRowFirstColumn="0" w:firstRowLastColumn="0" w:lastRowFirstColumn="0" w:lastRowLastColumn="0"/>
-            </w:pPr>
-            <w:r>
-              <w:t>R002m</w:t>
-            </w:r>
-          </w:p>
-        </w:tc>
-        <w:tc>
-          <w:tcPr>
-            <w:tcW w:w="2340" w:type="dxa"/>
-          </w:tcPr>
-          <w:p>
-            <w:pPr>
-              <w:cnfStyle w:val="000000000000" w:firstRow="0" w:lastRow="0" w:firstColumn="0" w:lastColumn="0" w:oddVBand="0" w:evenVBand="0" w:oddHBand="0" w:evenHBand="0" w:firstRowFirstColumn="0" w:firstRowLastColumn="0" w:lastRowFirstColumn="0" w:lastRowLastColumn="0"/>
-            </w:pPr>
-            <w:r>
-              <w:t>VSCADA exceeds user defined parameters and trips the safety loop</w:t>
-            </w:r>
-          </w:p>
-        </w:tc>
-        <w:tc>
-          <w:tcPr>
-            <w:tcW w:w="1528" w:type="dxa"/>
-          </w:tcPr>
-          <w:p>
-            <w:pPr>
-              <w:cnfStyle w:val="000000000000" w:firstRow="0" w:lastRow="0" w:firstColumn="0" w:lastColumn="0" w:oddVBand="0" w:evenVBand="0" w:oddHBand="0" w:evenHBand="0" w:firstRowFirstColumn="0" w:firstRowLastColumn="0" w:lastRowFirstColumn="0" w:lastRowLastColumn="0"/>
             </w:pPr>
             <w:r>
               <w:t>Test</w:t>
@@ -4806,7 +4675,7 @@
         <w:rStyle w:val="PageNumber"/>
         <w:noProof/>
       </w:rPr>
-      <w:t>2</w:t>
+      <w:t>6</w:t>
     </w:r>
     <w:r>
       <w:rPr>
@@ -9172,7 +9041,7 @@
 </file>
 
 <file path=customXml/itemProps2.xml><?xml version="1.0" encoding="utf-8"?>
-<ds:datastoreItem xmlns:ds="http://schemas.openxmlformats.org/officeDocument/2006/customXml" ds:itemID="{71C590E1-2D41-4738-A711-6D910420413A}">
+<ds:datastoreItem xmlns:ds="http://schemas.openxmlformats.org/officeDocument/2006/customXml" ds:itemID="{9C1EDF73-C13A-4637-BFE0-0B18F10A7733}">
   <ds:schemaRefs>
     <ds:schemaRef ds:uri="http://schemas.openxmlformats.org/officeDocument/2006/bibliography"/>
   </ds:schemaRefs>

</xml_diff>

<commit_message>
Added in more requirements and created waived section
</commit_message>
<xml_diff>
--- a/ATP Overview.docx
+++ b/ATP Overview.docx
@@ -65,14 +65,14 @@
                               </a:ln>
                               <a:extLst>
                                 <a:ext uri="{909E8E84-426E-40dd-AFC4-6F175D3DCCD1}">
-                                  <a14:hiddenFill xmlns="" xmlns:mo="http://schemas.microsoft.com/office/mac/office/2008/main" xmlns:mv="urn:schemas-microsoft-com:mac:vml" xmlns:o="urn:schemas-microsoft-com:office:office" xmlns:v="urn:schemas-microsoft-com:vml" xmlns:w10="urn:schemas-microsoft-com:office:word" xmlns:w="http://schemas.openxmlformats.org/wordprocessingml/2006/main" xmlns:a14="http://schemas.microsoft.com/office/drawing/2010/main">
+                                  <a14:hiddenFill xmlns:a14="http://schemas.microsoft.com/office/drawing/2010/main" xmlns:w="http://schemas.openxmlformats.org/wordprocessingml/2006/main" xmlns:w10="urn:schemas-microsoft-com:office:word" xmlns:v="urn:schemas-microsoft-com:vml" xmlns:o="urn:schemas-microsoft-com:office:office" xmlns:mv="urn:schemas-microsoft-com:mac:vml" xmlns:mo="http://schemas.microsoft.com/office/mac/office/2008/main" xmlns="">
                                     <a:solidFill>
                                       <a:srgbClr val="FFFFFF"/>
                                     </a:solidFill>
                                   </a14:hiddenFill>
                                 </a:ext>
                                 <a:ext uri="{91240B29-F687-4f45-9708-019B960494DF}">
-                                  <a14:hiddenLine xmlns="" xmlns:mo="http://schemas.microsoft.com/office/mac/office/2008/main" xmlns:mv="urn:schemas-microsoft-com:mac:vml" xmlns:o="urn:schemas-microsoft-com:office:office" xmlns:v="urn:schemas-microsoft-com:vml" xmlns:w10="urn:schemas-microsoft-com:office:word" xmlns:w="http://schemas.openxmlformats.org/wordprocessingml/2006/main" xmlns:a14="http://schemas.microsoft.com/office/drawing/2010/main" w="9525">
+                                  <a14:hiddenLine xmlns:a14="http://schemas.microsoft.com/office/drawing/2010/main" xmlns:w="http://schemas.openxmlformats.org/wordprocessingml/2006/main" xmlns:w10="urn:schemas-microsoft-com:office:word" xmlns:v="urn:schemas-microsoft-com:vml" xmlns:o="urn:schemas-microsoft-com:office:office" xmlns:mv="urn:schemas-microsoft-com:mac:vml" xmlns:mo="http://schemas.microsoft.com/office/mac/office/2008/main" xmlns="" w="9525">
                                     <a:solidFill>
                                       <a:srgbClr val="808080"/>
                                     </a:solidFill>
@@ -133,14 +133,14 @@
                               </a:ln>
                               <a:extLst>
                                 <a:ext uri="{909E8E84-426E-40dd-AFC4-6F175D3DCCD1}">
-                                  <a14:hiddenFill xmlns="" xmlns:mo="http://schemas.microsoft.com/office/mac/office/2008/main" xmlns:mv="urn:schemas-microsoft-com:mac:vml" xmlns:o="urn:schemas-microsoft-com:office:office" xmlns:v="urn:schemas-microsoft-com:vml" xmlns:w10="urn:schemas-microsoft-com:office:word" xmlns:w="http://schemas.openxmlformats.org/wordprocessingml/2006/main" xmlns:a14="http://schemas.microsoft.com/office/drawing/2010/main">
+                                  <a14:hiddenFill xmlns:a14="http://schemas.microsoft.com/office/drawing/2010/main" xmlns:w="http://schemas.openxmlformats.org/wordprocessingml/2006/main" xmlns:w10="urn:schemas-microsoft-com:office:word" xmlns:v="urn:schemas-microsoft-com:vml" xmlns:o="urn:schemas-microsoft-com:office:office" xmlns:mv="urn:schemas-microsoft-com:mac:vml" xmlns:mo="http://schemas.microsoft.com/office/mac/office/2008/main" xmlns="">
                                     <a:solidFill>
                                       <a:srgbClr val="FFFFFF"/>
                                     </a:solidFill>
                                   </a14:hiddenFill>
                                 </a:ext>
                                 <a:ext uri="{91240B29-F687-4f45-9708-019B960494DF}">
-                                  <a14:hiddenLine xmlns="" xmlns:mo="http://schemas.microsoft.com/office/mac/office/2008/main" xmlns:mv="urn:schemas-microsoft-com:mac:vml" xmlns:o="urn:schemas-microsoft-com:office:office" xmlns:v="urn:schemas-microsoft-com:vml" xmlns:w10="urn:schemas-microsoft-com:office:word" xmlns:w="http://schemas.openxmlformats.org/wordprocessingml/2006/main" xmlns:a14="http://schemas.microsoft.com/office/drawing/2010/main" w="9525">
+                                  <a14:hiddenLine xmlns:a14="http://schemas.microsoft.com/office/drawing/2010/main" xmlns:w="http://schemas.openxmlformats.org/wordprocessingml/2006/main" xmlns:w10="urn:schemas-microsoft-com:office:word" xmlns:v="urn:schemas-microsoft-com:vml" xmlns:o="urn:schemas-microsoft-com:office:office" xmlns:mv="urn:schemas-microsoft-com:mac:vml" xmlns:mo="http://schemas.microsoft.com/office/mac/office/2008/main" xmlns="" w="9525">
                                     <a:solidFill>
                                       <a:srgbClr val="000000"/>
                                     </a:solidFill>
@@ -203,7 +203,7 @@
                               </a:ln>
                               <a:extLst>
                                 <a:ext uri="{909E8E84-426E-40dd-AFC4-6F175D3DCCD1}">
-                                  <a14:hiddenFill xmlns="" xmlns:mo="http://schemas.microsoft.com/office/mac/office/2008/main" xmlns:mv="urn:schemas-microsoft-com:mac:vml" xmlns:o="urn:schemas-microsoft-com:office:office" xmlns:v="urn:schemas-microsoft-com:vml" xmlns:w10="urn:schemas-microsoft-com:office:word" xmlns:w="http://schemas.openxmlformats.org/wordprocessingml/2006/main" xmlns:a14="http://schemas.microsoft.com/office/drawing/2010/main">
+                                  <a14:hiddenFill xmlns:a14="http://schemas.microsoft.com/office/drawing/2010/main" xmlns:w="http://schemas.openxmlformats.org/wordprocessingml/2006/main" xmlns:w10="urn:schemas-microsoft-com:office:word" xmlns:v="urn:schemas-microsoft-com:vml" xmlns:o="urn:schemas-microsoft-com:office:office" xmlns:mv="urn:schemas-microsoft-com:mac:vml" xmlns:mo="http://schemas.microsoft.com/office/mac/office/2008/main" xmlns="">
                                     <a:noFill/>
                                   </a14:hiddenFill>
                                 </a:ext>
@@ -338,14 +338,14 @@
                             </a:ln>
                             <a:extLst>
                               <a:ext uri="{909E8E84-426E-40dd-AFC4-6F175D3DCCD1}">
-                                <a14:hiddenFill xmlns="" xmlns:mo="http://schemas.microsoft.com/office/mac/office/2008/main" xmlns:mv="urn:schemas-microsoft-com:mac:vml" xmlns:o="urn:schemas-microsoft-com:office:office" xmlns:v="urn:schemas-microsoft-com:vml" xmlns:w10="urn:schemas-microsoft-com:office:word" xmlns:w="http://schemas.openxmlformats.org/wordprocessingml/2006/main" xmlns:a14="http://schemas.microsoft.com/office/drawing/2010/main">
+                                <a14:hiddenFill xmlns:a14="http://schemas.microsoft.com/office/drawing/2010/main" xmlns:w="http://schemas.openxmlformats.org/wordprocessingml/2006/main" xmlns:w10="urn:schemas-microsoft-com:office:word" xmlns:v="urn:schemas-microsoft-com:vml" xmlns:o="urn:schemas-microsoft-com:office:office" xmlns:mv="urn:schemas-microsoft-com:mac:vml" xmlns:mo="http://schemas.microsoft.com/office/mac/office/2008/main" xmlns="">
                                   <a:solidFill>
                                     <a:srgbClr val="FFFFFF"/>
                                   </a:solidFill>
                                 </a14:hiddenFill>
                               </a:ext>
                               <a:ext uri="{91240B29-F687-4f45-9708-019B960494DF}">
-                                <a14:hiddenLine xmlns="" xmlns:mo="http://schemas.microsoft.com/office/mac/office/2008/main" xmlns:mv="urn:schemas-microsoft-com:mac:vml" xmlns:o="urn:schemas-microsoft-com:office:office" xmlns:v="urn:schemas-microsoft-com:vml" xmlns:w10="urn:schemas-microsoft-com:office:word" xmlns:w="http://schemas.openxmlformats.org/wordprocessingml/2006/main" xmlns:a14="http://schemas.microsoft.com/office/drawing/2010/main" w="9525">
+                                <a14:hiddenLine xmlns:a14="http://schemas.microsoft.com/office/drawing/2010/main" xmlns:w="http://schemas.openxmlformats.org/wordprocessingml/2006/main" xmlns:w10="urn:schemas-microsoft-com:office:word" xmlns:v="urn:schemas-microsoft-com:vml" xmlns:o="urn:schemas-microsoft-com:office:office" xmlns:mv="urn:schemas-microsoft-com:mac:vml" xmlns:mo="http://schemas.microsoft.com/office/mac/office/2008/main" xmlns="" w="9525">
                                   <a:solidFill>
                                     <a:srgbClr val="000000"/>
                                   </a:solidFill>
@@ -525,14 +525,14 @@
                             </a:ln>
                             <a:extLst>
                               <a:ext uri="{909E8E84-426E-40dd-AFC4-6F175D3DCCD1}">
-                                <a14:hiddenFill xmlns="" xmlns:mo="http://schemas.microsoft.com/office/mac/office/2008/main" xmlns:mv="urn:schemas-microsoft-com:mac:vml" xmlns:o="urn:schemas-microsoft-com:office:office" xmlns:v="urn:schemas-microsoft-com:vml" xmlns:w10="urn:schemas-microsoft-com:office:word" xmlns:w="http://schemas.openxmlformats.org/wordprocessingml/2006/main" xmlns:a14="http://schemas.microsoft.com/office/drawing/2010/main">
+                                <a14:hiddenFill xmlns:a14="http://schemas.microsoft.com/office/drawing/2010/main" xmlns:w="http://schemas.openxmlformats.org/wordprocessingml/2006/main" xmlns:w10="urn:schemas-microsoft-com:office:word" xmlns:v="urn:schemas-microsoft-com:vml" xmlns:o="urn:schemas-microsoft-com:office:office" xmlns:mv="urn:schemas-microsoft-com:mac:vml" xmlns:mo="http://schemas.microsoft.com/office/mac/office/2008/main" xmlns="">
                                   <a:solidFill>
                                     <a:srgbClr val="FFFFFF"/>
                                   </a:solidFill>
                                 </a14:hiddenFill>
                               </a:ext>
                               <a:ext uri="{91240B29-F687-4f45-9708-019B960494DF}">
-                                <a14:hiddenLine xmlns="" xmlns:mo="http://schemas.microsoft.com/office/mac/office/2008/main" xmlns:mv="urn:schemas-microsoft-com:mac:vml" xmlns:o="urn:schemas-microsoft-com:office:office" xmlns:v="urn:schemas-microsoft-com:vml" xmlns:w10="urn:schemas-microsoft-com:office:word" xmlns:w="http://schemas.openxmlformats.org/wordprocessingml/2006/main" xmlns:a14="http://schemas.microsoft.com/office/drawing/2010/main" w="9525">
+                                <a14:hiddenLine xmlns:a14="http://schemas.microsoft.com/office/drawing/2010/main" xmlns:w="http://schemas.openxmlformats.org/wordprocessingml/2006/main" xmlns:w10="urn:schemas-microsoft-com:office:word" xmlns:v="urn:schemas-microsoft-com:vml" xmlns:o="urn:schemas-microsoft-com:office:office" xmlns:mv="urn:schemas-microsoft-com:mac:vml" xmlns:mo="http://schemas.microsoft.com/office/mac/office/2008/main" xmlns="" w="9525">
                                   <a:solidFill>
                                     <a:srgbClr val="000000"/>
                                   </a:solidFill>
@@ -804,7 +804,7 @@
                             <a:effectLst/>
                             <a:extLst>
                               <a:ext uri="{91240B29-F687-4f45-9708-019B960494DF}">
-                                <a14:hiddenLine xmlns="" xmlns:mo="http://schemas.microsoft.com/office/mac/office/2008/main" xmlns:mv="urn:schemas-microsoft-com:mac:vml" xmlns:o="urn:schemas-microsoft-com:office:office" xmlns:v="urn:schemas-microsoft-com:vml" xmlns:w10="urn:schemas-microsoft-com:office:word" xmlns:w="http://schemas.openxmlformats.org/wordprocessingml/2006/main" xmlns:a14="http://schemas.microsoft.com/office/drawing/2010/main" w="19050">
+                                <a14:hiddenLine xmlns:a14="http://schemas.microsoft.com/office/drawing/2010/main" xmlns:w="http://schemas.openxmlformats.org/wordprocessingml/2006/main" xmlns:w10="urn:schemas-microsoft-com:office:word" xmlns:v="urn:schemas-microsoft-com:vml" xmlns:o="urn:schemas-microsoft-com:office:office" xmlns:mv="urn:schemas-microsoft-com:mac:vml" xmlns:mo="http://schemas.microsoft.com/office/mac/office/2008/main" xmlns="" w="19050">
                                   <a:solidFill>
                                     <a:srgbClr val="4A7EBB"/>
                                   </a:solidFill>
@@ -814,7 +814,7 @@
                                 </a14:hiddenLine>
                               </a:ext>
                               <a:ext uri="{AF507438-7753-43e0-B8FC-AC1667EBCBE1}">
-                                <a14:hiddenEffects xmlns="" xmlns:mo="http://schemas.microsoft.com/office/mac/office/2008/main" xmlns:mv="urn:schemas-microsoft-com:mac:vml" xmlns:o="urn:schemas-microsoft-com:office:office" xmlns:v="urn:schemas-microsoft-com:vml" xmlns:w10="urn:schemas-microsoft-com:office:word" xmlns:w="http://schemas.openxmlformats.org/wordprocessingml/2006/main" xmlns:a14="http://schemas.microsoft.com/office/drawing/2010/main">
+                                <a14:hiddenEffects xmlns:a14="http://schemas.microsoft.com/office/drawing/2010/main" xmlns:w="http://schemas.openxmlformats.org/wordprocessingml/2006/main" xmlns:w10="urn:schemas-microsoft-com:office:word" xmlns:v="urn:schemas-microsoft-com:vml" xmlns:o="urn:schemas-microsoft-com:office:office" xmlns:mv="urn:schemas-microsoft-com:mac:vml" xmlns:mo="http://schemas.microsoft.com/office/mac/office/2008/main" xmlns="">
                                   <a:effectLst>
                                     <a:outerShdw blurRad="63500" dist="26940" dir="5400000" algn="ctr" rotWithShape="0">
                                       <a:srgbClr val="000000">
@@ -843,7 +843,7 @@
               </mc:Choice>
               <mc:Fallback>
                 <w:pict>
-                  <v:rect w14:anchorId="4C660D5C" id="Rectangle 4" o:spid="_x0000_s1026" style="position:absolute;margin-left:21.6pt;margin-top:36pt;width:568.8pt;height:17.6pt;z-index:251662336;visibility:visible;mso-wrap-style:square;mso-width-percent:0;mso-height-percent:0;mso-wrap-distance-left:9pt;mso-wrap-distance-top:0;mso-wrap-distance-right:9pt;mso-wrap-distance-bottom:0;mso-position-horizontal:absolute;mso-position-horizontal-relative:page;mso-position-vertical:absolute;mso-position-vertical-relative:page;mso-width-percent:0;mso-height-percent:0;mso-width-relative:page;mso-height-relative:page;v-text-anchor:top" o:gfxdata="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" fillcolor="#8db3e2 [1311]" stroked="f">
+                  <v:rect w14:anchorId="4BF28CA7" id="Rectangle 4" o:spid="_x0000_s1026" style="position:absolute;margin-left:21.6pt;margin-top:36pt;width:568.8pt;height:17.6pt;z-index:251662336;visibility:visible;mso-wrap-style:square;mso-width-percent:0;mso-height-percent:0;mso-wrap-distance-left:9pt;mso-wrap-distance-top:0;mso-wrap-distance-right:9pt;mso-wrap-distance-bottom:0;mso-position-horizontal:absolute;mso-position-horizontal-relative:page;mso-position-vertical:absolute;mso-position-vertical-relative:page;mso-width-percent:0;mso-height-percent:0;mso-width-relative:page;mso-height-relative:page;v-text-anchor:top" o:gfxdata="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" fillcolor="#8db3e2 [1311]" stroked="f">
                     <v:textbox inset=",7.2pt,,7.2pt"/>
                     <w10:wrap anchorx="page" anchory="page"/>
                   </v:rect>
@@ -912,7 +912,7 @@
                               </a:ln>
                               <a:extLst>
                                 <a:ext uri="{909E8E84-426E-40dd-AFC4-6F175D3DCCD1}">
-                                  <a14:hiddenFill xmlns="" xmlns:mo="http://schemas.microsoft.com/office/mac/office/2008/main" xmlns:mv="urn:schemas-microsoft-com:mac:vml" xmlns:o="urn:schemas-microsoft-com:office:office" xmlns:v="urn:schemas-microsoft-com:vml" xmlns:w10="urn:schemas-microsoft-com:office:word" xmlns:w="http://schemas.openxmlformats.org/wordprocessingml/2006/main" xmlns:a14="http://schemas.microsoft.com/office/drawing/2010/main">
+                                  <a14:hiddenFill xmlns:a14="http://schemas.microsoft.com/office/drawing/2010/main" xmlns:w="http://schemas.openxmlformats.org/wordprocessingml/2006/main" xmlns:w10="urn:schemas-microsoft-com:office:word" xmlns:v="urn:schemas-microsoft-com:vml" xmlns:o="urn:schemas-microsoft-com:office:office" xmlns:mv="urn:schemas-microsoft-com:mac:vml" xmlns:mo="http://schemas.microsoft.com/office/mac/office/2008/main" xmlns="">
                                     <a:noFill/>
                                   </a14:hiddenFill>
                                 </a:ext>
@@ -944,7 +944,7 @@
                               </a:ln>
                               <a:extLst>
                                 <a:ext uri="{909E8E84-426E-40dd-AFC4-6F175D3DCCD1}">
-                                  <a14:hiddenFill xmlns="" xmlns:mo="http://schemas.microsoft.com/office/mac/office/2008/main" xmlns:mv="urn:schemas-microsoft-com:mac:vml" xmlns:o="urn:schemas-microsoft-com:office:office" xmlns:v="urn:schemas-microsoft-com:vml" xmlns:w10="urn:schemas-microsoft-com:office:word" xmlns:w="http://schemas.openxmlformats.org/wordprocessingml/2006/main" xmlns:a14="http://schemas.microsoft.com/office/drawing/2010/main">
+                                  <a14:hiddenFill xmlns:a14="http://schemas.microsoft.com/office/drawing/2010/main" xmlns:w="http://schemas.openxmlformats.org/wordprocessingml/2006/main" xmlns:w10="urn:schemas-microsoft-com:office:word" xmlns:v="urn:schemas-microsoft-com:vml" xmlns:o="urn:schemas-microsoft-com:office:office" xmlns:mv="urn:schemas-microsoft-com:mac:vml" xmlns:mo="http://schemas.microsoft.com/office/mac/office/2008/main" xmlns="">
                                     <a:noFill/>
                                   </a14:hiddenFill>
                                 </a:ext>
@@ -966,7 +966,7 @@
               </mc:Choice>
               <mc:Fallback>
                 <w:pict>
-                  <v:group w14:anchorId="242C669D" id="Group 9" o:spid="_x0000_s1026" style="position:absolute;margin-left:21.6pt;margin-top:702pt;width:568.8pt;height:54.05pt;z-index:-251657216;mso-position-horizontal-relative:page;mso-position-vertical-relative:page" coordorigin="432,13608" coordsize="11376,1081" o:gfxdata="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">
+                  <v:group w14:anchorId="15966F4C" id="Group 9" o:spid="_x0000_s1026" style="position:absolute;margin-left:21.6pt;margin-top:702pt;width:568.8pt;height:54.05pt;z-index:-251657216;mso-position-horizontal-relative:page;mso-position-vertical-relative:page" coordorigin="432,13608" coordsize="11376,1081" o:gfxdata="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">
                     <v:shape id="AutoShape 10" o:spid="_x0000_s1027" type="#_x0000_t32" style="position:absolute;left:432;top:13608;width:11376;height:0;visibility:visible;mso-wrap-style:square" o:connectortype="straight" o:gfxdata="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" strokecolor="gray"/>
                     <v:shape id="AutoShape 11" o:spid="_x0000_s1028" type="#_x0000_t32" style="position:absolute;left:432;top:14689;width:11376;height:0;visibility:visible;mso-wrap-style:square" o:connectortype="straight" o:gfxdata="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" strokecolor="gray"/>
                     <w10:wrap anchorx="page" anchory="page"/>
@@ -1031,14 +1031,14 @@
                               </a:ln>
                               <a:extLst>
                                 <a:ext uri="{909E8E84-426E-40dd-AFC4-6F175D3DCCD1}">
-                                  <a14:hiddenFill xmlns="" xmlns:mo="http://schemas.microsoft.com/office/mac/office/2008/main" xmlns:mv="urn:schemas-microsoft-com:mac:vml" xmlns:o="urn:schemas-microsoft-com:office:office" xmlns:v="urn:schemas-microsoft-com:vml" xmlns:w10="urn:schemas-microsoft-com:office:word" xmlns:w="http://schemas.openxmlformats.org/wordprocessingml/2006/main" xmlns:a14="http://schemas.microsoft.com/office/drawing/2010/main">
+                                  <a14:hiddenFill xmlns:a14="http://schemas.microsoft.com/office/drawing/2010/main" xmlns:w="http://schemas.openxmlformats.org/wordprocessingml/2006/main" xmlns:w10="urn:schemas-microsoft-com:office:word" xmlns:v="urn:schemas-microsoft-com:vml" xmlns:o="urn:schemas-microsoft-com:office:office" xmlns:mv="urn:schemas-microsoft-com:mac:vml" xmlns:mo="http://schemas.microsoft.com/office/mac/office/2008/main" xmlns="">
                                     <a:solidFill>
                                       <a:srgbClr val="FFFFFF"/>
                                     </a:solidFill>
                                   </a14:hiddenFill>
                                 </a:ext>
                                 <a:ext uri="{91240B29-F687-4f45-9708-019B960494DF}">
-                                  <a14:hiddenLine xmlns="" xmlns:mo="http://schemas.microsoft.com/office/mac/office/2008/main" xmlns:mv="urn:schemas-microsoft-com:mac:vml" xmlns:o="urn:schemas-microsoft-com:office:office" xmlns:v="urn:schemas-microsoft-com:vml" xmlns:w10="urn:schemas-microsoft-com:office:word" xmlns:w="http://schemas.openxmlformats.org/wordprocessingml/2006/main" xmlns:a14="http://schemas.microsoft.com/office/drawing/2010/main" w="9525">
+                                  <a14:hiddenLine xmlns:a14="http://schemas.microsoft.com/office/drawing/2010/main" xmlns:w="http://schemas.openxmlformats.org/wordprocessingml/2006/main" xmlns:w10="urn:schemas-microsoft-com:office:word" xmlns:v="urn:schemas-microsoft-com:vml" xmlns:o="urn:schemas-microsoft-com:office:office" xmlns:mv="urn:schemas-microsoft-com:mac:vml" xmlns:mo="http://schemas.microsoft.com/office/mac/office/2008/main" xmlns="" w="9525">
                                     <a:solidFill>
                                       <a:srgbClr val="000000"/>
                                     </a:solidFill>
@@ -1098,7 +1098,7 @@
                               </a:ln>
                               <a:extLst>
                                 <a:ext uri="{909E8E84-426E-40dd-AFC4-6F175D3DCCD1}">
-                                  <a14:hiddenFill xmlns="" xmlns:mo="http://schemas.microsoft.com/office/mac/office/2008/main" xmlns:mv="urn:schemas-microsoft-com:mac:vml" xmlns:o="urn:schemas-microsoft-com:office:office" xmlns:v="urn:schemas-microsoft-com:vml" xmlns:w10="urn:schemas-microsoft-com:office:word" xmlns:w="http://schemas.openxmlformats.org/wordprocessingml/2006/main" xmlns:a14="http://schemas.microsoft.com/office/drawing/2010/main">
+                                  <a14:hiddenFill xmlns:a14="http://schemas.microsoft.com/office/drawing/2010/main" xmlns:w="http://schemas.openxmlformats.org/wordprocessingml/2006/main" xmlns:w10="urn:schemas-microsoft-com:office:word" xmlns:v="urn:schemas-microsoft-com:vml" xmlns:o="urn:schemas-microsoft-com:office:office" xmlns:mv="urn:schemas-microsoft-com:mac:vml" xmlns:mo="http://schemas.microsoft.com/office/mac/office/2008/main" xmlns="">
                                     <a:noFill/>
                                   </a14:hiddenFill>
                                 </a:ext>
@@ -1125,14 +1125,14 @@
                               </a:ln>
                               <a:extLst>
                                 <a:ext uri="{909E8E84-426E-40dd-AFC4-6F175D3DCCD1}">
-                                  <a14:hiddenFill xmlns="" xmlns:mo="http://schemas.microsoft.com/office/mac/office/2008/main" xmlns:mv="urn:schemas-microsoft-com:mac:vml" xmlns:o="urn:schemas-microsoft-com:office:office" xmlns:v="urn:schemas-microsoft-com:vml" xmlns:w10="urn:schemas-microsoft-com:office:word" xmlns:w="http://schemas.openxmlformats.org/wordprocessingml/2006/main" xmlns:a14="http://schemas.microsoft.com/office/drawing/2010/main">
+                                  <a14:hiddenFill xmlns:a14="http://schemas.microsoft.com/office/drawing/2010/main" xmlns:w="http://schemas.openxmlformats.org/wordprocessingml/2006/main" xmlns:w10="urn:schemas-microsoft-com:office:word" xmlns:v="urn:schemas-microsoft-com:vml" xmlns:o="urn:schemas-microsoft-com:office:office" xmlns:mv="urn:schemas-microsoft-com:mac:vml" xmlns:mo="http://schemas.microsoft.com/office/mac/office/2008/main" xmlns="">
                                     <a:solidFill>
                                       <a:srgbClr val="FFFFFF"/>
                                     </a:solidFill>
                                   </a14:hiddenFill>
                                 </a:ext>
                                 <a:ext uri="{91240B29-F687-4f45-9708-019B960494DF}">
-                                  <a14:hiddenLine xmlns="" xmlns:mo="http://schemas.microsoft.com/office/mac/office/2008/main" xmlns:mv="urn:schemas-microsoft-com:mac:vml" xmlns:o="urn:schemas-microsoft-com:office:office" xmlns:v="urn:schemas-microsoft-com:vml" xmlns:w10="urn:schemas-microsoft-com:office:word" xmlns:w="http://schemas.openxmlformats.org/wordprocessingml/2006/main" xmlns:a14="http://schemas.microsoft.com/office/drawing/2010/main" w="9525">
+                                  <a14:hiddenLine xmlns:a14="http://schemas.microsoft.com/office/drawing/2010/main" xmlns:w="http://schemas.openxmlformats.org/wordprocessingml/2006/main" xmlns:w10="urn:schemas-microsoft-com:office:word" xmlns:v="urn:schemas-microsoft-com:vml" xmlns:o="urn:schemas-microsoft-com:office:office" xmlns:mv="urn:schemas-microsoft-com:mac:vml" xmlns:mo="http://schemas.microsoft.com/office/mac/office/2008/main" xmlns="" w="9525">
                                     <a:solidFill>
                                       <a:srgbClr val="000000"/>
                                     </a:solidFill>
@@ -1617,22 +1617,11 @@
             <w:pPr>
               <w:cnfStyle w:val="100000000000" w:firstRow="1" w:lastRow="0" w:firstColumn="0" w:lastColumn="0" w:oddVBand="0" w:evenVBand="0" w:oddHBand="0" w:evenHBand="0" w:firstRowFirstColumn="0" w:firstRowLastColumn="0" w:lastRowFirstColumn="0" w:lastRowLastColumn="0"/>
             </w:pPr>
-            <w:commentRangeStart w:id="1"/>
             <w:r>
               <w:t xml:space="preserve">Successful Test </w:t>
             </w:r>
             <w:r>
               <w:t>Criteria</w:t>
-            </w:r>
-            <w:commentRangeEnd w:id="1"/>
-            <w:r>
-              <w:rPr>
-                <w:rStyle w:val="CommentReference"/>
-                <w:b w:val="0"/>
-                <w:bCs w:val="0"/>
-                <w:color w:val="auto"/>
-              </w:rPr>
-              <w:commentReference w:id="1"/>
             </w:r>
           </w:p>
         </w:tc>
@@ -1879,6 +1868,9 @@
             <w:r>
               <w:t>R002h</w:t>
             </w:r>
+            <w:r>
+              <w:t xml:space="preserve"> (TSV part)</w:t>
+            </w:r>
           </w:p>
         </w:tc>
         <w:tc>
@@ -1972,6 +1964,17 @@
               <w:cnfStyle w:val="000000100000" w:firstRow="0" w:lastRow="0" w:firstColumn="0" w:lastColumn="0" w:oddVBand="0" w:evenVBand="0" w:oddHBand="1" w:evenHBand="0" w:firstRowFirstColumn="0" w:firstRowLastColumn="0" w:lastRowFirstColumn="0" w:lastRowLastColumn="0"/>
             </w:pPr>
             <w:r>
+              <w:t>R00</w:t>
+            </w:r>
+            <w:r>
+              <w:t>2c</w:t>
+            </w:r>
+          </w:p>
+          <w:p>
+            <w:pPr>
+              <w:cnfStyle w:val="000000100000" w:firstRow="0" w:lastRow="0" w:firstColumn="0" w:lastColumn="0" w:oddVBand="0" w:evenVBand="0" w:oddHBand="1" w:evenHBand="0" w:firstRowFirstColumn="0" w:firstRowLastColumn="0" w:lastRowFirstColumn="0" w:lastRowLastColumn="0"/>
+            </w:pPr>
+            <w:r>
               <w:t>R002d</w:t>
             </w:r>
           </w:p>
@@ -2023,7 +2026,7 @@
               <w:t>R003a</w:t>
             </w:r>
             <w:r>
-              <w:t xml:space="preserve"> (GLV status on CAN)</w:t>
+              <w:t>(8)</w:t>
             </w:r>
           </w:p>
           <w:p>
@@ -2342,12 +2345,23 @@
             <w:r>
               <w:t>User defined limit</w:t>
             </w:r>
+            <w:r>
+              <w:t xml:space="preserve"> (warn)</w:t>
+            </w:r>
           </w:p>
           <w:p>
             <w:pPr>
               <w:cnfStyle w:val="000000000000" w:firstRow="0" w:lastRow="0" w:firstColumn="0" w:lastColumn="0" w:oddVBand="0" w:evenVBand="0" w:oddHBand="0" w:evenHBand="0" w:firstRowFirstColumn="0" w:firstRowLastColumn="0" w:lastRowFirstColumn="0" w:lastRowLastColumn="0"/>
             </w:pPr>
             <w:r>
+              <w:t>User defined limit (halt)</w:t>
+            </w:r>
+          </w:p>
+          <w:p>
+            <w:pPr>
+              <w:cnfStyle w:val="000000000000" w:firstRow="0" w:lastRow="0" w:firstColumn="0" w:lastColumn="0" w:oddVBand="0" w:evenVBand="0" w:oddHBand="0" w:evenHBand="0" w:firstRowFirstColumn="0" w:firstRowLastColumn="0" w:lastRowFirstColumn="0" w:lastRowLastColumn="0"/>
+            </w:pPr>
+            <w:r>
               <w:t>Pack charging</w:t>
             </w:r>
           </w:p>
@@ -2374,6 +2388,10 @@
             <w:pPr>
               <w:cnfStyle w:val="000000000000" w:firstRow="0" w:lastRow="0" w:firstColumn="0" w:lastColumn="0" w:oddVBand="0" w:evenVBand="0" w:oddHBand="0" w:evenHBand="0" w:firstRowFirstColumn="0" w:firstRowLastColumn="0" w:lastRowFirstColumn="0" w:lastRowLastColumn="0"/>
             </w:pPr>
+            <w:r>
+              <w:lastRenderedPageBreak/>
+              <w:t>Test</w:t>
+            </w:r>
           </w:p>
         </w:tc>
       </w:tr>
@@ -2459,6 +2477,9 @@
             <w:pPr>
               <w:cnfStyle w:val="000000100000" w:firstRow="0" w:lastRow="0" w:firstColumn="0" w:lastColumn="0" w:oddVBand="0" w:evenVBand="0" w:oddHBand="1" w:evenHBand="0" w:firstRowFirstColumn="0" w:firstRowLastColumn="0" w:lastRowFirstColumn="0" w:lastRowLastColumn="0"/>
             </w:pPr>
+            <w:r>
+              <w:t>Test</w:t>
+            </w:r>
           </w:p>
         </w:tc>
       </w:tr>
@@ -2498,8 +2519,6 @@
             <w:r>
               <w:t>GPR006</w:t>
             </w:r>
-            <w:bookmarkStart w:id="2" w:name="_GoBack"/>
-            <w:bookmarkEnd w:id="2"/>
           </w:p>
         </w:tc>
         <w:tc>
@@ -2510,6 +2529,9 @@
             <w:pPr>
               <w:cnfStyle w:val="000000000000" w:firstRow="0" w:lastRow="0" w:firstColumn="0" w:lastColumn="0" w:oddVBand="0" w:evenVBand="0" w:oddHBand="0" w:evenHBand="0" w:firstRowFirstColumn="0" w:firstRowLastColumn="0" w:lastRowFirstColumn="0" w:lastRowLastColumn="0"/>
             </w:pPr>
+            <w:r>
+              <w:t>At the end of all other tests leave the car running for 24h</w:t>
+            </w:r>
           </w:p>
         </w:tc>
         <w:tc>
@@ -2520,6 +2542,9 @@
             <w:pPr>
               <w:cnfStyle w:val="000000000000" w:firstRow="0" w:lastRow="0" w:firstColumn="0" w:lastColumn="0" w:oddVBand="0" w:evenVBand="0" w:oddHBand="0" w:evenHBand="0" w:firstRowFirstColumn="0" w:firstRowLastColumn="0" w:lastRowFirstColumn="0" w:lastRowLastColumn="0"/>
             </w:pPr>
+            <w:r>
+              <w:t>Test</w:t>
+            </w:r>
           </w:p>
         </w:tc>
       </w:tr>
@@ -2559,6 +2584,14 @@
             <w:pPr>
               <w:cnfStyle w:val="000000100000" w:firstRow="0" w:lastRow="0" w:firstColumn="0" w:lastColumn="0" w:oddVBand="0" w:evenVBand="0" w:oddHBand="1" w:evenHBand="0" w:firstRowFirstColumn="0" w:firstRowLastColumn="0" w:lastRowFirstColumn="0" w:lastRowLastColumn="0"/>
             </w:pPr>
+            <w:r>
+              <w:t>R002k</w:t>
+            </w:r>
+          </w:p>
+          <w:p>
+            <w:pPr>
+              <w:cnfStyle w:val="000000100000" w:firstRow="0" w:lastRow="0" w:firstColumn="0" w:lastColumn="0" w:oddVBand="0" w:evenVBand="0" w:oddHBand="1" w:evenHBand="0" w:firstRowFirstColumn="0" w:firstRowLastColumn="0" w:lastRowFirstColumn="0" w:lastRowLastColumn="0"/>
+            </w:pPr>
           </w:p>
         </w:tc>
         <w:tc>
@@ -2590,6 +2623,9 @@
             <w:pPr>
               <w:cnfStyle w:val="000000100000" w:firstRow="0" w:lastRow="0" w:firstColumn="0" w:lastColumn="0" w:oddVBand="0" w:evenVBand="0" w:oddHBand="1" w:evenHBand="0" w:firstRowFirstColumn="0" w:firstRowLastColumn="0" w:lastRowFirstColumn="0" w:lastRowLastColumn="0"/>
             </w:pPr>
+            <w:r>
+              <w:t>Test</w:t>
+            </w:r>
           </w:p>
         </w:tc>
       </w:tr>
@@ -2614,7 +2650,7 @@
               <w:cnfStyle w:val="000000000000" w:firstRow="0" w:lastRow="0" w:firstColumn="0" w:lastColumn="0" w:oddVBand="0" w:evenVBand="0" w:oddHBand="0" w:evenHBand="0" w:firstRowFirstColumn="0" w:firstRowLastColumn="0" w:lastRowFirstColumn="0" w:lastRowLastColumn="0"/>
             </w:pPr>
             <w:r>
-              <w:t>VSCADA interchangeability</w:t>
+              <w:t>Expected shutdown</w:t>
             </w:r>
           </w:p>
         </w:tc>
@@ -2626,6 +2662,9 @@
             <w:pPr>
               <w:cnfStyle w:val="000000000000" w:firstRow="0" w:lastRow="0" w:firstColumn="0" w:lastColumn="0" w:oddVBand="0" w:evenVBand="0" w:oddHBand="0" w:evenHBand="0" w:firstRowFirstColumn="0" w:firstRowLastColumn="0" w:lastRowFirstColumn="0" w:lastRowLastColumn="0"/>
             </w:pPr>
+            <w:r>
+              <w:t>R002i</w:t>
+            </w:r>
           </w:p>
         </w:tc>
         <w:tc>
@@ -2637,16 +2676,7 @@
               <w:cnfStyle w:val="000000000000" w:firstRow="0" w:lastRow="0" w:firstColumn="0" w:lastColumn="0" w:oddVBand="0" w:evenVBand="0" w:oddHBand="0" w:evenHBand="0" w:firstRowFirstColumn="0" w:firstRowLastColumn="0" w:lastRowFirstColumn="0" w:lastRowLastColumn="0"/>
             </w:pPr>
             <w:r>
-              <w:t xml:space="preserve">Add and remove certain sensors </w:t>
-            </w:r>
-            <w:r>
-              <w:t>based on config</w:t>
-            </w:r>
-            <w:r>
-              <w:t>uration</w:t>
-            </w:r>
-            <w:r>
-              <w:t xml:space="preserve"> file</w:t>
+              <w:t>All hardware is put into a safe state for storage.  Check packs and all boards are off</w:t>
             </w:r>
           </w:p>
         </w:tc>
@@ -2658,6 +2688,9 @@
             <w:pPr>
               <w:cnfStyle w:val="000000000000" w:firstRow="0" w:lastRow="0" w:firstColumn="0" w:lastColumn="0" w:oddVBand="0" w:evenVBand="0" w:oddHBand="0" w:evenHBand="0" w:firstRowFirstColumn="0" w:firstRowLastColumn="0" w:lastRowFirstColumn="0" w:lastRowLastColumn="0"/>
             </w:pPr>
+            <w:r>
+              <w:t>Test</w:t>
+            </w:r>
           </w:p>
         </w:tc>
       </w:tr>
@@ -2685,7 +2718,7 @@
               <w:cnfStyle w:val="000000100000" w:firstRow="0" w:lastRow="0" w:firstColumn="0" w:lastColumn="0" w:oddVBand="0" w:evenVBand="0" w:oddHBand="1" w:evenHBand="0" w:firstRowFirstColumn="0" w:firstRowLastColumn="0" w:lastRowFirstColumn="0" w:lastRowLastColumn="0"/>
             </w:pPr>
             <w:r>
-              <w:t xml:space="preserve">Cabling labels </w:t>
+              <w:t>Remote logging</w:t>
             </w:r>
           </w:p>
         </w:tc>
@@ -2707,9 +2740,6 @@
             <w:pPr>
               <w:cnfStyle w:val="000000100000" w:firstRow="0" w:lastRow="0" w:firstColumn="0" w:lastColumn="0" w:oddVBand="0" w:evenVBand="0" w:oddHBand="1" w:evenHBand="0" w:firstRowFirstColumn="0" w:firstRowLastColumn="0" w:lastRowFirstColumn="0" w:lastRowLastColumn="0"/>
             </w:pPr>
-            <w:r>
-              <w:t>Verify all cables are labeled clearly</w:t>
-            </w:r>
           </w:p>
         </w:tc>
         <w:tc>
@@ -2720,9 +2750,6 @@
             <w:pPr>
               <w:cnfStyle w:val="000000100000" w:firstRow="0" w:lastRow="0" w:firstColumn="0" w:lastColumn="0" w:oddVBand="0" w:evenVBand="0" w:oddHBand="1" w:evenHBand="0" w:firstRowFirstColumn="0" w:firstRowLastColumn="0" w:lastRowFirstColumn="0" w:lastRowLastColumn="0"/>
             </w:pPr>
-            <w:r>
-              <w:t>Inspection</w:t>
-            </w:r>
           </w:p>
         </w:tc>
       </w:tr>
@@ -2747,7 +2774,7 @@
               <w:cnfStyle w:val="000000000000" w:firstRow="0" w:lastRow="0" w:firstColumn="0" w:lastColumn="0" w:oddVBand="0" w:evenVBand="0" w:oddHBand="0" w:evenHBand="0" w:firstRowFirstColumn="0" w:firstRowLastColumn="0" w:lastRowFirstColumn="0" w:lastRowLastColumn="0"/>
             </w:pPr>
             <w:r>
-              <w:t>Packs have required data and buttons on screen</w:t>
+              <w:t>GLV Charging</w:t>
             </w:r>
           </w:p>
         </w:tc>
@@ -2760,7 +2787,24 @@
               <w:cnfStyle w:val="000000000000" w:firstRow="0" w:lastRow="0" w:firstColumn="0" w:lastColumn="0" w:oddVBand="0" w:evenVBand="0" w:oddHBand="0" w:evenHBand="0" w:firstRowFirstColumn="0" w:firstRowLastColumn="0" w:lastRowFirstColumn="0" w:lastRowLastColumn="0"/>
             </w:pPr>
             <w:r>
-              <w:t>R001e</w:t>
+              <w:t>R002h (GLV part)</w:t>
+            </w:r>
+          </w:p>
+          <w:p>
+            <w:pPr>
+              <w:cnfStyle w:val="000000000000" w:firstRow="0" w:lastRow="0" w:firstColumn="0" w:lastColumn="0" w:oddVBand="0" w:evenVBand="0" w:oddHBand="0" w:evenHBand="0" w:firstRowFirstColumn="0" w:firstRowLastColumn="0" w:lastRowFirstColumn="0" w:lastRowLastColumn="0"/>
+            </w:pPr>
+            <w:r>
+              <w:t>R003a</w:t>
+            </w:r>
+            <w:r>
+              <w:t>(</w:t>
+            </w:r>
+            <w:r>
+              <w:t>4</w:t>
+            </w:r>
+            <w:r>
+              <w:t>)</w:t>
             </w:r>
           </w:p>
         </w:tc>
@@ -2773,7 +2817,7 @@
               <w:cnfStyle w:val="000000000000" w:firstRow="0" w:lastRow="0" w:firstColumn="0" w:lastColumn="0" w:oddVBand="0" w:evenVBand="0" w:oddHBand="0" w:evenHBand="0" w:firstRowFirstColumn="0" w:firstRowLastColumn="0" w:lastRowFirstColumn="0" w:lastRowLastColumn="0"/>
             </w:pPr>
             <w:r>
-              <w:t>Images of different Pack menus</w:t>
+              <w:t>Charge the GLV battery.  Check VSCADA responds as expected</w:t>
             </w:r>
           </w:p>
         </w:tc>
@@ -2785,9 +2829,6 @@
             <w:pPr>
               <w:cnfStyle w:val="000000000000" w:firstRow="0" w:lastRow="0" w:firstColumn="0" w:lastColumn="0" w:oddVBand="0" w:evenVBand="0" w:oddHBand="0" w:evenHBand="0" w:firstRowFirstColumn="0" w:firstRowLastColumn="0" w:lastRowFirstColumn="0" w:lastRowLastColumn="0"/>
             </w:pPr>
-            <w:r>
-              <w:t>Inspection</w:t>
-            </w:r>
           </w:p>
         </w:tc>
       </w:tr>
@@ -2800,11 +2841,7 @@
             <w:cnfStyle w:val="001000000000" w:firstRow="0" w:lastRow="0" w:firstColumn="1" w:lastColumn="0" w:oddVBand="0" w:evenVBand="0" w:oddHBand="0" w:evenHBand="0" w:firstRowFirstColumn="0" w:firstRowLastColumn="0" w:lastRowFirstColumn="0" w:lastRowLastColumn="0"/>
             <w:tcW w:w="1153" w:type="dxa"/>
           </w:tcPr>
-          <w:p>
-            <w:r>
-              <w:t>ATP-14</w:t>
-            </w:r>
-          </w:p>
+          <w:p/>
         </w:tc>
         <w:tc>
           <w:tcPr>
@@ -2814,9 +2851,6 @@
             <w:pPr>
               <w:cnfStyle w:val="000000100000" w:firstRow="0" w:lastRow="0" w:firstColumn="0" w:lastColumn="0" w:oddVBand="0" w:evenVBand="0" w:oddHBand="1" w:evenHBand="0" w:firstRowFirstColumn="0" w:firstRowLastColumn="0" w:lastRowFirstColumn="0" w:lastRowLastColumn="0"/>
             </w:pPr>
-            <w:r>
-              <w:t>Packs open safety loop with appropriate faults</w:t>
-            </w:r>
           </w:p>
         </w:tc>
         <w:tc>
@@ -2827,43 +2861,26 @@
             <w:pPr>
               <w:cnfStyle w:val="000000100000" w:firstRow="0" w:lastRow="0" w:firstColumn="0" w:lastColumn="0" w:oddVBand="0" w:evenVBand="0" w:oddHBand="1" w:evenHBand="0" w:firstRowFirstColumn="0" w:firstRowLastColumn="0" w:lastRowFirstColumn="0" w:lastRowLastColumn="0"/>
             </w:pPr>
-            <w:r>
-              <w:t>R001e</w:t>
-            </w:r>
-          </w:p>
+          </w:p>
+        </w:tc>
+        <w:tc>
+          <w:tcPr>
+            <w:tcW w:w="2340" w:type="dxa"/>
+          </w:tcPr>
           <w:p>
             <w:pPr>
               <w:cnfStyle w:val="000000100000" w:firstRow="0" w:lastRow="0" w:firstColumn="0" w:lastColumn="0" w:oddVBand="0" w:evenVBand="0" w:oddHBand="1" w:evenHBand="0" w:firstRowFirstColumn="0" w:firstRowLastColumn="0" w:lastRowFirstColumn="0" w:lastRowLastColumn="0"/>
             </w:pPr>
-            <w:r>
-              <w:t>R001g</w:t>
-            </w:r>
-          </w:p>
-        </w:tc>
-        <w:tc>
-          <w:tcPr>
-            <w:tcW w:w="2340" w:type="dxa"/>
+          </w:p>
+        </w:tc>
+        <w:tc>
+          <w:tcPr>
+            <w:tcW w:w="1528" w:type="dxa"/>
           </w:tcPr>
           <w:p>
             <w:pPr>
               <w:cnfStyle w:val="000000100000" w:firstRow="0" w:lastRow="0" w:firstColumn="0" w:lastColumn="0" w:oddVBand="0" w:evenVBand="0" w:oddHBand="1" w:evenHBand="0" w:firstRowFirstColumn="0" w:firstRowLastColumn="0" w:lastRowFirstColumn="0" w:lastRowLastColumn="0"/>
             </w:pPr>
-            <w:r>
-              <w:t>Verify packs open safety loop with unsafe conditions</w:t>
-            </w:r>
-          </w:p>
-        </w:tc>
-        <w:tc>
-          <w:tcPr>
-            <w:tcW w:w="1528" w:type="dxa"/>
-          </w:tcPr>
-          <w:p>
-            <w:pPr>
-              <w:cnfStyle w:val="000000100000" w:firstRow="0" w:lastRow="0" w:firstColumn="0" w:lastColumn="0" w:oddVBand="0" w:evenVBand="0" w:oddHBand="1" w:evenHBand="0" w:firstRowFirstColumn="0" w:firstRowLastColumn="0" w:lastRowFirstColumn="0" w:lastRowLastColumn="0"/>
-            </w:pPr>
-            <w:r>
-              <w:t>Test</w:t>
-            </w:r>
           </w:p>
         </w:tc>
       </w:tr>
@@ -2873,11 +2890,11 @@
       <w:pPr>
         <w:pStyle w:val="Heading1"/>
       </w:pPr>
-      <w:bookmarkStart w:id="3" w:name="_Toc475601089"/>
+      <w:bookmarkStart w:id="1" w:name="_Toc475601089"/>
       <w:r>
         <w:t>Deliverables</w:t>
       </w:r>
-      <w:bookmarkEnd w:id="3"/>
+      <w:bookmarkEnd w:id="1"/>
     </w:p>
     <w:p>
       <w:r>
@@ -3369,7 +3386,6 @@
             <w:tcW w:w="1839" w:type="dxa"/>
           </w:tcPr>
           <w:p>
-            <w:commentRangeStart w:id="4"/>
             <w:r>
               <w:t>D009</w:t>
             </w:r>
@@ -3432,17 +3448,10 @@
               <w:t>Presentation performed at conference</w:t>
             </w:r>
           </w:p>
-          <w:commentRangeEnd w:id="4"/>
           <w:p>
             <w:pPr>
               <w:cnfStyle w:val="000000100000" w:firstRow="0" w:lastRow="0" w:firstColumn="0" w:lastColumn="0" w:oddVBand="0" w:evenVBand="0" w:oddHBand="1" w:evenHBand="0" w:firstRowFirstColumn="0" w:firstRowLastColumn="0" w:lastRowFirstColumn="0" w:lastRowLastColumn="0"/>
             </w:pPr>
-            <w:r>
-              <w:rPr>
-                <w:rStyle w:val="CommentReference"/>
-              </w:rPr>
-              <w:commentReference w:id="4"/>
-            </w:r>
           </w:p>
         </w:tc>
       </w:tr>
@@ -3630,11 +3639,11 @@
       <w:pPr>
         <w:pStyle w:val="Heading1"/>
       </w:pPr>
-      <w:bookmarkStart w:id="5" w:name="_Toc475601090"/>
+      <w:bookmarkStart w:id="2" w:name="_Toc475601090"/>
       <w:r>
         <w:t>Experiments</w:t>
       </w:r>
-      <w:bookmarkEnd w:id="5"/>
+      <w:bookmarkEnd w:id="2"/>
     </w:p>
     <w:p>
       <w:r>
@@ -3828,10 +3837,7 @@
               <w:cnfStyle w:val="000000100000" w:firstRow="0" w:lastRow="0" w:firstColumn="0" w:lastColumn="0" w:oddVBand="0" w:evenVBand="0" w:oddHBand="1" w:evenHBand="0" w:firstRowFirstColumn="0" w:firstRowLastColumn="0" w:lastRowFirstColumn="0" w:lastRowLastColumn="0"/>
             </w:pPr>
             <w:r>
-              <w:t xml:space="preserve">ATP-01 OR ATP-08, OR </w:t>
-            </w:r>
-            <w:r>
-              <w:t>ATP-10</w:t>
+              <w:t>ATP-01</w:t>
             </w:r>
           </w:p>
         </w:tc>
@@ -3860,7 +3866,16 @@
               <w:cnfStyle w:val="000000000000" w:firstRow="0" w:lastRow="0" w:firstColumn="0" w:lastColumn="0" w:oddVBand="0" w:evenVBand="0" w:oddHBand="0" w:evenHBand="0" w:firstRowFirstColumn="0" w:firstRowLastColumn="0" w:lastRowFirstColumn="0" w:lastRowLastColumn="0"/>
             </w:pPr>
             <w:r>
-              <w:t>ATP-03</w:t>
+              <w:t>ATP-02</w:t>
+            </w:r>
+            <w:r>
+              <w:t xml:space="preserve"> </w:t>
+            </w:r>
+            <w:r>
+              <w:t xml:space="preserve">OR </w:t>
+            </w:r>
+            <w:r>
+              <w:t>https://sites.lafayette.edu/ece492-sp16/files/2016/05/QAR001b.pdf</w:t>
             </w:r>
           </w:p>
         </w:tc>
@@ -3890,7 +3905,10 @@
               <w:cnfStyle w:val="000000100000" w:firstRow="0" w:lastRow="0" w:firstColumn="0" w:lastColumn="0" w:oddVBand="0" w:evenVBand="0" w:oddHBand="1" w:evenHBand="0" w:firstRowFirstColumn="0" w:firstRowLastColumn="0" w:lastRowFirstColumn="0" w:lastRowLastColumn="0"/>
             </w:pPr>
             <w:r>
-              <w:t>ATP-06</w:t>
+              <w:t>ATP-01</w:t>
+            </w:r>
+            <w:r>
+              <w:t xml:space="preserve"> </w:t>
             </w:r>
           </w:p>
         </w:tc>
@@ -3922,7 +3940,7 @@
               <w:t>ATP-</w:t>
             </w:r>
             <w:r>
-              <w:t>13</w:t>
+              <w:t>01</w:t>
             </w:r>
           </w:p>
         </w:tc>
@@ -3952,7 +3970,7 @@
               <w:cnfStyle w:val="000000100000" w:firstRow="0" w:lastRow="0" w:firstColumn="0" w:lastColumn="0" w:oddVBand="0" w:evenVBand="0" w:oddHBand="1" w:evenHBand="0" w:firstRowFirstColumn="0" w:firstRowLastColumn="0" w:lastRowFirstColumn="0" w:lastRowLastColumn="0"/>
             </w:pPr>
             <w:r>
-              <w:t>ATP-13</w:t>
+              <w:t>ATP-01</w:t>
             </w:r>
           </w:p>
         </w:tc>
@@ -3981,7 +3999,7 @@
               <w:cnfStyle w:val="000000000000" w:firstRow="0" w:lastRow="0" w:firstColumn="0" w:lastColumn="0" w:oddVBand="0" w:evenVBand="0" w:oddHBand="0" w:evenHBand="0" w:firstRowFirstColumn="0" w:firstRowLastColumn="0" w:lastRowFirstColumn="0" w:lastRowLastColumn="0"/>
             </w:pPr>
             <w:r>
-              <w:t>ATP-04</w:t>
+              <w:t>https://sites.lafayette.edu/ece492-sp16/files/2016/05/QAR001e.pdf</w:t>
             </w:r>
           </w:p>
         </w:tc>
@@ -4011,10 +4029,7 @@
               <w:cnfStyle w:val="000000100000" w:firstRow="0" w:lastRow="0" w:firstColumn="0" w:lastColumn="0" w:oddVBand="0" w:evenVBand="0" w:oddHBand="1" w:evenHBand="0" w:firstRowFirstColumn="0" w:firstRowLastColumn="0" w:lastRowFirstColumn="0" w:lastRowLastColumn="0"/>
             </w:pPr>
             <w:r>
-              <w:t>ATP-03 AND A</w:t>
-            </w:r>
-            <w:r>
-              <w:t>TP-14</w:t>
+              <w:t>ATP-02</w:t>
             </w:r>
           </w:p>
         </w:tc>
@@ -4043,7 +4058,7 @@
               <w:cnfStyle w:val="000000000000" w:firstRow="0" w:lastRow="0" w:firstColumn="0" w:lastColumn="0" w:oddVBand="0" w:evenVBand="0" w:oddHBand="0" w:evenHBand="0" w:firstRowFirstColumn="0" w:firstRowLastColumn="0" w:lastRowFirstColumn="0" w:lastRowLastColumn="0"/>
             </w:pPr>
             <w:r>
-              <w:t>ATP-15</w:t>
+              <w:t>ATP-03</w:t>
             </w:r>
           </w:p>
         </w:tc>
@@ -4073,7 +4088,7 @@
               <w:cnfStyle w:val="000000100000" w:firstRow="0" w:lastRow="0" w:firstColumn="0" w:lastColumn="0" w:oddVBand="0" w:evenVBand="0" w:oddHBand="1" w:evenHBand="0" w:firstRowFirstColumn="0" w:firstRowLastColumn="0" w:lastRowFirstColumn="0" w:lastRowLastColumn="0"/>
             </w:pPr>
             <w:r>
-              <w:t>ATP-15</w:t>
+              <w:t>ATP-02</w:t>
             </w:r>
           </w:p>
         </w:tc>
@@ -4102,7 +4117,10 @@
               <w:cnfStyle w:val="000000000000" w:firstRow="0" w:lastRow="0" w:firstColumn="0" w:lastColumn="0" w:oddVBand="0" w:evenVBand="0" w:oddHBand="0" w:evenHBand="0" w:firstRowFirstColumn="0" w:firstRowLastColumn="0" w:lastRowFirstColumn="0" w:lastRowLastColumn="0"/>
             </w:pPr>
             <w:r>
-              <w:t>ATP-05</w:t>
+              <w:t xml:space="preserve">ATP-03 OR </w:t>
+            </w:r>
+            <w:r>
+              <w:t>ATP-04</w:t>
             </w:r>
           </w:p>
         </w:tc>
@@ -4132,7 +4150,7 @@
               <w:cnfStyle w:val="000000100000" w:firstRow="0" w:lastRow="0" w:firstColumn="0" w:lastColumn="0" w:oddVBand="0" w:evenVBand="0" w:oddHBand="1" w:evenHBand="0" w:firstRowFirstColumn="0" w:firstRowLastColumn="0" w:lastRowFirstColumn="0" w:lastRowLastColumn="0"/>
             </w:pPr>
             <w:r>
-              <w:t>ATP-05</w:t>
+              <w:t>ATP-03 OR ATP-04</w:t>
             </w:r>
           </w:p>
         </w:tc>
@@ -4161,7 +4179,7 @@
               <w:cnfStyle w:val="000000000000" w:firstRow="0" w:lastRow="0" w:firstColumn="0" w:lastColumn="0" w:oddVBand="0" w:evenVBand="0" w:oddHBand="0" w:evenHBand="0" w:firstRowFirstColumn="0" w:firstRowLastColumn="0" w:lastRowFirstColumn="0" w:lastRowLastColumn="0"/>
             </w:pPr>
             <w:r>
-              <w:t>ATP-16</w:t>
+              <w:t>ATP-03</w:t>
             </w:r>
           </w:p>
         </w:tc>
@@ -4191,7 +4209,7 @@
               <w:cnfStyle w:val="000000100000" w:firstRow="0" w:lastRow="0" w:firstColumn="0" w:lastColumn="0" w:oddVBand="0" w:evenVBand="0" w:oddHBand="1" w:evenHBand="0" w:firstRowFirstColumn="0" w:firstRowLastColumn="0" w:lastRowFirstColumn="0" w:lastRowLastColumn="0"/>
             </w:pPr>
             <w:r>
-              <w:t>ATP-02</w:t>
+              <w:t>ATP-03</w:t>
             </w:r>
           </w:p>
         </w:tc>
@@ -4220,7 +4238,7 @@
               <w:cnfStyle w:val="000000000000" w:firstRow="0" w:lastRow="0" w:firstColumn="0" w:lastColumn="0" w:oddVBand="0" w:evenVBand="0" w:oddHBand="0" w:evenHBand="0" w:firstRowFirstColumn="0" w:firstRowLastColumn="0" w:lastRowFirstColumn="0" w:lastRowLastColumn="0"/>
             </w:pPr>
             <w:r>
-              <w:t>ATP-17</w:t>
+              <w:t>ATP-03</w:t>
             </w:r>
           </w:p>
         </w:tc>
@@ -4250,7 +4268,7 @@
               <w:cnfStyle w:val="000000100000" w:firstRow="0" w:lastRow="0" w:firstColumn="0" w:lastColumn="0" w:oddVBand="0" w:evenVBand="0" w:oddHBand="1" w:evenHBand="0" w:firstRowFirstColumn="0" w:firstRowLastColumn="0" w:lastRowFirstColumn="0" w:lastRowLastColumn="0"/>
             </w:pPr>
             <w:r>
-              <w:t>ATP-03</w:t>
+              <w:t>ATP-02 OR ATP-03</w:t>
             </w:r>
           </w:p>
         </w:tc>
@@ -4278,16 +4296,11 @@
             <w:pPr>
               <w:cnfStyle w:val="000000000000" w:firstRow="0" w:lastRow="0" w:firstColumn="0" w:lastColumn="0" w:oddVBand="0" w:evenVBand="0" w:oddHBand="0" w:evenHBand="0" w:firstRowFirstColumn="0" w:firstRowLastColumn="0" w:lastRowFirstColumn="0" w:lastRowLastColumn="0"/>
             </w:pPr>
-            <w:commentRangeStart w:id="6"/>
-            <w:r>
-              <w:t>None</w:t>
-            </w:r>
-            <w:commentRangeEnd w:id="6"/>
-            <w:r>
-              <w:rPr>
-                <w:rStyle w:val="CommentReference"/>
-              </w:rPr>
-              <w:commentReference w:id="6"/>
+            <w:r>
+              <w:t>A</w:t>
+            </w:r>
+            <w:r>
+              <w:t>TP-02 AND ATP-13</w:t>
             </w:r>
           </w:p>
         </w:tc>
@@ -4317,7 +4330,7 @@
               <w:cnfStyle w:val="000000100000" w:firstRow="0" w:lastRow="0" w:firstColumn="0" w:lastColumn="0" w:oddVBand="0" w:evenVBand="0" w:oddHBand="1" w:evenHBand="0" w:firstRowFirstColumn="0" w:firstRowLastColumn="0" w:lastRowFirstColumn="0" w:lastRowLastColumn="0"/>
             </w:pPr>
             <w:r>
-              <w:t>ATP-15 OR ATP-16 OR ATP-17</w:t>
+              <w:t>ATP-03</w:t>
             </w:r>
           </w:p>
         </w:tc>
@@ -4346,7 +4359,7 @@
               <w:cnfStyle w:val="000000000000" w:firstRow="0" w:lastRow="0" w:firstColumn="0" w:lastColumn="0" w:oddVBand="0" w:evenVBand="0" w:oddHBand="0" w:evenHBand="0" w:firstRowFirstColumn="0" w:firstRowLastColumn="0" w:lastRowFirstColumn="0" w:lastRowLastColumn="0"/>
             </w:pPr>
             <w:r>
-              <w:t>ATP-11</w:t>
+              <w:t>ATP-03</w:t>
             </w:r>
           </w:p>
         </w:tc>
@@ -4405,7 +4418,10 @@
               <w:cnfStyle w:val="000000000000" w:firstRow="0" w:lastRow="0" w:firstColumn="0" w:lastColumn="0" w:oddVBand="0" w:evenVBand="0" w:oddHBand="0" w:evenHBand="0" w:firstRowFirstColumn="0" w:firstRowLastColumn="0" w:lastRowFirstColumn="0" w:lastRowLastColumn="0"/>
             </w:pPr>
             <w:r>
-              <w:t>ATP-18</w:t>
+              <w:t>ATP-</w:t>
+            </w:r>
+            <w:r>
+              <w:t>04</w:t>
             </w:r>
           </w:p>
         </w:tc>
@@ -4420,7 +4436,14 @@
             <w:cnfStyle w:val="001000000000" w:firstRow="0" w:lastRow="0" w:firstColumn="1" w:lastColumn="0" w:oddVBand="0" w:evenVBand="0" w:oddHBand="0" w:evenHBand="0" w:firstRowFirstColumn="0" w:firstRowLastColumn="0" w:lastRowFirstColumn="0" w:lastRowLastColumn="0"/>
             <w:tcW w:w="1814" w:type="dxa"/>
           </w:tcPr>
-          <w:p/>
+          <w:p>
+            <w:r>
+              <w:t>R003a</w:t>
+            </w:r>
+            <w:r>
+              <w:t>(1)</w:t>
+            </w:r>
+          </w:p>
         </w:tc>
         <w:tc>
           <w:tcPr>
@@ -4430,18 +4453,398 @@
             <w:pPr>
               <w:cnfStyle w:val="000000100000" w:firstRow="0" w:lastRow="0" w:firstColumn="0" w:lastColumn="0" w:oddVBand="0" w:evenVBand="0" w:oddHBand="1" w:evenHBand="0" w:firstRowFirstColumn="0" w:firstRowLastColumn="0" w:lastRowFirstColumn="0" w:lastRowLastColumn="0"/>
             </w:pPr>
+            <w:r>
+              <w:t>ATP-13</w:t>
+            </w:r>
+          </w:p>
+        </w:tc>
+      </w:tr>
+      <w:tr>
+        <w:trPr>
+          <w:trHeight w:val="261"/>
+        </w:trPr>
+        <w:tc>
+          <w:tcPr>
+            <w:cnfStyle w:val="001000000000" w:firstRow="0" w:lastRow="0" w:firstColumn="1" w:lastColumn="0" w:oddVBand="0" w:evenVBand="0" w:oddHBand="0" w:evenHBand="0" w:firstRowFirstColumn="0" w:firstRowLastColumn="0" w:lastRowFirstColumn="0" w:lastRowLastColumn="0"/>
+            <w:tcW w:w="1814" w:type="dxa"/>
+          </w:tcPr>
+          <w:p>
+            <w:r>
+              <w:t>R003a(2)</w:t>
+            </w:r>
+          </w:p>
+        </w:tc>
+        <w:tc>
+          <w:tcPr>
+            <w:tcW w:w="6655" w:type="dxa"/>
+          </w:tcPr>
+          <w:p>
+            <w:pPr>
+              <w:cnfStyle w:val="000000000000" w:firstRow="0" w:lastRow="0" w:firstColumn="0" w:lastColumn="0" w:oddVBand="0" w:evenVBand="0" w:oddHBand="0" w:evenHBand="0" w:firstRowFirstColumn="0" w:firstRowLastColumn="0" w:lastRowFirstColumn="0" w:lastRowLastColumn="0"/>
+            </w:pPr>
+            <w:r>
+              <w:t>QA by GLV</w:t>
+            </w:r>
+          </w:p>
+        </w:tc>
+      </w:tr>
+      <w:tr>
+        <w:trPr>
+          <w:cnfStyle w:val="000000100000" w:firstRow="0" w:lastRow="0" w:firstColumn="0" w:lastColumn="0" w:oddVBand="0" w:evenVBand="0" w:oddHBand="1" w:evenHBand="0" w:firstRowFirstColumn="0" w:firstRowLastColumn="0" w:lastRowFirstColumn="0" w:lastRowLastColumn="0"/>
+          <w:trHeight w:val="261"/>
+        </w:trPr>
+        <w:tc>
+          <w:tcPr>
+            <w:cnfStyle w:val="001000000000" w:firstRow="0" w:lastRow="0" w:firstColumn="1" w:lastColumn="0" w:oddVBand="0" w:evenVBand="0" w:oddHBand="0" w:evenHBand="0" w:firstRowFirstColumn="0" w:firstRowLastColumn="0" w:lastRowFirstColumn="0" w:lastRowLastColumn="0"/>
+            <w:tcW w:w="1814" w:type="dxa"/>
+          </w:tcPr>
+          <w:p>
+            <w:r>
+              <w:t>R003a(3)</w:t>
+            </w:r>
+          </w:p>
+        </w:tc>
+        <w:tc>
+          <w:tcPr>
+            <w:tcW w:w="6655" w:type="dxa"/>
+          </w:tcPr>
+          <w:p>
+            <w:pPr>
+              <w:cnfStyle w:val="000000100000" w:firstRow="0" w:lastRow="0" w:firstColumn="0" w:lastColumn="0" w:oddVBand="0" w:evenVBand="0" w:oddHBand="1" w:evenHBand="0" w:firstRowFirstColumn="0" w:firstRowLastColumn="0" w:lastRowFirstColumn="0" w:lastRowLastColumn="0"/>
+            </w:pPr>
+            <w:r>
+              <w:t>QA by GLV</w:t>
+            </w:r>
+          </w:p>
+        </w:tc>
+      </w:tr>
+      <w:tr>
+        <w:trPr>
+          <w:trHeight w:val="261"/>
+        </w:trPr>
+        <w:tc>
+          <w:tcPr>
+            <w:cnfStyle w:val="001000000000" w:firstRow="0" w:lastRow="0" w:firstColumn="1" w:lastColumn="0" w:oddVBand="0" w:evenVBand="0" w:oddHBand="0" w:evenHBand="0" w:firstRowFirstColumn="0" w:firstRowLastColumn="0" w:lastRowFirstColumn="0" w:lastRowLastColumn="0"/>
+            <w:tcW w:w="1814" w:type="dxa"/>
+          </w:tcPr>
+          <w:p>
+            <w:r>
+              <w:t>R003a(4)</w:t>
+            </w:r>
+          </w:p>
+        </w:tc>
+        <w:tc>
+          <w:tcPr>
+            <w:tcW w:w="6655" w:type="dxa"/>
+          </w:tcPr>
+          <w:p>
+            <w:pPr>
+              <w:cnfStyle w:val="000000000000" w:firstRow="0" w:lastRow="0" w:firstColumn="0" w:lastColumn="0" w:oddVBand="0" w:evenVBand="0" w:oddHBand="0" w:evenHBand="0" w:firstRowFirstColumn="0" w:firstRowLastColumn="0" w:lastRowFirstColumn="0" w:lastRowLastColumn="0"/>
+            </w:pPr>
+            <w:r>
+              <w:t>QA by GLV</w:t>
+            </w:r>
+          </w:p>
+        </w:tc>
+      </w:tr>
+      <w:tr>
+        <w:trPr>
+          <w:cnfStyle w:val="000000100000" w:firstRow="0" w:lastRow="0" w:firstColumn="0" w:lastColumn="0" w:oddVBand="0" w:evenVBand="0" w:oddHBand="1" w:evenHBand="0" w:firstRowFirstColumn="0" w:firstRowLastColumn="0" w:lastRowFirstColumn="0" w:lastRowLastColumn="0"/>
+          <w:trHeight w:val="261"/>
+        </w:trPr>
+        <w:tc>
+          <w:tcPr>
+            <w:cnfStyle w:val="001000000000" w:firstRow="0" w:lastRow="0" w:firstColumn="1" w:lastColumn="0" w:oddVBand="0" w:evenVBand="0" w:oddHBand="0" w:evenHBand="0" w:firstRowFirstColumn="0" w:firstRowLastColumn="0" w:lastRowFirstColumn="0" w:lastRowLastColumn="0"/>
+            <w:tcW w:w="1814" w:type="dxa"/>
+          </w:tcPr>
+          <w:p>
+            <w:r>
+              <w:t>R003a(5)</w:t>
+            </w:r>
+          </w:p>
+        </w:tc>
+        <w:tc>
+          <w:tcPr>
+            <w:tcW w:w="6655" w:type="dxa"/>
+          </w:tcPr>
+          <w:p>
+            <w:pPr>
+              <w:cnfStyle w:val="000000100000" w:firstRow="0" w:lastRow="0" w:firstColumn="0" w:lastColumn="0" w:oddVBand="0" w:evenVBand="0" w:oddHBand="1" w:evenHBand="0" w:firstRowFirstColumn="0" w:firstRowLastColumn="0" w:lastRowFirstColumn="0" w:lastRowLastColumn="0"/>
+            </w:pPr>
+            <w:r>
+              <w:t>QA by GLV</w:t>
+            </w:r>
+          </w:p>
+        </w:tc>
+      </w:tr>
+      <w:tr>
+        <w:trPr>
+          <w:trHeight w:val="261"/>
+        </w:trPr>
+        <w:tc>
+          <w:tcPr>
+            <w:cnfStyle w:val="001000000000" w:firstRow="0" w:lastRow="0" w:firstColumn="1" w:lastColumn="0" w:oddVBand="0" w:evenVBand="0" w:oddHBand="0" w:evenHBand="0" w:firstRowFirstColumn="0" w:firstRowLastColumn="0" w:lastRowFirstColumn="0" w:lastRowLastColumn="0"/>
+            <w:tcW w:w="1814" w:type="dxa"/>
+          </w:tcPr>
+          <w:p>
+            <w:r>
+              <w:t>R003a(5)</w:t>
+            </w:r>
+          </w:p>
+        </w:tc>
+        <w:tc>
+          <w:tcPr>
+            <w:tcW w:w="6655" w:type="dxa"/>
+          </w:tcPr>
+          <w:p>
+            <w:pPr>
+              <w:cnfStyle w:val="000000000000" w:firstRow="0" w:lastRow="0" w:firstColumn="0" w:lastColumn="0" w:oddVBand="0" w:evenVBand="0" w:oddHBand="0" w:evenHBand="0" w:firstRowFirstColumn="0" w:firstRowLastColumn="0" w:lastRowFirstColumn="0" w:lastRowLastColumn="0"/>
+            </w:pPr>
+            <w:r>
+              <w:t>QA by GLV</w:t>
+            </w:r>
+          </w:p>
+        </w:tc>
+      </w:tr>
+      <w:tr>
+        <w:trPr>
+          <w:cnfStyle w:val="000000100000" w:firstRow="0" w:lastRow="0" w:firstColumn="0" w:lastColumn="0" w:oddVBand="0" w:evenVBand="0" w:oddHBand="1" w:evenHBand="0" w:firstRowFirstColumn="0" w:firstRowLastColumn="0" w:lastRowFirstColumn="0" w:lastRowLastColumn="0"/>
+          <w:trHeight w:val="261"/>
+        </w:trPr>
+        <w:tc>
+          <w:tcPr>
+            <w:cnfStyle w:val="001000000000" w:firstRow="0" w:lastRow="0" w:firstColumn="1" w:lastColumn="0" w:oddVBand="0" w:evenVBand="0" w:oddHBand="0" w:evenHBand="0" w:firstRowFirstColumn="0" w:firstRowLastColumn="0" w:lastRowFirstColumn="0" w:lastRowLastColumn="0"/>
+            <w:tcW w:w="1814" w:type="dxa"/>
+          </w:tcPr>
+          <w:p>
+            <w:r>
+              <w:t>R003a(6)</w:t>
+            </w:r>
+          </w:p>
+        </w:tc>
+        <w:tc>
+          <w:tcPr>
+            <w:tcW w:w="6655" w:type="dxa"/>
+          </w:tcPr>
+          <w:p>
+            <w:pPr>
+              <w:cnfStyle w:val="000000100000" w:firstRow="0" w:lastRow="0" w:firstColumn="0" w:lastColumn="0" w:oddVBand="0" w:evenVBand="0" w:oddHBand="1" w:evenHBand="0" w:firstRowFirstColumn="0" w:firstRowLastColumn="0" w:lastRowFirstColumn="0" w:lastRowLastColumn="0"/>
+            </w:pPr>
+            <w:r>
+              <w:t>QA by GLV</w:t>
+            </w:r>
+          </w:p>
+        </w:tc>
+      </w:tr>
+      <w:tr>
+        <w:trPr>
+          <w:trHeight w:val="261"/>
+        </w:trPr>
+        <w:tc>
+          <w:tcPr>
+            <w:cnfStyle w:val="001000000000" w:firstRow="0" w:lastRow="0" w:firstColumn="1" w:lastColumn="0" w:oddVBand="0" w:evenVBand="0" w:oddHBand="0" w:evenHBand="0" w:firstRowFirstColumn="0" w:firstRowLastColumn="0" w:lastRowFirstColumn="0" w:lastRowLastColumn="0"/>
+            <w:tcW w:w="1814" w:type="dxa"/>
+          </w:tcPr>
+          <w:p>
+            <w:r>
+              <w:t>R003a(7)</w:t>
+            </w:r>
+          </w:p>
+        </w:tc>
+        <w:tc>
+          <w:tcPr>
+            <w:tcW w:w="6655" w:type="dxa"/>
+          </w:tcPr>
+          <w:p>
+            <w:pPr>
+              <w:cnfStyle w:val="000000000000" w:firstRow="0" w:lastRow="0" w:firstColumn="0" w:lastColumn="0" w:oddVBand="0" w:evenVBand="0" w:oddHBand="0" w:evenHBand="0" w:firstRowFirstColumn="0" w:firstRowLastColumn="0" w:lastRowFirstColumn="0" w:lastRowLastColumn="0"/>
+            </w:pPr>
+            <w:r>
+              <w:t>ATP-13</w:t>
+            </w:r>
+          </w:p>
+        </w:tc>
+      </w:tr>
+      <w:tr>
+        <w:trPr>
+          <w:cnfStyle w:val="000000100000" w:firstRow="0" w:lastRow="0" w:firstColumn="0" w:lastColumn="0" w:oddVBand="0" w:evenVBand="0" w:oddHBand="1" w:evenHBand="0" w:firstRowFirstColumn="0" w:firstRowLastColumn="0" w:lastRowFirstColumn="0" w:lastRowLastColumn="0"/>
+          <w:trHeight w:val="261"/>
+        </w:trPr>
+        <w:tc>
+          <w:tcPr>
+            <w:cnfStyle w:val="001000000000" w:firstRow="0" w:lastRow="0" w:firstColumn="1" w:lastColumn="0" w:oddVBand="0" w:evenVBand="0" w:oddHBand="0" w:evenHBand="0" w:firstRowFirstColumn="0" w:firstRowLastColumn="0" w:lastRowFirstColumn="0" w:lastRowLastColumn="0"/>
+            <w:tcW w:w="1814" w:type="dxa"/>
+          </w:tcPr>
+          <w:p>
+            <w:r>
+              <w:t>R003a(8)</w:t>
+            </w:r>
+          </w:p>
+        </w:tc>
+        <w:tc>
+          <w:tcPr>
+            <w:tcW w:w="6655" w:type="dxa"/>
+          </w:tcPr>
+          <w:p>
+            <w:pPr>
+              <w:cnfStyle w:val="000000100000" w:firstRow="0" w:lastRow="0" w:firstColumn="0" w:lastColumn="0" w:oddVBand="0" w:evenVBand="0" w:oddHBand="1" w:evenHBand="0" w:firstRowFirstColumn="0" w:firstRowLastColumn="0" w:lastRowFirstColumn="0" w:lastRowLastColumn="0"/>
+            </w:pPr>
+            <w:r>
+              <w:t>ATP-03</w:t>
+            </w:r>
+          </w:p>
+        </w:tc>
+      </w:tr>
+      <w:tr>
+        <w:trPr>
+          <w:trHeight w:val="261"/>
+        </w:trPr>
+        <w:tc>
+          <w:tcPr>
+            <w:cnfStyle w:val="001000000000" w:firstRow="0" w:lastRow="0" w:firstColumn="1" w:lastColumn="0" w:oddVBand="0" w:evenVBand="0" w:oddHBand="0" w:evenHBand="0" w:firstRowFirstColumn="0" w:firstRowLastColumn="0" w:lastRowFirstColumn="0" w:lastRowLastColumn="0"/>
+            <w:tcW w:w="1814" w:type="dxa"/>
+          </w:tcPr>
+          <w:p>
+            <w:r>
+              <w:t>R003b</w:t>
+            </w:r>
+          </w:p>
+        </w:tc>
+        <w:tc>
+          <w:tcPr>
+            <w:tcW w:w="6655" w:type="dxa"/>
+          </w:tcPr>
+          <w:p>
+            <w:pPr>
+              <w:cnfStyle w:val="000000000000" w:firstRow="0" w:lastRow="0" w:firstColumn="0" w:lastColumn="0" w:oddVBand="0" w:evenVBand="0" w:oddHBand="0" w:evenHBand="0" w:firstRowFirstColumn="0" w:firstRowLastColumn="0" w:lastRowFirstColumn="0" w:lastRowLastColumn="0"/>
+            </w:pPr>
+            <w:r>
+              <w:t>ATP-04</w:t>
+            </w:r>
+          </w:p>
+        </w:tc>
+      </w:tr>
+    </w:tbl>
+    <w:p/>
+    <w:p>
+      <w:pPr>
+        <w:pStyle w:val="Heading1"/>
+      </w:pPr>
+      <w:r>
+        <w:t>Waived requirements</w:t>
+      </w:r>
+    </w:p>
+    <w:tbl>
+      <w:tblPr>
+        <w:tblStyle w:val="MediumGrid3-Accent2"/>
+        <w:tblW w:w="0" w:type="auto"/>
+        <w:tblInd w:w="-176" w:type="dxa"/>
+        <w:tblLook w:val="04A0" w:firstRow="1" w:lastRow="0" w:firstColumn="1" w:lastColumn="0" w:noHBand="0" w:noVBand="1"/>
+      </w:tblPr>
+      <w:tblGrid>
+        <w:gridCol w:w="1814"/>
+        <w:gridCol w:w="6655"/>
+      </w:tblGrid>
+      <w:tr>
+        <w:trPr>
+          <w:cnfStyle w:val="100000000000" w:firstRow="1" w:lastRow="0" w:firstColumn="0" w:lastColumn="0" w:oddVBand="0" w:evenVBand="0" w:oddHBand="0" w:evenHBand="0" w:firstRowFirstColumn="0" w:firstRowLastColumn="0" w:lastRowFirstColumn="0" w:lastRowLastColumn="0"/>
+          <w:trHeight w:val="255"/>
+        </w:trPr>
+        <w:tc>
+          <w:tcPr>
+            <w:cnfStyle w:val="001000000000" w:firstRow="0" w:lastRow="0" w:firstColumn="1" w:lastColumn="0" w:oddVBand="0" w:evenVBand="0" w:oddHBand="0" w:evenHBand="0" w:firstRowFirstColumn="0" w:firstRowLastColumn="0" w:lastRowFirstColumn="0" w:lastRowLastColumn="0"/>
+            <w:tcW w:w="1814" w:type="dxa"/>
+          </w:tcPr>
+          <w:p>
+            <w:r>
+              <w:t>Requirement</w:t>
+            </w:r>
+          </w:p>
+        </w:tc>
+        <w:tc>
+          <w:tcPr>
+            <w:tcW w:w="6655" w:type="dxa"/>
+          </w:tcPr>
+          <w:p>
+            <w:pPr>
+              <w:cnfStyle w:val="100000000000" w:firstRow="1" w:lastRow="0" w:firstColumn="0" w:lastColumn="0" w:oddVBand="0" w:evenVBand="0" w:oddHBand="0" w:evenHBand="0" w:firstRowFirstColumn="0" w:firstRowLastColumn="0" w:lastRowFirstColumn="0" w:lastRowLastColumn="0"/>
+            </w:pPr>
+            <w:r>
+              <w:t>Reason</w:t>
+            </w:r>
+          </w:p>
+        </w:tc>
+      </w:tr>
+      <w:tr>
+        <w:trPr>
+          <w:cnfStyle w:val="000000100000" w:firstRow="0" w:lastRow="0" w:firstColumn="0" w:lastColumn="0" w:oddVBand="0" w:evenVBand="0" w:oddHBand="1" w:evenHBand="0" w:firstRowFirstColumn="0" w:firstRowLastColumn="0" w:lastRowFirstColumn="0" w:lastRowLastColumn="0"/>
+          <w:trHeight w:val="261"/>
+        </w:trPr>
+        <w:tc>
+          <w:tcPr>
+            <w:cnfStyle w:val="001000000000" w:firstRow="0" w:lastRow="0" w:firstColumn="1" w:lastColumn="0" w:oddVBand="0" w:evenVBand="0" w:oddHBand="0" w:evenHBand="0" w:firstRowFirstColumn="0" w:firstRowLastColumn="0" w:lastRowFirstColumn="0" w:lastRowLastColumn="0"/>
+            <w:tcW w:w="1814" w:type="dxa"/>
+          </w:tcPr>
+          <w:p>
+            <w:r>
+              <w:t>R003a(4)</w:t>
+            </w:r>
+          </w:p>
+        </w:tc>
+        <w:tc>
+          <w:tcPr>
+            <w:tcW w:w="6655" w:type="dxa"/>
+          </w:tcPr>
+          <w:p>
+            <w:pPr>
+              <w:cnfStyle w:val="000000100000" w:firstRow="0" w:lastRow="0" w:firstColumn="0" w:lastColumn="0" w:oddVBand="0" w:evenVBand="0" w:oddHBand="1" w:evenHBand="0" w:firstRowFirstColumn="0" w:firstRowLastColumn="0" w:lastRowFirstColumn="0" w:lastRowLastColumn="0"/>
+            </w:pPr>
+            <w:r>
+              <w:t>Cannot tell if GLV is battery or 24VDC</w:t>
+            </w:r>
+          </w:p>
+        </w:tc>
+      </w:tr>
+      <w:tr>
+        <w:trPr>
+          <w:trHeight w:val="261"/>
+        </w:trPr>
+        <w:tc>
+          <w:tcPr>
+            <w:cnfStyle w:val="001000000000" w:firstRow="0" w:lastRow="0" w:firstColumn="1" w:lastColumn="0" w:oddVBand="0" w:evenVBand="0" w:oddHBand="0" w:evenHBand="0" w:firstRowFirstColumn="0" w:firstRowLastColumn="0" w:lastRowFirstColumn="0" w:lastRowLastColumn="0"/>
+            <w:tcW w:w="1814" w:type="dxa"/>
+          </w:tcPr>
+          <w:p>
+            <w:r>
+              <w:t>R002h</w:t>
+            </w:r>
+          </w:p>
+        </w:tc>
+        <w:tc>
+          <w:tcPr>
+            <w:tcW w:w="6655" w:type="dxa"/>
+          </w:tcPr>
+          <w:p>
+            <w:pPr>
+              <w:cnfStyle w:val="000000000000" w:firstRow="0" w:lastRow="0" w:firstColumn="0" w:lastColumn="0" w:oddVBand="0" w:evenVBand="0" w:oddHBand="0" w:evenHBand="0" w:firstRowFirstColumn="0" w:firstRowLastColumn="0" w:lastRowFirstColumn="0" w:lastRowLastColumn="0"/>
+            </w:pPr>
+            <w:r>
+              <w:t>Cannot tell if GLV is battery or 24VDC</w:t>
+            </w:r>
+            <w:bookmarkStart w:id="3" w:name="_GoBack"/>
+            <w:bookmarkEnd w:id="3"/>
           </w:p>
         </w:tc>
       </w:tr>
     </w:tbl>
     <w:p/>
     <w:sectPr>
-      <w:headerReference w:type="even" r:id="rId11"/>
-      <w:headerReference w:type="default" r:id="rId12"/>
-      <w:footerReference w:type="even" r:id="rId13"/>
-      <w:footerReference w:type="default" r:id="rId14"/>
-      <w:headerReference w:type="first" r:id="rId15"/>
-      <w:footerReference w:type="first" r:id="rId16"/>
+      <w:headerReference w:type="even" r:id="rId9"/>
+      <w:headerReference w:type="default" r:id="rId10"/>
+      <w:footerReference w:type="even" r:id="rId11"/>
+      <w:footerReference w:type="default" r:id="rId12"/>
+      <w:headerReference w:type="first" r:id="rId13"/>
+      <w:footerReference w:type="first" r:id="rId14"/>
       <w:pgSz w:w="11900" w:h="16840"/>
       <w:pgMar w:top="1440" w:right="1800" w:bottom="1440" w:left="1800" w:header="708" w:footer="708" w:gutter="0"/>
       <w:cols w:space="708"/>
@@ -4450,67 +4853,6 @@
     </w:sectPr>
   </w:body>
 </w:document>
-</file>
-
-<file path=word/comments.xml><?xml version="1.0" encoding="utf-8"?>
-<w:comments xmlns:wpc="http://schemas.microsoft.com/office/word/2010/wordprocessingCanvas" xmlns:mc="http://schemas.openxmlformats.org/markup-compatibility/2006" xmlns:o="urn:schemas-microsoft-com:office:office" xmlns:r="http://schemas.openxmlformats.org/officeDocument/2006/relationships" xmlns:m="http://schemas.openxmlformats.org/officeDocument/2006/math" xmlns:v="urn:schemas-microsoft-com:vml" xmlns:wp14="http://schemas.microsoft.com/office/word/2010/wordprocessingDrawing" xmlns:wp="http://schemas.openxmlformats.org/drawingml/2006/wordprocessingDrawing" xmlns:w10="urn:schemas-microsoft-com:office:word" xmlns:w="http://schemas.openxmlformats.org/wordprocessingml/2006/main" xmlns:w14="http://schemas.microsoft.com/office/word/2010/wordml" xmlns:w15="http://schemas.microsoft.com/office/word/2012/wordml" xmlns:wpg="http://schemas.microsoft.com/office/word/2010/wordprocessingGroup" xmlns:wpi="http://schemas.microsoft.com/office/word/2010/wordprocessingInk" xmlns:wne="http://schemas.microsoft.com/office/word/2006/wordml" xmlns:wps="http://schemas.microsoft.com/office/word/2010/wordprocessingShape" mc:Ignorable="w14 w15 wp14">
-  <w:comment w:id="1" w:author="Windows User" w:date="2017-02-27T12:24:00Z" w:initials="WU">
-    <w:p>
-      <w:pPr>
-        <w:pStyle w:val="CommentText"/>
-      </w:pPr>
-      <w:r>
-        <w:rPr>
-          <w:rStyle w:val="CommentReference"/>
-        </w:rPr>
-        <w:annotationRef/>
-      </w:r>
-      <w:r>
-        <w:t>Add more measuring point examples</w:t>
-      </w:r>
-    </w:p>
-  </w:comment>
-  <w:comment w:id="4" w:author="Greg Flynn" w:date="2017-02-23T16:49:00Z" w:initials="GF">
-    <w:p>
-      <w:pPr>
-        <w:pStyle w:val="CommentText"/>
-      </w:pPr>
-      <w:r>
-        <w:rPr>
-          <w:rStyle w:val="CommentReference"/>
-        </w:rPr>
-        <w:annotationRef/>
-      </w:r>
-      <w:r>
-        <w:t>This is a different video than  GPR011</w:t>
-      </w:r>
-    </w:p>
-  </w:comment>
-  <w:comment w:id="6" w:author="Greg Flynn" w:date="2017-02-23T20:23:00Z" w:initials="GF">
-    <w:p>
-      <w:pPr>
-        <w:pStyle w:val="CommentText"/>
-      </w:pPr>
-      <w:r>
-        <w:rPr>
-          <w:rStyle w:val="CommentReference"/>
-        </w:rPr>
-        <w:annotationRef/>
-      </w:r>
-      <w:r>
-        <w:t>This is the long term shutdown option.  What is the point?  Shouldn't you just turn off GLV power?</w:t>
-      </w:r>
-    </w:p>
-  </w:comment>
-</w:comments>
-</file>
-
-<file path=word/commentsExtended.xml><?xml version="1.0" encoding="utf-8"?>
-<w15:commentsEx xmlns:wpc="http://schemas.microsoft.com/office/word/2010/wordprocessingCanvas" xmlns:mc="http://schemas.openxmlformats.org/markup-compatibility/2006" xmlns:o="urn:schemas-microsoft-com:office:office" xmlns:r="http://schemas.openxmlformats.org/officeDocument/2006/relationships" xmlns:m="http://schemas.openxmlformats.org/officeDocument/2006/math" xmlns:v="urn:schemas-microsoft-com:vml" xmlns:wp14="http://schemas.microsoft.com/office/word/2010/wordprocessingDrawing" xmlns:wp="http://schemas.openxmlformats.org/drawingml/2006/wordprocessingDrawing" xmlns:w10="urn:schemas-microsoft-com:office:word" xmlns:w="http://schemas.openxmlformats.org/wordprocessingml/2006/main" xmlns:w14="http://schemas.microsoft.com/office/word/2010/wordml" xmlns:w15="http://schemas.microsoft.com/office/word/2012/wordml" xmlns:wpg="http://schemas.microsoft.com/office/word/2010/wordprocessingGroup" xmlns:wpi="http://schemas.microsoft.com/office/word/2010/wordprocessingInk" xmlns:wne="http://schemas.microsoft.com/office/word/2006/wordml" xmlns:wps="http://schemas.microsoft.com/office/word/2010/wordprocessingShape" mc:Ignorable="w14 w15 wp14">
-  <w15:commentEx w15:paraId="7F15AD30" w15:done="0"/>
-  <w15:commentEx w15:paraId="2D935A42" w15:done="0"/>
-  <w15:commentEx w15:paraId="2041EBE8" w15:done="0"/>
-</w15:commentsEx>
 </file>
 
 <file path=word/endnotes.xml><?xml version="1.0" encoding="utf-8"?>
@@ -4675,7 +5017,7 @@
         <w:rStyle w:val="PageNumber"/>
         <w:noProof/>
       </w:rPr>
-      <w:t>6</w:t>
+      <w:t>5</w:t>
     </w:r>
     <w:r>
       <w:rPr>
@@ -6516,14 +6858,6 @@
     <w:abstractNumId w:val="16"/>
   </w:num>
 </w:numbering>
-</file>
-
-<file path=word/people.xml><?xml version="1.0" encoding="utf-8"?>
-<w15:people xmlns:wpc="http://schemas.microsoft.com/office/word/2010/wordprocessingCanvas" xmlns:mc="http://schemas.openxmlformats.org/markup-compatibility/2006" xmlns:o="urn:schemas-microsoft-com:office:office" xmlns:r="http://schemas.openxmlformats.org/officeDocument/2006/relationships" xmlns:m="http://schemas.openxmlformats.org/officeDocument/2006/math" xmlns:v="urn:schemas-microsoft-com:vml" xmlns:wp14="http://schemas.microsoft.com/office/word/2010/wordprocessingDrawing" xmlns:wp="http://schemas.openxmlformats.org/drawingml/2006/wordprocessingDrawing" xmlns:w10="urn:schemas-microsoft-com:office:word" xmlns:w="http://schemas.openxmlformats.org/wordprocessingml/2006/main" xmlns:w14="http://schemas.microsoft.com/office/word/2010/wordml" xmlns:w15="http://schemas.microsoft.com/office/word/2012/wordml" xmlns:wpg="http://schemas.microsoft.com/office/word/2010/wordprocessingGroup" xmlns:wpi="http://schemas.microsoft.com/office/word/2010/wordprocessingInk" xmlns:wne="http://schemas.microsoft.com/office/word/2006/wordml" xmlns:wps="http://schemas.microsoft.com/office/word/2010/wordprocessingShape" mc:Ignorable="w14 w15 wp14">
-  <w15:person w15:author="Windows User">
-    <w15:presenceInfo w15:providerId="None" w15:userId="Windows User"/>
-  </w15:person>
-</w15:people>
 </file>
 
 <file path=word/styles.xml><?xml version="1.0" encoding="utf-8"?>
@@ -9041,7 +9375,7 @@
 </file>
 
 <file path=customXml/itemProps2.xml><?xml version="1.0" encoding="utf-8"?>
-<ds:datastoreItem xmlns:ds="http://schemas.openxmlformats.org/officeDocument/2006/customXml" ds:itemID="{9C1EDF73-C13A-4637-BFE0-0B18F10A7733}">
+<ds:datastoreItem xmlns:ds="http://schemas.openxmlformats.org/officeDocument/2006/customXml" ds:itemID="{0254A6B9-D4F1-4D23-BE7D-7F177D9EBDF1}">
   <ds:schemaRefs>
     <ds:schemaRef ds:uri="http://schemas.openxmlformats.org/officeDocument/2006/bibliography"/>
   </ds:schemaRefs>

</xml_diff>

<commit_message>
Finished first draft of ATP
</commit_message>
<xml_diff>
--- a/ATP Overview.docx
+++ b/ATP Overview.docx
@@ -65,14 +65,14 @@
                               </a:ln>
                               <a:extLst>
                                 <a:ext uri="{909E8E84-426E-40dd-AFC4-6F175D3DCCD1}">
-                                  <a14:hiddenFill xmlns:a14="http://schemas.microsoft.com/office/drawing/2010/main" xmlns:w="http://schemas.openxmlformats.org/wordprocessingml/2006/main" xmlns:w10="urn:schemas-microsoft-com:office:word" xmlns:v="urn:schemas-microsoft-com:vml" xmlns:o="urn:schemas-microsoft-com:office:office" xmlns:mv="urn:schemas-microsoft-com:mac:vml" xmlns:mo="http://schemas.microsoft.com/office/mac/office/2008/main" xmlns="">
+                                  <a14:hiddenFill xmlns="" xmlns:mo="http://schemas.microsoft.com/office/mac/office/2008/main" xmlns:mv="urn:schemas-microsoft-com:mac:vml" xmlns:o="urn:schemas-microsoft-com:office:office" xmlns:v="urn:schemas-microsoft-com:vml" xmlns:w10="urn:schemas-microsoft-com:office:word" xmlns:w="http://schemas.openxmlformats.org/wordprocessingml/2006/main" xmlns:a14="http://schemas.microsoft.com/office/drawing/2010/main">
                                     <a:solidFill>
                                       <a:srgbClr val="FFFFFF"/>
                                     </a:solidFill>
                                   </a14:hiddenFill>
                                 </a:ext>
                                 <a:ext uri="{91240B29-F687-4f45-9708-019B960494DF}">
-                                  <a14:hiddenLine xmlns:a14="http://schemas.microsoft.com/office/drawing/2010/main" xmlns:w="http://schemas.openxmlformats.org/wordprocessingml/2006/main" xmlns:w10="urn:schemas-microsoft-com:office:word" xmlns:v="urn:schemas-microsoft-com:vml" xmlns:o="urn:schemas-microsoft-com:office:office" xmlns:mv="urn:schemas-microsoft-com:mac:vml" xmlns:mo="http://schemas.microsoft.com/office/mac/office/2008/main" xmlns="" w="9525">
+                                  <a14:hiddenLine xmlns="" xmlns:mo="http://schemas.microsoft.com/office/mac/office/2008/main" xmlns:mv="urn:schemas-microsoft-com:mac:vml" xmlns:o="urn:schemas-microsoft-com:office:office" xmlns:v="urn:schemas-microsoft-com:vml" xmlns:w10="urn:schemas-microsoft-com:office:word" xmlns:w="http://schemas.openxmlformats.org/wordprocessingml/2006/main" xmlns:a14="http://schemas.microsoft.com/office/drawing/2010/main" w="9525">
                                     <a:solidFill>
                                       <a:srgbClr val="808080"/>
                                     </a:solidFill>
@@ -133,14 +133,14 @@
                               </a:ln>
                               <a:extLst>
                                 <a:ext uri="{909E8E84-426E-40dd-AFC4-6F175D3DCCD1}">
-                                  <a14:hiddenFill xmlns:a14="http://schemas.microsoft.com/office/drawing/2010/main" xmlns:w="http://schemas.openxmlformats.org/wordprocessingml/2006/main" xmlns:w10="urn:schemas-microsoft-com:office:word" xmlns:v="urn:schemas-microsoft-com:vml" xmlns:o="urn:schemas-microsoft-com:office:office" xmlns:mv="urn:schemas-microsoft-com:mac:vml" xmlns:mo="http://schemas.microsoft.com/office/mac/office/2008/main" xmlns="">
+                                  <a14:hiddenFill xmlns="" xmlns:mo="http://schemas.microsoft.com/office/mac/office/2008/main" xmlns:mv="urn:schemas-microsoft-com:mac:vml" xmlns:o="urn:schemas-microsoft-com:office:office" xmlns:v="urn:schemas-microsoft-com:vml" xmlns:w10="urn:schemas-microsoft-com:office:word" xmlns:w="http://schemas.openxmlformats.org/wordprocessingml/2006/main" xmlns:a14="http://schemas.microsoft.com/office/drawing/2010/main">
                                     <a:solidFill>
                                       <a:srgbClr val="FFFFFF"/>
                                     </a:solidFill>
                                   </a14:hiddenFill>
                                 </a:ext>
                                 <a:ext uri="{91240B29-F687-4f45-9708-019B960494DF}">
-                                  <a14:hiddenLine xmlns:a14="http://schemas.microsoft.com/office/drawing/2010/main" xmlns:w="http://schemas.openxmlformats.org/wordprocessingml/2006/main" xmlns:w10="urn:schemas-microsoft-com:office:word" xmlns:v="urn:schemas-microsoft-com:vml" xmlns:o="urn:schemas-microsoft-com:office:office" xmlns:mv="urn:schemas-microsoft-com:mac:vml" xmlns:mo="http://schemas.microsoft.com/office/mac/office/2008/main" xmlns="" w="9525">
+                                  <a14:hiddenLine xmlns="" xmlns:mo="http://schemas.microsoft.com/office/mac/office/2008/main" xmlns:mv="urn:schemas-microsoft-com:mac:vml" xmlns:o="urn:schemas-microsoft-com:office:office" xmlns:v="urn:schemas-microsoft-com:vml" xmlns:w10="urn:schemas-microsoft-com:office:word" xmlns:w="http://schemas.openxmlformats.org/wordprocessingml/2006/main" xmlns:a14="http://schemas.microsoft.com/office/drawing/2010/main" w="9525">
                                     <a:solidFill>
                                       <a:srgbClr val="000000"/>
                                     </a:solidFill>
@@ -203,7 +203,7 @@
                               </a:ln>
                               <a:extLst>
                                 <a:ext uri="{909E8E84-426E-40dd-AFC4-6F175D3DCCD1}">
-                                  <a14:hiddenFill xmlns:a14="http://schemas.microsoft.com/office/drawing/2010/main" xmlns:w="http://schemas.openxmlformats.org/wordprocessingml/2006/main" xmlns:w10="urn:schemas-microsoft-com:office:word" xmlns:v="urn:schemas-microsoft-com:vml" xmlns:o="urn:schemas-microsoft-com:office:office" xmlns:mv="urn:schemas-microsoft-com:mac:vml" xmlns:mo="http://schemas.microsoft.com/office/mac/office/2008/main" xmlns="">
+                                  <a14:hiddenFill xmlns="" xmlns:mo="http://schemas.microsoft.com/office/mac/office/2008/main" xmlns:mv="urn:schemas-microsoft-com:mac:vml" xmlns:o="urn:schemas-microsoft-com:office:office" xmlns:v="urn:schemas-microsoft-com:vml" xmlns:w10="urn:schemas-microsoft-com:office:word" xmlns:w="http://schemas.openxmlformats.org/wordprocessingml/2006/main" xmlns:a14="http://schemas.microsoft.com/office/drawing/2010/main">
                                     <a:noFill/>
                                   </a14:hiddenFill>
                                 </a:ext>
@@ -338,14 +338,14 @@
                             </a:ln>
                             <a:extLst>
                               <a:ext uri="{909E8E84-426E-40dd-AFC4-6F175D3DCCD1}">
-                                <a14:hiddenFill xmlns:a14="http://schemas.microsoft.com/office/drawing/2010/main" xmlns:w="http://schemas.openxmlformats.org/wordprocessingml/2006/main" xmlns:w10="urn:schemas-microsoft-com:office:word" xmlns:v="urn:schemas-microsoft-com:vml" xmlns:o="urn:schemas-microsoft-com:office:office" xmlns:mv="urn:schemas-microsoft-com:mac:vml" xmlns:mo="http://schemas.microsoft.com/office/mac/office/2008/main" xmlns="">
+                                <a14:hiddenFill xmlns="" xmlns:mo="http://schemas.microsoft.com/office/mac/office/2008/main" xmlns:mv="urn:schemas-microsoft-com:mac:vml" xmlns:o="urn:schemas-microsoft-com:office:office" xmlns:v="urn:schemas-microsoft-com:vml" xmlns:w10="urn:schemas-microsoft-com:office:word" xmlns:w="http://schemas.openxmlformats.org/wordprocessingml/2006/main" xmlns:a14="http://schemas.microsoft.com/office/drawing/2010/main">
                                   <a:solidFill>
                                     <a:srgbClr val="FFFFFF"/>
                                   </a:solidFill>
                                 </a14:hiddenFill>
                               </a:ext>
                               <a:ext uri="{91240B29-F687-4f45-9708-019B960494DF}">
-                                <a14:hiddenLine xmlns:a14="http://schemas.microsoft.com/office/drawing/2010/main" xmlns:w="http://schemas.openxmlformats.org/wordprocessingml/2006/main" xmlns:w10="urn:schemas-microsoft-com:office:word" xmlns:v="urn:schemas-microsoft-com:vml" xmlns:o="urn:schemas-microsoft-com:office:office" xmlns:mv="urn:schemas-microsoft-com:mac:vml" xmlns:mo="http://schemas.microsoft.com/office/mac/office/2008/main" xmlns="" w="9525">
+                                <a14:hiddenLine xmlns="" xmlns:mo="http://schemas.microsoft.com/office/mac/office/2008/main" xmlns:mv="urn:schemas-microsoft-com:mac:vml" xmlns:o="urn:schemas-microsoft-com:office:office" xmlns:v="urn:schemas-microsoft-com:vml" xmlns:w10="urn:schemas-microsoft-com:office:word" xmlns:w="http://schemas.openxmlformats.org/wordprocessingml/2006/main" xmlns:a14="http://schemas.microsoft.com/office/drawing/2010/main" w="9525">
                                   <a:solidFill>
                                     <a:srgbClr val="000000"/>
                                   </a:solidFill>
@@ -525,14 +525,14 @@
                             </a:ln>
                             <a:extLst>
                               <a:ext uri="{909E8E84-426E-40dd-AFC4-6F175D3DCCD1}">
-                                <a14:hiddenFill xmlns:a14="http://schemas.microsoft.com/office/drawing/2010/main" xmlns:w="http://schemas.openxmlformats.org/wordprocessingml/2006/main" xmlns:w10="urn:schemas-microsoft-com:office:word" xmlns:v="urn:schemas-microsoft-com:vml" xmlns:o="urn:schemas-microsoft-com:office:office" xmlns:mv="urn:schemas-microsoft-com:mac:vml" xmlns:mo="http://schemas.microsoft.com/office/mac/office/2008/main" xmlns="">
+                                <a14:hiddenFill xmlns="" xmlns:mo="http://schemas.microsoft.com/office/mac/office/2008/main" xmlns:mv="urn:schemas-microsoft-com:mac:vml" xmlns:o="urn:schemas-microsoft-com:office:office" xmlns:v="urn:schemas-microsoft-com:vml" xmlns:w10="urn:schemas-microsoft-com:office:word" xmlns:w="http://schemas.openxmlformats.org/wordprocessingml/2006/main" xmlns:a14="http://schemas.microsoft.com/office/drawing/2010/main">
                                   <a:solidFill>
                                     <a:srgbClr val="FFFFFF"/>
                                   </a:solidFill>
                                 </a14:hiddenFill>
                               </a:ext>
                               <a:ext uri="{91240B29-F687-4f45-9708-019B960494DF}">
-                                <a14:hiddenLine xmlns:a14="http://schemas.microsoft.com/office/drawing/2010/main" xmlns:w="http://schemas.openxmlformats.org/wordprocessingml/2006/main" xmlns:w10="urn:schemas-microsoft-com:office:word" xmlns:v="urn:schemas-microsoft-com:vml" xmlns:o="urn:schemas-microsoft-com:office:office" xmlns:mv="urn:schemas-microsoft-com:mac:vml" xmlns:mo="http://schemas.microsoft.com/office/mac/office/2008/main" xmlns="" w="9525">
+                                <a14:hiddenLine xmlns="" xmlns:mo="http://schemas.microsoft.com/office/mac/office/2008/main" xmlns:mv="urn:schemas-microsoft-com:mac:vml" xmlns:o="urn:schemas-microsoft-com:office:office" xmlns:v="urn:schemas-microsoft-com:vml" xmlns:w10="urn:schemas-microsoft-com:office:word" xmlns:w="http://schemas.openxmlformats.org/wordprocessingml/2006/main" xmlns:a14="http://schemas.microsoft.com/office/drawing/2010/main" w="9525">
                                   <a:solidFill>
                                     <a:srgbClr val="000000"/>
                                   </a:solidFill>
@@ -623,7 +623,37 @@
                                     <w:rFonts w:asciiTheme="majorHAnsi" w:hAnsiTheme="majorHAnsi"/>
                                     <w:color w:val="808080" w:themeColor="background1" w:themeShade="80"/>
                                   </w:rPr>
-                                  <w:t>all of the tests required to deliver LFEV-Y5.  The plan is presented as an overview with the ATP number next to the test.  This refers to the document that describes the test.  The requirements are from the SoW for 2017</w:t>
+                                  <w:t>all of the tests required to deliver LFEV-Y5.  The plan is presented as an overview with the ATP number next to the test.  This refers to the document that describes the test</w:t>
+                                </w:r>
+                                <w:r>
+                                  <w:rPr>
+                                    <w:rFonts w:asciiTheme="majorHAnsi" w:hAnsiTheme="majorHAnsi"/>
+                                    <w:color w:val="808080" w:themeColor="background1" w:themeShade="80"/>
+                                  </w:rPr>
+                                  <w:t xml:space="preserve"> procedure</w:t>
+                                </w:r>
+                                <w:r>
+                                  <w:rPr>
+                                    <w:rFonts w:asciiTheme="majorHAnsi" w:hAnsiTheme="majorHAnsi"/>
+                                    <w:color w:val="808080" w:themeColor="background1" w:themeShade="80"/>
+                                  </w:rPr>
+                                  <w:t xml:space="preserve">.  The requirements are from the </w:t>
+                                </w:r>
+                                <w:proofErr w:type="spellStart"/>
+                                <w:r>
+                                  <w:rPr>
+                                    <w:rFonts w:asciiTheme="majorHAnsi" w:hAnsiTheme="majorHAnsi"/>
+                                    <w:color w:val="808080" w:themeColor="background1" w:themeShade="80"/>
+                                  </w:rPr>
+                                  <w:t>SoW</w:t>
+                                </w:r>
+                                <w:proofErr w:type="spellEnd"/>
+                                <w:r>
+                                  <w:rPr>
+                                    <w:rFonts w:asciiTheme="majorHAnsi" w:hAnsiTheme="majorHAnsi"/>
+                                    <w:color w:val="808080" w:themeColor="background1" w:themeShade="80"/>
+                                  </w:rPr>
+                                  <w:t xml:space="preserve"> for 2017</w:t>
                                 </w:r>
                               </w:p>
                               <w:p>
@@ -735,7 +765,37 @@
                               <w:rFonts w:asciiTheme="majorHAnsi" w:hAnsiTheme="majorHAnsi"/>
                               <w:color w:val="808080" w:themeColor="background1" w:themeShade="80"/>
                             </w:rPr>
-                            <w:t>all of the tests required to deliver LFEV-Y5.  The plan is presented as an overview with the ATP number next to the test.  This refers to the document that describes the test.  The requirements are from the SoW for 2017</w:t>
+                            <w:t>all of the tests required to deliver LFEV-Y5.  The plan is presented as an overview with the ATP number next to the test.  This refers to the document that describes the test</w:t>
+                          </w:r>
+                          <w:r>
+                            <w:rPr>
+                              <w:rFonts w:asciiTheme="majorHAnsi" w:hAnsiTheme="majorHAnsi"/>
+                              <w:color w:val="808080" w:themeColor="background1" w:themeShade="80"/>
+                            </w:rPr>
+                            <w:t xml:space="preserve"> procedure</w:t>
+                          </w:r>
+                          <w:r>
+                            <w:rPr>
+                              <w:rFonts w:asciiTheme="majorHAnsi" w:hAnsiTheme="majorHAnsi"/>
+                              <w:color w:val="808080" w:themeColor="background1" w:themeShade="80"/>
+                            </w:rPr>
+                            <w:t xml:space="preserve">.  The requirements are from the </w:t>
+                          </w:r>
+                          <w:proofErr w:type="spellStart"/>
+                          <w:r>
+                            <w:rPr>
+                              <w:rFonts w:asciiTheme="majorHAnsi" w:hAnsiTheme="majorHAnsi"/>
+                              <w:color w:val="808080" w:themeColor="background1" w:themeShade="80"/>
+                            </w:rPr>
+                            <w:t>SoW</w:t>
+                          </w:r>
+                          <w:proofErr w:type="spellEnd"/>
+                          <w:r>
+                            <w:rPr>
+                              <w:rFonts w:asciiTheme="majorHAnsi" w:hAnsiTheme="majorHAnsi"/>
+                              <w:color w:val="808080" w:themeColor="background1" w:themeShade="80"/>
+                            </w:rPr>
+                            <w:t xml:space="preserve"> for 2017</w:t>
                           </w:r>
                         </w:p>
                         <w:p>
@@ -804,7 +864,7 @@
                             <a:effectLst/>
                             <a:extLst>
                               <a:ext uri="{91240B29-F687-4f45-9708-019B960494DF}">
-                                <a14:hiddenLine xmlns:a14="http://schemas.microsoft.com/office/drawing/2010/main" xmlns:w="http://schemas.openxmlformats.org/wordprocessingml/2006/main" xmlns:w10="urn:schemas-microsoft-com:office:word" xmlns:v="urn:schemas-microsoft-com:vml" xmlns:o="urn:schemas-microsoft-com:office:office" xmlns:mv="urn:schemas-microsoft-com:mac:vml" xmlns:mo="http://schemas.microsoft.com/office/mac/office/2008/main" xmlns="" w="19050">
+                                <a14:hiddenLine xmlns="" xmlns:mo="http://schemas.microsoft.com/office/mac/office/2008/main" xmlns:mv="urn:schemas-microsoft-com:mac:vml" xmlns:o="urn:schemas-microsoft-com:office:office" xmlns:v="urn:schemas-microsoft-com:vml" xmlns:w10="urn:schemas-microsoft-com:office:word" xmlns:w="http://schemas.openxmlformats.org/wordprocessingml/2006/main" xmlns:a14="http://schemas.microsoft.com/office/drawing/2010/main" w="19050">
                                   <a:solidFill>
                                     <a:srgbClr val="4A7EBB"/>
                                   </a:solidFill>
@@ -814,7 +874,7 @@
                                 </a14:hiddenLine>
                               </a:ext>
                               <a:ext uri="{AF507438-7753-43e0-B8FC-AC1667EBCBE1}">
-                                <a14:hiddenEffects xmlns:a14="http://schemas.microsoft.com/office/drawing/2010/main" xmlns:w="http://schemas.openxmlformats.org/wordprocessingml/2006/main" xmlns:w10="urn:schemas-microsoft-com:office:word" xmlns:v="urn:schemas-microsoft-com:vml" xmlns:o="urn:schemas-microsoft-com:office:office" xmlns:mv="urn:schemas-microsoft-com:mac:vml" xmlns:mo="http://schemas.microsoft.com/office/mac/office/2008/main" xmlns="">
+                                <a14:hiddenEffects xmlns="" xmlns:mo="http://schemas.microsoft.com/office/mac/office/2008/main" xmlns:mv="urn:schemas-microsoft-com:mac:vml" xmlns:o="urn:schemas-microsoft-com:office:office" xmlns:v="urn:schemas-microsoft-com:vml" xmlns:w10="urn:schemas-microsoft-com:office:word" xmlns:w="http://schemas.openxmlformats.org/wordprocessingml/2006/main" xmlns:a14="http://schemas.microsoft.com/office/drawing/2010/main">
                                   <a:effectLst>
                                     <a:outerShdw blurRad="63500" dist="26940" dir="5400000" algn="ctr" rotWithShape="0">
                                       <a:srgbClr val="000000">
@@ -843,7 +903,7 @@
               </mc:Choice>
               <mc:Fallback>
                 <w:pict>
-                  <v:rect w14:anchorId="4BF28CA7" id="Rectangle 4" o:spid="_x0000_s1026" style="position:absolute;margin-left:21.6pt;margin-top:36pt;width:568.8pt;height:17.6pt;z-index:251662336;visibility:visible;mso-wrap-style:square;mso-width-percent:0;mso-height-percent:0;mso-wrap-distance-left:9pt;mso-wrap-distance-top:0;mso-wrap-distance-right:9pt;mso-wrap-distance-bottom:0;mso-position-horizontal:absolute;mso-position-horizontal-relative:page;mso-position-vertical:absolute;mso-position-vertical-relative:page;mso-width-percent:0;mso-height-percent:0;mso-width-relative:page;mso-height-relative:page;v-text-anchor:top" o:gfxdata="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" fillcolor="#8db3e2 [1311]" stroked="f">
+                  <v:rect w14:anchorId="690DB97A" id="Rectangle 4" o:spid="_x0000_s1026" style="position:absolute;margin-left:21.6pt;margin-top:36pt;width:568.8pt;height:17.6pt;z-index:251662336;visibility:visible;mso-wrap-style:square;mso-width-percent:0;mso-height-percent:0;mso-wrap-distance-left:9pt;mso-wrap-distance-top:0;mso-wrap-distance-right:9pt;mso-wrap-distance-bottom:0;mso-position-horizontal:absolute;mso-position-horizontal-relative:page;mso-position-vertical:absolute;mso-position-vertical-relative:page;mso-width-percent:0;mso-height-percent:0;mso-width-relative:page;mso-height-relative:page;v-text-anchor:top" o:gfxdata="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" fillcolor="#8db3e2 [1311]" stroked="f">
                     <v:textbox inset=",7.2pt,,7.2pt"/>
                     <w10:wrap anchorx="page" anchory="page"/>
                   </v:rect>
@@ -912,7 +972,7 @@
                               </a:ln>
                               <a:extLst>
                                 <a:ext uri="{909E8E84-426E-40dd-AFC4-6F175D3DCCD1}">
-                                  <a14:hiddenFill xmlns:a14="http://schemas.microsoft.com/office/drawing/2010/main" xmlns:w="http://schemas.openxmlformats.org/wordprocessingml/2006/main" xmlns:w10="urn:schemas-microsoft-com:office:word" xmlns:v="urn:schemas-microsoft-com:vml" xmlns:o="urn:schemas-microsoft-com:office:office" xmlns:mv="urn:schemas-microsoft-com:mac:vml" xmlns:mo="http://schemas.microsoft.com/office/mac/office/2008/main" xmlns="">
+                                  <a14:hiddenFill xmlns="" xmlns:mo="http://schemas.microsoft.com/office/mac/office/2008/main" xmlns:mv="urn:schemas-microsoft-com:mac:vml" xmlns:o="urn:schemas-microsoft-com:office:office" xmlns:v="urn:schemas-microsoft-com:vml" xmlns:w10="urn:schemas-microsoft-com:office:word" xmlns:w="http://schemas.openxmlformats.org/wordprocessingml/2006/main" xmlns:a14="http://schemas.microsoft.com/office/drawing/2010/main">
                                     <a:noFill/>
                                   </a14:hiddenFill>
                                 </a:ext>
@@ -944,7 +1004,7 @@
                               </a:ln>
                               <a:extLst>
                                 <a:ext uri="{909E8E84-426E-40dd-AFC4-6F175D3DCCD1}">
-                                  <a14:hiddenFill xmlns:a14="http://schemas.microsoft.com/office/drawing/2010/main" xmlns:w="http://schemas.openxmlformats.org/wordprocessingml/2006/main" xmlns:w10="urn:schemas-microsoft-com:office:word" xmlns:v="urn:schemas-microsoft-com:vml" xmlns:o="urn:schemas-microsoft-com:office:office" xmlns:mv="urn:schemas-microsoft-com:mac:vml" xmlns:mo="http://schemas.microsoft.com/office/mac/office/2008/main" xmlns="">
+                                  <a14:hiddenFill xmlns="" xmlns:mo="http://schemas.microsoft.com/office/mac/office/2008/main" xmlns:mv="urn:schemas-microsoft-com:mac:vml" xmlns:o="urn:schemas-microsoft-com:office:office" xmlns:v="urn:schemas-microsoft-com:vml" xmlns:w10="urn:schemas-microsoft-com:office:word" xmlns:w="http://schemas.openxmlformats.org/wordprocessingml/2006/main" xmlns:a14="http://schemas.microsoft.com/office/drawing/2010/main">
                                     <a:noFill/>
                                   </a14:hiddenFill>
                                 </a:ext>
@@ -966,7 +1026,7 @@
               </mc:Choice>
               <mc:Fallback>
                 <w:pict>
-                  <v:group w14:anchorId="15966F4C" id="Group 9" o:spid="_x0000_s1026" style="position:absolute;margin-left:21.6pt;margin-top:702pt;width:568.8pt;height:54.05pt;z-index:-251657216;mso-position-horizontal-relative:page;mso-position-vertical-relative:page" coordorigin="432,13608" coordsize="11376,1081" o:gfxdata="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">
+                  <v:group w14:anchorId="4B86D1D1" id="Group 9" o:spid="_x0000_s1026" style="position:absolute;margin-left:21.6pt;margin-top:702pt;width:568.8pt;height:54.05pt;z-index:-251657216;mso-position-horizontal-relative:page;mso-position-vertical-relative:page" coordorigin="432,13608" coordsize="11376,1081" o:gfxdata="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">
                     <v:shape id="AutoShape 10" o:spid="_x0000_s1027" type="#_x0000_t32" style="position:absolute;left:432;top:13608;width:11376;height:0;visibility:visible;mso-wrap-style:square" o:connectortype="straight" o:gfxdata="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" strokecolor="gray"/>
                     <v:shape id="AutoShape 11" o:spid="_x0000_s1028" type="#_x0000_t32" style="position:absolute;left:432;top:14689;width:11376;height:0;visibility:visible;mso-wrap-style:square" o:connectortype="straight" o:gfxdata="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" strokecolor="gray"/>
                     <w10:wrap anchorx="page" anchory="page"/>
@@ -1031,14 +1091,14 @@
                               </a:ln>
                               <a:extLst>
                                 <a:ext uri="{909E8E84-426E-40dd-AFC4-6F175D3DCCD1}">
-                                  <a14:hiddenFill xmlns:a14="http://schemas.microsoft.com/office/drawing/2010/main" xmlns:w="http://schemas.openxmlformats.org/wordprocessingml/2006/main" xmlns:w10="urn:schemas-microsoft-com:office:word" xmlns:v="urn:schemas-microsoft-com:vml" xmlns:o="urn:schemas-microsoft-com:office:office" xmlns:mv="urn:schemas-microsoft-com:mac:vml" xmlns:mo="http://schemas.microsoft.com/office/mac/office/2008/main" xmlns="">
+                                  <a14:hiddenFill xmlns="" xmlns:mo="http://schemas.microsoft.com/office/mac/office/2008/main" xmlns:mv="urn:schemas-microsoft-com:mac:vml" xmlns:o="urn:schemas-microsoft-com:office:office" xmlns:v="urn:schemas-microsoft-com:vml" xmlns:w10="urn:schemas-microsoft-com:office:word" xmlns:w="http://schemas.openxmlformats.org/wordprocessingml/2006/main" xmlns:a14="http://schemas.microsoft.com/office/drawing/2010/main">
                                     <a:solidFill>
                                       <a:srgbClr val="FFFFFF"/>
                                     </a:solidFill>
                                   </a14:hiddenFill>
                                 </a:ext>
                                 <a:ext uri="{91240B29-F687-4f45-9708-019B960494DF}">
-                                  <a14:hiddenLine xmlns:a14="http://schemas.microsoft.com/office/drawing/2010/main" xmlns:w="http://schemas.openxmlformats.org/wordprocessingml/2006/main" xmlns:w10="urn:schemas-microsoft-com:office:word" xmlns:v="urn:schemas-microsoft-com:vml" xmlns:o="urn:schemas-microsoft-com:office:office" xmlns:mv="urn:schemas-microsoft-com:mac:vml" xmlns:mo="http://schemas.microsoft.com/office/mac/office/2008/main" xmlns="" w="9525">
+                                  <a14:hiddenLine xmlns="" xmlns:mo="http://schemas.microsoft.com/office/mac/office/2008/main" xmlns:mv="urn:schemas-microsoft-com:mac:vml" xmlns:o="urn:schemas-microsoft-com:office:office" xmlns:v="urn:schemas-microsoft-com:vml" xmlns:w10="urn:schemas-microsoft-com:office:word" xmlns:w="http://schemas.openxmlformats.org/wordprocessingml/2006/main" xmlns:a14="http://schemas.microsoft.com/office/drawing/2010/main" w="9525">
                                     <a:solidFill>
                                       <a:srgbClr val="000000"/>
                                     </a:solidFill>
@@ -1098,7 +1158,7 @@
                               </a:ln>
                               <a:extLst>
                                 <a:ext uri="{909E8E84-426E-40dd-AFC4-6F175D3DCCD1}">
-                                  <a14:hiddenFill xmlns:a14="http://schemas.microsoft.com/office/drawing/2010/main" xmlns:w="http://schemas.openxmlformats.org/wordprocessingml/2006/main" xmlns:w10="urn:schemas-microsoft-com:office:word" xmlns:v="urn:schemas-microsoft-com:vml" xmlns:o="urn:schemas-microsoft-com:office:office" xmlns:mv="urn:schemas-microsoft-com:mac:vml" xmlns:mo="http://schemas.microsoft.com/office/mac/office/2008/main" xmlns="">
+                                  <a14:hiddenFill xmlns="" xmlns:mo="http://schemas.microsoft.com/office/mac/office/2008/main" xmlns:mv="urn:schemas-microsoft-com:mac:vml" xmlns:o="urn:schemas-microsoft-com:office:office" xmlns:v="urn:schemas-microsoft-com:vml" xmlns:w10="urn:schemas-microsoft-com:office:word" xmlns:w="http://schemas.openxmlformats.org/wordprocessingml/2006/main" xmlns:a14="http://schemas.microsoft.com/office/drawing/2010/main">
                                     <a:noFill/>
                                   </a14:hiddenFill>
                                 </a:ext>
@@ -1125,14 +1185,14 @@
                               </a:ln>
                               <a:extLst>
                                 <a:ext uri="{909E8E84-426E-40dd-AFC4-6F175D3DCCD1}">
-                                  <a14:hiddenFill xmlns:a14="http://schemas.microsoft.com/office/drawing/2010/main" xmlns:w="http://schemas.openxmlformats.org/wordprocessingml/2006/main" xmlns:w10="urn:schemas-microsoft-com:office:word" xmlns:v="urn:schemas-microsoft-com:vml" xmlns:o="urn:schemas-microsoft-com:office:office" xmlns:mv="urn:schemas-microsoft-com:mac:vml" xmlns:mo="http://schemas.microsoft.com/office/mac/office/2008/main" xmlns="">
+                                  <a14:hiddenFill xmlns="" xmlns:mo="http://schemas.microsoft.com/office/mac/office/2008/main" xmlns:mv="urn:schemas-microsoft-com:mac:vml" xmlns:o="urn:schemas-microsoft-com:office:office" xmlns:v="urn:schemas-microsoft-com:vml" xmlns:w10="urn:schemas-microsoft-com:office:word" xmlns:w="http://schemas.openxmlformats.org/wordprocessingml/2006/main" xmlns:a14="http://schemas.microsoft.com/office/drawing/2010/main">
                                     <a:solidFill>
                                       <a:srgbClr val="FFFFFF"/>
                                     </a:solidFill>
                                   </a14:hiddenFill>
                                 </a:ext>
                                 <a:ext uri="{91240B29-F687-4f45-9708-019B960494DF}">
-                                  <a14:hiddenLine xmlns:a14="http://schemas.microsoft.com/office/drawing/2010/main" xmlns:w="http://schemas.openxmlformats.org/wordprocessingml/2006/main" xmlns:w10="urn:schemas-microsoft-com:office:word" xmlns:v="urn:schemas-microsoft-com:vml" xmlns:o="urn:schemas-microsoft-com:office:office" xmlns:mv="urn:schemas-microsoft-com:mac:vml" xmlns:mo="http://schemas.microsoft.com/office/mac/office/2008/main" xmlns="" w="9525">
+                                  <a14:hiddenLine xmlns="" xmlns:mo="http://schemas.microsoft.com/office/mac/office/2008/main" xmlns:mv="urn:schemas-microsoft-com:mac:vml" xmlns:o="urn:schemas-microsoft-com:office:office" xmlns:v="urn:schemas-microsoft-com:vml" xmlns:w10="urn:schemas-microsoft-com:office:word" xmlns:w="http://schemas.openxmlformats.org/wordprocessingml/2006/main" xmlns:a14="http://schemas.microsoft.com/office/drawing/2010/main" w="9525">
                                     <a:solidFill>
                                       <a:srgbClr val="000000"/>
                                     </a:solidFill>
@@ -1256,287 +1316,6 @@
         <w:br w:type="page"/>
       </w:r>
     </w:p>
-    <w:sdt>
-      <w:sdtPr>
-        <w:rPr>
-          <w:rFonts w:asciiTheme="minorHAnsi" w:eastAsiaTheme="minorEastAsia" w:hAnsiTheme="minorHAnsi" w:cstheme="minorBidi"/>
-          <w:b w:val="0"/>
-          <w:bCs w:val="0"/>
-          <w:color w:val="auto"/>
-          <w:sz w:val="24"/>
-          <w:szCs w:val="24"/>
-        </w:rPr>
-        <w:id w:val="831953854"/>
-        <w:docPartObj>
-          <w:docPartGallery w:val="Table of Contents"/>
-          <w:docPartUnique/>
-        </w:docPartObj>
-      </w:sdtPr>
-      <w:sdtEndPr>
-        <w:rPr>
-          <w:noProof/>
-        </w:rPr>
-      </w:sdtEndPr>
-      <w:sdtContent>
-        <w:p>
-          <w:pPr>
-            <w:pStyle w:val="TOCHeading"/>
-          </w:pPr>
-          <w:r>
-            <w:t>Table of Contents</w:t>
-          </w:r>
-        </w:p>
-        <w:p>
-          <w:pPr>
-            <w:pStyle w:val="TOC1"/>
-            <w:tabs>
-              <w:tab w:val="right" w:leader="dot" w:pos="8290"/>
-            </w:tabs>
-            <w:rPr>
-              <w:b w:val="0"/>
-              <w:noProof/>
-              <w:sz w:val="22"/>
-              <w:szCs w:val="22"/>
-              <w:lang w:eastAsia="zh-CN"/>
-            </w:rPr>
-          </w:pPr>
-          <w:r>
-            <w:rPr>
-              <w:b w:val="0"/>
-            </w:rPr>
-            <w:fldChar w:fldCharType="begin"/>
-          </w:r>
-          <w:r>
-            <w:instrText xml:space="preserve"> TOC \o "1-3" \h \z \u </w:instrText>
-          </w:r>
-          <w:r>
-            <w:rPr>
-              <w:b w:val="0"/>
-            </w:rPr>
-            <w:fldChar w:fldCharType="separate"/>
-          </w:r>
-          <w:hyperlink w:anchor="_Toc475601088" w:history="1">
-            <w:r>
-              <w:rPr>
-                <w:rStyle w:val="Hyperlink"/>
-                <w:noProof/>
-              </w:rPr>
-              <w:t>ATPs</w:t>
-            </w:r>
-            <w:r>
-              <w:rPr>
-                <w:noProof/>
-                <w:webHidden/>
-              </w:rPr>
-              <w:tab/>
-            </w:r>
-            <w:r>
-              <w:rPr>
-                <w:noProof/>
-                <w:webHidden/>
-              </w:rPr>
-              <w:fldChar w:fldCharType="begin"/>
-            </w:r>
-            <w:r>
-              <w:rPr>
-                <w:noProof/>
-                <w:webHidden/>
-              </w:rPr>
-              <w:instrText xml:space="preserve"> PAGEREF _Toc475601088 \h </w:instrText>
-            </w:r>
-            <w:r>
-              <w:rPr>
-                <w:noProof/>
-                <w:webHidden/>
-              </w:rPr>
-            </w:r>
-            <w:r>
-              <w:rPr>
-                <w:noProof/>
-                <w:webHidden/>
-              </w:rPr>
-              <w:fldChar w:fldCharType="separate"/>
-            </w:r>
-            <w:r>
-              <w:rPr>
-                <w:noProof/>
-                <w:webHidden/>
-              </w:rPr>
-              <w:t>3</w:t>
-            </w:r>
-            <w:r>
-              <w:rPr>
-                <w:noProof/>
-                <w:webHidden/>
-              </w:rPr>
-              <w:fldChar w:fldCharType="end"/>
-            </w:r>
-          </w:hyperlink>
-        </w:p>
-        <w:p>
-          <w:pPr>
-            <w:pStyle w:val="TOC1"/>
-            <w:tabs>
-              <w:tab w:val="right" w:leader="dot" w:pos="8290"/>
-            </w:tabs>
-            <w:rPr>
-              <w:b w:val="0"/>
-              <w:noProof/>
-              <w:sz w:val="22"/>
-              <w:szCs w:val="22"/>
-              <w:lang w:eastAsia="zh-CN"/>
-            </w:rPr>
-          </w:pPr>
-          <w:hyperlink w:anchor="_Toc475601089" w:history="1">
-            <w:r>
-              <w:rPr>
-                <w:rStyle w:val="Hyperlink"/>
-                <w:noProof/>
-              </w:rPr>
-              <w:t>Deliverables</w:t>
-            </w:r>
-            <w:r>
-              <w:rPr>
-                <w:noProof/>
-                <w:webHidden/>
-              </w:rPr>
-              <w:tab/>
-            </w:r>
-            <w:r>
-              <w:rPr>
-                <w:noProof/>
-                <w:webHidden/>
-              </w:rPr>
-              <w:fldChar w:fldCharType="begin"/>
-            </w:r>
-            <w:r>
-              <w:rPr>
-                <w:noProof/>
-                <w:webHidden/>
-              </w:rPr>
-              <w:instrText xml:space="preserve"> PAGEREF _Toc475601089 \h </w:instrText>
-            </w:r>
-            <w:r>
-              <w:rPr>
-                <w:noProof/>
-                <w:webHidden/>
-              </w:rPr>
-            </w:r>
-            <w:r>
-              <w:rPr>
-                <w:noProof/>
-                <w:webHidden/>
-              </w:rPr>
-              <w:fldChar w:fldCharType="separate"/>
-            </w:r>
-            <w:r>
-              <w:rPr>
-                <w:noProof/>
-                <w:webHidden/>
-              </w:rPr>
-              <w:t>4</w:t>
-            </w:r>
-            <w:r>
-              <w:rPr>
-                <w:noProof/>
-                <w:webHidden/>
-              </w:rPr>
-              <w:fldChar w:fldCharType="end"/>
-            </w:r>
-          </w:hyperlink>
-        </w:p>
-        <w:p>
-          <w:pPr>
-            <w:pStyle w:val="TOC1"/>
-            <w:tabs>
-              <w:tab w:val="right" w:leader="dot" w:pos="8290"/>
-            </w:tabs>
-            <w:rPr>
-              <w:b w:val="0"/>
-              <w:noProof/>
-              <w:sz w:val="22"/>
-              <w:szCs w:val="22"/>
-              <w:lang w:eastAsia="zh-CN"/>
-            </w:rPr>
-          </w:pPr>
-          <w:hyperlink w:anchor="_Toc475601090" w:history="1">
-            <w:r>
-              <w:rPr>
-                <w:rStyle w:val="Hyperlink"/>
-                <w:noProof/>
-              </w:rPr>
-              <w:t>Experiments</w:t>
-            </w:r>
-            <w:r>
-              <w:rPr>
-                <w:noProof/>
-                <w:webHidden/>
-              </w:rPr>
-              <w:tab/>
-            </w:r>
-            <w:r>
-              <w:rPr>
-                <w:noProof/>
-                <w:webHidden/>
-              </w:rPr>
-              <w:fldChar w:fldCharType="begin"/>
-            </w:r>
-            <w:r>
-              <w:rPr>
-                <w:noProof/>
-                <w:webHidden/>
-              </w:rPr>
-              <w:instrText xml:space="preserve"> PAGEREF _Toc475601090 \h </w:instrText>
-            </w:r>
-            <w:r>
-              <w:rPr>
-                <w:noProof/>
-                <w:webHidden/>
-              </w:rPr>
-            </w:r>
-            <w:r>
-              <w:rPr>
-                <w:noProof/>
-                <w:webHidden/>
-              </w:rPr>
-              <w:fldChar w:fldCharType="separate"/>
-            </w:r>
-            <w:r>
-              <w:rPr>
-                <w:noProof/>
-                <w:webHidden/>
-              </w:rPr>
-              <w:t>4</w:t>
-            </w:r>
-            <w:r>
-              <w:rPr>
-                <w:noProof/>
-                <w:webHidden/>
-              </w:rPr>
-              <w:fldChar w:fldCharType="end"/>
-            </w:r>
-          </w:hyperlink>
-        </w:p>
-        <w:p>
-          <w:r>
-            <w:rPr>
-              <w:b/>
-              <w:bCs/>
-              <w:noProof/>
-            </w:rPr>
-            <w:fldChar w:fldCharType="end"/>
-          </w:r>
-        </w:p>
-      </w:sdtContent>
-    </w:sdt>
-    <w:p>
-      <w:pPr>
-        <w:pStyle w:val="Heading1"/>
-      </w:pPr>
-      <w:r>
-        <w:br w:type="page"/>
-      </w:r>
-    </w:p>
     <w:p>
       <w:pPr>
         <w:pStyle w:val="Heading1"/>
@@ -1551,6 +1330,9 @@
     <w:p>
       <w:r>
         <w:t>None of these tests can be viewed as completed until appropriate documentation has been uploaded to the webpage.</w:t>
+      </w:r>
+      <w:r>
+        <w:t xml:space="preserve"> </w:t>
       </w:r>
     </w:p>
     <w:tbl>
@@ -1733,6 +1515,22 @@
               <w:cnfStyle w:val="000000100000" w:firstRow="0" w:lastRow="0" w:firstColumn="0" w:lastColumn="0" w:oddVBand="0" w:evenVBand="0" w:oddHBand="1" w:evenHBand="0" w:firstRowFirstColumn="0" w:firstRowLastColumn="0" w:lastRowFirstColumn="0" w:lastRowLastColumn="0"/>
             </w:pPr>
             <w:r>
+              <w:t>R004a (TSV part)</w:t>
+            </w:r>
+          </w:p>
+          <w:p>
+            <w:pPr>
+              <w:cnfStyle w:val="000000100000" w:firstRow="0" w:lastRow="0" w:firstColumn="0" w:lastColumn="0" w:oddVBand="0" w:evenVBand="0" w:oddHBand="1" w:evenHBand="0" w:firstRowFirstColumn="0" w:firstRowLastColumn="0" w:lastRowFirstColumn="0" w:lastRowLastColumn="0"/>
+            </w:pPr>
+            <w:r>
+              <w:t>R005a</w:t>
+            </w:r>
+          </w:p>
+          <w:p>
+            <w:pPr>
+              <w:cnfStyle w:val="000000100000" w:firstRow="0" w:lastRow="0" w:firstColumn="0" w:lastColumn="0" w:oddVBand="0" w:evenVBand="0" w:oddHBand="1" w:evenHBand="0" w:firstRowFirstColumn="0" w:firstRowLastColumn="0" w:lastRowFirstColumn="0" w:lastRowLastColumn="0"/>
+            </w:pPr>
+            <w:r>
               <w:t>R005b</w:t>
             </w:r>
             <w:r>
@@ -1867,9 +1665,6 @@
             </w:pPr>
             <w:r>
               <w:t>R002h</w:t>
-            </w:r>
-            <w:r>
-              <w:t xml:space="preserve"> (TSV part)</w:t>
             </w:r>
           </w:p>
         </w:tc>
@@ -2196,6 +1991,7 @@
               <w:cnfStyle w:val="000000000000" w:firstRow="0" w:lastRow="0" w:firstColumn="0" w:lastColumn="0" w:oddVBand="0" w:evenVBand="0" w:oddHBand="0" w:evenHBand="0" w:firstRowFirstColumn="0" w:firstRowLastColumn="0" w:lastRowFirstColumn="0" w:lastRowLastColumn="0"/>
             </w:pPr>
             <w:r>
+              <w:lastRenderedPageBreak/>
               <w:t>R002m</w:t>
             </w:r>
           </w:p>
@@ -2204,7 +2000,6 @@
               <w:cnfStyle w:val="000000000000" w:firstRow="0" w:lastRow="0" w:firstColumn="0" w:lastColumn="0" w:oddVBand="0" w:evenVBand="0" w:oddHBand="0" w:evenHBand="0" w:firstRowFirstColumn="0" w:firstRowLastColumn="0" w:lastRowFirstColumn="0" w:lastRowLastColumn="0"/>
             </w:pPr>
             <w:r>
-              <w:lastRenderedPageBreak/>
               <w:t>R003b</w:t>
             </w:r>
           </w:p>
@@ -2307,6 +2102,7 @@
               <w:cnfStyle w:val="000000000000" w:firstRow="0" w:lastRow="0" w:firstColumn="0" w:lastColumn="0" w:oddVBand="0" w:evenVBand="0" w:oddHBand="0" w:evenHBand="0" w:firstRowFirstColumn="0" w:firstRowLastColumn="0" w:lastRowFirstColumn="0" w:lastRowLastColumn="0"/>
             </w:pPr>
             <w:r>
+              <w:lastRenderedPageBreak/>
               <w:t xml:space="preserve">VSCADA </w:t>
             </w:r>
             <w:r>
@@ -2318,7 +2114,6 @@
               <w:cnfStyle w:val="000000000000" w:firstRow="0" w:lastRow="0" w:firstColumn="0" w:lastColumn="0" w:oddVBand="0" w:evenVBand="0" w:oddHBand="0" w:evenHBand="0" w:firstRowFirstColumn="0" w:firstRowLastColumn="0" w:lastRowFirstColumn="0" w:lastRowLastColumn="0"/>
             </w:pPr>
             <w:r>
-              <w:lastRenderedPageBreak/>
               <w:t>Pack fault</w:t>
             </w:r>
           </w:p>
@@ -2457,7 +2252,13 @@
               <w:cnfStyle w:val="000000100000" w:firstRow="0" w:lastRow="0" w:firstColumn="0" w:lastColumn="0" w:oddVBand="0" w:evenVBand="0" w:oddHBand="1" w:evenHBand="0" w:firstRowFirstColumn="0" w:firstRowLastColumn="0" w:lastRowFirstColumn="0" w:lastRowLastColumn="0"/>
             </w:pPr>
             <w:r>
-              <w:t>Motor can maintain custom speed</w:t>
+              <w:t xml:space="preserve">Motor can maintain </w:t>
+            </w:r>
+            <w:r>
+              <w:t>desired</w:t>
+            </w:r>
+            <w:r>
+              <w:t xml:space="preserve"> speed</w:t>
             </w:r>
           </w:p>
           <w:p>
@@ -2465,7 +2266,13 @@
               <w:cnfStyle w:val="000000100000" w:firstRow="0" w:lastRow="0" w:firstColumn="0" w:lastColumn="0" w:oddVBand="0" w:evenVBand="0" w:oddHBand="1" w:evenHBand="0" w:firstRowFirstColumn="0" w:firstRowLastColumn="0" w:lastRowFirstColumn="0" w:lastRowLastColumn="0"/>
             </w:pPr>
             <w:r>
-              <w:t xml:space="preserve">Verify by examining </w:t>
+              <w:t xml:space="preserve">Verify by </w:t>
+            </w:r>
+            <w:r>
+              <w:t>checking motor speed compared to target</w:t>
+            </w:r>
+            <w:r>
+              <w:t xml:space="preserve"> </w:t>
             </w:r>
           </w:p>
         </w:tc>
@@ -2694,1078 +2501,22 @@
           </w:p>
         </w:tc>
       </w:tr>
-      <w:tr>
-        <w:trPr>
-          <w:cnfStyle w:val="000000100000" w:firstRow="0" w:lastRow="0" w:firstColumn="0" w:lastColumn="0" w:oddVBand="0" w:evenVBand="0" w:oddHBand="1" w:evenHBand="0" w:firstRowFirstColumn="0" w:firstRowLastColumn="0" w:lastRowFirstColumn="0" w:lastRowLastColumn="0"/>
-        </w:trPr>
-        <w:tc>
-          <w:tcPr>
-            <w:cnfStyle w:val="001000000000" w:firstRow="0" w:lastRow="0" w:firstColumn="1" w:lastColumn="0" w:oddVBand="0" w:evenVBand="0" w:oddHBand="0" w:evenHBand="0" w:firstRowFirstColumn="0" w:firstRowLastColumn="0" w:lastRowFirstColumn="0" w:lastRowLastColumn="0"/>
-            <w:tcW w:w="1153" w:type="dxa"/>
-          </w:tcPr>
-          <w:p>
-            <w:r>
-              <w:t>ATP-12</w:t>
-            </w:r>
-          </w:p>
-        </w:tc>
-        <w:tc>
-          <w:tcPr>
-            <w:tcW w:w="1561" w:type="dxa"/>
-          </w:tcPr>
-          <w:p>
-            <w:pPr>
-              <w:cnfStyle w:val="000000100000" w:firstRow="0" w:lastRow="0" w:firstColumn="0" w:lastColumn="0" w:oddVBand="0" w:evenVBand="0" w:oddHBand="1" w:evenHBand="0" w:firstRowFirstColumn="0" w:firstRowLastColumn="0" w:lastRowFirstColumn="0" w:lastRowLastColumn="0"/>
-            </w:pPr>
-            <w:r>
-              <w:t>Remote logging</w:t>
-            </w:r>
-          </w:p>
-        </w:tc>
-        <w:tc>
-          <w:tcPr>
-            <w:tcW w:w="1890" w:type="dxa"/>
-          </w:tcPr>
-          <w:p>
-            <w:pPr>
-              <w:cnfStyle w:val="000000100000" w:firstRow="0" w:lastRow="0" w:firstColumn="0" w:lastColumn="0" w:oddVBand="0" w:evenVBand="0" w:oddHBand="1" w:evenHBand="0" w:firstRowFirstColumn="0" w:firstRowLastColumn="0" w:lastRowFirstColumn="0" w:lastRowLastColumn="0"/>
-            </w:pPr>
-          </w:p>
-        </w:tc>
-        <w:tc>
-          <w:tcPr>
-            <w:tcW w:w="2340" w:type="dxa"/>
-          </w:tcPr>
-          <w:p>
-            <w:pPr>
-              <w:cnfStyle w:val="000000100000" w:firstRow="0" w:lastRow="0" w:firstColumn="0" w:lastColumn="0" w:oddVBand="0" w:evenVBand="0" w:oddHBand="1" w:evenHBand="0" w:firstRowFirstColumn="0" w:firstRowLastColumn="0" w:lastRowFirstColumn="0" w:lastRowLastColumn="0"/>
-            </w:pPr>
-          </w:p>
-        </w:tc>
-        <w:tc>
-          <w:tcPr>
-            <w:tcW w:w="1528" w:type="dxa"/>
-          </w:tcPr>
-          <w:p>
-            <w:pPr>
-              <w:cnfStyle w:val="000000100000" w:firstRow="0" w:lastRow="0" w:firstColumn="0" w:lastColumn="0" w:oddVBand="0" w:evenVBand="0" w:oddHBand="1" w:evenHBand="0" w:firstRowFirstColumn="0" w:firstRowLastColumn="0" w:lastRowFirstColumn="0" w:lastRowLastColumn="0"/>
-            </w:pPr>
-          </w:p>
-        </w:tc>
-      </w:tr>
-      <w:tr>
-        <w:tc>
-          <w:tcPr>
-            <w:cnfStyle w:val="001000000000" w:firstRow="0" w:lastRow="0" w:firstColumn="1" w:lastColumn="0" w:oddVBand="0" w:evenVBand="0" w:oddHBand="0" w:evenHBand="0" w:firstRowFirstColumn="0" w:firstRowLastColumn="0" w:lastRowFirstColumn="0" w:lastRowLastColumn="0"/>
-            <w:tcW w:w="1153" w:type="dxa"/>
-          </w:tcPr>
-          <w:p>
-            <w:r>
-              <w:t>ATP-13</w:t>
-            </w:r>
-          </w:p>
-        </w:tc>
-        <w:tc>
-          <w:tcPr>
-            <w:tcW w:w="1561" w:type="dxa"/>
-          </w:tcPr>
-          <w:p>
-            <w:pPr>
-              <w:cnfStyle w:val="000000000000" w:firstRow="0" w:lastRow="0" w:firstColumn="0" w:lastColumn="0" w:oddVBand="0" w:evenVBand="0" w:oddHBand="0" w:evenHBand="0" w:firstRowFirstColumn="0" w:firstRowLastColumn="0" w:lastRowFirstColumn="0" w:lastRowLastColumn="0"/>
-            </w:pPr>
-            <w:r>
-              <w:t>GLV Charging</w:t>
-            </w:r>
-          </w:p>
-        </w:tc>
-        <w:tc>
-          <w:tcPr>
-            <w:tcW w:w="1890" w:type="dxa"/>
-          </w:tcPr>
-          <w:p>
-            <w:pPr>
-              <w:cnfStyle w:val="000000000000" w:firstRow="0" w:lastRow="0" w:firstColumn="0" w:lastColumn="0" w:oddVBand="0" w:evenVBand="0" w:oddHBand="0" w:evenHBand="0" w:firstRowFirstColumn="0" w:firstRowLastColumn="0" w:lastRowFirstColumn="0" w:lastRowLastColumn="0"/>
-            </w:pPr>
-            <w:r>
-              <w:t>R002h (GLV part)</w:t>
-            </w:r>
-          </w:p>
-          <w:p>
-            <w:pPr>
-              <w:cnfStyle w:val="000000000000" w:firstRow="0" w:lastRow="0" w:firstColumn="0" w:lastColumn="0" w:oddVBand="0" w:evenVBand="0" w:oddHBand="0" w:evenHBand="0" w:firstRowFirstColumn="0" w:firstRowLastColumn="0" w:lastRowFirstColumn="0" w:lastRowLastColumn="0"/>
-            </w:pPr>
-            <w:r>
-              <w:t>R003a</w:t>
-            </w:r>
-            <w:r>
-              <w:t>(</w:t>
-            </w:r>
-            <w:r>
-              <w:t>4</w:t>
-            </w:r>
-            <w:r>
-              <w:t>)</w:t>
-            </w:r>
-          </w:p>
-        </w:tc>
-        <w:tc>
-          <w:tcPr>
-            <w:tcW w:w="2340" w:type="dxa"/>
-          </w:tcPr>
-          <w:p>
-            <w:pPr>
-              <w:cnfStyle w:val="000000000000" w:firstRow="0" w:lastRow="0" w:firstColumn="0" w:lastColumn="0" w:oddVBand="0" w:evenVBand="0" w:oddHBand="0" w:evenHBand="0" w:firstRowFirstColumn="0" w:firstRowLastColumn="0" w:lastRowFirstColumn="0" w:lastRowLastColumn="0"/>
-            </w:pPr>
-            <w:r>
-              <w:t>Charge the GLV battery.  Check VSCADA responds as expected</w:t>
-            </w:r>
-          </w:p>
-        </w:tc>
-        <w:tc>
-          <w:tcPr>
-            <w:tcW w:w="1528" w:type="dxa"/>
-          </w:tcPr>
-          <w:p>
-            <w:pPr>
-              <w:cnfStyle w:val="000000000000" w:firstRow="0" w:lastRow="0" w:firstColumn="0" w:lastColumn="0" w:oddVBand="0" w:evenVBand="0" w:oddHBand="0" w:evenHBand="0" w:firstRowFirstColumn="0" w:firstRowLastColumn="0" w:lastRowFirstColumn="0" w:lastRowLastColumn="0"/>
-            </w:pPr>
-          </w:p>
-        </w:tc>
-      </w:tr>
-      <w:tr>
-        <w:trPr>
-          <w:cnfStyle w:val="000000100000" w:firstRow="0" w:lastRow="0" w:firstColumn="0" w:lastColumn="0" w:oddVBand="0" w:evenVBand="0" w:oddHBand="1" w:evenHBand="0" w:firstRowFirstColumn="0" w:firstRowLastColumn="0" w:lastRowFirstColumn="0" w:lastRowLastColumn="0"/>
-        </w:trPr>
-        <w:tc>
-          <w:tcPr>
-            <w:cnfStyle w:val="001000000000" w:firstRow="0" w:lastRow="0" w:firstColumn="1" w:lastColumn="0" w:oddVBand="0" w:evenVBand="0" w:oddHBand="0" w:evenHBand="0" w:firstRowFirstColumn="0" w:firstRowLastColumn="0" w:lastRowFirstColumn="0" w:lastRowLastColumn="0"/>
-            <w:tcW w:w="1153" w:type="dxa"/>
-          </w:tcPr>
-          <w:p/>
-        </w:tc>
-        <w:tc>
-          <w:tcPr>
-            <w:tcW w:w="1561" w:type="dxa"/>
-          </w:tcPr>
-          <w:p>
-            <w:pPr>
-              <w:cnfStyle w:val="000000100000" w:firstRow="0" w:lastRow="0" w:firstColumn="0" w:lastColumn="0" w:oddVBand="0" w:evenVBand="0" w:oddHBand="1" w:evenHBand="0" w:firstRowFirstColumn="0" w:firstRowLastColumn="0" w:lastRowFirstColumn="0" w:lastRowLastColumn="0"/>
-            </w:pPr>
-          </w:p>
-        </w:tc>
-        <w:tc>
-          <w:tcPr>
-            <w:tcW w:w="1890" w:type="dxa"/>
-          </w:tcPr>
-          <w:p>
-            <w:pPr>
-              <w:cnfStyle w:val="000000100000" w:firstRow="0" w:lastRow="0" w:firstColumn="0" w:lastColumn="0" w:oddVBand="0" w:evenVBand="0" w:oddHBand="1" w:evenHBand="0" w:firstRowFirstColumn="0" w:firstRowLastColumn="0" w:lastRowFirstColumn="0" w:lastRowLastColumn="0"/>
-            </w:pPr>
-          </w:p>
-        </w:tc>
-        <w:tc>
-          <w:tcPr>
-            <w:tcW w:w="2340" w:type="dxa"/>
-          </w:tcPr>
-          <w:p>
-            <w:pPr>
-              <w:cnfStyle w:val="000000100000" w:firstRow="0" w:lastRow="0" w:firstColumn="0" w:lastColumn="0" w:oddVBand="0" w:evenVBand="0" w:oddHBand="1" w:evenHBand="0" w:firstRowFirstColumn="0" w:firstRowLastColumn="0" w:lastRowFirstColumn="0" w:lastRowLastColumn="0"/>
-            </w:pPr>
-          </w:p>
-        </w:tc>
-        <w:tc>
-          <w:tcPr>
-            <w:tcW w:w="1528" w:type="dxa"/>
-          </w:tcPr>
-          <w:p>
-            <w:pPr>
-              <w:cnfStyle w:val="000000100000" w:firstRow="0" w:lastRow="0" w:firstColumn="0" w:lastColumn="0" w:oddVBand="0" w:evenVBand="0" w:oddHBand="1" w:evenHBand="0" w:firstRowFirstColumn="0" w:firstRowLastColumn="0" w:lastRowFirstColumn="0" w:lastRowLastColumn="0"/>
-            </w:pPr>
-          </w:p>
-        </w:tc>
-      </w:tr>
     </w:tbl>
     <w:p/>
     <w:p>
       <w:pPr>
         <w:pStyle w:val="Heading1"/>
       </w:pPr>
-      <w:bookmarkStart w:id="1" w:name="_Toc475601089"/>
       <w:r>
-        <w:t>Deliverables</w:t>
-      </w:r>
-      <w:bookmarkEnd w:id="1"/>
-    </w:p>
-    <w:p>
-      <w:r>
-        <w:t>To count as delivered it</w:t>
-      </w:r>
-      <w:r>
-        <w:t xml:space="preserve"> must be uploaded to the website and emailed to all required professors.  After this it must be accepted by all of them.</w:t>
-      </w:r>
-    </w:p>
-    <w:tbl>
-      <w:tblPr>
-        <w:tblStyle w:val="MediumGrid3-Accent2"/>
-        <w:tblW w:w="0" w:type="auto"/>
-        <w:tblInd w:w="-176" w:type="dxa"/>
-        <w:tblLook w:val="04A0" w:firstRow="1" w:lastRow="0" w:firstColumn="1" w:lastColumn="0" w:noHBand="0" w:noVBand="1"/>
-      </w:tblPr>
-      <w:tblGrid>
-        <w:gridCol w:w="1839"/>
-        <w:gridCol w:w="2366"/>
-        <w:gridCol w:w="4269"/>
-      </w:tblGrid>
-      <w:tr>
-        <w:trPr>
-          <w:cnfStyle w:val="100000000000" w:firstRow="1" w:lastRow="0" w:firstColumn="0" w:lastColumn="0" w:oddVBand="0" w:evenVBand="0" w:oddHBand="0" w:evenHBand="0" w:firstRowFirstColumn="0" w:firstRowLastColumn="0" w:lastRowFirstColumn="0" w:lastRowLastColumn="0"/>
-          <w:trHeight w:val="403"/>
-        </w:trPr>
-        <w:tc>
-          <w:tcPr>
-            <w:cnfStyle w:val="001000000000" w:firstRow="0" w:lastRow="0" w:firstColumn="1" w:lastColumn="0" w:oddVBand="0" w:evenVBand="0" w:oddHBand="0" w:evenHBand="0" w:firstRowFirstColumn="0" w:firstRowLastColumn="0" w:lastRowFirstColumn="0" w:lastRowLastColumn="0"/>
-            <w:tcW w:w="1839" w:type="dxa"/>
-          </w:tcPr>
-          <w:p>
-            <w:r>
-              <w:t>Deliverable</w:t>
-            </w:r>
-          </w:p>
-        </w:tc>
-        <w:tc>
-          <w:tcPr>
-            <w:tcW w:w="2366" w:type="dxa"/>
-          </w:tcPr>
-          <w:p>
-            <w:pPr>
-              <w:cnfStyle w:val="100000000000" w:firstRow="1" w:lastRow="0" w:firstColumn="0" w:lastColumn="0" w:oddVBand="0" w:evenVBand="0" w:oddHBand="0" w:evenHBand="0" w:firstRowFirstColumn="0" w:firstRowLastColumn="0" w:lastRowFirstColumn="0" w:lastRowLastColumn="0"/>
-            </w:pPr>
-            <w:r>
-              <w:t>Item description</w:t>
-            </w:r>
-          </w:p>
-        </w:tc>
-        <w:tc>
-          <w:tcPr>
-            <w:tcW w:w="4269" w:type="dxa"/>
-          </w:tcPr>
-          <w:p>
-            <w:pPr>
-              <w:cnfStyle w:val="100000000000" w:firstRow="1" w:lastRow="0" w:firstColumn="0" w:lastColumn="0" w:oddVBand="0" w:evenVBand="0" w:oddHBand="0" w:evenHBand="0" w:firstRowFirstColumn="0" w:firstRowLastColumn="0" w:lastRowFirstColumn="0" w:lastRowLastColumn="0"/>
-            </w:pPr>
-            <w:r>
-              <w:t>Successful Test Criteria</w:t>
-            </w:r>
-          </w:p>
-        </w:tc>
-      </w:tr>
-      <w:tr>
-        <w:trPr>
-          <w:cnfStyle w:val="000000100000" w:firstRow="0" w:lastRow="0" w:firstColumn="0" w:lastColumn="0" w:oddVBand="0" w:evenVBand="0" w:oddHBand="1" w:evenHBand="0" w:firstRowFirstColumn="0" w:firstRowLastColumn="0" w:lastRowFirstColumn="0" w:lastRowLastColumn="0"/>
-          <w:trHeight w:val="1401"/>
-        </w:trPr>
-        <w:tc>
-          <w:tcPr>
-            <w:cnfStyle w:val="001000000000" w:firstRow="0" w:lastRow="0" w:firstColumn="1" w:lastColumn="0" w:oddVBand="0" w:evenVBand="0" w:oddHBand="0" w:evenHBand="0" w:firstRowFirstColumn="0" w:firstRowLastColumn="0" w:lastRowFirstColumn="0" w:lastRowLastColumn="0"/>
-            <w:tcW w:w="1839" w:type="dxa"/>
-          </w:tcPr>
-          <w:p>
-            <w:r>
-              <w:lastRenderedPageBreak/>
-              <w:t>D000</w:t>
-            </w:r>
-          </w:p>
-        </w:tc>
-        <w:tc>
-          <w:tcPr>
-            <w:tcW w:w="2366" w:type="dxa"/>
-          </w:tcPr>
-          <w:p>
-            <w:pPr>
-              <w:cnfStyle w:val="000000100000" w:firstRow="0" w:lastRow="0" w:firstColumn="0" w:lastColumn="0" w:oddVBand="0" w:evenVBand="0" w:oddHBand="1" w:evenHBand="0" w:firstRowFirstColumn="0" w:firstRowLastColumn="0" w:lastRowFirstColumn="0" w:lastRowLastColumn="0"/>
-            </w:pPr>
-            <w:r>
-              <w:t>PDR presentation and report</w:t>
-            </w:r>
-          </w:p>
-        </w:tc>
-        <w:tc>
-          <w:tcPr>
-            <w:tcW w:w="4269" w:type="dxa"/>
-          </w:tcPr>
-          <w:p>
-            <w:pPr>
-              <w:cnfStyle w:val="000000100000" w:firstRow="0" w:lastRow="0" w:firstColumn="0" w:lastColumn="0" w:oddVBand="0" w:evenVBand="0" w:oddHBand="1" w:evenHBand="0" w:firstRowFirstColumn="0" w:firstRowLastColumn="0" w:lastRowFirstColumn="0" w:lastRowLastColumn="0"/>
-            </w:pPr>
-            <w:r>
-              <w:t>Presented PDR.</w:t>
-            </w:r>
-          </w:p>
-          <w:p>
-            <w:pPr>
-              <w:cnfStyle w:val="000000100000" w:firstRow="0" w:lastRow="0" w:firstColumn="0" w:lastColumn="0" w:oddVBand="0" w:evenVBand="0" w:oddHBand="1" w:evenHBand="0" w:firstRowFirstColumn="0" w:firstRowLastColumn="0" w:lastRowFirstColumn="0" w:lastRowLastColumn="0"/>
-            </w:pPr>
-            <w:r>
-              <w:t>Uploaded PDR to webpage</w:t>
-            </w:r>
-          </w:p>
-          <w:p>
-            <w:pPr>
-              <w:cnfStyle w:val="000000100000" w:firstRow="0" w:lastRow="0" w:firstColumn="0" w:lastColumn="0" w:oddVBand="0" w:evenVBand="0" w:oddHBand="1" w:evenHBand="0" w:firstRowFirstColumn="0" w:firstRowLastColumn="0" w:lastRowFirstColumn="0" w:lastRowLastColumn="0"/>
-            </w:pPr>
-            <w:r>
-              <w:t>Uploaded PDR minutes to webpage</w:t>
-            </w:r>
-          </w:p>
-        </w:tc>
-      </w:tr>
-      <w:tr>
-        <w:trPr>
-          <w:trHeight w:val="1401"/>
-        </w:trPr>
-        <w:tc>
-          <w:tcPr>
-            <w:cnfStyle w:val="001000000000" w:firstRow="0" w:lastRow="0" w:firstColumn="1" w:lastColumn="0" w:oddVBand="0" w:evenVBand="0" w:oddHBand="0" w:evenHBand="0" w:firstRowFirstColumn="0" w:firstRowLastColumn="0" w:lastRowFirstColumn="0" w:lastRowLastColumn="0"/>
-            <w:tcW w:w="1839" w:type="dxa"/>
-          </w:tcPr>
-          <w:p>
-            <w:r>
-              <w:t>D001</w:t>
-            </w:r>
-          </w:p>
-        </w:tc>
-        <w:tc>
-          <w:tcPr>
-            <w:tcW w:w="2366" w:type="dxa"/>
-          </w:tcPr>
-          <w:p>
-            <w:pPr>
-              <w:cnfStyle w:val="000000000000" w:firstRow="0" w:lastRow="0" w:firstColumn="0" w:lastColumn="0" w:oddVBand="0" w:evenVBand="0" w:oddHBand="0" w:evenHBand="0" w:firstRowFirstColumn="0" w:firstRowLastColumn="0" w:lastRowFirstColumn="0" w:lastRowLastColumn="0"/>
-            </w:pPr>
-            <w:r>
-              <w:t>CDR Report, Presentation, Demos</w:t>
-            </w:r>
-          </w:p>
-        </w:tc>
-        <w:tc>
-          <w:tcPr>
-            <w:tcW w:w="4269" w:type="dxa"/>
-          </w:tcPr>
-          <w:p>
-            <w:pPr>
-              <w:cnfStyle w:val="000000000000" w:firstRow="0" w:lastRow="0" w:firstColumn="0" w:lastColumn="0" w:oddVBand="0" w:evenVBand="0" w:oddHBand="0" w:evenHBand="0" w:firstRowFirstColumn="0" w:firstRowLastColumn="0" w:lastRowFirstColumn="0" w:lastRowLastColumn="0"/>
-            </w:pPr>
-            <w:r>
-              <w:t>Present CDR</w:t>
-            </w:r>
-          </w:p>
-          <w:p>
-            <w:pPr>
-              <w:cnfStyle w:val="000000000000" w:firstRow="0" w:lastRow="0" w:firstColumn="0" w:lastColumn="0" w:oddVBand="0" w:evenVBand="0" w:oddHBand="0" w:evenHBand="0" w:firstRowFirstColumn="0" w:firstRowLastColumn="0" w:lastRowFirstColumn="0" w:lastRowLastColumn="0"/>
-            </w:pPr>
-            <w:r>
-              <w:t>Demo some parts of the HW</w:t>
-            </w:r>
-          </w:p>
-          <w:p>
-            <w:pPr>
-              <w:cnfStyle w:val="000000000000" w:firstRow="0" w:lastRow="0" w:firstColumn="0" w:lastColumn="0" w:oddVBand="0" w:evenVBand="0" w:oddHBand="0" w:evenHBand="0" w:firstRowFirstColumn="0" w:firstRowLastColumn="0" w:lastRowFirstColumn="0" w:lastRowLastColumn="0"/>
-            </w:pPr>
-            <w:r>
-              <w:t>Demo communication link</w:t>
-            </w:r>
-          </w:p>
-          <w:p>
-            <w:pPr>
-              <w:cnfStyle w:val="000000000000" w:firstRow="0" w:lastRow="0" w:firstColumn="0" w:lastColumn="0" w:oddVBand="0" w:evenVBand="0" w:oddHBand="0" w:evenHBand="0" w:firstRowFirstColumn="0" w:firstRowLastColumn="0" w:lastRowFirstColumn="0" w:lastRowLastColumn="0"/>
-            </w:pPr>
-            <w:r>
-              <w:t>Upload CDR minutes to webpage</w:t>
-            </w:r>
-          </w:p>
-          <w:p>
-            <w:pPr>
-              <w:cnfStyle w:val="000000000000" w:firstRow="0" w:lastRow="0" w:firstColumn="0" w:lastColumn="0" w:oddVBand="0" w:evenVBand="0" w:oddHBand="0" w:evenHBand="0" w:firstRowFirstColumn="0" w:firstRowLastColumn="0" w:lastRowFirstColumn="0" w:lastRowLastColumn="0"/>
-            </w:pPr>
-            <w:r>
-              <w:t>Demo UI</w:t>
-            </w:r>
-          </w:p>
-        </w:tc>
-      </w:tr>
-      <w:tr>
-        <w:trPr>
-          <w:cnfStyle w:val="000000100000" w:firstRow="0" w:lastRow="0" w:firstColumn="0" w:lastColumn="0" w:oddVBand="0" w:evenVBand="0" w:oddHBand="1" w:evenHBand="0" w:firstRowFirstColumn="0" w:firstRowLastColumn="0" w:lastRowFirstColumn="0" w:lastRowLastColumn="0"/>
-          <w:trHeight w:val="1401"/>
-        </w:trPr>
-        <w:tc>
-          <w:tcPr>
-            <w:cnfStyle w:val="001000000000" w:firstRow="0" w:lastRow="0" w:firstColumn="1" w:lastColumn="0" w:oddVBand="0" w:evenVBand="0" w:oddHBand="0" w:evenHBand="0" w:firstRowFirstColumn="0" w:firstRowLastColumn="0" w:lastRowFirstColumn="0" w:lastRowLastColumn="0"/>
-            <w:tcW w:w="1839" w:type="dxa"/>
-          </w:tcPr>
-          <w:p>
-            <w:r>
-              <w:t>D002</w:t>
-            </w:r>
-          </w:p>
-        </w:tc>
-        <w:tc>
-          <w:tcPr>
-            <w:tcW w:w="2366" w:type="dxa"/>
-          </w:tcPr>
-          <w:p>
-            <w:pPr>
-              <w:cnfStyle w:val="000000100000" w:firstRow="0" w:lastRow="0" w:firstColumn="0" w:lastColumn="0" w:oddVBand="0" w:evenVBand="0" w:oddHBand="1" w:evenHBand="0" w:firstRowFirstColumn="0" w:firstRowLastColumn="0" w:lastRowFirstColumn="0" w:lastRowLastColumn="0"/>
-            </w:pPr>
-            <w:r>
-              <w:t>User Manuals</w:t>
-            </w:r>
-          </w:p>
-        </w:tc>
-        <w:tc>
-          <w:tcPr>
-            <w:tcW w:w="4269" w:type="dxa"/>
-          </w:tcPr>
-          <w:p>
-            <w:pPr>
-              <w:cnfStyle w:val="000000100000" w:firstRow="0" w:lastRow="0" w:firstColumn="0" w:lastColumn="0" w:oddVBand="0" w:evenVBand="0" w:oddHBand="1" w:evenHBand="0" w:firstRowFirstColumn="0" w:firstRowLastColumn="0" w:lastRowFirstColumn="0" w:lastRowLastColumn="0"/>
-            </w:pPr>
-            <w:r>
-              <w:t>Compiled extensive list of module operation</w:t>
-            </w:r>
-          </w:p>
-        </w:tc>
-      </w:tr>
-      <w:tr>
-        <w:trPr>
-          <w:trHeight w:val="295"/>
-        </w:trPr>
-        <w:tc>
-          <w:tcPr>
-            <w:cnfStyle w:val="001000000000" w:firstRow="0" w:lastRow="0" w:firstColumn="1" w:lastColumn="0" w:oddVBand="0" w:evenVBand="0" w:oddHBand="0" w:evenHBand="0" w:firstRowFirstColumn="0" w:firstRowLastColumn="0" w:lastRowFirstColumn="0" w:lastRowLastColumn="0"/>
-            <w:tcW w:w="1839" w:type="dxa"/>
-          </w:tcPr>
-          <w:p>
-            <w:r>
-              <w:t>D003</w:t>
-            </w:r>
-          </w:p>
-        </w:tc>
-        <w:tc>
-          <w:tcPr>
-            <w:tcW w:w="2366" w:type="dxa"/>
-          </w:tcPr>
-          <w:p>
-            <w:pPr>
-              <w:cnfStyle w:val="000000000000" w:firstRow="0" w:lastRow="0" w:firstColumn="0" w:lastColumn="0" w:oddVBand="0" w:evenVBand="0" w:oddHBand="0" w:evenHBand="0" w:firstRowFirstColumn="0" w:firstRowLastColumn="0" w:lastRowFirstColumn="0" w:lastRowLastColumn="0"/>
-            </w:pPr>
-            <w:r>
-              <w:t>Final Report and Maintenance Manual</w:t>
-            </w:r>
-          </w:p>
-        </w:tc>
-        <w:tc>
-          <w:tcPr>
-            <w:tcW w:w="4269" w:type="dxa"/>
-          </w:tcPr>
-          <w:p>
-            <w:pPr>
-              <w:cnfStyle w:val="000000000000" w:firstRow="0" w:lastRow="0" w:firstColumn="0" w:lastColumn="0" w:oddVBand="0" w:evenVBand="0" w:oddHBand="0" w:evenHBand="0" w:firstRowFirstColumn="0" w:firstRowLastColumn="0" w:lastRowFirstColumn="0" w:lastRowLastColumn="0"/>
-            </w:pPr>
-            <w:r>
-              <w:t>DVD delivered and accepted by all course instructors and ECE head</w:t>
-            </w:r>
-          </w:p>
-        </w:tc>
-      </w:tr>
-      <w:tr>
-        <w:trPr>
-          <w:cnfStyle w:val="000000100000" w:firstRow="0" w:lastRow="0" w:firstColumn="0" w:lastColumn="0" w:oddVBand="0" w:evenVBand="0" w:oddHBand="1" w:evenHBand="0" w:firstRowFirstColumn="0" w:firstRowLastColumn="0" w:lastRowFirstColumn="0" w:lastRowLastColumn="0"/>
-          <w:trHeight w:val="295"/>
-        </w:trPr>
-        <w:tc>
-          <w:tcPr>
-            <w:cnfStyle w:val="001000000000" w:firstRow="0" w:lastRow="0" w:firstColumn="1" w:lastColumn="0" w:oddVBand="0" w:evenVBand="0" w:oddHBand="0" w:evenHBand="0" w:firstRowFirstColumn="0" w:firstRowLastColumn="0" w:lastRowFirstColumn="0" w:lastRowLastColumn="0"/>
-            <w:tcW w:w="1839" w:type="dxa"/>
-          </w:tcPr>
-          <w:p>
-            <w:r>
-              <w:t>D004</w:t>
-            </w:r>
-          </w:p>
-        </w:tc>
-        <w:tc>
-          <w:tcPr>
-            <w:tcW w:w="2366" w:type="dxa"/>
-          </w:tcPr>
-          <w:p>
-            <w:pPr>
-              <w:cnfStyle w:val="000000100000" w:firstRow="0" w:lastRow="0" w:firstColumn="0" w:lastColumn="0" w:oddVBand="0" w:evenVBand="0" w:oddHBand="1" w:evenHBand="0" w:firstRowFirstColumn="0" w:firstRowLastColumn="0" w:lastRowFirstColumn="0" w:lastRowLastColumn="0"/>
-            </w:pPr>
-            <w:r>
-              <w:t>ATP</w:t>
-            </w:r>
-          </w:p>
-        </w:tc>
-        <w:tc>
-          <w:tcPr>
-            <w:tcW w:w="4269" w:type="dxa"/>
-          </w:tcPr>
-          <w:p>
-            <w:pPr>
-              <w:cnfStyle w:val="000000100000" w:firstRow="0" w:lastRow="0" w:firstColumn="0" w:lastColumn="0" w:oddVBand="0" w:evenVBand="0" w:oddHBand="1" w:evenHBand="0" w:firstRowFirstColumn="0" w:firstRowLastColumn="0" w:lastRowFirstColumn="0" w:lastRowLastColumn="0"/>
-            </w:pPr>
-            <w:r>
-              <w:t xml:space="preserve">Document approved </w:t>
-            </w:r>
-          </w:p>
-          <w:p>
-            <w:pPr>
-              <w:cnfStyle w:val="000000100000" w:firstRow="0" w:lastRow="0" w:firstColumn="0" w:lastColumn="0" w:oddVBand="0" w:evenVBand="0" w:oddHBand="1" w:evenHBand="0" w:firstRowFirstColumn="0" w:firstRowLastColumn="0" w:lastRowFirstColumn="0" w:lastRowLastColumn="0"/>
-            </w:pPr>
-            <w:r>
-              <w:t>Document uploaded to site</w:t>
-            </w:r>
-          </w:p>
-        </w:tc>
-      </w:tr>
-      <w:tr>
-        <w:trPr>
-          <w:trHeight w:val="295"/>
-        </w:trPr>
-        <w:tc>
-          <w:tcPr>
-            <w:cnfStyle w:val="001000000000" w:firstRow="0" w:lastRow="0" w:firstColumn="1" w:lastColumn="0" w:oddVBand="0" w:evenVBand="0" w:oddHBand="0" w:evenHBand="0" w:firstRowFirstColumn="0" w:firstRowLastColumn="0" w:lastRowFirstColumn="0" w:lastRowLastColumn="0"/>
-            <w:tcW w:w="1839" w:type="dxa"/>
-          </w:tcPr>
-          <w:p>
-            <w:r>
-              <w:t>D005</w:t>
-            </w:r>
-          </w:p>
-        </w:tc>
-        <w:tc>
-          <w:tcPr>
-            <w:tcW w:w="2366" w:type="dxa"/>
-          </w:tcPr>
-          <w:p>
-            <w:pPr>
-              <w:cnfStyle w:val="000000000000" w:firstRow="0" w:lastRow="0" w:firstColumn="0" w:lastColumn="0" w:oddVBand="0" w:evenVBand="0" w:oddHBand="0" w:evenHBand="0" w:firstRowFirstColumn="0" w:firstRowLastColumn="0" w:lastRowFirstColumn="0" w:lastRowLastColumn="0"/>
-            </w:pPr>
-            <w:r>
-              <w:t>ATR</w:t>
-            </w:r>
-          </w:p>
-        </w:tc>
-        <w:tc>
-          <w:tcPr>
-            <w:tcW w:w="4269" w:type="dxa"/>
-          </w:tcPr>
-          <w:p>
-            <w:pPr>
-              <w:cnfStyle w:val="000000000000" w:firstRow="0" w:lastRow="0" w:firstColumn="0" w:lastColumn="0" w:oddVBand="0" w:evenVBand="0" w:oddHBand="0" w:evenHBand="0" w:firstRowFirstColumn="0" w:firstRowLastColumn="0" w:lastRowFirstColumn="0" w:lastRowLastColumn="0"/>
-            </w:pPr>
-            <w:r>
-              <w:t>Document approved and uploaded</w:t>
-            </w:r>
-          </w:p>
-        </w:tc>
-      </w:tr>
-      <w:tr>
-        <w:trPr>
-          <w:cnfStyle w:val="000000100000" w:firstRow="0" w:lastRow="0" w:firstColumn="0" w:lastColumn="0" w:oddVBand="0" w:evenVBand="0" w:oddHBand="1" w:evenHBand="0" w:firstRowFirstColumn="0" w:firstRowLastColumn="0" w:lastRowFirstColumn="0" w:lastRowLastColumn="0"/>
-          <w:trHeight w:val="295"/>
-        </w:trPr>
-        <w:tc>
-          <w:tcPr>
-            <w:cnfStyle w:val="001000000000" w:firstRow="0" w:lastRow="0" w:firstColumn="1" w:lastColumn="0" w:oddVBand="0" w:evenVBand="0" w:oddHBand="0" w:evenHBand="0" w:firstRowFirstColumn="0" w:firstRowLastColumn="0" w:lastRowFirstColumn="0" w:lastRowLastColumn="0"/>
-            <w:tcW w:w="1839" w:type="dxa"/>
-          </w:tcPr>
-          <w:p>
-            <w:r>
-              <w:t>D00</w:t>
-            </w:r>
-            <w:r>
-              <w:t>7</w:t>
-            </w:r>
-          </w:p>
-        </w:tc>
-        <w:tc>
-          <w:tcPr>
-            <w:tcW w:w="2366" w:type="dxa"/>
-          </w:tcPr>
-          <w:p>
-            <w:pPr>
-              <w:cnfStyle w:val="000000100000" w:firstRow="0" w:lastRow="0" w:firstColumn="0" w:lastColumn="0" w:oddVBand="0" w:evenVBand="0" w:oddHBand="1" w:evenHBand="0" w:firstRowFirstColumn="0" w:firstRowLastColumn="0" w:lastRowFirstColumn="0" w:lastRowLastColumn="0"/>
-            </w:pPr>
-            <w:r>
-              <w:t>Webpage</w:t>
-            </w:r>
-          </w:p>
-        </w:tc>
-        <w:tc>
-          <w:tcPr>
-            <w:tcW w:w="4269" w:type="dxa"/>
-          </w:tcPr>
-          <w:p>
-            <w:pPr>
-              <w:cnfStyle w:val="000000100000" w:firstRow="0" w:lastRow="0" w:firstColumn="0" w:lastColumn="0" w:oddVBand="0" w:evenVBand="0" w:oddHBand="1" w:evenHBand="0" w:firstRowFirstColumn="0" w:firstRowLastColumn="0" w:lastRowFirstColumn="0" w:lastRowLastColumn="0"/>
-            </w:pPr>
-            <w:r>
-              <w:t>Keep updated every week</w:t>
-            </w:r>
-          </w:p>
-          <w:p>
-            <w:pPr>
-              <w:cnfStyle w:val="000000100000" w:firstRow="0" w:lastRow="0" w:firstColumn="0" w:lastColumn="0" w:oddVBand="0" w:evenVBand="0" w:oddHBand="1" w:evenHBand="0" w:firstRowFirstColumn="0" w:firstRowLastColumn="0" w:lastRowFirstColumn="0" w:lastRowLastColumn="0"/>
-            </w:pPr>
-            <w:r>
-              <w:t>Post appropriate ATRs 24h after test</w:t>
-            </w:r>
-          </w:p>
-        </w:tc>
-      </w:tr>
-      <w:tr>
-        <w:trPr>
-          <w:trHeight w:val="295"/>
-        </w:trPr>
-        <w:tc>
-          <w:tcPr>
-            <w:cnfStyle w:val="001000000000" w:firstRow="0" w:lastRow="0" w:firstColumn="1" w:lastColumn="0" w:oddVBand="0" w:evenVBand="0" w:oddHBand="0" w:evenHBand="0" w:firstRowFirstColumn="0" w:firstRowLastColumn="0" w:lastRowFirstColumn="0" w:lastRowLastColumn="0"/>
-            <w:tcW w:w="1839" w:type="dxa"/>
-          </w:tcPr>
-          <w:p>
-            <w:r>
-              <w:t>D008</w:t>
-            </w:r>
-          </w:p>
-        </w:tc>
-        <w:tc>
-          <w:tcPr>
-            <w:tcW w:w="2366" w:type="dxa"/>
-          </w:tcPr>
-          <w:p>
-            <w:pPr>
-              <w:cnfStyle w:val="000000000000" w:firstRow="0" w:lastRow="0" w:firstColumn="0" w:lastColumn="0" w:oddVBand="0" w:evenVBand="0" w:oddHBand="0" w:evenHBand="0" w:firstRowFirstColumn="0" w:firstRowLastColumn="0" w:lastRowFirstColumn="0" w:lastRowLastColumn="0"/>
-            </w:pPr>
-            <w:r>
-              <w:t>Final delivery and presentation</w:t>
-            </w:r>
-          </w:p>
-        </w:tc>
-        <w:tc>
-          <w:tcPr>
-            <w:tcW w:w="4269" w:type="dxa"/>
-          </w:tcPr>
-          <w:p>
-            <w:pPr>
-              <w:cnfStyle w:val="000000000000" w:firstRow="0" w:lastRow="0" w:firstColumn="0" w:lastColumn="0" w:oddVBand="0" w:evenVBand="0" w:oddHBand="0" w:evenHBand="0" w:firstRowFirstColumn="0" w:firstRowLastColumn="0" w:lastRowFirstColumn="0" w:lastRowLastColumn="0"/>
-            </w:pPr>
-            <w:r>
-              <w:t>Demo integrated and tested system</w:t>
-            </w:r>
-          </w:p>
-          <w:p>
-            <w:pPr>
-              <w:cnfStyle w:val="000000000000" w:firstRow="0" w:lastRow="0" w:firstColumn="0" w:lastColumn="0" w:oddVBand="0" w:evenVBand="0" w:oddHBand="0" w:evenHBand="0" w:firstRowFirstColumn="0" w:firstRowLastColumn="0" w:lastRowFirstColumn="0" w:lastRowLastColumn="0"/>
-            </w:pPr>
-            <w:r>
-              <w:t>Video submitter</w:t>
-            </w:r>
-          </w:p>
-        </w:tc>
-      </w:tr>
-      <w:tr>
-        <w:trPr>
-          <w:cnfStyle w:val="000000100000" w:firstRow="0" w:lastRow="0" w:firstColumn="0" w:lastColumn="0" w:oddVBand="0" w:evenVBand="0" w:oddHBand="1" w:evenHBand="0" w:firstRowFirstColumn="0" w:firstRowLastColumn="0" w:lastRowFirstColumn="0" w:lastRowLastColumn="0"/>
-          <w:trHeight w:val="295"/>
-        </w:trPr>
-        <w:tc>
-          <w:tcPr>
-            <w:cnfStyle w:val="001000000000" w:firstRow="0" w:lastRow="0" w:firstColumn="1" w:lastColumn="0" w:oddVBand="0" w:evenVBand="0" w:oddHBand="0" w:evenHBand="0" w:firstRowFirstColumn="0" w:firstRowLastColumn="0" w:lastRowFirstColumn="0" w:lastRowLastColumn="0"/>
-            <w:tcW w:w="1839" w:type="dxa"/>
-          </w:tcPr>
-          <w:p>
-            <w:r>
-              <w:t>D009</w:t>
-            </w:r>
-          </w:p>
-        </w:tc>
-        <w:tc>
-          <w:tcPr>
-            <w:tcW w:w="2366" w:type="dxa"/>
-          </w:tcPr>
-          <w:p>
-            <w:pPr>
-              <w:cnfStyle w:val="000000100000" w:firstRow="0" w:lastRow="0" w:firstColumn="0" w:lastColumn="0" w:oddVBand="0" w:evenVBand="0" w:oddHBand="1" w:evenHBand="0" w:firstRowFirstColumn="0" w:firstRowLastColumn="0" w:lastRowFirstColumn="0" w:lastRowLastColumn="0"/>
-            </w:pPr>
-            <w:r>
-              <w:t>Conference paper, presentation and video</w:t>
-            </w:r>
-          </w:p>
-        </w:tc>
-        <w:tc>
-          <w:tcPr>
-            <w:tcW w:w="4269" w:type="dxa"/>
-          </w:tcPr>
-          <w:p>
-            <w:pPr>
-              <w:cnfStyle w:val="000000100000" w:firstRow="0" w:lastRow="0" w:firstColumn="0" w:lastColumn="0" w:oddVBand="0" w:evenVBand="0" w:oddHBand="1" w:evenHBand="0" w:firstRowFirstColumn="0" w:firstRowLastColumn="0" w:lastRowFirstColumn="0" w:lastRowLastColumn="0"/>
-            </w:pPr>
-            <w:r>
-              <w:t>EITHER:</w:t>
-            </w:r>
-          </w:p>
-          <w:p>
-            <w:pPr>
-              <w:cnfStyle w:val="000000100000" w:firstRow="0" w:lastRow="0" w:firstColumn="0" w:lastColumn="0" w:oddVBand="0" w:evenVBand="0" w:oddHBand="1" w:evenHBand="0" w:firstRowFirstColumn="0" w:firstRowLastColumn="0" w:lastRowFirstColumn="0" w:lastRowLastColumn="0"/>
-            </w:pPr>
-            <w:r>
-              <w:t>Video showing system</w:t>
-            </w:r>
-          </w:p>
-          <w:p>
-            <w:pPr>
-              <w:cnfStyle w:val="000000100000" w:firstRow="0" w:lastRow="0" w:firstColumn="0" w:lastColumn="0" w:oddVBand="0" w:evenVBand="0" w:oddHBand="1" w:evenHBand="0" w:firstRowFirstColumn="0" w:firstRowLastColumn="0" w:lastRowFirstColumn="0" w:lastRowLastColumn="0"/>
-            </w:pPr>
-            <w:r>
-              <w:t>OR</w:t>
-            </w:r>
-          </w:p>
-          <w:p>
-            <w:pPr>
-              <w:cnfStyle w:val="000000100000" w:firstRow="0" w:lastRow="0" w:firstColumn="0" w:lastColumn="0" w:oddVBand="0" w:evenVBand="0" w:oddHBand="1" w:evenHBand="0" w:firstRowFirstColumn="0" w:firstRowLastColumn="0" w:lastRowFirstColumn="0" w:lastRowLastColumn="0"/>
-            </w:pPr>
-            <w:r>
-              <w:t>Live demo of system</w:t>
-            </w:r>
-          </w:p>
-          <w:p>
-            <w:pPr>
-              <w:cnfStyle w:val="000000100000" w:firstRow="0" w:lastRow="0" w:firstColumn="0" w:lastColumn="0" w:oddVBand="0" w:evenVBand="0" w:oddHBand="1" w:evenHBand="0" w:firstRowFirstColumn="0" w:firstRowLastColumn="0" w:lastRowFirstColumn="0" w:lastRowLastColumn="0"/>
-            </w:pPr>
-            <w:r>
-              <w:t>Presentation performed at conference</w:t>
-            </w:r>
-          </w:p>
-          <w:p>
-            <w:pPr>
-              <w:cnfStyle w:val="000000100000" w:firstRow="0" w:lastRow="0" w:firstColumn="0" w:lastColumn="0" w:oddVBand="0" w:evenVBand="0" w:oddHBand="1" w:evenHBand="0" w:firstRowFirstColumn="0" w:firstRowLastColumn="0" w:lastRowFirstColumn="0" w:lastRowLastColumn="0"/>
-            </w:pPr>
-          </w:p>
-        </w:tc>
-      </w:tr>
-      <w:tr>
-        <w:trPr>
-          <w:trHeight w:val="295"/>
-        </w:trPr>
-        <w:tc>
-          <w:tcPr>
-            <w:cnfStyle w:val="001000000000" w:firstRow="0" w:lastRow="0" w:firstColumn="1" w:lastColumn="0" w:oddVBand="0" w:evenVBand="0" w:oddHBand="0" w:evenHBand="0" w:firstRowFirstColumn="0" w:firstRowLastColumn="0" w:lastRowFirstColumn="0" w:lastRowLastColumn="0"/>
-            <w:tcW w:w="1839" w:type="dxa"/>
-          </w:tcPr>
-          <w:p>
-            <w:r>
-              <w:t>D010</w:t>
-            </w:r>
-          </w:p>
-        </w:tc>
-        <w:tc>
-          <w:tcPr>
-            <w:tcW w:w="2366" w:type="dxa"/>
-          </w:tcPr>
-          <w:p>
-            <w:pPr>
-              <w:cnfStyle w:val="000000000000" w:firstRow="0" w:lastRow="0" w:firstColumn="0" w:lastColumn="0" w:oddVBand="0" w:evenVBand="0" w:oddHBand="0" w:evenHBand="0" w:firstRowFirstColumn="0" w:firstRowLastColumn="0" w:lastRowFirstColumn="0" w:lastRowLastColumn="0"/>
-            </w:pPr>
-            <w:r>
-              <w:t>Posters</w:t>
-            </w:r>
-          </w:p>
-        </w:tc>
-        <w:tc>
-          <w:tcPr>
-            <w:tcW w:w="4269" w:type="dxa"/>
-          </w:tcPr>
-          <w:p>
-            <w:pPr>
-              <w:cnfStyle w:val="000000000000" w:firstRow="0" w:lastRow="0" w:firstColumn="0" w:lastColumn="0" w:oddVBand="0" w:evenVBand="0" w:oddHBand="0" w:evenHBand="0" w:firstRowFirstColumn="0" w:firstRowLastColumn="0" w:lastRowFirstColumn="0" w:lastRowLastColumn="0"/>
-            </w:pPr>
-            <w:r>
-              <w:t>Ready for Final presentation</w:t>
-            </w:r>
-          </w:p>
-        </w:tc>
-      </w:tr>
-      <w:tr>
-        <w:trPr>
-          <w:cnfStyle w:val="000000100000" w:firstRow="0" w:lastRow="0" w:firstColumn="0" w:lastColumn="0" w:oddVBand="0" w:evenVBand="0" w:oddHBand="1" w:evenHBand="0" w:firstRowFirstColumn="0" w:firstRowLastColumn="0" w:lastRowFirstColumn="0" w:lastRowLastColumn="0"/>
-          <w:trHeight w:val="295"/>
-        </w:trPr>
-        <w:tc>
-          <w:tcPr>
-            <w:cnfStyle w:val="001000000000" w:firstRow="0" w:lastRow="0" w:firstColumn="1" w:lastColumn="0" w:oddVBand="0" w:evenVBand="0" w:oddHBand="0" w:evenHBand="0" w:firstRowFirstColumn="0" w:firstRowLastColumn="0" w:lastRowFirstColumn="0" w:lastRowLastColumn="0"/>
-            <w:tcW w:w="1839" w:type="dxa"/>
-          </w:tcPr>
-          <w:p>
-            <w:r>
-              <w:t>D012</w:t>
-            </w:r>
-          </w:p>
-        </w:tc>
-        <w:tc>
-          <w:tcPr>
-            <w:tcW w:w="2366" w:type="dxa"/>
-          </w:tcPr>
-          <w:p>
-            <w:pPr>
-              <w:cnfStyle w:val="000000100000" w:firstRow="0" w:lastRow="0" w:firstColumn="0" w:lastColumn="0" w:oddVBand="0" w:evenVBand="0" w:oddHBand="1" w:evenHBand="0" w:firstRowFirstColumn="0" w:firstRowLastColumn="0" w:lastRowFirstColumn="0" w:lastRowLastColumn="0"/>
-            </w:pPr>
-            <w:r>
-              <w:t>Maintainability plan</w:t>
-            </w:r>
-          </w:p>
-        </w:tc>
-        <w:tc>
-          <w:tcPr>
-            <w:tcW w:w="4269" w:type="dxa"/>
-          </w:tcPr>
-          <w:p>
-            <w:pPr>
-              <w:cnfStyle w:val="000000100000" w:firstRow="0" w:lastRow="0" w:firstColumn="0" w:lastColumn="0" w:oddVBand="0" w:evenVBand="0" w:oddHBand="1" w:evenHBand="0" w:firstRowFirstColumn="0" w:firstRowLastColumn="0" w:lastRowFirstColumn="0" w:lastRowLastColumn="0"/>
-            </w:pPr>
-            <w:r>
-              <w:t>Presentation completed</w:t>
-            </w:r>
-          </w:p>
-        </w:tc>
-      </w:tr>
-      <w:tr>
-        <w:trPr>
-          <w:trHeight w:val="295"/>
-        </w:trPr>
-        <w:tc>
-          <w:tcPr>
-            <w:cnfStyle w:val="001000000000" w:firstRow="0" w:lastRow="0" w:firstColumn="1" w:lastColumn="0" w:oddVBand="0" w:evenVBand="0" w:oddHBand="0" w:evenHBand="0" w:firstRowFirstColumn="0" w:firstRowLastColumn="0" w:lastRowFirstColumn="0" w:lastRowLastColumn="0"/>
-            <w:tcW w:w="1839" w:type="dxa"/>
-          </w:tcPr>
-          <w:p>
-            <w:r>
-              <w:t>D013</w:t>
-            </w:r>
-          </w:p>
-        </w:tc>
-        <w:tc>
-          <w:tcPr>
-            <w:tcW w:w="2366" w:type="dxa"/>
-          </w:tcPr>
-          <w:p>
-            <w:pPr>
-              <w:cnfStyle w:val="000000000000" w:firstRow="0" w:lastRow="0" w:firstColumn="0" w:lastColumn="0" w:oddVBand="0" w:evenVBand="0" w:oddHBand="0" w:evenHBand="0" w:firstRowFirstColumn="0" w:firstRowLastColumn="0" w:lastRowFirstColumn="0" w:lastRowLastColumn="0"/>
-            </w:pPr>
-            <w:r>
-              <w:t>Purchasing Report</w:t>
-            </w:r>
-          </w:p>
-        </w:tc>
-        <w:tc>
-          <w:tcPr>
-            <w:tcW w:w="4269" w:type="dxa"/>
-          </w:tcPr>
-          <w:p>
-            <w:pPr>
-              <w:cnfStyle w:val="000000000000" w:firstRow="0" w:lastRow="0" w:firstColumn="0" w:lastColumn="0" w:oddVBand="0" w:evenVBand="0" w:oddHBand="0" w:evenHBand="0" w:firstRowFirstColumn="0" w:firstRowLastColumn="0" w:lastRowFirstColumn="0" w:lastRowLastColumn="0"/>
-            </w:pPr>
-            <w:r>
-              <w:t>All required statistics provided</w:t>
-            </w:r>
-          </w:p>
-        </w:tc>
-      </w:tr>
-      <w:tr>
-        <w:trPr>
-          <w:cnfStyle w:val="000000100000" w:firstRow="0" w:lastRow="0" w:firstColumn="0" w:lastColumn="0" w:oddVBand="0" w:evenVBand="0" w:oddHBand="1" w:evenHBand="0" w:firstRowFirstColumn="0" w:firstRowLastColumn="0" w:lastRowFirstColumn="0" w:lastRowLastColumn="0"/>
-          <w:trHeight w:val="295"/>
-        </w:trPr>
-        <w:tc>
-          <w:tcPr>
-            <w:cnfStyle w:val="001000000000" w:firstRow="0" w:lastRow="0" w:firstColumn="1" w:lastColumn="0" w:oddVBand="0" w:evenVBand="0" w:oddHBand="0" w:evenHBand="0" w:firstRowFirstColumn="0" w:firstRowLastColumn="0" w:lastRowFirstColumn="0" w:lastRowLastColumn="0"/>
-            <w:tcW w:w="1839" w:type="dxa"/>
-          </w:tcPr>
-          <w:p>
-            <w:r>
-              <w:t>D014</w:t>
-            </w:r>
-          </w:p>
-        </w:tc>
-        <w:tc>
-          <w:tcPr>
-            <w:tcW w:w="2366" w:type="dxa"/>
-          </w:tcPr>
-          <w:p>
-            <w:pPr>
-              <w:cnfStyle w:val="000000100000" w:firstRow="0" w:lastRow="0" w:firstColumn="0" w:lastColumn="0" w:oddVBand="0" w:evenVBand="0" w:oddHBand="1" w:evenHBand="0" w:firstRowFirstColumn="0" w:firstRowLastColumn="0" w:lastRowFirstColumn="0" w:lastRowLastColumn="0"/>
-            </w:pPr>
-            <w:r>
-              <w:t>PM + PSLs</w:t>
-            </w:r>
-          </w:p>
-        </w:tc>
-        <w:tc>
-          <w:tcPr>
-            <w:tcW w:w="4269" w:type="dxa"/>
-          </w:tcPr>
-          <w:p>
-            <w:pPr>
-              <w:cnfStyle w:val="000000100000" w:firstRow="0" w:lastRow="0" w:firstColumn="0" w:lastColumn="0" w:oddVBand="0" w:evenVBand="0" w:oddHBand="1" w:evenHBand="0" w:firstRowFirstColumn="0" w:firstRowLastColumn="0" w:lastRowFirstColumn="0" w:lastRowLastColumn="0"/>
-            </w:pPr>
-            <w:r>
-              <w:t>Compiled every weekend</w:t>
-            </w:r>
-          </w:p>
-          <w:p>
-            <w:pPr>
-              <w:cnfStyle w:val="000000100000" w:firstRow="0" w:lastRow="0" w:firstColumn="0" w:lastColumn="0" w:oddVBand="0" w:evenVBand="0" w:oddHBand="1" w:evenHBand="0" w:firstRowFirstColumn="0" w:firstRowLastColumn="0" w:lastRowFirstColumn="0" w:lastRowLastColumn="0"/>
-            </w:pPr>
-            <w:r>
-              <w:t>Presented at the start of every week</w:t>
-            </w:r>
-          </w:p>
-        </w:tc>
-      </w:tr>
-    </w:tbl>
-    <w:p/>
-    <w:p>
-      <w:pPr>
-        <w:pStyle w:val="Heading1"/>
-      </w:pPr>
-      <w:bookmarkStart w:id="2" w:name="_Toc475601090"/>
-      <w:r>
-        <w:t>Experiments</w:t>
-      </w:r>
-      <w:bookmarkEnd w:id="2"/>
-    </w:p>
-    <w:p>
-      <w:r>
-        <w:t xml:space="preserve">To end an experiment the last step should be submission of the </w:t>
-      </w:r>
-      <w:r>
-        <w:t>data to the webpage.</w:t>
-      </w:r>
-    </w:p>
-    <w:tbl>
-      <w:tblPr>
-        <w:tblStyle w:val="MediumGrid3-Accent2"/>
-        <w:tblW w:w="0" w:type="auto"/>
-        <w:tblInd w:w="-176" w:type="dxa"/>
-        <w:tblLook w:val="04A0" w:firstRow="1" w:lastRow="0" w:firstColumn="1" w:lastColumn="0" w:noHBand="0" w:noVBand="1"/>
-      </w:tblPr>
-      <w:tblGrid>
-        <w:gridCol w:w="1935"/>
-        <w:gridCol w:w="3506"/>
-        <w:gridCol w:w="3026"/>
-      </w:tblGrid>
-      <w:tr>
-        <w:trPr>
-          <w:cnfStyle w:val="100000000000" w:firstRow="1" w:lastRow="0" w:firstColumn="0" w:lastColumn="0" w:oddVBand="0" w:evenVBand="0" w:oddHBand="0" w:evenHBand="0" w:firstRowFirstColumn="0" w:firstRowLastColumn="0" w:lastRowFirstColumn="0" w:lastRowLastColumn="0"/>
-          <w:trHeight w:val="253"/>
-        </w:trPr>
-        <w:tc>
-          <w:tcPr>
-            <w:cnfStyle w:val="001000000000" w:firstRow="0" w:lastRow="0" w:firstColumn="1" w:lastColumn="0" w:oddVBand="0" w:evenVBand="0" w:oddHBand="0" w:evenHBand="0" w:firstRowFirstColumn="0" w:firstRowLastColumn="0" w:lastRowFirstColumn="0" w:lastRowLastColumn="0"/>
-            <w:tcW w:w="1935" w:type="dxa"/>
-          </w:tcPr>
-          <w:p>
-            <w:r>
-              <w:t>Item</w:t>
-            </w:r>
-          </w:p>
-        </w:tc>
-        <w:tc>
-          <w:tcPr>
-            <w:tcW w:w="3506" w:type="dxa"/>
-          </w:tcPr>
-          <w:p>
-            <w:pPr>
-              <w:cnfStyle w:val="100000000000" w:firstRow="1" w:lastRow="0" w:firstColumn="0" w:lastColumn="0" w:oddVBand="0" w:evenVBand="0" w:oddHBand="0" w:evenHBand="0" w:firstRowFirstColumn="0" w:firstRowLastColumn="0" w:lastRowFirstColumn="0" w:lastRowLastColumn="0"/>
-            </w:pPr>
-            <w:r>
-              <w:t>Item description</w:t>
-            </w:r>
-          </w:p>
-        </w:tc>
-        <w:tc>
-          <w:tcPr>
-            <w:tcW w:w="3026" w:type="dxa"/>
-          </w:tcPr>
-          <w:p>
-            <w:pPr>
-              <w:cnfStyle w:val="100000000000" w:firstRow="1" w:lastRow="0" w:firstColumn="0" w:lastColumn="0" w:oddVBand="0" w:evenVBand="0" w:oddHBand="0" w:evenHBand="0" w:firstRowFirstColumn="0" w:firstRowLastColumn="0" w:lastRowFirstColumn="0" w:lastRowLastColumn="0"/>
-            </w:pPr>
-            <w:r>
-              <w:t>Demonstrated Requirements</w:t>
-            </w:r>
-          </w:p>
-        </w:tc>
-      </w:tr>
-      <w:tr>
-        <w:trPr>
-          <w:cnfStyle w:val="000000100000" w:firstRow="0" w:lastRow="0" w:firstColumn="0" w:lastColumn="0" w:oddVBand="0" w:evenVBand="0" w:oddHBand="1" w:evenHBand="0" w:firstRowFirstColumn="0" w:firstRowLastColumn="0" w:lastRowFirstColumn="0" w:lastRowLastColumn="0"/>
-          <w:trHeight w:val="253"/>
-        </w:trPr>
-        <w:tc>
-          <w:tcPr>
-            <w:cnfStyle w:val="001000000000" w:firstRow="0" w:lastRow="0" w:firstColumn="1" w:lastColumn="0" w:oddVBand="0" w:evenVBand="0" w:oddHBand="0" w:evenHBand="0" w:firstRowFirstColumn="0" w:firstRowLastColumn="0" w:lastRowFirstColumn="0" w:lastRowLastColumn="0"/>
-            <w:tcW w:w="1935" w:type="dxa"/>
-          </w:tcPr>
-          <w:p>
-            <w:r>
-              <w:t>EXP-01</w:t>
-            </w:r>
-          </w:p>
-        </w:tc>
-        <w:tc>
-          <w:tcPr>
-            <w:tcW w:w="3506" w:type="dxa"/>
-          </w:tcPr>
-          <w:p>
-            <w:pPr>
-              <w:cnfStyle w:val="000000100000" w:firstRow="0" w:lastRow="0" w:firstColumn="0" w:lastColumn="0" w:oddVBand="0" w:evenVBand="0" w:oddHBand="1" w:evenHBand="0" w:firstRowFirstColumn="0" w:firstRowLastColumn="0" w:lastRowFirstColumn="0" w:lastRowLastColumn="0"/>
-            </w:pPr>
-            <w:r>
-              <w:t>Accumulator Simulator</w:t>
-            </w:r>
-          </w:p>
-        </w:tc>
-        <w:tc>
-          <w:tcPr>
-            <w:tcW w:w="3026" w:type="dxa"/>
-          </w:tcPr>
-          <w:p>
-            <w:pPr>
-              <w:cnfStyle w:val="000000100000" w:firstRow="0" w:lastRow="0" w:firstColumn="0" w:lastColumn="0" w:oddVBand="0" w:evenVBand="0" w:oddHBand="1" w:evenHBand="0" w:firstRowFirstColumn="0" w:firstRowLastColumn="0" w:lastRowFirstColumn="0" w:lastRowLastColumn="0"/>
-            </w:pPr>
-            <w:r>
-              <w:t>R001a</w:t>
-            </w:r>
-            <w:r>
-              <w:t xml:space="preserve"> (without DAQ)</w:t>
-            </w:r>
-          </w:p>
-        </w:tc>
-      </w:tr>
-    </w:tbl>
-    <w:p/>
-    <w:p>
-      <w:pPr>
-        <w:pStyle w:val="Heading1"/>
-      </w:pPr>
-      <w:r>
-        <w:lastRenderedPageBreak/>
         <w:t xml:space="preserve">Compliance </w:t>
       </w:r>
       <w:r>
         <w:t>Matrix</w:t>
+      </w:r>
+    </w:p>
+    <w:p>
+      <w:r>
+        <w:t>All requirements should also have a QA by each subsystem.</w:t>
       </w:r>
     </w:p>
     <w:tbl>
@@ -3869,10 +2620,7 @@
               <w:t>ATP-02</w:t>
             </w:r>
             <w:r>
-              <w:t xml:space="preserve"> </w:t>
-            </w:r>
-            <w:r>
-              <w:t xml:space="preserve">OR </w:t>
+              <w:t xml:space="preserve"> OR </w:t>
             </w:r>
             <w:r>
               <w:t>https://sites.lafayette.edu/ece492-sp16/files/2016/05/QAR001b.pdf</w:t>
@@ -4045,6 +2793,7 @@
           </w:tcPr>
           <w:p>
             <w:r>
+              <w:lastRenderedPageBreak/>
               <w:t>R002a</w:t>
             </w:r>
           </w:p>
@@ -4057,6 +2806,9 @@
             <w:pPr>
               <w:cnfStyle w:val="000000000000" w:firstRow="0" w:lastRow="0" w:firstColumn="0" w:lastColumn="0" w:oddVBand="0" w:evenVBand="0" w:oddHBand="0" w:evenHBand="0" w:firstRowFirstColumn="0" w:firstRowLastColumn="0" w:lastRowFirstColumn="0" w:lastRowLastColumn="0"/>
             </w:pPr>
+            <w:r>
+              <w:t xml:space="preserve">ATP-01 or </w:t>
+            </w:r>
             <w:r>
               <w:t>ATP-03</w:t>
             </w:r>
@@ -4117,6 +2869,12 @@
               <w:cnfStyle w:val="000000000000" w:firstRow="0" w:lastRow="0" w:firstColumn="0" w:lastColumn="0" w:oddVBand="0" w:evenVBand="0" w:oddHBand="0" w:evenHBand="0" w:firstRowFirstColumn="0" w:firstRowLastColumn="0" w:lastRowFirstColumn="0" w:lastRowLastColumn="0"/>
             </w:pPr>
             <w:r>
+              <w:t>ATP-01 OR</w:t>
+            </w:r>
+            <w:r>
+              <w:t xml:space="preserve"> </w:t>
+            </w:r>
+            <w:r>
               <w:t xml:space="preserve">ATP-03 OR </w:t>
             </w:r>
             <w:r>
@@ -4150,6 +2908,9 @@
               <w:cnfStyle w:val="000000100000" w:firstRow="0" w:lastRow="0" w:firstColumn="0" w:lastColumn="0" w:oddVBand="0" w:evenVBand="0" w:oddHBand="1" w:evenHBand="0" w:firstRowFirstColumn="0" w:firstRowLastColumn="0" w:lastRowFirstColumn="0" w:lastRowLastColumn="0"/>
             </w:pPr>
             <w:r>
+              <w:t xml:space="preserve">ATP-01 OR </w:t>
+            </w:r>
+            <w:r>
               <w:t>ATP-03 OR ATP-04</w:t>
             </w:r>
           </w:p>
@@ -4454,7 +3215,7 @@
               <w:cnfStyle w:val="000000100000" w:firstRow="0" w:lastRow="0" w:firstColumn="0" w:lastColumn="0" w:oddVBand="0" w:evenVBand="0" w:oddHBand="1" w:evenHBand="0" w:firstRowFirstColumn="0" w:firstRowLastColumn="0" w:lastRowFirstColumn="0" w:lastRowLastColumn="0"/>
             </w:pPr>
             <w:r>
-              <w:t>ATP-13</w:t>
+              <w:t>Any ATP</w:t>
             </w:r>
           </w:p>
         </w:tc>
@@ -4660,7 +3421,7 @@
               <w:cnfStyle w:val="000000000000" w:firstRow="0" w:lastRow="0" w:firstColumn="0" w:lastColumn="0" w:oddVBand="0" w:evenVBand="0" w:oddHBand="0" w:evenHBand="0" w:firstRowFirstColumn="0" w:firstRowLastColumn="0" w:lastRowFirstColumn="0" w:lastRowLastColumn="0"/>
             </w:pPr>
             <w:r>
-              <w:t>ATP-13</w:t>
+              <w:t>QA by GLV</w:t>
             </w:r>
           </w:p>
         </w:tc>
@@ -4724,6 +3485,481 @@
           </w:p>
         </w:tc>
       </w:tr>
+      <w:tr>
+        <w:trPr>
+          <w:cnfStyle w:val="000000100000" w:firstRow="0" w:lastRow="0" w:firstColumn="0" w:lastColumn="0" w:oddVBand="0" w:evenVBand="0" w:oddHBand="1" w:evenHBand="0" w:firstRowFirstColumn="0" w:firstRowLastColumn="0" w:lastRowFirstColumn="0" w:lastRowLastColumn="0"/>
+          <w:trHeight w:val="261"/>
+        </w:trPr>
+        <w:tc>
+          <w:tcPr>
+            <w:cnfStyle w:val="001000000000" w:firstRow="0" w:lastRow="0" w:firstColumn="1" w:lastColumn="0" w:oddVBand="0" w:evenVBand="0" w:oddHBand="0" w:evenHBand="0" w:firstRowFirstColumn="0" w:firstRowLastColumn="0" w:lastRowFirstColumn="0" w:lastRowLastColumn="0"/>
+            <w:tcW w:w="1814" w:type="dxa"/>
+          </w:tcPr>
+          <w:p>
+            <w:r>
+              <w:t>R003c</w:t>
+            </w:r>
+          </w:p>
+        </w:tc>
+        <w:tc>
+          <w:tcPr>
+            <w:tcW w:w="6655" w:type="dxa"/>
+          </w:tcPr>
+          <w:p>
+            <w:pPr>
+              <w:cnfStyle w:val="000000100000" w:firstRow="0" w:lastRow="0" w:firstColumn="0" w:lastColumn="0" w:oddVBand="0" w:evenVBand="0" w:oddHBand="1" w:evenHBand="0" w:firstRowFirstColumn="0" w:firstRowLastColumn="0" w:lastRowFirstColumn="0" w:lastRowLastColumn="0"/>
+            </w:pPr>
+            <w:r>
+              <w:t>QA by GLV</w:t>
+            </w:r>
+          </w:p>
+        </w:tc>
+      </w:tr>
+      <w:tr>
+        <w:trPr>
+          <w:trHeight w:val="261"/>
+        </w:trPr>
+        <w:tc>
+          <w:tcPr>
+            <w:cnfStyle w:val="001000000000" w:firstRow="0" w:lastRow="0" w:firstColumn="1" w:lastColumn="0" w:oddVBand="0" w:evenVBand="0" w:oddHBand="0" w:evenHBand="0" w:firstRowFirstColumn="0" w:firstRowLastColumn="0" w:lastRowFirstColumn="0" w:lastRowLastColumn="0"/>
+            <w:tcW w:w="1814" w:type="dxa"/>
+          </w:tcPr>
+          <w:p>
+            <w:r>
+              <w:t>R003d</w:t>
+            </w:r>
+          </w:p>
+        </w:tc>
+        <w:tc>
+          <w:tcPr>
+            <w:tcW w:w="6655" w:type="dxa"/>
+          </w:tcPr>
+          <w:p>
+            <w:pPr>
+              <w:cnfStyle w:val="000000000000" w:firstRow="0" w:lastRow="0" w:firstColumn="0" w:lastColumn="0" w:oddVBand="0" w:evenVBand="0" w:oddHBand="0" w:evenHBand="0" w:firstRowFirstColumn="0" w:firstRowLastColumn="0" w:lastRowFirstColumn="0" w:lastRowLastColumn="0"/>
+            </w:pPr>
+            <w:r>
+              <w:t>ATP-03</w:t>
+            </w:r>
+          </w:p>
+        </w:tc>
+      </w:tr>
+      <w:tr>
+        <w:trPr>
+          <w:cnfStyle w:val="000000100000" w:firstRow="0" w:lastRow="0" w:firstColumn="0" w:lastColumn="0" w:oddVBand="0" w:evenVBand="0" w:oddHBand="1" w:evenHBand="0" w:firstRowFirstColumn="0" w:firstRowLastColumn="0" w:lastRowFirstColumn="0" w:lastRowLastColumn="0"/>
+          <w:trHeight w:val="261"/>
+        </w:trPr>
+        <w:tc>
+          <w:tcPr>
+            <w:cnfStyle w:val="001000000000" w:firstRow="0" w:lastRow="0" w:firstColumn="1" w:lastColumn="0" w:oddVBand="0" w:evenVBand="0" w:oddHBand="0" w:evenHBand="0" w:firstRowFirstColumn="0" w:firstRowLastColumn="0" w:lastRowFirstColumn="0" w:lastRowLastColumn="0"/>
+            <w:tcW w:w="1814" w:type="dxa"/>
+          </w:tcPr>
+          <w:p>
+            <w:r>
+              <w:t>R004a</w:t>
+            </w:r>
+          </w:p>
+        </w:tc>
+        <w:tc>
+          <w:tcPr>
+            <w:tcW w:w="6655" w:type="dxa"/>
+          </w:tcPr>
+          <w:p>
+            <w:pPr>
+              <w:cnfStyle w:val="000000100000" w:firstRow="0" w:lastRow="0" w:firstColumn="0" w:lastColumn="0" w:oddVBand="0" w:evenVBand="0" w:oddHBand="1" w:evenHBand="0" w:firstRowFirstColumn="0" w:firstRowLastColumn="0" w:lastRowFirstColumn="0" w:lastRowLastColumn="0"/>
+            </w:pPr>
+            <w:r>
+              <w:t>ATP-01 AND ATP-03 AND ATP-04</w:t>
+            </w:r>
+          </w:p>
+        </w:tc>
+      </w:tr>
+      <w:tr>
+        <w:trPr>
+          <w:trHeight w:val="261"/>
+        </w:trPr>
+        <w:tc>
+          <w:tcPr>
+            <w:cnfStyle w:val="001000000000" w:firstRow="0" w:lastRow="0" w:firstColumn="1" w:lastColumn="0" w:oddVBand="0" w:evenVBand="0" w:oddHBand="0" w:evenHBand="0" w:firstRowFirstColumn="0" w:firstRowLastColumn="0" w:lastRowFirstColumn="0" w:lastRowLastColumn="0"/>
+            <w:tcW w:w="1814" w:type="dxa"/>
+          </w:tcPr>
+          <w:p>
+            <w:r>
+              <w:t>R004b</w:t>
+            </w:r>
+          </w:p>
+        </w:tc>
+        <w:tc>
+          <w:tcPr>
+            <w:tcW w:w="6655" w:type="dxa"/>
+          </w:tcPr>
+          <w:p>
+            <w:pPr>
+              <w:cnfStyle w:val="000000000000" w:firstRow="0" w:lastRow="0" w:firstColumn="0" w:lastColumn="0" w:oddVBand="0" w:evenVBand="0" w:oddHBand="0" w:evenHBand="0" w:firstRowFirstColumn="0" w:firstRowLastColumn="0" w:lastRowFirstColumn="0" w:lastRowLastColumn="0"/>
+            </w:pPr>
+            <w:r>
+              <w:t>QA by Interconnect</w:t>
+            </w:r>
+          </w:p>
+        </w:tc>
+      </w:tr>
+      <w:tr>
+        <w:trPr>
+          <w:cnfStyle w:val="000000100000" w:firstRow="0" w:lastRow="0" w:firstColumn="0" w:lastColumn="0" w:oddVBand="0" w:evenVBand="0" w:oddHBand="1" w:evenHBand="0" w:firstRowFirstColumn="0" w:firstRowLastColumn="0" w:lastRowFirstColumn="0" w:lastRowLastColumn="0"/>
+          <w:trHeight w:val="261"/>
+        </w:trPr>
+        <w:tc>
+          <w:tcPr>
+            <w:cnfStyle w:val="001000000000" w:firstRow="0" w:lastRow="0" w:firstColumn="1" w:lastColumn="0" w:oddVBand="0" w:evenVBand="0" w:oddHBand="0" w:evenHBand="0" w:firstRowFirstColumn="0" w:firstRowLastColumn="0" w:lastRowFirstColumn="0" w:lastRowLastColumn="0"/>
+            <w:tcW w:w="1814" w:type="dxa"/>
+          </w:tcPr>
+          <w:p>
+            <w:r>
+              <w:t>R005a</w:t>
+            </w:r>
+          </w:p>
+        </w:tc>
+        <w:tc>
+          <w:tcPr>
+            <w:tcW w:w="6655" w:type="dxa"/>
+          </w:tcPr>
+          <w:p>
+            <w:pPr>
+              <w:cnfStyle w:val="000000100000" w:firstRow="0" w:lastRow="0" w:firstColumn="0" w:lastColumn="0" w:oddVBand="0" w:evenVBand="0" w:oddHBand="1" w:evenHBand="0" w:firstRowFirstColumn="0" w:firstRowLastColumn="0" w:lastRowFirstColumn="0" w:lastRowLastColumn="0"/>
+            </w:pPr>
+            <w:r>
+              <w:t>ATP-01 AND</w:t>
+            </w:r>
+            <w:r>
+              <w:t xml:space="preserve"> ATP-03</w:t>
+            </w:r>
+          </w:p>
+        </w:tc>
+      </w:tr>
+      <w:tr>
+        <w:trPr>
+          <w:trHeight w:val="261"/>
+        </w:trPr>
+        <w:tc>
+          <w:tcPr>
+            <w:cnfStyle w:val="001000000000" w:firstRow="0" w:lastRow="0" w:firstColumn="1" w:lastColumn="0" w:oddVBand="0" w:evenVBand="0" w:oddHBand="0" w:evenHBand="0" w:firstRowFirstColumn="0" w:firstRowLastColumn="0" w:lastRowFirstColumn="0" w:lastRowLastColumn="0"/>
+            <w:tcW w:w="1814" w:type="dxa"/>
+          </w:tcPr>
+          <w:p>
+            <w:r>
+              <w:t>R005b</w:t>
+            </w:r>
+          </w:p>
+        </w:tc>
+        <w:tc>
+          <w:tcPr>
+            <w:tcW w:w="6655" w:type="dxa"/>
+          </w:tcPr>
+          <w:p>
+            <w:pPr>
+              <w:cnfStyle w:val="000000000000" w:firstRow="0" w:lastRow="0" w:firstColumn="0" w:lastColumn="0" w:oddVBand="0" w:evenVBand="0" w:oddHBand="0" w:evenHBand="0" w:firstRowFirstColumn="0" w:firstRowLastColumn="0" w:lastRowFirstColumn="0" w:lastRowLastColumn="0"/>
+            </w:pPr>
+            <w:r>
+              <w:t>ATP-01 AND ATP-08</w:t>
+            </w:r>
+          </w:p>
+        </w:tc>
+      </w:tr>
+      <w:tr>
+        <w:trPr>
+          <w:cnfStyle w:val="000000100000" w:firstRow="0" w:lastRow="0" w:firstColumn="0" w:lastColumn="0" w:oddVBand="0" w:evenVBand="0" w:oddHBand="1" w:evenHBand="0" w:firstRowFirstColumn="0" w:firstRowLastColumn="0" w:lastRowFirstColumn="0" w:lastRowLastColumn="0"/>
+          <w:trHeight w:val="261"/>
+        </w:trPr>
+        <w:tc>
+          <w:tcPr>
+            <w:cnfStyle w:val="001000000000" w:firstRow="0" w:lastRow="0" w:firstColumn="1" w:lastColumn="0" w:oddVBand="0" w:evenVBand="0" w:oddHBand="0" w:evenHBand="0" w:firstRowFirstColumn="0" w:firstRowLastColumn="0" w:lastRowFirstColumn="0" w:lastRowLastColumn="0"/>
+            <w:tcW w:w="1814" w:type="dxa"/>
+          </w:tcPr>
+          <w:p>
+            <w:r>
+              <w:t>R005c</w:t>
+            </w:r>
+          </w:p>
+        </w:tc>
+        <w:tc>
+          <w:tcPr>
+            <w:tcW w:w="6655" w:type="dxa"/>
+          </w:tcPr>
+          <w:p>
+            <w:pPr>
+              <w:cnfStyle w:val="000000100000" w:firstRow="0" w:lastRow="0" w:firstColumn="0" w:lastColumn="0" w:oddVBand="0" w:evenVBand="0" w:oddHBand="1" w:evenHBand="0" w:firstRowFirstColumn="0" w:firstRowLastColumn="0" w:lastRowFirstColumn="0" w:lastRowLastColumn="0"/>
+            </w:pPr>
+            <w:r>
+              <w:t>ATP-04</w:t>
+            </w:r>
+          </w:p>
+        </w:tc>
+      </w:tr>
+      <w:tr>
+        <w:trPr>
+          <w:trHeight w:val="261"/>
+        </w:trPr>
+        <w:tc>
+          <w:tcPr>
+            <w:cnfStyle w:val="001000000000" w:firstRow="0" w:lastRow="0" w:firstColumn="1" w:lastColumn="0" w:oddVBand="0" w:evenVBand="0" w:oddHBand="0" w:evenHBand="0" w:firstRowFirstColumn="0" w:firstRowLastColumn="0" w:lastRowFirstColumn="0" w:lastRowLastColumn="0"/>
+            <w:tcW w:w="1814" w:type="dxa"/>
+          </w:tcPr>
+          <w:p>
+            <w:r>
+              <w:t>R005d</w:t>
+            </w:r>
+          </w:p>
+        </w:tc>
+        <w:tc>
+          <w:tcPr>
+            <w:tcW w:w="6655" w:type="dxa"/>
+          </w:tcPr>
+          <w:p>
+            <w:pPr>
+              <w:cnfStyle w:val="000000000000" w:firstRow="0" w:lastRow="0" w:firstColumn="0" w:lastColumn="0" w:oddVBand="0" w:evenVBand="0" w:oddHBand="0" w:evenHBand="0" w:firstRowFirstColumn="0" w:firstRowLastColumn="0" w:lastRowFirstColumn="0" w:lastRowLastColumn="0"/>
+            </w:pPr>
+            <w:r>
+              <w:t>QA by TSI</w:t>
+            </w:r>
+          </w:p>
+        </w:tc>
+      </w:tr>
+      <w:tr>
+        <w:trPr>
+          <w:cnfStyle w:val="000000100000" w:firstRow="0" w:lastRow="0" w:firstColumn="0" w:lastColumn="0" w:oddVBand="0" w:evenVBand="0" w:oddHBand="1" w:evenHBand="0" w:firstRowFirstColumn="0" w:firstRowLastColumn="0" w:lastRowFirstColumn="0" w:lastRowLastColumn="0"/>
+          <w:trHeight w:val="261"/>
+        </w:trPr>
+        <w:tc>
+          <w:tcPr>
+            <w:cnfStyle w:val="001000000000" w:firstRow="0" w:lastRow="0" w:firstColumn="1" w:lastColumn="0" w:oddVBand="0" w:evenVBand="0" w:oddHBand="0" w:evenHBand="0" w:firstRowFirstColumn="0" w:firstRowLastColumn="0" w:lastRowFirstColumn="0" w:lastRowLastColumn="0"/>
+            <w:tcW w:w="1814" w:type="dxa"/>
+          </w:tcPr>
+          <w:p>
+            <w:r>
+              <w:t>R006</w:t>
+            </w:r>
+          </w:p>
+        </w:tc>
+        <w:tc>
+          <w:tcPr>
+            <w:tcW w:w="6655" w:type="dxa"/>
+          </w:tcPr>
+          <w:p>
+            <w:pPr>
+              <w:cnfStyle w:val="000000100000" w:firstRow="0" w:lastRow="0" w:firstColumn="0" w:lastColumn="0" w:oddVBand="0" w:evenVBand="0" w:oddHBand="1" w:evenHBand="0" w:firstRowFirstColumn="0" w:firstRowLastColumn="0" w:lastRowFirstColumn="0" w:lastRowLastColumn="0"/>
+            </w:pPr>
+            <w:r>
+              <w:t>Any ATP</w:t>
+            </w:r>
+          </w:p>
+        </w:tc>
+      </w:tr>
+      <w:tr>
+        <w:trPr>
+          <w:trHeight w:val="261"/>
+        </w:trPr>
+        <w:tc>
+          <w:tcPr>
+            <w:cnfStyle w:val="001000000000" w:firstRow="0" w:lastRow="0" w:firstColumn="1" w:lastColumn="0" w:oddVBand="0" w:evenVBand="0" w:oddHBand="0" w:evenHBand="0" w:firstRowFirstColumn="0" w:firstRowLastColumn="0" w:lastRowFirstColumn="0" w:lastRowLastColumn="0"/>
+            <w:tcW w:w="1814" w:type="dxa"/>
+          </w:tcPr>
+          <w:p>
+            <w:r>
+              <w:t>R007a</w:t>
+            </w:r>
+          </w:p>
+        </w:tc>
+        <w:tc>
+          <w:tcPr>
+            <w:tcW w:w="6655" w:type="dxa"/>
+          </w:tcPr>
+          <w:p>
+            <w:pPr>
+              <w:cnfStyle w:val="000000000000" w:firstRow="0" w:lastRow="0" w:firstColumn="0" w:lastColumn="0" w:oddVBand="0" w:evenVBand="0" w:oddHBand="0" w:evenHBand="0" w:firstRowFirstColumn="0" w:firstRowLastColumn="0" w:lastRowFirstColumn="0" w:lastRowLastColumn="0"/>
+            </w:pPr>
+            <w:r>
+              <w:t>QA by Cooling</w:t>
+            </w:r>
+          </w:p>
+        </w:tc>
+      </w:tr>
+      <w:tr>
+        <w:trPr>
+          <w:cnfStyle w:val="000000100000" w:firstRow="0" w:lastRow="0" w:firstColumn="0" w:lastColumn="0" w:oddVBand="0" w:evenVBand="0" w:oddHBand="1" w:evenHBand="0" w:firstRowFirstColumn="0" w:firstRowLastColumn="0" w:lastRowFirstColumn="0" w:lastRowLastColumn="0"/>
+          <w:trHeight w:val="261"/>
+        </w:trPr>
+        <w:tc>
+          <w:tcPr>
+            <w:cnfStyle w:val="001000000000" w:firstRow="0" w:lastRow="0" w:firstColumn="1" w:lastColumn="0" w:oddVBand="0" w:evenVBand="0" w:oddHBand="0" w:evenHBand="0" w:firstRowFirstColumn="0" w:firstRowLastColumn="0" w:lastRowFirstColumn="0" w:lastRowLastColumn="0"/>
+            <w:tcW w:w="1814" w:type="dxa"/>
+          </w:tcPr>
+          <w:p>
+            <w:r>
+              <w:t>R007b</w:t>
+            </w:r>
+          </w:p>
+        </w:tc>
+        <w:tc>
+          <w:tcPr>
+            <w:tcW w:w="6655" w:type="dxa"/>
+          </w:tcPr>
+          <w:p>
+            <w:pPr>
+              <w:cnfStyle w:val="000000100000" w:firstRow="0" w:lastRow="0" w:firstColumn="0" w:lastColumn="0" w:oddVBand="0" w:evenVBand="0" w:oddHBand="1" w:evenHBand="0" w:firstRowFirstColumn="0" w:firstRowLastColumn="0" w:lastRowFirstColumn="0" w:lastRowLastColumn="0"/>
+            </w:pPr>
+            <w:r>
+              <w:t>ATP-04</w:t>
+            </w:r>
+          </w:p>
+        </w:tc>
+      </w:tr>
+      <w:tr>
+        <w:trPr>
+          <w:trHeight w:val="261"/>
+        </w:trPr>
+        <w:tc>
+          <w:tcPr>
+            <w:cnfStyle w:val="001000000000" w:firstRow="0" w:lastRow="0" w:firstColumn="1" w:lastColumn="0" w:oddVBand="0" w:evenVBand="0" w:oddHBand="0" w:evenHBand="0" w:firstRowFirstColumn="0" w:firstRowLastColumn="0" w:lastRowFirstColumn="0" w:lastRowLastColumn="0"/>
+            <w:tcW w:w="1814" w:type="dxa"/>
+          </w:tcPr>
+          <w:p>
+            <w:r>
+              <w:t>R007c</w:t>
+            </w:r>
+          </w:p>
+        </w:tc>
+        <w:tc>
+          <w:tcPr>
+            <w:tcW w:w="6655" w:type="dxa"/>
+          </w:tcPr>
+          <w:p>
+            <w:pPr>
+              <w:cnfStyle w:val="000000000000" w:firstRow="0" w:lastRow="0" w:firstColumn="0" w:lastColumn="0" w:oddVBand="0" w:evenVBand="0" w:oddHBand="0" w:evenHBand="0" w:firstRowFirstColumn="0" w:firstRowLastColumn="0" w:lastRowFirstColumn="0" w:lastRowLastColumn="0"/>
+            </w:pPr>
+            <w:r>
+              <w:t>ATP-03</w:t>
+            </w:r>
+          </w:p>
+        </w:tc>
+      </w:tr>
+      <w:tr>
+        <w:trPr>
+          <w:cnfStyle w:val="000000100000" w:firstRow="0" w:lastRow="0" w:firstColumn="0" w:lastColumn="0" w:oddVBand="0" w:evenVBand="0" w:oddHBand="1" w:evenHBand="0" w:firstRowFirstColumn="0" w:firstRowLastColumn="0" w:lastRowFirstColumn="0" w:lastRowLastColumn="0"/>
+          <w:trHeight w:val="261"/>
+        </w:trPr>
+        <w:tc>
+          <w:tcPr>
+            <w:cnfStyle w:val="001000000000" w:firstRow="0" w:lastRow="0" w:firstColumn="1" w:lastColumn="0" w:oddVBand="0" w:evenVBand="0" w:oddHBand="0" w:evenHBand="0" w:firstRowFirstColumn="0" w:firstRowLastColumn="0" w:lastRowFirstColumn="0" w:lastRowLastColumn="0"/>
+            <w:tcW w:w="1814" w:type="dxa"/>
+          </w:tcPr>
+          <w:p>
+            <w:r>
+              <w:t>R007d</w:t>
+            </w:r>
+          </w:p>
+        </w:tc>
+        <w:tc>
+          <w:tcPr>
+            <w:tcW w:w="6655" w:type="dxa"/>
+          </w:tcPr>
+          <w:p>
+            <w:pPr>
+              <w:cnfStyle w:val="000000100000" w:firstRow="0" w:lastRow="0" w:firstColumn="0" w:lastColumn="0" w:oddVBand="0" w:evenVBand="0" w:oddHBand="1" w:evenHBand="0" w:firstRowFirstColumn="0" w:firstRowLastColumn="0" w:lastRowFirstColumn="0" w:lastRowLastColumn="0"/>
+            </w:pPr>
+            <w:r>
+              <w:t>ATP-03</w:t>
+            </w:r>
+          </w:p>
+        </w:tc>
+      </w:tr>
+      <w:tr>
+        <w:trPr>
+          <w:trHeight w:val="261"/>
+        </w:trPr>
+        <w:tc>
+          <w:tcPr>
+            <w:cnfStyle w:val="001000000000" w:firstRow="0" w:lastRow="0" w:firstColumn="1" w:lastColumn="0" w:oddVBand="0" w:evenVBand="0" w:oddHBand="0" w:evenHBand="0" w:firstRowFirstColumn="0" w:firstRowLastColumn="0" w:lastRowFirstColumn="0" w:lastRowLastColumn="0"/>
+            <w:tcW w:w="1814" w:type="dxa"/>
+          </w:tcPr>
+          <w:p>
+            <w:r>
+              <w:t>R007e</w:t>
+            </w:r>
+          </w:p>
+        </w:tc>
+        <w:tc>
+          <w:tcPr>
+            <w:tcW w:w="6655" w:type="dxa"/>
+          </w:tcPr>
+          <w:p>
+            <w:pPr>
+              <w:cnfStyle w:val="000000000000" w:firstRow="0" w:lastRow="0" w:firstColumn="0" w:lastColumn="0" w:oddVBand="0" w:evenVBand="0" w:oddHBand="0" w:evenHBand="0" w:firstRowFirstColumn="0" w:firstRowLastColumn="0" w:lastRowFirstColumn="0" w:lastRowLastColumn="0"/>
+            </w:pPr>
+            <w:r>
+              <w:t>QA by Cooling</w:t>
+            </w:r>
+          </w:p>
+        </w:tc>
+      </w:tr>
+      <w:tr>
+        <w:trPr>
+          <w:cnfStyle w:val="000000100000" w:firstRow="0" w:lastRow="0" w:firstColumn="0" w:lastColumn="0" w:oddVBand="0" w:evenVBand="0" w:oddHBand="1" w:evenHBand="0" w:firstRowFirstColumn="0" w:firstRowLastColumn="0" w:lastRowFirstColumn="0" w:lastRowLastColumn="0"/>
+          <w:trHeight w:val="261"/>
+        </w:trPr>
+        <w:tc>
+          <w:tcPr>
+            <w:cnfStyle w:val="001000000000" w:firstRow="0" w:lastRow="0" w:firstColumn="1" w:lastColumn="0" w:oddVBand="0" w:evenVBand="0" w:oddHBand="0" w:evenHBand="0" w:firstRowFirstColumn="0" w:firstRowLastColumn="0" w:lastRowFirstColumn="0" w:lastRowLastColumn="0"/>
+            <w:tcW w:w="1814" w:type="dxa"/>
+          </w:tcPr>
+          <w:p>
+            <w:r>
+              <w:t>R007f</w:t>
+            </w:r>
+          </w:p>
+        </w:tc>
+        <w:tc>
+          <w:tcPr>
+            <w:tcW w:w="6655" w:type="dxa"/>
+          </w:tcPr>
+          <w:p>
+            <w:pPr>
+              <w:cnfStyle w:val="000000100000" w:firstRow="0" w:lastRow="0" w:firstColumn="0" w:lastColumn="0" w:oddVBand="0" w:evenVBand="0" w:oddHBand="1" w:evenHBand="0" w:firstRowFirstColumn="0" w:firstRowLastColumn="0" w:lastRowFirstColumn="0" w:lastRowLastColumn="0"/>
+            </w:pPr>
+            <w:r>
+              <w:t>QA by Cooling</w:t>
+            </w:r>
+          </w:p>
+        </w:tc>
+      </w:tr>
+      <w:tr>
+        <w:trPr>
+          <w:trHeight w:val="261"/>
+        </w:trPr>
+        <w:tc>
+          <w:tcPr>
+            <w:cnfStyle w:val="001000000000" w:firstRow="0" w:lastRow="0" w:firstColumn="1" w:lastColumn="0" w:oddVBand="0" w:evenVBand="0" w:oddHBand="0" w:evenHBand="0" w:firstRowFirstColumn="0" w:firstRowLastColumn="0" w:lastRowFirstColumn="0" w:lastRowLastColumn="0"/>
+            <w:tcW w:w="1814" w:type="dxa"/>
+          </w:tcPr>
+          <w:p>
+            <w:r>
+              <w:t>R007g</w:t>
+            </w:r>
+          </w:p>
+        </w:tc>
+        <w:tc>
+          <w:tcPr>
+            <w:tcW w:w="6655" w:type="dxa"/>
+          </w:tcPr>
+          <w:p>
+            <w:pPr>
+              <w:cnfStyle w:val="000000000000" w:firstRow="0" w:lastRow="0" w:firstColumn="0" w:lastColumn="0" w:oddVBand="0" w:evenVBand="0" w:oddHBand="0" w:evenHBand="0" w:firstRowFirstColumn="0" w:firstRowLastColumn="0" w:lastRowFirstColumn="0" w:lastRowLastColumn="0"/>
+            </w:pPr>
+            <w:r>
+              <w:t>QA by Cooling</w:t>
+            </w:r>
+          </w:p>
+        </w:tc>
+      </w:tr>
     </w:tbl>
     <w:p/>
     <w:p>
@@ -4731,7 +3967,22 @@
         <w:pStyle w:val="Heading1"/>
       </w:pPr>
       <w:r>
-        <w:t>Waived requirements</w:t>
+        <w:t>Waived or</w:t>
+      </w:r>
+      <w:r>
+        <w:t xml:space="preserve"> </w:t>
+      </w:r>
+      <w:r>
+        <w:t>m</w:t>
+      </w:r>
+      <w:r>
+        <w:t>odified</w:t>
+      </w:r>
+      <w:r>
+        <w:t xml:space="preserve"> requirements</w:t>
+      </w:r>
+      <w:r>
+        <w:t xml:space="preserve"> and questions</w:t>
       </w:r>
     </w:p>
     <w:tbl>
@@ -4800,7 +4051,13 @@
               <w:cnfStyle w:val="000000100000" w:firstRow="0" w:lastRow="0" w:firstColumn="0" w:lastColumn="0" w:oddVBand="0" w:evenVBand="0" w:oddHBand="1" w:evenHBand="0" w:firstRowFirstColumn="0" w:firstRowLastColumn="0" w:lastRowFirstColumn="0" w:lastRowLastColumn="0"/>
             </w:pPr>
             <w:r>
-              <w:t>Cannot tell if GLV is battery or 24VDC</w:t>
+              <w:t xml:space="preserve">Cannot tell if GLV is </w:t>
+            </w:r>
+            <w:r>
+              <w:t xml:space="preserve">from the </w:t>
+            </w:r>
+            <w:r>
+              <w:t>battery or 24VDC</w:t>
             </w:r>
           </w:p>
         </w:tc>
@@ -4816,6 +4073,7 @@
           </w:tcPr>
           <w:p>
             <w:r>
+              <w:lastRenderedPageBreak/>
               <w:t>R002h</w:t>
             </w:r>
           </w:p>
@@ -4829,10 +4087,160 @@
               <w:cnfStyle w:val="000000000000" w:firstRow="0" w:lastRow="0" w:firstColumn="0" w:lastColumn="0" w:oddVBand="0" w:evenVBand="0" w:oddHBand="0" w:evenHBand="0" w:firstRowFirstColumn="0" w:firstRowLastColumn="0" w:lastRowFirstColumn="0" w:lastRowLastColumn="0"/>
             </w:pPr>
             <w:r>
-              <w:t>Cannot tell if GLV is battery or 24VDC</w:t>
-            </w:r>
-            <w:bookmarkStart w:id="3" w:name="_GoBack"/>
-            <w:bookmarkEnd w:id="3"/>
+              <w:t xml:space="preserve">Cannot tell if GLV is </w:t>
+            </w:r>
+            <w:r>
+              <w:t xml:space="preserve">from the </w:t>
+            </w:r>
+            <w:r>
+              <w:t>battery or 24VDC</w:t>
+            </w:r>
+          </w:p>
+        </w:tc>
+      </w:tr>
+      <w:tr>
+        <w:trPr>
+          <w:cnfStyle w:val="000000100000" w:firstRow="0" w:lastRow="0" w:firstColumn="0" w:lastColumn="0" w:oddVBand="0" w:evenVBand="0" w:oddHBand="1" w:evenHBand="0" w:firstRowFirstColumn="0" w:firstRowLastColumn="0" w:lastRowFirstColumn="0" w:lastRowLastColumn="0"/>
+          <w:trHeight w:val="261"/>
+        </w:trPr>
+        <w:tc>
+          <w:tcPr>
+            <w:cnfStyle w:val="001000000000" w:firstRow="0" w:lastRow="0" w:firstColumn="1" w:lastColumn="0" w:oddVBand="0" w:evenVBand="0" w:oddHBand="0" w:evenHBand="0" w:firstRowFirstColumn="0" w:firstRowLastColumn="0" w:lastRowFirstColumn="0" w:lastRowLastColumn="0"/>
+            <w:tcW w:w="1814" w:type="dxa"/>
+          </w:tcPr>
+          <w:p>
+            <w:r>
+              <w:t>R007e</w:t>
+            </w:r>
+          </w:p>
+        </w:tc>
+        <w:tc>
+          <w:tcPr>
+            <w:tcW w:w="6655" w:type="dxa"/>
+          </w:tcPr>
+          <w:p>
+            <w:pPr>
+              <w:cnfStyle w:val="000000100000" w:firstRow="0" w:lastRow="0" w:firstColumn="0" w:lastColumn="0" w:oddVBand="0" w:evenVBand="0" w:oddHBand="1" w:evenHBand="0" w:firstRowFirstColumn="0" w:firstRowLastColumn="0" w:lastRowFirstColumn="0" w:lastRowLastColumn="0"/>
+            </w:pPr>
+            <w:r>
+              <w:t>I don’t like configuring this over CAN something else?</w:t>
+            </w:r>
+          </w:p>
+          <w:p>
+            <w:pPr>
+              <w:cnfStyle w:val="000000100000" w:firstRow="0" w:lastRow="0" w:firstColumn="0" w:lastColumn="0" w:oddVBand="0" w:evenVBand="0" w:oddHBand="1" w:evenHBand="0" w:firstRowFirstColumn="0" w:firstRowLastColumn="0" w:lastRowFirstColumn="0" w:lastRowLastColumn="0"/>
+            </w:pPr>
+            <w:r>
+              <w:t>Suggestion use UART to be able to configure parameters</w:t>
+            </w:r>
+          </w:p>
+          <w:p>
+            <w:pPr>
+              <w:cnfStyle w:val="000000100000" w:firstRow="0" w:lastRow="0" w:firstColumn="0" w:lastColumn="0" w:oddVBand="0" w:evenVBand="0" w:oddHBand="1" w:evenHBand="0" w:firstRowFirstColumn="0" w:firstRowLastColumn="0" w:lastRowFirstColumn="0" w:lastRowLastColumn="0"/>
+            </w:pPr>
+            <w:r>
+              <w:t>But this would need a new connector on the box…</w:t>
+            </w:r>
+          </w:p>
+        </w:tc>
+      </w:tr>
+      <w:tr>
+        <w:trPr>
+          <w:trHeight w:val="261"/>
+        </w:trPr>
+        <w:tc>
+          <w:tcPr>
+            <w:cnfStyle w:val="001000000000" w:firstRow="0" w:lastRow="0" w:firstColumn="1" w:lastColumn="0" w:oddVBand="0" w:evenVBand="0" w:oddHBand="0" w:evenHBand="0" w:firstRowFirstColumn="0" w:firstRowLastColumn="0" w:lastRowFirstColumn="0" w:lastRowLastColumn="0"/>
+            <w:tcW w:w="1814" w:type="dxa"/>
+          </w:tcPr>
+          <w:p>
+            <w:r>
+              <w:t>GPR005</w:t>
+            </w:r>
+          </w:p>
+        </w:tc>
+        <w:tc>
+          <w:tcPr>
+            <w:tcW w:w="6655" w:type="dxa"/>
+          </w:tcPr>
+          <w:p>
+            <w:pPr>
+              <w:cnfStyle w:val="000000000000" w:firstRow="0" w:lastRow="0" w:firstColumn="0" w:lastColumn="0" w:oddVBand="0" w:evenVBand="0" w:oddHBand="0" w:evenHBand="0" w:firstRowFirstColumn="0" w:firstRowLastColumn="0" w:lastRowFirstColumn="0" w:lastRowLastColumn="0"/>
+            </w:pPr>
+            <w:r>
+              <w:t>25mW components?  Is this correct?</w:t>
+            </w:r>
+            <w:r>
+              <w:t xml:space="preserve"> Doesn’t almost every component dissipate this much?</w:t>
+            </w:r>
+          </w:p>
+          <w:p>
+            <w:pPr>
+              <w:cnfStyle w:val="000000000000" w:firstRow="0" w:lastRow="0" w:firstColumn="0" w:lastColumn="0" w:oddVBand="0" w:evenVBand="0" w:oddHBand="0" w:evenHBand="0" w:firstRowFirstColumn="0" w:firstRowLastColumn="0" w:lastRowFirstColumn="0" w:lastRowLastColumn="0"/>
+            </w:pPr>
+            <w:r>
+              <w:t>Sealing procedure? We don’t use one yet but we have tested HV circuits.  I plan to use last year’s plan</w:t>
+            </w:r>
+          </w:p>
+          <w:p>
+            <w:pPr>
+              <w:cnfStyle w:val="000000000000" w:firstRow="0" w:lastRow="0" w:firstColumn="0" w:lastColumn="0" w:oddVBand="0" w:evenVBand="0" w:oddHBand="0" w:evenHBand="0" w:firstRowFirstColumn="0" w:firstRowLastColumn="0" w:lastRowFirstColumn="0" w:lastRowLastColumn="0"/>
+            </w:pPr>
+          </w:p>
+        </w:tc>
+      </w:tr>
+      <w:tr>
+        <w:trPr>
+          <w:cnfStyle w:val="000000100000" w:firstRow="0" w:lastRow="0" w:firstColumn="0" w:lastColumn="0" w:oddVBand="0" w:evenVBand="0" w:oddHBand="1" w:evenHBand="0" w:firstRowFirstColumn="0" w:firstRowLastColumn="0" w:lastRowFirstColumn="0" w:lastRowLastColumn="0"/>
+          <w:trHeight w:val="261"/>
+        </w:trPr>
+        <w:tc>
+          <w:tcPr>
+            <w:cnfStyle w:val="001000000000" w:firstRow="0" w:lastRow="0" w:firstColumn="1" w:lastColumn="0" w:oddVBand="0" w:evenVBand="0" w:oddHBand="0" w:evenHBand="0" w:firstRowFirstColumn="0" w:firstRowLastColumn="0" w:lastRowFirstColumn="0" w:lastRowLastColumn="0"/>
+            <w:tcW w:w="1814" w:type="dxa"/>
+          </w:tcPr>
+          <w:p>
+            <w:r>
+              <w:t>R005d</w:t>
+            </w:r>
+          </w:p>
+        </w:tc>
+        <w:tc>
+          <w:tcPr>
+            <w:tcW w:w="6655" w:type="dxa"/>
+          </w:tcPr>
+          <w:p>
+            <w:pPr>
+              <w:cnfStyle w:val="000000100000" w:firstRow="0" w:lastRow="0" w:firstColumn="0" w:lastColumn="0" w:oddVBand="0" w:evenVBand="0" w:oddHBand="1" w:evenHBand="0" w:firstRowFirstColumn="0" w:firstRowLastColumn="0" w:lastRowFirstColumn="0" w:lastRowLastColumn="0"/>
+            </w:pPr>
+            <w:r>
+              <w:t>We’ve changed the switches</w:t>
+            </w:r>
+          </w:p>
+        </w:tc>
+      </w:tr>
+      <w:tr>
+        <w:trPr>
+          <w:trHeight w:val="261"/>
+        </w:trPr>
+        <w:tc>
+          <w:tcPr>
+            <w:cnfStyle w:val="001000000000" w:firstRow="0" w:lastRow="0" w:firstColumn="1" w:lastColumn="0" w:oddVBand="0" w:evenVBand="0" w:oddHBand="0" w:evenHBand="0" w:firstRowFirstColumn="0" w:firstRowLastColumn="0" w:lastRowFirstColumn="0" w:lastRowLastColumn="0"/>
+            <w:tcW w:w="1814" w:type="dxa"/>
+          </w:tcPr>
+          <w:p>
+            <w:bookmarkStart w:id="1" w:name="_GoBack"/>
+            <w:bookmarkEnd w:id="1"/>
+          </w:p>
+        </w:tc>
+        <w:tc>
+          <w:tcPr>
+            <w:tcW w:w="6655" w:type="dxa"/>
+          </w:tcPr>
+          <w:p>
+            <w:pPr>
+              <w:cnfStyle w:val="000000000000" w:firstRow="0" w:lastRow="0" w:firstColumn="0" w:lastColumn="0" w:oddVBand="0" w:evenVBand="0" w:oddHBand="0" w:evenHBand="0" w:firstRowFirstColumn="0" w:firstRowLastColumn="0" w:lastRowFirstColumn="0" w:lastRowLastColumn="0"/>
+            </w:pPr>
           </w:p>
         </w:tc>
       </w:tr>
@@ -5017,7 +4425,7 @@
         <w:rStyle w:val="PageNumber"/>
         <w:noProof/>
       </w:rPr>
-      <w:t>5</w:t>
+      <w:t>3</w:t>
     </w:r>
     <w:r>
       <w:rPr>
@@ -9375,7 +8783,7 @@
 </file>
 
 <file path=customXml/itemProps2.xml><?xml version="1.0" encoding="utf-8"?>
-<ds:datastoreItem xmlns:ds="http://schemas.openxmlformats.org/officeDocument/2006/customXml" ds:itemID="{0254A6B9-D4F1-4D23-BE7D-7F177D9EBDF1}">
+<ds:datastoreItem xmlns:ds="http://schemas.openxmlformats.org/officeDocument/2006/customXml" ds:itemID="{5FDED739-8C67-449F-929C-EF96F3F8052B}">
   <ds:schemaRefs>
     <ds:schemaRef ds:uri="http://schemas.openxmlformats.org/officeDocument/2006/bibliography"/>
   </ds:schemaRefs>

</xml_diff>

<commit_message>
fleshing out atp overview document
</commit_message>
<xml_diff>
--- a/ATP Overview.docx
+++ b/ATP Overview.docx
@@ -65,14 +65,14 @@
                               </a:ln>
                               <a:extLst>
                                 <a:ext uri="{909E8E84-426E-40dd-AFC4-6F175D3DCCD1}">
-                                  <a14:hiddenFill xmlns:a14="http://schemas.microsoft.com/office/drawing/2010/main" xmlns:w="http://schemas.openxmlformats.org/wordprocessingml/2006/main" xmlns:w10="urn:schemas-microsoft-com:office:word" xmlns:v="urn:schemas-microsoft-com:vml" xmlns:o="urn:schemas-microsoft-com:office:office" xmlns:mv="urn:schemas-microsoft-com:mac:vml" xmlns:mo="http://schemas.microsoft.com/office/mac/office/2008/main" xmlns="">
+                                  <a14:hiddenFill xmlns="" xmlns:mo="http://schemas.microsoft.com/office/mac/office/2008/main" xmlns:mv="urn:schemas-microsoft-com:mac:vml" xmlns:o="urn:schemas-microsoft-com:office:office" xmlns:v="urn:schemas-microsoft-com:vml" xmlns:w10="urn:schemas-microsoft-com:office:word" xmlns:w="http://schemas.openxmlformats.org/wordprocessingml/2006/main" xmlns:a14="http://schemas.microsoft.com/office/drawing/2010/main">
                                     <a:solidFill>
                                       <a:srgbClr val="FFFFFF"/>
                                     </a:solidFill>
                                   </a14:hiddenFill>
                                 </a:ext>
                                 <a:ext uri="{91240B29-F687-4f45-9708-019B960494DF}">
-                                  <a14:hiddenLine xmlns:a14="http://schemas.microsoft.com/office/drawing/2010/main" xmlns:w="http://schemas.openxmlformats.org/wordprocessingml/2006/main" xmlns:w10="urn:schemas-microsoft-com:office:word" xmlns:v="urn:schemas-microsoft-com:vml" xmlns:o="urn:schemas-microsoft-com:office:office" xmlns:mv="urn:schemas-microsoft-com:mac:vml" xmlns:mo="http://schemas.microsoft.com/office/mac/office/2008/main" xmlns="" w="9525">
+                                  <a14:hiddenLine xmlns="" xmlns:mo="http://schemas.microsoft.com/office/mac/office/2008/main" xmlns:mv="urn:schemas-microsoft-com:mac:vml" xmlns:o="urn:schemas-microsoft-com:office:office" xmlns:v="urn:schemas-microsoft-com:vml" xmlns:w10="urn:schemas-microsoft-com:office:word" xmlns:w="http://schemas.openxmlformats.org/wordprocessingml/2006/main" xmlns:a14="http://schemas.microsoft.com/office/drawing/2010/main" w="9525">
                                     <a:solidFill>
                                       <a:srgbClr val="808080"/>
                                     </a:solidFill>
@@ -133,14 +133,14 @@
                               </a:ln>
                               <a:extLst>
                                 <a:ext uri="{909E8E84-426E-40dd-AFC4-6F175D3DCCD1}">
-                                  <a14:hiddenFill xmlns:a14="http://schemas.microsoft.com/office/drawing/2010/main" xmlns:w="http://schemas.openxmlformats.org/wordprocessingml/2006/main" xmlns:w10="urn:schemas-microsoft-com:office:word" xmlns:v="urn:schemas-microsoft-com:vml" xmlns:o="urn:schemas-microsoft-com:office:office" xmlns:mv="urn:schemas-microsoft-com:mac:vml" xmlns:mo="http://schemas.microsoft.com/office/mac/office/2008/main" xmlns="">
+                                  <a14:hiddenFill xmlns="" xmlns:mo="http://schemas.microsoft.com/office/mac/office/2008/main" xmlns:mv="urn:schemas-microsoft-com:mac:vml" xmlns:o="urn:schemas-microsoft-com:office:office" xmlns:v="urn:schemas-microsoft-com:vml" xmlns:w10="urn:schemas-microsoft-com:office:word" xmlns:w="http://schemas.openxmlformats.org/wordprocessingml/2006/main" xmlns:a14="http://schemas.microsoft.com/office/drawing/2010/main">
                                     <a:solidFill>
                                       <a:srgbClr val="FFFFFF"/>
                                     </a:solidFill>
                                   </a14:hiddenFill>
                                 </a:ext>
                                 <a:ext uri="{91240B29-F687-4f45-9708-019B960494DF}">
-                                  <a14:hiddenLine xmlns:a14="http://schemas.microsoft.com/office/drawing/2010/main" xmlns:w="http://schemas.openxmlformats.org/wordprocessingml/2006/main" xmlns:w10="urn:schemas-microsoft-com:office:word" xmlns:v="urn:schemas-microsoft-com:vml" xmlns:o="urn:schemas-microsoft-com:office:office" xmlns:mv="urn:schemas-microsoft-com:mac:vml" xmlns:mo="http://schemas.microsoft.com/office/mac/office/2008/main" xmlns="" w="9525">
+                                  <a14:hiddenLine xmlns="" xmlns:mo="http://schemas.microsoft.com/office/mac/office/2008/main" xmlns:mv="urn:schemas-microsoft-com:mac:vml" xmlns:o="urn:schemas-microsoft-com:office:office" xmlns:v="urn:schemas-microsoft-com:vml" xmlns:w10="urn:schemas-microsoft-com:office:word" xmlns:w="http://schemas.openxmlformats.org/wordprocessingml/2006/main" xmlns:a14="http://schemas.microsoft.com/office/drawing/2010/main" w="9525">
                                     <a:solidFill>
                                       <a:srgbClr val="000000"/>
                                     </a:solidFill>
@@ -212,7 +212,7 @@
                               </a:ln>
                               <a:extLst>
                                 <a:ext uri="{909E8E84-426E-40dd-AFC4-6F175D3DCCD1}">
-                                  <a14:hiddenFill xmlns:a14="http://schemas.microsoft.com/office/drawing/2010/main" xmlns:w="http://schemas.openxmlformats.org/wordprocessingml/2006/main" xmlns:w10="urn:schemas-microsoft-com:office:word" xmlns:v="urn:schemas-microsoft-com:vml" xmlns:o="urn:schemas-microsoft-com:office:office" xmlns:mv="urn:schemas-microsoft-com:mac:vml" xmlns:mo="http://schemas.microsoft.com/office/mac/office/2008/main" xmlns="">
+                                  <a14:hiddenFill xmlns="" xmlns:mo="http://schemas.microsoft.com/office/mac/office/2008/main" xmlns:mv="urn:schemas-microsoft-com:mac:vml" xmlns:o="urn:schemas-microsoft-com:office:office" xmlns:v="urn:schemas-microsoft-com:vml" xmlns:w10="urn:schemas-microsoft-com:office:word" xmlns:w="http://schemas.openxmlformats.org/wordprocessingml/2006/main" xmlns:a14="http://schemas.microsoft.com/office/drawing/2010/main">
                                     <a:noFill/>
                                   </a14:hiddenFill>
                                 </a:ext>
@@ -356,14 +356,14 @@
                             </a:ln>
                             <a:extLst>
                               <a:ext uri="{909E8E84-426E-40dd-AFC4-6F175D3DCCD1}">
-                                <a14:hiddenFill xmlns:a14="http://schemas.microsoft.com/office/drawing/2010/main" xmlns:w="http://schemas.openxmlformats.org/wordprocessingml/2006/main" xmlns:w10="urn:schemas-microsoft-com:office:word" xmlns:v="urn:schemas-microsoft-com:vml" xmlns:o="urn:schemas-microsoft-com:office:office" xmlns:mv="urn:schemas-microsoft-com:mac:vml" xmlns:mo="http://schemas.microsoft.com/office/mac/office/2008/main" xmlns="">
+                                <a14:hiddenFill xmlns="" xmlns:mo="http://schemas.microsoft.com/office/mac/office/2008/main" xmlns:mv="urn:schemas-microsoft-com:mac:vml" xmlns:o="urn:schemas-microsoft-com:office:office" xmlns:v="urn:schemas-microsoft-com:vml" xmlns:w10="urn:schemas-microsoft-com:office:word" xmlns:w="http://schemas.openxmlformats.org/wordprocessingml/2006/main" xmlns:a14="http://schemas.microsoft.com/office/drawing/2010/main">
                                   <a:solidFill>
                                     <a:srgbClr val="FFFFFF"/>
                                   </a:solidFill>
                                 </a14:hiddenFill>
                               </a:ext>
                               <a:ext uri="{91240B29-F687-4f45-9708-019B960494DF}">
-                                <a14:hiddenLine xmlns:a14="http://schemas.microsoft.com/office/drawing/2010/main" xmlns:w="http://schemas.openxmlformats.org/wordprocessingml/2006/main" xmlns:w10="urn:schemas-microsoft-com:office:word" xmlns:v="urn:schemas-microsoft-com:vml" xmlns:o="urn:schemas-microsoft-com:office:office" xmlns:mv="urn:schemas-microsoft-com:mac:vml" xmlns:mo="http://schemas.microsoft.com/office/mac/office/2008/main" xmlns="" w="9525">
+                                <a14:hiddenLine xmlns="" xmlns:mo="http://schemas.microsoft.com/office/mac/office/2008/main" xmlns:mv="urn:schemas-microsoft-com:mac:vml" xmlns:o="urn:schemas-microsoft-com:office:office" xmlns:v="urn:schemas-microsoft-com:vml" xmlns:w10="urn:schemas-microsoft-com:office:word" xmlns:w="http://schemas.openxmlformats.org/wordprocessingml/2006/main" xmlns:a14="http://schemas.microsoft.com/office/drawing/2010/main" w="9525">
                                   <a:solidFill>
                                     <a:srgbClr val="000000"/>
                                   </a:solidFill>
@@ -543,14 +543,14 @@
                             </a:ln>
                             <a:extLst>
                               <a:ext uri="{909E8E84-426E-40dd-AFC4-6F175D3DCCD1}">
-                                <a14:hiddenFill xmlns:a14="http://schemas.microsoft.com/office/drawing/2010/main" xmlns:w="http://schemas.openxmlformats.org/wordprocessingml/2006/main" xmlns:w10="urn:schemas-microsoft-com:office:word" xmlns:v="urn:schemas-microsoft-com:vml" xmlns:o="urn:schemas-microsoft-com:office:office" xmlns:mv="urn:schemas-microsoft-com:mac:vml" xmlns:mo="http://schemas.microsoft.com/office/mac/office/2008/main" xmlns="">
+                                <a14:hiddenFill xmlns="" xmlns:mo="http://schemas.microsoft.com/office/mac/office/2008/main" xmlns:mv="urn:schemas-microsoft-com:mac:vml" xmlns:o="urn:schemas-microsoft-com:office:office" xmlns:v="urn:schemas-microsoft-com:vml" xmlns:w10="urn:schemas-microsoft-com:office:word" xmlns:w="http://schemas.openxmlformats.org/wordprocessingml/2006/main" xmlns:a14="http://schemas.microsoft.com/office/drawing/2010/main">
                                   <a:solidFill>
                                     <a:srgbClr val="FFFFFF"/>
                                   </a:solidFill>
                                 </a14:hiddenFill>
                               </a:ext>
                               <a:ext uri="{91240B29-F687-4f45-9708-019B960494DF}">
-                                <a14:hiddenLine xmlns:a14="http://schemas.microsoft.com/office/drawing/2010/main" xmlns:w="http://schemas.openxmlformats.org/wordprocessingml/2006/main" xmlns:w10="urn:schemas-microsoft-com:office:word" xmlns:v="urn:schemas-microsoft-com:vml" xmlns:o="urn:schemas-microsoft-com:office:office" xmlns:mv="urn:schemas-microsoft-com:mac:vml" xmlns:mo="http://schemas.microsoft.com/office/mac/office/2008/main" xmlns="" w="9525">
+                                <a14:hiddenLine xmlns="" xmlns:mo="http://schemas.microsoft.com/office/mac/office/2008/main" xmlns:mv="urn:schemas-microsoft-com:mac:vml" xmlns:o="urn:schemas-microsoft-com:office:office" xmlns:v="urn:schemas-microsoft-com:vml" xmlns:w10="urn:schemas-microsoft-com:office:word" xmlns:w="http://schemas.openxmlformats.org/wordprocessingml/2006/main" xmlns:a14="http://schemas.microsoft.com/office/drawing/2010/main" w="9525">
                                   <a:solidFill>
                                     <a:srgbClr val="000000"/>
                                   </a:solidFill>
@@ -854,7 +854,7 @@
                             <a:effectLst/>
                             <a:extLst>
                               <a:ext uri="{91240B29-F687-4f45-9708-019B960494DF}">
-                                <a14:hiddenLine xmlns:a14="http://schemas.microsoft.com/office/drawing/2010/main" xmlns:w="http://schemas.openxmlformats.org/wordprocessingml/2006/main" xmlns:w10="urn:schemas-microsoft-com:office:word" xmlns:v="urn:schemas-microsoft-com:vml" xmlns:o="urn:schemas-microsoft-com:office:office" xmlns:mv="urn:schemas-microsoft-com:mac:vml" xmlns:mo="http://schemas.microsoft.com/office/mac/office/2008/main" xmlns="" w="19050">
+                                <a14:hiddenLine xmlns="" xmlns:mo="http://schemas.microsoft.com/office/mac/office/2008/main" xmlns:mv="urn:schemas-microsoft-com:mac:vml" xmlns:o="urn:schemas-microsoft-com:office:office" xmlns:v="urn:schemas-microsoft-com:vml" xmlns:w10="urn:schemas-microsoft-com:office:word" xmlns:w="http://schemas.openxmlformats.org/wordprocessingml/2006/main" xmlns:a14="http://schemas.microsoft.com/office/drawing/2010/main" w="19050">
                                   <a:solidFill>
                                     <a:srgbClr val="4A7EBB"/>
                                   </a:solidFill>
@@ -864,7 +864,7 @@
                                 </a14:hiddenLine>
                               </a:ext>
                               <a:ext uri="{AF507438-7753-43e0-B8FC-AC1667EBCBE1}">
-                                <a14:hiddenEffects xmlns:a14="http://schemas.microsoft.com/office/drawing/2010/main" xmlns:w="http://schemas.openxmlformats.org/wordprocessingml/2006/main" xmlns:w10="urn:schemas-microsoft-com:office:word" xmlns:v="urn:schemas-microsoft-com:vml" xmlns:o="urn:schemas-microsoft-com:office:office" xmlns:mv="urn:schemas-microsoft-com:mac:vml" xmlns:mo="http://schemas.microsoft.com/office/mac/office/2008/main" xmlns="">
+                                <a14:hiddenEffects xmlns="" xmlns:mo="http://schemas.microsoft.com/office/mac/office/2008/main" xmlns:mv="urn:schemas-microsoft-com:mac:vml" xmlns:o="urn:schemas-microsoft-com:office:office" xmlns:v="urn:schemas-microsoft-com:vml" xmlns:w10="urn:schemas-microsoft-com:office:word" xmlns:w="http://schemas.openxmlformats.org/wordprocessingml/2006/main" xmlns:a14="http://schemas.microsoft.com/office/drawing/2010/main">
                                   <a:effectLst>
                                     <a:outerShdw blurRad="63500" dist="26940" dir="5400000" algn="ctr" rotWithShape="0">
                                       <a:srgbClr val="000000">
@@ -893,7 +893,7 @@
               </mc:Choice>
               <mc:Fallback>
                 <w:pict>
-                  <v:rect w14:anchorId="515A63D8" id="Rectangle 4" o:spid="_x0000_s1026" style="position:absolute;margin-left:21.6pt;margin-top:36pt;width:568.8pt;height:17.6pt;z-index:251662336;visibility:visible;mso-wrap-style:square;mso-width-percent:0;mso-height-percent:0;mso-wrap-distance-left:9pt;mso-wrap-distance-top:0;mso-wrap-distance-right:9pt;mso-wrap-distance-bottom:0;mso-position-horizontal:absolute;mso-position-horizontal-relative:page;mso-position-vertical:absolute;mso-position-vertical-relative:page;mso-width-percent:0;mso-height-percent:0;mso-width-relative:page;mso-height-relative:page;v-text-anchor:top" o:gfxdata="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" fillcolor="#8db3e2 [1311]" stroked="f">
+                  <v:rect w14:anchorId="29249964" id="Rectangle 4" o:spid="_x0000_s1026" style="position:absolute;margin-left:21.6pt;margin-top:36pt;width:568.8pt;height:17.6pt;z-index:251662336;visibility:visible;mso-wrap-style:square;mso-width-percent:0;mso-height-percent:0;mso-wrap-distance-left:9pt;mso-wrap-distance-top:0;mso-wrap-distance-right:9pt;mso-wrap-distance-bottom:0;mso-position-horizontal:absolute;mso-position-horizontal-relative:page;mso-position-vertical:absolute;mso-position-vertical-relative:page;mso-width-percent:0;mso-height-percent:0;mso-width-relative:page;mso-height-relative:page;v-text-anchor:top" o:gfxdata="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" fillcolor="#8db3e2 [1311]" stroked="f">
                     <v:textbox inset=",7.2pt,,7.2pt"/>
                     <w10:wrap anchorx="page" anchory="page"/>
                   </v:rect>
@@ -962,7 +962,7 @@
                               </a:ln>
                               <a:extLst>
                                 <a:ext uri="{909E8E84-426E-40dd-AFC4-6F175D3DCCD1}">
-                                  <a14:hiddenFill xmlns:a14="http://schemas.microsoft.com/office/drawing/2010/main" xmlns:w="http://schemas.openxmlformats.org/wordprocessingml/2006/main" xmlns:w10="urn:schemas-microsoft-com:office:word" xmlns:v="urn:schemas-microsoft-com:vml" xmlns:o="urn:schemas-microsoft-com:office:office" xmlns:mv="urn:schemas-microsoft-com:mac:vml" xmlns:mo="http://schemas.microsoft.com/office/mac/office/2008/main" xmlns="">
+                                  <a14:hiddenFill xmlns="" xmlns:mo="http://schemas.microsoft.com/office/mac/office/2008/main" xmlns:mv="urn:schemas-microsoft-com:mac:vml" xmlns:o="urn:schemas-microsoft-com:office:office" xmlns:v="urn:schemas-microsoft-com:vml" xmlns:w10="urn:schemas-microsoft-com:office:word" xmlns:w="http://schemas.openxmlformats.org/wordprocessingml/2006/main" xmlns:a14="http://schemas.microsoft.com/office/drawing/2010/main">
                                     <a:noFill/>
                                   </a14:hiddenFill>
                                 </a:ext>
@@ -994,7 +994,7 @@
                               </a:ln>
                               <a:extLst>
                                 <a:ext uri="{909E8E84-426E-40dd-AFC4-6F175D3DCCD1}">
-                                  <a14:hiddenFill xmlns:a14="http://schemas.microsoft.com/office/drawing/2010/main" xmlns:w="http://schemas.openxmlformats.org/wordprocessingml/2006/main" xmlns:w10="urn:schemas-microsoft-com:office:word" xmlns:v="urn:schemas-microsoft-com:vml" xmlns:o="urn:schemas-microsoft-com:office:office" xmlns:mv="urn:schemas-microsoft-com:mac:vml" xmlns:mo="http://schemas.microsoft.com/office/mac/office/2008/main" xmlns="">
+                                  <a14:hiddenFill xmlns="" xmlns:mo="http://schemas.microsoft.com/office/mac/office/2008/main" xmlns:mv="urn:schemas-microsoft-com:mac:vml" xmlns:o="urn:schemas-microsoft-com:office:office" xmlns:v="urn:schemas-microsoft-com:vml" xmlns:w10="urn:schemas-microsoft-com:office:word" xmlns:w="http://schemas.openxmlformats.org/wordprocessingml/2006/main" xmlns:a14="http://schemas.microsoft.com/office/drawing/2010/main">
                                     <a:noFill/>
                                   </a14:hiddenFill>
                                 </a:ext>
@@ -1016,7 +1016,7 @@
               </mc:Choice>
               <mc:Fallback>
                 <w:pict>
-                  <v:group w14:anchorId="28A7F32C" id="Group 9" o:spid="_x0000_s1026" style="position:absolute;margin-left:21.6pt;margin-top:702pt;width:568.8pt;height:54.05pt;z-index:-251657216;mso-position-horizontal-relative:page;mso-position-vertical-relative:page" coordorigin="432,13608" coordsize="11376,1081" o:gfxdata="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">
+                  <v:group w14:anchorId="257E6C89" id="Group 9" o:spid="_x0000_s1026" style="position:absolute;margin-left:21.6pt;margin-top:702pt;width:568.8pt;height:54.05pt;z-index:-251657216;mso-position-horizontal-relative:page;mso-position-vertical-relative:page" coordorigin="432,13608" coordsize="11376,1081" o:gfxdata="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">
                     <v:shape id="AutoShape 10" o:spid="_x0000_s1027" type="#_x0000_t32" style="position:absolute;left:432;top:13608;width:11376;height:0;visibility:visible;mso-wrap-style:square" o:connectortype="straight" o:gfxdata="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" strokecolor="gray"/>
                     <v:shape id="AutoShape 11" o:spid="_x0000_s1028" type="#_x0000_t32" style="position:absolute;left:432;top:14689;width:11376;height:0;visibility:visible;mso-wrap-style:square" o:connectortype="straight" o:gfxdata="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" strokecolor="gray"/>
                     <w10:wrap anchorx="page" anchory="page"/>
@@ -1081,14 +1081,14 @@
                               </a:ln>
                               <a:extLst>
                                 <a:ext uri="{909E8E84-426E-40dd-AFC4-6F175D3DCCD1}">
-                                  <a14:hiddenFill xmlns:a14="http://schemas.microsoft.com/office/drawing/2010/main" xmlns:w="http://schemas.openxmlformats.org/wordprocessingml/2006/main" xmlns:w10="urn:schemas-microsoft-com:office:word" xmlns:v="urn:schemas-microsoft-com:vml" xmlns:o="urn:schemas-microsoft-com:office:office" xmlns:mv="urn:schemas-microsoft-com:mac:vml" xmlns:mo="http://schemas.microsoft.com/office/mac/office/2008/main" xmlns="">
+                                  <a14:hiddenFill xmlns="" xmlns:mo="http://schemas.microsoft.com/office/mac/office/2008/main" xmlns:mv="urn:schemas-microsoft-com:mac:vml" xmlns:o="urn:schemas-microsoft-com:office:office" xmlns:v="urn:schemas-microsoft-com:vml" xmlns:w10="urn:schemas-microsoft-com:office:word" xmlns:w="http://schemas.openxmlformats.org/wordprocessingml/2006/main" xmlns:a14="http://schemas.microsoft.com/office/drawing/2010/main">
                                     <a:solidFill>
                                       <a:srgbClr val="FFFFFF"/>
                                     </a:solidFill>
                                   </a14:hiddenFill>
                                 </a:ext>
                                 <a:ext uri="{91240B29-F687-4f45-9708-019B960494DF}">
-                                  <a14:hiddenLine xmlns:a14="http://schemas.microsoft.com/office/drawing/2010/main" xmlns:w="http://schemas.openxmlformats.org/wordprocessingml/2006/main" xmlns:w10="urn:schemas-microsoft-com:office:word" xmlns:v="urn:schemas-microsoft-com:vml" xmlns:o="urn:schemas-microsoft-com:office:office" xmlns:mv="urn:schemas-microsoft-com:mac:vml" xmlns:mo="http://schemas.microsoft.com/office/mac/office/2008/main" xmlns="" w="9525">
+                                  <a14:hiddenLine xmlns="" xmlns:mo="http://schemas.microsoft.com/office/mac/office/2008/main" xmlns:mv="urn:schemas-microsoft-com:mac:vml" xmlns:o="urn:schemas-microsoft-com:office:office" xmlns:v="urn:schemas-microsoft-com:vml" xmlns:w10="urn:schemas-microsoft-com:office:word" xmlns:w="http://schemas.openxmlformats.org/wordprocessingml/2006/main" xmlns:a14="http://schemas.microsoft.com/office/drawing/2010/main" w="9525">
                                     <a:solidFill>
                                       <a:srgbClr val="000000"/>
                                     </a:solidFill>
@@ -1148,7 +1148,7 @@
                               </a:ln>
                               <a:extLst>
                                 <a:ext uri="{909E8E84-426E-40dd-AFC4-6F175D3DCCD1}">
-                                  <a14:hiddenFill xmlns:a14="http://schemas.microsoft.com/office/drawing/2010/main" xmlns:w="http://schemas.openxmlformats.org/wordprocessingml/2006/main" xmlns:w10="urn:schemas-microsoft-com:office:word" xmlns:v="urn:schemas-microsoft-com:vml" xmlns:o="urn:schemas-microsoft-com:office:office" xmlns:mv="urn:schemas-microsoft-com:mac:vml" xmlns:mo="http://schemas.microsoft.com/office/mac/office/2008/main" xmlns="">
+                                  <a14:hiddenFill xmlns="" xmlns:mo="http://schemas.microsoft.com/office/mac/office/2008/main" xmlns:mv="urn:schemas-microsoft-com:mac:vml" xmlns:o="urn:schemas-microsoft-com:office:office" xmlns:v="urn:schemas-microsoft-com:vml" xmlns:w10="urn:schemas-microsoft-com:office:word" xmlns:w="http://schemas.openxmlformats.org/wordprocessingml/2006/main" xmlns:a14="http://schemas.microsoft.com/office/drawing/2010/main">
                                     <a:noFill/>
                                   </a14:hiddenFill>
                                 </a:ext>
@@ -1175,14 +1175,14 @@
                               </a:ln>
                               <a:extLst>
                                 <a:ext uri="{909E8E84-426E-40dd-AFC4-6F175D3DCCD1}">
-                                  <a14:hiddenFill xmlns:a14="http://schemas.microsoft.com/office/drawing/2010/main" xmlns:w="http://schemas.openxmlformats.org/wordprocessingml/2006/main" xmlns:w10="urn:schemas-microsoft-com:office:word" xmlns:v="urn:schemas-microsoft-com:vml" xmlns:o="urn:schemas-microsoft-com:office:office" xmlns:mv="urn:schemas-microsoft-com:mac:vml" xmlns:mo="http://schemas.microsoft.com/office/mac/office/2008/main" xmlns="">
+                                  <a14:hiddenFill xmlns="" xmlns:mo="http://schemas.microsoft.com/office/mac/office/2008/main" xmlns:mv="urn:schemas-microsoft-com:mac:vml" xmlns:o="urn:schemas-microsoft-com:office:office" xmlns:v="urn:schemas-microsoft-com:vml" xmlns:w10="urn:schemas-microsoft-com:office:word" xmlns:w="http://schemas.openxmlformats.org/wordprocessingml/2006/main" xmlns:a14="http://schemas.microsoft.com/office/drawing/2010/main">
                                     <a:solidFill>
                                       <a:srgbClr val="FFFFFF"/>
                                     </a:solidFill>
                                   </a14:hiddenFill>
                                 </a:ext>
                                 <a:ext uri="{91240B29-F687-4f45-9708-019B960494DF}">
-                                  <a14:hiddenLine xmlns:a14="http://schemas.microsoft.com/office/drawing/2010/main" xmlns:w="http://schemas.openxmlformats.org/wordprocessingml/2006/main" xmlns:w10="urn:schemas-microsoft-com:office:word" xmlns:v="urn:schemas-microsoft-com:vml" xmlns:o="urn:schemas-microsoft-com:office:office" xmlns:mv="urn:schemas-microsoft-com:mac:vml" xmlns:mo="http://schemas.microsoft.com/office/mac/office/2008/main" xmlns="" w="9525">
+                                  <a14:hiddenLine xmlns="" xmlns:mo="http://schemas.microsoft.com/office/mac/office/2008/main" xmlns:mv="urn:schemas-microsoft-com:mac:vml" xmlns:o="urn:schemas-microsoft-com:office:office" xmlns:v="urn:schemas-microsoft-com:vml" xmlns:w10="urn:schemas-microsoft-com:office:word" xmlns:w="http://schemas.openxmlformats.org/wordprocessingml/2006/main" xmlns:a14="http://schemas.microsoft.com/office/drawing/2010/main" w="9525">
                                     <a:solidFill>
                                       <a:srgbClr val="000000"/>
                                     </a:solidFill>
@@ -4130,6 +4130,51 @@
       <w:pPr>
         <w:pStyle w:val="ListParagraph"/>
         <w:numPr>
+          <w:ilvl w:val="1"/>
+          <w:numId w:val="19"/>
+        </w:numPr>
+        <w:jc w:val="both"/>
+      </w:pPr>
+      <w:r>
+        <w:t>Each pack provides 24VDC</w:t>
+      </w:r>
+    </w:p>
+    <w:p>
+      <w:pPr>
+        <w:pStyle w:val="ListParagraph"/>
+        <w:numPr>
+          <w:ilvl w:val="1"/>
+          <w:numId w:val="19"/>
+        </w:numPr>
+      </w:pPr>
+      <w:r>
+        <w:t>Packs can provide up to 200A.</w:t>
+      </w:r>
+    </w:p>
+    <w:p>
+      <w:pPr>
+        <w:pStyle w:val="ListParagraph"/>
+        <w:numPr>
+          <w:ilvl w:val="1"/>
+          <w:numId w:val="19"/>
+        </w:numPr>
+      </w:pPr>
+      <w:r>
+        <w:t xml:space="preserve">Each </w:t>
+      </w:r>
+      <w:proofErr w:type="spellStart"/>
+      <w:r>
+        <w:t>Pacman</w:t>
+      </w:r>
+      <w:proofErr w:type="spellEnd"/>
+      <w:r>
+        <w:t xml:space="preserve"> monitors pack status correctly</w:t>
+      </w:r>
+    </w:p>
+    <w:p>
+      <w:pPr>
+        <w:pStyle w:val="ListParagraph"/>
+        <w:numPr>
           <w:ilvl w:val="0"/>
           <w:numId w:val="19"/>
         </w:numPr>
@@ -4142,6 +4187,42 @@
       <w:pPr>
         <w:pStyle w:val="ListParagraph"/>
         <w:numPr>
+          <w:ilvl w:val="1"/>
+          <w:numId w:val="19"/>
+        </w:numPr>
+      </w:pPr>
+      <w:r>
+        <w:t>Increasing throttle causes motor speed to increase</w:t>
+      </w:r>
+    </w:p>
+    <w:p>
+      <w:pPr>
+        <w:pStyle w:val="ListParagraph"/>
+        <w:numPr>
+          <w:ilvl w:val="1"/>
+          <w:numId w:val="19"/>
+        </w:numPr>
+      </w:pPr>
+      <w:r>
+        <w:t>Acceleration increases current draw</w:t>
+      </w:r>
+    </w:p>
+    <w:p>
+      <w:pPr>
+        <w:pStyle w:val="ListParagraph"/>
+        <w:numPr>
+          <w:ilvl w:val="1"/>
+          <w:numId w:val="19"/>
+        </w:numPr>
+      </w:pPr>
+      <w:r>
+        <w:t>Decreasing throttle leads to motor deceleration</w:t>
+      </w:r>
+    </w:p>
+    <w:p>
+      <w:pPr>
+        <w:pStyle w:val="ListParagraph"/>
+        <w:numPr>
           <w:ilvl w:val="0"/>
           <w:numId w:val="19"/>
         </w:numPr>
@@ -4154,6 +4235,66 @@
       <w:pPr>
         <w:pStyle w:val="ListParagraph"/>
         <w:numPr>
+          <w:ilvl w:val="1"/>
+          <w:numId w:val="19"/>
+        </w:numPr>
+      </w:pPr>
+      <w:r>
+        <w:t>VSCADA view is the drive view</w:t>
+      </w:r>
+    </w:p>
+    <w:p>
+      <w:pPr>
+        <w:pStyle w:val="ListParagraph"/>
+        <w:numPr>
+          <w:ilvl w:val="1"/>
+          <w:numId w:val="19"/>
+        </w:numPr>
+      </w:pPr>
+      <w:r>
+        <w:t>VSCADA dashboard is updating appropriately</w:t>
+      </w:r>
+    </w:p>
+    <w:p>
+      <w:pPr>
+        <w:pStyle w:val="ListParagraph"/>
+        <w:numPr>
+          <w:ilvl w:val="2"/>
+          <w:numId w:val="19"/>
+        </w:numPr>
+      </w:pPr>
+      <w:r>
+        <w:t>Value for speed is updating continuously</w:t>
+      </w:r>
+    </w:p>
+    <w:p>
+      <w:pPr>
+        <w:pStyle w:val="ListParagraph"/>
+        <w:numPr>
+          <w:ilvl w:val="2"/>
+          <w:numId w:val="19"/>
+        </w:numPr>
+      </w:pPr>
+      <w:r>
+        <w:t>TSV SOC is updating periodically.</w:t>
+      </w:r>
+    </w:p>
+    <w:p>
+      <w:pPr>
+        <w:pStyle w:val="ListParagraph"/>
+        <w:numPr>
+          <w:ilvl w:val="2"/>
+          <w:numId w:val="19"/>
+        </w:numPr>
+      </w:pPr>
+      <w:r>
+        <w:t>Pack temperatures are updating periodically</w:t>
+      </w:r>
+    </w:p>
+    <w:p>
+      <w:pPr>
+        <w:pStyle w:val="ListParagraph"/>
+        <w:numPr>
           <w:ilvl w:val="0"/>
           <w:numId w:val="19"/>
         </w:numPr>
@@ -4166,6 +4307,30 @@
       <w:pPr>
         <w:pStyle w:val="ListParagraph"/>
         <w:numPr>
+          <w:ilvl w:val="1"/>
+          <w:numId w:val="19"/>
+        </w:numPr>
+      </w:pPr>
+      <w:r>
+        <w:t>Remote computer display indicates drive mode</w:t>
+      </w:r>
+    </w:p>
+    <w:p>
+      <w:pPr>
+        <w:pStyle w:val="ListParagraph"/>
+        <w:numPr>
+          <w:ilvl w:val="1"/>
+          <w:numId w:val="19"/>
+        </w:numPr>
+      </w:pPr>
+      <w:r>
+        <w:t>Remote computer display of all parameters updates appropriately</w:t>
+      </w:r>
+    </w:p>
+    <w:p>
+      <w:pPr>
+        <w:pStyle w:val="ListParagraph"/>
+        <w:numPr>
           <w:ilvl w:val="0"/>
           <w:numId w:val="19"/>
         </w:numPr>
@@ -4176,6 +4341,30 @@
     </w:p>
     <w:p>
       <w:pPr>
+        <w:pStyle w:val="ListParagraph"/>
+        <w:numPr>
+          <w:ilvl w:val="1"/>
+          <w:numId w:val="19"/>
+        </w:numPr>
+      </w:pPr>
+      <w:r>
+        <w:t>Cell phone displays appropriate drive mode view</w:t>
+      </w:r>
+    </w:p>
+    <w:p>
+      <w:pPr>
+        <w:pStyle w:val="ListParagraph"/>
+        <w:numPr>
+          <w:ilvl w:val="1"/>
+          <w:numId w:val="19"/>
+        </w:numPr>
+      </w:pPr>
+      <w:r>
+        <w:t>Drive mode parameters update on the screen appropriately</w:t>
+      </w:r>
+    </w:p>
+    <w:p>
+      <w:pPr>
         <w:pStyle w:val="Heading1"/>
       </w:pPr>
       <w:r>
@@ -4193,6 +4382,8 @@
       <w:r>
         <w:t>Packs charge and perform safety checks</w:t>
       </w:r>
+      <w:bookmarkStart w:id="1" w:name="_GoBack"/>
+      <w:bookmarkEnd w:id="1"/>
     </w:p>
     <w:p>
       <w:pPr>
@@ -4677,6 +4868,7 @@
           </w:tcPr>
           <w:p>
             <w:r>
+              <w:lastRenderedPageBreak/>
               <w:t>Strain gauge</w:t>
             </w:r>
           </w:p>
@@ -5107,7 +5299,6 @@
         <w:pStyle w:val="Heading1"/>
       </w:pPr>
       <w:r>
-        <w:lastRenderedPageBreak/>
         <w:t>ATP-04 intermediate steps</w:t>
       </w:r>
     </w:p>
@@ -5742,6 +5933,7 @@
         </w:numPr>
       </w:pPr>
       <w:r>
+        <w:lastRenderedPageBreak/>
         <w:t>Packs disengage from the motor with loss of power</w:t>
       </w:r>
     </w:p>
@@ -5780,8 +5972,6 @@
       <w:r>
         <w:t>Cooling safely shuts down</w:t>
       </w:r>
-      <w:bookmarkStart w:id="1" w:name="_GoBack"/>
-      <w:bookmarkEnd w:id="1"/>
     </w:p>
     <w:p>
       <w:pPr>
@@ -5986,7 +6176,7 @@
         <w:rStyle w:val="PageNumber"/>
         <w:noProof/>
       </w:rPr>
-      <w:t>6</w:t>
+      <w:t>7</w:t>
     </w:r>
     <w:r>
       <w:rPr>
@@ -6401,87 +6591,87 @@
   </w:abstractNum>
   <w:abstractNum w:abstractNumId="1">
     <w:nsid w:val="01D0357E"/>
-    <w:multiLevelType w:val="hybridMultilevel"/>
-    <w:tmpl w:val="E08E5774"/>
-    <w:lvl w:ilvl="0" w:tplc="0409000F">
+    <w:multiLevelType w:val="multilevel"/>
+    <w:tmpl w:val="0409001F"/>
+    <w:lvl w:ilvl="0">
       <w:start w:val="1"/>
       <w:numFmt w:val="decimal"/>
       <w:lvlText w:val="%1."/>
       <w:lvlJc w:val="left"/>
       <w:pPr>
-        <w:ind w:left="720" w:hanging="360"/>
-      </w:pPr>
-    </w:lvl>
-    <w:lvl w:ilvl="1" w:tplc="04090019" w:tentative="1">
-      <w:start w:val="1"/>
-      <w:numFmt w:val="lowerLetter"/>
-      <w:lvlText w:val="%2."/>
-      <w:lvlJc w:val="left"/>
-      <w:pPr>
-        <w:ind w:left="1440" w:hanging="360"/>
-      </w:pPr>
-    </w:lvl>
-    <w:lvl w:ilvl="2" w:tplc="0409001B" w:tentative="1">
-      <w:start w:val="1"/>
-      <w:numFmt w:val="lowerRoman"/>
-      <w:lvlText w:val="%3."/>
-      <w:lvlJc w:val="right"/>
-      <w:pPr>
-        <w:ind w:left="2160" w:hanging="180"/>
-      </w:pPr>
-    </w:lvl>
-    <w:lvl w:ilvl="3" w:tplc="0409000F" w:tentative="1">
+        <w:ind w:left="360" w:hanging="360"/>
+      </w:pPr>
+    </w:lvl>
+    <w:lvl w:ilvl="1">
       <w:start w:val="1"/>
       <w:numFmt w:val="decimal"/>
-      <w:lvlText w:val="%4."/>
-      <w:lvlJc w:val="left"/>
-      <w:pPr>
-        <w:ind w:left="2880" w:hanging="360"/>
-      </w:pPr>
-    </w:lvl>
-    <w:lvl w:ilvl="4" w:tplc="04090019" w:tentative="1">
-      <w:start w:val="1"/>
-      <w:numFmt w:val="lowerLetter"/>
-      <w:lvlText w:val="%5."/>
-      <w:lvlJc w:val="left"/>
-      <w:pPr>
-        <w:ind w:left="3600" w:hanging="360"/>
-      </w:pPr>
-    </w:lvl>
-    <w:lvl w:ilvl="5" w:tplc="0409001B" w:tentative="1">
-      <w:start w:val="1"/>
-      <w:numFmt w:val="lowerRoman"/>
-      <w:lvlText w:val="%6."/>
-      <w:lvlJc w:val="right"/>
-      <w:pPr>
-        <w:ind w:left="4320" w:hanging="180"/>
-      </w:pPr>
-    </w:lvl>
-    <w:lvl w:ilvl="6" w:tplc="0409000F" w:tentative="1">
+      <w:lvlText w:val="%1.%2."/>
+      <w:lvlJc w:val="left"/>
+      <w:pPr>
+        <w:ind w:left="792" w:hanging="432"/>
+      </w:pPr>
+    </w:lvl>
+    <w:lvl w:ilvl="2">
       <w:start w:val="1"/>
       <w:numFmt w:val="decimal"/>
-      <w:lvlText w:val="%7."/>
-      <w:lvlJc w:val="left"/>
-      <w:pPr>
-        <w:ind w:left="5040" w:hanging="360"/>
-      </w:pPr>
-    </w:lvl>
-    <w:lvl w:ilvl="7" w:tplc="04090019" w:tentative="1">
-      <w:start w:val="1"/>
-      <w:numFmt w:val="lowerLetter"/>
-      <w:lvlText w:val="%8."/>
-      <w:lvlJc w:val="left"/>
-      <w:pPr>
-        <w:ind w:left="5760" w:hanging="360"/>
-      </w:pPr>
-    </w:lvl>
-    <w:lvl w:ilvl="8" w:tplc="0409001B" w:tentative="1">
-      <w:start w:val="1"/>
-      <w:numFmt w:val="lowerRoman"/>
-      <w:lvlText w:val="%9."/>
-      <w:lvlJc w:val="right"/>
-      <w:pPr>
-        <w:ind w:left="6480" w:hanging="180"/>
+      <w:lvlText w:val="%1.%2.%3."/>
+      <w:lvlJc w:val="left"/>
+      <w:pPr>
+        <w:ind w:left="1224" w:hanging="504"/>
+      </w:pPr>
+    </w:lvl>
+    <w:lvl w:ilvl="3">
+      <w:start w:val="1"/>
+      <w:numFmt w:val="decimal"/>
+      <w:lvlText w:val="%1.%2.%3.%4."/>
+      <w:lvlJc w:val="left"/>
+      <w:pPr>
+        <w:ind w:left="1728" w:hanging="648"/>
+      </w:pPr>
+    </w:lvl>
+    <w:lvl w:ilvl="4">
+      <w:start w:val="1"/>
+      <w:numFmt w:val="decimal"/>
+      <w:lvlText w:val="%1.%2.%3.%4.%5."/>
+      <w:lvlJc w:val="left"/>
+      <w:pPr>
+        <w:ind w:left="2232" w:hanging="792"/>
+      </w:pPr>
+    </w:lvl>
+    <w:lvl w:ilvl="5">
+      <w:start w:val="1"/>
+      <w:numFmt w:val="decimal"/>
+      <w:lvlText w:val="%1.%2.%3.%4.%5.%6."/>
+      <w:lvlJc w:val="left"/>
+      <w:pPr>
+        <w:ind w:left="2736" w:hanging="936"/>
+      </w:pPr>
+    </w:lvl>
+    <w:lvl w:ilvl="6">
+      <w:start w:val="1"/>
+      <w:numFmt w:val="decimal"/>
+      <w:lvlText w:val="%1.%2.%3.%4.%5.%6.%7."/>
+      <w:lvlJc w:val="left"/>
+      <w:pPr>
+        <w:ind w:left="3240" w:hanging="1080"/>
+      </w:pPr>
+    </w:lvl>
+    <w:lvl w:ilvl="7">
+      <w:start w:val="1"/>
+      <w:numFmt w:val="decimal"/>
+      <w:lvlText w:val="%1.%2.%3.%4.%5.%6.%7.%8."/>
+      <w:lvlJc w:val="left"/>
+      <w:pPr>
+        <w:ind w:left="3744" w:hanging="1224"/>
+      </w:pPr>
+    </w:lvl>
+    <w:lvl w:ilvl="8">
+      <w:start w:val="1"/>
+      <w:numFmt w:val="decimal"/>
+      <w:lvlText w:val="%1.%2.%3.%4.%5.%6.%7.%8.%9."/>
+      <w:lvlJc w:val="left"/>
+      <w:pPr>
+        <w:ind w:left="4320" w:hanging="1440"/>
       </w:pPr>
     </w:lvl>
   </w:abstractNum>
@@ -6944,114 +7134,114 @@
   </w:abstractNum>
   <w:abstractNum w:abstractNumId="7">
     <w:nsid w:val="12212015"/>
-    <w:multiLevelType w:val="hybridMultilevel"/>
-    <w:tmpl w:val="DB6A3558"/>
-    <w:lvl w:ilvl="0" w:tplc="0409000F">
+    <w:multiLevelType w:val="multilevel"/>
+    <w:tmpl w:val="0409001F"/>
+    <w:lvl w:ilvl="0">
       <w:start w:val="1"/>
       <w:numFmt w:val="decimal"/>
       <w:lvlText w:val="%1."/>
       <w:lvlJc w:val="left"/>
       <w:pPr>
-        <w:ind w:left="720" w:hanging="360"/>
+        <w:ind w:left="360" w:hanging="360"/>
       </w:pPr>
       <w:rPr>
         <w:rFonts w:hint="default"/>
       </w:rPr>
     </w:lvl>
-    <w:lvl w:ilvl="1" w:tplc="04090003" w:tentative="1">
-      <w:start w:val="1"/>
-      <w:numFmt w:val="bullet"/>
-      <w:lvlText w:val="o"/>
-      <w:lvlJc w:val="left"/>
-      <w:pPr>
-        <w:ind w:left="1440" w:hanging="360"/>
+    <w:lvl w:ilvl="1">
+      <w:start w:val="1"/>
+      <w:numFmt w:val="decimal"/>
+      <w:lvlText w:val="%1.%2."/>
+      <w:lvlJc w:val="left"/>
+      <w:pPr>
+        <w:ind w:left="792" w:hanging="432"/>
       </w:pPr>
       <w:rPr>
-        <w:rFonts w:ascii="Courier New" w:hAnsi="Courier New" w:hint="default"/>
+        <w:rFonts w:hint="default"/>
       </w:rPr>
     </w:lvl>
-    <w:lvl w:ilvl="2" w:tplc="04090005" w:tentative="1">
-      <w:start w:val="1"/>
-      <w:numFmt w:val="bullet"/>
-      <w:lvlText w:val=""/>
-      <w:lvlJc w:val="left"/>
-      <w:pPr>
-        <w:ind w:left="2160" w:hanging="360"/>
+    <w:lvl w:ilvl="2">
+      <w:start w:val="1"/>
+      <w:numFmt w:val="decimal"/>
+      <w:lvlText w:val="%1.%2.%3."/>
+      <w:lvlJc w:val="left"/>
+      <w:pPr>
+        <w:ind w:left="1224" w:hanging="504"/>
       </w:pPr>
       <w:rPr>
-        <w:rFonts w:ascii="Wingdings" w:hAnsi="Wingdings" w:hint="default"/>
+        <w:rFonts w:hint="default"/>
       </w:rPr>
     </w:lvl>
-    <w:lvl w:ilvl="3" w:tplc="04090001" w:tentative="1">
-      <w:start w:val="1"/>
-      <w:numFmt w:val="bullet"/>
-      <w:lvlText w:val=""/>
-      <w:lvlJc w:val="left"/>
-      <w:pPr>
-        <w:ind w:left="2880" w:hanging="360"/>
+    <w:lvl w:ilvl="3">
+      <w:start w:val="1"/>
+      <w:numFmt w:val="decimal"/>
+      <w:lvlText w:val="%1.%2.%3.%4."/>
+      <w:lvlJc w:val="left"/>
+      <w:pPr>
+        <w:ind w:left="1728" w:hanging="648"/>
       </w:pPr>
       <w:rPr>
-        <w:rFonts w:ascii="Symbol" w:hAnsi="Symbol" w:hint="default"/>
+        <w:rFonts w:hint="default"/>
       </w:rPr>
     </w:lvl>
-    <w:lvl w:ilvl="4" w:tplc="04090003" w:tentative="1">
-      <w:start w:val="1"/>
-      <w:numFmt w:val="bullet"/>
-      <w:lvlText w:val="o"/>
-      <w:lvlJc w:val="left"/>
-      <w:pPr>
-        <w:ind w:left="3600" w:hanging="360"/>
+    <w:lvl w:ilvl="4">
+      <w:start w:val="1"/>
+      <w:numFmt w:val="decimal"/>
+      <w:lvlText w:val="%1.%2.%3.%4.%5."/>
+      <w:lvlJc w:val="left"/>
+      <w:pPr>
+        <w:ind w:left="2232" w:hanging="792"/>
       </w:pPr>
       <w:rPr>
-        <w:rFonts w:ascii="Courier New" w:hAnsi="Courier New" w:hint="default"/>
+        <w:rFonts w:hint="default"/>
       </w:rPr>
     </w:lvl>
-    <w:lvl w:ilvl="5" w:tplc="04090005" w:tentative="1">
-      <w:start w:val="1"/>
-      <w:numFmt w:val="bullet"/>
-      <w:lvlText w:val=""/>
-      <w:lvlJc w:val="left"/>
-      <w:pPr>
-        <w:ind w:left="4320" w:hanging="360"/>
+    <w:lvl w:ilvl="5">
+      <w:start w:val="1"/>
+      <w:numFmt w:val="decimal"/>
+      <w:lvlText w:val="%1.%2.%3.%4.%5.%6."/>
+      <w:lvlJc w:val="left"/>
+      <w:pPr>
+        <w:ind w:left="2736" w:hanging="936"/>
       </w:pPr>
       <w:rPr>
-        <w:rFonts w:ascii="Wingdings" w:hAnsi="Wingdings" w:hint="default"/>
+        <w:rFonts w:hint="default"/>
       </w:rPr>
     </w:lvl>
-    <w:lvl w:ilvl="6" w:tplc="04090001" w:tentative="1">
-      <w:start w:val="1"/>
-      <w:numFmt w:val="bullet"/>
-      <w:lvlText w:val=""/>
-      <w:lvlJc w:val="left"/>
-      <w:pPr>
-        <w:ind w:left="5040" w:hanging="360"/>
+    <w:lvl w:ilvl="6">
+      <w:start w:val="1"/>
+      <w:numFmt w:val="decimal"/>
+      <w:lvlText w:val="%1.%2.%3.%4.%5.%6.%7."/>
+      <w:lvlJc w:val="left"/>
+      <w:pPr>
+        <w:ind w:left="3240" w:hanging="1080"/>
       </w:pPr>
       <w:rPr>
-        <w:rFonts w:ascii="Symbol" w:hAnsi="Symbol" w:hint="default"/>
+        <w:rFonts w:hint="default"/>
       </w:rPr>
     </w:lvl>
-    <w:lvl w:ilvl="7" w:tplc="04090003" w:tentative="1">
-      <w:start w:val="1"/>
-      <w:numFmt w:val="bullet"/>
-      <w:lvlText w:val="o"/>
-      <w:lvlJc w:val="left"/>
-      <w:pPr>
-        <w:ind w:left="5760" w:hanging="360"/>
+    <w:lvl w:ilvl="7">
+      <w:start w:val="1"/>
+      <w:numFmt w:val="decimal"/>
+      <w:lvlText w:val="%1.%2.%3.%4.%5.%6.%7.%8."/>
+      <w:lvlJc w:val="left"/>
+      <w:pPr>
+        <w:ind w:left="3744" w:hanging="1224"/>
       </w:pPr>
       <w:rPr>
-        <w:rFonts w:ascii="Courier New" w:hAnsi="Courier New" w:hint="default"/>
+        <w:rFonts w:hint="default"/>
       </w:rPr>
     </w:lvl>
-    <w:lvl w:ilvl="8" w:tplc="04090005" w:tentative="1">
-      <w:start w:val="1"/>
-      <w:numFmt w:val="bullet"/>
-      <w:lvlText w:val=""/>
-      <w:lvlJc w:val="left"/>
-      <w:pPr>
-        <w:ind w:left="6480" w:hanging="360"/>
+    <w:lvl w:ilvl="8">
+      <w:start w:val="1"/>
+      <w:numFmt w:val="decimal"/>
+      <w:lvlText w:val="%1.%2.%3.%4.%5.%6.%7.%8.%9."/>
+      <w:lvlJc w:val="left"/>
+      <w:pPr>
+        <w:ind w:left="4320" w:hanging="1440"/>
       </w:pPr>
       <w:rPr>
-        <w:rFonts w:ascii="Wingdings" w:hAnsi="Wingdings" w:hint="default"/>
+        <w:rFonts w:hint="default"/>
       </w:rPr>
     </w:lvl>
   </w:abstractNum>
@@ -8545,6 +8735,92 @@
     </w:lvl>
   </w:abstractNum>
   <w:abstractNum w:abstractNumId="25">
+    <w:nsid w:val="7F301EB4"/>
+    <w:multiLevelType w:val="multilevel"/>
+    <w:tmpl w:val="0409001F"/>
+    <w:lvl w:ilvl="0">
+      <w:start w:val="1"/>
+      <w:numFmt w:val="decimal"/>
+      <w:lvlText w:val="%1."/>
+      <w:lvlJc w:val="left"/>
+      <w:pPr>
+        <w:ind w:left="360" w:hanging="360"/>
+      </w:pPr>
+    </w:lvl>
+    <w:lvl w:ilvl="1">
+      <w:start w:val="1"/>
+      <w:numFmt w:val="decimal"/>
+      <w:lvlText w:val="%1.%2."/>
+      <w:lvlJc w:val="left"/>
+      <w:pPr>
+        <w:ind w:left="792" w:hanging="432"/>
+      </w:pPr>
+    </w:lvl>
+    <w:lvl w:ilvl="2">
+      <w:start w:val="1"/>
+      <w:numFmt w:val="decimal"/>
+      <w:lvlText w:val="%1.%2.%3."/>
+      <w:lvlJc w:val="left"/>
+      <w:pPr>
+        <w:ind w:left="1224" w:hanging="504"/>
+      </w:pPr>
+    </w:lvl>
+    <w:lvl w:ilvl="3">
+      <w:start w:val="1"/>
+      <w:numFmt w:val="decimal"/>
+      <w:lvlText w:val="%1.%2.%3.%4."/>
+      <w:lvlJc w:val="left"/>
+      <w:pPr>
+        <w:ind w:left="1728" w:hanging="648"/>
+      </w:pPr>
+    </w:lvl>
+    <w:lvl w:ilvl="4">
+      <w:start w:val="1"/>
+      <w:numFmt w:val="decimal"/>
+      <w:lvlText w:val="%1.%2.%3.%4.%5."/>
+      <w:lvlJc w:val="left"/>
+      <w:pPr>
+        <w:ind w:left="2232" w:hanging="792"/>
+      </w:pPr>
+    </w:lvl>
+    <w:lvl w:ilvl="5">
+      <w:start w:val="1"/>
+      <w:numFmt w:val="decimal"/>
+      <w:lvlText w:val="%1.%2.%3.%4.%5.%6."/>
+      <w:lvlJc w:val="left"/>
+      <w:pPr>
+        <w:ind w:left="2736" w:hanging="936"/>
+      </w:pPr>
+    </w:lvl>
+    <w:lvl w:ilvl="6">
+      <w:start w:val="1"/>
+      <w:numFmt w:val="decimal"/>
+      <w:lvlText w:val="%1.%2.%3.%4.%5.%6.%7."/>
+      <w:lvlJc w:val="left"/>
+      <w:pPr>
+        <w:ind w:left="3240" w:hanging="1080"/>
+      </w:pPr>
+    </w:lvl>
+    <w:lvl w:ilvl="7">
+      <w:start w:val="1"/>
+      <w:numFmt w:val="decimal"/>
+      <w:lvlText w:val="%1.%2.%3.%4.%5.%6.%7.%8."/>
+      <w:lvlJc w:val="left"/>
+      <w:pPr>
+        <w:ind w:left="3744" w:hanging="1224"/>
+      </w:pPr>
+    </w:lvl>
+    <w:lvl w:ilvl="8">
+      <w:start w:val="1"/>
+      <w:numFmt w:val="decimal"/>
+      <w:lvlText w:val="%1.%2.%3.%4.%5.%6.%7.%8.%9."/>
+      <w:lvlJc w:val="left"/>
+      <w:pPr>
+        <w:ind w:left="4320" w:hanging="1440"/>
+      </w:pPr>
+    </w:lvl>
+  </w:abstractNum>
+  <w:abstractNum w:abstractNumId="26">
     <w:nsid w:val="7F912316"/>
     <w:multiLevelType w:val="hybridMultilevel"/>
     <w:tmpl w:val="7DB61A6E"/>
@@ -8679,7 +8955,7 @@
     <w:abstractNumId w:val="0"/>
   </w:num>
   <w:num w:numId="17">
-    <w:abstractNumId w:val="25"/>
+    <w:abstractNumId w:val="26"/>
   </w:num>
   <w:num w:numId="18">
     <w:abstractNumId w:val="4"/>
@@ -8707,6 +8983,9 @@
   </w:num>
   <w:num w:numId="26">
     <w:abstractNumId w:val="22"/>
+  </w:num>
+  <w:num w:numId="27">
+    <w:abstractNumId w:val="25"/>
   </w:num>
 </w:numbering>
 </file>
@@ -11226,7 +11505,7 @@
 </file>
 
 <file path=customXml/itemProps2.xml><?xml version="1.0" encoding="utf-8"?>
-<ds:datastoreItem xmlns:ds="http://schemas.openxmlformats.org/officeDocument/2006/customXml" ds:itemID="{9C9E5CB3-051E-480E-820A-00416D0E3075}">
+<ds:datastoreItem xmlns:ds="http://schemas.openxmlformats.org/officeDocument/2006/customXml" ds:itemID="{B0F1513B-7836-4DF6-A8D7-2A07A2A58E3E}">
   <ds:schemaRefs>
     <ds:schemaRef ds:uri="http://schemas.openxmlformats.org/officeDocument/2006/bibliography"/>
   </ds:schemaRefs>

</xml_diff>

<commit_message>
more fleshing out on atp overview
</commit_message>
<xml_diff>
--- a/ATP Overview.docx
+++ b/ATP Overview.docx
@@ -65,14 +65,14 @@
                               </a:ln>
                               <a:extLst>
                                 <a:ext uri="{909E8E84-426E-40dd-AFC4-6F175D3DCCD1}">
-                                  <a14:hiddenFill xmlns="" xmlns:mo="http://schemas.microsoft.com/office/mac/office/2008/main" xmlns:mv="urn:schemas-microsoft-com:mac:vml" xmlns:o="urn:schemas-microsoft-com:office:office" xmlns:v="urn:schemas-microsoft-com:vml" xmlns:w10="urn:schemas-microsoft-com:office:word" xmlns:w="http://schemas.openxmlformats.org/wordprocessingml/2006/main" xmlns:a14="http://schemas.microsoft.com/office/drawing/2010/main">
+                                  <a14:hiddenFill xmlns:a14="http://schemas.microsoft.com/office/drawing/2010/main" xmlns:w="http://schemas.openxmlformats.org/wordprocessingml/2006/main" xmlns:w10="urn:schemas-microsoft-com:office:word" xmlns:v="urn:schemas-microsoft-com:vml" xmlns:o="urn:schemas-microsoft-com:office:office" xmlns:mv="urn:schemas-microsoft-com:mac:vml" xmlns:mo="http://schemas.microsoft.com/office/mac/office/2008/main" xmlns="">
                                     <a:solidFill>
                                       <a:srgbClr val="FFFFFF"/>
                                     </a:solidFill>
                                   </a14:hiddenFill>
                                 </a:ext>
                                 <a:ext uri="{91240B29-F687-4f45-9708-019B960494DF}">
-                                  <a14:hiddenLine xmlns="" xmlns:mo="http://schemas.microsoft.com/office/mac/office/2008/main" xmlns:mv="urn:schemas-microsoft-com:mac:vml" xmlns:o="urn:schemas-microsoft-com:office:office" xmlns:v="urn:schemas-microsoft-com:vml" xmlns:w10="urn:schemas-microsoft-com:office:word" xmlns:w="http://schemas.openxmlformats.org/wordprocessingml/2006/main" xmlns:a14="http://schemas.microsoft.com/office/drawing/2010/main" w="9525">
+                                  <a14:hiddenLine xmlns:a14="http://schemas.microsoft.com/office/drawing/2010/main" xmlns:w="http://schemas.openxmlformats.org/wordprocessingml/2006/main" xmlns:w10="urn:schemas-microsoft-com:office:word" xmlns:v="urn:schemas-microsoft-com:vml" xmlns:o="urn:schemas-microsoft-com:office:office" xmlns:mv="urn:schemas-microsoft-com:mac:vml" xmlns:mo="http://schemas.microsoft.com/office/mac/office/2008/main" xmlns="" w="9525">
                                     <a:solidFill>
                                       <a:srgbClr val="808080"/>
                                     </a:solidFill>
@@ -133,14 +133,14 @@
                               </a:ln>
                               <a:extLst>
                                 <a:ext uri="{909E8E84-426E-40dd-AFC4-6F175D3DCCD1}">
-                                  <a14:hiddenFill xmlns="" xmlns:mo="http://schemas.microsoft.com/office/mac/office/2008/main" xmlns:mv="urn:schemas-microsoft-com:mac:vml" xmlns:o="urn:schemas-microsoft-com:office:office" xmlns:v="urn:schemas-microsoft-com:vml" xmlns:w10="urn:schemas-microsoft-com:office:word" xmlns:w="http://schemas.openxmlformats.org/wordprocessingml/2006/main" xmlns:a14="http://schemas.microsoft.com/office/drawing/2010/main">
+                                  <a14:hiddenFill xmlns:a14="http://schemas.microsoft.com/office/drawing/2010/main" xmlns:w="http://schemas.openxmlformats.org/wordprocessingml/2006/main" xmlns:w10="urn:schemas-microsoft-com:office:word" xmlns:v="urn:schemas-microsoft-com:vml" xmlns:o="urn:schemas-microsoft-com:office:office" xmlns:mv="urn:schemas-microsoft-com:mac:vml" xmlns:mo="http://schemas.microsoft.com/office/mac/office/2008/main" xmlns="">
                                     <a:solidFill>
                                       <a:srgbClr val="FFFFFF"/>
                                     </a:solidFill>
                                   </a14:hiddenFill>
                                 </a:ext>
                                 <a:ext uri="{91240B29-F687-4f45-9708-019B960494DF}">
-                                  <a14:hiddenLine xmlns="" xmlns:mo="http://schemas.microsoft.com/office/mac/office/2008/main" xmlns:mv="urn:schemas-microsoft-com:mac:vml" xmlns:o="urn:schemas-microsoft-com:office:office" xmlns:v="urn:schemas-microsoft-com:vml" xmlns:w10="urn:schemas-microsoft-com:office:word" xmlns:w="http://schemas.openxmlformats.org/wordprocessingml/2006/main" xmlns:a14="http://schemas.microsoft.com/office/drawing/2010/main" w="9525">
+                                  <a14:hiddenLine xmlns:a14="http://schemas.microsoft.com/office/drawing/2010/main" xmlns:w="http://schemas.openxmlformats.org/wordprocessingml/2006/main" xmlns:w10="urn:schemas-microsoft-com:office:word" xmlns:v="urn:schemas-microsoft-com:vml" xmlns:o="urn:schemas-microsoft-com:office:office" xmlns:mv="urn:schemas-microsoft-com:mac:vml" xmlns:mo="http://schemas.microsoft.com/office/mac/office/2008/main" xmlns="" w="9525">
                                     <a:solidFill>
                                       <a:srgbClr val="000000"/>
                                     </a:solidFill>
@@ -212,7 +212,7 @@
                               </a:ln>
                               <a:extLst>
                                 <a:ext uri="{909E8E84-426E-40dd-AFC4-6F175D3DCCD1}">
-                                  <a14:hiddenFill xmlns="" xmlns:mo="http://schemas.microsoft.com/office/mac/office/2008/main" xmlns:mv="urn:schemas-microsoft-com:mac:vml" xmlns:o="urn:schemas-microsoft-com:office:office" xmlns:v="urn:schemas-microsoft-com:vml" xmlns:w10="urn:schemas-microsoft-com:office:word" xmlns:w="http://schemas.openxmlformats.org/wordprocessingml/2006/main" xmlns:a14="http://schemas.microsoft.com/office/drawing/2010/main">
+                                  <a14:hiddenFill xmlns:a14="http://schemas.microsoft.com/office/drawing/2010/main" xmlns:w="http://schemas.openxmlformats.org/wordprocessingml/2006/main" xmlns:w10="urn:schemas-microsoft-com:office:word" xmlns:v="urn:schemas-microsoft-com:vml" xmlns:o="urn:schemas-microsoft-com:office:office" xmlns:mv="urn:schemas-microsoft-com:mac:vml" xmlns:mo="http://schemas.microsoft.com/office/mac/office/2008/main" xmlns="">
                                     <a:noFill/>
                                   </a14:hiddenFill>
                                 </a:ext>
@@ -356,14 +356,14 @@
                             </a:ln>
                             <a:extLst>
                               <a:ext uri="{909E8E84-426E-40dd-AFC4-6F175D3DCCD1}">
-                                <a14:hiddenFill xmlns="" xmlns:mo="http://schemas.microsoft.com/office/mac/office/2008/main" xmlns:mv="urn:schemas-microsoft-com:mac:vml" xmlns:o="urn:schemas-microsoft-com:office:office" xmlns:v="urn:schemas-microsoft-com:vml" xmlns:w10="urn:schemas-microsoft-com:office:word" xmlns:w="http://schemas.openxmlformats.org/wordprocessingml/2006/main" xmlns:a14="http://schemas.microsoft.com/office/drawing/2010/main">
+                                <a14:hiddenFill xmlns:a14="http://schemas.microsoft.com/office/drawing/2010/main" xmlns:w="http://schemas.openxmlformats.org/wordprocessingml/2006/main" xmlns:w10="urn:schemas-microsoft-com:office:word" xmlns:v="urn:schemas-microsoft-com:vml" xmlns:o="urn:schemas-microsoft-com:office:office" xmlns:mv="urn:schemas-microsoft-com:mac:vml" xmlns:mo="http://schemas.microsoft.com/office/mac/office/2008/main" xmlns="">
                                   <a:solidFill>
                                     <a:srgbClr val="FFFFFF"/>
                                   </a:solidFill>
                                 </a14:hiddenFill>
                               </a:ext>
                               <a:ext uri="{91240B29-F687-4f45-9708-019B960494DF}">
-                                <a14:hiddenLine xmlns="" xmlns:mo="http://schemas.microsoft.com/office/mac/office/2008/main" xmlns:mv="urn:schemas-microsoft-com:mac:vml" xmlns:o="urn:schemas-microsoft-com:office:office" xmlns:v="urn:schemas-microsoft-com:vml" xmlns:w10="urn:schemas-microsoft-com:office:word" xmlns:w="http://schemas.openxmlformats.org/wordprocessingml/2006/main" xmlns:a14="http://schemas.microsoft.com/office/drawing/2010/main" w="9525">
+                                <a14:hiddenLine xmlns:a14="http://schemas.microsoft.com/office/drawing/2010/main" xmlns:w="http://schemas.openxmlformats.org/wordprocessingml/2006/main" xmlns:w10="urn:schemas-microsoft-com:office:word" xmlns:v="urn:schemas-microsoft-com:vml" xmlns:o="urn:schemas-microsoft-com:office:office" xmlns:mv="urn:schemas-microsoft-com:mac:vml" xmlns:mo="http://schemas.microsoft.com/office/mac/office/2008/main" xmlns="" w="9525">
                                   <a:solidFill>
                                     <a:srgbClr val="000000"/>
                                   </a:solidFill>
@@ -543,14 +543,14 @@
                             </a:ln>
                             <a:extLst>
                               <a:ext uri="{909E8E84-426E-40dd-AFC4-6F175D3DCCD1}">
-                                <a14:hiddenFill xmlns="" xmlns:mo="http://schemas.microsoft.com/office/mac/office/2008/main" xmlns:mv="urn:schemas-microsoft-com:mac:vml" xmlns:o="urn:schemas-microsoft-com:office:office" xmlns:v="urn:schemas-microsoft-com:vml" xmlns:w10="urn:schemas-microsoft-com:office:word" xmlns:w="http://schemas.openxmlformats.org/wordprocessingml/2006/main" xmlns:a14="http://schemas.microsoft.com/office/drawing/2010/main">
+                                <a14:hiddenFill xmlns:a14="http://schemas.microsoft.com/office/drawing/2010/main" xmlns:w="http://schemas.openxmlformats.org/wordprocessingml/2006/main" xmlns:w10="urn:schemas-microsoft-com:office:word" xmlns:v="urn:schemas-microsoft-com:vml" xmlns:o="urn:schemas-microsoft-com:office:office" xmlns:mv="urn:schemas-microsoft-com:mac:vml" xmlns:mo="http://schemas.microsoft.com/office/mac/office/2008/main" xmlns="">
                                   <a:solidFill>
                                     <a:srgbClr val="FFFFFF"/>
                                   </a:solidFill>
                                 </a14:hiddenFill>
                               </a:ext>
                               <a:ext uri="{91240B29-F687-4f45-9708-019B960494DF}">
-                                <a14:hiddenLine xmlns="" xmlns:mo="http://schemas.microsoft.com/office/mac/office/2008/main" xmlns:mv="urn:schemas-microsoft-com:mac:vml" xmlns:o="urn:schemas-microsoft-com:office:office" xmlns:v="urn:schemas-microsoft-com:vml" xmlns:w10="urn:schemas-microsoft-com:office:word" xmlns:w="http://schemas.openxmlformats.org/wordprocessingml/2006/main" xmlns:a14="http://schemas.microsoft.com/office/drawing/2010/main" w="9525">
+                                <a14:hiddenLine xmlns:a14="http://schemas.microsoft.com/office/drawing/2010/main" xmlns:w="http://schemas.openxmlformats.org/wordprocessingml/2006/main" xmlns:w10="urn:schemas-microsoft-com:office:word" xmlns:v="urn:schemas-microsoft-com:vml" xmlns:o="urn:schemas-microsoft-com:office:office" xmlns:mv="urn:schemas-microsoft-com:mac:vml" xmlns:mo="http://schemas.microsoft.com/office/mac/office/2008/main" xmlns="" w="9525">
                                   <a:solidFill>
                                     <a:srgbClr val="000000"/>
                                   </a:solidFill>
@@ -854,7 +854,7 @@
                             <a:effectLst/>
                             <a:extLst>
                               <a:ext uri="{91240B29-F687-4f45-9708-019B960494DF}">
-                                <a14:hiddenLine xmlns="" xmlns:mo="http://schemas.microsoft.com/office/mac/office/2008/main" xmlns:mv="urn:schemas-microsoft-com:mac:vml" xmlns:o="urn:schemas-microsoft-com:office:office" xmlns:v="urn:schemas-microsoft-com:vml" xmlns:w10="urn:schemas-microsoft-com:office:word" xmlns:w="http://schemas.openxmlformats.org/wordprocessingml/2006/main" xmlns:a14="http://schemas.microsoft.com/office/drawing/2010/main" w="19050">
+                                <a14:hiddenLine xmlns:a14="http://schemas.microsoft.com/office/drawing/2010/main" xmlns:w="http://schemas.openxmlformats.org/wordprocessingml/2006/main" xmlns:w10="urn:schemas-microsoft-com:office:word" xmlns:v="urn:schemas-microsoft-com:vml" xmlns:o="urn:schemas-microsoft-com:office:office" xmlns:mv="urn:schemas-microsoft-com:mac:vml" xmlns:mo="http://schemas.microsoft.com/office/mac/office/2008/main" xmlns="" w="19050">
                                   <a:solidFill>
                                     <a:srgbClr val="4A7EBB"/>
                                   </a:solidFill>
@@ -864,7 +864,7 @@
                                 </a14:hiddenLine>
                               </a:ext>
                               <a:ext uri="{AF507438-7753-43e0-B8FC-AC1667EBCBE1}">
-                                <a14:hiddenEffects xmlns="" xmlns:mo="http://schemas.microsoft.com/office/mac/office/2008/main" xmlns:mv="urn:schemas-microsoft-com:mac:vml" xmlns:o="urn:schemas-microsoft-com:office:office" xmlns:v="urn:schemas-microsoft-com:vml" xmlns:w10="urn:schemas-microsoft-com:office:word" xmlns:w="http://schemas.openxmlformats.org/wordprocessingml/2006/main" xmlns:a14="http://schemas.microsoft.com/office/drawing/2010/main">
+                                <a14:hiddenEffects xmlns:a14="http://schemas.microsoft.com/office/drawing/2010/main" xmlns:w="http://schemas.openxmlformats.org/wordprocessingml/2006/main" xmlns:w10="urn:schemas-microsoft-com:office:word" xmlns:v="urn:schemas-microsoft-com:vml" xmlns:o="urn:schemas-microsoft-com:office:office" xmlns:mv="urn:schemas-microsoft-com:mac:vml" xmlns:mo="http://schemas.microsoft.com/office/mac/office/2008/main" xmlns="">
                                   <a:effectLst>
                                     <a:outerShdw blurRad="63500" dist="26940" dir="5400000" algn="ctr" rotWithShape="0">
                                       <a:srgbClr val="000000">
@@ -893,7 +893,7 @@
               </mc:Choice>
               <mc:Fallback>
                 <w:pict>
-                  <v:rect w14:anchorId="29249964" id="Rectangle 4" o:spid="_x0000_s1026" style="position:absolute;margin-left:21.6pt;margin-top:36pt;width:568.8pt;height:17.6pt;z-index:251662336;visibility:visible;mso-wrap-style:square;mso-width-percent:0;mso-height-percent:0;mso-wrap-distance-left:9pt;mso-wrap-distance-top:0;mso-wrap-distance-right:9pt;mso-wrap-distance-bottom:0;mso-position-horizontal:absolute;mso-position-horizontal-relative:page;mso-position-vertical:absolute;mso-position-vertical-relative:page;mso-width-percent:0;mso-height-percent:0;mso-width-relative:page;mso-height-relative:page;v-text-anchor:top" o:gfxdata="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" fillcolor="#8db3e2 [1311]" stroked="f">
+                  <v:rect w14:anchorId="0BE614B1" id="Rectangle 4" o:spid="_x0000_s1026" style="position:absolute;margin-left:21.6pt;margin-top:36pt;width:568.8pt;height:17.6pt;z-index:251662336;visibility:visible;mso-wrap-style:square;mso-width-percent:0;mso-height-percent:0;mso-wrap-distance-left:9pt;mso-wrap-distance-top:0;mso-wrap-distance-right:9pt;mso-wrap-distance-bottom:0;mso-position-horizontal:absolute;mso-position-horizontal-relative:page;mso-position-vertical:absolute;mso-position-vertical-relative:page;mso-width-percent:0;mso-height-percent:0;mso-width-relative:page;mso-height-relative:page;v-text-anchor:top" o:gfxdata="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" fillcolor="#8db3e2 [1311]" stroked="f">
                     <v:textbox inset=",7.2pt,,7.2pt"/>
                     <w10:wrap anchorx="page" anchory="page"/>
                   </v:rect>
@@ -962,7 +962,7 @@
                               </a:ln>
                               <a:extLst>
                                 <a:ext uri="{909E8E84-426E-40dd-AFC4-6F175D3DCCD1}">
-                                  <a14:hiddenFill xmlns="" xmlns:mo="http://schemas.microsoft.com/office/mac/office/2008/main" xmlns:mv="urn:schemas-microsoft-com:mac:vml" xmlns:o="urn:schemas-microsoft-com:office:office" xmlns:v="urn:schemas-microsoft-com:vml" xmlns:w10="urn:schemas-microsoft-com:office:word" xmlns:w="http://schemas.openxmlformats.org/wordprocessingml/2006/main" xmlns:a14="http://schemas.microsoft.com/office/drawing/2010/main">
+                                  <a14:hiddenFill xmlns:a14="http://schemas.microsoft.com/office/drawing/2010/main" xmlns:w="http://schemas.openxmlformats.org/wordprocessingml/2006/main" xmlns:w10="urn:schemas-microsoft-com:office:word" xmlns:v="urn:schemas-microsoft-com:vml" xmlns:o="urn:schemas-microsoft-com:office:office" xmlns:mv="urn:schemas-microsoft-com:mac:vml" xmlns:mo="http://schemas.microsoft.com/office/mac/office/2008/main" xmlns="">
                                     <a:noFill/>
                                   </a14:hiddenFill>
                                 </a:ext>
@@ -994,7 +994,7 @@
                               </a:ln>
                               <a:extLst>
                                 <a:ext uri="{909E8E84-426E-40dd-AFC4-6F175D3DCCD1}">
-                                  <a14:hiddenFill xmlns="" xmlns:mo="http://schemas.microsoft.com/office/mac/office/2008/main" xmlns:mv="urn:schemas-microsoft-com:mac:vml" xmlns:o="urn:schemas-microsoft-com:office:office" xmlns:v="urn:schemas-microsoft-com:vml" xmlns:w10="urn:schemas-microsoft-com:office:word" xmlns:w="http://schemas.openxmlformats.org/wordprocessingml/2006/main" xmlns:a14="http://schemas.microsoft.com/office/drawing/2010/main">
+                                  <a14:hiddenFill xmlns:a14="http://schemas.microsoft.com/office/drawing/2010/main" xmlns:w="http://schemas.openxmlformats.org/wordprocessingml/2006/main" xmlns:w10="urn:schemas-microsoft-com:office:word" xmlns:v="urn:schemas-microsoft-com:vml" xmlns:o="urn:schemas-microsoft-com:office:office" xmlns:mv="urn:schemas-microsoft-com:mac:vml" xmlns:mo="http://schemas.microsoft.com/office/mac/office/2008/main" xmlns="">
                                     <a:noFill/>
                                   </a14:hiddenFill>
                                 </a:ext>
@@ -1016,7 +1016,7 @@
               </mc:Choice>
               <mc:Fallback>
                 <w:pict>
-                  <v:group w14:anchorId="257E6C89" id="Group 9" o:spid="_x0000_s1026" style="position:absolute;margin-left:21.6pt;margin-top:702pt;width:568.8pt;height:54.05pt;z-index:-251657216;mso-position-horizontal-relative:page;mso-position-vertical-relative:page" coordorigin="432,13608" coordsize="11376,1081" o:gfxdata="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">
+                  <v:group w14:anchorId="08EA73FF" id="Group 9" o:spid="_x0000_s1026" style="position:absolute;margin-left:21.6pt;margin-top:702pt;width:568.8pt;height:54.05pt;z-index:-251657216;mso-position-horizontal-relative:page;mso-position-vertical-relative:page" coordorigin="432,13608" coordsize="11376,1081" o:gfxdata="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">
                     <v:shape id="AutoShape 10" o:spid="_x0000_s1027" type="#_x0000_t32" style="position:absolute;left:432;top:13608;width:11376;height:0;visibility:visible;mso-wrap-style:square" o:connectortype="straight" o:gfxdata="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" strokecolor="gray"/>
                     <v:shape id="AutoShape 11" o:spid="_x0000_s1028" type="#_x0000_t32" style="position:absolute;left:432;top:14689;width:11376;height:0;visibility:visible;mso-wrap-style:square" o:connectortype="straight" o:gfxdata="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" strokecolor="gray"/>
                     <w10:wrap anchorx="page" anchory="page"/>
@@ -1081,14 +1081,14 @@
                               </a:ln>
                               <a:extLst>
                                 <a:ext uri="{909E8E84-426E-40dd-AFC4-6F175D3DCCD1}">
-                                  <a14:hiddenFill xmlns="" xmlns:mo="http://schemas.microsoft.com/office/mac/office/2008/main" xmlns:mv="urn:schemas-microsoft-com:mac:vml" xmlns:o="urn:schemas-microsoft-com:office:office" xmlns:v="urn:schemas-microsoft-com:vml" xmlns:w10="urn:schemas-microsoft-com:office:word" xmlns:w="http://schemas.openxmlformats.org/wordprocessingml/2006/main" xmlns:a14="http://schemas.microsoft.com/office/drawing/2010/main">
+                                  <a14:hiddenFill xmlns:a14="http://schemas.microsoft.com/office/drawing/2010/main" xmlns:w="http://schemas.openxmlformats.org/wordprocessingml/2006/main" xmlns:w10="urn:schemas-microsoft-com:office:word" xmlns:v="urn:schemas-microsoft-com:vml" xmlns:o="urn:schemas-microsoft-com:office:office" xmlns:mv="urn:schemas-microsoft-com:mac:vml" xmlns:mo="http://schemas.microsoft.com/office/mac/office/2008/main" xmlns="">
                                     <a:solidFill>
                                       <a:srgbClr val="FFFFFF"/>
                                     </a:solidFill>
                                   </a14:hiddenFill>
                                 </a:ext>
                                 <a:ext uri="{91240B29-F687-4f45-9708-019B960494DF}">
-                                  <a14:hiddenLine xmlns="" xmlns:mo="http://schemas.microsoft.com/office/mac/office/2008/main" xmlns:mv="urn:schemas-microsoft-com:mac:vml" xmlns:o="urn:schemas-microsoft-com:office:office" xmlns:v="urn:schemas-microsoft-com:vml" xmlns:w10="urn:schemas-microsoft-com:office:word" xmlns:w="http://schemas.openxmlformats.org/wordprocessingml/2006/main" xmlns:a14="http://schemas.microsoft.com/office/drawing/2010/main" w="9525">
+                                  <a14:hiddenLine xmlns:a14="http://schemas.microsoft.com/office/drawing/2010/main" xmlns:w="http://schemas.openxmlformats.org/wordprocessingml/2006/main" xmlns:w10="urn:schemas-microsoft-com:office:word" xmlns:v="urn:schemas-microsoft-com:vml" xmlns:o="urn:schemas-microsoft-com:office:office" xmlns:mv="urn:schemas-microsoft-com:mac:vml" xmlns:mo="http://schemas.microsoft.com/office/mac/office/2008/main" xmlns="" w="9525">
                                     <a:solidFill>
                                       <a:srgbClr val="000000"/>
                                     </a:solidFill>
@@ -1148,7 +1148,7 @@
                               </a:ln>
                               <a:extLst>
                                 <a:ext uri="{909E8E84-426E-40dd-AFC4-6F175D3DCCD1}">
-                                  <a14:hiddenFill xmlns="" xmlns:mo="http://schemas.microsoft.com/office/mac/office/2008/main" xmlns:mv="urn:schemas-microsoft-com:mac:vml" xmlns:o="urn:schemas-microsoft-com:office:office" xmlns:v="urn:schemas-microsoft-com:vml" xmlns:w10="urn:schemas-microsoft-com:office:word" xmlns:w="http://schemas.openxmlformats.org/wordprocessingml/2006/main" xmlns:a14="http://schemas.microsoft.com/office/drawing/2010/main">
+                                  <a14:hiddenFill xmlns:a14="http://schemas.microsoft.com/office/drawing/2010/main" xmlns:w="http://schemas.openxmlformats.org/wordprocessingml/2006/main" xmlns:w10="urn:schemas-microsoft-com:office:word" xmlns:v="urn:schemas-microsoft-com:vml" xmlns:o="urn:schemas-microsoft-com:office:office" xmlns:mv="urn:schemas-microsoft-com:mac:vml" xmlns:mo="http://schemas.microsoft.com/office/mac/office/2008/main" xmlns="">
                                     <a:noFill/>
                                   </a14:hiddenFill>
                                 </a:ext>
@@ -1175,14 +1175,14 @@
                               </a:ln>
                               <a:extLst>
                                 <a:ext uri="{909E8E84-426E-40dd-AFC4-6F175D3DCCD1}">
-                                  <a14:hiddenFill xmlns="" xmlns:mo="http://schemas.microsoft.com/office/mac/office/2008/main" xmlns:mv="urn:schemas-microsoft-com:mac:vml" xmlns:o="urn:schemas-microsoft-com:office:office" xmlns:v="urn:schemas-microsoft-com:vml" xmlns:w10="urn:schemas-microsoft-com:office:word" xmlns:w="http://schemas.openxmlformats.org/wordprocessingml/2006/main" xmlns:a14="http://schemas.microsoft.com/office/drawing/2010/main">
+                                  <a14:hiddenFill xmlns:a14="http://schemas.microsoft.com/office/drawing/2010/main" xmlns:w="http://schemas.openxmlformats.org/wordprocessingml/2006/main" xmlns:w10="urn:schemas-microsoft-com:office:word" xmlns:v="urn:schemas-microsoft-com:vml" xmlns:o="urn:schemas-microsoft-com:office:office" xmlns:mv="urn:schemas-microsoft-com:mac:vml" xmlns:mo="http://schemas.microsoft.com/office/mac/office/2008/main" xmlns="">
                                     <a:solidFill>
                                       <a:srgbClr val="FFFFFF"/>
                                     </a:solidFill>
                                   </a14:hiddenFill>
                                 </a:ext>
                                 <a:ext uri="{91240B29-F687-4f45-9708-019B960494DF}">
-                                  <a14:hiddenLine xmlns="" xmlns:mo="http://schemas.microsoft.com/office/mac/office/2008/main" xmlns:mv="urn:schemas-microsoft-com:mac:vml" xmlns:o="urn:schemas-microsoft-com:office:office" xmlns:v="urn:schemas-microsoft-com:vml" xmlns:w10="urn:schemas-microsoft-com:office:word" xmlns:w="http://schemas.openxmlformats.org/wordprocessingml/2006/main" xmlns:a14="http://schemas.microsoft.com/office/drawing/2010/main" w="9525">
+                                  <a14:hiddenLine xmlns:a14="http://schemas.microsoft.com/office/drawing/2010/main" xmlns:w="http://schemas.openxmlformats.org/wordprocessingml/2006/main" xmlns:w10="urn:schemas-microsoft-com:office:word" xmlns:v="urn:schemas-microsoft-com:vml" xmlns:o="urn:schemas-microsoft-com:office:office" xmlns:mv="urn:schemas-microsoft-com:mac:vml" xmlns:mo="http://schemas.microsoft.com/office/mac/office/2008/main" xmlns="" w="9525">
                                     <a:solidFill>
                                       <a:srgbClr val="000000"/>
                                     </a:solidFill>
@@ -4204,7 +4204,19 @@
         </w:numPr>
       </w:pPr>
       <w:r>
-        <w:t>Acceleration increases current draw</w:t>
+        <w:t>Decreasing throttle leads to motor deceleration</w:t>
+      </w:r>
+    </w:p>
+    <w:p>
+      <w:pPr>
+        <w:pStyle w:val="ListParagraph"/>
+        <w:numPr>
+          <w:ilvl w:val="0"/>
+          <w:numId w:val="19"/>
+        </w:numPr>
+      </w:pPr>
+      <w:r>
+        <w:t>VSCADA is aware about drive mode</w:t>
       </w:r>
     </w:p>
     <w:p>
@@ -4216,7 +4228,55 @@
         </w:numPr>
       </w:pPr>
       <w:r>
-        <w:t>Decreasing throttle leads to motor deceleration</w:t>
+        <w:t>VSCADA view is the drive view</w:t>
+      </w:r>
+    </w:p>
+    <w:p>
+      <w:pPr>
+        <w:pStyle w:val="ListParagraph"/>
+        <w:numPr>
+          <w:ilvl w:val="1"/>
+          <w:numId w:val="19"/>
+        </w:numPr>
+      </w:pPr>
+      <w:r>
+        <w:t>VSCADA dashboard is updating appropriately</w:t>
+      </w:r>
+    </w:p>
+    <w:p>
+      <w:pPr>
+        <w:pStyle w:val="ListParagraph"/>
+        <w:numPr>
+          <w:ilvl w:val="2"/>
+          <w:numId w:val="19"/>
+        </w:numPr>
+      </w:pPr>
+      <w:r>
+        <w:t>Value for speed is updating continuously</w:t>
+      </w:r>
+    </w:p>
+    <w:p>
+      <w:pPr>
+        <w:pStyle w:val="ListParagraph"/>
+        <w:numPr>
+          <w:ilvl w:val="2"/>
+          <w:numId w:val="19"/>
+        </w:numPr>
+      </w:pPr>
+      <w:r>
+        <w:t>TSV SOC is updating periodically.</w:t>
+      </w:r>
+    </w:p>
+    <w:p>
+      <w:pPr>
+        <w:pStyle w:val="ListParagraph"/>
+        <w:numPr>
+          <w:ilvl w:val="2"/>
+          <w:numId w:val="19"/>
+        </w:numPr>
+      </w:pPr>
+      <w:r>
+        <w:t>Pack temperatures are updating periodically</w:t>
       </w:r>
     </w:p>
     <w:p>
@@ -4228,7 +4288,7 @@
         </w:numPr>
       </w:pPr>
       <w:r>
-        <w:t>VSCADA is aware about drive mode</w:t>
+        <w:t>Remote computer is aware about drive mode</w:t>
       </w:r>
     </w:p>
     <w:p>
@@ -4240,7 +4300,7 @@
         </w:numPr>
       </w:pPr>
       <w:r>
-        <w:t>VSCADA view is the drive view</w:t>
+        <w:t>Remote computer display indicates drive mode</w:t>
       </w:r>
     </w:p>
     <w:p>
@@ -4252,43 +4312,7 @@
         </w:numPr>
       </w:pPr>
       <w:r>
-        <w:t>VSCADA dashboard is updating appropriately</w:t>
-      </w:r>
-    </w:p>
-    <w:p>
-      <w:pPr>
-        <w:pStyle w:val="ListParagraph"/>
-        <w:numPr>
-          <w:ilvl w:val="2"/>
-          <w:numId w:val="19"/>
-        </w:numPr>
-      </w:pPr>
-      <w:r>
-        <w:t>Value for speed is updating continuously</w:t>
-      </w:r>
-    </w:p>
-    <w:p>
-      <w:pPr>
-        <w:pStyle w:val="ListParagraph"/>
-        <w:numPr>
-          <w:ilvl w:val="2"/>
-          <w:numId w:val="19"/>
-        </w:numPr>
-      </w:pPr>
-      <w:r>
-        <w:t>TSV SOC is updating periodically.</w:t>
-      </w:r>
-    </w:p>
-    <w:p>
-      <w:pPr>
-        <w:pStyle w:val="ListParagraph"/>
-        <w:numPr>
-          <w:ilvl w:val="2"/>
-          <w:numId w:val="19"/>
-        </w:numPr>
-      </w:pPr>
-      <w:r>
-        <w:t>Pack temperatures are updating periodically</w:t>
+        <w:t>Remote computer display of all parameters updates appropriately</w:t>
       </w:r>
     </w:p>
     <w:p>
@@ -4300,7 +4324,7 @@
         </w:numPr>
       </w:pPr>
       <w:r>
-        <w:t>Remote computer is aware about drive mode</w:t>
+        <w:t>Cell phone is aware about drive mode</w:t>
       </w:r>
     </w:p>
     <w:p>
@@ -4312,7 +4336,7 @@
         </w:numPr>
       </w:pPr>
       <w:r>
-        <w:t>Remote computer display indicates drive mode</w:t>
+        <w:t>Cell phone displays appropriate drive mode view</w:t>
       </w:r>
     </w:p>
     <w:p>
@@ -4324,42 +4348,6 @@
         </w:numPr>
       </w:pPr>
       <w:r>
-        <w:t>Remote computer display of all parameters updates appropriately</w:t>
-      </w:r>
-    </w:p>
-    <w:p>
-      <w:pPr>
-        <w:pStyle w:val="ListParagraph"/>
-        <w:numPr>
-          <w:ilvl w:val="0"/>
-          <w:numId w:val="19"/>
-        </w:numPr>
-      </w:pPr>
-      <w:r>
-        <w:t>Cell phone is aware about drive mode</w:t>
-      </w:r>
-    </w:p>
-    <w:p>
-      <w:pPr>
-        <w:pStyle w:val="ListParagraph"/>
-        <w:numPr>
-          <w:ilvl w:val="1"/>
-          <w:numId w:val="19"/>
-        </w:numPr>
-      </w:pPr>
-      <w:r>
-        <w:t>Cell phone displays appropriate drive mode view</w:t>
-      </w:r>
-    </w:p>
-    <w:p>
-      <w:pPr>
-        <w:pStyle w:val="ListParagraph"/>
-        <w:numPr>
-          <w:ilvl w:val="1"/>
-          <w:numId w:val="19"/>
-        </w:numPr>
-      </w:pPr>
-      <w:r>
         <w:t>Drive mode parameters update on the screen appropriately</w:t>
       </w:r>
     </w:p>
@@ -4382,8 +4370,42 @@
       <w:r>
         <w:t>Packs charge and perform safety checks</w:t>
       </w:r>
-      <w:bookmarkStart w:id="1" w:name="_GoBack"/>
-      <w:bookmarkEnd w:id="1"/>
+    </w:p>
+    <w:p>
+      <w:pPr>
+        <w:pStyle w:val="ListParagraph"/>
+        <w:numPr>
+          <w:ilvl w:val="1"/>
+          <w:numId w:val="21"/>
+        </w:numPr>
+      </w:pPr>
+      <w:r>
+        <w:t>Packs take charge, and are able to charge up to 100%</w:t>
+      </w:r>
+    </w:p>
+    <w:p>
+      <w:pPr>
+        <w:pStyle w:val="ListParagraph"/>
+        <w:numPr>
+          <w:ilvl w:val="1"/>
+          <w:numId w:val="21"/>
+        </w:numPr>
+      </w:pPr>
+      <w:r>
+        <w:t>Packs do not overcharge</w:t>
+      </w:r>
+    </w:p>
+    <w:p>
+      <w:pPr>
+        <w:pStyle w:val="ListParagraph"/>
+        <w:numPr>
+          <w:ilvl w:val="1"/>
+          <w:numId w:val="21"/>
+        </w:numPr>
+      </w:pPr>
+      <w:r>
+        <w:t>Safety loop opens when charging</w:t>
+      </w:r>
     </w:p>
     <w:p>
       <w:pPr>
@@ -4401,6 +4423,18 @@
       <w:pPr>
         <w:pStyle w:val="ListParagraph"/>
         <w:numPr>
+          <w:ilvl w:val="1"/>
+          <w:numId w:val="21"/>
+        </w:numPr>
+      </w:pPr>
+      <w:r>
+        <w:t>VSCADA charging view is set as the current view while charging</w:t>
+      </w:r>
+    </w:p>
+    <w:p>
+      <w:pPr>
+        <w:pStyle w:val="ListParagraph"/>
+        <w:numPr>
           <w:ilvl w:val="0"/>
           <w:numId w:val="21"/>
         </w:numPr>
@@ -4413,6 +4447,18 @@
       <w:pPr>
         <w:pStyle w:val="ListParagraph"/>
         <w:numPr>
+          <w:ilvl w:val="1"/>
+          <w:numId w:val="21"/>
+        </w:numPr>
+      </w:pPr>
+      <w:r>
+        <w:t>Remote computer displays the charging view during charging</w:t>
+      </w:r>
+    </w:p>
+    <w:p>
+      <w:pPr>
+        <w:pStyle w:val="ListParagraph"/>
+        <w:numPr>
           <w:ilvl w:val="0"/>
           <w:numId w:val="21"/>
         </w:numPr>
@@ -4423,10 +4469,96 @@
     </w:p>
     <w:p>
       <w:pPr>
+        <w:pStyle w:val="ListParagraph"/>
+        <w:numPr>
+          <w:ilvl w:val="1"/>
+          <w:numId w:val="21"/>
+        </w:numPr>
+      </w:pPr>
+      <w:r>
+        <w:t>Cell app defaults to the charging view during battery charging</w:t>
+      </w:r>
+    </w:p>
+    <w:p>
+      <w:pPr>
         <w:pStyle w:val="Heading1"/>
       </w:pPr>
       <w:r>
         <w:t>ATP-03 intermediate steps</w:t>
+      </w:r>
+    </w:p>
+    <w:p>
+      <w:pPr>
+        <w:pStyle w:val="ListParagraph"/>
+        <w:numPr>
+          <w:ilvl w:val="0"/>
+          <w:numId w:val="28"/>
+        </w:numPr>
+      </w:pPr>
+      <w:r>
+        <w:t xml:space="preserve">With CAN line connected to all systems, VSCADA acquires and reports the </w:t>
+      </w:r>
+      <w:r>
+        <w:rPr>
+          <w:i/>
+          <w:iCs/>
+        </w:rPr>
+        <w:t>same</w:t>
+      </w:r>
+      <w:r>
+        <w:rPr>
+          <w:vertAlign w:val="subscript"/>
+        </w:rPr>
+        <w:t xml:space="preserve"> </w:t>
+      </w:r>
+      <w:r>
+        <w:t>values as reported on the individual system for all sensors.</w:t>
+      </w:r>
+    </w:p>
+    <w:p>
+      <w:pPr>
+        <w:pStyle w:val="ListParagraph"/>
+        <w:numPr>
+          <w:ilvl w:val="0"/>
+          <w:numId w:val="28"/>
+        </w:numPr>
+      </w:pPr>
+      <w:r>
+        <w:t xml:space="preserve">With CAN line connected to </w:t>
+      </w:r>
+      <w:r>
+        <w:t>individual sub-system only</w:t>
+      </w:r>
+      <w:r>
+        <w:t xml:space="preserve">, VSCADA acquires </w:t>
+      </w:r>
+      <w:bookmarkStart w:id="1" w:name="_GoBack"/>
+      <w:bookmarkEnd w:id="1"/>
+      <w:r>
+        <w:t xml:space="preserve">and reports the </w:t>
+      </w:r>
+      <w:r>
+        <w:rPr>
+          <w:i/>
+          <w:iCs/>
+        </w:rPr>
+        <w:t>same</w:t>
+      </w:r>
+      <w:r>
+        <w:rPr>
+          <w:vertAlign w:val="subscript"/>
+        </w:rPr>
+        <w:t xml:space="preserve"> </w:t>
+      </w:r>
+      <w:r>
+        <w:t>values as reported on the individual system</w:t>
+      </w:r>
+    </w:p>
+    <w:p/>
+    <w:p/>
+    <w:p>
+      <w:r>
+        <w:t>Sensor values to be monitored</w:t>
       </w:r>
     </w:p>
     <w:tbl>
@@ -4520,6 +4652,7 @@
           </w:tcPr>
           <w:p>
             <w:r>
+              <w:lastRenderedPageBreak/>
               <w:t>Cell Voltage</w:t>
             </w:r>
           </w:p>
@@ -4868,7 +5001,6 @@
           </w:tcPr>
           <w:p>
             <w:r>
-              <w:lastRenderedPageBreak/>
               <w:t>Strain gauge</w:t>
             </w:r>
           </w:p>
@@ -5824,6 +5956,7 @@
         <w:pStyle w:val="Heading1"/>
       </w:pPr>
       <w:r>
+        <w:lastRenderedPageBreak/>
         <w:t>ATP-05 intermediate steps</w:t>
       </w:r>
     </w:p>
@@ -5933,7 +6066,6 @@
         </w:numPr>
       </w:pPr>
       <w:r>
-        <w:lastRenderedPageBreak/>
         <w:t>Packs disengage from the motor with loss of power</w:t>
       </w:r>
     </w:p>
@@ -6176,7 +6308,7 @@
         <w:rStyle w:val="PageNumber"/>
         <w:noProof/>
       </w:rPr>
-      <w:t>7</w:t>
+      <w:t>6</w:t>
     </w:r>
     <w:r>
       <w:rPr>
@@ -7504,6 +7636,95 @@
     </w:lvl>
   </w:abstractNum>
   <w:abstractNum w:abstractNumId="11">
+    <w:nsid w:val="2EDE3610"/>
+    <w:multiLevelType w:val="multilevel"/>
+    <w:tmpl w:val="0409001F"/>
+    <w:lvl w:ilvl="0">
+      <w:start w:val="1"/>
+      <w:numFmt w:val="decimal"/>
+      <w:lvlText w:val="%1."/>
+      <w:lvlJc w:val="left"/>
+      <w:pPr>
+        <w:ind w:left="360" w:hanging="360"/>
+      </w:pPr>
+      <w:rPr>
+        <w:rFonts w:hint="default"/>
+      </w:rPr>
+    </w:lvl>
+    <w:lvl w:ilvl="1">
+      <w:start w:val="1"/>
+      <w:numFmt w:val="decimal"/>
+      <w:lvlText w:val="%1.%2."/>
+      <w:lvlJc w:val="left"/>
+      <w:pPr>
+        <w:ind w:left="792" w:hanging="432"/>
+      </w:pPr>
+    </w:lvl>
+    <w:lvl w:ilvl="2">
+      <w:start w:val="1"/>
+      <w:numFmt w:val="decimal"/>
+      <w:lvlText w:val="%1.%2.%3."/>
+      <w:lvlJc w:val="left"/>
+      <w:pPr>
+        <w:ind w:left="1224" w:hanging="504"/>
+      </w:pPr>
+    </w:lvl>
+    <w:lvl w:ilvl="3">
+      <w:start w:val="1"/>
+      <w:numFmt w:val="decimal"/>
+      <w:lvlText w:val="%1.%2.%3.%4."/>
+      <w:lvlJc w:val="left"/>
+      <w:pPr>
+        <w:ind w:left="1728" w:hanging="648"/>
+      </w:pPr>
+    </w:lvl>
+    <w:lvl w:ilvl="4">
+      <w:start w:val="1"/>
+      <w:numFmt w:val="decimal"/>
+      <w:lvlText w:val="%1.%2.%3.%4.%5."/>
+      <w:lvlJc w:val="left"/>
+      <w:pPr>
+        <w:ind w:left="2232" w:hanging="792"/>
+      </w:pPr>
+    </w:lvl>
+    <w:lvl w:ilvl="5">
+      <w:start w:val="1"/>
+      <w:numFmt w:val="decimal"/>
+      <w:lvlText w:val="%1.%2.%3.%4.%5.%6."/>
+      <w:lvlJc w:val="left"/>
+      <w:pPr>
+        <w:ind w:left="2736" w:hanging="936"/>
+      </w:pPr>
+    </w:lvl>
+    <w:lvl w:ilvl="6">
+      <w:start w:val="1"/>
+      <w:numFmt w:val="decimal"/>
+      <w:lvlText w:val="%1.%2.%3.%4.%5.%6.%7."/>
+      <w:lvlJc w:val="left"/>
+      <w:pPr>
+        <w:ind w:left="3240" w:hanging="1080"/>
+      </w:pPr>
+    </w:lvl>
+    <w:lvl w:ilvl="7">
+      <w:start w:val="1"/>
+      <w:numFmt w:val="decimal"/>
+      <w:lvlText w:val="%1.%2.%3.%4.%5.%6.%7.%8."/>
+      <w:lvlJc w:val="left"/>
+      <w:pPr>
+        <w:ind w:left="3744" w:hanging="1224"/>
+      </w:pPr>
+    </w:lvl>
+    <w:lvl w:ilvl="8">
+      <w:start w:val="1"/>
+      <w:numFmt w:val="decimal"/>
+      <w:lvlText w:val="%1.%2.%3.%4.%5.%6.%7.%8.%9."/>
+      <w:lvlJc w:val="left"/>
+      <w:pPr>
+        <w:ind w:left="4320" w:hanging="1440"/>
+      </w:pPr>
+    </w:lvl>
+  </w:abstractNum>
+  <w:abstractNum w:abstractNumId="12">
     <w:nsid w:val="32F7768B"/>
     <w:multiLevelType w:val="hybridMultilevel"/>
     <w:tmpl w:val="B67C24DC"/>
@@ -7589,7 +7810,7 @@
       </w:pPr>
     </w:lvl>
   </w:abstractNum>
-  <w:abstractNum w:abstractNumId="12">
+  <w:abstractNum w:abstractNumId="13">
     <w:nsid w:val="332E3967"/>
     <w:multiLevelType w:val="hybridMultilevel"/>
     <w:tmpl w:val="4C0CF356"/>
@@ -7675,7 +7896,7 @@
       </w:pPr>
     </w:lvl>
   </w:abstractNum>
-  <w:abstractNum w:abstractNumId="13">
+  <w:abstractNum w:abstractNumId="14">
     <w:nsid w:val="40EC6D1B"/>
     <w:multiLevelType w:val="hybridMultilevel"/>
     <w:tmpl w:val="E6DAE708"/>
@@ -7761,7 +7982,7 @@
       </w:pPr>
     </w:lvl>
   </w:abstractNum>
-  <w:abstractNum w:abstractNumId="14">
+  <w:abstractNum w:abstractNumId="15">
     <w:nsid w:val="43294910"/>
     <w:multiLevelType w:val="hybridMultilevel"/>
     <w:tmpl w:val="5AD87A4E"/>
@@ -7847,7 +8068,7 @@
       </w:pPr>
     </w:lvl>
   </w:abstractNum>
-  <w:abstractNum w:abstractNumId="15">
+  <w:abstractNum w:abstractNumId="16">
     <w:nsid w:val="48400B57"/>
     <w:multiLevelType w:val="hybridMultilevel"/>
     <w:tmpl w:val="876A8F0E"/>
@@ -7933,7 +8154,7 @@
       </w:pPr>
     </w:lvl>
   </w:abstractNum>
-  <w:abstractNum w:abstractNumId="16">
+  <w:abstractNum w:abstractNumId="17">
     <w:nsid w:val="497429C6"/>
     <w:multiLevelType w:val="hybridMultilevel"/>
     <w:tmpl w:val="807E0662"/>
@@ -8019,7 +8240,7 @@
       </w:pPr>
     </w:lvl>
   </w:abstractNum>
-  <w:abstractNum w:abstractNumId="17">
+  <w:abstractNum w:abstractNumId="18">
     <w:nsid w:val="4BFA6E16"/>
     <w:multiLevelType w:val="hybridMultilevel"/>
     <w:tmpl w:val="4942DACE"/>
@@ -8105,7 +8326,7 @@
       </w:pPr>
     </w:lvl>
   </w:abstractNum>
-  <w:abstractNum w:abstractNumId="18">
+  <w:abstractNum w:abstractNumId="19">
     <w:nsid w:val="596532BE"/>
     <w:multiLevelType w:val="hybridMultilevel"/>
     <w:tmpl w:val="D684407C"/>
@@ -8218,7 +8439,7 @@
       </w:rPr>
     </w:lvl>
   </w:abstractNum>
-  <w:abstractNum w:abstractNumId="19">
+  <w:abstractNum w:abstractNumId="20">
     <w:nsid w:val="609575E3"/>
     <w:multiLevelType w:val="hybridMultilevel"/>
     <w:tmpl w:val="8E2256D0"/>
@@ -8304,7 +8525,7 @@
       </w:pPr>
     </w:lvl>
   </w:abstractNum>
-  <w:abstractNum w:abstractNumId="20">
+  <w:abstractNum w:abstractNumId="21">
     <w:nsid w:val="61275FE9"/>
     <w:multiLevelType w:val="hybridMultilevel"/>
     <w:tmpl w:val="7C984E52"/>
@@ -8390,7 +8611,7 @@
       </w:pPr>
     </w:lvl>
   </w:abstractNum>
-  <w:abstractNum w:abstractNumId="21">
+  <w:abstractNum w:abstractNumId="22">
     <w:nsid w:val="66592E58"/>
     <w:multiLevelType w:val="hybridMultilevel"/>
     <w:tmpl w:val="5AD87A4E"/>
@@ -8476,7 +8697,7 @@
       </w:pPr>
     </w:lvl>
   </w:abstractNum>
-  <w:abstractNum w:abstractNumId="22">
+  <w:abstractNum w:abstractNumId="23">
     <w:nsid w:val="683460B0"/>
     <w:multiLevelType w:val="hybridMultilevel"/>
     <w:tmpl w:val="F504337C"/>
@@ -8562,7 +8783,7 @@
       </w:pPr>
     </w:lvl>
   </w:abstractNum>
-  <w:abstractNum w:abstractNumId="23">
+  <w:abstractNum w:abstractNumId="24">
     <w:nsid w:val="6CC50823"/>
     <w:multiLevelType w:val="hybridMultilevel"/>
     <w:tmpl w:val="B67C24DC"/>
@@ -8648,7 +8869,7 @@
       </w:pPr>
     </w:lvl>
   </w:abstractNum>
-  <w:abstractNum w:abstractNumId="24">
+  <w:abstractNum w:abstractNumId="25">
     <w:nsid w:val="74B816B4"/>
     <w:multiLevelType w:val="hybridMultilevel"/>
     <w:tmpl w:val="3348DE12"/>
@@ -8734,7 +8955,7 @@
       </w:pPr>
     </w:lvl>
   </w:abstractNum>
-  <w:abstractNum w:abstractNumId="25">
+  <w:abstractNum w:abstractNumId="26">
     <w:nsid w:val="7F301EB4"/>
     <w:multiLevelType w:val="multilevel"/>
     <w:tmpl w:val="0409001F"/>
@@ -8820,7 +9041,7 @@
       </w:pPr>
     </w:lvl>
   </w:abstractNum>
-  <w:abstractNum w:abstractNumId="26">
+  <w:abstractNum w:abstractNumId="27">
     <w:nsid w:val="7F912316"/>
     <w:multiLevelType w:val="hybridMultilevel"/>
     <w:tmpl w:val="7DB61A6E"/>
@@ -8910,19 +9131,19 @@
     <w:abstractNumId w:val="5"/>
   </w:num>
   <w:num w:numId="2">
-    <w:abstractNumId w:val="16"/>
+    <w:abstractNumId w:val="17"/>
   </w:num>
   <w:num w:numId="3">
-    <w:abstractNumId w:val="24"/>
+    <w:abstractNumId w:val="25"/>
   </w:num>
   <w:num w:numId="4">
-    <w:abstractNumId w:val="15"/>
+    <w:abstractNumId w:val="16"/>
   </w:num>
   <w:num w:numId="5">
     <w:abstractNumId w:val="6"/>
   </w:num>
   <w:num w:numId="6">
-    <w:abstractNumId w:val="23"/>
+    <w:abstractNumId w:val="24"/>
   </w:num>
   <w:num w:numId="7">
     <w:abstractNumId w:val="9"/>
@@ -8931,19 +9152,19 @@
     <w:abstractNumId w:val="8"/>
   </w:num>
   <w:num w:numId="9">
-    <w:abstractNumId w:val="11"/>
+    <w:abstractNumId w:val="12"/>
   </w:num>
   <w:num w:numId="10">
-    <w:abstractNumId w:val="21"/>
+    <w:abstractNumId w:val="22"/>
   </w:num>
   <w:num w:numId="11">
+    <w:abstractNumId w:val="15"/>
+  </w:num>
+  <w:num w:numId="12">
     <w:abstractNumId w:val="14"/>
   </w:num>
-  <w:num w:numId="12">
-    <w:abstractNumId w:val="13"/>
-  </w:num>
   <w:num w:numId="13">
-    <w:abstractNumId w:val="17"/>
+    <w:abstractNumId w:val="18"/>
   </w:num>
   <w:num w:numId="14">
     <w:abstractNumId w:val="2"/>
@@ -8955,7 +9176,7 @@
     <w:abstractNumId w:val="0"/>
   </w:num>
   <w:num w:numId="17">
-    <w:abstractNumId w:val="26"/>
+    <w:abstractNumId w:val="27"/>
   </w:num>
   <w:num w:numId="18">
     <w:abstractNumId w:val="4"/>
@@ -8964,28 +9185,31 @@
     <w:abstractNumId w:val="7"/>
   </w:num>
   <w:num w:numId="20">
-    <w:abstractNumId w:val="20"/>
+    <w:abstractNumId w:val="21"/>
   </w:num>
   <w:num w:numId="21">
     <w:abstractNumId w:val="1"/>
   </w:num>
   <w:num w:numId="22">
-    <w:abstractNumId w:val="18"/>
+    <w:abstractNumId w:val="19"/>
   </w:num>
   <w:num w:numId="23">
-    <w:abstractNumId w:val="19"/>
+    <w:abstractNumId w:val="20"/>
   </w:num>
   <w:num w:numId="24">
     <w:abstractNumId w:val="3"/>
   </w:num>
   <w:num w:numId="25">
-    <w:abstractNumId w:val="12"/>
+    <w:abstractNumId w:val="13"/>
   </w:num>
   <w:num w:numId="26">
-    <w:abstractNumId w:val="22"/>
+    <w:abstractNumId w:val="23"/>
   </w:num>
   <w:num w:numId="27">
-    <w:abstractNumId w:val="25"/>
+    <w:abstractNumId w:val="26"/>
+  </w:num>
+  <w:num w:numId="28">
+    <w:abstractNumId w:val="11"/>
   </w:num>
 </w:numbering>
 </file>
@@ -11505,7 +11729,7 @@
 </file>
 
 <file path=customXml/itemProps2.xml><?xml version="1.0" encoding="utf-8"?>
-<ds:datastoreItem xmlns:ds="http://schemas.openxmlformats.org/officeDocument/2006/customXml" ds:itemID="{B0F1513B-7836-4DF6-A8D7-2A07A2A58E3E}">
+<ds:datastoreItem xmlns:ds="http://schemas.openxmlformats.org/officeDocument/2006/customXml" ds:itemID="{1FA7559E-7608-410C-83EF-4485C0F6F074}">
   <ds:schemaRefs>
     <ds:schemaRef ds:uri="http://schemas.openxmlformats.org/officeDocument/2006/bibliography"/>
   </ds:schemaRefs>

</xml_diff>

<commit_message>
finished fleshing out atp for now
</commit_message>
<xml_diff>
--- a/ATP Overview.docx
+++ b/ATP Overview.docx
@@ -10,7 +10,6 @@
           <w:docPartUnique/>
         </w:docPartObj>
       </w:sdtPr>
-      <w:sdtEndPr/>
       <w:sdtContent>
         <w:p>
           <w:r>
@@ -65,14 +64,14 @@
                               </a:ln>
                               <a:extLst>
                                 <a:ext uri="{909E8E84-426E-40dd-AFC4-6F175D3DCCD1}">
-                                  <a14:hiddenFill xmlns:a14="http://schemas.microsoft.com/office/drawing/2010/main" xmlns:w="http://schemas.openxmlformats.org/wordprocessingml/2006/main" xmlns:w10="urn:schemas-microsoft-com:office:word" xmlns:v="urn:schemas-microsoft-com:vml" xmlns:o="urn:schemas-microsoft-com:office:office" xmlns:mv="urn:schemas-microsoft-com:mac:vml" xmlns:mo="http://schemas.microsoft.com/office/mac/office/2008/main" xmlns="">
+                                  <a14:hiddenFill xmlns="" xmlns:mo="http://schemas.microsoft.com/office/mac/office/2008/main" xmlns:mv="urn:schemas-microsoft-com:mac:vml" xmlns:o="urn:schemas-microsoft-com:office:office" xmlns:v="urn:schemas-microsoft-com:vml" xmlns:w10="urn:schemas-microsoft-com:office:word" xmlns:w="http://schemas.openxmlformats.org/wordprocessingml/2006/main" xmlns:a14="http://schemas.microsoft.com/office/drawing/2010/main">
                                     <a:solidFill>
                                       <a:srgbClr val="FFFFFF"/>
                                     </a:solidFill>
                                   </a14:hiddenFill>
                                 </a:ext>
                                 <a:ext uri="{91240B29-F687-4f45-9708-019B960494DF}">
-                                  <a14:hiddenLine xmlns:a14="http://schemas.microsoft.com/office/drawing/2010/main" xmlns:w="http://schemas.openxmlformats.org/wordprocessingml/2006/main" xmlns:w10="urn:schemas-microsoft-com:office:word" xmlns:v="urn:schemas-microsoft-com:vml" xmlns:o="urn:schemas-microsoft-com:office:office" xmlns:mv="urn:schemas-microsoft-com:mac:vml" xmlns:mo="http://schemas.microsoft.com/office/mac/office/2008/main" xmlns="" w="9525">
+                                  <a14:hiddenLine xmlns="" xmlns:mo="http://schemas.microsoft.com/office/mac/office/2008/main" xmlns:mv="urn:schemas-microsoft-com:mac:vml" xmlns:o="urn:schemas-microsoft-com:office:office" xmlns:v="urn:schemas-microsoft-com:vml" xmlns:w10="urn:schemas-microsoft-com:office:word" xmlns:w="http://schemas.openxmlformats.org/wordprocessingml/2006/main" xmlns:a14="http://schemas.microsoft.com/office/drawing/2010/main" w="9525">
                                     <a:solidFill>
                                       <a:srgbClr val="808080"/>
                                     </a:solidFill>
@@ -133,14 +132,14 @@
                               </a:ln>
                               <a:extLst>
                                 <a:ext uri="{909E8E84-426E-40dd-AFC4-6F175D3DCCD1}">
-                                  <a14:hiddenFill xmlns:a14="http://schemas.microsoft.com/office/drawing/2010/main" xmlns:w="http://schemas.openxmlformats.org/wordprocessingml/2006/main" xmlns:w10="urn:schemas-microsoft-com:office:word" xmlns:v="urn:schemas-microsoft-com:vml" xmlns:o="urn:schemas-microsoft-com:office:office" xmlns:mv="urn:schemas-microsoft-com:mac:vml" xmlns:mo="http://schemas.microsoft.com/office/mac/office/2008/main" xmlns="">
+                                  <a14:hiddenFill xmlns="" xmlns:mo="http://schemas.microsoft.com/office/mac/office/2008/main" xmlns:mv="urn:schemas-microsoft-com:mac:vml" xmlns:o="urn:schemas-microsoft-com:office:office" xmlns:v="urn:schemas-microsoft-com:vml" xmlns:w10="urn:schemas-microsoft-com:office:word" xmlns:w="http://schemas.openxmlformats.org/wordprocessingml/2006/main" xmlns:a14="http://schemas.microsoft.com/office/drawing/2010/main">
                                     <a:solidFill>
                                       <a:srgbClr val="FFFFFF"/>
                                     </a:solidFill>
                                   </a14:hiddenFill>
                                 </a:ext>
                                 <a:ext uri="{91240B29-F687-4f45-9708-019B960494DF}">
-                                  <a14:hiddenLine xmlns:a14="http://schemas.microsoft.com/office/drawing/2010/main" xmlns:w="http://schemas.openxmlformats.org/wordprocessingml/2006/main" xmlns:w10="urn:schemas-microsoft-com:office:word" xmlns:v="urn:schemas-microsoft-com:vml" xmlns:o="urn:schemas-microsoft-com:office:office" xmlns:mv="urn:schemas-microsoft-com:mac:vml" xmlns:mo="http://schemas.microsoft.com/office/mac/office/2008/main" xmlns="" w="9525">
+                                  <a14:hiddenLine xmlns="" xmlns:mo="http://schemas.microsoft.com/office/mac/office/2008/main" xmlns:mv="urn:schemas-microsoft-com:mac:vml" xmlns:o="urn:schemas-microsoft-com:office:office" xmlns:v="urn:schemas-microsoft-com:vml" xmlns:w10="urn:schemas-microsoft-com:office:word" xmlns:w="http://schemas.openxmlformats.org/wordprocessingml/2006/main" xmlns:a14="http://schemas.microsoft.com/office/drawing/2010/main" w="9525">
                                     <a:solidFill>
                                       <a:srgbClr val="000000"/>
                                     </a:solidFill>
@@ -170,16 +169,7 @@
                                       <w:sz w:val="92"/>
                                       <w:szCs w:val="92"/>
                                     </w:rPr>
-                                    <w:t>v</w:t>
-                                  </w:r>
-                                  <w:r>
-                                    <w:rPr>
-                                      <w:rFonts w:asciiTheme="majorHAnsi" w:hAnsiTheme="majorHAnsi"/>
-                                      <w:color w:val="548DD4" w:themeColor="text2" w:themeTint="99"/>
-                                      <w:sz w:val="92"/>
-                                      <w:szCs w:val="92"/>
-                                    </w:rPr>
-                                    <w:t>0.2</w:t>
+                                    <w:t>v0.2</w:t>
                                   </w:r>
                                 </w:p>
                               </w:txbxContent>
@@ -212,7 +202,7 @@
                               </a:ln>
                               <a:extLst>
                                 <a:ext uri="{909E8E84-426E-40dd-AFC4-6F175D3DCCD1}">
-                                  <a14:hiddenFill xmlns:a14="http://schemas.microsoft.com/office/drawing/2010/main" xmlns:w="http://schemas.openxmlformats.org/wordprocessingml/2006/main" xmlns:w10="urn:schemas-microsoft-com:office:word" xmlns:v="urn:schemas-microsoft-com:vml" xmlns:o="urn:schemas-microsoft-com:office:office" xmlns:mv="urn:schemas-microsoft-com:mac:vml" xmlns:mo="http://schemas.microsoft.com/office/mac/office/2008/main" xmlns="">
+                                  <a14:hiddenFill xmlns="" xmlns:mo="http://schemas.microsoft.com/office/mac/office/2008/main" xmlns:mv="urn:schemas-microsoft-com:mac:vml" xmlns:o="urn:schemas-microsoft-com:office:office" xmlns:v="urn:schemas-microsoft-com:vml" xmlns:w10="urn:schemas-microsoft-com:office:word" xmlns:w="http://schemas.openxmlformats.org/wordprocessingml/2006/main" xmlns:a14="http://schemas.microsoft.com/office/drawing/2010/main">
                                     <a:noFill/>
                                   </a14:hiddenFill>
                                 </a:ext>
@@ -288,16 +278,7 @@
                                 <w:sz w:val="92"/>
                                 <w:szCs w:val="92"/>
                               </w:rPr>
-                              <w:t>v</w:t>
-                            </w:r>
-                            <w:r>
-                              <w:rPr>
-                                <w:rFonts w:asciiTheme="majorHAnsi" w:hAnsiTheme="majorHAnsi"/>
-                                <w:color w:val="548DD4" w:themeColor="text2" w:themeTint="99"/>
-                                <w:sz w:val="92"/>
-                                <w:szCs w:val="92"/>
-                              </w:rPr>
-                              <w:t>0.2</w:t>
+                              <w:t>v0.2</w:t>
                             </w:r>
                           </w:p>
                         </w:txbxContent>
@@ -356,14 +337,14 @@
                             </a:ln>
                             <a:extLst>
                               <a:ext uri="{909E8E84-426E-40dd-AFC4-6F175D3DCCD1}">
-                                <a14:hiddenFill xmlns:a14="http://schemas.microsoft.com/office/drawing/2010/main" xmlns:w="http://schemas.openxmlformats.org/wordprocessingml/2006/main" xmlns:w10="urn:schemas-microsoft-com:office:word" xmlns:v="urn:schemas-microsoft-com:vml" xmlns:o="urn:schemas-microsoft-com:office:office" xmlns:mv="urn:schemas-microsoft-com:mac:vml" xmlns:mo="http://schemas.microsoft.com/office/mac/office/2008/main" xmlns="">
+                                <a14:hiddenFill xmlns="" xmlns:mo="http://schemas.microsoft.com/office/mac/office/2008/main" xmlns:mv="urn:schemas-microsoft-com:mac:vml" xmlns:o="urn:schemas-microsoft-com:office:office" xmlns:v="urn:schemas-microsoft-com:vml" xmlns:w10="urn:schemas-microsoft-com:office:word" xmlns:w="http://schemas.openxmlformats.org/wordprocessingml/2006/main" xmlns:a14="http://schemas.microsoft.com/office/drawing/2010/main">
                                   <a:solidFill>
                                     <a:srgbClr val="FFFFFF"/>
                                   </a:solidFill>
                                 </a14:hiddenFill>
                               </a:ext>
                               <a:ext uri="{91240B29-F687-4f45-9708-019B960494DF}">
-                                <a14:hiddenLine xmlns:a14="http://schemas.microsoft.com/office/drawing/2010/main" xmlns:w="http://schemas.openxmlformats.org/wordprocessingml/2006/main" xmlns:w10="urn:schemas-microsoft-com:office:word" xmlns:v="urn:schemas-microsoft-com:vml" xmlns:o="urn:schemas-microsoft-com:office:office" xmlns:mv="urn:schemas-microsoft-com:mac:vml" xmlns:mo="http://schemas.microsoft.com/office/mac/office/2008/main" xmlns="" w="9525">
+                                <a14:hiddenLine xmlns="" xmlns:mo="http://schemas.microsoft.com/office/mac/office/2008/main" xmlns:mv="urn:schemas-microsoft-com:mac:vml" xmlns:o="urn:schemas-microsoft-com:office:office" xmlns:v="urn:schemas-microsoft-com:vml" xmlns:w10="urn:schemas-microsoft-com:office:word" xmlns:w="http://schemas.openxmlformats.org/wordprocessingml/2006/main" xmlns:a14="http://schemas.microsoft.com/office/drawing/2010/main" w="9525">
                                   <a:solidFill>
                                     <a:srgbClr val="000000"/>
                                   </a:solidFill>
@@ -392,7 +373,6 @@
                                   <w:dataBinding w:prefixMappings="xmlns:ns0='http://schemas.microsoft.com/office/2006/coverPageProps' " w:xpath="/ns0:CoverPageProperties[1]/ns0:CompanyAddress[1]" w:storeItemID="{55AF091B-3C7A-41E3-B477-F2FDAA23CFDA}"/>
                                   <w:text/>
                                 </w:sdtPr>
-                                <w:sdtEndPr/>
                                 <w:sdtContent>
                                   <w:p>
                                     <w:pPr>
@@ -461,7 +441,6 @@
                             <w:dataBinding w:prefixMappings="xmlns:ns0='http://schemas.microsoft.com/office/2006/coverPageProps' " w:xpath="/ns0:CoverPageProperties[1]/ns0:CompanyAddress[1]" w:storeItemID="{55AF091B-3C7A-41E3-B477-F2FDAA23CFDA}"/>
                             <w:text/>
                           </w:sdtPr>
-                          <w:sdtEndPr/>
                           <w:sdtContent>
                             <w:p>
                               <w:pPr>
@@ -543,14 +522,14 @@
                             </a:ln>
                             <a:extLst>
                               <a:ext uri="{909E8E84-426E-40dd-AFC4-6F175D3DCCD1}">
-                                <a14:hiddenFill xmlns:a14="http://schemas.microsoft.com/office/drawing/2010/main" xmlns:w="http://schemas.openxmlformats.org/wordprocessingml/2006/main" xmlns:w10="urn:schemas-microsoft-com:office:word" xmlns:v="urn:schemas-microsoft-com:vml" xmlns:o="urn:schemas-microsoft-com:office:office" xmlns:mv="urn:schemas-microsoft-com:mac:vml" xmlns:mo="http://schemas.microsoft.com/office/mac/office/2008/main" xmlns="">
+                                <a14:hiddenFill xmlns="" xmlns:mo="http://schemas.microsoft.com/office/mac/office/2008/main" xmlns:mv="urn:schemas-microsoft-com:mac:vml" xmlns:o="urn:schemas-microsoft-com:office:office" xmlns:v="urn:schemas-microsoft-com:vml" xmlns:w10="urn:schemas-microsoft-com:office:word" xmlns:w="http://schemas.openxmlformats.org/wordprocessingml/2006/main" xmlns:a14="http://schemas.microsoft.com/office/drawing/2010/main">
                                   <a:solidFill>
                                     <a:srgbClr val="FFFFFF"/>
                                   </a:solidFill>
                                 </a14:hiddenFill>
                               </a:ext>
                               <a:ext uri="{91240B29-F687-4f45-9708-019B960494DF}">
-                                <a14:hiddenLine xmlns:a14="http://schemas.microsoft.com/office/drawing/2010/main" xmlns:w="http://schemas.openxmlformats.org/wordprocessingml/2006/main" xmlns:w10="urn:schemas-microsoft-com:office:word" xmlns:v="urn:schemas-microsoft-com:vml" xmlns:o="urn:schemas-microsoft-com:office:office" xmlns:mv="urn:schemas-microsoft-com:mac:vml" xmlns:mo="http://schemas.microsoft.com/office/mac/office/2008/main" xmlns="" w="9525">
+                                <a14:hiddenLine xmlns="" xmlns:mo="http://schemas.microsoft.com/office/mac/office/2008/main" xmlns:mv="urn:schemas-microsoft-com:mac:vml" xmlns:o="urn:schemas-microsoft-com:office:office" xmlns:v="urn:schemas-microsoft-com:vml" xmlns:w10="urn:schemas-microsoft-com:office:word" xmlns:w="http://schemas.openxmlformats.org/wordprocessingml/2006/main" xmlns:a14="http://schemas.microsoft.com/office/drawing/2010/main" w="9525">
                                   <a:solidFill>
                                     <a:srgbClr val="000000"/>
                                   </a:solidFill>
@@ -577,7 +556,6 @@
                                   <w:dataBinding w:prefixMappings="xmlns:ns0='http://purl.org/dc/elements/1.1/' xmlns:ns1='http://schemas.openxmlformats.org/package/2006/metadata/core-properties' " w:xpath="/ns1:coreProperties[1]/ns0:title[1]" w:storeItemID="{6C3C8BC8-F283-45AE-878A-BAB7291924A1}"/>
                                   <w:text/>
                                 </w:sdtPr>
-                                <w:sdtEndPr/>
                                 <w:sdtContent>
                                   <w:p>
                                     <w:pPr>
@@ -705,7 +683,6 @@
                             <w:dataBinding w:prefixMappings="xmlns:ns0='http://purl.org/dc/elements/1.1/' xmlns:ns1='http://schemas.openxmlformats.org/package/2006/metadata/core-properties' " w:xpath="/ns1:coreProperties[1]/ns0:title[1]" w:storeItemID="{6C3C8BC8-F283-45AE-878A-BAB7291924A1}"/>
                             <w:text/>
                           </w:sdtPr>
-                          <w:sdtEndPr/>
                           <w:sdtContent>
                             <w:p>
                               <w:pPr>
@@ -854,7 +831,7 @@
                             <a:effectLst/>
                             <a:extLst>
                               <a:ext uri="{91240B29-F687-4f45-9708-019B960494DF}">
-                                <a14:hiddenLine xmlns:a14="http://schemas.microsoft.com/office/drawing/2010/main" xmlns:w="http://schemas.openxmlformats.org/wordprocessingml/2006/main" xmlns:w10="urn:schemas-microsoft-com:office:word" xmlns:v="urn:schemas-microsoft-com:vml" xmlns:o="urn:schemas-microsoft-com:office:office" xmlns:mv="urn:schemas-microsoft-com:mac:vml" xmlns:mo="http://schemas.microsoft.com/office/mac/office/2008/main" xmlns="" w="19050">
+                                <a14:hiddenLine xmlns="" xmlns:mo="http://schemas.microsoft.com/office/mac/office/2008/main" xmlns:mv="urn:schemas-microsoft-com:mac:vml" xmlns:o="urn:schemas-microsoft-com:office:office" xmlns:v="urn:schemas-microsoft-com:vml" xmlns:w10="urn:schemas-microsoft-com:office:word" xmlns:w="http://schemas.openxmlformats.org/wordprocessingml/2006/main" xmlns:a14="http://schemas.microsoft.com/office/drawing/2010/main" w="19050">
                                   <a:solidFill>
                                     <a:srgbClr val="4A7EBB"/>
                                   </a:solidFill>
@@ -864,7 +841,7 @@
                                 </a14:hiddenLine>
                               </a:ext>
                               <a:ext uri="{AF507438-7753-43e0-B8FC-AC1667EBCBE1}">
-                                <a14:hiddenEffects xmlns:a14="http://schemas.microsoft.com/office/drawing/2010/main" xmlns:w="http://schemas.openxmlformats.org/wordprocessingml/2006/main" xmlns:w10="urn:schemas-microsoft-com:office:word" xmlns:v="urn:schemas-microsoft-com:vml" xmlns:o="urn:schemas-microsoft-com:office:office" xmlns:mv="urn:schemas-microsoft-com:mac:vml" xmlns:mo="http://schemas.microsoft.com/office/mac/office/2008/main" xmlns="">
+                                <a14:hiddenEffects xmlns="" xmlns:mo="http://schemas.microsoft.com/office/mac/office/2008/main" xmlns:mv="urn:schemas-microsoft-com:mac:vml" xmlns:o="urn:schemas-microsoft-com:office:office" xmlns:v="urn:schemas-microsoft-com:vml" xmlns:w10="urn:schemas-microsoft-com:office:word" xmlns:w="http://schemas.openxmlformats.org/wordprocessingml/2006/main" xmlns:a14="http://schemas.microsoft.com/office/drawing/2010/main">
                                   <a:effectLst>
                                     <a:outerShdw blurRad="63500" dist="26940" dir="5400000" algn="ctr" rotWithShape="0">
                                       <a:srgbClr val="000000">
@@ -893,7 +870,7 @@
               </mc:Choice>
               <mc:Fallback>
                 <w:pict>
-                  <v:rect w14:anchorId="0BE614B1" id="Rectangle 4" o:spid="_x0000_s1026" style="position:absolute;margin-left:21.6pt;margin-top:36pt;width:568.8pt;height:17.6pt;z-index:251662336;visibility:visible;mso-wrap-style:square;mso-width-percent:0;mso-height-percent:0;mso-wrap-distance-left:9pt;mso-wrap-distance-top:0;mso-wrap-distance-right:9pt;mso-wrap-distance-bottom:0;mso-position-horizontal:absolute;mso-position-horizontal-relative:page;mso-position-vertical:absolute;mso-position-vertical-relative:page;mso-width-percent:0;mso-height-percent:0;mso-width-relative:page;mso-height-relative:page;v-text-anchor:top" o:gfxdata="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" fillcolor="#8db3e2 [1311]" stroked="f">
+                  <v:rect w14:anchorId="01EF81C7" id="Rectangle 4" o:spid="_x0000_s1026" style="position:absolute;margin-left:21.6pt;margin-top:36pt;width:568.8pt;height:17.6pt;z-index:251662336;visibility:visible;mso-wrap-style:square;mso-width-percent:0;mso-height-percent:0;mso-wrap-distance-left:9pt;mso-wrap-distance-top:0;mso-wrap-distance-right:9pt;mso-wrap-distance-bottom:0;mso-position-horizontal:absolute;mso-position-horizontal-relative:page;mso-position-vertical:absolute;mso-position-vertical-relative:page;mso-width-percent:0;mso-height-percent:0;mso-width-relative:page;mso-height-relative:page;v-text-anchor:top" o:gfxdata="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" fillcolor="#8db3e2 [1311]" stroked="f">
                     <v:textbox inset=",7.2pt,,7.2pt"/>
                     <w10:wrap anchorx="page" anchory="page"/>
                   </v:rect>
@@ -962,7 +939,7 @@
                               </a:ln>
                               <a:extLst>
                                 <a:ext uri="{909E8E84-426E-40dd-AFC4-6F175D3DCCD1}">
-                                  <a14:hiddenFill xmlns:a14="http://schemas.microsoft.com/office/drawing/2010/main" xmlns:w="http://schemas.openxmlformats.org/wordprocessingml/2006/main" xmlns:w10="urn:schemas-microsoft-com:office:word" xmlns:v="urn:schemas-microsoft-com:vml" xmlns:o="urn:schemas-microsoft-com:office:office" xmlns:mv="urn:schemas-microsoft-com:mac:vml" xmlns:mo="http://schemas.microsoft.com/office/mac/office/2008/main" xmlns="">
+                                  <a14:hiddenFill xmlns="" xmlns:mo="http://schemas.microsoft.com/office/mac/office/2008/main" xmlns:mv="urn:schemas-microsoft-com:mac:vml" xmlns:o="urn:schemas-microsoft-com:office:office" xmlns:v="urn:schemas-microsoft-com:vml" xmlns:w10="urn:schemas-microsoft-com:office:word" xmlns:w="http://schemas.openxmlformats.org/wordprocessingml/2006/main" xmlns:a14="http://schemas.microsoft.com/office/drawing/2010/main">
                                     <a:noFill/>
                                   </a14:hiddenFill>
                                 </a:ext>
@@ -994,7 +971,7 @@
                               </a:ln>
                               <a:extLst>
                                 <a:ext uri="{909E8E84-426E-40dd-AFC4-6F175D3DCCD1}">
-                                  <a14:hiddenFill xmlns:a14="http://schemas.microsoft.com/office/drawing/2010/main" xmlns:w="http://schemas.openxmlformats.org/wordprocessingml/2006/main" xmlns:w10="urn:schemas-microsoft-com:office:word" xmlns:v="urn:schemas-microsoft-com:vml" xmlns:o="urn:schemas-microsoft-com:office:office" xmlns:mv="urn:schemas-microsoft-com:mac:vml" xmlns:mo="http://schemas.microsoft.com/office/mac/office/2008/main" xmlns="">
+                                  <a14:hiddenFill xmlns="" xmlns:mo="http://schemas.microsoft.com/office/mac/office/2008/main" xmlns:mv="urn:schemas-microsoft-com:mac:vml" xmlns:o="urn:schemas-microsoft-com:office:office" xmlns:v="urn:schemas-microsoft-com:vml" xmlns:w10="urn:schemas-microsoft-com:office:word" xmlns:w="http://schemas.openxmlformats.org/wordprocessingml/2006/main" xmlns:a14="http://schemas.microsoft.com/office/drawing/2010/main">
                                     <a:noFill/>
                                   </a14:hiddenFill>
                                 </a:ext>
@@ -1016,7 +993,7 @@
               </mc:Choice>
               <mc:Fallback>
                 <w:pict>
-                  <v:group w14:anchorId="08EA73FF" id="Group 9" o:spid="_x0000_s1026" style="position:absolute;margin-left:21.6pt;margin-top:702pt;width:568.8pt;height:54.05pt;z-index:-251657216;mso-position-horizontal-relative:page;mso-position-vertical-relative:page" coordorigin="432,13608" coordsize="11376,1081" o:gfxdata="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">
+                  <v:group w14:anchorId="4A4DF4B8" id="Group 9" o:spid="_x0000_s1026" style="position:absolute;margin-left:21.6pt;margin-top:702pt;width:568.8pt;height:54.05pt;z-index:-251657216;mso-position-horizontal-relative:page;mso-position-vertical-relative:page" coordorigin="432,13608" coordsize="11376,1081" o:gfxdata="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">
                     <v:shape id="AutoShape 10" o:spid="_x0000_s1027" type="#_x0000_t32" style="position:absolute;left:432;top:13608;width:11376;height:0;visibility:visible;mso-wrap-style:square" o:connectortype="straight" o:gfxdata="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" strokecolor="gray"/>
                     <v:shape id="AutoShape 11" o:spid="_x0000_s1028" type="#_x0000_t32" style="position:absolute;left:432;top:14689;width:11376;height:0;visibility:visible;mso-wrap-style:square" o:connectortype="straight" o:gfxdata="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" strokecolor="gray"/>
                     <w10:wrap anchorx="page" anchory="page"/>
@@ -1081,14 +1058,14 @@
                               </a:ln>
                               <a:extLst>
                                 <a:ext uri="{909E8E84-426E-40dd-AFC4-6F175D3DCCD1}">
-                                  <a14:hiddenFill xmlns:a14="http://schemas.microsoft.com/office/drawing/2010/main" xmlns:w="http://schemas.openxmlformats.org/wordprocessingml/2006/main" xmlns:w10="urn:schemas-microsoft-com:office:word" xmlns:v="urn:schemas-microsoft-com:vml" xmlns:o="urn:schemas-microsoft-com:office:office" xmlns:mv="urn:schemas-microsoft-com:mac:vml" xmlns:mo="http://schemas.microsoft.com/office/mac/office/2008/main" xmlns="">
+                                  <a14:hiddenFill xmlns="" xmlns:mo="http://schemas.microsoft.com/office/mac/office/2008/main" xmlns:mv="urn:schemas-microsoft-com:mac:vml" xmlns:o="urn:schemas-microsoft-com:office:office" xmlns:v="urn:schemas-microsoft-com:vml" xmlns:w10="urn:schemas-microsoft-com:office:word" xmlns:w="http://schemas.openxmlformats.org/wordprocessingml/2006/main" xmlns:a14="http://schemas.microsoft.com/office/drawing/2010/main">
                                     <a:solidFill>
                                       <a:srgbClr val="FFFFFF"/>
                                     </a:solidFill>
                                   </a14:hiddenFill>
                                 </a:ext>
                                 <a:ext uri="{91240B29-F687-4f45-9708-019B960494DF}">
-                                  <a14:hiddenLine xmlns:a14="http://schemas.microsoft.com/office/drawing/2010/main" xmlns:w="http://schemas.openxmlformats.org/wordprocessingml/2006/main" xmlns:w10="urn:schemas-microsoft-com:office:word" xmlns:v="urn:schemas-microsoft-com:vml" xmlns:o="urn:schemas-microsoft-com:office:office" xmlns:mv="urn:schemas-microsoft-com:mac:vml" xmlns:mo="http://schemas.microsoft.com/office/mac/office/2008/main" xmlns="" w="9525">
+                                  <a14:hiddenLine xmlns="" xmlns:mo="http://schemas.microsoft.com/office/mac/office/2008/main" xmlns:mv="urn:schemas-microsoft-com:mac:vml" xmlns:o="urn:schemas-microsoft-com:office:office" xmlns:v="urn:schemas-microsoft-com:vml" xmlns:w10="urn:schemas-microsoft-com:office:word" xmlns:w="http://schemas.openxmlformats.org/wordprocessingml/2006/main" xmlns:a14="http://schemas.microsoft.com/office/drawing/2010/main" w="9525">
                                     <a:solidFill>
                                       <a:srgbClr val="000000"/>
                                     </a:solidFill>
@@ -1148,7 +1125,7 @@
                               </a:ln>
                               <a:extLst>
                                 <a:ext uri="{909E8E84-426E-40dd-AFC4-6F175D3DCCD1}">
-                                  <a14:hiddenFill xmlns:a14="http://schemas.microsoft.com/office/drawing/2010/main" xmlns:w="http://schemas.openxmlformats.org/wordprocessingml/2006/main" xmlns:w10="urn:schemas-microsoft-com:office:word" xmlns:v="urn:schemas-microsoft-com:vml" xmlns:o="urn:schemas-microsoft-com:office:office" xmlns:mv="urn:schemas-microsoft-com:mac:vml" xmlns:mo="http://schemas.microsoft.com/office/mac/office/2008/main" xmlns="">
+                                  <a14:hiddenFill xmlns="" xmlns:mo="http://schemas.microsoft.com/office/mac/office/2008/main" xmlns:mv="urn:schemas-microsoft-com:mac:vml" xmlns:o="urn:schemas-microsoft-com:office:office" xmlns:v="urn:schemas-microsoft-com:vml" xmlns:w10="urn:schemas-microsoft-com:office:word" xmlns:w="http://schemas.openxmlformats.org/wordprocessingml/2006/main" xmlns:a14="http://schemas.microsoft.com/office/drawing/2010/main">
                                     <a:noFill/>
                                   </a14:hiddenFill>
                                 </a:ext>
@@ -1175,14 +1152,14 @@
                               </a:ln>
                               <a:extLst>
                                 <a:ext uri="{909E8E84-426E-40dd-AFC4-6F175D3DCCD1}">
-                                  <a14:hiddenFill xmlns:a14="http://schemas.microsoft.com/office/drawing/2010/main" xmlns:w="http://schemas.openxmlformats.org/wordprocessingml/2006/main" xmlns:w10="urn:schemas-microsoft-com:office:word" xmlns:v="urn:schemas-microsoft-com:vml" xmlns:o="urn:schemas-microsoft-com:office:office" xmlns:mv="urn:schemas-microsoft-com:mac:vml" xmlns:mo="http://schemas.microsoft.com/office/mac/office/2008/main" xmlns="">
+                                  <a14:hiddenFill xmlns="" xmlns:mo="http://schemas.microsoft.com/office/mac/office/2008/main" xmlns:mv="urn:schemas-microsoft-com:mac:vml" xmlns:o="urn:schemas-microsoft-com:office:office" xmlns:v="urn:schemas-microsoft-com:vml" xmlns:w10="urn:schemas-microsoft-com:office:word" xmlns:w="http://schemas.openxmlformats.org/wordprocessingml/2006/main" xmlns:a14="http://schemas.microsoft.com/office/drawing/2010/main">
                                     <a:solidFill>
                                       <a:srgbClr val="FFFFFF"/>
                                     </a:solidFill>
                                   </a14:hiddenFill>
                                 </a:ext>
                                 <a:ext uri="{91240B29-F687-4f45-9708-019B960494DF}">
-                                  <a14:hiddenLine xmlns:a14="http://schemas.microsoft.com/office/drawing/2010/main" xmlns:w="http://schemas.openxmlformats.org/wordprocessingml/2006/main" xmlns:w10="urn:schemas-microsoft-com:office:word" xmlns:v="urn:schemas-microsoft-com:vml" xmlns:o="urn:schemas-microsoft-com:office:office" xmlns:mv="urn:schemas-microsoft-com:mac:vml" xmlns:mo="http://schemas.microsoft.com/office/mac/office/2008/main" xmlns="" w="9525">
+                                  <a14:hiddenLine xmlns="" xmlns:mo="http://schemas.microsoft.com/office/mac/office/2008/main" xmlns:mv="urn:schemas-microsoft-com:mac:vml" xmlns:o="urn:schemas-microsoft-com:office:office" xmlns:v="urn:schemas-microsoft-com:vml" xmlns:w10="urn:schemas-microsoft-com:office:word" xmlns:w="http://schemas.openxmlformats.org/wordprocessingml/2006/main" xmlns:a14="http://schemas.microsoft.com/office/drawing/2010/main" w="9525">
                                     <a:solidFill>
                                       <a:srgbClr val="000000"/>
                                     </a:solidFill>
@@ -4496,7 +4473,16 @@
         </w:numPr>
       </w:pPr>
       <w:r>
-        <w:t xml:space="preserve">With CAN line connected to all systems, VSCADA acquires and reports the </w:t>
+        <w:t xml:space="preserve">With CAN line connected to </w:t>
+      </w:r>
+      <w:r>
+        <w:t xml:space="preserve">the following </w:t>
+      </w:r>
+      <w:r>
+        <w:t>individual sub-system only</w:t>
+      </w:r>
+      <w:r>
+        <w:t xml:space="preserve">, VSCADA acquires and reports the </w:t>
       </w:r>
       <w:r>
         <w:rPr>
@@ -4512,7 +4498,51 @@
         <w:t xml:space="preserve"> </w:t>
       </w:r>
       <w:r>
-        <w:t>values as reported on the individual system for all sensors.</w:t>
+        <w:t>values as reported on the in</w:t>
+      </w:r>
+      <w:r>
+        <w:t>dividual system for all sensors:</w:t>
+      </w:r>
+    </w:p>
+    <w:p>
+      <w:pPr>
+        <w:pStyle w:val="ListParagraph"/>
+        <w:numPr>
+          <w:ilvl w:val="1"/>
+          <w:numId w:val="28"/>
+        </w:numPr>
+      </w:pPr>
+      <w:r>
+        <w:t>TSV (all 4 packs)</w:t>
+      </w:r>
+    </w:p>
+    <w:p>
+      <w:pPr>
+        <w:pStyle w:val="ListParagraph"/>
+        <w:numPr>
+          <w:ilvl w:val="1"/>
+          <w:numId w:val="28"/>
+        </w:numPr>
+      </w:pPr>
+      <w:proofErr w:type="spellStart"/>
+      <w:r>
+        <w:t>Dyno</w:t>
+      </w:r>
+      <w:proofErr w:type="spellEnd"/>
+      <w:r>
+        <w:t xml:space="preserve"> / Motor Controller</w:t>
+      </w:r>
+    </w:p>
+    <w:p>
+      <w:pPr>
+        <w:pStyle w:val="ListParagraph"/>
+        <w:numPr>
+          <w:ilvl w:val="1"/>
+          <w:numId w:val="28"/>
+        </w:numPr>
+      </w:pPr>
+      <w:r>
+        <w:t>Cooling</w:t>
       </w:r>
     </w:p>
     <w:p>
@@ -4524,18 +4554,13 @@
         </w:numPr>
       </w:pPr>
       <w:r>
-        <w:t xml:space="preserve">With CAN line connected to </w:t>
-      </w:r>
-      <w:r>
-        <w:t>individual sub-system only</w:t>
-      </w:r>
-      <w:r>
-        <w:t xml:space="preserve">, VSCADA acquires </w:t>
-      </w:r>
-      <w:bookmarkStart w:id="1" w:name="_GoBack"/>
-      <w:bookmarkEnd w:id="1"/>
-      <w:r>
-        <w:t xml:space="preserve">and reports the </w:t>
+        <w:t>With CAN line connected to</w:t>
+      </w:r>
+      <w:r>
+        <w:t xml:space="preserve"> all systems</w:t>
+      </w:r>
+      <w:r>
+        <w:t xml:space="preserve">, VSCADA acquires and reports the </w:t>
       </w:r>
       <w:r>
         <w:rPr>
@@ -4553,11 +4578,14 @@
       <w:r>
         <w:t>values as reported on the individual system</w:t>
       </w:r>
+      <w:r>
+        <w:t xml:space="preserve"> for the given sensors:</w:t>
+      </w:r>
     </w:p>
     <w:p/>
-    <w:p/>
     <w:p>
       <w:r>
+        <w:lastRenderedPageBreak/>
         <w:t>Sensor values to be monitored</w:t>
       </w:r>
     </w:p>
@@ -4652,7 +4680,6 @@
           </w:tcPr>
           <w:p>
             <w:r>
-              <w:lastRenderedPageBreak/>
               <w:t>Cell Voltage</w:t>
             </w:r>
           </w:p>
@@ -5432,6 +5459,62 @@
       </w:pPr>
       <w:r>
         <w:t>ATP-04 intermediate steps</w:t>
+      </w:r>
+    </w:p>
+    <w:p>
+      <w:pPr>
+        <w:pStyle w:val="ListParagraph"/>
+        <w:numPr>
+          <w:ilvl w:val="0"/>
+          <w:numId w:val="29"/>
+        </w:numPr>
+      </w:pPr>
+      <w:r>
+        <w:t xml:space="preserve">Each of the following </w:t>
+      </w:r>
+      <w:r>
+        <w:t>conditions  trip the safety loop properly</w:t>
+      </w:r>
+    </w:p>
+    <w:p>
+      <w:pPr>
+        <w:pStyle w:val="ListParagraph"/>
+        <w:numPr>
+          <w:ilvl w:val="1"/>
+          <w:numId w:val="29"/>
+        </w:numPr>
+      </w:pPr>
+      <w:r>
+        <w:t>When the safety loop is closed, the condition opens the loop</w:t>
+      </w:r>
+    </w:p>
+    <w:p>
+      <w:pPr>
+        <w:pStyle w:val="ListParagraph"/>
+        <w:numPr>
+          <w:ilvl w:val="1"/>
+          <w:numId w:val="29"/>
+        </w:numPr>
+      </w:pPr>
+      <w:r>
+        <w:t>This opening is seen on the appropriate view</w:t>
+      </w:r>
+    </w:p>
+    <w:p>
+      <w:pPr>
+        <w:pStyle w:val="ListParagraph"/>
+        <w:numPr>
+          <w:ilvl w:val="1"/>
+          <w:numId w:val="29"/>
+        </w:numPr>
+      </w:pPr>
+      <w:r>
+        <w:t>When the safety loop is open due to another condition, the setting of a new open condition keeps the safety loop from closing (as appropriate)</w:t>
+      </w:r>
+    </w:p>
+    <w:p>
+      <w:r>
+        <w:t>Safety loop conditions</w:t>
       </w:r>
     </w:p>
     <w:tbl>
@@ -5766,6 +5849,7 @@
           </w:tcPr>
           <w:p>
             <w:r>
+              <w:lastRenderedPageBreak/>
               <w:t>Cell overcurrent</w:t>
             </w:r>
           </w:p>
@@ -5956,7 +6040,6 @@
         <w:pStyle w:val="Heading1"/>
       </w:pPr>
       <w:r>
-        <w:lastRenderedPageBreak/>
         <w:t>ATP-05 intermediate steps</w:t>
       </w:r>
     </w:p>
@@ -5982,12 +6065,36 @@
       <w:pPr>
         <w:pStyle w:val="ListParagraph"/>
         <w:numPr>
-          <w:ilvl w:val="0"/>
+          <w:ilvl w:val="1"/>
           <w:numId w:val="23"/>
         </w:numPr>
       </w:pPr>
       <w:r>
-        <w:t>Physics model simulated</w:t>
+        <w:t>TSI Throttle control demonstrated</w:t>
+      </w:r>
+      <w:r>
+        <w:t xml:space="preserve"> (without cruise control)</w:t>
+      </w:r>
+    </w:p>
+    <w:p>
+      <w:pPr>
+        <w:pStyle w:val="ListParagraph"/>
+        <w:numPr>
+          <w:ilvl w:val="1"/>
+          <w:numId w:val="23"/>
+        </w:numPr>
+      </w:pPr>
+      <w:r>
+        <w:t xml:space="preserve">Desired </w:t>
+      </w:r>
+      <w:r>
+        <w:t xml:space="preserve">motor speed </w:t>
+      </w:r>
+      <w:r>
+        <w:t xml:space="preserve">can be attained through TSI </w:t>
+      </w:r>
+      <w:r>
+        <w:t>throttle manually</w:t>
       </w:r>
     </w:p>
     <w:p>
@@ -5999,7 +6106,34 @@
         </w:numPr>
       </w:pPr>
       <w:r>
-        <w:t>Physics model implemented on TSI</w:t>
+        <w:t>Physics model simulated</w:t>
+      </w:r>
+      <w:r>
+        <w:t xml:space="preserve"> in MATLAB</w:t>
+      </w:r>
+    </w:p>
+    <w:p>
+      <w:pPr>
+        <w:pStyle w:val="ListParagraph"/>
+        <w:numPr>
+          <w:ilvl w:val="1"/>
+          <w:numId w:val="23"/>
+        </w:numPr>
+      </w:pPr>
+      <w:r>
+        <w:t>Model simulation is accurate for all speeds – low and high.</w:t>
+      </w:r>
+    </w:p>
+    <w:p>
+      <w:pPr>
+        <w:pStyle w:val="ListParagraph"/>
+        <w:numPr>
+          <w:ilvl w:val="1"/>
+          <w:numId w:val="23"/>
+        </w:numPr>
+      </w:pPr>
+      <w:r>
+        <w:t>All speeds tested meet accuracy requirements in simulation</w:t>
       </w:r>
     </w:p>
     <w:p>
@@ -6011,7 +6145,91 @@
         </w:numPr>
       </w:pPr>
       <w:r>
+        <w:t>Physics model implemented on TSI</w:t>
+      </w:r>
+    </w:p>
+    <w:p>
+      <w:pPr>
+        <w:pStyle w:val="ListParagraph"/>
+        <w:numPr>
+          <w:ilvl w:val="1"/>
+          <w:numId w:val="23"/>
+        </w:numPr>
+      </w:pPr>
+      <w:r>
+        <w:t>VSCADA microcontroller implements the cruise control algorithm</w:t>
+      </w:r>
+    </w:p>
+    <w:p>
+      <w:pPr>
+        <w:pStyle w:val="ListParagraph"/>
+        <w:numPr>
+          <w:ilvl w:val="1"/>
+          <w:numId w:val="23"/>
+        </w:numPr>
+      </w:pPr>
+      <w:r>
+        <w:t>VSCADA has ability to communicate to TSI on cruise control throttle control</w:t>
+      </w:r>
+    </w:p>
+    <w:p>
+      <w:pPr>
+        <w:pStyle w:val="ListParagraph"/>
+        <w:numPr>
+          <w:ilvl w:val="1"/>
+          <w:numId w:val="23"/>
+        </w:numPr>
+      </w:pPr>
+      <w:r>
+        <w:t>TSI interfaces correctly to VSCADA cruise control commands</w:t>
+      </w:r>
+    </w:p>
+    <w:p>
+      <w:pPr>
+        <w:pStyle w:val="ListParagraph"/>
+        <w:numPr>
+          <w:ilvl w:val="1"/>
+          <w:numId w:val="23"/>
+        </w:numPr>
+      </w:pPr>
+      <w:r>
+        <w:t>TSI correctly relays SCADA commands to throttle control</w:t>
+      </w:r>
+    </w:p>
+    <w:p>
+      <w:pPr>
+        <w:pStyle w:val="ListParagraph"/>
+        <w:numPr>
+          <w:ilvl w:val="0"/>
+          <w:numId w:val="23"/>
+        </w:numPr>
+      </w:pPr>
+      <w:r>
         <w:t>TSI can hold a throttle position</w:t>
+      </w:r>
+    </w:p>
+    <w:p>
+      <w:pPr>
+        <w:pStyle w:val="ListParagraph"/>
+        <w:numPr>
+          <w:ilvl w:val="1"/>
+          <w:numId w:val="23"/>
+        </w:numPr>
+      </w:pPr>
+      <w:r>
+        <w:t>In cruise control mode, TSI can maintain a steady speed for all speeds – low and high</w:t>
+      </w:r>
+    </w:p>
+    <w:p>
+      <w:pPr>
+        <w:pStyle w:val="ListParagraph"/>
+        <w:numPr>
+          <w:ilvl w:val="1"/>
+          <w:numId w:val="23"/>
+        </w:numPr>
+      </w:pPr>
+      <w:r>
+        <w:t>Cruise control speed maintenance meets accuracy requirements (for all speeds)</w:t>
       </w:r>
     </w:p>
     <w:p>
@@ -6033,6 +6251,282 @@
       <w:r>
         <w:t>Run system for 24h</w:t>
       </w:r>
+      <w:r>
+        <w:t>, under the following conditions:</w:t>
+      </w:r>
+    </w:p>
+    <w:p>
+      <w:pPr>
+        <w:pStyle w:val="ListParagraph"/>
+        <w:numPr>
+          <w:ilvl w:val="1"/>
+          <w:numId w:val="24"/>
+        </w:numPr>
+      </w:pPr>
+      <w:r>
+        <w:t>High voltage off</w:t>
+      </w:r>
+    </w:p>
+    <w:p>
+      <w:pPr>
+        <w:pStyle w:val="ListParagraph"/>
+        <w:numPr>
+          <w:ilvl w:val="1"/>
+          <w:numId w:val="24"/>
+        </w:numPr>
+      </w:pPr>
+      <w:r>
+        <w:t>All systems interfaced with GLV power are running off of 24VDC power supply, instead of GLV battery</w:t>
+      </w:r>
+    </w:p>
+    <w:p>
+      <w:pPr>
+        <w:pStyle w:val="ListParagraph"/>
+        <w:numPr>
+          <w:ilvl w:val="0"/>
+          <w:numId w:val="24"/>
+        </w:numPr>
+      </w:pPr>
+      <w:r>
+        <w:t>Test requirements</w:t>
+      </w:r>
+    </w:p>
+    <w:p>
+      <w:pPr>
+        <w:pStyle w:val="ListParagraph"/>
+        <w:numPr>
+          <w:ilvl w:val="1"/>
+          <w:numId w:val="24"/>
+        </w:numPr>
+      </w:pPr>
+      <w:r>
+        <w:t>VSCADA:</w:t>
+      </w:r>
+    </w:p>
+    <w:p>
+      <w:pPr>
+        <w:pStyle w:val="ListParagraph"/>
+        <w:numPr>
+          <w:ilvl w:val="2"/>
+          <w:numId w:val="24"/>
+        </w:numPr>
+      </w:pPr>
+      <w:r>
+        <w:t>VSCADA does not crash</w:t>
+      </w:r>
+    </w:p>
+    <w:p>
+      <w:pPr>
+        <w:pStyle w:val="ListParagraph"/>
+        <w:numPr>
+          <w:ilvl w:val="2"/>
+          <w:numId w:val="24"/>
+        </w:numPr>
+      </w:pPr>
+      <w:r>
+        <w:t>Data is logged into database for entire 24h period</w:t>
+      </w:r>
+    </w:p>
+    <w:p>
+      <w:pPr>
+        <w:pStyle w:val="ListParagraph"/>
+        <w:numPr>
+          <w:ilvl w:val="2"/>
+          <w:numId w:val="24"/>
+        </w:numPr>
+      </w:pPr>
+      <w:r>
+        <w:t>Server remains up and running</w:t>
+      </w:r>
+    </w:p>
+    <w:p>
+      <w:pPr>
+        <w:pStyle w:val="ListParagraph"/>
+        <w:numPr>
+          <w:ilvl w:val="2"/>
+          <w:numId w:val="24"/>
+        </w:numPr>
+      </w:pPr>
+      <w:r>
+        <w:t>Communication with all sub-systems endures</w:t>
+      </w:r>
+    </w:p>
+    <w:p>
+      <w:pPr>
+        <w:pStyle w:val="ListParagraph"/>
+        <w:numPr>
+          <w:ilvl w:val="2"/>
+          <w:numId w:val="24"/>
+        </w:numPr>
+      </w:pPr>
+      <w:r>
+        <w:t>Appropriate errors are logged</w:t>
+      </w:r>
+    </w:p>
+    <w:p>
+      <w:pPr>
+        <w:pStyle w:val="ListParagraph"/>
+        <w:numPr>
+          <w:ilvl w:val="1"/>
+          <w:numId w:val="24"/>
+        </w:numPr>
+      </w:pPr>
+      <w:r>
+        <w:t>GLV:</w:t>
+      </w:r>
+    </w:p>
+    <w:p>
+      <w:pPr>
+        <w:pStyle w:val="ListParagraph"/>
+        <w:numPr>
+          <w:ilvl w:val="2"/>
+          <w:numId w:val="24"/>
+        </w:numPr>
+      </w:pPr>
+      <w:r>
+        <w:t>Safety loop is monitored continuously</w:t>
+      </w:r>
+    </w:p>
+    <w:p>
+      <w:pPr>
+        <w:pStyle w:val="ListParagraph"/>
+        <w:numPr>
+          <w:ilvl w:val="2"/>
+          <w:numId w:val="24"/>
+        </w:numPr>
+      </w:pPr>
+      <w:r>
+        <w:t>Communication to VSCADA remains intact</w:t>
+      </w:r>
+    </w:p>
+    <w:p>
+      <w:pPr>
+        <w:pStyle w:val="ListParagraph"/>
+        <w:numPr>
+          <w:ilvl w:val="1"/>
+          <w:numId w:val="24"/>
+        </w:numPr>
+      </w:pPr>
+      <w:r>
+        <w:t>TSV:</w:t>
+      </w:r>
+    </w:p>
+    <w:p>
+      <w:pPr>
+        <w:pStyle w:val="ListParagraph"/>
+        <w:numPr>
+          <w:ilvl w:val="2"/>
+          <w:numId w:val="24"/>
+        </w:numPr>
+      </w:pPr>
+      <w:r>
+        <w:t xml:space="preserve">All 4 </w:t>
+      </w:r>
+      <w:proofErr w:type="spellStart"/>
+      <w:r>
+        <w:t>pacman</w:t>
+      </w:r>
+      <w:proofErr w:type="spellEnd"/>
+      <w:r>
+        <w:t xml:space="preserve"> boards remain up and running</w:t>
+      </w:r>
+    </w:p>
+    <w:p>
+      <w:pPr>
+        <w:pStyle w:val="ListParagraph"/>
+        <w:numPr>
+          <w:ilvl w:val="2"/>
+          <w:numId w:val="24"/>
+        </w:numPr>
+      </w:pPr>
+      <w:r>
+        <w:t>Communication with VSCADA remains intact.</w:t>
+      </w:r>
+    </w:p>
+    <w:p>
+      <w:pPr>
+        <w:pStyle w:val="ListParagraph"/>
+        <w:numPr>
+          <w:ilvl w:val="1"/>
+          <w:numId w:val="24"/>
+        </w:numPr>
+      </w:pPr>
+      <w:r>
+        <w:t>TSI:</w:t>
+      </w:r>
+      <w:r>
+        <w:t xml:space="preserve"> </w:t>
+      </w:r>
+    </w:p>
+    <w:p>
+      <w:pPr>
+        <w:pStyle w:val="ListParagraph"/>
+        <w:numPr>
+          <w:ilvl w:val="2"/>
+          <w:numId w:val="24"/>
+        </w:numPr>
+      </w:pPr>
+      <w:r>
+        <w:t>TSI board remains up and running</w:t>
+      </w:r>
+    </w:p>
+    <w:p>
+      <w:pPr>
+        <w:pStyle w:val="ListParagraph"/>
+        <w:numPr>
+          <w:ilvl w:val="2"/>
+          <w:numId w:val="24"/>
+        </w:numPr>
+      </w:pPr>
+      <w:r>
+        <w:lastRenderedPageBreak/>
+        <w:t>TSI communication with VSCADA remains intact</w:t>
+      </w:r>
+    </w:p>
+    <w:p>
+      <w:pPr>
+        <w:pStyle w:val="ListParagraph"/>
+        <w:numPr>
+          <w:ilvl w:val="1"/>
+          <w:numId w:val="24"/>
+        </w:numPr>
+      </w:pPr>
+      <w:r>
+        <w:t>Cooling:</w:t>
+      </w:r>
+    </w:p>
+    <w:p>
+      <w:pPr>
+        <w:pStyle w:val="ListParagraph"/>
+        <w:numPr>
+          <w:ilvl w:val="2"/>
+          <w:numId w:val="24"/>
+        </w:numPr>
+      </w:pPr>
+      <w:r>
+        <w:t xml:space="preserve">Cooling </w:t>
+      </w:r>
+      <w:r>
+        <w:t xml:space="preserve">controller </w:t>
+      </w:r>
+      <w:r>
+        <w:t xml:space="preserve">system remains </w:t>
+      </w:r>
+      <w:r>
+        <w:t>up and running</w:t>
+      </w:r>
+    </w:p>
+    <w:p>
+      <w:pPr>
+        <w:pStyle w:val="ListParagraph"/>
+        <w:numPr>
+          <w:ilvl w:val="2"/>
+          <w:numId w:val="24"/>
+        </w:numPr>
+      </w:pPr>
+      <w:r>
+        <w:t>Communication remains intact with VSCADA</w:t>
+      </w:r>
     </w:p>
     <w:p>
       <w:pPr>
@@ -6061,12 +6555,24 @@
       <w:pPr>
         <w:pStyle w:val="ListParagraph"/>
         <w:numPr>
-          <w:ilvl w:val="0"/>
+          <w:ilvl w:val="1"/>
           <w:numId w:val="25"/>
         </w:numPr>
       </w:pPr>
       <w:r>
-        <w:t>Packs disengage from the motor with loss of power</w:t>
+        <w:t>Upon reboot, VSCADA restarts to a fully operational status without requiring user interaction</w:t>
+      </w:r>
+    </w:p>
+    <w:p>
+      <w:pPr>
+        <w:pStyle w:val="ListParagraph"/>
+        <w:numPr>
+          <w:ilvl w:val="1"/>
+          <w:numId w:val="25"/>
+        </w:numPr>
+      </w:pPr>
+      <w:r>
+        <w:t>Upon reboot after an unexpected shutdown, an error message is logged appropriately</w:t>
       </w:r>
     </w:p>
     <w:p>
@@ -6078,7 +6584,31 @@
         </w:numPr>
       </w:pPr>
       <w:r>
-        <w:t>VSCADA safely shuts down</w:t>
+        <w:t>Packs disengage from the motor with loss of power</w:t>
+      </w:r>
+    </w:p>
+    <w:p>
+      <w:pPr>
+        <w:pStyle w:val="ListParagraph"/>
+        <w:numPr>
+          <w:ilvl w:val="1"/>
+          <w:numId w:val="25"/>
+        </w:numPr>
+      </w:pPr>
+      <w:r>
+        <w:t>Safety loop is opened</w:t>
+      </w:r>
+    </w:p>
+    <w:p>
+      <w:pPr>
+        <w:pStyle w:val="ListParagraph"/>
+        <w:numPr>
+          <w:ilvl w:val="1"/>
+          <w:numId w:val="25"/>
+        </w:numPr>
+      </w:pPr>
+      <w:r>
+        <w:t>Interfaces record the fault condition</w:t>
       </w:r>
     </w:p>
     <w:p>
@@ -6090,7 +6620,46 @@
         </w:numPr>
       </w:pPr>
       <w:r>
-        <w:t>Packs safely shutdown</w:t>
+        <w:t>VSCADA safely shuts down</w:t>
+      </w:r>
+    </w:p>
+    <w:p>
+      <w:pPr>
+        <w:pStyle w:val="ListParagraph"/>
+        <w:numPr>
+          <w:ilvl w:val="1"/>
+          <w:numId w:val="25"/>
+        </w:numPr>
+      </w:pPr>
+      <w:r>
+        <w:t>Unexpected shutdown does not cause failure</w:t>
+      </w:r>
+    </w:p>
+    <w:p>
+      <w:pPr>
+        <w:pStyle w:val="ListParagraph"/>
+        <w:numPr>
+          <w:ilvl w:val="1"/>
+          <w:numId w:val="25"/>
+        </w:numPr>
+      </w:pPr>
+      <w:r>
+        <w:t>No data is lost or corrupted during an unexpected shutdown</w:t>
+      </w:r>
+    </w:p>
+    <w:p>
+      <w:pPr>
+        <w:pStyle w:val="ListParagraph"/>
+        <w:numPr>
+          <w:ilvl w:val="1"/>
+          <w:numId w:val="25"/>
+        </w:numPr>
+      </w:pPr>
+      <w:r>
+        <w:t xml:space="preserve">Predefined faults allow VSCADA to </w:t>
+      </w:r>
+      <w:r>
+        <w:t>shut down the car</w:t>
       </w:r>
     </w:p>
     <w:p>
@@ -6102,7 +6671,31 @@
         </w:numPr>
       </w:pPr>
       <w:r>
-        <w:t>Cooling safely shuts down</w:t>
+        <w:t>Packs safely shutdown</w:t>
+      </w:r>
+    </w:p>
+    <w:p>
+      <w:pPr>
+        <w:pStyle w:val="ListParagraph"/>
+        <w:numPr>
+          <w:ilvl w:val="1"/>
+          <w:numId w:val="25"/>
+        </w:numPr>
+      </w:pPr>
+      <w:r>
+        <w:t>Safe shutdown causes a ‘configurable’ error</w:t>
+      </w:r>
+    </w:p>
+    <w:p>
+      <w:pPr>
+        <w:pStyle w:val="ListParagraph"/>
+        <w:numPr>
+          <w:ilvl w:val="1"/>
+          <w:numId w:val="25"/>
+        </w:numPr>
+      </w:pPr>
+      <w:r>
+        <w:t>Pack high voltage disengages</w:t>
       </w:r>
     </w:p>
     <w:p>
@@ -6114,7 +6707,22 @@
         </w:numPr>
       </w:pPr>
       <w:r>
-        <w:t>TSI safely shuts down</w:t>
+        <w:t>Cooling safely shuts down</w:t>
+      </w:r>
+    </w:p>
+    <w:p>
+      <w:pPr>
+        <w:pStyle w:val="ListParagraph"/>
+        <w:numPr>
+          <w:ilvl w:val="1"/>
+          <w:numId w:val="25"/>
+        </w:numPr>
+      </w:pPr>
+      <w:r>
+        <w:t xml:space="preserve">The cooling system </w:t>
+      </w:r>
+      <w:r>
+        <w:t>powers off all components during a shut down</w:t>
       </w:r>
     </w:p>
     <w:p>
@@ -6126,8 +6734,58 @@
         </w:numPr>
       </w:pPr>
       <w:r>
+        <w:t>TSI safely shuts down</w:t>
+      </w:r>
+    </w:p>
+    <w:p>
+      <w:pPr>
+        <w:pStyle w:val="ListParagraph"/>
+        <w:numPr>
+          <w:ilvl w:val="1"/>
+          <w:numId w:val="25"/>
+        </w:numPr>
+      </w:pPr>
+      <w:r>
+        <w:t>TSI powers off all components during a shut down</w:t>
+      </w:r>
+    </w:p>
+    <w:p>
+      <w:pPr>
+        <w:pStyle w:val="ListParagraph"/>
+        <w:numPr>
+          <w:ilvl w:val="0"/>
+          <w:numId w:val="25"/>
+        </w:numPr>
+      </w:pPr>
+      <w:r>
         <w:t>GLV safely shuts down</w:t>
       </w:r>
+    </w:p>
+    <w:p>
+      <w:pPr>
+        <w:pStyle w:val="ListParagraph"/>
+        <w:numPr>
+          <w:ilvl w:val="1"/>
+          <w:numId w:val="25"/>
+        </w:numPr>
+      </w:pPr>
+      <w:r>
+        <w:t>GLV shutdown causes all GLV components to be powered off</w:t>
+      </w:r>
+    </w:p>
+    <w:p>
+      <w:pPr>
+        <w:pStyle w:val="ListParagraph"/>
+        <w:numPr>
+          <w:ilvl w:val="1"/>
+          <w:numId w:val="25"/>
+        </w:numPr>
+      </w:pPr>
+      <w:r>
+        <w:t>Safety loop is opened during a shut down</w:t>
+      </w:r>
+      <w:bookmarkStart w:id="1" w:name="_GoBack"/>
+      <w:bookmarkEnd w:id="1"/>
     </w:p>
     <w:sectPr>
       <w:headerReference w:type="even" r:id="rId9"/>
@@ -6204,7 +6862,6 @@
       <w:dataBinding w:prefixMappings="xmlns:ns0='http://schemas.openxmlformats.org/package/2006/metadata/core-properties' xmlns:ns1='http://purl.org/dc/elements/1.1/'" w:xpath="/ns0:coreProperties[1]/ns1:title[1]" w:storeItemID="{6C3C8BC8-F283-45AE-878A-BAB7291924A1}"/>
       <w:text/>
     </w:sdtPr>
-    <w:sdtEndPr/>
     <w:sdtContent>
       <w:p>
         <w:pPr>
@@ -6243,7 +6900,6 @@
         <w:calendar w:val="gregorian"/>
       </w:date>
     </w:sdtPr>
-    <w:sdtEndPr/>
     <w:sdtContent>
       <w:p>
         <w:pPr>
@@ -6308,7 +6964,7 @@
         <w:rStyle w:val="PageNumber"/>
         <w:noProof/>
       </w:rPr>
-      <w:t>6</w:t>
+      <w:t>7</w:t>
     </w:r>
     <w:r>
       <w:rPr>
@@ -6327,7 +6983,6 @@
       <w:dataBinding w:prefixMappings="xmlns:ns0='http://schemas.openxmlformats.org/package/2006/metadata/core-properties' xmlns:ns1='http://purl.org/dc/elements/1.1/'" w:xpath="/ns0:coreProperties[1]/ns1:title[1]" w:storeItemID="{6C3C8BC8-F283-45AE-878A-BAB7291924A1}"/>
       <w:text/>
     </w:sdtPr>
-    <w:sdtEndPr/>
     <w:sdtContent>
       <w:p>
         <w:pPr>
@@ -6366,7 +7021,6 @@
         <w:calendar w:val="gregorian"/>
       </w:date>
     </w:sdtPr>
-    <w:sdtEndPr/>
     <w:sdtContent>
       <w:p>
         <w:pPr>
@@ -6410,7 +7064,6 @@
       <w:dataBinding w:prefixMappings="xmlns:ns0='http://schemas.openxmlformats.org/package/2006/metadata/core-properties' xmlns:ns1='http://purl.org/dc/elements/1.1/'" w:xpath="/ns0:coreProperties[1]/ns1:title[1]" w:storeItemID="{6C3C8BC8-F283-45AE-878A-BAB7291924A1}"/>
       <w:text/>
     </w:sdtPr>
-    <w:sdtEndPr/>
     <w:sdtContent>
       <w:p>
         <w:pPr>
@@ -6448,7 +7101,6 @@
         <w:calendar w:val="gregorian"/>
       </w:date>
     </w:sdtPr>
-    <w:sdtEndPr/>
     <w:sdtContent>
       <w:p>
         <w:pPr>
@@ -6895,87 +7547,87 @@
   </w:abstractNum>
   <w:abstractNum w:abstractNumId="3">
     <w:nsid w:val="07C12B7E"/>
-    <w:multiLevelType w:val="hybridMultilevel"/>
-    <w:tmpl w:val="4C0CF356"/>
-    <w:lvl w:ilvl="0" w:tplc="0409000F">
+    <w:multiLevelType w:val="multilevel"/>
+    <w:tmpl w:val="0409001F"/>
+    <w:lvl w:ilvl="0">
       <w:start w:val="1"/>
       <w:numFmt w:val="decimal"/>
       <w:lvlText w:val="%1."/>
       <w:lvlJc w:val="left"/>
       <w:pPr>
-        <w:ind w:left="720" w:hanging="360"/>
-      </w:pPr>
-    </w:lvl>
-    <w:lvl w:ilvl="1" w:tplc="04090019" w:tentative="1">
-      <w:start w:val="1"/>
-      <w:numFmt w:val="lowerLetter"/>
-      <w:lvlText w:val="%2."/>
-      <w:lvlJc w:val="left"/>
-      <w:pPr>
-        <w:ind w:left="1440" w:hanging="360"/>
-      </w:pPr>
-    </w:lvl>
-    <w:lvl w:ilvl="2" w:tplc="0409001B" w:tentative="1">
-      <w:start w:val="1"/>
-      <w:numFmt w:val="lowerRoman"/>
-      <w:lvlText w:val="%3."/>
-      <w:lvlJc w:val="right"/>
-      <w:pPr>
-        <w:ind w:left="2160" w:hanging="180"/>
-      </w:pPr>
-    </w:lvl>
-    <w:lvl w:ilvl="3" w:tplc="0409000F" w:tentative="1">
-      <w:start w:val="1"/>
-      <w:numFmt w:val="decimal"/>
-      <w:lvlText w:val="%4."/>
-      <w:lvlJc w:val="left"/>
-      <w:pPr>
-        <w:ind w:left="2880" w:hanging="360"/>
-      </w:pPr>
-    </w:lvl>
-    <w:lvl w:ilvl="4" w:tplc="04090019" w:tentative="1">
-      <w:start w:val="1"/>
-      <w:numFmt w:val="lowerLetter"/>
-      <w:lvlText w:val="%5."/>
-      <w:lvlJc w:val="left"/>
-      <w:pPr>
-        <w:ind w:left="3600" w:hanging="360"/>
-      </w:pPr>
-    </w:lvl>
-    <w:lvl w:ilvl="5" w:tplc="0409001B" w:tentative="1">
-      <w:start w:val="1"/>
-      <w:numFmt w:val="lowerRoman"/>
-      <w:lvlText w:val="%6."/>
-      <w:lvlJc w:val="right"/>
-      <w:pPr>
-        <w:ind w:left="4320" w:hanging="180"/>
-      </w:pPr>
-    </w:lvl>
-    <w:lvl w:ilvl="6" w:tplc="0409000F" w:tentative="1">
-      <w:start w:val="1"/>
-      <w:numFmt w:val="decimal"/>
-      <w:lvlText w:val="%7."/>
-      <w:lvlJc w:val="left"/>
-      <w:pPr>
-        <w:ind w:left="5040" w:hanging="360"/>
-      </w:pPr>
-    </w:lvl>
-    <w:lvl w:ilvl="7" w:tplc="04090019" w:tentative="1">
-      <w:start w:val="1"/>
-      <w:numFmt w:val="lowerLetter"/>
-      <w:lvlText w:val="%8."/>
-      <w:lvlJc w:val="left"/>
-      <w:pPr>
-        <w:ind w:left="5760" w:hanging="360"/>
-      </w:pPr>
-    </w:lvl>
-    <w:lvl w:ilvl="8" w:tplc="0409001B" w:tentative="1">
-      <w:start w:val="1"/>
-      <w:numFmt w:val="lowerRoman"/>
-      <w:lvlText w:val="%9."/>
-      <w:lvlJc w:val="right"/>
-      <w:pPr>
-        <w:ind w:left="6480" w:hanging="180"/>
+        <w:ind w:left="360" w:hanging="360"/>
+      </w:pPr>
+    </w:lvl>
+    <w:lvl w:ilvl="1">
+      <w:start w:val="1"/>
+      <w:numFmt w:val="decimal"/>
+      <w:lvlText w:val="%1.%2."/>
+      <w:lvlJc w:val="left"/>
+      <w:pPr>
+        <w:ind w:left="792" w:hanging="432"/>
+      </w:pPr>
+    </w:lvl>
+    <w:lvl w:ilvl="2">
+      <w:start w:val="1"/>
+      <w:numFmt w:val="decimal"/>
+      <w:lvlText w:val="%1.%2.%3."/>
+      <w:lvlJc w:val="left"/>
+      <w:pPr>
+        <w:ind w:left="1224" w:hanging="504"/>
+      </w:pPr>
+    </w:lvl>
+    <w:lvl w:ilvl="3">
+      <w:start w:val="1"/>
+      <w:numFmt w:val="decimal"/>
+      <w:lvlText w:val="%1.%2.%3.%4."/>
+      <w:lvlJc w:val="left"/>
+      <w:pPr>
+        <w:ind w:left="1728" w:hanging="648"/>
+      </w:pPr>
+    </w:lvl>
+    <w:lvl w:ilvl="4">
+      <w:start w:val="1"/>
+      <w:numFmt w:val="decimal"/>
+      <w:lvlText w:val="%1.%2.%3.%4.%5."/>
+      <w:lvlJc w:val="left"/>
+      <w:pPr>
+        <w:ind w:left="2232" w:hanging="792"/>
+      </w:pPr>
+    </w:lvl>
+    <w:lvl w:ilvl="5">
+      <w:start w:val="1"/>
+      <w:numFmt w:val="decimal"/>
+      <w:lvlText w:val="%1.%2.%3.%4.%5.%6."/>
+      <w:lvlJc w:val="left"/>
+      <w:pPr>
+        <w:ind w:left="2736" w:hanging="936"/>
+      </w:pPr>
+    </w:lvl>
+    <w:lvl w:ilvl="6">
+      <w:start w:val="1"/>
+      <w:numFmt w:val="decimal"/>
+      <w:lvlText w:val="%1.%2.%3.%4.%5.%6.%7."/>
+      <w:lvlJc w:val="left"/>
+      <w:pPr>
+        <w:ind w:left="3240" w:hanging="1080"/>
+      </w:pPr>
+    </w:lvl>
+    <w:lvl w:ilvl="7">
+      <w:start w:val="1"/>
+      <w:numFmt w:val="decimal"/>
+      <w:lvlText w:val="%1.%2.%3.%4.%5.%6.%7.%8."/>
+      <w:lvlJc w:val="left"/>
+      <w:pPr>
+        <w:ind w:left="3744" w:hanging="1224"/>
+      </w:pPr>
+    </w:lvl>
+    <w:lvl w:ilvl="8">
+      <w:start w:val="1"/>
+      <w:numFmt w:val="decimal"/>
+      <w:lvlText w:val="%1.%2.%3.%4.%5.%6.%7.%8.%9."/>
+      <w:lvlJc w:val="left"/>
+      <w:pPr>
+        <w:ind w:left="4320" w:hanging="1440"/>
       </w:pPr>
     </w:lvl>
   </w:abstractNum>
@@ -7812,87 +8464,87 @@
   </w:abstractNum>
   <w:abstractNum w:abstractNumId="13">
     <w:nsid w:val="332E3967"/>
-    <w:multiLevelType w:val="hybridMultilevel"/>
-    <w:tmpl w:val="4C0CF356"/>
-    <w:lvl w:ilvl="0" w:tplc="0409000F">
+    <w:multiLevelType w:val="multilevel"/>
+    <w:tmpl w:val="0409001F"/>
+    <w:lvl w:ilvl="0">
       <w:start w:val="1"/>
       <w:numFmt w:val="decimal"/>
       <w:lvlText w:val="%1."/>
       <w:lvlJc w:val="left"/>
       <w:pPr>
-        <w:ind w:left="720" w:hanging="360"/>
-      </w:pPr>
-    </w:lvl>
-    <w:lvl w:ilvl="1" w:tplc="04090019" w:tentative="1">
-      <w:start w:val="1"/>
-      <w:numFmt w:val="lowerLetter"/>
-      <w:lvlText w:val="%2."/>
-      <w:lvlJc w:val="left"/>
-      <w:pPr>
-        <w:ind w:left="1440" w:hanging="360"/>
-      </w:pPr>
-    </w:lvl>
-    <w:lvl w:ilvl="2" w:tplc="0409001B" w:tentative="1">
-      <w:start w:val="1"/>
-      <w:numFmt w:val="lowerRoman"/>
-      <w:lvlText w:val="%3."/>
-      <w:lvlJc w:val="right"/>
-      <w:pPr>
-        <w:ind w:left="2160" w:hanging="180"/>
-      </w:pPr>
-    </w:lvl>
-    <w:lvl w:ilvl="3" w:tplc="0409000F" w:tentative="1">
-      <w:start w:val="1"/>
-      <w:numFmt w:val="decimal"/>
-      <w:lvlText w:val="%4."/>
-      <w:lvlJc w:val="left"/>
-      <w:pPr>
-        <w:ind w:left="2880" w:hanging="360"/>
-      </w:pPr>
-    </w:lvl>
-    <w:lvl w:ilvl="4" w:tplc="04090019" w:tentative="1">
-      <w:start w:val="1"/>
-      <w:numFmt w:val="lowerLetter"/>
-      <w:lvlText w:val="%5."/>
-      <w:lvlJc w:val="left"/>
-      <w:pPr>
-        <w:ind w:left="3600" w:hanging="360"/>
-      </w:pPr>
-    </w:lvl>
-    <w:lvl w:ilvl="5" w:tplc="0409001B" w:tentative="1">
-      <w:start w:val="1"/>
-      <w:numFmt w:val="lowerRoman"/>
-      <w:lvlText w:val="%6."/>
-      <w:lvlJc w:val="right"/>
-      <w:pPr>
-        <w:ind w:left="4320" w:hanging="180"/>
-      </w:pPr>
-    </w:lvl>
-    <w:lvl w:ilvl="6" w:tplc="0409000F" w:tentative="1">
-      <w:start w:val="1"/>
-      <w:numFmt w:val="decimal"/>
-      <w:lvlText w:val="%7."/>
-      <w:lvlJc w:val="left"/>
-      <w:pPr>
-        <w:ind w:left="5040" w:hanging="360"/>
-      </w:pPr>
-    </w:lvl>
-    <w:lvl w:ilvl="7" w:tplc="04090019" w:tentative="1">
-      <w:start w:val="1"/>
-      <w:numFmt w:val="lowerLetter"/>
-      <w:lvlText w:val="%8."/>
-      <w:lvlJc w:val="left"/>
-      <w:pPr>
-        <w:ind w:left="5760" w:hanging="360"/>
-      </w:pPr>
-    </w:lvl>
-    <w:lvl w:ilvl="8" w:tplc="0409001B" w:tentative="1">
-      <w:start w:val="1"/>
-      <w:numFmt w:val="lowerRoman"/>
-      <w:lvlText w:val="%9."/>
-      <w:lvlJc w:val="right"/>
-      <w:pPr>
-        <w:ind w:left="6480" w:hanging="180"/>
+        <w:ind w:left="360" w:hanging="360"/>
+      </w:pPr>
+    </w:lvl>
+    <w:lvl w:ilvl="1">
+      <w:start w:val="1"/>
+      <w:numFmt w:val="decimal"/>
+      <w:lvlText w:val="%1.%2."/>
+      <w:lvlJc w:val="left"/>
+      <w:pPr>
+        <w:ind w:left="792" w:hanging="432"/>
+      </w:pPr>
+    </w:lvl>
+    <w:lvl w:ilvl="2">
+      <w:start w:val="1"/>
+      <w:numFmt w:val="decimal"/>
+      <w:lvlText w:val="%1.%2.%3."/>
+      <w:lvlJc w:val="left"/>
+      <w:pPr>
+        <w:ind w:left="1224" w:hanging="504"/>
+      </w:pPr>
+    </w:lvl>
+    <w:lvl w:ilvl="3">
+      <w:start w:val="1"/>
+      <w:numFmt w:val="decimal"/>
+      <w:lvlText w:val="%1.%2.%3.%4."/>
+      <w:lvlJc w:val="left"/>
+      <w:pPr>
+        <w:ind w:left="1728" w:hanging="648"/>
+      </w:pPr>
+    </w:lvl>
+    <w:lvl w:ilvl="4">
+      <w:start w:val="1"/>
+      <w:numFmt w:val="decimal"/>
+      <w:lvlText w:val="%1.%2.%3.%4.%5."/>
+      <w:lvlJc w:val="left"/>
+      <w:pPr>
+        <w:ind w:left="2232" w:hanging="792"/>
+      </w:pPr>
+    </w:lvl>
+    <w:lvl w:ilvl="5">
+      <w:start w:val="1"/>
+      <w:numFmt w:val="decimal"/>
+      <w:lvlText w:val="%1.%2.%3.%4.%5.%6."/>
+      <w:lvlJc w:val="left"/>
+      <w:pPr>
+        <w:ind w:left="2736" w:hanging="936"/>
+      </w:pPr>
+    </w:lvl>
+    <w:lvl w:ilvl="6">
+      <w:start w:val="1"/>
+      <w:numFmt w:val="decimal"/>
+      <w:lvlText w:val="%1.%2.%3.%4.%5.%6.%7."/>
+      <w:lvlJc w:val="left"/>
+      <w:pPr>
+        <w:ind w:left="3240" w:hanging="1080"/>
+      </w:pPr>
+    </w:lvl>
+    <w:lvl w:ilvl="7">
+      <w:start w:val="1"/>
+      <w:numFmt w:val="decimal"/>
+      <w:lvlText w:val="%1.%2.%3.%4.%5.%6.%7.%8."/>
+      <w:lvlJc w:val="left"/>
+      <w:pPr>
+        <w:ind w:left="3744" w:hanging="1224"/>
+      </w:pPr>
+    </w:lvl>
+    <w:lvl w:ilvl="8">
+      <w:start w:val="1"/>
+      <w:numFmt w:val="decimal"/>
+      <w:lvlText w:val="%1.%2.%3.%4.%5.%6.%7.%8.%9."/>
+      <w:lvlJc w:val="left"/>
+      <w:pPr>
+        <w:ind w:left="4320" w:hanging="1440"/>
       </w:pPr>
     </w:lvl>
   </w:abstractNum>
@@ -8441,87 +9093,87 @@
   </w:abstractNum>
   <w:abstractNum w:abstractNumId="20">
     <w:nsid w:val="609575E3"/>
-    <w:multiLevelType w:val="hybridMultilevel"/>
-    <w:tmpl w:val="8E2256D0"/>
-    <w:lvl w:ilvl="0" w:tplc="0409000F">
+    <w:multiLevelType w:val="multilevel"/>
+    <w:tmpl w:val="0409001F"/>
+    <w:lvl w:ilvl="0">
       <w:start w:val="1"/>
       <w:numFmt w:val="decimal"/>
       <w:lvlText w:val="%1."/>
       <w:lvlJc w:val="left"/>
       <w:pPr>
-        <w:ind w:left="720" w:hanging="360"/>
-      </w:pPr>
-    </w:lvl>
-    <w:lvl w:ilvl="1" w:tplc="04090019" w:tentative="1">
-      <w:start w:val="1"/>
-      <w:numFmt w:val="lowerLetter"/>
-      <w:lvlText w:val="%2."/>
-      <w:lvlJc w:val="left"/>
-      <w:pPr>
-        <w:ind w:left="1440" w:hanging="360"/>
-      </w:pPr>
-    </w:lvl>
-    <w:lvl w:ilvl="2" w:tplc="0409001B" w:tentative="1">
-      <w:start w:val="1"/>
-      <w:numFmt w:val="lowerRoman"/>
-      <w:lvlText w:val="%3."/>
-      <w:lvlJc w:val="right"/>
-      <w:pPr>
-        <w:ind w:left="2160" w:hanging="180"/>
-      </w:pPr>
-    </w:lvl>
-    <w:lvl w:ilvl="3" w:tplc="0409000F" w:tentative="1">
-      <w:start w:val="1"/>
-      <w:numFmt w:val="decimal"/>
-      <w:lvlText w:val="%4."/>
-      <w:lvlJc w:val="left"/>
-      <w:pPr>
-        <w:ind w:left="2880" w:hanging="360"/>
-      </w:pPr>
-    </w:lvl>
-    <w:lvl w:ilvl="4" w:tplc="04090019" w:tentative="1">
-      <w:start w:val="1"/>
-      <w:numFmt w:val="lowerLetter"/>
-      <w:lvlText w:val="%5."/>
-      <w:lvlJc w:val="left"/>
-      <w:pPr>
-        <w:ind w:left="3600" w:hanging="360"/>
-      </w:pPr>
-    </w:lvl>
-    <w:lvl w:ilvl="5" w:tplc="0409001B" w:tentative="1">
-      <w:start w:val="1"/>
-      <w:numFmt w:val="lowerRoman"/>
-      <w:lvlText w:val="%6."/>
-      <w:lvlJc w:val="right"/>
-      <w:pPr>
-        <w:ind w:left="4320" w:hanging="180"/>
-      </w:pPr>
-    </w:lvl>
-    <w:lvl w:ilvl="6" w:tplc="0409000F" w:tentative="1">
-      <w:start w:val="1"/>
-      <w:numFmt w:val="decimal"/>
-      <w:lvlText w:val="%7."/>
-      <w:lvlJc w:val="left"/>
-      <w:pPr>
-        <w:ind w:left="5040" w:hanging="360"/>
-      </w:pPr>
-    </w:lvl>
-    <w:lvl w:ilvl="7" w:tplc="04090019" w:tentative="1">
-      <w:start w:val="1"/>
-      <w:numFmt w:val="lowerLetter"/>
-      <w:lvlText w:val="%8."/>
-      <w:lvlJc w:val="left"/>
-      <w:pPr>
-        <w:ind w:left="5760" w:hanging="360"/>
-      </w:pPr>
-    </w:lvl>
-    <w:lvl w:ilvl="8" w:tplc="0409001B" w:tentative="1">
-      <w:start w:val="1"/>
-      <w:numFmt w:val="lowerRoman"/>
-      <w:lvlText w:val="%9."/>
-      <w:lvlJc w:val="right"/>
-      <w:pPr>
-        <w:ind w:left="6480" w:hanging="180"/>
+        <w:ind w:left="360" w:hanging="360"/>
+      </w:pPr>
+    </w:lvl>
+    <w:lvl w:ilvl="1">
+      <w:start w:val="1"/>
+      <w:numFmt w:val="decimal"/>
+      <w:lvlText w:val="%1.%2."/>
+      <w:lvlJc w:val="left"/>
+      <w:pPr>
+        <w:ind w:left="792" w:hanging="432"/>
+      </w:pPr>
+    </w:lvl>
+    <w:lvl w:ilvl="2">
+      <w:start w:val="1"/>
+      <w:numFmt w:val="decimal"/>
+      <w:lvlText w:val="%1.%2.%3."/>
+      <w:lvlJc w:val="left"/>
+      <w:pPr>
+        <w:ind w:left="1224" w:hanging="504"/>
+      </w:pPr>
+    </w:lvl>
+    <w:lvl w:ilvl="3">
+      <w:start w:val="1"/>
+      <w:numFmt w:val="decimal"/>
+      <w:lvlText w:val="%1.%2.%3.%4."/>
+      <w:lvlJc w:val="left"/>
+      <w:pPr>
+        <w:ind w:left="1728" w:hanging="648"/>
+      </w:pPr>
+    </w:lvl>
+    <w:lvl w:ilvl="4">
+      <w:start w:val="1"/>
+      <w:numFmt w:val="decimal"/>
+      <w:lvlText w:val="%1.%2.%3.%4.%5."/>
+      <w:lvlJc w:val="left"/>
+      <w:pPr>
+        <w:ind w:left="2232" w:hanging="792"/>
+      </w:pPr>
+    </w:lvl>
+    <w:lvl w:ilvl="5">
+      <w:start w:val="1"/>
+      <w:numFmt w:val="decimal"/>
+      <w:lvlText w:val="%1.%2.%3.%4.%5.%6."/>
+      <w:lvlJc w:val="left"/>
+      <w:pPr>
+        <w:ind w:left="2736" w:hanging="936"/>
+      </w:pPr>
+    </w:lvl>
+    <w:lvl w:ilvl="6">
+      <w:start w:val="1"/>
+      <w:numFmt w:val="decimal"/>
+      <w:lvlText w:val="%1.%2.%3.%4.%5.%6.%7."/>
+      <w:lvlJc w:val="left"/>
+      <w:pPr>
+        <w:ind w:left="3240" w:hanging="1080"/>
+      </w:pPr>
+    </w:lvl>
+    <w:lvl w:ilvl="7">
+      <w:start w:val="1"/>
+      <w:numFmt w:val="decimal"/>
+      <w:lvlText w:val="%1.%2.%3.%4.%5.%6.%7.%8."/>
+      <w:lvlJc w:val="left"/>
+      <w:pPr>
+        <w:ind w:left="3744" w:hanging="1224"/>
+      </w:pPr>
+    </w:lvl>
+    <w:lvl w:ilvl="8">
+      <w:start w:val="1"/>
+      <w:numFmt w:val="decimal"/>
+      <w:lvlText w:val="%1.%2.%3.%4.%5.%6.%7.%8.%9."/>
+      <w:lvlJc w:val="left"/>
+      <w:pPr>
+        <w:ind w:left="4320" w:hanging="1440"/>
       </w:pPr>
     </w:lvl>
   </w:abstractNum>
@@ -8870,6 +9522,95 @@
     </w:lvl>
   </w:abstractNum>
   <w:abstractNum w:abstractNumId="25">
+    <w:nsid w:val="6CC92DB9"/>
+    <w:multiLevelType w:val="multilevel"/>
+    <w:tmpl w:val="0409001F"/>
+    <w:lvl w:ilvl="0">
+      <w:start w:val="1"/>
+      <w:numFmt w:val="decimal"/>
+      <w:lvlText w:val="%1."/>
+      <w:lvlJc w:val="left"/>
+      <w:pPr>
+        <w:ind w:left="360" w:hanging="360"/>
+      </w:pPr>
+      <w:rPr>
+        <w:rFonts w:hint="default"/>
+      </w:rPr>
+    </w:lvl>
+    <w:lvl w:ilvl="1">
+      <w:start w:val="1"/>
+      <w:numFmt w:val="decimal"/>
+      <w:lvlText w:val="%1.%2."/>
+      <w:lvlJc w:val="left"/>
+      <w:pPr>
+        <w:ind w:left="792" w:hanging="432"/>
+      </w:pPr>
+    </w:lvl>
+    <w:lvl w:ilvl="2">
+      <w:start w:val="1"/>
+      <w:numFmt w:val="decimal"/>
+      <w:lvlText w:val="%1.%2.%3."/>
+      <w:lvlJc w:val="left"/>
+      <w:pPr>
+        <w:ind w:left="1224" w:hanging="504"/>
+      </w:pPr>
+    </w:lvl>
+    <w:lvl w:ilvl="3">
+      <w:start w:val="1"/>
+      <w:numFmt w:val="decimal"/>
+      <w:lvlText w:val="%1.%2.%3.%4."/>
+      <w:lvlJc w:val="left"/>
+      <w:pPr>
+        <w:ind w:left="1728" w:hanging="648"/>
+      </w:pPr>
+    </w:lvl>
+    <w:lvl w:ilvl="4">
+      <w:start w:val="1"/>
+      <w:numFmt w:val="decimal"/>
+      <w:lvlText w:val="%1.%2.%3.%4.%5."/>
+      <w:lvlJc w:val="left"/>
+      <w:pPr>
+        <w:ind w:left="2232" w:hanging="792"/>
+      </w:pPr>
+    </w:lvl>
+    <w:lvl w:ilvl="5">
+      <w:start w:val="1"/>
+      <w:numFmt w:val="decimal"/>
+      <w:lvlText w:val="%1.%2.%3.%4.%5.%6."/>
+      <w:lvlJc w:val="left"/>
+      <w:pPr>
+        <w:ind w:left="2736" w:hanging="936"/>
+      </w:pPr>
+    </w:lvl>
+    <w:lvl w:ilvl="6">
+      <w:start w:val="1"/>
+      <w:numFmt w:val="decimal"/>
+      <w:lvlText w:val="%1.%2.%3.%4.%5.%6.%7."/>
+      <w:lvlJc w:val="left"/>
+      <w:pPr>
+        <w:ind w:left="3240" w:hanging="1080"/>
+      </w:pPr>
+    </w:lvl>
+    <w:lvl w:ilvl="7">
+      <w:start w:val="1"/>
+      <w:numFmt w:val="decimal"/>
+      <w:lvlText w:val="%1.%2.%3.%4.%5.%6.%7.%8."/>
+      <w:lvlJc w:val="left"/>
+      <w:pPr>
+        <w:ind w:left="3744" w:hanging="1224"/>
+      </w:pPr>
+    </w:lvl>
+    <w:lvl w:ilvl="8">
+      <w:start w:val="1"/>
+      <w:numFmt w:val="decimal"/>
+      <w:lvlText w:val="%1.%2.%3.%4.%5.%6.%7.%8.%9."/>
+      <w:lvlJc w:val="left"/>
+      <w:pPr>
+        <w:ind w:left="4320" w:hanging="1440"/>
+      </w:pPr>
+    </w:lvl>
+  </w:abstractNum>
+  <w:abstractNum w:abstractNumId="26">
     <w:nsid w:val="74B816B4"/>
     <w:multiLevelType w:val="hybridMultilevel"/>
     <w:tmpl w:val="3348DE12"/>
@@ -8955,7 +9696,7 @@
       </w:pPr>
     </w:lvl>
   </w:abstractNum>
-  <w:abstractNum w:abstractNumId="26">
+  <w:abstractNum w:abstractNumId="27">
     <w:nsid w:val="7F301EB4"/>
     <w:multiLevelType w:val="multilevel"/>
     <w:tmpl w:val="0409001F"/>
@@ -9041,7 +9782,7 @@
       </w:pPr>
     </w:lvl>
   </w:abstractNum>
-  <w:abstractNum w:abstractNumId="27">
+  <w:abstractNum w:abstractNumId="28">
     <w:nsid w:val="7F912316"/>
     <w:multiLevelType w:val="hybridMultilevel"/>
     <w:tmpl w:val="7DB61A6E"/>
@@ -9134,7 +9875,7 @@
     <w:abstractNumId w:val="17"/>
   </w:num>
   <w:num w:numId="3">
-    <w:abstractNumId w:val="25"/>
+    <w:abstractNumId w:val="26"/>
   </w:num>
   <w:num w:numId="4">
     <w:abstractNumId w:val="16"/>
@@ -9176,7 +9917,7 @@
     <w:abstractNumId w:val="0"/>
   </w:num>
   <w:num w:numId="17">
-    <w:abstractNumId w:val="27"/>
+    <w:abstractNumId w:val="28"/>
   </w:num>
   <w:num w:numId="18">
     <w:abstractNumId w:val="4"/>
@@ -9206,10 +9947,13 @@
     <w:abstractNumId w:val="23"/>
   </w:num>
   <w:num w:numId="27">
-    <w:abstractNumId w:val="26"/>
+    <w:abstractNumId w:val="27"/>
   </w:num>
   <w:num w:numId="28">
     <w:abstractNumId w:val="11"/>
+  </w:num>
+  <w:num w:numId="29">
+    <w:abstractNumId w:val="25"/>
   </w:num>
 </w:numbering>
 </file>
@@ -11729,7 +12473,7 @@
 </file>
 
 <file path=customXml/itemProps2.xml><?xml version="1.0" encoding="utf-8"?>
-<ds:datastoreItem xmlns:ds="http://schemas.openxmlformats.org/officeDocument/2006/customXml" ds:itemID="{1FA7559E-7608-410C-83EF-4485C0F6F074}">
+<ds:datastoreItem xmlns:ds="http://schemas.openxmlformats.org/officeDocument/2006/customXml" ds:itemID="{58A87C39-8E90-43E6-9D44-0519066CBBC3}">
   <ds:schemaRefs>
     <ds:schemaRef ds:uri="http://schemas.openxmlformats.org/officeDocument/2006/bibliography"/>
   </ds:schemaRefs>

</xml_diff>

<commit_message>
Updated ATP overview to submit to Nadovich
</commit_message>
<xml_diff>
--- a/ATP Overview.docx
+++ b/ATP Overview.docx
@@ -1,6 +1,6 @@
 
 <file path=word/document.xml><?xml version="1.0" encoding="utf-8"?>
-<w:document xmlns:wpc="http://schemas.microsoft.com/office/word/2010/wordprocessingCanvas" xmlns:mc="http://schemas.openxmlformats.org/markup-compatibility/2006" xmlns:o="urn:schemas-microsoft-com:office:office" xmlns:r="http://schemas.openxmlformats.org/officeDocument/2006/relationships" xmlns:m="http://schemas.openxmlformats.org/officeDocument/2006/math" xmlns:v="urn:schemas-microsoft-com:vml" xmlns:wp14="http://schemas.microsoft.com/office/word/2010/wordprocessingDrawing" xmlns:wp="http://schemas.openxmlformats.org/drawingml/2006/wordprocessingDrawing" xmlns:w10="urn:schemas-microsoft-com:office:word" xmlns:w="http://schemas.openxmlformats.org/wordprocessingml/2006/main" xmlns:w14="http://schemas.microsoft.com/office/word/2010/wordml" xmlns:w15="http://schemas.microsoft.com/office/word/2012/wordml" xmlns:wpg="http://schemas.microsoft.com/office/word/2010/wordprocessingGroup" xmlns:wpi="http://schemas.microsoft.com/office/word/2010/wordprocessingInk" xmlns:wne="http://schemas.microsoft.com/office/word/2006/wordml" xmlns:wps="http://schemas.microsoft.com/office/word/2010/wordprocessingShape" mc:Ignorable="w14 w15 wp14">
+<w:document xmlns:wpc="http://schemas.microsoft.com/office/word/2010/wordprocessingCanvas" xmlns:mo="http://schemas.microsoft.com/office/mac/office/2008/main" xmlns:mc="http://schemas.openxmlformats.org/markup-compatibility/2006" xmlns:mv="urn:schemas-microsoft-com:mac:vml" xmlns:o="urn:schemas-microsoft-com:office:office" xmlns:r="http://schemas.openxmlformats.org/officeDocument/2006/relationships" xmlns:m="http://schemas.openxmlformats.org/officeDocument/2006/math" xmlns:v="urn:schemas-microsoft-com:vml" xmlns:wp14="http://schemas.microsoft.com/office/word/2010/wordprocessingDrawing" xmlns:wp="http://schemas.openxmlformats.org/drawingml/2006/wordprocessingDrawing" xmlns:w10="urn:schemas-microsoft-com:office:word" xmlns:w="http://schemas.openxmlformats.org/wordprocessingml/2006/main" xmlns:w14="http://schemas.microsoft.com/office/word/2010/wordml" xmlns:wpg="http://schemas.microsoft.com/office/word/2010/wordprocessingGroup" xmlns:wpi="http://schemas.microsoft.com/office/word/2010/wordprocessingInk" xmlns:wne="http://schemas.microsoft.com/office/word/2006/wordml" xmlns:wps="http://schemas.microsoft.com/office/word/2010/wordprocessingShape" mc:Ignorable="w14 wp14">
   <w:body>
     <w:sdt>
       <w:sdtPr>
@@ -10,12 +10,12 @@
           <w:docPartUnique/>
         </w:docPartObj>
       </w:sdtPr>
+      <w:sdtEndPr/>
       <w:sdtContent>
         <w:p>
           <w:r>
             <w:rPr>
               <w:noProof/>
-              <w:lang w:eastAsia="zh-CN"/>
             </w:rPr>
             <mc:AlternateContent>
               <mc:Choice Requires="wpg">
@@ -64,14 +64,14 @@
                               </a:ln>
                               <a:extLst>
                                 <a:ext uri="{909E8E84-426E-40dd-AFC4-6F175D3DCCD1}">
-                                  <a14:hiddenFill xmlns="" xmlns:mo="http://schemas.microsoft.com/office/mac/office/2008/main" xmlns:mv="urn:schemas-microsoft-com:mac:vml" xmlns:o="urn:schemas-microsoft-com:office:office" xmlns:v="urn:schemas-microsoft-com:vml" xmlns:w10="urn:schemas-microsoft-com:office:word" xmlns:w="http://schemas.openxmlformats.org/wordprocessingml/2006/main" xmlns:a14="http://schemas.microsoft.com/office/drawing/2010/main">
+                                  <a14:hiddenFill xmlns:a14="http://schemas.microsoft.com/office/drawing/2010/main">
                                     <a:solidFill>
                                       <a:srgbClr val="FFFFFF"/>
                                     </a:solidFill>
                                   </a14:hiddenFill>
                                 </a:ext>
                                 <a:ext uri="{91240B29-F687-4f45-9708-019B960494DF}">
-                                  <a14:hiddenLine xmlns="" xmlns:mo="http://schemas.microsoft.com/office/mac/office/2008/main" xmlns:mv="urn:schemas-microsoft-com:mac:vml" xmlns:o="urn:schemas-microsoft-com:office:office" xmlns:v="urn:schemas-microsoft-com:vml" xmlns:w10="urn:schemas-microsoft-com:office:word" xmlns:w="http://schemas.openxmlformats.org/wordprocessingml/2006/main" xmlns:a14="http://schemas.microsoft.com/office/drawing/2010/main" w="9525">
+                                  <a14:hiddenLine xmlns:a14="http://schemas.microsoft.com/office/drawing/2010/main" w="9525">
                                     <a:solidFill>
                                       <a:srgbClr val="808080"/>
                                     </a:solidFill>
@@ -132,14 +132,14 @@
                               </a:ln>
                               <a:extLst>
                                 <a:ext uri="{909E8E84-426E-40dd-AFC4-6F175D3DCCD1}">
-                                  <a14:hiddenFill xmlns="" xmlns:mo="http://schemas.microsoft.com/office/mac/office/2008/main" xmlns:mv="urn:schemas-microsoft-com:mac:vml" xmlns:o="urn:schemas-microsoft-com:office:office" xmlns:v="urn:schemas-microsoft-com:vml" xmlns:w10="urn:schemas-microsoft-com:office:word" xmlns:w="http://schemas.openxmlformats.org/wordprocessingml/2006/main" xmlns:a14="http://schemas.microsoft.com/office/drawing/2010/main">
+                                  <a14:hiddenFill xmlns:a14="http://schemas.microsoft.com/office/drawing/2010/main">
                                     <a:solidFill>
                                       <a:srgbClr val="FFFFFF"/>
                                     </a:solidFill>
                                   </a14:hiddenFill>
                                 </a:ext>
                                 <a:ext uri="{91240B29-F687-4f45-9708-019B960494DF}">
-                                  <a14:hiddenLine xmlns="" xmlns:mo="http://schemas.microsoft.com/office/mac/office/2008/main" xmlns:mv="urn:schemas-microsoft-com:mac:vml" xmlns:o="urn:schemas-microsoft-com:office:office" xmlns:v="urn:schemas-microsoft-com:vml" xmlns:w10="urn:schemas-microsoft-com:office:word" xmlns:w="http://schemas.openxmlformats.org/wordprocessingml/2006/main" xmlns:a14="http://schemas.microsoft.com/office/drawing/2010/main" w="9525">
+                                  <a14:hiddenLine xmlns:a14="http://schemas.microsoft.com/office/drawing/2010/main" w="9525">
                                     <a:solidFill>
                                       <a:srgbClr val="000000"/>
                                     </a:solidFill>
@@ -202,7 +202,7 @@
                               </a:ln>
                               <a:extLst>
                                 <a:ext uri="{909E8E84-426E-40dd-AFC4-6F175D3DCCD1}">
-                                  <a14:hiddenFill xmlns="" xmlns:mo="http://schemas.microsoft.com/office/mac/office/2008/main" xmlns:mv="urn:schemas-microsoft-com:mac:vml" xmlns:o="urn:schemas-microsoft-com:office:office" xmlns:v="urn:schemas-microsoft-com:vml" xmlns:w10="urn:schemas-microsoft-com:office:word" xmlns:w="http://schemas.openxmlformats.org/wordprocessingml/2006/main" xmlns:a14="http://schemas.microsoft.com/office/drawing/2010/main">
+                                  <a14:hiddenFill xmlns:a14="http://schemas.microsoft.com/office/drawing/2010/main">
                                     <a:noFill/>
                                   </a14:hiddenFill>
                                 </a:ext>
@@ -222,7 +222,7 @@
                   </wp:anchor>
                 </w:drawing>
               </mc:Choice>
-              <mc:Fallback>
+              <mc:Fallback xmlns:w15="http://schemas.microsoft.com/office/word/2012/wordml">
                 <w:pict>
                   <v:group w14:anchorId="7E430ACA" id="Group 91" o:spid="_x0000_s1026" style="position:absolute;margin-left:315pt;margin-top:-9pt;width:187.15pt;height:62.65pt;z-index:251663360;mso-width-relative:margin;mso-height-relative:margin" coordorigin="" coordsize="23768,7956" o:gfxdata="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">
                     <v:shapetype id="_x0000_t202" coordsize="21600,21600" o:spt="202" path="m,l,21600r21600,l21600,xe">
@@ -297,7 +297,6 @@
           <w:r>
             <w:rPr>
               <w:noProof/>
-              <w:lang w:eastAsia="zh-CN"/>
             </w:rPr>
             <mc:AlternateContent>
               <mc:Choice Requires="wps">
@@ -337,14 +336,14 @@
                             </a:ln>
                             <a:extLst>
                               <a:ext uri="{909E8E84-426E-40dd-AFC4-6F175D3DCCD1}">
-                                <a14:hiddenFill xmlns="" xmlns:mo="http://schemas.microsoft.com/office/mac/office/2008/main" xmlns:mv="urn:schemas-microsoft-com:mac:vml" xmlns:o="urn:schemas-microsoft-com:office:office" xmlns:v="urn:schemas-microsoft-com:vml" xmlns:w10="urn:schemas-microsoft-com:office:word" xmlns:w="http://schemas.openxmlformats.org/wordprocessingml/2006/main" xmlns:a14="http://schemas.microsoft.com/office/drawing/2010/main">
+                                <a14:hiddenFill xmlns:a14="http://schemas.microsoft.com/office/drawing/2010/main">
                                   <a:solidFill>
                                     <a:srgbClr val="FFFFFF"/>
                                   </a:solidFill>
                                 </a14:hiddenFill>
                               </a:ext>
                               <a:ext uri="{91240B29-F687-4f45-9708-019B960494DF}">
-                                <a14:hiddenLine xmlns="" xmlns:mo="http://schemas.microsoft.com/office/mac/office/2008/main" xmlns:mv="urn:schemas-microsoft-com:mac:vml" xmlns:o="urn:schemas-microsoft-com:office:office" xmlns:v="urn:schemas-microsoft-com:vml" xmlns:w10="urn:schemas-microsoft-com:office:word" xmlns:w="http://schemas.openxmlformats.org/wordprocessingml/2006/main" xmlns:a14="http://schemas.microsoft.com/office/drawing/2010/main" w="9525">
+                                <a14:hiddenLine xmlns:a14="http://schemas.microsoft.com/office/drawing/2010/main" w="9525">
                                   <a:solidFill>
                                     <a:srgbClr val="000000"/>
                                   </a:solidFill>
@@ -373,6 +372,7 @@
                                   <w:dataBinding w:prefixMappings="xmlns:ns0='http://schemas.microsoft.com/office/2006/coverPageProps' " w:xpath="/ns0:CoverPageProperties[1]/ns0:CompanyAddress[1]" w:storeItemID="{55AF091B-3C7A-41E3-B477-F2FDAA23CFDA}"/>
                                   <w:text/>
                                 </w:sdtPr>
+                                <w:sdtEndPr/>
                                 <w:sdtContent>
                                   <w:p>
                                     <w:pPr>
@@ -420,7 +420,7 @@
                   </wp:anchor>
                 </w:drawing>
               </mc:Choice>
-              <mc:Fallback>
+              <mc:Fallback xmlns:w15="http://schemas.microsoft.com/office/word/2012/wordml">
                 <w:pict>
                   <v:rect w14:anchorId="7CD65A8B" id="Rectangle 2" o:spid="_x0000_s1030" style="position:absolute;margin-left:33.85pt;margin-top:717.15pt;width:540pt;height:30.6pt;z-index:251660288;visibility:visible;mso-wrap-style:square;mso-width-percent:0;mso-height-percent:0;mso-wrap-distance-left:9pt;mso-wrap-distance-top:0;mso-wrap-distance-right:9pt;mso-wrap-distance-bottom:0;mso-position-horizontal:absolute;mso-position-horizontal-relative:page;mso-position-vertical:absolute;mso-position-vertical-relative:page;mso-width-percent:0;mso-height-percent:0;mso-width-relative:page;mso-height-relative:page;v-text-anchor:top" o:gfxdata="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" filled="f" stroked="f">
                     <v:textbox>
@@ -482,7 +482,6 @@
           <w:r>
             <w:rPr>
               <w:noProof/>
-              <w:lang w:eastAsia="zh-CN"/>
             </w:rPr>
             <mc:AlternateContent>
               <mc:Choice Requires="wps">
@@ -522,14 +521,14 @@
                             </a:ln>
                             <a:extLst>
                               <a:ext uri="{909E8E84-426E-40dd-AFC4-6F175D3DCCD1}">
-                                <a14:hiddenFill xmlns="" xmlns:mo="http://schemas.microsoft.com/office/mac/office/2008/main" xmlns:mv="urn:schemas-microsoft-com:mac:vml" xmlns:o="urn:schemas-microsoft-com:office:office" xmlns:v="urn:schemas-microsoft-com:vml" xmlns:w10="urn:schemas-microsoft-com:office:word" xmlns:w="http://schemas.openxmlformats.org/wordprocessingml/2006/main" xmlns:a14="http://schemas.microsoft.com/office/drawing/2010/main">
+                                <a14:hiddenFill xmlns:a14="http://schemas.microsoft.com/office/drawing/2010/main">
                                   <a:solidFill>
                                     <a:srgbClr val="FFFFFF"/>
                                   </a:solidFill>
                                 </a14:hiddenFill>
                               </a:ext>
                               <a:ext uri="{91240B29-F687-4f45-9708-019B960494DF}">
-                                <a14:hiddenLine xmlns="" xmlns:mo="http://schemas.microsoft.com/office/mac/office/2008/main" xmlns:mv="urn:schemas-microsoft-com:mac:vml" xmlns:o="urn:schemas-microsoft-com:office:office" xmlns:v="urn:schemas-microsoft-com:vml" xmlns:w10="urn:schemas-microsoft-com:office:word" xmlns:w="http://schemas.openxmlformats.org/wordprocessingml/2006/main" xmlns:a14="http://schemas.microsoft.com/office/drawing/2010/main" w="9525">
+                                <a14:hiddenLine xmlns:a14="http://schemas.microsoft.com/office/drawing/2010/main" w="9525">
                                   <a:solidFill>
                                     <a:srgbClr val="000000"/>
                                   </a:solidFill>
@@ -556,6 +555,7 @@
                                   <w:dataBinding w:prefixMappings="xmlns:ns0='http://purl.org/dc/elements/1.1/' xmlns:ns1='http://schemas.openxmlformats.org/package/2006/metadata/core-properties' " w:xpath="/ns1:coreProperties[1]/ns0:title[1]" w:storeItemID="{6C3C8BC8-F283-45AE-878A-BAB7291924A1}"/>
                                   <w:text/>
                                 </w:sdtPr>
+                                <w:sdtEndPr/>
                                 <w:sdtContent>
                                   <w:p>
                                     <w:pPr>
@@ -664,7 +664,7 @@
                   </wp:anchor>
                 </w:drawing>
               </mc:Choice>
-              <mc:Fallback>
+              <mc:Fallback xmlns:w15="http://schemas.microsoft.com/office/word/2012/wordml">
                 <w:pict>
                   <v:rect w14:anchorId="66E1D02F" id="Rectangle 3" o:spid="_x0000_s1031" style="position:absolute;margin-left:33.75pt;margin-top:393pt;width:464.4pt;height:269.15pt;z-index:251661312;visibility:visible;mso-wrap-style:square;mso-width-percent:0;mso-height-percent:0;mso-wrap-distance-left:9pt;mso-wrap-distance-top:0;mso-wrap-distance-right:9pt;mso-wrap-distance-bottom:0;mso-position-horizontal:absolute;mso-position-horizontal-relative:page;mso-position-vertical:absolute;mso-position-vertical-relative:page;mso-width-percent:0;mso-height-percent:0;mso-width-relative:page;mso-height-relative:page;v-text-anchor:top" o:gfxdata="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" filled="f" stroked="f">
                     <v:textbox>
@@ -785,7 +785,6 @@
           <w:r>
             <w:rPr>
               <w:noProof/>
-              <w:lang w:eastAsia="zh-CN"/>
             </w:rPr>
             <mc:AlternateContent>
               <mc:Choice Requires="wps">
@@ -831,7 +830,7 @@
                             <a:effectLst/>
                             <a:extLst>
                               <a:ext uri="{91240B29-F687-4f45-9708-019B960494DF}">
-                                <a14:hiddenLine xmlns="" xmlns:mo="http://schemas.microsoft.com/office/mac/office/2008/main" xmlns:mv="urn:schemas-microsoft-com:mac:vml" xmlns:o="urn:schemas-microsoft-com:office:office" xmlns:v="urn:schemas-microsoft-com:vml" xmlns:w10="urn:schemas-microsoft-com:office:word" xmlns:w="http://schemas.openxmlformats.org/wordprocessingml/2006/main" xmlns:a14="http://schemas.microsoft.com/office/drawing/2010/main" w="19050">
+                                <a14:hiddenLine xmlns:a14="http://schemas.microsoft.com/office/drawing/2010/main" w="19050">
                                   <a:solidFill>
                                     <a:srgbClr val="4A7EBB"/>
                                   </a:solidFill>
@@ -841,7 +840,7 @@
                                 </a14:hiddenLine>
                               </a:ext>
                               <a:ext uri="{AF507438-7753-43e0-B8FC-AC1667EBCBE1}">
-                                <a14:hiddenEffects xmlns="" xmlns:mo="http://schemas.microsoft.com/office/mac/office/2008/main" xmlns:mv="urn:schemas-microsoft-com:mac:vml" xmlns:o="urn:schemas-microsoft-com:office:office" xmlns:v="urn:schemas-microsoft-com:vml" xmlns:w10="urn:schemas-microsoft-com:office:word" xmlns:w="http://schemas.openxmlformats.org/wordprocessingml/2006/main" xmlns:a14="http://schemas.microsoft.com/office/drawing/2010/main">
+                                <a14:hiddenEffects xmlns:a14="http://schemas.microsoft.com/office/drawing/2010/main">
                                   <a:effectLst>
                                     <a:outerShdw blurRad="63500" dist="26940" dir="5400000" algn="ctr" rotWithShape="0">
                                       <a:srgbClr val="000000">
@@ -868,7 +867,7 @@
                   </wp:anchor>
                 </w:drawing>
               </mc:Choice>
-              <mc:Fallback>
+              <mc:Fallback xmlns:w15="http://schemas.microsoft.com/office/word/2012/wordml">
                 <w:pict>
                   <v:rect w14:anchorId="01EF81C7" id="Rectangle 4" o:spid="_x0000_s1026" style="position:absolute;margin-left:21.6pt;margin-top:36pt;width:568.8pt;height:17.6pt;z-index:251662336;visibility:visible;mso-wrap-style:square;mso-width-percent:0;mso-height-percent:0;mso-wrap-distance-left:9pt;mso-wrap-distance-top:0;mso-wrap-distance-right:9pt;mso-wrap-distance-bottom:0;mso-position-horizontal:absolute;mso-position-horizontal-relative:page;mso-position-vertical:absolute;mso-position-vertical-relative:page;mso-width-percent:0;mso-height-percent:0;mso-width-relative:page;mso-height-relative:page;v-text-anchor:top" o:gfxdata="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" fillcolor="#8db3e2 [1311]" stroked="f">
                     <v:textbox inset=",7.2pt,,7.2pt"/>
@@ -881,7 +880,6 @@
           <w:r>
             <w:rPr>
               <w:noProof/>
-              <w:lang w:eastAsia="zh-CN"/>
             </w:rPr>
             <mc:AlternateContent>
               <mc:Choice Requires="wpg">
@@ -939,7 +937,7 @@
                               </a:ln>
                               <a:extLst>
                                 <a:ext uri="{909E8E84-426E-40dd-AFC4-6F175D3DCCD1}">
-                                  <a14:hiddenFill xmlns="" xmlns:mo="http://schemas.microsoft.com/office/mac/office/2008/main" xmlns:mv="urn:schemas-microsoft-com:mac:vml" xmlns:o="urn:schemas-microsoft-com:office:office" xmlns:v="urn:schemas-microsoft-com:vml" xmlns:w10="urn:schemas-microsoft-com:office:word" xmlns:w="http://schemas.openxmlformats.org/wordprocessingml/2006/main" xmlns:a14="http://schemas.microsoft.com/office/drawing/2010/main">
+                                  <a14:hiddenFill xmlns:a14="http://schemas.microsoft.com/office/drawing/2010/main">
                                     <a:noFill/>
                                   </a14:hiddenFill>
                                 </a:ext>
@@ -971,7 +969,7 @@
                               </a:ln>
                               <a:extLst>
                                 <a:ext uri="{909E8E84-426E-40dd-AFC4-6F175D3DCCD1}">
-                                  <a14:hiddenFill xmlns="" xmlns:mo="http://schemas.microsoft.com/office/mac/office/2008/main" xmlns:mv="urn:schemas-microsoft-com:mac:vml" xmlns:o="urn:schemas-microsoft-com:office:office" xmlns:v="urn:schemas-microsoft-com:vml" xmlns:w10="urn:schemas-microsoft-com:office:word" xmlns:w="http://schemas.openxmlformats.org/wordprocessingml/2006/main" xmlns:a14="http://schemas.microsoft.com/office/drawing/2010/main">
+                                  <a14:hiddenFill xmlns:a14="http://schemas.microsoft.com/office/drawing/2010/main">
                                     <a:noFill/>
                                   </a14:hiddenFill>
                                 </a:ext>
@@ -991,7 +989,7 @@
                   </wp:anchor>
                 </w:drawing>
               </mc:Choice>
-              <mc:Fallback>
+              <mc:Fallback xmlns:w15="http://schemas.microsoft.com/office/word/2012/wordml">
                 <w:pict>
                   <v:group w14:anchorId="4A4DF4B8" id="Group 9" o:spid="_x0000_s1026" style="position:absolute;margin-left:21.6pt;margin-top:702pt;width:568.8pt;height:54.05pt;z-index:-251657216;mso-position-horizontal-relative:page;mso-position-vertical-relative:page" coordorigin="432,13608" coordsize="11376,1081" o:gfxdata="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">
                     <v:shape id="AutoShape 10" o:spid="_x0000_s1027" type="#_x0000_t32" style="position:absolute;left:432;top:13608;width:11376;height:0;visibility:visible;mso-wrap-style:square" o:connectortype="straight" o:gfxdata="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" strokecolor="gray"/>
@@ -1005,7 +1003,6 @@
           <w:r>
             <w:rPr>
               <w:noProof/>
-              <w:lang w:eastAsia="zh-CN"/>
             </w:rPr>
             <mc:AlternateContent>
               <mc:Choice Requires="wpg">
@@ -1058,14 +1055,14 @@
                               </a:ln>
                               <a:extLst>
                                 <a:ext uri="{909E8E84-426E-40dd-AFC4-6F175D3DCCD1}">
-                                  <a14:hiddenFill xmlns="" xmlns:mo="http://schemas.microsoft.com/office/mac/office/2008/main" xmlns:mv="urn:schemas-microsoft-com:mac:vml" xmlns:o="urn:schemas-microsoft-com:office:office" xmlns:v="urn:schemas-microsoft-com:vml" xmlns:w10="urn:schemas-microsoft-com:office:word" xmlns:w="http://schemas.openxmlformats.org/wordprocessingml/2006/main" xmlns:a14="http://schemas.microsoft.com/office/drawing/2010/main">
+                                  <a14:hiddenFill xmlns:a14="http://schemas.microsoft.com/office/drawing/2010/main">
                                     <a:solidFill>
                                       <a:srgbClr val="FFFFFF"/>
                                     </a:solidFill>
                                   </a14:hiddenFill>
                                 </a:ext>
                                 <a:ext uri="{91240B29-F687-4f45-9708-019B960494DF}">
-                                  <a14:hiddenLine xmlns="" xmlns:mo="http://schemas.microsoft.com/office/mac/office/2008/main" xmlns:mv="urn:schemas-microsoft-com:mac:vml" xmlns:o="urn:schemas-microsoft-com:office:office" xmlns:v="urn:schemas-microsoft-com:vml" xmlns:w10="urn:schemas-microsoft-com:office:word" xmlns:w="http://schemas.openxmlformats.org/wordprocessingml/2006/main" xmlns:a14="http://schemas.microsoft.com/office/drawing/2010/main" w="9525">
+                                  <a14:hiddenLine xmlns:a14="http://schemas.microsoft.com/office/drawing/2010/main" w="9525">
                                     <a:solidFill>
                                       <a:srgbClr val="000000"/>
                                     </a:solidFill>
@@ -1125,7 +1122,7 @@
                               </a:ln>
                               <a:extLst>
                                 <a:ext uri="{909E8E84-426E-40dd-AFC4-6F175D3DCCD1}">
-                                  <a14:hiddenFill xmlns="" xmlns:mo="http://schemas.microsoft.com/office/mac/office/2008/main" xmlns:mv="urn:schemas-microsoft-com:mac:vml" xmlns:o="urn:schemas-microsoft-com:office:office" xmlns:v="urn:schemas-microsoft-com:vml" xmlns:w10="urn:schemas-microsoft-com:office:word" xmlns:w="http://schemas.openxmlformats.org/wordprocessingml/2006/main" xmlns:a14="http://schemas.microsoft.com/office/drawing/2010/main">
+                                  <a14:hiddenFill xmlns:a14="http://schemas.microsoft.com/office/drawing/2010/main">
                                     <a:noFill/>
                                   </a14:hiddenFill>
                                 </a:ext>
@@ -1152,14 +1149,14 @@
                               </a:ln>
                               <a:extLst>
                                 <a:ext uri="{909E8E84-426E-40dd-AFC4-6F175D3DCCD1}">
-                                  <a14:hiddenFill xmlns="" xmlns:mo="http://schemas.microsoft.com/office/mac/office/2008/main" xmlns:mv="urn:schemas-microsoft-com:mac:vml" xmlns:o="urn:schemas-microsoft-com:office:office" xmlns:v="urn:schemas-microsoft-com:vml" xmlns:w10="urn:schemas-microsoft-com:office:word" xmlns:w="http://schemas.openxmlformats.org/wordprocessingml/2006/main" xmlns:a14="http://schemas.microsoft.com/office/drawing/2010/main">
+                                  <a14:hiddenFill xmlns:a14="http://schemas.microsoft.com/office/drawing/2010/main">
                                     <a:solidFill>
                                       <a:srgbClr val="FFFFFF"/>
                                     </a:solidFill>
                                   </a14:hiddenFill>
                                 </a:ext>
                                 <a:ext uri="{91240B29-F687-4f45-9708-019B960494DF}">
-                                  <a14:hiddenLine xmlns="" xmlns:mo="http://schemas.microsoft.com/office/mac/office/2008/main" xmlns:mv="urn:schemas-microsoft-com:mac:vml" xmlns:o="urn:schemas-microsoft-com:office:office" xmlns:v="urn:schemas-microsoft-com:vml" xmlns:w10="urn:schemas-microsoft-com:office:word" xmlns:w="http://schemas.openxmlformats.org/wordprocessingml/2006/main" xmlns:a14="http://schemas.microsoft.com/office/drawing/2010/main" w="9525">
+                                  <a14:hiddenLine xmlns:a14="http://schemas.microsoft.com/office/drawing/2010/main" w="9525">
                                     <a:solidFill>
                                       <a:srgbClr val="000000"/>
                                     </a:solidFill>
@@ -1212,7 +1209,7 @@
                   </wp:anchor>
                 </w:drawing>
               </mc:Choice>
-              <mc:Fallback>
+              <mc:Fallback xmlns:w15="http://schemas.microsoft.com/office/word/2012/wordml">
                 <w:pict>
                   <v:group w14:anchorId="0D3309EA" id="Group 15" o:spid="_x0000_s1032" style="position:absolute;margin-left:364.5pt;margin-top:-385.7pt;width:143.25pt;height:60.75pt;z-index:251664384" coordorigin="8895,1230" coordsize="2865,1215" o:gfxdata="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">
                     <v:shape id="Text Box 16" o:spid="_x0000_s1033" type="#_x0000_t202" style="position:absolute;left:10290;top:1230;width:1470;height:1215;visibility:visible;mso-wrap-style:square;v-text-anchor:top" o:gfxdata="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" filled="f" stroked="f">
@@ -4424,36 +4421,12 @@
       <w:pPr>
         <w:pStyle w:val="ListParagraph"/>
         <w:numPr>
-          <w:ilvl w:val="1"/>
-          <w:numId w:val="21"/>
-        </w:numPr>
-      </w:pPr>
-      <w:r>
-        <w:t>Remote computer displays the charging view during charging</w:t>
-      </w:r>
-    </w:p>
-    <w:p>
-      <w:pPr>
-        <w:pStyle w:val="ListParagraph"/>
-        <w:numPr>
           <w:ilvl w:val="0"/>
           <w:numId w:val="21"/>
         </w:numPr>
       </w:pPr>
       <w:r>
         <w:t>Cell phone is aware about charging</w:t>
-      </w:r>
-    </w:p>
-    <w:p>
-      <w:pPr>
-        <w:pStyle w:val="ListParagraph"/>
-        <w:numPr>
-          <w:ilvl w:val="1"/>
-          <w:numId w:val="21"/>
-        </w:numPr>
-      </w:pPr>
-      <w:r>
-        <w:t>Cell app defaults to the charging view during battery charging</w:t>
       </w:r>
     </w:p>
     <w:p>
@@ -4528,10 +4501,6 @@
       <w:r>
         <w:t>Dyno</w:t>
       </w:r>
-      <w:proofErr w:type="spellEnd"/>
-      <w:r>
-        <w:t xml:space="preserve"> / Motor Controller</w:t>
-      </w:r>
     </w:p>
     <w:p>
       <w:pPr>
@@ -4541,6 +4510,19 @@
           <w:numId w:val="28"/>
         </w:numPr>
       </w:pPr>
+      <w:proofErr w:type="spellEnd"/>
+      <w:r>
+        <w:t>Motor Controller</w:t>
+      </w:r>
+    </w:p>
+    <w:p>
+      <w:pPr>
+        <w:pStyle w:val="ListParagraph"/>
+        <w:numPr>
+          <w:ilvl w:val="1"/>
+          <w:numId w:val="28"/>
+        </w:numPr>
+      </w:pPr>
       <w:r>
         <w:t>Cooling</w:t>
       </w:r>
@@ -4585,7 +4567,6 @@
     <w:p/>
     <w:p>
       <w:r>
-        <w:lastRenderedPageBreak/>
         <w:t>Sensor values to be monitored</w:t>
       </w:r>
     </w:p>
@@ -4608,6 +4589,7 @@
           </w:tcPr>
           <w:p>
             <w:r>
+              <w:lastRenderedPageBreak/>
               <w:t>Test</w:t>
             </w:r>
           </w:p>
@@ -5060,6 +5042,8 @@
             <w:r>
               <w:t>Throttle position</w:t>
             </w:r>
+            <w:bookmarkStart w:id="1" w:name="_GoBack"/>
+            <w:bookmarkEnd w:id="1"/>
           </w:p>
         </w:tc>
         <w:tc>
@@ -5849,7 +5833,6 @@
           </w:tcPr>
           <w:p>
             <w:r>
-              <w:lastRenderedPageBreak/>
               <w:t>Cell overcurrent</w:t>
             </w:r>
           </w:p>
@@ -5886,6 +5869,7 @@
           </w:tcPr>
           <w:p>
             <w:r>
+              <w:lastRenderedPageBreak/>
               <w:t>Cell overvoltage</w:t>
             </w:r>
           </w:p>
@@ -6479,7 +6463,6 @@
         </w:numPr>
       </w:pPr>
       <w:r>
-        <w:lastRenderedPageBreak/>
         <w:t>TSI communication with VSCADA remains intact</w:t>
       </w:r>
     </w:p>
@@ -6492,6 +6475,7 @@
         </w:numPr>
       </w:pPr>
       <w:r>
+        <w:lastRenderedPageBreak/>
         <w:t>Cooling:</w:t>
       </w:r>
     </w:p>
@@ -6719,10 +6703,7 @@
         </w:numPr>
       </w:pPr>
       <w:r>
-        <w:t xml:space="preserve">The cooling system </w:t>
-      </w:r>
-      <w:r>
-        <w:t>powers off all components during a shut down</w:t>
+        <w:t>The cooling system powers off all components during a shut down</w:t>
       </w:r>
     </w:p>
     <w:p>
@@ -6784,16 +6765,14 @@
       <w:r>
         <w:t>Safety loop is opened during a shut down</w:t>
       </w:r>
-      <w:bookmarkStart w:id="1" w:name="_GoBack"/>
-      <w:bookmarkEnd w:id="1"/>
     </w:p>
     <w:sectPr>
-      <w:headerReference w:type="even" r:id="rId9"/>
-      <w:headerReference w:type="default" r:id="rId10"/>
-      <w:footerReference w:type="even" r:id="rId11"/>
-      <w:footerReference w:type="default" r:id="rId12"/>
-      <w:headerReference w:type="first" r:id="rId13"/>
-      <w:footerReference w:type="first" r:id="rId14"/>
+      <w:headerReference w:type="even" r:id="rId10"/>
+      <w:headerReference w:type="default" r:id="rId11"/>
+      <w:footerReference w:type="even" r:id="rId12"/>
+      <w:footerReference w:type="default" r:id="rId13"/>
+      <w:headerReference w:type="first" r:id="rId14"/>
+      <w:footerReference w:type="first" r:id="rId15"/>
       <w:pgSz w:w="11900" w:h="16840"/>
       <w:pgMar w:top="1440" w:right="1800" w:bottom="1440" w:left="1800" w:header="708" w:footer="708" w:gutter="0"/>
       <w:cols w:space="708"/>
@@ -6805,7 +6784,7 @@
 </file>
 
 <file path=word/endnotes.xml><?xml version="1.0" encoding="utf-8"?>
-<w:endnotes xmlns:wpc="http://schemas.microsoft.com/office/word/2010/wordprocessingCanvas" xmlns:mc="http://schemas.openxmlformats.org/markup-compatibility/2006" xmlns:o="urn:schemas-microsoft-com:office:office" xmlns:r="http://schemas.openxmlformats.org/officeDocument/2006/relationships" xmlns:m="http://schemas.openxmlformats.org/officeDocument/2006/math" xmlns:v="urn:schemas-microsoft-com:vml" xmlns:wp14="http://schemas.microsoft.com/office/word/2010/wordprocessingDrawing" xmlns:wp="http://schemas.openxmlformats.org/drawingml/2006/wordprocessingDrawing" xmlns:w10="urn:schemas-microsoft-com:office:word" xmlns:w="http://schemas.openxmlformats.org/wordprocessingml/2006/main" xmlns:w14="http://schemas.microsoft.com/office/word/2010/wordml" xmlns:w15="http://schemas.microsoft.com/office/word/2012/wordml" xmlns:wpg="http://schemas.microsoft.com/office/word/2010/wordprocessingGroup" xmlns:wpi="http://schemas.microsoft.com/office/word/2010/wordprocessingInk" xmlns:wne="http://schemas.microsoft.com/office/word/2006/wordml" xmlns:wps="http://schemas.microsoft.com/office/word/2010/wordprocessingShape" mc:Ignorable="w14 w15 wp14">
+<w:endnotes xmlns:wpc="http://schemas.microsoft.com/office/word/2010/wordprocessingCanvas" xmlns:mo="http://schemas.microsoft.com/office/mac/office/2008/main" xmlns:mc="http://schemas.openxmlformats.org/markup-compatibility/2006" xmlns:mv="urn:schemas-microsoft-com:mac:vml" xmlns:o="urn:schemas-microsoft-com:office:office" xmlns:r="http://schemas.openxmlformats.org/officeDocument/2006/relationships" xmlns:m="http://schemas.openxmlformats.org/officeDocument/2006/math" xmlns:v="urn:schemas-microsoft-com:vml" xmlns:wp14="http://schemas.microsoft.com/office/word/2010/wordprocessingDrawing" xmlns:wp="http://schemas.openxmlformats.org/drawingml/2006/wordprocessingDrawing" xmlns:w10="urn:schemas-microsoft-com:office:word" xmlns:w="http://schemas.openxmlformats.org/wordprocessingml/2006/main" xmlns:w14="http://schemas.microsoft.com/office/word/2010/wordml" xmlns:wpg="http://schemas.microsoft.com/office/word/2010/wordprocessingGroup" xmlns:wpi="http://schemas.microsoft.com/office/word/2010/wordprocessingInk" xmlns:wne="http://schemas.microsoft.com/office/word/2006/wordml" xmlns:wps="http://schemas.microsoft.com/office/word/2010/wordprocessingShape" mc:Ignorable="w14 wp14">
   <w:endnote w:type="separator" w:id="-1">
     <w:p>
       <w:r>
@@ -6824,7 +6803,7 @@
 </file>
 
 <file path=word/footer1.xml><?xml version="1.0" encoding="utf-8"?>
-<w:ftr xmlns:wpc="http://schemas.microsoft.com/office/word/2010/wordprocessingCanvas" xmlns:mc="http://schemas.openxmlformats.org/markup-compatibility/2006" xmlns:o="urn:schemas-microsoft-com:office:office" xmlns:r="http://schemas.openxmlformats.org/officeDocument/2006/relationships" xmlns:m="http://schemas.openxmlformats.org/officeDocument/2006/math" xmlns:v="urn:schemas-microsoft-com:vml" xmlns:wp14="http://schemas.microsoft.com/office/word/2010/wordprocessingDrawing" xmlns:wp="http://schemas.openxmlformats.org/drawingml/2006/wordprocessingDrawing" xmlns:w10="urn:schemas-microsoft-com:office:word" xmlns:w="http://schemas.openxmlformats.org/wordprocessingml/2006/main" xmlns:w14="http://schemas.microsoft.com/office/word/2010/wordml" xmlns:w15="http://schemas.microsoft.com/office/word/2012/wordml" xmlns:wpg="http://schemas.microsoft.com/office/word/2010/wordprocessingGroup" xmlns:wpi="http://schemas.microsoft.com/office/word/2010/wordprocessingInk" xmlns:wne="http://schemas.microsoft.com/office/word/2006/wordml" xmlns:wps="http://schemas.microsoft.com/office/word/2010/wordprocessingShape" mc:Ignorable="w14 w15 wp14">
+<w:ftr xmlns:wpc="http://schemas.microsoft.com/office/word/2010/wordprocessingCanvas" xmlns:mo="http://schemas.microsoft.com/office/mac/office/2008/main" xmlns:mc="http://schemas.openxmlformats.org/markup-compatibility/2006" xmlns:mv="urn:schemas-microsoft-com:mac:vml" xmlns:o="urn:schemas-microsoft-com:office:office" xmlns:r="http://schemas.openxmlformats.org/officeDocument/2006/relationships" xmlns:m="http://schemas.openxmlformats.org/officeDocument/2006/math" xmlns:v="urn:schemas-microsoft-com:vml" xmlns:wp14="http://schemas.microsoft.com/office/word/2010/wordprocessingDrawing" xmlns:wp="http://schemas.openxmlformats.org/drawingml/2006/wordprocessingDrawing" xmlns:w10="urn:schemas-microsoft-com:office:word" xmlns:w="http://schemas.openxmlformats.org/wordprocessingml/2006/main" xmlns:w14="http://schemas.microsoft.com/office/word/2010/wordml" xmlns:wpg="http://schemas.microsoft.com/office/word/2010/wordprocessingGroup" xmlns:wpi="http://schemas.microsoft.com/office/word/2010/wordprocessingInk" xmlns:wne="http://schemas.microsoft.com/office/word/2006/wordml" xmlns:wps="http://schemas.microsoft.com/office/word/2010/wordprocessingShape" mc:Ignorable="w14 wp14 mv">
   <w:p>
     <w:pPr>
       <w:pStyle w:val="Footer"/>
@@ -6862,6 +6841,7 @@
       <w:dataBinding w:prefixMappings="xmlns:ns0='http://schemas.openxmlformats.org/package/2006/metadata/core-properties' xmlns:ns1='http://purl.org/dc/elements/1.1/'" w:xpath="/ns0:coreProperties[1]/ns1:title[1]" w:storeItemID="{6C3C8BC8-F283-45AE-878A-BAB7291924A1}"/>
       <w:text/>
     </w:sdtPr>
+    <w:sdtEndPr/>
     <w:sdtContent>
       <w:p>
         <w:pPr>
@@ -6900,6 +6880,7 @@
         <w:calendar w:val="gregorian"/>
       </w:date>
     </w:sdtPr>
+    <w:sdtEndPr/>
     <w:sdtContent>
       <w:p>
         <w:pPr>
@@ -6932,7 +6913,7 @@
 </file>
 
 <file path=word/footer2.xml><?xml version="1.0" encoding="utf-8"?>
-<w:ftr xmlns:wpc="http://schemas.microsoft.com/office/word/2010/wordprocessingCanvas" xmlns:mc="http://schemas.openxmlformats.org/markup-compatibility/2006" xmlns:o="urn:schemas-microsoft-com:office:office" xmlns:r="http://schemas.openxmlformats.org/officeDocument/2006/relationships" xmlns:m="http://schemas.openxmlformats.org/officeDocument/2006/math" xmlns:v="urn:schemas-microsoft-com:vml" xmlns:wp14="http://schemas.microsoft.com/office/word/2010/wordprocessingDrawing" xmlns:wp="http://schemas.openxmlformats.org/drawingml/2006/wordprocessingDrawing" xmlns:w10="urn:schemas-microsoft-com:office:word" xmlns:w="http://schemas.openxmlformats.org/wordprocessingml/2006/main" xmlns:w14="http://schemas.microsoft.com/office/word/2010/wordml" xmlns:w15="http://schemas.microsoft.com/office/word/2012/wordml" xmlns:wpg="http://schemas.microsoft.com/office/word/2010/wordprocessingGroup" xmlns:wpi="http://schemas.microsoft.com/office/word/2010/wordprocessingInk" xmlns:wne="http://schemas.microsoft.com/office/word/2006/wordml" xmlns:wps="http://schemas.microsoft.com/office/word/2010/wordprocessingShape" mc:Ignorable="w14 w15 wp14">
+<w:ftr xmlns:wpc="http://schemas.microsoft.com/office/word/2010/wordprocessingCanvas" xmlns:mo="http://schemas.microsoft.com/office/mac/office/2008/main" xmlns:mc="http://schemas.openxmlformats.org/markup-compatibility/2006" xmlns:mv="urn:schemas-microsoft-com:mac:vml" xmlns:o="urn:schemas-microsoft-com:office:office" xmlns:r="http://schemas.openxmlformats.org/officeDocument/2006/relationships" xmlns:m="http://schemas.openxmlformats.org/officeDocument/2006/math" xmlns:v="urn:schemas-microsoft-com:vml" xmlns:wp14="http://schemas.microsoft.com/office/word/2010/wordprocessingDrawing" xmlns:wp="http://schemas.openxmlformats.org/drawingml/2006/wordprocessingDrawing" xmlns:w10="urn:schemas-microsoft-com:office:word" xmlns:w="http://schemas.openxmlformats.org/wordprocessingml/2006/main" xmlns:w14="http://schemas.microsoft.com/office/word/2010/wordml" xmlns:wpg="http://schemas.microsoft.com/office/word/2010/wordprocessingGroup" xmlns:wpi="http://schemas.microsoft.com/office/word/2010/wordprocessingInk" xmlns:wne="http://schemas.microsoft.com/office/word/2006/wordml" xmlns:wps="http://schemas.microsoft.com/office/word/2010/wordprocessingShape" mc:Ignorable="w14 wp14 mv">
   <w:p>
     <w:pPr>
       <w:pStyle w:val="Footer"/>
@@ -6964,7 +6945,7 @@
         <w:rStyle w:val="PageNumber"/>
         <w:noProof/>
       </w:rPr>
-      <w:t>7</w:t>
+      <w:t>8</w:t>
     </w:r>
     <w:r>
       <w:rPr>
@@ -6983,6 +6964,7 @@
       <w:dataBinding w:prefixMappings="xmlns:ns0='http://schemas.openxmlformats.org/package/2006/metadata/core-properties' xmlns:ns1='http://purl.org/dc/elements/1.1/'" w:xpath="/ns0:coreProperties[1]/ns1:title[1]" w:storeItemID="{6C3C8BC8-F283-45AE-878A-BAB7291924A1}"/>
       <w:text/>
     </w:sdtPr>
+    <w:sdtEndPr/>
     <w:sdtContent>
       <w:p>
         <w:pPr>
@@ -7021,6 +7003,7 @@
         <w:calendar w:val="gregorian"/>
       </w:date>
     </w:sdtPr>
+    <w:sdtEndPr/>
     <w:sdtContent>
       <w:p>
         <w:pPr>
@@ -7053,7 +7036,7 @@
 </file>
 
 <file path=word/footer3.xml><?xml version="1.0" encoding="utf-8"?>
-<w:ftr xmlns:wpc="http://schemas.microsoft.com/office/word/2010/wordprocessingCanvas" xmlns:mc="http://schemas.openxmlformats.org/markup-compatibility/2006" xmlns:o="urn:schemas-microsoft-com:office:office" xmlns:r="http://schemas.openxmlformats.org/officeDocument/2006/relationships" xmlns:m="http://schemas.openxmlformats.org/officeDocument/2006/math" xmlns:v="urn:schemas-microsoft-com:vml" xmlns:wp14="http://schemas.microsoft.com/office/word/2010/wordprocessingDrawing" xmlns:wp="http://schemas.openxmlformats.org/drawingml/2006/wordprocessingDrawing" xmlns:w10="urn:schemas-microsoft-com:office:word" xmlns:w="http://schemas.openxmlformats.org/wordprocessingml/2006/main" xmlns:w14="http://schemas.microsoft.com/office/word/2010/wordml" xmlns:w15="http://schemas.microsoft.com/office/word/2012/wordml" xmlns:wpg="http://schemas.microsoft.com/office/word/2010/wordprocessingGroup" xmlns:wpi="http://schemas.microsoft.com/office/word/2010/wordprocessingInk" xmlns:wne="http://schemas.microsoft.com/office/word/2006/wordml" xmlns:wps="http://schemas.microsoft.com/office/word/2010/wordprocessingShape" mc:Ignorable="w14 w15 wp14">
+<w:ftr xmlns:wpc="http://schemas.microsoft.com/office/word/2010/wordprocessingCanvas" xmlns:mo="http://schemas.microsoft.com/office/mac/office/2008/main" xmlns:mc="http://schemas.openxmlformats.org/markup-compatibility/2006" xmlns:mv="urn:schemas-microsoft-com:mac:vml" xmlns:o="urn:schemas-microsoft-com:office:office" xmlns:r="http://schemas.openxmlformats.org/officeDocument/2006/relationships" xmlns:m="http://schemas.openxmlformats.org/officeDocument/2006/math" xmlns:v="urn:schemas-microsoft-com:vml" xmlns:wp14="http://schemas.microsoft.com/office/word/2010/wordprocessingDrawing" xmlns:wp="http://schemas.openxmlformats.org/drawingml/2006/wordprocessingDrawing" xmlns:w10="urn:schemas-microsoft-com:office:word" xmlns:w="http://schemas.openxmlformats.org/wordprocessingml/2006/main" xmlns:w14="http://schemas.microsoft.com/office/word/2010/wordml" xmlns:wpg="http://schemas.microsoft.com/office/word/2010/wordprocessingGroup" xmlns:wpi="http://schemas.microsoft.com/office/word/2010/wordprocessingInk" xmlns:wne="http://schemas.microsoft.com/office/word/2006/wordml" xmlns:wps="http://schemas.microsoft.com/office/word/2010/wordprocessingShape" mc:Ignorable="w14 wp14 mv">
   <w:sdt>
     <w:sdtPr>
       <w:rPr>
@@ -7064,6 +7047,7 @@
       <w:dataBinding w:prefixMappings="xmlns:ns0='http://schemas.openxmlformats.org/package/2006/metadata/core-properties' xmlns:ns1='http://purl.org/dc/elements/1.1/'" w:xpath="/ns0:coreProperties[1]/ns1:title[1]" w:storeItemID="{6C3C8BC8-F283-45AE-878A-BAB7291924A1}"/>
       <w:text/>
     </w:sdtPr>
+    <w:sdtEndPr/>
     <w:sdtContent>
       <w:p>
         <w:pPr>
@@ -7101,6 +7085,7 @@
         <w:calendar w:val="gregorian"/>
       </w:date>
     </w:sdtPr>
+    <w:sdtEndPr/>
     <w:sdtContent>
       <w:p>
         <w:pPr>
@@ -7132,7 +7117,7 @@
 </file>
 
 <file path=word/footnotes.xml><?xml version="1.0" encoding="utf-8"?>
-<w:footnotes xmlns:wpc="http://schemas.microsoft.com/office/word/2010/wordprocessingCanvas" xmlns:mc="http://schemas.openxmlformats.org/markup-compatibility/2006" xmlns:o="urn:schemas-microsoft-com:office:office" xmlns:r="http://schemas.openxmlformats.org/officeDocument/2006/relationships" xmlns:m="http://schemas.openxmlformats.org/officeDocument/2006/math" xmlns:v="urn:schemas-microsoft-com:vml" xmlns:wp14="http://schemas.microsoft.com/office/word/2010/wordprocessingDrawing" xmlns:wp="http://schemas.openxmlformats.org/drawingml/2006/wordprocessingDrawing" xmlns:w10="urn:schemas-microsoft-com:office:word" xmlns:w="http://schemas.openxmlformats.org/wordprocessingml/2006/main" xmlns:w14="http://schemas.microsoft.com/office/word/2010/wordml" xmlns:w15="http://schemas.microsoft.com/office/word/2012/wordml" xmlns:wpg="http://schemas.microsoft.com/office/word/2010/wordprocessingGroup" xmlns:wpi="http://schemas.microsoft.com/office/word/2010/wordprocessingInk" xmlns:wne="http://schemas.microsoft.com/office/word/2006/wordml" xmlns:wps="http://schemas.microsoft.com/office/word/2010/wordprocessingShape" mc:Ignorable="w14 w15 wp14">
+<w:footnotes xmlns:wpc="http://schemas.microsoft.com/office/word/2010/wordprocessingCanvas" xmlns:mo="http://schemas.microsoft.com/office/mac/office/2008/main" xmlns:mc="http://schemas.openxmlformats.org/markup-compatibility/2006" xmlns:mv="urn:schemas-microsoft-com:mac:vml" xmlns:o="urn:schemas-microsoft-com:office:office" xmlns:r="http://schemas.openxmlformats.org/officeDocument/2006/relationships" xmlns:m="http://schemas.openxmlformats.org/officeDocument/2006/math" xmlns:v="urn:schemas-microsoft-com:vml" xmlns:wp14="http://schemas.microsoft.com/office/word/2010/wordprocessingDrawing" xmlns:wp="http://schemas.openxmlformats.org/drawingml/2006/wordprocessingDrawing" xmlns:w10="urn:schemas-microsoft-com:office:word" xmlns:w="http://schemas.openxmlformats.org/wordprocessingml/2006/main" xmlns:w14="http://schemas.microsoft.com/office/word/2010/wordml" xmlns:wpg="http://schemas.microsoft.com/office/word/2010/wordprocessingGroup" xmlns:wpi="http://schemas.microsoft.com/office/word/2010/wordprocessingInk" xmlns:wne="http://schemas.microsoft.com/office/word/2006/wordml" xmlns:wps="http://schemas.microsoft.com/office/word/2010/wordprocessingShape" mc:Ignorable="w14 wp14">
   <w:footnote w:type="separator" w:id="-1">
     <w:p>
       <w:r>
@@ -7151,7 +7136,7 @@
 </file>
 
 <file path=word/header1.xml><?xml version="1.0" encoding="utf-8"?>
-<w:hdr xmlns:wpc="http://schemas.microsoft.com/office/word/2010/wordprocessingCanvas" xmlns:mc="http://schemas.openxmlformats.org/markup-compatibility/2006" xmlns:o="urn:schemas-microsoft-com:office:office" xmlns:r="http://schemas.openxmlformats.org/officeDocument/2006/relationships" xmlns:m="http://schemas.openxmlformats.org/officeDocument/2006/math" xmlns:v="urn:schemas-microsoft-com:vml" xmlns:wp14="http://schemas.microsoft.com/office/word/2010/wordprocessingDrawing" xmlns:wp="http://schemas.openxmlformats.org/drawingml/2006/wordprocessingDrawing" xmlns:w10="urn:schemas-microsoft-com:office:word" xmlns:w="http://schemas.openxmlformats.org/wordprocessingml/2006/main" xmlns:w14="http://schemas.microsoft.com/office/word/2010/wordml" xmlns:w15="http://schemas.microsoft.com/office/word/2012/wordml" xmlns:wpg="http://schemas.microsoft.com/office/word/2010/wordprocessingGroup" xmlns:wpi="http://schemas.microsoft.com/office/word/2010/wordprocessingInk" xmlns:wne="http://schemas.microsoft.com/office/word/2006/wordml" xmlns:wps="http://schemas.microsoft.com/office/word/2010/wordprocessingShape" mc:Ignorable="w14 w15 wp14">
+<w:hdr xmlns:wpc="http://schemas.microsoft.com/office/word/2010/wordprocessingCanvas" xmlns:mo="http://schemas.microsoft.com/office/mac/office/2008/main" xmlns:mc="http://schemas.openxmlformats.org/markup-compatibility/2006" xmlns:mv="urn:schemas-microsoft-com:mac:vml" xmlns:o="urn:schemas-microsoft-com:office:office" xmlns:r="http://schemas.openxmlformats.org/officeDocument/2006/relationships" xmlns:m="http://schemas.openxmlformats.org/officeDocument/2006/math" xmlns:v="urn:schemas-microsoft-com:vml" xmlns:wp14="http://schemas.microsoft.com/office/word/2010/wordprocessingDrawing" xmlns:wp="http://schemas.openxmlformats.org/drawingml/2006/wordprocessingDrawing" xmlns:w10="urn:schemas-microsoft-com:office:word" xmlns:w="http://schemas.openxmlformats.org/wordprocessingml/2006/main" xmlns:w14="http://schemas.microsoft.com/office/word/2010/wordml" xmlns:wpg="http://schemas.microsoft.com/office/word/2010/wordprocessingGroup" xmlns:wpi="http://schemas.microsoft.com/office/word/2010/wordprocessingInk" xmlns:wne="http://schemas.microsoft.com/office/word/2006/wordml" xmlns:wps="http://schemas.microsoft.com/office/word/2010/wordprocessingShape" mc:Ignorable="w14 wp14 mv">
   <w:p>
     <w:pPr>
       <w:pStyle w:val="Header"/>
@@ -7161,7 +7146,7 @@
         <w:noProof/>
       </w:rPr>
       <w:pict w14:anchorId="309E3F2E">
-        <v:shapetype id="_x0000_t136" coordsize="21600,21600" o:spt="136" adj="10800" path="m@7,l@8,m@5,21600l@6,21600e">
+        <v:shapetype id="_x0000_t136" coordsize="21600,21600" o:spt="136" adj="10800" path="m@7,0l@8,0m@5,21600l@6,21600e">
           <v:formulas>
             <v:f eqn="sum #0 0 10800"/>
             <v:f eqn="prod #0 2 1"/>
@@ -7196,7 +7181,7 @@
 </file>
 
 <file path=word/header2.xml><?xml version="1.0" encoding="utf-8"?>
-<w:hdr xmlns:wpc="http://schemas.microsoft.com/office/word/2010/wordprocessingCanvas" xmlns:mc="http://schemas.openxmlformats.org/markup-compatibility/2006" xmlns:o="urn:schemas-microsoft-com:office:office" xmlns:r="http://schemas.openxmlformats.org/officeDocument/2006/relationships" xmlns:m="http://schemas.openxmlformats.org/officeDocument/2006/math" xmlns:v="urn:schemas-microsoft-com:vml" xmlns:wp14="http://schemas.microsoft.com/office/word/2010/wordprocessingDrawing" xmlns:wp="http://schemas.openxmlformats.org/drawingml/2006/wordprocessingDrawing" xmlns:w10="urn:schemas-microsoft-com:office:word" xmlns:w="http://schemas.openxmlformats.org/wordprocessingml/2006/main" xmlns:w14="http://schemas.microsoft.com/office/word/2010/wordml" xmlns:w15="http://schemas.microsoft.com/office/word/2012/wordml" xmlns:wpg="http://schemas.microsoft.com/office/word/2010/wordprocessingGroup" xmlns:wpi="http://schemas.microsoft.com/office/word/2010/wordprocessingInk" xmlns:wne="http://schemas.microsoft.com/office/word/2006/wordml" xmlns:wps="http://schemas.microsoft.com/office/word/2010/wordprocessingShape" mc:Ignorable="w14 w15 wp14">
+<w:hdr xmlns:wpc="http://schemas.microsoft.com/office/word/2010/wordprocessingCanvas" xmlns:mo="http://schemas.microsoft.com/office/mac/office/2008/main" xmlns:mc="http://schemas.openxmlformats.org/markup-compatibility/2006" xmlns:mv="urn:schemas-microsoft-com:mac:vml" xmlns:o="urn:schemas-microsoft-com:office:office" xmlns:r="http://schemas.openxmlformats.org/officeDocument/2006/relationships" xmlns:m="http://schemas.openxmlformats.org/officeDocument/2006/math" xmlns:v="urn:schemas-microsoft-com:vml" xmlns:wp14="http://schemas.microsoft.com/office/word/2010/wordprocessingDrawing" xmlns:wp="http://schemas.openxmlformats.org/drawingml/2006/wordprocessingDrawing" xmlns:w10="urn:schemas-microsoft-com:office:word" xmlns:w="http://schemas.openxmlformats.org/wordprocessingml/2006/main" xmlns:w14="http://schemas.microsoft.com/office/word/2010/wordml" xmlns:wpg="http://schemas.microsoft.com/office/word/2010/wordprocessingGroup" xmlns:wpi="http://schemas.microsoft.com/office/word/2010/wordprocessingInk" xmlns:wne="http://schemas.microsoft.com/office/word/2006/wordml" xmlns:wps="http://schemas.microsoft.com/office/word/2010/wordprocessingShape" mc:Ignorable="w14 wp14 mv">
   <w:p>
     <w:pPr>
       <w:pStyle w:val="Header"/>
@@ -7206,7 +7191,7 @@
         <w:noProof/>
       </w:rPr>
       <w:pict w14:anchorId="67B2BCE2">
-        <v:shapetype id="_x0000_t136" coordsize="21600,21600" o:spt="136" adj="10800" path="m@7,l@8,m@5,21600l@6,21600e">
+        <v:shapetype id="_x0000_t136" coordsize="21600,21600" o:spt="136" adj="10800" path="m@7,0l@8,0m@5,21600l@6,21600e">
           <v:formulas>
             <v:f eqn="sum #0 0 10800"/>
             <v:f eqn="prod #0 2 1"/>
@@ -7241,7 +7226,7 @@
 </file>
 
 <file path=word/header3.xml><?xml version="1.0" encoding="utf-8"?>
-<w:hdr xmlns:wpc="http://schemas.microsoft.com/office/word/2010/wordprocessingCanvas" xmlns:mc="http://schemas.openxmlformats.org/markup-compatibility/2006" xmlns:o="urn:schemas-microsoft-com:office:office" xmlns:r="http://schemas.openxmlformats.org/officeDocument/2006/relationships" xmlns:m="http://schemas.openxmlformats.org/officeDocument/2006/math" xmlns:v="urn:schemas-microsoft-com:vml" xmlns:wp14="http://schemas.microsoft.com/office/word/2010/wordprocessingDrawing" xmlns:wp="http://schemas.openxmlformats.org/drawingml/2006/wordprocessingDrawing" xmlns:w10="urn:schemas-microsoft-com:office:word" xmlns:w="http://schemas.openxmlformats.org/wordprocessingml/2006/main" xmlns:w14="http://schemas.microsoft.com/office/word/2010/wordml" xmlns:w15="http://schemas.microsoft.com/office/word/2012/wordml" xmlns:wpg="http://schemas.microsoft.com/office/word/2010/wordprocessingGroup" xmlns:wpi="http://schemas.microsoft.com/office/word/2010/wordprocessingInk" xmlns:wne="http://schemas.microsoft.com/office/word/2006/wordml" xmlns:wps="http://schemas.microsoft.com/office/word/2010/wordprocessingShape" mc:Ignorable="w14 w15 wp14">
+<w:hdr xmlns:wpc="http://schemas.microsoft.com/office/word/2010/wordprocessingCanvas" xmlns:mo="http://schemas.microsoft.com/office/mac/office/2008/main" xmlns:mc="http://schemas.openxmlformats.org/markup-compatibility/2006" xmlns:mv="urn:schemas-microsoft-com:mac:vml" xmlns:o="urn:schemas-microsoft-com:office:office" xmlns:r="http://schemas.openxmlformats.org/officeDocument/2006/relationships" xmlns:m="http://schemas.openxmlformats.org/officeDocument/2006/math" xmlns:v="urn:schemas-microsoft-com:vml" xmlns:wp14="http://schemas.microsoft.com/office/word/2010/wordprocessingDrawing" xmlns:wp="http://schemas.openxmlformats.org/drawingml/2006/wordprocessingDrawing" xmlns:w10="urn:schemas-microsoft-com:office:word" xmlns:w="http://schemas.openxmlformats.org/wordprocessingml/2006/main" xmlns:w14="http://schemas.microsoft.com/office/word/2010/wordml" xmlns:wpg="http://schemas.microsoft.com/office/word/2010/wordprocessingGroup" xmlns:wpi="http://schemas.microsoft.com/office/word/2010/wordprocessingInk" xmlns:wne="http://schemas.microsoft.com/office/word/2006/wordml" xmlns:wps="http://schemas.microsoft.com/office/word/2010/wordprocessingShape" mc:Ignorable="w14 wp14 mv">
   <w:p>
     <w:pPr>
       <w:pStyle w:val="Header"/>
@@ -7251,7 +7236,7 @@
         <w:noProof/>
       </w:rPr>
       <w:pict w14:anchorId="4FD30720">
-        <v:shapetype id="_x0000_t136" coordsize="21600,21600" o:spt="136" adj="10800" path="m@7,l@8,m@5,21600l@6,21600e">
+        <v:shapetype id="_x0000_t136" coordsize="21600,21600" o:spt="136" adj="10800" path="m@7,0l@8,0m@5,21600l@6,21600e">
           <v:formulas>
             <v:f eqn="sum #0 0 10800"/>
             <v:f eqn="prod #0 2 1"/>
@@ -7286,7 +7271,7 @@
 </file>
 
 <file path=word/numbering.xml><?xml version="1.0" encoding="utf-8"?>
-<w:numbering xmlns:wpc="http://schemas.microsoft.com/office/word/2010/wordprocessingCanvas" xmlns:mc="http://schemas.openxmlformats.org/markup-compatibility/2006" xmlns:o="urn:schemas-microsoft-com:office:office" xmlns:r="http://schemas.openxmlformats.org/officeDocument/2006/relationships" xmlns:m="http://schemas.openxmlformats.org/officeDocument/2006/math" xmlns:v="urn:schemas-microsoft-com:vml" xmlns:wp14="http://schemas.microsoft.com/office/word/2010/wordprocessingDrawing" xmlns:wp="http://schemas.openxmlformats.org/drawingml/2006/wordprocessingDrawing" xmlns:w10="urn:schemas-microsoft-com:office:word" xmlns:w="http://schemas.openxmlformats.org/wordprocessingml/2006/main" xmlns:w14="http://schemas.microsoft.com/office/word/2010/wordml" xmlns:w15="http://schemas.microsoft.com/office/word/2012/wordml" xmlns:wpg="http://schemas.microsoft.com/office/word/2010/wordprocessingGroup" xmlns:wpi="http://schemas.microsoft.com/office/word/2010/wordprocessingInk" xmlns:wne="http://schemas.microsoft.com/office/word/2006/wordml" xmlns:wps="http://schemas.microsoft.com/office/word/2010/wordprocessingShape" mc:Ignorable="w14 w15 wp14">
+<w:numbering xmlns:wpc="http://schemas.microsoft.com/office/word/2010/wordprocessingCanvas" xmlns:mo="http://schemas.microsoft.com/office/mac/office/2008/main" xmlns:mc="http://schemas.openxmlformats.org/markup-compatibility/2006" xmlns:mv="urn:schemas-microsoft-com:mac:vml" xmlns:o="urn:schemas-microsoft-com:office:office" xmlns:r="http://schemas.openxmlformats.org/officeDocument/2006/relationships" xmlns:m="http://schemas.openxmlformats.org/officeDocument/2006/math" xmlns:v="urn:schemas-microsoft-com:vml" xmlns:wp14="http://schemas.microsoft.com/office/word/2010/wordprocessingDrawing" xmlns:wp="http://schemas.openxmlformats.org/drawingml/2006/wordprocessingDrawing" xmlns:w10="urn:schemas-microsoft-com:office:word" xmlns:w="http://schemas.openxmlformats.org/wordprocessingml/2006/main" xmlns:w14="http://schemas.microsoft.com/office/word/2010/wordml" xmlns:wpg="http://schemas.microsoft.com/office/word/2010/wordprocessingGroup" xmlns:wpi="http://schemas.microsoft.com/office/word/2010/wordprocessingInk" xmlns:wne="http://schemas.microsoft.com/office/word/2006/wordml" xmlns:wps="http://schemas.microsoft.com/office/word/2010/wordprocessingShape" mc:Ignorable="w14 wp14">
   <w:abstractNum w:abstractNumId="0">
     <w:nsid w:val="01C75DA8"/>
     <w:multiLevelType w:val="hybridMultilevel"/>
@@ -9959,7 +9944,7 @@
 </file>
 
 <file path=word/styles.xml><?xml version="1.0" encoding="utf-8"?>
-<w:styles xmlns:mc="http://schemas.openxmlformats.org/markup-compatibility/2006" xmlns:r="http://schemas.openxmlformats.org/officeDocument/2006/relationships" xmlns:w="http://schemas.openxmlformats.org/wordprocessingml/2006/main" xmlns:w14="http://schemas.microsoft.com/office/word/2010/wordml" xmlns:w15="http://schemas.microsoft.com/office/word/2012/wordml" mc:Ignorable="w14 w15">
+<w:styles xmlns:mc="http://schemas.openxmlformats.org/markup-compatibility/2006" xmlns:r="http://schemas.openxmlformats.org/officeDocument/2006/relationships" xmlns:w="http://schemas.openxmlformats.org/wordprocessingml/2006/main" xmlns:w14="http://schemas.microsoft.com/office/word/2010/wordml" mc:Ignorable="w14">
   <w:docDefaults>
     <w:rPrDefault>
       <w:rPr>
@@ -9971,369 +9956,153 @@
     </w:rPrDefault>
     <w:pPrDefault/>
   </w:docDefaults>
-  <w:latentStyles w:defLockedState="0" w:defUIPriority="99" w:defSemiHidden="0" w:defUnhideWhenUsed="0" w:defQFormat="0" w:count="371">
-    <w:lsdException w:name="Normal" w:uiPriority="0" w:qFormat="1"/>
-    <w:lsdException w:name="heading 1" w:uiPriority="9" w:qFormat="1"/>
-    <w:lsdException w:name="heading 2" w:semiHidden="1" w:uiPriority="9" w:unhideWhenUsed="1" w:qFormat="1"/>
-    <w:lsdException w:name="heading 3" w:semiHidden="1" w:uiPriority="9" w:unhideWhenUsed="1" w:qFormat="1"/>
-    <w:lsdException w:name="heading 4" w:semiHidden="1" w:uiPriority="9" w:unhideWhenUsed="1" w:qFormat="1"/>
-    <w:lsdException w:name="heading 5" w:semiHidden="1" w:uiPriority="9" w:unhideWhenUsed="1" w:qFormat="1"/>
-    <w:lsdException w:name="heading 6" w:semiHidden="1" w:uiPriority="9" w:unhideWhenUsed="1" w:qFormat="1"/>
-    <w:lsdException w:name="heading 7" w:semiHidden="1" w:uiPriority="9" w:unhideWhenUsed="1" w:qFormat="1"/>
-    <w:lsdException w:name="heading 8" w:semiHidden="1" w:uiPriority="9" w:unhideWhenUsed="1" w:qFormat="1"/>
-    <w:lsdException w:name="heading 9" w:semiHidden="1" w:uiPriority="9" w:unhideWhenUsed="1" w:qFormat="1"/>
-    <w:lsdException w:name="index 1" w:semiHidden="1" w:unhideWhenUsed="1"/>
-    <w:lsdException w:name="index 2" w:semiHidden="1" w:unhideWhenUsed="1"/>
-    <w:lsdException w:name="index 3" w:semiHidden="1" w:unhideWhenUsed="1"/>
-    <w:lsdException w:name="index 4" w:semiHidden="1" w:unhideWhenUsed="1"/>
-    <w:lsdException w:name="index 5" w:semiHidden="1" w:unhideWhenUsed="1"/>
-    <w:lsdException w:name="index 6" w:semiHidden="1" w:unhideWhenUsed="1"/>
-    <w:lsdException w:name="index 7" w:semiHidden="1" w:unhideWhenUsed="1"/>
-    <w:lsdException w:name="index 8" w:semiHidden="1" w:unhideWhenUsed="1"/>
-    <w:lsdException w:name="index 9" w:semiHidden="1" w:unhideWhenUsed="1"/>
-    <w:lsdException w:name="toc 1" w:semiHidden="1" w:uiPriority="39" w:unhideWhenUsed="1"/>
-    <w:lsdException w:name="toc 2" w:semiHidden="1" w:uiPriority="39" w:unhideWhenUsed="1"/>
-    <w:lsdException w:name="toc 3" w:semiHidden="1" w:uiPriority="39" w:unhideWhenUsed="1"/>
-    <w:lsdException w:name="toc 4" w:semiHidden="1" w:uiPriority="39" w:unhideWhenUsed="1"/>
-    <w:lsdException w:name="toc 5" w:semiHidden="1" w:uiPriority="39" w:unhideWhenUsed="1"/>
-    <w:lsdException w:name="toc 6" w:semiHidden="1" w:uiPriority="39" w:unhideWhenUsed="1"/>
-    <w:lsdException w:name="toc 7" w:semiHidden="1" w:uiPriority="39" w:unhideWhenUsed="1"/>
-    <w:lsdException w:name="toc 8" w:semiHidden="1" w:uiPriority="39" w:unhideWhenUsed="1"/>
-    <w:lsdException w:name="toc 9" w:semiHidden="1" w:uiPriority="39" w:unhideWhenUsed="1"/>
-    <w:lsdException w:name="Normal Indent" w:semiHidden="1" w:unhideWhenUsed="1"/>
-    <w:lsdException w:name="footnote text" w:semiHidden="1" w:unhideWhenUsed="1"/>
-    <w:lsdException w:name="annotation text" w:semiHidden="1" w:unhideWhenUsed="1"/>
-    <w:lsdException w:name="header" w:semiHidden="1" w:unhideWhenUsed="1"/>
-    <w:lsdException w:name="footer" w:semiHidden="1" w:unhideWhenUsed="1"/>
-    <w:lsdException w:name="index heading" w:semiHidden="1" w:unhideWhenUsed="1"/>
-    <w:lsdException w:name="caption" w:semiHidden="1" w:uiPriority="35" w:unhideWhenUsed="1" w:qFormat="1"/>
-    <w:lsdException w:name="table of figures" w:semiHidden="1" w:unhideWhenUsed="1"/>
-    <w:lsdException w:name="envelope address" w:semiHidden="1" w:unhideWhenUsed="1"/>
-    <w:lsdException w:name="envelope return" w:semiHidden="1" w:unhideWhenUsed="1"/>
-    <w:lsdException w:name="footnote reference" w:semiHidden="1" w:unhideWhenUsed="1"/>
-    <w:lsdException w:name="annotation reference" w:semiHidden="1" w:unhideWhenUsed="1"/>
-    <w:lsdException w:name="line number" w:semiHidden="1" w:unhideWhenUsed="1"/>
-    <w:lsdException w:name="page number" w:semiHidden="1" w:unhideWhenUsed="1"/>
-    <w:lsdException w:name="endnote reference" w:semiHidden="1" w:unhideWhenUsed="1"/>
-    <w:lsdException w:name="endnote text" w:semiHidden="1" w:unhideWhenUsed="1"/>
-    <w:lsdException w:name="table of authorities" w:semiHidden="1" w:unhideWhenUsed="1"/>
-    <w:lsdException w:name="macro" w:semiHidden="1" w:unhideWhenUsed="1"/>
-    <w:lsdException w:name="toa heading" w:semiHidden="1" w:unhideWhenUsed="1"/>
-    <w:lsdException w:name="List" w:semiHidden="1" w:unhideWhenUsed="1"/>
-    <w:lsdException w:name="List Bullet" w:semiHidden="1" w:unhideWhenUsed="1"/>
-    <w:lsdException w:name="List Number" w:semiHidden="1" w:unhideWhenUsed="1"/>
-    <w:lsdException w:name="List 2" w:semiHidden="1" w:unhideWhenUsed="1"/>
-    <w:lsdException w:name="List 3" w:semiHidden="1" w:unhideWhenUsed="1"/>
-    <w:lsdException w:name="List 4" w:semiHidden="1" w:unhideWhenUsed="1"/>
-    <w:lsdException w:name="List 5" w:semiHidden="1" w:unhideWhenUsed="1"/>
-    <w:lsdException w:name="List Bullet 2" w:semiHidden="1" w:unhideWhenUsed="1"/>
-    <w:lsdException w:name="List Bullet 3" w:semiHidden="1" w:unhideWhenUsed="1"/>
-    <w:lsdException w:name="List Bullet 4" w:semiHidden="1" w:unhideWhenUsed="1"/>
-    <w:lsdException w:name="List Bullet 5" w:semiHidden="1" w:unhideWhenUsed="1"/>
-    <w:lsdException w:name="List Number 2" w:semiHidden="1" w:unhideWhenUsed="1"/>
-    <w:lsdException w:name="List Number 3" w:semiHidden="1" w:unhideWhenUsed="1"/>
-    <w:lsdException w:name="List Number 4" w:semiHidden="1" w:unhideWhenUsed="1"/>
-    <w:lsdException w:name="List Number 5" w:semiHidden="1" w:unhideWhenUsed="1"/>
-    <w:lsdException w:name="Title" w:uiPriority="10" w:qFormat="1"/>
-    <w:lsdException w:name="Closing" w:semiHidden="1" w:unhideWhenUsed="1"/>
-    <w:lsdException w:name="Signature" w:semiHidden="1" w:unhideWhenUsed="1"/>
-    <w:lsdException w:name="Default Paragraph Font" w:semiHidden="1" w:uiPriority="1" w:unhideWhenUsed="1"/>
-    <w:lsdException w:name="Body Text" w:semiHidden="1" w:unhideWhenUsed="1"/>
-    <w:lsdException w:name="Body Text Indent" w:semiHidden="1" w:unhideWhenUsed="1"/>
-    <w:lsdException w:name="List Continue" w:semiHidden="1" w:unhideWhenUsed="1"/>
-    <w:lsdException w:name="List Continue 2" w:semiHidden="1" w:unhideWhenUsed="1"/>
-    <w:lsdException w:name="List Continue 3" w:semiHidden="1" w:unhideWhenUsed="1"/>
-    <w:lsdException w:name="List Continue 4" w:semiHidden="1" w:unhideWhenUsed="1"/>
-    <w:lsdException w:name="List Continue 5" w:semiHidden="1" w:unhideWhenUsed="1"/>
-    <w:lsdException w:name="Message Header" w:semiHidden="1" w:unhideWhenUsed="1"/>
-    <w:lsdException w:name="Subtitle" w:uiPriority="11" w:qFormat="1"/>
-    <w:lsdException w:name="Salutation" w:semiHidden="1" w:unhideWhenUsed="1"/>
-    <w:lsdException w:name="Date" w:semiHidden="1" w:unhideWhenUsed="1"/>
-    <w:lsdException w:name="Body Text First Indent" w:semiHidden="1" w:unhideWhenUsed="1"/>
-    <w:lsdException w:name="Body Text First Indent 2" w:semiHidden="1" w:unhideWhenUsed="1"/>
-    <w:lsdException w:name="Note Heading" w:semiHidden="1" w:unhideWhenUsed="1"/>
-    <w:lsdException w:name="Body Text 2" w:semiHidden="1" w:unhideWhenUsed="1"/>
-    <w:lsdException w:name="Body Text 3" w:semiHidden="1" w:unhideWhenUsed="1"/>
-    <w:lsdException w:name="Body Text Indent 2" w:semiHidden="1" w:unhideWhenUsed="1"/>
-    <w:lsdException w:name="Body Text Indent 3" w:semiHidden="1" w:unhideWhenUsed="1"/>
-    <w:lsdException w:name="Block Text" w:semiHidden="1" w:unhideWhenUsed="1"/>
-    <w:lsdException w:name="Hyperlink" w:semiHidden="1" w:unhideWhenUsed="1"/>
-    <w:lsdException w:name="FollowedHyperlink" w:semiHidden="1" w:unhideWhenUsed="1"/>
-    <w:lsdException w:name="Strong" w:uiPriority="22" w:qFormat="1"/>
-    <w:lsdException w:name="Emphasis" w:uiPriority="20" w:qFormat="1"/>
-    <w:lsdException w:name="Document Map" w:semiHidden="1" w:unhideWhenUsed="1"/>
-    <w:lsdException w:name="Plain Text" w:semiHidden="1" w:unhideWhenUsed="1"/>
-    <w:lsdException w:name="E-mail Signature" w:semiHidden="1" w:unhideWhenUsed="1"/>
-    <w:lsdException w:name="HTML Top of Form" w:semiHidden="1" w:unhideWhenUsed="1"/>
-    <w:lsdException w:name="HTML Bottom of Form" w:semiHidden="1" w:unhideWhenUsed="1"/>
-    <w:lsdException w:name="Normal (Web)" w:semiHidden="1" w:unhideWhenUsed="1"/>
-    <w:lsdException w:name="HTML Acronym" w:semiHidden="1" w:unhideWhenUsed="1"/>
-    <w:lsdException w:name="HTML Address" w:semiHidden="1" w:unhideWhenUsed="1"/>
-    <w:lsdException w:name="HTML Cite" w:semiHidden="1" w:unhideWhenUsed="1"/>
-    <w:lsdException w:name="HTML Code" w:semiHidden="1" w:unhideWhenUsed="1"/>
-    <w:lsdException w:name="HTML Definition" w:semiHidden="1" w:unhideWhenUsed="1"/>
-    <w:lsdException w:name="HTML Keyboard" w:semiHidden="1" w:unhideWhenUsed="1"/>
-    <w:lsdException w:name="HTML Preformatted" w:semiHidden="1" w:unhideWhenUsed="1"/>
-    <w:lsdException w:name="HTML Sample" w:semiHidden="1" w:unhideWhenUsed="1"/>
-    <w:lsdException w:name="HTML Typewriter" w:semiHidden="1" w:unhideWhenUsed="1"/>
-    <w:lsdException w:name="HTML Variable" w:semiHidden="1" w:unhideWhenUsed="1"/>
-    <w:lsdException w:name="Normal Table" w:semiHidden="1" w:unhideWhenUsed="1"/>
-    <w:lsdException w:name="annotation subject" w:semiHidden="1" w:unhideWhenUsed="1"/>
-    <w:lsdException w:name="No List" w:semiHidden="1" w:unhideWhenUsed="1"/>
-    <w:lsdException w:name="Outline List 1" w:semiHidden="1" w:unhideWhenUsed="1"/>
-    <w:lsdException w:name="Outline List 2" w:semiHidden="1" w:unhideWhenUsed="1"/>
-    <w:lsdException w:name="Outline List 3" w:semiHidden="1" w:unhideWhenUsed="1"/>
-    <w:lsdException w:name="Table Simple 1" w:semiHidden="1" w:unhideWhenUsed="1"/>
-    <w:lsdException w:name="Table Simple 2" w:semiHidden="1" w:unhideWhenUsed="1"/>
-    <w:lsdException w:name="Table Simple 3" w:semiHidden="1" w:unhideWhenUsed="1"/>
-    <w:lsdException w:name="Table Classic 1" w:semiHidden="1" w:unhideWhenUsed="1"/>
-    <w:lsdException w:name="Table Classic 2" w:semiHidden="1" w:unhideWhenUsed="1"/>
-    <w:lsdException w:name="Table Classic 3" w:semiHidden="1" w:unhideWhenUsed="1"/>
-    <w:lsdException w:name="Table Classic 4" w:semiHidden="1" w:unhideWhenUsed="1"/>
-    <w:lsdException w:name="Table Colorful 1" w:semiHidden="1" w:unhideWhenUsed="1"/>
-    <w:lsdException w:name="Table Colorful 2" w:semiHidden="1" w:unhideWhenUsed="1"/>
-    <w:lsdException w:name="Table Colorful 3" w:semiHidden="1" w:unhideWhenUsed="1"/>
-    <w:lsdException w:name="Table Columns 1" w:semiHidden="1" w:unhideWhenUsed="1"/>
-    <w:lsdException w:name="Table Columns 2" w:semiHidden="1" w:unhideWhenUsed="1"/>
-    <w:lsdException w:name="Table Columns 3" w:semiHidden="1" w:unhideWhenUsed="1"/>
-    <w:lsdException w:name="Table Columns 4" w:semiHidden="1" w:unhideWhenUsed="1"/>
-    <w:lsdException w:name="Table Columns 5" w:semiHidden="1" w:unhideWhenUsed="1"/>
-    <w:lsdException w:name="Table Grid 1" w:semiHidden="1" w:unhideWhenUsed="1"/>
-    <w:lsdException w:name="Table Grid 2" w:semiHidden="1" w:unhideWhenUsed="1"/>
-    <w:lsdException w:name="Table Grid 3" w:semiHidden="1" w:unhideWhenUsed="1"/>
-    <w:lsdException w:name="Table Grid 4" w:semiHidden="1" w:unhideWhenUsed="1"/>
-    <w:lsdException w:name="Table Grid 5" w:semiHidden="1" w:unhideWhenUsed="1"/>
-    <w:lsdException w:name="Table Grid 6" w:semiHidden="1" w:unhideWhenUsed="1"/>
-    <w:lsdException w:name="Table Grid 7" w:semiHidden="1" w:unhideWhenUsed="1"/>
-    <w:lsdException w:name="Table Grid 8" w:semiHidden="1" w:unhideWhenUsed="1"/>
-    <w:lsdException w:name="Table List 1" w:semiHidden="1" w:unhideWhenUsed="1"/>
-    <w:lsdException w:name="Table List 2" w:semiHidden="1" w:unhideWhenUsed="1"/>
-    <w:lsdException w:name="Table List 3" w:semiHidden="1" w:unhideWhenUsed="1"/>
-    <w:lsdException w:name="Table List 4" w:semiHidden="1" w:unhideWhenUsed="1"/>
-    <w:lsdException w:name="Table List 5" w:semiHidden="1" w:unhideWhenUsed="1"/>
-    <w:lsdException w:name="Table List 6" w:semiHidden="1" w:unhideWhenUsed="1"/>
-    <w:lsdException w:name="Table List 7" w:semiHidden="1" w:unhideWhenUsed="1"/>
-    <w:lsdException w:name="Table List 8" w:semiHidden="1" w:unhideWhenUsed="1"/>
-    <w:lsdException w:name="Table 3D effects 1" w:semiHidden="1" w:unhideWhenUsed="1"/>
-    <w:lsdException w:name="Table 3D effects 2" w:semiHidden="1" w:unhideWhenUsed="1"/>
-    <w:lsdException w:name="Table 3D effects 3" w:semiHidden="1" w:unhideWhenUsed="1"/>
-    <w:lsdException w:name="Table Contemporary" w:semiHidden="1" w:unhideWhenUsed="1"/>
-    <w:lsdException w:name="Table Elegant" w:semiHidden="1" w:unhideWhenUsed="1"/>
-    <w:lsdException w:name="Table Professional" w:semiHidden="1" w:unhideWhenUsed="1"/>
-    <w:lsdException w:name="Table Subtle 1" w:semiHidden="1" w:unhideWhenUsed="1"/>
-    <w:lsdException w:name="Table Subtle 2" w:semiHidden="1" w:unhideWhenUsed="1"/>
-    <w:lsdException w:name="Table Web 1" w:semiHidden="1" w:unhideWhenUsed="1"/>
-    <w:lsdException w:name="Table Web 2" w:semiHidden="1" w:unhideWhenUsed="1"/>
-    <w:lsdException w:name="Table Web 3" w:semiHidden="1" w:unhideWhenUsed="1"/>
-    <w:lsdException w:name="Balloon Text" w:semiHidden="1" w:unhideWhenUsed="1"/>
-    <w:lsdException w:name="Table Grid" w:uiPriority="59"/>
-    <w:lsdException w:name="Table Theme" w:semiHidden="1" w:unhideWhenUsed="1"/>
-    <w:lsdException w:name="Placeholder Text" w:semiHidden="1"/>
-    <w:lsdException w:name="No Spacing" w:uiPriority="1" w:qFormat="1"/>
-    <w:lsdException w:name="Light Shading" w:uiPriority="60"/>
-    <w:lsdException w:name="Light List" w:uiPriority="61"/>
-    <w:lsdException w:name="Light Grid" w:uiPriority="62"/>
-    <w:lsdException w:name="Medium Shading 1" w:uiPriority="63"/>
-    <w:lsdException w:name="Medium Shading 2" w:uiPriority="64"/>
-    <w:lsdException w:name="Medium List 1" w:uiPriority="65"/>
-    <w:lsdException w:name="Medium List 2" w:uiPriority="66"/>
-    <w:lsdException w:name="Medium Grid 1" w:uiPriority="67"/>
-    <w:lsdException w:name="Medium Grid 2" w:uiPriority="68"/>
-    <w:lsdException w:name="Medium Grid 3" w:uiPriority="69"/>
-    <w:lsdException w:name="Dark List" w:uiPriority="70"/>
-    <w:lsdException w:name="Colorful Shading" w:uiPriority="71"/>
-    <w:lsdException w:name="Colorful List" w:uiPriority="72"/>
-    <w:lsdException w:name="Colorful Grid" w:uiPriority="73"/>
-    <w:lsdException w:name="Light Shading Accent 1" w:uiPriority="60"/>
-    <w:lsdException w:name="Light List Accent 1" w:uiPriority="61"/>
-    <w:lsdException w:name="Light Grid Accent 1" w:uiPriority="62"/>
-    <w:lsdException w:name="Medium Shading 1 Accent 1" w:uiPriority="63"/>
-    <w:lsdException w:name="Medium Shading 2 Accent 1" w:uiPriority="64"/>
-    <w:lsdException w:name="Medium List 1 Accent 1" w:uiPriority="65"/>
-    <w:lsdException w:name="Revision" w:semiHidden="1"/>
-    <w:lsdException w:name="List Paragraph" w:uiPriority="34" w:qFormat="1"/>
-    <w:lsdException w:name="Quote" w:uiPriority="29" w:qFormat="1"/>
-    <w:lsdException w:name="Intense Quote" w:uiPriority="30" w:qFormat="1"/>
-    <w:lsdException w:name="Medium List 2 Accent 1" w:uiPriority="66"/>
-    <w:lsdException w:name="Medium Grid 1 Accent 1" w:uiPriority="67"/>
-    <w:lsdException w:name="Medium Grid 2 Accent 1" w:uiPriority="68"/>
-    <w:lsdException w:name="Medium Grid 3 Accent 1" w:uiPriority="69"/>
-    <w:lsdException w:name="Dark List Accent 1" w:uiPriority="70"/>
-    <w:lsdException w:name="Colorful Shading Accent 1" w:uiPriority="71"/>
-    <w:lsdException w:name="Colorful List Accent 1" w:uiPriority="72"/>
-    <w:lsdException w:name="Colorful Grid Accent 1" w:uiPriority="73"/>
-    <w:lsdException w:name="Light Shading Accent 2" w:uiPriority="60"/>
-    <w:lsdException w:name="Light List Accent 2" w:uiPriority="61"/>
-    <w:lsdException w:name="Light Grid Accent 2" w:uiPriority="62"/>
-    <w:lsdException w:name="Medium Shading 1 Accent 2" w:uiPriority="63"/>
-    <w:lsdException w:name="Medium Shading 2 Accent 2" w:uiPriority="64"/>
-    <w:lsdException w:name="Medium List 1 Accent 2" w:uiPriority="65"/>
-    <w:lsdException w:name="Medium List 2 Accent 2" w:uiPriority="66"/>
-    <w:lsdException w:name="Medium Grid 1 Accent 2" w:uiPriority="67"/>
-    <w:lsdException w:name="Medium Grid 2 Accent 2" w:uiPriority="68"/>
-    <w:lsdException w:name="Medium Grid 3 Accent 2" w:uiPriority="69"/>
-    <w:lsdException w:name="Dark List Accent 2" w:uiPriority="70"/>
-    <w:lsdException w:name="Colorful Shading Accent 2" w:uiPriority="71"/>
-    <w:lsdException w:name="Colorful List Accent 2" w:uiPriority="72"/>
-    <w:lsdException w:name="Colorful Grid Accent 2" w:uiPriority="73"/>
-    <w:lsdException w:name="Light Shading Accent 3" w:uiPriority="60"/>
-    <w:lsdException w:name="Light List Accent 3" w:uiPriority="61"/>
-    <w:lsdException w:name="Light Grid Accent 3" w:uiPriority="62"/>
-    <w:lsdException w:name="Medium Shading 1 Accent 3" w:uiPriority="63"/>
-    <w:lsdException w:name="Medium Shading 2 Accent 3" w:uiPriority="64"/>
-    <w:lsdException w:name="Medium List 1 Accent 3" w:uiPriority="65"/>
-    <w:lsdException w:name="Medium List 2 Accent 3" w:uiPriority="66"/>
-    <w:lsdException w:name="Medium Grid 1 Accent 3" w:uiPriority="67"/>
-    <w:lsdException w:name="Medium Grid 2 Accent 3" w:uiPriority="68"/>
-    <w:lsdException w:name="Medium Grid 3 Accent 3" w:uiPriority="69"/>
-    <w:lsdException w:name="Dark List Accent 3" w:uiPriority="70"/>
-    <w:lsdException w:name="Colorful Shading Accent 3" w:uiPriority="71"/>
-    <w:lsdException w:name="Colorful List Accent 3" w:uiPriority="72"/>
-    <w:lsdException w:name="Colorful Grid Accent 3" w:uiPriority="73"/>
-    <w:lsdException w:name="Light Shading Accent 4" w:uiPriority="60"/>
-    <w:lsdException w:name="Light List Accent 4" w:uiPriority="61"/>
-    <w:lsdException w:name="Light Grid Accent 4" w:uiPriority="62"/>
-    <w:lsdException w:name="Medium Shading 1 Accent 4" w:uiPriority="63"/>
-    <w:lsdException w:name="Medium Shading 2 Accent 4" w:uiPriority="64"/>
-    <w:lsdException w:name="Medium List 1 Accent 4" w:uiPriority="65"/>
-    <w:lsdException w:name="Medium List 2 Accent 4" w:uiPriority="66"/>
-    <w:lsdException w:name="Medium Grid 1 Accent 4" w:uiPriority="67"/>
-    <w:lsdException w:name="Medium Grid 2 Accent 4" w:uiPriority="68"/>
-    <w:lsdException w:name="Medium Grid 3 Accent 4" w:uiPriority="69"/>
-    <w:lsdException w:name="Dark List Accent 4" w:uiPriority="70"/>
-    <w:lsdException w:name="Colorful Shading Accent 4" w:uiPriority="71"/>
-    <w:lsdException w:name="Colorful List Accent 4" w:uiPriority="72"/>
-    <w:lsdException w:name="Colorful Grid Accent 4" w:uiPriority="73"/>
-    <w:lsdException w:name="Light Shading Accent 5" w:uiPriority="60"/>
-    <w:lsdException w:name="Light List Accent 5" w:uiPriority="61"/>
-    <w:lsdException w:name="Light Grid Accent 5" w:uiPriority="62"/>
-    <w:lsdException w:name="Medium Shading 1 Accent 5" w:uiPriority="63"/>
-    <w:lsdException w:name="Medium Shading 2 Accent 5" w:uiPriority="64"/>
-    <w:lsdException w:name="Medium List 1 Accent 5" w:uiPriority="65"/>
-    <w:lsdException w:name="Medium List 2 Accent 5" w:uiPriority="66"/>
-    <w:lsdException w:name="Medium Grid 1 Accent 5" w:uiPriority="67"/>
-    <w:lsdException w:name="Medium Grid 2 Accent 5" w:uiPriority="68"/>
-    <w:lsdException w:name="Medium Grid 3 Accent 5" w:uiPriority="69"/>
-    <w:lsdException w:name="Dark List Accent 5" w:uiPriority="70"/>
-    <w:lsdException w:name="Colorful Shading Accent 5" w:uiPriority="71"/>
-    <w:lsdException w:name="Colorful List Accent 5" w:uiPriority="72"/>
-    <w:lsdException w:name="Colorful Grid Accent 5" w:uiPriority="73"/>
-    <w:lsdException w:name="Light Shading Accent 6" w:uiPriority="60"/>
-    <w:lsdException w:name="Light List Accent 6" w:uiPriority="61"/>
-    <w:lsdException w:name="Light Grid Accent 6" w:uiPriority="62"/>
-    <w:lsdException w:name="Medium Shading 1 Accent 6" w:uiPriority="63"/>
-    <w:lsdException w:name="Medium Shading 2 Accent 6" w:uiPriority="64"/>
-    <w:lsdException w:name="Medium List 1 Accent 6" w:uiPriority="65"/>
-    <w:lsdException w:name="Medium List 2 Accent 6" w:uiPriority="66"/>
-    <w:lsdException w:name="Medium Grid 1 Accent 6" w:uiPriority="67"/>
-    <w:lsdException w:name="Medium Grid 2 Accent 6" w:uiPriority="68"/>
-    <w:lsdException w:name="Medium Grid 3 Accent 6" w:uiPriority="69"/>
-    <w:lsdException w:name="Dark List Accent 6" w:uiPriority="70"/>
-    <w:lsdException w:name="Colorful Shading Accent 6" w:uiPriority="71"/>
-    <w:lsdException w:name="Colorful List Accent 6" w:uiPriority="72"/>
-    <w:lsdException w:name="Colorful Grid Accent 6" w:uiPriority="73"/>
-    <w:lsdException w:name="Subtle Emphasis" w:uiPriority="19" w:qFormat="1"/>
-    <w:lsdException w:name="Intense Emphasis" w:uiPriority="21" w:qFormat="1"/>
-    <w:lsdException w:name="Subtle Reference" w:uiPriority="31" w:qFormat="1"/>
-    <w:lsdException w:name="Intense Reference" w:uiPriority="32" w:qFormat="1"/>
-    <w:lsdException w:name="Book Title" w:uiPriority="33" w:qFormat="1"/>
-    <w:lsdException w:name="Bibliography" w:semiHidden="1" w:uiPriority="37" w:unhideWhenUsed="1"/>
-    <w:lsdException w:name="TOC Heading" w:semiHidden="1" w:uiPriority="39" w:unhideWhenUsed="1" w:qFormat="1"/>
-    <w:lsdException w:name="Grid Table 4" w:uiPriority="49"/>
-    <w:lsdException w:name="Grid Table 5 Dark" w:uiPriority="50"/>
-    <w:lsdException w:name="Grid Table 6 Colorful" w:uiPriority="51"/>
-    <w:lsdException w:name="Grid Table 7 Colorful" w:uiPriority="52"/>
-    <w:lsdException w:name="Grid Table 1 Light Accent 1" w:uiPriority="46"/>
-    <w:lsdException w:name="Grid Table 2 Accent 1" w:uiPriority="47"/>
-    <w:lsdException w:name="Grid Table 3 Accent 1" w:uiPriority="48"/>
-    <w:lsdException w:name="Grid Table 4 Accent 1" w:uiPriority="49"/>
-    <w:lsdException w:name="Grid Table 5 Dark Accent 1" w:uiPriority="50"/>
-    <w:lsdException w:name="Grid Table 6 Colorful Accent 1" w:uiPriority="51"/>
-    <w:lsdException w:name="Grid Table 7 Colorful Accent 1" w:uiPriority="52"/>
-    <w:lsdException w:name="Grid Table 1 Light Accent 2" w:uiPriority="46"/>
-    <w:lsdException w:name="Grid Table 2 Accent 2" w:uiPriority="47"/>
-    <w:lsdException w:name="Grid Table 3 Accent 2" w:uiPriority="48"/>
-    <w:lsdException w:name="Grid Table 4 Accent 2" w:uiPriority="49"/>
-    <w:lsdException w:name="Grid Table 5 Dark Accent 2" w:uiPriority="50"/>
-    <w:lsdException w:name="Grid Table 6 Colorful Accent 2" w:uiPriority="51"/>
-    <w:lsdException w:name="Grid Table 7 Colorful Accent 2" w:uiPriority="52"/>
-    <w:lsdException w:name="Grid Table 1 Light Accent 3" w:uiPriority="46"/>
-    <w:lsdException w:name="Grid Table 2 Accent 3" w:uiPriority="47"/>
-    <w:lsdException w:name="Grid Table 3 Accent 3" w:uiPriority="48"/>
-    <w:lsdException w:name="Grid Table 4 Accent 3" w:uiPriority="49"/>
-    <w:lsdException w:name="Grid Table 5 Dark Accent 3" w:uiPriority="50"/>
-    <w:lsdException w:name="Grid Table 6 Colorful Accent 3" w:uiPriority="51"/>
-    <w:lsdException w:name="Grid Table 7 Colorful Accent 3" w:uiPriority="52"/>
-    <w:lsdException w:name="Grid Table 1 Light Accent 4" w:uiPriority="46"/>
-    <w:lsdException w:name="Grid Table 2 Accent 4" w:uiPriority="47"/>
-    <w:lsdException w:name="Grid Table 3 Accent 4" w:uiPriority="48"/>
-    <w:lsdException w:name="Grid Table 4 Accent 4" w:uiPriority="49"/>
-    <w:lsdException w:name="Grid Table 5 Dark Accent 4" w:uiPriority="50"/>
-    <w:lsdException w:name="Grid Table 6 Colorful Accent 4" w:uiPriority="51"/>
-    <w:lsdException w:name="Grid Table 7 Colorful Accent 4" w:uiPriority="52"/>
-    <w:lsdException w:name="Grid Table 1 Light Accent 5" w:uiPriority="46"/>
-    <w:lsdException w:name="Grid Table 2 Accent 5" w:uiPriority="47"/>
-    <w:lsdException w:name="Grid Table 3 Accent 5" w:uiPriority="48"/>
-    <w:lsdException w:name="Grid Table 4 Accent 5" w:uiPriority="49"/>
-    <w:lsdException w:name="Grid Table 5 Dark Accent 5" w:uiPriority="50"/>
-    <w:lsdException w:name="Grid Table 6 Colorful Accent 5" w:uiPriority="51"/>
-    <w:lsdException w:name="Grid Table 7 Colorful Accent 5" w:uiPriority="52"/>
-    <w:lsdException w:name="Grid Table 1 Light Accent 6" w:uiPriority="46"/>
-    <w:lsdException w:name="Grid Table 2 Accent 6" w:uiPriority="47"/>
-    <w:lsdException w:name="Grid Table 3 Accent 6" w:uiPriority="48"/>
-    <w:lsdException w:name="Grid Table 4 Accent 6" w:uiPriority="49"/>
-    <w:lsdException w:name="Grid Table 5 Dark Accent 6" w:uiPriority="50"/>
-    <w:lsdException w:name="Grid Table 6 Colorful Accent 6" w:uiPriority="51"/>
-    <w:lsdException w:name="Grid Table 7 Colorful Accent 6" w:uiPriority="52"/>
-    <w:lsdException w:name="List Table 1 Light" w:uiPriority="46"/>
-    <w:lsdException w:name="List Table 2" w:uiPriority="47"/>
-    <w:lsdException w:name="List Table 3" w:uiPriority="48"/>
-    <w:lsdException w:name="List Table 4" w:uiPriority="49"/>
-    <w:lsdException w:name="List Table 5 Dark" w:uiPriority="50"/>
-    <w:lsdException w:name="List Table 6 Colorful" w:uiPriority="51"/>
-    <w:lsdException w:name="List Table 7 Colorful" w:uiPriority="52"/>
-    <w:lsdException w:name="List Table 1 Light Accent 1" w:uiPriority="46"/>
-    <w:lsdException w:name="List Table 2 Accent 1" w:uiPriority="47"/>
-    <w:lsdException w:name="List Table 3 Accent 1" w:uiPriority="48"/>
-    <w:lsdException w:name="List Table 4 Accent 1" w:uiPriority="49"/>
-    <w:lsdException w:name="List Table 5 Dark Accent 1" w:uiPriority="50"/>
-    <w:lsdException w:name="List Table 6 Colorful Accent 1" w:uiPriority="51"/>
-    <w:lsdException w:name="List Table 7 Colorful Accent 1" w:uiPriority="52"/>
-    <w:lsdException w:name="List Table 1 Light Accent 2" w:uiPriority="46"/>
-    <w:lsdException w:name="List Table 2 Accent 2" w:uiPriority="47"/>
-    <w:lsdException w:name="List Table 3 Accent 2" w:uiPriority="48"/>
-    <w:lsdException w:name="List Table 4 Accent 2" w:uiPriority="49"/>
-    <w:lsdException w:name="List Table 5 Dark Accent 2" w:uiPriority="50"/>
-    <w:lsdException w:name="List Table 6 Colorful Accent 2" w:uiPriority="51"/>
-    <w:lsdException w:name="List Table 7 Colorful Accent 2" w:uiPriority="52"/>
-    <w:lsdException w:name="List Table 1 Light Accent 3" w:uiPriority="46"/>
-    <w:lsdException w:name="List Table 2 Accent 3" w:uiPriority="47"/>
-    <w:lsdException w:name="List Table 3 Accent 3" w:uiPriority="48"/>
-    <w:lsdException w:name="List Table 4 Accent 3" w:uiPriority="49"/>
-    <w:lsdException w:name="List Table 5 Dark Accent 3" w:uiPriority="50"/>
-    <w:lsdException w:name="List Table 6 Colorful Accent 3" w:uiPriority="51"/>
-    <w:lsdException w:name="List Table 7 Colorful Accent 3" w:uiPriority="52"/>
-    <w:lsdException w:name="List Table 1 Light Accent 4" w:uiPriority="46"/>
-    <w:lsdException w:name="List Table 2 Accent 4" w:uiPriority="47"/>
-    <w:lsdException w:name="List Table 3 Accent 4" w:uiPriority="48"/>
-    <w:lsdException w:name="List Table 4 Accent 4" w:uiPriority="49"/>
-    <w:lsdException w:name="List Table 5 Dark Accent 4" w:uiPriority="50"/>
-    <w:lsdException w:name="List Table 6 Colorful Accent 4" w:uiPriority="51"/>
-    <w:lsdException w:name="List Table 7 Colorful Accent 4" w:uiPriority="52"/>
-    <w:lsdException w:name="List Table 1 Light Accent 5" w:uiPriority="46"/>
-    <w:lsdException w:name="List Table 2 Accent 5" w:uiPriority="47"/>
-    <w:lsdException w:name="List Table 3 Accent 5" w:uiPriority="48"/>
-    <w:lsdException w:name="List Table 4 Accent 5" w:uiPriority="49"/>
-    <w:lsdException w:name="List Table 5 Dark Accent 5" w:uiPriority="50"/>
-    <w:lsdException w:name="List Table 6 Colorful Accent 5" w:uiPriority="51"/>
-    <w:lsdException w:name="List Table 7 Colorful Accent 5" w:uiPriority="52"/>
-    <w:lsdException w:name="List Table 1 Light Accent 6" w:uiPriority="46"/>
-    <w:lsdException w:name="List Table 2 Accent 6" w:uiPriority="47"/>
-    <w:lsdException w:name="List Table 3 Accent 6" w:uiPriority="48"/>
-    <w:lsdException w:name="List Table 4 Accent 6" w:uiPriority="49"/>
-    <w:lsdException w:name="List Table 5 Dark Accent 6" w:uiPriority="50"/>
-    <w:lsdException w:name="List Table 6 Colorful Accent 6" w:uiPriority="51"/>
-    <w:lsdException w:name="List Table 7 Colorful Accent 6" w:uiPriority="52"/>
+  <w:latentStyles w:defLockedState="0" w:defUIPriority="99" w:defSemiHidden="1" w:defUnhideWhenUsed="1" w:defQFormat="0" w:count="276">
+    <w:lsdException w:name="Normal" w:semiHidden="0" w:uiPriority="0" w:unhideWhenUsed="0" w:qFormat="1"/>
+    <w:lsdException w:name="heading 1" w:semiHidden="0" w:uiPriority="9" w:unhideWhenUsed="0" w:qFormat="1"/>
+    <w:lsdException w:name="heading 2" w:uiPriority="9" w:qFormat="1"/>
+    <w:lsdException w:name="heading 3" w:uiPriority="9" w:qFormat="1"/>
+    <w:lsdException w:name="heading 4" w:uiPriority="9" w:qFormat="1"/>
+    <w:lsdException w:name="heading 5" w:uiPriority="9" w:qFormat="1"/>
+    <w:lsdException w:name="heading 6" w:uiPriority="9" w:qFormat="1"/>
+    <w:lsdException w:name="heading 7" w:uiPriority="9" w:qFormat="1"/>
+    <w:lsdException w:name="heading 8" w:uiPriority="9" w:qFormat="1"/>
+    <w:lsdException w:name="heading 9" w:uiPriority="9" w:qFormat="1"/>
+    <w:lsdException w:name="toc 1" w:uiPriority="39"/>
+    <w:lsdException w:name="toc 2" w:uiPriority="39"/>
+    <w:lsdException w:name="toc 3" w:uiPriority="39"/>
+    <w:lsdException w:name="toc 4" w:uiPriority="39"/>
+    <w:lsdException w:name="toc 5" w:uiPriority="39"/>
+    <w:lsdException w:name="toc 6" w:uiPriority="39"/>
+    <w:lsdException w:name="toc 7" w:uiPriority="39"/>
+    <w:lsdException w:name="toc 8" w:uiPriority="39"/>
+    <w:lsdException w:name="toc 9" w:uiPriority="39"/>
+    <w:lsdException w:name="caption" w:uiPriority="35" w:qFormat="1"/>
+    <w:lsdException w:name="Title" w:semiHidden="0" w:uiPriority="10" w:unhideWhenUsed="0" w:qFormat="1"/>
+    <w:lsdException w:name="Default Paragraph Font" w:uiPriority="1"/>
+    <w:lsdException w:name="Subtitle" w:semiHidden="0" w:uiPriority="11" w:unhideWhenUsed="0" w:qFormat="1"/>
+    <w:lsdException w:name="Strong" w:semiHidden="0" w:uiPriority="22" w:unhideWhenUsed="0" w:qFormat="1"/>
+    <w:lsdException w:name="Emphasis" w:semiHidden="0" w:uiPriority="20" w:unhideWhenUsed="0" w:qFormat="1"/>
+    <w:lsdException w:name="Table Grid" w:semiHidden="0" w:uiPriority="59" w:unhideWhenUsed="0"/>
+    <w:lsdException w:name="Note Level 1" w:semiHidden="0" w:unhideWhenUsed="0"/>
+    <w:lsdException w:name="Note Level 2" w:semiHidden="0" w:unhideWhenUsed="0"/>
+    <w:lsdException w:name="Note Level 3" w:semiHidden="0" w:unhideWhenUsed="0"/>
+    <w:lsdException w:name="Note Level 4" w:semiHidden="0" w:unhideWhenUsed="0"/>
+    <w:lsdException w:name="Note Level 5" w:semiHidden="0" w:unhideWhenUsed="0"/>
+    <w:lsdException w:name="Note Level 6" w:semiHidden="0" w:unhideWhenUsed="0"/>
+    <w:lsdException w:name="Note Level 7" w:semiHidden="0" w:unhideWhenUsed="0"/>
+    <w:lsdException w:name="Note Level 8" w:semiHidden="0" w:unhideWhenUsed="0"/>
+    <w:lsdException w:name="Note Level 9" w:semiHidden="0" w:unhideWhenUsed="0"/>
+    <w:lsdException w:name="Placeholder Text" w:unhideWhenUsed="0"/>
+    <w:lsdException w:name="No Spacing" w:semiHidden="0" w:uiPriority="1" w:unhideWhenUsed="0" w:qFormat="1"/>
+    <w:lsdException w:name="Light Shading" w:semiHidden="0" w:uiPriority="60" w:unhideWhenUsed="0"/>
+    <w:lsdException w:name="Light List" w:semiHidden="0" w:uiPriority="61" w:unhideWhenUsed="0"/>
+    <w:lsdException w:name="Light Grid" w:semiHidden="0" w:uiPriority="62" w:unhideWhenUsed="0"/>
+    <w:lsdException w:name="Medium Shading 1" w:semiHidden="0" w:uiPriority="63" w:unhideWhenUsed="0"/>
+    <w:lsdException w:name="Medium Shading 2" w:semiHidden="0" w:uiPriority="64" w:unhideWhenUsed="0"/>
+    <w:lsdException w:name="Medium List 1" w:semiHidden="0" w:uiPriority="65" w:unhideWhenUsed="0"/>
+    <w:lsdException w:name="Medium List 2" w:semiHidden="0" w:uiPriority="66" w:unhideWhenUsed="0"/>
+    <w:lsdException w:name="Medium Grid 1" w:semiHidden="0" w:uiPriority="67" w:unhideWhenUsed="0"/>
+    <w:lsdException w:name="Medium Grid 2" w:semiHidden="0" w:uiPriority="68" w:unhideWhenUsed="0"/>
+    <w:lsdException w:name="Medium Grid 3" w:semiHidden="0" w:uiPriority="69" w:unhideWhenUsed="0"/>
+    <w:lsdException w:name="Dark List" w:semiHidden="0" w:uiPriority="70" w:unhideWhenUsed="0"/>
+    <w:lsdException w:name="Colorful Shading" w:semiHidden="0" w:uiPriority="71" w:unhideWhenUsed="0"/>
+    <w:lsdException w:name="Colorful List" w:semiHidden="0" w:uiPriority="72" w:unhideWhenUsed="0"/>
+    <w:lsdException w:name="Colorful Grid" w:semiHidden="0" w:uiPriority="73" w:unhideWhenUsed="0"/>
+    <w:lsdException w:name="Light Shading Accent 1" w:semiHidden="0" w:uiPriority="60" w:unhideWhenUsed="0"/>
+    <w:lsdException w:name="Light List Accent 1" w:semiHidden="0" w:uiPriority="61" w:unhideWhenUsed="0"/>
+    <w:lsdException w:name="Light Grid Accent 1" w:semiHidden="0" w:uiPriority="62" w:unhideWhenUsed="0"/>
+    <w:lsdException w:name="Medium Shading 1 Accent 1" w:semiHidden="0" w:uiPriority="63" w:unhideWhenUsed="0"/>
+    <w:lsdException w:name="Medium Shading 2 Accent 1" w:semiHidden="0" w:uiPriority="64" w:unhideWhenUsed="0"/>
+    <w:lsdException w:name="Medium List 1 Accent 1" w:semiHidden="0" w:uiPriority="65" w:unhideWhenUsed="0"/>
+    <w:lsdException w:name="Revision" w:unhideWhenUsed="0"/>
+    <w:lsdException w:name="List Paragraph" w:semiHidden="0" w:uiPriority="34" w:unhideWhenUsed="0" w:qFormat="1"/>
+    <w:lsdException w:name="Quote" w:semiHidden="0" w:uiPriority="29" w:unhideWhenUsed="0" w:qFormat="1"/>
+    <w:lsdException w:name="Intense Quote" w:semiHidden="0" w:uiPriority="30" w:unhideWhenUsed="0" w:qFormat="1"/>
+    <w:lsdException w:name="Medium List 2 Accent 1" w:semiHidden="0" w:uiPriority="66" w:unhideWhenUsed="0"/>
+    <w:lsdException w:name="Medium Grid 1 Accent 1" w:semiHidden="0" w:uiPriority="67" w:unhideWhenUsed="0"/>
+    <w:lsdException w:name="Medium Grid 2 Accent 1" w:semiHidden="0" w:uiPriority="68" w:unhideWhenUsed="0"/>
+    <w:lsdException w:name="Medium Grid 3 Accent 1" w:semiHidden="0" w:uiPriority="69" w:unhideWhenUsed="0"/>
+    <w:lsdException w:name="Dark List Accent 1" w:semiHidden="0" w:uiPriority="70" w:unhideWhenUsed="0"/>
+    <w:lsdException w:name="Colorful Shading Accent 1" w:semiHidden="0" w:uiPriority="71" w:unhideWhenUsed="0"/>
+    <w:lsdException w:name="Colorful List Accent 1" w:semiHidden="0" w:uiPriority="72" w:unhideWhenUsed="0"/>
+    <w:lsdException w:name="Colorful Grid Accent 1" w:semiHidden="0" w:uiPriority="73" w:unhideWhenUsed="0"/>
+    <w:lsdException w:name="Light Shading Accent 2" w:semiHidden="0" w:uiPriority="60" w:unhideWhenUsed="0"/>
+    <w:lsdException w:name="Light List Accent 2" w:semiHidden="0" w:uiPriority="61" w:unhideWhenUsed="0"/>
+    <w:lsdException w:name="Light Grid Accent 2" w:semiHidden="0" w:uiPriority="62" w:unhideWhenUsed="0"/>
+    <w:lsdException w:name="Medium Shading 1 Accent 2" w:semiHidden="0" w:uiPriority="63" w:unhideWhenUsed="0"/>
+    <w:lsdException w:name="Medium Shading 2 Accent 2" w:semiHidden="0" w:uiPriority="64" w:unhideWhenUsed="0"/>
+    <w:lsdException w:name="Medium List 1 Accent 2" w:semiHidden="0" w:uiPriority="65" w:unhideWhenUsed="0"/>
+    <w:lsdException w:name="Medium List 2 Accent 2" w:semiHidden="0" w:uiPriority="66" w:unhideWhenUsed="0"/>
+    <w:lsdException w:name="Medium Grid 1 Accent 2" w:semiHidden="0" w:uiPriority="67" w:unhideWhenUsed="0"/>
+    <w:lsdException w:name="Medium Grid 2 Accent 2" w:semiHidden="0" w:uiPriority="68" w:unhideWhenUsed="0"/>
+    <w:lsdException w:name="Medium Grid 3 Accent 2" w:semiHidden="0" w:uiPriority="69" w:unhideWhenUsed="0"/>
+    <w:lsdException w:name="Dark List Accent 2" w:semiHidden="0" w:uiPriority="70" w:unhideWhenUsed="0"/>
+    <w:lsdException w:name="Colorful Shading Accent 2" w:semiHidden="0" w:uiPriority="71" w:unhideWhenUsed="0"/>
+    <w:lsdException w:name="Colorful List Accent 2" w:semiHidden="0" w:uiPriority="72" w:unhideWhenUsed="0"/>
+    <w:lsdException w:name="Colorful Grid Accent 2" w:semiHidden="0" w:uiPriority="73" w:unhideWhenUsed="0"/>
+    <w:lsdException w:name="Light Shading Accent 3" w:semiHidden="0" w:uiPriority="60" w:unhideWhenUsed="0"/>
+    <w:lsdException w:name="Light List Accent 3" w:semiHidden="0" w:uiPriority="61" w:unhideWhenUsed="0"/>
+    <w:lsdException w:name="Light Grid Accent 3" w:semiHidden="0" w:uiPriority="62" w:unhideWhenUsed="0"/>
+    <w:lsdException w:name="Medium Shading 1 Accent 3" w:semiHidden="0" w:uiPriority="63" w:unhideWhenUsed="0"/>
+    <w:lsdException w:name="Medium Shading 2 Accent 3" w:semiHidden="0" w:uiPriority="64" w:unhideWhenUsed="0"/>
+    <w:lsdException w:name="Medium List 1 Accent 3" w:semiHidden="0" w:uiPriority="65" w:unhideWhenUsed="0"/>
+    <w:lsdException w:name="Medium List 2 Accent 3" w:semiHidden="0" w:uiPriority="66" w:unhideWhenUsed="0"/>
+    <w:lsdException w:name="Medium Grid 1 Accent 3" w:semiHidden="0" w:uiPriority="67" w:unhideWhenUsed="0"/>
+    <w:lsdException w:name="Medium Grid 2 Accent 3" w:semiHidden="0" w:uiPriority="68" w:unhideWhenUsed="0"/>
+    <w:lsdException w:name="Medium Grid 3 Accent 3" w:semiHidden="0" w:uiPriority="69" w:unhideWhenUsed="0"/>
+    <w:lsdException w:name="Dark List Accent 3" w:semiHidden="0" w:uiPriority="70" w:unhideWhenUsed="0"/>
+    <w:lsdException w:name="Colorful Shading Accent 3" w:semiHidden="0" w:uiPriority="71" w:unhideWhenUsed="0"/>
+    <w:lsdException w:name="Colorful List Accent 3" w:semiHidden="0" w:uiPriority="72" w:unhideWhenUsed="0"/>
+    <w:lsdException w:name="Colorful Grid Accent 3" w:semiHidden="0" w:uiPriority="73" w:unhideWhenUsed="0"/>
+    <w:lsdException w:name="Light Shading Accent 4" w:semiHidden="0" w:uiPriority="60" w:unhideWhenUsed="0"/>
+    <w:lsdException w:name="Light List Accent 4" w:semiHidden="0" w:uiPriority="61" w:unhideWhenUsed="0"/>
+    <w:lsdException w:name="Light Grid Accent 4" w:semiHidden="0" w:uiPriority="62" w:unhideWhenUsed="0"/>
+    <w:lsdException w:name="Medium Shading 1 Accent 4" w:semiHidden="0" w:uiPriority="63" w:unhideWhenUsed="0"/>
+    <w:lsdException w:name="Medium Shading 2 Accent 4" w:semiHidden="0" w:uiPriority="64" w:unhideWhenUsed="0"/>
+    <w:lsdException w:name="Medium List 1 Accent 4" w:semiHidden="0" w:uiPriority="65" w:unhideWhenUsed="0"/>
+    <w:lsdException w:name="Medium List 2 Accent 4" w:semiHidden="0" w:uiPriority="66" w:unhideWhenUsed="0"/>
+    <w:lsdException w:name="Medium Grid 1 Accent 4" w:semiHidden="0" w:uiPriority="67" w:unhideWhenUsed="0"/>
+    <w:lsdException w:name="Medium Grid 2 Accent 4" w:semiHidden="0" w:uiPriority="68" w:unhideWhenUsed="0"/>
+    <w:lsdException w:name="Medium Grid 3 Accent 4" w:semiHidden="0" w:uiPriority="69" w:unhideWhenUsed="0"/>
+    <w:lsdException w:name="Dark List Accent 4" w:semiHidden="0" w:uiPriority="70" w:unhideWhenUsed="0"/>
+    <w:lsdException w:name="Colorful Shading Accent 4" w:semiHidden="0" w:uiPriority="71" w:unhideWhenUsed="0"/>
+    <w:lsdException w:name="Colorful List Accent 4" w:semiHidden="0" w:uiPriority="72" w:unhideWhenUsed="0"/>
+    <w:lsdException w:name="Colorful Grid Accent 4" w:semiHidden="0" w:uiPriority="73" w:unhideWhenUsed="0"/>
+    <w:lsdException w:name="Light Shading Accent 5" w:semiHidden="0" w:uiPriority="60" w:unhideWhenUsed="0"/>
+    <w:lsdException w:name="Light List Accent 5" w:semiHidden="0" w:uiPriority="61" w:unhideWhenUsed="0"/>
+    <w:lsdException w:name="Light Grid Accent 5" w:semiHidden="0" w:uiPriority="62" w:unhideWhenUsed="0"/>
+    <w:lsdException w:name="Medium Shading 1 Accent 5" w:semiHidden="0" w:uiPriority="63" w:unhideWhenUsed="0"/>
+    <w:lsdException w:name="Medium Shading 2 Accent 5" w:semiHidden="0" w:uiPriority="64" w:unhideWhenUsed="0"/>
+    <w:lsdException w:name="Medium List 1 Accent 5" w:semiHidden="0" w:uiPriority="65" w:unhideWhenUsed="0"/>
+    <w:lsdException w:name="Medium List 2 Accent 5" w:semiHidden="0" w:uiPriority="66" w:unhideWhenUsed="0"/>
+    <w:lsdException w:name="Medium Grid 1 Accent 5" w:semiHidden="0" w:uiPriority="67" w:unhideWhenUsed="0"/>
+    <w:lsdException w:name="Medium Grid 2 Accent 5" w:semiHidden="0" w:uiPriority="68" w:unhideWhenUsed="0"/>
+    <w:lsdException w:name="Medium Grid 3 Accent 5" w:semiHidden="0" w:uiPriority="69" w:unhideWhenUsed="0"/>
+    <w:lsdException w:name="Dark List Accent 5" w:semiHidden="0" w:uiPriority="70" w:unhideWhenUsed="0"/>
+    <w:lsdException w:name="Colorful Shading Accent 5" w:semiHidden="0" w:uiPriority="71" w:unhideWhenUsed="0"/>
+    <w:lsdException w:name="Colorful List Accent 5" w:semiHidden="0" w:uiPriority="72" w:unhideWhenUsed="0"/>
+    <w:lsdException w:name="Colorful Grid Accent 5" w:semiHidden="0" w:uiPriority="73" w:unhideWhenUsed="0"/>
+    <w:lsdException w:name="Light Shading Accent 6" w:semiHidden="0" w:uiPriority="60" w:unhideWhenUsed="0"/>
+    <w:lsdException w:name="Light List Accent 6" w:semiHidden="0" w:uiPriority="61" w:unhideWhenUsed="0"/>
+    <w:lsdException w:name="Light Grid Accent 6" w:semiHidden="0" w:uiPriority="62" w:unhideWhenUsed="0"/>
+    <w:lsdException w:name="Medium Shading 1 Accent 6" w:semiHidden="0" w:uiPriority="63" w:unhideWhenUsed="0"/>
+    <w:lsdException w:name="Medium Shading 2 Accent 6" w:semiHidden="0" w:uiPriority="64" w:unhideWhenUsed="0"/>
+    <w:lsdException w:name="Medium List 1 Accent 6" w:semiHidden="0" w:uiPriority="65" w:unhideWhenUsed="0"/>
+    <w:lsdException w:name="Medium List 2 Accent 6" w:semiHidden="0" w:uiPriority="66" w:unhideWhenUsed="0"/>
+    <w:lsdException w:name="Medium Grid 1 Accent 6" w:semiHidden="0" w:uiPriority="67" w:unhideWhenUsed="0"/>
+    <w:lsdException w:name="Medium Grid 2 Accent 6" w:semiHidden="0" w:uiPriority="68" w:unhideWhenUsed="0"/>
+    <w:lsdException w:name="Medium Grid 3 Accent 6" w:semiHidden="0" w:uiPriority="69" w:unhideWhenUsed="0"/>
+    <w:lsdException w:name="Dark List Accent 6" w:semiHidden="0" w:uiPriority="70" w:unhideWhenUsed="0"/>
+    <w:lsdException w:name="Colorful Shading Accent 6" w:semiHidden="0" w:uiPriority="71" w:unhideWhenUsed="0"/>
+    <w:lsdException w:name="Colorful List Accent 6" w:semiHidden="0" w:uiPriority="72" w:unhideWhenUsed="0"/>
+    <w:lsdException w:name="Colorful Grid Accent 6" w:semiHidden="0" w:uiPriority="73" w:unhideWhenUsed="0"/>
+    <w:lsdException w:name="Subtle Emphasis" w:semiHidden="0" w:uiPriority="19" w:unhideWhenUsed="0" w:qFormat="1"/>
+    <w:lsdException w:name="Intense Emphasis" w:semiHidden="0" w:uiPriority="21" w:unhideWhenUsed="0" w:qFormat="1"/>
+    <w:lsdException w:name="Subtle Reference" w:semiHidden="0" w:uiPriority="31" w:unhideWhenUsed="0" w:qFormat="1"/>
+    <w:lsdException w:name="Intense Reference" w:semiHidden="0" w:uiPriority="32" w:unhideWhenUsed="0" w:qFormat="1"/>
+    <w:lsdException w:name="Book Title" w:semiHidden="0" w:uiPriority="33" w:unhideWhenUsed="0" w:qFormat="1"/>
+    <w:lsdException w:name="Bibliography" w:uiPriority="37"/>
+    <w:lsdException w:name="TOC Heading" w:uiPriority="39" w:qFormat="1"/>
   </w:latentStyles>
   <w:style w:type="paragraph" w:default="1" w:styleId="Normal">
     <w:name w:val="Normal"/>
@@ -12129,6 +11898,1961 @@
 </w:styles>
 </file>
 
+<file path=word/stylesWithEffects.xml><?xml version="1.0" encoding="utf-8"?>
+<w:styles xmlns:wpc="http://schemas.microsoft.com/office/word/2010/wordprocessingCanvas" xmlns:mo="http://schemas.microsoft.com/office/mac/office/2008/main" xmlns:mc="http://schemas.openxmlformats.org/markup-compatibility/2006" xmlns:mv="urn:schemas-microsoft-com:mac:vml" xmlns:o="urn:schemas-microsoft-com:office:office" xmlns:r="http://schemas.openxmlformats.org/officeDocument/2006/relationships" xmlns:m="http://schemas.openxmlformats.org/officeDocument/2006/math" xmlns:v="urn:schemas-microsoft-com:vml" xmlns:wp14="http://schemas.microsoft.com/office/word/2010/wordprocessingDrawing" xmlns:wp="http://schemas.openxmlformats.org/drawingml/2006/wordprocessingDrawing" xmlns:w10="urn:schemas-microsoft-com:office:word" xmlns:w="http://schemas.openxmlformats.org/wordprocessingml/2006/main" xmlns:w14="http://schemas.microsoft.com/office/word/2010/wordml" xmlns:wpg="http://schemas.microsoft.com/office/word/2010/wordprocessingGroup" xmlns:wpi="http://schemas.microsoft.com/office/word/2010/wordprocessingInk" xmlns:wne="http://schemas.microsoft.com/office/word/2006/wordml" xmlns:wps="http://schemas.microsoft.com/office/word/2010/wordprocessingShape" mc:Ignorable="w14 wp14">
+  <w:docDefaults>
+    <w:rPrDefault>
+      <w:rPr>
+        <w:rFonts w:asciiTheme="minorHAnsi" w:eastAsiaTheme="minorEastAsia" w:hAnsiTheme="minorHAnsi" w:cstheme="minorBidi"/>
+        <w:sz w:val="24"/>
+        <w:szCs w:val="24"/>
+        <w:lang w:val="en-US" w:eastAsia="en-US" w:bidi="ar-SA"/>
+      </w:rPr>
+    </w:rPrDefault>
+    <w:pPrDefault/>
+  </w:docDefaults>
+  <w:latentStyles w:defLockedState="0" w:defUIPriority="99" w:defSemiHidden="1" w:defUnhideWhenUsed="1" w:defQFormat="0" w:count="276">
+    <w:lsdException w:name="Normal" w:semiHidden="0" w:uiPriority="0" w:unhideWhenUsed="0" w:qFormat="1"/>
+    <w:lsdException w:name="heading 1" w:semiHidden="0" w:uiPriority="9" w:unhideWhenUsed="0" w:qFormat="1"/>
+    <w:lsdException w:name="heading 2" w:uiPriority="9" w:qFormat="1"/>
+    <w:lsdException w:name="heading 3" w:uiPriority="9" w:qFormat="1"/>
+    <w:lsdException w:name="heading 4" w:uiPriority="9" w:qFormat="1"/>
+    <w:lsdException w:name="heading 5" w:uiPriority="9" w:qFormat="1"/>
+    <w:lsdException w:name="heading 6" w:uiPriority="9" w:qFormat="1"/>
+    <w:lsdException w:name="heading 7" w:uiPriority="9" w:qFormat="1"/>
+    <w:lsdException w:name="heading 8" w:uiPriority="9" w:qFormat="1"/>
+    <w:lsdException w:name="heading 9" w:uiPriority="9" w:qFormat="1"/>
+    <w:lsdException w:name="toc 1" w:uiPriority="39"/>
+    <w:lsdException w:name="toc 2" w:uiPriority="39"/>
+    <w:lsdException w:name="toc 3" w:uiPriority="39"/>
+    <w:lsdException w:name="toc 4" w:uiPriority="39"/>
+    <w:lsdException w:name="toc 5" w:uiPriority="39"/>
+    <w:lsdException w:name="toc 6" w:uiPriority="39"/>
+    <w:lsdException w:name="toc 7" w:uiPriority="39"/>
+    <w:lsdException w:name="toc 8" w:uiPriority="39"/>
+    <w:lsdException w:name="toc 9" w:uiPriority="39"/>
+    <w:lsdException w:name="caption" w:uiPriority="35" w:qFormat="1"/>
+    <w:lsdException w:name="Title" w:semiHidden="0" w:uiPriority="10" w:unhideWhenUsed="0" w:qFormat="1"/>
+    <w:lsdException w:name="Default Paragraph Font" w:uiPriority="1"/>
+    <w:lsdException w:name="Subtitle" w:semiHidden="0" w:uiPriority="11" w:unhideWhenUsed="0" w:qFormat="1"/>
+    <w:lsdException w:name="Strong" w:semiHidden="0" w:uiPriority="22" w:unhideWhenUsed="0" w:qFormat="1"/>
+    <w:lsdException w:name="Emphasis" w:semiHidden="0" w:uiPriority="20" w:unhideWhenUsed="0" w:qFormat="1"/>
+    <w:lsdException w:name="Table Grid" w:semiHidden="0" w:uiPriority="59" w:unhideWhenUsed="0"/>
+    <w:lsdException w:name="Note Level 1" w:semiHidden="0" w:unhideWhenUsed="0"/>
+    <w:lsdException w:name="Note Level 2" w:semiHidden="0" w:unhideWhenUsed="0"/>
+    <w:lsdException w:name="Note Level 3" w:semiHidden="0" w:unhideWhenUsed="0"/>
+    <w:lsdException w:name="Note Level 4" w:semiHidden="0" w:unhideWhenUsed="0"/>
+    <w:lsdException w:name="Note Level 5" w:semiHidden="0" w:unhideWhenUsed="0"/>
+    <w:lsdException w:name="Note Level 6" w:semiHidden="0" w:unhideWhenUsed="0"/>
+    <w:lsdException w:name="Note Level 7" w:semiHidden="0" w:unhideWhenUsed="0"/>
+    <w:lsdException w:name="Note Level 8" w:semiHidden="0" w:unhideWhenUsed="0"/>
+    <w:lsdException w:name="Note Level 9" w:semiHidden="0" w:unhideWhenUsed="0"/>
+    <w:lsdException w:name="Placeholder Text" w:unhideWhenUsed="0"/>
+    <w:lsdException w:name="No Spacing" w:semiHidden="0" w:uiPriority="1" w:unhideWhenUsed="0" w:qFormat="1"/>
+    <w:lsdException w:name="Light Shading" w:semiHidden="0" w:uiPriority="60" w:unhideWhenUsed="0"/>
+    <w:lsdException w:name="Light List" w:semiHidden="0" w:uiPriority="61" w:unhideWhenUsed="0"/>
+    <w:lsdException w:name="Light Grid" w:semiHidden="0" w:uiPriority="62" w:unhideWhenUsed="0"/>
+    <w:lsdException w:name="Medium Shading 1" w:semiHidden="0" w:uiPriority="63" w:unhideWhenUsed="0"/>
+    <w:lsdException w:name="Medium Shading 2" w:semiHidden="0" w:uiPriority="64" w:unhideWhenUsed="0"/>
+    <w:lsdException w:name="Medium List 1" w:semiHidden="0" w:uiPriority="65" w:unhideWhenUsed="0"/>
+    <w:lsdException w:name="Medium List 2" w:semiHidden="0" w:uiPriority="66" w:unhideWhenUsed="0"/>
+    <w:lsdException w:name="Medium Grid 1" w:semiHidden="0" w:uiPriority="67" w:unhideWhenUsed="0"/>
+    <w:lsdException w:name="Medium Grid 2" w:semiHidden="0" w:uiPriority="68" w:unhideWhenUsed="0"/>
+    <w:lsdException w:name="Medium Grid 3" w:semiHidden="0" w:uiPriority="69" w:unhideWhenUsed="0"/>
+    <w:lsdException w:name="Dark List" w:semiHidden="0" w:uiPriority="70" w:unhideWhenUsed="0"/>
+    <w:lsdException w:name="Colorful Shading" w:semiHidden="0" w:uiPriority="71" w:unhideWhenUsed="0"/>
+    <w:lsdException w:name="Colorful List" w:semiHidden="0" w:uiPriority="72" w:unhideWhenUsed="0"/>
+    <w:lsdException w:name="Colorful Grid" w:semiHidden="0" w:uiPriority="73" w:unhideWhenUsed="0"/>
+    <w:lsdException w:name="Light Shading Accent 1" w:semiHidden="0" w:uiPriority="60" w:unhideWhenUsed="0"/>
+    <w:lsdException w:name="Light List Accent 1" w:semiHidden="0" w:uiPriority="61" w:unhideWhenUsed="0"/>
+    <w:lsdException w:name="Light Grid Accent 1" w:semiHidden="0" w:uiPriority="62" w:unhideWhenUsed="0"/>
+    <w:lsdException w:name="Medium Shading 1 Accent 1" w:semiHidden="0" w:uiPriority="63" w:unhideWhenUsed="0"/>
+    <w:lsdException w:name="Medium Shading 2 Accent 1" w:semiHidden="0" w:uiPriority="64" w:unhideWhenUsed="0"/>
+    <w:lsdException w:name="Medium List 1 Accent 1" w:semiHidden="0" w:uiPriority="65" w:unhideWhenUsed="0"/>
+    <w:lsdException w:name="Revision" w:unhideWhenUsed="0"/>
+    <w:lsdException w:name="List Paragraph" w:semiHidden="0" w:uiPriority="34" w:unhideWhenUsed="0" w:qFormat="1"/>
+    <w:lsdException w:name="Quote" w:semiHidden="0" w:uiPriority="29" w:unhideWhenUsed="0" w:qFormat="1"/>
+    <w:lsdException w:name="Intense Quote" w:semiHidden="0" w:uiPriority="30" w:unhideWhenUsed="0" w:qFormat="1"/>
+    <w:lsdException w:name="Medium List 2 Accent 1" w:semiHidden="0" w:uiPriority="66" w:unhideWhenUsed="0"/>
+    <w:lsdException w:name="Medium Grid 1 Accent 1" w:semiHidden="0" w:uiPriority="67" w:unhideWhenUsed="0"/>
+    <w:lsdException w:name="Medium Grid 2 Accent 1" w:semiHidden="0" w:uiPriority="68" w:unhideWhenUsed="0"/>
+    <w:lsdException w:name="Medium Grid 3 Accent 1" w:semiHidden="0" w:uiPriority="69" w:unhideWhenUsed="0"/>
+    <w:lsdException w:name="Dark List Accent 1" w:semiHidden="0" w:uiPriority="70" w:unhideWhenUsed="0"/>
+    <w:lsdException w:name="Colorful Shading Accent 1" w:semiHidden="0" w:uiPriority="71" w:unhideWhenUsed="0"/>
+    <w:lsdException w:name="Colorful List Accent 1" w:semiHidden="0" w:uiPriority="72" w:unhideWhenUsed="0"/>
+    <w:lsdException w:name="Colorful Grid Accent 1" w:semiHidden="0" w:uiPriority="73" w:unhideWhenUsed="0"/>
+    <w:lsdException w:name="Light Shading Accent 2" w:semiHidden="0" w:uiPriority="60" w:unhideWhenUsed="0"/>
+    <w:lsdException w:name="Light List Accent 2" w:semiHidden="0" w:uiPriority="61" w:unhideWhenUsed="0"/>
+    <w:lsdException w:name="Light Grid Accent 2" w:semiHidden="0" w:uiPriority="62" w:unhideWhenUsed="0"/>
+    <w:lsdException w:name="Medium Shading 1 Accent 2" w:semiHidden="0" w:uiPriority="63" w:unhideWhenUsed="0"/>
+    <w:lsdException w:name="Medium Shading 2 Accent 2" w:semiHidden="0" w:uiPriority="64" w:unhideWhenUsed="0"/>
+    <w:lsdException w:name="Medium List 1 Accent 2" w:semiHidden="0" w:uiPriority="65" w:unhideWhenUsed="0"/>
+    <w:lsdException w:name="Medium List 2 Accent 2" w:semiHidden="0" w:uiPriority="66" w:unhideWhenUsed="0"/>
+    <w:lsdException w:name="Medium Grid 1 Accent 2" w:semiHidden="0" w:uiPriority="67" w:unhideWhenUsed="0"/>
+    <w:lsdException w:name="Medium Grid 2 Accent 2" w:semiHidden="0" w:uiPriority="68" w:unhideWhenUsed="0"/>
+    <w:lsdException w:name="Medium Grid 3 Accent 2" w:semiHidden="0" w:uiPriority="69" w:unhideWhenUsed="0"/>
+    <w:lsdException w:name="Dark List Accent 2" w:semiHidden="0" w:uiPriority="70" w:unhideWhenUsed="0"/>
+    <w:lsdException w:name="Colorful Shading Accent 2" w:semiHidden="0" w:uiPriority="71" w:unhideWhenUsed="0"/>
+    <w:lsdException w:name="Colorful List Accent 2" w:semiHidden="0" w:uiPriority="72" w:unhideWhenUsed="0"/>
+    <w:lsdException w:name="Colorful Grid Accent 2" w:semiHidden="0" w:uiPriority="73" w:unhideWhenUsed="0"/>
+    <w:lsdException w:name="Light Shading Accent 3" w:semiHidden="0" w:uiPriority="60" w:unhideWhenUsed="0"/>
+    <w:lsdException w:name="Light List Accent 3" w:semiHidden="0" w:uiPriority="61" w:unhideWhenUsed="0"/>
+    <w:lsdException w:name="Light Grid Accent 3" w:semiHidden="0" w:uiPriority="62" w:unhideWhenUsed="0"/>
+    <w:lsdException w:name="Medium Shading 1 Accent 3" w:semiHidden="0" w:uiPriority="63" w:unhideWhenUsed="0"/>
+    <w:lsdException w:name="Medium Shading 2 Accent 3" w:semiHidden="0" w:uiPriority="64" w:unhideWhenUsed="0"/>
+    <w:lsdException w:name="Medium List 1 Accent 3" w:semiHidden="0" w:uiPriority="65" w:unhideWhenUsed="0"/>
+    <w:lsdException w:name="Medium List 2 Accent 3" w:semiHidden="0" w:uiPriority="66" w:unhideWhenUsed="0"/>
+    <w:lsdException w:name="Medium Grid 1 Accent 3" w:semiHidden="0" w:uiPriority="67" w:unhideWhenUsed="0"/>
+    <w:lsdException w:name="Medium Grid 2 Accent 3" w:semiHidden="0" w:uiPriority="68" w:unhideWhenUsed="0"/>
+    <w:lsdException w:name="Medium Grid 3 Accent 3" w:semiHidden="0" w:uiPriority="69" w:unhideWhenUsed="0"/>
+    <w:lsdException w:name="Dark List Accent 3" w:semiHidden="0" w:uiPriority="70" w:unhideWhenUsed="0"/>
+    <w:lsdException w:name="Colorful Shading Accent 3" w:semiHidden="0" w:uiPriority="71" w:unhideWhenUsed="0"/>
+    <w:lsdException w:name="Colorful List Accent 3" w:semiHidden="0" w:uiPriority="72" w:unhideWhenUsed="0"/>
+    <w:lsdException w:name="Colorful Grid Accent 3" w:semiHidden="0" w:uiPriority="73" w:unhideWhenUsed="0"/>
+    <w:lsdException w:name="Light Shading Accent 4" w:semiHidden="0" w:uiPriority="60" w:unhideWhenUsed="0"/>
+    <w:lsdException w:name="Light List Accent 4" w:semiHidden="0" w:uiPriority="61" w:unhideWhenUsed="0"/>
+    <w:lsdException w:name="Light Grid Accent 4" w:semiHidden="0" w:uiPriority="62" w:unhideWhenUsed="0"/>
+    <w:lsdException w:name="Medium Shading 1 Accent 4" w:semiHidden="0" w:uiPriority="63" w:unhideWhenUsed="0"/>
+    <w:lsdException w:name="Medium Shading 2 Accent 4" w:semiHidden="0" w:uiPriority="64" w:unhideWhenUsed="0"/>
+    <w:lsdException w:name="Medium List 1 Accent 4" w:semiHidden="0" w:uiPriority="65" w:unhideWhenUsed="0"/>
+    <w:lsdException w:name="Medium List 2 Accent 4" w:semiHidden="0" w:uiPriority="66" w:unhideWhenUsed="0"/>
+    <w:lsdException w:name="Medium Grid 1 Accent 4" w:semiHidden="0" w:uiPriority="67" w:unhideWhenUsed="0"/>
+    <w:lsdException w:name="Medium Grid 2 Accent 4" w:semiHidden="0" w:uiPriority="68" w:unhideWhenUsed="0"/>
+    <w:lsdException w:name="Medium Grid 3 Accent 4" w:semiHidden="0" w:uiPriority="69" w:unhideWhenUsed="0"/>
+    <w:lsdException w:name="Dark List Accent 4" w:semiHidden="0" w:uiPriority="70" w:unhideWhenUsed="0"/>
+    <w:lsdException w:name="Colorful Shading Accent 4" w:semiHidden="0" w:uiPriority="71" w:unhideWhenUsed="0"/>
+    <w:lsdException w:name="Colorful List Accent 4" w:semiHidden="0" w:uiPriority="72" w:unhideWhenUsed="0"/>
+    <w:lsdException w:name="Colorful Grid Accent 4" w:semiHidden="0" w:uiPriority="73" w:unhideWhenUsed="0"/>
+    <w:lsdException w:name="Light Shading Accent 5" w:semiHidden="0" w:uiPriority="60" w:unhideWhenUsed="0"/>
+    <w:lsdException w:name="Light List Accent 5" w:semiHidden="0" w:uiPriority="61" w:unhideWhenUsed="0"/>
+    <w:lsdException w:name="Light Grid Accent 5" w:semiHidden="0" w:uiPriority="62" w:unhideWhenUsed="0"/>
+    <w:lsdException w:name="Medium Shading 1 Accent 5" w:semiHidden="0" w:uiPriority="63" w:unhideWhenUsed="0"/>
+    <w:lsdException w:name="Medium Shading 2 Accent 5" w:semiHidden="0" w:uiPriority="64" w:unhideWhenUsed="0"/>
+    <w:lsdException w:name="Medium List 1 Accent 5" w:semiHidden="0" w:uiPriority="65" w:unhideWhenUsed="0"/>
+    <w:lsdException w:name="Medium List 2 Accent 5" w:semiHidden="0" w:uiPriority="66" w:unhideWhenUsed="0"/>
+    <w:lsdException w:name="Medium Grid 1 Accent 5" w:semiHidden="0" w:uiPriority="67" w:unhideWhenUsed="0"/>
+    <w:lsdException w:name="Medium Grid 2 Accent 5" w:semiHidden="0" w:uiPriority="68" w:unhideWhenUsed="0"/>
+    <w:lsdException w:name="Medium Grid 3 Accent 5" w:semiHidden="0" w:uiPriority="69" w:unhideWhenUsed="0"/>
+    <w:lsdException w:name="Dark List Accent 5" w:semiHidden="0" w:uiPriority="70" w:unhideWhenUsed="0"/>
+    <w:lsdException w:name="Colorful Shading Accent 5" w:semiHidden="0" w:uiPriority="71" w:unhideWhenUsed="0"/>
+    <w:lsdException w:name="Colorful List Accent 5" w:semiHidden="0" w:uiPriority="72" w:unhideWhenUsed="0"/>
+    <w:lsdException w:name="Colorful Grid Accent 5" w:semiHidden="0" w:uiPriority="73" w:unhideWhenUsed="0"/>
+    <w:lsdException w:name="Light Shading Accent 6" w:semiHidden="0" w:uiPriority="60" w:unhideWhenUsed="0"/>
+    <w:lsdException w:name="Light List Accent 6" w:semiHidden="0" w:uiPriority="61" w:unhideWhenUsed="0"/>
+    <w:lsdException w:name="Light Grid Accent 6" w:semiHidden="0" w:uiPriority="62" w:unhideWhenUsed="0"/>
+    <w:lsdException w:name="Medium Shading 1 Accent 6" w:semiHidden="0" w:uiPriority="63" w:unhideWhenUsed="0"/>
+    <w:lsdException w:name="Medium Shading 2 Accent 6" w:semiHidden="0" w:uiPriority="64" w:unhideWhenUsed="0"/>
+    <w:lsdException w:name="Medium List 1 Accent 6" w:semiHidden="0" w:uiPriority="65" w:unhideWhenUsed="0"/>
+    <w:lsdException w:name="Medium List 2 Accent 6" w:semiHidden="0" w:uiPriority="66" w:unhideWhenUsed="0"/>
+    <w:lsdException w:name="Medium Grid 1 Accent 6" w:semiHidden="0" w:uiPriority="67" w:unhideWhenUsed="0"/>
+    <w:lsdException w:name="Medium Grid 2 Accent 6" w:semiHidden="0" w:uiPriority="68" w:unhideWhenUsed="0"/>
+    <w:lsdException w:name="Medium Grid 3 Accent 6" w:semiHidden="0" w:uiPriority="69" w:unhideWhenUsed="0"/>
+    <w:lsdException w:name="Dark List Accent 6" w:semiHidden="0" w:uiPriority="70" w:unhideWhenUsed="0"/>
+    <w:lsdException w:name="Colorful Shading Accent 6" w:semiHidden="0" w:uiPriority="71" w:unhideWhenUsed="0"/>
+    <w:lsdException w:name="Colorful List Accent 6" w:semiHidden="0" w:uiPriority="72" w:unhideWhenUsed="0"/>
+    <w:lsdException w:name="Colorful Grid Accent 6" w:semiHidden="0" w:uiPriority="73" w:unhideWhenUsed="0"/>
+    <w:lsdException w:name="Subtle Emphasis" w:semiHidden="0" w:uiPriority="19" w:unhideWhenUsed="0" w:qFormat="1"/>
+    <w:lsdException w:name="Intense Emphasis" w:semiHidden="0" w:uiPriority="21" w:unhideWhenUsed="0" w:qFormat="1"/>
+    <w:lsdException w:name="Subtle Reference" w:semiHidden="0" w:uiPriority="31" w:unhideWhenUsed="0" w:qFormat="1"/>
+    <w:lsdException w:name="Intense Reference" w:semiHidden="0" w:uiPriority="32" w:unhideWhenUsed="0" w:qFormat="1"/>
+    <w:lsdException w:name="Book Title" w:semiHidden="0" w:uiPriority="33" w:unhideWhenUsed="0" w:qFormat="1"/>
+    <w:lsdException w:name="Bibliography" w:uiPriority="37"/>
+    <w:lsdException w:name="TOC Heading" w:uiPriority="39" w:qFormat="1"/>
+  </w:latentStyles>
+  <w:style w:type="paragraph" w:default="1" w:styleId="Normal">
+    <w:name w:val="Normal"/>
+    <w:qFormat/>
+    <w:rsid w:val="00F12603"/>
+  </w:style>
+  <w:style w:type="paragraph" w:styleId="Heading1">
+    <w:name w:val="heading 1"/>
+    <w:basedOn w:val="Normal"/>
+    <w:next w:val="Normal"/>
+    <w:link w:val="Heading1Char"/>
+    <w:uiPriority w:val="9"/>
+    <w:qFormat/>
+    <w:rsid w:val="00132F14"/>
+    <w:pPr>
+      <w:keepNext/>
+      <w:keepLines/>
+      <w:spacing w:before="480"/>
+      <w:outlineLvl w:val="0"/>
+    </w:pPr>
+    <w:rPr>
+      <w:rFonts w:asciiTheme="majorHAnsi" w:eastAsiaTheme="majorEastAsia" w:hAnsiTheme="majorHAnsi" w:cstheme="majorBidi"/>
+      <w:b/>
+      <w:bCs/>
+      <w:color w:val="345A8A" w:themeColor="accent1" w:themeShade="B5"/>
+      <w:sz w:val="32"/>
+      <w:szCs w:val="32"/>
+    </w:rPr>
+  </w:style>
+  <w:style w:type="paragraph" w:styleId="Heading2">
+    <w:name w:val="heading 2"/>
+    <w:basedOn w:val="Normal"/>
+    <w:next w:val="Normal"/>
+    <w:link w:val="Heading2Char"/>
+    <w:uiPriority w:val="9"/>
+    <w:unhideWhenUsed/>
+    <w:qFormat/>
+    <w:rsid w:val="00FD0D4A"/>
+    <w:pPr>
+      <w:keepNext/>
+      <w:keepLines/>
+      <w:spacing w:before="200"/>
+      <w:outlineLvl w:val="1"/>
+    </w:pPr>
+    <w:rPr>
+      <w:rFonts w:asciiTheme="majorHAnsi" w:eastAsiaTheme="majorEastAsia" w:hAnsiTheme="majorHAnsi" w:cstheme="majorBidi"/>
+      <w:b/>
+      <w:bCs/>
+      <w:color w:val="4F81BD" w:themeColor="accent1"/>
+      <w:sz w:val="26"/>
+      <w:szCs w:val="26"/>
+    </w:rPr>
+  </w:style>
+  <w:style w:type="paragraph" w:styleId="Heading3">
+    <w:name w:val="heading 3"/>
+    <w:basedOn w:val="Normal"/>
+    <w:next w:val="Normal"/>
+    <w:link w:val="Heading3Char"/>
+    <w:uiPriority w:val="9"/>
+    <w:unhideWhenUsed/>
+    <w:qFormat/>
+    <w:rsid w:val="00240FA6"/>
+    <w:pPr>
+      <w:keepNext/>
+      <w:keepLines/>
+      <w:spacing w:before="200"/>
+      <w:outlineLvl w:val="2"/>
+    </w:pPr>
+    <w:rPr>
+      <w:rFonts w:asciiTheme="majorHAnsi" w:eastAsiaTheme="majorEastAsia" w:hAnsiTheme="majorHAnsi" w:cstheme="majorBidi"/>
+      <w:b/>
+      <w:bCs/>
+      <w:color w:val="4F81BD" w:themeColor="accent1"/>
+    </w:rPr>
+  </w:style>
+  <w:style w:type="character" w:default="1" w:styleId="DefaultParagraphFont">
+    <w:name w:val="Default Paragraph Font"/>
+    <w:uiPriority w:val="1"/>
+    <w:semiHidden/>
+    <w:unhideWhenUsed/>
+  </w:style>
+  <w:style w:type="table" w:default="1" w:styleId="TableNormal">
+    <w:name w:val="Normal Table"/>
+    <w:uiPriority w:val="99"/>
+    <w:semiHidden/>
+    <w:unhideWhenUsed/>
+    <w:tblPr>
+      <w:tblInd w:w="0" w:type="dxa"/>
+      <w:tblCellMar>
+        <w:top w:w="0" w:type="dxa"/>
+        <w:left w:w="108" w:type="dxa"/>
+        <w:bottom w:w="0" w:type="dxa"/>
+        <w:right w:w="108" w:type="dxa"/>
+      </w:tblCellMar>
+    </w:tblPr>
+  </w:style>
+  <w:style w:type="numbering" w:default="1" w:styleId="NoList">
+    <w:name w:val="No List"/>
+    <w:uiPriority w:val="99"/>
+    <w:semiHidden/>
+    <w:unhideWhenUsed/>
+  </w:style>
+  <w:style w:type="character" w:customStyle="1" w:styleId="Heading1Char">
+    <w:name w:val="Heading 1 Char"/>
+    <w:basedOn w:val="DefaultParagraphFont"/>
+    <w:link w:val="Heading1"/>
+    <w:uiPriority w:val="9"/>
+    <w:rsid w:val="00132F14"/>
+    <w:rPr>
+      <w:rFonts w:asciiTheme="majorHAnsi" w:eastAsiaTheme="majorEastAsia" w:hAnsiTheme="majorHAnsi" w:cstheme="majorBidi"/>
+      <w:b/>
+      <w:bCs/>
+      <w:color w:val="345A8A" w:themeColor="accent1" w:themeShade="B5"/>
+      <w:sz w:val="32"/>
+      <w:szCs w:val="32"/>
+    </w:rPr>
+  </w:style>
+  <w:style w:type="paragraph" w:styleId="TOCHeading">
+    <w:name w:val="TOC Heading"/>
+    <w:basedOn w:val="Heading1"/>
+    <w:next w:val="Normal"/>
+    <w:uiPriority w:val="39"/>
+    <w:unhideWhenUsed/>
+    <w:qFormat/>
+    <w:rsid w:val="00132F14"/>
+    <w:pPr>
+      <w:spacing w:line="276" w:lineRule="auto"/>
+      <w:outlineLvl w:val="9"/>
+    </w:pPr>
+    <w:rPr>
+      <w:color w:val="365F91" w:themeColor="accent1" w:themeShade="BF"/>
+      <w:sz w:val="28"/>
+      <w:szCs w:val="28"/>
+    </w:rPr>
+  </w:style>
+  <w:style w:type="paragraph" w:styleId="BalloonText">
+    <w:name w:val="Balloon Text"/>
+    <w:basedOn w:val="Normal"/>
+    <w:link w:val="BalloonTextChar"/>
+    <w:uiPriority w:val="99"/>
+    <w:semiHidden/>
+    <w:unhideWhenUsed/>
+    <w:rsid w:val="00132F14"/>
+    <w:rPr>
+      <w:rFonts w:ascii="Lucida Grande" w:hAnsi="Lucida Grande" w:cs="Lucida Grande"/>
+      <w:sz w:val="18"/>
+      <w:szCs w:val="18"/>
+    </w:rPr>
+  </w:style>
+  <w:style w:type="character" w:customStyle="1" w:styleId="BalloonTextChar">
+    <w:name w:val="Balloon Text Char"/>
+    <w:basedOn w:val="DefaultParagraphFont"/>
+    <w:link w:val="BalloonText"/>
+    <w:uiPriority w:val="99"/>
+    <w:semiHidden/>
+    <w:rsid w:val="00132F14"/>
+    <w:rPr>
+      <w:rFonts w:ascii="Lucida Grande" w:hAnsi="Lucida Grande" w:cs="Lucida Grande"/>
+      <w:sz w:val="18"/>
+      <w:szCs w:val="18"/>
+    </w:rPr>
+  </w:style>
+  <w:style w:type="paragraph" w:styleId="TOC1">
+    <w:name w:val="toc 1"/>
+    <w:basedOn w:val="Normal"/>
+    <w:next w:val="Normal"/>
+    <w:autoRedefine/>
+    <w:uiPriority w:val="39"/>
+    <w:unhideWhenUsed/>
+    <w:rsid w:val="00132F14"/>
+    <w:pPr>
+      <w:spacing w:before="120"/>
+    </w:pPr>
+    <w:rPr>
+      <w:b/>
+    </w:rPr>
+  </w:style>
+  <w:style w:type="paragraph" w:styleId="TOC2">
+    <w:name w:val="toc 2"/>
+    <w:basedOn w:val="Normal"/>
+    <w:next w:val="Normal"/>
+    <w:autoRedefine/>
+    <w:uiPriority w:val="39"/>
+    <w:unhideWhenUsed/>
+    <w:rsid w:val="00132F14"/>
+    <w:pPr>
+      <w:ind w:left="240"/>
+    </w:pPr>
+    <w:rPr>
+      <w:b/>
+      <w:sz w:val="22"/>
+      <w:szCs w:val="22"/>
+    </w:rPr>
+  </w:style>
+  <w:style w:type="paragraph" w:styleId="TOC3">
+    <w:name w:val="toc 3"/>
+    <w:basedOn w:val="Normal"/>
+    <w:next w:val="Normal"/>
+    <w:autoRedefine/>
+    <w:uiPriority w:val="39"/>
+    <w:unhideWhenUsed/>
+    <w:rsid w:val="00132F14"/>
+    <w:pPr>
+      <w:ind w:left="480"/>
+    </w:pPr>
+    <w:rPr>
+      <w:sz w:val="22"/>
+      <w:szCs w:val="22"/>
+    </w:rPr>
+  </w:style>
+  <w:style w:type="paragraph" w:styleId="TOC4">
+    <w:name w:val="toc 4"/>
+    <w:basedOn w:val="Normal"/>
+    <w:next w:val="Normal"/>
+    <w:autoRedefine/>
+    <w:uiPriority w:val="39"/>
+    <w:semiHidden/>
+    <w:unhideWhenUsed/>
+    <w:rsid w:val="00132F14"/>
+    <w:pPr>
+      <w:ind w:left="720"/>
+    </w:pPr>
+    <w:rPr>
+      <w:sz w:val="20"/>
+      <w:szCs w:val="20"/>
+    </w:rPr>
+  </w:style>
+  <w:style w:type="paragraph" w:styleId="TOC5">
+    <w:name w:val="toc 5"/>
+    <w:basedOn w:val="Normal"/>
+    <w:next w:val="Normal"/>
+    <w:autoRedefine/>
+    <w:uiPriority w:val="39"/>
+    <w:semiHidden/>
+    <w:unhideWhenUsed/>
+    <w:rsid w:val="00132F14"/>
+    <w:pPr>
+      <w:ind w:left="960"/>
+    </w:pPr>
+    <w:rPr>
+      <w:sz w:val="20"/>
+      <w:szCs w:val="20"/>
+    </w:rPr>
+  </w:style>
+  <w:style w:type="paragraph" w:styleId="TOC6">
+    <w:name w:val="toc 6"/>
+    <w:basedOn w:val="Normal"/>
+    <w:next w:val="Normal"/>
+    <w:autoRedefine/>
+    <w:uiPriority w:val="39"/>
+    <w:semiHidden/>
+    <w:unhideWhenUsed/>
+    <w:rsid w:val="00132F14"/>
+    <w:pPr>
+      <w:ind w:left="1200"/>
+    </w:pPr>
+    <w:rPr>
+      <w:sz w:val="20"/>
+      <w:szCs w:val="20"/>
+    </w:rPr>
+  </w:style>
+  <w:style w:type="paragraph" w:styleId="TOC7">
+    <w:name w:val="toc 7"/>
+    <w:basedOn w:val="Normal"/>
+    <w:next w:val="Normal"/>
+    <w:autoRedefine/>
+    <w:uiPriority w:val="39"/>
+    <w:semiHidden/>
+    <w:unhideWhenUsed/>
+    <w:rsid w:val="00132F14"/>
+    <w:pPr>
+      <w:ind w:left="1440"/>
+    </w:pPr>
+    <w:rPr>
+      <w:sz w:val="20"/>
+      <w:szCs w:val="20"/>
+    </w:rPr>
+  </w:style>
+  <w:style w:type="paragraph" w:styleId="TOC8">
+    <w:name w:val="toc 8"/>
+    <w:basedOn w:val="Normal"/>
+    <w:next w:val="Normal"/>
+    <w:autoRedefine/>
+    <w:uiPriority w:val="39"/>
+    <w:semiHidden/>
+    <w:unhideWhenUsed/>
+    <w:rsid w:val="00132F14"/>
+    <w:pPr>
+      <w:ind w:left="1680"/>
+    </w:pPr>
+    <w:rPr>
+      <w:sz w:val="20"/>
+      <w:szCs w:val="20"/>
+    </w:rPr>
+  </w:style>
+  <w:style w:type="paragraph" w:styleId="TOC9">
+    <w:name w:val="toc 9"/>
+    <w:basedOn w:val="Normal"/>
+    <w:next w:val="Normal"/>
+    <w:autoRedefine/>
+    <w:uiPriority w:val="39"/>
+    <w:semiHidden/>
+    <w:unhideWhenUsed/>
+    <w:rsid w:val="00132F14"/>
+    <w:pPr>
+      <w:ind w:left="1920"/>
+    </w:pPr>
+    <w:rPr>
+      <w:sz w:val="20"/>
+      <w:szCs w:val="20"/>
+    </w:rPr>
+  </w:style>
+  <w:style w:type="paragraph" w:styleId="Footer">
+    <w:name w:val="footer"/>
+    <w:basedOn w:val="Normal"/>
+    <w:link w:val="FooterChar"/>
+    <w:uiPriority w:val="99"/>
+    <w:unhideWhenUsed/>
+    <w:rsid w:val="00751F6E"/>
+    <w:pPr>
+      <w:tabs>
+        <w:tab w:val="center" w:pos="4320"/>
+        <w:tab w:val="right" w:pos="8640"/>
+      </w:tabs>
+    </w:pPr>
+  </w:style>
+  <w:style w:type="character" w:customStyle="1" w:styleId="FooterChar">
+    <w:name w:val="Footer Char"/>
+    <w:basedOn w:val="DefaultParagraphFont"/>
+    <w:link w:val="Footer"/>
+    <w:uiPriority w:val="99"/>
+    <w:rsid w:val="00751F6E"/>
+  </w:style>
+  <w:style w:type="character" w:styleId="PageNumber">
+    <w:name w:val="page number"/>
+    <w:basedOn w:val="DefaultParagraphFont"/>
+    <w:uiPriority w:val="99"/>
+    <w:semiHidden/>
+    <w:unhideWhenUsed/>
+    <w:rsid w:val="00751F6E"/>
+  </w:style>
+  <w:style w:type="paragraph" w:styleId="Header">
+    <w:name w:val="header"/>
+    <w:basedOn w:val="Normal"/>
+    <w:link w:val="HeaderChar"/>
+    <w:uiPriority w:val="99"/>
+    <w:unhideWhenUsed/>
+    <w:rsid w:val="00751F6E"/>
+    <w:pPr>
+      <w:tabs>
+        <w:tab w:val="center" w:pos="4320"/>
+        <w:tab w:val="right" w:pos="8640"/>
+      </w:tabs>
+    </w:pPr>
+  </w:style>
+  <w:style w:type="character" w:customStyle="1" w:styleId="HeaderChar">
+    <w:name w:val="Header Char"/>
+    <w:basedOn w:val="DefaultParagraphFont"/>
+    <w:link w:val="Header"/>
+    <w:uiPriority w:val="99"/>
+    <w:rsid w:val="00751F6E"/>
+  </w:style>
+  <w:style w:type="character" w:customStyle="1" w:styleId="Heading2Char">
+    <w:name w:val="Heading 2 Char"/>
+    <w:basedOn w:val="DefaultParagraphFont"/>
+    <w:link w:val="Heading2"/>
+    <w:uiPriority w:val="9"/>
+    <w:rsid w:val="00FD0D4A"/>
+    <w:rPr>
+      <w:rFonts w:asciiTheme="majorHAnsi" w:eastAsiaTheme="majorEastAsia" w:hAnsiTheme="majorHAnsi" w:cstheme="majorBidi"/>
+      <w:b/>
+      <w:bCs/>
+      <w:color w:val="4F81BD" w:themeColor="accent1"/>
+      <w:sz w:val="26"/>
+      <w:szCs w:val="26"/>
+    </w:rPr>
+  </w:style>
+  <w:style w:type="character" w:styleId="CommentReference">
+    <w:name w:val="annotation reference"/>
+    <w:basedOn w:val="DefaultParagraphFont"/>
+    <w:uiPriority w:val="99"/>
+    <w:semiHidden/>
+    <w:unhideWhenUsed/>
+    <w:rsid w:val="009779F5"/>
+    <w:rPr>
+      <w:sz w:val="18"/>
+      <w:szCs w:val="18"/>
+    </w:rPr>
+  </w:style>
+  <w:style w:type="paragraph" w:styleId="CommentText">
+    <w:name w:val="annotation text"/>
+    <w:basedOn w:val="Normal"/>
+    <w:link w:val="CommentTextChar"/>
+    <w:uiPriority w:val="99"/>
+    <w:semiHidden/>
+    <w:unhideWhenUsed/>
+    <w:rsid w:val="009779F5"/>
+  </w:style>
+  <w:style w:type="character" w:customStyle="1" w:styleId="CommentTextChar">
+    <w:name w:val="Comment Text Char"/>
+    <w:basedOn w:val="DefaultParagraphFont"/>
+    <w:link w:val="CommentText"/>
+    <w:uiPriority w:val="99"/>
+    <w:semiHidden/>
+    <w:rsid w:val="009779F5"/>
+  </w:style>
+  <w:style w:type="paragraph" w:styleId="CommentSubject">
+    <w:name w:val="annotation subject"/>
+    <w:basedOn w:val="CommentText"/>
+    <w:next w:val="CommentText"/>
+    <w:link w:val="CommentSubjectChar"/>
+    <w:uiPriority w:val="99"/>
+    <w:semiHidden/>
+    <w:unhideWhenUsed/>
+    <w:rsid w:val="009779F5"/>
+    <w:rPr>
+      <w:b/>
+      <w:bCs/>
+      <w:sz w:val="20"/>
+      <w:szCs w:val="20"/>
+    </w:rPr>
+  </w:style>
+  <w:style w:type="character" w:customStyle="1" w:styleId="CommentSubjectChar">
+    <w:name w:val="Comment Subject Char"/>
+    <w:basedOn w:val="CommentTextChar"/>
+    <w:link w:val="CommentSubject"/>
+    <w:uiPriority w:val="99"/>
+    <w:semiHidden/>
+    <w:rsid w:val="009779F5"/>
+    <w:rPr>
+      <w:b/>
+      <w:bCs/>
+      <w:sz w:val="20"/>
+      <w:szCs w:val="20"/>
+    </w:rPr>
+  </w:style>
+  <w:style w:type="character" w:customStyle="1" w:styleId="Heading3Char">
+    <w:name w:val="Heading 3 Char"/>
+    <w:basedOn w:val="DefaultParagraphFont"/>
+    <w:link w:val="Heading3"/>
+    <w:uiPriority w:val="9"/>
+    <w:rsid w:val="00240FA6"/>
+    <w:rPr>
+      <w:rFonts w:asciiTheme="majorHAnsi" w:eastAsiaTheme="majorEastAsia" w:hAnsiTheme="majorHAnsi" w:cstheme="majorBidi"/>
+      <w:b/>
+      <w:bCs/>
+      <w:color w:val="4F81BD" w:themeColor="accent1"/>
+    </w:rPr>
+  </w:style>
+  <w:style w:type="table" w:styleId="TableGrid">
+    <w:name w:val="Table Grid"/>
+    <w:basedOn w:val="TableNormal"/>
+    <w:uiPriority w:val="59"/>
+    <w:rsid w:val="00741529"/>
+    <w:tblPr>
+      <w:tblInd w:w="0" w:type="dxa"/>
+      <w:tblBorders>
+        <w:top w:val="single" w:sz="4" w:space="0" w:color="auto"/>
+        <w:left w:val="single" w:sz="4" w:space="0" w:color="auto"/>
+        <w:bottom w:val="single" w:sz="4" w:space="0" w:color="auto"/>
+        <w:right w:val="single" w:sz="4" w:space="0" w:color="auto"/>
+        <w:insideH w:val="single" w:sz="4" w:space="0" w:color="auto"/>
+        <w:insideV w:val="single" w:sz="4" w:space="0" w:color="auto"/>
+      </w:tblBorders>
+      <w:tblCellMar>
+        <w:top w:w="0" w:type="dxa"/>
+        <w:left w:w="108" w:type="dxa"/>
+        <w:bottom w:w="0" w:type="dxa"/>
+        <w:right w:w="108" w:type="dxa"/>
+      </w:tblCellMar>
+    </w:tblPr>
+  </w:style>
+  <w:style w:type="table" w:styleId="MediumShading2-Accent2">
+    <w:name w:val="Medium Shading 2 Accent 2"/>
+    <w:basedOn w:val="TableNormal"/>
+    <w:uiPriority w:val="64"/>
+    <w:rsid w:val="001D16C7"/>
+    <w:tblPr>
+      <w:tblStyleRowBandSize w:val="1"/>
+      <w:tblStyleColBandSize w:val="1"/>
+      <w:tblInd w:w="0" w:type="dxa"/>
+      <w:tblBorders>
+        <w:top w:val="single" w:sz="18" w:space="0" w:color="auto"/>
+        <w:bottom w:val="single" w:sz="18" w:space="0" w:color="auto"/>
+      </w:tblBorders>
+      <w:tblCellMar>
+        <w:top w:w="0" w:type="dxa"/>
+        <w:left w:w="108" w:type="dxa"/>
+        <w:bottom w:w="0" w:type="dxa"/>
+        <w:right w:w="108" w:type="dxa"/>
+      </w:tblCellMar>
+    </w:tblPr>
+    <w:tblStylePr w:type="firstRow">
+      <w:pPr>
+        <w:spacing w:before="0" w:after="0" w:line="240" w:lineRule="auto"/>
+      </w:pPr>
+      <w:rPr>
+        <w:b/>
+        <w:bCs/>
+        <w:color w:val="FFFFFF" w:themeColor="background1"/>
+      </w:rPr>
+      <w:tblPr/>
+      <w:tcPr>
+        <w:tcBorders>
+          <w:top w:val="single" w:sz="18" w:space="0" w:color="auto"/>
+          <w:left w:val="nil"/>
+          <w:bottom w:val="single" w:sz="18" w:space="0" w:color="auto"/>
+          <w:right w:val="nil"/>
+          <w:insideH w:val="nil"/>
+          <w:insideV w:val="nil"/>
+        </w:tcBorders>
+        <w:shd w:val="clear" w:color="auto" w:fill="C0504D" w:themeFill="accent2"/>
+      </w:tcPr>
+    </w:tblStylePr>
+    <w:tblStylePr w:type="lastRow">
+      <w:pPr>
+        <w:spacing w:before="0" w:after="0" w:line="240" w:lineRule="auto"/>
+      </w:pPr>
+      <w:rPr>
+        <w:color w:val="auto"/>
+      </w:rPr>
+      <w:tblPr/>
+      <w:tcPr>
+        <w:tcBorders>
+          <w:top w:val="double" w:sz="6" w:space="0" w:color="auto"/>
+          <w:left w:val="nil"/>
+          <w:bottom w:val="single" w:sz="18" w:space="0" w:color="auto"/>
+          <w:right w:val="nil"/>
+          <w:insideH w:val="nil"/>
+          <w:insideV w:val="nil"/>
+        </w:tcBorders>
+        <w:shd w:val="clear" w:color="auto" w:fill="FFFFFF" w:themeFill="background1"/>
+      </w:tcPr>
+    </w:tblStylePr>
+    <w:tblStylePr w:type="firstCol">
+      <w:rPr>
+        <w:b/>
+        <w:bCs/>
+        <w:color w:val="FFFFFF" w:themeColor="background1"/>
+      </w:rPr>
+      <w:tblPr/>
+      <w:tcPr>
+        <w:tcBorders>
+          <w:top w:val="nil"/>
+          <w:left w:val="nil"/>
+          <w:bottom w:val="single" w:sz="18" w:space="0" w:color="auto"/>
+          <w:right w:val="nil"/>
+          <w:insideH w:val="nil"/>
+          <w:insideV w:val="nil"/>
+        </w:tcBorders>
+        <w:shd w:val="clear" w:color="auto" w:fill="C0504D" w:themeFill="accent2"/>
+      </w:tcPr>
+    </w:tblStylePr>
+    <w:tblStylePr w:type="lastCol">
+      <w:rPr>
+        <w:b/>
+        <w:bCs/>
+        <w:color w:val="FFFFFF" w:themeColor="background1"/>
+      </w:rPr>
+      <w:tblPr/>
+      <w:tcPr>
+        <w:tcBorders>
+          <w:left w:val="nil"/>
+          <w:right w:val="nil"/>
+          <w:insideH w:val="nil"/>
+          <w:insideV w:val="nil"/>
+        </w:tcBorders>
+        <w:shd w:val="clear" w:color="auto" w:fill="C0504D" w:themeFill="accent2"/>
+      </w:tcPr>
+    </w:tblStylePr>
+    <w:tblStylePr w:type="band1Vert">
+      <w:tblPr/>
+      <w:tcPr>
+        <w:tcBorders>
+          <w:left w:val="nil"/>
+          <w:right w:val="nil"/>
+          <w:insideH w:val="nil"/>
+          <w:insideV w:val="nil"/>
+        </w:tcBorders>
+        <w:shd w:val="clear" w:color="auto" w:fill="D8D8D8" w:themeFill="background1" w:themeFillShade="D8"/>
+      </w:tcPr>
+    </w:tblStylePr>
+    <w:tblStylePr w:type="band1Horz">
+      <w:tblPr/>
+      <w:tcPr>
+        <w:shd w:val="clear" w:color="auto" w:fill="D8D8D8" w:themeFill="background1" w:themeFillShade="D8"/>
+      </w:tcPr>
+    </w:tblStylePr>
+    <w:tblStylePr w:type="neCell">
+      <w:tblPr/>
+      <w:tcPr>
+        <w:tcBorders>
+          <w:top w:val="single" w:sz="18" w:space="0" w:color="auto"/>
+          <w:left w:val="nil"/>
+          <w:bottom w:val="single" w:sz="18" w:space="0" w:color="auto"/>
+          <w:right w:val="nil"/>
+          <w:insideH w:val="nil"/>
+          <w:insideV w:val="nil"/>
+        </w:tcBorders>
+      </w:tcPr>
+    </w:tblStylePr>
+    <w:tblStylePr w:type="nwCell">
+      <w:rPr>
+        <w:color w:val="FFFFFF" w:themeColor="background1"/>
+      </w:rPr>
+      <w:tblPr/>
+      <w:tcPr>
+        <w:tcBorders>
+          <w:top w:val="single" w:sz="18" w:space="0" w:color="auto"/>
+          <w:left w:val="nil"/>
+          <w:bottom w:val="single" w:sz="18" w:space="0" w:color="auto"/>
+          <w:right w:val="nil"/>
+          <w:insideH w:val="nil"/>
+          <w:insideV w:val="nil"/>
+        </w:tcBorders>
+      </w:tcPr>
+    </w:tblStylePr>
+  </w:style>
+  <w:style w:type="table" w:styleId="MediumShading2-Accent6">
+    <w:name w:val="Medium Shading 2 Accent 6"/>
+    <w:basedOn w:val="TableNormal"/>
+    <w:uiPriority w:val="64"/>
+    <w:rsid w:val="001D16C7"/>
+    <w:tblPr>
+      <w:tblStyleRowBandSize w:val="1"/>
+      <w:tblStyleColBandSize w:val="1"/>
+      <w:tblInd w:w="0" w:type="dxa"/>
+      <w:tblBorders>
+        <w:top w:val="single" w:sz="18" w:space="0" w:color="auto"/>
+        <w:bottom w:val="single" w:sz="18" w:space="0" w:color="auto"/>
+      </w:tblBorders>
+      <w:tblCellMar>
+        <w:top w:w="0" w:type="dxa"/>
+        <w:left w:w="108" w:type="dxa"/>
+        <w:bottom w:w="0" w:type="dxa"/>
+        <w:right w:w="108" w:type="dxa"/>
+      </w:tblCellMar>
+    </w:tblPr>
+    <w:tblStylePr w:type="firstRow">
+      <w:pPr>
+        <w:spacing w:before="0" w:after="0" w:line="240" w:lineRule="auto"/>
+      </w:pPr>
+      <w:rPr>
+        <w:b/>
+        <w:bCs/>
+        <w:color w:val="FFFFFF" w:themeColor="background1"/>
+      </w:rPr>
+      <w:tblPr/>
+      <w:tcPr>
+        <w:tcBorders>
+          <w:top w:val="single" w:sz="18" w:space="0" w:color="auto"/>
+          <w:left w:val="nil"/>
+          <w:bottom w:val="single" w:sz="18" w:space="0" w:color="auto"/>
+          <w:right w:val="nil"/>
+          <w:insideH w:val="nil"/>
+          <w:insideV w:val="nil"/>
+        </w:tcBorders>
+        <w:shd w:val="clear" w:color="auto" w:fill="F79646" w:themeFill="accent6"/>
+      </w:tcPr>
+    </w:tblStylePr>
+    <w:tblStylePr w:type="lastRow">
+      <w:pPr>
+        <w:spacing w:before="0" w:after="0" w:line="240" w:lineRule="auto"/>
+      </w:pPr>
+      <w:rPr>
+        <w:color w:val="auto"/>
+      </w:rPr>
+      <w:tblPr/>
+      <w:tcPr>
+        <w:tcBorders>
+          <w:top w:val="double" w:sz="6" w:space="0" w:color="auto"/>
+          <w:left w:val="nil"/>
+          <w:bottom w:val="single" w:sz="18" w:space="0" w:color="auto"/>
+          <w:right w:val="nil"/>
+          <w:insideH w:val="nil"/>
+          <w:insideV w:val="nil"/>
+        </w:tcBorders>
+        <w:shd w:val="clear" w:color="auto" w:fill="FFFFFF" w:themeFill="background1"/>
+      </w:tcPr>
+    </w:tblStylePr>
+    <w:tblStylePr w:type="firstCol">
+      <w:rPr>
+        <w:b/>
+        <w:bCs/>
+        <w:color w:val="FFFFFF" w:themeColor="background1"/>
+      </w:rPr>
+      <w:tblPr/>
+      <w:tcPr>
+        <w:tcBorders>
+          <w:top w:val="nil"/>
+          <w:left w:val="nil"/>
+          <w:bottom w:val="single" w:sz="18" w:space="0" w:color="auto"/>
+          <w:right w:val="nil"/>
+          <w:insideH w:val="nil"/>
+          <w:insideV w:val="nil"/>
+        </w:tcBorders>
+        <w:shd w:val="clear" w:color="auto" w:fill="F79646" w:themeFill="accent6"/>
+      </w:tcPr>
+    </w:tblStylePr>
+    <w:tblStylePr w:type="lastCol">
+      <w:rPr>
+        <w:b/>
+        <w:bCs/>
+        <w:color w:val="FFFFFF" w:themeColor="background1"/>
+      </w:rPr>
+      <w:tblPr/>
+      <w:tcPr>
+        <w:tcBorders>
+          <w:left w:val="nil"/>
+          <w:right w:val="nil"/>
+          <w:insideH w:val="nil"/>
+          <w:insideV w:val="nil"/>
+        </w:tcBorders>
+        <w:shd w:val="clear" w:color="auto" w:fill="F79646" w:themeFill="accent6"/>
+      </w:tcPr>
+    </w:tblStylePr>
+    <w:tblStylePr w:type="band1Vert">
+      <w:tblPr/>
+      <w:tcPr>
+        <w:tcBorders>
+          <w:left w:val="nil"/>
+          <w:right w:val="nil"/>
+          <w:insideH w:val="nil"/>
+          <w:insideV w:val="nil"/>
+        </w:tcBorders>
+        <w:shd w:val="clear" w:color="auto" w:fill="D8D8D8" w:themeFill="background1" w:themeFillShade="D8"/>
+      </w:tcPr>
+    </w:tblStylePr>
+    <w:tblStylePr w:type="band1Horz">
+      <w:tblPr/>
+      <w:tcPr>
+        <w:shd w:val="clear" w:color="auto" w:fill="D8D8D8" w:themeFill="background1" w:themeFillShade="D8"/>
+      </w:tcPr>
+    </w:tblStylePr>
+    <w:tblStylePr w:type="neCell">
+      <w:tblPr/>
+      <w:tcPr>
+        <w:tcBorders>
+          <w:top w:val="single" w:sz="18" w:space="0" w:color="auto"/>
+          <w:left w:val="nil"/>
+          <w:bottom w:val="single" w:sz="18" w:space="0" w:color="auto"/>
+          <w:right w:val="nil"/>
+          <w:insideH w:val="nil"/>
+          <w:insideV w:val="nil"/>
+        </w:tcBorders>
+      </w:tcPr>
+    </w:tblStylePr>
+    <w:tblStylePr w:type="nwCell">
+      <w:rPr>
+        <w:color w:val="FFFFFF" w:themeColor="background1"/>
+      </w:rPr>
+      <w:tblPr/>
+      <w:tcPr>
+        <w:tcBorders>
+          <w:top w:val="single" w:sz="18" w:space="0" w:color="auto"/>
+          <w:left w:val="nil"/>
+          <w:bottom w:val="single" w:sz="18" w:space="0" w:color="auto"/>
+          <w:right w:val="nil"/>
+          <w:insideH w:val="nil"/>
+          <w:insideV w:val="nil"/>
+        </w:tcBorders>
+      </w:tcPr>
+    </w:tblStylePr>
+  </w:style>
+  <w:style w:type="table" w:styleId="MediumGrid3-Accent2">
+    <w:name w:val="Medium Grid 3 Accent 2"/>
+    <w:basedOn w:val="TableNormal"/>
+    <w:uiPriority w:val="69"/>
+    <w:rsid w:val="001D16C7"/>
+    <w:tblPr>
+      <w:tblStyleRowBandSize w:val="1"/>
+      <w:tblStyleColBandSize w:val="1"/>
+      <w:tblInd w:w="0" w:type="dxa"/>
+      <w:tblBorders>
+        <w:top w:val="single" w:sz="8" w:space="0" w:color="FFFFFF" w:themeColor="background1"/>
+        <w:left w:val="single" w:sz="8" w:space="0" w:color="FFFFFF" w:themeColor="background1"/>
+        <w:bottom w:val="single" w:sz="8" w:space="0" w:color="FFFFFF" w:themeColor="background1"/>
+        <w:right w:val="single" w:sz="8" w:space="0" w:color="FFFFFF" w:themeColor="background1"/>
+        <w:insideH w:val="single" w:sz="6" w:space="0" w:color="FFFFFF" w:themeColor="background1"/>
+        <w:insideV w:val="single" w:sz="6" w:space="0" w:color="FFFFFF" w:themeColor="background1"/>
+      </w:tblBorders>
+      <w:tblCellMar>
+        <w:top w:w="0" w:type="dxa"/>
+        <w:left w:w="108" w:type="dxa"/>
+        <w:bottom w:w="0" w:type="dxa"/>
+        <w:right w:w="108" w:type="dxa"/>
+      </w:tblCellMar>
+    </w:tblPr>
+    <w:tcPr>
+      <w:shd w:val="clear" w:color="auto" w:fill="EFD3D2" w:themeFill="accent2" w:themeFillTint="3F"/>
+    </w:tcPr>
+    <w:tblStylePr w:type="firstRow">
+      <w:rPr>
+        <w:b/>
+        <w:bCs/>
+        <w:i w:val="0"/>
+        <w:iCs w:val="0"/>
+        <w:color w:val="FFFFFF" w:themeColor="background1"/>
+      </w:rPr>
+      <w:tblPr/>
+      <w:tcPr>
+        <w:tcBorders>
+          <w:top w:val="single" w:sz="8" w:space="0" w:color="FFFFFF" w:themeColor="background1"/>
+          <w:left w:val="single" w:sz="8" w:space="0" w:color="FFFFFF" w:themeColor="background1"/>
+          <w:bottom w:val="single" w:sz="24" w:space="0" w:color="FFFFFF" w:themeColor="background1"/>
+          <w:right w:val="single" w:sz="8" w:space="0" w:color="FFFFFF" w:themeColor="background1"/>
+          <w:insideH w:val="nil"/>
+          <w:insideV w:val="single" w:sz="8" w:space="0" w:color="FFFFFF" w:themeColor="background1"/>
+        </w:tcBorders>
+        <w:shd w:val="clear" w:color="auto" w:fill="C0504D" w:themeFill="accent2"/>
+      </w:tcPr>
+    </w:tblStylePr>
+    <w:tblStylePr w:type="lastRow">
+      <w:rPr>
+        <w:b/>
+        <w:bCs/>
+        <w:i w:val="0"/>
+        <w:iCs w:val="0"/>
+        <w:color w:val="FFFFFF" w:themeColor="background1"/>
+      </w:rPr>
+      <w:tblPr/>
+      <w:tcPr>
+        <w:tcBorders>
+          <w:top w:val="single" w:sz="24" w:space="0" w:color="FFFFFF" w:themeColor="background1"/>
+          <w:left w:val="single" w:sz="8" w:space="0" w:color="FFFFFF" w:themeColor="background1"/>
+          <w:bottom w:val="single" w:sz="8" w:space="0" w:color="FFFFFF" w:themeColor="background1"/>
+          <w:right w:val="single" w:sz="8" w:space="0" w:color="FFFFFF" w:themeColor="background1"/>
+          <w:insideH w:val="nil"/>
+          <w:insideV w:val="single" w:sz="8" w:space="0" w:color="FFFFFF" w:themeColor="background1"/>
+        </w:tcBorders>
+        <w:shd w:val="clear" w:color="auto" w:fill="C0504D" w:themeFill="accent2"/>
+      </w:tcPr>
+    </w:tblStylePr>
+    <w:tblStylePr w:type="firstCol">
+      <w:rPr>
+        <w:b/>
+        <w:bCs/>
+        <w:i w:val="0"/>
+        <w:iCs w:val="0"/>
+        <w:color w:val="FFFFFF" w:themeColor="background1"/>
+      </w:rPr>
+      <w:tblPr/>
+      <w:tcPr>
+        <w:tcBorders>
+          <w:left w:val="single" w:sz="8" w:space="0" w:color="FFFFFF" w:themeColor="background1"/>
+          <w:right w:val="single" w:sz="24" w:space="0" w:color="FFFFFF" w:themeColor="background1"/>
+          <w:insideH w:val="nil"/>
+          <w:insideV w:val="nil"/>
+        </w:tcBorders>
+        <w:shd w:val="clear" w:color="auto" w:fill="C0504D" w:themeFill="accent2"/>
+      </w:tcPr>
+    </w:tblStylePr>
+    <w:tblStylePr w:type="lastCol">
+      <w:rPr>
+        <w:b/>
+        <w:bCs/>
+        <w:i w:val="0"/>
+        <w:iCs w:val="0"/>
+        <w:color w:val="FFFFFF" w:themeColor="background1"/>
+      </w:rPr>
+      <w:tblPr/>
+      <w:tcPr>
+        <w:tcBorders>
+          <w:top w:val="nil"/>
+          <w:left w:val="single" w:sz="24" w:space="0" w:color="FFFFFF" w:themeColor="background1"/>
+          <w:bottom w:val="nil"/>
+          <w:right w:val="nil"/>
+          <w:insideH w:val="nil"/>
+          <w:insideV w:val="nil"/>
+        </w:tcBorders>
+        <w:shd w:val="clear" w:color="auto" w:fill="C0504D" w:themeFill="accent2"/>
+      </w:tcPr>
+    </w:tblStylePr>
+    <w:tblStylePr w:type="band1Vert">
+      <w:tblPr/>
+      <w:tcPr>
+        <w:tcBorders>
+          <w:top w:val="single" w:sz="8" w:space="0" w:color="FFFFFF" w:themeColor="background1"/>
+          <w:left w:val="single" w:sz="8" w:space="0" w:color="FFFFFF" w:themeColor="background1"/>
+          <w:bottom w:val="single" w:sz="8" w:space="0" w:color="FFFFFF" w:themeColor="background1"/>
+          <w:right w:val="single" w:sz="8" w:space="0" w:color="FFFFFF" w:themeColor="background1"/>
+          <w:insideH w:val="nil"/>
+          <w:insideV w:val="nil"/>
+        </w:tcBorders>
+        <w:shd w:val="clear" w:color="auto" w:fill="DFA7A6" w:themeFill="accent2" w:themeFillTint="7F"/>
+      </w:tcPr>
+    </w:tblStylePr>
+    <w:tblStylePr w:type="band1Horz">
+      <w:tblPr/>
+      <w:tcPr>
+        <w:tcBorders>
+          <w:top w:val="single" w:sz="8" w:space="0" w:color="FFFFFF" w:themeColor="background1"/>
+          <w:left w:val="single" w:sz="8" w:space="0" w:color="FFFFFF" w:themeColor="background1"/>
+          <w:bottom w:val="single" w:sz="8" w:space="0" w:color="FFFFFF" w:themeColor="background1"/>
+          <w:right w:val="single" w:sz="8" w:space="0" w:color="FFFFFF" w:themeColor="background1"/>
+          <w:insideH w:val="single" w:sz="8" w:space="0" w:color="FFFFFF" w:themeColor="background1"/>
+          <w:insideV w:val="single" w:sz="8" w:space="0" w:color="FFFFFF" w:themeColor="background1"/>
+        </w:tcBorders>
+        <w:shd w:val="clear" w:color="auto" w:fill="DFA7A6" w:themeFill="accent2" w:themeFillTint="7F"/>
+      </w:tcPr>
+    </w:tblStylePr>
+  </w:style>
+  <w:style w:type="table" w:styleId="LightList-Accent2">
+    <w:name w:val="Light List Accent 2"/>
+    <w:basedOn w:val="TableNormal"/>
+    <w:uiPriority w:val="61"/>
+    <w:rsid w:val="001D16C7"/>
+    <w:tblPr>
+      <w:tblStyleRowBandSize w:val="1"/>
+      <w:tblStyleColBandSize w:val="1"/>
+      <w:tblInd w:w="0" w:type="dxa"/>
+      <w:tblBorders>
+        <w:top w:val="single" w:sz="8" w:space="0" w:color="C0504D" w:themeColor="accent2"/>
+        <w:left w:val="single" w:sz="8" w:space="0" w:color="C0504D" w:themeColor="accent2"/>
+        <w:bottom w:val="single" w:sz="8" w:space="0" w:color="C0504D" w:themeColor="accent2"/>
+        <w:right w:val="single" w:sz="8" w:space="0" w:color="C0504D" w:themeColor="accent2"/>
+      </w:tblBorders>
+      <w:tblCellMar>
+        <w:top w:w="0" w:type="dxa"/>
+        <w:left w:w="108" w:type="dxa"/>
+        <w:bottom w:w="0" w:type="dxa"/>
+        <w:right w:w="108" w:type="dxa"/>
+      </w:tblCellMar>
+    </w:tblPr>
+    <w:tblStylePr w:type="firstRow">
+      <w:pPr>
+        <w:spacing w:before="0" w:after="0" w:line="240" w:lineRule="auto"/>
+      </w:pPr>
+      <w:rPr>
+        <w:b/>
+        <w:bCs/>
+        <w:color w:val="FFFFFF" w:themeColor="background1"/>
+      </w:rPr>
+      <w:tblPr/>
+      <w:tcPr>
+        <w:shd w:val="clear" w:color="auto" w:fill="C0504D" w:themeFill="accent2"/>
+      </w:tcPr>
+    </w:tblStylePr>
+    <w:tblStylePr w:type="lastRow">
+      <w:pPr>
+        <w:spacing w:before="0" w:after="0" w:line="240" w:lineRule="auto"/>
+      </w:pPr>
+      <w:rPr>
+        <w:b/>
+        <w:bCs/>
+      </w:rPr>
+      <w:tblPr/>
+      <w:tcPr>
+        <w:tcBorders>
+          <w:top w:val="double" w:sz="6" w:space="0" w:color="C0504D" w:themeColor="accent2"/>
+          <w:left w:val="single" w:sz="8" w:space="0" w:color="C0504D" w:themeColor="accent2"/>
+          <w:bottom w:val="single" w:sz="8" w:space="0" w:color="C0504D" w:themeColor="accent2"/>
+          <w:right w:val="single" w:sz="8" w:space="0" w:color="C0504D" w:themeColor="accent2"/>
+        </w:tcBorders>
+      </w:tcPr>
+    </w:tblStylePr>
+    <w:tblStylePr w:type="firstCol">
+      <w:rPr>
+        <w:b/>
+        <w:bCs/>
+      </w:rPr>
+    </w:tblStylePr>
+    <w:tblStylePr w:type="lastCol">
+      <w:rPr>
+        <w:b/>
+        <w:bCs/>
+      </w:rPr>
+    </w:tblStylePr>
+    <w:tblStylePr w:type="band1Vert">
+      <w:tblPr/>
+      <w:tcPr>
+        <w:tcBorders>
+          <w:top w:val="single" w:sz="8" w:space="0" w:color="C0504D" w:themeColor="accent2"/>
+          <w:left w:val="single" w:sz="8" w:space="0" w:color="C0504D" w:themeColor="accent2"/>
+          <w:bottom w:val="single" w:sz="8" w:space="0" w:color="C0504D" w:themeColor="accent2"/>
+          <w:right w:val="single" w:sz="8" w:space="0" w:color="C0504D" w:themeColor="accent2"/>
+        </w:tcBorders>
+      </w:tcPr>
+    </w:tblStylePr>
+    <w:tblStylePr w:type="band1Horz">
+      <w:tblPr/>
+      <w:tcPr>
+        <w:tcBorders>
+          <w:top w:val="single" w:sz="8" w:space="0" w:color="C0504D" w:themeColor="accent2"/>
+          <w:left w:val="single" w:sz="8" w:space="0" w:color="C0504D" w:themeColor="accent2"/>
+          <w:bottom w:val="single" w:sz="8" w:space="0" w:color="C0504D" w:themeColor="accent2"/>
+          <w:right w:val="single" w:sz="8" w:space="0" w:color="C0504D" w:themeColor="accent2"/>
+        </w:tcBorders>
+      </w:tcPr>
+    </w:tblStylePr>
+  </w:style>
+  <w:style w:type="table" w:styleId="LightGrid">
+    <w:name w:val="Light Grid"/>
+    <w:basedOn w:val="TableNormal"/>
+    <w:uiPriority w:val="62"/>
+    <w:rsid w:val="001D16C7"/>
+    <w:tblPr>
+      <w:tblStyleRowBandSize w:val="1"/>
+      <w:tblStyleColBandSize w:val="1"/>
+      <w:tblInd w:w="0" w:type="dxa"/>
+      <w:tblBorders>
+        <w:top w:val="single" w:sz="8" w:space="0" w:color="000000" w:themeColor="text1"/>
+        <w:left w:val="single" w:sz="8" w:space="0" w:color="000000" w:themeColor="text1"/>
+        <w:bottom w:val="single" w:sz="8" w:space="0" w:color="000000" w:themeColor="text1"/>
+        <w:right w:val="single" w:sz="8" w:space="0" w:color="000000" w:themeColor="text1"/>
+        <w:insideH w:val="single" w:sz="8" w:space="0" w:color="000000" w:themeColor="text1"/>
+        <w:insideV w:val="single" w:sz="8" w:space="0" w:color="000000" w:themeColor="text1"/>
+      </w:tblBorders>
+      <w:tblCellMar>
+        <w:top w:w="0" w:type="dxa"/>
+        <w:left w:w="108" w:type="dxa"/>
+        <w:bottom w:w="0" w:type="dxa"/>
+        <w:right w:w="108" w:type="dxa"/>
+      </w:tblCellMar>
+    </w:tblPr>
+    <w:tblStylePr w:type="firstRow">
+      <w:pPr>
+        <w:spacing w:before="0" w:after="0" w:line="240" w:lineRule="auto"/>
+      </w:pPr>
+      <w:rPr>
+        <w:rFonts w:asciiTheme="majorHAnsi" w:eastAsiaTheme="majorEastAsia" w:hAnsiTheme="majorHAnsi" w:cstheme="majorBidi"/>
+        <w:b/>
+        <w:bCs/>
+      </w:rPr>
+      <w:tblPr/>
+      <w:tcPr>
+        <w:tcBorders>
+          <w:top w:val="single" w:sz="8" w:space="0" w:color="000000" w:themeColor="text1"/>
+          <w:left w:val="single" w:sz="8" w:space="0" w:color="000000" w:themeColor="text1"/>
+          <w:bottom w:val="single" w:sz="18" w:space="0" w:color="000000" w:themeColor="text1"/>
+          <w:right w:val="single" w:sz="8" w:space="0" w:color="000000" w:themeColor="text1"/>
+          <w:insideH w:val="nil"/>
+          <w:insideV w:val="single" w:sz="8" w:space="0" w:color="000000" w:themeColor="text1"/>
+        </w:tcBorders>
+      </w:tcPr>
+    </w:tblStylePr>
+    <w:tblStylePr w:type="lastRow">
+      <w:pPr>
+        <w:spacing w:before="0" w:after="0" w:line="240" w:lineRule="auto"/>
+      </w:pPr>
+      <w:rPr>
+        <w:rFonts w:asciiTheme="majorHAnsi" w:eastAsiaTheme="majorEastAsia" w:hAnsiTheme="majorHAnsi" w:cstheme="majorBidi"/>
+        <w:b/>
+        <w:bCs/>
+      </w:rPr>
+      <w:tblPr/>
+      <w:tcPr>
+        <w:tcBorders>
+          <w:top w:val="double" w:sz="6" w:space="0" w:color="000000" w:themeColor="text1"/>
+          <w:left w:val="single" w:sz="8" w:space="0" w:color="000000" w:themeColor="text1"/>
+          <w:bottom w:val="single" w:sz="8" w:space="0" w:color="000000" w:themeColor="text1"/>
+          <w:right w:val="single" w:sz="8" w:space="0" w:color="000000" w:themeColor="text1"/>
+          <w:insideH w:val="nil"/>
+          <w:insideV w:val="single" w:sz="8" w:space="0" w:color="000000" w:themeColor="text1"/>
+        </w:tcBorders>
+      </w:tcPr>
+    </w:tblStylePr>
+    <w:tblStylePr w:type="firstCol">
+      <w:rPr>
+        <w:rFonts w:asciiTheme="majorHAnsi" w:eastAsiaTheme="majorEastAsia" w:hAnsiTheme="majorHAnsi" w:cstheme="majorBidi"/>
+        <w:b/>
+        <w:bCs/>
+      </w:rPr>
+    </w:tblStylePr>
+    <w:tblStylePr w:type="lastCol">
+      <w:rPr>
+        <w:rFonts w:asciiTheme="majorHAnsi" w:eastAsiaTheme="majorEastAsia" w:hAnsiTheme="majorHAnsi" w:cstheme="majorBidi"/>
+        <w:b/>
+        <w:bCs/>
+      </w:rPr>
+      <w:tblPr/>
+      <w:tcPr>
+        <w:tcBorders>
+          <w:top w:val="single" w:sz="8" w:space="0" w:color="000000" w:themeColor="text1"/>
+          <w:left w:val="single" w:sz="8" w:space="0" w:color="000000" w:themeColor="text1"/>
+          <w:bottom w:val="single" w:sz="8" w:space="0" w:color="000000" w:themeColor="text1"/>
+          <w:right w:val="single" w:sz="8" w:space="0" w:color="000000" w:themeColor="text1"/>
+        </w:tcBorders>
+      </w:tcPr>
+    </w:tblStylePr>
+    <w:tblStylePr w:type="band1Vert">
+      <w:tblPr/>
+      <w:tcPr>
+        <w:tcBorders>
+          <w:top w:val="single" w:sz="8" w:space="0" w:color="000000" w:themeColor="text1"/>
+          <w:left w:val="single" w:sz="8" w:space="0" w:color="000000" w:themeColor="text1"/>
+          <w:bottom w:val="single" w:sz="8" w:space="0" w:color="000000" w:themeColor="text1"/>
+          <w:right w:val="single" w:sz="8" w:space="0" w:color="000000" w:themeColor="text1"/>
+        </w:tcBorders>
+        <w:shd w:val="clear" w:color="auto" w:fill="C0C0C0" w:themeFill="text1" w:themeFillTint="3F"/>
+      </w:tcPr>
+    </w:tblStylePr>
+    <w:tblStylePr w:type="band1Horz">
+      <w:tblPr/>
+      <w:tcPr>
+        <w:tcBorders>
+          <w:top w:val="single" w:sz="8" w:space="0" w:color="000000" w:themeColor="text1"/>
+          <w:left w:val="single" w:sz="8" w:space="0" w:color="000000" w:themeColor="text1"/>
+          <w:bottom w:val="single" w:sz="8" w:space="0" w:color="000000" w:themeColor="text1"/>
+          <w:right w:val="single" w:sz="8" w:space="0" w:color="000000" w:themeColor="text1"/>
+          <w:insideV w:val="single" w:sz="8" w:space="0" w:color="000000" w:themeColor="text1"/>
+        </w:tcBorders>
+        <w:shd w:val="clear" w:color="auto" w:fill="C0C0C0" w:themeFill="text1" w:themeFillTint="3F"/>
+      </w:tcPr>
+    </w:tblStylePr>
+    <w:tblStylePr w:type="band2Horz">
+      <w:tblPr/>
+      <w:tcPr>
+        <w:tcBorders>
+          <w:top w:val="single" w:sz="8" w:space="0" w:color="000000" w:themeColor="text1"/>
+          <w:left w:val="single" w:sz="8" w:space="0" w:color="000000" w:themeColor="text1"/>
+          <w:bottom w:val="single" w:sz="8" w:space="0" w:color="000000" w:themeColor="text1"/>
+          <w:right w:val="single" w:sz="8" w:space="0" w:color="000000" w:themeColor="text1"/>
+          <w:insideV w:val="single" w:sz="8" w:space="0" w:color="000000" w:themeColor="text1"/>
+        </w:tcBorders>
+      </w:tcPr>
+    </w:tblStylePr>
+  </w:style>
+  <w:style w:type="table" w:styleId="ColorfulList-Accent2">
+    <w:name w:val="Colorful List Accent 2"/>
+    <w:basedOn w:val="TableNormal"/>
+    <w:uiPriority w:val="72"/>
+    <w:rsid w:val="001D16C7"/>
+    <w:rPr>
+      <w:color w:val="000000" w:themeColor="text1"/>
+    </w:rPr>
+    <w:tblPr>
+      <w:tblStyleRowBandSize w:val="1"/>
+      <w:tblStyleColBandSize w:val="1"/>
+      <w:tblInd w:w="0" w:type="dxa"/>
+      <w:tblCellMar>
+        <w:top w:w="0" w:type="dxa"/>
+        <w:left w:w="108" w:type="dxa"/>
+        <w:bottom w:w="0" w:type="dxa"/>
+        <w:right w:w="108" w:type="dxa"/>
+      </w:tblCellMar>
+    </w:tblPr>
+    <w:tcPr>
+      <w:shd w:val="clear" w:color="auto" w:fill="F8EDED" w:themeFill="accent2" w:themeFillTint="19"/>
+    </w:tcPr>
+    <w:tblStylePr w:type="firstRow">
+      <w:rPr>
+        <w:b/>
+        <w:bCs/>
+        <w:color w:val="FFFFFF" w:themeColor="background1"/>
+      </w:rPr>
+      <w:tblPr/>
+      <w:tcPr>
+        <w:tcBorders>
+          <w:bottom w:val="single" w:sz="12" w:space="0" w:color="FFFFFF" w:themeColor="background1"/>
+        </w:tcBorders>
+        <w:shd w:val="clear" w:color="auto" w:fill="9E3A38" w:themeFill="accent2" w:themeFillShade="CC"/>
+      </w:tcPr>
+    </w:tblStylePr>
+    <w:tblStylePr w:type="lastRow">
+      <w:rPr>
+        <w:b/>
+        <w:bCs/>
+        <w:color w:val="9E3A38" w:themeColor="accent2" w:themeShade="CC"/>
+      </w:rPr>
+      <w:tblPr/>
+      <w:tcPr>
+        <w:tcBorders>
+          <w:top w:val="single" w:sz="12" w:space="0" w:color="000000" w:themeColor="text1"/>
+        </w:tcBorders>
+        <w:shd w:val="clear" w:color="auto" w:fill="FFFFFF" w:themeFill="background1"/>
+      </w:tcPr>
+    </w:tblStylePr>
+    <w:tblStylePr w:type="firstCol">
+      <w:rPr>
+        <w:b/>
+        <w:bCs/>
+      </w:rPr>
+    </w:tblStylePr>
+    <w:tblStylePr w:type="lastCol">
+      <w:rPr>
+        <w:b/>
+        <w:bCs/>
+      </w:rPr>
+    </w:tblStylePr>
+    <w:tblStylePr w:type="band1Vert">
+      <w:tblPr/>
+      <w:tcPr>
+        <w:tcBorders>
+          <w:top w:val="nil"/>
+          <w:left w:val="nil"/>
+          <w:bottom w:val="nil"/>
+          <w:right w:val="nil"/>
+          <w:insideH w:val="nil"/>
+          <w:insideV w:val="nil"/>
+        </w:tcBorders>
+        <w:shd w:val="clear" w:color="auto" w:fill="EFD3D2" w:themeFill="accent2" w:themeFillTint="3F"/>
+      </w:tcPr>
+    </w:tblStylePr>
+    <w:tblStylePr w:type="band1Horz">
+      <w:tblPr/>
+      <w:tcPr>
+        <w:shd w:val="clear" w:color="auto" w:fill="F2DBDB" w:themeFill="accent2" w:themeFillTint="33"/>
+      </w:tcPr>
+    </w:tblStylePr>
+  </w:style>
+  <w:style w:type="table" w:styleId="MediumShading2">
+    <w:name w:val="Medium Shading 2"/>
+    <w:basedOn w:val="TableNormal"/>
+    <w:uiPriority w:val="64"/>
+    <w:rsid w:val="001D16C7"/>
+    <w:tblPr>
+      <w:tblStyleRowBandSize w:val="1"/>
+      <w:tblStyleColBandSize w:val="1"/>
+      <w:tblInd w:w="0" w:type="dxa"/>
+      <w:tblBorders>
+        <w:top w:val="single" w:sz="18" w:space="0" w:color="auto"/>
+        <w:bottom w:val="single" w:sz="18" w:space="0" w:color="auto"/>
+      </w:tblBorders>
+      <w:tblCellMar>
+        <w:top w:w="0" w:type="dxa"/>
+        <w:left w:w="108" w:type="dxa"/>
+        <w:bottom w:w="0" w:type="dxa"/>
+        <w:right w:w="108" w:type="dxa"/>
+      </w:tblCellMar>
+    </w:tblPr>
+    <w:tblStylePr w:type="firstRow">
+      <w:pPr>
+        <w:spacing w:before="0" w:after="0" w:line="240" w:lineRule="auto"/>
+      </w:pPr>
+      <w:rPr>
+        <w:b/>
+        <w:bCs/>
+        <w:color w:val="FFFFFF" w:themeColor="background1"/>
+      </w:rPr>
+      <w:tblPr/>
+      <w:tcPr>
+        <w:tcBorders>
+          <w:top w:val="single" w:sz="18" w:space="0" w:color="auto"/>
+          <w:left w:val="nil"/>
+          <w:bottom w:val="single" w:sz="18" w:space="0" w:color="auto"/>
+          <w:right w:val="nil"/>
+          <w:insideH w:val="nil"/>
+          <w:insideV w:val="nil"/>
+        </w:tcBorders>
+        <w:shd w:val="clear" w:color="auto" w:fill="000000" w:themeFill="text1"/>
+      </w:tcPr>
+    </w:tblStylePr>
+    <w:tblStylePr w:type="lastRow">
+      <w:pPr>
+        <w:spacing w:before="0" w:after="0" w:line="240" w:lineRule="auto"/>
+      </w:pPr>
+      <w:rPr>
+        <w:color w:val="auto"/>
+      </w:rPr>
+      <w:tblPr/>
+      <w:tcPr>
+        <w:tcBorders>
+          <w:top w:val="double" w:sz="6" w:space="0" w:color="auto"/>
+          <w:left w:val="nil"/>
+          <w:bottom w:val="single" w:sz="18" w:space="0" w:color="auto"/>
+          <w:right w:val="nil"/>
+          <w:insideH w:val="nil"/>
+          <w:insideV w:val="nil"/>
+        </w:tcBorders>
+        <w:shd w:val="clear" w:color="auto" w:fill="FFFFFF" w:themeFill="background1"/>
+      </w:tcPr>
+    </w:tblStylePr>
+    <w:tblStylePr w:type="firstCol">
+      <w:rPr>
+        <w:b/>
+        <w:bCs/>
+        <w:color w:val="FFFFFF" w:themeColor="background1"/>
+      </w:rPr>
+      <w:tblPr/>
+      <w:tcPr>
+        <w:tcBorders>
+          <w:top w:val="nil"/>
+          <w:left w:val="nil"/>
+          <w:bottom w:val="single" w:sz="18" w:space="0" w:color="auto"/>
+          <w:right w:val="nil"/>
+          <w:insideH w:val="nil"/>
+          <w:insideV w:val="nil"/>
+        </w:tcBorders>
+        <w:shd w:val="clear" w:color="auto" w:fill="000000" w:themeFill="text1"/>
+      </w:tcPr>
+    </w:tblStylePr>
+    <w:tblStylePr w:type="lastCol">
+      <w:rPr>
+        <w:b/>
+        <w:bCs/>
+        <w:color w:val="FFFFFF" w:themeColor="background1"/>
+      </w:rPr>
+      <w:tblPr/>
+      <w:tcPr>
+        <w:tcBorders>
+          <w:left w:val="nil"/>
+          <w:right w:val="nil"/>
+          <w:insideH w:val="nil"/>
+          <w:insideV w:val="nil"/>
+        </w:tcBorders>
+        <w:shd w:val="clear" w:color="auto" w:fill="000000" w:themeFill="text1"/>
+      </w:tcPr>
+    </w:tblStylePr>
+    <w:tblStylePr w:type="band1Vert">
+      <w:tblPr/>
+      <w:tcPr>
+        <w:tcBorders>
+          <w:left w:val="nil"/>
+          <w:right w:val="nil"/>
+          <w:insideH w:val="nil"/>
+          <w:insideV w:val="nil"/>
+        </w:tcBorders>
+        <w:shd w:val="clear" w:color="auto" w:fill="D8D8D8" w:themeFill="background1" w:themeFillShade="D8"/>
+      </w:tcPr>
+    </w:tblStylePr>
+    <w:tblStylePr w:type="band1Horz">
+      <w:tblPr/>
+      <w:tcPr>
+        <w:shd w:val="clear" w:color="auto" w:fill="D8D8D8" w:themeFill="background1" w:themeFillShade="D8"/>
+      </w:tcPr>
+    </w:tblStylePr>
+    <w:tblStylePr w:type="neCell">
+      <w:tblPr/>
+      <w:tcPr>
+        <w:tcBorders>
+          <w:top w:val="single" w:sz="18" w:space="0" w:color="auto"/>
+          <w:left w:val="nil"/>
+          <w:bottom w:val="single" w:sz="18" w:space="0" w:color="auto"/>
+          <w:right w:val="nil"/>
+          <w:insideH w:val="nil"/>
+          <w:insideV w:val="nil"/>
+        </w:tcBorders>
+      </w:tcPr>
+    </w:tblStylePr>
+    <w:tblStylePr w:type="nwCell">
+      <w:rPr>
+        <w:color w:val="FFFFFF" w:themeColor="background1"/>
+      </w:rPr>
+      <w:tblPr/>
+      <w:tcPr>
+        <w:tcBorders>
+          <w:top w:val="single" w:sz="18" w:space="0" w:color="auto"/>
+          <w:left w:val="nil"/>
+          <w:bottom w:val="single" w:sz="18" w:space="0" w:color="auto"/>
+          <w:right w:val="nil"/>
+          <w:insideH w:val="nil"/>
+          <w:insideV w:val="nil"/>
+        </w:tcBorders>
+      </w:tcPr>
+    </w:tblStylePr>
+  </w:style>
+  <w:style w:type="paragraph" w:styleId="ListParagraph">
+    <w:name w:val="List Paragraph"/>
+    <w:basedOn w:val="Normal"/>
+    <w:uiPriority w:val="34"/>
+    <w:qFormat/>
+    <w:rsid w:val="00954A8B"/>
+    <w:pPr>
+      <w:ind w:left="720"/>
+      <w:contextualSpacing/>
+    </w:pPr>
+  </w:style>
+  <w:style w:type="table" w:customStyle="1" w:styleId="ListTable5Dark-Accent21">
+    <w:name w:val="List Table 5 Dark - Accent 21"/>
+    <w:basedOn w:val="TableNormal"/>
+    <w:uiPriority w:val="50"/>
+    <w:rsid w:val="00651F8A"/>
+    <w:rPr>
+      <w:color w:val="FFFFFF" w:themeColor="background1"/>
+    </w:rPr>
+    <w:tblPr>
+      <w:tblStyleRowBandSize w:val="1"/>
+      <w:tblStyleColBandSize w:val="1"/>
+      <w:tblInd w:w="0" w:type="dxa"/>
+      <w:tblBorders>
+        <w:top w:val="single" w:sz="24" w:space="0" w:color="C0504D" w:themeColor="accent2"/>
+        <w:left w:val="single" w:sz="24" w:space="0" w:color="C0504D" w:themeColor="accent2"/>
+        <w:bottom w:val="single" w:sz="24" w:space="0" w:color="C0504D" w:themeColor="accent2"/>
+        <w:right w:val="single" w:sz="24" w:space="0" w:color="C0504D" w:themeColor="accent2"/>
+      </w:tblBorders>
+      <w:tblCellMar>
+        <w:top w:w="0" w:type="dxa"/>
+        <w:left w:w="108" w:type="dxa"/>
+        <w:bottom w:w="0" w:type="dxa"/>
+        <w:right w:w="108" w:type="dxa"/>
+      </w:tblCellMar>
+    </w:tblPr>
+    <w:tcPr>
+      <w:shd w:val="clear" w:color="auto" w:fill="C0504D" w:themeFill="accent2"/>
+    </w:tcPr>
+    <w:tblStylePr w:type="firstRow">
+      <w:rPr>
+        <w:b/>
+        <w:bCs/>
+      </w:rPr>
+      <w:tblPr/>
+      <w:tcPr>
+        <w:tcBorders>
+          <w:bottom w:val="single" w:sz="18" w:space="0" w:color="FFFFFF" w:themeColor="background1"/>
+        </w:tcBorders>
+      </w:tcPr>
+    </w:tblStylePr>
+    <w:tblStylePr w:type="lastRow">
+      <w:rPr>
+        <w:b/>
+        <w:bCs/>
+      </w:rPr>
+      <w:tblPr/>
+      <w:tcPr>
+        <w:tcBorders>
+          <w:top w:val="single" w:sz="4" w:space="0" w:color="FFFFFF" w:themeColor="background1"/>
+        </w:tcBorders>
+      </w:tcPr>
+    </w:tblStylePr>
+    <w:tblStylePr w:type="firstCol">
+      <w:rPr>
+        <w:b/>
+        <w:bCs/>
+      </w:rPr>
+      <w:tblPr/>
+      <w:tcPr>
+        <w:tcBorders>
+          <w:right w:val="single" w:sz="4" w:space="0" w:color="FFFFFF" w:themeColor="background1"/>
+        </w:tcBorders>
+      </w:tcPr>
+    </w:tblStylePr>
+    <w:tblStylePr w:type="lastCol">
+      <w:rPr>
+        <w:b/>
+        <w:bCs/>
+      </w:rPr>
+      <w:tblPr/>
+      <w:tcPr>
+        <w:tcBorders>
+          <w:left w:val="single" w:sz="4" w:space="0" w:color="FFFFFF" w:themeColor="background1"/>
+        </w:tcBorders>
+      </w:tcPr>
+    </w:tblStylePr>
+    <w:tblStylePr w:type="band1Vert">
+      <w:tblPr/>
+      <w:tcPr>
+        <w:tcBorders>
+          <w:left w:val="single" w:sz="4" w:space="0" w:color="FFFFFF" w:themeColor="background1"/>
+          <w:right w:val="single" w:sz="4" w:space="0" w:color="FFFFFF" w:themeColor="background1"/>
+        </w:tcBorders>
+      </w:tcPr>
+    </w:tblStylePr>
+    <w:tblStylePr w:type="band2Vert">
+      <w:tblPr/>
+      <w:tcPr>
+        <w:tcBorders>
+          <w:left w:val="single" w:sz="4" w:space="0" w:color="FFFFFF" w:themeColor="background1"/>
+          <w:right w:val="single" w:sz="4" w:space="0" w:color="FFFFFF" w:themeColor="background1"/>
+        </w:tcBorders>
+      </w:tcPr>
+    </w:tblStylePr>
+    <w:tblStylePr w:type="band1Horz">
+      <w:tblPr/>
+      <w:tcPr>
+        <w:tcBorders>
+          <w:top w:val="single" w:sz="4" w:space="0" w:color="FFFFFF" w:themeColor="background1"/>
+          <w:bottom w:val="single" w:sz="4" w:space="0" w:color="FFFFFF" w:themeColor="background1"/>
+        </w:tcBorders>
+      </w:tcPr>
+    </w:tblStylePr>
+    <w:tblStylePr w:type="neCell">
+      <w:tblPr/>
+      <w:tcPr>
+        <w:tcBorders>
+          <w:left w:val="nil"/>
+        </w:tcBorders>
+      </w:tcPr>
+    </w:tblStylePr>
+    <w:tblStylePr w:type="nwCell">
+      <w:tblPr/>
+      <w:tcPr>
+        <w:tcBorders>
+          <w:right w:val="nil"/>
+        </w:tcBorders>
+      </w:tcPr>
+    </w:tblStylePr>
+    <w:tblStylePr w:type="seCell">
+      <w:tblPr/>
+      <w:tcPr>
+        <w:tcBorders>
+          <w:top w:val="nil"/>
+          <w:left w:val="nil"/>
+        </w:tcBorders>
+      </w:tcPr>
+    </w:tblStylePr>
+    <w:tblStylePr w:type="swCell">
+      <w:tblPr/>
+      <w:tcPr>
+        <w:tcBorders>
+          <w:top w:val="nil"/>
+          <w:right w:val="nil"/>
+        </w:tcBorders>
+      </w:tcPr>
+    </w:tblStylePr>
+  </w:style>
+  <w:style w:type="table" w:customStyle="1" w:styleId="ListTable5Dark-Accent31">
+    <w:name w:val="List Table 5 Dark - Accent 31"/>
+    <w:basedOn w:val="TableNormal"/>
+    <w:uiPriority w:val="50"/>
+    <w:rsid w:val="00651F8A"/>
+    <w:rPr>
+      <w:color w:val="FFFFFF" w:themeColor="background1"/>
+    </w:rPr>
+    <w:tblPr>
+      <w:tblStyleRowBandSize w:val="1"/>
+      <w:tblStyleColBandSize w:val="1"/>
+      <w:tblInd w:w="0" w:type="dxa"/>
+      <w:tblBorders>
+        <w:top w:val="single" w:sz="24" w:space="0" w:color="9BBB59" w:themeColor="accent3"/>
+        <w:left w:val="single" w:sz="24" w:space="0" w:color="9BBB59" w:themeColor="accent3"/>
+        <w:bottom w:val="single" w:sz="24" w:space="0" w:color="9BBB59" w:themeColor="accent3"/>
+        <w:right w:val="single" w:sz="24" w:space="0" w:color="9BBB59" w:themeColor="accent3"/>
+      </w:tblBorders>
+      <w:tblCellMar>
+        <w:top w:w="0" w:type="dxa"/>
+        <w:left w:w="108" w:type="dxa"/>
+        <w:bottom w:w="0" w:type="dxa"/>
+        <w:right w:w="108" w:type="dxa"/>
+      </w:tblCellMar>
+    </w:tblPr>
+    <w:tcPr>
+      <w:shd w:val="clear" w:color="auto" w:fill="9BBB59" w:themeFill="accent3"/>
+    </w:tcPr>
+    <w:tblStylePr w:type="firstRow">
+      <w:rPr>
+        <w:b/>
+        <w:bCs/>
+      </w:rPr>
+      <w:tblPr/>
+      <w:tcPr>
+        <w:tcBorders>
+          <w:bottom w:val="single" w:sz="18" w:space="0" w:color="FFFFFF" w:themeColor="background1"/>
+        </w:tcBorders>
+      </w:tcPr>
+    </w:tblStylePr>
+    <w:tblStylePr w:type="lastRow">
+      <w:rPr>
+        <w:b/>
+        <w:bCs/>
+      </w:rPr>
+      <w:tblPr/>
+      <w:tcPr>
+        <w:tcBorders>
+          <w:top w:val="single" w:sz="4" w:space="0" w:color="FFFFFF" w:themeColor="background1"/>
+        </w:tcBorders>
+      </w:tcPr>
+    </w:tblStylePr>
+    <w:tblStylePr w:type="firstCol">
+      <w:rPr>
+        <w:b/>
+        <w:bCs/>
+      </w:rPr>
+      <w:tblPr/>
+      <w:tcPr>
+        <w:tcBorders>
+          <w:right w:val="single" w:sz="4" w:space="0" w:color="FFFFFF" w:themeColor="background1"/>
+        </w:tcBorders>
+      </w:tcPr>
+    </w:tblStylePr>
+    <w:tblStylePr w:type="lastCol">
+      <w:rPr>
+        <w:b/>
+        <w:bCs/>
+      </w:rPr>
+      <w:tblPr/>
+      <w:tcPr>
+        <w:tcBorders>
+          <w:left w:val="single" w:sz="4" w:space="0" w:color="FFFFFF" w:themeColor="background1"/>
+        </w:tcBorders>
+      </w:tcPr>
+    </w:tblStylePr>
+    <w:tblStylePr w:type="band1Vert">
+      <w:tblPr/>
+      <w:tcPr>
+        <w:tcBorders>
+          <w:left w:val="single" w:sz="4" w:space="0" w:color="FFFFFF" w:themeColor="background1"/>
+          <w:right w:val="single" w:sz="4" w:space="0" w:color="FFFFFF" w:themeColor="background1"/>
+        </w:tcBorders>
+      </w:tcPr>
+    </w:tblStylePr>
+    <w:tblStylePr w:type="band2Vert">
+      <w:tblPr/>
+      <w:tcPr>
+        <w:tcBorders>
+          <w:left w:val="single" w:sz="4" w:space="0" w:color="FFFFFF" w:themeColor="background1"/>
+          <w:right w:val="single" w:sz="4" w:space="0" w:color="FFFFFF" w:themeColor="background1"/>
+        </w:tcBorders>
+      </w:tcPr>
+    </w:tblStylePr>
+    <w:tblStylePr w:type="band1Horz">
+      <w:tblPr/>
+      <w:tcPr>
+        <w:tcBorders>
+          <w:top w:val="single" w:sz="4" w:space="0" w:color="FFFFFF" w:themeColor="background1"/>
+          <w:bottom w:val="single" w:sz="4" w:space="0" w:color="FFFFFF" w:themeColor="background1"/>
+        </w:tcBorders>
+      </w:tcPr>
+    </w:tblStylePr>
+    <w:tblStylePr w:type="neCell">
+      <w:tblPr/>
+      <w:tcPr>
+        <w:tcBorders>
+          <w:left w:val="nil"/>
+        </w:tcBorders>
+      </w:tcPr>
+    </w:tblStylePr>
+    <w:tblStylePr w:type="nwCell">
+      <w:tblPr/>
+      <w:tcPr>
+        <w:tcBorders>
+          <w:right w:val="nil"/>
+        </w:tcBorders>
+      </w:tcPr>
+    </w:tblStylePr>
+    <w:tblStylePr w:type="seCell">
+      <w:tblPr/>
+      <w:tcPr>
+        <w:tcBorders>
+          <w:top w:val="nil"/>
+          <w:left w:val="nil"/>
+        </w:tcBorders>
+      </w:tcPr>
+    </w:tblStylePr>
+    <w:tblStylePr w:type="swCell">
+      <w:tblPr/>
+      <w:tcPr>
+        <w:tcBorders>
+          <w:top w:val="nil"/>
+          <w:right w:val="nil"/>
+        </w:tcBorders>
+      </w:tcPr>
+    </w:tblStylePr>
+  </w:style>
+  <w:style w:type="table" w:customStyle="1" w:styleId="TableGridLight1">
+    <w:name w:val="Table Grid Light1"/>
+    <w:basedOn w:val="TableNormal"/>
+    <w:uiPriority w:val="99"/>
+    <w:rsid w:val="00651F8A"/>
+    <w:tblPr>
+      <w:tblInd w:w="0" w:type="dxa"/>
+      <w:tblBorders>
+        <w:top w:val="single" w:sz="4" w:space="0" w:color="BFBFBF" w:themeColor="background1" w:themeShade="BF"/>
+        <w:left w:val="single" w:sz="4" w:space="0" w:color="BFBFBF" w:themeColor="background1" w:themeShade="BF"/>
+        <w:bottom w:val="single" w:sz="4" w:space="0" w:color="BFBFBF" w:themeColor="background1" w:themeShade="BF"/>
+        <w:right w:val="single" w:sz="4" w:space="0" w:color="BFBFBF" w:themeColor="background1" w:themeShade="BF"/>
+        <w:insideH w:val="single" w:sz="4" w:space="0" w:color="BFBFBF" w:themeColor="background1" w:themeShade="BF"/>
+        <w:insideV w:val="single" w:sz="4" w:space="0" w:color="BFBFBF" w:themeColor="background1" w:themeShade="BF"/>
+      </w:tblBorders>
+      <w:tblCellMar>
+        <w:top w:w="0" w:type="dxa"/>
+        <w:left w:w="108" w:type="dxa"/>
+        <w:bottom w:w="0" w:type="dxa"/>
+        <w:right w:w="108" w:type="dxa"/>
+      </w:tblCellMar>
+    </w:tblPr>
+  </w:style>
+  <w:style w:type="table" w:customStyle="1" w:styleId="PlainTable51">
+    <w:name w:val="Plain Table 51"/>
+    <w:basedOn w:val="TableNormal"/>
+    <w:uiPriority w:val="99"/>
+    <w:rsid w:val="00651F8A"/>
+    <w:tblPr>
+      <w:tblStyleRowBandSize w:val="1"/>
+      <w:tblStyleColBandSize w:val="1"/>
+      <w:tblInd w:w="0" w:type="dxa"/>
+      <w:tblCellMar>
+        <w:top w:w="0" w:type="dxa"/>
+        <w:left w:w="108" w:type="dxa"/>
+        <w:bottom w:w="0" w:type="dxa"/>
+        <w:right w:w="108" w:type="dxa"/>
+      </w:tblCellMar>
+    </w:tblPr>
+    <w:tblStylePr w:type="firstRow">
+      <w:rPr>
+        <w:rFonts w:asciiTheme="majorHAnsi" w:eastAsiaTheme="majorEastAsia" w:hAnsiTheme="majorHAnsi" w:cstheme="majorBidi"/>
+        <w:i/>
+        <w:iCs/>
+        <w:sz w:val="26"/>
+      </w:rPr>
+      <w:tblPr/>
+      <w:tcPr>
+        <w:tcBorders>
+          <w:bottom w:val="single" w:sz="4" w:space="0" w:color="7F7F7F" w:themeColor="text1" w:themeTint="80"/>
+        </w:tcBorders>
+        <w:shd w:val="clear" w:color="auto" w:fill="FFFFFF" w:themeFill="background1"/>
+      </w:tcPr>
+    </w:tblStylePr>
+    <w:tblStylePr w:type="lastRow">
+      <w:rPr>
+        <w:rFonts w:asciiTheme="majorHAnsi" w:eastAsiaTheme="majorEastAsia" w:hAnsiTheme="majorHAnsi" w:cstheme="majorBidi"/>
+        <w:i/>
+        <w:iCs/>
+        <w:sz w:val="26"/>
+      </w:rPr>
+      <w:tblPr/>
+      <w:tcPr>
+        <w:tcBorders>
+          <w:top w:val="single" w:sz="4" w:space="0" w:color="7F7F7F" w:themeColor="text1" w:themeTint="80"/>
+        </w:tcBorders>
+        <w:shd w:val="clear" w:color="auto" w:fill="FFFFFF" w:themeFill="background1"/>
+      </w:tcPr>
+    </w:tblStylePr>
+    <w:tblStylePr w:type="firstCol">
+      <w:pPr>
+        <w:jc w:val="right"/>
+      </w:pPr>
+      <w:rPr>
+        <w:rFonts w:asciiTheme="majorHAnsi" w:eastAsiaTheme="majorEastAsia" w:hAnsiTheme="majorHAnsi" w:cstheme="majorBidi"/>
+        <w:i/>
+        <w:iCs/>
+        <w:sz w:val="26"/>
+      </w:rPr>
+      <w:tblPr/>
+      <w:tcPr>
+        <w:tcBorders>
+          <w:right w:val="single" w:sz="4" w:space="0" w:color="7F7F7F" w:themeColor="text1" w:themeTint="80"/>
+        </w:tcBorders>
+        <w:shd w:val="clear" w:color="auto" w:fill="FFFFFF" w:themeFill="background1"/>
+      </w:tcPr>
+    </w:tblStylePr>
+    <w:tblStylePr w:type="lastCol">
+      <w:rPr>
+        <w:rFonts w:asciiTheme="majorHAnsi" w:eastAsiaTheme="majorEastAsia" w:hAnsiTheme="majorHAnsi" w:cstheme="majorBidi"/>
+        <w:i/>
+        <w:iCs/>
+        <w:sz w:val="26"/>
+      </w:rPr>
+      <w:tblPr/>
+      <w:tcPr>
+        <w:tcBorders>
+          <w:left w:val="single" w:sz="4" w:space="0" w:color="7F7F7F" w:themeColor="text1" w:themeTint="80"/>
+        </w:tcBorders>
+        <w:shd w:val="clear" w:color="auto" w:fill="FFFFFF" w:themeFill="background1"/>
+      </w:tcPr>
+    </w:tblStylePr>
+    <w:tblStylePr w:type="band1Vert">
+      <w:tblPr/>
+      <w:tcPr>
+        <w:shd w:val="clear" w:color="auto" w:fill="F2F2F2" w:themeFill="background1" w:themeFillShade="F2"/>
+      </w:tcPr>
+    </w:tblStylePr>
+    <w:tblStylePr w:type="band1Horz">
+      <w:tblPr/>
+      <w:tcPr>
+        <w:shd w:val="clear" w:color="auto" w:fill="F2F2F2" w:themeFill="background1" w:themeFillShade="F2"/>
+      </w:tcPr>
+    </w:tblStylePr>
+    <w:tblStylePr w:type="neCell">
+      <w:tblPr/>
+      <w:tcPr>
+        <w:tcBorders>
+          <w:left w:val="nil"/>
+        </w:tcBorders>
+      </w:tcPr>
+    </w:tblStylePr>
+    <w:tblStylePr w:type="nwCell">
+      <w:tblPr/>
+      <w:tcPr>
+        <w:tcBorders>
+          <w:right w:val="nil"/>
+        </w:tcBorders>
+      </w:tcPr>
+    </w:tblStylePr>
+    <w:tblStylePr w:type="seCell">
+      <w:tblPr/>
+      <w:tcPr>
+        <w:tcBorders>
+          <w:left w:val="nil"/>
+        </w:tcBorders>
+      </w:tcPr>
+    </w:tblStylePr>
+    <w:tblStylePr w:type="swCell">
+      <w:tblPr/>
+      <w:tcPr>
+        <w:tcBorders>
+          <w:right w:val="nil"/>
+        </w:tcBorders>
+      </w:tcPr>
+    </w:tblStylePr>
+  </w:style>
+  <w:style w:type="character" w:styleId="Hyperlink">
+    <w:name w:val="Hyperlink"/>
+    <w:basedOn w:val="DefaultParagraphFont"/>
+    <w:uiPriority w:val="99"/>
+    <w:unhideWhenUsed/>
+    <w:rsid w:val="001E39EC"/>
+    <w:rPr>
+      <w:color w:val="0000FF" w:themeColor="hyperlink"/>
+      <w:u w:val="single"/>
+    </w:rPr>
+  </w:style>
+</w:styles>
+</file>
+
 <file path=word/theme/theme1.xml><?xml version="1.0" encoding="utf-8"?>
 <a:theme xmlns:a="http://schemas.openxmlformats.org/drawingml/2006/main" name="Office Theme">
   <a:themeElements>
@@ -12473,7 +14197,7 @@
 </file>
 
 <file path=customXml/itemProps2.xml><?xml version="1.0" encoding="utf-8"?>
-<ds:datastoreItem xmlns:ds="http://schemas.openxmlformats.org/officeDocument/2006/customXml" ds:itemID="{58A87C39-8E90-43E6-9D44-0519066CBBC3}">
+<ds:datastoreItem xmlns:ds="http://schemas.openxmlformats.org/officeDocument/2006/customXml" ds:itemID="{8DDFDC0D-C7AA-5B48-A41F-5630B27B1F24}">
   <ds:schemaRefs>
     <ds:schemaRef ds:uri="http://schemas.openxmlformats.org/officeDocument/2006/bibliography"/>
   </ds:schemaRefs>

</xml_diff>

<commit_message>
Added ATP-13 for GPR011
</commit_message>
<xml_diff>
--- a/ATP Overview.docx
+++ b/ATP Overview.docx
@@ -168,16 +168,7 @@
                                       <w:sz w:val="92"/>
                                       <w:szCs w:val="92"/>
                                     </w:rPr>
-                                    <w:t>v</w:t>
-                                  </w:r>
-                                  <w:r>
-                                    <w:rPr>
-                                      <w:rFonts w:asciiTheme="majorHAnsi" w:hAnsiTheme="majorHAnsi"/>
-                                      <w:color w:val="548DD4" w:themeColor="text2" w:themeTint="99"/>
-                                      <w:sz w:val="92"/>
-                                      <w:szCs w:val="92"/>
-                                    </w:rPr>
-                                    <w:t>0.4</w:t>
+                                    <w:t>v0.4</w:t>
                                   </w:r>
                                 </w:p>
                               </w:txbxContent>
@@ -286,16 +277,7 @@
                                 <w:sz w:val="92"/>
                                 <w:szCs w:val="92"/>
                               </w:rPr>
-                              <w:t>v</w:t>
-                            </w:r>
-                            <w:r>
-                              <w:rPr>
-                                <w:rFonts w:asciiTheme="majorHAnsi" w:hAnsiTheme="majorHAnsi"/>
-                                <w:color w:val="548DD4" w:themeColor="text2" w:themeTint="99"/>
-                                <w:sz w:val="92"/>
-                                <w:szCs w:val="92"/>
-                              </w:rPr>
-                              <w:t>0.4</w:t>
+                              <w:t>v0.4</w:t>
                             </w:r>
                           </w:p>
                         </w:txbxContent>
@@ -1296,19 +1278,17 @@
       <w:r>
         <w:br w:type="page"/>
       </w:r>
-      <w:bookmarkStart w:id="0" w:name="_GoBack"/>
-      <w:bookmarkEnd w:id="0"/>
     </w:p>
     <w:p>
       <w:pPr>
         <w:pStyle w:val="Heading1"/>
       </w:pPr>
-      <w:bookmarkStart w:id="1" w:name="_Toc475601088"/>
+      <w:bookmarkStart w:id="0" w:name="_Toc475601088"/>
       <w:r>
         <w:lastRenderedPageBreak/>
         <w:t>ATPs</w:t>
       </w:r>
-      <w:bookmarkEnd w:id="1"/>
+      <w:bookmarkEnd w:id="0"/>
     </w:p>
     <w:p>
       <w:r>
@@ -2868,6 +2848,74 @@
             </w:pPr>
             <w:r>
               <w:t>Analysis</w:t>
+            </w:r>
+          </w:p>
+        </w:tc>
+      </w:tr>
+      <w:tr>
+        <w:trPr>
+          <w:cnfStyle w:val="000000100000" w:firstRow="0" w:lastRow="0" w:firstColumn="0" w:lastColumn="0" w:oddVBand="0" w:evenVBand="0" w:oddHBand="1" w:evenHBand="0" w:firstRowFirstColumn="0" w:firstRowLastColumn="0" w:lastRowFirstColumn="0" w:lastRowLastColumn="0"/>
+        </w:trPr>
+        <w:tc>
+          <w:tcPr>
+            <w:cnfStyle w:val="001000000000" w:firstRow="0" w:lastRow="0" w:firstColumn="1" w:lastColumn="0" w:oddVBand="0" w:evenVBand="0" w:oddHBand="0" w:evenHBand="0" w:firstRowFirstColumn="0" w:firstRowLastColumn="0" w:lastRowFirstColumn="0" w:lastRowLastColumn="0"/>
+            <w:tcW w:w="1153" w:type="dxa"/>
+          </w:tcPr>
+          <w:p>
+            <w:r>
+              <w:t>ATP-13</w:t>
+            </w:r>
+          </w:p>
+        </w:tc>
+        <w:tc>
+          <w:tcPr>
+            <w:tcW w:w="1825" w:type="dxa"/>
+          </w:tcPr>
+          <w:p>
+            <w:pPr>
+              <w:cnfStyle w:val="000000100000" w:firstRow="0" w:lastRow="0" w:firstColumn="0" w:lastColumn="0" w:oddVBand="0" w:evenVBand="0" w:oddHBand="1" w:evenHBand="0" w:firstRowFirstColumn="0" w:firstRowLastColumn="0" w:lastRowFirstColumn="0" w:lastRowLastColumn="0"/>
+            </w:pPr>
+            <w:r>
+              <w:t>Demonstration</w:t>
+            </w:r>
+          </w:p>
+        </w:tc>
+        <w:tc>
+          <w:tcPr>
+            <w:tcW w:w="1984" w:type="dxa"/>
+          </w:tcPr>
+          <w:p>
+            <w:pPr>
+              <w:cnfStyle w:val="000000100000" w:firstRow="0" w:lastRow="0" w:firstColumn="0" w:lastColumn="0" w:oddVBand="0" w:evenVBand="0" w:oddHBand="1" w:evenHBand="0" w:firstRowFirstColumn="0" w:firstRowLastColumn="0" w:lastRowFirstColumn="0" w:lastRowLastColumn="0"/>
+            </w:pPr>
+            <w:r>
+              <w:t>GPR011</w:t>
+            </w:r>
+          </w:p>
+        </w:tc>
+        <w:tc>
+          <w:tcPr>
+            <w:tcW w:w="2268" w:type="dxa"/>
+          </w:tcPr>
+          <w:p>
+            <w:pPr>
+              <w:cnfStyle w:val="000000100000" w:firstRow="0" w:lastRow="0" w:firstColumn="0" w:lastColumn="0" w:oddVBand="0" w:evenVBand="0" w:oddHBand="1" w:evenHBand="0" w:firstRowFirstColumn="0" w:firstRowLastColumn="0" w:lastRowFirstColumn="0" w:lastRowLastColumn="0"/>
+            </w:pPr>
+            <w:r>
+              <w:t>Have a video and demo setup</w:t>
+            </w:r>
+          </w:p>
+        </w:tc>
+        <w:tc>
+          <w:tcPr>
+            <w:tcW w:w="1559" w:type="dxa"/>
+          </w:tcPr>
+          <w:p>
+            <w:pPr>
+              <w:cnfStyle w:val="000000100000" w:firstRow="0" w:lastRow="0" w:firstColumn="0" w:lastColumn="0" w:oddVBand="0" w:evenVBand="0" w:oddHBand="1" w:evenHBand="0" w:firstRowFirstColumn="0" w:firstRowLastColumn="0" w:lastRowFirstColumn="0" w:lastRowLastColumn="0"/>
+            </w:pPr>
+            <w:r>
+              <w:t>Inspection</w:t>
             </w:r>
           </w:p>
         </w:tc>
@@ -3926,6 +3974,7 @@
           </w:tcPr>
           <w:p>
             <w:r>
+              <w:lastRenderedPageBreak/>
               <w:t>R004a</w:t>
             </w:r>
           </w:p>
@@ -3985,7 +4034,6 @@
           </w:tcPr>
           <w:p>
             <w:r>
-              <w:lastRenderedPageBreak/>
               <w:t>R005a</w:t>
             </w:r>
           </w:p>
@@ -4561,6 +4609,38 @@
             <w:pPr>
               <w:cnfStyle w:val="000000000000" w:firstRow="0" w:lastRow="0" w:firstColumn="0" w:lastColumn="0" w:oddVBand="0" w:evenVBand="0" w:oddHBand="0" w:evenHBand="0" w:firstRowFirstColumn="0" w:firstRowLastColumn="0" w:lastRowFirstColumn="0" w:lastRowLastColumn="0"/>
             </w:pPr>
+            <w:r>
+              <w:t>ATP-13</w:t>
+            </w:r>
+          </w:p>
+        </w:tc>
+      </w:tr>
+      <w:tr>
+        <w:trPr>
+          <w:cnfStyle w:val="000000100000" w:firstRow="0" w:lastRow="0" w:firstColumn="0" w:lastColumn="0" w:oddVBand="0" w:evenVBand="0" w:oddHBand="1" w:evenHBand="0" w:firstRowFirstColumn="0" w:firstRowLastColumn="0" w:lastRowFirstColumn="0" w:lastRowLastColumn="0"/>
+          <w:trHeight w:val="261"/>
+        </w:trPr>
+        <w:tc>
+          <w:tcPr>
+            <w:cnfStyle w:val="001000000000" w:firstRow="0" w:lastRow="0" w:firstColumn="1" w:lastColumn="0" w:oddVBand="0" w:evenVBand="0" w:oddHBand="0" w:evenHBand="0" w:firstRowFirstColumn="0" w:firstRowLastColumn="0" w:lastRowFirstColumn="0" w:lastRowLastColumn="0"/>
+            <w:tcW w:w="1814" w:type="dxa"/>
+          </w:tcPr>
+          <w:p>
+            <w:r>
+              <w:t>GPR012</w:t>
+            </w:r>
+          </w:p>
+        </w:tc>
+        <w:tc>
+          <w:tcPr>
+            <w:tcW w:w="6655" w:type="dxa"/>
+          </w:tcPr>
+          <w:p>
+            <w:pPr>
+              <w:cnfStyle w:val="000000100000" w:firstRow="0" w:lastRow="0" w:firstColumn="0" w:lastColumn="0" w:oddVBand="0" w:evenVBand="0" w:oddHBand="1" w:evenHBand="0" w:firstRowFirstColumn="0" w:firstRowLastColumn="0" w:lastRowFirstColumn="0" w:lastRowLastColumn="0"/>
+            </w:pPr>
+            <w:bookmarkStart w:id="1" w:name="_GoBack"/>
+            <w:bookmarkEnd w:id="1"/>
           </w:p>
         </w:tc>
       </w:tr>
@@ -4819,36 +4899,6 @@
           </w:p>
         </w:tc>
       </w:tr>
-      <w:tr>
-        <w:trPr>
-          <w:cnfStyle w:val="000000100000" w:firstRow="0" w:lastRow="0" w:firstColumn="0" w:lastColumn="0" w:oddVBand="0" w:evenVBand="0" w:oddHBand="1" w:evenHBand="0" w:firstRowFirstColumn="0" w:firstRowLastColumn="0" w:lastRowFirstColumn="0" w:lastRowLastColumn="0"/>
-          <w:trHeight w:val="261"/>
-        </w:trPr>
-        <w:tc>
-          <w:tcPr>
-            <w:cnfStyle w:val="001000000000" w:firstRow="0" w:lastRow="0" w:firstColumn="1" w:lastColumn="0" w:oddVBand="0" w:evenVBand="0" w:oddHBand="0" w:evenHBand="0" w:firstRowFirstColumn="0" w:firstRowLastColumn="0" w:lastRowFirstColumn="0" w:lastRowLastColumn="0"/>
-            <w:tcW w:w="1814" w:type="dxa"/>
-          </w:tcPr>
-          <w:p>
-            <w:r>
-              <w:t>GPR004</w:t>
-            </w:r>
-          </w:p>
-        </w:tc>
-        <w:tc>
-          <w:tcPr>
-            <w:tcW w:w="6655" w:type="dxa"/>
-          </w:tcPr>
-          <w:p>
-            <w:pPr>
-              <w:cnfStyle w:val="000000100000" w:firstRow="0" w:lastRow="0" w:firstColumn="0" w:lastColumn="0" w:oddVBand="0" w:evenVBand="0" w:oddHBand="1" w:evenHBand="0" w:firstRowFirstColumn="0" w:firstRowLastColumn="0" w:lastRowFirstColumn="0" w:lastRowLastColumn="0"/>
-            </w:pPr>
-            <w:r>
-              <w:t>ATP-10</w:t>
-            </w:r>
-          </w:p>
-        </w:tc>
-      </w:tr>
     </w:tbl>
     <w:p/>
     <w:p>
@@ -5012,6 +5062,7 @@
           </w:tcPr>
           <w:p>
             <w:r>
+              <w:lastRenderedPageBreak/>
               <w:t xml:space="preserve">Throttle and brake together </w:t>
             </w:r>
             <w:r>
@@ -5054,7 +5105,6 @@
           </w:tcPr>
           <w:p>
             <w:r>
-              <w:lastRenderedPageBreak/>
               <w:t>TSEL lights come on when AIRS closed</w:t>
             </w:r>
           </w:p>
@@ -5250,11 +5300,65 @@
           <w:p/>
         </w:tc>
       </w:tr>
+      <w:tr>
+        <w:tc>
+          <w:tcPr>
+            <w:tcW w:w="6629" w:type="dxa"/>
+          </w:tcPr>
+          <w:p>
+            <w:r>
+              <w:t>Packs can be left charging after they are full</w:t>
+            </w:r>
+          </w:p>
+        </w:tc>
+        <w:tc>
+          <w:tcPr>
+            <w:tcW w:w="1887" w:type="dxa"/>
+          </w:tcPr>
+          <w:p/>
+        </w:tc>
+      </w:tr>
+      <w:tr>
+        <w:tc>
+          <w:tcPr>
+            <w:tcW w:w="6629" w:type="dxa"/>
+          </w:tcPr>
+          <w:p>
+            <w:r>
+              <w:t>GLV battery can be charged</w:t>
+            </w:r>
+          </w:p>
+        </w:tc>
+        <w:tc>
+          <w:tcPr>
+            <w:tcW w:w="1887" w:type="dxa"/>
+          </w:tcPr>
+          <w:p/>
+        </w:tc>
+      </w:tr>
+      <w:tr>
+        <w:tc>
+          <w:tcPr>
+            <w:tcW w:w="6629" w:type="dxa"/>
+          </w:tcPr>
+          <w:p>
+            <w:r>
+              <w:t>GLV battery can be left charging after it is full</w:t>
+            </w:r>
+          </w:p>
+        </w:tc>
+        <w:tc>
+          <w:tcPr>
+            <w:tcW w:w="1887" w:type="dxa"/>
+          </w:tcPr>
+          <w:p/>
+        </w:tc>
+      </w:tr>
     </w:tbl>
     <w:p/>
     <w:p>
       <w:r>
-        <w:t>Pass count:         /2</w:t>
+        <w:t>Pass count:         /5</w:t>
       </w:r>
     </w:p>
     <w:p>
@@ -6090,6 +6194,7 @@
           </w:tcPr>
           <w:p>
             <w:r>
+              <w:lastRenderedPageBreak/>
               <w:t>Cooling flow</w:t>
             </w:r>
           </w:p>
@@ -6806,6 +6911,75 @@
         <w:t>checklist</w:t>
       </w:r>
     </w:p>
+    <w:tbl>
+      <w:tblPr>
+        <w:tblStyle w:val="TableGrid"/>
+        <w:tblW w:w="0" w:type="auto"/>
+        <w:tblLook w:val="04A0" w:firstRow="1" w:lastRow="0" w:firstColumn="1" w:lastColumn="0" w:noHBand="0" w:noVBand="1"/>
+      </w:tblPr>
+      <w:tblGrid>
+        <w:gridCol w:w="6629"/>
+        <w:gridCol w:w="1887"/>
+      </w:tblGrid>
+      <w:tr>
+        <w:tc>
+          <w:tcPr>
+            <w:tcW w:w="6629" w:type="dxa"/>
+          </w:tcPr>
+          <w:p>
+            <w:r>
+              <w:t>Test</w:t>
+            </w:r>
+          </w:p>
+        </w:tc>
+        <w:tc>
+          <w:tcPr>
+            <w:tcW w:w="1887" w:type="dxa"/>
+          </w:tcPr>
+          <w:p>
+            <w:r>
+              <w:t>Pass</w:t>
+            </w:r>
+          </w:p>
+        </w:tc>
+      </w:tr>
+      <w:tr>
+        <w:tc>
+          <w:tcPr>
+            <w:tcW w:w="6629" w:type="dxa"/>
+          </w:tcPr>
+          <w:p>
+            <w:r>
+              <w:t>No user input required while only GLV powered</w:t>
+            </w:r>
+          </w:p>
+        </w:tc>
+        <w:tc>
+          <w:tcPr>
+            <w:tcW w:w="1887" w:type="dxa"/>
+          </w:tcPr>
+          <w:p/>
+        </w:tc>
+      </w:tr>
+      <w:tr>
+        <w:tc>
+          <w:tcPr>
+            <w:tcW w:w="6629" w:type="dxa"/>
+          </w:tcPr>
+          <w:p>
+            <w:r>
+              <w:t>GLV shutdown prevents TSV being present at TSVMP</w:t>
+            </w:r>
+          </w:p>
+        </w:tc>
+        <w:tc>
+          <w:tcPr>
+            <w:tcW w:w="1887" w:type="dxa"/>
+          </w:tcPr>
+          <w:p/>
+        </w:tc>
+      </w:tr>
+    </w:tbl>
     <w:p/>
     <w:p>
       <w:pPr>
@@ -6988,6 +7162,7 @@
         <w:pStyle w:val="Heading1"/>
       </w:pPr>
       <w:r>
+        <w:lastRenderedPageBreak/>
         <w:t>ATP-09</w:t>
       </w:r>
       <w:r>
@@ -7093,7 +7268,6 @@
           </w:tcPr>
           <w:p>
             <w:r>
-              <w:lastRenderedPageBreak/>
               <w:t>Units defined on diagram clearly</w:t>
             </w:r>
           </w:p>
@@ -7756,7 +7930,6 @@
           </w:tcPr>
           <w:p>
             <w:r>
-              <w:lastRenderedPageBreak/>
               <w:t>Enclosures are grounded if they are conductive</w:t>
             </w:r>
           </w:p>
@@ -7909,6 +8082,9 @@
       <w:r>
         <w:t>ATP-12</w:t>
       </w:r>
+      <w:r>
+        <w:t xml:space="preserve"> checklist</w:t>
+      </w:r>
     </w:p>
     <w:p>
       <w:r>
@@ -8252,9 +8428,160 @@
     <w:p/>
     <w:p>
       <w:pPr>
-        <w:ind w:left="360"/>
+        <w:pStyle w:val="Heading1"/>
       </w:pPr>
+      <w:r>
+        <w:t>ATP-13 checklist</w:t>
+      </w:r>
     </w:p>
+    <w:tbl>
+      <w:tblPr>
+        <w:tblStyle w:val="TableGrid"/>
+        <w:tblW w:w="0" w:type="auto"/>
+        <w:tblLook w:val="04A0" w:firstRow="1" w:lastRow="0" w:firstColumn="1" w:lastColumn="0" w:noHBand="0" w:noVBand="1"/>
+      </w:tblPr>
+      <w:tblGrid>
+        <w:gridCol w:w="6629"/>
+        <w:gridCol w:w="1887"/>
+      </w:tblGrid>
+      <w:tr>
+        <w:tc>
+          <w:tcPr>
+            <w:tcW w:w="6629" w:type="dxa"/>
+          </w:tcPr>
+          <w:p>
+            <w:r>
+              <w:t>Check</w:t>
+            </w:r>
+          </w:p>
+        </w:tc>
+        <w:tc>
+          <w:tcPr>
+            <w:tcW w:w="1887" w:type="dxa"/>
+          </w:tcPr>
+          <w:p>
+            <w:r>
+              <w:t>Pass</w:t>
+            </w:r>
+          </w:p>
+        </w:tc>
+      </w:tr>
+      <w:tr>
+        <w:tc>
+          <w:tcPr>
+            <w:tcW w:w="6629" w:type="dxa"/>
+          </w:tcPr>
+          <w:p>
+            <w:r>
+              <w:t>320p video supplie</w:t>
+            </w:r>
+            <w:r>
+              <w:t>d</w:t>
+            </w:r>
+          </w:p>
+        </w:tc>
+        <w:tc>
+          <w:tcPr>
+            <w:tcW w:w="1887" w:type="dxa"/>
+          </w:tcPr>
+          <w:p/>
+        </w:tc>
+      </w:tr>
+      <w:tr>
+        <w:tc>
+          <w:tcPr>
+            <w:tcW w:w="6629" w:type="dxa"/>
+          </w:tcPr>
+          <w:p>
+            <w:r>
+              <w:t>640p video supplied</w:t>
+            </w:r>
+          </w:p>
+        </w:tc>
+        <w:tc>
+          <w:tcPr>
+            <w:tcW w:w="1887" w:type="dxa"/>
+          </w:tcPr>
+          <w:p/>
+        </w:tc>
+      </w:tr>
+      <w:tr>
+        <w:tc>
+          <w:tcPr>
+            <w:tcW w:w="6629" w:type="dxa"/>
+          </w:tcPr>
+          <w:p>
+            <w:r>
+              <w:lastRenderedPageBreak/>
+              <w:t>Video ~5min in length</w:t>
+            </w:r>
+          </w:p>
+        </w:tc>
+        <w:tc>
+          <w:tcPr>
+            <w:tcW w:w="1887" w:type="dxa"/>
+          </w:tcPr>
+          <w:p/>
+        </w:tc>
+      </w:tr>
+      <w:tr>
+        <w:tc>
+          <w:tcPr>
+            <w:tcW w:w="6629" w:type="dxa"/>
+          </w:tcPr>
+          <w:p>
+            <w:r>
+              <w:t>Slideshow of final project</w:t>
+            </w:r>
+          </w:p>
+        </w:tc>
+        <w:tc>
+          <w:tcPr>
+            <w:tcW w:w="1887" w:type="dxa"/>
+          </w:tcPr>
+          <w:p/>
+        </w:tc>
+      </w:tr>
+      <w:tr>
+        <w:tc>
+          <w:tcPr>
+            <w:tcW w:w="6629" w:type="dxa"/>
+          </w:tcPr>
+          <w:p>
+            <w:r>
+              <w:t>Demonstration of final project</w:t>
+            </w:r>
+          </w:p>
+        </w:tc>
+        <w:tc>
+          <w:tcPr>
+            <w:tcW w:w="1887" w:type="dxa"/>
+          </w:tcPr>
+          <w:p/>
+        </w:tc>
+      </w:tr>
+      <w:tr>
+        <w:tc>
+          <w:tcPr>
+            <w:tcW w:w="6629" w:type="dxa"/>
+          </w:tcPr>
+          <w:p>
+            <w:r>
+              <w:t>Standalone self contained display provided</w:t>
+            </w:r>
+          </w:p>
+        </w:tc>
+        <w:tc>
+          <w:tcPr>
+            <w:tcW w:w="1887" w:type="dxa"/>
+          </w:tcPr>
+          <w:p/>
+        </w:tc>
+      </w:tr>
+    </w:tbl>
+    <w:p/>
+    <w:p/>
+    <w:p/>
     <w:p/>
     <w:p>
       <w:pPr>
@@ -34913,7 +35240,7 @@
         <w:rStyle w:val="PageNumber"/>
         <w:noProof/>
       </w:rPr>
-      <w:t>12</w:t>
+      <w:t>5</w:t>
     </w:r>
     <w:r>
       <w:rPr>
@@ -34987,13 +35314,7 @@
           <w:rPr>
             <w:rFonts w:ascii="Cambria" w:hAnsi="Cambria"/>
           </w:rPr>
-          <w:t>April 2</w:t>
-        </w:r>
-        <w:r>
-          <w:rPr>
-            <w:rFonts w:ascii="Cambria" w:hAnsi="Cambria"/>
-          </w:rPr>
-          <w:t>, 2017</w:t>
+          <w:t>April 2, 2017</w:t>
         </w:r>
       </w:p>
     </w:sdtContent>
@@ -35036,13 +35357,7 @@
           <w:rPr>
             <w:rFonts w:ascii="Cambria" w:hAnsi="Cambria"/>
           </w:rPr>
-          <w:t>Acceptance Test Pl</w:t>
-        </w:r>
-        <w:r>
-          <w:rPr>
-            <w:rFonts w:ascii="Cambria" w:hAnsi="Cambria"/>
-          </w:rPr>
-          <w:t>an: v0.4</w:t>
+          <w:t>Acceptance Test Plan: v0.4</w:t>
         </w:r>
       </w:p>
     </w:sdtContent>
@@ -35079,13 +35394,7 @@
           <w:rPr>
             <w:rFonts w:ascii="Cambria" w:hAnsi="Cambria"/>
           </w:rPr>
-          <w:t>April 2</w:t>
-        </w:r>
-        <w:r>
-          <w:rPr>
-            <w:rFonts w:ascii="Cambria" w:hAnsi="Cambria"/>
-          </w:rPr>
-          <w:t>, 2017</w:t>
+          <w:t>April 2, 2017</w:t>
         </w:r>
       </w:p>
     </w:sdtContent>
@@ -42909,7 +43218,7 @@
 </file>
 
 <file path=customXml/itemProps2.xml><?xml version="1.0" encoding="utf-8"?>
-<ds:datastoreItem xmlns:ds="http://schemas.openxmlformats.org/officeDocument/2006/customXml" ds:itemID="{A52F4DD8-7153-E54C-A194-696E74D4FA83}">
+<ds:datastoreItem xmlns:ds="http://schemas.openxmlformats.org/officeDocument/2006/customXml" ds:itemID="{1ABDF6F8-9BDC-0A42-AD3A-9D64818DE221}">
   <ds:schemaRefs>
     <ds:schemaRef ds:uri="http://schemas.openxmlformats.org/officeDocument/2006/bibliography"/>
   </ds:schemaRefs>

</xml_diff>

<commit_message>
Completed all tests, need block diagrams for test setup
</commit_message>
<xml_diff>
--- a/ATP Overview.docx
+++ b/ATP Overview.docx
@@ -617,23 +617,7 @@
                                     <w:rFonts w:asciiTheme="majorHAnsi" w:hAnsiTheme="majorHAnsi"/>
                                     <w:color w:val="808080" w:themeColor="background1" w:themeShade="80"/>
                                   </w:rPr>
-                                  <w:t xml:space="preserve">all of the tests required to deliver LFEV-Y5.  The plan is presented as an overview with the ATP number next to the test.  This refers to the document that describes the test procedure.  The requirements are from the </w:t>
-                                </w:r>
-                                <w:proofErr w:type="spellStart"/>
-                                <w:r>
-                                  <w:rPr>
-                                    <w:rFonts w:asciiTheme="majorHAnsi" w:hAnsiTheme="majorHAnsi"/>
-                                    <w:color w:val="808080" w:themeColor="background1" w:themeShade="80"/>
-                                  </w:rPr>
-                                  <w:t>SoW</w:t>
-                                </w:r>
-                                <w:proofErr w:type="spellEnd"/>
-                                <w:r>
-                                  <w:rPr>
-                                    <w:rFonts w:asciiTheme="majorHAnsi" w:hAnsiTheme="majorHAnsi"/>
-                                    <w:color w:val="808080" w:themeColor="background1" w:themeShade="80"/>
-                                  </w:rPr>
-                                  <w:t xml:space="preserve"> for 2017</w:t>
+                                  <w:t>all of the tests required to deliver LFEV-Y5.  The plan is presented as an overview with the ATP number next to the test.  This refers to the document that describes the test procedure.  The requirements are from the SoW for 2017</w:t>
                                 </w:r>
                               </w:p>
                               <w:p>
@@ -745,23 +729,7 @@
                               <w:rFonts w:asciiTheme="majorHAnsi" w:hAnsiTheme="majorHAnsi"/>
                               <w:color w:val="808080" w:themeColor="background1" w:themeShade="80"/>
                             </w:rPr>
-                            <w:t xml:space="preserve">all of the tests required to deliver LFEV-Y5.  The plan is presented as an overview with the ATP number next to the test.  This refers to the document that describes the test procedure.  The requirements are from the </w:t>
-                          </w:r>
-                          <w:proofErr w:type="spellStart"/>
-                          <w:r>
-                            <w:rPr>
-                              <w:rFonts w:asciiTheme="majorHAnsi" w:hAnsiTheme="majorHAnsi"/>
-                              <w:color w:val="808080" w:themeColor="background1" w:themeShade="80"/>
-                            </w:rPr>
-                            <w:t>SoW</w:t>
-                          </w:r>
-                          <w:proofErr w:type="spellEnd"/>
-                          <w:r>
-                            <w:rPr>
-                              <w:rFonts w:asciiTheme="majorHAnsi" w:hAnsiTheme="majorHAnsi"/>
-                              <w:color w:val="808080" w:themeColor="background1" w:themeShade="80"/>
-                            </w:rPr>
-                            <w:t xml:space="preserve"> for 2017</w:t>
+                            <w:t>all of the tests required to deliver LFEV-Y5.  The plan is presented as an overview with the ATP number next to the test.  This refers to the document that describes the test procedure.  The requirements are from the SoW for 2017</w:t>
                           </w:r>
                         </w:p>
                         <w:p>
@@ -1279,25 +1247,1799 @@
         <w:br w:type="page"/>
       </w:r>
     </w:p>
+    <w:bookmarkStart w:id="0" w:name="_Toc475601088" w:displacedByCustomXml="next"/>
+    <w:sdt>
+      <w:sdtPr>
+        <w:id w:val="-2039810051"/>
+        <w:docPartObj>
+          <w:docPartGallery w:val="Table of Contents"/>
+          <w:docPartUnique/>
+        </w:docPartObj>
+      </w:sdtPr>
+      <w:sdtEndPr>
+        <w:rPr>
+          <w:rFonts w:asciiTheme="minorHAnsi" w:eastAsiaTheme="minorEastAsia" w:hAnsiTheme="minorHAnsi" w:cstheme="minorBidi"/>
+          <w:noProof/>
+          <w:color w:val="auto"/>
+          <w:sz w:val="24"/>
+          <w:szCs w:val="24"/>
+        </w:rPr>
+      </w:sdtEndPr>
+      <w:sdtContent>
+        <w:p>
+          <w:pPr>
+            <w:pStyle w:val="TOCHeading"/>
+          </w:pPr>
+          <w:r>
+            <w:t>Table of Contents</w:t>
+          </w:r>
+        </w:p>
+        <w:p>
+          <w:pPr>
+            <w:pStyle w:val="TOC1"/>
+            <w:tabs>
+              <w:tab w:val="right" w:leader="dot" w:pos="8290"/>
+            </w:tabs>
+            <w:rPr>
+              <w:b w:val="0"/>
+              <w:noProof/>
+              <w:lang w:eastAsia="ja-JP"/>
+            </w:rPr>
+          </w:pPr>
+          <w:r>
+            <w:rPr>
+              <w:b w:val="0"/>
+            </w:rPr>
+            <w:fldChar w:fldCharType="begin"/>
+          </w:r>
+          <w:r>
+            <w:instrText xml:space="preserve"> TOC \o "1-3" \h \z \u </w:instrText>
+          </w:r>
+          <w:r>
+            <w:rPr>
+              <w:b w:val="0"/>
+            </w:rPr>
+            <w:fldChar w:fldCharType="separate"/>
+          </w:r>
+          <w:r>
+            <w:rPr>
+              <w:noProof/>
+            </w:rPr>
+            <w:t>ATPs</w:t>
+          </w:r>
+          <w:r>
+            <w:rPr>
+              <w:noProof/>
+            </w:rPr>
+            <w:tab/>
+          </w:r>
+          <w:r>
+            <w:rPr>
+              <w:noProof/>
+            </w:rPr>
+            <w:fldChar w:fldCharType="begin"/>
+          </w:r>
+          <w:r>
+            <w:rPr>
+              <w:noProof/>
+            </w:rPr>
+            <w:instrText xml:space="preserve"> PAGEREF _Toc352765315 \h </w:instrText>
+          </w:r>
+          <w:r>
+            <w:rPr>
+              <w:noProof/>
+            </w:rPr>
+          </w:r>
+          <w:r>
+            <w:rPr>
+              <w:noProof/>
+            </w:rPr>
+            <w:fldChar w:fldCharType="separate"/>
+          </w:r>
+          <w:r>
+            <w:rPr>
+              <w:noProof/>
+            </w:rPr>
+            <w:t>2</w:t>
+          </w:r>
+          <w:r>
+            <w:rPr>
+              <w:noProof/>
+            </w:rPr>
+            <w:fldChar w:fldCharType="end"/>
+          </w:r>
+        </w:p>
+        <w:p>
+          <w:pPr>
+            <w:pStyle w:val="TOC1"/>
+            <w:tabs>
+              <w:tab w:val="right" w:leader="dot" w:pos="8290"/>
+            </w:tabs>
+            <w:rPr>
+              <w:b w:val="0"/>
+              <w:noProof/>
+              <w:lang w:eastAsia="ja-JP"/>
+            </w:rPr>
+          </w:pPr>
+          <w:r>
+            <w:rPr>
+              <w:noProof/>
+            </w:rPr>
+            <w:t>Compliance Matrix</w:t>
+          </w:r>
+          <w:r>
+            <w:rPr>
+              <w:noProof/>
+            </w:rPr>
+            <w:tab/>
+          </w:r>
+          <w:r>
+            <w:rPr>
+              <w:noProof/>
+            </w:rPr>
+            <w:fldChar w:fldCharType="begin"/>
+          </w:r>
+          <w:r>
+            <w:rPr>
+              <w:noProof/>
+            </w:rPr>
+            <w:instrText xml:space="preserve"> PAGEREF _Toc352765316 \h </w:instrText>
+          </w:r>
+          <w:r>
+            <w:rPr>
+              <w:noProof/>
+            </w:rPr>
+          </w:r>
+          <w:r>
+            <w:rPr>
+              <w:noProof/>
+            </w:rPr>
+            <w:fldChar w:fldCharType="separate"/>
+          </w:r>
+          <w:r>
+            <w:rPr>
+              <w:noProof/>
+            </w:rPr>
+            <w:t>5</w:t>
+          </w:r>
+          <w:r>
+            <w:rPr>
+              <w:noProof/>
+            </w:rPr>
+            <w:fldChar w:fldCharType="end"/>
+          </w:r>
+        </w:p>
+        <w:p>
+          <w:pPr>
+            <w:pStyle w:val="TOC1"/>
+            <w:tabs>
+              <w:tab w:val="right" w:leader="dot" w:pos="8290"/>
+            </w:tabs>
+            <w:rPr>
+              <w:b w:val="0"/>
+              <w:noProof/>
+              <w:lang w:eastAsia="ja-JP"/>
+            </w:rPr>
+          </w:pPr>
+          <w:r>
+            <w:rPr>
+              <w:noProof/>
+            </w:rPr>
+            <w:t>Deliverables</w:t>
+          </w:r>
+          <w:r>
+            <w:rPr>
+              <w:noProof/>
+            </w:rPr>
+            <w:tab/>
+          </w:r>
+          <w:r>
+            <w:rPr>
+              <w:noProof/>
+            </w:rPr>
+            <w:fldChar w:fldCharType="begin"/>
+          </w:r>
+          <w:r>
+            <w:rPr>
+              <w:noProof/>
+            </w:rPr>
+            <w:instrText xml:space="preserve"> PAGEREF _Toc352765317 \h </w:instrText>
+          </w:r>
+          <w:r>
+            <w:rPr>
+              <w:noProof/>
+            </w:rPr>
+          </w:r>
+          <w:r>
+            <w:rPr>
+              <w:noProof/>
+            </w:rPr>
+            <w:fldChar w:fldCharType="separate"/>
+          </w:r>
+          <w:r>
+            <w:rPr>
+              <w:noProof/>
+            </w:rPr>
+            <w:t>6</w:t>
+          </w:r>
+          <w:r>
+            <w:rPr>
+              <w:noProof/>
+            </w:rPr>
+            <w:fldChar w:fldCharType="end"/>
+          </w:r>
+        </w:p>
+        <w:p>
+          <w:pPr>
+            <w:pStyle w:val="TOC2"/>
+            <w:tabs>
+              <w:tab w:val="right" w:leader="dot" w:pos="8290"/>
+            </w:tabs>
+            <w:rPr>
+              <w:b w:val="0"/>
+              <w:noProof/>
+              <w:sz w:val="24"/>
+              <w:szCs w:val="24"/>
+              <w:lang w:eastAsia="ja-JP"/>
+            </w:rPr>
+          </w:pPr>
+          <w:r>
+            <w:rPr>
+              <w:noProof/>
+            </w:rPr>
+            <w:t>D000</w:t>
+          </w:r>
+          <w:r>
+            <w:rPr>
+              <w:noProof/>
+            </w:rPr>
+            <w:tab/>
+          </w:r>
+          <w:r>
+            <w:rPr>
+              <w:noProof/>
+            </w:rPr>
+            <w:fldChar w:fldCharType="begin"/>
+          </w:r>
+          <w:r>
+            <w:rPr>
+              <w:noProof/>
+            </w:rPr>
+            <w:instrText xml:space="preserve"> PAGEREF _Toc352765318 \h </w:instrText>
+          </w:r>
+          <w:r>
+            <w:rPr>
+              <w:noProof/>
+            </w:rPr>
+          </w:r>
+          <w:r>
+            <w:rPr>
+              <w:noProof/>
+            </w:rPr>
+            <w:fldChar w:fldCharType="separate"/>
+          </w:r>
+          <w:r>
+            <w:rPr>
+              <w:noProof/>
+            </w:rPr>
+            <w:t>6</w:t>
+          </w:r>
+          <w:r>
+            <w:rPr>
+              <w:noProof/>
+            </w:rPr>
+            <w:fldChar w:fldCharType="end"/>
+          </w:r>
+        </w:p>
+        <w:p>
+          <w:pPr>
+            <w:pStyle w:val="TOC2"/>
+            <w:tabs>
+              <w:tab w:val="right" w:leader="dot" w:pos="8290"/>
+            </w:tabs>
+            <w:rPr>
+              <w:b w:val="0"/>
+              <w:noProof/>
+              <w:sz w:val="24"/>
+              <w:szCs w:val="24"/>
+              <w:lang w:eastAsia="ja-JP"/>
+            </w:rPr>
+          </w:pPr>
+          <w:r>
+            <w:rPr>
+              <w:noProof/>
+            </w:rPr>
+            <w:t>D001</w:t>
+          </w:r>
+          <w:r>
+            <w:rPr>
+              <w:noProof/>
+            </w:rPr>
+            <w:tab/>
+          </w:r>
+          <w:r>
+            <w:rPr>
+              <w:noProof/>
+            </w:rPr>
+            <w:fldChar w:fldCharType="begin"/>
+          </w:r>
+          <w:r>
+            <w:rPr>
+              <w:noProof/>
+            </w:rPr>
+            <w:instrText xml:space="preserve"> PAGEREF _Toc352765319 \h </w:instrText>
+          </w:r>
+          <w:r>
+            <w:rPr>
+              <w:noProof/>
+            </w:rPr>
+          </w:r>
+          <w:r>
+            <w:rPr>
+              <w:noProof/>
+            </w:rPr>
+            <w:fldChar w:fldCharType="separate"/>
+          </w:r>
+          <w:r>
+            <w:rPr>
+              <w:noProof/>
+            </w:rPr>
+            <w:t>6</w:t>
+          </w:r>
+          <w:r>
+            <w:rPr>
+              <w:noProof/>
+            </w:rPr>
+            <w:fldChar w:fldCharType="end"/>
+          </w:r>
+        </w:p>
+        <w:p>
+          <w:pPr>
+            <w:pStyle w:val="TOC2"/>
+            <w:tabs>
+              <w:tab w:val="right" w:leader="dot" w:pos="8290"/>
+            </w:tabs>
+            <w:rPr>
+              <w:b w:val="0"/>
+              <w:noProof/>
+              <w:sz w:val="24"/>
+              <w:szCs w:val="24"/>
+              <w:lang w:eastAsia="ja-JP"/>
+            </w:rPr>
+          </w:pPr>
+          <w:r>
+            <w:rPr>
+              <w:noProof/>
+            </w:rPr>
+            <w:t>D002</w:t>
+          </w:r>
+          <w:r>
+            <w:rPr>
+              <w:noProof/>
+            </w:rPr>
+            <w:tab/>
+          </w:r>
+          <w:r>
+            <w:rPr>
+              <w:noProof/>
+            </w:rPr>
+            <w:fldChar w:fldCharType="begin"/>
+          </w:r>
+          <w:r>
+            <w:rPr>
+              <w:noProof/>
+            </w:rPr>
+            <w:instrText xml:space="preserve"> PAGEREF _Toc352765320 \h </w:instrText>
+          </w:r>
+          <w:r>
+            <w:rPr>
+              <w:noProof/>
+            </w:rPr>
+          </w:r>
+          <w:r>
+            <w:rPr>
+              <w:noProof/>
+            </w:rPr>
+            <w:fldChar w:fldCharType="separate"/>
+          </w:r>
+          <w:r>
+            <w:rPr>
+              <w:noProof/>
+            </w:rPr>
+            <w:t>6</w:t>
+          </w:r>
+          <w:r>
+            <w:rPr>
+              <w:noProof/>
+            </w:rPr>
+            <w:fldChar w:fldCharType="end"/>
+          </w:r>
+        </w:p>
+        <w:p>
+          <w:pPr>
+            <w:pStyle w:val="TOC2"/>
+            <w:tabs>
+              <w:tab w:val="right" w:leader="dot" w:pos="8290"/>
+            </w:tabs>
+            <w:rPr>
+              <w:b w:val="0"/>
+              <w:noProof/>
+              <w:sz w:val="24"/>
+              <w:szCs w:val="24"/>
+              <w:lang w:eastAsia="ja-JP"/>
+            </w:rPr>
+          </w:pPr>
+          <w:r>
+            <w:rPr>
+              <w:noProof/>
+            </w:rPr>
+            <w:t>D003</w:t>
+          </w:r>
+          <w:r>
+            <w:rPr>
+              <w:noProof/>
+            </w:rPr>
+            <w:tab/>
+          </w:r>
+          <w:r>
+            <w:rPr>
+              <w:noProof/>
+            </w:rPr>
+            <w:fldChar w:fldCharType="begin"/>
+          </w:r>
+          <w:r>
+            <w:rPr>
+              <w:noProof/>
+            </w:rPr>
+            <w:instrText xml:space="preserve"> PAGEREF _Toc352765321 \h </w:instrText>
+          </w:r>
+          <w:r>
+            <w:rPr>
+              <w:noProof/>
+            </w:rPr>
+          </w:r>
+          <w:r>
+            <w:rPr>
+              <w:noProof/>
+            </w:rPr>
+            <w:fldChar w:fldCharType="separate"/>
+          </w:r>
+          <w:r>
+            <w:rPr>
+              <w:noProof/>
+            </w:rPr>
+            <w:t>6</w:t>
+          </w:r>
+          <w:r>
+            <w:rPr>
+              <w:noProof/>
+            </w:rPr>
+            <w:fldChar w:fldCharType="end"/>
+          </w:r>
+        </w:p>
+        <w:p>
+          <w:pPr>
+            <w:pStyle w:val="TOC2"/>
+            <w:tabs>
+              <w:tab w:val="right" w:leader="dot" w:pos="8290"/>
+            </w:tabs>
+            <w:rPr>
+              <w:b w:val="0"/>
+              <w:noProof/>
+              <w:sz w:val="24"/>
+              <w:szCs w:val="24"/>
+              <w:lang w:eastAsia="ja-JP"/>
+            </w:rPr>
+          </w:pPr>
+          <w:r>
+            <w:rPr>
+              <w:noProof/>
+            </w:rPr>
+            <w:t>D004</w:t>
+          </w:r>
+          <w:r>
+            <w:rPr>
+              <w:noProof/>
+            </w:rPr>
+            <w:tab/>
+          </w:r>
+          <w:r>
+            <w:rPr>
+              <w:noProof/>
+            </w:rPr>
+            <w:fldChar w:fldCharType="begin"/>
+          </w:r>
+          <w:r>
+            <w:rPr>
+              <w:noProof/>
+            </w:rPr>
+            <w:instrText xml:space="preserve"> PAGEREF _Toc352765322 \h </w:instrText>
+          </w:r>
+          <w:r>
+            <w:rPr>
+              <w:noProof/>
+            </w:rPr>
+          </w:r>
+          <w:r>
+            <w:rPr>
+              <w:noProof/>
+            </w:rPr>
+            <w:fldChar w:fldCharType="separate"/>
+          </w:r>
+          <w:r>
+            <w:rPr>
+              <w:noProof/>
+            </w:rPr>
+            <w:t>7</w:t>
+          </w:r>
+          <w:r>
+            <w:rPr>
+              <w:noProof/>
+            </w:rPr>
+            <w:fldChar w:fldCharType="end"/>
+          </w:r>
+        </w:p>
+        <w:p>
+          <w:pPr>
+            <w:pStyle w:val="TOC2"/>
+            <w:tabs>
+              <w:tab w:val="right" w:leader="dot" w:pos="8290"/>
+            </w:tabs>
+            <w:rPr>
+              <w:b w:val="0"/>
+              <w:noProof/>
+              <w:sz w:val="24"/>
+              <w:szCs w:val="24"/>
+              <w:lang w:eastAsia="ja-JP"/>
+            </w:rPr>
+          </w:pPr>
+          <w:r>
+            <w:rPr>
+              <w:noProof/>
+            </w:rPr>
+            <w:t>D005</w:t>
+          </w:r>
+          <w:r>
+            <w:rPr>
+              <w:noProof/>
+            </w:rPr>
+            <w:tab/>
+          </w:r>
+          <w:r>
+            <w:rPr>
+              <w:noProof/>
+            </w:rPr>
+            <w:fldChar w:fldCharType="begin"/>
+          </w:r>
+          <w:r>
+            <w:rPr>
+              <w:noProof/>
+            </w:rPr>
+            <w:instrText xml:space="preserve"> PAGEREF _Toc352765323 \h </w:instrText>
+          </w:r>
+          <w:r>
+            <w:rPr>
+              <w:noProof/>
+            </w:rPr>
+          </w:r>
+          <w:r>
+            <w:rPr>
+              <w:noProof/>
+            </w:rPr>
+            <w:fldChar w:fldCharType="separate"/>
+          </w:r>
+          <w:r>
+            <w:rPr>
+              <w:noProof/>
+            </w:rPr>
+            <w:t>7</w:t>
+          </w:r>
+          <w:r>
+            <w:rPr>
+              <w:noProof/>
+            </w:rPr>
+            <w:fldChar w:fldCharType="end"/>
+          </w:r>
+        </w:p>
+        <w:p>
+          <w:pPr>
+            <w:pStyle w:val="TOC2"/>
+            <w:tabs>
+              <w:tab w:val="right" w:leader="dot" w:pos="8290"/>
+            </w:tabs>
+            <w:rPr>
+              <w:b w:val="0"/>
+              <w:noProof/>
+              <w:sz w:val="24"/>
+              <w:szCs w:val="24"/>
+              <w:lang w:eastAsia="ja-JP"/>
+            </w:rPr>
+          </w:pPr>
+          <w:r>
+            <w:rPr>
+              <w:noProof/>
+            </w:rPr>
+            <w:t>D007</w:t>
+          </w:r>
+          <w:r>
+            <w:rPr>
+              <w:noProof/>
+            </w:rPr>
+            <w:tab/>
+          </w:r>
+          <w:r>
+            <w:rPr>
+              <w:noProof/>
+            </w:rPr>
+            <w:fldChar w:fldCharType="begin"/>
+          </w:r>
+          <w:r>
+            <w:rPr>
+              <w:noProof/>
+            </w:rPr>
+            <w:instrText xml:space="preserve"> PAGEREF _Toc352765324 \h </w:instrText>
+          </w:r>
+          <w:r>
+            <w:rPr>
+              <w:noProof/>
+            </w:rPr>
+          </w:r>
+          <w:r>
+            <w:rPr>
+              <w:noProof/>
+            </w:rPr>
+            <w:fldChar w:fldCharType="separate"/>
+          </w:r>
+          <w:r>
+            <w:rPr>
+              <w:noProof/>
+            </w:rPr>
+            <w:t>7</w:t>
+          </w:r>
+          <w:r>
+            <w:rPr>
+              <w:noProof/>
+            </w:rPr>
+            <w:fldChar w:fldCharType="end"/>
+          </w:r>
+        </w:p>
+        <w:p>
+          <w:pPr>
+            <w:pStyle w:val="TOC2"/>
+            <w:tabs>
+              <w:tab w:val="right" w:leader="dot" w:pos="8290"/>
+            </w:tabs>
+            <w:rPr>
+              <w:b w:val="0"/>
+              <w:noProof/>
+              <w:sz w:val="24"/>
+              <w:szCs w:val="24"/>
+              <w:lang w:eastAsia="ja-JP"/>
+            </w:rPr>
+          </w:pPr>
+          <w:r>
+            <w:rPr>
+              <w:noProof/>
+            </w:rPr>
+            <w:t>D008</w:t>
+          </w:r>
+          <w:r>
+            <w:rPr>
+              <w:noProof/>
+            </w:rPr>
+            <w:tab/>
+          </w:r>
+          <w:r>
+            <w:rPr>
+              <w:noProof/>
+            </w:rPr>
+            <w:fldChar w:fldCharType="begin"/>
+          </w:r>
+          <w:r>
+            <w:rPr>
+              <w:noProof/>
+            </w:rPr>
+            <w:instrText xml:space="preserve"> PAGEREF _Toc352765325 \h </w:instrText>
+          </w:r>
+          <w:r>
+            <w:rPr>
+              <w:noProof/>
+            </w:rPr>
+          </w:r>
+          <w:r>
+            <w:rPr>
+              <w:noProof/>
+            </w:rPr>
+            <w:fldChar w:fldCharType="separate"/>
+          </w:r>
+          <w:r>
+            <w:rPr>
+              <w:noProof/>
+            </w:rPr>
+            <w:t>7</w:t>
+          </w:r>
+          <w:r>
+            <w:rPr>
+              <w:noProof/>
+            </w:rPr>
+            <w:fldChar w:fldCharType="end"/>
+          </w:r>
+        </w:p>
+        <w:p>
+          <w:pPr>
+            <w:pStyle w:val="TOC2"/>
+            <w:tabs>
+              <w:tab w:val="right" w:leader="dot" w:pos="8290"/>
+            </w:tabs>
+            <w:rPr>
+              <w:b w:val="0"/>
+              <w:noProof/>
+              <w:sz w:val="24"/>
+              <w:szCs w:val="24"/>
+              <w:lang w:eastAsia="ja-JP"/>
+            </w:rPr>
+          </w:pPr>
+          <w:r>
+            <w:rPr>
+              <w:noProof/>
+            </w:rPr>
+            <w:t>D009</w:t>
+          </w:r>
+          <w:r>
+            <w:rPr>
+              <w:noProof/>
+            </w:rPr>
+            <w:tab/>
+          </w:r>
+          <w:r>
+            <w:rPr>
+              <w:noProof/>
+            </w:rPr>
+            <w:fldChar w:fldCharType="begin"/>
+          </w:r>
+          <w:r>
+            <w:rPr>
+              <w:noProof/>
+            </w:rPr>
+            <w:instrText xml:space="preserve"> PAGEREF _Toc352765326 \h </w:instrText>
+          </w:r>
+          <w:r>
+            <w:rPr>
+              <w:noProof/>
+            </w:rPr>
+          </w:r>
+          <w:r>
+            <w:rPr>
+              <w:noProof/>
+            </w:rPr>
+            <w:fldChar w:fldCharType="separate"/>
+          </w:r>
+          <w:r>
+            <w:rPr>
+              <w:noProof/>
+            </w:rPr>
+            <w:t>7</w:t>
+          </w:r>
+          <w:r>
+            <w:rPr>
+              <w:noProof/>
+            </w:rPr>
+            <w:fldChar w:fldCharType="end"/>
+          </w:r>
+        </w:p>
+        <w:p>
+          <w:pPr>
+            <w:pStyle w:val="TOC2"/>
+            <w:tabs>
+              <w:tab w:val="right" w:leader="dot" w:pos="8290"/>
+            </w:tabs>
+            <w:rPr>
+              <w:b w:val="0"/>
+              <w:noProof/>
+              <w:sz w:val="24"/>
+              <w:szCs w:val="24"/>
+              <w:lang w:eastAsia="ja-JP"/>
+            </w:rPr>
+          </w:pPr>
+          <w:r>
+            <w:rPr>
+              <w:noProof/>
+            </w:rPr>
+            <w:t>D010</w:t>
+          </w:r>
+          <w:r>
+            <w:rPr>
+              <w:noProof/>
+            </w:rPr>
+            <w:tab/>
+          </w:r>
+          <w:r>
+            <w:rPr>
+              <w:noProof/>
+            </w:rPr>
+            <w:fldChar w:fldCharType="begin"/>
+          </w:r>
+          <w:r>
+            <w:rPr>
+              <w:noProof/>
+            </w:rPr>
+            <w:instrText xml:space="preserve"> PAGEREF _Toc352765327 \h </w:instrText>
+          </w:r>
+          <w:r>
+            <w:rPr>
+              <w:noProof/>
+            </w:rPr>
+          </w:r>
+          <w:r>
+            <w:rPr>
+              <w:noProof/>
+            </w:rPr>
+            <w:fldChar w:fldCharType="separate"/>
+          </w:r>
+          <w:r>
+            <w:rPr>
+              <w:noProof/>
+            </w:rPr>
+            <w:t>8</w:t>
+          </w:r>
+          <w:r>
+            <w:rPr>
+              <w:noProof/>
+            </w:rPr>
+            <w:fldChar w:fldCharType="end"/>
+          </w:r>
+        </w:p>
+        <w:p>
+          <w:pPr>
+            <w:pStyle w:val="TOC2"/>
+            <w:tabs>
+              <w:tab w:val="right" w:leader="dot" w:pos="8290"/>
+            </w:tabs>
+            <w:rPr>
+              <w:b w:val="0"/>
+              <w:noProof/>
+              <w:sz w:val="24"/>
+              <w:szCs w:val="24"/>
+              <w:lang w:eastAsia="ja-JP"/>
+            </w:rPr>
+          </w:pPr>
+          <w:r>
+            <w:rPr>
+              <w:noProof/>
+            </w:rPr>
+            <w:t>D012</w:t>
+          </w:r>
+          <w:r>
+            <w:rPr>
+              <w:noProof/>
+            </w:rPr>
+            <w:tab/>
+          </w:r>
+          <w:r>
+            <w:rPr>
+              <w:noProof/>
+            </w:rPr>
+            <w:fldChar w:fldCharType="begin"/>
+          </w:r>
+          <w:r>
+            <w:rPr>
+              <w:noProof/>
+            </w:rPr>
+            <w:instrText xml:space="preserve"> PAGEREF _Toc352765328 \h </w:instrText>
+          </w:r>
+          <w:r>
+            <w:rPr>
+              <w:noProof/>
+            </w:rPr>
+          </w:r>
+          <w:r>
+            <w:rPr>
+              <w:noProof/>
+            </w:rPr>
+            <w:fldChar w:fldCharType="separate"/>
+          </w:r>
+          <w:r>
+            <w:rPr>
+              <w:noProof/>
+            </w:rPr>
+            <w:t>8</w:t>
+          </w:r>
+          <w:r>
+            <w:rPr>
+              <w:noProof/>
+            </w:rPr>
+            <w:fldChar w:fldCharType="end"/>
+          </w:r>
+        </w:p>
+        <w:p>
+          <w:pPr>
+            <w:pStyle w:val="TOC2"/>
+            <w:tabs>
+              <w:tab w:val="right" w:leader="dot" w:pos="8290"/>
+            </w:tabs>
+            <w:rPr>
+              <w:b w:val="0"/>
+              <w:noProof/>
+              <w:sz w:val="24"/>
+              <w:szCs w:val="24"/>
+              <w:lang w:eastAsia="ja-JP"/>
+            </w:rPr>
+          </w:pPr>
+          <w:r>
+            <w:rPr>
+              <w:noProof/>
+            </w:rPr>
+            <w:t>D013</w:t>
+          </w:r>
+          <w:r>
+            <w:rPr>
+              <w:noProof/>
+            </w:rPr>
+            <w:tab/>
+          </w:r>
+          <w:r>
+            <w:rPr>
+              <w:noProof/>
+            </w:rPr>
+            <w:fldChar w:fldCharType="begin"/>
+          </w:r>
+          <w:r>
+            <w:rPr>
+              <w:noProof/>
+            </w:rPr>
+            <w:instrText xml:space="preserve"> PAGEREF _Toc352765329 \h </w:instrText>
+          </w:r>
+          <w:r>
+            <w:rPr>
+              <w:noProof/>
+            </w:rPr>
+          </w:r>
+          <w:r>
+            <w:rPr>
+              <w:noProof/>
+            </w:rPr>
+            <w:fldChar w:fldCharType="separate"/>
+          </w:r>
+          <w:r>
+            <w:rPr>
+              <w:noProof/>
+            </w:rPr>
+            <w:t>8</w:t>
+          </w:r>
+          <w:r>
+            <w:rPr>
+              <w:noProof/>
+            </w:rPr>
+            <w:fldChar w:fldCharType="end"/>
+          </w:r>
+        </w:p>
+        <w:p>
+          <w:pPr>
+            <w:pStyle w:val="TOC2"/>
+            <w:tabs>
+              <w:tab w:val="right" w:leader="dot" w:pos="8290"/>
+            </w:tabs>
+            <w:rPr>
+              <w:b w:val="0"/>
+              <w:noProof/>
+              <w:sz w:val="24"/>
+              <w:szCs w:val="24"/>
+              <w:lang w:eastAsia="ja-JP"/>
+            </w:rPr>
+          </w:pPr>
+          <w:r>
+            <w:rPr>
+              <w:noProof/>
+            </w:rPr>
+            <w:t>D014</w:t>
+          </w:r>
+          <w:r>
+            <w:rPr>
+              <w:noProof/>
+            </w:rPr>
+            <w:tab/>
+          </w:r>
+          <w:r>
+            <w:rPr>
+              <w:noProof/>
+            </w:rPr>
+            <w:fldChar w:fldCharType="begin"/>
+          </w:r>
+          <w:r>
+            <w:rPr>
+              <w:noProof/>
+            </w:rPr>
+            <w:instrText xml:space="preserve"> PAGEREF _Toc352765330 \h </w:instrText>
+          </w:r>
+          <w:r>
+            <w:rPr>
+              <w:noProof/>
+            </w:rPr>
+          </w:r>
+          <w:r>
+            <w:rPr>
+              <w:noProof/>
+            </w:rPr>
+            <w:fldChar w:fldCharType="separate"/>
+          </w:r>
+          <w:r>
+            <w:rPr>
+              <w:noProof/>
+            </w:rPr>
+            <w:t>8</w:t>
+          </w:r>
+          <w:r>
+            <w:rPr>
+              <w:noProof/>
+            </w:rPr>
+            <w:fldChar w:fldCharType="end"/>
+          </w:r>
+        </w:p>
+        <w:p>
+          <w:pPr>
+            <w:pStyle w:val="TOC1"/>
+            <w:tabs>
+              <w:tab w:val="right" w:leader="dot" w:pos="8290"/>
+            </w:tabs>
+            <w:rPr>
+              <w:b w:val="0"/>
+              <w:noProof/>
+              <w:lang w:eastAsia="ja-JP"/>
+            </w:rPr>
+          </w:pPr>
+          <w:r>
+            <w:rPr>
+              <w:noProof/>
+            </w:rPr>
+            <w:t>Waived or modified requirements and questions</w:t>
+          </w:r>
+          <w:r>
+            <w:rPr>
+              <w:noProof/>
+            </w:rPr>
+            <w:tab/>
+          </w:r>
+          <w:r>
+            <w:rPr>
+              <w:noProof/>
+            </w:rPr>
+            <w:fldChar w:fldCharType="begin"/>
+          </w:r>
+          <w:r>
+            <w:rPr>
+              <w:noProof/>
+            </w:rPr>
+            <w:instrText xml:space="preserve"> PAGEREF _Toc352765331 \h </w:instrText>
+          </w:r>
+          <w:r>
+            <w:rPr>
+              <w:noProof/>
+            </w:rPr>
+          </w:r>
+          <w:r>
+            <w:rPr>
+              <w:noProof/>
+            </w:rPr>
+            <w:fldChar w:fldCharType="separate"/>
+          </w:r>
+          <w:r>
+            <w:rPr>
+              <w:noProof/>
+            </w:rPr>
+            <w:t>8</w:t>
+          </w:r>
+          <w:r>
+            <w:rPr>
+              <w:noProof/>
+            </w:rPr>
+            <w:fldChar w:fldCharType="end"/>
+          </w:r>
+        </w:p>
+        <w:p>
+          <w:pPr>
+            <w:pStyle w:val="TOC1"/>
+            <w:tabs>
+              <w:tab w:val="right" w:leader="dot" w:pos="8290"/>
+            </w:tabs>
+            <w:rPr>
+              <w:b w:val="0"/>
+              <w:noProof/>
+              <w:lang w:eastAsia="ja-JP"/>
+            </w:rPr>
+          </w:pPr>
+          <w:r>
+            <w:rPr>
+              <w:noProof/>
+            </w:rPr>
+            <w:t>ATP-01 checklist</w:t>
+          </w:r>
+          <w:r>
+            <w:rPr>
+              <w:noProof/>
+            </w:rPr>
+            <w:tab/>
+          </w:r>
+          <w:r>
+            <w:rPr>
+              <w:noProof/>
+            </w:rPr>
+            <w:fldChar w:fldCharType="begin"/>
+          </w:r>
+          <w:r>
+            <w:rPr>
+              <w:noProof/>
+            </w:rPr>
+            <w:instrText xml:space="preserve"> PAGEREF _Toc352765332 \h </w:instrText>
+          </w:r>
+          <w:r>
+            <w:rPr>
+              <w:noProof/>
+            </w:rPr>
+          </w:r>
+          <w:r>
+            <w:rPr>
+              <w:noProof/>
+            </w:rPr>
+            <w:fldChar w:fldCharType="separate"/>
+          </w:r>
+          <w:r>
+            <w:rPr>
+              <w:noProof/>
+            </w:rPr>
+            <w:t>8</w:t>
+          </w:r>
+          <w:r>
+            <w:rPr>
+              <w:noProof/>
+            </w:rPr>
+            <w:fldChar w:fldCharType="end"/>
+          </w:r>
+        </w:p>
+        <w:p>
+          <w:pPr>
+            <w:pStyle w:val="TOC1"/>
+            <w:tabs>
+              <w:tab w:val="right" w:leader="dot" w:pos="8290"/>
+            </w:tabs>
+            <w:rPr>
+              <w:b w:val="0"/>
+              <w:noProof/>
+              <w:lang w:eastAsia="ja-JP"/>
+            </w:rPr>
+          </w:pPr>
+          <w:r>
+            <w:rPr>
+              <w:noProof/>
+            </w:rPr>
+            <w:t>ATP-02 checklist</w:t>
+          </w:r>
+          <w:r>
+            <w:rPr>
+              <w:noProof/>
+            </w:rPr>
+            <w:tab/>
+          </w:r>
+          <w:r>
+            <w:rPr>
+              <w:noProof/>
+            </w:rPr>
+            <w:fldChar w:fldCharType="begin"/>
+          </w:r>
+          <w:r>
+            <w:rPr>
+              <w:noProof/>
+            </w:rPr>
+            <w:instrText xml:space="preserve"> PAGEREF _Toc352765333 \h </w:instrText>
+          </w:r>
+          <w:r>
+            <w:rPr>
+              <w:noProof/>
+            </w:rPr>
+          </w:r>
+          <w:r>
+            <w:rPr>
+              <w:noProof/>
+            </w:rPr>
+            <w:fldChar w:fldCharType="separate"/>
+          </w:r>
+          <w:r>
+            <w:rPr>
+              <w:noProof/>
+            </w:rPr>
+            <w:t>9</w:t>
+          </w:r>
+          <w:r>
+            <w:rPr>
+              <w:noProof/>
+            </w:rPr>
+            <w:fldChar w:fldCharType="end"/>
+          </w:r>
+        </w:p>
+        <w:p>
+          <w:pPr>
+            <w:pStyle w:val="TOC1"/>
+            <w:tabs>
+              <w:tab w:val="right" w:leader="dot" w:pos="8290"/>
+            </w:tabs>
+            <w:rPr>
+              <w:b w:val="0"/>
+              <w:noProof/>
+              <w:lang w:eastAsia="ja-JP"/>
+            </w:rPr>
+          </w:pPr>
+          <w:r>
+            <w:rPr>
+              <w:noProof/>
+            </w:rPr>
+            <w:t>ATP-03 checklist</w:t>
+          </w:r>
+          <w:r>
+            <w:rPr>
+              <w:noProof/>
+            </w:rPr>
+            <w:tab/>
+          </w:r>
+          <w:r>
+            <w:rPr>
+              <w:noProof/>
+            </w:rPr>
+            <w:fldChar w:fldCharType="begin"/>
+          </w:r>
+          <w:r>
+            <w:rPr>
+              <w:noProof/>
+            </w:rPr>
+            <w:instrText xml:space="preserve"> PAGEREF _Toc352765334 \h </w:instrText>
+          </w:r>
+          <w:r>
+            <w:rPr>
+              <w:noProof/>
+            </w:rPr>
+          </w:r>
+          <w:r>
+            <w:rPr>
+              <w:noProof/>
+            </w:rPr>
+            <w:fldChar w:fldCharType="separate"/>
+          </w:r>
+          <w:r>
+            <w:rPr>
+              <w:noProof/>
+            </w:rPr>
+            <w:t>9</w:t>
+          </w:r>
+          <w:r>
+            <w:rPr>
+              <w:noProof/>
+            </w:rPr>
+            <w:fldChar w:fldCharType="end"/>
+          </w:r>
+        </w:p>
+        <w:p>
+          <w:pPr>
+            <w:pStyle w:val="TOC1"/>
+            <w:tabs>
+              <w:tab w:val="right" w:leader="dot" w:pos="8290"/>
+            </w:tabs>
+            <w:rPr>
+              <w:b w:val="0"/>
+              <w:noProof/>
+              <w:lang w:eastAsia="ja-JP"/>
+            </w:rPr>
+          </w:pPr>
+          <w:r>
+            <w:rPr>
+              <w:noProof/>
+            </w:rPr>
+            <w:t>ATP-04 checklist</w:t>
+          </w:r>
+          <w:r>
+            <w:rPr>
+              <w:noProof/>
+            </w:rPr>
+            <w:tab/>
+          </w:r>
+          <w:r>
+            <w:rPr>
+              <w:noProof/>
+            </w:rPr>
+            <w:fldChar w:fldCharType="begin"/>
+          </w:r>
+          <w:r>
+            <w:rPr>
+              <w:noProof/>
+            </w:rPr>
+            <w:instrText xml:space="preserve"> PAGEREF _Toc352765335 \h </w:instrText>
+          </w:r>
+          <w:r>
+            <w:rPr>
+              <w:noProof/>
+            </w:rPr>
+          </w:r>
+          <w:r>
+            <w:rPr>
+              <w:noProof/>
+            </w:rPr>
+            <w:fldChar w:fldCharType="separate"/>
+          </w:r>
+          <w:r>
+            <w:rPr>
+              <w:noProof/>
+            </w:rPr>
+            <w:t>10</w:t>
+          </w:r>
+          <w:r>
+            <w:rPr>
+              <w:noProof/>
+            </w:rPr>
+            <w:fldChar w:fldCharType="end"/>
+          </w:r>
+        </w:p>
+        <w:p>
+          <w:pPr>
+            <w:pStyle w:val="TOC1"/>
+            <w:tabs>
+              <w:tab w:val="right" w:leader="dot" w:pos="8290"/>
+            </w:tabs>
+            <w:rPr>
+              <w:b w:val="0"/>
+              <w:noProof/>
+              <w:lang w:eastAsia="ja-JP"/>
+            </w:rPr>
+          </w:pPr>
+          <w:r>
+            <w:rPr>
+              <w:noProof/>
+            </w:rPr>
+            <w:t>ATP-06 checklist</w:t>
+          </w:r>
+          <w:r>
+            <w:rPr>
+              <w:noProof/>
+            </w:rPr>
+            <w:tab/>
+          </w:r>
+          <w:r>
+            <w:rPr>
+              <w:noProof/>
+            </w:rPr>
+            <w:fldChar w:fldCharType="begin"/>
+          </w:r>
+          <w:r>
+            <w:rPr>
+              <w:noProof/>
+            </w:rPr>
+            <w:instrText xml:space="preserve"> PAGEREF _Toc352765336 \h </w:instrText>
+          </w:r>
+          <w:r>
+            <w:rPr>
+              <w:noProof/>
+            </w:rPr>
+          </w:r>
+          <w:r>
+            <w:rPr>
+              <w:noProof/>
+            </w:rPr>
+            <w:fldChar w:fldCharType="separate"/>
+          </w:r>
+          <w:r>
+            <w:rPr>
+              <w:noProof/>
+            </w:rPr>
+            <w:t>10</w:t>
+          </w:r>
+          <w:r>
+            <w:rPr>
+              <w:noProof/>
+            </w:rPr>
+            <w:fldChar w:fldCharType="end"/>
+          </w:r>
+        </w:p>
+        <w:p>
+          <w:pPr>
+            <w:pStyle w:val="TOC1"/>
+            <w:tabs>
+              <w:tab w:val="right" w:leader="dot" w:pos="8290"/>
+            </w:tabs>
+            <w:rPr>
+              <w:b w:val="0"/>
+              <w:noProof/>
+              <w:lang w:eastAsia="ja-JP"/>
+            </w:rPr>
+          </w:pPr>
+          <w:r>
+            <w:rPr>
+              <w:noProof/>
+            </w:rPr>
+            <w:t>ATP-07 checklist</w:t>
+          </w:r>
+          <w:r>
+            <w:rPr>
+              <w:noProof/>
+            </w:rPr>
+            <w:tab/>
+          </w:r>
+          <w:r>
+            <w:rPr>
+              <w:noProof/>
+            </w:rPr>
+            <w:fldChar w:fldCharType="begin"/>
+          </w:r>
+          <w:r>
+            <w:rPr>
+              <w:noProof/>
+            </w:rPr>
+            <w:instrText xml:space="preserve"> PAGEREF _Toc352765337 \h </w:instrText>
+          </w:r>
+          <w:r>
+            <w:rPr>
+              <w:noProof/>
+            </w:rPr>
+          </w:r>
+          <w:r>
+            <w:rPr>
+              <w:noProof/>
+            </w:rPr>
+            <w:fldChar w:fldCharType="separate"/>
+          </w:r>
+          <w:r>
+            <w:rPr>
+              <w:noProof/>
+            </w:rPr>
+            <w:t>10</w:t>
+          </w:r>
+          <w:r>
+            <w:rPr>
+              <w:noProof/>
+            </w:rPr>
+            <w:fldChar w:fldCharType="end"/>
+          </w:r>
+        </w:p>
+        <w:p>
+          <w:pPr>
+            <w:pStyle w:val="TOC1"/>
+            <w:tabs>
+              <w:tab w:val="right" w:leader="dot" w:pos="8290"/>
+            </w:tabs>
+            <w:rPr>
+              <w:b w:val="0"/>
+              <w:noProof/>
+              <w:lang w:eastAsia="ja-JP"/>
+            </w:rPr>
+          </w:pPr>
+          <w:r>
+            <w:rPr>
+              <w:noProof/>
+            </w:rPr>
+            <w:t>ATP-09 checklist</w:t>
+          </w:r>
+          <w:r>
+            <w:rPr>
+              <w:noProof/>
+            </w:rPr>
+            <w:tab/>
+          </w:r>
+          <w:r>
+            <w:rPr>
+              <w:noProof/>
+            </w:rPr>
+            <w:fldChar w:fldCharType="begin"/>
+          </w:r>
+          <w:r>
+            <w:rPr>
+              <w:noProof/>
+            </w:rPr>
+            <w:instrText xml:space="preserve"> PAGEREF _Toc352765338 \h </w:instrText>
+          </w:r>
+          <w:r>
+            <w:rPr>
+              <w:noProof/>
+            </w:rPr>
+          </w:r>
+          <w:r>
+            <w:rPr>
+              <w:noProof/>
+            </w:rPr>
+            <w:fldChar w:fldCharType="separate"/>
+          </w:r>
+          <w:r>
+            <w:rPr>
+              <w:noProof/>
+            </w:rPr>
+            <w:t>11</w:t>
+          </w:r>
+          <w:r>
+            <w:rPr>
+              <w:noProof/>
+            </w:rPr>
+            <w:fldChar w:fldCharType="end"/>
+          </w:r>
+        </w:p>
+        <w:p>
+          <w:pPr>
+            <w:pStyle w:val="TOC1"/>
+            <w:tabs>
+              <w:tab w:val="right" w:leader="dot" w:pos="8290"/>
+            </w:tabs>
+            <w:rPr>
+              <w:b w:val="0"/>
+              <w:noProof/>
+              <w:lang w:eastAsia="ja-JP"/>
+            </w:rPr>
+          </w:pPr>
+          <w:r>
+            <w:rPr>
+              <w:noProof/>
+            </w:rPr>
+            <w:t>ATP-11 checklist</w:t>
+          </w:r>
+          <w:r>
+            <w:rPr>
+              <w:noProof/>
+            </w:rPr>
+            <w:tab/>
+          </w:r>
+          <w:r>
+            <w:rPr>
+              <w:noProof/>
+            </w:rPr>
+            <w:fldChar w:fldCharType="begin"/>
+          </w:r>
+          <w:r>
+            <w:rPr>
+              <w:noProof/>
+            </w:rPr>
+            <w:instrText xml:space="preserve"> PAGEREF _Toc352765339 \h </w:instrText>
+          </w:r>
+          <w:r>
+            <w:rPr>
+              <w:noProof/>
+            </w:rPr>
+          </w:r>
+          <w:r>
+            <w:rPr>
+              <w:noProof/>
+            </w:rPr>
+            <w:fldChar w:fldCharType="separate"/>
+          </w:r>
+          <w:r>
+            <w:rPr>
+              <w:noProof/>
+            </w:rPr>
+            <w:t>11</w:t>
+          </w:r>
+          <w:r>
+            <w:rPr>
+              <w:noProof/>
+            </w:rPr>
+            <w:fldChar w:fldCharType="end"/>
+          </w:r>
+        </w:p>
+        <w:p>
+          <w:pPr>
+            <w:pStyle w:val="TOC1"/>
+            <w:tabs>
+              <w:tab w:val="right" w:leader="dot" w:pos="8290"/>
+            </w:tabs>
+            <w:rPr>
+              <w:b w:val="0"/>
+              <w:noProof/>
+              <w:lang w:eastAsia="ja-JP"/>
+            </w:rPr>
+          </w:pPr>
+          <w:r>
+            <w:rPr>
+              <w:noProof/>
+            </w:rPr>
+            <w:t>ATP-12 checklist</w:t>
+          </w:r>
+          <w:r>
+            <w:rPr>
+              <w:noProof/>
+            </w:rPr>
+            <w:tab/>
+          </w:r>
+          <w:r>
+            <w:rPr>
+              <w:noProof/>
+            </w:rPr>
+            <w:fldChar w:fldCharType="begin"/>
+          </w:r>
+          <w:r>
+            <w:rPr>
+              <w:noProof/>
+            </w:rPr>
+            <w:instrText xml:space="preserve"> PAGEREF _Toc352765340 \h </w:instrText>
+          </w:r>
+          <w:r>
+            <w:rPr>
+              <w:noProof/>
+            </w:rPr>
+          </w:r>
+          <w:r>
+            <w:rPr>
+              <w:noProof/>
+            </w:rPr>
+            <w:fldChar w:fldCharType="separate"/>
+          </w:r>
+          <w:r>
+            <w:rPr>
+              <w:noProof/>
+            </w:rPr>
+            <w:t>12</w:t>
+          </w:r>
+          <w:r>
+            <w:rPr>
+              <w:noProof/>
+            </w:rPr>
+            <w:fldChar w:fldCharType="end"/>
+          </w:r>
+        </w:p>
+        <w:p>
+          <w:pPr>
+            <w:pStyle w:val="TOC1"/>
+            <w:tabs>
+              <w:tab w:val="right" w:leader="dot" w:pos="8290"/>
+            </w:tabs>
+            <w:rPr>
+              <w:b w:val="0"/>
+              <w:noProof/>
+              <w:lang w:eastAsia="ja-JP"/>
+            </w:rPr>
+          </w:pPr>
+          <w:r>
+            <w:rPr>
+              <w:noProof/>
+            </w:rPr>
+            <w:t>ATP-13 checklist</w:t>
+          </w:r>
+          <w:r>
+            <w:rPr>
+              <w:noProof/>
+            </w:rPr>
+            <w:tab/>
+          </w:r>
+          <w:r>
+            <w:rPr>
+              <w:noProof/>
+            </w:rPr>
+            <w:fldChar w:fldCharType="begin"/>
+          </w:r>
+          <w:r>
+            <w:rPr>
+              <w:noProof/>
+            </w:rPr>
+            <w:instrText xml:space="preserve"> PAGEREF _Toc352765341 \h </w:instrText>
+          </w:r>
+          <w:r>
+            <w:rPr>
+              <w:noProof/>
+            </w:rPr>
+          </w:r>
+          <w:r>
+            <w:rPr>
+              <w:noProof/>
+            </w:rPr>
+            <w:fldChar w:fldCharType="separate"/>
+          </w:r>
+          <w:r>
+            <w:rPr>
+              <w:noProof/>
+            </w:rPr>
+            <w:t>12</w:t>
+          </w:r>
+          <w:r>
+            <w:rPr>
+              <w:noProof/>
+            </w:rPr>
+            <w:fldChar w:fldCharType="end"/>
+          </w:r>
+        </w:p>
+        <w:p>
+          <w:pPr>
+            <w:pStyle w:val="TOC1"/>
+            <w:tabs>
+              <w:tab w:val="right" w:leader="dot" w:pos="8290"/>
+            </w:tabs>
+            <w:rPr>
+              <w:b w:val="0"/>
+              <w:noProof/>
+              <w:lang w:eastAsia="ja-JP"/>
+            </w:rPr>
+          </w:pPr>
+          <w:r>
+            <w:rPr>
+              <w:noProof/>
+            </w:rPr>
+            <w:t>ATP-14 checklist</w:t>
+          </w:r>
+          <w:r>
+            <w:rPr>
+              <w:noProof/>
+            </w:rPr>
+            <w:tab/>
+          </w:r>
+          <w:r>
+            <w:rPr>
+              <w:noProof/>
+            </w:rPr>
+            <w:fldChar w:fldCharType="begin"/>
+          </w:r>
+          <w:r>
+            <w:rPr>
+              <w:noProof/>
+            </w:rPr>
+            <w:instrText xml:space="preserve"> PAGEREF _Toc352765342 \h </w:instrText>
+          </w:r>
+          <w:r>
+            <w:rPr>
+              <w:noProof/>
+            </w:rPr>
+          </w:r>
+          <w:r>
+            <w:rPr>
+              <w:noProof/>
+            </w:rPr>
+            <w:fldChar w:fldCharType="separate"/>
+          </w:r>
+          <w:r>
+            <w:rPr>
+              <w:noProof/>
+            </w:rPr>
+            <w:t>13</w:t>
+          </w:r>
+          <w:r>
+            <w:rPr>
+              <w:noProof/>
+            </w:rPr>
+            <w:fldChar w:fldCharType="end"/>
+          </w:r>
+        </w:p>
+        <w:p>
+          <w:r>
+            <w:rPr>
+              <w:b/>
+              <w:bCs/>
+              <w:noProof/>
+            </w:rPr>
+            <w:fldChar w:fldCharType="end"/>
+          </w:r>
+        </w:p>
+      </w:sdtContent>
+    </w:sdt>
     <w:p>
       <w:pPr>
         <w:pStyle w:val="Heading1"/>
       </w:pPr>
-      <w:bookmarkStart w:id="0" w:name="_Toc475601088"/>
       <w:r>
-        <w:lastRenderedPageBreak/>
-        <w:t>ATPs</w:t>
+        <w:br w:type="page"/>
+      </w:r>
+    </w:p>
+    <w:p>
+      <w:pPr>
+        <w:pStyle w:val="Heading1"/>
+      </w:pPr>
+    </w:p>
+    <w:p>
+      <w:pPr>
+        <w:pStyle w:val="Heading1"/>
+      </w:pPr>
+      <w:bookmarkStart w:id="1" w:name="_Toc352765315"/>
+      <w:r>
+        <w:t>ATP</w:t>
       </w:r>
       <w:bookmarkEnd w:id="0"/>
+      <w:bookmarkEnd w:id="1"/>
+      <w:r>
+        <w:t xml:space="preserve"> overviews</w:t>
+      </w:r>
     </w:p>
     <w:p>
       <w:r>
         <w:t>None of these tests can be viewed as completed until appropriate documentation has been uploaded to the webpage.</w:t>
       </w:r>
-      <w:r>
-        <w:t xml:space="preserve"> </w:t>
-      </w:r>
     </w:p>
+    <w:p/>
     <w:tbl>
       <w:tblPr>
         <w:tblStyle w:val="MediumGrid3-Accent2"/>
@@ -1446,6 +3188,7 @@
               <w:cnfStyle w:val="000000100000" w:firstRow="0" w:lastRow="0" w:firstColumn="0" w:lastColumn="0" w:oddVBand="0" w:evenVBand="0" w:oddHBand="1" w:evenHBand="0" w:firstRowFirstColumn="0" w:firstRowLastColumn="0" w:lastRowFirstColumn="0" w:lastRowLastColumn="0"/>
             </w:pPr>
             <w:r>
+              <w:lastRenderedPageBreak/>
               <w:t>R001d</w:t>
             </w:r>
           </w:p>
@@ -1510,7 +3253,12 @@
               <w:cnfStyle w:val="000000100000" w:firstRow="0" w:lastRow="0" w:firstColumn="0" w:lastColumn="0" w:oddVBand="0" w:evenVBand="0" w:oddHBand="1" w:evenHBand="0" w:firstRowFirstColumn="0" w:firstRowLastColumn="0" w:lastRowFirstColumn="0" w:lastRowLastColumn="0"/>
             </w:pPr>
             <w:r>
-              <w:t>Packs power motor and all telemetry is recorded by VSCADA</w:t>
+              <w:lastRenderedPageBreak/>
+              <w:t xml:space="preserve">Packs power motor and all telemetry is </w:t>
+            </w:r>
+            <w:r>
+              <w:lastRenderedPageBreak/>
+              <w:t>recorded by VSCADA</w:t>
             </w:r>
             <w:r>
               <w:t xml:space="preserve">.  Control by using the </w:t>
@@ -1564,6 +3312,7 @@
               <w:cnfStyle w:val="000000100000" w:firstRow="0" w:lastRow="0" w:firstColumn="0" w:lastColumn="0" w:oddVBand="0" w:evenVBand="0" w:oddHBand="1" w:evenHBand="0" w:firstRowFirstColumn="0" w:firstRowLastColumn="0" w:lastRowFirstColumn="0" w:lastRowLastColumn="0"/>
             </w:pPr>
             <w:r>
+              <w:lastRenderedPageBreak/>
               <w:t>Test</w:t>
             </w:r>
           </w:p>
@@ -1577,6 +3326,7 @@
           </w:tcPr>
           <w:p>
             <w:r>
+              <w:lastRenderedPageBreak/>
               <w:t>ATP-02</w:t>
             </w:r>
           </w:p>
@@ -1960,7 +3710,6 @@
               <w:cnfStyle w:val="000000000000" w:firstRow="0" w:lastRow="0" w:firstColumn="0" w:lastColumn="0" w:oddVBand="0" w:evenVBand="0" w:oddHBand="0" w:evenHBand="0" w:firstRowFirstColumn="0" w:firstRowLastColumn="0" w:lastRowFirstColumn="0" w:lastRowLastColumn="0"/>
             </w:pPr>
             <w:r>
-              <w:lastRenderedPageBreak/>
               <w:t>R002c</w:t>
             </w:r>
           </w:p>
@@ -2017,7 +3766,11 @@
               <w:cnfStyle w:val="000000000000" w:firstRow="0" w:lastRow="0" w:firstColumn="0" w:lastColumn="0" w:oddVBand="0" w:evenVBand="0" w:oddHBand="0" w:evenHBand="0" w:firstRowFirstColumn="0" w:firstRowLastColumn="0" w:lastRowFirstColumn="0" w:lastRowLastColumn="0"/>
             </w:pPr>
             <w:r>
-              <w:t>R004a (Safety loop part)</w:t>
+              <w:t xml:space="preserve">R004a (Safety </w:t>
+            </w:r>
+            <w:r>
+              <w:lastRenderedPageBreak/>
+              <w:t>loop part)</w:t>
             </w:r>
           </w:p>
           <w:p>
@@ -2071,7 +3824,6 @@
               <w:cnfStyle w:val="000000000000" w:firstRow="0" w:lastRow="0" w:firstColumn="0" w:lastColumn="0" w:oddVBand="0" w:evenVBand="0" w:oddHBand="0" w:evenHBand="0" w:firstRowFirstColumn="0" w:firstRowLastColumn="0" w:lastRowFirstColumn="0" w:lastRowLastColumn="0"/>
             </w:pPr>
             <w:r>
-              <w:lastRenderedPageBreak/>
               <w:t>BRB</w:t>
             </w:r>
           </w:p>
@@ -2134,7 +3886,11 @@
               <w:t>User defined limit</w:t>
             </w:r>
             <w:r>
-              <w:t xml:space="preserve"> (warn)</w:t>
+              <w:t xml:space="preserve"> </w:t>
+            </w:r>
+            <w:r>
+              <w:lastRenderedPageBreak/>
+              <w:t>(warn)</w:t>
             </w:r>
           </w:p>
           <w:p>
@@ -2350,10 +4106,21 @@
             <w:tcW w:w="1153" w:type="dxa"/>
           </w:tcPr>
           <w:p>
-            <w:r>
+            <w:pPr>
+              <w:rPr>
+                <w:strike/>
+              </w:rPr>
+            </w:pPr>
+            <w:r>
+              <w:rPr>
+                <w:strike/>
+              </w:rPr>
               <w:t>ATP-0</w:t>
             </w:r>
             <w:r>
+              <w:rPr>
+                <w:strike/>
+              </w:rPr>
               <w:t>6</w:t>
             </w:r>
           </w:p>
@@ -2365,8 +4132,14 @@
           <w:p>
             <w:pPr>
               <w:cnfStyle w:val="000000000000" w:firstRow="0" w:lastRow="0" w:firstColumn="0" w:lastColumn="0" w:oddVBand="0" w:evenVBand="0" w:oddHBand="0" w:evenHBand="0" w:firstRowFirstColumn="0" w:firstRowLastColumn="0" w:lastRowFirstColumn="0" w:lastRowLastColumn="0"/>
+              <w:rPr>
+                <w:strike/>
+              </w:rPr>
             </w:pPr>
             <w:r>
+              <w:rPr>
+                <w:strike/>
+              </w:rPr>
               <w:t>24h endurance test</w:t>
             </w:r>
           </w:p>
@@ -2378,8 +4151,14 @@
           <w:p>
             <w:pPr>
               <w:cnfStyle w:val="000000000000" w:firstRow="0" w:lastRow="0" w:firstColumn="0" w:lastColumn="0" w:oddVBand="0" w:evenVBand="0" w:oddHBand="0" w:evenHBand="0" w:firstRowFirstColumn="0" w:firstRowLastColumn="0" w:lastRowFirstColumn="0" w:lastRowLastColumn="0"/>
+              <w:rPr>
+                <w:strike/>
+              </w:rPr>
             </w:pPr>
             <w:r>
+              <w:rPr>
+                <w:strike/>
+              </w:rPr>
               <w:t>GPR006</w:t>
             </w:r>
           </w:p>
@@ -2391,8 +4170,14 @@
           <w:p>
             <w:pPr>
               <w:cnfStyle w:val="000000000000" w:firstRow="0" w:lastRow="0" w:firstColumn="0" w:lastColumn="0" w:oddVBand="0" w:evenVBand="0" w:oddHBand="0" w:evenHBand="0" w:firstRowFirstColumn="0" w:firstRowLastColumn="0" w:lastRowFirstColumn="0" w:lastRowLastColumn="0"/>
+              <w:rPr>
+                <w:strike/>
+              </w:rPr>
             </w:pPr>
             <w:r>
+              <w:rPr>
+                <w:strike/>
+              </w:rPr>
               <w:t>At the end of all other tests leave the car running for 24h</w:t>
             </w:r>
           </w:p>
@@ -2404,8 +4189,14 @@
           <w:p>
             <w:pPr>
               <w:cnfStyle w:val="000000000000" w:firstRow="0" w:lastRow="0" w:firstColumn="0" w:lastColumn="0" w:oddVBand="0" w:evenVBand="0" w:oddHBand="0" w:evenHBand="0" w:firstRowFirstColumn="0" w:firstRowLastColumn="0" w:lastRowFirstColumn="0" w:lastRowLastColumn="0"/>
+              <w:rPr>
+                <w:strike/>
+              </w:rPr>
             </w:pPr>
             <w:r>
+              <w:rPr>
+                <w:strike/>
+              </w:rPr>
               <w:t>Test</w:t>
             </w:r>
           </w:p>
@@ -2794,7 +4585,6 @@
           </w:tcPr>
           <w:p>
             <w:r>
-              <w:lastRenderedPageBreak/>
               <w:t>ATP-12</w:t>
             </w:r>
           </w:p>
@@ -2920,22 +4710,100 @@
           </w:p>
         </w:tc>
       </w:tr>
+      <w:tr>
+        <w:tc>
+          <w:tcPr>
+            <w:cnfStyle w:val="001000000000" w:firstRow="0" w:lastRow="0" w:firstColumn="1" w:lastColumn="0" w:oddVBand="0" w:evenVBand="0" w:oddHBand="0" w:evenHBand="0" w:firstRowFirstColumn="0" w:firstRowLastColumn="0" w:lastRowFirstColumn="0" w:lastRowLastColumn="0"/>
+            <w:tcW w:w="1153" w:type="dxa"/>
+          </w:tcPr>
+          <w:p>
+            <w:r>
+              <w:t>ATP-14</w:t>
+            </w:r>
+          </w:p>
+        </w:tc>
+        <w:tc>
+          <w:tcPr>
+            <w:tcW w:w="1825" w:type="dxa"/>
+          </w:tcPr>
+          <w:p>
+            <w:pPr>
+              <w:cnfStyle w:val="000000000000" w:firstRow="0" w:lastRow="0" w:firstColumn="0" w:lastColumn="0" w:oddVBand="0" w:evenVBand="0" w:oddHBand="0" w:evenHBand="0" w:firstRowFirstColumn="0" w:firstRowLastColumn="0" w:lastRowFirstColumn="0" w:lastRowLastColumn="0"/>
+            </w:pPr>
+            <w:r>
+              <w:t>Disposal</w:t>
+            </w:r>
+          </w:p>
+        </w:tc>
+        <w:tc>
+          <w:tcPr>
+            <w:tcW w:w="1984" w:type="dxa"/>
+          </w:tcPr>
+          <w:p>
+            <w:pPr>
+              <w:cnfStyle w:val="000000000000" w:firstRow="0" w:lastRow="0" w:firstColumn="0" w:lastColumn="0" w:oddVBand="0" w:evenVBand="0" w:oddHBand="0" w:evenHBand="0" w:firstRowFirstColumn="0" w:firstRowLastColumn="0" w:lastRowFirstColumn="0" w:lastRowLastColumn="0"/>
+            </w:pPr>
+            <w:r>
+              <w:t>GPR012</w:t>
+            </w:r>
+          </w:p>
+        </w:tc>
+        <w:tc>
+          <w:tcPr>
+            <w:tcW w:w="2268" w:type="dxa"/>
+          </w:tcPr>
+          <w:p>
+            <w:pPr>
+              <w:cnfStyle w:val="000000000000" w:firstRow="0" w:lastRow="0" w:firstColumn="0" w:lastColumn="0" w:oddVBand="0" w:evenVBand="0" w:oddHBand="0" w:evenHBand="0" w:firstRowFirstColumn="0" w:firstRowLastColumn="0" w:lastRowFirstColumn="0" w:lastRowLastColumn="0"/>
+            </w:pPr>
+            <w:r>
+              <w:t>Dispose of all materials as required</w:t>
+            </w:r>
+          </w:p>
+        </w:tc>
+        <w:tc>
+          <w:tcPr>
+            <w:tcW w:w="1559" w:type="dxa"/>
+          </w:tcPr>
+          <w:p>
+            <w:pPr>
+              <w:cnfStyle w:val="000000000000" w:firstRow="0" w:lastRow="0" w:firstColumn="0" w:lastColumn="0" w:oddVBand="0" w:evenVBand="0" w:oddHBand="0" w:evenHBand="0" w:firstRowFirstColumn="0" w:firstRowLastColumn="0" w:lastRowFirstColumn="0" w:lastRowLastColumn="0"/>
+            </w:pPr>
+            <w:r>
+              <w:t>Inspection</w:t>
+            </w:r>
+          </w:p>
+        </w:tc>
+      </w:tr>
     </w:tbl>
     <w:p/>
+    <w:p>
+      <w:r>
+        <w:br w:type="page"/>
+      </w:r>
+    </w:p>
     <w:p>
       <w:pPr>
         <w:pStyle w:val="Heading1"/>
       </w:pPr>
+      <w:bookmarkStart w:id="2" w:name="_Toc352765316"/>
       <w:r>
         <w:t xml:space="preserve">Compliance </w:t>
       </w:r>
       <w:r>
         <w:t>Matrix</w:t>
       </w:r>
+      <w:bookmarkEnd w:id="2"/>
     </w:p>
     <w:p>
       <w:r>
-        <w:t>All requirements should also have a QA by each subsystem.</w:t>
+        <w:t>All requirements should also have a QA by each subsystem</w:t>
+      </w:r>
+      <w:r>
+        <w:t xml:space="preserve"> before integration</w:t>
+      </w:r>
+      <w:r>
+        <w:t>.</w:t>
       </w:r>
     </w:p>
     <w:tbl>
@@ -3974,7 +5842,6 @@
           </w:tcPr>
           <w:p>
             <w:r>
-              <w:lastRenderedPageBreak/>
               <w:t>R004a</w:t>
             </w:r>
           </w:p>
@@ -4125,6 +5992,7 @@
           </w:tcPr>
           <w:p>
             <w:r>
+              <w:lastRenderedPageBreak/>
               <w:t>R005d</w:t>
             </w:r>
           </w:p>
@@ -4639,17 +6507,1616 @@
             <w:pPr>
               <w:cnfStyle w:val="000000100000" w:firstRow="0" w:lastRow="0" w:firstColumn="0" w:lastColumn="0" w:oddVBand="0" w:evenVBand="0" w:oddHBand="1" w:evenHBand="0" w:firstRowFirstColumn="0" w:firstRowLastColumn="0" w:lastRowFirstColumn="0" w:lastRowLastColumn="0"/>
             </w:pPr>
-            <w:bookmarkStart w:id="1" w:name="_GoBack"/>
-            <w:bookmarkEnd w:id="1"/>
+            <w:r>
+              <w:t>ATP-14</w:t>
+            </w:r>
           </w:p>
         </w:tc>
       </w:tr>
     </w:tbl>
     <w:p/>
     <w:p>
+      <w:r>
+        <w:br w:type="page"/>
+      </w:r>
+    </w:p>
+    <w:p>
       <w:pPr>
         <w:pStyle w:val="Heading1"/>
       </w:pPr>
+      <w:bookmarkStart w:id="3" w:name="_Toc352765317"/>
+      <w:r>
+        <w:t>Deliverables</w:t>
+      </w:r>
+      <w:bookmarkEnd w:id="3"/>
+    </w:p>
+    <w:p>
+      <w:pPr>
+        <w:pStyle w:val="Heading2"/>
+      </w:pPr>
+      <w:bookmarkStart w:id="4" w:name="_Toc352765318"/>
+      <w:r>
+        <w:t>D000</w:t>
+      </w:r>
+      <w:bookmarkEnd w:id="4"/>
+    </w:p>
+    <w:p>
+      <w:r>
+        <w:t>Completed</w:t>
+      </w:r>
+    </w:p>
+    <w:p>
+      <w:pPr>
+        <w:pStyle w:val="Heading2"/>
+      </w:pPr>
+      <w:bookmarkStart w:id="5" w:name="_Toc352765319"/>
+      <w:r>
+        <w:t>D001</w:t>
+      </w:r>
+      <w:bookmarkEnd w:id="5"/>
+    </w:p>
+    <w:p>
+      <w:r>
+        <w:t>Completed</w:t>
+      </w:r>
+    </w:p>
+    <w:p>
+      <w:pPr>
+        <w:pStyle w:val="Heading2"/>
+      </w:pPr>
+      <w:bookmarkStart w:id="6" w:name="_Toc352765320"/>
+      <w:r>
+        <w:t>D002</w:t>
+      </w:r>
+      <w:bookmarkEnd w:id="6"/>
+    </w:p>
+    <w:tbl>
+      <w:tblPr>
+        <w:tblStyle w:val="TableGrid"/>
+        <w:tblW w:w="0" w:type="auto"/>
+        <w:tblLook w:val="04A0" w:firstRow="1" w:lastRow="0" w:firstColumn="1" w:lastColumn="0" w:noHBand="0" w:noVBand="1"/>
+      </w:tblPr>
+      <w:tblGrid>
+        <w:gridCol w:w="1211"/>
+        <w:gridCol w:w="1164"/>
+        <w:gridCol w:w="929"/>
+        <w:gridCol w:w="2049"/>
+        <w:gridCol w:w="3163"/>
+      </w:tblGrid>
+      <w:tr>
+        <w:tc>
+          <w:tcPr>
+            <w:tcW w:w="1211" w:type="dxa"/>
+          </w:tcPr>
+          <w:p>
+            <w:r>
+              <w:t>System</w:t>
+            </w:r>
+          </w:p>
+        </w:tc>
+        <w:tc>
+          <w:tcPr>
+            <w:tcW w:w="1164" w:type="dxa"/>
+          </w:tcPr>
+          <w:p>
+            <w:r>
+              <w:t>Getting started</w:t>
+            </w:r>
+          </w:p>
+        </w:tc>
+        <w:tc>
+          <w:tcPr>
+            <w:tcW w:w="929" w:type="dxa"/>
+          </w:tcPr>
+          <w:p>
+            <w:r>
+              <w:t>FAQ</w:t>
+            </w:r>
+          </w:p>
+        </w:tc>
+        <w:tc>
+          <w:tcPr>
+            <w:tcW w:w="2049" w:type="dxa"/>
+          </w:tcPr>
+          <w:p>
+            <w:r>
+              <w:t>Functions and controls</w:t>
+            </w:r>
+          </w:p>
+        </w:tc>
+        <w:tc>
+          <w:tcPr>
+            <w:tcW w:w="3163" w:type="dxa"/>
+          </w:tcPr>
+          <w:p>
+            <w:r>
+              <w:t>Troubleshooting calibration and maintenance</w:t>
+            </w:r>
+          </w:p>
+        </w:tc>
+      </w:tr>
+      <w:tr>
+        <w:tc>
+          <w:tcPr>
+            <w:tcW w:w="1211" w:type="dxa"/>
+          </w:tcPr>
+          <w:p>
+            <w:r>
+              <w:t>TSI</w:t>
+            </w:r>
+          </w:p>
+        </w:tc>
+        <w:tc>
+          <w:tcPr>
+            <w:tcW w:w="1164" w:type="dxa"/>
+          </w:tcPr>
+          <w:p/>
+        </w:tc>
+        <w:tc>
+          <w:tcPr>
+            <w:tcW w:w="929" w:type="dxa"/>
+          </w:tcPr>
+          <w:p/>
+        </w:tc>
+        <w:tc>
+          <w:tcPr>
+            <w:tcW w:w="2049" w:type="dxa"/>
+          </w:tcPr>
+          <w:p/>
+        </w:tc>
+        <w:tc>
+          <w:tcPr>
+            <w:tcW w:w="3163" w:type="dxa"/>
+          </w:tcPr>
+          <w:p/>
+        </w:tc>
+      </w:tr>
+      <w:tr>
+        <w:tc>
+          <w:tcPr>
+            <w:tcW w:w="1211" w:type="dxa"/>
+          </w:tcPr>
+          <w:p>
+            <w:r>
+              <w:t>TSV</w:t>
+            </w:r>
+          </w:p>
+        </w:tc>
+        <w:tc>
+          <w:tcPr>
+            <w:tcW w:w="1164" w:type="dxa"/>
+          </w:tcPr>
+          <w:p/>
+        </w:tc>
+        <w:tc>
+          <w:tcPr>
+            <w:tcW w:w="929" w:type="dxa"/>
+          </w:tcPr>
+          <w:p/>
+        </w:tc>
+        <w:tc>
+          <w:tcPr>
+            <w:tcW w:w="2049" w:type="dxa"/>
+          </w:tcPr>
+          <w:p/>
+        </w:tc>
+        <w:tc>
+          <w:tcPr>
+            <w:tcW w:w="3163" w:type="dxa"/>
+          </w:tcPr>
+          <w:p/>
+        </w:tc>
+      </w:tr>
+      <w:tr>
+        <w:tc>
+          <w:tcPr>
+            <w:tcW w:w="1211" w:type="dxa"/>
+          </w:tcPr>
+          <w:p>
+            <w:r>
+              <w:t>GLV</w:t>
+            </w:r>
+          </w:p>
+        </w:tc>
+        <w:tc>
+          <w:tcPr>
+            <w:tcW w:w="1164" w:type="dxa"/>
+          </w:tcPr>
+          <w:p/>
+        </w:tc>
+        <w:tc>
+          <w:tcPr>
+            <w:tcW w:w="929" w:type="dxa"/>
+          </w:tcPr>
+          <w:p/>
+        </w:tc>
+        <w:tc>
+          <w:tcPr>
+            <w:tcW w:w="2049" w:type="dxa"/>
+          </w:tcPr>
+          <w:p/>
+        </w:tc>
+        <w:tc>
+          <w:tcPr>
+            <w:tcW w:w="3163" w:type="dxa"/>
+          </w:tcPr>
+          <w:p/>
+        </w:tc>
+      </w:tr>
+      <w:tr>
+        <w:tc>
+          <w:tcPr>
+            <w:tcW w:w="1211" w:type="dxa"/>
+          </w:tcPr>
+          <w:p>
+            <w:r>
+              <w:t>Cooling</w:t>
+            </w:r>
+          </w:p>
+        </w:tc>
+        <w:tc>
+          <w:tcPr>
+            <w:tcW w:w="1164" w:type="dxa"/>
+          </w:tcPr>
+          <w:p/>
+        </w:tc>
+        <w:tc>
+          <w:tcPr>
+            <w:tcW w:w="929" w:type="dxa"/>
+          </w:tcPr>
+          <w:p/>
+        </w:tc>
+        <w:tc>
+          <w:tcPr>
+            <w:tcW w:w="2049" w:type="dxa"/>
+          </w:tcPr>
+          <w:p/>
+        </w:tc>
+        <w:tc>
+          <w:tcPr>
+            <w:tcW w:w="3163" w:type="dxa"/>
+          </w:tcPr>
+          <w:p/>
+        </w:tc>
+      </w:tr>
+      <w:tr>
+        <w:tc>
+          <w:tcPr>
+            <w:tcW w:w="1211" w:type="dxa"/>
+          </w:tcPr>
+          <w:p>
+            <w:r>
+              <w:t>VSCADA</w:t>
+            </w:r>
+          </w:p>
+        </w:tc>
+        <w:tc>
+          <w:tcPr>
+            <w:tcW w:w="1164" w:type="dxa"/>
+          </w:tcPr>
+          <w:p/>
+        </w:tc>
+        <w:tc>
+          <w:tcPr>
+            <w:tcW w:w="929" w:type="dxa"/>
+          </w:tcPr>
+          <w:p/>
+        </w:tc>
+        <w:tc>
+          <w:tcPr>
+            <w:tcW w:w="2049" w:type="dxa"/>
+          </w:tcPr>
+          <w:p/>
+        </w:tc>
+        <w:tc>
+          <w:tcPr>
+            <w:tcW w:w="3163" w:type="dxa"/>
+          </w:tcPr>
+          <w:p/>
+        </w:tc>
+      </w:tr>
+      <w:tr>
+        <w:tc>
+          <w:tcPr>
+            <w:tcW w:w="1211" w:type="dxa"/>
+          </w:tcPr>
+          <w:p>
+            <w:r>
+              <w:t>Dyno room</w:t>
+            </w:r>
+          </w:p>
+        </w:tc>
+        <w:tc>
+          <w:tcPr>
+            <w:tcW w:w="1164" w:type="dxa"/>
+          </w:tcPr>
+          <w:p/>
+        </w:tc>
+        <w:tc>
+          <w:tcPr>
+            <w:tcW w:w="929" w:type="dxa"/>
+          </w:tcPr>
+          <w:p/>
+        </w:tc>
+        <w:tc>
+          <w:tcPr>
+            <w:tcW w:w="2049" w:type="dxa"/>
+          </w:tcPr>
+          <w:p/>
+        </w:tc>
+        <w:tc>
+          <w:tcPr>
+            <w:tcW w:w="3163" w:type="dxa"/>
+          </w:tcPr>
+          <w:p/>
+        </w:tc>
+      </w:tr>
+    </w:tbl>
+    <w:p>
+      <w:pPr>
+        <w:pStyle w:val="Heading2"/>
+      </w:pPr>
+      <w:bookmarkStart w:id="7" w:name="_Toc352765321"/>
+      <w:r>
+        <w:t>D003</w:t>
+      </w:r>
+      <w:bookmarkEnd w:id="7"/>
+    </w:p>
+    <w:tbl>
+      <w:tblPr>
+        <w:tblStyle w:val="TableGrid"/>
+        <w:tblW w:w="0" w:type="auto"/>
+        <w:tblLook w:val="04A0" w:firstRow="1" w:lastRow="0" w:firstColumn="1" w:lastColumn="0" w:noHBand="0" w:noVBand="1"/>
+      </w:tblPr>
+      <w:tblGrid>
+        <w:gridCol w:w="6629"/>
+        <w:gridCol w:w="1887"/>
+      </w:tblGrid>
+      <w:tr>
+        <w:tc>
+          <w:tcPr>
+            <w:tcW w:w="6629" w:type="dxa"/>
+          </w:tcPr>
+          <w:p>
+            <w:r>
+              <w:t>Check</w:t>
+            </w:r>
+          </w:p>
+        </w:tc>
+        <w:tc>
+          <w:tcPr>
+            <w:tcW w:w="1887" w:type="dxa"/>
+          </w:tcPr>
+          <w:p>
+            <w:r>
+              <w:t>Completed</w:t>
+            </w:r>
+          </w:p>
+        </w:tc>
+      </w:tr>
+      <w:tr>
+        <w:tc>
+          <w:tcPr>
+            <w:tcW w:w="6629" w:type="dxa"/>
+          </w:tcPr>
+          <w:p>
+            <w:r>
+              <w:t>Final re</w:t>
+            </w:r>
+            <w:r>
+              <w:t>port of all documents</w:t>
+            </w:r>
+          </w:p>
+        </w:tc>
+        <w:tc>
+          <w:tcPr>
+            <w:tcW w:w="1887" w:type="dxa"/>
+          </w:tcPr>
+          <w:p/>
+        </w:tc>
+      </w:tr>
+      <w:tr>
+        <w:tc>
+          <w:tcPr>
+            <w:tcW w:w="6629" w:type="dxa"/>
+          </w:tcPr>
+          <w:p>
+            <w:r>
+              <w:t>3x DVD presented (or flash drive)</w:t>
+            </w:r>
+          </w:p>
+        </w:tc>
+        <w:tc>
+          <w:tcPr>
+            <w:tcW w:w="1887" w:type="dxa"/>
+          </w:tcPr>
+          <w:p/>
+        </w:tc>
+      </w:tr>
+      <w:tr>
+        <w:tc>
+          <w:tcPr>
+            <w:tcW w:w="6629" w:type="dxa"/>
+          </w:tcPr>
+          <w:p>
+            <w:r>
+              <w:t>DVD artwork</w:t>
+            </w:r>
+          </w:p>
+        </w:tc>
+        <w:tc>
+          <w:tcPr>
+            <w:tcW w:w="1887" w:type="dxa"/>
+          </w:tcPr>
+          <w:p/>
+        </w:tc>
+      </w:tr>
+    </w:tbl>
+    <w:p/>
+    <w:p>
+      <w:r>
+        <w:lastRenderedPageBreak/>
+        <w:t>Maintenance manual</w:t>
+      </w:r>
+    </w:p>
+    <w:tbl>
+      <w:tblPr>
+        <w:tblStyle w:val="TableGrid"/>
+        <w:tblW w:w="8915" w:type="dxa"/>
+        <w:tblLook w:val="04A0" w:firstRow="1" w:lastRow="0" w:firstColumn="1" w:lastColumn="0" w:noHBand="0" w:noVBand="1"/>
+      </w:tblPr>
+      <w:tblGrid>
+        <w:gridCol w:w="1116"/>
+        <w:gridCol w:w="1694"/>
+        <w:gridCol w:w="1516"/>
+        <w:gridCol w:w="1523"/>
+        <w:gridCol w:w="849"/>
+        <w:gridCol w:w="2217"/>
+      </w:tblGrid>
+      <w:tr>
+        <w:tc>
+          <w:tcPr>
+            <w:tcW w:w="1116" w:type="dxa"/>
+          </w:tcPr>
+          <w:p>
+            <w:r>
+              <w:t>System</w:t>
+            </w:r>
+          </w:p>
+        </w:tc>
+        <w:tc>
+          <w:tcPr>
+            <w:tcW w:w="1694" w:type="dxa"/>
+          </w:tcPr>
+          <w:p>
+            <w:r>
+              <w:t>Maintenance</w:t>
+            </w:r>
+          </w:p>
+        </w:tc>
+        <w:tc>
+          <w:tcPr>
+            <w:tcW w:w="1516" w:type="dxa"/>
+          </w:tcPr>
+          <w:p>
+            <w:r>
+              <w:t>Calibration</w:t>
+            </w:r>
+          </w:p>
+        </w:tc>
+        <w:tc>
+          <w:tcPr>
+            <w:tcW w:w="1523" w:type="dxa"/>
+          </w:tcPr>
+          <w:p>
+            <w:r>
+              <w:t>Schematics</w:t>
+            </w:r>
+          </w:p>
+        </w:tc>
+        <w:tc>
+          <w:tcPr>
+            <w:tcW w:w="849" w:type="dxa"/>
+          </w:tcPr>
+          <w:p>
+            <w:r>
+              <w:t>ICDs</w:t>
+            </w:r>
+          </w:p>
+        </w:tc>
+        <w:tc>
+          <w:tcPr>
+            <w:tcW w:w="2217" w:type="dxa"/>
+          </w:tcPr>
+          <w:p>
+            <w:r>
+              <w:t>FSM</w:t>
+            </w:r>
+          </w:p>
+        </w:tc>
+      </w:tr>
+      <w:tr>
+        <w:tc>
+          <w:tcPr>
+            <w:tcW w:w="1116" w:type="dxa"/>
+          </w:tcPr>
+          <w:p>
+            <w:r>
+              <w:t>TSI</w:t>
+            </w:r>
+          </w:p>
+        </w:tc>
+        <w:tc>
+          <w:tcPr>
+            <w:tcW w:w="1694" w:type="dxa"/>
+          </w:tcPr>
+          <w:p/>
+        </w:tc>
+        <w:tc>
+          <w:tcPr>
+            <w:tcW w:w="1516" w:type="dxa"/>
+          </w:tcPr>
+          <w:p/>
+        </w:tc>
+        <w:tc>
+          <w:tcPr>
+            <w:tcW w:w="1523" w:type="dxa"/>
+          </w:tcPr>
+          <w:p/>
+        </w:tc>
+        <w:tc>
+          <w:tcPr>
+            <w:tcW w:w="849" w:type="dxa"/>
+          </w:tcPr>
+          <w:p/>
+        </w:tc>
+        <w:tc>
+          <w:tcPr>
+            <w:tcW w:w="2217" w:type="dxa"/>
+          </w:tcPr>
+          <w:p/>
+        </w:tc>
+      </w:tr>
+      <w:tr>
+        <w:tc>
+          <w:tcPr>
+            <w:tcW w:w="1116" w:type="dxa"/>
+          </w:tcPr>
+          <w:p>
+            <w:r>
+              <w:t>TSV</w:t>
+            </w:r>
+          </w:p>
+        </w:tc>
+        <w:tc>
+          <w:tcPr>
+            <w:tcW w:w="1694" w:type="dxa"/>
+          </w:tcPr>
+          <w:p/>
+        </w:tc>
+        <w:tc>
+          <w:tcPr>
+            <w:tcW w:w="1516" w:type="dxa"/>
+          </w:tcPr>
+          <w:p/>
+        </w:tc>
+        <w:tc>
+          <w:tcPr>
+            <w:tcW w:w="1523" w:type="dxa"/>
+          </w:tcPr>
+          <w:p/>
+        </w:tc>
+        <w:tc>
+          <w:tcPr>
+            <w:tcW w:w="849" w:type="dxa"/>
+          </w:tcPr>
+          <w:p/>
+        </w:tc>
+        <w:tc>
+          <w:tcPr>
+            <w:tcW w:w="2217" w:type="dxa"/>
+          </w:tcPr>
+          <w:p/>
+        </w:tc>
+      </w:tr>
+      <w:tr>
+        <w:tc>
+          <w:tcPr>
+            <w:tcW w:w="1116" w:type="dxa"/>
+          </w:tcPr>
+          <w:p>
+            <w:r>
+              <w:t>GLV</w:t>
+            </w:r>
+          </w:p>
+        </w:tc>
+        <w:tc>
+          <w:tcPr>
+            <w:tcW w:w="1694" w:type="dxa"/>
+          </w:tcPr>
+          <w:p/>
+        </w:tc>
+        <w:tc>
+          <w:tcPr>
+            <w:tcW w:w="1516" w:type="dxa"/>
+          </w:tcPr>
+          <w:p/>
+        </w:tc>
+        <w:tc>
+          <w:tcPr>
+            <w:tcW w:w="1523" w:type="dxa"/>
+          </w:tcPr>
+          <w:p/>
+        </w:tc>
+        <w:tc>
+          <w:tcPr>
+            <w:tcW w:w="849" w:type="dxa"/>
+          </w:tcPr>
+          <w:p/>
+        </w:tc>
+        <w:tc>
+          <w:tcPr>
+            <w:tcW w:w="2217" w:type="dxa"/>
+          </w:tcPr>
+          <w:p/>
+        </w:tc>
+      </w:tr>
+      <w:tr>
+        <w:tc>
+          <w:tcPr>
+            <w:tcW w:w="1116" w:type="dxa"/>
+          </w:tcPr>
+          <w:p>
+            <w:r>
+              <w:t>Cool</w:t>
+            </w:r>
+          </w:p>
+        </w:tc>
+        <w:tc>
+          <w:tcPr>
+            <w:tcW w:w="1694" w:type="dxa"/>
+          </w:tcPr>
+          <w:p/>
+        </w:tc>
+        <w:tc>
+          <w:tcPr>
+            <w:tcW w:w="1516" w:type="dxa"/>
+          </w:tcPr>
+          <w:p/>
+        </w:tc>
+        <w:tc>
+          <w:tcPr>
+            <w:tcW w:w="1523" w:type="dxa"/>
+          </w:tcPr>
+          <w:p/>
+        </w:tc>
+        <w:tc>
+          <w:tcPr>
+            <w:tcW w:w="849" w:type="dxa"/>
+          </w:tcPr>
+          <w:p/>
+        </w:tc>
+        <w:tc>
+          <w:tcPr>
+            <w:tcW w:w="2217" w:type="dxa"/>
+          </w:tcPr>
+          <w:p/>
+        </w:tc>
+      </w:tr>
+      <w:tr>
+        <w:tc>
+          <w:tcPr>
+            <w:tcW w:w="1116" w:type="dxa"/>
+          </w:tcPr>
+          <w:p>
+            <w:r>
+              <w:t>VSCADA</w:t>
+            </w:r>
+          </w:p>
+        </w:tc>
+        <w:tc>
+          <w:tcPr>
+            <w:tcW w:w="1694" w:type="dxa"/>
+          </w:tcPr>
+          <w:p/>
+        </w:tc>
+        <w:tc>
+          <w:tcPr>
+            <w:tcW w:w="1516" w:type="dxa"/>
+          </w:tcPr>
+          <w:p/>
+        </w:tc>
+        <w:tc>
+          <w:tcPr>
+            <w:tcW w:w="1523" w:type="dxa"/>
+          </w:tcPr>
+          <w:p/>
+        </w:tc>
+        <w:tc>
+          <w:tcPr>
+            <w:tcW w:w="849" w:type="dxa"/>
+          </w:tcPr>
+          <w:p/>
+        </w:tc>
+        <w:tc>
+          <w:tcPr>
+            <w:tcW w:w="2217" w:type="dxa"/>
+          </w:tcPr>
+          <w:p/>
+        </w:tc>
+      </w:tr>
+    </w:tbl>
+    <w:p>
+      <w:pPr>
+        <w:pStyle w:val="Heading2"/>
+      </w:pPr>
+      <w:bookmarkStart w:id="8" w:name="_Toc352765322"/>
+      <w:r>
+        <w:t>D004</w:t>
+      </w:r>
+      <w:bookmarkEnd w:id="8"/>
+    </w:p>
+    <w:tbl>
+      <w:tblPr>
+        <w:tblStyle w:val="TableGrid"/>
+        <w:tblW w:w="0" w:type="auto"/>
+        <w:tblLook w:val="04A0" w:firstRow="1" w:lastRow="0" w:firstColumn="1" w:lastColumn="0" w:noHBand="0" w:noVBand="1"/>
+      </w:tblPr>
+      <w:tblGrid>
+        <w:gridCol w:w="6629"/>
+        <w:gridCol w:w="1887"/>
+      </w:tblGrid>
+      <w:tr>
+        <w:tc>
+          <w:tcPr>
+            <w:tcW w:w="6629" w:type="dxa"/>
+          </w:tcPr>
+          <w:p>
+            <w:r>
+              <w:t>Check</w:t>
+            </w:r>
+          </w:p>
+        </w:tc>
+        <w:tc>
+          <w:tcPr>
+            <w:tcW w:w="1887" w:type="dxa"/>
+          </w:tcPr>
+          <w:p>
+            <w:r>
+              <w:t>Completed</w:t>
+            </w:r>
+          </w:p>
+        </w:tc>
+      </w:tr>
+      <w:tr>
+        <w:tc>
+          <w:tcPr>
+            <w:tcW w:w="6629" w:type="dxa"/>
+          </w:tcPr>
+          <w:p>
+            <w:r>
+              <w:t>Compliance matrix</w:t>
+            </w:r>
+          </w:p>
+        </w:tc>
+        <w:tc>
+          <w:tcPr>
+            <w:tcW w:w="1887" w:type="dxa"/>
+          </w:tcPr>
+          <w:p/>
+        </w:tc>
+      </w:tr>
+      <w:tr>
+        <w:tc>
+          <w:tcPr>
+            <w:tcW w:w="6629" w:type="dxa"/>
+          </w:tcPr>
+          <w:p>
+            <w:r>
+              <w:t>Forms present</w:t>
+            </w:r>
+          </w:p>
+        </w:tc>
+        <w:tc>
+          <w:tcPr>
+            <w:tcW w:w="1887" w:type="dxa"/>
+          </w:tcPr>
+          <w:p/>
+        </w:tc>
+      </w:tr>
+    </w:tbl>
+    <w:p>
+      <w:pPr>
+        <w:pStyle w:val="Heading2"/>
+      </w:pPr>
+      <w:bookmarkStart w:id="9" w:name="_Toc352765323"/>
+      <w:r>
+        <w:t>D005</w:t>
+      </w:r>
+      <w:bookmarkEnd w:id="9"/>
+    </w:p>
+    <w:tbl>
+      <w:tblPr>
+        <w:tblStyle w:val="TableGrid"/>
+        <w:tblW w:w="0" w:type="auto"/>
+        <w:tblLook w:val="04A0" w:firstRow="1" w:lastRow="0" w:firstColumn="1" w:lastColumn="0" w:noHBand="0" w:noVBand="1"/>
+      </w:tblPr>
+      <w:tblGrid>
+        <w:gridCol w:w="6629"/>
+        <w:gridCol w:w="1887"/>
+      </w:tblGrid>
+      <w:tr>
+        <w:tc>
+          <w:tcPr>
+            <w:tcW w:w="6629" w:type="dxa"/>
+          </w:tcPr>
+          <w:p>
+            <w:r>
+              <w:t>Check</w:t>
+            </w:r>
+          </w:p>
+        </w:tc>
+        <w:tc>
+          <w:tcPr>
+            <w:tcW w:w="1887" w:type="dxa"/>
+          </w:tcPr>
+          <w:p>
+            <w:r>
+              <w:t>Completed</w:t>
+            </w:r>
+          </w:p>
+        </w:tc>
+      </w:tr>
+      <w:tr>
+        <w:tc>
+          <w:tcPr>
+            <w:tcW w:w="6629" w:type="dxa"/>
+          </w:tcPr>
+          <w:p>
+            <w:r>
+              <w:t>All tests included</w:t>
+            </w:r>
+          </w:p>
+        </w:tc>
+        <w:tc>
+          <w:tcPr>
+            <w:tcW w:w="1887" w:type="dxa"/>
+          </w:tcPr>
+          <w:p/>
+        </w:tc>
+      </w:tr>
+      <w:tr>
+        <w:tc>
+          <w:tcPr>
+            <w:tcW w:w="6629" w:type="dxa"/>
+          </w:tcPr>
+          <w:p>
+            <w:r>
+              <w:t>Test date for all tests</w:t>
+            </w:r>
+          </w:p>
+        </w:tc>
+        <w:tc>
+          <w:tcPr>
+            <w:tcW w:w="1887" w:type="dxa"/>
+          </w:tcPr>
+          <w:p/>
+        </w:tc>
+      </w:tr>
+      <w:tr>
+        <w:tc>
+          <w:tcPr>
+            <w:tcW w:w="6629" w:type="dxa"/>
+          </w:tcPr>
+          <w:p>
+            <w:r>
+              <w:t>Photos as required</w:t>
+            </w:r>
+          </w:p>
+        </w:tc>
+        <w:tc>
+          <w:tcPr>
+            <w:tcW w:w="1887" w:type="dxa"/>
+          </w:tcPr>
+          <w:p/>
+        </w:tc>
+      </w:tr>
+      <w:tr>
+        <w:tc>
+          <w:tcPr>
+            <w:tcW w:w="6629" w:type="dxa"/>
+          </w:tcPr>
+          <w:p>
+            <w:r>
+              <w:t>Tester named</w:t>
+            </w:r>
+          </w:p>
+        </w:tc>
+        <w:tc>
+          <w:tcPr>
+            <w:tcW w:w="1887" w:type="dxa"/>
+          </w:tcPr>
+          <w:p/>
+        </w:tc>
+      </w:tr>
+      <w:tr>
+        <w:tc>
+          <w:tcPr>
+            <w:tcW w:w="6629" w:type="dxa"/>
+          </w:tcPr>
+          <w:p>
+            <w:r>
+              <w:t>Witness signature if available</w:t>
+            </w:r>
+          </w:p>
+        </w:tc>
+        <w:tc>
+          <w:tcPr>
+            <w:tcW w:w="1887" w:type="dxa"/>
+          </w:tcPr>
+          <w:p/>
+        </w:tc>
+      </w:tr>
+      <w:tr>
+        <w:tc>
+          <w:tcPr>
+            <w:tcW w:w="6629" w:type="dxa"/>
+          </w:tcPr>
+          <w:p>
+            <w:r>
+              <w:t>Test results</w:t>
+            </w:r>
+          </w:p>
+        </w:tc>
+        <w:tc>
+          <w:tcPr>
+            <w:tcW w:w="1887" w:type="dxa"/>
+          </w:tcPr>
+          <w:p/>
+        </w:tc>
+      </w:tr>
+      <w:tr>
+        <w:tc>
+          <w:tcPr>
+            <w:tcW w:w="6629" w:type="dxa"/>
+          </w:tcPr>
+          <w:p>
+            <w:r>
+              <w:t>Submitted to website</w:t>
+            </w:r>
+          </w:p>
+        </w:tc>
+        <w:tc>
+          <w:tcPr>
+            <w:tcW w:w="1887" w:type="dxa"/>
+          </w:tcPr>
+          <w:p/>
+        </w:tc>
+      </w:tr>
+    </w:tbl>
+    <w:p>
+      <w:pPr>
+        <w:pStyle w:val="Heading2"/>
+      </w:pPr>
+      <w:bookmarkStart w:id="10" w:name="_Toc352765324"/>
+      <w:r>
+        <w:t>D007</w:t>
+      </w:r>
+      <w:bookmarkEnd w:id="10"/>
+    </w:p>
+    <w:tbl>
+      <w:tblPr>
+        <w:tblStyle w:val="TableGrid"/>
+        <w:tblW w:w="0" w:type="auto"/>
+        <w:tblLook w:val="04A0" w:firstRow="1" w:lastRow="0" w:firstColumn="1" w:lastColumn="0" w:noHBand="0" w:noVBand="1"/>
+      </w:tblPr>
+      <w:tblGrid>
+        <w:gridCol w:w="6629"/>
+        <w:gridCol w:w="1887"/>
+      </w:tblGrid>
+      <w:tr>
+        <w:tc>
+          <w:tcPr>
+            <w:tcW w:w="6629" w:type="dxa"/>
+          </w:tcPr>
+          <w:p>
+            <w:r>
+              <w:t>Check</w:t>
+            </w:r>
+          </w:p>
+        </w:tc>
+        <w:tc>
+          <w:tcPr>
+            <w:tcW w:w="1887" w:type="dxa"/>
+          </w:tcPr>
+          <w:p>
+            <w:r>
+              <w:t>Completed</w:t>
+            </w:r>
+          </w:p>
+        </w:tc>
+      </w:tr>
+      <w:tr>
+        <w:tc>
+          <w:tcPr>
+            <w:tcW w:w="6629" w:type="dxa"/>
+          </w:tcPr>
+          <w:p>
+            <w:r>
+              <w:t>All documents as portable static documents (PDF/TXT/XML)</w:t>
+            </w:r>
+          </w:p>
+        </w:tc>
+        <w:tc>
+          <w:tcPr>
+            <w:tcW w:w="1887" w:type="dxa"/>
+          </w:tcPr>
+          <w:p/>
+        </w:tc>
+      </w:tr>
+      <w:tr>
+        <w:tc>
+          <w:tcPr>
+            <w:tcW w:w="6629" w:type="dxa"/>
+          </w:tcPr>
+          <w:p>
+            <w:r>
+              <w:t>Original version present</w:t>
+            </w:r>
+          </w:p>
+        </w:tc>
+        <w:tc>
+          <w:tcPr>
+            <w:tcW w:w="1887" w:type="dxa"/>
+          </w:tcPr>
+          <w:p/>
+        </w:tc>
+      </w:tr>
+      <w:tr>
+        <w:tc>
+          <w:tcPr>
+            <w:tcW w:w="6629" w:type="dxa"/>
+          </w:tcPr>
+          <w:p>
+            <w:r>
+              <w:t>Links to any cloud storage</w:t>
+            </w:r>
+          </w:p>
+        </w:tc>
+        <w:tc>
+          <w:tcPr>
+            <w:tcW w:w="1887" w:type="dxa"/>
+          </w:tcPr>
+          <w:p/>
+        </w:tc>
+      </w:tr>
+    </w:tbl>
+    <w:p>
+      <w:pPr>
+        <w:pStyle w:val="Heading2"/>
+      </w:pPr>
+      <w:bookmarkStart w:id="11" w:name="_Toc352765325"/>
+      <w:r>
+        <w:t>D008</w:t>
+      </w:r>
+      <w:bookmarkEnd w:id="11"/>
+    </w:p>
+    <w:tbl>
+      <w:tblPr>
+        <w:tblStyle w:val="TableGrid"/>
+        <w:tblW w:w="0" w:type="auto"/>
+        <w:tblLook w:val="04A0" w:firstRow="1" w:lastRow="0" w:firstColumn="1" w:lastColumn="0" w:noHBand="0" w:noVBand="1"/>
+      </w:tblPr>
+      <w:tblGrid>
+        <w:gridCol w:w="6629"/>
+        <w:gridCol w:w="1887"/>
+      </w:tblGrid>
+      <w:tr>
+        <w:tc>
+          <w:tcPr>
+            <w:tcW w:w="6629" w:type="dxa"/>
+          </w:tcPr>
+          <w:p>
+            <w:r>
+              <w:t>Check</w:t>
+            </w:r>
+          </w:p>
+        </w:tc>
+        <w:tc>
+          <w:tcPr>
+            <w:tcW w:w="1887" w:type="dxa"/>
+          </w:tcPr>
+          <w:p>
+            <w:r>
+              <w:t>Completed</w:t>
+            </w:r>
+          </w:p>
+        </w:tc>
+      </w:tr>
+      <w:tr>
+        <w:tc>
+          <w:tcPr>
+            <w:tcW w:w="6629" w:type="dxa"/>
+          </w:tcPr>
+          <w:p>
+            <w:r>
+              <w:t>GPR006</w:t>
+            </w:r>
+          </w:p>
+        </w:tc>
+        <w:tc>
+          <w:tcPr>
+            <w:tcW w:w="1887" w:type="dxa"/>
+          </w:tcPr>
+          <w:p/>
+        </w:tc>
+      </w:tr>
+      <w:tr>
+        <w:tc>
+          <w:tcPr>
+            <w:tcW w:w="6629" w:type="dxa"/>
+          </w:tcPr>
+          <w:p>
+            <w:r>
+              <w:t>GPR007</w:t>
+            </w:r>
+          </w:p>
+        </w:tc>
+        <w:tc>
+          <w:tcPr>
+            <w:tcW w:w="1887" w:type="dxa"/>
+          </w:tcPr>
+          <w:p/>
+        </w:tc>
+      </w:tr>
+      <w:tr>
+        <w:tc>
+          <w:tcPr>
+            <w:tcW w:w="6629" w:type="dxa"/>
+          </w:tcPr>
+          <w:p>
+            <w:r>
+              <w:t>GPR008</w:t>
+            </w:r>
+          </w:p>
+        </w:tc>
+        <w:tc>
+          <w:tcPr>
+            <w:tcW w:w="1887" w:type="dxa"/>
+          </w:tcPr>
+          <w:p/>
+        </w:tc>
+      </w:tr>
+      <w:tr>
+        <w:tc>
+          <w:tcPr>
+            <w:tcW w:w="6629" w:type="dxa"/>
+          </w:tcPr>
+          <w:p>
+            <w:r>
+              <w:t>GPR011</w:t>
+            </w:r>
+          </w:p>
+        </w:tc>
+        <w:tc>
+          <w:tcPr>
+            <w:tcW w:w="1887" w:type="dxa"/>
+          </w:tcPr>
+          <w:p/>
+        </w:tc>
+      </w:tr>
+      <w:tr>
+        <w:tc>
+          <w:tcPr>
+            <w:tcW w:w="6629" w:type="dxa"/>
+          </w:tcPr>
+          <w:p>
+            <w:r>
+              <w:t>D010</w:t>
+            </w:r>
+          </w:p>
+        </w:tc>
+        <w:tc>
+          <w:tcPr>
+            <w:tcW w:w="1887" w:type="dxa"/>
+          </w:tcPr>
+          <w:p/>
+        </w:tc>
+      </w:tr>
+      <w:tr>
+        <w:tc>
+          <w:tcPr>
+            <w:tcW w:w="6629" w:type="dxa"/>
+          </w:tcPr>
+          <w:p>
+            <w:r>
+              <w:t>Video for D009</w:t>
+            </w:r>
+          </w:p>
+        </w:tc>
+        <w:tc>
+          <w:tcPr>
+            <w:tcW w:w="1887" w:type="dxa"/>
+          </w:tcPr>
+          <w:p>
+            <w:r>
+              <w:t>Waived</w:t>
+            </w:r>
+          </w:p>
+        </w:tc>
+      </w:tr>
+      <w:tr>
+        <w:tc>
+          <w:tcPr>
+            <w:tcW w:w="6629" w:type="dxa"/>
+          </w:tcPr>
+          <w:p>
+            <w:r>
+              <w:t>Video of GPR011</w:t>
+            </w:r>
+          </w:p>
+        </w:tc>
+        <w:tc>
+          <w:tcPr>
+            <w:tcW w:w="1887" w:type="dxa"/>
+          </w:tcPr>
+          <w:p/>
+        </w:tc>
+      </w:tr>
+      <w:tr>
+        <w:tc>
+          <w:tcPr>
+            <w:tcW w:w="6629" w:type="dxa"/>
+          </w:tcPr>
+          <w:p>
+            <w:r>
+              <w:t>Delivered per GPR012</w:t>
+            </w:r>
+          </w:p>
+        </w:tc>
+        <w:tc>
+          <w:tcPr>
+            <w:tcW w:w="1887" w:type="dxa"/>
+          </w:tcPr>
+          <w:p/>
+        </w:tc>
+      </w:tr>
+      <w:tr>
+        <w:tc>
+          <w:tcPr>
+            <w:tcW w:w="6629" w:type="dxa"/>
+          </w:tcPr>
+          <w:p>
+            <w:r>
+              <w:t>Any other items disposed per GPR012</w:t>
+            </w:r>
+          </w:p>
+        </w:tc>
+        <w:tc>
+          <w:tcPr>
+            <w:tcW w:w="1887" w:type="dxa"/>
+          </w:tcPr>
+          <w:p/>
+        </w:tc>
+      </w:tr>
+    </w:tbl>
+    <w:p>
+      <w:pPr>
+        <w:pStyle w:val="Heading2"/>
+      </w:pPr>
+      <w:bookmarkStart w:id="12" w:name="_Toc352765326"/>
+      <w:r>
+        <w:t>D009</w:t>
+      </w:r>
+      <w:bookmarkEnd w:id="12"/>
+    </w:p>
+    <w:p>
+      <w:r>
+        <w:t>Waived</w:t>
+      </w:r>
+    </w:p>
+    <w:p>
+      <w:pPr>
+        <w:pStyle w:val="Heading2"/>
+      </w:pPr>
+      <w:bookmarkStart w:id="13" w:name="_Toc352765327"/>
+      <w:r>
+        <w:lastRenderedPageBreak/>
+        <w:t>D010</w:t>
+      </w:r>
+      <w:bookmarkEnd w:id="13"/>
+    </w:p>
+    <w:tbl>
+      <w:tblPr>
+        <w:tblStyle w:val="TableGrid"/>
+        <w:tblW w:w="0" w:type="auto"/>
+        <w:tblLook w:val="04A0" w:firstRow="1" w:lastRow="0" w:firstColumn="1" w:lastColumn="0" w:noHBand="0" w:noVBand="1"/>
+      </w:tblPr>
+      <w:tblGrid>
+        <w:gridCol w:w="6629"/>
+        <w:gridCol w:w="1887"/>
+      </w:tblGrid>
+      <w:tr>
+        <w:tc>
+          <w:tcPr>
+            <w:tcW w:w="6629" w:type="dxa"/>
+          </w:tcPr>
+          <w:p>
+            <w:r>
+              <w:t>Check</w:t>
+            </w:r>
+          </w:p>
+        </w:tc>
+        <w:tc>
+          <w:tcPr>
+            <w:tcW w:w="1887" w:type="dxa"/>
+          </w:tcPr>
+          <w:p>
+            <w:r>
+              <w:t>Completed</w:t>
+            </w:r>
+          </w:p>
+        </w:tc>
+      </w:tr>
+      <w:tr>
+        <w:tc>
+          <w:tcPr>
+            <w:tcW w:w="6629" w:type="dxa"/>
+          </w:tcPr>
+          <w:p>
+            <w:r>
+              <w:t>Poster dimensions 47"x35"</w:t>
+            </w:r>
+          </w:p>
+        </w:tc>
+        <w:tc>
+          <w:tcPr>
+            <w:tcW w:w="1887" w:type="dxa"/>
+          </w:tcPr>
+          <w:p/>
+        </w:tc>
+      </w:tr>
+      <w:tr>
+        <w:tc>
+          <w:tcPr>
+            <w:tcW w:w="6629" w:type="dxa"/>
+          </w:tcPr>
+          <w:p>
+            <w:r>
+              <w:t>QR code to webpage</w:t>
+            </w:r>
+          </w:p>
+        </w:tc>
+        <w:tc>
+          <w:tcPr>
+            <w:tcW w:w="1887" w:type="dxa"/>
+          </w:tcPr>
+          <w:p/>
+        </w:tc>
+      </w:tr>
+      <w:tr>
+        <w:tc>
+          <w:tcPr>
+            <w:tcW w:w="6629" w:type="dxa"/>
+          </w:tcPr>
+          <w:p>
+            <w:r>
+              <w:t>Web link present</w:t>
+            </w:r>
+          </w:p>
+        </w:tc>
+        <w:tc>
+          <w:tcPr>
+            <w:tcW w:w="1887" w:type="dxa"/>
+          </w:tcPr>
+          <w:p/>
+        </w:tc>
+      </w:tr>
+    </w:tbl>
+    <w:p>
+      <w:pPr>
+        <w:pStyle w:val="Heading2"/>
+      </w:pPr>
+      <w:bookmarkStart w:id="14" w:name="_Toc352765328"/>
+      <w:r>
+        <w:t>D012</w:t>
+      </w:r>
+      <w:bookmarkEnd w:id="14"/>
+    </w:p>
+    <w:p>
+      <w:r>
+        <w:t>Completed</w:t>
+      </w:r>
+    </w:p>
+    <w:p>
+      <w:pPr>
+        <w:pStyle w:val="Heading2"/>
+      </w:pPr>
+      <w:bookmarkStart w:id="15" w:name="_Toc352765329"/>
+      <w:r>
+        <w:t>D013</w:t>
+      </w:r>
+      <w:bookmarkEnd w:id="15"/>
+    </w:p>
+    <w:tbl>
+      <w:tblPr>
+        <w:tblStyle w:val="TableGrid"/>
+        <w:tblW w:w="0" w:type="auto"/>
+        <w:tblLook w:val="04A0" w:firstRow="1" w:lastRow="0" w:firstColumn="1" w:lastColumn="0" w:noHBand="0" w:noVBand="1"/>
+      </w:tblPr>
+      <w:tblGrid>
+        <w:gridCol w:w="6629"/>
+        <w:gridCol w:w="1887"/>
+      </w:tblGrid>
+      <w:tr>
+        <w:tc>
+          <w:tcPr>
+            <w:tcW w:w="6629" w:type="dxa"/>
+          </w:tcPr>
+          <w:p>
+            <w:r>
+              <w:t>Check</w:t>
+            </w:r>
+          </w:p>
+        </w:tc>
+        <w:tc>
+          <w:tcPr>
+            <w:tcW w:w="1887" w:type="dxa"/>
+          </w:tcPr>
+          <w:p>
+            <w:r>
+              <w:t>Completed</w:t>
+            </w:r>
+          </w:p>
+        </w:tc>
+      </w:tr>
+      <w:tr>
+        <w:tc>
+          <w:tcPr>
+            <w:tcW w:w="6629" w:type="dxa"/>
+          </w:tcPr>
+          <w:p>
+            <w:r>
+              <w:t>Table for all purchases</w:t>
+            </w:r>
+          </w:p>
+        </w:tc>
+        <w:tc>
+          <w:tcPr>
+            <w:tcW w:w="1887" w:type="dxa"/>
+          </w:tcPr>
+          <w:p/>
+        </w:tc>
+      </w:tr>
+      <w:tr>
+        <w:tc>
+          <w:tcPr>
+            <w:tcW w:w="6629" w:type="dxa"/>
+          </w:tcPr>
+          <w:p>
+            <w:r>
+              <w:t>Summary based on team</w:t>
+            </w:r>
+          </w:p>
+        </w:tc>
+        <w:tc>
+          <w:tcPr>
+            <w:tcW w:w="1887" w:type="dxa"/>
+          </w:tcPr>
+          <w:p/>
+        </w:tc>
+      </w:tr>
+      <w:tr>
+        <w:tc>
+          <w:tcPr>
+            <w:tcW w:w="6629" w:type="dxa"/>
+          </w:tcPr>
+          <w:p>
+            <w:r>
+              <w:t xml:space="preserve">Summary based on </w:t>
+            </w:r>
+            <w:r>
+              <w:t>week</w:t>
+            </w:r>
+          </w:p>
+        </w:tc>
+        <w:tc>
+          <w:tcPr>
+            <w:tcW w:w="1887" w:type="dxa"/>
+          </w:tcPr>
+          <w:p/>
+        </w:tc>
+      </w:tr>
+    </w:tbl>
+    <w:p>
+      <w:pPr>
+        <w:pStyle w:val="Heading2"/>
+      </w:pPr>
+      <w:bookmarkStart w:id="16" w:name="_Toc352765330"/>
+      <w:r>
+        <w:t>D014</w:t>
+      </w:r>
+      <w:bookmarkEnd w:id="16"/>
+    </w:p>
+    <w:tbl>
+      <w:tblPr>
+        <w:tblStyle w:val="TableGrid"/>
+        <w:tblW w:w="0" w:type="auto"/>
+        <w:tblLook w:val="04A0" w:firstRow="1" w:lastRow="0" w:firstColumn="1" w:lastColumn="0" w:noHBand="0" w:noVBand="1"/>
+      </w:tblPr>
+      <w:tblGrid>
+        <w:gridCol w:w="6629"/>
+        <w:gridCol w:w="1887"/>
+      </w:tblGrid>
+      <w:tr>
+        <w:tc>
+          <w:tcPr>
+            <w:tcW w:w="6629" w:type="dxa"/>
+          </w:tcPr>
+          <w:p>
+            <w:r>
+              <w:t>Check</w:t>
+            </w:r>
+          </w:p>
+        </w:tc>
+        <w:tc>
+          <w:tcPr>
+            <w:tcW w:w="1887" w:type="dxa"/>
+          </w:tcPr>
+          <w:p>
+            <w:r>
+              <w:t>Completed</w:t>
+            </w:r>
+          </w:p>
+        </w:tc>
+      </w:tr>
+      <w:tr>
+        <w:tc>
+          <w:tcPr>
+            <w:tcW w:w="6629" w:type="dxa"/>
+          </w:tcPr>
+          <w:p>
+            <w:r>
+              <w:t>Status letter submitted</w:t>
+            </w:r>
+          </w:p>
+        </w:tc>
+        <w:tc>
+          <w:tcPr>
+            <w:tcW w:w="1887" w:type="dxa"/>
+          </w:tcPr>
+          <w:p/>
+        </w:tc>
+      </w:tr>
+      <w:tr>
+        <w:tc>
+          <w:tcPr>
+            <w:tcW w:w="6629" w:type="dxa"/>
+          </w:tcPr>
+          <w:p>
+            <w:r>
+              <w:t>WBS delivered</w:t>
+            </w:r>
+          </w:p>
+        </w:tc>
+        <w:tc>
+          <w:tcPr>
+            <w:tcW w:w="1887" w:type="dxa"/>
+          </w:tcPr>
+          <w:p/>
+        </w:tc>
+      </w:tr>
+    </w:tbl>
+    <w:p>
+      <w:r>
+        <w:br w:type="page"/>
+      </w:r>
+    </w:p>
+    <w:p>
+      <w:pPr>
+        <w:pStyle w:val="Heading1"/>
+      </w:pPr>
+      <w:bookmarkStart w:id="17" w:name="_Toc352765331"/>
       <w:r>
         <w:t>Waived or</w:t>
       </w:r>
@@ -4668,6 +8135,7 @@
       <w:r>
         <w:t xml:space="preserve"> and questions</w:t>
       </w:r>
+      <w:bookmarkEnd w:id="17"/>
     </w:p>
     <w:tbl>
       <w:tblPr>
@@ -4677,7 +8145,7 @@
         <w:tblLook w:val="04A0" w:firstRow="1" w:lastRow="0" w:firstColumn="1" w:lastColumn="0" w:noHBand="0" w:noVBand="1"/>
       </w:tblPr>
       <w:tblGrid>
-        <w:gridCol w:w="1814"/>
+        <w:gridCol w:w="1837"/>
         <w:gridCol w:w="6655"/>
       </w:tblGrid>
       <w:tr>
@@ -4688,7 +8156,7 @@
         <w:tc>
           <w:tcPr>
             <w:cnfStyle w:val="001000000000" w:firstRow="0" w:lastRow="0" w:firstColumn="1" w:lastColumn="0" w:oddVBand="0" w:evenVBand="0" w:oddHBand="0" w:evenHBand="0" w:firstRowFirstColumn="0" w:firstRowLastColumn="0" w:lastRowFirstColumn="0" w:lastRowLastColumn="0"/>
-            <w:tcW w:w="1814" w:type="dxa"/>
+            <w:tcW w:w="1837" w:type="dxa"/>
           </w:tcPr>
           <w:p>
             <w:r>
@@ -4718,7 +8186,7 @@
         <w:tc>
           <w:tcPr>
             <w:cnfStyle w:val="001000000000" w:firstRow="0" w:lastRow="0" w:firstColumn="1" w:lastColumn="0" w:oddVBand="0" w:evenVBand="0" w:oddHBand="0" w:evenHBand="0" w:firstRowFirstColumn="0" w:firstRowLastColumn="0" w:lastRowFirstColumn="0" w:lastRowLastColumn="0"/>
-            <w:tcW w:w="1814" w:type="dxa"/>
+            <w:tcW w:w="1837" w:type="dxa"/>
           </w:tcPr>
           <w:p>
             <w:r>
@@ -4753,7 +8221,7 @@
         <w:tc>
           <w:tcPr>
             <w:cnfStyle w:val="001000000000" w:firstRow="0" w:lastRow="0" w:firstColumn="1" w:lastColumn="0" w:oddVBand="0" w:evenVBand="0" w:oddHBand="0" w:evenHBand="0" w:firstRowFirstColumn="0" w:firstRowLastColumn="0" w:lastRowFirstColumn="0" w:lastRowLastColumn="0"/>
-            <w:tcW w:w="1814" w:type="dxa"/>
+            <w:tcW w:w="1837" w:type="dxa"/>
           </w:tcPr>
           <w:p>
             <w:r>
@@ -4789,7 +8257,7 @@
         <w:tc>
           <w:tcPr>
             <w:cnfStyle w:val="001000000000" w:firstRow="0" w:lastRow="0" w:firstColumn="1" w:lastColumn="0" w:oddVBand="0" w:evenVBand="0" w:oddHBand="0" w:evenHBand="0" w:firstRowFirstColumn="0" w:firstRowLastColumn="0" w:lastRowFirstColumn="0" w:lastRowLastColumn="0"/>
-            <w:tcW w:w="1814" w:type="dxa"/>
+            <w:tcW w:w="1837" w:type="dxa"/>
           </w:tcPr>
           <w:p>
             <w:r>
@@ -4818,7 +8286,7 @@
         <w:tc>
           <w:tcPr>
             <w:cnfStyle w:val="001000000000" w:firstRow="0" w:lastRow="0" w:firstColumn="1" w:lastColumn="0" w:oddVBand="0" w:evenVBand="0" w:oddHBand="0" w:evenHBand="0" w:firstRowFirstColumn="0" w:firstRowLastColumn="0" w:lastRowFirstColumn="0" w:lastRowLastColumn="0"/>
-            <w:tcW w:w="1814" w:type="dxa"/>
+            <w:tcW w:w="1837" w:type="dxa"/>
           </w:tcPr>
           <w:p>
             <w:r>
@@ -4848,7 +8316,7 @@
         <w:tc>
           <w:tcPr>
             <w:cnfStyle w:val="001000000000" w:firstRow="0" w:lastRow="0" w:firstColumn="1" w:lastColumn="0" w:oddVBand="0" w:evenVBand="0" w:oddHBand="0" w:evenHBand="0" w:firstRowFirstColumn="0" w:firstRowLastColumn="0" w:lastRowFirstColumn="0" w:lastRowLastColumn="0"/>
-            <w:tcW w:w="1814" w:type="dxa"/>
+            <w:tcW w:w="1837" w:type="dxa"/>
           </w:tcPr>
           <w:p>
             <w:r>
@@ -4877,7 +8345,7 @@
         <w:tc>
           <w:tcPr>
             <w:cnfStyle w:val="001000000000" w:firstRow="0" w:lastRow="0" w:firstColumn="1" w:lastColumn="0" w:oddVBand="0" w:evenVBand="0" w:oddHBand="0" w:evenHBand="0" w:firstRowFirstColumn="0" w:firstRowLastColumn="0" w:lastRowFirstColumn="0" w:lastRowLastColumn="0"/>
-            <w:tcW w:w="1814" w:type="dxa"/>
+            <w:tcW w:w="1837" w:type="dxa"/>
           </w:tcPr>
           <w:p>
             <w:r>
@@ -4905,12 +8373,14 @@
       <w:pPr>
         <w:pStyle w:val="Heading1"/>
       </w:pPr>
+      <w:bookmarkStart w:id="18" w:name="_Toc352765332"/>
       <w:r>
         <w:t xml:space="preserve">ATP-01 </w:t>
       </w:r>
       <w:r>
         <w:t>checklist</w:t>
       </w:r>
+      <w:bookmarkEnd w:id="18"/>
     </w:p>
     <w:tbl>
       <w:tblPr>
@@ -5062,7 +8532,6 @@
           </w:tcPr>
           <w:p>
             <w:r>
-              <w:lastRenderedPageBreak/>
               <w:t xml:space="preserve">Throttle and brake together </w:t>
             </w:r>
             <w:r>
@@ -5084,6 +8553,7 @@
           </w:tcPr>
           <w:p>
             <w:r>
+              <w:lastRenderedPageBreak/>
               <w:t xml:space="preserve">TSAL lights come on </w:t>
             </w:r>
             <w:r>
@@ -5195,13 +8665,8 @@
           </w:tcPr>
           <w:p>
             <w:r>
-              <w:t xml:space="preserve">VSCADA can set the valve on the </w:t>
-            </w:r>
-            <w:proofErr w:type="spellStart"/>
-            <w:r>
-              <w:t>dyno</w:t>
-            </w:r>
-            <w:proofErr w:type="spellEnd"/>
+              <w:t>VSCADA can set the valve on the dyno</w:t>
+            </w:r>
           </w:p>
         </w:tc>
         <w:tc>
@@ -5222,12 +8687,14 @@
       <w:pPr>
         <w:pStyle w:val="Heading1"/>
       </w:pPr>
+      <w:bookmarkStart w:id="19" w:name="_Toc352765333"/>
       <w:r>
         <w:t xml:space="preserve">ATP-02 </w:t>
       </w:r>
       <w:r>
         <w:t>checklist</w:t>
       </w:r>
+      <w:bookmarkEnd w:id="19"/>
     </w:p>
     <w:tbl>
       <w:tblPr>
@@ -5359,6 +8826,22 @@
     <w:p>
       <w:r>
         <w:t>Pass count:         /5</w:t>
+      </w:r>
+    </w:p>
+    <w:p>
+      <w:pPr>
+        <w:rPr>
+          <w:rFonts w:asciiTheme="majorHAnsi" w:eastAsiaTheme="majorEastAsia" w:hAnsiTheme="majorHAnsi" w:cstheme="majorBidi"/>
+          <w:b/>
+          <w:bCs/>
+          <w:color w:val="345A8A" w:themeColor="accent1" w:themeShade="B5"/>
+          <w:sz w:val="32"/>
+          <w:szCs w:val="32"/>
+        </w:rPr>
+      </w:pPr>
+      <w:bookmarkStart w:id="20" w:name="_Toc352765334"/>
+      <w:r>
+        <w:br w:type="page"/>
       </w:r>
     </w:p>
     <w:p>
@@ -5374,6 +8857,7 @@
       <w:r>
         <w:t>list</w:t>
       </w:r>
+      <w:bookmarkEnd w:id="20"/>
     </w:p>
     <w:tbl>
       <w:tblPr>
@@ -5556,13 +9040,8 @@
           </w:tcPr>
           <w:p>
             <w:r>
-              <w:t xml:space="preserve">Pack </w:t>
-            </w:r>
-            <w:proofErr w:type="spellStart"/>
-            <w:r>
-              <w:t>SoC</w:t>
-            </w:r>
-            <w:proofErr w:type="spellEnd"/>
+              <w:t>Pack SoC</w:t>
+            </w:r>
           </w:p>
         </w:tc>
         <w:tc>
@@ -5697,13 +9176,8 @@
           </w:tcPr>
           <w:p>
             <w:r>
-              <w:t xml:space="preserve">GLV </w:t>
-            </w:r>
-            <w:proofErr w:type="spellStart"/>
-            <w:r>
-              <w:t>SoC</w:t>
-            </w:r>
-            <w:proofErr w:type="spellEnd"/>
+              <w:t>GLV SoC</w:t>
+            </w:r>
           </w:p>
         </w:tc>
         <w:tc>
@@ -5838,15 +9312,7 @@
           </w:tcPr>
           <w:p>
             <w:r>
-              <w:t>RPM gauge (</w:t>
-            </w:r>
-            <w:proofErr w:type="spellStart"/>
-            <w:r>
-              <w:t>Dyno</w:t>
-            </w:r>
-            <w:proofErr w:type="spellEnd"/>
-            <w:r>
-              <w:t>)</w:t>
+              <w:t>RPM gauge (Dyno)</w:t>
             </w:r>
           </w:p>
         </w:tc>
@@ -6049,13 +9515,8 @@
             <w:tcW w:w="2129" w:type="dxa"/>
           </w:tcPr>
           <w:p>
-            <w:proofErr w:type="spellStart"/>
-            <w:r>
-              <w:t>Precharge</w:t>
-            </w:r>
-            <w:proofErr w:type="spellEnd"/>
-            <w:r>
-              <w:t xml:space="preserve"> status</w:t>
+            <w:r>
+              <w:t>Precharge status</w:t>
             </w:r>
           </w:p>
         </w:tc>
@@ -6194,7 +9655,6 @@
           </w:tcPr>
           <w:p>
             <w:r>
-              <w:lastRenderedPageBreak/>
               <w:t>Cooling flow</w:t>
             </w:r>
           </w:p>
@@ -6229,6 +9689,7 @@
           </w:tcPr>
           <w:p>
             <w:r>
+              <w:lastRenderedPageBreak/>
               <w:t>Cooling temp out</w:t>
             </w:r>
           </w:p>
@@ -6372,12 +9833,14 @@
       <w:pPr>
         <w:pStyle w:val="Heading1"/>
       </w:pPr>
+      <w:bookmarkStart w:id="21" w:name="_Toc352765335"/>
       <w:r>
         <w:t xml:space="preserve">ATP-04 </w:t>
       </w:r>
       <w:r>
         <w:t>checklist</w:t>
       </w:r>
+      <w:bookmarkEnd w:id="21"/>
     </w:p>
     <w:tbl>
       <w:tblPr>
@@ -6667,15 +10130,7 @@
           </w:tcPr>
           <w:p>
             <w:r>
-              <w:t xml:space="preserve">Cell </w:t>
-            </w:r>
-            <w:proofErr w:type="spellStart"/>
-            <w:r>
-              <w:t>overtemp</w:t>
-            </w:r>
-            <w:proofErr w:type="spellEnd"/>
-            <w:r>
-              <w:t xml:space="preserve"> </w:t>
+              <w:t xml:space="preserve">Cell overtemp </w:t>
             </w:r>
           </w:p>
         </w:tc>
@@ -6783,13 +10238,8 @@
           </w:tcPr>
           <w:p>
             <w:r>
-              <w:t xml:space="preserve">Cell </w:t>
-            </w:r>
-            <w:proofErr w:type="spellStart"/>
-            <w:r>
-              <w:t>undervoltage</w:t>
-            </w:r>
-            <w:proofErr w:type="spellEnd"/>
+              <w:t>Cell undervoltage</w:t>
+            </w:r>
           </w:p>
         </w:tc>
         <w:tc>
@@ -6824,13 +10274,8 @@
           </w:tcPr>
           <w:p>
             <w:r>
-              <w:t xml:space="preserve">Brake </w:t>
-            </w:r>
-            <w:proofErr w:type="spellStart"/>
-            <w:r>
-              <w:t>overtravel</w:t>
-            </w:r>
-            <w:proofErr w:type="spellEnd"/>
+              <w:t>Brake overtravel</w:t>
+            </w:r>
           </w:p>
         </w:tc>
         <w:tc>
@@ -6904,87 +10349,7 @@
       <w:pPr>
         <w:pStyle w:val="Heading1"/>
       </w:pPr>
-      <w:r>
-        <w:t xml:space="preserve">ATP-06 </w:t>
-      </w:r>
-      <w:r>
-        <w:t>checklist</w:t>
-      </w:r>
-    </w:p>
-    <w:tbl>
-      <w:tblPr>
-        <w:tblStyle w:val="TableGrid"/>
-        <w:tblW w:w="0" w:type="auto"/>
-        <w:tblLook w:val="04A0" w:firstRow="1" w:lastRow="0" w:firstColumn="1" w:lastColumn="0" w:noHBand="0" w:noVBand="1"/>
-      </w:tblPr>
-      <w:tblGrid>
-        <w:gridCol w:w="6629"/>
-        <w:gridCol w:w="1887"/>
-      </w:tblGrid>
-      <w:tr>
-        <w:tc>
-          <w:tcPr>
-            <w:tcW w:w="6629" w:type="dxa"/>
-          </w:tcPr>
-          <w:p>
-            <w:r>
-              <w:t>Test</w:t>
-            </w:r>
-          </w:p>
-        </w:tc>
-        <w:tc>
-          <w:tcPr>
-            <w:tcW w:w="1887" w:type="dxa"/>
-          </w:tcPr>
-          <w:p>
-            <w:r>
-              <w:t>Pass</w:t>
-            </w:r>
-          </w:p>
-        </w:tc>
-      </w:tr>
-      <w:tr>
-        <w:tc>
-          <w:tcPr>
-            <w:tcW w:w="6629" w:type="dxa"/>
-          </w:tcPr>
-          <w:p>
-            <w:r>
-              <w:t>No user input required while only GLV powered</w:t>
-            </w:r>
-          </w:p>
-        </w:tc>
-        <w:tc>
-          <w:tcPr>
-            <w:tcW w:w="1887" w:type="dxa"/>
-          </w:tcPr>
-          <w:p/>
-        </w:tc>
-      </w:tr>
-      <w:tr>
-        <w:tc>
-          <w:tcPr>
-            <w:tcW w:w="6629" w:type="dxa"/>
-          </w:tcPr>
-          <w:p>
-            <w:r>
-              <w:t>GLV shutdown prevents TSV being present at TSVMP</w:t>
-            </w:r>
-          </w:p>
-        </w:tc>
-        <w:tc>
-          <w:tcPr>
-            <w:tcW w:w="1887" w:type="dxa"/>
-          </w:tcPr>
-          <w:p/>
-        </w:tc>
-      </w:tr>
-    </w:tbl>
-    <w:p/>
-    <w:p>
-      <w:pPr>
-        <w:pStyle w:val="Heading1"/>
-      </w:pPr>
+      <w:bookmarkStart w:id="22" w:name="_Toc352765337"/>
       <w:r>
         <w:t>ATP-07</w:t>
       </w:r>
@@ -6994,6 +10359,7 @@
       <w:r>
         <w:t>checklist</w:t>
       </w:r>
+      <w:bookmarkEnd w:id="22"/>
     </w:p>
     <w:tbl>
       <w:tblPr>
@@ -7149,18 +10515,9 @@
     </w:p>
     <w:p>
       <w:pPr>
-        <w:ind w:left="360"/>
-      </w:pPr>
-    </w:p>
-    <w:p>
-      <w:pPr>
-        <w:ind w:left="360"/>
-      </w:pPr>
-    </w:p>
-    <w:p>
-      <w:pPr>
         <w:pStyle w:val="Heading1"/>
       </w:pPr>
+      <w:bookmarkStart w:id="23" w:name="_Toc352765338"/>
       <w:r>
         <w:lastRenderedPageBreak/>
         <w:t>ATP-09</w:t>
@@ -7168,6 +10525,7 @@
       <w:r>
         <w:t xml:space="preserve"> checklist</w:t>
       </w:r>
+      <w:bookmarkEnd w:id="23"/>
     </w:p>
     <w:p>
       <w:r>
@@ -7398,6 +10756,22 @@
     </w:p>
     <w:p>
       <w:pPr>
+        <w:rPr>
+          <w:rFonts w:asciiTheme="majorHAnsi" w:eastAsiaTheme="majorEastAsia" w:hAnsiTheme="majorHAnsi" w:cstheme="majorBidi"/>
+          <w:b/>
+          <w:bCs/>
+          <w:color w:val="345A8A" w:themeColor="accent1" w:themeShade="B5"/>
+          <w:sz w:val="32"/>
+          <w:szCs w:val="32"/>
+        </w:rPr>
+      </w:pPr>
+      <w:bookmarkStart w:id="24" w:name="_Toc352765339"/>
+      <w:r>
+        <w:br w:type="page"/>
+      </w:r>
+    </w:p>
+    <w:p>
+      <w:pPr>
         <w:pStyle w:val="Heading1"/>
       </w:pPr>
       <w:r>
@@ -7406,6 +10780,7 @@
       <w:r>
         <w:t xml:space="preserve"> checklist</w:t>
       </w:r>
+      <w:bookmarkEnd w:id="24"/>
     </w:p>
     <w:p>
       <w:r>
@@ -7804,7 +11179,13 @@
     </w:tbl>
     <w:p>
       <w:r>
-        <w:t>Pass count:     3</w:t>
+        <w:t xml:space="preserve">Pass count:     </w:t>
+      </w:r>
+      <w:r>
+        <w:t>/</w:t>
+      </w:r>
+      <w:r>
+        <w:t>3</w:t>
       </w:r>
     </w:p>
     <w:p/>
@@ -7960,6 +11341,11 @@
         </w:tc>
       </w:tr>
     </w:tbl>
+    <w:p>
+      <w:r>
+        <w:t>Pass count:     /6</w:t>
+      </w:r>
+    </w:p>
     <w:p/>
     <w:p>
       <w:r>
@@ -8074,17 +11460,23 @@
         </w:tc>
       </w:tr>
     </w:tbl>
-    <w:p/>
+    <w:p>
+      <w:r>
+        <w:t>Pass count:      /4</w:t>
+      </w:r>
+    </w:p>
     <w:p>
       <w:pPr>
         <w:pStyle w:val="Heading1"/>
       </w:pPr>
+      <w:bookmarkStart w:id="25" w:name="_Toc352765340"/>
       <w:r>
         <w:t>ATP-12</w:t>
       </w:r>
       <w:r>
         <w:t xml:space="preserve"> checklist</w:t>
       </w:r>
+      <w:bookmarkEnd w:id="25"/>
     </w:p>
     <w:p>
       <w:r>
@@ -8286,6 +11678,11 @@
         </w:tc>
       </w:tr>
     </w:tbl>
+    <w:p>
+      <w:r>
+        <w:t>Pass count:     /9</w:t>
+      </w:r>
+    </w:p>
     <w:p/>
     <w:p>
       <w:r>
@@ -8424,15 +11821,21 @@
         </w:tc>
       </w:tr>
     </w:tbl>
-    <w:p/>
+    <w:p>
+      <w:r>
+        <w:t>Pass count:     /5</w:t>
+      </w:r>
+    </w:p>
     <w:p/>
     <w:p>
       <w:pPr>
         <w:pStyle w:val="Heading1"/>
       </w:pPr>
+      <w:bookmarkStart w:id="26" w:name="_Toc352765341"/>
       <w:r>
         <w:t>ATP-13 checklist</w:t>
       </w:r>
+      <w:bookmarkEnd w:id="26"/>
     </w:p>
     <w:tbl>
       <w:tblPr>
@@ -8494,6 +11897,7 @@
           </w:tcPr>
           <w:p>
             <w:r>
+              <w:lastRenderedPageBreak/>
               <w:t>640p video supplied</w:t>
             </w:r>
           </w:p>
@@ -8512,7 +11916,6 @@
           </w:tcPr>
           <w:p>
             <w:r>
-              <w:lastRenderedPageBreak/>
               <w:t>Video ~5min in length</w:t>
             </w:r>
           </w:p>
@@ -8579,9 +11982,96 @@
         </w:tc>
       </w:tr>
     </w:tbl>
+    <w:p>
+      <w:r>
+        <w:t>Pass count:     /6</w:t>
+      </w:r>
+    </w:p>
     <w:p/>
-    <w:p/>
-    <w:p/>
+    <w:p>
+      <w:pPr>
+        <w:pStyle w:val="Heading1"/>
+      </w:pPr>
+      <w:bookmarkStart w:id="27" w:name="_Toc352765342"/>
+      <w:r>
+        <w:t>ATP-14 checklist</w:t>
+      </w:r>
+      <w:bookmarkEnd w:id="27"/>
+    </w:p>
+    <w:tbl>
+      <w:tblPr>
+        <w:tblStyle w:val="TableGrid"/>
+        <w:tblW w:w="0" w:type="auto"/>
+        <w:tblLook w:val="04A0" w:firstRow="1" w:lastRow="0" w:firstColumn="1" w:lastColumn="0" w:noHBand="0" w:noVBand="1"/>
+      </w:tblPr>
+      <w:tblGrid>
+        <w:gridCol w:w="6629"/>
+        <w:gridCol w:w="1887"/>
+      </w:tblGrid>
+      <w:tr>
+        <w:tc>
+          <w:tcPr>
+            <w:tcW w:w="6629" w:type="dxa"/>
+          </w:tcPr>
+          <w:p>
+            <w:r>
+              <w:t>Check</w:t>
+            </w:r>
+          </w:p>
+        </w:tc>
+        <w:tc>
+          <w:tcPr>
+            <w:tcW w:w="1887" w:type="dxa"/>
+          </w:tcPr>
+          <w:p>
+            <w:r>
+              <w:t>Pass</w:t>
+            </w:r>
+          </w:p>
+        </w:tc>
+      </w:tr>
+      <w:tr>
+        <w:tc>
+          <w:tcPr>
+            <w:tcW w:w="6629" w:type="dxa"/>
+          </w:tcPr>
+          <w:p>
+            <w:r>
+              <w:t>All materials stored in the same room</w:t>
+            </w:r>
+          </w:p>
+        </w:tc>
+        <w:tc>
+          <w:tcPr>
+            <w:tcW w:w="1887" w:type="dxa"/>
+          </w:tcPr>
+          <w:p/>
+        </w:tc>
+      </w:tr>
+      <w:tr>
+        <w:tc>
+          <w:tcPr>
+            <w:tcW w:w="6629" w:type="dxa"/>
+          </w:tcPr>
+          <w:p>
+            <w:r>
+              <w:t>Webpage updated to a final version</w:t>
+            </w:r>
+          </w:p>
+        </w:tc>
+        <w:tc>
+          <w:tcPr>
+            <w:tcW w:w="1887" w:type="dxa"/>
+          </w:tcPr>
+          <w:p/>
+        </w:tc>
+      </w:tr>
+    </w:tbl>
+    <w:p>
+      <w:r>
+        <w:t>Pass count:     /2</w:t>
+      </w:r>
+    </w:p>
     <w:p/>
     <w:p>
       <w:pPr>
@@ -8994,25 +12484,7 @@
                 <w:b/>
                 <w:i/>
               </w:rPr>
-              <w:t xml:space="preserve">  All of this can be completed in the </w:t>
-            </w:r>
-            <w:proofErr w:type="spellStart"/>
-            <w:r>
-              <w:rPr>
-                <w:rFonts w:ascii="Calibri" w:eastAsia="Calibri" w:hAnsi="Calibri" w:cs="Calibri"/>
-                <w:b/>
-                <w:i/>
-              </w:rPr>
-              <w:t>dyno</w:t>
-            </w:r>
-            <w:proofErr w:type="spellEnd"/>
-            <w:r>
-              <w:rPr>
-                <w:rFonts w:ascii="Calibri" w:eastAsia="Calibri" w:hAnsi="Calibri" w:cs="Calibri"/>
-                <w:b/>
-                <w:i/>
-              </w:rPr>
-              <w:t xml:space="preserve"> room</w:t>
+              <w:t xml:space="preserve">  All of this can be completed in the dyno room</w:t>
             </w:r>
           </w:p>
         </w:tc>
@@ -23867,16 +27339,80 @@
                 <w:sz w:val="22"/>
                 <w:szCs w:val="22"/>
               </w:rPr>
-              <w:t xml:space="preserve">the FSM at the end of the </w:t>
-            </w:r>
-            <w:r>
-              <w:rPr>
-                <w:rFonts w:ascii="Calibri" w:eastAsia="Calibri" w:hAnsi="Calibri" w:cs="Calibri"/>
-                <w:spacing w:val="-1"/>
-                <w:sz w:val="22"/>
-                <w:szCs w:val="22"/>
-              </w:rPr>
-              <w:t>document</w:t>
+              <w:t xml:space="preserve">the FSM </w:t>
+            </w:r>
+            <w:r>
+              <w:rPr>
+                <w:rFonts w:ascii="Calibri" w:eastAsia="Calibri" w:hAnsi="Calibri" w:cs="Calibri"/>
+                <w:spacing w:val="-1"/>
+                <w:sz w:val="22"/>
+                <w:szCs w:val="22"/>
+              </w:rPr>
+              <w:t>(</w:t>
+            </w:r>
+            <w:bookmarkStart w:id="28" w:name="_GoBack"/>
+            <w:bookmarkEnd w:id="28"/>
+            <w:r>
+              <w:rPr>
+                <w:rFonts w:ascii="Calibri" w:eastAsia="Calibri" w:hAnsi="Calibri" w:cs="Calibri"/>
+                <w:spacing w:val="-1"/>
+                <w:sz w:val="22"/>
+                <w:szCs w:val="22"/>
+              </w:rPr>
+              <w:fldChar w:fldCharType="begin"/>
+            </w:r>
+            <w:r>
+              <w:rPr>
+                <w:rFonts w:ascii="Calibri" w:eastAsia="Calibri" w:hAnsi="Calibri" w:cs="Calibri"/>
+                <w:spacing w:val="-1"/>
+                <w:sz w:val="22"/>
+                <w:szCs w:val="22"/>
+              </w:rPr>
+              <w:instrText xml:space="preserve"> REF _Ref352765665 \h </w:instrText>
+            </w:r>
+            <w:r>
+              <w:rPr>
+                <w:rFonts w:ascii="Calibri" w:eastAsia="Calibri" w:hAnsi="Calibri" w:cs="Calibri"/>
+                <w:spacing w:val="-1"/>
+                <w:sz w:val="22"/>
+                <w:szCs w:val="22"/>
+              </w:rPr>
+            </w:r>
+            <w:r>
+              <w:rPr>
+                <w:rFonts w:ascii="Calibri" w:eastAsia="Calibri" w:hAnsi="Calibri" w:cs="Calibri"/>
+                <w:spacing w:val="-1"/>
+                <w:sz w:val="22"/>
+                <w:szCs w:val="22"/>
+              </w:rPr>
+              <w:fldChar w:fldCharType="separate"/>
+            </w:r>
+            <w:r>
+              <w:rPr>
+                <w:rFonts w:ascii="Calibri" w:eastAsia="Calibri" w:hAnsi="Calibri" w:cs="Calibri"/>
+                <w:spacing w:val="-1"/>
+                <w:sz w:val="22"/>
+                <w:szCs w:val="22"/>
+              </w:rPr>
+              <w:t>Figure 1 - FSM for TSI</w:t>
+            </w:r>
+            <w:r>
+              <w:rPr>
+                <w:rFonts w:ascii="Calibri" w:eastAsia="Calibri" w:hAnsi="Calibri" w:cs="Calibri"/>
+                <w:spacing w:val="-1"/>
+                <w:sz w:val="22"/>
+                <w:szCs w:val="22"/>
+              </w:rPr>
+              <w:fldChar w:fldCharType="end"/>
+            </w:r>
+            <w:r>
+              <w:rPr>
+                <w:rFonts w:ascii="Calibri" w:eastAsia="Calibri" w:hAnsi="Calibri" w:cs="Calibri"/>
+                <w:spacing w:val="-1"/>
+                <w:sz w:val="22"/>
+                <w:szCs w:val="22"/>
+              </w:rPr>
+              <w:t>)</w:t>
             </w:r>
           </w:p>
         </w:tc>
@@ -35005,6 +38541,136 @@
           <w:noProof/>
         </w:rPr>
         <w:lastRenderedPageBreak/>
+        <mc:AlternateContent>
+          <mc:Choice Requires="wps">
+            <w:drawing>
+              <wp:anchor distT="0" distB="0" distL="114300" distR="114300" simplePos="0" relativeHeight="251667456" behindDoc="0" locked="0" layoutInCell="1" allowOverlap="1" wp14:anchorId="21A5F2AC" wp14:editId="1744773A">
+                <wp:simplePos x="0" y="0"/>
+                <wp:positionH relativeFrom="column">
+                  <wp:posOffset>1028700</wp:posOffset>
+                </wp:positionH>
+                <wp:positionV relativeFrom="paragraph">
+                  <wp:posOffset>5236210</wp:posOffset>
+                </wp:positionV>
+                <wp:extent cx="7200900" cy="260985"/>
+                <wp:effectExtent l="0" t="0" r="12700" b="18415"/>
+                <wp:wrapThrough wrapText="bothSides">
+                  <wp:wrapPolygon edited="0">
+                    <wp:start x="0" y="0"/>
+                    <wp:lineTo x="0" y="21022"/>
+                    <wp:lineTo x="21562" y="21022"/>
+                    <wp:lineTo x="21562" y="0"/>
+                    <wp:lineTo x="0" y="0"/>
+                  </wp:wrapPolygon>
+                </wp:wrapThrough>
+                <wp:docPr id="2" name="Text Box 2"/>
+                <wp:cNvGraphicFramePr/>
+                <a:graphic xmlns:a="http://schemas.openxmlformats.org/drawingml/2006/main">
+                  <a:graphicData uri="http://schemas.microsoft.com/office/word/2010/wordprocessingShape">
+                    <wps:wsp>
+                      <wps:cNvSpPr txBox="1"/>
+                      <wps:spPr>
+                        <a:xfrm>
+                          <a:off x="0" y="0"/>
+                          <a:ext cx="7200900" cy="260985"/>
+                        </a:xfrm>
+                        <a:prstGeom prst="rect">
+                          <a:avLst/>
+                        </a:prstGeom>
+                        <a:noFill/>
+                        <a:ln>
+                          <a:noFill/>
+                        </a:ln>
+                        <a:effectLst/>
+                        <a:extLst>
+                          <a:ext uri="{C572A759-6A51-4108-AA02-DFA0A04FC94B}">
+                            <ma14:wrappingTextBoxFlag xmlns:ma14="http://schemas.microsoft.com/office/mac/drawingml/2011/main"/>
+                          </a:ext>
+                        </a:extLst>
+                      </wps:spPr>
+                      <wps:txbx>
+                        <w:txbxContent>
+                          <w:p>
+                            <w:pPr>
+                              <w:pStyle w:val="Caption"/>
+                              <w:jc w:val="center"/>
+                              <w:rPr>
+                                <w:noProof/>
+                              </w:rPr>
+                            </w:pPr>
+                            <w:bookmarkStart w:id="29" w:name="_Ref352765665"/>
+                            <w:r>
+                              <w:t xml:space="preserve">Figure </w:t>
+                            </w:r>
+                            <w:fldSimple w:instr=" SEQ Figure \* ARABIC ">
+                              <w:r>
+                                <w:rPr>
+                                  <w:noProof/>
+                                </w:rPr>
+                                <w:t>1</w:t>
+                              </w:r>
+                            </w:fldSimple>
+                            <w:r>
+                              <w:t xml:space="preserve"> - FSM for TSI</w:t>
+                            </w:r>
+                            <w:bookmarkEnd w:id="29"/>
+                          </w:p>
+                        </w:txbxContent>
+                      </wps:txbx>
+                      <wps:bodyPr rot="0" spcFirstLastPara="0" vertOverflow="overflow" horzOverflow="overflow" vert="horz" wrap="square" lIns="0" tIns="0" rIns="0" bIns="0" numCol="1" spcCol="0" rtlCol="0" fromWordArt="0" anchor="t" anchorCtr="0" forceAA="0" compatLnSpc="1">
+                        <a:prstTxWarp prst="textNoShape">
+                          <a:avLst/>
+                        </a:prstTxWarp>
+                        <a:spAutoFit/>
+                      </wps:bodyPr>
+                    </wps:wsp>
+                  </a:graphicData>
+                </a:graphic>
+              </wp:anchor>
+            </w:drawing>
+          </mc:Choice>
+          <mc:Fallback>
+            <w:pict>
+              <v:shape id="Text Box 2" o:spid="_x0000_s1036" type="#_x0000_t202" style="position:absolute;margin-left:81pt;margin-top:412.3pt;width:567pt;height:20.55pt;z-index:251667456;visibility:visible;mso-wrap-style:square;mso-wrap-distance-left:9pt;mso-wrap-distance-top:0;mso-wrap-distance-right:9pt;mso-wrap-distance-bottom:0;mso-position-horizontal:absolute;mso-position-horizontal-relative:text;mso-position-vertical:absolute;mso-position-vertical-relative:text;v-text-anchor:top" o:gfxdata="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" filled="f" stroked="f">
+                <v:textbox style="mso-fit-shape-to-text:t" inset="0,0,0,0">
+                  <w:txbxContent>
+                    <w:p>
+                      <w:pPr>
+                        <w:pStyle w:val="Caption"/>
+                        <w:jc w:val="center"/>
+                        <w:rPr>
+                          <w:noProof/>
+                        </w:rPr>
+                      </w:pPr>
+                      <w:bookmarkStart w:id="30" w:name="_Ref352765665"/>
+                      <w:r>
+                        <w:t xml:space="preserve">Figure </w:t>
+                      </w:r>
+                      <w:fldSimple w:instr=" SEQ Figure \* ARABIC ">
+                        <w:r>
+                          <w:rPr>
+                            <w:noProof/>
+                          </w:rPr>
+                          <w:t>1</w:t>
+                        </w:r>
+                      </w:fldSimple>
+                      <w:r>
+                        <w:t xml:space="preserve"> - FSM for TSI</w:t>
+                      </w:r>
+                      <w:bookmarkEnd w:id="30"/>
+                    </w:p>
+                  </w:txbxContent>
+                </v:textbox>
+                <w10:wrap type="through"/>
+              </v:shape>
+            </w:pict>
+          </mc:Fallback>
+        </mc:AlternateContent>
+      </w:r>
+      <w:r>
+        <w:rPr>
+          <w:noProof/>
+        </w:rPr>
         <w:drawing>
           <wp:anchor distT="0" distB="0" distL="114300" distR="114300" simplePos="0" relativeHeight="251665408" behindDoc="0" locked="0" layoutInCell="1" allowOverlap="1" wp14:anchorId="7CD7187E" wp14:editId="14D0DFC9">
             <wp:simplePos x="0" y="0"/>
@@ -35240,7 +38906,7 @@
         <w:rStyle w:val="PageNumber"/>
         <w:noProof/>
       </w:rPr>
-      <w:t>5</w:t>
+      <w:t>16</w:t>
     </w:r>
     <w:r>
       <w:rPr>
@@ -40698,6 +44364,25 @@
       <w:szCs w:val="22"/>
     </w:rPr>
   </w:style>
+  <w:style w:type="paragraph" w:styleId="Caption">
+    <w:name w:val="caption"/>
+    <w:basedOn w:val="Normal"/>
+    <w:next w:val="Normal"/>
+    <w:uiPriority w:val="35"/>
+    <w:unhideWhenUsed/>
+    <w:qFormat/>
+    <w:rsid w:val="00D82149"/>
+    <w:pPr>
+      <w:spacing w:after="200"/>
+    </w:pPr>
+    <w:rPr>
+      <w:b/>
+      <w:bCs/>
+      <w:color w:val="4F81BD" w:themeColor="accent1"/>
+      <w:sz w:val="18"/>
+      <w:szCs w:val="18"/>
+    </w:rPr>
+  </w:style>
 </w:styles>
 </file>
 
@@ -42871,6 +46556,25 @@
       <w:szCs w:val="22"/>
     </w:rPr>
   </w:style>
+  <w:style w:type="paragraph" w:styleId="Caption">
+    <w:name w:val="caption"/>
+    <w:basedOn w:val="Normal"/>
+    <w:next w:val="Normal"/>
+    <w:uiPriority w:val="35"/>
+    <w:unhideWhenUsed/>
+    <w:qFormat/>
+    <w:rsid w:val="00D82149"/>
+    <w:pPr>
+      <w:spacing w:after="200"/>
+    </w:pPr>
+    <w:rPr>
+      <w:b/>
+      <w:bCs/>
+      <w:color w:val="4F81BD" w:themeColor="accent1"/>
+      <w:sz w:val="18"/>
+      <w:szCs w:val="18"/>
+    </w:rPr>
+  </w:style>
 </w:styles>
 </file>
 
@@ -43218,7 +46922,7 @@
 </file>
 
 <file path=customXml/itemProps2.xml><?xml version="1.0" encoding="utf-8"?>
-<ds:datastoreItem xmlns:ds="http://schemas.openxmlformats.org/officeDocument/2006/customXml" ds:itemID="{1ABDF6F8-9BDC-0A42-AD3A-9D64818DE221}">
+<ds:datastoreItem xmlns:ds="http://schemas.openxmlformats.org/officeDocument/2006/customXml" ds:itemID="{CF2AB849-C3D9-604D-BDD2-73A7DE8C068A}">
   <ds:schemaRefs>
     <ds:schemaRef ds:uri="http://schemas.openxmlformats.org/officeDocument/2006/bibliography"/>
   </ds:schemaRefs>

</xml_diff>

<commit_message>
Updated block diagrams for tests and removed atps that are no longer happening
</commit_message>
<xml_diff>
--- a/ATP Overview.docx
+++ b/ATP Overview.docx
@@ -1,6 +1,6 @@
 
 <file path=word/document.xml><?xml version="1.0" encoding="utf-8"?>
-<w:document xmlns:wpc="http://schemas.microsoft.com/office/word/2010/wordprocessingCanvas" xmlns:mo="http://schemas.microsoft.com/office/mac/office/2008/main" xmlns:mc="http://schemas.openxmlformats.org/markup-compatibility/2006" xmlns:mv="urn:schemas-microsoft-com:mac:vml" xmlns:o="urn:schemas-microsoft-com:office:office" xmlns:r="http://schemas.openxmlformats.org/officeDocument/2006/relationships" xmlns:m="http://schemas.openxmlformats.org/officeDocument/2006/math" xmlns:v="urn:schemas-microsoft-com:vml" xmlns:wp14="http://schemas.microsoft.com/office/word/2010/wordprocessingDrawing" xmlns:wp="http://schemas.openxmlformats.org/drawingml/2006/wordprocessingDrawing" xmlns:w10="urn:schemas-microsoft-com:office:word" xmlns:w="http://schemas.openxmlformats.org/wordprocessingml/2006/main" xmlns:w14="http://schemas.microsoft.com/office/word/2010/wordml" xmlns:wpg="http://schemas.microsoft.com/office/word/2010/wordprocessingGroup" xmlns:wpi="http://schemas.microsoft.com/office/word/2010/wordprocessingInk" xmlns:wne="http://schemas.microsoft.com/office/word/2006/wordml" xmlns:wps="http://schemas.microsoft.com/office/word/2010/wordprocessingShape" mc:Ignorable="w14 wp14">
+<w:document xmlns:wpc="http://schemas.microsoft.com/office/word/2010/wordprocessingCanvas" xmlns:mc="http://schemas.openxmlformats.org/markup-compatibility/2006" xmlns:o="urn:schemas-microsoft-com:office:office" xmlns:r="http://schemas.openxmlformats.org/officeDocument/2006/relationships" xmlns:m="http://schemas.openxmlformats.org/officeDocument/2006/math" xmlns:v="urn:schemas-microsoft-com:vml" xmlns:wp14="http://schemas.microsoft.com/office/word/2010/wordprocessingDrawing" xmlns:wp="http://schemas.openxmlformats.org/drawingml/2006/wordprocessingDrawing" xmlns:w10="urn:schemas-microsoft-com:office:word" xmlns:w="http://schemas.openxmlformats.org/wordprocessingml/2006/main" xmlns:w14="http://schemas.microsoft.com/office/word/2010/wordml" xmlns:w15="http://schemas.microsoft.com/office/word/2012/wordml" xmlns:wpg="http://schemas.microsoft.com/office/word/2010/wordprocessingGroup" xmlns:wpi="http://schemas.microsoft.com/office/word/2010/wordprocessingInk" xmlns:wne="http://schemas.microsoft.com/office/word/2006/wordml" xmlns:wps="http://schemas.microsoft.com/office/word/2010/wordprocessingShape" mc:Ignorable="w14 w15 wp14">
   <w:body>
     <w:sdt>
       <w:sdtPr>
@@ -10,16 +10,18 @@
           <w:docPartUnique/>
         </w:docPartObj>
       </w:sdtPr>
+      <w:sdtEndPr/>
       <w:sdtContent>
         <w:p>
           <w:r>
             <w:rPr>
               <w:noProof/>
+              <w:lang w:eastAsia="zh-CN"/>
             </w:rPr>
             <mc:AlternateContent>
               <mc:Choice Requires="wpg">
                 <w:drawing>
-                  <wp:anchor distT="0" distB="0" distL="114300" distR="114300" simplePos="0" relativeHeight="251663360" behindDoc="0" locked="0" layoutInCell="1" allowOverlap="1" wp14:anchorId="7E430ACA" wp14:editId="60568921">
+                  <wp:anchor distT="0" distB="0" distL="114300" distR="114300" simplePos="0" relativeHeight="251656704" behindDoc="0" locked="0" layoutInCell="1" allowOverlap="1" wp14:anchorId="7E430ACA" wp14:editId="67AD4855">
                     <wp:simplePos x="0" y="0"/>
                     <wp:positionH relativeFrom="column">
                       <wp:posOffset>4000500</wp:posOffset>
@@ -63,14 +65,14 @@
                               </a:ln>
                               <a:extLst>
                                 <a:ext uri="{909E8E84-426E-40dd-AFC4-6F175D3DCCD1}">
-                                  <a14:hiddenFill xmlns:a14="http://schemas.microsoft.com/office/drawing/2010/main">
+                                  <a14:hiddenFill xmlns:a14="http://schemas.microsoft.com/office/drawing/2010/main" xmlns:w="http://schemas.openxmlformats.org/wordprocessingml/2006/main" xmlns:w10="urn:schemas-microsoft-com:office:word" xmlns:v="urn:schemas-microsoft-com:vml" xmlns:o="urn:schemas-microsoft-com:office:office" xmlns:mv="urn:schemas-microsoft-com:mac:vml" xmlns:mo="http://schemas.microsoft.com/office/mac/office/2008/main" xmlns="">
                                     <a:solidFill>
                                       <a:srgbClr val="FFFFFF"/>
                                     </a:solidFill>
                                   </a14:hiddenFill>
                                 </a:ext>
                                 <a:ext uri="{91240B29-F687-4f45-9708-019B960494DF}">
-                                  <a14:hiddenLine xmlns:a14="http://schemas.microsoft.com/office/drawing/2010/main" w="9525">
+                                  <a14:hiddenLine xmlns:a14="http://schemas.microsoft.com/office/drawing/2010/main" xmlns:w="http://schemas.openxmlformats.org/wordprocessingml/2006/main" xmlns:w10="urn:schemas-microsoft-com:office:word" xmlns:v="urn:schemas-microsoft-com:vml" xmlns:o="urn:schemas-microsoft-com:office:office" xmlns:mv="urn:schemas-microsoft-com:mac:vml" xmlns:mo="http://schemas.microsoft.com/office/mac/office/2008/main" xmlns="" w="9525">
                                     <a:solidFill>
                                       <a:srgbClr val="808080"/>
                                     </a:solidFill>
@@ -131,14 +133,14 @@
                               </a:ln>
                               <a:extLst>
                                 <a:ext uri="{909E8E84-426E-40dd-AFC4-6F175D3DCCD1}">
-                                  <a14:hiddenFill xmlns:a14="http://schemas.microsoft.com/office/drawing/2010/main">
+                                  <a14:hiddenFill xmlns:a14="http://schemas.microsoft.com/office/drawing/2010/main" xmlns:w="http://schemas.openxmlformats.org/wordprocessingml/2006/main" xmlns:w10="urn:schemas-microsoft-com:office:word" xmlns:v="urn:schemas-microsoft-com:vml" xmlns:o="urn:schemas-microsoft-com:office:office" xmlns:mv="urn:schemas-microsoft-com:mac:vml" xmlns:mo="http://schemas.microsoft.com/office/mac/office/2008/main" xmlns="">
                                     <a:solidFill>
                                       <a:srgbClr val="FFFFFF"/>
                                     </a:solidFill>
                                   </a14:hiddenFill>
                                 </a:ext>
                                 <a:ext uri="{91240B29-F687-4f45-9708-019B960494DF}">
-                                  <a14:hiddenLine xmlns:a14="http://schemas.microsoft.com/office/drawing/2010/main" w="9525">
+                                  <a14:hiddenLine xmlns:a14="http://schemas.microsoft.com/office/drawing/2010/main" xmlns:w="http://schemas.openxmlformats.org/wordprocessingml/2006/main" xmlns:w10="urn:schemas-microsoft-com:office:word" xmlns:v="urn:schemas-microsoft-com:vml" xmlns:o="urn:schemas-microsoft-com:office:office" xmlns:mv="urn:schemas-microsoft-com:mac:vml" xmlns:mo="http://schemas.microsoft.com/office/mac/office/2008/main" xmlns="" w="9525">
                                     <a:solidFill>
                                       <a:srgbClr val="000000"/>
                                     </a:solidFill>
@@ -201,7 +203,7 @@
                               </a:ln>
                               <a:extLst>
                                 <a:ext uri="{909E8E84-426E-40dd-AFC4-6F175D3DCCD1}">
-                                  <a14:hiddenFill xmlns:a14="http://schemas.microsoft.com/office/drawing/2010/main">
+                                  <a14:hiddenFill xmlns:a14="http://schemas.microsoft.com/office/drawing/2010/main" xmlns:w="http://schemas.openxmlformats.org/wordprocessingml/2006/main" xmlns:w10="urn:schemas-microsoft-com:office:word" xmlns:v="urn:schemas-microsoft-com:vml" xmlns:o="urn:schemas-microsoft-com:office:office" xmlns:mv="urn:schemas-microsoft-com:mac:vml" xmlns:mo="http://schemas.microsoft.com/office/mac/office/2008/main" xmlns="">
                                     <a:noFill/>
                                   </a14:hiddenFill>
                                 </a:ext>
@@ -223,12 +225,12 @@
               </mc:Choice>
               <mc:Fallback>
                 <w:pict>
-                  <v:group id="Group 91" o:spid="_x0000_s1026" style="position:absolute;margin-left:315pt;margin-top:-8.95pt;width:187.15pt;height:62.65pt;z-index:251663360;mso-width-relative:margin;mso-height-relative:margin" coordorigin="1" coordsize="2376805,795655" o:gfxdata="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">
-                    <v:shapetype id="_x0000_t202" coordsize="21600,21600" o:spt="202" path="m0,0l0,21600,21600,21600,21600,0xe">
+                  <v:group w14:anchorId="7E430ACA" id="Group 91" o:spid="_x0000_s1026" style="position:absolute;margin-left:315pt;margin-top:-9pt;width:187.15pt;height:62.65pt;z-index:251656704;mso-width-relative:margin;mso-height-relative:margin" coordorigin="" coordsize="23768,7956" o:gfxdata="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">
+                    <v:shapetype id="_x0000_t202" coordsize="21600,21600" o:spt="202" path="m,l,21600r21600,l21600,xe">
                       <v:stroke joinstyle="miter"/>
                       <v:path gradientshapeok="t" o:connecttype="rect"/>
                     </v:shapetype>
-                    <v:shape id="Text Box 6" o:spid="_x0000_s1027" type="#_x0000_t202" style="position:absolute;left:1;top:123825;width:895350;height:517525;visibility:visible;mso-wrap-style:square;v-text-anchor:top" o:gfxdata="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" filled="f" stroked="f" strokecolor="gray">
+                    <v:shape id="Text Box 6" o:spid="_x0000_s1027" type="#_x0000_t202" style="position:absolute;top:1238;width:8953;height:5175;visibility:visible;mso-wrap-style:square;v-text-anchor:top" o:gfxdata="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" filled="f" stroked="f">
                       <v:textbox inset="0,0,0,0">
                         <w:txbxContent>
                           <w:p>
@@ -257,7 +259,7 @@
                         </w:txbxContent>
                       </v:textbox>
                     </v:shape>
-                    <v:shape id="Text Box 7" o:spid="_x0000_s1028" type="#_x0000_t202" style="position:absolute;left:1009651;width:1367155;height:756920;visibility:visible;mso-wrap-style:square;v-text-anchor:top" o:gfxdata="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" filled="f" stroked="f">
+                    <v:shape id="Text Box 7" o:spid="_x0000_s1028" type="#_x0000_t202" style="position:absolute;left:10096;width:13672;height:7569;visibility:visible;mso-wrap-style:square;v-text-anchor:top" o:gfxdata="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" filled="f" stroked="f">
                       <v:textbox inset="0,0,0,0">
                         <w:txbxContent>
                           <w:p>
@@ -283,11 +285,11 @@
                         </w:txbxContent>
                       </v:textbox>
                     </v:shape>
-                    <v:shapetype id="_x0000_t32" coordsize="21600,21600" o:spt="32" o:oned="t" path="m0,0l21600,21600e" filled="f">
+                    <v:shapetype id="_x0000_t32" coordsize="21600,21600" o:spt="32" o:oned="t" path="m,l21600,21600e" filled="f">
                       <v:path arrowok="t" fillok="f" o:connecttype="none"/>
                       <o:lock v:ext="edit" shapetype="t"/>
                     </v:shapetype>
-                    <v:shape id="AutoShape 8" o:spid="_x0000_s1029" type="#_x0000_t32" style="position:absolute;left:1009651;top:209550;width:0;height:586105;visibility:visible;mso-wrap-style:square" o:connectortype="straight" o:gfxdata="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" strokecolor="gray" strokeweight="1.5pt"/>
+                    <v:shape id="AutoShape 8" o:spid="_x0000_s1029" type="#_x0000_t32" style="position:absolute;left:10096;top:2095;width:0;height:5861;visibility:visible;mso-wrap-style:square" o:connectortype="straight" o:gfxdata="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" strokecolor="gray" strokeweight="1.5pt"/>
                   </v:group>
                 </w:pict>
               </mc:Fallback>
@@ -296,11 +298,12 @@
           <w:r>
             <w:rPr>
               <w:noProof/>
+              <w:lang w:eastAsia="zh-CN"/>
             </w:rPr>
             <mc:AlternateContent>
               <mc:Choice Requires="wps">
                 <w:drawing>
-                  <wp:anchor distT="0" distB="0" distL="114300" distR="114300" simplePos="0" relativeHeight="251660288" behindDoc="0" locked="0" layoutInCell="1" allowOverlap="1" wp14:anchorId="7CD65A8B" wp14:editId="465C8832">
+                  <wp:anchor distT="0" distB="0" distL="114300" distR="114300" simplePos="0" relativeHeight="251652608" behindDoc="0" locked="0" layoutInCell="1" allowOverlap="1" wp14:anchorId="7CD65A8B" wp14:editId="7DBCE5C1">
                     <wp:simplePos x="0" y="0"/>
                     <wp:positionH relativeFrom="page">
                       <wp:posOffset>429895</wp:posOffset>
@@ -335,14 +338,14 @@
                             </a:ln>
                             <a:extLst>
                               <a:ext uri="{909E8E84-426E-40dd-AFC4-6F175D3DCCD1}">
-                                <a14:hiddenFill xmlns:a14="http://schemas.microsoft.com/office/drawing/2010/main">
+                                <a14:hiddenFill xmlns:a14="http://schemas.microsoft.com/office/drawing/2010/main" xmlns:w="http://schemas.openxmlformats.org/wordprocessingml/2006/main" xmlns:w10="urn:schemas-microsoft-com:office:word" xmlns:v="urn:schemas-microsoft-com:vml" xmlns:o="urn:schemas-microsoft-com:office:office" xmlns:mv="urn:schemas-microsoft-com:mac:vml" xmlns:mo="http://schemas.microsoft.com/office/mac/office/2008/main" xmlns="">
                                   <a:solidFill>
                                     <a:srgbClr val="FFFFFF"/>
                                   </a:solidFill>
                                 </a14:hiddenFill>
                               </a:ext>
                               <a:ext uri="{91240B29-F687-4f45-9708-019B960494DF}">
-                                <a14:hiddenLine xmlns:a14="http://schemas.microsoft.com/office/drawing/2010/main" w="9525">
+                                <a14:hiddenLine xmlns:a14="http://schemas.microsoft.com/office/drawing/2010/main" xmlns:w="http://schemas.openxmlformats.org/wordprocessingml/2006/main" xmlns:w10="urn:schemas-microsoft-com:office:word" xmlns:v="urn:schemas-microsoft-com:vml" xmlns:o="urn:schemas-microsoft-com:office:office" xmlns:mv="urn:schemas-microsoft-com:mac:vml" xmlns:mo="http://schemas.microsoft.com/office/mac/office/2008/main" xmlns="" w="9525">
                                   <a:solidFill>
                                     <a:srgbClr val="000000"/>
                                   </a:solidFill>
@@ -371,6 +374,7 @@
                                   <w:dataBinding w:prefixMappings="xmlns:ns0='http://schemas.microsoft.com/office/2006/coverPageProps' " w:xpath="/ns0:CoverPageProperties[1]/ns0:CompanyAddress[1]" w:storeItemID="{55AF091B-3C7A-41E3-B477-F2FDAA23CFDA}"/>
                                   <w:text/>
                                 </w:sdtPr>
+                                <w:sdtEndPr/>
                                 <w:sdtContent>
                                   <w:p>
                                     <w:pPr>
@@ -420,7 +424,7 @@
               </mc:Choice>
               <mc:Fallback>
                 <w:pict>
-                  <v:rect id="Rectangle 2" o:spid="_x0000_s1030" style="position:absolute;margin-left:33.85pt;margin-top:717.15pt;width:540pt;height:30.6pt;z-index:251660288;visibility:visible;mso-wrap-style:square;mso-width-percent:0;mso-height-percent:0;mso-wrap-distance-left:9pt;mso-wrap-distance-top:0;mso-wrap-distance-right:9pt;mso-wrap-distance-bottom:0;mso-position-horizontal:absolute;mso-position-horizontal-relative:page;mso-position-vertical:absolute;mso-position-vertical-relative:page;mso-width-percent:0;mso-height-percent:0;mso-width-relative:page;mso-height-relative:page;v-text-anchor:top" o:gfxdata="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" filled="f" stroked="f">
+                  <v:rect w14:anchorId="7CD65A8B" id="Rectangle 2" o:spid="_x0000_s1030" style="position:absolute;margin-left:33.85pt;margin-top:717.15pt;width:540pt;height:30.6pt;z-index:251652608;visibility:visible;mso-wrap-style:square;mso-width-percent:0;mso-height-percent:0;mso-wrap-distance-left:9pt;mso-wrap-distance-top:0;mso-wrap-distance-right:9pt;mso-wrap-distance-bottom:0;mso-position-horizontal:absolute;mso-position-horizontal-relative:page;mso-position-vertical:absolute;mso-position-vertical-relative:page;mso-width-percent:0;mso-height-percent:0;mso-width-relative:page;mso-height-relative:page;v-text-anchor:top" o:gfxdata="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" filled="f" stroked="f">
                     <v:textbox>
                       <w:txbxContent>
                         <w:sdt>
@@ -439,6 +443,7 @@
                             <w:dataBinding w:prefixMappings="xmlns:ns0='http://schemas.microsoft.com/office/2006/coverPageProps' " w:xpath="/ns0:CoverPageProperties[1]/ns0:CompanyAddress[1]" w:storeItemID="{55AF091B-3C7A-41E3-B477-F2FDAA23CFDA}"/>
                             <w:text/>
                           </w:sdtPr>
+                          <w:sdtEndPr/>
                           <w:sdtContent>
                             <w:p>
                               <w:pPr>
@@ -480,11 +485,12 @@
           <w:r>
             <w:rPr>
               <w:noProof/>
+              <w:lang w:eastAsia="zh-CN"/>
             </w:rPr>
             <mc:AlternateContent>
               <mc:Choice Requires="wps">
                 <w:drawing>
-                  <wp:anchor distT="0" distB="0" distL="114300" distR="114300" simplePos="0" relativeHeight="251661312" behindDoc="0" locked="0" layoutInCell="1" allowOverlap="1" wp14:anchorId="66E1D02F" wp14:editId="30246256">
+                  <wp:anchor distT="0" distB="0" distL="114300" distR="114300" simplePos="0" relativeHeight="251653632" behindDoc="0" locked="0" layoutInCell="1" allowOverlap="1" wp14:anchorId="66E1D02F" wp14:editId="52C70723">
                     <wp:simplePos x="0" y="0"/>
                     <wp:positionH relativeFrom="page">
                       <wp:posOffset>428625</wp:posOffset>
@@ -519,14 +525,14 @@
                             </a:ln>
                             <a:extLst>
                               <a:ext uri="{909E8E84-426E-40dd-AFC4-6F175D3DCCD1}">
-                                <a14:hiddenFill xmlns:a14="http://schemas.microsoft.com/office/drawing/2010/main">
+                                <a14:hiddenFill xmlns:a14="http://schemas.microsoft.com/office/drawing/2010/main" xmlns:w="http://schemas.openxmlformats.org/wordprocessingml/2006/main" xmlns:w10="urn:schemas-microsoft-com:office:word" xmlns:v="urn:schemas-microsoft-com:vml" xmlns:o="urn:schemas-microsoft-com:office:office" xmlns:mv="urn:schemas-microsoft-com:mac:vml" xmlns:mo="http://schemas.microsoft.com/office/mac/office/2008/main" xmlns="">
                                   <a:solidFill>
                                     <a:srgbClr val="FFFFFF"/>
                                   </a:solidFill>
                                 </a14:hiddenFill>
                               </a:ext>
                               <a:ext uri="{91240B29-F687-4f45-9708-019B960494DF}">
-                                <a14:hiddenLine xmlns:a14="http://schemas.microsoft.com/office/drawing/2010/main" w="9525">
+                                <a14:hiddenLine xmlns:a14="http://schemas.microsoft.com/office/drawing/2010/main" xmlns:w="http://schemas.openxmlformats.org/wordprocessingml/2006/main" xmlns:w10="urn:schemas-microsoft-com:office:word" xmlns:v="urn:schemas-microsoft-com:vml" xmlns:o="urn:schemas-microsoft-com:office:office" xmlns:mv="urn:schemas-microsoft-com:mac:vml" xmlns:mo="http://schemas.microsoft.com/office/mac/office/2008/main" xmlns="" w="9525">
                                   <a:solidFill>
                                     <a:srgbClr val="000000"/>
                                   </a:solidFill>
@@ -553,6 +559,7 @@
                                   <w:dataBinding w:prefixMappings="xmlns:ns0='http://purl.org/dc/elements/1.1/' xmlns:ns1='http://schemas.openxmlformats.org/package/2006/metadata/core-properties' " w:xpath="/ns1:coreProperties[1]/ns0:title[1]" w:storeItemID="{6C3C8BC8-F283-45AE-878A-BAB7291924A1}"/>
                                   <w:text/>
                                 </w:sdtPr>
+                                <w:sdtEndPr/>
                                 <w:sdtContent>
                                   <w:p>
                                     <w:pPr>
@@ -648,7 +655,7 @@
               </mc:Choice>
               <mc:Fallback>
                 <w:pict>
-                  <v:rect id="Rectangle 3" o:spid="_x0000_s1031" style="position:absolute;margin-left:33.75pt;margin-top:393pt;width:464.4pt;height:269.15pt;z-index:251661312;visibility:visible;mso-wrap-style:square;mso-width-percent:0;mso-height-percent:0;mso-wrap-distance-left:9pt;mso-wrap-distance-top:0;mso-wrap-distance-right:9pt;mso-wrap-distance-bottom:0;mso-position-horizontal:absolute;mso-position-horizontal-relative:page;mso-position-vertical:absolute;mso-position-vertical-relative:page;mso-width-percent:0;mso-height-percent:0;mso-width-relative:page;mso-height-relative:page;v-text-anchor:top" o:gfxdata="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" filled="f" stroked="f">
+                  <v:rect w14:anchorId="66E1D02F" id="Rectangle 3" o:spid="_x0000_s1031" style="position:absolute;margin-left:33.75pt;margin-top:393pt;width:464.4pt;height:269.15pt;z-index:251653632;visibility:visible;mso-wrap-style:square;mso-width-percent:0;mso-height-percent:0;mso-wrap-distance-left:9pt;mso-wrap-distance-top:0;mso-wrap-distance-right:9pt;mso-wrap-distance-bottom:0;mso-position-horizontal:absolute;mso-position-horizontal-relative:page;mso-position-vertical:absolute;mso-position-vertical-relative:page;mso-width-percent:0;mso-height-percent:0;mso-width-relative:page;mso-height-relative:page;v-text-anchor:top" o:gfxdata="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" filled="f" stroked="f">
                     <v:textbox>
                       <w:txbxContent>
                         <w:sdt>
@@ -665,6 +672,7 @@
                             <w:dataBinding w:prefixMappings="xmlns:ns0='http://purl.org/dc/elements/1.1/' xmlns:ns1='http://schemas.openxmlformats.org/package/2006/metadata/core-properties' " w:xpath="/ns1:coreProperties[1]/ns0:title[1]" w:storeItemID="{6C3C8BC8-F283-45AE-878A-BAB7291924A1}"/>
                             <w:text/>
                           </w:sdtPr>
+                          <w:sdtEndPr/>
                           <w:sdtContent>
                             <w:p>
                               <w:pPr>
@@ -752,11 +760,12 @@
           <w:r>
             <w:rPr>
               <w:noProof/>
+              <w:lang w:eastAsia="zh-CN"/>
             </w:rPr>
             <mc:AlternateContent>
               <mc:Choice Requires="wps">
                 <w:drawing>
-                  <wp:anchor distT="0" distB="0" distL="114300" distR="114300" simplePos="0" relativeHeight="251662336" behindDoc="0" locked="0" layoutInCell="1" allowOverlap="1" wp14:anchorId="18FD630C" wp14:editId="4BCD6F7E">
+                  <wp:anchor distT="0" distB="0" distL="114300" distR="114300" simplePos="0" relativeHeight="251654656" behindDoc="0" locked="0" layoutInCell="1" allowOverlap="1" wp14:anchorId="18FD630C" wp14:editId="3869A474">
                     <wp:simplePos x="0" y="0"/>
                     <wp:positionH relativeFrom="page">
                       <wp:posOffset>274320</wp:posOffset>
@@ -797,7 +806,7 @@
                             <a:effectLst/>
                             <a:extLst>
                               <a:ext uri="{91240B29-F687-4f45-9708-019B960494DF}">
-                                <a14:hiddenLine xmlns:a14="http://schemas.microsoft.com/office/drawing/2010/main" w="19050">
+                                <a14:hiddenLine xmlns:a14="http://schemas.microsoft.com/office/drawing/2010/main" xmlns:w="http://schemas.openxmlformats.org/wordprocessingml/2006/main" xmlns:w10="urn:schemas-microsoft-com:office:word" xmlns:v="urn:schemas-microsoft-com:vml" xmlns:o="urn:schemas-microsoft-com:office:office" xmlns:mv="urn:schemas-microsoft-com:mac:vml" xmlns:mo="http://schemas.microsoft.com/office/mac/office/2008/main" xmlns="" w="19050">
                                   <a:solidFill>
                                     <a:srgbClr val="4A7EBB"/>
                                   </a:solidFill>
@@ -807,7 +816,7 @@
                                 </a14:hiddenLine>
                               </a:ext>
                               <a:ext uri="{AF507438-7753-43e0-B8FC-AC1667EBCBE1}">
-                                <a14:hiddenEffects xmlns:a14="http://schemas.microsoft.com/office/drawing/2010/main">
+                                <a14:hiddenEffects xmlns:a14="http://schemas.microsoft.com/office/drawing/2010/main" xmlns:w="http://schemas.openxmlformats.org/wordprocessingml/2006/main" xmlns:w10="urn:schemas-microsoft-com:office:word" xmlns:v="urn:schemas-microsoft-com:vml" xmlns:o="urn:schemas-microsoft-com:office:office" xmlns:mv="urn:schemas-microsoft-com:mac:vml" xmlns:mo="http://schemas.microsoft.com/office/mac/office/2008/main" xmlns="">
                                   <a:effectLst>
                                     <a:outerShdw blurRad="63500" dist="26940" dir="5400000" algn="ctr" rotWithShape="0">
                                       <a:srgbClr val="000000">
@@ -834,9 +843,9 @@
                   </wp:anchor>
                 </w:drawing>
               </mc:Choice>
-              <mc:Fallback xmlns:w15="http://schemas.microsoft.com/office/word/2012/wordml">
+              <mc:Fallback>
                 <w:pict>
-                  <v:rect w14:anchorId="01EF81C7" id="Rectangle 4" o:spid="_x0000_s1026" style="position:absolute;margin-left:21.6pt;margin-top:36pt;width:568.8pt;height:17.6pt;z-index:251662336;visibility:visible;mso-wrap-style:square;mso-width-percent:0;mso-height-percent:0;mso-wrap-distance-left:9pt;mso-wrap-distance-top:0;mso-wrap-distance-right:9pt;mso-wrap-distance-bottom:0;mso-position-horizontal:absolute;mso-position-horizontal-relative:page;mso-position-vertical:absolute;mso-position-vertical-relative:page;mso-width-percent:0;mso-height-percent:0;mso-width-relative:page;mso-height-relative:page;v-text-anchor:top" o:gfxdata="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" fillcolor="#8db3e2 [1311]" stroked="f">
+                  <v:rect w14:anchorId="47CCB35F" id="Rectangle 4" o:spid="_x0000_s1026" style="position:absolute;margin-left:21.6pt;margin-top:36pt;width:568.8pt;height:17.6pt;z-index:251654656;visibility:visible;mso-wrap-style:square;mso-width-percent:0;mso-height-percent:0;mso-wrap-distance-left:9pt;mso-wrap-distance-top:0;mso-wrap-distance-right:9pt;mso-wrap-distance-bottom:0;mso-position-horizontal:absolute;mso-position-horizontal-relative:page;mso-position-vertical:absolute;mso-position-vertical-relative:page;mso-width-percent:0;mso-height-percent:0;mso-width-relative:page;mso-height-relative:page;v-text-anchor:top" o:gfxdata="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" fillcolor="#8db3e2 [1311]" stroked="f">
                     <v:textbox inset=",7.2pt,,7.2pt"/>
                     <w10:wrap anchorx="page" anchory="page"/>
                   </v:rect>
@@ -847,11 +856,12 @@
           <w:r>
             <w:rPr>
               <w:noProof/>
+              <w:lang w:eastAsia="zh-CN"/>
             </w:rPr>
             <mc:AlternateContent>
               <mc:Choice Requires="wpg">
                 <w:drawing>
-                  <wp:anchor distT="0" distB="0" distL="114300" distR="114300" simplePos="0" relativeHeight="251659264" behindDoc="1" locked="0" layoutInCell="1" allowOverlap="1" wp14:anchorId="233B0E17" wp14:editId="2B984F9D">
+                  <wp:anchor distT="0" distB="0" distL="114300" distR="114300" simplePos="0" relativeHeight="251651584" behindDoc="1" locked="0" layoutInCell="1" allowOverlap="1" wp14:anchorId="233B0E17" wp14:editId="47D6CEB5">
                     <wp:simplePos x="0" y="0"/>
                     <wp:positionH relativeFrom="page">
                       <wp:posOffset>274320</wp:posOffset>
@@ -904,7 +914,7 @@
                               </a:ln>
                               <a:extLst>
                                 <a:ext uri="{909E8E84-426E-40dd-AFC4-6F175D3DCCD1}">
-                                  <a14:hiddenFill xmlns:a14="http://schemas.microsoft.com/office/drawing/2010/main">
+                                  <a14:hiddenFill xmlns:a14="http://schemas.microsoft.com/office/drawing/2010/main" xmlns:w="http://schemas.openxmlformats.org/wordprocessingml/2006/main" xmlns:w10="urn:schemas-microsoft-com:office:word" xmlns:v="urn:schemas-microsoft-com:vml" xmlns:o="urn:schemas-microsoft-com:office:office" xmlns:mv="urn:schemas-microsoft-com:mac:vml" xmlns:mo="http://schemas.microsoft.com/office/mac/office/2008/main" xmlns="">
                                     <a:noFill/>
                                   </a14:hiddenFill>
                                 </a:ext>
@@ -936,7 +946,7 @@
                               </a:ln>
                               <a:extLst>
                                 <a:ext uri="{909E8E84-426E-40dd-AFC4-6F175D3DCCD1}">
-                                  <a14:hiddenFill xmlns:a14="http://schemas.microsoft.com/office/drawing/2010/main">
+                                  <a14:hiddenFill xmlns:a14="http://schemas.microsoft.com/office/drawing/2010/main" xmlns:w="http://schemas.openxmlformats.org/wordprocessingml/2006/main" xmlns:w10="urn:schemas-microsoft-com:office:word" xmlns:v="urn:schemas-microsoft-com:vml" xmlns:o="urn:schemas-microsoft-com:office:office" xmlns:mv="urn:schemas-microsoft-com:mac:vml" xmlns:mo="http://schemas.microsoft.com/office/mac/office/2008/main" xmlns="">
                                     <a:noFill/>
                                   </a14:hiddenFill>
                                 </a:ext>
@@ -956,9 +966,9 @@
                   </wp:anchor>
                 </w:drawing>
               </mc:Choice>
-              <mc:Fallback xmlns:w15="http://schemas.microsoft.com/office/word/2012/wordml">
+              <mc:Fallback>
                 <w:pict>
-                  <v:group w14:anchorId="4A4DF4B8" id="Group 9" o:spid="_x0000_s1026" style="position:absolute;margin-left:21.6pt;margin-top:702pt;width:568.8pt;height:54.05pt;z-index:-251657216;mso-position-horizontal-relative:page;mso-position-vertical-relative:page" coordorigin="432,13608" coordsize="11376,1081" o:gfxdata="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">
+                  <v:group w14:anchorId="79217587" id="Group 9" o:spid="_x0000_s1026" style="position:absolute;margin-left:21.6pt;margin-top:702pt;width:568.8pt;height:54.05pt;z-index:-251664896;mso-position-horizontal-relative:page;mso-position-vertical-relative:page" coordorigin="432,13608" coordsize="11376,1081" o:gfxdata="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">
                     <v:shape id="AutoShape 10" o:spid="_x0000_s1027" type="#_x0000_t32" style="position:absolute;left:432;top:13608;width:11376;height:0;visibility:visible;mso-wrap-style:square" o:connectortype="straight" o:gfxdata="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" strokecolor="gray"/>
                     <v:shape id="AutoShape 11" o:spid="_x0000_s1028" type="#_x0000_t32" style="position:absolute;left:432;top:14689;width:11376;height:0;visibility:visible;mso-wrap-style:square" o:connectortype="straight" o:gfxdata="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" strokecolor="gray"/>
                     <w10:wrap anchorx="page" anchory="page"/>
@@ -970,11 +980,12 @@
           <w:r>
             <w:rPr>
               <w:noProof/>
+              <w:lang w:eastAsia="zh-CN"/>
             </w:rPr>
             <mc:AlternateContent>
               <mc:Choice Requires="wpg">
                 <w:drawing>
-                  <wp:anchor distT="0" distB="0" distL="114300" distR="114300" simplePos="0" relativeHeight="251664384" behindDoc="0" locked="0" layoutInCell="1" allowOverlap="1" wp14:anchorId="0D3309EA" wp14:editId="7A0FFB3E">
+                  <wp:anchor distT="0" distB="0" distL="114300" distR="114300" simplePos="0" relativeHeight="251657728" behindDoc="0" locked="0" layoutInCell="1" allowOverlap="1" wp14:anchorId="0D3309EA" wp14:editId="16C4C40F">
                     <wp:simplePos x="0" y="0"/>
                     <wp:positionH relativeFrom="column">
                       <wp:posOffset>4629150</wp:posOffset>
@@ -1022,14 +1033,14 @@
                               </a:ln>
                               <a:extLst>
                                 <a:ext uri="{909E8E84-426E-40dd-AFC4-6F175D3DCCD1}">
-                                  <a14:hiddenFill xmlns:a14="http://schemas.microsoft.com/office/drawing/2010/main">
+                                  <a14:hiddenFill xmlns:a14="http://schemas.microsoft.com/office/drawing/2010/main" xmlns:w="http://schemas.openxmlformats.org/wordprocessingml/2006/main" xmlns:w10="urn:schemas-microsoft-com:office:word" xmlns:v="urn:schemas-microsoft-com:vml" xmlns:o="urn:schemas-microsoft-com:office:office" xmlns:mv="urn:schemas-microsoft-com:mac:vml" xmlns:mo="http://schemas.microsoft.com/office/mac/office/2008/main" xmlns="">
                                     <a:solidFill>
                                       <a:srgbClr val="FFFFFF"/>
                                     </a:solidFill>
                                   </a14:hiddenFill>
                                 </a:ext>
                                 <a:ext uri="{91240B29-F687-4f45-9708-019B960494DF}">
-                                  <a14:hiddenLine xmlns:a14="http://schemas.microsoft.com/office/drawing/2010/main" w="9525">
+                                  <a14:hiddenLine xmlns:a14="http://schemas.microsoft.com/office/drawing/2010/main" xmlns:w="http://schemas.openxmlformats.org/wordprocessingml/2006/main" xmlns:w10="urn:schemas-microsoft-com:office:word" xmlns:v="urn:schemas-microsoft-com:vml" xmlns:o="urn:schemas-microsoft-com:office:office" xmlns:mv="urn:schemas-microsoft-com:mac:vml" xmlns:mo="http://schemas.microsoft.com/office/mac/office/2008/main" xmlns="" w="9525">
                                     <a:solidFill>
                                       <a:srgbClr val="000000"/>
                                     </a:solidFill>
@@ -1089,7 +1100,7 @@
                               </a:ln>
                               <a:extLst>
                                 <a:ext uri="{909E8E84-426E-40dd-AFC4-6F175D3DCCD1}">
-                                  <a14:hiddenFill xmlns:a14="http://schemas.microsoft.com/office/drawing/2010/main">
+                                  <a14:hiddenFill xmlns:a14="http://schemas.microsoft.com/office/drawing/2010/main" xmlns:w="http://schemas.openxmlformats.org/wordprocessingml/2006/main" xmlns:w10="urn:schemas-microsoft-com:office:word" xmlns:v="urn:schemas-microsoft-com:vml" xmlns:o="urn:schemas-microsoft-com:office:office" xmlns:mv="urn:schemas-microsoft-com:mac:vml" xmlns:mo="http://schemas.microsoft.com/office/mac/office/2008/main" xmlns="">
                                     <a:noFill/>
                                   </a14:hiddenFill>
                                 </a:ext>
@@ -1116,14 +1127,14 @@
                               </a:ln>
                               <a:extLst>
                                 <a:ext uri="{909E8E84-426E-40dd-AFC4-6F175D3DCCD1}">
-                                  <a14:hiddenFill xmlns:a14="http://schemas.microsoft.com/office/drawing/2010/main">
+                                  <a14:hiddenFill xmlns:a14="http://schemas.microsoft.com/office/drawing/2010/main" xmlns:w="http://schemas.openxmlformats.org/wordprocessingml/2006/main" xmlns:w10="urn:schemas-microsoft-com:office:word" xmlns:v="urn:schemas-microsoft-com:vml" xmlns:o="urn:schemas-microsoft-com:office:office" xmlns:mv="urn:schemas-microsoft-com:mac:vml" xmlns:mo="http://schemas.microsoft.com/office/mac/office/2008/main" xmlns="">
                                     <a:solidFill>
                                       <a:srgbClr val="FFFFFF"/>
                                     </a:solidFill>
                                   </a14:hiddenFill>
                                 </a:ext>
                                 <a:ext uri="{91240B29-F687-4f45-9708-019B960494DF}">
-                                  <a14:hiddenLine xmlns:a14="http://schemas.microsoft.com/office/drawing/2010/main" w="9525">
+                                  <a14:hiddenLine xmlns:a14="http://schemas.microsoft.com/office/drawing/2010/main" xmlns:w="http://schemas.openxmlformats.org/wordprocessingml/2006/main" xmlns:w10="urn:schemas-microsoft-com:office:word" xmlns:v="urn:schemas-microsoft-com:vml" xmlns:o="urn:schemas-microsoft-com:office:office" xmlns:mv="urn:schemas-microsoft-com:mac:vml" xmlns:mo="http://schemas.microsoft.com/office/mac/office/2008/main" xmlns="" w="9525">
                                     <a:solidFill>
                                       <a:srgbClr val="000000"/>
                                     </a:solidFill>
@@ -1178,8 +1189,8 @@
               </mc:Choice>
               <mc:Fallback>
                 <w:pict>
-                  <v:group id="Group 15" o:spid="_x0000_s1032" style="position:absolute;margin-left:364.5pt;margin-top:-385.65pt;width:143.25pt;height:60.75pt;z-index:251664384" coordorigin="8895,1230" coordsize="2865,1215" o:gfxdata="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">
-                    <v:shape id="Text Box 16" o:spid="_x0000_s1033" type="#_x0000_t202" style="position:absolute;left:10290;top:1230;width:1470;height:1215;visibility:visible;mso-wrap-style:square;v-text-anchor:top" o:gfxdata="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" filled="f" stroked="f">
+                  <v:group w14:anchorId="0D3309EA" id="Group 15" o:spid="_x0000_s1032" style="position:absolute;margin-left:364.5pt;margin-top:-385.7pt;width:143.25pt;height:60.75pt;z-index:251657728" coordorigin="8895,1230" coordsize="2865,1215" o:gfxdata="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">
+                    <v:shape id="Text Box 16" o:spid="_x0000_s1033" type="#_x0000_t202" style="position:absolute;left:10290;top:1230;width:1470;height:1215;visibility:visible;mso-wrap-style:square;v-text-anchor:top" o:gfxdata="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" filled="f" stroked="f">
                       <v:textbox>
                         <w:txbxContent>
                           <w:p>
@@ -1202,8 +1213,8 @@
                         </w:txbxContent>
                       </v:textbox>
                     </v:shape>
-                    <v:shape id="AutoShape 17" o:spid="_x0000_s1034" type="#_x0000_t32" style="position:absolute;left:10290;top:1590;width:0;height:630;visibility:visible;mso-wrap-style:square" o:connectortype="straight" o:gfxdata="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" strokecolor="white" strokeweight="1.5pt"/>
-                    <v:shape id="Text Box 18" o:spid="_x0000_s1035" type="#_x0000_t202" style="position:absolute;left:8895;top:1455;width:1365;height:630;visibility:visible;mso-wrap-style:square;v-text-anchor:top" o:gfxdata="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" filled="f" stroked="f">
+                    <v:shape id="AutoShape 17" o:spid="_x0000_s1034" type="#_x0000_t32" style="position:absolute;left:10290;top:1590;width:0;height:630;visibility:visible;mso-wrap-style:square" o:connectortype="straight" o:gfxdata="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" strokecolor="white" strokeweight="1.5pt"/>
+                    <v:shape id="Text Box 18" o:spid="_x0000_s1035" type="#_x0000_t202" style="position:absolute;left:8895;top:1455;width:1365;height:630;visibility:visible;mso-wrap-style:square;v-text-anchor:top" o:gfxdata="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" filled="f" stroked="f">
                       <v:textbox>
                         <w:txbxContent>
                           <w:p>
@@ -1250,6 +1261,14 @@
     <w:bookmarkStart w:id="0" w:name="_Toc475601088" w:displacedByCustomXml="next"/>
     <w:sdt>
       <w:sdtPr>
+        <w:rPr>
+          <w:rFonts w:asciiTheme="minorHAnsi" w:eastAsiaTheme="minorEastAsia" w:hAnsiTheme="minorHAnsi" w:cstheme="minorBidi"/>
+          <w:b w:val="0"/>
+          <w:bCs w:val="0"/>
+          <w:color w:val="auto"/>
+          <w:sz w:val="24"/>
+          <w:szCs w:val="24"/>
+        </w:rPr>
         <w:id w:val="-2039810051"/>
         <w:docPartObj>
           <w:docPartGallery w:val="Table of Contents"/>
@@ -1258,11 +1277,7 @@
       </w:sdtPr>
       <w:sdtEndPr>
         <w:rPr>
-          <w:rFonts w:asciiTheme="minorHAnsi" w:eastAsiaTheme="minorEastAsia" w:hAnsiTheme="minorHAnsi" w:cstheme="minorBidi"/>
           <w:noProof/>
-          <w:color w:val="auto"/>
-          <w:sz w:val="24"/>
-          <w:szCs w:val="24"/>
         </w:rPr>
       </w:sdtEndPr>
       <w:sdtContent>
@@ -3188,7 +3203,6 @@
               <w:cnfStyle w:val="000000100000" w:firstRow="0" w:lastRow="0" w:firstColumn="0" w:lastColumn="0" w:oddVBand="0" w:evenVBand="0" w:oddHBand="1" w:evenHBand="0" w:firstRowFirstColumn="0" w:firstRowLastColumn="0" w:lastRowFirstColumn="0" w:lastRowLastColumn="0"/>
             </w:pPr>
             <w:r>
-              <w:lastRenderedPageBreak/>
               <w:t>R001d</w:t>
             </w:r>
           </w:p>
@@ -3253,12 +3267,7 @@
               <w:cnfStyle w:val="000000100000" w:firstRow="0" w:lastRow="0" w:firstColumn="0" w:lastColumn="0" w:oddVBand="0" w:evenVBand="0" w:oddHBand="1" w:evenHBand="0" w:firstRowFirstColumn="0" w:firstRowLastColumn="0" w:lastRowFirstColumn="0" w:lastRowLastColumn="0"/>
             </w:pPr>
             <w:r>
-              <w:lastRenderedPageBreak/>
-              <w:t xml:space="preserve">Packs power motor and all telemetry is </w:t>
-            </w:r>
-            <w:r>
-              <w:lastRenderedPageBreak/>
-              <w:t>recorded by VSCADA</w:t>
+              <w:t>Packs power motor and all telemetry is recorded by VSCADA</w:t>
             </w:r>
             <w:r>
               <w:t xml:space="preserve">.  Control by using the </w:t>
@@ -3312,7 +3321,6 @@
               <w:cnfStyle w:val="000000100000" w:firstRow="0" w:lastRow="0" w:firstColumn="0" w:lastColumn="0" w:oddVBand="0" w:evenVBand="0" w:oddHBand="1" w:evenHBand="0" w:firstRowFirstColumn="0" w:firstRowLastColumn="0" w:lastRowFirstColumn="0" w:lastRowLastColumn="0"/>
             </w:pPr>
             <w:r>
-              <w:lastRenderedPageBreak/>
               <w:t>Test</w:t>
             </w:r>
           </w:p>
@@ -3326,7 +3334,6 @@
           </w:tcPr>
           <w:p>
             <w:r>
-              <w:lastRenderedPageBreak/>
               <w:t>ATP-02</w:t>
             </w:r>
           </w:p>
@@ -3615,6 +3622,7 @@
               <w:cnfStyle w:val="000000100000" w:firstRow="0" w:lastRow="0" w:firstColumn="0" w:lastColumn="0" w:oddVBand="0" w:evenVBand="0" w:oddHBand="1" w:evenHBand="0" w:firstRowFirstColumn="0" w:firstRowLastColumn="0" w:lastRowFirstColumn="0" w:lastRowLastColumn="0"/>
             </w:pPr>
             <w:r>
+              <w:lastRenderedPageBreak/>
               <w:t>R007d</w:t>
             </w:r>
           </w:p>
@@ -3633,6 +3641,7 @@
               <w:cnfStyle w:val="000000100000" w:firstRow="0" w:lastRow="0" w:firstColumn="0" w:lastColumn="0" w:oddVBand="0" w:evenVBand="0" w:oddHBand="1" w:evenHBand="0" w:firstRowFirstColumn="0" w:firstRowLastColumn="0" w:lastRowFirstColumn="0" w:lastRowLastColumn="0"/>
             </w:pPr>
             <w:r>
+              <w:lastRenderedPageBreak/>
               <w:t>DAQ by VSCADA of TSI, GLV, TSV, Cooling</w:t>
             </w:r>
             <w:r>
@@ -3668,6 +3677,7 @@
           </w:tcPr>
           <w:p>
             <w:r>
+              <w:lastRenderedPageBreak/>
               <w:t>ATP-04</w:t>
             </w:r>
           </w:p>
@@ -3766,11 +3776,7 @@
               <w:cnfStyle w:val="000000000000" w:firstRow="0" w:lastRow="0" w:firstColumn="0" w:lastColumn="0" w:oddVBand="0" w:evenVBand="0" w:oddHBand="0" w:evenHBand="0" w:firstRowFirstColumn="0" w:firstRowLastColumn="0" w:lastRowFirstColumn="0" w:lastRowLastColumn="0"/>
             </w:pPr>
             <w:r>
-              <w:t xml:space="preserve">R004a (Safety </w:t>
-            </w:r>
-            <w:r>
-              <w:lastRenderedPageBreak/>
-              <w:t>loop part)</w:t>
+              <w:t>R004a (Safety loop part)</w:t>
             </w:r>
           </w:p>
           <w:p>
@@ -3807,7 +3813,6 @@
               <w:cnfStyle w:val="000000000000" w:firstRow="0" w:lastRow="0" w:firstColumn="0" w:lastColumn="0" w:oddVBand="0" w:evenVBand="0" w:oddHBand="0" w:evenHBand="0" w:firstRowFirstColumn="0" w:firstRowLastColumn="0" w:lastRowFirstColumn="0" w:lastRowLastColumn="0"/>
             </w:pPr>
             <w:r>
-              <w:lastRenderedPageBreak/>
               <w:t>Fault by:</w:t>
             </w:r>
           </w:p>
@@ -3886,11 +3891,7 @@
               <w:t>User defined limit</w:t>
             </w:r>
             <w:r>
-              <w:t xml:space="preserve"> </w:t>
-            </w:r>
-            <w:r>
-              <w:lastRenderedPageBreak/>
-              <w:t>(warn)</w:t>
+              <w:t xml:space="preserve"> (warn)</w:t>
             </w:r>
           </w:p>
           <w:p>
@@ -3933,7 +3934,6 @@
               <w:cnfStyle w:val="000000000000" w:firstRow="0" w:lastRow="0" w:firstColumn="0" w:lastColumn="0" w:oddVBand="0" w:evenVBand="0" w:oddHBand="0" w:evenHBand="0" w:firstRowFirstColumn="0" w:firstRowLastColumn="0" w:lastRowFirstColumn="0" w:lastRowLastColumn="0"/>
             </w:pPr>
             <w:r>
-              <w:lastRenderedPageBreak/>
               <w:t>Test</w:t>
             </w:r>
           </w:p>
@@ -3959,7 +3959,6 @@
               <w:rPr>
                 <w:strike/>
               </w:rPr>
-              <w:lastRenderedPageBreak/>
               <w:t>ATP-05</w:t>
             </w:r>
           </w:p>
@@ -4452,6 +4451,7 @@
           </w:tcPr>
           <w:p>
             <w:r>
+              <w:lastRenderedPageBreak/>
               <w:t>ATP-10</w:t>
             </w:r>
           </w:p>
@@ -4624,7 +4624,13 @@
               <w:cnfStyle w:val="000000000000" w:firstRow="0" w:lastRow="0" w:firstColumn="0" w:lastColumn="0" w:oddVBand="0" w:evenVBand="0" w:oddHBand="0" w:evenHBand="0" w:firstRowFirstColumn="0" w:firstRowLastColumn="0" w:lastRowFirstColumn="0" w:lastRowLastColumn="0"/>
             </w:pPr>
             <w:r>
-              <w:t>Ensure that the project in maintainable</w:t>
+              <w:t>Ensure that the project i</w:t>
+            </w:r>
+            <w:r>
+              <w:t>s</w:t>
+            </w:r>
+            <w:r>
+              <w:t xml:space="preserve"> maintainable</w:t>
             </w:r>
           </w:p>
         </w:tc>
@@ -4788,6 +4794,7 @@
       </w:pPr>
       <w:bookmarkStart w:id="2" w:name="_Toc352765316"/>
       <w:r>
+        <w:lastRenderedPageBreak/>
         <w:t xml:space="preserve">Compliance </w:t>
       </w:r>
       <w:r>
@@ -5992,7 +5999,6 @@
           </w:tcPr>
           <w:p>
             <w:r>
-              <w:lastRenderedPageBreak/>
               <w:t>R005d</w:t>
             </w:r>
           </w:p>
@@ -6082,6 +6088,7 @@
           </w:tcPr>
           <w:p>
             <w:r>
+              <w:lastRenderedPageBreak/>
               <w:t>R007b</w:t>
             </w:r>
           </w:p>
@@ -6526,6 +6533,7 @@
       </w:pPr>
       <w:bookmarkStart w:id="3" w:name="_Toc352765317"/>
       <w:r>
+        <w:lastRenderedPageBreak/>
         <w:t>Deliverables</w:t>
       </w:r>
       <w:bookmarkEnd w:id="3"/>
@@ -6955,7 +6963,6 @@
     <w:p/>
     <w:p>
       <w:r>
-        <w:lastRenderedPageBreak/>
         <w:t>Maintenance manual</w:t>
       </w:r>
     </w:p>
@@ -7500,6 +7507,7 @@
       </w:pPr>
       <w:bookmarkStart w:id="10" w:name="_Toc352765324"/>
       <w:r>
+        <w:lastRenderedPageBreak/>
         <w:t>D007</w:t>
       </w:r>
       <w:bookmarkEnd w:id="10"/>
@@ -7821,7 +7829,6 @@
       </w:pPr>
       <w:bookmarkStart w:id="13" w:name="_Toc352765327"/>
       <w:r>
-        <w:lastRenderedPageBreak/>
         <w:t>D010</w:t>
       </w:r>
       <w:bookmarkEnd w:id="13"/>
@@ -8013,10 +8020,7 @@
           </w:tcPr>
           <w:p>
             <w:r>
-              <w:t xml:space="preserve">Summary based on </w:t>
-            </w:r>
-            <w:r>
-              <w:t>week</w:t>
+              <w:t>Summary based on week</w:t>
             </w:r>
           </w:p>
         </w:tc>
@@ -8118,6 +8122,7 @@
       </w:pPr>
       <w:bookmarkStart w:id="17" w:name="_Toc352765331"/>
       <w:r>
+        <w:lastRenderedPageBreak/>
         <w:t>Waived or</w:t>
       </w:r>
       <w:r>
@@ -8367,6 +8372,36 @@
           </w:p>
         </w:tc>
       </w:tr>
+      <w:tr>
+        <w:trPr>
+          <w:cnfStyle w:val="000000100000" w:firstRow="0" w:lastRow="0" w:firstColumn="0" w:lastColumn="0" w:oddVBand="0" w:evenVBand="0" w:oddHBand="1" w:evenHBand="0" w:firstRowFirstColumn="0" w:firstRowLastColumn="0" w:lastRowFirstColumn="0" w:lastRowLastColumn="0"/>
+          <w:trHeight w:val="261"/>
+        </w:trPr>
+        <w:tc>
+          <w:tcPr>
+            <w:cnfStyle w:val="001000000000" w:firstRow="0" w:lastRow="0" w:firstColumn="1" w:lastColumn="0" w:oddVBand="0" w:evenVBand="0" w:oddHBand="0" w:evenHBand="0" w:firstRowFirstColumn="0" w:firstRowLastColumn="0" w:lastRowFirstColumn="0" w:lastRowLastColumn="0"/>
+            <w:tcW w:w="1837" w:type="dxa"/>
+          </w:tcPr>
+          <w:p>
+            <w:r>
+              <w:t>D009</w:t>
+            </w:r>
+          </w:p>
+        </w:tc>
+        <w:tc>
+          <w:tcPr>
+            <w:tcW w:w="6655" w:type="dxa"/>
+          </w:tcPr>
+          <w:p>
+            <w:pPr>
+              <w:cnfStyle w:val="000000100000" w:firstRow="0" w:lastRow="0" w:firstColumn="0" w:lastColumn="0" w:oddVBand="0" w:evenVBand="0" w:oddHBand="1" w:evenHBand="0" w:firstRowFirstColumn="0" w:firstRowLastColumn="0" w:lastRowFirstColumn="0" w:lastRowLastColumn="0"/>
+            </w:pPr>
+            <w:r>
+              <w:t>Waived</w:t>
+            </w:r>
+          </w:p>
+        </w:tc>
+      </w:tr>
     </w:tbl>
     <w:p/>
     <w:p>
@@ -8553,7 +8588,6 @@
           </w:tcPr>
           <w:p>
             <w:r>
-              <w:lastRenderedPageBreak/>
               <w:t xml:space="preserve">TSAL lights come on </w:t>
             </w:r>
             <w:r>
@@ -8849,6 +8883,7 @@
         <w:pStyle w:val="Heading1"/>
       </w:pPr>
       <w:r>
+        <w:lastRenderedPageBreak/>
         <w:t xml:space="preserve">ATP-03 </w:t>
       </w:r>
       <w:r>
@@ -9689,7 +9724,6 @@
           </w:tcPr>
           <w:p>
             <w:r>
-              <w:lastRenderedPageBreak/>
               <w:t>Cooling temp out</w:t>
             </w:r>
           </w:p>
@@ -10274,6 +10308,7 @@
           </w:tcPr>
           <w:p>
             <w:r>
+              <w:lastRenderedPageBreak/>
               <w:t>Brake overtravel</w:t>
             </w:r>
           </w:p>
@@ -10519,7 +10554,6 @@
       </w:pPr>
       <w:bookmarkStart w:id="23" w:name="_Toc352765338"/>
       <w:r>
-        <w:lastRenderedPageBreak/>
         <w:t>ATP-09</w:t>
       </w:r>
       <w:r>
@@ -10775,6 +10809,7 @@
         <w:pStyle w:val="Heading1"/>
       </w:pPr>
       <w:r>
+        <w:lastRenderedPageBreak/>
         <w:t>ATP-11</w:t>
       </w:r>
       <w:r>
@@ -11471,6 +11506,7 @@
       </w:pPr>
       <w:bookmarkStart w:id="25" w:name="_Toc352765340"/>
       <w:r>
+        <w:lastRenderedPageBreak/>
         <w:t>ATP-12</w:t>
       </w:r>
       <w:r>
@@ -11594,7 +11630,13 @@
           </w:tcPr>
           <w:p>
             <w:r>
-              <w:t>Data stored in a well supported format</w:t>
+              <w:t xml:space="preserve">Data stored in a </w:t>
+            </w:r>
+            <w:r>
+              <w:t>well-supported</w:t>
+            </w:r>
+            <w:r>
+              <w:t xml:space="preserve"> format</w:t>
             </w:r>
           </w:p>
         </w:tc>
@@ -11897,7 +11939,6 @@
           </w:tcPr>
           <w:p>
             <w:r>
-              <w:lastRenderedPageBreak/>
               <w:t>640p video supplied</w:t>
             </w:r>
           </w:p>
@@ -11970,7 +12011,13 @@
           </w:tcPr>
           <w:p>
             <w:r>
-              <w:t>Standalone self contained display provided</w:t>
+              <w:t xml:space="preserve">Standalone </w:t>
+            </w:r>
+            <w:r>
+              <w:t>self-contained</w:t>
+            </w:r>
+            <w:r>
+              <w:t xml:space="preserve"> display provided</w:t>
             </w:r>
           </w:p>
         </w:tc>
@@ -12076,12 +12123,12 @@
     <w:p>
       <w:pPr>
         <w:sectPr>
-          <w:headerReference w:type="even" r:id="rId10"/>
-          <w:headerReference w:type="default" r:id="rId11"/>
-          <w:footerReference w:type="even" r:id="rId12"/>
-          <w:footerReference w:type="default" r:id="rId13"/>
-          <w:headerReference w:type="first" r:id="rId14"/>
-          <w:footerReference w:type="first" r:id="rId15"/>
+          <w:headerReference w:type="even" r:id="rId9"/>
+          <w:headerReference w:type="default" r:id="rId10"/>
+          <w:footerReference w:type="even" r:id="rId11"/>
+          <w:footerReference w:type="default" r:id="rId12"/>
+          <w:headerReference w:type="first" r:id="rId13"/>
+          <w:footerReference w:type="first" r:id="rId14"/>
           <w:pgSz w:w="11900" w:h="16840"/>
           <w:pgMar w:top="1440" w:right="1800" w:bottom="1440" w:left="1800" w:header="708" w:footer="708" w:gutter="0"/>
           <w:cols w:space="708"/>
@@ -15030,17 +15077,15 @@
               </w:rPr>
               <w:t>t</w:t>
             </w:r>
-          </w:p>
-          <w:p>
-            <w:pPr>
-              <w:spacing w:before="15" w:line="260" w:lineRule="exact"/>
-              <w:ind w:left="28"/>
-              <w:rPr>
-                <w:rFonts w:ascii="Calibri" w:eastAsia="Calibri" w:hAnsi="Calibri" w:cs="Calibri"/>
-                <w:sz w:val="22"/>
-                <w:szCs w:val="22"/>
-              </w:rPr>
-            </w:pPr>
+            <w:r>
+              <w:rPr>
+                <w:rFonts w:ascii="Calibri" w:eastAsia="Calibri" w:hAnsi="Calibri" w:cs="Calibri"/>
+                <w:position w:val="1"/>
+                <w:sz w:val="22"/>
+                <w:szCs w:val="22"/>
+              </w:rPr>
+              <w:t xml:space="preserve"> </w:t>
+            </w:r>
             <w:r>
               <w:rPr>
                 <w:rFonts w:ascii="Calibri" w:eastAsia="Calibri" w:hAnsi="Calibri" w:cs="Calibri"/>
@@ -19163,17 +19208,15 @@
               </w:rPr>
               <w:t>e</w:t>
             </w:r>
-          </w:p>
-          <w:p>
-            <w:pPr>
-              <w:spacing w:before="15" w:line="260" w:lineRule="exact"/>
-              <w:ind w:left="28"/>
-              <w:rPr>
-                <w:rFonts w:ascii="Calibri" w:eastAsia="Calibri" w:hAnsi="Calibri" w:cs="Calibri"/>
-                <w:sz w:val="22"/>
-                <w:szCs w:val="22"/>
-              </w:rPr>
-            </w:pPr>
+            <w:r>
+              <w:rPr>
+                <w:rFonts w:ascii="Calibri" w:eastAsia="Calibri" w:hAnsi="Calibri" w:cs="Calibri"/>
+                <w:position w:val="1"/>
+                <w:sz w:val="22"/>
+                <w:szCs w:val="22"/>
+              </w:rPr>
+              <w:t xml:space="preserve"> </w:t>
+            </w:r>
             <w:r>
               <w:rPr>
                 <w:rFonts w:ascii="Calibri" w:eastAsia="Calibri" w:hAnsi="Calibri" w:cs="Calibri"/>
@@ -21463,17 +21506,15 @@
               </w:rPr>
               <w:t>t</w:t>
             </w:r>
-          </w:p>
-          <w:p>
-            <w:pPr>
-              <w:spacing w:before="15" w:line="260" w:lineRule="exact"/>
-              <w:ind w:left="28"/>
-              <w:rPr>
-                <w:rFonts w:ascii="Calibri" w:eastAsia="Calibri" w:hAnsi="Calibri" w:cs="Calibri"/>
-                <w:sz w:val="22"/>
-                <w:szCs w:val="22"/>
-              </w:rPr>
-            </w:pPr>
+            <w:r>
+              <w:rPr>
+                <w:rFonts w:ascii="Calibri" w:eastAsia="Calibri" w:hAnsi="Calibri" w:cs="Calibri"/>
+                <w:position w:val="1"/>
+                <w:sz w:val="22"/>
+                <w:szCs w:val="22"/>
+              </w:rPr>
+              <w:t xml:space="preserve"> </w:t>
+            </w:r>
             <w:r>
               <w:rPr>
                 <w:rFonts w:ascii="Calibri" w:eastAsia="Calibri" w:hAnsi="Calibri" w:cs="Calibri"/>
@@ -22960,17 +23001,15 @@
               </w:rPr>
               <w:t>f</w:t>
             </w:r>
-          </w:p>
-          <w:p>
-            <w:pPr>
-              <w:spacing w:before="15" w:line="260" w:lineRule="exact"/>
-              <w:ind w:left="28"/>
-              <w:rPr>
-                <w:rFonts w:ascii="Calibri" w:eastAsia="Calibri" w:hAnsi="Calibri" w:cs="Calibri"/>
-                <w:sz w:val="22"/>
-                <w:szCs w:val="22"/>
-              </w:rPr>
-            </w:pPr>
+            <w:r>
+              <w:rPr>
+                <w:rFonts w:ascii="Calibri" w:eastAsia="Calibri" w:hAnsi="Calibri" w:cs="Calibri"/>
+                <w:position w:val="1"/>
+                <w:sz w:val="22"/>
+                <w:szCs w:val="22"/>
+              </w:rPr>
+              <w:t xml:space="preserve"> </w:t>
+            </w:r>
             <w:r>
               <w:rPr>
                 <w:rFonts w:ascii="Calibri" w:eastAsia="Calibri" w:hAnsi="Calibri" w:cs="Calibri"/>
@@ -24526,17 +24565,15 @@
               </w:rPr>
               <w:t>A</w:t>
             </w:r>
-          </w:p>
-          <w:p>
-            <w:pPr>
-              <w:spacing w:before="15" w:line="260" w:lineRule="exact"/>
-              <w:ind w:left="28"/>
-              <w:rPr>
-                <w:rFonts w:ascii="Calibri" w:eastAsia="Calibri" w:hAnsi="Calibri" w:cs="Calibri"/>
-                <w:sz w:val="22"/>
-                <w:szCs w:val="22"/>
-              </w:rPr>
-            </w:pPr>
+            <w:r>
+              <w:rPr>
+                <w:rFonts w:ascii="Calibri" w:eastAsia="Calibri" w:hAnsi="Calibri" w:cs="Calibri"/>
+                <w:position w:val="1"/>
+                <w:sz w:val="22"/>
+                <w:szCs w:val="22"/>
+              </w:rPr>
+              <w:t xml:space="preserve"> </w:t>
+            </w:r>
             <w:r>
               <w:rPr>
                 <w:rFonts w:ascii="Calibri" w:eastAsia="Calibri" w:hAnsi="Calibri" w:cs="Calibri"/>
@@ -26587,17 +26624,15 @@
               </w:rPr>
               <w:t>g</w:t>
             </w:r>
-          </w:p>
-          <w:p>
-            <w:pPr>
-              <w:spacing w:before="15" w:line="260" w:lineRule="exact"/>
-              <w:ind w:left="28"/>
-              <w:rPr>
-                <w:rFonts w:ascii="Calibri" w:eastAsia="Calibri" w:hAnsi="Calibri" w:cs="Calibri"/>
-                <w:sz w:val="22"/>
-                <w:szCs w:val="22"/>
-              </w:rPr>
-            </w:pPr>
+            <w:r>
+              <w:rPr>
+                <w:rFonts w:ascii="Calibri" w:eastAsia="Calibri" w:hAnsi="Calibri" w:cs="Calibri"/>
+                <w:position w:val="1"/>
+                <w:sz w:val="22"/>
+                <w:szCs w:val="22"/>
+              </w:rPr>
+              <w:t xml:space="preserve"> </w:t>
+            </w:r>
             <w:r>
               <w:rPr>
                 <w:rFonts w:ascii="Calibri" w:eastAsia="Calibri" w:hAnsi="Calibri" w:cs="Calibri"/>
@@ -26724,33 +26759,25 @@
                 <w:sz w:val="22"/>
                 <w:szCs w:val="22"/>
               </w:rPr>
-              <w:t xml:space="preserve"> </w:t>
-            </w:r>
-            <w:r>
-              <w:rPr>
-                <w:rFonts w:ascii="Calibri" w:eastAsia="Calibri" w:hAnsi="Calibri" w:cs="Calibri"/>
-                <w:spacing w:val="-1"/>
-                <w:sz w:val="22"/>
-                <w:szCs w:val="22"/>
-              </w:rPr>
               <w:t>d</w:t>
             </w:r>
             <w:r>
               <w:rPr>
                 <w:rFonts w:ascii="Calibri" w:eastAsia="Calibri" w:hAnsi="Calibri" w:cs="Calibri"/>
+                <w:spacing w:val="-1"/>
+                <w:sz w:val="22"/>
+                <w:szCs w:val="22"/>
+              </w:rPr>
+              <w:t>o</w:t>
+            </w:r>
+            <w:r>
+              <w:rPr>
+                <w:rFonts w:ascii="Calibri" w:eastAsia="Calibri" w:hAnsi="Calibri" w:cs="Calibri"/>
                 <w:spacing w:val="1"/>
                 <w:sz w:val="22"/>
                 <w:szCs w:val="22"/>
               </w:rPr>
-              <w:t>ow</w:t>
-            </w:r>
-            <w:r>
-              <w:rPr>
-                <w:rFonts w:ascii="Calibri" w:eastAsia="Calibri" w:hAnsi="Calibri" w:cs="Calibri"/>
-                <w:sz w:val="22"/>
-                <w:szCs w:val="22"/>
-              </w:rPr>
-              <w:t>n</w:t>
+              <w:t>wn</w:t>
             </w:r>
             <w:r>
               <w:rPr>
@@ -27350,8 +27377,6 @@
               </w:rPr>
               <w:t>(</w:t>
             </w:r>
-            <w:bookmarkStart w:id="28" w:name="_GoBack"/>
-            <w:bookmarkEnd w:id="28"/>
             <w:r>
               <w:rPr>
                 <w:rFonts w:ascii="Calibri" w:eastAsia="Calibri" w:hAnsi="Calibri" w:cs="Calibri"/>
@@ -28427,6 +28452,8 @@
               </w:rPr>
               <w:t>th</w:t>
             </w:r>
+            <w:bookmarkStart w:id="28" w:name="_GoBack"/>
+            <w:bookmarkEnd w:id="28"/>
             <w:r>
               <w:rPr>
                 <w:rFonts w:ascii="Calibri" w:eastAsia="Calibri" w:hAnsi="Calibri" w:cs="Calibri"/>
@@ -28436,17 +28463,15 @@
               </w:rPr>
               <w:t>an</w:t>
             </w:r>
-          </w:p>
-          <w:p>
-            <w:pPr>
-              <w:spacing w:before="15" w:line="260" w:lineRule="exact"/>
-              <w:ind w:left="28"/>
-              <w:rPr>
-                <w:rFonts w:ascii="Calibri" w:eastAsia="Calibri" w:hAnsi="Calibri" w:cs="Calibri"/>
-                <w:sz w:val="22"/>
-                <w:szCs w:val="22"/>
-              </w:rPr>
-            </w:pPr>
+            <w:r>
+              <w:rPr>
+                <w:rFonts w:ascii="Calibri" w:eastAsia="Calibri" w:hAnsi="Calibri" w:cs="Calibri"/>
+                <w:position w:val="1"/>
+                <w:sz w:val="22"/>
+                <w:szCs w:val="22"/>
+              </w:rPr>
+              <w:t xml:space="preserve"> </w:t>
+            </w:r>
             <w:r>
               <w:rPr>
                 <w:rFonts w:ascii="Calibri" w:eastAsia="Calibri" w:hAnsi="Calibri" w:cs="Calibri"/>
@@ -38539,31 +38564,250 @@
       <w:r>
         <w:rPr>
           <w:noProof/>
+          <w:lang w:eastAsia="zh-CN"/>
+        </w:rPr>
+        <w:lastRenderedPageBreak/>
+        <mc:AlternateContent>
+          <mc:Choice Requires="wpg">
+            <w:drawing>
+              <wp:anchor distT="0" distB="0" distL="114300" distR="114300" simplePos="0" relativeHeight="251650560" behindDoc="0" locked="0" layoutInCell="1" allowOverlap="1" wp14:anchorId="36EFF88E" wp14:editId="15A21FCF">
+                <wp:simplePos x="0" y="0"/>
+                <wp:positionH relativeFrom="column">
+                  <wp:posOffset>762000</wp:posOffset>
+                </wp:positionH>
+                <wp:positionV relativeFrom="paragraph">
+                  <wp:posOffset>-171450</wp:posOffset>
+                </wp:positionV>
+                <wp:extent cx="7258050" cy="5671185"/>
+                <wp:effectExtent l="0" t="0" r="0" b="5715"/>
+                <wp:wrapNone/>
+                <wp:docPr id="4" name="Group 4"/>
+                <wp:cNvGraphicFramePr/>
+                <a:graphic xmlns:a="http://schemas.openxmlformats.org/drawingml/2006/main">
+                  <a:graphicData uri="http://schemas.microsoft.com/office/word/2010/wordprocessingGroup">
+                    <wpg:wgp>
+                      <wpg:cNvGrpSpPr/>
+                      <wpg:grpSpPr>
+                        <a:xfrm>
+                          <a:off x="0" y="0"/>
+                          <a:ext cx="7258050" cy="5671185"/>
+                          <a:chOff x="0" y="0"/>
+                          <a:chExt cx="7258050" cy="5671185"/>
+                        </a:xfrm>
+                      </wpg:grpSpPr>
+                      <pic:pic xmlns:pic="http://schemas.openxmlformats.org/drawingml/2006/picture">
+                        <pic:nvPicPr>
+                          <pic:cNvPr id="1" name="Picture 1" descr="Macintosh HD:Users:Greg:Desktop:Screen Shot 2017-03-31 at 11.55.40.png"/>
+                          <pic:cNvPicPr>
+                            <a:picLocks noChangeAspect="1"/>
+                          </pic:cNvPicPr>
+                        </pic:nvPicPr>
+                        <pic:blipFill>
+                          <a:blip r:embed="rId15">
+                            <a:extLst>
+                              <a:ext uri="{28A0092B-C50C-407E-A947-70E740481C1C}">
+                                <a14:useLocalDpi xmlns:a14="http://schemas.microsoft.com/office/drawing/2010/main" val="0"/>
+                              </a:ext>
+                            </a:extLst>
+                          </a:blip>
+                          <a:srcRect/>
+                          <a:stretch>
+                            <a:fillRect/>
+                          </a:stretch>
+                        </pic:blipFill>
+                        <pic:spPr bwMode="auto">
+                          <a:xfrm>
+                            <a:off x="57150" y="0"/>
+                            <a:ext cx="7200900" cy="5407660"/>
+                          </a:xfrm>
+                          <a:prstGeom prst="rect">
+                            <a:avLst/>
+                          </a:prstGeom>
+                          <a:noFill/>
+                          <a:ln>
+                            <a:noFill/>
+                          </a:ln>
+                        </pic:spPr>
+                      </pic:pic>
+                      <wps:wsp>
+                        <wps:cNvPr id="2" name="Text Box 2"/>
+                        <wps:cNvSpPr txBox="1"/>
+                        <wps:spPr>
+                          <a:xfrm>
+                            <a:off x="0" y="5410200"/>
+                            <a:ext cx="7200900" cy="260985"/>
+                          </a:xfrm>
+                          <a:prstGeom prst="rect">
+                            <a:avLst/>
+                          </a:prstGeom>
+                          <a:noFill/>
+                          <a:ln>
+                            <a:noFill/>
+                          </a:ln>
+                          <a:effectLst/>
+                          <a:extLst>
+                            <a:ext uri="{C572A759-6A51-4108-AA02-DFA0A04FC94B}">
+                              <ma14:wrappingTextBoxFlag xmlns:ma14="http://schemas.microsoft.com/office/mac/drawingml/2011/main" xmlns:w="http://schemas.openxmlformats.org/wordprocessingml/2006/main" xmlns:w10="urn:schemas-microsoft-com:office:word" xmlns:v="urn:schemas-microsoft-com:vml" xmlns:o="urn:schemas-microsoft-com:office:office" xmlns:mv="urn:schemas-microsoft-com:mac:vml" xmlns:mo="http://schemas.microsoft.com/office/mac/office/2008/main" xmlns=""/>
+                            </a:ext>
+                          </a:extLst>
+                        </wps:spPr>
+                        <wps:txbx>
+                          <w:txbxContent>
+                            <w:p>
+                              <w:pPr>
+                                <w:pStyle w:val="Caption"/>
+                                <w:jc w:val="center"/>
+                                <w:rPr>
+                                  <w:noProof/>
+                                </w:rPr>
+                              </w:pPr>
+                              <w:bookmarkStart w:id="29" w:name="_Ref352765665"/>
+                              <w:r>
+                                <w:t xml:space="preserve">Figure </w:t>
+                              </w:r>
+                              <w:r>
+                                <w:fldChar w:fldCharType="begin"/>
+                              </w:r>
+                              <w:r>
+                                <w:instrText xml:space="preserve"> SEQ Figure \* ARABIC </w:instrText>
+                              </w:r>
+                              <w:r>
+                                <w:fldChar w:fldCharType="separate"/>
+                              </w:r>
+                              <w:r>
+                                <w:rPr>
+                                  <w:noProof/>
+                                </w:rPr>
+                                <w:t>1</w:t>
+                              </w:r>
+                              <w:r>
+                                <w:rPr>
+                                  <w:noProof/>
+                                </w:rPr>
+                                <w:fldChar w:fldCharType="end"/>
+                              </w:r>
+                              <w:r>
+                                <w:t xml:space="preserve"> - FSM for TSI</w:t>
+                              </w:r>
+                              <w:bookmarkEnd w:id="29"/>
+                            </w:p>
+                          </w:txbxContent>
+                        </wps:txbx>
+                        <wps:bodyPr rot="0" spcFirstLastPara="0" vertOverflow="overflow" horzOverflow="overflow" vert="horz" wrap="square" lIns="0" tIns="0" rIns="0" bIns="0" numCol="1" spcCol="0" rtlCol="0" fromWordArt="0" anchor="t" anchorCtr="0" forceAA="0" compatLnSpc="1">
+                          <a:prstTxWarp prst="textNoShape">
+                            <a:avLst/>
+                          </a:prstTxWarp>
+                          <a:spAutoFit/>
+                        </wps:bodyPr>
+                      </wps:wsp>
+                    </wpg:wgp>
+                  </a:graphicData>
+                </a:graphic>
+              </wp:anchor>
+            </w:drawing>
+          </mc:Choice>
+          <mc:Fallback>
+            <w:pict>
+              <v:group w14:anchorId="36EFF88E" id="Group 4" o:spid="_x0000_s1036" style="position:absolute;margin-left:60pt;margin-top:-13.5pt;width:571.5pt;height:446.55pt;z-index:251650560" coordsize="72580,56711" o:gfxdata="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